<commit_message>
A few more nits before I closed out for the day.
</commit_message>
<xml_diff>
--- a/editedvolume.docx
+++ b/editedvolume.docx
@@ -485,7 +485,25 @@
           <w:sz w:val="24"/>
           <w:szCs w:val="24"/>
         </w:rPr>
-        <w:t>patron state that supports the unrecognized state, and a fourth player representing actors in the international community that prefers peaceful reunification (Buzard, Graham, and Horne 2017).</w:t>
+        <w:t>patron state that supports the unrecognized state, and a fourth player representing actors in the international community that prefers peaceful reunification (</w:t>
+      </w:r>
+      <w:proofErr w:type="spellStart"/>
+      <w:r>
+        <w:rPr>
+          <w:rFonts w:ascii="Times New Roman" w:hAnsi="Times New Roman" w:cs="Times New Roman"/>
+          <w:sz w:val="24"/>
+          <w:szCs w:val="24"/>
+        </w:rPr>
+        <w:t>Buzard</w:t>
+      </w:r>
+      <w:proofErr w:type="spellEnd"/>
+      <w:r>
+        <w:rPr>
+          <w:rFonts w:ascii="Times New Roman" w:hAnsi="Times New Roman" w:cs="Times New Roman"/>
+          <w:sz w:val="24"/>
+          <w:szCs w:val="24"/>
+        </w:rPr>
+        <w:t>, Graham, and Horne 2017).</w:t>
       </w:r>
       <w:r>
         <w:rPr>
@@ -780,12 +798,14 @@
                 <w:rFonts w:ascii="Arial Narrow" w:eastAsia="ヒラギノ角ゴ Pro W3" w:hAnsi="Arial Narrow"/>
               </w:rPr>
             </w:pPr>
+            <w:proofErr w:type="spellStart"/>
             <w:r>
               <w:rPr>
                 <w:rFonts w:ascii="Arial Narrow" w:eastAsia="ヒラギノ角ゴ Pro W3" w:hAnsi="Arial Narrow"/>
               </w:rPr>
               <w:t>Transnistria</w:t>
             </w:r>
+            <w:proofErr w:type="spellEnd"/>
           </w:p>
           <w:p>
             <w:pPr>
@@ -1094,8 +1114,16 @@
               <w:rPr>
                 <w:rFonts w:ascii="Arial Narrow" w:eastAsia="ヒラギノ角ゴ Pro W3" w:hAnsi="Arial Narrow"/>
               </w:rPr>
-              <w:t>Republic of Mahabad</w:t>
+              <w:t xml:space="preserve">Republic of </w:t>
             </w:r>
+            <w:proofErr w:type="spellStart"/>
+            <w:r>
+              <w:rPr>
+                <w:rFonts w:ascii="Arial Narrow" w:eastAsia="ヒラギノ角ゴ Pro W3" w:hAnsi="Arial Narrow"/>
+              </w:rPr>
+              <w:t>Mahabad</w:t>
+            </w:r>
+            <w:proofErr w:type="spellEnd"/>
           </w:p>
           <w:p>
             <w:pPr>
@@ -1130,12 +1158,28 @@
                 <w:rFonts w:ascii="Arial Narrow" w:eastAsia="ヒラギノ角ゴ Pro W3" w:hAnsi="Arial Narrow"/>
               </w:rPr>
             </w:pPr>
+            <w:proofErr w:type="spellStart"/>
             <w:r>
               <w:rPr>
                 <w:rFonts w:ascii="Arial Narrow" w:eastAsia="ヒラギノ角ゴ Pro W3" w:hAnsi="Arial Narrow"/>
               </w:rPr>
-              <w:t>Republika Srpska</w:t>
+              <w:t>Republika</w:t>
             </w:r>
+            <w:proofErr w:type="spellEnd"/>
+            <w:r>
+              <w:rPr>
+                <w:rFonts w:ascii="Arial Narrow" w:eastAsia="ヒラギノ角ゴ Pro W3" w:hAnsi="Arial Narrow"/>
+              </w:rPr>
+              <w:t xml:space="preserve"> </w:t>
+            </w:r>
+            <w:proofErr w:type="spellStart"/>
+            <w:r>
+              <w:rPr>
+                <w:rFonts w:ascii="Arial Narrow" w:eastAsia="ヒラギノ角ゴ Pro W3" w:hAnsi="Arial Narrow"/>
+              </w:rPr>
+              <w:t>Srpska</w:t>
+            </w:r>
+            <w:proofErr w:type="spellEnd"/>
           </w:p>
           <w:p>
             <w:pPr>
@@ -1150,11 +1194,33 @@
                 <w:rFonts w:ascii="Arial Narrow" w:eastAsia="ヒラギノ角ゴ Pro W3" w:hAnsi="Arial Narrow"/>
               </w:rPr>
             </w:pPr>
+            <w:proofErr w:type="spellStart"/>
             <w:r>
               <w:rPr>
                 <w:rFonts w:ascii="Arial Narrow" w:eastAsia="ヒラギノ角ゴ Pro W3" w:hAnsi="Arial Narrow"/>
               </w:rPr>
-              <w:t>Republika Srpska- Krajina</w:t>
+              <w:t>Republika</w:t>
+            </w:r>
+            <w:proofErr w:type="spellEnd"/>
+            <w:r>
+              <w:rPr>
+                <w:rFonts w:ascii="Arial Narrow" w:eastAsia="ヒラギノ角ゴ Pro W3" w:hAnsi="Arial Narrow"/>
+              </w:rPr>
+              <w:t xml:space="preserve"> </w:t>
+            </w:r>
+            <w:proofErr w:type="spellStart"/>
+            <w:r>
+              <w:rPr>
+                <w:rFonts w:ascii="Arial Narrow" w:eastAsia="ヒラギノ角ゴ Pro W3" w:hAnsi="Arial Narrow"/>
+              </w:rPr>
+              <w:t>Srpska</w:t>
+            </w:r>
+            <w:proofErr w:type="spellEnd"/>
+            <w:r>
+              <w:rPr>
+                <w:rFonts w:ascii="Arial Narrow" w:eastAsia="ヒラギノ角ゴ Pro W3" w:hAnsi="Arial Narrow"/>
+              </w:rPr>
+              <w:t>- Krajina</w:t>
             </w:r>
           </w:p>
           <w:p>
@@ -1222,12 +1288,14 @@
                 <w:rFonts w:ascii="Arial Narrow" w:hAnsi="Arial Narrow"/>
               </w:rPr>
             </w:pPr>
+            <w:proofErr w:type="spellStart"/>
             <w:r>
               <w:rPr>
                 <w:rFonts w:ascii="Arial Narrow" w:hAnsi="Arial Narrow"/>
               </w:rPr>
               <w:t>Ajara</w:t>
             </w:r>
+            <w:proofErr w:type="spellEnd"/>
           </w:p>
           <w:p>
             <w:pPr>
@@ -1242,12 +1310,14 @@
                 <w:rFonts w:ascii="Arial Narrow" w:eastAsia="ヒラギノ角ゴ Pro W3" w:hAnsi="Arial Narrow"/>
               </w:rPr>
             </w:pPr>
+            <w:proofErr w:type="spellStart"/>
             <w:r>
               <w:rPr>
                 <w:rFonts w:ascii="Arial Narrow" w:eastAsia="ヒラギノ角ゴ Pro W3" w:hAnsi="Arial Narrow"/>
               </w:rPr>
               <w:t>Bouganville</w:t>
             </w:r>
+            <w:proofErr w:type="spellEnd"/>
           </w:p>
           <w:p>
             <w:pPr>
@@ -1262,12 +1332,14 @@
                 <w:rFonts w:ascii="Arial Narrow" w:hAnsi="Arial Narrow"/>
               </w:rPr>
             </w:pPr>
+            <w:proofErr w:type="spellStart"/>
             <w:r>
               <w:rPr>
                 <w:rFonts w:ascii="Arial Narrow" w:eastAsia="ヒラギノ角ゴ Pro W3" w:hAnsi="Arial Narrow"/>
               </w:rPr>
               <w:t>Gagauzia</w:t>
             </w:r>
+            <w:proofErr w:type="spellEnd"/>
           </w:p>
           <w:p>
             <w:pPr>
@@ -1282,12 +1354,14 @@
                 <w:rFonts w:ascii="Arial Narrow" w:hAnsi="Arial Narrow"/>
               </w:rPr>
             </w:pPr>
+            <w:proofErr w:type="spellStart"/>
             <w:r>
               <w:rPr>
                 <w:rFonts w:ascii="Arial Narrow" w:eastAsia="ヒラギノ角ゴ Pro W3" w:hAnsi="Arial Narrow"/>
               </w:rPr>
               <w:t>Moheli</w:t>
             </w:r>
+            <w:proofErr w:type="spellEnd"/>
           </w:p>
           <w:p>
             <w:pPr>
@@ -1524,7 +1598,23 @@
           <w:rFonts w:ascii="Arial Narrow" w:hAnsi="Arial Narrow"/>
           <w:sz w:val="20"/>
         </w:rPr>
-        <w:t xml:space="preserve"> All but a tiny portion of the territory claimed by the Polisario Front </w:t>
+        <w:t xml:space="preserve"> All but a tiny portion of the territory claimed by the </w:t>
+      </w:r>
+      <w:proofErr w:type="spellStart"/>
+      <w:r>
+        <w:rPr>
+          <w:rFonts w:ascii="Arial Narrow" w:hAnsi="Arial Narrow"/>
+          <w:sz w:val="20"/>
+        </w:rPr>
+        <w:t>Polisario</w:t>
+      </w:r>
+      <w:proofErr w:type="spellEnd"/>
+      <w:r>
+        <w:rPr>
+          <w:rFonts w:ascii="Arial Narrow" w:hAnsi="Arial Narrow"/>
+          <w:sz w:val="20"/>
+        </w:rPr>
+        <w:t xml:space="preserve"> Front </w:t>
       </w:r>
       <w:r>
         <w:rPr>
@@ -1793,7 +1883,25 @@
           <w:sz w:val="24"/>
           <w:szCs w:val="24"/>
         </w:rPr>
-        <w:t>To make the book  more coherent, we are asking that your chapter address the following questions:</w:t>
+        <w:t xml:space="preserve">To make the </w:t>
+      </w:r>
+      <w:proofErr w:type="gramStart"/>
+      <w:r>
+        <w:rPr>
+          <w:rFonts w:ascii="Times New Roman" w:hAnsi="Times New Roman" w:cs="Times New Roman"/>
+          <w:sz w:val="24"/>
+          <w:szCs w:val="24"/>
+        </w:rPr>
+        <w:t>book  more</w:t>
+      </w:r>
+      <w:proofErr w:type="gramEnd"/>
+      <w:r>
+        <w:rPr>
+          <w:rFonts w:ascii="Times New Roman" w:hAnsi="Times New Roman" w:cs="Times New Roman"/>
+          <w:sz w:val="24"/>
+          <w:szCs w:val="24"/>
+        </w:rPr>
+        <w:t xml:space="preserve"> coherent, we are asking that your chapter address the following questions:</w:t>
       </w:r>
     </w:p>
     <w:p>
@@ -1816,7 +1924,25 @@
           <w:sz w:val="24"/>
           <w:szCs w:val="24"/>
         </w:rPr>
-        <w:t>How does your work relate to a key change or  new challenge- change in environment, your field, way of thinking or intervening?</w:t>
+        <w:t xml:space="preserve">How does your work relate to a key change </w:t>
+      </w:r>
+      <w:proofErr w:type="gramStart"/>
+      <w:r>
+        <w:rPr>
+          <w:rFonts w:ascii="Times New Roman" w:hAnsi="Times New Roman" w:cs="Times New Roman"/>
+          <w:sz w:val="24"/>
+          <w:szCs w:val="24"/>
+        </w:rPr>
+        <w:t>or  new</w:t>
+      </w:r>
+      <w:proofErr w:type="gramEnd"/>
+      <w:r>
+        <w:rPr>
+          <w:rFonts w:ascii="Times New Roman" w:hAnsi="Times New Roman" w:cs="Times New Roman"/>
+          <w:sz w:val="24"/>
+          <w:szCs w:val="24"/>
+        </w:rPr>
+        <w:t xml:space="preserve"> challenge- change in environment, your field, way of thinking or intervening?</w:t>
       </w:r>
     </w:p>
     <w:p>
@@ -1915,13 +2041,23 @@
           <w:szCs w:val="24"/>
         </w:rPr>
       </w:pPr>
-      <w:r>
-        <w:rPr>
-          <w:rFonts w:ascii="Times New Roman" w:hAnsi="Times New Roman" w:cs="Times New Roman"/>
-          <w:sz w:val="24"/>
-          <w:szCs w:val="24"/>
-        </w:rPr>
-        <w:t>Buzard, Graham, and Horne (2017)</w:t>
+      <w:proofErr w:type="spellStart"/>
+      <w:r>
+        <w:rPr>
+          <w:rFonts w:ascii="Times New Roman" w:hAnsi="Times New Roman" w:cs="Times New Roman"/>
+          <w:sz w:val="24"/>
+          <w:szCs w:val="24"/>
+        </w:rPr>
+        <w:t>Buzard</w:t>
+      </w:r>
+      <w:proofErr w:type="spellEnd"/>
+      <w:r>
+        <w:rPr>
+          <w:rFonts w:ascii="Times New Roman" w:hAnsi="Times New Roman" w:cs="Times New Roman"/>
+          <w:sz w:val="24"/>
+          <w:szCs w:val="24"/>
+        </w:rPr>
+        <w:t>, Graham, and Horne (2017)</w:t>
       </w:r>
       <w:r>
         <w:rPr>
@@ -2240,7 +2376,25 @@
           <w:sz w:val="24"/>
           <w:szCs w:val="24"/>
         </w:rPr>
-        <w:t xml:space="preserve"> contributes resources to the unrecognized state in the status quo equilibrium. Patrons choose to contribute resources to secessionists for one or more of several reasons: 1) As an efficient mechanism for imposing costs on the home state (Salehyan et al., 2012), e.g. as Russia does to Georgia via South Ossetia and Abkhazia; 2) ethnic solidarity with the secessionists (e.g. Turkey's support of the Turkish Republic of Northern Cyprus); 3) hope of eventual annexation of the disputed territory (e.g. Armenia's support of Nagorno-Karabakh). Although there may exist patrons whose most-preferred outcome is the status quo, we </w:t>
+        <w:t xml:space="preserve"> contributes resources to the unrecognized state in the status quo equilibrium. Patrons choose to contribute resources to secessionists for one or more of several reasons: 1) As an efficient mechanism for imposing costs on the home state (</w:t>
+      </w:r>
+      <w:proofErr w:type="spellStart"/>
+      <w:r>
+        <w:rPr>
+          <w:rFonts w:ascii="Times New Roman" w:hAnsi="Times New Roman" w:cs="Times New Roman"/>
+          <w:sz w:val="24"/>
+          <w:szCs w:val="24"/>
+        </w:rPr>
+        <w:t>Salehyan</w:t>
+      </w:r>
+      <w:proofErr w:type="spellEnd"/>
+      <w:r>
+        <w:rPr>
+          <w:rFonts w:ascii="Times New Roman" w:hAnsi="Times New Roman" w:cs="Times New Roman"/>
+          <w:sz w:val="24"/>
+          <w:szCs w:val="24"/>
+        </w:rPr>
+        <w:t xml:space="preserve"> et al., 2012), e.g. as Russia does to Georgia via South Ossetia and Abkhazia; 2) ethnic solidarity with the secessionists (e.g. Turkey's support of the Turkish Republic of Northern Cyprus); 3) hope of eventual annexation of the disputed territory (e.g. Armenia's support of Nagorno-Karabakh). Although there may exist patrons whose most-preferred outcome is the status quo, we </w:t>
       </w:r>
       <w:r>
         <w:rPr>
@@ -2347,7 +2501,79 @@
           <w:sz w:val="24"/>
           <w:szCs w:val="24"/>
         </w:rPr>
-        <w:t>, with one exception. We assert that the payoffs for the party that cedes the issue of status (independence vs. reunification) are consistently low. This reflects the fact that the issue of status is indivisible and highly valued by each side and that many of the payments that could be offered are not credible (Licklider, 1995; Walter 1997, 2002; Doyle and Sambanis, 2006; Fearon and Laitin, 2007; Schultz, 2010).</w:t>
+        <w:t>, with one exception. We assert that the payoffs for the party that cedes the issue of status (independence vs. reunification) are consistently low. This reflects the fact that the issue of status is indivisible and highly valued by each side and that many of the payments that could be offered are not credible (</w:t>
+      </w:r>
+      <w:proofErr w:type="spellStart"/>
+      <w:r>
+        <w:rPr>
+          <w:rFonts w:ascii="Times New Roman" w:hAnsi="Times New Roman" w:cs="Times New Roman"/>
+          <w:sz w:val="24"/>
+          <w:szCs w:val="24"/>
+        </w:rPr>
+        <w:t>Licklider</w:t>
+      </w:r>
+      <w:proofErr w:type="spellEnd"/>
+      <w:r>
+        <w:rPr>
+          <w:rFonts w:ascii="Times New Roman" w:hAnsi="Times New Roman" w:cs="Times New Roman"/>
+          <w:sz w:val="24"/>
+          <w:szCs w:val="24"/>
+        </w:rPr>
+        <w:t xml:space="preserve">, 1995; Walter 1997, 2002; Doyle and </w:t>
+      </w:r>
+      <w:proofErr w:type="spellStart"/>
+      <w:r>
+        <w:rPr>
+          <w:rFonts w:ascii="Times New Roman" w:hAnsi="Times New Roman" w:cs="Times New Roman"/>
+          <w:sz w:val="24"/>
+          <w:szCs w:val="24"/>
+        </w:rPr>
+        <w:t>Sambanis</w:t>
+      </w:r>
+      <w:proofErr w:type="spellEnd"/>
+      <w:r>
+        <w:rPr>
+          <w:rFonts w:ascii="Times New Roman" w:hAnsi="Times New Roman" w:cs="Times New Roman"/>
+          <w:sz w:val="24"/>
+          <w:szCs w:val="24"/>
+        </w:rPr>
+        <w:t xml:space="preserve">, 2006; </w:t>
+      </w:r>
+      <w:proofErr w:type="spellStart"/>
+      <w:r>
+        <w:rPr>
+          <w:rFonts w:ascii="Times New Roman" w:hAnsi="Times New Roman" w:cs="Times New Roman"/>
+          <w:sz w:val="24"/>
+          <w:szCs w:val="24"/>
+        </w:rPr>
+        <w:t>Fearon</w:t>
+      </w:r>
+      <w:proofErr w:type="spellEnd"/>
+      <w:r>
+        <w:rPr>
+          <w:rFonts w:ascii="Times New Roman" w:hAnsi="Times New Roman" w:cs="Times New Roman"/>
+          <w:sz w:val="24"/>
+          <w:szCs w:val="24"/>
+        </w:rPr>
+        <w:t xml:space="preserve"> and </w:t>
+      </w:r>
+      <w:proofErr w:type="spellStart"/>
+      <w:r>
+        <w:rPr>
+          <w:rFonts w:ascii="Times New Roman" w:hAnsi="Times New Roman" w:cs="Times New Roman"/>
+          <w:sz w:val="24"/>
+          <w:szCs w:val="24"/>
+        </w:rPr>
+        <w:t>Laitin</w:t>
+      </w:r>
+      <w:proofErr w:type="spellEnd"/>
+      <w:r>
+        <w:rPr>
+          <w:rFonts w:ascii="Times New Roman" w:hAnsi="Times New Roman" w:cs="Times New Roman"/>
+          <w:sz w:val="24"/>
+          <w:szCs w:val="24"/>
+        </w:rPr>
+        <w:t>, 2007; Schultz, 2010).</w:t>
       </w:r>
     </w:p>
     <w:p>
@@ -2527,7 +2753,7 @@
           <v:shape id="_x0000_i1025" type="#_x0000_t75" style="width:440.55pt;height:226.7pt" o:ole="">
             <v:imagedata r:id="rId8" o:title=""/>
           </v:shape>
-          <o:OLEObject Type="Embed" ProgID="Acrobat.Document.11" ShapeID="_x0000_i1025" DrawAspect="Content" ObjectID="_1561198913" r:id="rId9"/>
+          <o:OLEObject Type="Embed" ProgID="Acrobat.Document.11" ShapeID="_x0000_i1025" DrawAspect="Content" ObjectID="_1561200062" r:id="rId9"/>
         </w:object>
       </w:r>
     </w:p>
@@ -4469,8 +4695,6 @@
         </w:rPr>
         <w:t>[ELABORATE HERE WITH REFERENCE TO TABLE 1]</w:t>
       </w:r>
-      <w:bookmarkStart w:id="0" w:name="_GoBack"/>
-      <w:bookmarkEnd w:id="0"/>
     </w:p>
     <w:p>
       <w:pPr>
@@ -4543,7 +4767,32 @@
           <w:sz w:val="24"/>
           <w:szCs w:val="24"/>
         </w:rPr>
-        <w:t xml:space="preserve">, we considered the outside actors' abilities to make investments to increase the various payoffs of the home state government and the secessionists. Player </w:t>
+        <w:t xml:space="preserve">, we considered the outside actors' abilities to make investments to increase the various payoffs of the home state government and the secessionists. </w:t>
+      </w:r>
+      <w:r>
+        <w:rPr>
+          <w:rFonts w:ascii="Times New Roman" w:hAnsi="Times New Roman" w:cs="Times New Roman"/>
+          <w:sz w:val="24"/>
+          <w:szCs w:val="24"/>
+        </w:rPr>
+        <w:t xml:space="preserve">The </w:t>
+      </w:r>
+      <w:r>
+        <w:rPr>
+          <w:rFonts w:ascii="Times New Roman" w:hAnsi="Times New Roman" w:cs="Times New Roman"/>
+          <w:sz w:val="24"/>
+          <w:szCs w:val="24"/>
+        </w:rPr>
+        <w:lastRenderedPageBreak/>
+        <w:t>international community</w:t>
+      </w:r>
+      <w:r>
+        <w:rPr>
+          <w:rFonts w:ascii="Times New Roman" w:hAnsi="Times New Roman" w:cs="Times New Roman"/>
+          <w:sz w:val="24"/>
+          <w:szCs w:val="24"/>
+        </w:rPr>
+        <w:t xml:space="preserve">, in particular, often employs another option by joining the home state in enforcing economic sanctions against the unrecognized state, an action that </w:t>
       </w:r>
       <w:r>
         <w:rPr>
@@ -4552,42 +4801,85 @@
           <w:sz w:val="24"/>
           <w:szCs w:val="24"/>
         </w:rPr>
-        <w:t>c</w:t>
-      </w:r>
-      <w:r>
-        <w:rPr>
-          <w:rFonts w:ascii="Times New Roman" w:hAnsi="Times New Roman" w:cs="Times New Roman"/>
-          <w:sz w:val="24"/>
-          <w:szCs w:val="24"/>
-        </w:rPr>
-        <w:t xml:space="preserve">, in </w:t>
-      </w:r>
-      <w:r>
-        <w:rPr>
-          <w:rFonts w:ascii="Times New Roman" w:hAnsi="Times New Roman" w:cs="Times New Roman"/>
-          <w:sz w:val="24"/>
-          <w:szCs w:val="24"/>
-        </w:rPr>
-        <w:lastRenderedPageBreak/>
-        <w:t xml:space="preserve">particular, often employs another option by joining the home state in enforcing economic sanctions against the unrecognized state, an action that </w:t>
-      </w:r>
-      <w:r>
+        <w:t>reduces</w:t>
+      </w:r>
+      <w:r>
+        <w:rPr>
+          <w:rFonts w:ascii="Times New Roman" w:hAnsi="Times New Roman" w:cs="Times New Roman"/>
+          <w:sz w:val="24"/>
+          <w:szCs w:val="24"/>
+        </w:rPr>
+        <w:t xml:space="preserve"> the secessionists' payoffs from the status quo. Note that this may be particularly effective if</w:t>
+      </w:r>
+      <w:r>
+        <w:rPr>
+          <w:rFonts w:ascii="Times New Roman" w:hAnsi="Times New Roman" w:cs="Times New Roman"/>
+          <w:sz w:val="24"/>
+          <w:szCs w:val="24"/>
+        </w:rPr>
+        <w:t xml:space="preserve"> a broad coalition of states is </w:t>
+      </w:r>
+      <w:r>
+        <w:rPr>
+          <w:rFonts w:ascii="Times New Roman" w:hAnsi="Times New Roman" w:cs="Times New Roman"/>
+          <w:sz w:val="24"/>
+          <w:szCs w:val="24"/>
+        </w:rPr>
+        <w:t>acting</w:t>
+      </w:r>
+      <w:r>
+        <w:rPr>
+          <w:rFonts w:ascii="Times New Roman" w:hAnsi="Times New Roman" w:cs="Times New Roman"/>
+          <w:sz w:val="24"/>
+          <w:szCs w:val="24"/>
+        </w:rPr>
+        <w:t xml:space="preserve"> together</w:t>
+      </w:r>
+      <w:r>
+        <w:rPr>
+          <w:rFonts w:ascii="Times New Roman" w:hAnsi="Times New Roman" w:cs="Times New Roman"/>
+          <w:sz w:val="24"/>
+          <w:szCs w:val="24"/>
+        </w:rPr>
+        <w:t xml:space="preserve"> in concert. </w:t>
+      </w:r>
+    </w:p>
+    <w:p>
+      <w:pPr>
+        <w:spacing w:line="360" w:lineRule="auto"/>
+        <w:rPr>
+          <w:rFonts w:ascii="Times New Roman" w:hAnsi="Times New Roman" w:cs="Times New Roman"/>
+          <w:sz w:val="24"/>
+          <w:szCs w:val="24"/>
+        </w:rPr>
+      </w:pPr>
+      <w:r>
+        <w:rPr>
+          <w:rFonts w:ascii="Times New Roman" w:hAnsi="Times New Roman" w:cs="Times New Roman"/>
+          <w:sz w:val="24"/>
+          <w:szCs w:val="24"/>
+        </w:rPr>
+        <w:tab/>
+      </w:r>
+      <w:r>
+        <w:rPr>
+          <w:rFonts w:ascii="Times New Roman" w:hAnsi="Times New Roman" w:cs="Times New Roman"/>
+          <w:sz w:val="24"/>
+          <w:szCs w:val="24"/>
+        </w:rPr>
+        <w:t xml:space="preserve">Let us begin with the simplest case, in which the sanctions affect only the secessionists' status quo payoffs, as when the imposition of sanctions has a negative impact on the economy of the unrecognized state. In this case, the effect of sanctions on the unrecognized state's choice is ambiguous. </w:t>
+      </w:r>
+    </w:p>
+    <w:p>
+      <w:pPr>
+        <w:spacing w:line="360" w:lineRule="auto"/>
         <w:rPr>
           <w:rFonts w:ascii="Times New Roman" w:hAnsi="Times New Roman" w:cs="Times New Roman"/>
           <w:i/>
           <w:sz w:val="24"/>
           <w:szCs w:val="24"/>
         </w:rPr>
-        <w:t>reduces</w:t>
-      </w:r>
-      <w:r>
-        <w:rPr>
-          <w:rFonts w:ascii="Times New Roman" w:hAnsi="Times New Roman" w:cs="Times New Roman"/>
-          <w:sz w:val="24"/>
-          <w:szCs w:val="24"/>
-        </w:rPr>
-        <w:t xml:space="preserve"> the secessionists' payoffs from the status quo. Note that this may be particularly effective if </w:t>
-      </w:r>
+      </w:pPr>
       <w:r>
         <w:rPr>
           <w:rFonts w:ascii="Times New Roman" w:hAnsi="Times New Roman" w:cs="Times New Roman"/>
@@ -4595,87 +4887,16 @@
           <w:sz w:val="24"/>
           <w:szCs w:val="24"/>
         </w:rPr>
-        <w:t>c</w:t>
-      </w:r>
-      <w:r>
-        <w:rPr>
-          <w:rFonts w:ascii="Times New Roman" w:hAnsi="Times New Roman" w:cs="Times New Roman"/>
-          <w:sz w:val="24"/>
-          <w:szCs w:val="24"/>
-        </w:rPr>
-        <w:t xml:space="preserve"> is a large coalition of states acting in concert. </w:t>
-      </w:r>
-    </w:p>
-    <w:p>
-      <w:pPr>
-        <w:spacing w:line="360" w:lineRule="auto"/>
-        <w:rPr>
-          <w:rFonts w:ascii="Times New Roman" w:hAnsi="Times New Roman" w:cs="Times New Roman"/>
-          <w:sz w:val="24"/>
-          <w:szCs w:val="24"/>
-        </w:rPr>
-      </w:pPr>
-      <w:r>
-        <w:rPr>
-          <w:rFonts w:ascii="Times New Roman" w:hAnsi="Times New Roman" w:cs="Times New Roman"/>
-          <w:sz w:val="24"/>
-          <w:szCs w:val="24"/>
-        </w:rPr>
-        <w:tab/>
-      </w:r>
-      <w:r>
-        <w:rPr>
-          <w:rFonts w:ascii="Times New Roman" w:hAnsi="Times New Roman" w:cs="Times New Roman"/>
-          <w:sz w:val="24"/>
-          <w:szCs w:val="24"/>
-        </w:rPr>
-        <w:t xml:space="preserve">Let us begin with the simplest case, in which the sanctions affect only the secessionists' status quo payoffs, as when the imposition of sanctions has a negative impact on the economy of the unrecognized state. In this case, the effect of sanctions on the unrecognized state's choice is ambiguous. </w:t>
-      </w:r>
-    </w:p>
-    <w:p>
-      <w:pPr>
-        <w:spacing w:line="360" w:lineRule="auto"/>
-        <w:rPr>
-          <w:rFonts w:ascii="Times New Roman" w:hAnsi="Times New Roman" w:cs="Times New Roman"/>
-          <w:sz w:val="24"/>
-          <w:szCs w:val="24"/>
-        </w:rPr>
-      </w:pPr>
-      <w:r>
-        <w:rPr>
-          <w:rFonts w:ascii="Times New Roman" w:hAnsi="Times New Roman" w:cs="Times New Roman"/>
-          <w:sz w:val="24"/>
-          <w:szCs w:val="24"/>
-        </w:rPr>
-        <w:t>&lt;break&gt;</w:t>
-      </w:r>
-    </w:p>
-    <w:p>
-      <w:pPr>
-        <w:spacing w:line="360" w:lineRule="auto"/>
+        <w:t xml:space="preserve">Assume the restrictions </w:t>
+      </w:r>
+      <w:r>
         <w:rPr>
           <w:rFonts w:ascii="Times New Roman" w:hAnsi="Times New Roman" w:cs="Times New Roman"/>
           <w:i/>
           <w:sz w:val="24"/>
           <w:szCs w:val="24"/>
         </w:rPr>
-      </w:pPr>
-      <w:r>
-        <w:rPr>
-          <w:rFonts w:ascii="Times New Roman" w:hAnsi="Times New Roman" w:cs="Times New Roman"/>
-          <w:b/>
-          <w:sz w:val="24"/>
-          <w:szCs w:val="24"/>
-        </w:rPr>
-        <w:t>Proposition 2</w:t>
-      </w:r>
-      <w:r>
-        <w:rPr>
-          <w:rFonts w:ascii="Times New Roman" w:hAnsi="Times New Roman" w:cs="Times New Roman"/>
-          <w:sz w:val="24"/>
-          <w:szCs w:val="24"/>
-        </w:rPr>
-        <w:t xml:space="preserve">: </w:t>
+        <w:t>above</w:t>
       </w:r>
       <w:r>
         <w:rPr>
@@ -4684,7 +4905,25 @@
           <w:sz w:val="24"/>
           <w:szCs w:val="24"/>
         </w:rPr>
-        <w:t>Assume the restrictions of Definition 1 hold in the absence of sanctions and that sanctions affect only player s's payoffs to maintaining the Status Quo.  In order for sanctions to lead to ceding by the secessionists, the following are required:</w:t>
+        <w:t xml:space="preserve"> hold in the absence of sanctions and that sanctions affect only </w:t>
+      </w:r>
+      <w:r>
+        <w:rPr>
+          <w:rFonts w:ascii="Times New Roman" w:hAnsi="Times New Roman" w:cs="Times New Roman"/>
+          <w:i/>
+          <w:sz w:val="24"/>
+          <w:szCs w:val="24"/>
+        </w:rPr>
+        <w:t>the secessionists’</w:t>
+      </w:r>
+      <w:r>
+        <w:rPr>
+          <w:rFonts w:ascii="Times New Roman" w:hAnsi="Times New Roman" w:cs="Times New Roman"/>
+          <w:i/>
+          <w:sz w:val="24"/>
+          <w:szCs w:val="24"/>
+        </w:rPr>
+        <w:t xml:space="preserve"> payoffs to maintaining the Status Quo.  In order for sanctions to lead to ceding by the secessionists, the following are required:</w:t>
       </w:r>
     </w:p>
     <w:p>
@@ -4697,15 +4936,13 @@
         <w:spacing w:line="360" w:lineRule="auto"/>
         <w:rPr>
           <w:rFonts w:ascii="Times New Roman" w:hAnsi="Times New Roman" w:cs="Times New Roman"/>
-          <w:i/>
-          <w:sz w:val="24"/>
-          <w:szCs w:val="24"/>
-        </w:rPr>
-      </w:pPr>
-      <w:r>
-        <w:rPr>
-          <w:rFonts w:ascii="Times New Roman" w:hAnsi="Times New Roman" w:cs="Times New Roman"/>
-          <w:i/>
+          <w:sz w:val="24"/>
+          <w:szCs w:val="24"/>
+        </w:rPr>
+      </w:pPr>
+      <w:r>
+        <w:rPr>
+          <w:rFonts w:ascii="Times New Roman" w:hAnsi="Times New Roman" w:cs="Times New Roman"/>
           <w:sz w:val="24"/>
           <w:szCs w:val="24"/>
         </w:rPr>
@@ -4722,15 +4959,13 @@
         <w:spacing w:line="360" w:lineRule="auto"/>
         <w:rPr>
           <w:rFonts w:ascii="Times New Roman" w:hAnsi="Times New Roman" w:cs="Times New Roman"/>
-          <w:i/>
-          <w:sz w:val="24"/>
-          <w:szCs w:val="24"/>
-        </w:rPr>
-      </w:pPr>
-      <w:r>
-        <w:rPr>
-          <w:rFonts w:ascii="Times New Roman" w:hAnsi="Times New Roman" w:cs="Times New Roman"/>
-          <w:i/>
+          <w:sz w:val="24"/>
+          <w:szCs w:val="24"/>
+        </w:rPr>
+      </w:pPr>
+      <w:r>
+        <w:rPr>
+          <w:rFonts w:ascii="Times New Roman" w:hAnsi="Times New Roman" w:cs="Times New Roman"/>
           <w:sz w:val="24"/>
           <w:szCs w:val="24"/>
         </w:rPr>
@@ -4747,45 +4982,611 @@
         <w:spacing w:line="360" w:lineRule="auto"/>
         <w:rPr>
           <w:rFonts w:ascii="Times New Roman" w:hAnsi="Times New Roman" w:cs="Times New Roman"/>
+          <w:sz w:val="24"/>
+          <w:szCs w:val="24"/>
+        </w:rPr>
+      </w:pPr>
+      <w:r>
+        <w:rPr>
+          <w:rFonts w:ascii="Times New Roman" w:hAnsi="Times New Roman" w:cs="Times New Roman"/>
+          <w:sz w:val="24"/>
+          <w:szCs w:val="24"/>
+        </w:rPr>
+        <w:t>The secessionists' continuation value from playing Cede must be higher than their continuation value from playing Fight.</w:t>
+      </w:r>
+    </w:p>
+    <w:p>
+      <w:pPr>
+        <w:spacing w:line="360" w:lineRule="auto"/>
+        <w:rPr>
+          <w:rFonts w:ascii="Times New Roman" w:hAnsi="Times New Roman" w:cs="Times New Roman"/>
+          <w:sz w:val="24"/>
+          <w:szCs w:val="24"/>
+        </w:rPr>
+      </w:pPr>
+      <w:r>
+        <w:rPr>
+          <w:rFonts w:ascii="Times New Roman" w:hAnsi="Times New Roman" w:cs="Times New Roman"/>
+          <w:sz w:val="24"/>
+          <w:szCs w:val="24"/>
+        </w:rPr>
+        <w:t xml:space="preserve">The proof of </w:t>
+      </w:r>
+      <w:r>
+        <w:rPr>
+          <w:rFonts w:ascii="Times New Roman" w:hAnsi="Times New Roman" w:cs="Times New Roman"/>
+          <w:sz w:val="24"/>
+          <w:szCs w:val="24"/>
+        </w:rPr>
+        <w:t>this p</w:t>
+      </w:r>
+      <w:r>
+        <w:rPr>
+          <w:rFonts w:ascii="Times New Roman" w:hAnsi="Times New Roman" w:cs="Times New Roman"/>
+          <w:sz w:val="24"/>
+          <w:szCs w:val="24"/>
+        </w:rPr>
+        <w:t xml:space="preserve">roposition can be found in </w:t>
+      </w:r>
+      <w:proofErr w:type="spellStart"/>
+      <w:r>
+        <w:rPr>
+          <w:rFonts w:ascii="Times New Roman" w:hAnsi="Times New Roman" w:cs="Times New Roman"/>
+          <w:sz w:val="24"/>
+          <w:szCs w:val="24"/>
+        </w:rPr>
+        <w:t>Buzard</w:t>
+      </w:r>
+      <w:proofErr w:type="spellEnd"/>
+      <w:r>
+        <w:rPr>
+          <w:rFonts w:ascii="Times New Roman" w:hAnsi="Times New Roman" w:cs="Times New Roman"/>
+          <w:sz w:val="24"/>
+          <w:szCs w:val="24"/>
+        </w:rPr>
+        <w:t>, Graham and Horne (201</w:t>
+      </w:r>
+      <w:r>
+        <w:rPr>
+          <w:rFonts w:ascii="Times New Roman" w:hAnsi="Times New Roman" w:cs="Times New Roman"/>
+          <w:sz w:val="24"/>
+          <w:szCs w:val="24"/>
+        </w:rPr>
+        <w:t>6</w:t>
+      </w:r>
+      <w:r>
+        <w:rPr>
+          <w:rFonts w:ascii="Times New Roman" w:hAnsi="Times New Roman" w:cs="Times New Roman"/>
+          <w:sz w:val="24"/>
+          <w:szCs w:val="24"/>
+        </w:rPr>
+        <w:t>).</w:t>
+      </w:r>
+    </w:p>
+    <w:p>
+      <w:pPr>
+        <w:spacing w:line="360" w:lineRule="auto"/>
+        <w:rPr>
+          <w:rFonts w:ascii="Times New Roman" w:hAnsi="Times New Roman" w:cs="Times New Roman"/>
+          <w:sz w:val="24"/>
+          <w:szCs w:val="24"/>
+        </w:rPr>
+      </w:pPr>
+      <w:r>
+        <w:rPr>
+          <w:rFonts w:ascii="Times New Roman" w:hAnsi="Times New Roman" w:cs="Times New Roman"/>
+          <w:sz w:val="24"/>
+          <w:szCs w:val="24"/>
+        </w:rPr>
+        <w:tab/>
+      </w:r>
+      <w:r>
+        <w:rPr>
+          <w:rFonts w:ascii="Times New Roman" w:hAnsi="Times New Roman" w:cs="Times New Roman"/>
+          <w:sz w:val="24"/>
+          <w:szCs w:val="24"/>
+        </w:rPr>
+        <w:t xml:space="preserve">If Condition 1 fails, </w:t>
+      </w:r>
+      <w:r>
+        <w:rPr>
+          <w:rFonts w:ascii="Times New Roman" w:hAnsi="Times New Roman" w:cs="Times New Roman"/>
+          <w:sz w:val="24"/>
+          <w:szCs w:val="24"/>
+        </w:rPr>
+        <w:t>the patron</w:t>
+      </w:r>
+      <w:r>
+        <w:rPr>
+          <w:rFonts w:ascii="Times New Roman" w:hAnsi="Times New Roman" w:cs="Times New Roman"/>
+          <w:sz w:val="24"/>
+          <w:szCs w:val="24"/>
+        </w:rPr>
+        <w:t xml:space="preserve"> will continue to invest to prevent reunification as in Proposition 1. If Conditions 2 or 3 fail, sanctions will lead to fighting i</w:t>
+      </w:r>
+      <w:r>
+        <w:rPr>
+          <w:rFonts w:ascii="Times New Roman" w:hAnsi="Times New Roman" w:cs="Times New Roman"/>
+          <w:sz w:val="24"/>
+          <w:szCs w:val="24"/>
+        </w:rPr>
+        <w:t>nitiated by the secessionists—</w:t>
+      </w:r>
+      <w:r>
+        <w:rPr>
+          <w:rFonts w:ascii="Times New Roman" w:hAnsi="Times New Roman" w:cs="Times New Roman"/>
+          <w:sz w:val="24"/>
+          <w:szCs w:val="24"/>
+        </w:rPr>
+        <w:t xml:space="preserve">either supported by the patron, or without its support in the case of Condition 3. Note here from Condition 2 that sanctions can induce investment behavior by the patron that was ruled out under the restrictions of Definition 1: the goal of sanctions is to destabilize the Status Quo Equilibrium and they certainly can achieve that goal but there may be unintended consequences, most notably the initiation of war by the secessionists. </w:t>
+      </w:r>
+    </w:p>
+    <w:p>
+      <w:pPr>
+        <w:spacing w:line="360" w:lineRule="auto"/>
+        <w:ind w:firstLine="720"/>
+        <w:rPr>
+          <w:rFonts w:ascii="Times New Roman" w:hAnsi="Times New Roman" w:cs="Times New Roman"/>
+          <w:sz w:val="24"/>
+          <w:szCs w:val="24"/>
+        </w:rPr>
+      </w:pPr>
+      <w:r>
+        <w:rPr>
+          <w:rFonts w:ascii="Times New Roman" w:hAnsi="Times New Roman" w:cs="Times New Roman"/>
+          <w:sz w:val="24"/>
+          <w:szCs w:val="24"/>
+        </w:rPr>
+        <w:t xml:space="preserve">We can add realism by allowing sanctions to have a negative effect not only on the economy (the status quo payoffs) but also on the military capabilities of the secessionists (the expected payoffs from war). This is an important extension because one motivation for sanctions is often precisely that -- to weaken the military capability of the secessionists. </w:t>
+      </w:r>
+    </w:p>
+    <w:p>
+      <w:pPr>
+        <w:spacing w:line="360" w:lineRule="auto"/>
+        <w:rPr>
+          <w:rFonts w:ascii="Times New Roman" w:hAnsi="Times New Roman" w:cs="Times New Roman"/>
+          <w:sz w:val="24"/>
+          <w:szCs w:val="24"/>
+        </w:rPr>
+      </w:pPr>
+      <w:r>
+        <w:rPr>
+          <w:rFonts w:ascii="Times New Roman" w:hAnsi="Times New Roman" w:cs="Times New Roman"/>
+          <w:sz w:val="24"/>
+          <w:szCs w:val="24"/>
+        </w:rPr>
+        <w:lastRenderedPageBreak/>
+        <w:tab/>
+      </w:r>
+      <w:r>
+        <w:rPr>
+          <w:rFonts w:ascii="Times New Roman" w:hAnsi="Times New Roman" w:cs="Times New Roman"/>
+          <w:sz w:val="24"/>
+          <w:szCs w:val="24"/>
+        </w:rPr>
+        <w:t>In the model, this is represented as reducing the secessionists' probability of victory in the war lottery. This should serve to increase the range of paramete</w:t>
+      </w:r>
+      <w:r>
+        <w:rPr>
+          <w:rFonts w:ascii="Times New Roman" w:hAnsi="Times New Roman" w:cs="Times New Roman"/>
+          <w:sz w:val="24"/>
+          <w:szCs w:val="24"/>
+        </w:rPr>
+        <w:t>rs over which these conditions</w:t>
+      </w:r>
+      <w:r>
+        <w:rPr>
+          <w:rFonts w:ascii="Times New Roman" w:hAnsi="Times New Roman" w:cs="Times New Roman"/>
+          <w:sz w:val="24"/>
+          <w:szCs w:val="24"/>
+        </w:rPr>
+        <w:t xml:space="preserve"> hold. However, at the same time, the home government experiences changes of the same magnitude and opposite sign in its war lottery, increasing its payoffs from playing Fight. </w:t>
+      </w:r>
+    </w:p>
+    <w:p>
+      <w:pPr>
+        <w:spacing w:line="360" w:lineRule="auto"/>
+        <w:rPr>
+          <w:rFonts w:ascii="Times New Roman" w:hAnsi="Times New Roman" w:cs="Times New Roman"/>
+          <w:sz w:val="24"/>
+          <w:szCs w:val="24"/>
+        </w:rPr>
+      </w:pPr>
+      <w:r>
+        <w:rPr>
+          <w:rFonts w:ascii="Times New Roman" w:hAnsi="Times New Roman" w:cs="Times New Roman"/>
+          <w:sz w:val="24"/>
+          <w:szCs w:val="24"/>
+        </w:rPr>
+        <w:t>[TRANSITION TEXT HERE]</w:t>
+      </w:r>
+    </w:p>
+    <w:p>
+      <w:pPr>
+        <w:spacing w:line="360" w:lineRule="auto"/>
+        <w:rPr>
+          <w:rFonts w:ascii="Times New Roman" w:hAnsi="Times New Roman" w:cs="Times New Roman"/>
+          <w:sz w:val="24"/>
+          <w:szCs w:val="24"/>
+        </w:rPr>
+      </w:pPr>
+      <w:r>
+        <w:rPr>
+          <w:rFonts w:ascii="Times New Roman" w:hAnsi="Times New Roman" w:cs="Times New Roman"/>
+          <w:b/>
+          <w:sz w:val="24"/>
+          <w:szCs w:val="24"/>
+        </w:rPr>
+        <w:t xml:space="preserve">Proposition 3: </w:t>
+      </w:r>
+      <w:r>
+        <w:rPr>
+          <w:rFonts w:ascii="Times New Roman" w:hAnsi="Times New Roman" w:cs="Times New Roman"/>
+          <w:sz w:val="24"/>
+          <w:szCs w:val="24"/>
+        </w:rPr>
+        <w:t xml:space="preserve">Assume the restrictions of Definition 1 hold in the absence of sanctions and that sanctions affect both player </w:t>
+      </w:r>
+      <w:r>
+        <w:rPr>
+          <w:rFonts w:ascii="Times New Roman" w:hAnsi="Times New Roman" w:cs="Times New Roman"/>
           <w:i/>
           <w:sz w:val="24"/>
           <w:szCs w:val="24"/>
         </w:rPr>
-      </w:pPr>
-      <w:r>
+        <w:t>s</w:t>
+      </w:r>
+      <w:r>
+        <w:rPr>
+          <w:rFonts w:ascii="Times New Roman" w:hAnsi="Times New Roman" w:cs="Times New Roman"/>
+          <w:sz w:val="24"/>
+          <w:szCs w:val="24"/>
+        </w:rPr>
+        <w:t>'s status quo payoffs and its military capabilities. The parameter space over which a war will be initiated by the home state is increasing in the magnitude of the sanctions' impact on the secessionists' military capabilities.</w:t>
+      </w:r>
+    </w:p>
+    <w:p>
+      <w:pPr>
+        <w:spacing w:line="360" w:lineRule="auto"/>
+        <w:ind w:firstLine="720"/>
+        <w:rPr>
+          <w:rFonts w:ascii="Times New Roman" w:hAnsi="Times New Roman" w:cs="Times New Roman"/>
+          <w:sz w:val="24"/>
+          <w:szCs w:val="24"/>
+        </w:rPr>
+      </w:pPr>
+      <w:r>
+        <w:rPr>
+          <w:rFonts w:ascii="Times New Roman" w:hAnsi="Times New Roman" w:cs="Times New Roman"/>
+          <w:sz w:val="24"/>
+          <w:szCs w:val="24"/>
+        </w:rPr>
+        <w:t>It is immediate that the stronger is the impact of sanctions on the secessionists military, the stronger is the effect on the home government's value of fighting and the greater is the range of parameters over which this change in payoffs will lead to a change in behavior.</w:t>
+      </w:r>
+    </w:p>
+    <w:p>
+      <w:pPr>
+        <w:spacing w:line="360" w:lineRule="auto"/>
+        <w:rPr>
+          <w:rFonts w:ascii="Times New Roman" w:hAnsi="Times New Roman" w:cs="Times New Roman"/>
+          <w:sz w:val="24"/>
+          <w:szCs w:val="24"/>
+        </w:rPr>
+      </w:pPr>
+      <w:r>
+        <w:rPr>
+          <w:rFonts w:ascii="Times New Roman" w:hAnsi="Times New Roman" w:cs="Times New Roman"/>
+          <w:sz w:val="24"/>
+          <w:szCs w:val="24"/>
+        </w:rPr>
+        <w:tab/>
+      </w:r>
+      <w:r>
+        <w:rPr>
+          <w:rFonts w:ascii="Times New Roman" w:hAnsi="Times New Roman" w:cs="Times New Roman"/>
+          <w:sz w:val="24"/>
+          <w:szCs w:val="24"/>
+        </w:rPr>
+        <w:t xml:space="preserve">Thus, Propositions 2 and 3 imply that sanctions are both wealth destroying and violence increasing. The sanctions destroy wealth directly by damaging the economy of the secessionist region and lowering the secessionists' payoffs from the status quo. If the degradation of status quo payoffs </w:t>
+      </w:r>
+      <w:proofErr w:type="gramStart"/>
+      <w:r>
+        <w:rPr>
+          <w:rFonts w:ascii="Times New Roman" w:hAnsi="Times New Roman" w:cs="Times New Roman"/>
+          <w:sz w:val="24"/>
+          <w:szCs w:val="24"/>
+        </w:rPr>
+        <w:t>are</w:t>
+      </w:r>
+      <w:proofErr w:type="gramEnd"/>
+      <w:r>
+        <w:rPr>
+          <w:rFonts w:ascii="Times New Roman" w:hAnsi="Times New Roman" w:cs="Times New Roman"/>
+          <w:sz w:val="24"/>
+          <w:szCs w:val="24"/>
+        </w:rPr>
+        <w:t xml:space="preserve"> not offset by the patron and if the secessionists' continuation value from fighting exceeds that from the status quo before the continuation value from ceding does, the secessionists will initiate war. Conversely, if the sanctions degrade the secessionists military capabilities sufficiently, it induces the home state to fight.</w:t>
+      </w:r>
+    </w:p>
+    <w:p>
+      <w:pPr>
+        <w:spacing w:line="360" w:lineRule="auto"/>
+        <w:rPr>
+          <w:rFonts w:ascii="Times New Roman" w:hAnsi="Times New Roman" w:cs="Times New Roman"/>
+          <w:sz w:val="24"/>
+          <w:szCs w:val="24"/>
+        </w:rPr>
+      </w:pPr>
+    </w:p>
+    <w:p>
+      <w:pPr>
+        <w:spacing w:line="360" w:lineRule="auto"/>
+        <w:rPr>
+          <w:rFonts w:ascii="Times New Roman" w:hAnsi="Times New Roman" w:cs="Times New Roman"/>
+          <w:b/>
+          <w:sz w:val="24"/>
+          <w:szCs w:val="24"/>
+        </w:rPr>
+      </w:pPr>
+      <w:r>
+        <w:rPr>
+          <w:rFonts w:ascii="Times New Roman" w:hAnsi="Times New Roman" w:cs="Times New Roman"/>
+          <w:b/>
+          <w:sz w:val="24"/>
+          <w:szCs w:val="24"/>
+        </w:rPr>
+        <w:t>How Unrecognized Statehood Ends</w:t>
+      </w:r>
+    </w:p>
+    <w:p>
+      <w:pPr>
+        <w:spacing w:line="360" w:lineRule="auto"/>
+        <w:ind w:firstLine="720"/>
+        <w:rPr>
+          <w:rFonts w:ascii="Times New Roman" w:hAnsi="Times New Roman" w:cs="Times New Roman"/>
+          <w:sz w:val="24"/>
+          <w:szCs w:val="24"/>
+        </w:rPr>
+      </w:pPr>
+      <w:r>
+        <w:rPr>
+          <w:rFonts w:ascii="Times New Roman" w:hAnsi="Times New Roman" w:cs="Times New Roman"/>
+          <w:sz w:val="24"/>
+          <w:szCs w:val="24"/>
+        </w:rPr>
+        <w:t xml:space="preserve">Unrecognized Statehood exists as a halfway point between recognized independent statehood and reunification with the home state. Unrecognized statehood ends when either recognized statehood is achieved, or reunification occurs.  In the following sections we discuss how these transitions occur -- both through negotiated settlement and as a result of decisive military victory by one side or the other.  </w:t>
+      </w:r>
+    </w:p>
+    <w:p>
+      <w:pPr>
+        <w:spacing w:line="360" w:lineRule="auto"/>
+        <w:rPr>
+          <w:rFonts w:ascii="Times New Roman" w:hAnsi="Times New Roman" w:cs="Times New Roman"/>
+          <w:sz w:val="24"/>
+          <w:szCs w:val="24"/>
+        </w:rPr>
+      </w:pPr>
+    </w:p>
+    <w:p>
+      <w:pPr>
+        <w:spacing w:line="360" w:lineRule="auto"/>
         <w:rPr>
           <w:rFonts w:ascii="Times New Roman" w:hAnsi="Times New Roman" w:cs="Times New Roman"/>
           <w:i/>
           <w:sz w:val="24"/>
           <w:szCs w:val="24"/>
         </w:rPr>
-        <w:t>The secessionists' continuation value from playing Cede must be higher than their continuation value from playing Fight.</w:t>
-      </w:r>
-    </w:p>
-    <w:p>
-      <w:pPr>
-        <w:spacing w:line="360" w:lineRule="auto"/>
-        <w:rPr>
-          <w:rFonts w:ascii="Times New Roman" w:hAnsi="Times New Roman" w:cs="Times New Roman"/>
-          <w:sz w:val="24"/>
-          <w:szCs w:val="24"/>
-        </w:rPr>
-      </w:pPr>
-      <w:r>
-        <w:rPr>
-          <w:rFonts w:ascii="Times New Roman" w:hAnsi="Times New Roman" w:cs="Times New Roman"/>
-          <w:sz w:val="24"/>
-          <w:szCs w:val="24"/>
-        </w:rPr>
-        <w:t>The proof of Proposition 2 can be found in Buzard, Graham and Horne (201</w:t>
-      </w:r>
-      <w:r>
-        <w:rPr>
-          <w:rFonts w:ascii="Times New Roman" w:hAnsi="Times New Roman" w:cs="Times New Roman"/>
-          <w:sz w:val="24"/>
-          <w:szCs w:val="24"/>
-        </w:rPr>
-        <w:t>6</w:t>
+      </w:pPr>
+      <w:r>
+        <w:rPr>
+          <w:rFonts w:ascii="Times New Roman" w:hAnsi="Times New Roman" w:cs="Times New Roman"/>
+          <w:i/>
+          <w:sz w:val="24"/>
+          <w:szCs w:val="24"/>
+        </w:rPr>
+        <w:t>Reunif</w:t>
+      </w:r>
+      <w:r>
+        <w:rPr>
+          <w:rFonts w:ascii="Times New Roman" w:hAnsi="Times New Roman" w:cs="Times New Roman"/>
+          <w:i/>
+          <w:sz w:val="24"/>
+          <w:szCs w:val="24"/>
+        </w:rPr>
+        <w:t xml:space="preserve">ication via Military </w:t>
+      </w:r>
+      <w:proofErr w:type="spellStart"/>
+      <w:r>
+        <w:rPr>
+          <w:rFonts w:ascii="Times New Roman" w:hAnsi="Times New Roman" w:cs="Times New Roman"/>
+          <w:i/>
+          <w:sz w:val="24"/>
+          <w:szCs w:val="24"/>
+        </w:rPr>
+        <w:t>Reconquest</w:t>
+      </w:r>
+      <w:proofErr w:type="spellEnd"/>
+    </w:p>
+    <w:p>
+      <w:pPr>
+        <w:spacing w:line="360" w:lineRule="auto"/>
+        <w:ind w:firstLine="720"/>
+        <w:rPr>
+          <w:rFonts w:ascii="Times New Roman" w:hAnsi="Times New Roman" w:cs="Times New Roman"/>
+          <w:sz w:val="24"/>
+          <w:szCs w:val="24"/>
+        </w:rPr>
+      </w:pPr>
+      <w:r>
+        <w:rPr>
+          <w:rFonts w:ascii="Times New Roman" w:hAnsi="Times New Roman" w:cs="Times New Roman"/>
+          <w:sz w:val="24"/>
+          <w:szCs w:val="24"/>
+        </w:rPr>
+        <w:lastRenderedPageBreak/>
+        <w:t>Most attempted secessions end in military defeat before territorial control is ever achieved (</w:t>
+      </w:r>
+      <w:proofErr w:type="spellStart"/>
+      <w:r>
+        <w:rPr>
+          <w:rFonts w:ascii="Times New Roman" w:hAnsi="Times New Roman" w:cs="Times New Roman"/>
+          <w:sz w:val="24"/>
+          <w:szCs w:val="24"/>
+        </w:rPr>
+        <w:t>Fazal</w:t>
+      </w:r>
+      <w:proofErr w:type="spellEnd"/>
+      <w:r>
+        <w:rPr>
+          <w:rFonts w:ascii="Times New Roman" w:hAnsi="Times New Roman" w:cs="Times New Roman"/>
+          <w:sz w:val="24"/>
+          <w:szCs w:val="24"/>
+        </w:rPr>
+        <w:t xml:space="preserve"> and Griffith 2008). Unrecognized states are thus a relatively elite set of secessionist movements, those that are unusually militarily powerful relative to the home state. However, even among secessionist movements that succeed in maintaining territorial control for a minimum of two years, the most common form of resolution remains military </w:t>
+      </w:r>
+      <w:proofErr w:type="spellStart"/>
+      <w:r>
+        <w:rPr>
+          <w:rFonts w:ascii="Times New Roman" w:hAnsi="Times New Roman" w:cs="Times New Roman"/>
+          <w:sz w:val="24"/>
+          <w:szCs w:val="24"/>
+        </w:rPr>
+        <w:t>reconquest</w:t>
+      </w:r>
+      <w:proofErr w:type="spellEnd"/>
+      <w:r>
+        <w:rPr>
+          <w:rFonts w:ascii="Times New Roman" w:hAnsi="Times New Roman" w:cs="Times New Roman"/>
+          <w:sz w:val="24"/>
+          <w:szCs w:val="24"/>
+        </w:rPr>
+        <w:t xml:space="preserve"> by the home state. When unrecognized states return to war with the home state, it is almost always the home state that initiates and the home state that is victorious (we discuss military victory by the secessionists in a later section).</w:t>
+      </w:r>
+    </w:p>
+    <w:p>
+      <w:pPr>
+        <w:spacing w:line="360" w:lineRule="auto"/>
+        <w:ind w:firstLine="720"/>
+        <w:rPr>
+          <w:rFonts w:ascii="Times New Roman" w:hAnsi="Times New Roman" w:cs="Times New Roman"/>
+          <w:sz w:val="24"/>
+          <w:szCs w:val="24"/>
+        </w:rPr>
+      </w:pPr>
+      <w:r>
+        <w:rPr>
+          <w:rFonts w:ascii="Times New Roman" w:hAnsi="Times New Roman" w:cs="Times New Roman"/>
+          <w:sz w:val="24"/>
+          <w:szCs w:val="24"/>
+        </w:rPr>
+        <w:t xml:space="preserve">In the case of most prolonged stalemates, a patron provides enough military assistance to the secessionists to make military </w:t>
+      </w:r>
+      <w:proofErr w:type="spellStart"/>
+      <w:r>
+        <w:rPr>
+          <w:rFonts w:ascii="Times New Roman" w:hAnsi="Times New Roman" w:cs="Times New Roman"/>
+          <w:sz w:val="24"/>
+          <w:szCs w:val="24"/>
+        </w:rPr>
+        <w:t>reconquest</w:t>
+      </w:r>
+      <w:proofErr w:type="spellEnd"/>
+      <w:r>
+        <w:rPr>
+          <w:rFonts w:ascii="Times New Roman" w:hAnsi="Times New Roman" w:cs="Times New Roman"/>
+          <w:sz w:val="24"/>
+          <w:szCs w:val="24"/>
+        </w:rPr>
+        <w:t xml:space="preserve"> by the patron prohibitively costly.  The 11 cases of military </w:t>
+      </w:r>
+      <w:proofErr w:type="spellStart"/>
+      <w:r>
+        <w:rPr>
+          <w:rFonts w:ascii="Times New Roman" w:hAnsi="Times New Roman" w:cs="Times New Roman"/>
+          <w:sz w:val="24"/>
+          <w:szCs w:val="24"/>
+        </w:rPr>
+        <w:t>reconquest</w:t>
+      </w:r>
+      <w:proofErr w:type="spellEnd"/>
+      <w:r>
+        <w:rPr>
+          <w:rFonts w:ascii="Times New Roman" w:hAnsi="Times New Roman" w:cs="Times New Roman"/>
+          <w:sz w:val="24"/>
+          <w:szCs w:val="24"/>
+        </w:rPr>
+        <w:t xml:space="preserve"> in Table 1 occur in cases with no patron or cases in which the patron withdraws or reduces its support.  </w:t>
+      </w:r>
+    </w:p>
+    <w:p>
+      <w:pPr>
+        <w:spacing w:line="360" w:lineRule="auto"/>
+        <w:ind w:firstLine="720"/>
+        <w:rPr>
+          <w:rFonts w:ascii="Times New Roman" w:hAnsi="Times New Roman" w:cs="Times New Roman"/>
+          <w:sz w:val="24"/>
+          <w:szCs w:val="24"/>
+        </w:rPr>
+      </w:pPr>
+      <w:r>
+        <w:rPr>
+          <w:rFonts w:ascii="Times New Roman" w:hAnsi="Times New Roman" w:cs="Times New Roman"/>
+          <w:sz w:val="24"/>
+          <w:szCs w:val="24"/>
+        </w:rPr>
+        <w:t xml:space="preserve">The cases with no patron are fairly straightforward. For example, Chechnya achieved its </w:t>
+      </w:r>
+      <w:r>
+        <w:rPr>
+          <w:rFonts w:ascii="Times New Roman" w:hAnsi="Times New Roman" w:cs="Times New Roman"/>
+          <w:i/>
+          <w:sz w:val="24"/>
+          <w:szCs w:val="24"/>
+        </w:rPr>
+        <w:t>de facto</w:t>
+      </w:r>
+      <w:r>
+        <w:rPr>
+          <w:rFonts w:ascii="Times New Roman" w:hAnsi="Times New Roman" w:cs="Times New Roman"/>
+          <w:sz w:val="24"/>
+          <w:szCs w:val="24"/>
+        </w:rPr>
+        <w:t xml:space="preserve"> independence immediately after the fall of the Soviet Union when Russia was very weak.   As Russia strengthened, there was no patron support to offset the relative decline in the Chechens' military capabilities. Over time, Russia's military advantage grew and in 1999 the Russian government invaded and reconquered Chechnya.</w:t>
+      </w:r>
+    </w:p>
+    <w:p>
+      <w:pPr>
+        <w:spacing w:line="360" w:lineRule="auto"/>
+        <w:ind w:firstLine="720"/>
+        <w:rPr>
+          <w:rFonts w:ascii="Times New Roman" w:hAnsi="Times New Roman" w:cs="Times New Roman"/>
+          <w:sz w:val="24"/>
+          <w:szCs w:val="24"/>
+        </w:rPr>
+      </w:pPr>
+      <w:r>
+        <w:rPr>
+          <w:rFonts w:ascii="Times New Roman" w:hAnsi="Times New Roman" w:cs="Times New Roman"/>
+          <w:sz w:val="24"/>
+          <w:szCs w:val="24"/>
+        </w:rPr>
+        <w:t>It is worth exploring, however, the reasons why a patron might support a secessionist group during its initial rebellion and then withdraw support at a later date. Patrons' strategic interests in the unrecognized state vary from patron to patron, and both budget constraints and salience of interest vary over time. For example, domestic political concerns (primarily ethnic solidarity with the secessionists) induced a modest level of Indian support for the Tamil Tigers in Sri Lanka 1983-1987.  These domestic political concerns were eventually outweighed by broader strategic security concerns and a desire for regional stability. In 1987 the Indian government signed a peace accord with Sri Lanka (the home state) and largely withdrew their support from the Tamil secessionists, even sending in peacekeepers that later clashed with the secessionists militarily</w:t>
+      </w:r>
+      <w:r>
+        <w:rPr>
+          <w:rFonts w:ascii="Times New Roman" w:hAnsi="Times New Roman" w:cs="Times New Roman"/>
+          <w:sz w:val="24"/>
+          <w:szCs w:val="24"/>
+        </w:rPr>
+        <w:t xml:space="preserve"> (</w:t>
+      </w:r>
+      <w:r>
+        <w:rPr>
+          <w:rFonts w:ascii="Times New Roman" w:hAnsi="Times New Roman" w:cs="Times New Roman"/>
+          <w:sz w:val="24"/>
+          <w:szCs w:val="24"/>
+        </w:rPr>
+        <w:t>Singer 1992</w:t>
       </w:r>
       <w:r>
         <w:rPr>
@@ -4799,6 +5600,170 @@
     <w:p>
       <w:pPr>
         <w:spacing w:line="360" w:lineRule="auto"/>
+        <w:ind w:firstLine="720"/>
+        <w:rPr>
+          <w:rFonts w:ascii="Times New Roman" w:hAnsi="Times New Roman" w:cs="Times New Roman"/>
+          <w:sz w:val="24"/>
+          <w:szCs w:val="24"/>
+        </w:rPr>
+      </w:pPr>
+      <w:r>
+        <w:rPr>
+          <w:rFonts w:ascii="Times New Roman" w:hAnsi="Times New Roman" w:cs="Times New Roman"/>
+          <w:sz w:val="24"/>
+          <w:szCs w:val="24"/>
+        </w:rPr>
+        <w:t xml:space="preserve">The patron's decision to withdraw support for the secessionists is sometimes motivated by interactions between the patron and the international community, which may bribe or coerce the Patron to abandon its support. In an extreme example involving both sanctions and direct </w:t>
+      </w:r>
+      <w:r>
+        <w:rPr>
+          <w:rFonts w:ascii="Times New Roman" w:hAnsi="Times New Roman" w:cs="Times New Roman"/>
+          <w:sz w:val="24"/>
+          <w:szCs w:val="24"/>
+        </w:rPr>
+        <w:lastRenderedPageBreak/>
+        <w:t xml:space="preserve">military confrontation, the United States and other members of the North Atlantic Treaty Organization (NATO) coerced Serbia into withdrawing its support from </w:t>
+      </w:r>
+      <w:proofErr w:type="spellStart"/>
+      <w:r>
+        <w:rPr>
+          <w:rFonts w:ascii="Times New Roman" w:hAnsi="Times New Roman" w:cs="Times New Roman"/>
+          <w:sz w:val="24"/>
+          <w:szCs w:val="24"/>
+        </w:rPr>
+        <w:t>Republika</w:t>
+      </w:r>
+      <w:proofErr w:type="spellEnd"/>
+      <w:r>
+        <w:rPr>
+          <w:rFonts w:ascii="Times New Roman" w:hAnsi="Times New Roman" w:cs="Times New Roman"/>
+          <w:sz w:val="24"/>
+          <w:szCs w:val="24"/>
+        </w:rPr>
+        <w:t xml:space="preserve"> </w:t>
+      </w:r>
+      <w:proofErr w:type="spellStart"/>
+      <w:r>
+        <w:rPr>
+          <w:rFonts w:ascii="Times New Roman" w:hAnsi="Times New Roman" w:cs="Times New Roman"/>
+          <w:sz w:val="24"/>
+          <w:szCs w:val="24"/>
+        </w:rPr>
+        <w:t>Srpska</w:t>
+      </w:r>
+      <w:proofErr w:type="spellEnd"/>
+      <w:r>
+        <w:rPr>
+          <w:rFonts w:ascii="Times New Roman" w:hAnsi="Times New Roman" w:cs="Times New Roman"/>
+          <w:sz w:val="24"/>
+          <w:szCs w:val="24"/>
+        </w:rPr>
+        <w:t xml:space="preserve"> and </w:t>
+      </w:r>
+      <w:proofErr w:type="spellStart"/>
+      <w:r>
+        <w:rPr>
+          <w:rFonts w:ascii="Times New Roman" w:hAnsi="Times New Roman" w:cs="Times New Roman"/>
+          <w:sz w:val="24"/>
+          <w:szCs w:val="24"/>
+        </w:rPr>
+        <w:t>Republika</w:t>
+      </w:r>
+      <w:proofErr w:type="spellEnd"/>
+      <w:r>
+        <w:rPr>
+          <w:rFonts w:ascii="Times New Roman" w:hAnsi="Times New Roman" w:cs="Times New Roman"/>
+          <w:sz w:val="24"/>
+          <w:szCs w:val="24"/>
+        </w:rPr>
+        <w:t xml:space="preserve"> </w:t>
+      </w:r>
+      <w:proofErr w:type="spellStart"/>
+      <w:r>
+        <w:rPr>
+          <w:rFonts w:ascii="Times New Roman" w:hAnsi="Times New Roman" w:cs="Times New Roman"/>
+          <w:sz w:val="24"/>
+          <w:szCs w:val="24"/>
+        </w:rPr>
+        <w:t>Srpska</w:t>
+      </w:r>
+      <w:proofErr w:type="spellEnd"/>
+      <w:r>
+        <w:rPr>
+          <w:rFonts w:ascii="Times New Roman" w:hAnsi="Times New Roman" w:cs="Times New Roman"/>
+          <w:sz w:val="24"/>
+          <w:szCs w:val="24"/>
+        </w:rPr>
+        <w:t xml:space="preserve"> Krajina, both of which had secured </w:t>
+      </w:r>
+      <w:r>
+        <w:rPr>
+          <w:rFonts w:ascii="Times New Roman" w:hAnsi="Times New Roman" w:cs="Times New Roman"/>
+          <w:i/>
+          <w:sz w:val="24"/>
+          <w:szCs w:val="24"/>
+        </w:rPr>
+        <w:t>de facto</w:t>
+      </w:r>
+      <w:r>
+        <w:rPr>
+          <w:rFonts w:ascii="Times New Roman" w:hAnsi="Times New Roman" w:cs="Times New Roman"/>
+          <w:sz w:val="24"/>
+          <w:szCs w:val="24"/>
+        </w:rPr>
+        <w:t xml:space="preserve"> independence after the collapse of Yugoslavia.</w:t>
+      </w:r>
+      <w:r>
+        <w:rPr>
+          <w:rStyle w:val="EndnoteReference"/>
+          <w:rFonts w:ascii="Times New Roman" w:hAnsi="Times New Roman" w:cs="Times New Roman"/>
+          <w:sz w:val="24"/>
+          <w:szCs w:val="24"/>
+        </w:rPr>
+        <w:endnoteReference w:id="3"/>
+      </w:r>
+      <w:r>
+        <w:rPr>
+          <w:rFonts w:ascii="Times New Roman" w:hAnsi="Times New Roman" w:cs="Times New Roman"/>
+          <w:sz w:val="24"/>
+          <w:szCs w:val="24"/>
+        </w:rPr>
+        <w:t xml:space="preserve"> </w:t>
+      </w:r>
+    </w:p>
+    <w:p>
+      <w:pPr>
+        <w:spacing w:line="360" w:lineRule="auto"/>
+        <w:rPr>
+          <w:rFonts w:ascii="Times New Roman" w:hAnsi="Times New Roman" w:cs="Times New Roman"/>
+          <w:sz w:val="24"/>
+          <w:szCs w:val="24"/>
+        </w:rPr>
+      </w:pPr>
+    </w:p>
+    <w:p>
+      <w:pPr>
+        <w:spacing w:line="360" w:lineRule="auto"/>
+        <w:rPr>
+          <w:rFonts w:ascii="Times New Roman" w:hAnsi="Times New Roman" w:cs="Times New Roman"/>
+          <w:i/>
+          <w:sz w:val="24"/>
+          <w:szCs w:val="24"/>
+        </w:rPr>
+      </w:pPr>
+      <w:r>
+        <w:rPr>
+          <w:rFonts w:ascii="Times New Roman" w:hAnsi="Times New Roman" w:cs="Times New Roman"/>
+          <w:i/>
+          <w:sz w:val="24"/>
+          <w:szCs w:val="24"/>
+        </w:rPr>
+        <w:t>Negotiated Reunification</w:t>
+      </w:r>
+    </w:p>
+    <w:p>
+      <w:pPr>
+        <w:spacing w:line="360" w:lineRule="auto"/>
         <w:rPr>
           <w:rFonts w:ascii="Times New Roman" w:hAnsi="Times New Roman" w:cs="Times New Roman"/>
           <w:sz w:val="24"/>
@@ -4819,7 +5784,569 @@
           <w:sz w:val="24"/>
           <w:szCs w:val="24"/>
         </w:rPr>
-        <w:t xml:space="preserve">If Condition 1 fails, player </w:t>
+        <w:t xml:space="preserve">Just as military </w:t>
+      </w:r>
+      <w:proofErr w:type="spellStart"/>
+      <w:r>
+        <w:rPr>
+          <w:rFonts w:ascii="Times New Roman" w:hAnsi="Times New Roman" w:cs="Times New Roman"/>
+          <w:sz w:val="24"/>
+          <w:szCs w:val="24"/>
+        </w:rPr>
+        <w:t>reconquest</w:t>
+      </w:r>
+      <w:proofErr w:type="spellEnd"/>
+      <w:r>
+        <w:rPr>
+          <w:rFonts w:ascii="Times New Roman" w:hAnsi="Times New Roman" w:cs="Times New Roman"/>
+          <w:sz w:val="24"/>
+          <w:szCs w:val="24"/>
+        </w:rPr>
+        <w:t xml:space="preserve"> becomes more likely when Patron support is withdrawn or declines, so too does negotiated reunification. Negotiated agreements are struck when the patron does not contribute sufficiently to prevent the secessionists from preferring ceding to the status quo, and when a deal is available that both sides prefer to war. Since WWII, four peacefully negotiated reunifications have occurred.</w:t>
+      </w:r>
+      <w:r>
+        <w:rPr>
+          <w:rStyle w:val="EndnoteReference"/>
+          <w:rFonts w:ascii="Times New Roman" w:hAnsi="Times New Roman" w:cs="Times New Roman"/>
+          <w:sz w:val="24"/>
+          <w:szCs w:val="24"/>
+        </w:rPr>
+        <w:endnoteReference w:id="4"/>
+      </w:r>
+      <w:r>
+        <w:rPr>
+          <w:rFonts w:ascii="Times New Roman" w:hAnsi="Times New Roman" w:cs="Times New Roman"/>
+          <w:sz w:val="24"/>
+          <w:szCs w:val="24"/>
+        </w:rPr>
+        <w:t xml:space="preserve"> Secessionists in </w:t>
+      </w:r>
+      <w:proofErr w:type="spellStart"/>
+      <w:r>
+        <w:rPr>
+          <w:rFonts w:ascii="Times New Roman" w:hAnsi="Times New Roman" w:cs="Times New Roman"/>
+          <w:sz w:val="24"/>
+          <w:szCs w:val="24"/>
+        </w:rPr>
+        <w:t>Ajara</w:t>
+      </w:r>
+      <w:proofErr w:type="spellEnd"/>
+      <w:r>
+        <w:rPr>
+          <w:rFonts w:ascii="Times New Roman" w:hAnsi="Times New Roman" w:cs="Times New Roman"/>
+          <w:sz w:val="24"/>
+          <w:szCs w:val="24"/>
+        </w:rPr>
+        <w:t xml:space="preserve">, </w:t>
+      </w:r>
+      <w:proofErr w:type="spellStart"/>
+      <w:r>
+        <w:rPr>
+          <w:rFonts w:ascii="Times New Roman" w:hAnsi="Times New Roman" w:cs="Times New Roman"/>
+          <w:sz w:val="24"/>
+          <w:szCs w:val="24"/>
+        </w:rPr>
+        <w:t>Bouganville</w:t>
+      </w:r>
+      <w:proofErr w:type="spellEnd"/>
+      <w:r>
+        <w:rPr>
+          <w:rFonts w:ascii="Times New Roman" w:hAnsi="Times New Roman" w:cs="Times New Roman"/>
+          <w:sz w:val="24"/>
+          <w:szCs w:val="24"/>
+        </w:rPr>
+        <w:t xml:space="preserve">, and </w:t>
+      </w:r>
+      <w:proofErr w:type="spellStart"/>
+      <w:r>
+        <w:rPr>
+          <w:rFonts w:ascii="Times New Roman" w:hAnsi="Times New Roman" w:cs="Times New Roman"/>
+          <w:sz w:val="24"/>
+          <w:szCs w:val="24"/>
+        </w:rPr>
+        <w:t>Gagauzia</w:t>
+      </w:r>
+      <w:proofErr w:type="spellEnd"/>
+      <w:r>
+        <w:rPr>
+          <w:rFonts w:ascii="Times New Roman" w:hAnsi="Times New Roman" w:cs="Times New Roman"/>
+          <w:sz w:val="24"/>
+          <w:szCs w:val="24"/>
+        </w:rPr>
+        <w:t xml:space="preserve"> have opted to rejoin the home state.  In all four of the cases of negotiated settlement, the observed outcomes seem to match the model well: the payoffs to the secessionist elite from ceding have been low, and the payoffs to the central government high.</w:t>
+      </w:r>
+    </w:p>
+    <w:p>
+      <w:pPr>
+        <w:spacing w:line="360" w:lineRule="auto"/>
+        <w:rPr>
+          <w:rFonts w:ascii="Times New Roman" w:hAnsi="Times New Roman" w:cs="Times New Roman"/>
+          <w:sz w:val="24"/>
+          <w:szCs w:val="24"/>
+        </w:rPr>
+      </w:pPr>
+      <w:r>
+        <w:rPr>
+          <w:rFonts w:ascii="Times New Roman" w:hAnsi="Times New Roman" w:cs="Times New Roman"/>
+          <w:sz w:val="24"/>
+          <w:szCs w:val="24"/>
+        </w:rPr>
+        <w:tab/>
+      </w:r>
+      <w:r>
+        <w:rPr>
+          <w:rFonts w:ascii="Times New Roman" w:hAnsi="Times New Roman" w:cs="Times New Roman"/>
+          <w:sz w:val="24"/>
+          <w:szCs w:val="24"/>
+        </w:rPr>
+        <w:t xml:space="preserve">In </w:t>
+      </w:r>
+      <w:proofErr w:type="spellStart"/>
+      <w:r>
+        <w:rPr>
+          <w:rFonts w:ascii="Times New Roman" w:hAnsi="Times New Roman" w:cs="Times New Roman"/>
+          <w:sz w:val="24"/>
+          <w:szCs w:val="24"/>
+        </w:rPr>
+        <w:t>Ajara</w:t>
+      </w:r>
+      <w:proofErr w:type="spellEnd"/>
+      <w:r>
+        <w:rPr>
+          <w:rFonts w:ascii="Times New Roman" w:hAnsi="Times New Roman" w:cs="Times New Roman"/>
+          <w:sz w:val="24"/>
+          <w:szCs w:val="24"/>
+        </w:rPr>
+        <w:t xml:space="preserve">, where the level of patron (Russian) support was quite low, the choice facing the secessionist elite was between agreeing to reunify with Georgia or facing military defeat. In </w:t>
+      </w:r>
+      <w:proofErr w:type="spellStart"/>
+      <w:r>
+        <w:rPr>
+          <w:rFonts w:ascii="Times New Roman" w:hAnsi="Times New Roman" w:cs="Times New Roman"/>
+          <w:sz w:val="24"/>
+          <w:szCs w:val="24"/>
+        </w:rPr>
+        <w:t>Bouganville</w:t>
+      </w:r>
+      <w:proofErr w:type="spellEnd"/>
+      <w:r>
+        <w:rPr>
+          <w:rFonts w:ascii="Times New Roman" w:hAnsi="Times New Roman" w:cs="Times New Roman"/>
+          <w:sz w:val="24"/>
+          <w:szCs w:val="24"/>
+        </w:rPr>
+        <w:t>, which separated from Papua New Guinea, secessionists lacked not only a patron, but also a clear preference for secession -- demands for secession had emerged only late in a struggle that began as an effort to stop a mining operation</w:t>
+      </w:r>
+      <w:r>
+        <w:rPr>
+          <w:rFonts w:ascii="Times New Roman" w:hAnsi="Times New Roman" w:cs="Times New Roman"/>
+          <w:sz w:val="24"/>
+          <w:szCs w:val="24"/>
+        </w:rPr>
+        <w:t xml:space="preserve"> (</w:t>
+      </w:r>
+      <w:proofErr w:type="spellStart"/>
+      <w:r>
+        <w:rPr>
+          <w:rFonts w:ascii="Times New Roman" w:hAnsi="Times New Roman" w:cs="Times New Roman"/>
+          <w:sz w:val="24"/>
+          <w:szCs w:val="24"/>
+        </w:rPr>
+        <w:t>Ghai</w:t>
+      </w:r>
+      <w:proofErr w:type="spellEnd"/>
+      <w:r>
+        <w:rPr>
+          <w:rFonts w:ascii="Times New Roman" w:hAnsi="Times New Roman" w:cs="Times New Roman"/>
+          <w:sz w:val="24"/>
+          <w:szCs w:val="24"/>
+        </w:rPr>
+        <w:t xml:space="preserve"> and Regan 2006</w:t>
+      </w:r>
+      <w:r>
+        <w:rPr>
+          <w:rFonts w:ascii="Times New Roman" w:hAnsi="Times New Roman" w:cs="Times New Roman"/>
+          <w:sz w:val="24"/>
+          <w:szCs w:val="24"/>
+        </w:rPr>
+        <w:t>).</w:t>
+      </w:r>
+      <w:r>
+        <w:rPr>
+          <w:rFonts w:ascii="Times New Roman" w:hAnsi="Times New Roman" w:cs="Times New Roman"/>
+          <w:sz w:val="24"/>
+          <w:szCs w:val="24"/>
+        </w:rPr>
+        <w:t xml:space="preserve">  Here the value of status to the secessionists was actually quite low, and they were willing to surrender it in exchange for relatively small side payments.</w:t>
+      </w:r>
+    </w:p>
+    <w:p>
+      <w:pPr>
+        <w:spacing w:line="360" w:lineRule="auto"/>
+        <w:ind w:firstLine="720"/>
+        <w:rPr>
+          <w:rFonts w:ascii="Times New Roman" w:hAnsi="Times New Roman" w:cs="Times New Roman"/>
+          <w:sz w:val="24"/>
+          <w:szCs w:val="24"/>
+        </w:rPr>
+      </w:pPr>
+      <w:r>
+        <w:rPr>
+          <w:rFonts w:ascii="Times New Roman" w:hAnsi="Times New Roman" w:cs="Times New Roman"/>
+          <w:sz w:val="24"/>
+          <w:szCs w:val="24"/>
+        </w:rPr>
+        <w:t xml:space="preserve">However, despite past failures, our theory suggests that a sufficiently motivated patron can induce negotiated settlement if it so chooses. The means through which the international community might induce negotiated settlement are discussed in detail in the section on policy implications. It is notable, however, that we do not expect any future cases of peacefully negotiated independence.  While negotiated reunification is the preferred outcome of the international community, and they may be willing spend to achieve it, recognized statehood is generally not the preferred outcome of the patron or the international community. Our analysis </w:t>
+      </w:r>
+      <w:r>
+        <w:rPr>
+          <w:rFonts w:ascii="Times New Roman" w:hAnsi="Times New Roman" w:cs="Times New Roman"/>
+          <w:sz w:val="24"/>
+          <w:szCs w:val="24"/>
+        </w:rPr>
+        <w:lastRenderedPageBreak/>
+        <w:t>suggests that the most likely path to recognized statehood is, and will remain, military defeat of the home state.</w:t>
+      </w:r>
+    </w:p>
+    <w:p>
+      <w:pPr>
+        <w:spacing w:line="360" w:lineRule="auto"/>
+        <w:rPr>
+          <w:rFonts w:ascii="Times New Roman" w:hAnsi="Times New Roman" w:cs="Times New Roman"/>
+          <w:sz w:val="24"/>
+          <w:szCs w:val="24"/>
+        </w:rPr>
+      </w:pPr>
+      <w:r>
+        <w:rPr>
+          <w:rFonts w:ascii="Times New Roman" w:hAnsi="Times New Roman" w:cs="Times New Roman"/>
+          <w:sz w:val="24"/>
+          <w:szCs w:val="24"/>
+        </w:rPr>
+        <w:tab/>
+      </w:r>
+      <w:r>
+        <w:rPr>
+          <w:rFonts w:ascii="Times New Roman" w:hAnsi="Times New Roman" w:cs="Times New Roman"/>
+          <w:sz w:val="24"/>
+          <w:szCs w:val="24"/>
+        </w:rPr>
+        <w:t>The difficulty of making credible payments in exchange for status is one clearly demonstrated in the civil war literature</w:t>
+      </w:r>
+      <w:r>
+        <w:rPr>
+          <w:rFonts w:ascii="Times New Roman" w:hAnsi="Times New Roman" w:cs="Times New Roman"/>
+          <w:sz w:val="24"/>
+          <w:szCs w:val="24"/>
+        </w:rPr>
+        <w:t xml:space="preserve"> (</w:t>
+      </w:r>
+      <w:r>
+        <w:rPr>
+          <w:rFonts w:ascii="Times New Roman" w:hAnsi="Times New Roman" w:cs="Times New Roman"/>
+          <w:sz w:val="24"/>
+          <w:szCs w:val="24"/>
+        </w:rPr>
+        <w:t xml:space="preserve">e.g. </w:t>
+      </w:r>
+      <w:proofErr w:type="spellStart"/>
+      <w:r>
+        <w:rPr>
+          <w:rFonts w:ascii="Times New Roman" w:hAnsi="Times New Roman" w:cs="Times New Roman"/>
+          <w:sz w:val="24"/>
+          <w:szCs w:val="24"/>
+        </w:rPr>
+        <w:t>Licklider</w:t>
+      </w:r>
+      <w:proofErr w:type="spellEnd"/>
+      <w:r>
+        <w:rPr>
+          <w:rFonts w:ascii="Times New Roman" w:hAnsi="Times New Roman" w:cs="Times New Roman"/>
+          <w:sz w:val="24"/>
+          <w:szCs w:val="24"/>
+        </w:rPr>
+        <w:t xml:space="preserve"> 1995; Walter 1997, 2002; </w:t>
+      </w:r>
+      <w:proofErr w:type="spellStart"/>
+      <w:r>
+        <w:rPr>
+          <w:rFonts w:ascii="Times New Roman" w:hAnsi="Times New Roman" w:cs="Times New Roman"/>
+          <w:sz w:val="24"/>
+          <w:szCs w:val="24"/>
+        </w:rPr>
+        <w:t>Fearon</w:t>
+      </w:r>
+      <w:proofErr w:type="spellEnd"/>
+      <w:r>
+        <w:rPr>
+          <w:rFonts w:ascii="Times New Roman" w:hAnsi="Times New Roman" w:cs="Times New Roman"/>
+          <w:sz w:val="24"/>
+          <w:szCs w:val="24"/>
+        </w:rPr>
+        <w:t xml:space="preserve"> and </w:t>
+      </w:r>
+      <w:proofErr w:type="spellStart"/>
+      <w:r>
+        <w:rPr>
+          <w:rFonts w:ascii="Times New Roman" w:hAnsi="Times New Roman" w:cs="Times New Roman"/>
+          <w:sz w:val="24"/>
+          <w:szCs w:val="24"/>
+        </w:rPr>
+        <w:t>Laiti</w:t>
+      </w:r>
+      <w:r>
+        <w:rPr>
+          <w:rFonts w:ascii="Times New Roman" w:hAnsi="Times New Roman" w:cs="Times New Roman"/>
+          <w:sz w:val="24"/>
+          <w:szCs w:val="24"/>
+        </w:rPr>
+        <w:t>n</w:t>
+      </w:r>
+      <w:proofErr w:type="spellEnd"/>
+      <w:r>
+        <w:rPr>
+          <w:rFonts w:ascii="Times New Roman" w:hAnsi="Times New Roman" w:cs="Times New Roman"/>
+          <w:sz w:val="24"/>
+          <w:szCs w:val="24"/>
+        </w:rPr>
+        <w:t xml:space="preserve"> 2007; Doyle and </w:t>
+      </w:r>
+      <w:proofErr w:type="spellStart"/>
+      <w:r>
+        <w:rPr>
+          <w:rFonts w:ascii="Times New Roman" w:hAnsi="Times New Roman" w:cs="Times New Roman"/>
+          <w:sz w:val="24"/>
+          <w:szCs w:val="24"/>
+        </w:rPr>
+        <w:t>Sambanis</w:t>
+      </w:r>
+      <w:proofErr w:type="spellEnd"/>
+      <w:r>
+        <w:rPr>
+          <w:rFonts w:ascii="Times New Roman" w:hAnsi="Times New Roman" w:cs="Times New Roman"/>
+          <w:sz w:val="24"/>
+          <w:szCs w:val="24"/>
+        </w:rPr>
+        <w:t xml:space="preserve"> 2006).</w:t>
+      </w:r>
+      <w:r>
+        <w:rPr>
+          <w:rFonts w:ascii="Times New Roman" w:hAnsi="Times New Roman" w:cs="Times New Roman"/>
+          <w:sz w:val="24"/>
+          <w:szCs w:val="24"/>
+        </w:rPr>
+        <w:t xml:space="preserve"> Unrecognized states generally constitute </w:t>
+      </w:r>
+      <w:r>
+        <w:rPr>
+          <w:rFonts w:ascii="Times New Roman" w:hAnsi="Times New Roman" w:cs="Times New Roman"/>
+          <w:sz w:val="24"/>
+          <w:szCs w:val="24"/>
+        </w:rPr>
+        <w:t>“</w:t>
+      </w:r>
+      <w:r>
+        <w:rPr>
+          <w:rFonts w:ascii="Times New Roman" w:hAnsi="Times New Roman" w:cs="Times New Roman"/>
+          <w:sz w:val="24"/>
+          <w:szCs w:val="24"/>
+        </w:rPr>
+        <w:t>sons of the soil</w:t>
+      </w:r>
+      <w:r>
+        <w:rPr>
+          <w:rFonts w:ascii="Times New Roman" w:hAnsi="Times New Roman" w:cs="Times New Roman"/>
+          <w:sz w:val="24"/>
+          <w:szCs w:val="24"/>
+        </w:rPr>
+        <w:t>”</w:t>
+      </w:r>
+      <w:r>
+        <w:rPr>
+          <w:rFonts w:ascii="Times New Roman" w:hAnsi="Times New Roman" w:cs="Times New Roman"/>
+          <w:sz w:val="24"/>
+          <w:szCs w:val="24"/>
+        </w:rPr>
+        <w:t xml:space="preserve"> conflicts in which the central government cannot credibly commit to preserving the local demographic and political dominance of the secessionist elite once the disputed territory reverts to central government control</w:t>
+      </w:r>
+      <w:r>
+        <w:rPr>
+          <w:rFonts w:ascii="Times New Roman" w:hAnsi="Times New Roman" w:cs="Times New Roman"/>
+          <w:sz w:val="24"/>
+          <w:szCs w:val="24"/>
+        </w:rPr>
+        <w:t xml:space="preserve"> (</w:t>
+      </w:r>
+      <w:r>
+        <w:rPr>
+          <w:rFonts w:ascii="Times New Roman" w:hAnsi="Times New Roman" w:cs="Times New Roman"/>
+          <w:sz w:val="24"/>
+          <w:szCs w:val="24"/>
+        </w:rPr>
+        <w:t xml:space="preserve">Weimer 1978; </w:t>
+      </w:r>
+      <w:proofErr w:type="spellStart"/>
+      <w:r>
+        <w:rPr>
+          <w:rFonts w:ascii="Times New Roman" w:hAnsi="Times New Roman" w:cs="Times New Roman"/>
+          <w:sz w:val="24"/>
+          <w:szCs w:val="24"/>
+        </w:rPr>
+        <w:t>Fearon</w:t>
+      </w:r>
+      <w:proofErr w:type="spellEnd"/>
+      <w:r>
+        <w:rPr>
+          <w:rFonts w:ascii="Times New Roman" w:hAnsi="Times New Roman" w:cs="Times New Roman"/>
+          <w:sz w:val="24"/>
+          <w:szCs w:val="24"/>
+        </w:rPr>
+        <w:t xml:space="preserve"> 2004</w:t>
+      </w:r>
+      <w:r>
+        <w:rPr>
+          <w:rFonts w:ascii="Times New Roman" w:hAnsi="Times New Roman" w:cs="Times New Roman"/>
+          <w:sz w:val="24"/>
+          <w:szCs w:val="24"/>
+        </w:rPr>
+        <w:t>).</w:t>
+      </w:r>
+      <w:r>
+        <w:rPr>
+          <w:rFonts w:ascii="Times New Roman" w:hAnsi="Times New Roman" w:cs="Times New Roman"/>
+          <w:sz w:val="24"/>
+          <w:szCs w:val="24"/>
+        </w:rPr>
+        <w:t xml:space="preserve">  While the central government might initially grant the secessionist elite a high level of autonomy in exchange for agreeing to reunification, the level of autonomy is likely to decrease over time, perhaps quite quickly.  Reference to the cases of Abkhazia and </w:t>
+      </w:r>
+      <w:proofErr w:type="spellStart"/>
+      <w:r>
+        <w:rPr>
+          <w:rFonts w:ascii="Times New Roman" w:hAnsi="Times New Roman" w:cs="Times New Roman"/>
+          <w:sz w:val="24"/>
+          <w:szCs w:val="24"/>
+        </w:rPr>
+        <w:t>Gagauzia</w:t>
+      </w:r>
+      <w:proofErr w:type="spellEnd"/>
+      <w:r>
+        <w:rPr>
+          <w:rFonts w:ascii="Times New Roman" w:hAnsi="Times New Roman" w:cs="Times New Roman"/>
+          <w:sz w:val="24"/>
+          <w:szCs w:val="24"/>
+        </w:rPr>
+        <w:t xml:space="preserve"> are informative here.</w:t>
+      </w:r>
+    </w:p>
+    <w:p>
+      <w:pPr>
+        <w:spacing w:line="360" w:lineRule="auto"/>
+        <w:ind w:firstLine="720"/>
+        <w:rPr>
+          <w:rFonts w:ascii="Times New Roman" w:hAnsi="Times New Roman" w:cs="Times New Roman"/>
+          <w:sz w:val="24"/>
+          <w:szCs w:val="24"/>
+        </w:rPr>
+      </w:pPr>
+      <w:r>
+        <w:rPr>
+          <w:rFonts w:ascii="Times New Roman" w:hAnsi="Times New Roman" w:cs="Times New Roman"/>
+          <w:sz w:val="24"/>
+          <w:szCs w:val="24"/>
+        </w:rPr>
+        <w:t xml:space="preserve">At the time of secession, ethnic </w:t>
+      </w:r>
+      <w:proofErr w:type="spellStart"/>
+      <w:r>
+        <w:rPr>
+          <w:rFonts w:ascii="Times New Roman" w:hAnsi="Times New Roman" w:cs="Times New Roman"/>
+          <w:sz w:val="24"/>
+          <w:szCs w:val="24"/>
+        </w:rPr>
+        <w:t>Akbhaz</w:t>
+      </w:r>
+      <w:proofErr w:type="spellEnd"/>
+      <w:r>
+        <w:rPr>
+          <w:rFonts w:ascii="Times New Roman" w:hAnsi="Times New Roman" w:cs="Times New Roman"/>
+          <w:sz w:val="24"/>
+          <w:szCs w:val="24"/>
+        </w:rPr>
+        <w:t xml:space="preserve"> made up a minority of the population of Abkhazia</w:t>
+      </w:r>
+      <w:r>
+        <w:rPr>
+          <w:rFonts w:ascii="Times New Roman" w:hAnsi="Times New Roman" w:cs="Times New Roman"/>
+          <w:sz w:val="24"/>
+          <w:szCs w:val="24"/>
+        </w:rPr>
+        <w:t xml:space="preserve"> (</w:t>
+      </w:r>
+      <w:r>
+        <w:rPr>
+          <w:rFonts w:ascii="Times New Roman" w:hAnsi="Times New Roman" w:cs="Times New Roman"/>
+          <w:sz w:val="24"/>
+          <w:szCs w:val="24"/>
+        </w:rPr>
+        <w:t xml:space="preserve">Cornell 2001; </w:t>
+      </w:r>
+      <w:proofErr w:type="spellStart"/>
+      <w:r>
+        <w:rPr>
+          <w:rFonts w:ascii="Times New Roman" w:hAnsi="Times New Roman" w:cs="Times New Roman"/>
+          <w:sz w:val="24"/>
+          <w:szCs w:val="24"/>
+        </w:rPr>
+        <w:t>Wooleh</w:t>
+      </w:r>
+      <w:proofErr w:type="spellEnd"/>
+      <w:r>
+        <w:rPr>
+          <w:rFonts w:ascii="Times New Roman" w:hAnsi="Times New Roman" w:cs="Times New Roman"/>
+          <w:sz w:val="24"/>
+          <w:szCs w:val="24"/>
+        </w:rPr>
+        <w:t xml:space="preserve"> 2006</w:t>
+      </w:r>
+      <w:r>
+        <w:rPr>
+          <w:rFonts w:ascii="Times New Roman" w:hAnsi="Times New Roman" w:cs="Times New Roman"/>
+          <w:sz w:val="24"/>
+          <w:szCs w:val="24"/>
+        </w:rPr>
+        <w:t>)</w:t>
+      </w:r>
+      <w:r>
+        <w:rPr>
+          <w:rFonts w:ascii="Times New Roman" w:hAnsi="Times New Roman" w:cs="Times New Roman"/>
+          <w:sz w:val="24"/>
+          <w:szCs w:val="24"/>
+        </w:rPr>
+        <w:t xml:space="preserve"> but after secession they gained </w:t>
+      </w:r>
+      <w:r>
+        <w:rPr>
+          <w:rFonts w:ascii="Times New Roman" w:hAnsi="Times New Roman" w:cs="Times New Roman"/>
+          <w:sz w:val="24"/>
+          <w:szCs w:val="24"/>
+        </w:rPr>
+        <w:t xml:space="preserve">control </w:t>
+      </w:r>
+      <w:r>
+        <w:rPr>
+          <w:rFonts w:ascii="Times New Roman" w:hAnsi="Times New Roman" w:cs="Times New Roman"/>
+          <w:sz w:val="24"/>
+          <w:szCs w:val="24"/>
+        </w:rPr>
+        <w:t xml:space="preserve">of </w:t>
+      </w:r>
+      <w:r>
+        <w:rPr>
+          <w:rFonts w:ascii="Times New Roman" w:hAnsi="Times New Roman" w:cs="Times New Roman"/>
+          <w:sz w:val="24"/>
+          <w:szCs w:val="24"/>
+        </w:rPr>
+        <w:t xml:space="preserve">almost all political posts in the </w:t>
       </w:r>
       <w:r>
         <w:rPr>
@@ -4828,31 +6355,259 @@
           <w:sz w:val="24"/>
           <w:szCs w:val="24"/>
         </w:rPr>
-        <w:t>p</w:t>
-      </w:r>
-      <w:r>
-        <w:rPr>
-          <w:rFonts w:ascii="Times New Roman" w:hAnsi="Times New Roman" w:cs="Times New Roman"/>
-          <w:sz w:val="24"/>
-          <w:szCs w:val="24"/>
-        </w:rPr>
-        <w:t xml:space="preserve"> will continue to invest to prevent reunification as in Proposition 1. If Conditions 2 or 3 fail, sanctions will lead to fighting i</w:t>
-      </w:r>
-      <w:r>
-        <w:rPr>
-          <w:rFonts w:ascii="Times New Roman" w:hAnsi="Times New Roman" w:cs="Times New Roman"/>
-          <w:sz w:val="24"/>
-          <w:szCs w:val="24"/>
-        </w:rPr>
-        <w:t>nitiated by the secessionists—</w:t>
-      </w:r>
-      <w:r>
-        <w:rPr>
-          <w:rFonts w:ascii="Times New Roman" w:hAnsi="Times New Roman" w:cs="Times New Roman"/>
-          <w:sz w:val="24"/>
-          <w:szCs w:val="24"/>
-        </w:rPr>
-        <w:t xml:space="preserve">either supported by the patron, or without its support in the case of Condition 3. Note here from Condition 2 that sanctions can induce investment behavior by the patron that was ruled out under the restrictions of Definition 1: the goal of sanctions is to destabilize the Status Quo Equilibrium and they certainly can achieve that goal but there may be unintended consequences, most notably the initiation of war by the secessionists. </w:t>
+        <w:t>de facto</w:t>
+      </w:r>
+      <w:r>
+        <w:rPr>
+          <w:rFonts w:ascii="Times New Roman" w:hAnsi="Times New Roman" w:cs="Times New Roman"/>
+          <w:sz w:val="24"/>
+          <w:szCs w:val="24"/>
+        </w:rPr>
+        <w:t xml:space="preserve"> government of the region. In 2004, the basket of payments offered by the Georgians in exchange for reunification included a provision guaranteeing that ethnic Abkhaz would retain a majority in the regional parliament, even if the return of internally displaced persons (IDPs) once again placed ethnic Abkhaz in a minority demographic position in the region. The promise, however, was not very meaningful.  First, even if the promise were upheld, it would still mean a step back from the total dominance the ethnic Abkhaz currently enjoy in the region.  Second, if Georgian IDPs returned, they may demand and receive a more equitable system of representation.  These concerns are not abstract; this type of reneging has already occurred in cases that did reach settlement.</w:t>
+      </w:r>
+    </w:p>
+    <w:p>
+      <w:pPr>
+        <w:spacing w:line="360" w:lineRule="auto"/>
+        <w:rPr>
+          <w:rFonts w:ascii="Times New Roman" w:hAnsi="Times New Roman" w:cs="Times New Roman"/>
+          <w:sz w:val="24"/>
+          <w:szCs w:val="24"/>
+        </w:rPr>
+      </w:pPr>
+      <w:r>
+        <w:rPr>
+          <w:rFonts w:ascii="Times New Roman" w:hAnsi="Times New Roman" w:cs="Times New Roman"/>
+          <w:sz w:val="24"/>
+          <w:szCs w:val="24"/>
+        </w:rPr>
+        <w:tab/>
+      </w:r>
+      <w:proofErr w:type="spellStart"/>
+      <w:r>
+        <w:rPr>
+          <w:rFonts w:ascii="Times New Roman" w:hAnsi="Times New Roman" w:cs="Times New Roman"/>
+          <w:sz w:val="24"/>
+          <w:szCs w:val="24"/>
+        </w:rPr>
+        <w:t>Gagauzia</w:t>
+      </w:r>
+      <w:proofErr w:type="spellEnd"/>
+      <w:r>
+        <w:rPr>
+          <w:rFonts w:ascii="Times New Roman" w:hAnsi="Times New Roman" w:cs="Times New Roman"/>
+          <w:sz w:val="24"/>
+          <w:szCs w:val="24"/>
+        </w:rPr>
+        <w:t xml:space="preserve"> achieved de facto independence at the time of the Soviet Union's collapse, but agreed to rejoin Moldova in 1994 as an autonomous region.  While </w:t>
+      </w:r>
+      <w:proofErr w:type="spellStart"/>
+      <w:r>
+        <w:rPr>
+          <w:rFonts w:ascii="Times New Roman" w:hAnsi="Times New Roman" w:cs="Times New Roman"/>
+          <w:sz w:val="24"/>
+          <w:szCs w:val="24"/>
+        </w:rPr>
+        <w:t>Gagauzia</w:t>
+      </w:r>
+      <w:proofErr w:type="spellEnd"/>
+      <w:r>
+        <w:rPr>
+          <w:rFonts w:ascii="Times New Roman" w:hAnsi="Times New Roman" w:cs="Times New Roman"/>
+          <w:sz w:val="24"/>
+          <w:szCs w:val="24"/>
+        </w:rPr>
+        <w:t xml:space="preserve"> was granted substantial autonomy under the Moldovan Law on the Special Legal Status of </w:t>
+      </w:r>
+      <w:proofErr w:type="spellStart"/>
+      <w:r>
+        <w:rPr>
+          <w:rFonts w:ascii="Times New Roman" w:hAnsi="Times New Roman" w:cs="Times New Roman"/>
+          <w:sz w:val="24"/>
+          <w:szCs w:val="24"/>
+        </w:rPr>
+        <w:t>Gagauzia</w:t>
+      </w:r>
+      <w:proofErr w:type="spellEnd"/>
+      <w:r>
+        <w:rPr>
+          <w:rFonts w:ascii="Times New Roman" w:hAnsi="Times New Roman" w:cs="Times New Roman"/>
+          <w:sz w:val="24"/>
+          <w:szCs w:val="24"/>
+        </w:rPr>
+        <w:t xml:space="preserve">, when the governor of </w:t>
+      </w:r>
+      <w:proofErr w:type="spellStart"/>
+      <w:r>
+        <w:rPr>
+          <w:rFonts w:ascii="Times New Roman" w:hAnsi="Times New Roman" w:cs="Times New Roman"/>
+          <w:sz w:val="24"/>
+          <w:szCs w:val="24"/>
+        </w:rPr>
+        <w:t>Gagauzia</w:t>
+      </w:r>
+      <w:proofErr w:type="spellEnd"/>
+      <w:r>
+        <w:rPr>
+          <w:rFonts w:ascii="Times New Roman" w:hAnsi="Times New Roman" w:cs="Times New Roman"/>
+          <w:sz w:val="24"/>
+          <w:szCs w:val="24"/>
+        </w:rPr>
+        <w:t xml:space="preserve">, </w:t>
+      </w:r>
+      <w:proofErr w:type="spellStart"/>
+      <w:r>
+        <w:rPr>
+          <w:rFonts w:ascii="Times New Roman" w:hAnsi="Times New Roman" w:cs="Times New Roman"/>
+          <w:sz w:val="24"/>
+          <w:szCs w:val="24"/>
+        </w:rPr>
+        <w:t>Dmitrii</w:t>
+      </w:r>
+      <w:proofErr w:type="spellEnd"/>
+      <w:r>
+        <w:rPr>
+          <w:rFonts w:ascii="Times New Roman" w:hAnsi="Times New Roman" w:cs="Times New Roman"/>
+          <w:sz w:val="24"/>
+          <w:szCs w:val="24"/>
+        </w:rPr>
+        <w:t xml:space="preserve"> </w:t>
+      </w:r>
+      <w:proofErr w:type="spellStart"/>
+      <w:r>
+        <w:rPr>
+          <w:rFonts w:ascii="Times New Roman" w:hAnsi="Times New Roman" w:cs="Times New Roman"/>
+          <w:sz w:val="24"/>
+          <w:szCs w:val="24"/>
+        </w:rPr>
+        <w:t>Croiter</w:t>
+      </w:r>
+      <w:proofErr w:type="spellEnd"/>
+      <w:r>
+        <w:rPr>
+          <w:rFonts w:ascii="Times New Roman" w:hAnsi="Times New Roman" w:cs="Times New Roman"/>
+          <w:sz w:val="24"/>
+          <w:szCs w:val="24"/>
+        </w:rPr>
+        <w:t xml:space="preserve">, moved to assert these powers in 1999, the Moldovan government balked.  By 2002, </w:t>
+      </w:r>
+      <w:proofErr w:type="spellStart"/>
+      <w:r>
+        <w:rPr>
+          <w:rFonts w:ascii="Times New Roman" w:hAnsi="Times New Roman" w:cs="Times New Roman"/>
+          <w:sz w:val="24"/>
+          <w:szCs w:val="24"/>
+        </w:rPr>
+        <w:t>Croiter</w:t>
+      </w:r>
+      <w:proofErr w:type="spellEnd"/>
+      <w:r>
+        <w:rPr>
+          <w:rFonts w:ascii="Times New Roman" w:hAnsi="Times New Roman" w:cs="Times New Roman"/>
+          <w:sz w:val="24"/>
+          <w:szCs w:val="24"/>
+        </w:rPr>
+        <w:t xml:space="preserve"> was forced to resign, effectively deposed by the Moldovan government.  The Moldovan government jailed a number of other Gagauz politicians, and while Gagauz autonomy was enshrined in the Moldovan constitution in 2003, the de facto level of autonomy has been limited by continued central government meddling in less-than-free regional </w:t>
+      </w:r>
+      <w:r>
+        <w:rPr>
+          <w:rFonts w:ascii="Times New Roman" w:hAnsi="Times New Roman" w:cs="Times New Roman"/>
+          <w:sz w:val="24"/>
+          <w:szCs w:val="24"/>
+        </w:rPr>
+        <w:lastRenderedPageBreak/>
+        <w:t>elections.</w:t>
+      </w:r>
+      <w:r>
+        <w:rPr>
+          <w:rStyle w:val="EndnoteReference"/>
+          <w:rFonts w:ascii="Times New Roman" w:hAnsi="Times New Roman" w:cs="Times New Roman"/>
+          <w:sz w:val="24"/>
+          <w:szCs w:val="24"/>
+        </w:rPr>
+        <w:endnoteReference w:id="5"/>
+      </w:r>
+      <w:r>
+        <w:rPr>
+          <w:rFonts w:ascii="Times New Roman" w:hAnsi="Times New Roman" w:cs="Times New Roman"/>
+          <w:sz w:val="24"/>
+          <w:szCs w:val="24"/>
+        </w:rPr>
+        <w:t xml:space="preserve"> </w:t>
+      </w:r>
+      <w:r>
+        <w:rPr>
+          <w:rFonts w:ascii="Times New Roman" w:hAnsi="Times New Roman" w:cs="Times New Roman"/>
+          <w:sz w:val="24"/>
+          <w:szCs w:val="24"/>
+        </w:rPr>
+        <w:t xml:space="preserve"> The payoffs to </w:t>
+      </w:r>
+      <w:proofErr w:type="spellStart"/>
+      <w:r>
+        <w:rPr>
+          <w:rFonts w:ascii="Times New Roman" w:hAnsi="Times New Roman" w:cs="Times New Roman"/>
+          <w:sz w:val="24"/>
+          <w:szCs w:val="24"/>
+        </w:rPr>
+        <w:t>Gagauzia</w:t>
+      </w:r>
+      <w:proofErr w:type="spellEnd"/>
+      <w:r>
+        <w:rPr>
+          <w:rFonts w:ascii="Times New Roman" w:hAnsi="Times New Roman" w:cs="Times New Roman"/>
+          <w:sz w:val="24"/>
+          <w:szCs w:val="24"/>
+        </w:rPr>
+        <w:t xml:space="preserve"> for ceding have turned out to be quite low, and a similar fate can rationally be expected by other unrecognized states who choose to cede.</w:t>
+      </w:r>
+      <w:r>
+        <w:rPr>
+          <w:rStyle w:val="EndnoteReference"/>
+          <w:rFonts w:ascii="Times New Roman" w:hAnsi="Times New Roman" w:cs="Times New Roman"/>
+          <w:sz w:val="24"/>
+          <w:szCs w:val="24"/>
+        </w:rPr>
+        <w:endnoteReference w:id="6"/>
+      </w:r>
+    </w:p>
+    <w:p>
+      <w:pPr>
+        <w:spacing w:line="360" w:lineRule="auto"/>
+        <w:rPr>
+          <w:rFonts w:ascii="Times New Roman" w:hAnsi="Times New Roman" w:cs="Times New Roman"/>
+          <w:sz w:val="24"/>
+          <w:szCs w:val="24"/>
+        </w:rPr>
+      </w:pPr>
+    </w:p>
+    <w:p>
+      <w:pPr>
+        <w:spacing w:line="360" w:lineRule="auto"/>
+        <w:rPr>
+          <w:rFonts w:ascii="Times New Roman" w:hAnsi="Times New Roman" w:cs="Times New Roman"/>
+          <w:i/>
+          <w:sz w:val="24"/>
+          <w:szCs w:val="24"/>
+        </w:rPr>
+      </w:pPr>
+      <w:r>
+        <w:rPr>
+          <w:rFonts w:ascii="Times New Roman" w:hAnsi="Times New Roman" w:cs="Times New Roman"/>
+          <w:i/>
+          <w:sz w:val="24"/>
+          <w:szCs w:val="24"/>
+        </w:rPr>
+        <w:t>Recognition vi</w:t>
+      </w:r>
+      <w:r>
+        <w:rPr>
+          <w:rFonts w:ascii="Times New Roman" w:hAnsi="Times New Roman" w:cs="Times New Roman"/>
+          <w:i/>
+          <w:sz w:val="24"/>
+          <w:szCs w:val="24"/>
+        </w:rPr>
+        <w:t>a Secessionist Military Victory</w:t>
       </w:r>
     </w:p>
     <w:p>
@@ -4871,8 +6626,170 @@
           <w:sz w:val="24"/>
           <w:szCs w:val="24"/>
         </w:rPr>
-        <w:t xml:space="preserve">We can add realism by allowing sanctions to have a negative effect not only on the economy (the status quo payoffs) but also on the military capabilities of the secessionists (the </w:t>
-      </w:r>
+        <w:t xml:space="preserve">While the path to independent statehood via secession is an extremely narrow one, recognition does sometimes occur. It has occurred primarily in cases where the secessionists (often supported by a patron) are so strong militarily that they not only achieve territorial control in the initial conflict, but also threaten the home state government outside the unrecognized state.  Bangladesh and Eritrea both secured recognition as part of the peace agreement ending the war of secession.  </w:t>
+      </w:r>
+    </w:p>
+    <w:p>
+      <w:pPr>
+        <w:spacing w:line="360" w:lineRule="auto"/>
+        <w:rPr>
+          <w:rFonts w:ascii="Times New Roman" w:hAnsi="Times New Roman" w:cs="Times New Roman"/>
+          <w:sz w:val="24"/>
+          <w:szCs w:val="24"/>
+        </w:rPr>
+      </w:pPr>
+    </w:p>
+    <w:p>
+      <w:pPr>
+        <w:spacing w:line="360" w:lineRule="auto"/>
+        <w:rPr>
+          <w:rFonts w:ascii="Times New Roman" w:hAnsi="Times New Roman" w:cs="Times New Roman"/>
+          <w:sz w:val="24"/>
+          <w:szCs w:val="24"/>
+        </w:rPr>
+      </w:pPr>
+      <w:r>
+        <w:rPr>
+          <w:rFonts w:ascii="Times New Roman" w:hAnsi="Times New Roman" w:cs="Times New Roman"/>
+          <w:sz w:val="24"/>
+          <w:szCs w:val="24"/>
+        </w:rPr>
+        <w:t>[DISCUSS BANGLADESH AND ERITREA IN DETAIL]</w:t>
+      </w:r>
+    </w:p>
+    <w:p>
+      <w:pPr>
+        <w:spacing w:line="360" w:lineRule="auto"/>
+        <w:rPr>
+          <w:rFonts w:ascii="Times New Roman" w:hAnsi="Times New Roman" w:cs="Times New Roman"/>
+          <w:sz w:val="24"/>
+          <w:szCs w:val="24"/>
+        </w:rPr>
+      </w:pPr>
+    </w:p>
+    <w:p>
+      <w:pPr>
+        <w:spacing w:line="360" w:lineRule="auto"/>
+        <w:jc w:val="center"/>
+        <w:rPr>
+          <w:rFonts w:ascii="Times New Roman" w:hAnsi="Times New Roman" w:cs="Times New Roman"/>
+          <w:sz w:val="24"/>
+          <w:szCs w:val="24"/>
+        </w:rPr>
+      </w:pPr>
+      <w:r>
+        <w:rPr>
+          <w:rFonts w:ascii="Times New Roman" w:hAnsi="Times New Roman" w:cs="Times New Roman"/>
+          <w:sz w:val="24"/>
+          <w:szCs w:val="24"/>
+        </w:rPr>
+        <w:t>Negotiated Recognition</w:t>
+      </w:r>
+    </w:p>
+    <w:p>
+      <w:pPr>
+        <w:spacing w:line="360" w:lineRule="auto"/>
+        <w:ind w:firstLine="720"/>
+        <w:rPr>
+          <w:rFonts w:ascii="Times New Roman" w:hAnsi="Times New Roman" w:cs="Times New Roman"/>
+          <w:sz w:val="24"/>
+          <w:szCs w:val="24"/>
+        </w:rPr>
+      </w:pPr>
+      <w:r>
+        <w:rPr>
+          <w:rFonts w:ascii="Times New Roman" w:hAnsi="Times New Roman" w:cs="Times New Roman"/>
+          <w:sz w:val="24"/>
+          <w:szCs w:val="24"/>
+        </w:rPr>
+        <w:t>No unrecognized state has yet managed to gain recognition from the home state when recognition or a referendum was not agreed to as a condition of ending the initial war of secession. Wars that have reignited after a period of unrecognized statehood have always either resulted in reunification or left the status quo intact.  However, if an unrecognized state were to gain an outright military victory over the home state at any time, this does represent a plausible path to recognition. Once unrecognized statehood has emerged as an equilibrium, however, the path to recognition is narrower still.</w:t>
+      </w:r>
+    </w:p>
+    <w:p>
+      <w:pPr>
+        <w:spacing w:line="360" w:lineRule="auto"/>
+        <w:rPr>
+          <w:rFonts w:ascii="Times New Roman" w:hAnsi="Times New Roman" w:cs="Times New Roman"/>
+          <w:sz w:val="24"/>
+          <w:szCs w:val="24"/>
+        </w:rPr>
+      </w:pPr>
+    </w:p>
+    <w:p>
+      <w:pPr>
+        <w:spacing w:line="360" w:lineRule="auto"/>
+        <w:rPr>
+          <w:rFonts w:ascii="Times New Roman" w:hAnsi="Times New Roman" w:cs="Times New Roman"/>
+          <w:sz w:val="24"/>
+          <w:szCs w:val="24"/>
+        </w:rPr>
+      </w:pPr>
+      <w:r>
+        <w:rPr>
+          <w:rFonts w:ascii="Times New Roman" w:hAnsi="Times New Roman" w:cs="Times New Roman"/>
+          <w:sz w:val="24"/>
+          <w:szCs w:val="24"/>
+        </w:rPr>
+        <w:t>DISCUSS KOSOVO AND SOUTH SUDAN HERE.</w:t>
+      </w:r>
+    </w:p>
+    <w:p>
+      <w:pPr>
+        <w:spacing w:line="360" w:lineRule="auto"/>
+        <w:rPr>
+          <w:rFonts w:ascii="Times New Roman" w:hAnsi="Times New Roman" w:cs="Times New Roman"/>
+          <w:sz w:val="24"/>
+          <w:szCs w:val="24"/>
+        </w:rPr>
+      </w:pPr>
+    </w:p>
+    <w:p>
+      <w:pPr>
+        <w:spacing w:line="360" w:lineRule="auto"/>
+        <w:rPr>
+          <w:rFonts w:ascii="Times New Roman" w:hAnsi="Times New Roman" w:cs="Times New Roman"/>
+          <w:sz w:val="24"/>
+          <w:szCs w:val="24"/>
+        </w:rPr>
+      </w:pPr>
+    </w:p>
+    <w:p>
+      <w:pPr>
+        <w:spacing w:line="360" w:lineRule="auto"/>
+        <w:jc w:val="center"/>
+        <w:rPr>
+          <w:rFonts w:ascii="Times New Roman" w:hAnsi="Times New Roman" w:cs="Times New Roman"/>
+          <w:sz w:val="24"/>
+          <w:szCs w:val="24"/>
+        </w:rPr>
+      </w:pPr>
+      <w:r>
+        <w:rPr>
+          <w:rFonts w:ascii="Times New Roman" w:hAnsi="Times New Roman" w:cs="Times New Roman"/>
+          <w:sz w:val="24"/>
+          <w:szCs w:val="24"/>
+        </w:rPr>
+        <w:t xml:space="preserve">Policy Implications: Options </w:t>
+      </w:r>
+      <w:r>
+        <w:rPr>
+          <w:rFonts w:ascii="Times New Roman" w:hAnsi="Times New Roman" w:cs="Times New Roman"/>
+          <w:sz w:val="24"/>
+          <w:szCs w:val="24"/>
+        </w:rPr>
+        <w:t>for The International Community</w:t>
+      </w:r>
+    </w:p>
+    <w:p>
+      <w:pPr>
+        <w:spacing w:line="360" w:lineRule="auto"/>
+        <w:ind w:firstLine="720"/>
+        <w:rPr>
+          <w:rFonts w:ascii="Times New Roman" w:hAnsi="Times New Roman" w:cs="Times New Roman"/>
+          <w:sz w:val="24"/>
+          <w:szCs w:val="24"/>
+        </w:rPr>
+      </w:pPr>
       <w:r>
         <w:rPr>
           <w:rFonts w:ascii="Times New Roman" w:hAnsi="Times New Roman" w:cs="Times New Roman"/>
@@ -4880,7 +6797,23 @@
           <w:szCs w:val="24"/>
         </w:rPr>
         <w:lastRenderedPageBreak/>
-        <w:t xml:space="preserve">expected payoffs from war). This is an important extension because one motivation for sanctions is often precisely that -- to weaken the military capability of the secessionists. </w:t>
+        <w:t xml:space="preserve"> In general, the international community has preferences for reunification over independence, for resolution over the status quo, and for peace instead of war</w:t>
+      </w:r>
+      <w:r>
+        <w:rPr>
+          <w:rFonts w:ascii="Times New Roman" w:hAnsi="Times New Roman" w:cs="Times New Roman"/>
+          <w:sz w:val="24"/>
+          <w:szCs w:val="24"/>
+        </w:rPr>
+        <w:t xml:space="preserve">.  In this section we consider </w:t>
+      </w:r>
+      <w:r>
+        <w:rPr>
+          <w:rFonts w:ascii="Times New Roman" w:hAnsi="Times New Roman" w:cs="Times New Roman"/>
+          <w:sz w:val="24"/>
+          <w:szCs w:val="24"/>
+        </w:rPr>
+        <w:t>four means through which the international community might pursue these ends: sanctions against the secessionist region, direct incentives provided to the secessionists in exchange for ceding, enforcement of concessions offered by the home state, and direct coercion of the patron.</w:t>
       </w:r>
     </w:p>
     <w:p>
@@ -4906,69 +6839,43 @@
           <w:sz w:val="24"/>
           <w:szCs w:val="24"/>
         </w:rPr>
-        <w:t xml:space="preserve">In the model, this is represented as reducing the secessionists' probability of victory in the war lottery. This should serve to increase the range of parameters over which the conditions of Proposition 2 hold. However, at the same time, the home government experiences changes of the same magnitude and opposite sign in its war lottery, increasing its payoffs from playing Fight. </w:t>
-      </w:r>
-    </w:p>
-    <w:p>
-      <w:pPr>
-        <w:spacing w:line="360" w:lineRule="auto"/>
-        <w:rPr>
-          <w:rFonts w:ascii="Times New Roman" w:hAnsi="Times New Roman" w:cs="Times New Roman"/>
-          <w:sz w:val="24"/>
-          <w:szCs w:val="24"/>
-        </w:rPr>
-      </w:pPr>
-      <w:r>
-        <w:rPr>
-          <w:rFonts w:ascii="Times New Roman" w:hAnsi="Times New Roman" w:cs="Times New Roman"/>
-          <w:sz w:val="24"/>
-          <w:szCs w:val="24"/>
-        </w:rPr>
-        <w:t>&lt;break&gt;</w:t>
-      </w:r>
-    </w:p>
-    <w:p>
-      <w:pPr>
-        <w:spacing w:line="360" w:lineRule="auto"/>
-        <w:rPr>
-          <w:rFonts w:ascii="Times New Roman" w:hAnsi="Times New Roman" w:cs="Times New Roman"/>
-          <w:sz w:val="24"/>
-          <w:szCs w:val="24"/>
-        </w:rPr>
-      </w:pPr>
-      <w:r>
-        <w:rPr>
-          <w:rFonts w:ascii="Times New Roman" w:hAnsi="Times New Roman" w:cs="Times New Roman"/>
-          <w:b/>
-          <w:sz w:val="24"/>
-          <w:szCs w:val="24"/>
-        </w:rPr>
-        <w:t xml:space="preserve">Proposition 3: </w:t>
-      </w:r>
-      <w:r>
-        <w:rPr>
-          <w:rFonts w:ascii="Times New Roman" w:hAnsi="Times New Roman" w:cs="Times New Roman"/>
-          <w:sz w:val="24"/>
-          <w:szCs w:val="24"/>
-        </w:rPr>
-        <w:t xml:space="preserve">Assume the restrictions of Definition 1 hold in the absence of sanctions and that sanctions affect both player </w:t>
-      </w:r>
-      <w:r>
-        <w:rPr>
-          <w:rFonts w:ascii="Times New Roman" w:hAnsi="Times New Roman" w:cs="Times New Roman"/>
-          <w:i/>
-          <w:sz w:val="24"/>
-          <w:szCs w:val="24"/>
-        </w:rPr>
-        <w:t>s</w:t>
-      </w:r>
-      <w:r>
-        <w:rPr>
-          <w:rFonts w:ascii="Times New Roman" w:hAnsi="Times New Roman" w:cs="Times New Roman"/>
-          <w:sz w:val="24"/>
-          <w:szCs w:val="24"/>
-        </w:rPr>
-        <w:t>'s status quo payoffs and its military capabilities. The parameter space over which a war will be initiated by the home state is increasing in the magnitude of the sanctions' impact on the secessionists' military capabilities.</w:t>
+        <w:t xml:space="preserve">The intended effect of sanctions is to make the status quo less appealing vis-\`{a}-vis ceding. </w:t>
+      </w:r>
+      <w:proofErr w:type="gramStart"/>
+      <w:r>
+        <w:rPr>
+          <w:rFonts w:ascii="Times New Roman" w:hAnsi="Times New Roman" w:cs="Times New Roman"/>
+          <w:sz w:val="24"/>
+          <w:szCs w:val="24"/>
+        </w:rPr>
+        <w:t>However</w:t>
+      </w:r>
+      <w:proofErr w:type="gramEnd"/>
+      <w:r>
+        <w:rPr>
+          <w:rFonts w:ascii="Times New Roman" w:hAnsi="Times New Roman" w:cs="Times New Roman"/>
+          <w:sz w:val="24"/>
+          <w:szCs w:val="24"/>
+        </w:rPr>
+        <w:t xml:space="preserve"> any sanctions that increase the secessionists' hostility toward reunification will also increase the range of conditions under which war will be chosen.  Sanctions can have this effect if they reduce the secessionists' quality of life under the status quo %(via imposition of economic costs)</w:t>
+      </w:r>
+    </w:p>
+    <w:p>
+      <w:pPr>
+        <w:spacing w:line="360" w:lineRule="auto"/>
+        <w:rPr>
+          <w:rFonts w:ascii="Times New Roman" w:hAnsi="Times New Roman" w:cs="Times New Roman"/>
+          <w:sz w:val="24"/>
+          <w:szCs w:val="24"/>
+        </w:rPr>
+      </w:pPr>
+      <w:r>
+        <w:rPr>
+          <w:rFonts w:ascii="Times New Roman" w:hAnsi="Times New Roman" w:cs="Times New Roman"/>
+          <w:sz w:val="24"/>
+          <w:szCs w:val="24"/>
+        </w:rPr>
+        <w:t>and reduce the quality of the deal secessionists expect to get if they opt for negotiated resettlement. As the peaceful options become worse, war becomes relatively more attractive.</w:t>
       </w:r>
     </w:p>
     <w:p>
@@ -4987,1009 +6894,25 @@
           <w:sz w:val="24"/>
           <w:szCs w:val="24"/>
         </w:rPr>
-        <w:t>It is immediate that the stronger is the impact of sanctions on the secessionists military, the stronger is the effect on the home government's value of fighting and the greater is the range of parameters over which this change in payoffs will lead to a change in behavior.</w:t>
-      </w:r>
-    </w:p>
-    <w:p>
-      <w:pPr>
-        <w:spacing w:line="360" w:lineRule="auto"/>
-        <w:rPr>
-          <w:rFonts w:ascii="Times New Roman" w:hAnsi="Times New Roman" w:cs="Times New Roman"/>
-          <w:sz w:val="24"/>
-          <w:szCs w:val="24"/>
-        </w:rPr>
-      </w:pPr>
-      <w:r>
-        <w:rPr>
-          <w:rFonts w:ascii="Times New Roman" w:hAnsi="Times New Roman" w:cs="Times New Roman"/>
-          <w:sz w:val="24"/>
-          <w:szCs w:val="24"/>
-        </w:rPr>
-        <w:tab/>
-      </w:r>
-      <w:r>
-        <w:rPr>
-          <w:rFonts w:ascii="Times New Roman" w:hAnsi="Times New Roman" w:cs="Times New Roman"/>
-          <w:sz w:val="24"/>
-          <w:szCs w:val="24"/>
-        </w:rPr>
-        <w:t>Thus, Propositions 2 and 3 imply that sanctions are both wealth destroying and violence increasing. The sanctions destroy wealth directly by damaging the economy of the secessionist region and lowering the secessionists' payoffs from the status quo. If the degradation of status quo payoffs are not offset by the patron and if the secessionists' continuation value from fighting exceeds that from the status quo before the continuation value from ceding does, the secessionists will initiate war. Conversely, if the sanctions degrade the secessionists military capabilities sufficiently, it induces the home state to fight.</w:t>
-      </w:r>
-    </w:p>
-    <w:p>
-      <w:pPr>
-        <w:spacing w:line="360" w:lineRule="auto"/>
-        <w:rPr>
-          <w:rFonts w:ascii="Times New Roman" w:hAnsi="Times New Roman" w:cs="Times New Roman"/>
-          <w:sz w:val="24"/>
-          <w:szCs w:val="24"/>
-        </w:rPr>
-      </w:pPr>
-    </w:p>
-    <w:p>
-      <w:pPr>
-        <w:spacing w:line="360" w:lineRule="auto"/>
-        <w:jc w:val="center"/>
-        <w:rPr>
-          <w:rFonts w:ascii="Times New Roman" w:hAnsi="Times New Roman" w:cs="Times New Roman"/>
-          <w:sz w:val="24"/>
-          <w:szCs w:val="24"/>
-        </w:rPr>
-      </w:pPr>
-      <w:r>
-        <w:rPr>
-          <w:rFonts w:ascii="Times New Roman" w:hAnsi="Times New Roman" w:cs="Times New Roman"/>
-          <w:sz w:val="24"/>
-          <w:szCs w:val="24"/>
-        </w:rPr>
-        <w:t>How Unrecognized Statehood Ends</w:t>
-      </w:r>
-    </w:p>
-    <w:p>
-      <w:pPr>
-        <w:spacing w:line="360" w:lineRule="auto"/>
-        <w:ind w:firstLine="720"/>
-        <w:rPr>
-          <w:rFonts w:ascii="Times New Roman" w:hAnsi="Times New Roman" w:cs="Times New Roman"/>
-          <w:sz w:val="24"/>
-          <w:szCs w:val="24"/>
-        </w:rPr>
-      </w:pPr>
-      <w:r>
-        <w:rPr>
-          <w:rFonts w:ascii="Times New Roman" w:hAnsi="Times New Roman" w:cs="Times New Roman"/>
-          <w:sz w:val="24"/>
-          <w:szCs w:val="24"/>
-        </w:rPr>
-        <w:t xml:space="preserve">Unrecognized Statehood exists as a halfway point between recognized independent statehood and reunification with the home state. Unrecognized statehood ends when either recognized statehood is achieved, or reunification occurs.  In the following sections we discuss how these transitions occur -- both through negotiated settlement and as a result of decisive military victory by one side or the other.  </w:t>
-      </w:r>
-    </w:p>
-    <w:p>
-      <w:pPr>
-        <w:spacing w:line="360" w:lineRule="auto"/>
-        <w:rPr>
-          <w:rFonts w:ascii="Times New Roman" w:hAnsi="Times New Roman" w:cs="Times New Roman"/>
-          <w:sz w:val="24"/>
-          <w:szCs w:val="24"/>
-        </w:rPr>
-      </w:pPr>
-    </w:p>
-    <w:p>
-      <w:pPr>
-        <w:spacing w:line="360" w:lineRule="auto"/>
-        <w:rPr>
-          <w:rFonts w:ascii="Times New Roman" w:hAnsi="Times New Roman" w:cs="Times New Roman"/>
-          <w:sz w:val="24"/>
-          <w:szCs w:val="24"/>
-        </w:rPr>
-      </w:pPr>
-      <w:r>
-        <w:rPr>
-          <w:rFonts w:ascii="Times New Roman" w:hAnsi="Times New Roman" w:cs="Times New Roman"/>
-          <w:sz w:val="24"/>
-          <w:szCs w:val="24"/>
-        </w:rPr>
-        <w:t>Reunif</w:t>
-      </w:r>
-      <w:r>
-        <w:rPr>
-          <w:rFonts w:ascii="Times New Roman" w:hAnsi="Times New Roman" w:cs="Times New Roman"/>
-          <w:sz w:val="24"/>
-          <w:szCs w:val="24"/>
-        </w:rPr>
-        <w:t>ication via Military Reconquest</w:t>
-      </w:r>
-    </w:p>
-    <w:p>
-      <w:pPr>
-        <w:spacing w:line="360" w:lineRule="auto"/>
-        <w:ind w:firstLine="720"/>
-        <w:rPr>
-          <w:rFonts w:ascii="Times New Roman" w:hAnsi="Times New Roman" w:cs="Times New Roman"/>
-          <w:sz w:val="24"/>
-          <w:szCs w:val="24"/>
-        </w:rPr>
-      </w:pPr>
-      <w:r>
-        <w:rPr>
-          <w:rFonts w:ascii="Times New Roman" w:hAnsi="Times New Roman" w:cs="Times New Roman"/>
-          <w:sz w:val="24"/>
-          <w:szCs w:val="24"/>
-        </w:rPr>
-        <w:t>Most attempted secessions end in military defeat before territorial control is ever achieved (Fazal and Griffith 2008). Unrecognized states are thus a relatively elite set of secessionist movements, those that are unusually militarily powerful relative to the home state. However, even among secessionist movements that succeed in maintaining territorial control for a minimum of two years, the most common form of resolution remains military reconquest by the home state. When unrecognized states return to war with the home state, it is almost always the home state that initiates and the home state that is victorious (we discuss military victory by the secessionists in a later section).</w:t>
-      </w:r>
-    </w:p>
-    <w:p>
-      <w:pPr>
-        <w:spacing w:line="360" w:lineRule="auto"/>
-        <w:ind w:firstLine="720"/>
-        <w:rPr>
-          <w:rFonts w:ascii="Times New Roman" w:hAnsi="Times New Roman" w:cs="Times New Roman"/>
-          <w:sz w:val="24"/>
-          <w:szCs w:val="24"/>
-        </w:rPr>
-      </w:pPr>
-      <w:r>
-        <w:rPr>
-          <w:rFonts w:ascii="Times New Roman" w:hAnsi="Times New Roman" w:cs="Times New Roman"/>
-          <w:sz w:val="24"/>
-          <w:szCs w:val="24"/>
-        </w:rPr>
-        <w:t xml:space="preserve">In the case of most prolonged stalemates, a patron provides enough military assistance to the secessionists to make military reconquest by the patron prohibitively costly.  The 11 cases of military reconquest in Table 1 occur in cases with no patron or cases in which the patron withdraws or reduces its support.  </w:t>
-      </w:r>
-    </w:p>
-    <w:p>
-      <w:pPr>
-        <w:spacing w:line="360" w:lineRule="auto"/>
-        <w:ind w:firstLine="720"/>
-        <w:rPr>
-          <w:rFonts w:ascii="Times New Roman" w:hAnsi="Times New Roman" w:cs="Times New Roman"/>
-          <w:sz w:val="24"/>
-          <w:szCs w:val="24"/>
-        </w:rPr>
-      </w:pPr>
-      <w:r>
-        <w:rPr>
-          <w:rFonts w:ascii="Times New Roman" w:hAnsi="Times New Roman" w:cs="Times New Roman"/>
-          <w:sz w:val="24"/>
-          <w:szCs w:val="24"/>
-        </w:rPr>
-        <w:t xml:space="preserve">The cases with no patron are fairly straightforward. For example, Chechnya achieved its </w:t>
-      </w:r>
-      <w:r>
-        <w:rPr>
-          <w:rFonts w:ascii="Times New Roman" w:hAnsi="Times New Roman" w:cs="Times New Roman"/>
-          <w:i/>
-          <w:sz w:val="24"/>
-          <w:szCs w:val="24"/>
-        </w:rPr>
-        <w:t>de facto</w:t>
-      </w:r>
-      <w:r>
-        <w:rPr>
-          <w:rFonts w:ascii="Times New Roman" w:hAnsi="Times New Roman" w:cs="Times New Roman"/>
-          <w:sz w:val="24"/>
-          <w:szCs w:val="24"/>
-        </w:rPr>
-        <w:t xml:space="preserve"> independence immediately after the fall of the Soviet Union when Russia was very weak.   As Russia strengthened, there was no patron support to offset the relative decline in the Chechens' military capabilities. Over time, Russia's military advantage grew and in 1999 the Russian government invaded and reconquered Chechnya.</w:t>
-      </w:r>
-    </w:p>
-    <w:p>
-      <w:pPr>
-        <w:spacing w:line="360" w:lineRule="auto"/>
-        <w:ind w:firstLine="720"/>
-        <w:rPr>
-          <w:rFonts w:ascii="Times New Roman" w:hAnsi="Times New Roman" w:cs="Times New Roman"/>
-          <w:sz w:val="24"/>
-          <w:szCs w:val="24"/>
-        </w:rPr>
-      </w:pPr>
-      <w:r>
-        <w:rPr>
-          <w:rFonts w:ascii="Times New Roman" w:hAnsi="Times New Roman" w:cs="Times New Roman"/>
-          <w:sz w:val="24"/>
-          <w:szCs w:val="24"/>
-        </w:rPr>
-        <w:t>It is worth exploring, however, the reasons why a patron might support a secessionist group during its initial rebellion and then withdraw support at a later date. Patrons' strategic interests in the unrecognized state vary from patron to patron, and both budget constraints and salience of interest vary over time. For example, domestic political concerns (primarily ethnic solidarity with the secessionists) induced a modest level of Indian support for the Tamil Tigers in Sri Lanka 1983-1987.  These domestic political concerns were eventually outweighed by broader strategic security concerns and a desire for regional stability. In 1987 the Indian government signed a peace accord with Sri Lanka (the home state) and largely withdrew their support from the Tamil secessionists, even sending in peacekeepers that later clashed with the secessionists militarily</w:t>
-      </w:r>
-      <w:r>
-        <w:rPr>
-          <w:rFonts w:ascii="Times New Roman" w:hAnsi="Times New Roman" w:cs="Times New Roman"/>
-          <w:sz w:val="24"/>
-          <w:szCs w:val="24"/>
-        </w:rPr>
-        <w:t xml:space="preserve"> (</w:t>
-      </w:r>
-      <w:r>
-        <w:rPr>
-          <w:rFonts w:ascii="Times New Roman" w:hAnsi="Times New Roman" w:cs="Times New Roman"/>
-          <w:sz w:val="24"/>
-          <w:szCs w:val="24"/>
-        </w:rPr>
-        <w:t>Singer 1992</w:t>
-      </w:r>
-      <w:r>
-        <w:rPr>
-          <w:rFonts w:ascii="Times New Roman" w:hAnsi="Times New Roman" w:cs="Times New Roman"/>
-          <w:sz w:val="24"/>
-          <w:szCs w:val="24"/>
-        </w:rPr>
-        <w:t>).</w:t>
-      </w:r>
-    </w:p>
-    <w:p>
-      <w:pPr>
-        <w:spacing w:line="360" w:lineRule="auto"/>
-        <w:ind w:firstLine="720"/>
-        <w:rPr>
-          <w:rFonts w:ascii="Times New Roman" w:hAnsi="Times New Roman" w:cs="Times New Roman"/>
-          <w:sz w:val="24"/>
-          <w:szCs w:val="24"/>
-        </w:rPr>
-      </w:pPr>
-      <w:r>
-        <w:rPr>
-          <w:rFonts w:ascii="Times New Roman" w:hAnsi="Times New Roman" w:cs="Times New Roman"/>
-          <w:sz w:val="24"/>
-          <w:szCs w:val="24"/>
-        </w:rPr>
-        <w:lastRenderedPageBreak/>
-        <w:t xml:space="preserve">The patron's decision to withdraw support for the secessionists is sometimes motivated by interactions between the patron and the international community, which may bribe or coerce the Patron to abandon its support. In an extreme example involving both sanctions and direct military confrontation, the United States and other members of the North Atlantic Treaty Organization (NATO) coerced Serbia into withdrawing its support from Republika Srpska and Republika Srpska Krajina, both of which had secured </w:t>
-      </w:r>
-      <w:r>
-        <w:rPr>
-          <w:rFonts w:ascii="Times New Roman" w:hAnsi="Times New Roman" w:cs="Times New Roman"/>
-          <w:i/>
-          <w:sz w:val="24"/>
-          <w:szCs w:val="24"/>
-        </w:rPr>
-        <w:t>de facto</w:t>
-      </w:r>
-      <w:r>
-        <w:rPr>
-          <w:rFonts w:ascii="Times New Roman" w:hAnsi="Times New Roman" w:cs="Times New Roman"/>
-          <w:sz w:val="24"/>
-          <w:szCs w:val="24"/>
-        </w:rPr>
-        <w:t xml:space="preserve"> independence after the collapse of Yugoslavia.</w:t>
-      </w:r>
-      <w:r>
-        <w:rPr>
-          <w:rStyle w:val="EndnoteReference"/>
-          <w:rFonts w:ascii="Times New Roman" w:hAnsi="Times New Roman" w:cs="Times New Roman"/>
-          <w:sz w:val="24"/>
-          <w:szCs w:val="24"/>
-        </w:rPr>
-        <w:endnoteReference w:id="3"/>
-      </w:r>
-      <w:r>
-        <w:rPr>
-          <w:rFonts w:ascii="Times New Roman" w:hAnsi="Times New Roman" w:cs="Times New Roman"/>
-          <w:sz w:val="24"/>
-          <w:szCs w:val="24"/>
-        </w:rPr>
-        <w:t xml:space="preserve"> </w:t>
-      </w:r>
-    </w:p>
-    <w:p>
-      <w:pPr>
-        <w:spacing w:line="360" w:lineRule="auto"/>
-        <w:rPr>
-          <w:rFonts w:ascii="Times New Roman" w:hAnsi="Times New Roman" w:cs="Times New Roman"/>
-          <w:sz w:val="24"/>
-          <w:szCs w:val="24"/>
-        </w:rPr>
-      </w:pPr>
-    </w:p>
-    <w:p>
-      <w:pPr>
-        <w:spacing w:line="360" w:lineRule="auto"/>
-        <w:rPr>
-          <w:rFonts w:ascii="Times New Roman" w:hAnsi="Times New Roman" w:cs="Times New Roman"/>
-          <w:sz w:val="24"/>
-          <w:szCs w:val="24"/>
-        </w:rPr>
-      </w:pPr>
-      <w:r>
-        <w:rPr>
-          <w:rFonts w:ascii="Times New Roman" w:hAnsi="Times New Roman" w:cs="Times New Roman"/>
-          <w:sz w:val="24"/>
-          <w:szCs w:val="24"/>
-        </w:rPr>
-        <w:t>Negotiated Reunification</w:t>
-      </w:r>
-    </w:p>
-    <w:p>
-      <w:pPr>
-        <w:spacing w:line="360" w:lineRule="auto"/>
-        <w:rPr>
-          <w:rFonts w:ascii="Times New Roman" w:hAnsi="Times New Roman" w:cs="Times New Roman"/>
-          <w:sz w:val="24"/>
-          <w:szCs w:val="24"/>
-        </w:rPr>
-      </w:pPr>
-      <w:r>
-        <w:rPr>
-          <w:rFonts w:ascii="Times New Roman" w:hAnsi="Times New Roman" w:cs="Times New Roman"/>
-          <w:sz w:val="24"/>
-          <w:szCs w:val="24"/>
-        </w:rPr>
-        <w:tab/>
-      </w:r>
-      <w:r>
-        <w:rPr>
-          <w:rFonts w:ascii="Times New Roman" w:hAnsi="Times New Roman" w:cs="Times New Roman"/>
-          <w:sz w:val="24"/>
-          <w:szCs w:val="24"/>
-        </w:rPr>
-        <w:t>Just as military reconquest becomes more likely when Patron support is withdrawn or declines, so too does negotiated reunification. Negotiated agreements are struck when the patron does not contribute sufficiently to prevent the secessionists from preferring ceding to the status quo, and when a deal is available that both sides prefer to war. Since WWII, four peacefully negotiated reunifications have occurred.</w:t>
-      </w:r>
-      <w:r>
-        <w:rPr>
-          <w:rStyle w:val="EndnoteReference"/>
-          <w:rFonts w:ascii="Times New Roman" w:hAnsi="Times New Roman" w:cs="Times New Roman"/>
-          <w:sz w:val="24"/>
-          <w:szCs w:val="24"/>
-        </w:rPr>
-        <w:endnoteReference w:id="4"/>
-      </w:r>
-      <w:r>
-        <w:rPr>
-          <w:rFonts w:ascii="Times New Roman" w:hAnsi="Times New Roman" w:cs="Times New Roman"/>
-          <w:sz w:val="24"/>
-          <w:szCs w:val="24"/>
-        </w:rPr>
-        <w:t xml:space="preserve"> Secessionists in Ajara, Bouganville, and Gagauzia have opted to rejoin the home state.  In all four of the cases of negotiated settlement, the observed outcomes seem to match the model well: the payoffs to the secessionist elite from ceding have been low, and the payoffs to the central government high.</w:t>
-      </w:r>
-    </w:p>
-    <w:p>
-      <w:pPr>
-        <w:spacing w:line="360" w:lineRule="auto"/>
-        <w:rPr>
-          <w:rFonts w:ascii="Times New Roman" w:hAnsi="Times New Roman" w:cs="Times New Roman"/>
-          <w:sz w:val="24"/>
-          <w:szCs w:val="24"/>
-        </w:rPr>
-      </w:pPr>
-      <w:r>
-        <w:rPr>
-          <w:rFonts w:ascii="Times New Roman" w:hAnsi="Times New Roman" w:cs="Times New Roman"/>
-          <w:sz w:val="24"/>
-          <w:szCs w:val="24"/>
-        </w:rPr>
-        <w:tab/>
-      </w:r>
-      <w:r>
-        <w:rPr>
-          <w:rFonts w:ascii="Times New Roman" w:hAnsi="Times New Roman" w:cs="Times New Roman"/>
-          <w:sz w:val="24"/>
-          <w:szCs w:val="24"/>
-        </w:rPr>
-        <w:t>In Ajara, where the level of patron (Russian) support was quite low, the choice facing the secessionist elite was between agreeing to reunify with Georgia or facing military defeat. In Bouganville, which separated from Papua New Guinea, secessionists lacked not only a patron, but also a clear preference for secession -- demands for secession had emerged only late in a struggle that began as an effort to stop a mining operation</w:t>
-      </w:r>
-      <w:r>
-        <w:rPr>
-          <w:rFonts w:ascii="Times New Roman" w:hAnsi="Times New Roman" w:cs="Times New Roman"/>
-          <w:sz w:val="24"/>
-          <w:szCs w:val="24"/>
-        </w:rPr>
-        <w:t xml:space="preserve"> (</w:t>
-      </w:r>
-      <w:r>
-        <w:rPr>
-          <w:rFonts w:ascii="Times New Roman" w:hAnsi="Times New Roman" w:cs="Times New Roman"/>
-          <w:sz w:val="24"/>
-          <w:szCs w:val="24"/>
-        </w:rPr>
-        <w:t>Ghai and Regan 2006</w:t>
-      </w:r>
-      <w:r>
-        <w:rPr>
-          <w:rFonts w:ascii="Times New Roman" w:hAnsi="Times New Roman" w:cs="Times New Roman"/>
-          <w:sz w:val="24"/>
-          <w:szCs w:val="24"/>
-        </w:rPr>
-        <w:t>).</w:t>
-      </w:r>
-      <w:r>
-        <w:rPr>
-          <w:rFonts w:ascii="Times New Roman" w:hAnsi="Times New Roman" w:cs="Times New Roman"/>
-          <w:sz w:val="24"/>
-          <w:szCs w:val="24"/>
-        </w:rPr>
-        <w:t xml:space="preserve">  Here the value of status to the secessionists was actually quite low, and they were willing to surrender it in exchange for relatively small side payments.</w:t>
-      </w:r>
-    </w:p>
-    <w:p>
-      <w:pPr>
-        <w:spacing w:line="360" w:lineRule="auto"/>
-        <w:ind w:firstLine="720"/>
-        <w:rPr>
-          <w:rFonts w:ascii="Times New Roman" w:hAnsi="Times New Roman" w:cs="Times New Roman"/>
-          <w:sz w:val="24"/>
-          <w:szCs w:val="24"/>
-        </w:rPr>
-      </w:pPr>
-      <w:r>
-        <w:rPr>
-          <w:rFonts w:ascii="Times New Roman" w:hAnsi="Times New Roman" w:cs="Times New Roman"/>
-          <w:sz w:val="24"/>
-          <w:szCs w:val="24"/>
-        </w:rPr>
-        <w:t xml:space="preserve">However, despite past failures, our theory suggests that a sufficiently motivated patron can induce negotiated settlement if it so chooses. The means through which the international community might induce negotiated settlement are discussed in detail in the section on policy implications. It is notable, however, that we do not expect any future cases of peacefully negotiated independence.  While negotiated reunification is the preferred outcome of the </w:t>
-      </w:r>
-      <w:r>
-        <w:rPr>
-          <w:rFonts w:ascii="Times New Roman" w:hAnsi="Times New Roman" w:cs="Times New Roman"/>
-          <w:sz w:val="24"/>
-          <w:szCs w:val="24"/>
-        </w:rPr>
-        <w:lastRenderedPageBreak/>
-        <w:t>international community, and they may be willing spend to achieve it, recognized statehood is generally not the preferred outcome of the patron or the international community. Our analysis suggests that the most likely path to recognized statehood is, and will remain, military defeat of the home state.</w:t>
-      </w:r>
-    </w:p>
-    <w:p>
-      <w:pPr>
-        <w:spacing w:line="360" w:lineRule="auto"/>
-        <w:rPr>
-          <w:rFonts w:ascii="Times New Roman" w:hAnsi="Times New Roman" w:cs="Times New Roman"/>
-          <w:sz w:val="24"/>
-          <w:szCs w:val="24"/>
-        </w:rPr>
-      </w:pPr>
-      <w:r>
-        <w:rPr>
-          <w:rFonts w:ascii="Times New Roman" w:hAnsi="Times New Roman" w:cs="Times New Roman"/>
-          <w:sz w:val="24"/>
-          <w:szCs w:val="24"/>
-        </w:rPr>
-        <w:tab/>
-      </w:r>
-      <w:r>
-        <w:rPr>
-          <w:rFonts w:ascii="Times New Roman" w:hAnsi="Times New Roman" w:cs="Times New Roman"/>
-          <w:sz w:val="24"/>
-          <w:szCs w:val="24"/>
-        </w:rPr>
-        <w:t>The difficulty of making credible payments in exchange for status is one clearly demonstrated in the civil war literature</w:t>
-      </w:r>
-      <w:r>
-        <w:rPr>
-          <w:rFonts w:ascii="Times New Roman" w:hAnsi="Times New Roman" w:cs="Times New Roman"/>
-          <w:sz w:val="24"/>
-          <w:szCs w:val="24"/>
-        </w:rPr>
-        <w:t xml:space="preserve"> (</w:t>
-      </w:r>
-      <w:r>
-        <w:rPr>
-          <w:rFonts w:ascii="Times New Roman" w:hAnsi="Times New Roman" w:cs="Times New Roman"/>
-          <w:sz w:val="24"/>
-          <w:szCs w:val="24"/>
-        </w:rPr>
-        <w:t>e.g. Licklider 1995; Walter 1997, 2002; Fearon and Laiti</w:t>
-      </w:r>
-      <w:r>
-        <w:rPr>
-          <w:rFonts w:ascii="Times New Roman" w:hAnsi="Times New Roman" w:cs="Times New Roman"/>
-          <w:sz w:val="24"/>
-          <w:szCs w:val="24"/>
-        </w:rPr>
-        <w:t>n 2007; Doyle and Sambanis 2006).</w:t>
-      </w:r>
-      <w:r>
-        <w:rPr>
-          <w:rFonts w:ascii="Times New Roman" w:hAnsi="Times New Roman" w:cs="Times New Roman"/>
-          <w:sz w:val="24"/>
-          <w:szCs w:val="24"/>
-        </w:rPr>
-        <w:t xml:space="preserve"> Unrecognized states generally constitute </w:t>
-      </w:r>
-      <w:r>
-        <w:rPr>
-          <w:rFonts w:ascii="Times New Roman" w:hAnsi="Times New Roman" w:cs="Times New Roman"/>
-          <w:sz w:val="24"/>
-          <w:szCs w:val="24"/>
-        </w:rPr>
-        <w:t>“</w:t>
-      </w:r>
-      <w:r>
-        <w:rPr>
-          <w:rFonts w:ascii="Times New Roman" w:hAnsi="Times New Roman" w:cs="Times New Roman"/>
-          <w:sz w:val="24"/>
-          <w:szCs w:val="24"/>
-        </w:rPr>
-        <w:t>sons of the soil</w:t>
-      </w:r>
-      <w:r>
-        <w:rPr>
-          <w:rFonts w:ascii="Times New Roman" w:hAnsi="Times New Roman" w:cs="Times New Roman"/>
-          <w:sz w:val="24"/>
-          <w:szCs w:val="24"/>
-        </w:rPr>
-        <w:t>”</w:t>
-      </w:r>
-      <w:r>
-        <w:rPr>
-          <w:rFonts w:ascii="Times New Roman" w:hAnsi="Times New Roman" w:cs="Times New Roman"/>
-          <w:sz w:val="24"/>
-          <w:szCs w:val="24"/>
-        </w:rPr>
-        <w:t xml:space="preserve"> conflicts in which the central government cannot credibly commit to preserving the local demographic and political dominance of the secessionist elite once the disputed territory reverts to central government control</w:t>
-      </w:r>
-      <w:r>
-        <w:rPr>
-          <w:rFonts w:ascii="Times New Roman" w:hAnsi="Times New Roman" w:cs="Times New Roman"/>
-          <w:sz w:val="24"/>
-          <w:szCs w:val="24"/>
-        </w:rPr>
-        <w:t xml:space="preserve"> (</w:t>
-      </w:r>
-      <w:r>
-        <w:rPr>
-          <w:rFonts w:ascii="Times New Roman" w:hAnsi="Times New Roman" w:cs="Times New Roman"/>
-          <w:sz w:val="24"/>
-          <w:szCs w:val="24"/>
-        </w:rPr>
-        <w:t>Weimer 1978; Fearon 2004</w:t>
-      </w:r>
-      <w:r>
-        <w:rPr>
-          <w:rFonts w:ascii="Times New Roman" w:hAnsi="Times New Roman" w:cs="Times New Roman"/>
-          <w:sz w:val="24"/>
-          <w:szCs w:val="24"/>
-        </w:rPr>
-        <w:t>).</w:t>
-      </w:r>
-      <w:r>
-        <w:rPr>
-          <w:rFonts w:ascii="Times New Roman" w:hAnsi="Times New Roman" w:cs="Times New Roman"/>
-          <w:sz w:val="24"/>
-          <w:szCs w:val="24"/>
-        </w:rPr>
-        <w:t xml:space="preserve">  While the central government might initially grant the secessionist elite a high level of autonomy in exchange for agreeing to reunification, the level of autonomy is likely to decrease over time, perhaps quite quickly.  Reference to the cases of Abkhazia and Gagauzia are informative here.</w:t>
-      </w:r>
-    </w:p>
-    <w:p>
-      <w:pPr>
-        <w:spacing w:line="360" w:lineRule="auto"/>
-        <w:ind w:firstLine="720"/>
-        <w:rPr>
-          <w:rFonts w:ascii="Times New Roman" w:hAnsi="Times New Roman" w:cs="Times New Roman"/>
-          <w:sz w:val="24"/>
-          <w:szCs w:val="24"/>
-        </w:rPr>
-      </w:pPr>
-      <w:r>
-        <w:rPr>
-          <w:rFonts w:ascii="Times New Roman" w:hAnsi="Times New Roman" w:cs="Times New Roman"/>
-          <w:sz w:val="24"/>
-          <w:szCs w:val="24"/>
-        </w:rPr>
-        <w:t>At the time of secession, ethnic Akbhaz made up a minority of the population of Abkhazia</w:t>
-      </w:r>
-      <w:r>
-        <w:rPr>
-          <w:rFonts w:ascii="Times New Roman" w:hAnsi="Times New Roman" w:cs="Times New Roman"/>
-          <w:sz w:val="24"/>
-          <w:szCs w:val="24"/>
-        </w:rPr>
-        <w:t xml:space="preserve"> (</w:t>
-      </w:r>
-      <w:r>
-        <w:rPr>
-          <w:rFonts w:ascii="Times New Roman" w:hAnsi="Times New Roman" w:cs="Times New Roman"/>
-          <w:sz w:val="24"/>
-          <w:szCs w:val="24"/>
-        </w:rPr>
-        <w:t>Cornell 2001; Wooleh 2006</w:t>
-      </w:r>
-      <w:r>
-        <w:rPr>
-          <w:rFonts w:ascii="Times New Roman" w:hAnsi="Times New Roman" w:cs="Times New Roman"/>
-          <w:sz w:val="24"/>
-          <w:szCs w:val="24"/>
-        </w:rPr>
-        <w:t>)</w:t>
-      </w:r>
-      <w:r>
-        <w:rPr>
-          <w:rFonts w:ascii="Times New Roman" w:hAnsi="Times New Roman" w:cs="Times New Roman"/>
-          <w:sz w:val="24"/>
-          <w:szCs w:val="24"/>
-        </w:rPr>
-        <w:t xml:space="preserve"> but they now [DOUBLE CHECK WHAT THE CURRENT SITUATION IS] control almost all political posts in the </w:t>
-      </w:r>
-      <w:r>
-        <w:rPr>
-          <w:rFonts w:ascii="Times New Roman" w:hAnsi="Times New Roman" w:cs="Times New Roman"/>
-          <w:i/>
-          <w:sz w:val="24"/>
-          <w:szCs w:val="24"/>
-        </w:rPr>
-        <w:t>de facto</w:t>
-      </w:r>
-      <w:r>
-        <w:rPr>
-          <w:rFonts w:ascii="Times New Roman" w:hAnsi="Times New Roman" w:cs="Times New Roman"/>
-          <w:sz w:val="24"/>
-          <w:szCs w:val="24"/>
-        </w:rPr>
-        <w:t xml:space="preserve"> government of the region. In 2004, the basket of payments offered by the Georgians in exchange for reunification included a provision guaranteeing that ethnic Abkhaz would retain a majority in the regional parliament, even if the return of internally displaced persons (IDPs) once again placed ethnic Abkhaz in a minority demographic position in the region. The promise, however, was not very meaningful.  First, even if the promise were upheld, it would still mean a step back from the total dominance the ethnic Abkhaz currently enjoy in the region.  Second, if Georgian IDPs returned, they may demand and receive a more equitable system of representation.  These concerns are not abstract; this type of reneging has already occurred in cases that did reach settlement.</w:t>
-      </w:r>
-    </w:p>
-    <w:p>
-      <w:pPr>
-        <w:spacing w:line="360" w:lineRule="auto"/>
-        <w:rPr>
-          <w:rFonts w:ascii="Times New Roman" w:hAnsi="Times New Roman" w:cs="Times New Roman"/>
-          <w:sz w:val="24"/>
-          <w:szCs w:val="24"/>
-        </w:rPr>
-      </w:pPr>
-      <w:r>
-        <w:rPr>
-          <w:rFonts w:ascii="Times New Roman" w:hAnsi="Times New Roman" w:cs="Times New Roman"/>
-          <w:sz w:val="24"/>
-          <w:szCs w:val="24"/>
-        </w:rPr>
-        <w:tab/>
-      </w:r>
-      <w:r>
-        <w:rPr>
-          <w:rFonts w:ascii="Times New Roman" w:hAnsi="Times New Roman" w:cs="Times New Roman"/>
-          <w:sz w:val="24"/>
-          <w:szCs w:val="24"/>
-        </w:rPr>
-        <w:t xml:space="preserve">Gagauzia achieved de facto independence at the time of the Soviet Union's collapse, but agreed to rejoin Moldova in 1994 as an autonomous region.  While Gagauzia was granted substantial autonomy under the Moldovan Law on the Special Legal Status of Gagauzia, when the governor of Gagauzia, Dmitrii Croiter, moved to assert these powers in 1999, the Moldovan government balked.  By 2002, Croiter was forced to resign, effectively deposed by the Moldovan government.  The Moldovan government jailed a number of other Gagauz politicians, and while </w:t>
-      </w:r>
-      <w:r>
-        <w:rPr>
-          <w:rFonts w:ascii="Times New Roman" w:hAnsi="Times New Roman" w:cs="Times New Roman"/>
-          <w:sz w:val="24"/>
-          <w:szCs w:val="24"/>
-        </w:rPr>
-        <w:lastRenderedPageBreak/>
-        <w:t>Gagauz autonomy was enshrined in the Moldovan constitution in 2003, the de facto level of autonomy has been limited by continued central government meddling in less-than-free regional elections.</w:t>
-      </w:r>
-      <w:r>
-        <w:rPr>
-          <w:rStyle w:val="EndnoteReference"/>
-          <w:rFonts w:ascii="Times New Roman" w:hAnsi="Times New Roman" w:cs="Times New Roman"/>
-          <w:sz w:val="24"/>
-          <w:szCs w:val="24"/>
-        </w:rPr>
-        <w:endnoteReference w:id="5"/>
-      </w:r>
-      <w:r>
-        <w:rPr>
-          <w:rFonts w:ascii="Times New Roman" w:hAnsi="Times New Roman" w:cs="Times New Roman"/>
-          <w:sz w:val="24"/>
-          <w:szCs w:val="24"/>
-        </w:rPr>
-        <w:t xml:space="preserve"> </w:t>
-      </w:r>
-      <w:r>
-        <w:rPr>
-          <w:rFonts w:ascii="Times New Roman" w:hAnsi="Times New Roman" w:cs="Times New Roman"/>
-          <w:sz w:val="24"/>
-          <w:szCs w:val="24"/>
-        </w:rPr>
-        <w:t xml:space="preserve"> The payoffs to Gagauzia for ceding have turned out to be quite low, and a similar fate can rationally be expected by other unrecognized states who choose to cede.</w:t>
-      </w:r>
-      <w:r>
-        <w:rPr>
-          <w:rStyle w:val="EndnoteReference"/>
-          <w:rFonts w:ascii="Times New Roman" w:hAnsi="Times New Roman" w:cs="Times New Roman"/>
-          <w:sz w:val="24"/>
-          <w:szCs w:val="24"/>
-        </w:rPr>
-        <w:endnoteReference w:id="6"/>
-      </w:r>
-    </w:p>
-    <w:p>
-      <w:pPr>
-        <w:spacing w:line="360" w:lineRule="auto"/>
-        <w:rPr>
-          <w:rFonts w:ascii="Times New Roman" w:hAnsi="Times New Roman" w:cs="Times New Roman"/>
-          <w:sz w:val="24"/>
-          <w:szCs w:val="24"/>
-        </w:rPr>
-      </w:pPr>
-    </w:p>
-    <w:p>
-      <w:pPr>
-        <w:spacing w:line="360" w:lineRule="auto"/>
-        <w:rPr>
-          <w:rFonts w:ascii="Times New Roman" w:hAnsi="Times New Roman" w:cs="Times New Roman"/>
-          <w:sz w:val="24"/>
-          <w:szCs w:val="24"/>
-        </w:rPr>
-      </w:pPr>
-      <w:r>
-        <w:rPr>
-          <w:rFonts w:ascii="Times New Roman" w:hAnsi="Times New Roman" w:cs="Times New Roman"/>
-          <w:sz w:val="24"/>
-          <w:szCs w:val="24"/>
-        </w:rPr>
-        <w:t>Recognition vi</w:t>
-      </w:r>
-      <w:r>
-        <w:rPr>
-          <w:rFonts w:ascii="Times New Roman" w:hAnsi="Times New Roman" w:cs="Times New Roman"/>
-          <w:sz w:val="24"/>
-          <w:szCs w:val="24"/>
-        </w:rPr>
-        <w:t>a Secessionist Military Victory</w:t>
-      </w:r>
-    </w:p>
-    <w:p>
-      <w:pPr>
-        <w:spacing w:line="360" w:lineRule="auto"/>
-        <w:ind w:firstLine="720"/>
-        <w:rPr>
-          <w:rFonts w:ascii="Times New Roman" w:hAnsi="Times New Roman" w:cs="Times New Roman"/>
-          <w:sz w:val="24"/>
-          <w:szCs w:val="24"/>
-        </w:rPr>
-      </w:pPr>
-      <w:r>
-        <w:rPr>
-          <w:rFonts w:ascii="Times New Roman" w:hAnsi="Times New Roman" w:cs="Times New Roman"/>
-          <w:sz w:val="24"/>
-          <w:szCs w:val="24"/>
-        </w:rPr>
-        <w:t xml:space="preserve">While the path to independent statehood via secession is an extremely narrow one, recognition does sometimes occur. It has occurred primarily in cases where the secessionists (often supported by a patron) are so strong militarily that they not only achieve territorial control in the initial conflict, but also threaten the home state government outside the unrecognized state.  Bangladesh and Eritrea both secured recognition as part of the peace agreement ending the war of secession.  </w:t>
-      </w:r>
-    </w:p>
-    <w:p>
-      <w:pPr>
-        <w:spacing w:line="360" w:lineRule="auto"/>
-        <w:rPr>
-          <w:rFonts w:ascii="Times New Roman" w:hAnsi="Times New Roman" w:cs="Times New Roman"/>
-          <w:sz w:val="24"/>
-          <w:szCs w:val="24"/>
-        </w:rPr>
-      </w:pPr>
-    </w:p>
-    <w:p>
-      <w:pPr>
-        <w:spacing w:line="360" w:lineRule="auto"/>
-        <w:rPr>
-          <w:rFonts w:ascii="Times New Roman" w:hAnsi="Times New Roman" w:cs="Times New Roman"/>
-          <w:sz w:val="24"/>
-          <w:szCs w:val="24"/>
-        </w:rPr>
-      </w:pPr>
-      <w:r>
-        <w:rPr>
-          <w:rFonts w:ascii="Times New Roman" w:hAnsi="Times New Roman" w:cs="Times New Roman"/>
-          <w:sz w:val="24"/>
-          <w:szCs w:val="24"/>
-        </w:rPr>
-        <w:t>[DISCUSS BANGLADESH AND ERITREA IN DETAIL]</w:t>
-      </w:r>
-    </w:p>
-    <w:p>
-      <w:pPr>
-        <w:spacing w:line="360" w:lineRule="auto"/>
-        <w:rPr>
-          <w:rFonts w:ascii="Times New Roman" w:hAnsi="Times New Roman" w:cs="Times New Roman"/>
-          <w:sz w:val="24"/>
-          <w:szCs w:val="24"/>
-        </w:rPr>
-      </w:pPr>
-    </w:p>
-    <w:p>
-      <w:pPr>
-        <w:spacing w:line="360" w:lineRule="auto"/>
-        <w:jc w:val="center"/>
-        <w:rPr>
-          <w:rFonts w:ascii="Times New Roman" w:hAnsi="Times New Roman" w:cs="Times New Roman"/>
-          <w:sz w:val="24"/>
-          <w:szCs w:val="24"/>
-        </w:rPr>
-      </w:pPr>
-      <w:r>
-        <w:rPr>
-          <w:rFonts w:ascii="Times New Roman" w:hAnsi="Times New Roman" w:cs="Times New Roman"/>
-          <w:sz w:val="24"/>
-          <w:szCs w:val="24"/>
-        </w:rPr>
-        <w:t>Negotiated Recognition</w:t>
-      </w:r>
-    </w:p>
-    <w:p>
-      <w:pPr>
-        <w:spacing w:line="360" w:lineRule="auto"/>
-        <w:ind w:firstLine="720"/>
-        <w:rPr>
-          <w:rFonts w:ascii="Times New Roman" w:hAnsi="Times New Roman" w:cs="Times New Roman"/>
-          <w:sz w:val="24"/>
-          <w:szCs w:val="24"/>
-        </w:rPr>
-      </w:pPr>
-      <w:r>
-        <w:rPr>
-          <w:rFonts w:ascii="Times New Roman" w:hAnsi="Times New Roman" w:cs="Times New Roman"/>
-          <w:sz w:val="24"/>
-          <w:szCs w:val="24"/>
-        </w:rPr>
-        <w:t>No unrecognized state has yet managed to gain recognition from the home state when recognition or a referendum was not agreed to as a condition of ending the initial war of secession. Wars that have reignited after a period of unrecognized statehood have always either resulted in reunification or left the status quo intact.  However, if an unrecognized state were to gain an outright military victory over the home state at any time, this does represent a plausible path to recognition. Once unrecognized statehood has emerged as an equilibrium, however, the path to recognition is narrower still.</w:t>
-      </w:r>
-    </w:p>
-    <w:p>
-      <w:pPr>
-        <w:spacing w:line="360" w:lineRule="auto"/>
-        <w:rPr>
-          <w:rFonts w:ascii="Times New Roman" w:hAnsi="Times New Roman" w:cs="Times New Roman"/>
-          <w:sz w:val="24"/>
-          <w:szCs w:val="24"/>
-        </w:rPr>
-      </w:pPr>
-    </w:p>
-    <w:p>
-      <w:pPr>
-        <w:spacing w:line="360" w:lineRule="auto"/>
-        <w:rPr>
-          <w:rFonts w:ascii="Times New Roman" w:hAnsi="Times New Roman" w:cs="Times New Roman"/>
-          <w:sz w:val="24"/>
-          <w:szCs w:val="24"/>
-        </w:rPr>
-      </w:pPr>
-      <w:r>
-        <w:rPr>
-          <w:rFonts w:ascii="Times New Roman" w:hAnsi="Times New Roman" w:cs="Times New Roman"/>
-          <w:sz w:val="24"/>
-          <w:szCs w:val="24"/>
-        </w:rPr>
-        <w:t>DISCUSS KOSOVO AND SOUTH SUDAN HERE.</w:t>
-      </w:r>
-    </w:p>
-    <w:p>
-      <w:pPr>
-        <w:spacing w:line="360" w:lineRule="auto"/>
-        <w:rPr>
-          <w:rFonts w:ascii="Times New Roman" w:hAnsi="Times New Roman" w:cs="Times New Roman"/>
-          <w:sz w:val="24"/>
-          <w:szCs w:val="24"/>
-        </w:rPr>
-      </w:pPr>
-    </w:p>
-    <w:p>
-      <w:pPr>
-        <w:spacing w:line="360" w:lineRule="auto"/>
-        <w:rPr>
-          <w:rFonts w:ascii="Times New Roman" w:hAnsi="Times New Roman" w:cs="Times New Roman"/>
-          <w:sz w:val="24"/>
-          <w:szCs w:val="24"/>
-        </w:rPr>
-      </w:pPr>
-    </w:p>
-    <w:p>
-      <w:pPr>
-        <w:spacing w:line="360" w:lineRule="auto"/>
-        <w:jc w:val="center"/>
-        <w:rPr>
-          <w:rFonts w:ascii="Times New Roman" w:hAnsi="Times New Roman" w:cs="Times New Roman"/>
-          <w:sz w:val="24"/>
-          <w:szCs w:val="24"/>
-        </w:rPr>
-      </w:pPr>
-      <w:r>
-        <w:rPr>
-          <w:rFonts w:ascii="Times New Roman" w:hAnsi="Times New Roman" w:cs="Times New Roman"/>
-          <w:sz w:val="24"/>
-          <w:szCs w:val="24"/>
-        </w:rPr>
-        <w:lastRenderedPageBreak/>
-        <w:t xml:space="preserve">Policy Implications: Options </w:t>
-      </w:r>
-      <w:r>
-        <w:rPr>
-          <w:rFonts w:ascii="Times New Roman" w:hAnsi="Times New Roman" w:cs="Times New Roman"/>
-          <w:sz w:val="24"/>
-          <w:szCs w:val="24"/>
-        </w:rPr>
-        <w:t>for The International Community</w:t>
-      </w:r>
-    </w:p>
-    <w:p>
-      <w:pPr>
-        <w:spacing w:line="360" w:lineRule="auto"/>
-        <w:ind w:firstLine="720"/>
-        <w:rPr>
-          <w:rFonts w:ascii="Times New Roman" w:hAnsi="Times New Roman" w:cs="Times New Roman"/>
-          <w:sz w:val="24"/>
-          <w:szCs w:val="24"/>
-        </w:rPr>
-      </w:pPr>
-      <w:r>
-        <w:rPr>
-          <w:rFonts w:ascii="Times New Roman" w:hAnsi="Times New Roman" w:cs="Times New Roman"/>
-          <w:sz w:val="24"/>
-          <w:szCs w:val="24"/>
-        </w:rPr>
-        <w:t xml:space="preserve"> In general, the international community has preferences for reunification over independence, for resolution over the status quo, and for peace instead of war</w:t>
-      </w:r>
-      <w:r>
-        <w:rPr>
-          <w:rFonts w:ascii="Times New Roman" w:hAnsi="Times New Roman" w:cs="Times New Roman"/>
-          <w:sz w:val="24"/>
-          <w:szCs w:val="24"/>
-        </w:rPr>
-        <w:t xml:space="preserve">.  In this section we consider </w:t>
-      </w:r>
-      <w:r>
-        <w:rPr>
-          <w:rFonts w:ascii="Times New Roman" w:hAnsi="Times New Roman" w:cs="Times New Roman"/>
-          <w:sz w:val="24"/>
-          <w:szCs w:val="24"/>
-        </w:rPr>
-        <w:t>four means through which the international community might pursue these ends: sanctions against the secessionist region, direct incentives provided to the secessionists in exchange for ceding, enforcement of concessions offered by the home state, and direct coercion of the patron.</w:t>
-      </w:r>
-    </w:p>
-    <w:p>
-      <w:pPr>
-        <w:spacing w:line="360" w:lineRule="auto"/>
-        <w:rPr>
-          <w:rFonts w:ascii="Times New Roman" w:hAnsi="Times New Roman" w:cs="Times New Roman"/>
-          <w:sz w:val="24"/>
-          <w:szCs w:val="24"/>
-        </w:rPr>
-      </w:pPr>
-      <w:r>
-        <w:rPr>
-          <w:rFonts w:ascii="Times New Roman" w:hAnsi="Times New Roman" w:cs="Times New Roman"/>
-          <w:sz w:val="24"/>
-          <w:szCs w:val="24"/>
-        </w:rPr>
-        <w:tab/>
-      </w:r>
-      <w:r>
-        <w:rPr>
-          <w:rFonts w:ascii="Times New Roman" w:hAnsi="Times New Roman" w:cs="Times New Roman"/>
-          <w:sz w:val="24"/>
-          <w:szCs w:val="24"/>
-        </w:rPr>
-        <w:t>The intended effect of sanctions is to make the status quo less appealing vis-\`{a}-vis ceding. However any sanctions that increase the secessionists' hostility toward reunification will also increase the range of conditions under which war will be chosen.  Sanctions can have this effect if they reduce the secessionists' quality of life under the status quo %(via imposition of economic costs)</w:t>
-      </w:r>
-    </w:p>
-    <w:p>
-      <w:pPr>
-        <w:spacing w:line="360" w:lineRule="auto"/>
-        <w:rPr>
-          <w:rFonts w:ascii="Times New Roman" w:hAnsi="Times New Roman" w:cs="Times New Roman"/>
-          <w:sz w:val="24"/>
-          <w:szCs w:val="24"/>
-        </w:rPr>
-      </w:pPr>
-      <w:r>
-        <w:rPr>
-          <w:rFonts w:ascii="Times New Roman" w:hAnsi="Times New Roman" w:cs="Times New Roman"/>
-          <w:sz w:val="24"/>
-          <w:szCs w:val="24"/>
-        </w:rPr>
-        <w:t>and reduce the quality of the deal secessionists expect to get if they opt for negotiated resettlement. As the peaceful options become worse, war becomes relatively more attractive.</w:t>
-      </w:r>
-    </w:p>
-    <w:p>
-      <w:pPr>
-        <w:spacing w:line="360" w:lineRule="auto"/>
-        <w:ind w:firstLine="720"/>
-        <w:rPr>
-          <w:rFonts w:ascii="Times New Roman" w:hAnsi="Times New Roman" w:cs="Times New Roman"/>
-          <w:sz w:val="24"/>
-          <w:szCs w:val="24"/>
-        </w:rPr>
-      </w:pPr>
-      <w:r>
-        <w:rPr>
-          <w:rFonts w:ascii="Times New Roman" w:hAnsi="Times New Roman" w:cs="Times New Roman"/>
-          <w:sz w:val="24"/>
-          <w:szCs w:val="24"/>
-        </w:rPr>
-        <w:t>Compounding this, sanctions that reduce the secessionists' military capabilities (and thus reduce the secessionists' expected payoffs from war) also have the effect of making military reconquest easier for the home state, making it more likely that the home state will attack. In either case, the range of conditions under which war will be initiated becomes broader.</w:t>
+        <w:t xml:space="preserve">Compounding this, sanctions that reduce the secessionists' military capabilities (and thus reduce the secessionists' expected payoffs from war) also have the effect of making military </w:t>
+      </w:r>
+      <w:proofErr w:type="spellStart"/>
+      <w:r>
+        <w:rPr>
+          <w:rFonts w:ascii="Times New Roman" w:hAnsi="Times New Roman" w:cs="Times New Roman"/>
+          <w:sz w:val="24"/>
+          <w:szCs w:val="24"/>
+        </w:rPr>
+        <w:t>reconquest</w:t>
+      </w:r>
+      <w:proofErr w:type="spellEnd"/>
+      <w:r>
+        <w:rPr>
+          <w:rFonts w:ascii="Times New Roman" w:hAnsi="Times New Roman" w:cs="Times New Roman"/>
+          <w:sz w:val="24"/>
+          <w:szCs w:val="24"/>
+        </w:rPr>
+        <w:t xml:space="preserve"> easier for the home state, making it more likely that the home state will attack. In either case, the range of conditions under which war will be initiated becomes broader.</w:t>
       </w:r>
       <w:r>
         <w:rPr>
@@ -6063,7 +6986,7 @@
           <w:sz w:val="24"/>
           <w:szCs w:val="24"/>
         </w:rPr>
-        <w:t xml:space="preserve">There is a better way. If the international community tries to promote settlement by supplementing the payoffs from unification, they are able to induce negotiated settlement without simultaneously increasing the risk of war. This can be done either through promises of benefits to the unrecognized state provided directly by the international community, like aid, or by a commitment from the international community to serve as a third-party guarantor of side payments promised by the ceding side. In the case of contingent promises of aid, the calculation </w:t>
+        <w:t xml:space="preserve">There is a better way. If the international community tries to promote settlement by supplementing the payoffs from unification, they are able to induce negotiated settlement without simultaneously increasing the risk of war. This can be done either through promises of benefits to the unrecognized state provided directly by the international community, like aid, or by a commitment from the international community to serve as a third-party guarantor of side payments promised by the ceding side. In the case of contingent promises of aid, the calculation is relatively straightforward: 1) the promise of aid must be credibly contingent on negotiated settlement, and 2) the aid offered must be valued more highly than the concessions required to </w:t>
       </w:r>
       <w:r>
         <w:rPr>
@@ -6072,7 +6995,7 @@
           <w:szCs w:val="24"/>
         </w:rPr>
         <w:lastRenderedPageBreak/>
-        <w:t>is relatively straightforward: 1) the promise of aid must be credibly contingent on negotiated settlement, and 2) the aid offered must be valued more highly than the concessions required to reach an agreement. It is the second condition that is most problematic. Because both sides place such a high value on status (independence vs. reunification), even large amounts of aid are likely to be valued less than the concessions necessary to reach an agreement.</w:t>
+        <w:t>reach an agreement. It is the second condition that is most problematic. Because both sides place such a high value on status (independence vs. reunification), even large amounts of aid are likely to be valued less than the concessions necessary to reach an agreement.</w:t>
       </w:r>
     </w:p>
     <w:p>
@@ -6123,7 +7046,25 @@
           <w:sz w:val="24"/>
           <w:szCs w:val="24"/>
         </w:rPr>
-        <w:t xml:space="preserve"> However, this strategy is only tenable when the only impediment to settlement is the unenforcability of a bargain, and when the international community is credible as an enforcer of that bargain.</w:t>
+        <w:t xml:space="preserve"> However, this strategy is only tenable when the only impediment to settlement is the </w:t>
+      </w:r>
+      <w:proofErr w:type="spellStart"/>
+      <w:r>
+        <w:rPr>
+          <w:rFonts w:ascii="Times New Roman" w:hAnsi="Times New Roman" w:cs="Times New Roman"/>
+          <w:sz w:val="24"/>
+          <w:szCs w:val="24"/>
+        </w:rPr>
+        <w:t>unenforcability</w:t>
+      </w:r>
+      <w:proofErr w:type="spellEnd"/>
+      <w:r>
+        <w:rPr>
+          <w:rFonts w:ascii="Times New Roman" w:hAnsi="Times New Roman" w:cs="Times New Roman"/>
+          <w:sz w:val="24"/>
+          <w:szCs w:val="24"/>
+        </w:rPr>
+        <w:t xml:space="preserve"> of a bargain, and when the international community is credible as an enforcer of that bargain.</w:t>
       </w:r>
     </w:p>
     <w:p>
@@ -6214,7 +7155,7 @@
           <w:sz w:val="24"/>
           <w:szCs w:val="24"/>
         </w:rPr>
-        <w:t xml:space="preserve">To show that it is possible for the international community to enforce the terms of negotiated agreements at a reasonable cost is not sufficient to imply that such an outcome is likely. The political will necessary to achieve success in Southern Sudan was motivated largely by the magnitude of the atrocities that accompanied the war of secession, and enforcement was </w:t>
+        <w:t xml:space="preserve">To show that it is possible for the international community to enforce the terms of negotiated agreements at a reasonable cost is not sufficient to imply that such an outcome is likely. The political will necessary to achieve success in Southern Sudan was motivated largely by the magnitude of the atrocities that accompanied the war of secession, and enforcement was made credible, in part, due to the weakness of Sudan relative to the international community. </w:t>
       </w:r>
       <w:r>
         <w:rPr>
@@ -6223,7 +7164,7 @@
           <w:szCs w:val="24"/>
         </w:rPr>
         <w:lastRenderedPageBreak/>
-        <w:t>made credible, in part, due to the weakness of Sudan relative to the international community. Enforcing the terms of an agreement between Russia and Georgia, for example, would be more difficult.</w:t>
+        <w:t>Enforcing the terms of an agreement between Russia and Georgia, for example, would be more difficult.</w:t>
       </w:r>
     </w:p>
     <w:p>
@@ -6277,16 +7218,19 @@
     <w:p>
       <w:pPr>
         <w:spacing w:line="360" w:lineRule="auto"/>
-        <w:jc w:val="center"/>
-        <w:rPr>
-          <w:rFonts w:ascii="Times New Roman" w:hAnsi="Times New Roman" w:cs="Times New Roman"/>
-          <w:sz w:val="24"/>
-          <w:szCs w:val="24"/>
-        </w:rPr>
-      </w:pPr>
-      <w:r>
-        <w:rPr>
-          <w:rFonts w:ascii="Times New Roman" w:hAnsi="Times New Roman" w:cs="Times New Roman"/>
+        <w:rPr>
+          <w:rFonts w:ascii="Times New Roman" w:hAnsi="Times New Roman" w:cs="Times New Roman"/>
+          <w:b/>
+          <w:sz w:val="24"/>
+          <w:szCs w:val="24"/>
+        </w:rPr>
+      </w:pPr>
+      <w:bookmarkStart w:id="0" w:name="_GoBack"/>
+      <w:bookmarkEnd w:id="0"/>
+      <w:r>
+        <w:rPr>
+          <w:rFonts w:ascii="Times New Roman" w:hAnsi="Times New Roman" w:cs="Times New Roman"/>
+          <w:b/>
           <w:sz w:val="24"/>
           <w:szCs w:val="24"/>
         </w:rPr>
@@ -6421,7 +7365,61 @@
           <w:sz w:val="24"/>
           <w:szCs w:val="24"/>
         </w:rPr>
-        <w:t>For an excellent discussion of the case of Republika Srpska, see Zahar 2004.</w:t>
+        <w:t xml:space="preserve">For an excellent discussion of the case of </w:t>
+      </w:r>
+      <w:proofErr w:type="spellStart"/>
+      <w:r>
+        <w:rPr>
+          <w:rFonts w:ascii="Times New Roman" w:hAnsi="Times New Roman" w:cs="Times New Roman"/>
+          <w:sz w:val="24"/>
+          <w:szCs w:val="24"/>
+        </w:rPr>
+        <w:t>Republika</w:t>
+      </w:r>
+      <w:proofErr w:type="spellEnd"/>
+      <w:r>
+        <w:rPr>
+          <w:rFonts w:ascii="Times New Roman" w:hAnsi="Times New Roman" w:cs="Times New Roman"/>
+          <w:sz w:val="24"/>
+          <w:szCs w:val="24"/>
+        </w:rPr>
+        <w:t xml:space="preserve"> </w:t>
+      </w:r>
+      <w:proofErr w:type="spellStart"/>
+      <w:r>
+        <w:rPr>
+          <w:rFonts w:ascii="Times New Roman" w:hAnsi="Times New Roman" w:cs="Times New Roman"/>
+          <w:sz w:val="24"/>
+          <w:szCs w:val="24"/>
+        </w:rPr>
+        <w:t>Srpska</w:t>
+      </w:r>
+      <w:proofErr w:type="spellEnd"/>
+      <w:r>
+        <w:rPr>
+          <w:rFonts w:ascii="Times New Roman" w:hAnsi="Times New Roman" w:cs="Times New Roman"/>
+          <w:sz w:val="24"/>
+          <w:szCs w:val="24"/>
+        </w:rPr>
+        <w:t xml:space="preserve">, see </w:t>
+      </w:r>
+      <w:proofErr w:type="spellStart"/>
+      <w:r>
+        <w:rPr>
+          <w:rFonts w:ascii="Times New Roman" w:hAnsi="Times New Roman" w:cs="Times New Roman"/>
+          <w:sz w:val="24"/>
+          <w:szCs w:val="24"/>
+        </w:rPr>
+        <w:t>Zahar</w:t>
+      </w:r>
+      <w:proofErr w:type="spellEnd"/>
+      <w:r>
+        <w:rPr>
+          <w:rFonts w:ascii="Times New Roman" w:hAnsi="Times New Roman" w:cs="Times New Roman"/>
+          <w:sz w:val="24"/>
+          <w:szCs w:val="24"/>
+        </w:rPr>
+        <w:t xml:space="preserve"> 2004.</w:t>
       </w:r>
     </w:p>
   </w:endnote>
@@ -6463,13 +7461,23 @@
       <w:r>
         <w:t xml:space="preserve"> </w:t>
       </w:r>
-      <w:r>
-        <w:rPr>
-          <w:rFonts w:ascii="Times New Roman" w:hAnsi="Times New Roman" w:cs="Times New Roman"/>
-          <w:sz w:val="24"/>
-          <w:szCs w:val="24"/>
-        </w:rPr>
-        <w:t>Protsyk (2010) provides an account of the "salami tactics" by which Moldovan authorities have gradually reclaimed powers originally granted to the regional government.</w:t>
+      <w:proofErr w:type="spellStart"/>
+      <w:r>
+        <w:rPr>
+          <w:rFonts w:ascii="Times New Roman" w:hAnsi="Times New Roman" w:cs="Times New Roman"/>
+          <w:sz w:val="24"/>
+          <w:szCs w:val="24"/>
+        </w:rPr>
+        <w:t>Protsyk</w:t>
+      </w:r>
+      <w:proofErr w:type="spellEnd"/>
+      <w:r>
+        <w:rPr>
+          <w:rFonts w:ascii="Times New Roman" w:hAnsi="Times New Roman" w:cs="Times New Roman"/>
+          <w:sz w:val="24"/>
+          <w:szCs w:val="24"/>
+        </w:rPr>
+        <w:t xml:space="preserve"> (2010) provides an account of the "salami tactics" by which Moldovan authorities have gradually reclaimed powers originally granted to the regional government.</w:t>
       </w:r>
     </w:p>
   </w:endnote>
@@ -6493,7 +7501,43 @@
           <w:sz w:val="24"/>
           <w:szCs w:val="24"/>
         </w:rPr>
-        <w:t>Roper (2002) argues that secessionists in Transnistria are wary of negotiated reunification precisely because of the creeping re-centralization they have observed in Gagauzia.</w:t>
+        <w:t xml:space="preserve">Roper (2002) argues that secessionists in </w:t>
+      </w:r>
+      <w:proofErr w:type="spellStart"/>
+      <w:r>
+        <w:rPr>
+          <w:rFonts w:ascii="Times New Roman" w:hAnsi="Times New Roman" w:cs="Times New Roman"/>
+          <w:sz w:val="24"/>
+          <w:szCs w:val="24"/>
+        </w:rPr>
+        <w:t>Transnistria</w:t>
+      </w:r>
+      <w:proofErr w:type="spellEnd"/>
+      <w:r>
+        <w:rPr>
+          <w:rFonts w:ascii="Times New Roman" w:hAnsi="Times New Roman" w:cs="Times New Roman"/>
+          <w:sz w:val="24"/>
+          <w:szCs w:val="24"/>
+        </w:rPr>
+        <w:t xml:space="preserve"> are wary of negotiated reunification precisely because of the creeping re-centralization they have observed in </w:t>
+      </w:r>
+      <w:proofErr w:type="spellStart"/>
+      <w:r>
+        <w:rPr>
+          <w:rFonts w:ascii="Times New Roman" w:hAnsi="Times New Roman" w:cs="Times New Roman"/>
+          <w:sz w:val="24"/>
+          <w:szCs w:val="24"/>
+        </w:rPr>
+        <w:t>Gagauzia</w:t>
+      </w:r>
+      <w:proofErr w:type="spellEnd"/>
+      <w:r>
+        <w:rPr>
+          <w:rFonts w:ascii="Times New Roman" w:hAnsi="Times New Roman" w:cs="Times New Roman"/>
+          <w:sz w:val="24"/>
+          <w:szCs w:val="24"/>
+        </w:rPr>
+        <w:t>.</w:t>
       </w:r>
     </w:p>
   </w:endnote>
@@ -8181,7 +9225,7 @@
 </file>
 
 <file path=customXml/itemProps1.xml><?xml version="1.0" encoding="utf-8"?>
-<ds:datastoreItem xmlns:ds="http://schemas.openxmlformats.org/officeDocument/2006/customXml" ds:itemID="{FFCC3CCB-3A63-1749-95FB-CC1E62E9FA11}">
+<ds:datastoreItem xmlns:ds="http://schemas.openxmlformats.org/officeDocument/2006/customXml" ds:itemID="{4CE2FC24-2354-6543-82BA-A2579E783830}">
   <ds:schemaRefs>
     <ds:schemaRef ds:uri="http://schemas.openxmlformats.org/officeDocument/2006/bibliography"/>
   </ds:schemaRefs>

</xml_diff>

<commit_message>
smooth de-technicalization a bit
</commit_message>
<xml_diff>
--- a/editedvolume.docx
+++ b/editedvolume.docx
@@ -1,6 +1,6 @@
 
 <file path=word/document.xml><?xml version="1.0" encoding="utf-8"?>
-<w:document xmlns:wpc="http://schemas.microsoft.com/office/word/2010/wordprocessingCanvas" xmlns:mo="http://schemas.microsoft.com/office/mac/office/2008/main" xmlns:mc="http://schemas.openxmlformats.org/markup-compatibility/2006" xmlns:mv="urn:schemas-microsoft-com:mac:vml" xmlns:o="urn:schemas-microsoft-com:office:office" xmlns:r="http://schemas.openxmlformats.org/officeDocument/2006/relationships" xmlns:m="http://schemas.openxmlformats.org/officeDocument/2006/math" xmlns:v="urn:schemas-microsoft-com:vml" xmlns:wp14="http://schemas.microsoft.com/office/word/2010/wordprocessingDrawing" xmlns:wp="http://schemas.openxmlformats.org/drawingml/2006/wordprocessingDrawing" xmlns:w10="urn:schemas-microsoft-com:office:word" xmlns:w="http://schemas.openxmlformats.org/wordprocessingml/2006/main" xmlns:w14="http://schemas.microsoft.com/office/word/2010/wordml" xmlns:w15="http://schemas.microsoft.com/office/word/2012/wordml" xmlns:wpg="http://schemas.microsoft.com/office/word/2010/wordprocessingGroup" xmlns:wpi="http://schemas.microsoft.com/office/word/2010/wordprocessingInk" xmlns:wne="http://schemas.microsoft.com/office/word/2006/wordml" xmlns:wps="http://schemas.microsoft.com/office/word/2010/wordprocessingShape" mc:Ignorable="w14 w15 wp14">
+<w:document xmlns:wpc="http://schemas.microsoft.com/office/word/2010/wordprocessingCanvas" xmlns:cx="http://schemas.microsoft.com/office/drawing/2014/chartex" xmlns:cx1="http://schemas.microsoft.com/office/drawing/2015/9/8/chartex" xmlns:cx2="http://schemas.microsoft.com/office/drawing/2015/10/21/chartex" xmlns:cx3="http://schemas.microsoft.com/office/drawing/2016/5/9/chartex" xmlns:cx4="http://schemas.microsoft.com/office/drawing/2016/5/10/chartex" xmlns:cx5="http://schemas.microsoft.com/office/drawing/2016/5/11/chartex" xmlns:cx6="http://schemas.microsoft.com/office/drawing/2016/5/12/chartex" xmlns:cx7="http://schemas.microsoft.com/office/drawing/2016/5/13/chartex" xmlns:cx8="http://schemas.microsoft.com/office/drawing/2016/5/14/chartex" xmlns:mc="http://schemas.openxmlformats.org/markup-compatibility/2006" xmlns:aink="http://schemas.microsoft.com/office/drawing/2016/ink" xmlns:am3d="http://schemas.microsoft.com/office/drawing/2017/model3d" xmlns:o="urn:schemas-microsoft-com:office:office" xmlns:r="http://schemas.openxmlformats.org/officeDocument/2006/relationships" xmlns:m="http://schemas.openxmlformats.org/officeDocument/2006/math" xmlns:v="urn:schemas-microsoft-com:vml" xmlns:wp14="http://schemas.microsoft.com/office/word/2010/wordprocessingDrawing" xmlns:wp="http://schemas.openxmlformats.org/drawingml/2006/wordprocessingDrawing" xmlns:w10="urn:schemas-microsoft-com:office:word" xmlns:w="http://schemas.openxmlformats.org/wordprocessingml/2006/main" xmlns:w14="http://schemas.microsoft.com/office/word/2010/wordml" xmlns:w15="http://schemas.microsoft.com/office/word/2012/wordml" xmlns:w16cid="http://schemas.microsoft.com/office/word/2016/wordml/cid" xmlns:w16se="http://schemas.microsoft.com/office/word/2015/wordml/symex" xmlns:wpg="http://schemas.microsoft.com/office/word/2010/wordprocessingGroup" xmlns:wpi="http://schemas.microsoft.com/office/word/2010/wordprocessingInk" xmlns:wne="http://schemas.microsoft.com/office/word/2006/wordml" xmlns:wps="http://schemas.microsoft.com/office/word/2010/wordprocessingShape" mc:Ignorable="w14 w15 w16se w16cid wp14">
   <w:body>
     <w:p>
       <w:pPr>
@@ -485,25 +485,23 @@
           <w:sz w:val="24"/>
           <w:szCs w:val="24"/>
         </w:rPr>
-        <w:t>patron state that supports the unrecognized state, and a fourth player representing actors in the international community that prefers peaceful reunification (</w:t>
-      </w:r>
-      <w:proofErr w:type="spellStart"/>
-      <w:r>
-        <w:rPr>
-          <w:rFonts w:ascii="Times New Roman" w:hAnsi="Times New Roman" w:cs="Times New Roman"/>
-          <w:sz w:val="24"/>
-          <w:szCs w:val="24"/>
-        </w:rPr>
-        <w:t>Buzard</w:t>
-      </w:r>
-      <w:proofErr w:type="spellEnd"/>
-      <w:r>
-        <w:rPr>
-          <w:rFonts w:ascii="Times New Roman" w:hAnsi="Times New Roman" w:cs="Times New Roman"/>
-          <w:sz w:val="24"/>
-          <w:szCs w:val="24"/>
-        </w:rPr>
-        <w:t>, Graham, and Horne 2017).</w:t>
+        <w:t>patron state that supports the unrecognized state, and a fourth player representing actors in the inte</w:t>
+      </w:r>
+      <w:r>
+        <w:rPr>
+          <w:rFonts w:ascii="Times New Roman" w:hAnsi="Times New Roman" w:cs="Times New Roman"/>
+          <w:sz w:val="24"/>
+          <w:szCs w:val="24"/>
+        </w:rPr>
+        <w:t>rnational community that prefer</w:t>
+      </w:r>
+      <w:r>
+        <w:rPr>
+          <w:rFonts w:ascii="Times New Roman" w:hAnsi="Times New Roman" w:cs="Times New Roman"/>
+          <w:sz w:val="24"/>
+          <w:szCs w:val="24"/>
+        </w:rPr>
+        <w:t xml:space="preserve"> peaceful reunification (Buzard, Graham, and Horne 2017).</w:t>
       </w:r>
       <w:r>
         <w:rPr>
@@ -798,14 +796,12 @@
                 <w:rFonts w:ascii="Arial Narrow" w:eastAsia="ヒラギノ角ゴ Pro W3" w:hAnsi="Arial Narrow"/>
               </w:rPr>
             </w:pPr>
-            <w:proofErr w:type="spellStart"/>
             <w:r>
               <w:rPr>
                 <w:rFonts w:ascii="Arial Narrow" w:eastAsia="ヒラギノ角ゴ Pro W3" w:hAnsi="Arial Narrow"/>
               </w:rPr>
               <w:t>Transnistria</w:t>
             </w:r>
-            <w:proofErr w:type="spellEnd"/>
           </w:p>
           <w:p>
             <w:pPr>
@@ -1114,16 +1110,8 @@
               <w:rPr>
                 <w:rFonts w:ascii="Arial Narrow" w:eastAsia="ヒラギノ角ゴ Pro W3" w:hAnsi="Arial Narrow"/>
               </w:rPr>
-              <w:t xml:space="preserve">Republic of </w:t>
+              <w:t>Republic of Mahabad</w:t>
             </w:r>
-            <w:proofErr w:type="spellStart"/>
-            <w:r>
-              <w:rPr>
-                <w:rFonts w:ascii="Arial Narrow" w:eastAsia="ヒラギノ角ゴ Pro W3" w:hAnsi="Arial Narrow"/>
-              </w:rPr>
-              <w:t>Mahabad</w:t>
-            </w:r>
-            <w:proofErr w:type="spellEnd"/>
           </w:p>
           <w:p>
             <w:pPr>
@@ -1158,28 +1146,12 @@
                 <w:rFonts w:ascii="Arial Narrow" w:eastAsia="ヒラギノ角ゴ Pro W3" w:hAnsi="Arial Narrow"/>
               </w:rPr>
             </w:pPr>
-            <w:proofErr w:type="spellStart"/>
             <w:r>
               <w:rPr>
                 <w:rFonts w:ascii="Arial Narrow" w:eastAsia="ヒラギノ角ゴ Pro W3" w:hAnsi="Arial Narrow"/>
               </w:rPr>
-              <w:t>Republika</w:t>
+              <w:t>Republika Srpska</w:t>
             </w:r>
-            <w:proofErr w:type="spellEnd"/>
-            <w:r>
-              <w:rPr>
-                <w:rFonts w:ascii="Arial Narrow" w:eastAsia="ヒラギノ角ゴ Pro W3" w:hAnsi="Arial Narrow"/>
-              </w:rPr>
-              <w:t xml:space="preserve"> </w:t>
-            </w:r>
-            <w:proofErr w:type="spellStart"/>
-            <w:r>
-              <w:rPr>
-                <w:rFonts w:ascii="Arial Narrow" w:eastAsia="ヒラギノ角ゴ Pro W3" w:hAnsi="Arial Narrow"/>
-              </w:rPr>
-              <w:t>Srpska</w:t>
-            </w:r>
-            <w:proofErr w:type="spellEnd"/>
           </w:p>
           <w:p>
             <w:pPr>
@@ -1194,33 +1166,11 @@
                 <w:rFonts w:ascii="Arial Narrow" w:eastAsia="ヒラギノ角ゴ Pro W3" w:hAnsi="Arial Narrow"/>
               </w:rPr>
             </w:pPr>
-            <w:proofErr w:type="spellStart"/>
             <w:r>
               <w:rPr>
                 <w:rFonts w:ascii="Arial Narrow" w:eastAsia="ヒラギノ角ゴ Pro W3" w:hAnsi="Arial Narrow"/>
               </w:rPr>
-              <w:t>Republika</w:t>
-            </w:r>
-            <w:proofErr w:type="spellEnd"/>
-            <w:r>
-              <w:rPr>
-                <w:rFonts w:ascii="Arial Narrow" w:eastAsia="ヒラギノ角ゴ Pro W3" w:hAnsi="Arial Narrow"/>
-              </w:rPr>
-              <w:t xml:space="preserve"> </w:t>
-            </w:r>
-            <w:proofErr w:type="spellStart"/>
-            <w:r>
-              <w:rPr>
-                <w:rFonts w:ascii="Arial Narrow" w:eastAsia="ヒラギノ角ゴ Pro W3" w:hAnsi="Arial Narrow"/>
-              </w:rPr>
-              <w:t>Srpska</w:t>
-            </w:r>
-            <w:proofErr w:type="spellEnd"/>
-            <w:r>
-              <w:rPr>
-                <w:rFonts w:ascii="Arial Narrow" w:eastAsia="ヒラギノ角ゴ Pro W3" w:hAnsi="Arial Narrow"/>
-              </w:rPr>
-              <w:t>- Krajina</w:t>
+              <w:t>Republika Srpska- Krajina</w:t>
             </w:r>
           </w:p>
           <w:p>
@@ -1288,14 +1238,12 @@
                 <w:rFonts w:ascii="Arial Narrow" w:hAnsi="Arial Narrow"/>
               </w:rPr>
             </w:pPr>
-            <w:proofErr w:type="spellStart"/>
             <w:r>
               <w:rPr>
                 <w:rFonts w:ascii="Arial Narrow" w:hAnsi="Arial Narrow"/>
               </w:rPr>
               <w:t>Ajara</w:t>
             </w:r>
-            <w:proofErr w:type="spellEnd"/>
           </w:p>
           <w:p>
             <w:pPr>
@@ -1310,14 +1258,12 @@
                 <w:rFonts w:ascii="Arial Narrow" w:eastAsia="ヒラギノ角ゴ Pro W3" w:hAnsi="Arial Narrow"/>
               </w:rPr>
             </w:pPr>
-            <w:proofErr w:type="spellStart"/>
             <w:r>
               <w:rPr>
                 <w:rFonts w:ascii="Arial Narrow" w:eastAsia="ヒラギノ角ゴ Pro W3" w:hAnsi="Arial Narrow"/>
               </w:rPr>
               <w:t>Bouganville</w:t>
             </w:r>
-            <w:proofErr w:type="spellEnd"/>
           </w:p>
           <w:p>
             <w:pPr>
@@ -1332,14 +1278,12 @@
                 <w:rFonts w:ascii="Arial Narrow" w:hAnsi="Arial Narrow"/>
               </w:rPr>
             </w:pPr>
-            <w:proofErr w:type="spellStart"/>
             <w:r>
               <w:rPr>
                 <w:rFonts w:ascii="Arial Narrow" w:eastAsia="ヒラギノ角ゴ Pro W3" w:hAnsi="Arial Narrow"/>
               </w:rPr>
               <w:t>Gagauzia</w:t>
             </w:r>
-            <w:proofErr w:type="spellEnd"/>
           </w:p>
           <w:p>
             <w:pPr>
@@ -1354,14 +1298,12 @@
                 <w:rFonts w:ascii="Arial Narrow" w:hAnsi="Arial Narrow"/>
               </w:rPr>
             </w:pPr>
-            <w:proofErr w:type="spellStart"/>
             <w:r>
               <w:rPr>
                 <w:rFonts w:ascii="Arial Narrow" w:eastAsia="ヒラギノ角ゴ Pro W3" w:hAnsi="Arial Narrow"/>
               </w:rPr>
               <w:t>Moheli</w:t>
             </w:r>
-            <w:proofErr w:type="spellEnd"/>
           </w:p>
           <w:p>
             <w:pPr>
@@ -1598,23 +1540,7 @@
           <w:rFonts w:ascii="Arial Narrow" w:hAnsi="Arial Narrow"/>
           <w:sz w:val="20"/>
         </w:rPr>
-        <w:t xml:space="preserve"> All but a tiny portion of the territory claimed by the </w:t>
-      </w:r>
-      <w:proofErr w:type="spellStart"/>
-      <w:r>
-        <w:rPr>
-          <w:rFonts w:ascii="Arial Narrow" w:hAnsi="Arial Narrow"/>
-          <w:sz w:val="20"/>
-        </w:rPr>
-        <w:t>Polisario</w:t>
-      </w:r>
-      <w:proofErr w:type="spellEnd"/>
-      <w:r>
-        <w:rPr>
-          <w:rFonts w:ascii="Arial Narrow" w:hAnsi="Arial Narrow"/>
-          <w:sz w:val="20"/>
-        </w:rPr>
-        <w:t xml:space="preserve"> Front </w:t>
+        <w:t xml:space="preserve"> All but a tiny portion of the territory claimed by the Polisario Front </w:t>
       </w:r>
       <w:r>
         <w:rPr>
@@ -1673,26 +1599,6 @@
     </w:p>
     <w:p>
       <w:pPr>
-        <w:spacing w:line="240" w:lineRule="auto"/>
-        <w:contextualSpacing/>
-        <w:rPr>
-          <w:rFonts w:ascii="Times New Roman" w:hAnsi="Times New Roman"/>
-          <w:sz w:val="24"/>
-        </w:rPr>
-      </w:pPr>
-    </w:p>
-    <w:p>
-      <w:pPr>
-        <w:spacing w:line="360" w:lineRule="auto"/>
-        <w:rPr>
-          <w:rFonts w:ascii="Times New Roman" w:hAnsi="Times New Roman" w:cs="Times New Roman"/>
-          <w:sz w:val="24"/>
-          <w:szCs w:val="24"/>
-        </w:rPr>
-      </w:pPr>
-    </w:p>
-    <w:p>
-      <w:pPr>
         <w:spacing w:line="360" w:lineRule="auto"/>
         <w:rPr>
           <w:rFonts w:ascii="Times New Roman" w:hAnsi="Times New Roman" w:cs="Times New Roman"/>
@@ -1865,43 +1771,25 @@
           <w:sz w:val="24"/>
           <w:szCs w:val="24"/>
         </w:rPr>
-        <w:t>Note new requirement from editors, accompanied by increase in word limit to 7,000 (we would probably have done this anyway):</w:t>
-      </w:r>
-    </w:p>
-    <w:p>
-      <w:pPr>
-        <w:spacing w:line="360" w:lineRule="auto"/>
-        <w:rPr>
-          <w:rFonts w:ascii="Times New Roman" w:hAnsi="Times New Roman" w:cs="Times New Roman"/>
-          <w:sz w:val="24"/>
-          <w:szCs w:val="24"/>
-        </w:rPr>
-      </w:pPr>
-      <w:r>
-        <w:rPr>
-          <w:rFonts w:ascii="Times New Roman" w:hAnsi="Times New Roman" w:cs="Times New Roman"/>
-          <w:sz w:val="24"/>
-          <w:szCs w:val="24"/>
-        </w:rPr>
-        <w:t xml:space="preserve">To make the </w:t>
-      </w:r>
-      <w:proofErr w:type="gramStart"/>
-      <w:r>
-        <w:rPr>
-          <w:rFonts w:ascii="Times New Roman" w:hAnsi="Times New Roman" w:cs="Times New Roman"/>
-          <w:sz w:val="24"/>
-          <w:szCs w:val="24"/>
-        </w:rPr>
-        <w:t>book  more</w:t>
-      </w:r>
-      <w:proofErr w:type="gramEnd"/>
-      <w:r>
-        <w:rPr>
-          <w:rFonts w:ascii="Times New Roman" w:hAnsi="Times New Roman" w:cs="Times New Roman"/>
-          <w:sz w:val="24"/>
-          <w:szCs w:val="24"/>
-        </w:rPr>
-        <w:t xml:space="preserve"> coherent, we are asking that your chapter address the following questions:</w:t>
+        <w:t>Note new requirement from editors, accompanied by increase in word limit to 7,000:</w:t>
+      </w:r>
+    </w:p>
+    <w:p>
+      <w:pPr>
+        <w:spacing w:line="360" w:lineRule="auto"/>
+        <w:rPr>
+          <w:rFonts w:ascii="Times New Roman" w:hAnsi="Times New Roman" w:cs="Times New Roman"/>
+          <w:sz w:val="24"/>
+          <w:szCs w:val="24"/>
+        </w:rPr>
+      </w:pPr>
+      <w:r>
+        <w:rPr>
+          <w:rFonts w:ascii="Times New Roman" w:hAnsi="Times New Roman" w:cs="Times New Roman"/>
+          <w:sz w:val="24"/>
+          <w:szCs w:val="24"/>
+        </w:rPr>
+        <w:t>To make the book more coherent, we are asking that your chapter address the following questions:</w:t>
       </w:r>
     </w:p>
     <w:p>
@@ -1924,25 +1812,7 @@
           <w:sz w:val="24"/>
           <w:szCs w:val="24"/>
         </w:rPr>
-        <w:t xml:space="preserve">How does your work relate to a key change </w:t>
-      </w:r>
-      <w:proofErr w:type="gramStart"/>
-      <w:r>
-        <w:rPr>
-          <w:rFonts w:ascii="Times New Roman" w:hAnsi="Times New Roman" w:cs="Times New Roman"/>
-          <w:sz w:val="24"/>
-          <w:szCs w:val="24"/>
-        </w:rPr>
-        <w:t>or  new</w:t>
-      </w:r>
-      <w:proofErr w:type="gramEnd"/>
-      <w:r>
-        <w:rPr>
-          <w:rFonts w:ascii="Times New Roman" w:hAnsi="Times New Roman" w:cs="Times New Roman"/>
-          <w:sz w:val="24"/>
-          <w:szCs w:val="24"/>
-        </w:rPr>
-        <w:t xml:space="preserve"> challenge- change in environment, your field, way of thinking or intervening?</w:t>
+        <w:t>How does your work relate to a key change or new challenge- change in environment, your field, way of thinking or intervening?</w:t>
       </w:r>
     </w:p>
     <w:p>
@@ -2041,23 +1911,13 @@
           <w:szCs w:val="24"/>
         </w:rPr>
       </w:pPr>
-      <w:proofErr w:type="spellStart"/>
-      <w:r>
-        <w:rPr>
-          <w:rFonts w:ascii="Times New Roman" w:hAnsi="Times New Roman" w:cs="Times New Roman"/>
-          <w:sz w:val="24"/>
-          <w:szCs w:val="24"/>
-        </w:rPr>
-        <w:t>Buzard</w:t>
-      </w:r>
-      <w:proofErr w:type="spellEnd"/>
-      <w:r>
-        <w:rPr>
-          <w:rFonts w:ascii="Times New Roman" w:hAnsi="Times New Roman" w:cs="Times New Roman"/>
-          <w:sz w:val="24"/>
-          <w:szCs w:val="24"/>
-        </w:rPr>
-        <w:t>, Graham, and Horne (2017)</w:t>
+      <w:r>
+        <w:rPr>
+          <w:rFonts w:ascii="Times New Roman" w:hAnsi="Times New Roman" w:cs="Times New Roman"/>
+          <w:sz w:val="24"/>
+          <w:szCs w:val="24"/>
+        </w:rPr>
+        <w:t>Buzard, Graham, and Horne (2017)</w:t>
       </w:r>
       <w:r>
         <w:rPr>
@@ -2243,40 +2103,48 @@
           <w:sz w:val="24"/>
           <w:szCs w:val="24"/>
         </w:rPr>
+        <w:tab/>
+      </w:r>
+      <w:r>
+        <w:rPr>
+          <w:rFonts w:ascii="Times New Roman" w:hAnsi="Times New Roman" w:cs="Times New Roman"/>
+          <w:sz w:val="24"/>
+          <w:szCs w:val="24"/>
+        </w:rPr>
+        <w:t xml:space="preserve">The international community </w:t>
+      </w:r>
+      <w:r>
+        <w:rPr>
+          <w:rFonts w:ascii="Times New Roman" w:hAnsi="Times New Roman" w:cs="Times New Roman"/>
+          <w:sz w:val="24"/>
+          <w:szCs w:val="24"/>
+        </w:rPr>
+        <w:t>prefers reunification</w:t>
+      </w:r>
+      <w:r>
+        <w:rPr>
+          <w:rFonts w:ascii="Times New Roman" w:hAnsi="Times New Roman" w:cs="Times New Roman"/>
+          <w:sz w:val="24"/>
+          <w:szCs w:val="24"/>
+        </w:rPr>
+        <w:t xml:space="preserve"> to recognized independence—</w:t>
+      </w:r>
+      <w:r>
+        <w:rPr>
+          <w:rFonts w:ascii="Times New Roman" w:hAnsi="Times New Roman" w:cs="Times New Roman"/>
+          <w:sz w:val="24"/>
+          <w:szCs w:val="24"/>
+        </w:rPr>
+        <w:t xml:space="preserve">a preference that is common to most states, and especially among those that fear the prospect of </w:t>
+      </w:r>
+      <w:r>
+        <w:rPr>
+          <w:rFonts w:ascii="Times New Roman" w:hAnsi="Times New Roman" w:cs="Times New Roman"/>
+          <w:sz w:val="24"/>
+          <w:szCs w:val="24"/>
+        </w:rPr>
         <w:lastRenderedPageBreak/>
-        <w:tab/>
-      </w:r>
-      <w:r>
-        <w:rPr>
-          <w:rFonts w:ascii="Times New Roman" w:hAnsi="Times New Roman" w:cs="Times New Roman"/>
-          <w:sz w:val="24"/>
-          <w:szCs w:val="24"/>
-        </w:rPr>
-        <w:t xml:space="preserve">The international community </w:t>
-      </w:r>
-      <w:r>
-        <w:rPr>
-          <w:rFonts w:ascii="Times New Roman" w:hAnsi="Times New Roman" w:cs="Times New Roman"/>
-          <w:sz w:val="24"/>
-          <w:szCs w:val="24"/>
-        </w:rPr>
-        <w:t>prefers reunification</w:t>
-      </w:r>
-      <w:r>
-        <w:rPr>
-          <w:rFonts w:ascii="Times New Roman" w:hAnsi="Times New Roman" w:cs="Times New Roman"/>
-          <w:sz w:val="24"/>
-          <w:szCs w:val="24"/>
-        </w:rPr>
-        <w:t xml:space="preserve"> to recognized independence—</w:t>
-      </w:r>
-      <w:r>
-        <w:rPr>
-          <w:rFonts w:ascii="Times New Roman" w:hAnsi="Times New Roman" w:cs="Times New Roman"/>
-          <w:sz w:val="24"/>
-          <w:szCs w:val="24"/>
-        </w:rPr>
-        <w:t>a preference that is common to most states, and especially among those that fear the prospect of secessionist movements within their own borders.</w:t>
+        <w:t>secessionist movements within their own borders.</w:t>
       </w:r>
       <w:r>
         <w:rPr>
@@ -2376,25 +2244,7 @@
           <w:sz w:val="24"/>
           <w:szCs w:val="24"/>
         </w:rPr>
-        <w:t xml:space="preserve"> contributes resources to the unrecognized state in the status quo equilibrium. Patrons choose to contribute resources to secessionists for one or more of several reasons: 1) As an efficient mechanism for imposing costs on the home state (</w:t>
-      </w:r>
-      <w:proofErr w:type="spellStart"/>
-      <w:r>
-        <w:rPr>
-          <w:rFonts w:ascii="Times New Roman" w:hAnsi="Times New Roman" w:cs="Times New Roman"/>
-          <w:sz w:val="24"/>
-          <w:szCs w:val="24"/>
-        </w:rPr>
-        <w:t>Salehyan</w:t>
-      </w:r>
-      <w:proofErr w:type="spellEnd"/>
-      <w:r>
-        <w:rPr>
-          <w:rFonts w:ascii="Times New Roman" w:hAnsi="Times New Roman" w:cs="Times New Roman"/>
-          <w:sz w:val="24"/>
-          <w:szCs w:val="24"/>
-        </w:rPr>
-        <w:t xml:space="preserve"> et al., 2012), e.g. as Russia does to Georgia via South Ossetia and Abkhazia; 2) ethnic solidarity with the secessionists (e.g. Turkey's support of the Turkish Republic of Northern Cyprus); 3) hope of eventual annexation of the disputed territory (e.g. Armenia's support of Nagorno-Karabakh). Although there may exist patrons whose most-preferred outcome is the status quo, we </w:t>
+        <w:t xml:space="preserve"> contributes resources to the unrecognized state in the status quo equilibrium. Patrons choose to contribute resources to secessionists for one or more of several reasons: 1) As an efficient mechanism for imposing costs on the home state (Salehyan et al., 2012), e.g. as Russia does to Georgia via South Ossetia and Abkhazia; 2) ethnic solidarity with the secessionists (e.g. Turkey's support of the Turkish Republic of Northern Cyprus); 3) hope of eventual annexation of the disputed territory (e.g. Armenia's support of Nagorno-Karabakh). Although there may exist patrons whose most-preferred outcome is the status quo, we </w:t>
       </w:r>
       <w:r>
         <w:rPr>
@@ -2501,79 +2351,7 @@
           <w:sz w:val="24"/>
           <w:szCs w:val="24"/>
         </w:rPr>
-        <w:t>, with one exception. We assert that the payoffs for the party that cedes the issue of status (independence vs. reunification) are consistently low. This reflects the fact that the issue of status is indivisible and highly valued by each side and that many of the payments that could be offered are not credible (</w:t>
-      </w:r>
-      <w:proofErr w:type="spellStart"/>
-      <w:r>
-        <w:rPr>
-          <w:rFonts w:ascii="Times New Roman" w:hAnsi="Times New Roman" w:cs="Times New Roman"/>
-          <w:sz w:val="24"/>
-          <w:szCs w:val="24"/>
-        </w:rPr>
-        <w:t>Licklider</w:t>
-      </w:r>
-      <w:proofErr w:type="spellEnd"/>
-      <w:r>
-        <w:rPr>
-          <w:rFonts w:ascii="Times New Roman" w:hAnsi="Times New Roman" w:cs="Times New Roman"/>
-          <w:sz w:val="24"/>
-          <w:szCs w:val="24"/>
-        </w:rPr>
-        <w:t xml:space="preserve">, 1995; Walter 1997, 2002; Doyle and </w:t>
-      </w:r>
-      <w:proofErr w:type="spellStart"/>
-      <w:r>
-        <w:rPr>
-          <w:rFonts w:ascii="Times New Roman" w:hAnsi="Times New Roman" w:cs="Times New Roman"/>
-          <w:sz w:val="24"/>
-          <w:szCs w:val="24"/>
-        </w:rPr>
-        <w:t>Sambanis</w:t>
-      </w:r>
-      <w:proofErr w:type="spellEnd"/>
-      <w:r>
-        <w:rPr>
-          <w:rFonts w:ascii="Times New Roman" w:hAnsi="Times New Roman" w:cs="Times New Roman"/>
-          <w:sz w:val="24"/>
-          <w:szCs w:val="24"/>
-        </w:rPr>
-        <w:t xml:space="preserve">, 2006; </w:t>
-      </w:r>
-      <w:proofErr w:type="spellStart"/>
-      <w:r>
-        <w:rPr>
-          <w:rFonts w:ascii="Times New Roman" w:hAnsi="Times New Roman" w:cs="Times New Roman"/>
-          <w:sz w:val="24"/>
-          <w:szCs w:val="24"/>
-        </w:rPr>
-        <w:t>Fearon</w:t>
-      </w:r>
-      <w:proofErr w:type="spellEnd"/>
-      <w:r>
-        <w:rPr>
-          <w:rFonts w:ascii="Times New Roman" w:hAnsi="Times New Roman" w:cs="Times New Roman"/>
-          <w:sz w:val="24"/>
-          <w:szCs w:val="24"/>
-        </w:rPr>
-        <w:t xml:space="preserve"> and </w:t>
-      </w:r>
-      <w:proofErr w:type="spellStart"/>
-      <w:r>
-        <w:rPr>
-          <w:rFonts w:ascii="Times New Roman" w:hAnsi="Times New Roman" w:cs="Times New Roman"/>
-          <w:sz w:val="24"/>
-          <w:szCs w:val="24"/>
-        </w:rPr>
-        <w:t>Laitin</w:t>
-      </w:r>
-      <w:proofErr w:type="spellEnd"/>
-      <w:r>
-        <w:rPr>
-          <w:rFonts w:ascii="Times New Roman" w:hAnsi="Times New Roman" w:cs="Times New Roman"/>
-          <w:sz w:val="24"/>
-          <w:szCs w:val="24"/>
-        </w:rPr>
-        <w:t>, 2007; Schultz, 2010).</w:t>
+        <w:t>, with one exception. We assert that the payoffs for the party that cedes the issue of status (independence vs. reunification) are consistently low. This reflects the fact that the issue of status is indivisible and highly valued by each side and that many of the payments that could be offered are not credible (Licklider, 1995; Walter 1997, 2002; Doyle and Sambanis, 2006; Fearon and Laitin, 2007; Schultz, 2010).</w:t>
       </w:r>
     </w:p>
     <w:p>
@@ -2750,10 +2528,10 @@
             <v:path o:extrusionok="f" gradientshapeok="t" o:connecttype="rect"/>
             <o:lock v:ext="edit" aspectratio="t"/>
           </v:shapetype>
-          <v:shape id="_x0000_i1025" type="#_x0000_t75" style="width:440.55pt;height:226.7pt" o:ole="">
+          <v:shape id="_x0000_i1025" type="#_x0000_t75" style="width:440.25pt;height:226.5pt" o:ole="">
             <v:imagedata r:id="rId8" o:title=""/>
           </v:shape>
-          <o:OLEObject Type="Embed" ProgID="Acrobat.Document.11" ShapeID="_x0000_i1025" DrawAspect="Content" ObjectID="_1561200062" r:id="rId9"/>
+          <o:OLEObject Type="Embed" ProgID="Acrobat.Document.11" ShapeID="_x0000_i1025" DrawAspect="Content" ObjectID="_1561465858" r:id="rId9"/>
         </w:object>
       </w:r>
     </w:p>
@@ -2836,7 +2614,23 @@
           <w:sz w:val="24"/>
           <w:szCs w:val="24"/>
         </w:rPr>
-        <w:t>the home state government and the secessionists</w:t>
+        <w:t>the home state government and</w:t>
+      </w:r>
+      <w:r>
+        <w:rPr>
+          <w:rFonts w:ascii="Times New Roman" w:hAnsi="Times New Roman" w:cs="Times New Roman"/>
+          <w:sz w:val="24"/>
+          <w:szCs w:val="24"/>
+        </w:rPr>
+        <w:t>/or</w:t>
+      </w:r>
+      <w:r>
+        <w:rPr>
+          <w:rFonts w:ascii="Times New Roman" w:hAnsi="Times New Roman" w:cs="Times New Roman"/>
+          <w:sz w:val="24"/>
+          <w:szCs w:val="24"/>
+        </w:rPr>
+        <w:t xml:space="preserve"> the secessionists</w:t>
       </w:r>
       <w:r>
         <w:rPr>
@@ -2899,7 +2693,39 @@
           <w:sz w:val="24"/>
           <w:szCs w:val="24"/>
         </w:rPr>
-        <w:t>and secessionist</w:t>
+        <w:t>and</w:t>
+      </w:r>
+      <w:r>
+        <w:rPr>
+          <w:rFonts w:ascii="Times New Roman" w:hAnsi="Times New Roman" w:cs="Times New Roman"/>
+          <w:sz w:val="24"/>
+          <w:szCs w:val="24"/>
+        </w:rPr>
+        <w:t>/or</w:t>
+      </w:r>
+      <w:r>
+        <w:rPr>
+          <w:rFonts w:ascii="Times New Roman" w:hAnsi="Times New Roman" w:cs="Times New Roman"/>
+          <w:sz w:val="24"/>
+          <w:szCs w:val="24"/>
+        </w:rPr>
+        <w:t xml:space="preserve"> </w:t>
+      </w:r>
+      <w:r>
+        <w:rPr>
+          <w:rFonts w:ascii="Times New Roman" w:hAnsi="Times New Roman" w:cs="Times New Roman"/>
+          <w:sz w:val="24"/>
+          <w:szCs w:val="24"/>
+        </w:rPr>
+        <w:t xml:space="preserve">the </w:t>
+      </w:r>
+      <w:r>
+        <w:rPr>
+          <w:rFonts w:ascii="Times New Roman" w:hAnsi="Times New Roman" w:cs="Times New Roman"/>
+          <w:sz w:val="24"/>
+          <w:szCs w:val="24"/>
+        </w:rPr>
+        <w:t>secessionist</w:t>
       </w:r>
       <w:r>
         <w:rPr>
@@ -3021,7 +2847,7 @@
           <w:sz w:val="24"/>
           <w:szCs w:val="24"/>
         </w:rPr>
-        <w:t xml:space="preserve">government respectively. All the state variables except for the secessionists' status quo payoffs remain unchanged from period to period unless </w:t>
+        <w:t xml:space="preserve">government. All the state variables except for the secessionists' status quo payoffs remain unchanged from period to period unless </w:t>
       </w:r>
       <w:r>
         <w:rPr>
@@ -3061,7 +2887,7 @@
           <w:sz w:val="24"/>
           <w:szCs w:val="24"/>
         </w:rPr>
-        <w:t>µ</w:t>
+        <w:t>a fixed amount</w:t>
       </w:r>
       <w:r>
         <w:rPr>
@@ -3127,7 +2953,7 @@
           <w:sz w:val="24"/>
           <w:szCs w:val="24"/>
         </w:rPr>
-        <w:t xml:space="preserve"> play Status Quo, then the status quo persists. Likewise, if both simultaneously play Cede, we assume that both renege </w:t>
+        <w:t xml:space="preserve"> play Status Quo, then the status quo persists. Likewise, if both simultaneously play Cede, we assume that both renege immediately and that the status quo is preserved for that period. In this case neither player has </w:t>
       </w:r>
       <w:r>
         <w:rPr>
@@ -3136,7 +2962,7 @@
           <w:szCs w:val="24"/>
         </w:rPr>
         <w:lastRenderedPageBreak/>
-        <w:t xml:space="preserve">immediately and that the status quo is preserved for that period. In this case neither player has demonstrated a willingness to give up more than the other. These are the only outcomes of the stage game that do not lead to absorbing states. </w:t>
+        <w:t xml:space="preserve">demonstrated a willingness to give up more than the other. These are the only outcomes of the stage game that do not lead to absorbing states. </w:t>
       </w:r>
     </w:p>
     <w:p>
@@ -3194,26 +3020,23 @@
           <w:sz w:val="24"/>
           <w:szCs w:val="24"/>
         </w:rPr>
-        <w:t xml:space="preserve">.e., the result is a negotiated settlement benefiting the player who did not cede. </w:t>
-      </w:r>
-    </w:p>
-    <w:p>
-      <w:pPr>
-        <w:spacing w:line="360" w:lineRule="auto"/>
-        <w:ind w:firstLine="720"/>
-        <w:rPr>
-          <w:rFonts w:ascii="Times New Roman" w:hAnsi="Times New Roman" w:cs="Times New Roman"/>
-          <w:sz w:val="24"/>
-          <w:szCs w:val="24"/>
-        </w:rPr>
-      </w:pPr>
-      <w:r>
-        <w:rPr>
-          <w:rFonts w:ascii="Times New Roman" w:hAnsi="Times New Roman" w:cs="Times New Roman"/>
-          <w:sz w:val="24"/>
-          <w:szCs w:val="24"/>
-        </w:rPr>
-        <w:t>If either of the parties attacks first or both attack simultaneously, the result is war. We use a lottery to determine whether the secessionists or government wins the war. The victor is able to force recognition/reunification.</w:t>
+        <w:t xml:space="preserve">.e., the result is a negotiated settlement benefiting the player who did not cede. If either of the parties attacks </w:t>
+      </w:r>
+      <w:r>
+        <w:rPr>
+          <w:rFonts w:ascii="Times New Roman" w:hAnsi="Times New Roman" w:cs="Times New Roman"/>
+          <w:sz w:val="24"/>
+          <w:szCs w:val="24"/>
+        </w:rPr>
+        <w:t>unilaterally</w:t>
+      </w:r>
+      <w:r>
+        <w:rPr>
+          <w:rFonts w:ascii="Times New Roman" w:hAnsi="Times New Roman" w:cs="Times New Roman"/>
+          <w:sz w:val="24"/>
+          <w:szCs w:val="24"/>
+        </w:rPr>
+        <w:t xml:space="preserve"> or both attack simultaneously, the result is war. We use a lottery to determine whether the secessionists or government wins the war. The victor is able to force recognition/reunification.</w:t>
       </w:r>
     </w:p>
     <w:p>
@@ -3569,7 +3392,6 @@
           <w:sz w:val="24"/>
           <w:szCs w:val="24"/>
         </w:rPr>
-        <w:lastRenderedPageBreak/>
         <w:t>Reunification is more important for the patron to avoid than for the international community to achieve.</w:t>
       </w:r>
     </w:p>
@@ -3593,6 +3415,7 @@
           <w:sz w:val="24"/>
           <w:szCs w:val="24"/>
         </w:rPr>
+        <w:lastRenderedPageBreak/>
         <w:t>Recognition of the secessionist state is more important for the international community to avoid than for the patron to achieve.</w:t>
       </w:r>
     </w:p>
@@ -3706,12 +3529,12 @@
       </w:r>
       <w:r>
         <w:rPr>
-          <w:rStyle w:val="FootnoteReference"/>
-          <w:rFonts w:ascii="Times New Roman" w:hAnsi="Times New Roman" w:cs="Times New Roman"/>
-          <w:sz w:val="24"/>
-          <w:szCs w:val="24"/>
-        </w:rPr>
-        <w:footnoteReference w:id="1"/>
+          <w:rStyle w:val="EndnoteReference"/>
+          <w:rFonts w:ascii="Times New Roman" w:hAnsi="Times New Roman" w:cs="Times New Roman"/>
+          <w:sz w:val="24"/>
+          <w:szCs w:val="24"/>
+        </w:rPr>
+        <w:endnoteReference w:id="2"/>
       </w:r>
       <w:r>
         <w:rPr>
@@ -3802,7 +3625,15 @@
           <w:sz w:val="24"/>
           <w:szCs w:val="24"/>
         </w:rPr>
-        <w:t>The following section describes the strategies that each player pursues that cause unrecognized statehood to emerge a</w:t>
+        <w:t xml:space="preserve">We next turn to describing </w:t>
+      </w:r>
+      <w:r>
+        <w:rPr>
+          <w:rFonts w:ascii="Times New Roman" w:hAnsi="Times New Roman" w:cs="Times New Roman"/>
+          <w:sz w:val="24"/>
+          <w:szCs w:val="24"/>
+        </w:rPr>
+        <w:t>the strategies that each player pursues that cause unrecognized statehood to emerge a</w:t>
       </w:r>
       <w:r>
         <w:rPr>
@@ -3884,7 +3715,15 @@
           <w:sz w:val="24"/>
           <w:szCs w:val="24"/>
         </w:rPr>
-        <w:t xml:space="preserve">The strategies for the </w:t>
+        <w:t>In the Status Quo equilibrium, t</w:t>
+      </w:r>
+      <w:r>
+        <w:rPr>
+          <w:rFonts w:ascii="Times New Roman" w:hAnsi="Times New Roman" w:cs="Times New Roman"/>
+          <w:sz w:val="24"/>
+          <w:szCs w:val="24"/>
+        </w:rPr>
+        <w:t xml:space="preserve">he strategies for the </w:t>
       </w:r>
       <w:r>
         <w:rPr>
@@ -3908,7 +3747,7 @@
         <w:pStyle w:val="ListParagraph"/>
         <w:numPr>
           <w:ilvl w:val="0"/>
-          <w:numId w:val="3"/>
+          <w:numId w:val="8"/>
         </w:numPr>
         <w:spacing w:line="360" w:lineRule="auto"/>
         <w:rPr>
@@ -3987,7 +3826,7 @@
         <w:pStyle w:val="ListParagraph"/>
         <w:numPr>
           <w:ilvl w:val="0"/>
-          <w:numId w:val="3"/>
+          <w:numId w:val="8"/>
         </w:numPr>
         <w:spacing w:line="360" w:lineRule="auto"/>
         <w:rPr>
@@ -4010,6 +3849,14 @@
           <w:sz w:val="24"/>
           <w:szCs w:val="24"/>
         </w:rPr>
+        <w:t xml:space="preserve">the </w:t>
+      </w:r>
+      <w:r>
+        <w:rPr>
+          <w:rFonts w:ascii="Times New Roman" w:hAnsi="Times New Roman" w:cs="Times New Roman"/>
+          <w:sz w:val="24"/>
+          <w:szCs w:val="24"/>
+        </w:rPr>
         <w:t>international community</w:t>
       </w:r>
       <w:r>
@@ -4058,16 +3905,7 @@
           <w:sz w:val="24"/>
           <w:szCs w:val="24"/>
         </w:rPr>
-        <w:t xml:space="preserve">ke an investment larger than the international </w:t>
-      </w:r>
-      <w:r>
-        <w:rPr>
-          <w:rFonts w:ascii="Times New Roman" w:hAnsi="Times New Roman" w:cs="Times New Roman"/>
-          <w:sz w:val="24"/>
-          <w:szCs w:val="24"/>
-        </w:rPr>
-        <w:lastRenderedPageBreak/>
-        <w:t>community’s</w:t>
+        <w:t>ke an investment larger than the international community’s</w:t>
       </w:r>
       <w:r>
         <w:rPr>
@@ -4131,7 +3969,7 @@
         <w:pStyle w:val="ListParagraph"/>
         <w:numPr>
           <w:ilvl w:val="0"/>
-          <w:numId w:val="3"/>
+          <w:numId w:val="8"/>
         </w:numPr>
         <w:spacing w:line="360" w:lineRule="auto"/>
         <w:rPr>
@@ -4146,6 +3984,7 @@
           <w:sz w:val="24"/>
           <w:szCs w:val="24"/>
         </w:rPr>
+        <w:lastRenderedPageBreak/>
         <w:t xml:space="preserve">Potential investments by </w:t>
       </w:r>
       <w:r>
@@ -4278,7 +4117,71 @@
           <w:sz w:val="24"/>
           <w:szCs w:val="24"/>
         </w:rPr>
-        <w:t>In order to establish that the Status Quo Equilibrium exists, we must show that each of three possible deviations will be deterred: (1) the secessionists provoked to Cede the international community, (2) the government provoked to cede by the patron, or (3) the secessionists provoked to fight by the patron.</w:t>
+        <w:t xml:space="preserve">In order to establish that the Status Quo Equilibrium exists, we must show that each of three possible deviations will be deterred: (1) the secessionists </w:t>
+      </w:r>
+      <w:r>
+        <w:rPr>
+          <w:rFonts w:ascii="Times New Roman" w:hAnsi="Times New Roman" w:cs="Times New Roman"/>
+          <w:sz w:val="24"/>
+          <w:szCs w:val="24"/>
+        </w:rPr>
+        <w:t xml:space="preserve">being </w:t>
+      </w:r>
+      <w:r>
+        <w:rPr>
+          <w:rFonts w:ascii="Times New Roman" w:hAnsi="Times New Roman" w:cs="Times New Roman"/>
+          <w:sz w:val="24"/>
+          <w:szCs w:val="24"/>
+        </w:rPr>
+        <w:t>provoked to Cede</w:t>
+      </w:r>
+      <w:r>
+        <w:rPr>
+          <w:rFonts w:ascii="Times New Roman" w:hAnsi="Times New Roman" w:cs="Times New Roman"/>
+          <w:sz w:val="24"/>
+          <w:szCs w:val="24"/>
+        </w:rPr>
+        <w:t xml:space="preserve"> by</w:t>
+      </w:r>
+      <w:r>
+        <w:rPr>
+          <w:rFonts w:ascii="Times New Roman" w:hAnsi="Times New Roman" w:cs="Times New Roman"/>
+          <w:sz w:val="24"/>
+          <w:szCs w:val="24"/>
+        </w:rPr>
+        <w:t xml:space="preserve"> the international community, (2) the government </w:t>
+      </w:r>
+      <w:r>
+        <w:rPr>
+          <w:rFonts w:ascii="Times New Roman" w:hAnsi="Times New Roman" w:cs="Times New Roman"/>
+          <w:sz w:val="24"/>
+          <w:szCs w:val="24"/>
+        </w:rPr>
+        <w:t xml:space="preserve">being </w:t>
+      </w:r>
+      <w:r>
+        <w:rPr>
+          <w:rFonts w:ascii="Times New Roman" w:hAnsi="Times New Roman" w:cs="Times New Roman"/>
+          <w:sz w:val="24"/>
+          <w:szCs w:val="24"/>
+        </w:rPr>
+        <w:t xml:space="preserve">provoked to cede by the patron, or (3) the secessionists </w:t>
+      </w:r>
+      <w:r>
+        <w:rPr>
+          <w:rFonts w:ascii="Times New Roman" w:hAnsi="Times New Roman" w:cs="Times New Roman"/>
+          <w:sz w:val="24"/>
+          <w:szCs w:val="24"/>
+        </w:rPr>
+        <w:t xml:space="preserve">being </w:t>
+      </w:r>
+      <w:r>
+        <w:rPr>
+          <w:rFonts w:ascii="Times New Roman" w:hAnsi="Times New Roman" w:cs="Times New Roman"/>
+          <w:sz w:val="24"/>
+          <w:szCs w:val="24"/>
+        </w:rPr>
+        <w:t>provoked to fight by the patron.</w:t>
       </w:r>
       <w:r>
         <w:rPr>
@@ -4287,7 +4190,7 @@
           <w:sz w:val="24"/>
           <w:szCs w:val="24"/>
         </w:rPr>
-        <w:endnoteReference w:id="2"/>
+        <w:endnoteReference w:id="3"/>
       </w:r>
     </w:p>
     <w:p>
@@ -4322,7 +4225,23 @@
           <w:sz w:val="24"/>
           <w:szCs w:val="24"/>
         </w:rPr>
-        <w:t>) of Definition 1 hold. The patron must also have sufficient resources as per Restriction</w:t>
+        <w:t xml:space="preserve">) </w:t>
+      </w:r>
+      <w:r>
+        <w:rPr>
+          <w:rFonts w:ascii="Times New Roman" w:hAnsi="Times New Roman" w:cs="Times New Roman"/>
+          <w:sz w:val="24"/>
+          <w:szCs w:val="24"/>
+        </w:rPr>
+        <w:t>above</w:t>
+      </w:r>
+      <w:r>
+        <w:rPr>
+          <w:rFonts w:ascii="Times New Roman" w:hAnsi="Times New Roman" w:cs="Times New Roman"/>
+          <w:sz w:val="24"/>
+          <w:szCs w:val="24"/>
+        </w:rPr>
+        <w:t xml:space="preserve"> hold. The patron must also have sufficient resources as per Restriction</w:t>
       </w:r>
       <w:r>
         <w:rPr>
@@ -4396,7 +4315,7 @@
           <w:sz w:val="24"/>
           <w:szCs w:val="24"/>
         </w:rPr>
-        <w:t xml:space="preserve">) of Definition 1 and the implicit assumption that the patron is not able to skew the odds of the secessionists winning the conflict in a way that cannot be nullified by the international community. </w:t>
+        <w:t xml:space="preserve">) and the implicit assumption that the patron is not able to skew the odds of the secessionists winning the conflict in a way that cannot be nullified by the international community. </w:t>
       </w:r>
     </w:p>
     <w:p>
@@ -4423,6 +4342,70 @@
           <w:szCs w:val="24"/>
         </w:rPr>
         <w:t>If, however, off-path investments are ever made such that Status Quo does not yield the highest continuation value for one of the players, that player will play Cede or Fight and the game will end.</w:t>
+      </w:r>
+      <w:r>
+        <w:rPr>
+          <w:rFonts w:ascii="Times New Roman" w:hAnsi="Times New Roman" w:cs="Times New Roman"/>
+          <w:sz w:val="24"/>
+          <w:szCs w:val="24"/>
+        </w:rPr>
+        <w:t xml:space="preserve"> </w:t>
+      </w:r>
+      <w:r>
+        <w:rPr>
+          <w:rFonts w:ascii="Times New Roman" w:hAnsi="Times New Roman" w:cs="Times New Roman"/>
+          <w:sz w:val="24"/>
+          <w:szCs w:val="24"/>
+        </w:rPr>
+        <w:t>The</w:t>
+      </w:r>
+      <w:r>
+        <w:rPr>
+          <w:rFonts w:ascii="Times New Roman" w:hAnsi="Times New Roman" w:cs="Times New Roman"/>
+          <w:sz w:val="24"/>
+          <w:szCs w:val="24"/>
+        </w:rPr>
+        <w:t xml:space="preserve"> formal</w:t>
+      </w:r>
+      <w:r>
+        <w:rPr>
+          <w:rFonts w:ascii="Times New Roman" w:hAnsi="Times New Roman" w:cs="Times New Roman"/>
+          <w:sz w:val="24"/>
+          <w:szCs w:val="24"/>
+        </w:rPr>
+        <w:t xml:space="preserve"> proof </w:t>
+      </w:r>
+      <w:r>
+        <w:rPr>
+          <w:rFonts w:ascii="Times New Roman" w:hAnsi="Times New Roman" w:cs="Times New Roman"/>
+          <w:sz w:val="24"/>
+          <w:szCs w:val="24"/>
+        </w:rPr>
+        <w:t xml:space="preserve">that Restrictions (1) through (7) ensure that a Status Quo equilibrium exists </w:t>
+      </w:r>
+      <w:r>
+        <w:rPr>
+          <w:rFonts w:ascii="Times New Roman" w:hAnsi="Times New Roman" w:cs="Times New Roman"/>
+          <w:sz w:val="24"/>
+          <w:szCs w:val="24"/>
+        </w:rPr>
+        <w:t>can be found in Buzard, Graham and Horne (201</w:t>
+      </w:r>
+      <w:r>
+        <w:rPr>
+          <w:rFonts w:ascii="Times New Roman" w:hAnsi="Times New Roman" w:cs="Times New Roman"/>
+          <w:sz w:val="24"/>
+          <w:szCs w:val="24"/>
+        </w:rPr>
+        <w:t>6</w:t>
+      </w:r>
+      <w:r>
+        <w:rPr>
+          <w:rFonts w:ascii="Times New Roman" w:hAnsi="Times New Roman" w:cs="Times New Roman"/>
+          <w:sz w:val="24"/>
+          <w:szCs w:val="24"/>
+        </w:rPr>
+        <w:t>).</w:t>
       </w:r>
     </w:p>
     <w:p>
@@ -4887,7 +4870,7 @@
           <w:sz w:val="24"/>
           <w:szCs w:val="24"/>
         </w:rPr>
-        <w:t xml:space="preserve">Assume the restrictions </w:t>
+        <w:t xml:space="preserve">Assume the </w:t>
       </w:r>
       <w:r>
         <w:rPr>
@@ -4896,7 +4879,25 @@
           <w:sz w:val="24"/>
           <w:szCs w:val="24"/>
         </w:rPr>
-        <w:t>above</w:t>
+        <w:t>R</w:t>
+      </w:r>
+      <w:r>
+        <w:rPr>
+          <w:rFonts w:ascii="Times New Roman" w:hAnsi="Times New Roman" w:cs="Times New Roman"/>
+          <w:i/>
+          <w:sz w:val="24"/>
+          <w:szCs w:val="24"/>
+        </w:rPr>
+        <w:t xml:space="preserve">estrictions </w:t>
+      </w:r>
+      <w:r>
+        <w:rPr>
+          <w:rFonts w:ascii="Times New Roman" w:hAnsi="Times New Roman" w:cs="Times New Roman"/>
+          <w:i/>
+          <w:sz w:val="24"/>
+          <w:szCs w:val="24"/>
+        </w:rPr>
+        <w:t>(1) through (7)</w:t>
       </w:r>
       <w:r>
         <w:rPr>
@@ -5010,74 +5011,6 @@
           <w:sz w:val="24"/>
           <w:szCs w:val="24"/>
         </w:rPr>
-        <w:t xml:space="preserve">The proof of </w:t>
-      </w:r>
-      <w:r>
-        <w:rPr>
-          <w:rFonts w:ascii="Times New Roman" w:hAnsi="Times New Roman" w:cs="Times New Roman"/>
-          <w:sz w:val="24"/>
-          <w:szCs w:val="24"/>
-        </w:rPr>
-        <w:t>this p</w:t>
-      </w:r>
-      <w:r>
-        <w:rPr>
-          <w:rFonts w:ascii="Times New Roman" w:hAnsi="Times New Roman" w:cs="Times New Roman"/>
-          <w:sz w:val="24"/>
-          <w:szCs w:val="24"/>
-        </w:rPr>
-        <w:t xml:space="preserve">roposition can be found in </w:t>
-      </w:r>
-      <w:proofErr w:type="spellStart"/>
-      <w:r>
-        <w:rPr>
-          <w:rFonts w:ascii="Times New Roman" w:hAnsi="Times New Roman" w:cs="Times New Roman"/>
-          <w:sz w:val="24"/>
-          <w:szCs w:val="24"/>
-        </w:rPr>
-        <w:t>Buzard</w:t>
-      </w:r>
-      <w:proofErr w:type="spellEnd"/>
-      <w:r>
-        <w:rPr>
-          <w:rFonts w:ascii="Times New Roman" w:hAnsi="Times New Roman" w:cs="Times New Roman"/>
-          <w:sz w:val="24"/>
-          <w:szCs w:val="24"/>
-        </w:rPr>
-        <w:t>, Graham and Horne (201</w:t>
-      </w:r>
-      <w:r>
-        <w:rPr>
-          <w:rFonts w:ascii="Times New Roman" w:hAnsi="Times New Roman" w:cs="Times New Roman"/>
-          <w:sz w:val="24"/>
-          <w:szCs w:val="24"/>
-        </w:rPr>
-        <w:t>6</w:t>
-      </w:r>
-      <w:r>
-        <w:rPr>
-          <w:rFonts w:ascii="Times New Roman" w:hAnsi="Times New Roman" w:cs="Times New Roman"/>
-          <w:sz w:val="24"/>
-          <w:szCs w:val="24"/>
-        </w:rPr>
-        <w:t>).</w:t>
-      </w:r>
-    </w:p>
-    <w:p>
-      <w:pPr>
-        <w:spacing w:line="360" w:lineRule="auto"/>
-        <w:rPr>
-          <w:rFonts w:ascii="Times New Roman" w:hAnsi="Times New Roman" w:cs="Times New Roman"/>
-          <w:sz w:val="24"/>
-          <w:szCs w:val="24"/>
-        </w:rPr>
-      </w:pPr>
-      <w:r>
-        <w:rPr>
-          <w:rFonts w:ascii="Times New Roman" w:hAnsi="Times New Roman" w:cs="Times New Roman"/>
-          <w:sz w:val="24"/>
-          <w:szCs w:val="24"/>
-        </w:rPr>
         <w:tab/>
       </w:r>
       <w:r>
@@ -5118,7 +5051,39 @@
           <w:sz w:val="24"/>
           <w:szCs w:val="24"/>
         </w:rPr>
-        <w:t xml:space="preserve">either supported by the patron, or without its support in the case of Condition 3. Note here from Condition 2 that sanctions can induce investment behavior by the patron that was ruled out under the restrictions of Definition 1: the goal of sanctions is to destabilize the Status Quo Equilibrium and they certainly can achieve that goal but there may be unintended consequences, most notably the initiation of war by the secessionists. </w:t>
+        <w:t xml:space="preserve">either supported by the patron, or without its support in the case of Condition 3. Note here from Condition 2 that sanctions can induce investment behavior by the patron that was ruled out under </w:t>
+      </w:r>
+      <w:r>
+        <w:rPr>
+          <w:rFonts w:ascii="Times New Roman" w:hAnsi="Times New Roman" w:cs="Times New Roman"/>
+          <w:sz w:val="24"/>
+          <w:szCs w:val="24"/>
+        </w:rPr>
+        <w:t>R</w:t>
+      </w:r>
+      <w:r>
+        <w:rPr>
+          <w:rFonts w:ascii="Times New Roman" w:hAnsi="Times New Roman" w:cs="Times New Roman"/>
+          <w:sz w:val="24"/>
+          <w:szCs w:val="24"/>
+        </w:rPr>
+        <w:t xml:space="preserve">estrictions </w:t>
+      </w:r>
+      <w:r>
+        <w:rPr>
+          <w:rFonts w:ascii="Times New Roman" w:hAnsi="Times New Roman" w:cs="Times New Roman"/>
+          <w:sz w:val="24"/>
+          <w:szCs w:val="24"/>
+        </w:rPr>
+        <w:t>(1) through (7)</w:t>
+      </w:r>
+      <w:r>
+        <w:rPr>
+          <w:rFonts w:ascii="Times New Roman" w:hAnsi="Times New Roman" w:cs="Times New Roman"/>
+          <w:sz w:val="24"/>
+          <w:szCs w:val="24"/>
+        </w:rPr>
+        <w:t xml:space="preserve">: the goal of sanctions is to destabilize the Status Quo Equilibrium and they certainly can achieve that goal but there may be unintended consequences, most notably the initiation of war by the secessionists. </w:t>
       </w:r>
     </w:p>
     <w:p>
@@ -5206,43 +5171,162 @@
         <w:spacing w:line="360" w:lineRule="auto"/>
         <w:rPr>
           <w:rFonts w:ascii="Times New Roman" w:hAnsi="Times New Roman" w:cs="Times New Roman"/>
-          <w:sz w:val="24"/>
-          <w:szCs w:val="24"/>
-        </w:rPr>
-      </w:pPr>
-      <w:r>
+          <w:i/>
+          <w:sz w:val="24"/>
+          <w:szCs w:val="24"/>
+        </w:rPr>
+      </w:pPr>
+      <w:r>
+        <w:rPr>
+          <w:rFonts w:ascii="Times New Roman" w:hAnsi="Times New Roman" w:cs="Times New Roman"/>
+          <w:i/>
+          <w:sz w:val="24"/>
+          <w:szCs w:val="24"/>
+        </w:rPr>
+        <w:t>Assume the restrictions of Definition 1 hold in the absence of sanctions and that sanctions affect both player s's status quo payoffs and its military capabilities. The parameter space over which a war will be initiated by the home state is increasing in the magnitude of the sanctions' impact on the secessionists' military capabilities.</w:t>
+      </w:r>
+    </w:p>
+    <w:p>
+      <w:pPr>
+        <w:spacing w:line="360" w:lineRule="auto"/>
+        <w:ind w:firstLine="720"/>
+        <w:rPr>
+          <w:rFonts w:ascii="Times New Roman" w:hAnsi="Times New Roman" w:cs="Times New Roman"/>
+          <w:sz w:val="24"/>
+          <w:szCs w:val="24"/>
+        </w:rPr>
+      </w:pPr>
+      <w:r>
+        <w:rPr>
+          <w:rFonts w:ascii="Times New Roman" w:hAnsi="Times New Roman" w:cs="Times New Roman"/>
+          <w:sz w:val="24"/>
+          <w:szCs w:val="24"/>
+        </w:rPr>
+        <w:t>It is immediate that the stronger is the impact of sanctions on the secessionists military, the stronger is the effect on the home government's value of fighting and the greater is the range of parameters over which this change in payoffs will lead to a change in behavior.</w:t>
+      </w:r>
+    </w:p>
+    <w:p>
+      <w:pPr>
+        <w:spacing w:line="360" w:lineRule="auto"/>
+        <w:rPr>
+          <w:rFonts w:ascii="Times New Roman" w:hAnsi="Times New Roman" w:cs="Times New Roman"/>
+          <w:sz w:val="24"/>
+          <w:szCs w:val="24"/>
+        </w:rPr>
+      </w:pPr>
+      <w:r>
+        <w:rPr>
+          <w:rFonts w:ascii="Times New Roman" w:hAnsi="Times New Roman" w:cs="Times New Roman"/>
+          <w:sz w:val="24"/>
+          <w:szCs w:val="24"/>
+        </w:rPr>
+        <w:tab/>
+      </w:r>
+      <w:r>
+        <w:rPr>
+          <w:rFonts w:ascii="Times New Roman" w:hAnsi="Times New Roman" w:cs="Times New Roman"/>
+          <w:sz w:val="24"/>
+          <w:szCs w:val="24"/>
+        </w:rPr>
+        <w:t>Thus, Propositions 2 and 3 imply that sanctions are both wealth destroying and violence increasing. The sanctions destroy wealth directly by damaging the economy of the secessionist region and lowering the secessionists' payoffs from the status quo. If the degradation of status quo payoffs are not offset by the patron and if the secessionists' continuation value from fighting exceeds that from the status quo before the continuation value from ceding does, the secessionists will initiate war. Conversely, if the sanctions degrade the secessionists military capabilities sufficiently, it induces the home state to fight.</w:t>
+      </w:r>
+    </w:p>
+    <w:p>
+      <w:pPr>
+        <w:spacing w:line="360" w:lineRule="auto"/>
+        <w:rPr>
+          <w:rFonts w:ascii="Times New Roman" w:hAnsi="Times New Roman" w:cs="Times New Roman"/>
+          <w:sz w:val="24"/>
+          <w:szCs w:val="24"/>
+        </w:rPr>
+      </w:pPr>
+    </w:p>
+    <w:p>
+      <w:pPr>
+        <w:spacing w:line="360" w:lineRule="auto"/>
         <w:rPr>
           <w:rFonts w:ascii="Times New Roman" w:hAnsi="Times New Roman" w:cs="Times New Roman"/>
           <w:b/>
           <w:sz w:val="24"/>
           <w:szCs w:val="24"/>
         </w:rPr>
-        <w:t xml:space="preserve">Proposition 3: </w:t>
-      </w:r>
-      <w:r>
-        <w:rPr>
-          <w:rFonts w:ascii="Times New Roman" w:hAnsi="Times New Roman" w:cs="Times New Roman"/>
-          <w:sz w:val="24"/>
-          <w:szCs w:val="24"/>
-        </w:rPr>
-        <w:t xml:space="preserve">Assume the restrictions of Definition 1 hold in the absence of sanctions and that sanctions affect both player </w:t>
-      </w:r>
-      <w:r>
+      </w:pPr>
+      <w:r>
+        <w:rPr>
+          <w:rFonts w:ascii="Times New Roman" w:hAnsi="Times New Roman" w:cs="Times New Roman"/>
+          <w:b/>
+          <w:sz w:val="24"/>
+          <w:szCs w:val="24"/>
+        </w:rPr>
+        <w:t>How Unrecognized Statehood Ends</w:t>
+      </w:r>
+    </w:p>
+    <w:p>
+      <w:pPr>
+        <w:spacing w:line="360" w:lineRule="auto"/>
+        <w:ind w:firstLine="720"/>
+        <w:rPr>
+          <w:rFonts w:ascii="Times New Roman" w:hAnsi="Times New Roman" w:cs="Times New Roman"/>
+          <w:sz w:val="24"/>
+          <w:szCs w:val="24"/>
+        </w:rPr>
+      </w:pPr>
+      <w:r>
+        <w:rPr>
+          <w:rFonts w:ascii="Times New Roman" w:hAnsi="Times New Roman" w:cs="Times New Roman"/>
+          <w:sz w:val="24"/>
+          <w:szCs w:val="24"/>
+        </w:rPr>
+        <w:t>Unrecognized Statehood exists as a halfway point between recognized independent statehood and reunification with the home state. Unrecognized statehood ends when either recognized statehood is achieved, or re</w:t>
+      </w:r>
+      <w:bookmarkStart w:id="0" w:name="_GoBack"/>
+      <w:bookmarkEnd w:id="0"/>
+      <w:r>
+        <w:rPr>
+          <w:rFonts w:ascii="Times New Roman" w:hAnsi="Times New Roman" w:cs="Times New Roman"/>
+          <w:sz w:val="24"/>
+          <w:szCs w:val="24"/>
+        </w:rPr>
+        <w:t xml:space="preserve">unification occurs.  In the following sections we discuss how these transitions occur -- both through negotiated settlement and as a result of decisive military victory by one side or the other.  </w:t>
+      </w:r>
+    </w:p>
+    <w:p>
+      <w:pPr>
+        <w:spacing w:line="360" w:lineRule="auto"/>
+        <w:rPr>
+          <w:rFonts w:ascii="Times New Roman" w:hAnsi="Times New Roman" w:cs="Times New Roman"/>
+          <w:sz w:val="24"/>
+          <w:szCs w:val="24"/>
+        </w:rPr>
+      </w:pPr>
+    </w:p>
+    <w:p>
+      <w:pPr>
+        <w:spacing w:line="360" w:lineRule="auto"/>
         <w:rPr>
           <w:rFonts w:ascii="Times New Roman" w:hAnsi="Times New Roman" w:cs="Times New Roman"/>
           <w:i/>
           <w:sz w:val="24"/>
           <w:szCs w:val="24"/>
         </w:rPr>
-        <w:t>s</w:t>
-      </w:r>
-      <w:r>
-        <w:rPr>
-          <w:rFonts w:ascii="Times New Roman" w:hAnsi="Times New Roman" w:cs="Times New Roman"/>
-          <w:sz w:val="24"/>
-          <w:szCs w:val="24"/>
-        </w:rPr>
-        <w:t>'s status quo payoffs and its military capabilities. The parameter space over which a war will be initiated by the home state is increasing in the magnitude of the sanctions' impact on the secessionists' military capabilities.</w:t>
+      </w:pPr>
+      <w:r>
+        <w:rPr>
+          <w:rFonts w:ascii="Times New Roman" w:hAnsi="Times New Roman" w:cs="Times New Roman"/>
+          <w:i/>
+          <w:sz w:val="24"/>
+          <w:szCs w:val="24"/>
+        </w:rPr>
+        <w:t>Reunif</w:t>
+      </w:r>
+      <w:r>
+        <w:rPr>
+          <w:rFonts w:ascii="Times New Roman" w:hAnsi="Times New Roman" w:cs="Times New Roman"/>
+          <w:i/>
+          <w:sz w:val="24"/>
+          <w:szCs w:val="24"/>
+        </w:rPr>
+        <w:t>ication via Military Reconquest</w:t>
       </w:r>
     </w:p>
     <w:p>
@@ -5261,7 +5345,198 @@
           <w:sz w:val="24"/>
           <w:szCs w:val="24"/>
         </w:rPr>
-        <w:t>It is immediate that the stronger is the impact of sanctions on the secessionists military, the stronger is the effect on the home government's value of fighting and the greater is the range of parameters over which this change in payoffs will lead to a change in behavior.</w:t>
+        <w:lastRenderedPageBreak/>
+        <w:t>Most attempted secessions end in military defeat before territorial control is ever achieved (Fazal and Griffith 2008). Unrecognized states are thus a relatively elite set of secessionist movements, those that are unusually militarily powerful relative to the home state. However, even among secessionist movements that succeed in maintaining territorial control for a minimum of two years, the most common form of resolution remains military reconquest by the home state. When unrecognized states return to war with the home state, it is almost always the home state that initiates and the home state that is victorious (we discuss military victory by the secessionists in a later section).</w:t>
+      </w:r>
+    </w:p>
+    <w:p>
+      <w:pPr>
+        <w:spacing w:line="360" w:lineRule="auto"/>
+        <w:ind w:firstLine="720"/>
+        <w:rPr>
+          <w:rFonts w:ascii="Times New Roman" w:hAnsi="Times New Roman" w:cs="Times New Roman"/>
+          <w:sz w:val="24"/>
+          <w:szCs w:val="24"/>
+        </w:rPr>
+      </w:pPr>
+      <w:r>
+        <w:rPr>
+          <w:rFonts w:ascii="Times New Roman" w:hAnsi="Times New Roman" w:cs="Times New Roman"/>
+          <w:sz w:val="24"/>
+          <w:szCs w:val="24"/>
+        </w:rPr>
+        <w:t xml:space="preserve">In the case of most prolonged stalemates, a patron provides enough military assistance to the secessionists to make military reconquest by the patron prohibitively costly.  The 11 cases of military reconquest in Table 1 occur in cases with no patron or cases in which the patron withdraws or reduces its support.  </w:t>
+      </w:r>
+    </w:p>
+    <w:p>
+      <w:pPr>
+        <w:spacing w:line="360" w:lineRule="auto"/>
+        <w:ind w:firstLine="720"/>
+        <w:rPr>
+          <w:rFonts w:ascii="Times New Roman" w:hAnsi="Times New Roman" w:cs="Times New Roman"/>
+          <w:sz w:val="24"/>
+          <w:szCs w:val="24"/>
+        </w:rPr>
+      </w:pPr>
+      <w:r>
+        <w:rPr>
+          <w:rFonts w:ascii="Times New Roman" w:hAnsi="Times New Roman" w:cs="Times New Roman"/>
+          <w:sz w:val="24"/>
+          <w:szCs w:val="24"/>
+        </w:rPr>
+        <w:t xml:space="preserve">The cases with no patron are fairly straightforward. For example, Chechnya achieved its </w:t>
+      </w:r>
+      <w:r>
+        <w:rPr>
+          <w:rFonts w:ascii="Times New Roman" w:hAnsi="Times New Roman" w:cs="Times New Roman"/>
+          <w:i/>
+          <w:sz w:val="24"/>
+          <w:szCs w:val="24"/>
+        </w:rPr>
+        <w:t>de facto</w:t>
+      </w:r>
+      <w:r>
+        <w:rPr>
+          <w:rFonts w:ascii="Times New Roman" w:hAnsi="Times New Roman" w:cs="Times New Roman"/>
+          <w:sz w:val="24"/>
+          <w:szCs w:val="24"/>
+        </w:rPr>
+        <w:t xml:space="preserve"> independence immediately after the fall of the Soviet Union when Russia was very weak.   As Russia strengthened, there was no patron support to offset the relative decline in the Chechens' military capabilities. Over time, Russia's military advantage grew and in 1999 the Russian government invaded and reconquered Chechnya.</w:t>
+      </w:r>
+    </w:p>
+    <w:p>
+      <w:pPr>
+        <w:spacing w:line="360" w:lineRule="auto"/>
+        <w:ind w:firstLine="720"/>
+        <w:rPr>
+          <w:rFonts w:ascii="Times New Roman" w:hAnsi="Times New Roman" w:cs="Times New Roman"/>
+          <w:sz w:val="24"/>
+          <w:szCs w:val="24"/>
+        </w:rPr>
+      </w:pPr>
+      <w:r>
+        <w:rPr>
+          <w:rFonts w:ascii="Times New Roman" w:hAnsi="Times New Roman" w:cs="Times New Roman"/>
+          <w:sz w:val="24"/>
+          <w:szCs w:val="24"/>
+        </w:rPr>
+        <w:t>It is worth exploring, however, the reasons why a patron might support a secessionist group during its initial rebellion and then withdraw support at a later date. Patrons' strategic interests in the unrecognized state vary from patron to patron, and both budget constraints and salience of interest vary over time. For example, domestic political concerns (primarily ethnic solidarity with the secessionists) induced a modest level of Indian support for the Tamil Tigers in Sri Lanka 1983-1987.  These domestic political concerns were eventually outweighed by broader strategic security concerns and a desire for regional stability. In 1987 the Indian government signed a peace accord with Sri Lanka (the home state) and largely withdrew their support from the Tamil secessionists, even sending in peacekeepers that later clashed with the secessionists militarily</w:t>
+      </w:r>
+      <w:r>
+        <w:rPr>
+          <w:rFonts w:ascii="Times New Roman" w:hAnsi="Times New Roman" w:cs="Times New Roman"/>
+          <w:sz w:val="24"/>
+          <w:szCs w:val="24"/>
+        </w:rPr>
+        <w:t xml:space="preserve"> (</w:t>
+      </w:r>
+      <w:r>
+        <w:rPr>
+          <w:rFonts w:ascii="Times New Roman" w:hAnsi="Times New Roman" w:cs="Times New Roman"/>
+          <w:sz w:val="24"/>
+          <w:szCs w:val="24"/>
+        </w:rPr>
+        <w:t>Singer 1992</w:t>
+      </w:r>
+      <w:r>
+        <w:rPr>
+          <w:rFonts w:ascii="Times New Roman" w:hAnsi="Times New Roman" w:cs="Times New Roman"/>
+          <w:sz w:val="24"/>
+          <w:szCs w:val="24"/>
+        </w:rPr>
+        <w:t>).</w:t>
+      </w:r>
+    </w:p>
+    <w:p>
+      <w:pPr>
+        <w:spacing w:line="360" w:lineRule="auto"/>
+        <w:ind w:firstLine="720"/>
+        <w:rPr>
+          <w:rFonts w:ascii="Times New Roman" w:hAnsi="Times New Roman" w:cs="Times New Roman"/>
+          <w:sz w:val="24"/>
+          <w:szCs w:val="24"/>
+        </w:rPr>
+      </w:pPr>
+      <w:r>
+        <w:rPr>
+          <w:rFonts w:ascii="Times New Roman" w:hAnsi="Times New Roman" w:cs="Times New Roman"/>
+          <w:sz w:val="24"/>
+          <w:szCs w:val="24"/>
+        </w:rPr>
+        <w:t xml:space="preserve">The patron's decision to withdraw support for the secessionists is sometimes motivated by interactions between the patron and the international community, which may bribe or coerce the Patron to abandon its support. In an extreme example involving both sanctions and direct </w:t>
+      </w:r>
+      <w:r>
+        <w:rPr>
+          <w:rFonts w:ascii="Times New Roman" w:hAnsi="Times New Roman" w:cs="Times New Roman"/>
+          <w:sz w:val="24"/>
+          <w:szCs w:val="24"/>
+        </w:rPr>
+        <w:lastRenderedPageBreak/>
+        <w:t xml:space="preserve">military confrontation, the United States and other members of the North Atlantic Treaty Organization (NATO) coerced Serbia into withdrawing its support from Republika Srpska and Republika Srpska Krajina, both of which had secured </w:t>
+      </w:r>
+      <w:r>
+        <w:rPr>
+          <w:rFonts w:ascii="Times New Roman" w:hAnsi="Times New Roman" w:cs="Times New Roman"/>
+          <w:i/>
+          <w:sz w:val="24"/>
+          <w:szCs w:val="24"/>
+        </w:rPr>
+        <w:t>de facto</w:t>
+      </w:r>
+      <w:r>
+        <w:rPr>
+          <w:rFonts w:ascii="Times New Roman" w:hAnsi="Times New Roman" w:cs="Times New Roman"/>
+          <w:sz w:val="24"/>
+          <w:szCs w:val="24"/>
+        </w:rPr>
+        <w:t xml:space="preserve"> independence after the collapse of Yugoslavia.</w:t>
+      </w:r>
+      <w:r>
+        <w:rPr>
+          <w:rStyle w:val="EndnoteReference"/>
+          <w:rFonts w:ascii="Times New Roman" w:hAnsi="Times New Roman" w:cs="Times New Roman"/>
+          <w:sz w:val="24"/>
+          <w:szCs w:val="24"/>
+        </w:rPr>
+        <w:endnoteReference w:id="4"/>
+      </w:r>
+      <w:r>
+        <w:rPr>
+          <w:rFonts w:ascii="Times New Roman" w:hAnsi="Times New Roman" w:cs="Times New Roman"/>
+          <w:sz w:val="24"/>
+          <w:szCs w:val="24"/>
+        </w:rPr>
+        <w:t xml:space="preserve"> </w:t>
+      </w:r>
+    </w:p>
+    <w:p>
+      <w:pPr>
+        <w:spacing w:line="360" w:lineRule="auto"/>
+        <w:rPr>
+          <w:rFonts w:ascii="Times New Roman" w:hAnsi="Times New Roman" w:cs="Times New Roman"/>
+          <w:sz w:val="24"/>
+          <w:szCs w:val="24"/>
+        </w:rPr>
+      </w:pPr>
+    </w:p>
+    <w:p>
+      <w:pPr>
+        <w:spacing w:line="360" w:lineRule="auto"/>
+        <w:rPr>
+          <w:rFonts w:ascii="Times New Roman" w:hAnsi="Times New Roman" w:cs="Times New Roman"/>
+          <w:i/>
+          <w:sz w:val="24"/>
+          <w:szCs w:val="24"/>
+        </w:rPr>
+      </w:pPr>
+      <w:r>
+        <w:rPr>
+          <w:rFonts w:ascii="Times New Roman" w:hAnsi="Times New Roman" w:cs="Times New Roman"/>
+          <w:i/>
+          <w:sz w:val="24"/>
+          <w:szCs w:val="24"/>
+        </w:rPr>
+        <w:t>Negotiated Reunification</w:t>
       </w:r>
     </w:p>
     <w:p>
@@ -5287,290 +5562,50 @@
           <w:sz w:val="24"/>
           <w:szCs w:val="24"/>
         </w:rPr>
-        <w:t xml:space="preserve">Thus, Propositions 2 and 3 imply that sanctions are both wealth destroying and violence increasing. The sanctions destroy wealth directly by damaging the economy of the secessionist region and lowering the secessionists' payoffs from the status quo. If the degradation of status quo payoffs </w:t>
-      </w:r>
-      <w:proofErr w:type="gramStart"/>
-      <w:r>
-        <w:rPr>
-          <w:rFonts w:ascii="Times New Roman" w:hAnsi="Times New Roman" w:cs="Times New Roman"/>
-          <w:sz w:val="24"/>
-          <w:szCs w:val="24"/>
-        </w:rPr>
-        <w:t>are</w:t>
-      </w:r>
-      <w:proofErr w:type="gramEnd"/>
-      <w:r>
-        <w:rPr>
-          <w:rFonts w:ascii="Times New Roman" w:hAnsi="Times New Roman" w:cs="Times New Roman"/>
-          <w:sz w:val="24"/>
-          <w:szCs w:val="24"/>
-        </w:rPr>
-        <w:t xml:space="preserve"> not offset by the patron and if the secessionists' continuation value from fighting exceeds that from the status quo before the continuation value from ceding does, the secessionists will initiate war. Conversely, if the sanctions degrade the secessionists military capabilities sufficiently, it induces the home state to fight.</w:t>
-      </w:r>
-    </w:p>
-    <w:p>
-      <w:pPr>
-        <w:spacing w:line="360" w:lineRule="auto"/>
-        <w:rPr>
-          <w:rFonts w:ascii="Times New Roman" w:hAnsi="Times New Roman" w:cs="Times New Roman"/>
-          <w:sz w:val="24"/>
-          <w:szCs w:val="24"/>
-        </w:rPr>
-      </w:pPr>
-    </w:p>
-    <w:p>
-      <w:pPr>
-        <w:spacing w:line="360" w:lineRule="auto"/>
-        <w:rPr>
-          <w:rFonts w:ascii="Times New Roman" w:hAnsi="Times New Roman" w:cs="Times New Roman"/>
-          <w:b/>
-          <w:sz w:val="24"/>
-          <w:szCs w:val="24"/>
-        </w:rPr>
-      </w:pPr>
-      <w:r>
-        <w:rPr>
-          <w:rFonts w:ascii="Times New Roman" w:hAnsi="Times New Roman" w:cs="Times New Roman"/>
-          <w:b/>
-          <w:sz w:val="24"/>
-          <w:szCs w:val="24"/>
-        </w:rPr>
-        <w:t>How Unrecognized Statehood Ends</w:t>
-      </w:r>
-    </w:p>
-    <w:p>
-      <w:pPr>
-        <w:spacing w:line="360" w:lineRule="auto"/>
-        <w:ind w:firstLine="720"/>
-        <w:rPr>
-          <w:rFonts w:ascii="Times New Roman" w:hAnsi="Times New Roman" w:cs="Times New Roman"/>
-          <w:sz w:val="24"/>
-          <w:szCs w:val="24"/>
-        </w:rPr>
-      </w:pPr>
-      <w:r>
-        <w:rPr>
-          <w:rFonts w:ascii="Times New Roman" w:hAnsi="Times New Roman" w:cs="Times New Roman"/>
-          <w:sz w:val="24"/>
-          <w:szCs w:val="24"/>
-        </w:rPr>
-        <w:t xml:space="preserve">Unrecognized Statehood exists as a halfway point between recognized independent statehood and reunification with the home state. Unrecognized statehood ends when either recognized statehood is achieved, or reunification occurs.  In the following sections we discuss how these transitions occur -- both through negotiated settlement and as a result of decisive military victory by one side or the other.  </w:t>
-      </w:r>
-    </w:p>
-    <w:p>
-      <w:pPr>
-        <w:spacing w:line="360" w:lineRule="auto"/>
-        <w:rPr>
-          <w:rFonts w:ascii="Times New Roman" w:hAnsi="Times New Roman" w:cs="Times New Roman"/>
-          <w:sz w:val="24"/>
-          <w:szCs w:val="24"/>
-        </w:rPr>
-      </w:pPr>
-    </w:p>
-    <w:p>
-      <w:pPr>
-        <w:spacing w:line="360" w:lineRule="auto"/>
-        <w:rPr>
-          <w:rFonts w:ascii="Times New Roman" w:hAnsi="Times New Roman" w:cs="Times New Roman"/>
-          <w:i/>
-          <w:sz w:val="24"/>
-          <w:szCs w:val="24"/>
-        </w:rPr>
-      </w:pPr>
-      <w:r>
-        <w:rPr>
-          <w:rFonts w:ascii="Times New Roman" w:hAnsi="Times New Roman" w:cs="Times New Roman"/>
-          <w:i/>
-          <w:sz w:val="24"/>
-          <w:szCs w:val="24"/>
-        </w:rPr>
-        <w:t>Reunif</w:t>
-      </w:r>
-      <w:r>
-        <w:rPr>
-          <w:rFonts w:ascii="Times New Roman" w:hAnsi="Times New Roman" w:cs="Times New Roman"/>
-          <w:i/>
-          <w:sz w:val="24"/>
-          <w:szCs w:val="24"/>
-        </w:rPr>
-        <w:t xml:space="preserve">ication via Military </w:t>
-      </w:r>
-      <w:proofErr w:type="spellStart"/>
-      <w:r>
-        <w:rPr>
-          <w:rFonts w:ascii="Times New Roman" w:hAnsi="Times New Roman" w:cs="Times New Roman"/>
-          <w:i/>
-          <w:sz w:val="24"/>
-          <w:szCs w:val="24"/>
-        </w:rPr>
-        <w:t>Reconquest</w:t>
-      </w:r>
-      <w:proofErr w:type="spellEnd"/>
-    </w:p>
-    <w:p>
-      <w:pPr>
-        <w:spacing w:line="360" w:lineRule="auto"/>
-        <w:ind w:firstLine="720"/>
-        <w:rPr>
-          <w:rFonts w:ascii="Times New Roman" w:hAnsi="Times New Roman" w:cs="Times New Roman"/>
-          <w:sz w:val="24"/>
-          <w:szCs w:val="24"/>
-        </w:rPr>
-      </w:pPr>
-      <w:r>
-        <w:rPr>
-          <w:rFonts w:ascii="Times New Roman" w:hAnsi="Times New Roman" w:cs="Times New Roman"/>
-          <w:sz w:val="24"/>
-          <w:szCs w:val="24"/>
-        </w:rPr>
-        <w:lastRenderedPageBreak/>
-        <w:t>Most attempted secessions end in military defeat before territorial control is ever achieved (</w:t>
-      </w:r>
-      <w:proofErr w:type="spellStart"/>
-      <w:r>
-        <w:rPr>
-          <w:rFonts w:ascii="Times New Roman" w:hAnsi="Times New Roman" w:cs="Times New Roman"/>
-          <w:sz w:val="24"/>
-          <w:szCs w:val="24"/>
-        </w:rPr>
-        <w:t>Fazal</w:t>
-      </w:r>
-      <w:proofErr w:type="spellEnd"/>
-      <w:r>
-        <w:rPr>
-          <w:rFonts w:ascii="Times New Roman" w:hAnsi="Times New Roman" w:cs="Times New Roman"/>
-          <w:sz w:val="24"/>
-          <w:szCs w:val="24"/>
-        </w:rPr>
-        <w:t xml:space="preserve"> and Griffith 2008). Unrecognized states are thus a relatively elite set of secessionist movements, those that are unusually militarily powerful relative to the home state. However, even among secessionist movements that succeed in maintaining territorial control for a minimum of two years, the most common form of resolution remains military </w:t>
-      </w:r>
-      <w:proofErr w:type="spellStart"/>
-      <w:r>
-        <w:rPr>
-          <w:rFonts w:ascii="Times New Roman" w:hAnsi="Times New Roman" w:cs="Times New Roman"/>
-          <w:sz w:val="24"/>
-          <w:szCs w:val="24"/>
-        </w:rPr>
-        <w:t>reconquest</w:t>
-      </w:r>
-      <w:proofErr w:type="spellEnd"/>
-      <w:r>
-        <w:rPr>
-          <w:rFonts w:ascii="Times New Roman" w:hAnsi="Times New Roman" w:cs="Times New Roman"/>
-          <w:sz w:val="24"/>
-          <w:szCs w:val="24"/>
-        </w:rPr>
-        <w:t xml:space="preserve"> by the home state. When unrecognized states return to war with the home state, it is almost always the home state that initiates and the home state that is victorious (we discuss military victory by the secessionists in a later section).</w:t>
-      </w:r>
-    </w:p>
-    <w:p>
-      <w:pPr>
-        <w:spacing w:line="360" w:lineRule="auto"/>
-        <w:ind w:firstLine="720"/>
-        <w:rPr>
-          <w:rFonts w:ascii="Times New Roman" w:hAnsi="Times New Roman" w:cs="Times New Roman"/>
-          <w:sz w:val="24"/>
-          <w:szCs w:val="24"/>
-        </w:rPr>
-      </w:pPr>
-      <w:r>
-        <w:rPr>
-          <w:rFonts w:ascii="Times New Roman" w:hAnsi="Times New Roman" w:cs="Times New Roman"/>
-          <w:sz w:val="24"/>
-          <w:szCs w:val="24"/>
-        </w:rPr>
-        <w:t xml:space="preserve">In the case of most prolonged stalemates, a patron provides enough military assistance to the secessionists to make military </w:t>
-      </w:r>
-      <w:proofErr w:type="spellStart"/>
-      <w:r>
-        <w:rPr>
-          <w:rFonts w:ascii="Times New Roman" w:hAnsi="Times New Roman" w:cs="Times New Roman"/>
-          <w:sz w:val="24"/>
-          <w:szCs w:val="24"/>
-        </w:rPr>
-        <w:t>reconquest</w:t>
-      </w:r>
-      <w:proofErr w:type="spellEnd"/>
-      <w:r>
-        <w:rPr>
-          <w:rFonts w:ascii="Times New Roman" w:hAnsi="Times New Roman" w:cs="Times New Roman"/>
-          <w:sz w:val="24"/>
-          <w:szCs w:val="24"/>
-        </w:rPr>
-        <w:t xml:space="preserve"> by the patron prohibitively costly.  The 11 cases of military </w:t>
-      </w:r>
-      <w:proofErr w:type="spellStart"/>
-      <w:r>
-        <w:rPr>
-          <w:rFonts w:ascii="Times New Roman" w:hAnsi="Times New Roman" w:cs="Times New Roman"/>
-          <w:sz w:val="24"/>
-          <w:szCs w:val="24"/>
-        </w:rPr>
-        <w:t>reconquest</w:t>
-      </w:r>
-      <w:proofErr w:type="spellEnd"/>
-      <w:r>
-        <w:rPr>
-          <w:rFonts w:ascii="Times New Roman" w:hAnsi="Times New Roman" w:cs="Times New Roman"/>
-          <w:sz w:val="24"/>
-          <w:szCs w:val="24"/>
-        </w:rPr>
-        <w:t xml:space="preserve"> in Table 1 occur in cases with no patron or cases in which the patron withdraws or reduces its support.  </w:t>
-      </w:r>
-    </w:p>
-    <w:p>
-      <w:pPr>
-        <w:spacing w:line="360" w:lineRule="auto"/>
-        <w:ind w:firstLine="720"/>
-        <w:rPr>
-          <w:rFonts w:ascii="Times New Roman" w:hAnsi="Times New Roman" w:cs="Times New Roman"/>
-          <w:sz w:val="24"/>
-          <w:szCs w:val="24"/>
-        </w:rPr>
-      </w:pPr>
-      <w:r>
-        <w:rPr>
-          <w:rFonts w:ascii="Times New Roman" w:hAnsi="Times New Roman" w:cs="Times New Roman"/>
-          <w:sz w:val="24"/>
-          <w:szCs w:val="24"/>
-        </w:rPr>
-        <w:t xml:space="preserve">The cases with no patron are fairly straightforward. For example, Chechnya achieved its </w:t>
-      </w:r>
-      <w:r>
-        <w:rPr>
-          <w:rFonts w:ascii="Times New Roman" w:hAnsi="Times New Roman" w:cs="Times New Roman"/>
-          <w:i/>
-          <w:sz w:val="24"/>
-          <w:szCs w:val="24"/>
-        </w:rPr>
-        <w:t>de facto</w:t>
-      </w:r>
-      <w:r>
-        <w:rPr>
-          <w:rFonts w:ascii="Times New Roman" w:hAnsi="Times New Roman" w:cs="Times New Roman"/>
-          <w:sz w:val="24"/>
-          <w:szCs w:val="24"/>
-        </w:rPr>
-        <w:t xml:space="preserve"> independence immediately after the fall of the Soviet Union when Russia was very weak.   As Russia strengthened, there was no patron support to offset the relative decline in the Chechens' military capabilities. Over time, Russia's military advantage grew and in 1999 the Russian government invaded and reconquered Chechnya.</w:t>
-      </w:r>
-    </w:p>
-    <w:p>
-      <w:pPr>
-        <w:spacing w:line="360" w:lineRule="auto"/>
-        <w:ind w:firstLine="720"/>
-        <w:rPr>
-          <w:rFonts w:ascii="Times New Roman" w:hAnsi="Times New Roman" w:cs="Times New Roman"/>
-          <w:sz w:val="24"/>
-          <w:szCs w:val="24"/>
-        </w:rPr>
-      </w:pPr>
-      <w:r>
-        <w:rPr>
-          <w:rFonts w:ascii="Times New Roman" w:hAnsi="Times New Roman" w:cs="Times New Roman"/>
-          <w:sz w:val="24"/>
-          <w:szCs w:val="24"/>
-        </w:rPr>
-        <w:t>It is worth exploring, however, the reasons why a patron might support a secessionist group during its initial rebellion and then withdraw support at a later date. Patrons' strategic interests in the unrecognized state vary from patron to patron, and both budget constraints and salience of interest vary over time. For example, domestic political concerns (primarily ethnic solidarity with the secessionists) induced a modest level of Indian support for the Tamil Tigers in Sri Lanka 1983-1987.  These domestic political concerns were eventually outweighed by broader strategic security concerns and a desire for regional stability. In 1987 the Indian government signed a peace accord with Sri Lanka (the home state) and largely withdrew their support from the Tamil secessionists, even sending in peacekeepers that later clashed with the secessionists militarily</w:t>
+        <w:t>Just as military reconquest becomes more likely when Patron support is withdrawn or declines, so too does negotiated reunification. Negotiated agreements are struck when the patron does not contribute sufficiently to prevent the secessionists from preferring ceding to the status quo, and when a deal is available that both sides prefer to war. Since WWII, four peacefully negotiated reunifications have occurred.</w:t>
+      </w:r>
+      <w:r>
+        <w:rPr>
+          <w:rStyle w:val="EndnoteReference"/>
+          <w:rFonts w:ascii="Times New Roman" w:hAnsi="Times New Roman" w:cs="Times New Roman"/>
+          <w:sz w:val="24"/>
+          <w:szCs w:val="24"/>
+        </w:rPr>
+        <w:endnoteReference w:id="5"/>
+      </w:r>
+      <w:r>
+        <w:rPr>
+          <w:rFonts w:ascii="Times New Roman" w:hAnsi="Times New Roman" w:cs="Times New Roman"/>
+          <w:sz w:val="24"/>
+          <w:szCs w:val="24"/>
+        </w:rPr>
+        <w:t xml:space="preserve"> Secessionists in Ajara, Bouganville, and Gagauzia have opted to rejoin the home state.  In all four of the cases of negotiated settlement, the observed outcomes seem to match the model well: the payoffs to the secessionist elite from ceding have been low, and the payoffs to the central government high.</w:t>
+      </w:r>
+    </w:p>
+    <w:p>
+      <w:pPr>
+        <w:spacing w:line="360" w:lineRule="auto"/>
+        <w:rPr>
+          <w:rFonts w:ascii="Times New Roman" w:hAnsi="Times New Roman" w:cs="Times New Roman"/>
+          <w:sz w:val="24"/>
+          <w:szCs w:val="24"/>
+        </w:rPr>
+      </w:pPr>
+      <w:r>
+        <w:rPr>
+          <w:rFonts w:ascii="Times New Roman" w:hAnsi="Times New Roman" w:cs="Times New Roman"/>
+          <w:sz w:val="24"/>
+          <w:szCs w:val="24"/>
+        </w:rPr>
+        <w:tab/>
+      </w:r>
+      <w:r>
+        <w:rPr>
+          <w:rFonts w:ascii="Times New Roman" w:hAnsi="Times New Roman" w:cs="Times New Roman"/>
+          <w:sz w:val="24"/>
+          <w:szCs w:val="24"/>
+        </w:rPr>
+        <w:t>In Ajara, where the level of patron (Russian) support was quite low, the choice facing the secessionist elite was between agreeing to reunify with Georgia or facing military defeat. In Bouganville, which separated from Papua New Guinea, secessionists lacked not only a patron, but also a clear preference for secession -- demands for secession had emerged only late in a struggle that began as an effort to stop a mining operation</w:t>
       </w:r>
       <w:r>
         <w:rPr>
@@ -5586,382 +5621,7 @@
           <w:sz w:val="24"/>
           <w:szCs w:val="24"/>
         </w:rPr>
-        <w:t>Singer 1992</w:t>
-      </w:r>
-      <w:r>
-        <w:rPr>
-          <w:rFonts w:ascii="Times New Roman" w:hAnsi="Times New Roman" w:cs="Times New Roman"/>
-          <w:sz w:val="24"/>
-          <w:szCs w:val="24"/>
-        </w:rPr>
-        <w:t>).</w:t>
-      </w:r>
-    </w:p>
-    <w:p>
-      <w:pPr>
-        <w:spacing w:line="360" w:lineRule="auto"/>
-        <w:ind w:firstLine="720"/>
-        <w:rPr>
-          <w:rFonts w:ascii="Times New Roman" w:hAnsi="Times New Roman" w:cs="Times New Roman"/>
-          <w:sz w:val="24"/>
-          <w:szCs w:val="24"/>
-        </w:rPr>
-      </w:pPr>
-      <w:r>
-        <w:rPr>
-          <w:rFonts w:ascii="Times New Roman" w:hAnsi="Times New Roman" w:cs="Times New Roman"/>
-          <w:sz w:val="24"/>
-          <w:szCs w:val="24"/>
-        </w:rPr>
-        <w:t xml:space="preserve">The patron's decision to withdraw support for the secessionists is sometimes motivated by interactions between the patron and the international community, which may bribe or coerce the Patron to abandon its support. In an extreme example involving both sanctions and direct </w:t>
-      </w:r>
-      <w:r>
-        <w:rPr>
-          <w:rFonts w:ascii="Times New Roman" w:hAnsi="Times New Roman" w:cs="Times New Roman"/>
-          <w:sz w:val="24"/>
-          <w:szCs w:val="24"/>
-        </w:rPr>
-        <w:lastRenderedPageBreak/>
-        <w:t xml:space="preserve">military confrontation, the United States and other members of the North Atlantic Treaty Organization (NATO) coerced Serbia into withdrawing its support from </w:t>
-      </w:r>
-      <w:proofErr w:type="spellStart"/>
-      <w:r>
-        <w:rPr>
-          <w:rFonts w:ascii="Times New Roman" w:hAnsi="Times New Roman" w:cs="Times New Roman"/>
-          <w:sz w:val="24"/>
-          <w:szCs w:val="24"/>
-        </w:rPr>
-        <w:t>Republika</w:t>
-      </w:r>
-      <w:proofErr w:type="spellEnd"/>
-      <w:r>
-        <w:rPr>
-          <w:rFonts w:ascii="Times New Roman" w:hAnsi="Times New Roman" w:cs="Times New Roman"/>
-          <w:sz w:val="24"/>
-          <w:szCs w:val="24"/>
-        </w:rPr>
-        <w:t xml:space="preserve"> </w:t>
-      </w:r>
-      <w:proofErr w:type="spellStart"/>
-      <w:r>
-        <w:rPr>
-          <w:rFonts w:ascii="Times New Roman" w:hAnsi="Times New Roman" w:cs="Times New Roman"/>
-          <w:sz w:val="24"/>
-          <w:szCs w:val="24"/>
-        </w:rPr>
-        <w:t>Srpska</w:t>
-      </w:r>
-      <w:proofErr w:type="spellEnd"/>
-      <w:r>
-        <w:rPr>
-          <w:rFonts w:ascii="Times New Roman" w:hAnsi="Times New Roman" w:cs="Times New Roman"/>
-          <w:sz w:val="24"/>
-          <w:szCs w:val="24"/>
-        </w:rPr>
-        <w:t xml:space="preserve"> and </w:t>
-      </w:r>
-      <w:proofErr w:type="spellStart"/>
-      <w:r>
-        <w:rPr>
-          <w:rFonts w:ascii="Times New Roman" w:hAnsi="Times New Roman" w:cs="Times New Roman"/>
-          <w:sz w:val="24"/>
-          <w:szCs w:val="24"/>
-        </w:rPr>
-        <w:t>Republika</w:t>
-      </w:r>
-      <w:proofErr w:type="spellEnd"/>
-      <w:r>
-        <w:rPr>
-          <w:rFonts w:ascii="Times New Roman" w:hAnsi="Times New Roman" w:cs="Times New Roman"/>
-          <w:sz w:val="24"/>
-          <w:szCs w:val="24"/>
-        </w:rPr>
-        <w:t xml:space="preserve"> </w:t>
-      </w:r>
-      <w:proofErr w:type="spellStart"/>
-      <w:r>
-        <w:rPr>
-          <w:rFonts w:ascii="Times New Roman" w:hAnsi="Times New Roman" w:cs="Times New Roman"/>
-          <w:sz w:val="24"/>
-          <w:szCs w:val="24"/>
-        </w:rPr>
-        <w:t>Srpska</w:t>
-      </w:r>
-      <w:proofErr w:type="spellEnd"/>
-      <w:r>
-        <w:rPr>
-          <w:rFonts w:ascii="Times New Roman" w:hAnsi="Times New Roman" w:cs="Times New Roman"/>
-          <w:sz w:val="24"/>
-          <w:szCs w:val="24"/>
-        </w:rPr>
-        <w:t xml:space="preserve"> Krajina, both of which had secured </w:t>
-      </w:r>
-      <w:r>
-        <w:rPr>
-          <w:rFonts w:ascii="Times New Roman" w:hAnsi="Times New Roman" w:cs="Times New Roman"/>
-          <w:i/>
-          <w:sz w:val="24"/>
-          <w:szCs w:val="24"/>
-        </w:rPr>
-        <w:t>de facto</w:t>
-      </w:r>
-      <w:r>
-        <w:rPr>
-          <w:rFonts w:ascii="Times New Roman" w:hAnsi="Times New Roman" w:cs="Times New Roman"/>
-          <w:sz w:val="24"/>
-          <w:szCs w:val="24"/>
-        </w:rPr>
-        <w:t xml:space="preserve"> independence after the collapse of Yugoslavia.</w:t>
-      </w:r>
-      <w:r>
-        <w:rPr>
-          <w:rStyle w:val="EndnoteReference"/>
-          <w:rFonts w:ascii="Times New Roman" w:hAnsi="Times New Roman" w:cs="Times New Roman"/>
-          <w:sz w:val="24"/>
-          <w:szCs w:val="24"/>
-        </w:rPr>
-        <w:endnoteReference w:id="3"/>
-      </w:r>
-      <w:r>
-        <w:rPr>
-          <w:rFonts w:ascii="Times New Roman" w:hAnsi="Times New Roman" w:cs="Times New Roman"/>
-          <w:sz w:val="24"/>
-          <w:szCs w:val="24"/>
-        </w:rPr>
-        <w:t xml:space="preserve"> </w:t>
-      </w:r>
-    </w:p>
-    <w:p>
-      <w:pPr>
-        <w:spacing w:line="360" w:lineRule="auto"/>
-        <w:rPr>
-          <w:rFonts w:ascii="Times New Roman" w:hAnsi="Times New Roman" w:cs="Times New Roman"/>
-          <w:sz w:val="24"/>
-          <w:szCs w:val="24"/>
-        </w:rPr>
-      </w:pPr>
-    </w:p>
-    <w:p>
-      <w:pPr>
-        <w:spacing w:line="360" w:lineRule="auto"/>
-        <w:rPr>
-          <w:rFonts w:ascii="Times New Roman" w:hAnsi="Times New Roman" w:cs="Times New Roman"/>
-          <w:i/>
-          <w:sz w:val="24"/>
-          <w:szCs w:val="24"/>
-        </w:rPr>
-      </w:pPr>
-      <w:r>
-        <w:rPr>
-          <w:rFonts w:ascii="Times New Roman" w:hAnsi="Times New Roman" w:cs="Times New Roman"/>
-          <w:i/>
-          <w:sz w:val="24"/>
-          <w:szCs w:val="24"/>
-        </w:rPr>
-        <w:t>Negotiated Reunification</w:t>
-      </w:r>
-    </w:p>
-    <w:p>
-      <w:pPr>
-        <w:spacing w:line="360" w:lineRule="auto"/>
-        <w:rPr>
-          <w:rFonts w:ascii="Times New Roman" w:hAnsi="Times New Roman" w:cs="Times New Roman"/>
-          <w:sz w:val="24"/>
-          <w:szCs w:val="24"/>
-        </w:rPr>
-      </w:pPr>
-      <w:r>
-        <w:rPr>
-          <w:rFonts w:ascii="Times New Roman" w:hAnsi="Times New Roman" w:cs="Times New Roman"/>
-          <w:sz w:val="24"/>
-          <w:szCs w:val="24"/>
-        </w:rPr>
-        <w:tab/>
-      </w:r>
-      <w:r>
-        <w:rPr>
-          <w:rFonts w:ascii="Times New Roman" w:hAnsi="Times New Roman" w:cs="Times New Roman"/>
-          <w:sz w:val="24"/>
-          <w:szCs w:val="24"/>
-        </w:rPr>
-        <w:t xml:space="preserve">Just as military </w:t>
-      </w:r>
-      <w:proofErr w:type="spellStart"/>
-      <w:r>
-        <w:rPr>
-          <w:rFonts w:ascii="Times New Roman" w:hAnsi="Times New Roman" w:cs="Times New Roman"/>
-          <w:sz w:val="24"/>
-          <w:szCs w:val="24"/>
-        </w:rPr>
-        <w:t>reconquest</w:t>
-      </w:r>
-      <w:proofErr w:type="spellEnd"/>
-      <w:r>
-        <w:rPr>
-          <w:rFonts w:ascii="Times New Roman" w:hAnsi="Times New Roman" w:cs="Times New Roman"/>
-          <w:sz w:val="24"/>
-          <w:szCs w:val="24"/>
-        </w:rPr>
-        <w:t xml:space="preserve"> becomes more likely when Patron support is withdrawn or declines, so too does negotiated reunification. Negotiated agreements are struck when the patron does not contribute sufficiently to prevent the secessionists from preferring ceding to the status quo, and when a deal is available that both sides prefer to war. Since WWII, four peacefully negotiated reunifications have occurred.</w:t>
-      </w:r>
-      <w:r>
-        <w:rPr>
-          <w:rStyle w:val="EndnoteReference"/>
-          <w:rFonts w:ascii="Times New Roman" w:hAnsi="Times New Roman" w:cs="Times New Roman"/>
-          <w:sz w:val="24"/>
-          <w:szCs w:val="24"/>
-        </w:rPr>
-        <w:endnoteReference w:id="4"/>
-      </w:r>
-      <w:r>
-        <w:rPr>
-          <w:rFonts w:ascii="Times New Roman" w:hAnsi="Times New Roman" w:cs="Times New Roman"/>
-          <w:sz w:val="24"/>
-          <w:szCs w:val="24"/>
-        </w:rPr>
-        <w:t xml:space="preserve"> Secessionists in </w:t>
-      </w:r>
-      <w:proofErr w:type="spellStart"/>
-      <w:r>
-        <w:rPr>
-          <w:rFonts w:ascii="Times New Roman" w:hAnsi="Times New Roman" w:cs="Times New Roman"/>
-          <w:sz w:val="24"/>
-          <w:szCs w:val="24"/>
-        </w:rPr>
-        <w:t>Ajara</w:t>
-      </w:r>
-      <w:proofErr w:type="spellEnd"/>
-      <w:r>
-        <w:rPr>
-          <w:rFonts w:ascii="Times New Roman" w:hAnsi="Times New Roman" w:cs="Times New Roman"/>
-          <w:sz w:val="24"/>
-          <w:szCs w:val="24"/>
-        </w:rPr>
-        <w:t xml:space="preserve">, </w:t>
-      </w:r>
-      <w:proofErr w:type="spellStart"/>
-      <w:r>
-        <w:rPr>
-          <w:rFonts w:ascii="Times New Roman" w:hAnsi="Times New Roman" w:cs="Times New Roman"/>
-          <w:sz w:val="24"/>
-          <w:szCs w:val="24"/>
-        </w:rPr>
-        <w:t>Bouganville</w:t>
-      </w:r>
-      <w:proofErr w:type="spellEnd"/>
-      <w:r>
-        <w:rPr>
-          <w:rFonts w:ascii="Times New Roman" w:hAnsi="Times New Roman" w:cs="Times New Roman"/>
-          <w:sz w:val="24"/>
-          <w:szCs w:val="24"/>
-        </w:rPr>
-        <w:t xml:space="preserve">, and </w:t>
-      </w:r>
-      <w:proofErr w:type="spellStart"/>
-      <w:r>
-        <w:rPr>
-          <w:rFonts w:ascii="Times New Roman" w:hAnsi="Times New Roman" w:cs="Times New Roman"/>
-          <w:sz w:val="24"/>
-          <w:szCs w:val="24"/>
-        </w:rPr>
-        <w:t>Gagauzia</w:t>
-      </w:r>
-      <w:proofErr w:type="spellEnd"/>
-      <w:r>
-        <w:rPr>
-          <w:rFonts w:ascii="Times New Roman" w:hAnsi="Times New Roman" w:cs="Times New Roman"/>
-          <w:sz w:val="24"/>
-          <w:szCs w:val="24"/>
-        </w:rPr>
-        <w:t xml:space="preserve"> have opted to rejoin the home state.  In all four of the cases of negotiated settlement, the observed outcomes seem to match the model well: the payoffs to the secessionist elite from ceding have been low, and the payoffs to the central government high.</w:t>
-      </w:r>
-    </w:p>
-    <w:p>
-      <w:pPr>
-        <w:spacing w:line="360" w:lineRule="auto"/>
-        <w:rPr>
-          <w:rFonts w:ascii="Times New Roman" w:hAnsi="Times New Roman" w:cs="Times New Roman"/>
-          <w:sz w:val="24"/>
-          <w:szCs w:val="24"/>
-        </w:rPr>
-      </w:pPr>
-      <w:r>
-        <w:rPr>
-          <w:rFonts w:ascii="Times New Roman" w:hAnsi="Times New Roman" w:cs="Times New Roman"/>
-          <w:sz w:val="24"/>
-          <w:szCs w:val="24"/>
-        </w:rPr>
-        <w:tab/>
-      </w:r>
-      <w:r>
-        <w:rPr>
-          <w:rFonts w:ascii="Times New Roman" w:hAnsi="Times New Roman" w:cs="Times New Roman"/>
-          <w:sz w:val="24"/>
-          <w:szCs w:val="24"/>
-        </w:rPr>
-        <w:t xml:space="preserve">In </w:t>
-      </w:r>
-      <w:proofErr w:type="spellStart"/>
-      <w:r>
-        <w:rPr>
-          <w:rFonts w:ascii="Times New Roman" w:hAnsi="Times New Roman" w:cs="Times New Roman"/>
-          <w:sz w:val="24"/>
-          <w:szCs w:val="24"/>
-        </w:rPr>
-        <w:t>Ajara</w:t>
-      </w:r>
-      <w:proofErr w:type="spellEnd"/>
-      <w:r>
-        <w:rPr>
-          <w:rFonts w:ascii="Times New Roman" w:hAnsi="Times New Roman" w:cs="Times New Roman"/>
-          <w:sz w:val="24"/>
-          <w:szCs w:val="24"/>
-        </w:rPr>
-        <w:t xml:space="preserve">, where the level of patron (Russian) support was quite low, the choice facing the secessionist elite was between agreeing to reunify with Georgia or facing military defeat. In </w:t>
-      </w:r>
-      <w:proofErr w:type="spellStart"/>
-      <w:r>
-        <w:rPr>
-          <w:rFonts w:ascii="Times New Roman" w:hAnsi="Times New Roman" w:cs="Times New Roman"/>
-          <w:sz w:val="24"/>
-          <w:szCs w:val="24"/>
-        </w:rPr>
-        <w:t>Bouganville</w:t>
-      </w:r>
-      <w:proofErr w:type="spellEnd"/>
-      <w:r>
-        <w:rPr>
-          <w:rFonts w:ascii="Times New Roman" w:hAnsi="Times New Roman" w:cs="Times New Roman"/>
-          <w:sz w:val="24"/>
-          <w:szCs w:val="24"/>
-        </w:rPr>
-        <w:t>, which separated from Papua New Guinea, secessionists lacked not only a patron, but also a clear preference for secession -- demands for secession had emerged only late in a struggle that began as an effort to stop a mining operation</w:t>
-      </w:r>
-      <w:r>
-        <w:rPr>
-          <w:rFonts w:ascii="Times New Roman" w:hAnsi="Times New Roman" w:cs="Times New Roman"/>
-          <w:sz w:val="24"/>
-          <w:szCs w:val="24"/>
-        </w:rPr>
-        <w:t xml:space="preserve"> (</w:t>
-      </w:r>
-      <w:proofErr w:type="spellStart"/>
-      <w:r>
-        <w:rPr>
-          <w:rFonts w:ascii="Times New Roman" w:hAnsi="Times New Roman" w:cs="Times New Roman"/>
-          <w:sz w:val="24"/>
-          <w:szCs w:val="24"/>
-        </w:rPr>
-        <w:t>Ghai</w:t>
-      </w:r>
-      <w:proofErr w:type="spellEnd"/>
-      <w:r>
-        <w:rPr>
-          <w:rFonts w:ascii="Times New Roman" w:hAnsi="Times New Roman" w:cs="Times New Roman"/>
-          <w:sz w:val="24"/>
-          <w:szCs w:val="24"/>
-        </w:rPr>
-        <w:t xml:space="preserve"> and Regan 2006</w:t>
+        <w:t>Ghai and Regan 2006</w:t>
       </w:r>
       <w:r>
         <w:rPr>
@@ -6047,87 +5707,15 @@
           <w:sz w:val="24"/>
           <w:szCs w:val="24"/>
         </w:rPr>
-        <w:t xml:space="preserve">e.g. </w:t>
-      </w:r>
-      <w:proofErr w:type="spellStart"/>
-      <w:r>
-        <w:rPr>
-          <w:rFonts w:ascii="Times New Roman" w:hAnsi="Times New Roman" w:cs="Times New Roman"/>
-          <w:sz w:val="24"/>
-          <w:szCs w:val="24"/>
-        </w:rPr>
-        <w:t>Licklider</w:t>
-      </w:r>
-      <w:proofErr w:type="spellEnd"/>
-      <w:r>
-        <w:rPr>
-          <w:rFonts w:ascii="Times New Roman" w:hAnsi="Times New Roman" w:cs="Times New Roman"/>
-          <w:sz w:val="24"/>
-          <w:szCs w:val="24"/>
-        </w:rPr>
-        <w:t xml:space="preserve"> 1995; Walter 1997, 2002; </w:t>
-      </w:r>
-      <w:proofErr w:type="spellStart"/>
-      <w:r>
-        <w:rPr>
-          <w:rFonts w:ascii="Times New Roman" w:hAnsi="Times New Roman" w:cs="Times New Roman"/>
-          <w:sz w:val="24"/>
-          <w:szCs w:val="24"/>
-        </w:rPr>
-        <w:t>Fearon</w:t>
-      </w:r>
-      <w:proofErr w:type="spellEnd"/>
-      <w:r>
-        <w:rPr>
-          <w:rFonts w:ascii="Times New Roman" w:hAnsi="Times New Roman" w:cs="Times New Roman"/>
-          <w:sz w:val="24"/>
-          <w:szCs w:val="24"/>
-        </w:rPr>
-        <w:t xml:space="preserve"> and </w:t>
-      </w:r>
-      <w:proofErr w:type="spellStart"/>
-      <w:r>
-        <w:rPr>
-          <w:rFonts w:ascii="Times New Roman" w:hAnsi="Times New Roman" w:cs="Times New Roman"/>
-          <w:sz w:val="24"/>
-          <w:szCs w:val="24"/>
-        </w:rPr>
-        <w:t>Laiti</w:t>
-      </w:r>
-      <w:r>
-        <w:rPr>
-          <w:rFonts w:ascii="Times New Roman" w:hAnsi="Times New Roman" w:cs="Times New Roman"/>
-          <w:sz w:val="24"/>
-          <w:szCs w:val="24"/>
-        </w:rPr>
-        <w:t>n</w:t>
-      </w:r>
-      <w:proofErr w:type="spellEnd"/>
-      <w:r>
-        <w:rPr>
-          <w:rFonts w:ascii="Times New Roman" w:hAnsi="Times New Roman" w:cs="Times New Roman"/>
-          <w:sz w:val="24"/>
-          <w:szCs w:val="24"/>
-        </w:rPr>
-        <w:t xml:space="preserve"> 2007; Doyle and </w:t>
-      </w:r>
-      <w:proofErr w:type="spellStart"/>
-      <w:r>
-        <w:rPr>
-          <w:rFonts w:ascii="Times New Roman" w:hAnsi="Times New Roman" w:cs="Times New Roman"/>
-          <w:sz w:val="24"/>
-          <w:szCs w:val="24"/>
-        </w:rPr>
-        <w:t>Sambanis</w:t>
-      </w:r>
-      <w:proofErr w:type="spellEnd"/>
-      <w:r>
-        <w:rPr>
-          <w:rFonts w:ascii="Times New Roman" w:hAnsi="Times New Roman" w:cs="Times New Roman"/>
-          <w:sz w:val="24"/>
-          <w:szCs w:val="24"/>
-        </w:rPr>
-        <w:t xml:space="preserve"> 2006).</w:t>
+        <w:t>e.g. Licklider 1995; Walter 1997, 2002; Fearon and Laiti</w:t>
+      </w:r>
+      <w:r>
+        <w:rPr>
+          <w:rFonts w:ascii="Times New Roman" w:hAnsi="Times New Roman" w:cs="Times New Roman"/>
+          <w:sz w:val="24"/>
+          <w:szCs w:val="24"/>
+        </w:rPr>
+        <w:t>n 2007; Doyle and Sambanis 2006).</w:t>
       </w:r>
       <w:r>
         <w:rPr>
@@ -6183,25 +5771,7 @@
           <w:sz w:val="24"/>
           <w:szCs w:val="24"/>
         </w:rPr>
-        <w:t xml:space="preserve">Weimer 1978; </w:t>
-      </w:r>
-      <w:proofErr w:type="spellStart"/>
-      <w:r>
-        <w:rPr>
-          <w:rFonts w:ascii="Times New Roman" w:hAnsi="Times New Roman" w:cs="Times New Roman"/>
-          <w:sz w:val="24"/>
-          <w:szCs w:val="24"/>
-        </w:rPr>
-        <w:t>Fearon</w:t>
-      </w:r>
-      <w:proofErr w:type="spellEnd"/>
-      <w:r>
-        <w:rPr>
-          <w:rFonts w:ascii="Times New Roman" w:hAnsi="Times New Roman" w:cs="Times New Roman"/>
-          <w:sz w:val="24"/>
-          <w:szCs w:val="24"/>
-        </w:rPr>
-        <w:t xml:space="preserve"> 2004</w:t>
+        <w:t>Weimer 1978; Fearon 2004</w:t>
       </w:r>
       <w:r>
         <w:rPr>
@@ -6217,25 +5787,7 @@
           <w:sz w:val="24"/>
           <w:szCs w:val="24"/>
         </w:rPr>
-        <w:t xml:space="preserve">  While the central government might initially grant the secessionist elite a high level of autonomy in exchange for agreeing to reunification, the level of autonomy is likely to decrease over time, perhaps quite quickly.  Reference to the cases of Abkhazia and </w:t>
-      </w:r>
-      <w:proofErr w:type="spellStart"/>
-      <w:r>
-        <w:rPr>
-          <w:rFonts w:ascii="Times New Roman" w:hAnsi="Times New Roman" w:cs="Times New Roman"/>
-          <w:sz w:val="24"/>
-          <w:szCs w:val="24"/>
-        </w:rPr>
-        <w:t>Gagauzia</w:t>
-      </w:r>
-      <w:proofErr w:type="spellEnd"/>
-      <w:r>
-        <w:rPr>
-          <w:rFonts w:ascii="Times New Roman" w:hAnsi="Times New Roman" w:cs="Times New Roman"/>
-          <w:sz w:val="24"/>
-          <w:szCs w:val="24"/>
-        </w:rPr>
-        <w:t xml:space="preserve"> are informative here.</w:t>
+        <w:t xml:space="preserve">  While the central government might initially grant the secessionist elite a high level of autonomy in exchange for agreeing to reunification, the level of autonomy is likely to decrease over time, perhaps quite quickly.  Reference to the cases of Abkhazia and Gagauzia are informative here.</w:t>
       </w:r>
     </w:p>
     <w:p>
@@ -6254,25 +5806,7 @@
           <w:sz w:val="24"/>
           <w:szCs w:val="24"/>
         </w:rPr>
-        <w:t xml:space="preserve">At the time of secession, ethnic </w:t>
-      </w:r>
-      <w:proofErr w:type="spellStart"/>
-      <w:r>
-        <w:rPr>
-          <w:rFonts w:ascii="Times New Roman" w:hAnsi="Times New Roman" w:cs="Times New Roman"/>
-          <w:sz w:val="24"/>
-          <w:szCs w:val="24"/>
-        </w:rPr>
-        <w:t>Akbhaz</w:t>
-      </w:r>
-      <w:proofErr w:type="spellEnd"/>
-      <w:r>
-        <w:rPr>
-          <w:rFonts w:ascii="Times New Roman" w:hAnsi="Times New Roman" w:cs="Times New Roman"/>
-          <w:sz w:val="24"/>
-          <w:szCs w:val="24"/>
-        </w:rPr>
-        <w:t xml:space="preserve"> made up a minority of the population of Abkhazia</w:t>
+        <w:t>At the time of secession, ethnic Akbhaz made up a minority of the population of Abkhazia</w:t>
       </w:r>
       <w:r>
         <w:rPr>
@@ -6288,25 +5822,7 @@
           <w:sz w:val="24"/>
           <w:szCs w:val="24"/>
         </w:rPr>
-        <w:t xml:space="preserve">Cornell 2001; </w:t>
-      </w:r>
-      <w:proofErr w:type="spellStart"/>
-      <w:r>
-        <w:rPr>
-          <w:rFonts w:ascii="Times New Roman" w:hAnsi="Times New Roman" w:cs="Times New Roman"/>
-          <w:sz w:val="24"/>
-          <w:szCs w:val="24"/>
-        </w:rPr>
-        <w:t>Wooleh</w:t>
-      </w:r>
-      <w:proofErr w:type="spellEnd"/>
-      <w:r>
-        <w:rPr>
-          <w:rFonts w:ascii="Times New Roman" w:hAnsi="Times New Roman" w:cs="Times New Roman"/>
-          <w:sz w:val="24"/>
-          <w:szCs w:val="24"/>
-        </w:rPr>
-        <w:t xml:space="preserve"> 2006</w:t>
+        <w:t>Cornell 2001; Wooleh 2006</w:t>
       </w:r>
       <w:r>
         <w:rPr>
@@ -6383,131 +5899,13 @@
         </w:rPr>
         <w:tab/>
       </w:r>
-      <w:proofErr w:type="spellStart"/>
-      <w:r>
-        <w:rPr>
-          <w:rFonts w:ascii="Times New Roman" w:hAnsi="Times New Roman" w:cs="Times New Roman"/>
-          <w:sz w:val="24"/>
-          <w:szCs w:val="24"/>
-        </w:rPr>
-        <w:t>Gagauzia</w:t>
-      </w:r>
-      <w:proofErr w:type="spellEnd"/>
-      <w:r>
-        <w:rPr>
-          <w:rFonts w:ascii="Times New Roman" w:hAnsi="Times New Roman" w:cs="Times New Roman"/>
-          <w:sz w:val="24"/>
-          <w:szCs w:val="24"/>
-        </w:rPr>
-        <w:t xml:space="preserve"> achieved de facto independence at the time of the Soviet Union's collapse, but agreed to rejoin Moldova in 1994 as an autonomous region.  While </w:t>
-      </w:r>
-      <w:proofErr w:type="spellStart"/>
-      <w:r>
-        <w:rPr>
-          <w:rFonts w:ascii="Times New Roman" w:hAnsi="Times New Roman" w:cs="Times New Roman"/>
-          <w:sz w:val="24"/>
-          <w:szCs w:val="24"/>
-        </w:rPr>
-        <w:t>Gagauzia</w:t>
-      </w:r>
-      <w:proofErr w:type="spellEnd"/>
-      <w:r>
-        <w:rPr>
-          <w:rFonts w:ascii="Times New Roman" w:hAnsi="Times New Roman" w:cs="Times New Roman"/>
-          <w:sz w:val="24"/>
-          <w:szCs w:val="24"/>
-        </w:rPr>
-        <w:t xml:space="preserve"> was granted substantial autonomy under the Moldovan Law on the Special Legal Status of </w:t>
-      </w:r>
-      <w:proofErr w:type="spellStart"/>
-      <w:r>
-        <w:rPr>
-          <w:rFonts w:ascii="Times New Roman" w:hAnsi="Times New Roman" w:cs="Times New Roman"/>
-          <w:sz w:val="24"/>
-          <w:szCs w:val="24"/>
-        </w:rPr>
-        <w:t>Gagauzia</w:t>
-      </w:r>
-      <w:proofErr w:type="spellEnd"/>
-      <w:r>
-        <w:rPr>
-          <w:rFonts w:ascii="Times New Roman" w:hAnsi="Times New Roman" w:cs="Times New Roman"/>
-          <w:sz w:val="24"/>
-          <w:szCs w:val="24"/>
-        </w:rPr>
-        <w:t xml:space="preserve">, when the governor of </w:t>
-      </w:r>
-      <w:proofErr w:type="spellStart"/>
-      <w:r>
-        <w:rPr>
-          <w:rFonts w:ascii="Times New Roman" w:hAnsi="Times New Roman" w:cs="Times New Roman"/>
-          <w:sz w:val="24"/>
-          <w:szCs w:val="24"/>
-        </w:rPr>
-        <w:t>Gagauzia</w:t>
-      </w:r>
-      <w:proofErr w:type="spellEnd"/>
-      <w:r>
-        <w:rPr>
-          <w:rFonts w:ascii="Times New Roman" w:hAnsi="Times New Roman" w:cs="Times New Roman"/>
-          <w:sz w:val="24"/>
-          <w:szCs w:val="24"/>
-        </w:rPr>
-        <w:t xml:space="preserve">, </w:t>
-      </w:r>
-      <w:proofErr w:type="spellStart"/>
-      <w:r>
-        <w:rPr>
-          <w:rFonts w:ascii="Times New Roman" w:hAnsi="Times New Roman" w:cs="Times New Roman"/>
-          <w:sz w:val="24"/>
-          <w:szCs w:val="24"/>
-        </w:rPr>
-        <w:t>Dmitrii</w:t>
-      </w:r>
-      <w:proofErr w:type="spellEnd"/>
-      <w:r>
-        <w:rPr>
-          <w:rFonts w:ascii="Times New Roman" w:hAnsi="Times New Roman" w:cs="Times New Roman"/>
-          <w:sz w:val="24"/>
-          <w:szCs w:val="24"/>
-        </w:rPr>
-        <w:t xml:space="preserve"> </w:t>
-      </w:r>
-      <w:proofErr w:type="spellStart"/>
-      <w:r>
-        <w:rPr>
-          <w:rFonts w:ascii="Times New Roman" w:hAnsi="Times New Roman" w:cs="Times New Roman"/>
-          <w:sz w:val="24"/>
-          <w:szCs w:val="24"/>
-        </w:rPr>
-        <w:t>Croiter</w:t>
-      </w:r>
-      <w:proofErr w:type="spellEnd"/>
-      <w:r>
-        <w:rPr>
-          <w:rFonts w:ascii="Times New Roman" w:hAnsi="Times New Roman" w:cs="Times New Roman"/>
-          <w:sz w:val="24"/>
-          <w:szCs w:val="24"/>
-        </w:rPr>
-        <w:t xml:space="preserve">, moved to assert these powers in 1999, the Moldovan government balked.  By 2002, </w:t>
-      </w:r>
-      <w:proofErr w:type="spellStart"/>
-      <w:r>
-        <w:rPr>
-          <w:rFonts w:ascii="Times New Roman" w:hAnsi="Times New Roman" w:cs="Times New Roman"/>
-          <w:sz w:val="24"/>
-          <w:szCs w:val="24"/>
-        </w:rPr>
-        <w:t>Croiter</w:t>
-      </w:r>
-      <w:proofErr w:type="spellEnd"/>
-      <w:r>
-        <w:rPr>
-          <w:rFonts w:ascii="Times New Roman" w:hAnsi="Times New Roman" w:cs="Times New Roman"/>
-          <w:sz w:val="24"/>
-          <w:szCs w:val="24"/>
-        </w:rPr>
-        <w:t xml:space="preserve"> was forced to resign, effectively deposed by the Moldovan government.  The Moldovan government jailed a number of other Gagauz politicians, and while Gagauz autonomy was enshrined in the Moldovan constitution in 2003, the de facto level of autonomy has been limited by continued central government meddling in less-than-free regional </w:t>
+      <w:r>
+        <w:rPr>
+          <w:rFonts w:ascii="Times New Roman" w:hAnsi="Times New Roman" w:cs="Times New Roman"/>
+          <w:sz w:val="24"/>
+          <w:szCs w:val="24"/>
+        </w:rPr>
+        <w:t xml:space="preserve">Gagauzia achieved de facto independence at the time of the Soviet Union's collapse, but agreed to rejoin Moldova in 1994 as an autonomous region.  While Gagauzia was granted substantial autonomy under the Moldovan Law on the Special Legal Status of Gagauzia, when the governor of Gagauzia, Dmitrii Croiter, moved to assert these powers in 1999, the Moldovan government balked.  By 2002, Croiter was forced to resign, effectively deposed by the Moldovan government.  The Moldovan government jailed a number of other Gagauz politicians, and while Gagauz autonomy was enshrined in the Moldovan constitution in 2003, the de facto level of autonomy has been limited by continued central government meddling in less-than-free regional </w:t>
       </w:r>
       <w:r>
         <w:rPr>
@@ -6525,7 +5923,7 @@
           <w:sz w:val="24"/>
           <w:szCs w:val="24"/>
         </w:rPr>
-        <w:endnoteReference w:id="5"/>
+        <w:endnoteReference w:id="6"/>
       </w:r>
       <w:r>
         <w:rPr>
@@ -6541,25 +5939,7 @@
           <w:sz w:val="24"/>
           <w:szCs w:val="24"/>
         </w:rPr>
-        <w:t xml:space="preserve"> The payoffs to </w:t>
-      </w:r>
-      <w:proofErr w:type="spellStart"/>
-      <w:r>
-        <w:rPr>
-          <w:rFonts w:ascii="Times New Roman" w:hAnsi="Times New Roman" w:cs="Times New Roman"/>
-          <w:sz w:val="24"/>
-          <w:szCs w:val="24"/>
-        </w:rPr>
-        <w:t>Gagauzia</w:t>
-      </w:r>
-      <w:proofErr w:type="spellEnd"/>
-      <w:r>
-        <w:rPr>
-          <w:rFonts w:ascii="Times New Roman" w:hAnsi="Times New Roman" w:cs="Times New Roman"/>
-          <w:sz w:val="24"/>
-          <w:szCs w:val="24"/>
-        </w:rPr>
-        <w:t xml:space="preserve"> for ceding have turned out to be quite low, and a similar fate can rationally be expected by other unrecognized states who choose to cede.</w:t>
+        <w:t xml:space="preserve"> The payoffs to Gagauzia for ceding have turned out to be quite low, and a similar fate can rationally be expected by other unrecognized states who choose to cede.</w:t>
       </w:r>
       <w:r>
         <w:rPr>
@@ -6568,7 +5948,7 @@
           <w:sz w:val="24"/>
           <w:szCs w:val="24"/>
         </w:rPr>
-        <w:endnoteReference w:id="6"/>
+        <w:endnoteReference w:id="7"/>
       </w:r>
     </w:p>
     <w:p>
@@ -6839,25 +6219,7 @@
           <w:sz w:val="24"/>
           <w:szCs w:val="24"/>
         </w:rPr>
-        <w:t xml:space="preserve">The intended effect of sanctions is to make the status quo less appealing vis-\`{a}-vis ceding. </w:t>
-      </w:r>
-      <w:proofErr w:type="gramStart"/>
-      <w:r>
-        <w:rPr>
-          <w:rFonts w:ascii="Times New Roman" w:hAnsi="Times New Roman" w:cs="Times New Roman"/>
-          <w:sz w:val="24"/>
-          <w:szCs w:val="24"/>
-        </w:rPr>
-        <w:t>However</w:t>
-      </w:r>
-      <w:proofErr w:type="gramEnd"/>
-      <w:r>
-        <w:rPr>
-          <w:rFonts w:ascii="Times New Roman" w:hAnsi="Times New Roman" w:cs="Times New Roman"/>
-          <w:sz w:val="24"/>
-          <w:szCs w:val="24"/>
-        </w:rPr>
-        <w:t xml:space="preserve"> any sanctions that increase the secessionists' hostility toward reunification will also increase the range of conditions under which war will be chosen.  Sanctions can have this effect if they reduce the secessionists' quality of life under the status quo %(via imposition of economic costs)</w:t>
+        <w:t>The intended effect of sanctions is to make the status quo less appealing vis-\`{a}-vis ceding. However any sanctions that increase the secessionists' hostility toward reunification will also increase the range of conditions under which war will be chosen.  Sanctions can have this effect if they reduce the secessionists' quality of life under the status quo %(via imposition of economic costs)</w:t>
       </w:r>
     </w:p>
     <w:p>
@@ -6894,25 +6256,7 @@
           <w:sz w:val="24"/>
           <w:szCs w:val="24"/>
         </w:rPr>
-        <w:t xml:space="preserve">Compounding this, sanctions that reduce the secessionists' military capabilities (and thus reduce the secessionists' expected payoffs from war) also have the effect of making military </w:t>
-      </w:r>
-      <w:proofErr w:type="spellStart"/>
-      <w:r>
-        <w:rPr>
-          <w:rFonts w:ascii="Times New Roman" w:hAnsi="Times New Roman" w:cs="Times New Roman"/>
-          <w:sz w:val="24"/>
-          <w:szCs w:val="24"/>
-        </w:rPr>
-        <w:t>reconquest</w:t>
-      </w:r>
-      <w:proofErr w:type="spellEnd"/>
-      <w:r>
-        <w:rPr>
-          <w:rFonts w:ascii="Times New Roman" w:hAnsi="Times New Roman" w:cs="Times New Roman"/>
-          <w:sz w:val="24"/>
-          <w:szCs w:val="24"/>
-        </w:rPr>
-        <w:t xml:space="preserve"> easier for the home state, making it more likely that the home state will attack. In either case, the range of conditions under which war will be initiated becomes broader.</w:t>
+        <w:t>Compounding this, sanctions that reduce the secessionists' military capabilities (and thus reduce the secessionists' expected payoffs from war) also have the effect of making military reconquest easier for the home state, making it more likely that the home state will attack. In either case, the range of conditions under which war will be initiated becomes broader.</w:t>
       </w:r>
       <w:r>
         <w:rPr>
@@ -6921,7 +6265,7 @@
           <w:sz w:val="24"/>
           <w:szCs w:val="24"/>
         </w:rPr>
-        <w:endnoteReference w:id="7"/>
+        <w:endnoteReference w:id="8"/>
       </w:r>
     </w:p>
     <w:p>
@@ -7046,25 +6390,7 @@
           <w:sz w:val="24"/>
           <w:szCs w:val="24"/>
         </w:rPr>
-        <w:t xml:space="preserve"> However, this strategy is only tenable when the only impediment to settlement is the </w:t>
-      </w:r>
-      <w:proofErr w:type="spellStart"/>
-      <w:r>
-        <w:rPr>
-          <w:rFonts w:ascii="Times New Roman" w:hAnsi="Times New Roman" w:cs="Times New Roman"/>
-          <w:sz w:val="24"/>
-          <w:szCs w:val="24"/>
-        </w:rPr>
-        <w:t>unenforcability</w:t>
-      </w:r>
-      <w:proofErr w:type="spellEnd"/>
-      <w:r>
-        <w:rPr>
-          <w:rFonts w:ascii="Times New Roman" w:hAnsi="Times New Roman" w:cs="Times New Roman"/>
-          <w:sz w:val="24"/>
-          <w:szCs w:val="24"/>
-        </w:rPr>
-        <w:t xml:space="preserve"> of a bargain, and when the international community is credible as an enforcer of that bargain.</w:t>
+        <w:t xml:space="preserve"> However, this strategy is only tenable when the only impediment to settlement is the unenforcability of a bargain, and when the international community is credible as an enforcer of that bargain.</w:t>
       </w:r>
     </w:p>
     <w:p>
@@ -7128,7 +6454,7 @@
           <w:sz w:val="24"/>
           <w:szCs w:val="24"/>
         </w:rPr>
-        <w:endnoteReference w:id="8"/>
+        <w:endnoteReference w:id="9"/>
       </w:r>
       <w:r>
         <w:rPr>
@@ -7225,8 +6551,6 @@
           <w:szCs w:val="24"/>
         </w:rPr>
       </w:pPr>
-      <w:bookmarkStart w:id="0" w:name="_GoBack"/>
-      <w:bookmarkEnd w:id="0"/>
       <w:r>
         <w:rPr>
           <w:rFonts w:ascii="Times New Roman" w:hAnsi="Times New Roman" w:cs="Times New Roman"/>
@@ -7268,7 +6592,7 @@
 </file>
 
 <file path=word/endnotes.xml><?xml version="1.0" encoding="utf-8"?>
-<w:endnotes xmlns:wpc="http://schemas.microsoft.com/office/word/2010/wordprocessingCanvas" xmlns:mo="http://schemas.microsoft.com/office/mac/office/2008/main" xmlns:mc="http://schemas.openxmlformats.org/markup-compatibility/2006" xmlns:mv="urn:schemas-microsoft-com:mac:vml" xmlns:o="urn:schemas-microsoft-com:office:office" xmlns:r="http://schemas.openxmlformats.org/officeDocument/2006/relationships" xmlns:m="http://schemas.openxmlformats.org/officeDocument/2006/math" xmlns:v="urn:schemas-microsoft-com:vml" xmlns:wp14="http://schemas.microsoft.com/office/word/2010/wordprocessingDrawing" xmlns:wp="http://schemas.openxmlformats.org/drawingml/2006/wordprocessingDrawing" xmlns:w10="urn:schemas-microsoft-com:office:word" xmlns:w="http://schemas.openxmlformats.org/wordprocessingml/2006/main" xmlns:w14="http://schemas.microsoft.com/office/word/2010/wordml" xmlns:w15="http://schemas.microsoft.com/office/word/2012/wordml" xmlns:wpg="http://schemas.microsoft.com/office/word/2010/wordprocessingGroup" xmlns:wpi="http://schemas.microsoft.com/office/word/2010/wordprocessingInk" xmlns:wne="http://schemas.microsoft.com/office/word/2006/wordml" xmlns:wps="http://schemas.microsoft.com/office/word/2010/wordprocessingShape" mc:Ignorable="w14 w15 wp14">
+<w:endnotes xmlns:wpc="http://schemas.microsoft.com/office/word/2010/wordprocessingCanvas" xmlns:cx="http://schemas.microsoft.com/office/drawing/2014/chartex" xmlns:cx1="http://schemas.microsoft.com/office/drawing/2015/9/8/chartex" xmlns:cx2="http://schemas.microsoft.com/office/drawing/2015/10/21/chartex" xmlns:cx3="http://schemas.microsoft.com/office/drawing/2016/5/9/chartex" xmlns:cx4="http://schemas.microsoft.com/office/drawing/2016/5/10/chartex" xmlns:cx5="http://schemas.microsoft.com/office/drawing/2016/5/11/chartex" xmlns:cx6="http://schemas.microsoft.com/office/drawing/2016/5/12/chartex" xmlns:cx7="http://schemas.microsoft.com/office/drawing/2016/5/13/chartex" xmlns:cx8="http://schemas.microsoft.com/office/drawing/2016/5/14/chartex" xmlns:mc="http://schemas.openxmlformats.org/markup-compatibility/2006" xmlns:aink="http://schemas.microsoft.com/office/drawing/2016/ink" xmlns:am3d="http://schemas.microsoft.com/office/drawing/2017/model3d" xmlns:o="urn:schemas-microsoft-com:office:office" xmlns:r="http://schemas.openxmlformats.org/officeDocument/2006/relationships" xmlns:m="http://schemas.openxmlformats.org/officeDocument/2006/math" xmlns:v="urn:schemas-microsoft-com:vml" xmlns:wp14="http://schemas.microsoft.com/office/word/2010/wordprocessingDrawing" xmlns:wp="http://schemas.openxmlformats.org/drawingml/2006/wordprocessingDrawing" xmlns:w10="urn:schemas-microsoft-com:office:word" xmlns:w="http://schemas.openxmlformats.org/wordprocessingml/2006/main" xmlns:w14="http://schemas.microsoft.com/office/word/2010/wordml" xmlns:w15="http://schemas.microsoft.com/office/word/2012/wordml" xmlns:w16cid="http://schemas.microsoft.com/office/word/2016/wordml/cid" xmlns:w16se="http://schemas.microsoft.com/office/word/2015/wordml/symex" xmlns:wpg="http://schemas.microsoft.com/office/word/2010/wordprocessingGroup" xmlns:wpi="http://schemas.microsoft.com/office/word/2010/wordprocessingInk" xmlns:wne="http://schemas.microsoft.com/office/word/2006/wordml" xmlns:wps="http://schemas.microsoft.com/office/word/2010/wordprocessingShape" mc:Ignorable="w14 w15 w16se w16cid wp14">
   <w:endnote w:type="separator" w:id="-1">
     <w:p>
       <w:pPr>
@@ -7331,17 +6655,8 @@
         <w:rPr>
           <w:rFonts w:ascii="Times New Roman" w:hAnsi="Times New Roman" w:cs="Times New Roman"/>
           <w:sz w:val="24"/>
-          <w:szCs w:val="24"/>
-        </w:rPr>
-        <w:t>The international community might also provoke the government to fight, but it</w:t>
-      </w:r>
-      <w:r>
-        <w:rPr>
-          <w:rFonts w:ascii="Times New Roman" w:hAnsi="Times New Roman" w:cs="Times New Roman"/>
-          <w:sz w:val="24"/>
-          <w:szCs w:val="24"/>
-        </w:rPr>
-        <w:t xml:space="preserve"> is assumed to avoid conflict.</w:t>
+        </w:rPr>
+        <w:t>Our concept of equilibrium is stationary Markov equilibrium in which strategies ignore all details of the history aside from the current state.</w:t>
       </w:r>
     </w:p>
   </w:endnote>
@@ -7365,61 +6680,15 @@
           <w:sz w:val="24"/>
           <w:szCs w:val="24"/>
         </w:rPr>
-        <w:t xml:space="preserve">For an excellent discussion of the case of </w:t>
-      </w:r>
-      <w:proofErr w:type="spellStart"/>
-      <w:r>
-        <w:rPr>
-          <w:rFonts w:ascii="Times New Roman" w:hAnsi="Times New Roman" w:cs="Times New Roman"/>
-          <w:sz w:val="24"/>
-          <w:szCs w:val="24"/>
-        </w:rPr>
-        <w:t>Republika</w:t>
-      </w:r>
-      <w:proofErr w:type="spellEnd"/>
-      <w:r>
-        <w:rPr>
-          <w:rFonts w:ascii="Times New Roman" w:hAnsi="Times New Roman" w:cs="Times New Roman"/>
-          <w:sz w:val="24"/>
-          <w:szCs w:val="24"/>
-        </w:rPr>
-        <w:t xml:space="preserve"> </w:t>
-      </w:r>
-      <w:proofErr w:type="spellStart"/>
-      <w:r>
-        <w:rPr>
-          <w:rFonts w:ascii="Times New Roman" w:hAnsi="Times New Roman" w:cs="Times New Roman"/>
-          <w:sz w:val="24"/>
-          <w:szCs w:val="24"/>
-        </w:rPr>
-        <w:t>Srpska</w:t>
-      </w:r>
-      <w:proofErr w:type="spellEnd"/>
-      <w:r>
-        <w:rPr>
-          <w:rFonts w:ascii="Times New Roman" w:hAnsi="Times New Roman" w:cs="Times New Roman"/>
-          <w:sz w:val="24"/>
-          <w:szCs w:val="24"/>
-        </w:rPr>
-        <w:t xml:space="preserve">, see </w:t>
-      </w:r>
-      <w:proofErr w:type="spellStart"/>
-      <w:r>
-        <w:rPr>
-          <w:rFonts w:ascii="Times New Roman" w:hAnsi="Times New Roman" w:cs="Times New Roman"/>
-          <w:sz w:val="24"/>
-          <w:szCs w:val="24"/>
-        </w:rPr>
-        <w:t>Zahar</w:t>
-      </w:r>
-      <w:proofErr w:type="spellEnd"/>
-      <w:r>
-        <w:rPr>
-          <w:rFonts w:ascii="Times New Roman" w:hAnsi="Times New Roman" w:cs="Times New Roman"/>
-          <w:sz w:val="24"/>
-          <w:szCs w:val="24"/>
-        </w:rPr>
-        <w:t xml:space="preserve"> 2004.</w:t>
+        <w:t>The international community might also provoke the government to fight, but it</w:t>
+      </w:r>
+      <w:r>
+        <w:rPr>
+          <w:rFonts w:ascii="Times New Roman" w:hAnsi="Times New Roman" w:cs="Times New Roman"/>
+          <w:sz w:val="24"/>
+          <w:szCs w:val="24"/>
+        </w:rPr>
+        <w:t xml:space="preserve"> is assumed to avoid conflict.</w:t>
       </w:r>
     </w:p>
   </w:endnote>
@@ -7443,7 +6712,7 @@
           <w:sz w:val="24"/>
           <w:szCs w:val="24"/>
         </w:rPr>
-        <w:t>We limit our discussion here to entities that had existed in a period of stalemate prior to reaching a settlement -- i.e. those that had maintained territorial control for at least two years.</w:t>
+        <w:t>For an excellent discussion of the case of Republika Srpska, see Zahar 2004.</w:t>
       </w:r>
     </w:p>
   </w:endnote>
@@ -7461,23 +6730,13 @@
       <w:r>
         <w:t xml:space="preserve"> </w:t>
       </w:r>
-      <w:proofErr w:type="spellStart"/>
-      <w:r>
-        <w:rPr>
-          <w:rFonts w:ascii="Times New Roman" w:hAnsi="Times New Roman" w:cs="Times New Roman"/>
-          <w:sz w:val="24"/>
-          <w:szCs w:val="24"/>
-        </w:rPr>
-        <w:t>Protsyk</w:t>
-      </w:r>
-      <w:proofErr w:type="spellEnd"/>
-      <w:r>
-        <w:rPr>
-          <w:rFonts w:ascii="Times New Roman" w:hAnsi="Times New Roman" w:cs="Times New Roman"/>
-          <w:sz w:val="24"/>
-          <w:szCs w:val="24"/>
-        </w:rPr>
-        <w:t xml:space="preserve"> (2010) provides an account of the "salami tactics" by which Moldovan authorities have gradually reclaimed powers originally granted to the regional government.</w:t>
+      <w:r>
+        <w:rPr>
+          <w:rFonts w:ascii="Times New Roman" w:hAnsi="Times New Roman" w:cs="Times New Roman"/>
+          <w:sz w:val="24"/>
+          <w:szCs w:val="24"/>
+        </w:rPr>
+        <w:t>We limit our discussion here to entities that had existed in a period of stalemate prior to reaching a settlement -- i.e. those that had maintained territorial control for at least two years.</w:t>
       </w:r>
     </w:p>
   </w:endnote>
@@ -7501,43 +6760,7 @@
           <w:sz w:val="24"/>
           <w:szCs w:val="24"/>
         </w:rPr>
-        <w:t xml:space="preserve">Roper (2002) argues that secessionists in </w:t>
-      </w:r>
-      <w:proofErr w:type="spellStart"/>
-      <w:r>
-        <w:rPr>
-          <w:rFonts w:ascii="Times New Roman" w:hAnsi="Times New Roman" w:cs="Times New Roman"/>
-          <w:sz w:val="24"/>
-          <w:szCs w:val="24"/>
-        </w:rPr>
-        <w:t>Transnistria</w:t>
-      </w:r>
-      <w:proofErr w:type="spellEnd"/>
-      <w:r>
-        <w:rPr>
-          <w:rFonts w:ascii="Times New Roman" w:hAnsi="Times New Roman" w:cs="Times New Roman"/>
-          <w:sz w:val="24"/>
-          <w:szCs w:val="24"/>
-        </w:rPr>
-        <w:t xml:space="preserve"> are wary of negotiated reunification precisely because of the creeping re-centralization they have observed in </w:t>
-      </w:r>
-      <w:proofErr w:type="spellStart"/>
-      <w:r>
-        <w:rPr>
-          <w:rFonts w:ascii="Times New Roman" w:hAnsi="Times New Roman" w:cs="Times New Roman"/>
-          <w:sz w:val="24"/>
-          <w:szCs w:val="24"/>
-        </w:rPr>
-        <w:t>Gagauzia</w:t>
-      </w:r>
-      <w:proofErr w:type="spellEnd"/>
-      <w:r>
-        <w:rPr>
-          <w:rFonts w:ascii="Times New Roman" w:hAnsi="Times New Roman" w:cs="Times New Roman"/>
-          <w:sz w:val="24"/>
-          <w:szCs w:val="24"/>
-        </w:rPr>
-        <w:t>.</w:t>
+        <w:t>Protsyk (2010) provides an account of the "salami tactics" by which Moldovan authorities have gradually reclaimed powers originally granted to the regional government.</w:t>
       </w:r>
     </w:p>
   </w:endnote>
@@ -7561,11 +6784,35 @@
           <w:sz w:val="24"/>
           <w:szCs w:val="24"/>
         </w:rPr>
-        <w:t>In most cases, the military position of the home state is stronger than that of the secessionists, so a further tip in the balance of military power toward the home state is more likely to induce war than a similar change in favor of the secessionists.</w:t>
+        <w:t>Roper (2002) argues that secessionists in Transnistria are wary of negotiated reunification precisely because of the creeping re-centralization they have observed in Gagauzia.</w:t>
       </w:r>
     </w:p>
   </w:endnote>
   <w:endnote w:id="8">
+    <w:p>
+      <w:pPr>
+        <w:pStyle w:val="EndnoteText"/>
+      </w:pPr>
+      <w:r>
+        <w:rPr>
+          <w:rStyle w:val="EndnoteReference"/>
+        </w:rPr>
+        <w:endnoteRef/>
+      </w:r>
+      <w:r>
+        <w:t xml:space="preserve"> </w:t>
+      </w:r>
+      <w:r>
+        <w:rPr>
+          <w:rFonts w:ascii="Times New Roman" w:hAnsi="Times New Roman" w:cs="Times New Roman"/>
+          <w:sz w:val="24"/>
+          <w:szCs w:val="24"/>
+        </w:rPr>
+        <w:t>In most cases, the military position of the home state is stronger than that of the secessionists, so a further tip in the balance of military power toward the home state is more likely to induce war than a similar change in favor of the secessionists.</w:t>
+      </w:r>
+    </w:p>
+  </w:endnote>
+  <w:endnote w:id="9">
     <w:p>
       <w:pPr>
         <w:pStyle w:val="EndnoteText"/>
@@ -7593,7 +6840,7 @@
 </file>
 
 <file path=word/footnotes.xml><?xml version="1.0" encoding="utf-8"?>
-<w:footnotes xmlns:wpc="http://schemas.microsoft.com/office/word/2010/wordprocessingCanvas" xmlns:mo="http://schemas.microsoft.com/office/mac/office/2008/main" xmlns:mc="http://schemas.openxmlformats.org/markup-compatibility/2006" xmlns:mv="urn:schemas-microsoft-com:mac:vml" xmlns:o="urn:schemas-microsoft-com:office:office" xmlns:r="http://schemas.openxmlformats.org/officeDocument/2006/relationships" xmlns:m="http://schemas.openxmlformats.org/officeDocument/2006/math" xmlns:v="urn:schemas-microsoft-com:vml" xmlns:wp14="http://schemas.microsoft.com/office/word/2010/wordprocessingDrawing" xmlns:wp="http://schemas.openxmlformats.org/drawingml/2006/wordprocessingDrawing" xmlns:w10="urn:schemas-microsoft-com:office:word" xmlns:w="http://schemas.openxmlformats.org/wordprocessingml/2006/main" xmlns:w14="http://schemas.microsoft.com/office/word/2010/wordml" xmlns:w15="http://schemas.microsoft.com/office/word/2012/wordml" xmlns:wpg="http://schemas.microsoft.com/office/word/2010/wordprocessingGroup" xmlns:wpi="http://schemas.microsoft.com/office/word/2010/wordprocessingInk" xmlns:wne="http://schemas.microsoft.com/office/word/2006/wordml" xmlns:wps="http://schemas.microsoft.com/office/word/2010/wordprocessingShape" mc:Ignorable="w14 w15 wp14">
+<w:footnotes xmlns:wpc="http://schemas.microsoft.com/office/word/2010/wordprocessingCanvas" xmlns:cx="http://schemas.microsoft.com/office/drawing/2014/chartex" xmlns:cx1="http://schemas.microsoft.com/office/drawing/2015/9/8/chartex" xmlns:cx2="http://schemas.microsoft.com/office/drawing/2015/10/21/chartex" xmlns:cx3="http://schemas.microsoft.com/office/drawing/2016/5/9/chartex" xmlns:cx4="http://schemas.microsoft.com/office/drawing/2016/5/10/chartex" xmlns:cx5="http://schemas.microsoft.com/office/drawing/2016/5/11/chartex" xmlns:cx6="http://schemas.microsoft.com/office/drawing/2016/5/12/chartex" xmlns:cx7="http://schemas.microsoft.com/office/drawing/2016/5/13/chartex" xmlns:cx8="http://schemas.microsoft.com/office/drawing/2016/5/14/chartex" xmlns:mc="http://schemas.openxmlformats.org/markup-compatibility/2006" xmlns:aink="http://schemas.microsoft.com/office/drawing/2016/ink" xmlns:am3d="http://schemas.microsoft.com/office/drawing/2017/model3d" xmlns:o="urn:schemas-microsoft-com:office:office" xmlns:r="http://schemas.openxmlformats.org/officeDocument/2006/relationships" xmlns:m="http://schemas.openxmlformats.org/officeDocument/2006/math" xmlns:v="urn:schemas-microsoft-com:vml" xmlns:wp14="http://schemas.microsoft.com/office/word/2010/wordprocessingDrawing" xmlns:wp="http://schemas.openxmlformats.org/drawingml/2006/wordprocessingDrawing" xmlns:w10="urn:schemas-microsoft-com:office:word" xmlns:w="http://schemas.openxmlformats.org/wordprocessingml/2006/main" xmlns:w14="http://schemas.microsoft.com/office/word/2010/wordml" xmlns:w15="http://schemas.microsoft.com/office/word/2012/wordml" xmlns:w16cid="http://schemas.microsoft.com/office/word/2016/wordml/cid" xmlns:w16se="http://schemas.microsoft.com/office/word/2015/wordml/symex" xmlns:wpg="http://schemas.microsoft.com/office/word/2010/wordprocessingGroup" xmlns:wpi="http://schemas.microsoft.com/office/word/2010/wordprocessingInk" xmlns:wne="http://schemas.microsoft.com/office/word/2006/wordml" xmlns:wps="http://schemas.microsoft.com/office/word/2010/wordprocessingShape" mc:Ignorable="w14 w15 w16se w16cid wp14">
   <w:footnote w:type="separator" w:id="-1">
     <w:p>
       <w:pPr>
@@ -7611,29 +6858,6 @@
       </w:pPr>
       <w:r>
         <w:continuationSeparator/>
-      </w:r>
-    </w:p>
-  </w:footnote>
-  <w:footnote w:id="1">
-    <w:p>
-      <w:pPr>
-        <w:pStyle w:val="FootnoteText"/>
-        <w:rPr>
-          <w:rFonts w:ascii="Times New Roman" w:hAnsi="Times New Roman" w:cs="Times New Roman"/>
-        </w:rPr>
-      </w:pPr>
-      <w:r>
-        <w:rPr>
-          <w:rStyle w:val="FootnoteReference"/>
-          <w:rFonts w:ascii="Times New Roman" w:hAnsi="Times New Roman" w:cs="Times New Roman"/>
-        </w:rPr>
-        <w:footnoteRef/>
-      </w:r>
-      <w:r>
-        <w:rPr>
-          <w:rFonts w:ascii="Times New Roman" w:hAnsi="Times New Roman" w:cs="Times New Roman"/>
-        </w:rPr>
-        <w:t xml:space="preserve"> Our concept of equilibrium is stationary Markov equilibrium in which strategies ignore all details of the history aside from the current state.</w:t>
       </w:r>
     </w:p>
   </w:footnote>
@@ -7641,8 +6865,8 @@
 </file>
 
 <file path=word/numbering.xml><?xml version="1.0" encoding="utf-8"?>
-<w:numbering xmlns:wpc="http://schemas.microsoft.com/office/word/2010/wordprocessingCanvas" xmlns:mo="http://schemas.microsoft.com/office/mac/office/2008/main" xmlns:mc="http://schemas.openxmlformats.org/markup-compatibility/2006" xmlns:mv="urn:schemas-microsoft-com:mac:vml" xmlns:o="urn:schemas-microsoft-com:office:office" xmlns:r="http://schemas.openxmlformats.org/officeDocument/2006/relationships" xmlns:m="http://schemas.openxmlformats.org/officeDocument/2006/math" xmlns:v="urn:schemas-microsoft-com:vml" xmlns:wp14="http://schemas.microsoft.com/office/word/2010/wordprocessingDrawing" xmlns:wp="http://schemas.openxmlformats.org/drawingml/2006/wordprocessingDrawing" xmlns:w10="urn:schemas-microsoft-com:office:word" xmlns:w="http://schemas.openxmlformats.org/wordprocessingml/2006/main" xmlns:w14="http://schemas.microsoft.com/office/word/2010/wordml" xmlns:w15="http://schemas.microsoft.com/office/word/2012/wordml" xmlns:wpg="http://schemas.microsoft.com/office/word/2010/wordprocessingGroup" xmlns:wpi="http://schemas.microsoft.com/office/word/2010/wordprocessingInk" xmlns:wne="http://schemas.microsoft.com/office/word/2006/wordml" xmlns:wps="http://schemas.microsoft.com/office/word/2010/wordprocessingShape" mc:Ignorable="w14 w15 wp14">
-  <w:abstractNum w:abstractNumId="0">
+<w:numbering xmlns:wpc="http://schemas.microsoft.com/office/word/2010/wordprocessingCanvas" xmlns:cx="http://schemas.microsoft.com/office/drawing/2014/chartex" xmlns:cx1="http://schemas.microsoft.com/office/drawing/2015/9/8/chartex" xmlns:cx2="http://schemas.microsoft.com/office/drawing/2015/10/21/chartex" xmlns:cx3="http://schemas.microsoft.com/office/drawing/2016/5/9/chartex" xmlns:cx4="http://schemas.microsoft.com/office/drawing/2016/5/10/chartex" xmlns:cx5="http://schemas.microsoft.com/office/drawing/2016/5/11/chartex" xmlns:cx6="http://schemas.microsoft.com/office/drawing/2016/5/12/chartex" xmlns:cx7="http://schemas.microsoft.com/office/drawing/2016/5/13/chartex" xmlns:cx8="http://schemas.microsoft.com/office/drawing/2016/5/14/chartex" xmlns:mc="http://schemas.openxmlformats.org/markup-compatibility/2006" xmlns:aink="http://schemas.microsoft.com/office/drawing/2016/ink" xmlns:am3d="http://schemas.microsoft.com/office/drawing/2017/model3d" xmlns:o="urn:schemas-microsoft-com:office:office" xmlns:r="http://schemas.openxmlformats.org/officeDocument/2006/relationships" xmlns:m="http://schemas.openxmlformats.org/officeDocument/2006/math" xmlns:v="urn:schemas-microsoft-com:vml" xmlns:wp14="http://schemas.microsoft.com/office/word/2010/wordprocessingDrawing" xmlns:wp="http://schemas.openxmlformats.org/drawingml/2006/wordprocessingDrawing" xmlns:w10="urn:schemas-microsoft-com:office:word" xmlns:w="http://schemas.openxmlformats.org/wordprocessingml/2006/main" xmlns:w14="http://schemas.microsoft.com/office/word/2010/wordml" xmlns:w15="http://schemas.microsoft.com/office/word/2012/wordml" xmlns:w16cid="http://schemas.microsoft.com/office/word/2016/wordml/cid" xmlns:w16se="http://schemas.microsoft.com/office/word/2015/wordml/symex" xmlns:wpg="http://schemas.microsoft.com/office/word/2010/wordprocessingGroup" xmlns:wpi="http://schemas.microsoft.com/office/word/2010/wordprocessingInk" xmlns:wne="http://schemas.microsoft.com/office/word/2006/wordml" xmlns:wps="http://schemas.microsoft.com/office/word/2010/wordprocessingShape" mc:Ignorable="w14 w15 w16se w16cid wp14">
+  <w:abstractNum w:abstractNumId="0" w15:restartNumberingAfterBreak="0">
     <w:nsid w:val="18ED7B9C"/>
     <w:multiLevelType w:val="hybridMultilevel"/>
     <w:tmpl w:val="9F90CA9E"/>
@@ -7732,7 +6956,96 @@
       </w:pPr>
     </w:lvl>
   </w:abstractNum>
-  <w:abstractNum w:abstractNumId="1">
+  <w:abstractNum w:abstractNumId="1" w15:restartNumberingAfterBreak="0">
+    <w:nsid w:val="2E9F540F"/>
+    <w:multiLevelType w:val="hybridMultilevel"/>
+    <w:tmpl w:val="0CC666AE"/>
+    <w:lvl w:ilvl="0" w:tplc="ADF0448A">
+      <w:start w:val="1"/>
+      <w:numFmt w:val="bullet"/>
+      <w:lvlText w:val=""/>
+      <w:lvlJc w:val="left"/>
+      <w:pPr>
+        <w:ind w:left="720" w:hanging="360"/>
+      </w:pPr>
+      <w:rPr>
+        <w:rFonts w:ascii="Symbol" w:hAnsi="Symbol" w:hint="default"/>
+      </w:rPr>
+    </w:lvl>
+    <w:lvl w:ilvl="1" w:tplc="04090019" w:tentative="1">
+      <w:start w:val="1"/>
+      <w:numFmt w:val="lowerLetter"/>
+      <w:lvlText w:val="%2."/>
+      <w:lvlJc w:val="left"/>
+      <w:pPr>
+        <w:ind w:left="1440" w:hanging="360"/>
+      </w:pPr>
+    </w:lvl>
+    <w:lvl w:ilvl="2" w:tplc="0409001B" w:tentative="1">
+      <w:start w:val="1"/>
+      <w:numFmt w:val="lowerRoman"/>
+      <w:lvlText w:val="%3."/>
+      <w:lvlJc w:val="right"/>
+      <w:pPr>
+        <w:ind w:left="2160" w:hanging="180"/>
+      </w:pPr>
+    </w:lvl>
+    <w:lvl w:ilvl="3" w:tplc="0409000F" w:tentative="1">
+      <w:start w:val="1"/>
+      <w:numFmt w:val="decimal"/>
+      <w:lvlText w:val="%4."/>
+      <w:lvlJc w:val="left"/>
+      <w:pPr>
+        <w:ind w:left="2880" w:hanging="360"/>
+      </w:pPr>
+    </w:lvl>
+    <w:lvl w:ilvl="4" w:tplc="04090019" w:tentative="1">
+      <w:start w:val="1"/>
+      <w:numFmt w:val="lowerLetter"/>
+      <w:lvlText w:val="%5."/>
+      <w:lvlJc w:val="left"/>
+      <w:pPr>
+        <w:ind w:left="3600" w:hanging="360"/>
+      </w:pPr>
+    </w:lvl>
+    <w:lvl w:ilvl="5" w:tplc="0409001B" w:tentative="1">
+      <w:start w:val="1"/>
+      <w:numFmt w:val="lowerRoman"/>
+      <w:lvlText w:val="%6."/>
+      <w:lvlJc w:val="right"/>
+      <w:pPr>
+        <w:ind w:left="4320" w:hanging="180"/>
+      </w:pPr>
+    </w:lvl>
+    <w:lvl w:ilvl="6" w:tplc="0409000F" w:tentative="1">
+      <w:start w:val="1"/>
+      <w:numFmt w:val="decimal"/>
+      <w:lvlText w:val="%7."/>
+      <w:lvlJc w:val="left"/>
+      <w:pPr>
+        <w:ind w:left="5040" w:hanging="360"/>
+      </w:pPr>
+    </w:lvl>
+    <w:lvl w:ilvl="7" w:tplc="04090019" w:tentative="1">
+      <w:start w:val="1"/>
+      <w:numFmt w:val="lowerLetter"/>
+      <w:lvlText w:val="%8."/>
+      <w:lvlJc w:val="left"/>
+      <w:pPr>
+        <w:ind w:left="5760" w:hanging="360"/>
+      </w:pPr>
+    </w:lvl>
+    <w:lvl w:ilvl="8" w:tplc="0409001B" w:tentative="1">
+      <w:start w:val="1"/>
+      <w:numFmt w:val="lowerRoman"/>
+      <w:lvlText w:val="%9."/>
+      <w:lvlJc w:val="right"/>
+      <w:pPr>
+        <w:ind w:left="6480" w:hanging="180"/>
+      </w:pPr>
+    </w:lvl>
+  </w:abstractNum>
+  <w:abstractNum w:abstractNumId="2" w15:restartNumberingAfterBreak="0">
     <w:nsid w:val="3BD35149"/>
     <w:multiLevelType w:val="hybridMultilevel"/>
     <w:tmpl w:val="69F8BE08"/>
@@ -7821,7 +7134,7 @@
       </w:pPr>
     </w:lvl>
   </w:abstractNum>
-  <w:abstractNum w:abstractNumId="2">
+  <w:abstractNum w:abstractNumId="3" w15:restartNumberingAfterBreak="0">
     <w:nsid w:val="47252A3E"/>
     <w:multiLevelType w:val="hybridMultilevel"/>
     <w:tmpl w:val="AF12E0E6"/>
@@ -7934,7 +7247,7 @@
       </w:rPr>
     </w:lvl>
   </w:abstractNum>
-  <w:abstractNum w:abstractNumId="3">
+  <w:abstractNum w:abstractNumId="4" w15:restartNumberingAfterBreak="0">
     <w:nsid w:val="542970DC"/>
     <w:multiLevelType w:val="hybridMultilevel"/>
     <w:tmpl w:val="DD905848"/>
@@ -8047,7 +7360,7 @@
       </w:rPr>
     </w:lvl>
   </w:abstractNum>
-  <w:abstractNum w:abstractNumId="4">
+  <w:abstractNum w:abstractNumId="5" w15:restartNumberingAfterBreak="0">
     <w:nsid w:val="5AE66AA0"/>
     <w:multiLevelType w:val="hybridMultilevel"/>
     <w:tmpl w:val="21C4CBD6"/>
@@ -8136,7 +7449,7 @@
       </w:pPr>
     </w:lvl>
   </w:abstractNum>
-  <w:abstractNum w:abstractNumId="5">
+  <w:abstractNum w:abstractNumId="6" w15:restartNumberingAfterBreak="0">
     <w:nsid w:val="6493373D"/>
     <w:multiLevelType w:val="hybridMultilevel"/>
     <w:tmpl w:val="16D8DEAE"/>
@@ -8225,7 +7538,7 @@
       </w:pPr>
     </w:lvl>
   </w:abstractNum>
-  <w:abstractNum w:abstractNumId="6">
+  <w:abstractNum w:abstractNumId="7" w15:restartNumberingAfterBreak="0">
     <w:nsid w:val="70D577A5"/>
     <w:multiLevelType w:val="hybridMultilevel"/>
     <w:tmpl w:val="9E6408D0"/>
@@ -8315,31 +7628,34 @@
     </w:lvl>
   </w:abstractNum>
   <w:num w:numId="1">
-    <w:abstractNumId w:val="6"/>
+    <w:abstractNumId w:val="7"/>
   </w:num>
   <w:num w:numId="2">
-    <w:abstractNumId w:val="1"/>
+    <w:abstractNumId w:val="2"/>
   </w:num>
   <w:num w:numId="3">
-    <w:abstractNumId w:val="4"/>
+    <w:abstractNumId w:val="5"/>
   </w:num>
   <w:num w:numId="4">
-    <w:abstractNumId w:val="5"/>
+    <w:abstractNumId w:val="6"/>
   </w:num>
   <w:num w:numId="5">
     <w:abstractNumId w:val="0"/>
   </w:num>
   <w:num w:numId="6">
+    <w:abstractNumId w:val="4"/>
+  </w:num>
+  <w:num w:numId="7">
     <w:abstractNumId w:val="3"/>
   </w:num>
-  <w:num w:numId="7">
-    <w:abstractNumId w:val="2"/>
+  <w:num w:numId="8">
+    <w:abstractNumId w:val="1"/>
   </w:num>
 </w:numbering>
 </file>
 
 <file path=word/styles.xml><?xml version="1.0" encoding="utf-8"?>
-<w:styles xmlns:mc="http://schemas.openxmlformats.org/markup-compatibility/2006" xmlns:r="http://schemas.openxmlformats.org/officeDocument/2006/relationships" xmlns:w="http://schemas.openxmlformats.org/wordprocessingml/2006/main" xmlns:w14="http://schemas.microsoft.com/office/word/2010/wordml" xmlns:w15="http://schemas.microsoft.com/office/word/2012/wordml" mc:Ignorable="w14 w15">
+<w:styles xmlns:mc="http://schemas.openxmlformats.org/markup-compatibility/2006" xmlns:r="http://schemas.openxmlformats.org/officeDocument/2006/relationships" xmlns:w="http://schemas.openxmlformats.org/wordprocessingml/2006/main" xmlns:w14="http://schemas.microsoft.com/office/word/2010/wordml" xmlns:w15="http://schemas.microsoft.com/office/word/2012/wordml" xmlns:w16cid="http://schemas.microsoft.com/office/word/2016/wordml/cid" xmlns:w16se="http://schemas.microsoft.com/office/word/2015/wordml/symex" mc:Ignorable="w14 w15 w16se w16cid">
   <w:docDefaults>
     <w:rPrDefault>
       <w:rPr>
@@ -8355,7 +7671,7 @@
       </w:pPr>
     </w:pPrDefault>
   </w:docDefaults>
-  <w:latentStyles w:defLockedState="0" w:defUIPriority="99" w:defSemiHidden="0" w:defUnhideWhenUsed="0" w:defQFormat="0" w:count="382">
+  <w:latentStyles w:defLockedState="0" w:defUIPriority="99" w:defSemiHidden="0" w:defUnhideWhenUsed="0" w:defQFormat="0" w:count="375">
     <w:lsdException w:name="Normal" w:uiPriority="0" w:qFormat="1"/>
     <w:lsdException w:name="heading 1" w:uiPriority="9" w:qFormat="1"/>
     <w:lsdException w:name="heading 2" w:semiHidden="1" w:uiPriority="9" w:unhideWhenUsed="1" w:qFormat="1"/>
@@ -8737,6 +8053,7 @@
   <w:style w:type="character" w:default="1" w:styleId="DefaultParagraphFont">
     <w:name w:val="Default Paragraph Font"/>
     <w:uiPriority w:val="1"/>
+    <w:semiHidden/>
     <w:unhideWhenUsed/>
   </w:style>
   <w:style w:type="table" w:default="1" w:styleId="TableNormal">
@@ -9225,7 +8542,7 @@
 </file>
 
 <file path=customXml/itemProps1.xml><?xml version="1.0" encoding="utf-8"?>
-<ds:datastoreItem xmlns:ds="http://schemas.openxmlformats.org/officeDocument/2006/customXml" ds:itemID="{4CE2FC24-2354-6543-82BA-A2579E783830}">
+<ds:datastoreItem xmlns:ds="http://schemas.openxmlformats.org/officeDocument/2006/customXml" ds:itemID="{D5C1D442-3ECC-4196-A78F-0B014E18E72F}">
   <ds:schemaRefs>
     <ds:schemaRef ds:uri="http://schemas.openxmlformats.org/officeDocument/2006/bibliography"/>
   </ds:schemaRefs>

</xml_diff>

<commit_message>
Expanding the military reconquest section to talk about policy implications for the international community
</commit_message>
<xml_diff>
--- a/editedvolume.docx
+++ b/editedvolume.docx
@@ -573,7 +573,25 @@
           <w:sz w:val="24"/>
           <w:szCs w:val="24"/>
         </w:rPr>
-        <w:t xml:space="preserve"> peaceful reunification (Buzard, Graham, and Horne 2017).</w:t>
+        <w:t xml:space="preserve"> peaceful reunification (</w:t>
+      </w:r>
+      <w:proofErr w:type="spellStart"/>
+      <w:r>
+        <w:rPr>
+          <w:rFonts w:ascii="Times New Roman" w:hAnsi="Times New Roman" w:cs="Times New Roman"/>
+          <w:sz w:val="24"/>
+          <w:szCs w:val="24"/>
+        </w:rPr>
+        <w:t>Buzard</w:t>
+      </w:r>
+      <w:proofErr w:type="spellEnd"/>
+      <w:r>
+        <w:rPr>
+          <w:rFonts w:ascii="Times New Roman" w:hAnsi="Times New Roman" w:cs="Times New Roman"/>
+          <w:sz w:val="24"/>
+          <w:szCs w:val="24"/>
+        </w:rPr>
+        <w:t>, Graham, and Horne 2017).</w:t>
       </w:r>
       <w:r>
         <w:rPr>
@@ -714,7 +732,25 @@
           <w:sz w:val="24"/>
           <w:szCs w:val="24"/>
         </w:rPr>
-        <w:t xml:space="preserve">These cases represent the most successful cases of attempted secession in the post-WWII era, and yet eventual military defeat by the home state is still the modal form of resolution. Recognition by the home state is rare, occurring in only three cases and never except as a direct result of concessions won on the battlefield. In cases where recognition by the home state or the right to a referendum on independence is not secured as part of the initial peace agreement, it has not historically been forthcoming. Only four cases of negotiated reunification are observed: secessionists who are strong enough to secure and retain territorial control are rarely willing to surrender their independence at the bargaining table, even though the chances of eventual recognition are vanishingly slim. Thus, the number of long-running, costly stalemates has been substantial, most of them eventually ending in military reconquest by the home state. </w:t>
+        <w:t xml:space="preserve">These cases represent the most successful cases of attempted secession in the post-WWII era, and yet eventual military defeat by the home state is still the modal form of resolution. Recognition by the home state is rare, occurring in only three cases and never except as a direct result of concessions won on the battlefield. In cases where recognition by the home state or the right to a referendum on independence is not secured as part of the initial peace agreement, it has not historically been forthcoming. Only four cases of negotiated reunification are observed: secessionists who are strong enough to secure and retain territorial control are rarely willing to surrender their independence at the bargaining table, even though the chances of eventual recognition are vanishingly slim. Thus, the number of long-running, costly stalemates has been substantial, most of them eventually ending in military </w:t>
+      </w:r>
+      <w:proofErr w:type="spellStart"/>
+      <w:r>
+        <w:rPr>
+          <w:rFonts w:ascii="Times New Roman" w:hAnsi="Times New Roman" w:cs="Times New Roman"/>
+          <w:sz w:val="24"/>
+          <w:szCs w:val="24"/>
+        </w:rPr>
+        <w:t>reconquest</w:t>
+      </w:r>
+      <w:proofErr w:type="spellEnd"/>
+      <w:r>
+        <w:rPr>
+          <w:rFonts w:ascii="Times New Roman" w:hAnsi="Times New Roman" w:cs="Times New Roman"/>
+          <w:sz w:val="24"/>
+          <w:szCs w:val="24"/>
+        </w:rPr>
+        <w:t xml:space="preserve"> by the home state. </w:t>
       </w:r>
       <w:r>
         <w:rPr>
@@ -1055,12 +1091,14 @@
                 <w:rFonts w:ascii="Arial Narrow" w:eastAsia="ヒラギノ角ゴ Pro W3" w:hAnsi="Arial Narrow"/>
               </w:rPr>
             </w:pPr>
+            <w:proofErr w:type="spellStart"/>
             <w:r>
               <w:rPr>
                 <w:rFonts w:ascii="Arial Narrow" w:eastAsia="ヒラギノ角ゴ Pro W3" w:hAnsi="Arial Narrow"/>
               </w:rPr>
               <w:t>Transnistria</w:t>
             </w:r>
+            <w:proofErr w:type="spellEnd"/>
           </w:p>
           <w:p>
             <w:pPr>
@@ -1401,8 +1439,16 @@
               <w:rPr>
                 <w:rFonts w:ascii="Arial Narrow" w:eastAsia="ヒラギノ角ゴ Pro W3" w:hAnsi="Arial Narrow"/>
               </w:rPr>
-              <w:t>Republic of Mahabad</w:t>
+              <w:t xml:space="preserve">Republic of </w:t>
             </w:r>
+            <w:proofErr w:type="spellStart"/>
+            <w:r>
+              <w:rPr>
+                <w:rFonts w:ascii="Arial Narrow" w:eastAsia="ヒラギノ角ゴ Pro W3" w:hAnsi="Arial Narrow"/>
+              </w:rPr>
+              <w:t>Mahabad</w:t>
+            </w:r>
+            <w:proofErr w:type="spellEnd"/>
           </w:p>
           <w:p>
             <w:pPr>
@@ -1441,12 +1487,28 @@
                 <w:rFonts w:ascii="Arial Narrow" w:eastAsia="ヒラギノ角ゴ Pro W3" w:hAnsi="Arial Narrow"/>
               </w:rPr>
             </w:pPr>
+            <w:proofErr w:type="spellStart"/>
             <w:r>
               <w:rPr>
                 <w:rFonts w:ascii="Arial Narrow" w:eastAsia="ヒラギノ角ゴ Pro W3" w:hAnsi="Arial Narrow"/>
               </w:rPr>
-              <w:t>Republika Srpska</w:t>
+              <w:t>Republika</w:t>
             </w:r>
+            <w:proofErr w:type="spellEnd"/>
+            <w:r>
+              <w:rPr>
+                <w:rFonts w:ascii="Arial Narrow" w:eastAsia="ヒラギノ角ゴ Pro W3" w:hAnsi="Arial Narrow"/>
+              </w:rPr>
+              <w:t xml:space="preserve"> </w:t>
+            </w:r>
+            <w:proofErr w:type="spellStart"/>
+            <w:r>
+              <w:rPr>
+                <w:rFonts w:ascii="Arial Narrow" w:eastAsia="ヒラギノ角ゴ Pro W3" w:hAnsi="Arial Narrow"/>
+              </w:rPr>
+              <w:t>Srpska</w:t>
+            </w:r>
+            <w:proofErr w:type="spellEnd"/>
           </w:p>
           <w:p>
             <w:pPr>
@@ -1463,11 +1525,33 @@
                 <w:rFonts w:ascii="Arial Narrow" w:eastAsia="ヒラギノ角ゴ Pro W3" w:hAnsi="Arial Narrow"/>
               </w:rPr>
             </w:pPr>
+            <w:proofErr w:type="spellStart"/>
             <w:r>
               <w:rPr>
                 <w:rFonts w:ascii="Arial Narrow" w:eastAsia="ヒラギノ角ゴ Pro W3" w:hAnsi="Arial Narrow"/>
               </w:rPr>
-              <w:t>Republika Srpska- Krajina</w:t>
+              <w:t>Republika</w:t>
+            </w:r>
+            <w:proofErr w:type="spellEnd"/>
+            <w:r>
+              <w:rPr>
+                <w:rFonts w:ascii="Arial Narrow" w:eastAsia="ヒラギノ角ゴ Pro W3" w:hAnsi="Arial Narrow"/>
+              </w:rPr>
+              <w:t xml:space="preserve"> </w:t>
+            </w:r>
+            <w:proofErr w:type="spellStart"/>
+            <w:r>
+              <w:rPr>
+                <w:rFonts w:ascii="Arial Narrow" w:eastAsia="ヒラギノ角ゴ Pro W3" w:hAnsi="Arial Narrow"/>
+              </w:rPr>
+              <w:t>Srpska</w:t>
+            </w:r>
+            <w:proofErr w:type="spellEnd"/>
+            <w:r>
+              <w:rPr>
+                <w:rFonts w:ascii="Arial Narrow" w:eastAsia="ヒラギノ角ゴ Pro W3" w:hAnsi="Arial Narrow"/>
+              </w:rPr>
+              <w:t>- Krajina</w:t>
             </w:r>
           </w:p>
           <w:p>
@@ -1541,12 +1625,14 @@
                 <w:rFonts w:ascii="Arial Narrow" w:hAnsi="Arial Narrow"/>
               </w:rPr>
             </w:pPr>
+            <w:proofErr w:type="spellStart"/>
             <w:r>
               <w:rPr>
                 <w:rFonts w:ascii="Arial Narrow" w:hAnsi="Arial Narrow"/>
               </w:rPr>
               <w:t>Ajara</w:t>
             </w:r>
+            <w:proofErr w:type="spellEnd"/>
           </w:p>
           <w:p>
             <w:pPr>
@@ -1563,12 +1649,14 @@
                 <w:rFonts w:ascii="Arial Narrow" w:eastAsia="ヒラギノ角ゴ Pro W3" w:hAnsi="Arial Narrow"/>
               </w:rPr>
             </w:pPr>
+            <w:proofErr w:type="spellStart"/>
             <w:r>
               <w:rPr>
                 <w:rFonts w:ascii="Arial Narrow" w:eastAsia="ヒラギノ角ゴ Pro W3" w:hAnsi="Arial Narrow"/>
               </w:rPr>
               <w:t>Bouganville</w:t>
             </w:r>
+            <w:proofErr w:type="spellEnd"/>
           </w:p>
           <w:p>
             <w:pPr>
@@ -1585,12 +1673,14 @@
                 <w:rFonts w:ascii="Arial Narrow" w:hAnsi="Arial Narrow"/>
               </w:rPr>
             </w:pPr>
+            <w:proofErr w:type="spellStart"/>
             <w:r>
               <w:rPr>
                 <w:rFonts w:ascii="Arial Narrow" w:eastAsia="ヒラギノ角ゴ Pro W3" w:hAnsi="Arial Narrow"/>
               </w:rPr>
               <w:t>Gagauzia</w:t>
             </w:r>
+            <w:proofErr w:type="spellEnd"/>
           </w:p>
           <w:p>
             <w:pPr>
@@ -1607,12 +1697,14 @@
                 <w:rFonts w:ascii="Arial Narrow" w:hAnsi="Arial Narrow"/>
               </w:rPr>
             </w:pPr>
+            <w:proofErr w:type="spellStart"/>
             <w:r>
               <w:rPr>
                 <w:rFonts w:ascii="Arial Narrow" w:eastAsia="ヒラギノ角ゴ Pro W3" w:hAnsi="Arial Narrow"/>
               </w:rPr>
               <w:t>Moheli</w:t>
             </w:r>
+            <w:proofErr w:type="spellEnd"/>
           </w:p>
           <w:p>
             <w:pPr>
@@ -1853,7 +1945,23 @@
           <w:rFonts w:ascii="Arial Narrow" w:hAnsi="Arial Narrow"/>
           <w:sz w:val="20"/>
         </w:rPr>
-        <w:t xml:space="preserve"> All but a tiny portion of the territory claimed by the Polisario Front </w:t>
+        <w:t xml:space="preserve"> All but a tiny portion of the territory claimed by the </w:t>
+      </w:r>
+      <w:proofErr w:type="spellStart"/>
+      <w:r>
+        <w:rPr>
+          <w:rFonts w:ascii="Arial Narrow" w:hAnsi="Arial Narrow"/>
+          <w:sz w:val="20"/>
+        </w:rPr>
+        <w:t>Polisario</w:t>
+      </w:r>
+      <w:proofErr w:type="spellEnd"/>
+      <w:r>
+        <w:rPr>
+          <w:rFonts w:ascii="Arial Narrow" w:hAnsi="Arial Narrow"/>
+          <w:sz w:val="20"/>
+        </w:rPr>
+        <w:t xml:space="preserve"> Front </w:t>
       </w:r>
       <w:r>
         <w:rPr>
@@ -1936,13 +2044,23 @@
           <w:szCs w:val="24"/>
         </w:rPr>
       </w:pPr>
-      <w:r>
-        <w:rPr>
-          <w:rFonts w:ascii="Times New Roman" w:hAnsi="Times New Roman" w:cs="Times New Roman"/>
-          <w:sz w:val="24"/>
-          <w:szCs w:val="24"/>
-        </w:rPr>
-        <w:t>Buzard, Graham, and Horne (2017)</w:t>
+      <w:proofErr w:type="spellStart"/>
+      <w:r>
+        <w:rPr>
+          <w:rFonts w:ascii="Times New Roman" w:hAnsi="Times New Roman" w:cs="Times New Roman"/>
+          <w:sz w:val="24"/>
+          <w:szCs w:val="24"/>
+        </w:rPr>
+        <w:t>Buzard</w:t>
+      </w:r>
+      <w:proofErr w:type="spellEnd"/>
+      <w:r>
+        <w:rPr>
+          <w:rFonts w:ascii="Times New Roman" w:hAnsi="Times New Roman" w:cs="Times New Roman"/>
+          <w:sz w:val="24"/>
+          <w:szCs w:val="24"/>
+        </w:rPr>
+        <w:t>, Graham, and Horne (2017)</w:t>
       </w:r>
       <w:r>
         <w:rPr>
@@ -2260,7 +2378,25 @@
           <w:sz w:val="24"/>
           <w:szCs w:val="24"/>
         </w:rPr>
-        <w:t xml:space="preserve"> contributes resources to the unrecognized state in the status quo equilibrium. Patrons choose to contribute resources to secessionists for one or more of several reasons: 1) As an efficient mechanism for imposing costs on the home state (Salehyan et al., 2012), e.g. as Russia does to Georgia via South Ossetia and Abkhazia; 2) ethnic solidarity with the secessionists (e.g. Turkey's support of the Turkish Republic of Northern Cyprus); 3) hope of eventual annexation of the disputed territory (e.g. Armenia's support of Nagorno-Karabakh). Although there may exist patrons whose most-preferred outcome is the status quo, we </w:t>
+        <w:t xml:space="preserve"> contributes resources to the unrecognized state in the status quo equilibrium. Patrons choose to contribute resources to secessionists for one or more of several reasons: 1) As an efficient mechanism for imposing costs on the home state (</w:t>
+      </w:r>
+      <w:proofErr w:type="spellStart"/>
+      <w:r>
+        <w:rPr>
+          <w:rFonts w:ascii="Times New Roman" w:hAnsi="Times New Roman" w:cs="Times New Roman"/>
+          <w:sz w:val="24"/>
+          <w:szCs w:val="24"/>
+        </w:rPr>
+        <w:t>Salehyan</w:t>
+      </w:r>
+      <w:proofErr w:type="spellEnd"/>
+      <w:r>
+        <w:rPr>
+          <w:rFonts w:ascii="Times New Roman" w:hAnsi="Times New Roman" w:cs="Times New Roman"/>
+          <w:sz w:val="24"/>
+          <w:szCs w:val="24"/>
+        </w:rPr>
+        <w:t xml:space="preserve"> et al., 2012), e.g. as Russia does to Georgia via South Ossetia and Abkhazia; 2) ethnic solidarity with the secessionists (e.g. Turkey's support of the Turkish Republic of Northern Cyprus); 3) hope of eventual annexation of the disputed territory (e.g. Armenia's support of Nagorno-Karabakh). Although there may exist patrons whose most-preferred outcome is the status quo, we </w:t>
       </w:r>
       <w:r>
         <w:rPr>
@@ -2376,7 +2512,79 @@
           <w:szCs w:val="24"/>
         </w:rPr>
         <w:lastRenderedPageBreak/>
-        <w:t>reflects the fact that the issue of status is indivisible and highly valued by each side and that many of the payments that could be offered are not credible (Licklider, 1995; Walter 1997, 2002; Doyle and Sambanis, 2006; Fearon and Laitin, 2007; Schultz, 2010).</w:t>
+        <w:t>reflects the fact that the issue of status is indivisible and highly valued by each side and that many of the payments that could be offered are not credible (</w:t>
+      </w:r>
+      <w:proofErr w:type="spellStart"/>
+      <w:r>
+        <w:rPr>
+          <w:rFonts w:ascii="Times New Roman" w:hAnsi="Times New Roman" w:cs="Times New Roman"/>
+          <w:sz w:val="24"/>
+          <w:szCs w:val="24"/>
+        </w:rPr>
+        <w:t>Licklider</w:t>
+      </w:r>
+      <w:proofErr w:type="spellEnd"/>
+      <w:r>
+        <w:rPr>
+          <w:rFonts w:ascii="Times New Roman" w:hAnsi="Times New Roman" w:cs="Times New Roman"/>
+          <w:sz w:val="24"/>
+          <w:szCs w:val="24"/>
+        </w:rPr>
+        <w:t xml:space="preserve">, 1995; Walter 1997, 2002; Doyle and </w:t>
+      </w:r>
+      <w:proofErr w:type="spellStart"/>
+      <w:r>
+        <w:rPr>
+          <w:rFonts w:ascii="Times New Roman" w:hAnsi="Times New Roman" w:cs="Times New Roman"/>
+          <w:sz w:val="24"/>
+          <w:szCs w:val="24"/>
+        </w:rPr>
+        <w:t>Sambanis</w:t>
+      </w:r>
+      <w:proofErr w:type="spellEnd"/>
+      <w:r>
+        <w:rPr>
+          <w:rFonts w:ascii="Times New Roman" w:hAnsi="Times New Roman" w:cs="Times New Roman"/>
+          <w:sz w:val="24"/>
+          <w:szCs w:val="24"/>
+        </w:rPr>
+        <w:t xml:space="preserve">, 2006; </w:t>
+      </w:r>
+      <w:proofErr w:type="spellStart"/>
+      <w:r>
+        <w:rPr>
+          <w:rFonts w:ascii="Times New Roman" w:hAnsi="Times New Roman" w:cs="Times New Roman"/>
+          <w:sz w:val="24"/>
+          <w:szCs w:val="24"/>
+        </w:rPr>
+        <w:t>Fearon</w:t>
+      </w:r>
+      <w:proofErr w:type="spellEnd"/>
+      <w:r>
+        <w:rPr>
+          <w:rFonts w:ascii="Times New Roman" w:hAnsi="Times New Roman" w:cs="Times New Roman"/>
+          <w:sz w:val="24"/>
+          <w:szCs w:val="24"/>
+        </w:rPr>
+        <w:t xml:space="preserve"> and </w:t>
+      </w:r>
+      <w:proofErr w:type="spellStart"/>
+      <w:r>
+        <w:rPr>
+          <w:rFonts w:ascii="Times New Roman" w:hAnsi="Times New Roman" w:cs="Times New Roman"/>
+          <w:sz w:val="24"/>
+          <w:szCs w:val="24"/>
+        </w:rPr>
+        <w:t>Laitin</w:t>
+      </w:r>
+      <w:proofErr w:type="spellEnd"/>
+      <w:r>
+        <w:rPr>
+          <w:rFonts w:ascii="Times New Roman" w:hAnsi="Times New Roman" w:cs="Times New Roman"/>
+          <w:sz w:val="24"/>
+          <w:szCs w:val="24"/>
+        </w:rPr>
+        <w:t>, 2007; Schultz, 2010).</w:t>
       </w:r>
     </w:p>
     <w:p>
@@ -2556,7 +2764,7 @@
           <v:shape id="_x0000_i1025" type="#_x0000_t75" style="width:440pt;height:226.65pt" o:ole="">
             <v:imagedata r:id="rId8" o:title=""/>
           </v:shape>
-          <o:OLEObject Type="Embed" ProgID="Acrobat.Document.11" ShapeID="_x0000_i1025" DrawAspect="Content" ObjectID="_1561804047" r:id="rId9"/>
+          <o:OLEObject Type="Embed" ProgID="Acrobat.Document.11" ShapeID="_x0000_i1025" DrawAspect="Content" ObjectID="_1561806074" r:id="rId9"/>
         </w:object>
       </w:r>
     </w:p>
@@ -4745,7 +4953,25 @@
           <w:sz w:val="24"/>
           <w:szCs w:val="24"/>
         </w:rPr>
-        <w:t xml:space="preserve">nly one of the unrecognized states currently in existence has survived without a patron: Somaliland. Somaliland has been able to avoid reconquest by the home state of Somalia </w:t>
+        <w:t xml:space="preserve">nly one of the unrecognized states currently in existence has survived without a patron: Somaliland. Somaliland has been able to avoid </w:t>
+      </w:r>
+      <w:proofErr w:type="spellStart"/>
+      <w:r>
+        <w:rPr>
+          <w:rFonts w:ascii="Times New Roman" w:hAnsi="Times New Roman" w:cs="Times New Roman"/>
+          <w:sz w:val="24"/>
+          <w:szCs w:val="24"/>
+        </w:rPr>
+        <w:t>reconquest</w:t>
+      </w:r>
+      <w:proofErr w:type="spellEnd"/>
+      <w:r>
+        <w:rPr>
+          <w:rFonts w:ascii="Times New Roman" w:hAnsi="Times New Roman" w:cs="Times New Roman"/>
+          <w:sz w:val="24"/>
+          <w:szCs w:val="24"/>
+        </w:rPr>
+        <w:t xml:space="preserve"> by the home state of Somalia </w:t>
       </w:r>
       <w:r>
         <w:rPr>
@@ -4849,17 +5075,7 @@
           <w:sz w:val="24"/>
           <w:szCs w:val="24"/>
         </w:rPr>
-        <w:t>omaliland were to regain even a minimal</w:t>
-      </w:r>
-      <w:bookmarkStart w:id="1" w:name="_GoBack"/>
-      <w:bookmarkEnd w:id="1"/>
-      <w:r>
-        <w:rPr>
-          <w:rFonts w:ascii="Times New Roman" w:hAnsi="Times New Roman" w:cs="Times New Roman"/>
-          <w:sz w:val="24"/>
-          <w:szCs w:val="24"/>
-        </w:rPr>
-        <w:t xml:space="preserve"> </w:t>
+        <w:t xml:space="preserve">omaliland were to regain even a minimal </w:t>
       </w:r>
       <w:r>
         <w:rPr>
@@ -4877,13 +5093,23 @@
         </w:rPr>
         <w:t xml:space="preserve">history suggests that </w:t>
       </w:r>
-      <w:r>
-        <w:rPr>
-          <w:rFonts w:ascii="Times New Roman" w:hAnsi="Times New Roman" w:cs="Times New Roman"/>
-          <w:sz w:val="24"/>
-          <w:szCs w:val="24"/>
-        </w:rPr>
-        <w:t xml:space="preserve">reconquest of </w:t>
+      <w:proofErr w:type="spellStart"/>
+      <w:r>
+        <w:rPr>
+          <w:rFonts w:ascii="Times New Roman" w:hAnsi="Times New Roman" w:cs="Times New Roman"/>
+          <w:sz w:val="24"/>
+          <w:szCs w:val="24"/>
+        </w:rPr>
+        <w:t>reconquest</w:t>
+      </w:r>
+      <w:proofErr w:type="spellEnd"/>
+      <w:r>
+        <w:rPr>
+          <w:rFonts w:ascii="Times New Roman" w:hAnsi="Times New Roman" w:cs="Times New Roman"/>
+          <w:sz w:val="24"/>
+          <w:szCs w:val="24"/>
+        </w:rPr>
+        <w:t xml:space="preserve"> of </w:t>
       </w:r>
       <w:r>
         <w:rPr>
@@ -5266,7 +5492,23 @@
           <w:sz w:val="24"/>
           <w:szCs w:val="24"/>
         </w:rPr>
-        <w:t xml:space="preserve"> will continue to invest to prevent reunification as in Proposition 1. If Conditions 2 or 3 fail, sanctions will lead to fighting i</w:t>
+        <w:t xml:space="preserve"> will continue to invest to prevent reunification as </w:t>
+      </w:r>
+      <w:r>
+        <w:rPr>
+          <w:rFonts w:ascii="Times New Roman" w:hAnsi="Times New Roman" w:cs="Times New Roman"/>
+          <w:sz w:val="24"/>
+          <w:szCs w:val="24"/>
+        </w:rPr>
+        <w:t>in the Status Quo Equilibrium</w:t>
+      </w:r>
+      <w:r>
+        <w:rPr>
+          <w:rFonts w:ascii="Times New Roman" w:hAnsi="Times New Roman" w:cs="Times New Roman"/>
+          <w:sz w:val="24"/>
+          <w:szCs w:val="24"/>
+        </w:rPr>
+        <w:t>. If Conditions 2 or 3 fail, sanctions will lead to fighting i</w:t>
       </w:r>
       <w:r>
         <w:rPr>
@@ -5290,31 +5532,31 @@
           <w:sz w:val="24"/>
           <w:szCs w:val="24"/>
         </w:rPr>
-        <w:t>R</w:t>
-      </w:r>
-      <w:r>
-        <w:rPr>
-          <w:rFonts w:ascii="Times New Roman" w:hAnsi="Times New Roman" w:cs="Times New Roman"/>
-          <w:sz w:val="24"/>
-          <w:szCs w:val="24"/>
-        </w:rPr>
-        <w:t xml:space="preserve">estrictions </w:t>
-      </w:r>
-      <w:r>
-        <w:rPr>
-          <w:rFonts w:ascii="Times New Roman" w:hAnsi="Times New Roman" w:cs="Times New Roman"/>
-          <w:sz w:val="24"/>
-          <w:szCs w:val="24"/>
-        </w:rPr>
-        <w:t>(1) through (7)</w:t>
-      </w:r>
-      <w:r>
-        <w:rPr>
-          <w:rFonts w:ascii="Times New Roman" w:hAnsi="Times New Roman" w:cs="Times New Roman"/>
-          <w:sz w:val="24"/>
-          <w:szCs w:val="24"/>
-        </w:rPr>
-        <w:t xml:space="preserve">: the goal of sanctions is to destabilize the Status Quo Equilibrium and they certainly can achieve that goal but there may be unintended consequences, most notably the initiation of war by the secessionists. </w:t>
+        <w:t>the Status Quo Equilibrium.</w:t>
+      </w:r>
+      <w:r>
+        <w:rPr>
+          <w:rFonts w:ascii="Times New Roman" w:hAnsi="Times New Roman" w:cs="Times New Roman"/>
+          <w:sz w:val="24"/>
+          <w:szCs w:val="24"/>
+        </w:rPr>
+        <w:t xml:space="preserve"> </w:t>
+      </w:r>
+      <w:r>
+        <w:rPr>
+          <w:rFonts w:ascii="Times New Roman" w:hAnsi="Times New Roman" w:cs="Times New Roman"/>
+          <w:sz w:val="24"/>
+          <w:szCs w:val="24"/>
+        </w:rPr>
+        <w:t>T</w:t>
+      </w:r>
+      <w:r>
+        <w:rPr>
+          <w:rFonts w:ascii="Times New Roman" w:hAnsi="Times New Roman" w:cs="Times New Roman"/>
+          <w:sz w:val="24"/>
+          <w:szCs w:val="24"/>
+        </w:rPr>
+        <w:t xml:space="preserve">he goal of sanctions is to destabilize the Status Quo Equilibrium and they certainly can achieve that goal but there may be unintended consequences, most notably the initiation of war by the secessionists. </w:t>
       </w:r>
     </w:p>
     <w:p>
@@ -5377,24 +5619,208 @@
         </w:rPr>
         <w:t xml:space="preserve"> hold. However, at the same time, the home government experiences changes of the same magnitude and opposite sign in its war lottery, increasing its payoffs from playing Fight. </w:t>
       </w:r>
-    </w:p>
-    <w:p>
-      <w:pPr>
-        <w:spacing w:line="360" w:lineRule="auto"/>
-        <w:rPr>
-          <w:rFonts w:ascii="Times New Roman" w:hAnsi="Times New Roman" w:cs="Times New Roman"/>
-          <w:sz w:val="24"/>
-          <w:szCs w:val="24"/>
-        </w:rPr>
-      </w:pPr>
-      <w:r>
-        <w:rPr>
-          <w:rFonts w:ascii="Times New Roman" w:hAnsi="Times New Roman" w:cs="Times New Roman"/>
-          <w:sz w:val="24"/>
-          <w:szCs w:val="24"/>
-        </w:rPr>
-        <w:t>[TRANSITION TEXT HERE]</w:t>
-      </w:r>
+      <w:r>
+        <w:rPr>
+          <w:rFonts w:ascii="Times New Roman" w:hAnsi="Times New Roman" w:cs="Times New Roman"/>
+          <w:sz w:val="24"/>
+          <w:szCs w:val="24"/>
+        </w:rPr>
+        <w:t xml:space="preserve">Thus, in this case too, an unintended consequence of sanctions can be to make war more likely. </w:t>
+      </w:r>
+      <w:r>
+        <w:rPr>
+          <w:rFonts w:ascii="Times New Roman" w:hAnsi="Times New Roman" w:cs="Times New Roman"/>
+          <w:sz w:val="24"/>
+          <w:szCs w:val="24"/>
+        </w:rPr>
+        <w:tab/>
+      </w:r>
+    </w:p>
+    <w:p>
+      <w:pPr>
+        <w:spacing w:line="360" w:lineRule="auto"/>
+        <w:rPr>
+          <w:rFonts w:ascii="Times New Roman" w:hAnsi="Times New Roman" w:cs="Times New Roman"/>
+          <w:sz w:val="24"/>
+          <w:szCs w:val="24"/>
+        </w:rPr>
+      </w:pPr>
+      <w:r>
+        <w:rPr>
+          <w:rFonts w:ascii="Times New Roman" w:hAnsi="Times New Roman" w:cs="Times New Roman"/>
+          <w:sz w:val="24"/>
+          <w:szCs w:val="24"/>
+        </w:rPr>
+        <w:tab/>
+        <w:t xml:space="preserve">States that impose sanctions often attempt to implement “smart” sanctions that damage the target’s military capabilities without harming the civilian economy. This analysis suggests that, in the case of sanctions seeking to induce peaceful reunification by unrecognized states, this difference is moot.  Regardless of whether sanctions function primarily to damage the economy </w:t>
+      </w:r>
+      <w:r>
+        <w:rPr>
+          <w:rFonts w:ascii="Times New Roman" w:hAnsi="Times New Roman" w:cs="Times New Roman"/>
+          <w:sz w:val="24"/>
+          <w:szCs w:val="24"/>
+        </w:rPr>
+        <w:lastRenderedPageBreak/>
+        <w:t xml:space="preserve">of the secessionist region or to degrade the </w:t>
+      </w:r>
+      <w:proofErr w:type="spellStart"/>
+      <w:r>
+        <w:rPr>
+          <w:rFonts w:ascii="Times New Roman" w:hAnsi="Times New Roman" w:cs="Times New Roman"/>
+          <w:sz w:val="24"/>
+          <w:szCs w:val="24"/>
+        </w:rPr>
+        <w:t>secessionsists</w:t>
+      </w:r>
+      <w:proofErr w:type="spellEnd"/>
+      <w:r>
+        <w:rPr>
+          <w:rFonts w:ascii="Times New Roman" w:hAnsi="Times New Roman" w:cs="Times New Roman"/>
+          <w:sz w:val="24"/>
+          <w:szCs w:val="24"/>
+        </w:rPr>
+        <w:t>’ military capabilities, they increase the range of conditions under which war is likely. If sanctions damage</w:t>
+      </w:r>
+      <w:r>
+        <w:rPr>
+          <w:rFonts w:ascii="Times New Roman" w:hAnsi="Times New Roman" w:cs="Times New Roman"/>
+          <w:sz w:val="24"/>
+          <w:szCs w:val="24"/>
+        </w:rPr>
+        <w:t xml:space="preserve"> the econ</w:t>
+      </w:r>
+      <w:r>
+        <w:rPr>
+          <w:rFonts w:ascii="Times New Roman" w:hAnsi="Times New Roman" w:cs="Times New Roman"/>
+          <w:sz w:val="24"/>
+          <w:szCs w:val="24"/>
+        </w:rPr>
+        <w:t>omy of the secessionist region, they</w:t>
+      </w:r>
+      <w:r>
+        <w:rPr>
+          <w:rFonts w:ascii="Times New Roman" w:hAnsi="Times New Roman" w:cs="Times New Roman"/>
+          <w:sz w:val="24"/>
+          <w:szCs w:val="24"/>
+        </w:rPr>
+        <w:t xml:space="preserve"> lower the secessionists' payoffs from the status quo. If the degradation of status quo payoffs are not offset by the patron and if the secessionists' continuation value from fighting exceeds that from the status quo before the continuation value from ceding does, the secessionists will initiate war. Conversely, if the sanctions degrade the secessionists military capabilities sufficiently, it</w:t>
+      </w:r>
+      <w:r>
+        <w:rPr>
+          <w:rFonts w:ascii="Times New Roman" w:hAnsi="Times New Roman" w:cs="Times New Roman"/>
+          <w:sz w:val="24"/>
+          <w:szCs w:val="24"/>
+        </w:rPr>
+        <w:t xml:space="preserve"> induces the home state to </w:t>
+      </w:r>
+      <w:r>
+        <w:rPr>
+          <w:rFonts w:ascii="Times New Roman" w:hAnsi="Times New Roman" w:cs="Times New Roman"/>
+          <w:sz w:val="24"/>
+          <w:szCs w:val="24"/>
+        </w:rPr>
+        <w:t>initiate war to reconquer the disputed territory</w:t>
+      </w:r>
+      <w:r>
+        <w:rPr>
+          <w:rFonts w:ascii="Times New Roman" w:hAnsi="Times New Roman" w:cs="Times New Roman"/>
+          <w:sz w:val="24"/>
+          <w:szCs w:val="24"/>
+        </w:rPr>
+        <w:t>.</w:t>
+      </w:r>
+      <w:r>
+        <w:rPr>
+          <w:rFonts w:ascii="Times New Roman" w:hAnsi="Times New Roman" w:cs="Times New Roman"/>
+          <w:sz w:val="24"/>
+          <w:szCs w:val="24"/>
+        </w:rPr>
+        <w:t xml:space="preserve"> In either case, sanctions intended to force peaceful reunification can easily lead </w:t>
+      </w:r>
+      <w:r>
+        <w:rPr>
+          <w:rFonts w:ascii="Times New Roman" w:hAnsi="Times New Roman" w:cs="Times New Roman"/>
+          <w:sz w:val="24"/>
+          <w:szCs w:val="24"/>
+        </w:rPr>
+        <w:t>to violence</w:t>
+      </w:r>
+      <w:r>
+        <w:rPr>
+          <w:rFonts w:ascii="Times New Roman" w:hAnsi="Times New Roman" w:cs="Times New Roman"/>
+          <w:sz w:val="24"/>
+          <w:szCs w:val="24"/>
+        </w:rPr>
+        <w:t>.</w:t>
+      </w:r>
+    </w:p>
+    <w:p>
+      <w:pPr>
+        <w:spacing w:line="360" w:lineRule="auto"/>
+        <w:rPr>
+          <w:rFonts w:ascii="Times New Roman" w:hAnsi="Times New Roman" w:cs="Times New Roman"/>
+          <w:b/>
+          <w:sz w:val="24"/>
+          <w:szCs w:val="24"/>
+        </w:rPr>
+      </w:pPr>
+    </w:p>
+    <w:p>
+      <w:pPr>
+        <w:spacing w:line="360" w:lineRule="auto"/>
+        <w:rPr>
+          <w:rFonts w:ascii="Times New Roman" w:hAnsi="Times New Roman" w:cs="Times New Roman"/>
+          <w:b/>
+          <w:sz w:val="24"/>
+          <w:szCs w:val="24"/>
+        </w:rPr>
+      </w:pPr>
+      <w:r>
+        <w:rPr>
+          <w:rFonts w:ascii="Times New Roman" w:hAnsi="Times New Roman" w:cs="Times New Roman"/>
+          <w:b/>
+          <w:sz w:val="24"/>
+          <w:szCs w:val="24"/>
+        </w:rPr>
+        <w:t>How Unrecognized Statehood Ends</w:t>
+      </w:r>
+    </w:p>
+    <w:p>
+      <w:pPr>
+        <w:spacing w:line="360" w:lineRule="auto"/>
+        <w:ind w:firstLine="720"/>
+        <w:rPr>
+          <w:rFonts w:ascii="Times New Roman" w:hAnsi="Times New Roman" w:cs="Times New Roman"/>
+          <w:sz w:val="24"/>
+          <w:szCs w:val="24"/>
+        </w:rPr>
+      </w:pPr>
+      <w:r>
+        <w:rPr>
+          <w:rFonts w:ascii="Times New Roman" w:hAnsi="Times New Roman" w:cs="Times New Roman"/>
+          <w:sz w:val="24"/>
+          <w:szCs w:val="24"/>
+        </w:rPr>
+        <w:t>Unrecognized Statehood exists as a halfway point between recognized independent statehood and reunification with the home state. Unrecognized statehood ends when either recognized statehood is achieved, or reunification occurs.  In the following sections we discuss</w:t>
+      </w:r>
+      <w:r>
+        <w:rPr>
+          <w:rFonts w:ascii="Times New Roman" w:hAnsi="Times New Roman" w:cs="Times New Roman"/>
+          <w:sz w:val="24"/>
+          <w:szCs w:val="24"/>
+        </w:rPr>
+        <w:t xml:space="preserve"> how these transitions occur, and what positive steps the international community can take to make peaceful reunification more likely.</w:t>
+      </w:r>
+    </w:p>
+    <w:p>
+      <w:pPr>
+        <w:spacing w:line="360" w:lineRule="auto"/>
+        <w:rPr>
+          <w:rFonts w:ascii="Times New Roman" w:hAnsi="Times New Roman" w:cs="Times New Roman"/>
+          <w:sz w:val="24"/>
+          <w:szCs w:val="24"/>
+        </w:rPr>
+      </w:pPr>
     </w:p>
     <w:p>
       <w:pPr>
@@ -5413,7 +5839,16 @@
           <w:sz w:val="24"/>
           <w:szCs w:val="24"/>
         </w:rPr>
-        <w:t>Assume the restrictions of Definition 1 hold in the absence of sanctions and that sanctions affect both player s's status quo payoffs and its military capabilities. The parameter space over which a war will be initiated by the home state is increasing in the magnitude of the sanctions' impact on the secessionists' military capabilities.</w:t>
+        <w:t>Reunif</w:t>
+      </w:r>
+      <w:r>
+        <w:rPr>
+          <w:rFonts w:ascii="Times New Roman" w:hAnsi="Times New Roman" w:cs="Times New Roman"/>
+          <w:i/>
+          <w:sz w:val="24"/>
+          <w:szCs w:val="24"/>
+        </w:rPr>
+        <w:t>ication via Military Reconquest</w:t>
       </w:r>
     </w:p>
     <w:p>
@@ -5432,8 +5867,167 @@
           <w:sz w:val="24"/>
           <w:szCs w:val="24"/>
         </w:rPr>
+        <w:t>Most attempted secessions end in military defeat before territorial control is ever achieved (Fazal and Griffith 2008). Unrecognized states are thus a relatively elite set of secessionist movements, those that are unusually militarily powerful relative to the home state. However, even among secessionist movements that succeed in maintaining territorial control for a minimum of two years, the most common form of resolution remains military reconquest by the home state. When unrecognized states return to war with the home state, it is almost always the home state that initiates and the home state that is victorious (we discuss military victory by the secessionists in a later section).</w:t>
+      </w:r>
+    </w:p>
+    <w:p>
+      <w:pPr>
+        <w:spacing w:line="360" w:lineRule="auto"/>
+        <w:ind w:firstLine="720"/>
+        <w:rPr>
+          <w:rFonts w:ascii="Times New Roman" w:hAnsi="Times New Roman" w:cs="Times New Roman"/>
+          <w:sz w:val="24"/>
+          <w:szCs w:val="24"/>
+        </w:rPr>
+      </w:pPr>
+      <w:r>
+        <w:rPr>
+          <w:rFonts w:ascii="Times New Roman" w:hAnsi="Times New Roman" w:cs="Times New Roman"/>
+          <w:sz w:val="24"/>
+          <w:szCs w:val="24"/>
+        </w:rPr>
+        <w:t xml:space="preserve">In the case of most prolonged stalemates, a patron provides enough military assistance to the secessionists to make military reconquest by the patron prohibitively costly.  The 11 cases of </w:t>
+      </w:r>
+      <w:r>
+        <w:rPr>
+          <w:rFonts w:ascii="Times New Roman" w:hAnsi="Times New Roman" w:cs="Times New Roman"/>
+          <w:sz w:val="24"/>
+          <w:szCs w:val="24"/>
+        </w:rPr>
         <w:lastRenderedPageBreak/>
-        <w:t>It is immediate that the stronger is the impact of sanctions on the secessionists military, the stronger is the effect on the home government's value of fighting and the greater is the range of parameters over which this change in payoffs will lead to a change in behavior.</w:t>
+        <w:t xml:space="preserve">military reconquest in Table 1 occur in cases with no patron or cases in which the patron withdraws or reduces its support.  </w:t>
+      </w:r>
+    </w:p>
+    <w:p>
+      <w:pPr>
+        <w:spacing w:line="360" w:lineRule="auto"/>
+        <w:ind w:firstLine="720"/>
+        <w:rPr>
+          <w:rFonts w:ascii="Times New Roman" w:hAnsi="Times New Roman" w:cs="Times New Roman"/>
+          <w:sz w:val="24"/>
+          <w:szCs w:val="24"/>
+        </w:rPr>
+      </w:pPr>
+      <w:r>
+        <w:rPr>
+          <w:rFonts w:ascii="Times New Roman" w:hAnsi="Times New Roman" w:cs="Times New Roman"/>
+          <w:sz w:val="24"/>
+          <w:szCs w:val="24"/>
+        </w:rPr>
+        <w:t xml:space="preserve">The cases with no patron are fairly straightforward. For example, Chechnya achieved its </w:t>
+      </w:r>
+      <w:r>
+        <w:rPr>
+          <w:rFonts w:ascii="Times New Roman" w:hAnsi="Times New Roman" w:cs="Times New Roman"/>
+          <w:i/>
+          <w:sz w:val="24"/>
+          <w:szCs w:val="24"/>
+        </w:rPr>
+        <w:t>de facto</w:t>
+      </w:r>
+      <w:r>
+        <w:rPr>
+          <w:rFonts w:ascii="Times New Roman" w:hAnsi="Times New Roman" w:cs="Times New Roman"/>
+          <w:sz w:val="24"/>
+          <w:szCs w:val="24"/>
+        </w:rPr>
+        <w:t xml:space="preserve"> independence immediately after the fall of the Soviet Union when Russia was very weak. As Russia strengthened, there was no patron support to offset the relative decline in the Chechens' military capabilities. Over time, Russia's military advantage grew and in 1999 the Russian government invaded and reconquered Chechnya.</w:t>
+      </w:r>
+    </w:p>
+    <w:p>
+      <w:pPr>
+        <w:spacing w:line="360" w:lineRule="auto"/>
+        <w:ind w:firstLine="720"/>
+        <w:rPr>
+          <w:rFonts w:ascii="Times New Roman" w:hAnsi="Times New Roman" w:cs="Times New Roman"/>
+          <w:sz w:val="24"/>
+          <w:szCs w:val="24"/>
+        </w:rPr>
+      </w:pPr>
+      <w:r>
+        <w:rPr>
+          <w:rFonts w:ascii="Times New Roman" w:hAnsi="Times New Roman" w:cs="Times New Roman"/>
+          <w:sz w:val="24"/>
+          <w:szCs w:val="24"/>
+        </w:rPr>
+        <w:t>It is worth exploring, however, the reasons why a patron might support a secessionist group during its initial rebellion and then withdraw support at a later date. Patrons' strategic interests in the unrecognized state vary from patron to patron, and both budget constraints and salience of interest vary over time. For example, domestic political concerns (primarily ethnic solidarity with the secessionists) induced a modest level of Indian support for the Tamil Tigers in Sri Lanka 1983-1987.  These domestic political concerns were eventually outweighed by broader strategic security concerns and a desire for regional stability. In 1987 the Indian government signed a peace accord with Sri Lanka (the home state) and largely withdrew their support from the Tamil secessionists, even sending in peacekeepers that later clashed with the secessionists militarily</w:t>
+      </w:r>
+      <w:r>
+        <w:rPr>
+          <w:rFonts w:ascii="Times New Roman" w:hAnsi="Times New Roman" w:cs="Times New Roman"/>
+          <w:sz w:val="24"/>
+          <w:szCs w:val="24"/>
+        </w:rPr>
+        <w:t xml:space="preserve"> (</w:t>
+      </w:r>
+      <w:r>
+        <w:rPr>
+          <w:rFonts w:ascii="Times New Roman" w:hAnsi="Times New Roman" w:cs="Times New Roman"/>
+          <w:sz w:val="24"/>
+          <w:szCs w:val="24"/>
+        </w:rPr>
+        <w:t>Singer 1992</w:t>
+      </w:r>
+      <w:r>
+        <w:rPr>
+          <w:rFonts w:ascii="Times New Roman" w:hAnsi="Times New Roman" w:cs="Times New Roman"/>
+          <w:sz w:val="24"/>
+          <w:szCs w:val="24"/>
+        </w:rPr>
+        <w:t>).</w:t>
+      </w:r>
+    </w:p>
+    <w:p>
+      <w:pPr>
+        <w:spacing w:line="360" w:lineRule="auto"/>
+        <w:ind w:firstLine="720"/>
+        <w:rPr>
+          <w:rFonts w:ascii="Times New Roman" w:hAnsi="Times New Roman" w:cs="Times New Roman"/>
+          <w:sz w:val="24"/>
+          <w:szCs w:val="24"/>
+        </w:rPr>
+      </w:pPr>
+      <w:r>
+        <w:rPr>
+          <w:rFonts w:ascii="Times New Roman" w:hAnsi="Times New Roman" w:cs="Times New Roman"/>
+          <w:sz w:val="24"/>
+          <w:szCs w:val="24"/>
+        </w:rPr>
+        <w:t xml:space="preserve">The patron's decision to withdraw support for the secessionists is sometimes motivated by interactions between the patron and the international community, which may bribe or coerce the Patron to abandon its support. In an extreme example involving both sanctions and direct military confrontation, the United States and other members of the North Atlantic Treaty Organization (NATO) coerced Serbia into withdrawing its support from Republika Srpska and Republika Srpska Krajina, both of which had secured </w:t>
+      </w:r>
+      <w:r>
+        <w:rPr>
+          <w:rFonts w:ascii="Times New Roman" w:hAnsi="Times New Roman" w:cs="Times New Roman"/>
+          <w:i/>
+          <w:sz w:val="24"/>
+          <w:szCs w:val="24"/>
+        </w:rPr>
+        <w:t>de facto</w:t>
+      </w:r>
+      <w:r>
+        <w:rPr>
+          <w:rFonts w:ascii="Times New Roman" w:hAnsi="Times New Roman" w:cs="Times New Roman"/>
+          <w:sz w:val="24"/>
+          <w:szCs w:val="24"/>
+        </w:rPr>
+        <w:t xml:space="preserve"> independence after the collapse of Yugoslavia.</w:t>
+      </w:r>
+      <w:r>
+        <w:rPr>
+          <w:rStyle w:val="EndnoteReference"/>
+          <w:rFonts w:ascii="Times New Roman" w:hAnsi="Times New Roman" w:cs="Times New Roman"/>
+          <w:sz w:val="24"/>
+          <w:szCs w:val="24"/>
+        </w:rPr>
+        <w:endnoteReference w:id="4"/>
+      </w:r>
+      <w:r>
+        <w:rPr>
+          <w:rFonts w:ascii="Times New Roman" w:hAnsi="Times New Roman" w:cs="Times New Roman"/>
+          <w:sz w:val="24"/>
+          <w:szCs w:val="24"/>
+        </w:rPr>
+        <w:t xml:space="preserve"> </w:t>
       </w:r>
     </w:p>
     <w:p>
@@ -5452,44 +6046,219 @@
           <w:szCs w:val="24"/>
         </w:rPr>
         <w:tab/>
-      </w:r>
-      <w:r>
-        <w:rPr>
-          <w:rFonts w:ascii="Times New Roman" w:hAnsi="Times New Roman" w:cs="Times New Roman"/>
-          <w:sz w:val="24"/>
-          <w:szCs w:val="24"/>
-        </w:rPr>
-        <w:t>Thus, Propositions 2 and 3 imply that sanctions are both wealth destroying and violence increasing. The sanctions destroy wealth directly by damaging the economy of the secessionist region and lowering the secessionists' payoffs from the status quo. If the degradation of status quo payoffs are not offset by the patron and if the secessionists' continuation value from fighting exceeds that from the status quo before the continuation value from ceding does, the secessionists will initiate war. Conversely, if the sanctions degrade the secessionists military capabilities sufficiently, it induces the home state to fight.</w:t>
-      </w:r>
-    </w:p>
-    <w:p>
-      <w:pPr>
-        <w:spacing w:line="360" w:lineRule="auto"/>
-        <w:rPr>
-          <w:rFonts w:ascii="Times New Roman" w:hAnsi="Times New Roman" w:cs="Times New Roman"/>
-          <w:sz w:val="24"/>
-          <w:szCs w:val="24"/>
-        </w:rPr>
-      </w:pPr>
-    </w:p>
-    <w:p>
-      <w:pPr>
-        <w:spacing w:line="360" w:lineRule="auto"/>
-        <w:rPr>
-          <w:rFonts w:ascii="Times New Roman" w:hAnsi="Times New Roman" w:cs="Times New Roman"/>
-          <w:b/>
-          <w:sz w:val="24"/>
-          <w:szCs w:val="24"/>
-        </w:rPr>
-      </w:pPr>
-      <w:r>
-        <w:rPr>
-          <w:rFonts w:ascii="Times New Roman" w:hAnsi="Times New Roman" w:cs="Times New Roman"/>
-          <w:b/>
-          <w:sz w:val="24"/>
-          <w:szCs w:val="24"/>
-        </w:rPr>
-        <w:t>How Unrecognized Statehood Ends</w:t>
+        <w:t xml:space="preserve">While </w:t>
+      </w:r>
+      <w:proofErr w:type="spellStart"/>
+      <w:r>
+        <w:rPr>
+          <w:rFonts w:ascii="Times New Roman" w:hAnsi="Times New Roman" w:cs="Times New Roman"/>
+          <w:sz w:val="24"/>
+          <w:szCs w:val="24"/>
+        </w:rPr>
+        <w:t>Republika</w:t>
+      </w:r>
+      <w:proofErr w:type="spellEnd"/>
+      <w:r>
+        <w:rPr>
+          <w:rFonts w:ascii="Times New Roman" w:hAnsi="Times New Roman" w:cs="Times New Roman"/>
+          <w:sz w:val="24"/>
+          <w:szCs w:val="24"/>
+        </w:rPr>
+        <w:t xml:space="preserve"> </w:t>
+      </w:r>
+      <w:r>
+        <w:rPr>
+          <w:rFonts w:ascii="Times New Roman" w:hAnsi="Times New Roman" w:cs="Times New Roman"/>
+          <w:sz w:val="24"/>
+          <w:szCs w:val="24"/>
+        </w:rPr>
+        <w:t xml:space="preserve">and </w:t>
+      </w:r>
+      <w:proofErr w:type="spellStart"/>
+      <w:r>
+        <w:rPr>
+          <w:rFonts w:ascii="Times New Roman" w:hAnsi="Times New Roman" w:cs="Times New Roman"/>
+          <w:sz w:val="24"/>
+          <w:szCs w:val="24"/>
+        </w:rPr>
+        <w:t>Republika</w:t>
+      </w:r>
+      <w:proofErr w:type="spellEnd"/>
+      <w:r>
+        <w:rPr>
+          <w:rFonts w:ascii="Times New Roman" w:hAnsi="Times New Roman" w:cs="Times New Roman"/>
+          <w:sz w:val="24"/>
+          <w:szCs w:val="24"/>
+        </w:rPr>
+        <w:t xml:space="preserve"> </w:t>
+      </w:r>
+      <w:proofErr w:type="spellStart"/>
+      <w:r>
+        <w:rPr>
+          <w:rFonts w:ascii="Times New Roman" w:hAnsi="Times New Roman" w:cs="Times New Roman"/>
+          <w:sz w:val="24"/>
+          <w:szCs w:val="24"/>
+        </w:rPr>
+        <w:t>Srbpska</w:t>
+      </w:r>
+      <w:proofErr w:type="spellEnd"/>
+      <w:r>
+        <w:rPr>
+          <w:rFonts w:ascii="Times New Roman" w:hAnsi="Times New Roman" w:cs="Times New Roman"/>
+          <w:sz w:val="24"/>
+          <w:szCs w:val="24"/>
+        </w:rPr>
+        <w:t xml:space="preserve"> Krajina </w:t>
+      </w:r>
+      <w:r>
+        <w:rPr>
+          <w:rFonts w:ascii="Times New Roman" w:hAnsi="Times New Roman" w:cs="Times New Roman"/>
+          <w:sz w:val="24"/>
+          <w:szCs w:val="24"/>
+        </w:rPr>
+        <w:t xml:space="preserve">did both reunify with their respective home states, this resolution was not peaceful. This is not surprising because the removal of patron support has similar effects to the imposition of sanctions. A loss of patron support results in economic decline and a decline in the status quo payoffs to the secessionists; it also results in a loss of military capabilities and a related increase in the home state’s expected probability of victory. Thus, a loss of patron support can easily lead to war, and the international community </w:t>
+      </w:r>
+      <w:r>
+        <w:rPr>
+          <w:rFonts w:ascii="Times New Roman" w:hAnsi="Times New Roman" w:cs="Times New Roman"/>
+          <w:sz w:val="24"/>
+          <w:szCs w:val="24"/>
+        </w:rPr>
+        <w:lastRenderedPageBreak/>
+        <w:t xml:space="preserve">must account for these risks when deciding whether coercing the patron to withdraw support is likely to be an effective means of inducing peaceful reunification. </w:t>
+      </w:r>
+    </w:p>
+    <w:p>
+      <w:pPr>
+        <w:spacing w:line="360" w:lineRule="auto"/>
+        <w:rPr>
+          <w:rFonts w:ascii="Times New Roman" w:hAnsi="Times New Roman" w:cs="Times New Roman"/>
+          <w:sz w:val="24"/>
+          <w:szCs w:val="24"/>
+        </w:rPr>
+      </w:pPr>
+      <w:bookmarkStart w:id="1" w:name="_GoBack"/>
+      <w:bookmarkEnd w:id="1"/>
+    </w:p>
+    <w:p>
+      <w:pPr>
+        <w:spacing w:line="360" w:lineRule="auto"/>
+        <w:rPr>
+          <w:rFonts w:ascii="Times New Roman" w:hAnsi="Times New Roman" w:cs="Times New Roman"/>
+          <w:i/>
+          <w:sz w:val="24"/>
+          <w:szCs w:val="24"/>
+        </w:rPr>
+      </w:pPr>
+      <w:r>
+        <w:rPr>
+          <w:rFonts w:ascii="Times New Roman" w:hAnsi="Times New Roman" w:cs="Times New Roman"/>
+          <w:i/>
+          <w:sz w:val="24"/>
+          <w:szCs w:val="24"/>
+        </w:rPr>
+        <w:t>Negotiated Reunification</w:t>
+      </w:r>
+    </w:p>
+    <w:p>
+      <w:pPr>
+        <w:spacing w:line="360" w:lineRule="auto"/>
+        <w:rPr>
+          <w:rFonts w:ascii="Times New Roman" w:hAnsi="Times New Roman" w:cs="Times New Roman"/>
+          <w:sz w:val="24"/>
+          <w:szCs w:val="24"/>
+        </w:rPr>
+      </w:pPr>
+      <w:r>
+        <w:rPr>
+          <w:rFonts w:ascii="Times New Roman" w:hAnsi="Times New Roman" w:cs="Times New Roman"/>
+          <w:sz w:val="24"/>
+          <w:szCs w:val="24"/>
+        </w:rPr>
+        <w:tab/>
+      </w:r>
+      <w:r>
+        <w:rPr>
+          <w:rFonts w:ascii="Times New Roman" w:hAnsi="Times New Roman" w:cs="Times New Roman"/>
+          <w:sz w:val="24"/>
+          <w:szCs w:val="24"/>
+        </w:rPr>
+        <w:t>Just as military reconquest becomes more likely when Patron support is withdrawn or declines, so too does negotiated reunification. Negotiated agreements are struck when the patron does not contribute sufficiently to prevent the secessionists from preferring ceding to the status quo, and when a deal is available that both sides prefer to war. Since WWII, four peacefully negotiated reunifications have occurred.</w:t>
+      </w:r>
+      <w:r>
+        <w:rPr>
+          <w:rStyle w:val="EndnoteReference"/>
+          <w:rFonts w:ascii="Times New Roman" w:hAnsi="Times New Roman" w:cs="Times New Roman"/>
+          <w:sz w:val="24"/>
+          <w:szCs w:val="24"/>
+        </w:rPr>
+        <w:endnoteReference w:id="5"/>
+      </w:r>
+      <w:r>
+        <w:rPr>
+          <w:rFonts w:ascii="Times New Roman" w:hAnsi="Times New Roman" w:cs="Times New Roman"/>
+          <w:sz w:val="24"/>
+          <w:szCs w:val="24"/>
+        </w:rPr>
+        <w:t xml:space="preserve"> Secessionists in Ajara, Bouganville, and Gagauzia have opted to rejoin the home state.  In all four of the cases of negotiated settlement, the observed outcomes seem to match the model well: the payoffs to the secessionist elite from ceding have been low, and the payoffs to the central government high.</w:t>
+      </w:r>
+    </w:p>
+    <w:p>
+      <w:pPr>
+        <w:spacing w:line="360" w:lineRule="auto"/>
+        <w:rPr>
+          <w:rFonts w:ascii="Times New Roman" w:hAnsi="Times New Roman" w:cs="Times New Roman"/>
+          <w:sz w:val="24"/>
+          <w:szCs w:val="24"/>
+        </w:rPr>
+      </w:pPr>
+      <w:r>
+        <w:rPr>
+          <w:rFonts w:ascii="Times New Roman" w:hAnsi="Times New Roman" w:cs="Times New Roman"/>
+          <w:sz w:val="24"/>
+          <w:szCs w:val="24"/>
+        </w:rPr>
+        <w:tab/>
+      </w:r>
+      <w:r>
+        <w:rPr>
+          <w:rFonts w:ascii="Times New Roman" w:hAnsi="Times New Roman" w:cs="Times New Roman"/>
+          <w:sz w:val="24"/>
+          <w:szCs w:val="24"/>
+        </w:rPr>
+        <w:t>In Ajara, where the level of patron (Russian) support was quite low, the choice facing the secessionist elite was between agreeing to reunify with Georgia or facing military defeat. In Bouganville, which separated from Papua New Guinea, secessionists lacked not only a patron, but also a clear preference for secession -- demands for secession had emerged only late in a struggle that began as an effort to stop a mining operation</w:t>
+      </w:r>
+      <w:r>
+        <w:rPr>
+          <w:rFonts w:ascii="Times New Roman" w:hAnsi="Times New Roman" w:cs="Times New Roman"/>
+          <w:sz w:val="24"/>
+          <w:szCs w:val="24"/>
+        </w:rPr>
+        <w:t xml:space="preserve"> (</w:t>
+      </w:r>
+      <w:r>
+        <w:rPr>
+          <w:rFonts w:ascii="Times New Roman" w:hAnsi="Times New Roman" w:cs="Times New Roman"/>
+          <w:sz w:val="24"/>
+          <w:szCs w:val="24"/>
+        </w:rPr>
+        <w:t>Ghai and Regan 2006</w:t>
+      </w:r>
+      <w:r>
+        <w:rPr>
+          <w:rFonts w:ascii="Times New Roman" w:hAnsi="Times New Roman" w:cs="Times New Roman"/>
+          <w:sz w:val="24"/>
+          <w:szCs w:val="24"/>
+        </w:rPr>
+        <w:t>).</w:t>
+      </w:r>
+      <w:r>
+        <w:rPr>
+          <w:rFonts w:ascii="Times New Roman" w:hAnsi="Times New Roman" w:cs="Times New Roman"/>
+          <w:sz w:val="24"/>
+          <w:szCs w:val="24"/>
+        </w:rPr>
+        <w:t xml:space="preserve">  Here the value of status to the secessionists was actually quite low, and they were willing to surrender it in exchange for relatively small side payments.</w:t>
       </w:r>
     </w:p>
     <w:p>
@@ -5508,247 +6277,7 @@
           <w:sz w:val="24"/>
           <w:szCs w:val="24"/>
         </w:rPr>
-        <w:t xml:space="preserve">Unrecognized Statehood exists as a halfway point between recognized independent statehood and reunification with the home state. Unrecognized statehood ends when either recognized statehood is achieved, or reunification occurs.  In the following sections we discuss how these transitions occur -- both through negotiated settlement and as a result of decisive military victory by one side or the other.  </w:t>
-      </w:r>
-    </w:p>
-    <w:p>
-      <w:pPr>
-        <w:spacing w:line="360" w:lineRule="auto"/>
-        <w:rPr>
-          <w:rFonts w:ascii="Times New Roman" w:hAnsi="Times New Roman" w:cs="Times New Roman"/>
-          <w:sz w:val="24"/>
-          <w:szCs w:val="24"/>
-        </w:rPr>
-      </w:pPr>
-    </w:p>
-    <w:p>
-      <w:pPr>
-        <w:spacing w:line="360" w:lineRule="auto"/>
-        <w:rPr>
-          <w:rFonts w:ascii="Times New Roman" w:hAnsi="Times New Roman" w:cs="Times New Roman"/>
-          <w:i/>
-          <w:sz w:val="24"/>
-          <w:szCs w:val="24"/>
-        </w:rPr>
-      </w:pPr>
-      <w:r>
-        <w:rPr>
-          <w:rFonts w:ascii="Times New Roman" w:hAnsi="Times New Roman" w:cs="Times New Roman"/>
-          <w:i/>
-          <w:sz w:val="24"/>
-          <w:szCs w:val="24"/>
-        </w:rPr>
-        <w:t>Reunif</w:t>
-      </w:r>
-      <w:r>
-        <w:rPr>
-          <w:rFonts w:ascii="Times New Roman" w:hAnsi="Times New Roman" w:cs="Times New Roman"/>
-          <w:i/>
-          <w:sz w:val="24"/>
-          <w:szCs w:val="24"/>
-        </w:rPr>
-        <w:t>ication via Military Reconquest</w:t>
-      </w:r>
-    </w:p>
-    <w:p>
-      <w:pPr>
-        <w:spacing w:line="360" w:lineRule="auto"/>
-        <w:ind w:firstLine="720"/>
-        <w:rPr>
-          <w:rFonts w:ascii="Times New Roman" w:hAnsi="Times New Roman" w:cs="Times New Roman"/>
-          <w:sz w:val="24"/>
-          <w:szCs w:val="24"/>
-        </w:rPr>
-      </w:pPr>
-      <w:r>
-        <w:rPr>
-          <w:rFonts w:ascii="Times New Roman" w:hAnsi="Times New Roman" w:cs="Times New Roman"/>
-          <w:sz w:val="24"/>
-          <w:szCs w:val="24"/>
-        </w:rPr>
-        <w:t>Most attempted secessions end in military defeat before territorial control is ever achieved (Fazal and Griffith 2008). Unrecognized states are thus a relatively elite set of secessionist movements, those that are unusually militarily powerful relative to the home state. However, even among secessionist movements that succeed in maintaining territorial control for a minimum of two years, the most common form of resolution remains military reconquest by the home state. When unrecognized states return to war with the home state, it is almost always the home state that initiates and the home state that is victorious (we discuss military victory by the secessionists in a later section).</w:t>
-      </w:r>
-    </w:p>
-    <w:p>
-      <w:pPr>
-        <w:spacing w:line="360" w:lineRule="auto"/>
-        <w:ind w:firstLine="720"/>
-        <w:rPr>
-          <w:rFonts w:ascii="Times New Roman" w:hAnsi="Times New Roman" w:cs="Times New Roman"/>
-          <w:sz w:val="24"/>
-          <w:szCs w:val="24"/>
-        </w:rPr>
-      </w:pPr>
-      <w:r>
-        <w:rPr>
-          <w:rFonts w:ascii="Times New Roman" w:hAnsi="Times New Roman" w:cs="Times New Roman"/>
-          <w:sz w:val="24"/>
-          <w:szCs w:val="24"/>
-        </w:rPr>
-        <w:lastRenderedPageBreak/>
-        <w:t xml:space="preserve">In the case of most prolonged stalemates, a patron provides enough military assistance to the secessionists to make military reconquest by the patron prohibitively costly.  The 11 cases of military reconquest in Table 1 occur in cases with no patron or cases in which the patron withdraws or reduces its support.  </w:t>
-      </w:r>
-    </w:p>
-    <w:p>
-      <w:pPr>
-        <w:spacing w:line="360" w:lineRule="auto"/>
-        <w:ind w:firstLine="720"/>
-        <w:rPr>
-          <w:rFonts w:ascii="Times New Roman" w:hAnsi="Times New Roman" w:cs="Times New Roman"/>
-          <w:sz w:val="24"/>
-          <w:szCs w:val="24"/>
-        </w:rPr>
-      </w:pPr>
-      <w:r>
-        <w:rPr>
-          <w:rFonts w:ascii="Times New Roman" w:hAnsi="Times New Roman" w:cs="Times New Roman"/>
-          <w:sz w:val="24"/>
-          <w:szCs w:val="24"/>
-        </w:rPr>
-        <w:t xml:space="preserve">The cases with no patron are fairly straightforward. For example, Chechnya achieved its </w:t>
-      </w:r>
-      <w:r>
-        <w:rPr>
-          <w:rFonts w:ascii="Times New Roman" w:hAnsi="Times New Roman" w:cs="Times New Roman"/>
-          <w:i/>
-          <w:sz w:val="24"/>
-          <w:szCs w:val="24"/>
-        </w:rPr>
-        <w:t>de facto</w:t>
-      </w:r>
-      <w:r>
-        <w:rPr>
-          <w:rFonts w:ascii="Times New Roman" w:hAnsi="Times New Roman" w:cs="Times New Roman"/>
-          <w:sz w:val="24"/>
-          <w:szCs w:val="24"/>
-        </w:rPr>
-        <w:t xml:space="preserve"> independence immediately after the fall of the Soviet Union when Russia was very weak.   As Russia strengthened, there was no patron support to offset the relative decline in the Chechens' military capabilities. Over time, Russia's military advantage grew and in 1999 the Russian government invaded and reconquered Chechnya.</w:t>
-      </w:r>
-    </w:p>
-    <w:p>
-      <w:pPr>
-        <w:spacing w:line="360" w:lineRule="auto"/>
-        <w:ind w:firstLine="720"/>
-        <w:rPr>
-          <w:rFonts w:ascii="Times New Roman" w:hAnsi="Times New Roman" w:cs="Times New Roman"/>
-          <w:sz w:val="24"/>
-          <w:szCs w:val="24"/>
-        </w:rPr>
-      </w:pPr>
-      <w:r>
-        <w:rPr>
-          <w:rFonts w:ascii="Times New Roman" w:hAnsi="Times New Roman" w:cs="Times New Roman"/>
-          <w:sz w:val="24"/>
-          <w:szCs w:val="24"/>
-        </w:rPr>
-        <w:t>It is worth exploring, however, the reasons why a patron might support a secessionist group during its initial rebellion and then withdraw support at a later date. Patrons' strategic interests in the unrecognized state vary from patron to patron, and both budget constraints and salience of interest vary over time. For example, domestic political concerns (primarily ethnic solidarity with the secessionists) induced a modest level of Indian support for the Tamil Tigers in Sri Lanka 1983-1987.  These domestic political concerns were eventually outweighed by broader strategic security concerns and a desire for regional stability. In 1987 the Indian government signed a peace accord with Sri Lanka (the home state) and largely withdrew their support from the Tamil secessionists, even sending in peacekeepers that later clashed with the secessionists militarily</w:t>
-      </w:r>
-      <w:r>
-        <w:rPr>
-          <w:rFonts w:ascii="Times New Roman" w:hAnsi="Times New Roman" w:cs="Times New Roman"/>
-          <w:sz w:val="24"/>
-          <w:szCs w:val="24"/>
-        </w:rPr>
-        <w:t xml:space="preserve"> (</w:t>
-      </w:r>
-      <w:r>
-        <w:rPr>
-          <w:rFonts w:ascii="Times New Roman" w:hAnsi="Times New Roman" w:cs="Times New Roman"/>
-          <w:sz w:val="24"/>
-          <w:szCs w:val="24"/>
-        </w:rPr>
-        <w:t>Singer 1992</w:t>
-      </w:r>
-      <w:r>
-        <w:rPr>
-          <w:rFonts w:ascii="Times New Roman" w:hAnsi="Times New Roman" w:cs="Times New Roman"/>
-          <w:sz w:val="24"/>
-          <w:szCs w:val="24"/>
-        </w:rPr>
-        <w:t>).</w:t>
-      </w:r>
-    </w:p>
-    <w:p>
-      <w:pPr>
-        <w:spacing w:line="360" w:lineRule="auto"/>
-        <w:ind w:firstLine="720"/>
-        <w:rPr>
-          <w:rFonts w:ascii="Times New Roman" w:hAnsi="Times New Roman" w:cs="Times New Roman"/>
-          <w:sz w:val="24"/>
-          <w:szCs w:val="24"/>
-        </w:rPr>
-      </w:pPr>
-      <w:r>
-        <w:rPr>
-          <w:rFonts w:ascii="Times New Roman" w:hAnsi="Times New Roman" w:cs="Times New Roman"/>
-          <w:sz w:val="24"/>
-          <w:szCs w:val="24"/>
-        </w:rPr>
-        <w:t xml:space="preserve">The patron's decision to withdraw support for the secessionists is sometimes motivated by interactions between the patron and the international community, which may bribe or coerce the Patron to abandon its support. In an extreme example involving both sanctions and direct military confrontation, the United States and other members of the North Atlantic Treaty Organization (NATO) coerced Serbia into withdrawing its support from Republika Srpska and Republika Srpska Krajina, both of which had secured </w:t>
-      </w:r>
-      <w:r>
-        <w:rPr>
-          <w:rFonts w:ascii="Times New Roman" w:hAnsi="Times New Roman" w:cs="Times New Roman"/>
-          <w:i/>
-          <w:sz w:val="24"/>
-          <w:szCs w:val="24"/>
-        </w:rPr>
-        <w:t>de facto</w:t>
-      </w:r>
-      <w:r>
-        <w:rPr>
-          <w:rFonts w:ascii="Times New Roman" w:hAnsi="Times New Roman" w:cs="Times New Roman"/>
-          <w:sz w:val="24"/>
-          <w:szCs w:val="24"/>
-        </w:rPr>
-        <w:t xml:space="preserve"> independence after the collapse of Yugoslavia.</w:t>
-      </w:r>
-      <w:r>
-        <w:rPr>
-          <w:rStyle w:val="EndnoteReference"/>
-          <w:rFonts w:ascii="Times New Roman" w:hAnsi="Times New Roman" w:cs="Times New Roman"/>
-          <w:sz w:val="24"/>
-          <w:szCs w:val="24"/>
-        </w:rPr>
-        <w:endnoteReference w:id="4"/>
-      </w:r>
-      <w:r>
-        <w:rPr>
-          <w:rFonts w:ascii="Times New Roman" w:hAnsi="Times New Roman" w:cs="Times New Roman"/>
-          <w:sz w:val="24"/>
-          <w:szCs w:val="24"/>
-        </w:rPr>
-        <w:t xml:space="preserve"> </w:t>
-      </w:r>
-    </w:p>
-    <w:p>
-      <w:pPr>
-        <w:spacing w:line="360" w:lineRule="auto"/>
-        <w:rPr>
-          <w:rFonts w:ascii="Times New Roman" w:hAnsi="Times New Roman" w:cs="Times New Roman"/>
-          <w:sz w:val="24"/>
-          <w:szCs w:val="24"/>
-        </w:rPr>
-      </w:pPr>
-    </w:p>
-    <w:p>
-      <w:pPr>
-        <w:spacing w:line="360" w:lineRule="auto"/>
-        <w:rPr>
-          <w:rFonts w:ascii="Times New Roman" w:hAnsi="Times New Roman" w:cs="Times New Roman"/>
-          <w:i/>
-          <w:sz w:val="24"/>
-          <w:szCs w:val="24"/>
-        </w:rPr>
-      </w:pPr>
-      <w:r>
-        <w:rPr>
-          <w:rFonts w:ascii="Times New Roman" w:hAnsi="Times New Roman" w:cs="Times New Roman"/>
-          <w:i/>
-          <w:sz w:val="24"/>
-          <w:szCs w:val="24"/>
-        </w:rPr>
-        <w:t>Negotiated Reunification</w:t>
+        <w:t>However, despite past failures, our theory suggests that a sufficiently motivated patron can induce negotiated settlement if it so chooses. The means through which the international community might induce negotiated settlement are discussed in detail in the section on policy implications. It is notable, however, that we do not expect any future cases of peacefully negotiated independence.  While negotiated reunification is the preferred outcome of the international community, and they may be willing spend to achieve it, recognized statehood is generally not the preferred outcome of the patron or the international community. Our analysis suggests that the most likely path to recognized statehood is, and will remain, military defeat of the home state.</w:t>
       </w:r>
     </w:p>
     <w:p>
@@ -5775,7 +6304,221 @@
           <w:sz w:val="24"/>
           <w:szCs w:val="24"/>
         </w:rPr>
-        <w:t>Just as military reconquest becomes more likely when Patron support is withdrawn or declines, so too does negotiated reunification. Negotiated agreements are struck when the patron does not contribute sufficiently to prevent the secessionists from preferring ceding to the status quo, and when a deal is available that both sides prefer to war. Since WWII, four peacefully negotiated reunifications have occurred.</w:t>
+        <w:t>The difficulty of making credible payments in exchange for status is one clearly demonstrated in the civil war literature</w:t>
+      </w:r>
+      <w:r>
+        <w:rPr>
+          <w:rFonts w:ascii="Times New Roman" w:hAnsi="Times New Roman" w:cs="Times New Roman"/>
+          <w:sz w:val="24"/>
+          <w:szCs w:val="24"/>
+        </w:rPr>
+        <w:t xml:space="preserve"> (</w:t>
+      </w:r>
+      <w:r>
+        <w:rPr>
+          <w:rFonts w:ascii="Times New Roman" w:hAnsi="Times New Roman" w:cs="Times New Roman"/>
+          <w:sz w:val="24"/>
+          <w:szCs w:val="24"/>
+        </w:rPr>
+        <w:t>e.g. Licklider 1995; Walter 1997, 2002; Fearon and Laiti</w:t>
+      </w:r>
+      <w:r>
+        <w:rPr>
+          <w:rFonts w:ascii="Times New Roman" w:hAnsi="Times New Roman" w:cs="Times New Roman"/>
+          <w:sz w:val="24"/>
+          <w:szCs w:val="24"/>
+        </w:rPr>
+        <w:t>n 2007; Doyle and Sambanis 2006).</w:t>
+      </w:r>
+      <w:r>
+        <w:rPr>
+          <w:rFonts w:ascii="Times New Roman" w:hAnsi="Times New Roman" w:cs="Times New Roman"/>
+          <w:sz w:val="24"/>
+          <w:szCs w:val="24"/>
+        </w:rPr>
+        <w:t xml:space="preserve"> Unrecognized states generally constitute </w:t>
+      </w:r>
+      <w:r>
+        <w:rPr>
+          <w:rFonts w:ascii="Times New Roman" w:hAnsi="Times New Roman" w:cs="Times New Roman"/>
+          <w:sz w:val="24"/>
+          <w:szCs w:val="24"/>
+        </w:rPr>
+        <w:t>“</w:t>
+      </w:r>
+      <w:r>
+        <w:rPr>
+          <w:rFonts w:ascii="Times New Roman" w:hAnsi="Times New Roman" w:cs="Times New Roman"/>
+          <w:sz w:val="24"/>
+          <w:szCs w:val="24"/>
+        </w:rPr>
+        <w:t>sons of the soil</w:t>
+      </w:r>
+      <w:r>
+        <w:rPr>
+          <w:rFonts w:ascii="Times New Roman" w:hAnsi="Times New Roman" w:cs="Times New Roman"/>
+          <w:sz w:val="24"/>
+          <w:szCs w:val="24"/>
+        </w:rPr>
+        <w:t>”</w:t>
+      </w:r>
+      <w:r>
+        <w:rPr>
+          <w:rFonts w:ascii="Times New Roman" w:hAnsi="Times New Roman" w:cs="Times New Roman"/>
+          <w:sz w:val="24"/>
+          <w:szCs w:val="24"/>
+        </w:rPr>
+        <w:t xml:space="preserve"> conflicts in which the central government cannot credibly commit to preserving the local demographic and political dominance of the secessionist elite once the disputed territory reverts to central government control</w:t>
+      </w:r>
+      <w:r>
+        <w:rPr>
+          <w:rFonts w:ascii="Times New Roman" w:hAnsi="Times New Roman" w:cs="Times New Roman"/>
+          <w:sz w:val="24"/>
+          <w:szCs w:val="24"/>
+        </w:rPr>
+        <w:t xml:space="preserve"> (</w:t>
+      </w:r>
+      <w:r>
+        <w:rPr>
+          <w:rFonts w:ascii="Times New Roman" w:hAnsi="Times New Roman" w:cs="Times New Roman"/>
+          <w:sz w:val="24"/>
+          <w:szCs w:val="24"/>
+        </w:rPr>
+        <w:t>Weimer 1978; Fearon 2004</w:t>
+      </w:r>
+      <w:r>
+        <w:rPr>
+          <w:rFonts w:ascii="Times New Roman" w:hAnsi="Times New Roman" w:cs="Times New Roman"/>
+          <w:sz w:val="24"/>
+          <w:szCs w:val="24"/>
+        </w:rPr>
+        <w:t>).</w:t>
+      </w:r>
+      <w:r>
+        <w:rPr>
+          <w:rFonts w:ascii="Times New Roman" w:hAnsi="Times New Roman" w:cs="Times New Roman"/>
+          <w:sz w:val="24"/>
+          <w:szCs w:val="24"/>
+        </w:rPr>
+        <w:t xml:space="preserve">  While the central government might initially grant the secessionist elite a high level of autonomy in exchange for agreeing to reunification, the level of autonomy is likely to decrease over time, perhaps quite quickly.  Reference to the cases of Abkhazia and Gagauzia are informative here.</w:t>
+      </w:r>
+    </w:p>
+    <w:p>
+      <w:pPr>
+        <w:spacing w:line="360" w:lineRule="auto"/>
+        <w:ind w:firstLine="720"/>
+        <w:rPr>
+          <w:rFonts w:ascii="Times New Roman" w:hAnsi="Times New Roman" w:cs="Times New Roman"/>
+          <w:sz w:val="24"/>
+          <w:szCs w:val="24"/>
+        </w:rPr>
+      </w:pPr>
+      <w:r>
+        <w:rPr>
+          <w:rFonts w:ascii="Times New Roman" w:hAnsi="Times New Roman" w:cs="Times New Roman"/>
+          <w:sz w:val="24"/>
+          <w:szCs w:val="24"/>
+        </w:rPr>
+        <w:t>At the time of secession, ethnic Akbhaz made up a minority of the population of Abkhazia</w:t>
+      </w:r>
+      <w:r>
+        <w:rPr>
+          <w:rFonts w:ascii="Times New Roman" w:hAnsi="Times New Roman" w:cs="Times New Roman"/>
+          <w:sz w:val="24"/>
+          <w:szCs w:val="24"/>
+        </w:rPr>
+        <w:t xml:space="preserve"> (</w:t>
+      </w:r>
+      <w:r>
+        <w:rPr>
+          <w:rFonts w:ascii="Times New Roman" w:hAnsi="Times New Roman" w:cs="Times New Roman"/>
+          <w:sz w:val="24"/>
+          <w:szCs w:val="24"/>
+        </w:rPr>
+        <w:t>Cornell 2001; Wooleh 2006</w:t>
+      </w:r>
+      <w:r>
+        <w:rPr>
+          <w:rFonts w:ascii="Times New Roman" w:hAnsi="Times New Roman" w:cs="Times New Roman"/>
+          <w:sz w:val="24"/>
+          <w:szCs w:val="24"/>
+        </w:rPr>
+        <w:t>)</w:t>
+      </w:r>
+      <w:r>
+        <w:rPr>
+          <w:rFonts w:ascii="Times New Roman" w:hAnsi="Times New Roman" w:cs="Times New Roman"/>
+          <w:sz w:val="24"/>
+          <w:szCs w:val="24"/>
+        </w:rPr>
+        <w:t xml:space="preserve"> but after secession they gained </w:t>
+      </w:r>
+      <w:r>
+        <w:rPr>
+          <w:rFonts w:ascii="Times New Roman" w:hAnsi="Times New Roman" w:cs="Times New Roman"/>
+          <w:sz w:val="24"/>
+          <w:szCs w:val="24"/>
+        </w:rPr>
+        <w:t xml:space="preserve">control </w:t>
+      </w:r>
+      <w:r>
+        <w:rPr>
+          <w:rFonts w:ascii="Times New Roman" w:hAnsi="Times New Roman" w:cs="Times New Roman"/>
+          <w:sz w:val="24"/>
+          <w:szCs w:val="24"/>
+        </w:rPr>
+        <w:t xml:space="preserve">of </w:t>
+      </w:r>
+      <w:r>
+        <w:rPr>
+          <w:rFonts w:ascii="Times New Roman" w:hAnsi="Times New Roman" w:cs="Times New Roman"/>
+          <w:sz w:val="24"/>
+          <w:szCs w:val="24"/>
+        </w:rPr>
+        <w:t xml:space="preserve">almost all political posts in the </w:t>
+      </w:r>
+      <w:r>
+        <w:rPr>
+          <w:rFonts w:ascii="Times New Roman" w:hAnsi="Times New Roman" w:cs="Times New Roman"/>
+          <w:i/>
+          <w:sz w:val="24"/>
+          <w:szCs w:val="24"/>
+        </w:rPr>
+        <w:t>de facto</w:t>
+      </w:r>
+      <w:r>
+        <w:rPr>
+          <w:rFonts w:ascii="Times New Roman" w:hAnsi="Times New Roman" w:cs="Times New Roman"/>
+          <w:sz w:val="24"/>
+          <w:szCs w:val="24"/>
+        </w:rPr>
+        <w:t xml:space="preserve"> government of the region. In 2004, the basket of payments offered by the Georgians in exchange for reunification included a provision guaranteeing that ethnic Abkhaz would retain a majority in the regional parliament, even if the return of internally displaced persons (IDPs) once again placed ethnic Abkhaz in a minority demographic position in the region. The promise, however, was not very meaningful.  First, even if the promise were upheld, it would still mean a step back from the total dominance the ethnic Abkhaz currently enjoy in the region.  Second, if Georgian IDPs returned, they may demand and receive a more equitable system of representation.  These concerns are not abstract; this type of reneging has already occurred in cases that did reach settlement.</w:t>
+      </w:r>
+    </w:p>
+    <w:p>
+      <w:pPr>
+        <w:spacing w:line="360" w:lineRule="auto"/>
+        <w:rPr>
+          <w:rFonts w:ascii="Times New Roman" w:hAnsi="Times New Roman" w:cs="Times New Roman"/>
+          <w:sz w:val="24"/>
+          <w:szCs w:val="24"/>
+        </w:rPr>
+      </w:pPr>
+      <w:r>
+        <w:rPr>
+          <w:rFonts w:ascii="Times New Roman" w:hAnsi="Times New Roman" w:cs="Times New Roman"/>
+          <w:sz w:val="24"/>
+          <w:szCs w:val="24"/>
+        </w:rPr>
+        <w:tab/>
+      </w:r>
+      <w:r>
+        <w:rPr>
+          <w:rFonts w:ascii="Times New Roman" w:hAnsi="Times New Roman" w:cs="Times New Roman"/>
+          <w:sz w:val="24"/>
+          <w:szCs w:val="24"/>
+        </w:rPr>
+        <w:t>Gagauzia achieved de facto independence at the time of the Soviet Union's collapse, but agreed to rejoin Moldova in 1994 as an autonomous region.  While Gagauzia was granted substantial autonomy under the Moldovan Law on the Special Legal Status of Gagauzia, when the governor of Gagauzia, Dmitrii Croiter, moved to assert these powers in 1999, the Moldovan government balked.  By 2002, Croiter was forced to resign, effectively deposed by the Moldovan government.  The Moldovan government jailed a number of other Gagauz politicians, and while Gagauz autonomy was enshrined in the Moldovan constitution in 2003, the de facto level of autonomy has been limited by continued central government meddling in less-than-free regional elections.</w:t>
       </w:r>
       <w:r>
         <w:rPr>
@@ -5784,15 +6527,285 @@
           <w:sz w:val="24"/>
           <w:szCs w:val="24"/>
         </w:rPr>
-        <w:endnoteReference w:id="5"/>
-      </w:r>
-      <w:r>
-        <w:rPr>
-          <w:rFonts w:ascii="Times New Roman" w:hAnsi="Times New Roman" w:cs="Times New Roman"/>
-          <w:sz w:val="24"/>
-          <w:szCs w:val="24"/>
-        </w:rPr>
-        <w:t xml:space="preserve"> Secessionists in Ajara, Bouganville, and Gagauzia have opted to rejoin the home state.  In all four of the cases of negotiated settlement, the observed outcomes seem to match the model well: the payoffs to the secessionist elite from ceding have been low, and the payoffs to the central government high.</w:t>
+        <w:endnoteReference w:id="6"/>
+      </w:r>
+      <w:r>
+        <w:rPr>
+          <w:rFonts w:ascii="Times New Roman" w:hAnsi="Times New Roman" w:cs="Times New Roman"/>
+          <w:sz w:val="24"/>
+          <w:szCs w:val="24"/>
+        </w:rPr>
+        <w:t xml:space="preserve"> </w:t>
+      </w:r>
+      <w:r>
+        <w:rPr>
+          <w:rFonts w:ascii="Times New Roman" w:hAnsi="Times New Roman" w:cs="Times New Roman"/>
+          <w:sz w:val="24"/>
+          <w:szCs w:val="24"/>
+        </w:rPr>
+        <w:t xml:space="preserve"> The payoffs to Gagauzia for ceding have turned out to be quite low, and a similar fate can rationally be expected by other unrecognized states who choose to cede.</w:t>
+      </w:r>
+      <w:r>
+        <w:rPr>
+          <w:rStyle w:val="EndnoteReference"/>
+          <w:rFonts w:ascii="Times New Roman" w:hAnsi="Times New Roman" w:cs="Times New Roman"/>
+          <w:sz w:val="24"/>
+          <w:szCs w:val="24"/>
+        </w:rPr>
+        <w:endnoteReference w:id="7"/>
+      </w:r>
+    </w:p>
+    <w:p>
+      <w:pPr>
+        <w:spacing w:line="360" w:lineRule="auto"/>
+        <w:rPr>
+          <w:rFonts w:ascii="Times New Roman" w:hAnsi="Times New Roman" w:cs="Times New Roman"/>
+          <w:sz w:val="24"/>
+          <w:szCs w:val="24"/>
+        </w:rPr>
+      </w:pPr>
+    </w:p>
+    <w:p>
+      <w:pPr>
+        <w:spacing w:line="360" w:lineRule="auto"/>
+        <w:rPr>
+          <w:rFonts w:ascii="Times New Roman" w:hAnsi="Times New Roman" w:cs="Times New Roman"/>
+          <w:i/>
+          <w:sz w:val="24"/>
+          <w:szCs w:val="24"/>
+        </w:rPr>
+      </w:pPr>
+      <w:r>
+        <w:rPr>
+          <w:rFonts w:ascii="Times New Roman" w:hAnsi="Times New Roman" w:cs="Times New Roman"/>
+          <w:i/>
+          <w:sz w:val="24"/>
+          <w:szCs w:val="24"/>
+        </w:rPr>
+        <w:t>Recognition vi</w:t>
+      </w:r>
+      <w:r>
+        <w:rPr>
+          <w:rFonts w:ascii="Times New Roman" w:hAnsi="Times New Roman" w:cs="Times New Roman"/>
+          <w:i/>
+          <w:sz w:val="24"/>
+          <w:szCs w:val="24"/>
+        </w:rPr>
+        <w:t>a Secessionist Military Victory</w:t>
+      </w:r>
+    </w:p>
+    <w:p>
+      <w:pPr>
+        <w:spacing w:line="360" w:lineRule="auto"/>
+        <w:ind w:firstLine="720"/>
+        <w:rPr>
+          <w:rFonts w:ascii="Times New Roman" w:hAnsi="Times New Roman" w:cs="Times New Roman"/>
+          <w:sz w:val="24"/>
+          <w:szCs w:val="24"/>
+        </w:rPr>
+      </w:pPr>
+      <w:r>
+        <w:rPr>
+          <w:rFonts w:ascii="Times New Roman" w:hAnsi="Times New Roman" w:cs="Times New Roman"/>
+          <w:sz w:val="24"/>
+          <w:szCs w:val="24"/>
+        </w:rPr>
+        <w:t xml:space="preserve">While the path to independent statehood via secession is an extremely narrow one, recognition does sometimes occur. It has occurred primarily in cases where the secessionists (often supported by a patron) are so strong militarily that they not only achieve territorial control in the initial conflict, but also threaten the home state government outside the unrecognized state.  Bangladesh and Eritrea both secured recognition as part of the peace agreement ending the war of secession.  </w:t>
+      </w:r>
+    </w:p>
+    <w:p>
+      <w:pPr>
+        <w:spacing w:line="360" w:lineRule="auto"/>
+        <w:rPr>
+          <w:rFonts w:ascii="Times New Roman" w:hAnsi="Times New Roman" w:cs="Times New Roman"/>
+          <w:sz w:val="24"/>
+          <w:szCs w:val="24"/>
+        </w:rPr>
+      </w:pPr>
+    </w:p>
+    <w:p>
+      <w:pPr>
+        <w:spacing w:line="360" w:lineRule="auto"/>
+        <w:rPr>
+          <w:rFonts w:ascii="Times New Roman" w:hAnsi="Times New Roman" w:cs="Times New Roman"/>
+          <w:sz w:val="24"/>
+          <w:szCs w:val="24"/>
+        </w:rPr>
+      </w:pPr>
+      <w:r>
+        <w:rPr>
+          <w:rFonts w:ascii="Times New Roman" w:hAnsi="Times New Roman" w:cs="Times New Roman"/>
+          <w:sz w:val="24"/>
+          <w:szCs w:val="24"/>
+        </w:rPr>
+        <w:t>[DISCUSS BANGLADESH AND ERITREA IN DETAIL]</w:t>
+      </w:r>
+    </w:p>
+    <w:p>
+      <w:pPr>
+        <w:spacing w:line="360" w:lineRule="auto"/>
+        <w:rPr>
+          <w:rFonts w:ascii="Times New Roman" w:hAnsi="Times New Roman" w:cs="Times New Roman"/>
+          <w:sz w:val="24"/>
+          <w:szCs w:val="24"/>
+        </w:rPr>
+      </w:pPr>
+    </w:p>
+    <w:p>
+      <w:pPr>
+        <w:spacing w:line="360" w:lineRule="auto"/>
+        <w:jc w:val="center"/>
+        <w:rPr>
+          <w:rFonts w:ascii="Times New Roman" w:hAnsi="Times New Roman" w:cs="Times New Roman"/>
+          <w:sz w:val="24"/>
+          <w:szCs w:val="24"/>
+        </w:rPr>
+      </w:pPr>
+      <w:r>
+        <w:rPr>
+          <w:rFonts w:ascii="Times New Roman" w:hAnsi="Times New Roman" w:cs="Times New Roman"/>
+          <w:sz w:val="24"/>
+          <w:szCs w:val="24"/>
+        </w:rPr>
+        <w:t>Negotiated Recognition</w:t>
+      </w:r>
+    </w:p>
+    <w:p>
+      <w:pPr>
+        <w:spacing w:line="360" w:lineRule="auto"/>
+        <w:ind w:firstLine="720"/>
+        <w:rPr>
+          <w:rFonts w:ascii="Times New Roman" w:hAnsi="Times New Roman" w:cs="Times New Roman"/>
+          <w:sz w:val="24"/>
+          <w:szCs w:val="24"/>
+        </w:rPr>
+      </w:pPr>
+      <w:r>
+        <w:rPr>
+          <w:rFonts w:ascii="Times New Roman" w:hAnsi="Times New Roman" w:cs="Times New Roman"/>
+          <w:sz w:val="24"/>
+          <w:szCs w:val="24"/>
+        </w:rPr>
+        <w:t>No unrecognized state has yet managed to gain recognition from the home state when recognition or a referendum was not agreed to as a condition of ending the initial war of secession. Wars that have reignited after a period of unrecognized statehood have always either resulted in reunification or left the status quo intact.  However, if an unrecognized state were to gain an outright military victory over the home state at any time, this does represent a plausible path to recognition. Once unrecognized statehood has emerged as an equilibrium, however, the path to recognition is narrower still.</w:t>
+      </w:r>
+    </w:p>
+    <w:p>
+      <w:pPr>
+        <w:spacing w:line="360" w:lineRule="auto"/>
+        <w:rPr>
+          <w:rFonts w:ascii="Times New Roman" w:hAnsi="Times New Roman" w:cs="Times New Roman"/>
+          <w:sz w:val="24"/>
+          <w:szCs w:val="24"/>
+        </w:rPr>
+      </w:pPr>
+    </w:p>
+    <w:p>
+      <w:pPr>
+        <w:spacing w:line="360" w:lineRule="auto"/>
+        <w:rPr>
+          <w:rFonts w:ascii="Times New Roman" w:hAnsi="Times New Roman" w:cs="Times New Roman"/>
+          <w:sz w:val="24"/>
+          <w:szCs w:val="24"/>
+        </w:rPr>
+      </w:pPr>
+      <w:r>
+        <w:rPr>
+          <w:rFonts w:ascii="Times New Roman" w:hAnsi="Times New Roman" w:cs="Times New Roman"/>
+          <w:sz w:val="24"/>
+          <w:szCs w:val="24"/>
+        </w:rPr>
+        <w:t>DISCUSS KOSOVO AND SOUTH SUDAN HERE.</w:t>
+      </w:r>
+    </w:p>
+    <w:p>
+      <w:pPr>
+        <w:spacing w:line="360" w:lineRule="auto"/>
+        <w:rPr>
+          <w:rFonts w:ascii="Times New Roman" w:hAnsi="Times New Roman" w:cs="Times New Roman"/>
+          <w:sz w:val="24"/>
+          <w:szCs w:val="24"/>
+        </w:rPr>
+      </w:pPr>
+    </w:p>
+    <w:p>
+      <w:pPr>
+        <w:spacing w:line="360" w:lineRule="auto"/>
+        <w:rPr>
+          <w:rFonts w:ascii="Times New Roman" w:hAnsi="Times New Roman" w:cs="Times New Roman"/>
+          <w:sz w:val="24"/>
+          <w:szCs w:val="24"/>
+        </w:rPr>
+      </w:pPr>
+    </w:p>
+    <w:p>
+      <w:pPr>
+        <w:spacing w:line="360" w:lineRule="auto"/>
+        <w:jc w:val="center"/>
+        <w:rPr>
+          <w:rFonts w:ascii="Times New Roman" w:hAnsi="Times New Roman" w:cs="Times New Roman"/>
+          <w:sz w:val="24"/>
+          <w:szCs w:val="24"/>
+        </w:rPr>
+      </w:pPr>
+      <w:r>
+        <w:rPr>
+          <w:rFonts w:ascii="Times New Roman" w:hAnsi="Times New Roman" w:cs="Times New Roman"/>
+          <w:sz w:val="24"/>
+          <w:szCs w:val="24"/>
+        </w:rPr>
+        <w:t xml:space="preserve">Policy Implications: Options </w:t>
+      </w:r>
+      <w:r>
+        <w:rPr>
+          <w:rFonts w:ascii="Times New Roman" w:hAnsi="Times New Roman" w:cs="Times New Roman"/>
+          <w:sz w:val="24"/>
+          <w:szCs w:val="24"/>
+        </w:rPr>
+        <w:t>for The International Community</w:t>
+      </w:r>
+    </w:p>
+    <w:p>
+      <w:pPr>
+        <w:spacing w:line="360" w:lineRule="auto"/>
+        <w:ind w:firstLine="720"/>
+        <w:rPr>
+          <w:rFonts w:ascii="Times New Roman" w:hAnsi="Times New Roman" w:cs="Times New Roman"/>
+          <w:sz w:val="24"/>
+          <w:szCs w:val="24"/>
+        </w:rPr>
+      </w:pPr>
+      <w:r>
+        <w:rPr>
+          <w:rFonts w:ascii="Times New Roman" w:hAnsi="Times New Roman" w:cs="Times New Roman"/>
+          <w:sz w:val="24"/>
+          <w:szCs w:val="24"/>
+        </w:rPr>
+        <w:t xml:space="preserve"> In general, the international community has preferences for reunification over independence, for resolution over the status quo, and for peace instead of war</w:t>
+      </w:r>
+      <w:r>
+        <w:rPr>
+          <w:rFonts w:ascii="Times New Roman" w:hAnsi="Times New Roman" w:cs="Times New Roman"/>
+          <w:sz w:val="24"/>
+          <w:szCs w:val="24"/>
+        </w:rPr>
+        <w:t xml:space="preserve">.  In this section we </w:t>
+      </w:r>
+      <w:r>
+        <w:rPr>
+          <w:rFonts w:ascii="Times New Roman" w:hAnsi="Times New Roman" w:cs="Times New Roman"/>
+          <w:sz w:val="24"/>
+          <w:szCs w:val="24"/>
+        </w:rPr>
+        <w:lastRenderedPageBreak/>
+        <w:t xml:space="preserve">consider </w:t>
+      </w:r>
+      <w:r>
+        <w:rPr>
+          <w:rFonts w:ascii="Times New Roman" w:hAnsi="Times New Roman" w:cs="Times New Roman"/>
+          <w:sz w:val="24"/>
+          <w:szCs w:val="24"/>
+        </w:rPr>
+        <w:t>four means through which the international community might pursue these ends: sanctions against the secessionist region, direct incentives provided to the secessionists in exchange for ceding, enforcement of concessions offered by the home state, and direct coercion of the patron.</w:t>
       </w:r>
     </w:p>
     <w:p>
@@ -5818,629 +6831,7 @@
           <w:sz w:val="24"/>
           <w:szCs w:val="24"/>
         </w:rPr>
-        <w:t>In Ajara, where the level of patron (Russian) support was quite low, the choice facing the secessionist elite was between agreeing to reunify with Georgia or facing military defeat. In Bouganville, which separated from Papua New Guinea, secessionists lacked not only a patron, but also a clear preference for secession -- demands for secession had emerged only late in a struggle that began as an effort to stop a mining operation</w:t>
-      </w:r>
-      <w:r>
-        <w:rPr>
-          <w:rFonts w:ascii="Times New Roman" w:hAnsi="Times New Roman" w:cs="Times New Roman"/>
-          <w:sz w:val="24"/>
-          <w:szCs w:val="24"/>
-        </w:rPr>
-        <w:t xml:space="preserve"> (</w:t>
-      </w:r>
-      <w:r>
-        <w:rPr>
-          <w:rFonts w:ascii="Times New Roman" w:hAnsi="Times New Roman" w:cs="Times New Roman"/>
-          <w:sz w:val="24"/>
-          <w:szCs w:val="24"/>
-        </w:rPr>
-        <w:t>Ghai and Regan 2006</w:t>
-      </w:r>
-      <w:r>
-        <w:rPr>
-          <w:rFonts w:ascii="Times New Roman" w:hAnsi="Times New Roman" w:cs="Times New Roman"/>
-          <w:sz w:val="24"/>
-          <w:szCs w:val="24"/>
-        </w:rPr>
-        <w:t>).</w:t>
-      </w:r>
-      <w:r>
-        <w:rPr>
-          <w:rFonts w:ascii="Times New Roman" w:hAnsi="Times New Roman" w:cs="Times New Roman"/>
-          <w:sz w:val="24"/>
-          <w:szCs w:val="24"/>
-        </w:rPr>
-        <w:t xml:space="preserve">  Here the value of status to the secessionists was actually quite low, and they were willing to surrender it in exchange for relatively small side payments.</w:t>
-      </w:r>
-    </w:p>
-    <w:p>
-      <w:pPr>
-        <w:spacing w:line="360" w:lineRule="auto"/>
-        <w:ind w:firstLine="720"/>
-        <w:rPr>
-          <w:rFonts w:ascii="Times New Roman" w:hAnsi="Times New Roman" w:cs="Times New Roman"/>
-          <w:sz w:val="24"/>
-          <w:szCs w:val="24"/>
-        </w:rPr>
-      </w:pPr>
-      <w:r>
-        <w:rPr>
-          <w:rFonts w:ascii="Times New Roman" w:hAnsi="Times New Roman" w:cs="Times New Roman"/>
-          <w:sz w:val="24"/>
-          <w:szCs w:val="24"/>
-        </w:rPr>
-        <w:t>However, despite past failures, our theory suggests that a sufficiently motivated patron can induce negotiated settlement if it so chooses. The means through which the international community might induce negotiated settlement are discussed in detail in the section on policy implications. It is notable, however, that we do not expect any future cases of peacefully negotiated independence.  While negotiated reunification is the preferred outcome of the international community, and they may be willing spend to achieve it, recognized statehood is generally not the preferred outcome of the patron or the international community. Our analysis suggests that the most likely path to recognized statehood is, and will remain, military defeat of the home state.</w:t>
-      </w:r>
-    </w:p>
-    <w:p>
-      <w:pPr>
-        <w:spacing w:line="360" w:lineRule="auto"/>
-        <w:rPr>
-          <w:rFonts w:ascii="Times New Roman" w:hAnsi="Times New Roman" w:cs="Times New Roman"/>
-          <w:sz w:val="24"/>
-          <w:szCs w:val="24"/>
-        </w:rPr>
-      </w:pPr>
-      <w:r>
-        <w:rPr>
-          <w:rFonts w:ascii="Times New Roman" w:hAnsi="Times New Roman" w:cs="Times New Roman"/>
-          <w:sz w:val="24"/>
-          <w:szCs w:val="24"/>
-        </w:rPr>
-        <w:tab/>
-      </w:r>
-      <w:r>
-        <w:rPr>
-          <w:rFonts w:ascii="Times New Roman" w:hAnsi="Times New Roman" w:cs="Times New Roman"/>
-          <w:sz w:val="24"/>
-          <w:szCs w:val="24"/>
-        </w:rPr>
-        <w:t>The difficulty of making credible payments in exchange for status is one clearly demonstrated in the civil war literature</w:t>
-      </w:r>
-      <w:r>
-        <w:rPr>
-          <w:rFonts w:ascii="Times New Roman" w:hAnsi="Times New Roman" w:cs="Times New Roman"/>
-          <w:sz w:val="24"/>
-          <w:szCs w:val="24"/>
-        </w:rPr>
-        <w:t xml:space="preserve"> (</w:t>
-      </w:r>
-      <w:r>
-        <w:rPr>
-          <w:rFonts w:ascii="Times New Roman" w:hAnsi="Times New Roman" w:cs="Times New Roman"/>
-          <w:sz w:val="24"/>
-          <w:szCs w:val="24"/>
-        </w:rPr>
-        <w:t>e.g. Licklider 1995; Walter 1997, 2002; Fearon and Laiti</w:t>
-      </w:r>
-      <w:r>
-        <w:rPr>
-          <w:rFonts w:ascii="Times New Roman" w:hAnsi="Times New Roman" w:cs="Times New Roman"/>
-          <w:sz w:val="24"/>
-          <w:szCs w:val="24"/>
-        </w:rPr>
-        <w:t>n 2007; Doyle and Sambanis 2006).</w:t>
-      </w:r>
-      <w:r>
-        <w:rPr>
-          <w:rFonts w:ascii="Times New Roman" w:hAnsi="Times New Roman" w:cs="Times New Roman"/>
-          <w:sz w:val="24"/>
-          <w:szCs w:val="24"/>
-        </w:rPr>
-        <w:t xml:space="preserve"> Unrecognized states generally constitute </w:t>
-      </w:r>
-      <w:r>
-        <w:rPr>
-          <w:rFonts w:ascii="Times New Roman" w:hAnsi="Times New Roman" w:cs="Times New Roman"/>
-          <w:sz w:val="24"/>
-          <w:szCs w:val="24"/>
-        </w:rPr>
-        <w:t>“</w:t>
-      </w:r>
-      <w:r>
-        <w:rPr>
-          <w:rFonts w:ascii="Times New Roman" w:hAnsi="Times New Roman" w:cs="Times New Roman"/>
-          <w:sz w:val="24"/>
-          <w:szCs w:val="24"/>
-        </w:rPr>
-        <w:t>sons of the soil</w:t>
-      </w:r>
-      <w:r>
-        <w:rPr>
-          <w:rFonts w:ascii="Times New Roman" w:hAnsi="Times New Roman" w:cs="Times New Roman"/>
-          <w:sz w:val="24"/>
-          <w:szCs w:val="24"/>
-        </w:rPr>
-        <w:t>”</w:t>
-      </w:r>
-      <w:r>
-        <w:rPr>
-          <w:rFonts w:ascii="Times New Roman" w:hAnsi="Times New Roman" w:cs="Times New Roman"/>
-          <w:sz w:val="24"/>
-          <w:szCs w:val="24"/>
-        </w:rPr>
-        <w:t xml:space="preserve"> conflicts in which the central government cannot credibly commit to preserving the local demographic and political dominance of the secessionist elite once the disputed territory reverts to central government control</w:t>
-      </w:r>
-      <w:r>
-        <w:rPr>
-          <w:rFonts w:ascii="Times New Roman" w:hAnsi="Times New Roman" w:cs="Times New Roman"/>
-          <w:sz w:val="24"/>
-          <w:szCs w:val="24"/>
-        </w:rPr>
-        <w:t xml:space="preserve"> (</w:t>
-      </w:r>
-      <w:r>
-        <w:rPr>
-          <w:rFonts w:ascii="Times New Roman" w:hAnsi="Times New Roman" w:cs="Times New Roman"/>
-          <w:sz w:val="24"/>
-          <w:szCs w:val="24"/>
-        </w:rPr>
-        <w:t>Weimer 1978; Fearon 2004</w:t>
-      </w:r>
-      <w:r>
-        <w:rPr>
-          <w:rFonts w:ascii="Times New Roman" w:hAnsi="Times New Roman" w:cs="Times New Roman"/>
-          <w:sz w:val="24"/>
-          <w:szCs w:val="24"/>
-        </w:rPr>
-        <w:t>).</w:t>
-      </w:r>
-      <w:r>
-        <w:rPr>
-          <w:rFonts w:ascii="Times New Roman" w:hAnsi="Times New Roman" w:cs="Times New Roman"/>
-          <w:sz w:val="24"/>
-          <w:szCs w:val="24"/>
-        </w:rPr>
-        <w:t xml:space="preserve">  While the central government </w:t>
-      </w:r>
-      <w:r>
-        <w:rPr>
-          <w:rFonts w:ascii="Times New Roman" w:hAnsi="Times New Roman" w:cs="Times New Roman"/>
-          <w:sz w:val="24"/>
-          <w:szCs w:val="24"/>
-        </w:rPr>
-        <w:lastRenderedPageBreak/>
-        <w:t>might initially grant the secessionist elite a high level of autonomy in exchange for agreeing to reunification, the level of autonomy is likely to decrease over time, perhaps quite quickly.  Reference to the cases of Abkhazia and Gagauzia are informative here.</w:t>
-      </w:r>
-    </w:p>
-    <w:p>
-      <w:pPr>
-        <w:spacing w:line="360" w:lineRule="auto"/>
-        <w:ind w:firstLine="720"/>
-        <w:rPr>
-          <w:rFonts w:ascii="Times New Roman" w:hAnsi="Times New Roman" w:cs="Times New Roman"/>
-          <w:sz w:val="24"/>
-          <w:szCs w:val="24"/>
-        </w:rPr>
-      </w:pPr>
-      <w:r>
-        <w:rPr>
-          <w:rFonts w:ascii="Times New Roman" w:hAnsi="Times New Roman" w:cs="Times New Roman"/>
-          <w:sz w:val="24"/>
-          <w:szCs w:val="24"/>
-        </w:rPr>
-        <w:t>At the time of secession, ethnic Akbhaz made up a minority of the population of Abkhazia</w:t>
-      </w:r>
-      <w:r>
-        <w:rPr>
-          <w:rFonts w:ascii="Times New Roman" w:hAnsi="Times New Roman" w:cs="Times New Roman"/>
-          <w:sz w:val="24"/>
-          <w:szCs w:val="24"/>
-        </w:rPr>
-        <w:t xml:space="preserve"> (</w:t>
-      </w:r>
-      <w:r>
-        <w:rPr>
-          <w:rFonts w:ascii="Times New Roman" w:hAnsi="Times New Roman" w:cs="Times New Roman"/>
-          <w:sz w:val="24"/>
-          <w:szCs w:val="24"/>
-        </w:rPr>
-        <w:t>Cornell 2001; Wooleh 2006</w:t>
-      </w:r>
-      <w:r>
-        <w:rPr>
-          <w:rFonts w:ascii="Times New Roman" w:hAnsi="Times New Roman" w:cs="Times New Roman"/>
-          <w:sz w:val="24"/>
-          <w:szCs w:val="24"/>
-        </w:rPr>
-        <w:t>)</w:t>
-      </w:r>
-      <w:r>
-        <w:rPr>
-          <w:rFonts w:ascii="Times New Roman" w:hAnsi="Times New Roman" w:cs="Times New Roman"/>
-          <w:sz w:val="24"/>
-          <w:szCs w:val="24"/>
-        </w:rPr>
-        <w:t xml:space="preserve"> but after secession they gained </w:t>
-      </w:r>
-      <w:r>
-        <w:rPr>
-          <w:rFonts w:ascii="Times New Roman" w:hAnsi="Times New Roman" w:cs="Times New Roman"/>
-          <w:sz w:val="24"/>
-          <w:szCs w:val="24"/>
-        </w:rPr>
-        <w:t xml:space="preserve">control </w:t>
-      </w:r>
-      <w:r>
-        <w:rPr>
-          <w:rFonts w:ascii="Times New Roman" w:hAnsi="Times New Roman" w:cs="Times New Roman"/>
-          <w:sz w:val="24"/>
-          <w:szCs w:val="24"/>
-        </w:rPr>
-        <w:t xml:space="preserve">of </w:t>
-      </w:r>
-      <w:r>
-        <w:rPr>
-          <w:rFonts w:ascii="Times New Roman" w:hAnsi="Times New Roman" w:cs="Times New Roman"/>
-          <w:sz w:val="24"/>
-          <w:szCs w:val="24"/>
-        </w:rPr>
-        <w:t xml:space="preserve">almost all political posts in the </w:t>
-      </w:r>
-      <w:r>
-        <w:rPr>
-          <w:rFonts w:ascii="Times New Roman" w:hAnsi="Times New Roman" w:cs="Times New Roman"/>
-          <w:i/>
-          <w:sz w:val="24"/>
-          <w:szCs w:val="24"/>
-        </w:rPr>
-        <w:t>de facto</w:t>
-      </w:r>
-      <w:r>
-        <w:rPr>
-          <w:rFonts w:ascii="Times New Roman" w:hAnsi="Times New Roman" w:cs="Times New Roman"/>
-          <w:sz w:val="24"/>
-          <w:szCs w:val="24"/>
-        </w:rPr>
-        <w:t xml:space="preserve"> government of the region. In 2004, the basket of payments offered by the Georgians in exchange for reunification included a provision guaranteeing that ethnic Abkhaz would retain a majority in the regional parliament, even if the return of internally displaced persons (IDPs) once again placed ethnic Abkhaz in a minority demographic position in the region. The promise, however, was not very meaningful.  First, even if the promise were upheld, it would still mean a step back from the total dominance the ethnic Abkhaz currently enjoy in the region.  Second, if Georgian IDPs returned, they may demand and receive a more equitable system of representation.  These concerns are not abstract; this type of reneging has already occurred in cases that did reach settlement.</w:t>
-      </w:r>
-    </w:p>
-    <w:p>
-      <w:pPr>
-        <w:spacing w:line="360" w:lineRule="auto"/>
-        <w:rPr>
-          <w:rFonts w:ascii="Times New Roman" w:hAnsi="Times New Roman" w:cs="Times New Roman"/>
-          <w:sz w:val="24"/>
-          <w:szCs w:val="24"/>
-        </w:rPr>
-      </w:pPr>
-      <w:r>
-        <w:rPr>
-          <w:rFonts w:ascii="Times New Roman" w:hAnsi="Times New Roman" w:cs="Times New Roman"/>
-          <w:sz w:val="24"/>
-          <w:szCs w:val="24"/>
-        </w:rPr>
-        <w:tab/>
-      </w:r>
-      <w:r>
-        <w:rPr>
-          <w:rFonts w:ascii="Times New Roman" w:hAnsi="Times New Roman" w:cs="Times New Roman"/>
-          <w:sz w:val="24"/>
-          <w:szCs w:val="24"/>
-        </w:rPr>
-        <w:t>Gagauzia achieved de facto independence at the time of the Soviet Union's collapse, but agreed to rejoin Moldova in 1994 as an autonomous region.  While Gagauzia was granted substantial autonomy under the Moldovan Law on the Special Legal Status of Gagauzia, when the governor of Gagauzia, Dmitrii Croiter, moved to assert these powers in 1999, the Moldovan government balked.  By 2002, Croiter was forced to resign, effectively deposed by the Moldovan government.  The Moldovan government jailed a number of other Gagauz politicians, and while Gagauz autonomy was enshrined in the Moldovan constitution in 2003, the de facto level of autonomy has been limited by continued central government meddling in less-than-free regional elections.</w:t>
-      </w:r>
-      <w:r>
-        <w:rPr>
-          <w:rStyle w:val="EndnoteReference"/>
-          <w:rFonts w:ascii="Times New Roman" w:hAnsi="Times New Roman" w:cs="Times New Roman"/>
-          <w:sz w:val="24"/>
-          <w:szCs w:val="24"/>
-        </w:rPr>
-        <w:endnoteReference w:id="6"/>
-      </w:r>
-      <w:r>
-        <w:rPr>
-          <w:rFonts w:ascii="Times New Roman" w:hAnsi="Times New Roman" w:cs="Times New Roman"/>
-          <w:sz w:val="24"/>
-          <w:szCs w:val="24"/>
-        </w:rPr>
-        <w:t xml:space="preserve"> </w:t>
-      </w:r>
-      <w:r>
-        <w:rPr>
-          <w:rFonts w:ascii="Times New Roman" w:hAnsi="Times New Roman" w:cs="Times New Roman"/>
-          <w:sz w:val="24"/>
-          <w:szCs w:val="24"/>
-        </w:rPr>
-        <w:t xml:space="preserve"> The payoffs to Gagauzia for ceding have turned out to be quite low, and a similar fate can rationally be expected by other unrecognized states who choose to cede.</w:t>
-      </w:r>
-      <w:r>
-        <w:rPr>
-          <w:rStyle w:val="EndnoteReference"/>
-          <w:rFonts w:ascii="Times New Roman" w:hAnsi="Times New Roman" w:cs="Times New Roman"/>
-          <w:sz w:val="24"/>
-          <w:szCs w:val="24"/>
-        </w:rPr>
-        <w:endnoteReference w:id="7"/>
-      </w:r>
-    </w:p>
-    <w:p>
-      <w:pPr>
-        <w:spacing w:line="360" w:lineRule="auto"/>
-        <w:rPr>
-          <w:rFonts w:ascii="Times New Roman" w:hAnsi="Times New Roman" w:cs="Times New Roman"/>
-          <w:sz w:val="24"/>
-          <w:szCs w:val="24"/>
-        </w:rPr>
-      </w:pPr>
-    </w:p>
-    <w:p>
-      <w:pPr>
-        <w:spacing w:line="360" w:lineRule="auto"/>
-        <w:rPr>
-          <w:rFonts w:ascii="Times New Roman" w:hAnsi="Times New Roman" w:cs="Times New Roman"/>
-          <w:i/>
-          <w:sz w:val="24"/>
-          <w:szCs w:val="24"/>
-        </w:rPr>
-      </w:pPr>
-      <w:r>
-        <w:rPr>
-          <w:rFonts w:ascii="Times New Roman" w:hAnsi="Times New Roman" w:cs="Times New Roman"/>
-          <w:i/>
-          <w:sz w:val="24"/>
-          <w:szCs w:val="24"/>
-        </w:rPr>
-        <w:t>Recognition vi</w:t>
-      </w:r>
-      <w:r>
-        <w:rPr>
-          <w:rFonts w:ascii="Times New Roman" w:hAnsi="Times New Roman" w:cs="Times New Roman"/>
-          <w:i/>
-          <w:sz w:val="24"/>
-          <w:szCs w:val="24"/>
-        </w:rPr>
-        <w:t>a Secessionist Military Victory</w:t>
-      </w:r>
-    </w:p>
-    <w:p>
-      <w:pPr>
-        <w:spacing w:line="360" w:lineRule="auto"/>
-        <w:ind w:firstLine="720"/>
-        <w:rPr>
-          <w:rFonts w:ascii="Times New Roman" w:hAnsi="Times New Roman" w:cs="Times New Roman"/>
-          <w:sz w:val="24"/>
-          <w:szCs w:val="24"/>
-        </w:rPr>
-      </w:pPr>
-      <w:r>
-        <w:rPr>
-          <w:rFonts w:ascii="Times New Roman" w:hAnsi="Times New Roman" w:cs="Times New Roman"/>
-          <w:sz w:val="24"/>
-          <w:szCs w:val="24"/>
-        </w:rPr>
-        <w:t xml:space="preserve">While the path to independent statehood via secession is an extremely narrow one, recognition does sometimes occur. It has occurred primarily in cases where the secessionists (often supported by a patron) are so strong militarily that they not only achieve territorial control </w:t>
-      </w:r>
-      <w:r>
-        <w:rPr>
-          <w:rFonts w:ascii="Times New Roman" w:hAnsi="Times New Roman" w:cs="Times New Roman"/>
-          <w:sz w:val="24"/>
-          <w:szCs w:val="24"/>
-        </w:rPr>
-        <w:lastRenderedPageBreak/>
-        <w:t xml:space="preserve">in the initial conflict, but also threaten the home state government outside the unrecognized state.  Bangladesh and Eritrea both secured recognition as part of the peace agreement ending the war of secession.  </w:t>
-      </w:r>
-    </w:p>
-    <w:p>
-      <w:pPr>
-        <w:spacing w:line="360" w:lineRule="auto"/>
-        <w:rPr>
-          <w:rFonts w:ascii="Times New Roman" w:hAnsi="Times New Roman" w:cs="Times New Roman"/>
-          <w:sz w:val="24"/>
-          <w:szCs w:val="24"/>
-        </w:rPr>
-      </w:pPr>
-    </w:p>
-    <w:p>
-      <w:pPr>
-        <w:spacing w:line="360" w:lineRule="auto"/>
-        <w:rPr>
-          <w:rFonts w:ascii="Times New Roman" w:hAnsi="Times New Roman" w:cs="Times New Roman"/>
-          <w:sz w:val="24"/>
-          <w:szCs w:val="24"/>
-        </w:rPr>
-      </w:pPr>
-      <w:r>
-        <w:rPr>
-          <w:rFonts w:ascii="Times New Roman" w:hAnsi="Times New Roman" w:cs="Times New Roman"/>
-          <w:sz w:val="24"/>
-          <w:szCs w:val="24"/>
-        </w:rPr>
-        <w:t>[DISCUSS BANGLADESH AND ERITREA IN DETAIL]</w:t>
-      </w:r>
-    </w:p>
-    <w:p>
-      <w:pPr>
-        <w:spacing w:line="360" w:lineRule="auto"/>
-        <w:rPr>
-          <w:rFonts w:ascii="Times New Roman" w:hAnsi="Times New Roman" w:cs="Times New Roman"/>
-          <w:sz w:val="24"/>
-          <w:szCs w:val="24"/>
-        </w:rPr>
-      </w:pPr>
-    </w:p>
-    <w:p>
-      <w:pPr>
-        <w:spacing w:line="360" w:lineRule="auto"/>
-        <w:jc w:val="center"/>
-        <w:rPr>
-          <w:rFonts w:ascii="Times New Roman" w:hAnsi="Times New Roman" w:cs="Times New Roman"/>
-          <w:sz w:val="24"/>
-          <w:szCs w:val="24"/>
-        </w:rPr>
-      </w:pPr>
-      <w:r>
-        <w:rPr>
-          <w:rFonts w:ascii="Times New Roman" w:hAnsi="Times New Roman" w:cs="Times New Roman"/>
-          <w:sz w:val="24"/>
-          <w:szCs w:val="24"/>
-        </w:rPr>
-        <w:t>Negotiated Recognition</w:t>
-      </w:r>
-    </w:p>
-    <w:p>
-      <w:pPr>
-        <w:spacing w:line="360" w:lineRule="auto"/>
-        <w:ind w:firstLine="720"/>
-        <w:rPr>
-          <w:rFonts w:ascii="Times New Roman" w:hAnsi="Times New Roman" w:cs="Times New Roman"/>
-          <w:sz w:val="24"/>
-          <w:szCs w:val="24"/>
-        </w:rPr>
-      </w:pPr>
-      <w:r>
-        <w:rPr>
-          <w:rFonts w:ascii="Times New Roman" w:hAnsi="Times New Roman" w:cs="Times New Roman"/>
-          <w:sz w:val="24"/>
-          <w:szCs w:val="24"/>
-        </w:rPr>
-        <w:t>No unrecognized state has yet managed to gain recognition from the home state when recognition or a referendum was not agreed to as a condition of ending the initial war of secession. Wars that have reignited after a period of unrecognized statehood have always either resulted in reunification or left the status quo intact.  However, if an unrecognized state were to gain an outright military victory over the home state at any time, this does represent a plausible path to recognition. Once unrecognized statehood has emerged as an equilibrium, however, the path to recognition is narrower still.</w:t>
-      </w:r>
-    </w:p>
-    <w:p>
-      <w:pPr>
-        <w:spacing w:line="360" w:lineRule="auto"/>
-        <w:rPr>
-          <w:rFonts w:ascii="Times New Roman" w:hAnsi="Times New Roman" w:cs="Times New Roman"/>
-          <w:sz w:val="24"/>
-          <w:szCs w:val="24"/>
-        </w:rPr>
-      </w:pPr>
-    </w:p>
-    <w:p>
-      <w:pPr>
-        <w:spacing w:line="360" w:lineRule="auto"/>
-        <w:rPr>
-          <w:rFonts w:ascii="Times New Roman" w:hAnsi="Times New Roman" w:cs="Times New Roman"/>
-          <w:sz w:val="24"/>
-          <w:szCs w:val="24"/>
-        </w:rPr>
-      </w:pPr>
-      <w:r>
-        <w:rPr>
-          <w:rFonts w:ascii="Times New Roman" w:hAnsi="Times New Roman" w:cs="Times New Roman"/>
-          <w:sz w:val="24"/>
-          <w:szCs w:val="24"/>
-        </w:rPr>
-        <w:t>DISCUSS KOSOVO AND SOUTH SUDAN HERE.</w:t>
-      </w:r>
-    </w:p>
-    <w:p>
-      <w:pPr>
-        <w:spacing w:line="360" w:lineRule="auto"/>
-        <w:rPr>
-          <w:rFonts w:ascii="Times New Roman" w:hAnsi="Times New Roman" w:cs="Times New Roman"/>
-          <w:sz w:val="24"/>
-          <w:szCs w:val="24"/>
-        </w:rPr>
-      </w:pPr>
-    </w:p>
-    <w:p>
-      <w:pPr>
-        <w:spacing w:line="360" w:lineRule="auto"/>
-        <w:rPr>
-          <w:rFonts w:ascii="Times New Roman" w:hAnsi="Times New Roman" w:cs="Times New Roman"/>
-          <w:sz w:val="24"/>
-          <w:szCs w:val="24"/>
-        </w:rPr>
-      </w:pPr>
-    </w:p>
-    <w:p>
-      <w:pPr>
-        <w:spacing w:line="360" w:lineRule="auto"/>
-        <w:jc w:val="center"/>
-        <w:rPr>
-          <w:rFonts w:ascii="Times New Roman" w:hAnsi="Times New Roman" w:cs="Times New Roman"/>
-          <w:sz w:val="24"/>
-          <w:szCs w:val="24"/>
-        </w:rPr>
-      </w:pPr>
-      <w:r>
-        <w:rPr>
-          <w:rFonts w:ascii="Times New Roman" w:hAnsi="Times New Roman" w:cs="Times New Roman"/>
-          <w:sz w:val="24"/>
-          <w:szCs w:val="24"/>
-        </w:rPr>
-        <w:t xml:space="preserve">Policy Implications: Options </w:t>
-      </w:r>
-      <w:r>
-        <w:rPr>
-          <w:rFonts w:ascii="Times New Roman" w:hAnsi="Times New Roman" w:cs="Times New Roman"/>
-          <w:sz w:val="24"/>
-          <w:szCs w:val="24"/>
-        </w:rPr>
-        <w:t>for The International Community</w:t>
-      </w:r>
-    </w:p>
-    <w:p>
-      <w:pPr>
-        <w:spacing w:line="360" w:lineRule="auto"/>
-        <w:ind w:firstLine="720"/>
-        <w:rPr>
-          <w:rFonts w:ascii="Times New Roman" w:hAnsi="Times New Roman" w:cs="Times New Roman"/>
-          <w:sz w:val="24"/>
-          <w:szCs w:val="24"/>
-        </w:rPr>
-      </w:pPr>
-      <w:r>
-        <w:rPr>
-          <w:rFonts w:ascii="Times New Roman" w:hAnsi="Times New Roman" w:cs="Times New Roman"/>
-          <w:sz w:val="24"/>
-          <w:szCs w:val="24"/>
-        </w:rPr>
-        <w:t xml:space="preserve"> In general, the international community has preferences for reunification over independence, for resolution over the status quo, and for peace instead of war</w:t>
-      </w:r>
-      <w:r>
-        <w:rPr>
-          <w:rFonts w:ascii="Times New Roman" w:hAnsi="Times New Roman" w:cs="Times New Roman"/>
-          <w:sz w:val="24"/>
-          <w:szCs w:val="24"/>
-        </w:rPr>
-        <w:t xml:space="preserve">.  In this section we consider </w:t>
-      </w:r>
-      <w:r>
-        <w:rPr>
-          <w:rFonts w:ascii="Times New Roman" w:hAnsi="Times New Roman" w:cs="Times New Roman"/>
-          <w:sz w:val="24"/>
-          <w:szCs w:val="24"/>
-        </w:rPr>
-        <w:t>four means through which the international community might pursue these ends: sanctions against the secessionist region, direct incentives provided to the secessionists in exchange for ceding, enforcement of concessions offered by the home state, and direct coercion of the patron.</w:t>
-      </w:r>
-    </w:p>
-    <w:p>
-      <w:pPr>
-        <w:spacing w:line="360" w:lineRule="auto"/>
-        <w:rPr>
-          <w:rFonts w:ascii="Times New Roman" w:hAnsi="Times New Roman" w:cs="Times New Roman"/>
-          <w:sz w:val="24"/>
-          <w:szCs w:val="24"/>
-        </w:rPr>
-      </w:pPr>
-      <w:r>
-        <w:rPr>
-          <w:rFonts w:ascii="Times New Roman" w:hAnsi="Times New Roman" w:cs="Times New Roman"/>
-          <w:sz w:val="24"/>
-          <w:szCs w:val="24"/>
-        </w:rPr>
-        <w:tab/>
-      </w:r>
-      <w:r>
-        <w:rPr>
-          <w:rFonts w:ascii="Times New Roman" w:hAnsi="Times New Roman" w:cs="Times New Roman"/>
-          <w:sz w:val="24"/>
-          <w:szCs w:val="24"/>
-        </w:rPr>
-        <w:t xml:space="preserve">The intended effect of sanctions is to make the status quo less appealing vis-\`{a}-vis ceding. However any sanctions that increase the secessionists' hostility toward reunification will </w:t>
-      </w:r>
-      <w:r>
-        <w:rPr>
-          <w:rFonts w:ascii="Times New Roman" w:hAnsi="Times New Roman" w:cs="Times New Roman"/>
-          <w:sz w:val="24"/>
-          <w:szCs w:val="24"/>
-        </w:rPr>
-        <w:lastRenderedPageBreak/>
-        <w:t>also increase the range of conditions under which war will be chosen.  Sanctions can have this effect if they reduce the secessionists' quality of life under the status quo %(via imposition of economic costs)</w:t>
+        <w:t>The intended effect of sanctions is to make the status quo less appealing vis-\`{a}-vis ceding. However any sanctions that increase the secessionists' hostility toward reunification will also increase the range of conditions under which war will be chosen.  Sanctions can have this effect if they reduce the secessionists' quality of life under the status quo %(via imposition of economic costs)</w:t>
       </w:r>
     </w:p>
     <w:p>
@@ -6551,7 +6942,16 @@
           <w:sz w:val="24"/>
           <w:szCs w:val="24"/>
         </w:rPr>
-        <w:t>There is a better way. If the international community tries to promote settlement by supplementing the payoffs from unification, they are able to induce negotiated settlement without simultaneously increasing the risk of war. This can be done either through promises of benefits to the unrecognized state provided directly by the international community, like aid, or by a commitment from the international community to serve as a third-party guarantor of side payments promised by the ceding side. In the case of contingent promises of aid, the calculation is relatively straightforward: 1) the promise of aid must be credibly contingent on negotiated settlement, and 2) the aid offered must be valued more highly than the concessions required to reach an agreement. It is the second condition that is most problematic. Because both sides place such a high value on status (independence vs. reunification), even large amounts of aid are likely to be valued less than the concessions necessary to reach an agreement.</w:t>
+        <w:t xml:space="preserve">There is a better way. If the international community tries to promote settlement by supplementing the payoffs from unification, they are able to induce negotiated settlement without simultaneously increasing the risk of war. This can be done either through promises of benefits to the unrecognized state provided directly by the international community, like aid, or by a commitment from the international community to serve as a third-party guarantor of side payments promised by the ceding side. In the case of contingent promises of aid, the calculation is relatively straightforward: 1) the promise of aid must be credibly contingent on negotiated settlement, and 2) the aid offered must be valued more highly than the concessions required to reach an agreement. It is the second condition that is most problematic. Because both sides place </w:t>
+      </w:r>
+      <w:r>
+        <w:rPr>
+          <w:rFonts w:ascii="Times New Roman" w:hAnsi="Times New Roman" w:cs="Times New Roman"/>
+          <w:sz w:val="24"/>
+          <w:szCs w:val="24"/>
+        </w:rPr>
+        <w:lastRenderedPageBreak/>
+        <w:t>such a high value on status (independence vs. reunification), even large amounts of aid are likely to be valued less than the concessions necessary to reach an agreement.</w:t>
       </w:r>
     </w:p>
     <w:p>
@@ -6712,6 +7112,7 @@
           <w:sz w:val="24"/>
           <w:szCs w:val="24"/>
         </w:rPr>
+        <w:lastRenderedPageBreak/>
         <w:t>It is also possible for the international community to affect the payoffs of the patron through interactions in other games outside of our model. Such actions would manifest themselves within the model as reductions in the patron's willingness to pay to sustain the status quo. If the patron is unwilling to pay to sustain the status quo, the war payoffs and status quo payoffs of the secessionists will decline over time, eventually leading to either war or negotiated settlement. Under these conditions, the within-game costs to the international community of inducing negotiated reunification also fall.</w:t>
       </w:r>
     </w:p>
@@ -6731,7 +7132,6 @@
           <w:sz w:val="24"/>
           <w:szCs w:val="24"/>
         </w:rPr>
-        <w:lastRenderedPageBreak/>
         <w:t>In this section we have argued that successful intervention by the international community is possible. The key, however, is motivation: the international community is capable of inducing peaceful settlement when it is willing to invest the resources necessary. However, strong preferences of secessionists against reunification and the opposing intervention of the patron make the costs of such interventions prohibitively high in most cases.  Unrecognized statehood is a stable equilibrium because the international community is unwilling to invest sufficient resources to outspend the patron and induce its preferred outcome.</w:t>
       </w:r>
     </w:p>
@@ -6943,7 +7343,61 @@
           <w:sz w:val="24"/>
           <w:szCs w:val="24"/>
         </w:rPr>
-        <w:t>For an excellent discussion of the case of Republika Srpska, see Zahar 2004.</w:t>
+        <w:t xml:space="preserve">For an excellent discussion of the case of </w:t>
+      </w:r>
+      <w:proofErr w:type="spellStart"/>
+      <w:r>
+        <w:rPr>
+          <w:rFonts w:ascii="Times New Roman" w:hAnsi="Times New Roman" w:cs="Times New Roman"/>
+          <w:sz w:val="24"/>
+          <w:szCs w:val="24"/>
+        </w:rPr>
+        <w:t>Republika</w:t>
+      </w:r>
+      <w:proofErr w:type="spellEnd"/>
+      <w:r>
+        <w:rPr>
+          <w:rFonts w:ascii="Times New Roman" w:hAnsi="Times New Roman" w:cs="Times New Roman"/>
+          <w:sz w:val="24"/>
+          <w:szCs w:val="24"/>
+        </w:rPr>
+        <w:t xml:space="preserve"> </w:t>
+      </w:r>
+      <w:proofErr w:type="spellStart"/>
+      <w:r>
+        <w:rPr>
+          <w:rFonts w:ascii="Times New Roman" w:hAnsi="Times New Roman" w:cs="Times New Roman"/>
+          <w:sz w:val="24"/>
+          <w:szCs w:val="24"/>
+        </w:rPr>
+        <w:t>Srpska</w:t>
+      </w:r>
+      <w:proofErr w:type="spellEnd"/>
+      <w:r>
+        <w:rPr>
+          <w:rFonts w:ascii="Times New Roman" w:hAnsi="Times New Roman" w:cs="Times New Roman"/>
+          <w:sz w:val="24"/>
+          <w:szCs w:val="24"/>
+        </w:rPr>
+        <w:t xml:space="preserve">, see </w:t>
+      </w:r>
+      <w:proofErr w:type="spellStart"/>
+      <w:r>
+        <w:rPr>
+          <w:rFonts w:ascii="Times New Roman" w:hAnsi="Times New Roman" w:cs="Times New Roman"/>
+          <w:sz w:val="24"/>
+          <w:szCs w:val="24"/>
+        </w:rPr>
+        <w:t>Zahar</w:t>
+      </w:r>
+      <w:proofErr w:type="spellEnd"/>
+      <w:r>
+        <w:rPr>
+          <w:rFonts w:ascii="Times New Roman" w:hAnsi="Times New Roman" w:cs="Times New Roman"/>
+          <w:sz w:val="24"/>
+          <w:szCs w:val="24"/>
+        </w:rPr>
+        <w:t xml:space="preserve"> 2004.</w:t>
       </w:r>
     </w:p>
   </w:endnote>
@@ -6985,13 +7439,23 @@
       <w:r>
         <w:t xml:space="preserve"> </w:t>
       </w:r>
-      <w:r>
-        <w:rPr>
-          <w:rFonts w:ascii="Times New Roman" w:hAnsi="Times New Roman" w:cs="Times New Roman"/>
-          <w:sz w:val="24"/>
-          <w:szCs w:val="24"/>
-        </w:rPr>
-        <w:t>Protsyk (2010) provides an account of the "salami tactics" by which Moldovan authorities have gradually reclaimed powers originally granted to the regional government.</w:t>
+      <w:proofErr w:type="spellStart"/>
+      <w:r>
+        <w:rPr>
+          <w:rFonts w:ascii="Times New Roman" w:hAnsi="Times New Roman" w:cs="Times New Roman"/>
+          <w:sz w:val="24"/>
+          <w:szCs w:val="24"/>
+        </w:rPr>
+        <w:t>Protsyk</w:t>
+      </w:r>
+      <w:proofErr w:type="spellEnd"/>
+      <w:r>
+        <w:rPr>
+          <w:rFonts w:ascii="Times New Roman" w:hAnsi="Times New Roman" w:cs="Times New Roman"/>
+          <w:sz w:val="24"/>
+          <w:szCs w:val="24"/>
+        </w:rPr>
+        <w:t xml:space="preserve"> (2010) provides an account of the "salami tactics" by which Moldovan authorities have gradually reclaimed powers originally granted to the regional government.</w:t>
       </w:r>
     </w:p>
   </w:endnote>
@@ -7015,7 +7479,43 @@
           <w:sz w:val="24"/>
           <w:szCs w:val="24"/>
         </w:rPr>
-        <w:t>Roper (2002) argues that secessionists in Transnistria are wary of negotiated reunification precisely because of the creeping re-centralization they have observed in Gagauzia.</w:t>
+        <w:t xml:space="preserve">Roper (2002) argues that secessionists in </w:t>
+      </w:r>
+      <w:proofErr w:type="spellStart"/>
+      <w:r>
+        <w:rPr>
+          <w:rFonts w:ascii="Times New Roman" w:hAnsi="Times New Roman" w:cs="Times New Roman"/>
+          <w:sz w:val="24"/>
+          <w:szCs w:val="24"/>
+        </w:rPr>
+        <w:t>Transnistria</w:t>
+      </w:r>
+      <w:proofErr w:type="spellEnd"/>
+      <w:r>
+        <w:rPr>
+          <w:rFonts w:ascii="Times New Roman" w:hAnsi="Times New Roman" w:cs="Times New Roman"/>
+          <w:sz w:val="24"/>
+          <w:szCs w:val="24"/>
+        </w:rPr>
+        <w:t xml:space="preserve"> are wary of negotiated reunification precisely because of the creeping re-centralization they have observed in </w:t>
+      </w:r>
+      <w:proofErr w:type="spellStart"/>
+      <w:r>
+        <w:rPr>
+          <w:rFonts w:ascii="Times New Roman" w:hAnsi="Times New Roman" w:cs="Times New Roman"/>
+          <w:sz w:val="24"/>
+          <w:szCs w:val="24"/>
+        </w:rPr>
+        <w:t>Gagauzia</w:t>
+      </w:r>
+      <w:proofErr w:type="spellEnd"/>
+      <w:r>
+        <w:rPr>
+          <w:rFonts w:ascii="Times New Roman" w:hAnsi="Times New Roman" w:cs="Times New Roman"/>
+          <w:sz w:val="24"/>
+          <w:szCs w:val="24"/>
+        </w:rPr>
+        <w:t>.</w:t>
       </w:r>
     </w:p>
   </w:endnote>
@@ -8780,7 +9280,7 @@
 </file>
 
 <file path=customXml/itemProps1.xml><?xml version="1.0" encoding="utf-8"?>
-<ds:datastoreItem xmlns:ds="http://schemas.openxmlformats.org/officeDocument/2006/customXml" ds:itemID="{17A9112E-C044-4346-A824-A129C4F8B2A0}">
+<ds:datastoreItem xmlns:ds="http://schemas.openxmlformats.org/officeDocument/2006/customXml" ds:itemID="{3E91DAB7-0F98-2949-BC09-DB79911F5CFD}">
   <ds:schemaRefs>
     <ds:schemaRef ds:uri="http://schemas.openxmlformats.org/officeDocument/2006/bibliography"/>
   </ds:schemaRefs>

</xml_diff>

<commit_message>
added in a bunch of case discussion
</commit_message>
<xml_diff>
--- a/editedvolume.docx
+++ b/editedvolume.docx
@@ -573,25 +573,7 @@
           <w:sz w:val="24"/>
           <w:szCs w:val="24"/>
         </w:rPr>
-        <w:t xml:space="preserve"> peaceful reunification (</w:t>
-      </w:r>
-      <w:proofErr w:type="spellStart"/>
-      <w:r>
-        <w:rPr>
-          <w:rFonts w:ascii="Times New Roman" w:hAnsi="Times New Roman" w:cs="Times New Roman"/>
-          <w:sz w:val="24"/>
-          <w:szCs w:val="24"/>
-        </w:rPr>
-        <w:t>Buzard</w:t>
-      </w:r>
-      <w:proofErr w:type="spellEnd"/>
-      <w:r>
-        <w:rPr>
-          <w:rFonts w:ascii="Times New Roman" w:hAnsi="Times New Roman" w:cs="Times New Roman"/>
-          <w:sz w:val="24"/>
-          <w:szCs w:val="24"/>
-        </w:rPr>
-        <w:t>, Graham, and Horne 2017).</w:t>
+        <w:t xml:space="preserve"> peaceful reunification (Buzard, Graham, and Horne 2017).</w:t>
       </w:r>
       <w:r>
         <w:rPr>
@@ -607,15 +589,7 @@
           <w:sz w:val="24"/>
           <w:szCs w:val="24"/>
         </w:rPr>
-        <w:t xml:space="preserve">Here, we present the core findings of this model and explore their policy implications. To do so, we apply the model to </w:t>
-      </w:r>
-      <w:r>
-        <w:rPr>
-          <w:rFonts w:ascii="Times New Roman" w:hAnsi="Times New Roman" w:cs="Times New Roman"/>
-          <w:sz w:val="24"/>
-          <w:szCs w:val="24"/>
-        </w:rPr>
-        <w:t xml:space="preserve">several current cases of unrecognized statehood: Abkhazia, Turkish Republic of Northern Cyprus, and </w:t>
+        <w:t xml:space="preserve">Here, we present the core findings of this model and explore their policy implications. </w:t>
       </w:r>
       <w:r>
         <w:rPr>
@@ -624,7 +598,16 @@
           <w:szCs w:val="24"/>
           <w:highlight w:val="yellow"/>
         </w:rPr>
-        <w:t>XXX.</w:t>
+        <w:t xml:space="preserve">To do so, we apply the model to </w:t>
+      </w:r>
+      <w:r>
+        <w:rPr>
+          <w:rFonts w:ascii="Times New Roman" w:hAnsi="Times New Roman" w:cs="Times New Roman"/>
+          <w:sz w:val="24"/>
+          <w:szCs w:val="24"/>
+          <w:highlight w:val="yellow"/>
+        </w:rPr>
+        <w:t>several current cases of unrecognized statehood: Abkhazia, Turkish Republic of Northern Cyprus, and XXX.</w:t>
       </w:r>
       <w:r>
         <w:rPr>
@@ -732,25 +715,7 @@
           <w:sz w:val="24"/>
           <w:szCs w:val="24"/>
         </w:rPr>
-        <w:t xml:space="preserve">These cases represent the most successful cases of attempted secession in the post-WWII era, and yet eventual military defeat by the home state is still the modal form of resolution. Recognition by the home state is rare, occurring in only three cases and never except as a direct result of concessions won on the battlefield. In cases where recognition by the home state or the right to a referendum on independence is not secured as part of the initial peace agreement, it has not historically been forthcoming. Only four cases of negotiated reunification are observed: secessionists who are strong enough to secure and retain territorial control are rarely willing to surrender their independence at the bargaining table, even though the chances of eventual recognition are vanishingly slim. Thus, the number of long-running, costly stalemates has been substantial, most of them eventually ending in military </w:t>
-      </w:r>
-      <w:proofErr w:type="spellStart"/>
-      <w:r>
-        <w:rPr>
-          <w:rFonts w:ascii="Times New Roman" w:hAnsi="Times New Roman" w:cs="Times New Roman"/>
-          <w:sz w:val="24"/>
-          <w:szCs w:val="24"/>
-        </w:rPr>
-        <w:t>reconquest</w:t>
-      </w:r>
-      <w:proofErr w:type="spellEnd"/>
-      <w:r>
-        <w:rPr>
-          <w:rFonts w:ascii="Times New Roman" w:hAnsi="Times New Roman" w:cs="Times New Roman"/>
-          <w:sz w:val="24"/>
-          <w:szCs w:val="24"/>
-        </w:rPr>
-        <w:t xml:space="preserve"> by the home state. </w:t>
+        <w:t xml:space="preserve">These cases represent the most successful cases of attempted secession in the post-WWII era, and yet eventual military defeat by the home state is still the modal form of resolution. Recognition by the home state is rare, occurring in only three cases and never except as a direct result of concessions won on the battlefield. In cases where recognition by the home state or the right to a referendum on independence is not secured as part of the initial peace agreement, it has not historically been forthcoming. Only four cases of negotiated reunification are observed: secessionists who are strong enough to secure and retain territorial control are rarely willing to surrender their independence at the bargaining table, even though the chances of eventual recognition are vanishingly slim. Thus, the number of long-running, costly stalemates has been substantial, most of them eventually ending in military reconquest by the home state. </w:t>
       </w:r>
       <w:r>
         <w:rPr>
@@ -1091,14 +1056,12 @@
                 <w:rFonts w:ascii="Arial Narrow" w:eastAsia="ヒラギノ角ゴ Pro W3" w:hAnsi="Arial Narrow"/>
               </w:rPr>
             </w:pPr>
-            <w:proofErr w:type="spellStart"/>
             <w:r>
               <w:rPr>
                 <w:rFonts w:ascii="Arial Narrow" w:eastAsia="ヒラギノ角ゴ Pro W3" w:hAnsi="Arial Narrow"/>
               </w:rPr>
               <w:t>Transnistria</w:t>
             </w:r>
-            <w:proofErr w:type="spellEnd"/>
           </w:p>
           <w:p>
             <w:pPr>
@@ -1439,16 +1402,8 @@
               <w:rPr>
                 <w:rFonts w:ascii="Arial Narrow" w:eastAsia="ヒラギノ角ゴ Pro W3" w:hAnsi="Arial Narrow"/>
               </w:rPr>
-              <w:t xml:space="preserve">Republic of </w:t>
+              <w:t>Republic of Mahabad</w:t>
             </w:r>
-            <w:proofErr w:type="spellStart"/>
-            <w:r>
-              <w:rPr>
-                <w:rFonts w:ascii="Arial Narrow" w:eastAsia="ヒラギノ角ゴ Pro W3" w:hAnsi="Arial Narrow"/>
-              </w:rPr>
-              <w:t>Mahabad</w:t>
-            </w:r>
-            <w:proofErr w:type="spellEnd"/>
           </w:p>
           <w:p>
             <w:pPr>
@@ -1487,28 +1442,12 @@
                 <w:rFonts w:ascii="Arial Narrow" w:eastAsia="ヒラギノ角ゴ Pro W3" w:hAnsi="Arial Narrow"/>
               </w:rPr>
             </w:pPr>
-            <w:proofErr w:type="spellStart"/>
             <w:r>
               <w:rPr>
                 <w:rFonts w:ascii="Arial Narrow" w:eastAsia="ヒラギノ角ゴ Pro W3" w:hAnsi="Arial Narrow"/>
               </w:rPr>
-              <w:t>Republika</w:t>
+              <w:t>Republika Srpska</w:t>
             </w:r>
-            <w:proofErr w:type="spellEnd"/>
-            <w:r>
-              <w:rPr>
-                <w:rFonts w:ascii="Arial Narrow" w:eastAsia="ヒラギノ角ゴ Pro W3" w:hAnsi="Arial Narrow"/>
-              </w:rPr>
-              <w:t xml:space="preserve"> </w:t>
-            </w:r>
-            <w:proofErr w:type="spellStart"/>
-            <w:r>
-              <w:rPr>
-                <w:rFonts w:ascii="Arial Narrow" w:eastAsia="ヒラギノ角ゴ Pro W3" w:hAnsi="Arial Narrow"/>
-              </w:rPr>
-              <w:t>Srpska</w:t>
-            </w:r>
-            <w:proofErr w:type="spellEnd"/>
           </w:p>
           <w:p>
             <w:pPr>
@@ -1525,33 +1464,11 @@
                 <w:rFonts w:ascii="Arial Narrow" w:eastAsia="ヒラギノ角ゴ Pro W3" w:hAnsi="Arial Narrow"/>
               </w:rPr>
             </w:pPr>
-            <w:proofErr w:type="spellStart"/>
             <w:r>
               <w:rPr>
                 <w:rFonts w:ascii="Arial Narrow" w:eastAsia="ヒラギノ角ゴ Pro W3" w:hAnsi="Arial Narrow"/>
               </w:rPr>
-              <w:t>Republika</w:t>
-            </w:r>
-            <w:proofErr w:type="spellEnd"/>
-            <w:r>
-              <w:rPr>
-                <w:rFonts w:ascii="Arial Narrow" w:eastAsia="ヒラギノ角ゴ Pro W3" w:hAnsi="Arial Narrow"/>
-              </w:rPr>
-              <w:t xml:space="preserve"> </w:t>
-            </w:r>
-            <w:proofErr w:type="spellStart"/>
-            <w:r>
-              <w:rPr>
-                <w:rFonts w:ascii="Arial Narrow" w:eastAsia="ヒラギノ角ゴ Pro W3" w:hAnsi="Arial Narrow"/>
-              </w:rPr>
-              <w:t>Srpska</w:t>
-            </w:r>
-            <w:proofErr w:type="spellEnd"/>
-            <w:r>
-              <w:rPr>
-                <w:rFonts w:ascii="Arial Narrow" w:eastAsia="ヒラギノ角ゴ Pro W3" w:hAnsi="Arial Narrow"/>
-              </w:rPr>
-              <w:t>- Krajina</w:t>
+              <w:t>Republika Srpska- Krajina</w:t>
             </w:r>
           </w:p>
           <w:p>
@@ -1625,14 +1542,12 @@
                 <w:rFonts w:ascii="Arial Narrow" w:hAnsi="Arial Narrow"/>
               </w:rPr>
             </w:pPr>
-            <w:proofErr w:type="spellStart"/>
             <w:r>
               <w:rPr>
                 <w:rFonts w:ascii="Arial Narrow" w:hAnsi="Arial Narrow"/>
               </w:rPr>
               <w:t>Ajara</w:t>
             </w:r>
-            <w:proofErr w:type="spellEnd"/>
           </w:p>
           <w:p>
             <w:pPr>
@@ -1649,14 +1564,12 @@
                 <w:rFonts w:ascii="Arial Narrow" w:eastAsia="ヒラギノ角ゴ Pro W3" w:hAnsi="Arial Narrow"/>
               </w:rPr>
             </w:pPr>
-            <w:proofErr w:type="spellStart"/>
             <w:r>
               <w:rPr>
                 <w:rFonts w:ascii="Arial Narrow" w:eastAsia="ヒラギノ角ゴ Pro W3" w:hAnsi="Arial Narrow"/>
               </w:rPr>
               <w:t>Bouganville</w:t>
             </w:r>
-            <w:proofErr w:type="spellEnd"/>
           </w:p>
           <w:p>
             <w:pPr>
@@ -1673,14 +1586,12 @@
                 <w:rFonts w:ascii="Arial Narrow" w:hAnsi="Arial Narrow"/>
               </w:rPr>
             </w:pPr>
-            <w:proofErr w:type="spellStart"/>
             <w:r>
               <w:rPr>
                 <w:rFonts w:ascii="Arial Narrow" w:eastAsia="ヒラギノ角ゴ Pro W3" w:hAnsi="Arial Narrow"/>
               </w:rPr>
               <w:t>Gagauzia</w:t>
             </w:r>
-            <w:proofErr w:type="spellEnd"/>
           </w:p>
           <w:p>
             <w:pPr>
@@ -1697,14 +1608,12 @@
                 <w:rFonts w:ascii="Arial Narrow" w:hAnsi="Arial Narrow"/>
               </w:rPr>
             </w:pPr>
-            <w:proofErr w:type="spellStart"/>
             <w:r>
               <w:rPr>
                 <w:rFonts w:ascii="Arial Narrow" w:eastAsia="ヒラギノ角ゴ Pro W3" w:hAnsi="Arial Narrow"/>
               </w:rPr>
               <w:t>Moheli</w:t>
             </w:r>
-            <w:proofErr w:type="spellEnd"/>
           </w:p>
           <w:p>
             <w:pPr>
@@ -1945,23 +1854,7 @@
           <w:rFonts w:ascii="Arial Narrow" w:hAnsi="Arial Narrow"/>
           <w:sz w:val="20"/>
         </w:rPr>
-        <w:t xml:space="preserve"> All but a tiny portion of the territory claimed by the </w:t>
-      </w:r>
-      <w:proofErr w:type="spellStart"/>
-      <w:r>
-        <w:rPr>
-          <w:rFonts w:ascii="Arial Narrow" w:hAnsi="Arial Narrow"/>
-          <w:sz w:val="20"/>
-        </w:rPr>
-        <w:t>Polisario</w:t>
-      </w:r>
-      <w:proofErr w:type="spellEnd"/>
-      <w:r>
-        <w:rPr>
-          <w:rFonts w:ascii="Arial Narrow" w:hAnsi="Arial Narrow"/>
-          <w:sz w:val="20"/>
-        </w:rPr>
-        <w:t xml:space="preserve"> Front </w:t>
+        <w:t xml:space="preserve"> All but a tiny portion of the territory claimed by the Polisario Front </w:t>
       </w:r>
       <w:r>
         <w:rPr>
@@ -2044,23 +1937,13 @@
           <w:szCs w:val="24"/>
         </w:rPr>
       </w:pPr>
-      <w:proofErr w:type="spellStart"/>
-      <w:r>
-        <w:rPr>
-          <w:rFonts w:ascii="Times New Roman" w:hAnsi="Times New Roman" w:cs="Times New Roman"/>
-          <w:sz w:val="24"/>
-          <w:szCs w:val="24"/>
-        </w:rPr>
-        <w:t>Buzard</w:t>
-      </w:r>
-      <w:proofErr w:type="spellEnd"/>
-      <w:r>
-        <w:rPr>
-          <w:rFonts w:ascii="Times New Roman" w:hAnsi="Times New Roman" w:cs="Times New Roman"/>
-          <w:sz w:val="24"/>
-          <w:szCs w:val="24"/>
-        </w:rPr>
-        <w:t>, Graham, and Horne (2017)</w:t>
+      <w:r>
+        <w:rPr>
+          <w:rFonts w:ascii="Times New Roman" w:hAnsi="Times New Roman" w:cs="Times New Roman"/>
+          <w:sz w:val="24"/>
+          <w:szCs w:val="24"/>
+        </w:rPr>
+        <w:t>Buzard, Graham, and Horne (2017)</w:t>
       </w:r>
       <w:r>
         <w:rPr>
@@ -2378,25 +2261,7 @@
           <w:sz w:val="24"/>
           <w:szCs w:val="24"/>
         </w:rPr>
-        <w:t xml:space="preserve"> contributes resources to the unrecognized state in the status quo equilibrium. Patrons choose to contribute resources to secessionists for one or more of several reasons: 1) As an efficient mechanism for imposing costs on the home state (</w:t>
-      </w:r>
-      <w:proofErr w:type="spellStart"/>
-      <w:r>
-        <w:rPr>
-          <w:rFonts w:ascii="Times New Roman" w:hAnsi="Times New Roman" w:cs="Times New Roman"/>
-          <w:sz w:val="24"/>
-          <w:szCs w:val="24"/>
-        </w:rPr>
-        <w:t>Salehyan</w:t>
-      </w:r>
-      <w:proofErr w:type="spellEnd"/>
-      <w:r>
-        <w:rPr>
-          <w:rFonts w:ascii="Times New Roman" w:hAnsi="Times New Roman" w:cs="Times New Roman"/>
-          <w:sz w:val="24"/>
-          <w:szCs w:val="24"/>
-        </w:rPr>
-        <w:t xml:space="preserve"> et al., 2012), e.g. as Russia does to Georgia via South Ossetia and Abkhazia; 2) ethnic solidarity with the secessionists (e.g. Turkey's support of the Turkish Republic of Northern Cyprus); 3) hope of eventual annexation of the disputed territory (e.g. Armenia's support of Nagorno-Karabakh). Although there may exist patrons whose most-preferred outcome is the status quo, we </w:t>
+        <w:t xml:space="preserve"> contributes resources to the unrecognized state in the status quo equilibrium. Patrons choose to contribute resources to secessionists for one or more of several reasons: 1) As an efficient mechanism for imposing costs on the home state (Salehyan et al., 2012), e.g. as Russia does to Georgia via South Ossetia and Abkhazia; 2) ethnic solidarity with the secessionists (e.g. Turkey's support of the Turkish Republic of Northern Cyprus); 3) hope of eventual annexation of the disputed territory (e.g. Armenia's support of Nagorno-Karabakh). Although there may exist patrons whose most-preferred outcome is the status quo, we </w:t>
       </w:r>
       <w:r>
         <w:rPr>
@@ -2512,79 +2377,7 @@
           <w:szCs w:val="24"/>
         </w:rPr>
         <w:lastRenderedPageBreak/>
-        <w:t>reflects the fact that the issue of status is indivisible and highly valued by each side and that many of the payments that could be offered are not credible (</w:t>
-      </w:r>
-      <w:proofErr w:type="spellStart"/>
-      <w:r>
-        <w:rPr>
-          <w:rFonts w:ascii="Times New Roman" w:hAnsi="Times New Roman" w:cs="Times New Roman"/>
-          <w:sz w:val="24"/>
-          <w:szCs w:val="24"/>
-        </w:rPr>
-        <w:t>Licklider</w:t>
-      </w:r>
-      <w:proofErr w:type="spellEnd"/>
-      <w:r>
-        <w:rPr>
-          <w:rFonts w:ascii="Times New Roman" w:hAnsi="Times New Roman" w:cs="Times New Roman"/>
-          <w:sz w:val="24"/>
-          <w:szCs w:val="24"/>
-        </w:rPr>
-        <w:t xml:space="preserve">, 1995; Walter 1997, 2002; Doyle and </w:t>
-      </w:r>
-      <w:proofErr w:type="spellStart"/>
-      <w:r>
-        <w:rPr>
-          <w:rFonts w:ascii="Times New Roman" w:hAnsi="Times New Roman" w:cs="Times New Roman"/>
-          <w:sz w:val="24"/>
-          <w:szCs w:val="24"/>
-        </w:rPr>
-        <w:t>Sambanis</w:t>
-      </w:r>
-      <w:proofErr w:type="spellEnd"/>
-      <w:r>
-        <w:rPr>
-          <w:rFonts w:ascii="Times New Roman" w:hAnsi="Times New Roman" w:cs="Times New Roman"/>
-          <w:sz w:val="24"/>
-          <w:szCs w:val="24"/>
-        </w:rPr>
-        <w:t xml:space="preserve">, 2006; </w:t>
-      </w:r>
-      <w:proofErr w:type="spellStart"/>
-      <w:r>
-        <w:rPr>
-          <w:rFonts w:ascii="Times New Roman" w:hAnsi="Times New Roman" w:cs="Times New Roman"/>
-          <w:sz w:val="24"/>
-          <w:szCs w:val="24"/>
-        </w:rPr>
-        <w:t>Fearon</w:t>
-      </w:r>
-      <w:proofErr w:type="spellEnd"/>
-      <w:r>
-        <w:rPr>
-          <w:rFonts w:ascii="Times New Roman" w:hAnsi="Times New Roman" w:cs="Times New Roman"/>
-          <w:sz w:val="24"/>
-          <w:szCs w:val="24"/>
-        </w:rPr>
-        <w:t xml:space="preserve"> and </w:t>
-      </w:r>
-      <w:proofErr w:type="spellStart"/>
-      <w:r>
-        <w:rPr>
-          <w:rFonts w:ascii="Times New Roman" w:hAnsi="Times New Roman" w:cs="Times New Roman"/>
-          <w:sz w:val="24"/>
-          <w:szCs w:val="24"/>
-        </w:rPr>
-        <w:t>Laitin</w:t>
-      </w:r>
-      <w:proofErr w:type="spellEnd"/>
-      <w:r>
-        <w:rPr>
-          <w:rFonts w:ascii="Times New Roman" w:hAnsi="Times New Roman" w:cs="Times New Roman"/>
-          <w:sz w:val="24"/>
-          <w:szCs w:val="24"/>
-        </w:rPr>
-        <w:t>, 2007; Schultz, 2010).</w:t>
+        <w:t>reflects the fact that the issue of status is indivisible and highly valued by each side and that many of the payments that could be offered are not credible (Licklider, 1995; Walter 1997, 2002; Doyle and Sambanis, 2006; Fearon and Laitin, 2007; Schultz, 2010).</w:t>
       </w:r>
     </w:p>
     <w:p>
@@ -2764,7 +2557,7 @@
           <v:shape id="_x0000_i1025" type="#_x0000_t75" style="width:440pt;height:226.65pt" o:ole="">
             <v:imagedata r:id="rId8" o:title=""/>
           </v:shape>
-          <o:OLEObject Type="Embed" ProgID="Acrobat.Document.11" ShapeID="_x0000_i1025" DrawAspect="Content" ObjectID="_1561806074" r:id="rId9"/>
+          <o:OLEObject Type="Embed" ProgID="Acrobat.Document.11" ShapeID="_x0000_i1025" DrawAspect="Content" ObjectID="_1561815048" r:id="rId9"/>
         </w:object>
       </w:r>
     </w:p>
@@ -4953,25 +4746,7 @@
           <w:sz w:val="24"/>
           <w:szCs w:val="24"/>
         </w:rPr>
-        <w:t xml:space="preserve">nly one of the unrecognized states currently in existence has survived without a patron: Somaliland. Somaliland has been able to avoid </w:t>
-      </w:r>
-      <w:proofErr w:type="spellStart"/>
-      <w:r>
-        <w:rPr>
-          <w:rFonts w:ascii="Times New Roman" w:hAnsi="Times New Roman" w:cs="Times New Roman"/>
-          <w:sz w:val="24"/>
-          <w:szCs w:val="24"/>
-        </w:rPr>
-        <w:t>reconquest</w:t>
-      </w:r>
-      <w:proofErr w:type="spellEnd"/>
-      <w:r>
-        <w:rPr>
-          <w:rFonts w:ascii="Times New Roman" w:hAnsi="Times New Roman" w:cs="Times New Roman"/>
-          <w:sz w:val="24"/>
-          <w:szCs w:val="24"/>
-        </w:rPr>
-        <w:t xml:space="preserve"> by the home state of Somalia </w:t>
+        <w:t xml:space="preserve">nly one of the unrecognized states currently in existence has survived without a patron: Somaliland. Somaliland has been able to avoid reconquest by the home state of Somalia </w:t>
       </w:r>
       <w:r>
         <w:rPr>
@@ -5093,23 +4868,13 @@
         </w:rPr>
         <w:t xml:space="preserve">history suggests that </w:t>
       </w:r>
-      <w:proofErr w:type="spellStart"/>
-      <w:r>
-        <w:rPr>
-          <w:rFonts w:ascii="Times New Roman" w:hAnsi="Times New Roman" w:cs="Times New Roman"/>
-          <w:sz w:val="24"/>
-          <w:szCs w:val="24"/>
-        </w:rPr>
-        <w:t>reconquest</w:t>
-      </w:r>
-      <w:proofErr w:type="spellEnd"/>
-      <w:r>
-        <w:rPr>
-          <w:rFonts w:ascii="Times New Roman" w:hAnsi="Times New Roman" w:cs="Times New Roman"/>
-          <w:sz w:val="24"/>
-          <w:szCs w:val="24"/>
-        </w:rPr>
-        <w:t xml:space="preserve"> of </w:t>
+      <w:r>
+        <w:rPr>
+          <w:rFonts w:ascii="Times New Roman" w:hAnsi="Times New Roman" w:cs="Times New Roman"/>
+          <w:sz w:val="24"/>
+          <w:szCs w:val="24"/>
+        </w:rPr>
+        <w:t xml:space="preserve">reconquest of </w:t>
       </w:r>
       <w:r>
         <w:rPr>
@@ -5661,25 +5426,7 @@
           <w:szCs w:val="24"/>
         </w:rPr>
         <w:lastRenderedPageBreak/>
-        <w:t xml:space="preserve">of the secessionist region or to degrade the </w:t>
-      </w:r>
-      <w:proofErr w:type="spellStart"/>
-      <w:r>
-        <w:rPr>
-          <w:rFonts w:ascii="Times New Roman" w:hAnsi="Times New Roman" w:cs="Times New Roman"/>
-          <w:sz w:val="24"/>
-          <w:szCs w:val="24"/>
-        </w:rPr>
-        <w:t>secessionsists</w:t>
-      </w:r>
-      <w:proofErr w:type="spellEnd"/>
-      <w:r>
-        <w:rPr>
-          <w:rFonts w:ascii="Times New Roman" w:hAnsi="Times New Roman" w:cs="Times New Roman"/>
-          <w:sz w:val="24"/>
-          <w:szCs w:val="24"/>
-        </w:rPr>
-        <w:t>’ military capabilities, they increase the range of conditions under which war is likely. If sanctions damage</w:t>
+        <w:t>of the secessionist region or to degrade the secessionsists’ military capabilities, they increase the range of conditions under which war is likely. If sanctions damage</w:t>
       </w:r>
       <w:r>
         <w:rPr>
@@ -6046,25 +5793,7 @@
           <w:szCs w:val="24"/>
         </w:rPr>
         <w:tab/>
-        <w:t xml:space="preserve">While </w:t>
-      </w:r>
-      <w:proofErr w:type="spellStart"/>
-      <w:r>
-        <w:rPr>
-          <w:rFonts w:ascii="Times New Roman" w:hAnsi="Times New Roman" w:cs="Times New Roman"/>
-          <w:sz w:val="24"/>
-          <w:szCs w:val="24"/>
-        </w:rPr>
-        <w:t>Republika</w:t>
-      </w:r>
-      <w:proofErr w:type="spellEnd"/>
-      <w:r>
-        <w:rPr>
-          <w:rFonts w:ascii="Times New Roman" w:hAnsi="Times New Roman" w:cs="Times New Roman"/>
-          <w:sz w:val="24"/>
-          <w:szCs w:val="24"/>
-        </w:rPr>
-        <w:t xml:space="preserve"> </w:t>
+        <w:t xml:space="preserve">While Republika </w:t>
       </w:r>
       <w:r>
         <w:rPr>
@@ -6074,41 +5803,13 @@
         </w:rPr>
         <w:t xml:space="preserve">and </w:t>
       </w:r>
-      <w:proofErr w:type="spellStart"/>
-      <w:r>
-        <w:rPr>
-          <w:rFonts w:ascii="Times New Roman" w:hAnsi="Times New Roman" w:cs="Times New Roman"/>
-          <w:sz w:val="24"/>
-          <w:szCs w:val="24"/>
-        </w:rPr>
-        <w:t>Republika</w:t>
-      </w:r>
-      <w:proofErr w:type="spellEnd"/>
-      <w:r>
-        <w:rPr>
-          <w:rFonts w:ascii="Times New Roman" w:hAnsi="Times New Roman" w:cs="Times New Roman"/>
-          <w:sz w:val="24"/>
-          <w:szCs w:val="24"/>
-        </w:rPr>
-        <w:t xml:space="preserve"> </w:t>
-      </w:r>
-      <w:proofErr w:type="spellStart"/>
-      <w:r>
-        <w:rPr>
-          <w:rFonts w:ascii="Times New Roman" w:hAnsi="Times New Roman" w:cs="Times New Roman"/>
-          <w:sz w:val="24"/>
-          <w:szCs w:val="24"/>
-        </w:rPr>
-        <w:t>Srbpska</w:t>
-      </w:r>
-      <w:proofErr w:type="spellEnd"/>
-      <w:r>
-        <w:rPr>
-          <w:rFonts w:ascii="Times New Roman" w:hAnsi="Times New Roman" w:cs="Times New Roman"/>
-          <w:sz w:val="24"/>
-          <w:szCs w:val="24"/>
-        </w:rPr>
-        <w:t xml:space="preserve"> Krajina </w:t>
+      <w:r>
+        <w:rPr>
+          <w:rFonts w:ascii="Times New Roman" w:hAnsi="Times New Roman" w:cs="Times New Roman"/>
+          <w:sz w:val="24"/>
+          <w:szCs w:val="24"/>
+        </w:rPr>
+        <w:t xml:space="preserve">Republika Srbpska Krajina </w:t>
       </w:r>
       <w:r>
         <w:rPr>
@@ -6127,18 +5828,30 @@
         <w:lastRenderedPageBreak/>
         <w:t xml:space="preserve">must account for these risks when deciding whether coercing the patron to withdraw support is likely to be an effective means of inducing peaceful reunification. </w:t>
       </w:r>
-    </w:p>
-    <w:p>
-      <w:pPr>
-        <w:spacing w:line="360" w:lineRule="auto"/>
-        <w:rPr>
-          <w:rFonts w:ascii="Times New Roman" w:hAnsi="Times New Roman" w:cs="Times New Roman"/>
-          <w:sz w:val="24"/>
-          <w:szCs w:val="24"/>
-        </w:rPr>
-      </w:pPr>
-      <w:bookmarkStart w:id="1" w:name="_GoBack"/>
-      <w:bookmarkEnd w:id="1"/>
+      <w:r>
+        <w:rPr>
+          <w:rFonts w:ascii="Times New Roman" w:hAnsi="Times New Roman" w:cs="Times New Roman"/>
+          <w:sz w:val="24"/>
+          <w:szCs w:val="24"/>
+        </w:rPr>
+        <w:t>H</w:t>
+      </w:r>
+      <w:r>
+        <w:rPr>
+          <w:rFonts w:ascii="Times New Roman" w:hAnsi="Times New Roman" w:cs="Times New Roman"/>
+          <w:sz w:val="24"/>
+          <w:szCs w:val="24"/>
+        </w:rPr>
+        <w:t>owever, under the right conditions, the loss of patron support can also lead to negotiate</w:t>
+      </w:r>
+      <w:r>
+        <w:rPr>
+          <w:rFonts w:ascii="Times New Roman" w:hAnsi="Times New Roman" w:cs="Times New Roman"/>
+          <w:sz w:val="24"/>
+          <w:szCs w:val="24"/>
+        </w:rPr>
+        <w:t>d reunification. Those conditions are described in the following section.</w:t>
+      </w:r>
     </w:p>
     <w:p>
       <w:pPr>
@@ -6150,13 +5863,24 @@
           <w:szCs w:val="24"/>
         </w:rPr>
       </w:pPr>
-      <w:r>
+    </w:p>
+    <w:p>
+      <w:pPr>
+        <w:spacing w:line="360" w:lineRule="auto"/>
         <w:rPr>
           <w:rFonts w:ascii="Times New Roman" w:hAnsi="Times New Roman" w:cs="Times New Roman"/>
           <w:i/>
           <w:sz w:val="24"/>
           <w:szCs w:val="24"/>
         </w:rPr>
+      </w:pPr>
+      <w:r>
+        <w:rPr>
+          <w:rFonts w:ascii="Times New Roman" w:hAnsi="Times New Roman" w:cs="Times New Roman"/>
+          <w:i/>
+          <w:sz w:val="24"/>
+          <w:szCs w:val="24"/>
+        </w:rPr>
         <w:t>Negotiated Reunification</w:t>
       </w:r>
     </w:p>
@@ -6175,15 +5899,7 @@
           <w:sz w:val="24"/>
           <w:szCs w:val="24"/>
         </w:rPr>
-        <w:tab/>
-      </w:r>
-      <w:r>
-        <w:rPr>
-          <w:rFonts w:ascii="Times New Roman" w:hAnsi="Times New Roman" w:cs="Times New Roman"/>
-          <w:sz w:val="24"/>
-          <w:szCs w:val="24"/>
-        </w:rPr>
-        <w:t>Just as military reconquest becomes more likely when Patron support is withdrawn or declines, so too does negotiated reunification. Negotiated agreements are struck when the patron does not contribute sufficiently to prevent the secessionists from preferring ceding to the status quo, and when a deal is available that both sides prefer to war. Since WWII, four peacefully negotiated reunifications have occurred.</w:t>
+        <w:t>Negotiated agreements are struck when the patron does not contribute sufficiently to prevent the secessionists from preferring ceding to the status quo, and when a deal is available that both sides prefer to war. Since WWII, four peacefully negotiated reunifications have occurred.</w:t>
       </w:r>
       <w:r>
         <w:rPr>
@@ -6560,16 +6276,6 @@
         <w:spacing w:line="360" w:lineRule="auto"/>
         <w:rPr>
           <w:rFonts w:ascii="Times New Roman" w:hAnsi="Times New Roman" w:cs="Times New Roman"/>
-          <w:sz w:val="24"/>
-          <w:szCs w:val="24"/>
-        </w:rPr>
-      </w:pPr>
-    </w:p>
-    <w:p>
-      <w:pPr>
-        <w:spacing w:line="360" w:lineRule="auto"/>
-        <w:rPr>
-          <w:rFonts w:ascii="Times New Roman" w:hAnsi="Times New Roman" w:cs="Times New Roman"/>
           <w:i/>
           <w:sz w:val="24"/>
           <w:szCs w:val="24"/>
@@ -6582,6 +6288,7 @@
           <w:sz w:val="24"/>
           <w:szCs w:val="24"/>
         </w:rPr>
+        <w:lastRenderedPageBreak/>
         <w:t>Recognition vi</w:t>
       </w:r>
       <w:r>
@@ -6610,63 +6317,207 @@
           <w:sz w:val="24"/>
           <w:szCs w:val="24"/>
         </w:rPr>
-        <w:t xml:space="preserve">While the path to independent statehood via secession is an extremely narrow one, recognition does sometimes occur. It has occurred primarily in cases where the secessionists (often supported by a patron) are so strong militarily that they not only achieve territorial control in the initial conflict, but also threaten the home state government outside the unrecognized state.  Bangladesh and Eritrea both secured recognition as part of the peace agreement ending the war of secession.  </w:t>
-      </w:r>
-    </w:p>
-    <w:p>
-      <w:pPr>
-        <w:spacing w:line="360" w:lineRule="auto"/>
-        <w:rPr>
-          <w:rFonts w:ascii="Times New Roman" w:hAnsi="Times New Roman" w:cs="Times New Roman"/>
-          <w:sz w:val="24"/>
-          <w:szCs w:val="24"/>
-        </w:rPr>
-      </w:pPr>
-    </w:p>
-    <w:p>
-      <w:pPr>
-        <w:spacing w:line="360" w:lineRule="auto"/>
-        <w:rPr>
-          <w:rFonts w:ascii="Times New Roman" w:hAnsi="Times New Roman" w:cs="Times New Roman"/>
-          <w:sz w:val="24"/>
-          <w:szCs w:val="24"/>
-        </w:rPr>
-      </w:pPr>
-      <w:r>
-        <w:rPr>
-          <w:rFonts w:ascii="Times New Roman" w:hAnsi="Times New Roman" w:cs="Times New Roman"/>
-          <w:sz w:val="24"/>
-          <w:szCs w:val="24"/>
-        </w:rPr>
-        <w:t>[DISCUSS BANGLADESH AND ERITREA IN DETAIL]</w:t>
-      </w:r>
-    </w:p>
-    <w:p>
-      <w:pPr>
-        <w:spacing w:line="360" w:lineRule="auto"/>
-        <w:rPr>
-          <w:rFonts w:ascii="Times New Roman" w:hAnsi="Times New Roman" w:cs="Times New Roman"/>
-          <w:sz w:val="24"/>
-          <w:szCs w:val="24"/>
-        </w:rPr>
-      </w:pPr>
-    </w:p>
-    <w:p>
-      <w:pPr>
-        <w:spacing w:line="360" w:lineRule="auto"/>
-        <w:jc w:val="center"/>
-        <w:rPr>
-          <w:rFonts w:ascii="Times New Roman" w:hAnsi="Times New Roman" w:cs="Times New Roman"/>
-          <w:sz w:val="24"/>
-          <w:szCs w:val="24"/>
-        </w:rPr>
-      </w:pPr>
-      <w:r>
-        <w:rPr>
-          <w:rFonts w:ascii="Times New Roman" w:hAnsi="Times New Roman" w:cs="Times New Roman"/>
-          <w:sz w:val="24"/>
-          <w:szCs w:val="24"/>
-        </w:rPr>
+        <w:t>While the path to independent statehood via secession is an extremely narrow one, recognition does sometimes occur. It has occurred primarily in cases where the secessionists (often supported by a patron) are so strong militarily that they not only achieve territorial control in the initial conflict, but also threaten the home state government outside the unr</w:t>
+      </w:r>
+      <w:r>
+        <w:rPr>
+          <w:rFonts w:ascii="Times New Roman" w:hAnsi="Times New Roman" w:cs="Times New Roman"/>
+          <w:sz w:val="24"/>
+          <w:szCs w:val="24"/>
+        </w:rPr>
+        <w:t>ecognized state.  As</w:t>
+      </w:r>
+      <w:r>
+        <w:rPr>
+          <w:rFonts w:ascii="Times New Roman" w:hAnsi="Times New Roman" w:cs="Times New Roman"/>
+          <w:sz w:val="24"/>
+          <w:szCs w:val="24"/>
+        </w:rPr>
+        <w:t xml:space="preserve"> part of the peace agreeme</w:t>
+      </w:r>
+      <w:r>
+        <w:rPr>
+          <w:rFonts w:ascii="Times New Roman" w:hAnsi="Times New Roman" w:cs="Times New Roman"/>
+          <w:sz w:val="24"/>
+          <w:szCs w:val="24"/>
+        </w:rPr>
+        <w:t>nts that ended their wars of secession, Bangladesh achieved recognition by the home state and Eritrea and South Sudan received promises of a referendum on independence, though in South Sudan’s case this referendum was to occur only after six years of interim status.</w:t>
+      </w:r>
+    </w:p>
+    <w:p>
+      <w:pPr>
+        <w:spacing w:line="360" w:lineRule="auto"/>
+        <w:ind w:firstLine="720"/>
+        <w:rPr>
+          <w:rFonts w:ascii="Times New Roman" w:hAnsi="Times New Roman" w:cs="Times New Roman"/>
+          <w:sz w:val="24"/>
+          <w:szCs w:val="24"/>
+        </w:rPr>
+      </w:pPr>
+      <w:r>
+        <w:rPr>
+          <w:rFonts w:ascii="Times New Roman" w:hAnsi="Times New Roman" w:cs="Times New Roman"/>
+          <w:sz w:val="24"/>
+          <w:szCs w:val="24"/>
+        </w:rPr>
+        <w:t xml:space="preserve">In Eritrea, secessionists </w:t>
+      </w:r>
+      <w:r>
+        <w:rPr>
+          <w:rFonts w:ascii="Times New Roman" w:hAnsi="Times New Roman" w:cs="Times New Roman"/>
+          <w:sz w:val="24"/>
+          <w:szCs w:val="24"/>
+        </w:rPr>
+        <w:t>forced</w:t>
+      </w:r>
+      <w:r>
+        <w:rPr>
+          <w:rFonts w:ascii="Times New Roman" w:hAnsi="Times New Roman" w:cs="Times New Roman"/>
+          <w:sz w:val="24"/>
+          <w:szCs w:val="24"/>
+        </w:rPr>
+        <w:t xml:space="preserve"> a referendum by collaborating with other rebel groups to achieve the complete overthrow of the Mengistu regime in Ethiopia.</w:t>
+      </w:r>
+      <w:r>
+        <w:rPr>
+          <w:rFonts w:ascii="Times New Roman" w:hAnsi="Times New Roman" w:cs="Times New Roman"/>
+          <w:sz w:val="24"/>
+          <w:szCs w:val="24"/>
+        </w:rPr>
+        <w:t xml:space="preserve"> When the Mengistu regime fell, the triumphant rebels formed a transitional government and this transitional government granted Eritrea the right to a referendum on independence. </w:t>
+      </w:r>
+      <w:r>
+        <w:rPr>
+          <w:rFonts w:ascii="Times New Roman" w:hAnsi="Times New Roman" w:cs="Times New Roman"/>
+          <w:sz w:val="24"/>
+          <w:szCs w:val="24"/>
+        </w:rPr>
+        <w:t>Pakistan was forced to recognize the independence of Bangladesh not because the regime was overthrown but because Bangladesh’s patron, India,</w:t>
+      </w:r>
+      <w:r>
+        <w:rPr>
+          <w:rFonts w:ascii="Times New Roman" w:hAnsi="Times New Roman" w:cs="Times New Roman"/>
+          <w:sz w:val="24"/>
+          <w:szCs w:val="24"/>
+        </w:rPr>
+        <w:t xml:space="preserve"> demanded</w:t>
+      </w:r>
+      <w:r>
+        <w:rPr>
+          <w:rFonts w:ascii="Times New Roman" w:hAnsi="Times New Roman" w:cs="Times New Roman"/>
+          <w:sz w:val="24"/>
+          <w:szCs w:val="24"/>
+        </w:rPr>
+        <w:t xml:space="preserve"> recognition</w:t>
+      </w:r>
+      <w:r>
+        <w:rPr>
+          <w:rFonts w:ascii="Times New Roman" w:hAnsi="Times New Roman" w:cs="Times New Roman"/>
+          <w:sz w:val="24"/>
+          <w:szCs w:val="24"/>
+        </w:rPr>
+        <w:t xml:space="preserve"> of Bangladesh</w:t>
+      </w:r>
+      <w:r>
+        <w:rPr>
+          <w:rFonts w:ascii="Times New Roman" w:hAnsi="Times New Roman" w:cs="Times New Roman"/>
+          <w:sz w:val="24"/>
+          <w:szCs w:val="24"/>
+        </w:rPr>
+        <w:t xml:space="preserve"> in exchange for the release of 90,000 prisoners of war captured in Bangladesh’s war for independence.  </w:t>
+      </w:r>
+    </w:p>
+    <w:p>
+      <w:pPr>
+        <w:spacing w:line="360" w:lineRule="auto"/>
+        <w:ind w:firstLine="720"/>
+        <w:rPr>
+          <w:rFonts w:ascii="Times New Roman" w:hAnsi="Times New Roman" w:cs="Times New Roman"/>
+          <w:sz w:val="24"/>
+          <w:szCs w:val="24"/>
+        </w:rPr>
+      </w:pPr>
+      <w:r>
+        <w:rPr>
+          <w:rFonts w:ascii="Times New Roman" w:hAnsi="Times New Roman" w:cs="Times New Roman"/>
+          <w:sz w:val="24"/>
+          <w:szCs w:val="24"/>
+        </w:rPr>
+        <w:t xml:space="preserve">In the case of South Sudan, international pressure on Sudan, which was accused of genocide in its </w:t>
+      </w:r>
+      <w:r>
+        <w:rPr>
+          <w:rFonts w:ascii="Times New Roman" w:hAnsi="Times New Roman" w:cs="Times New Roman"/>
+          <w:sz w:val="24"/>
+          <w:szCs w:val="24"/>
+        </w:rPr>
+        <w:t xml:space="preserve">war against the Southern rebels, </w:t>
+      </w:r>
+      <w:r>
+        <w:rPr>
+          <w:rFonts w:ascii="Times New Roman" w:hAnsi="Times New Roman" w:cs="Times New Roman"/>
+          <w:sz w:val="24"/>
+          <w:szCs w:val="24"/>
+        </w:rPr>
+        <w:t xml:space="preserve">contributed to the inclusion of a referendum in the terms of a 2001 peace agreement, and the international community was critical in the enforcement of that referendum six years later. The international community’s ability to enforce the referendum agreement was bolstered by Sudan’s extreme poverty and aid dependence. Decades earlier, a similar promise of a future referendum on independence was made to </w:t>
+      </w:r>
+      <w:r>
+        <w:rPr>
+          <w:rFonts w:ascii="Times New Roman" w:hAnsi="Times New Roman" w:cs="Times New Roman"/>
+          <w:sz w:val="24"/>
+          <w:szCs w:val="24"/>
+        </w:rPr>
+        <w:t>secessionists in Western Sahara in 1988, but the United Nations has never been willing to force the home state of Morocco to comply; Morocco has instead slowly and steadily moved to regain control over almost all of the disputed territory that the secessionists once controlled. In the case of Morocco, threats to withhold aid were not a sufficient coercive tool, and the UN was never willing to deploy military force over the issue.</w:t>
+      </w:r>
+    </w:p>
+    <w:p>
+      <w:pPr>
+        <w:spacing w:line="360" w:lineRule="auto"/>
+        <w:ind w:firstLine="720"/>
+        <w:rPr>
+          <w:rFonts w:ascii="Times New Roman" w:hAnsi="Times New Roman" w:cs="Times New Roman"/>
+          <w:sz w:val="24"/>
+          <w:szCs w:val="24"/>
+        </w:rPr>
+      </w:pPr>
+    </w:p>
+    <w:p>
+      <w:pPr>
+        <w:spacing w:line="360" w:lineRule="auto"/>
+        <w:ind w:firstLine="720"/>
+        <w:rPr>
+          <w:rFonts w:ascii="Times New Roman" w:hAnsi="Times New Roman" w:cs="Times New Roman"/>
+          <w:sz w:val="24"/>
+          <w:szCs w:val="24"/>
+        </w:rPr>
+      </w:pPr>
+      <w:r>
+        <w:rPr>
+          <w:rFonts w:ascii="Times New Roman" w:hAnsi="Times New Roman" w:cs="Times New Roman"/>
+          <w:sz w:val="24"/>
+          <w:szCs w:val="24"/>
+        </w:rPr>
+        <w:t xml:space="preserve"> </w:t>
+      </w:r>
+    </w:p>
+    <w:p>
+      <w:pPr>
+        <w:spacing w:line="360" w:lineRule="auto"/>
+        <w:rPr>
+          <w:rFonts w:ascii="Times New Roman" w:hAnsi="Times New Roman" w:cs="Times New Roman"/>
+          <w:i/>
+          <w:sz w:val="24"/>
+          <w:szCs w:val="24"/>
+        </w:rPr>
+      </w:pPr>
+      <w:r>
+        <w:rPr>
+          <w:rFonts w:ascii="Times New Roman" w:hAnsi="Times New Roman" w:cs="Times New Roman"/>
+          <w:i/>
+          <w:sz w:val="24"/>
+          <w:szCs w:val="24"/>
+        </w:rPr>
+        <w:lastRenderedPageBreak/>
         <w:t>Negotiated Recognition</w:t>
       </w:r>
     </w:p>
@@ -6686,70 +6537,68 @@
           <w:sz w:val="24"/>
           <w:szCs w:val="24"/>
         </w:rPr>
-        <w:t>No unrecognized state has yet managed to gain recognition from the home state when recognition or a referendum was not agreed to as a condition of ending the initial war of secession. Wars that have reignited after a period of unrecognized statehood have always either resulted in reunification or left the status quo intact.  However, if an unrecognized state were to gain an outright military victory over the home state at any time, this does represent a plausible path to recognition. Once unrecognized statehood has emerged as an equilibrium, however, the path to recognition is narrower still.</w:t>
-      </w:r>
-    </w:p>
-    <w:p>
-      <w:pPr>
-        <w:spacing w:line="360" w:lineRule="auto"/>
-        <w:rPr>
-          <w:rFonts w:ascii="Times New Roman" w:hAnsi="Times New Roman" w:cs="Times New Roman"/>
-          <w:sz w:val="24"/>
-          <w:szCs w:val="24"/>
-        </w:rPr>
-      </w:pPr>
-    </w:p>
-    <w:p>
-      <w:pPr>
-        <w:spacing w:line="360" w:lineRule="auto"/>
-        <w:rPr>
-          <w:rFonts w:ascii="Times New Roman" w:hAnsi="Times New Roman" w:cs="Times New Roman"/>
-          <w:sz w:val="24"/>
-          <w:szCs w:val="24"/>
-        </w:rPr>
-      </w:pPr>
-      <w:r>
-        <w:rPr>
-          <w:rFonts w:ascii="Times New Roman" w:hAnsi="Times New Roman" w:cs="Times New Roman"/>
-          <w:sz w:val="24"/>
-          <w:szCs w:val="24"/>
-        </w:rPr>
-        <w:t>DISCUSS KOSOVO AND SOUTH SUDAN HERE.</w:t>
-      </w:r>
-    </w:p>
-    <w:p>
-      <w:pPr>
-        <w:spacing w:line="360" w:lineRule="auto"/>
-        <w:rPr>
-          <w:rFonts w:ascii="Times New Roman" w:hAnsi="Times New Roman" w:cs="Times New Roman"/>
-          <w:sz w:val="24"/>
-          <w:szCs w:val="24"/>
-        </w:rPr>
-      </w:pPr>
-    </w:p>
-    <w:p>
-      <w:pPr>
-        <w:spacing w:line="360" w:lineRule="auto"/>
-        <w:rPr>
-          <w:rFonts w:ascii="Times New Roman" w:hAnsi="Times New Roman" w:cs="Times New Roman"/>
-          <w:sz w:val="24"/>
-          <w:szCs w:val="24"/>
-        </w:rPr>
-      </w:pPr>
-    </w:p>
-    <w:p>
-      <w:pPr>
-        <w:spacing w:line="360" w:lineRule="auto"/>
-        <w:jc w:val="center"/>
-        <w:rPr>
-          <w:rFonts w:ascii="Times New Roman" w:hAnsi="Times New Roman" w:cs="Times New Roman"/>
-          <w:sz w:val="24"/>
-          <w:szCs w:val="24"/>
-        </w:rPr>
-      </w:pPr>
-      <w:r>
-        <w:rPr>
-          <w:rFonts w:ascii="Times New Roman" w:hAnsi="Times New Roman" w:cs="Times New Roman"/>
+        <w:t xml:space="preserve">Since WWII, an unrecognized state has never gained recognition from the home state when the home state was not forced to agree to independence or a referendum as part of a military settlement. However, some hope for the prospects of negotiated recognition is offered by the case of Kosovo, where the home state of Serbia continues to refuse recognition but has moved to normalize relations with Kosovo. </w:t>
+      </w:r>
+    </w:p>
+    <w:p>
+      <w:pPr>
+        <w:spacing w:line="360" w:lineRule="auto"/>
+        <w:ind w:firstLine="720"/>
+        <w:rPr>
+          <w:rFonts w:ascii="Times New Roman" w:hAnsi="Times New Roman" w:cs="Times New Roman"/>
+          <w:sz w:val="24"/>
+          <w:szCs w:val="24"/>
+        </w:rPr>
+      </w:pPr>
+      <w:r>
+        <w:rPr>
+          <w:rFonts w:ascii="Times New Roman" w:hAnsi="Times New Roman" w:cs="Times New Roman"/>
+          <w:sz w:val="24"/>
+          <w:szCs w:val="24"/>
+        </w:rPr>
+        <w:t xml:space="preserve">Kosovo is an unusual case in that the preferences we generally ascribe to the international community are reversed – in this case most of the international community – particular the U.S. and its NATO allies – have strongly supported Kosovo’s push for independence. </w:t>
+      </w:r>
+      <w:r>
+        <w:rPr>
+          <w:rFonts w:ascii="Times New Roman" w:hAnsi="Times New Roman" w:cs="Times New Roman"/>
+          <w:sz w:val="24"/>
+          <w:szCs w:val="24"/>
+        </w:rPr>
+        <w:t>[DISCUSS GENOCIDE]</w:t>
+      </w:r>
+      <w:r>
+        <w:rPr>
+          <w:rFonts w:ascii="Times New Roman" w:hAnsi="Times New Roman" w:cs="Times New Roman"/>
+          <w:sz w:val="24"/>
+          <w:szCs w:val="24"/>
+        </w:rPr>
+        <w:t xml:space="preserve"> </w:t>
+      </w:r>
+    </w:p>
+    <w:p>
+      <w:pPr>
+        <w:spacing w:line="360" w:lineRule="auto"/>
+        <w:rPr>
+          <w:rFonts w:ascii="Times New Roman" w:hAnsi="Times New Roman" w:cs="Times New Roman"/>
+          <w:sz w:val="24"/>
+          <w:szCs w:val="24"/>
+        </w:rPr>
+      </w:pPr>
+    </w:p>
+    <w:p>
+      <w:pPr>
+        <w:spacing w:line="360" w:lineRule="auto"/>
+        <w:rPr>
+          <w:rFonts w:ascii="Times New Roman" w:hAnsi="Times New Roman" w:cs="Times New Roman"/>
+          <w:b/>
+          <w:sz w:val="24"/>
+          <w:szCs w:val="24"/>
+        </w:rPr>
+      </w:pPr>
+      <w:r>
+        <w:rPr>
+          <w:rFonts w:ascii="Times New Roman" w:hAnsi="Times New Roman" w:cs="Times New Roman"/>
+          <w:b/>
           <w:sz w:val="24"/>
           <w:szCs w:val="24"/>
         </w:rPr>
@@ -6758,6 +6607,7 @@
       <w:r>
         <w:rPr>
           <w:rFonts w:ascii="Times New Roman" w:hAnsi="Times New Roman" w:cs="Times New Roman"/>
+          <w:b/>
           <w:sz w:val="24"/>
           <w:szCs w:val="24"/>
         </w:rPr>
@@ -6788,8 +6638,97 @@
           <w:sz w:val="24"/>
           <w:szCs w:val="24"/>
         </w:rPr>
-        <w:t xml:space="preserve">.  In this section we </w:t>
-      </w:r>
+        <w:t xml:space="preserve">.  In this section we consider </w:t>
+      </w:r>
+      <w:r>
+        <w:rPr>
+          <w:rFonts w:ascii="Times New Roman" w:hAnsi="Times New Roman" w:cs="Times New Roman"/>
+          <w:sz w:val="24"/>
+          <w:szCs w:val="24"/>
+        </w:rPr>
+        <w:t>four means through which the international community might pursue these ends: sanctions against the secessionist region, direct incentives provided to the secessionists in exchange for ceding, enforcement of concessions offered by the home state, and direct coercion of the patron.</w:t>
+      </w:r>
+    </w:p>
+    <w:p>
+      <w:pPr>
+        <w:spacing w:line="360" w:lineRule="auto"/>
+        <w:rPr>
+          <w:rFonts w:ascii="Times New Roman" w:hAnsi="Times New Roman" w:cs="Times New Roman"/>
+          <w:sz w:val="24"/>
+          <w:szCs w:val="24"/>
+        </w:rPr>
+      </w:pPr>
+      <w:r>
+        <w:rPr>
+          <w:rFonts w:ascii="Times New Roman" w:hAnsi="Times New Roman" w:cs="Times New Roman"/>
+          <w:sz w:val="24"/>
+          <w:szCs w:val="24"/>
+        </w:rPr>
+        <w:tab/>
+      </w:r>
+      <w:r>
+        <w:rPr>
+          <w:rFonts w:ascii="Times New Roman" w:hAnsi="Times New Roman" w:cs="Times New Roman"/>
+          <w:sz w:val="24"/>
+          <w:szCs w:val="24"/>
+        </w:rPr>
+        <w:t>The intended effect of sanctions is to make the status quo less appealing vis</w:t>
+      </w:r>
+      <w:r>
+        <w:rPr>
+          <w:rFonts w:ascii="Times New Roman" w:hAnsi="Times New Roman" w:cs="Times New Roman"/>
+          <w:sz w:val="24"/>
+          <w:szCs w:val="24"/>
+        </w:rPr>
+        <w:t>-a-</w:t>
+      </w:r>
+      <w:r>
+        <w:rPr>
+          <w:rFonts w:ascii="Times New Roman" w:hAnsi="Times New Roman" w:cs="Times New Roman"/>
+          <w:sz w:val="24"/>
+          <w:szCs w:val="24"/>
+        </w:rPr>
+        <w:t>vis ceding. However any sanctions that increase the secessionists' hostility toward reunification will also increase the range of conditions under which war will be chosen.  Sanctions can have this effect if they reduce the secessionists' quality of life under the status quo and reduce the quality of the deal secessionists expect to get if they opt for negotiated resettlement. As the peaceful options become worse, war becomes relatively more attractive.</w:t>
+      </w:r>
+    </w:p>
+    <w:p>
+      <w:pPr>
+        <w:spacing w:line="360" w:lineRule="auto"/>
+        <w:ind w:firstLine="720"/>
+        <w:rPr>
+          <w:rFonts w:ascii="Times New Roman" w:hAnsi="Times New Roman" w:cs="Times New Roman"/>
+          <w:sz w:val="24"/>
+          <w:szCs w:val="24"/>
+        </w:rPr>
+      </w:pPr>
+      <w:r>
+        <w:rPr>
+          <w:rFonts w:ascii="Times New Roman" w:hAnsi="Times New Roman" w:cs="Times New Roman"/>
+          <w:sz w:val="24"/>
+          <w:szCs w:val="24"/>
+        </w:rPr>
+        <w:t>Compounding this, sanctions that reduce the secessionists' military capabilities (and thus reduce the secessionists' expected payoffs from war) also have the effect of making military reconquest easier for the home state, making it more likely that the home state will attack. In either case, the range of conditions under which war will be initiated becomes broader.</w:t>
+      </w:r>
+      <w:r>
+        <w:rPr>
+          <w:rStyle w:val="EndnoteReference"/>
+          <w:rFonts w:ascii="Times New Roman" w:hAnsi="Times New Roman" w:cs="Times New Roman"/>
+          <w:sz w:val="24"/>
+          <w:szCs w:val="24"/>
+        </w:rPr>
+        <w:endnoteReference w:id="8"/>
+      </w:r>
+    </w:p>
+    <w:p>
+      <w:pPr>
+        <w:spacing w:line="360" w:lineRule="auto"/>
+        <w:ind w:firstLine="720"/>
+        <w:rPr>
+          <w:rFonts w:ascii="Times New Roman" w:hAnsi="Times New Roman" w:cs="Times New Roman"/>
+          <w:sz w:val="24"/>
+          <w:szCs w:val="24"/>
+        </w:rPr>
+      </w:pPr>
       <w:r>
         <w:rPr>
           <w:rFonts w:ascii="Times New Roman" w:hAnsi="Times New Roman" w:cs="Times New Roman"/>
@@ -6797,15 +6736,232 @@
           <w:szCs w:val="24"/>
         </w:rPr>
         <w:lastRenderedPageBreak/>
-        <w:t xml:space="preserve">consider </w:t>
-      </w:r>
-      <w:r>
-        <w:rPr>
-          <w:rFonts w:ascii="Times New Roman" w:hAnsi="Times New Roman" w:cs="Times New Roman"/>
-          <w:sz w:val="24"/>
-          <w:szCs w:val="24"/>
-        </w:rPr>
-        <w:t>four means through which the international community might pursue these ends: sanctions against the secessionist region, direct incentives provided to the secessionists in exchange for ceding, enforcement of concessions offered by the home state, and direct coercion of the patron.</w:t>
+        <w:t xml:space="preserve">If, instead of sanctions, the international community tries to coerce the patron into withdrawing support, it has much the same effect as sanctions. The removal of patron support </w:t>
+      </w:r>
+      <w:r>
+        <w:rPr>
+          <w:rFonts w:ascii="Times New Roman" w:hAnsi="Times New Roman" w:cs="Times New Roman"/>
+          <w:sz w:val="24"/>
+          <w:szCs w:val="24"/>
+        </w:rPr>
+        <w:t xml:space="preserve">harms the economy, reducing the secessionists’ payoffs from the status quo, and it weakens the secessionist military, increasing the home state’s expected payoffs from war. In both cases, war may become more likely.  </w:t>
+      </w:r>
+    </w:p>
+    <w:p>
+      <w:pPr>
+        <w:spacing w:line="360" w:lineRule="auto"/>
+        <w:ind w:firstLine="720"/>
+        <w:rPr>
+          <w:rFonts w:ascii="Times New Roman" w:hAnsi="Times New Roman" w:cs="Times New Roman"/>
+          <w:sz w:val="24"/>
+          <w:szCs w:val="24"/>
+        </w:rPr>
+      </w:pPr>
+      <w:r>
+        <w:rPr>
+          <w:rFonts w:ascii="Times New Roman" w:hAnsi="Times New Roman" w:cs="Times New Roman"/>
+          <w:sz w:val="24"/>
+          <w:szCs w:val="24"/>
+        </w:rPr>
+        <w:t>There is a better way. If the international community tries to promote settlement by supplementing the payoffs from unification, they are able to induce negotiated settlement without simultaneously increasing the risk of war. This can be done either through promises of benefits to the unrecognized state provided directly by the international community, like aid, or by a commitment from the international community to serve as a third-party guarantor of side payments promised by the ceding side. In the case of contingent promises of aid, the calculation is relatively straightforward: 1) the promise of aid must be credibly contingent on negotiated settlement, and 2) the aid offered must be valued more highly than the concessions required to reach an agreement. It is the second condition that is most problematic. Because both sides place such a high value on status (independence vs. reunification), even large amounts of aid are likely to be valued less than the concessions necessary to reach an agreement.</w:t>
+      </w:r>
+    </w:p>
+    <w:p>
+      <w:pPr>
+        <w:spacing w:line="360" w:lineRule="auto"/>
+        <w:ind w:firstLine="720"/>
+        <w:rPr>
+          <w:rFonts w:ascii="Times New Roman" w:hAnsi="Times New Roman" w:cs="Times New Roman"/>
+          <w:sz w:val="24"/>
+          <w:szCs w:val="24"/>
+        </w:rPr>
+      </w:pPr>
+      <w:r>
+        <w:rPr>
+          <w:rFonts w:ascii="Times New Roman" w:hAnsi="Times New Roman" w:cs="Times New Roman"/>
+          <w:sz w:val="24"/>
+          <w:szCs w:val="24"/>
+        </w:rPr>
+        <w:t>Serving as a third-party guarantor of autonomy rights is a way for the international community to potentially overcome problems of indivisibility and commitment and help the parties reach a credibl</w:t>
+      </w:r>
+      <w:r>
+        <w:rPr>
+          <w:rFonts w:ascii="Times New Roman" w:hAnsi="Times New Roman" w:cs="Times New Roman"/>
+          <w:sz w:val="24"/>
+          <w:szCs w:val="24"/>
+        </w:rPr>
+        <w:t>e compromise on status (</w:t>
+      </w:r>
+      <w:r>
+        <w:rPr>
+          <w:rFonts w:ascii="Times New Roman" w:hAnsi="Times New Roman" w:cs="Times New Roman"/>
+          <w:sz w:val="24"/>
+          <w:szCs w:val="24"/>
+        </w:rPr>
+        <w:t>Walter 2002</w:t>
+      </w:r>
+      <w:r>
+        <w:rPr>
+          <w:rFonts w:ascii="Times New Roman" w:hAnsi="Times New Roman" w:cs="Times New Roman"/>
+          <w:sz w:val="24"/>
+          <w:szCs w:val="24"/>
+        </w:rPr>
+        <w:t>).</w:t>
+      </w:r>
+      <w:r>
+        <w:rPr>
+          <w:rFonts w:ascii="Times New Roman" w:hAnsi="Times New Roman" w:cs="Times New Roman"/>
+          <w:sz w:val="24"/>
+          <w:szCs w:val="24"/>
+        </w:rPr>
+        <w:t xml:space="preserve"> However, this strategy is only tenable when the only impediment to settlement is the unenforcability of a bargain, and when the international community is credible as an enforcer of that bargain</w:t>
+      </w:r>
+      <w:r>
+        <w:rPr>
+          <w:rFonts w:ascii="Times New Roman" w:hAnsi="Times New Roman" w:cs="Times New Roman"/>
+          <w:sz w:val="24"/>
+          <w:szCs w:val="24"/>
+        </w:rPr>
+        <w:t>.</w:t>
+      </w:r>
+      <w:r>
+        <w:rPr>
+          <w:rStyle w:val="FootnoteReference"/>
+          <w:rFonts w:ascii="Times New Roman" w:hAnsi="Times New Roman" w:cs="Times New Roman"/>
+          <w:sz w:val="24"/>
+          <w:szCs w:val="24"/>
+        </w:rPr>
+        <w:footnoteReference w:id="1"/>
+      </w:r>
+    </w:p>
+    <w:p>
+      <w:pPr>
+        <w:spacing w:line="360" w:lineRule="auto"/>
+        <w:ind w:firstLine="720"/>
+        <w:rPr>
+          <w:rFonts w:ascii="Times New Roman" w:hAnsi="Times New Roman" w:cs="Times New Roman"/>
+          <w:sz w:val="24"/>
+          <w:szCs w:val="24"/>
+        </w:rPr>
+      </w:pPr>
+      <w:r>
+        <w:rPr>
+          <w:rFonts w:ascii="Times New Roman" w:hAnsi="Times New Roman" w:cs="Times New Roman"/>
+          <w:sz w:val="24"/>
+          <w:szCs w:val="24"/>
+        </w:rPr>
+        <w:t xml:space="preserve">In Southern Sudan, the international community invested substantial resources to help negotiate a settlement and to ensure that the Sudanese government both allowed the promised a referendum and respected its results. While the international community acted in Southern Sudan to enforce independence, not autonomy, it has shown itself capable of enforcing difficult concessions by the home state government. This bodes well for the future credibility of the international community as a third-party enforcer.  However, the role of the international </w:t>
+      </w:r>
+      <w:r>
+        <w:rPr>
+          <w:rFonts w:ascii="Times New Roman" w:hAnsi="Times New Roman" w:cs="Times New Roman"/>
+          <w:sz w:val="24"/>
+          <w:szCs w:val="24"/>
+        </w:rPr>
+        <w:lastRenderedPageBreak/>
+        <w:t xml:space="preserve">community in enforcing other past agreements might give secessionists pause. For example, a referendum on independence in Western Sahara, which the UN ruled to be necessary more than thirty years ago, has never come to </w:t>
+      </w:r>
+      <w:r>
+        <w:rPr>
+          <w:rFonts w:ascii="Times New Roman" w:hAnsi="Times New Roman" w:cs="Times New Roman"/>
+          <w:sz w:val="24"/>
+          <w:szCs w:val="24"/>
+        </w:rPr>
+        <w:t>pass.</w:t>
+      </w:r>
+      <w:r>
+        <w:rPr>
+          <w:rStyle w:val="EndnoteReference"/>
+          <w:rFonts w:ascii="Times New Roman" w:hAnsi="Times New Roman" w:cs="Times New Roman"/>
+          <w:sz w:val="24"/>
+          <w:szCs w:val="24"/>
+        </w:rPr>
+        <w:endnoteReference w:id="9"/>
+      </w:r>
+      <w:r>
+        <w:rPr>
+          <w:rFonts w:ascii="Times New Roman" w:hAnsi="Times New Roman" w:cs="Times New Roman"/>
+          <w:sz w:val="24"/>
+          <w:szCs w:val="24"/>
+        </w:rPr>
+        <w:t xml:space="preserve">  Nonetheless, it is possible for the international community to invest resources to enforce agreements, allowing for negotiated settlements that would otherwise be impossible to reach.</w:t>
+      </w:r>
+    </w:p>
+    <w:p>
+      <w:pPr>
+        <w:spacing w:line="360" w:lineRule="auto"/>
+        <w:ind w:firstLine="720"/>
+        <w:rPr>
+          <w:rFonts w:ascii="Times New Roman" w:hAnsi="Times New Roman" w:cs="Times New Roman"/>
+          <w:sz w:val="24"/>
+          <w:szCs w:val="24"/>
+        </w:rPr>
+      </w:pPr>
+      <w:r>
+        <w:rPr>
+          <w:rFonts w:ascii="Times New Roman" w:hAnsi="Times New Roman" w:cs="Times New Roman"/>
+          <w:sz w:val="24"/>
+          <w:szCs w:val="24"/>
+        </w:rPr>
+        <w:t xml:space="preserve">To show that it is possible for the international community to enforce the terms of negotiated agreements at a reasonable cost is not sufficient to imply that such an outcome is likely. The political will necessary to achieve success in Southern Sudan was motivated largely by the magnitude of the atrocities that accompanied the war of secession, and enforcement was made credible, in part, due to the weakness of Sudan relative to the international community. </w:t>
+      </w:r>
+    </w:p>
+    <w:p>
+      <w:pPr>
+        <w:spacing w:line="360" w:lineRule="auto"/>
+        <w:ind w:firstLine="720"/>
+        <w:rPr>
+          <w:rFonts w:ascii="Times New Roman" w:hAnsi="Times New Roman" w:cs="Times New Roman"/>
+          <w:sz w:val="24"/>
+          <w:szCs w:val="24"/>
+        </w:rPr>
+      </w:pPr>
+      <w:r>
+        <w:rPr>
+          <w:rFonts w:ascii="Times New Roman" w:hAnsi="Times New Roman" w:cs="Times New Roman"/>
+          <w:sz w:val="24"/>
+          <w:szCs w:val="24"/>
+        </w:rPr>
+        <w:t>It is also possible for the international community to affect the payoffs of the patron through interactions in other games outside of our model. Such actions would manifest themselves within the model as reductions in the patron's willingness to pay to sustain the status quo. If the patron is unwilling to pay to sustain the status quo, the war payoffs and status quo payoffs of the secessionists will decline over time, eventually leading to either war or negotiated settlement. Under these conditions, the within-game costs to the international community of inducing negotiated reunification also fall.</w:t>
+      </w:r>
+    </w:p>
+    <w:p>
+      <w:pPr>
+        <w:spacing w:line="360" w:lineRule="auto"/>
+        <w:ind w:firstLine="720"/>
+        <w:rPr>
+          <w:rFonts w:ascii="Times New Roman" w:hAnsi="Times New Roman" w:cs="Times New Roman"/>
+          <w:sz w:val="24"/>
+          <w:szCs w:val="24"/>
+        </w:rPr>
+      </w:pPr>
+      <w:r>
+        <w:rPr>
+          <w:rFonts w:ascii="Times New Roman" w:hAnsi="Times New Roman" w:cs="Times New Roman"/>
+          <w:sz w:val="24"/>
+          <w:szCs w:val="24"/>
+        </w:rPr>
+        <w:t>In this section we have argued that successful intervention by the international community is possible. The key, however, is motivation: the international community is capable of inducing peaceful settlement when it is willing to invest the resources necessary. However, strong preferences of secessionists against reunification and the opposing intervention of the patron make the costs of such interventions prohibitively high in most cases.  Unrecognized statehood is a stable equilibrium because the international community is unwilling to invest sufficient resources to outspend the patron and induce its preferred outcome.</w:t>
+      </w:r>
+    </w:p>
+    <w:p>
+      <w:pPr>
+        <w:spacing w:line="360" w:lineRule="auto"/>
+        <w:rPr>
+          <w:rFonts w:ascii="Times New Roman" w:hAnsi="Times New Roman" w:cs="Times New Roman"/>
+          <w:b/>
+          <w:sz w:val="24"/>
+          <w:szCs w:val="24"/>
+        </w:rPr>
+      </w:pPr>
+      <w:r>
+        <w:rPr>
+          <w:rFonts w:ascii="Times New Roman" w:hAnsi="Times New Roman" w:cs="Times New Roman"/>
+          <w:b/>
+          <w:sz w:val="24"/>
+          <w:szCs w:val="24"/>
+        </w:rPr>
+        <w:t>The Crisis in Nagorno-Karabakh</w:t>
       </w:r>
     </w:p>
     <w:p>
@@ -6824,32 +6980,15 @@
           <w:szCs w:val="24"/>
         </w:rPr>
         <w:tab/>
-      </w:r>
-      <w:r>
-        <w:rPr>
-          <w:rFonts w:ascii="Times New Roman" w:hAnsi="Times New Roman" w:cs="Times New Roman"/>
-          <w:sz w:val="24"/>
-          <w:szCs w:val="24"/>
-        </w:rPr>
-        <w:t>The intended effect of sanctions is to make the status quo less appealing vis-\`{a}-vis ceding. However any sanctions that increase the secessionists' hostility toward reunification will also increase the range of conditions under which war will be chosen.  Sanctions can have this effect if they reduce the secessionists' quality of life under the status quo %(via imposition of economic costs)</w:t>
-      </w:r>
-    </w:p>
-    <w:p>
-      <w:pPr>
-        <w:spacing w:line="360" w:lineRule="auto"/>
-        <w:rPr>
-          <w:rFonts w:ascii="Times New Roman" w:hAnsi="Times New Roman" w:cs="Times New Roman"/>
-          <w:sz w:val="24"/>
-          <w:szCs w:val="24"/>
-        </w:rPr>
-      </w:pPr>
-      <w:r>
-        <w:rPr>
-          <w:rFonts w:ascii="Times New Roman" w:hAnsi="Times New Roman" w:cs="Times New Roman"/>
-          <w:sz w:val="24"/>
-          <w:szCs w:val="24"/>
-        </w:rPr>
-        <w:t>and reduce the quality of the deal secessionists expect to get if they opt for negotiated resettlement. As the peaceful options become worse, war becomes relatively more attractive.</w:t>
+        <w:t xml:space="preserve">As of July 2017, the unrecognized state at greatest risk of violence is Ngorno-Karabahk.  </w:t>
+      </w:r>
+      <w:r>
+        <w:rPr>
+          <w:rFonts w:ascii="Times New Roman" w:hAnsi="Times New Roman" w:cs="Times New Roman"/>
+          <w:sz w:val="24"/>
+          <w:szCs w:val="24"/>
+        </w:rPr>
+        <w:t>What insights does our model offer there?</w:t>
       </w:r>
     </w:p>
     <w:p>
@@ -6868,62 +7007,230 @@
           <w:sz w:val="24"/>
           <w:szCs w:val="24"/>
         </w:rPr>
-        <w:t>Compounding this, sanctions that reduce the secessionists' military capabilities (and thus reduce the secessionists' expected payoffs from war) also have the effect of making military reconquest easier for the home state, making it more likely that the home state will attack. In either case, the range of conditions under which war will be initiated becomes broader.</w:t>
-      </w:r>
-      <w:r>
-        <w:rPr>
-          <w:rStyle w:val="EndnoteReference"/>
-          <w:rFonts w:ascii="Times New Roman" w:hAnsi="Times New Roman" w:cs="Times New Roman"/>
-          <w:sz w:val="24"/>
-          <w:szCs w:val="24"/>
-        </w:rPr>
-        <w:endnoteReference w:id="8"/>
-      </w:r>
-    </w:p>
-    <w:p>
-      <w:pPr>
-        <w:spacing w:line="360" w:lineRule="auto"/>
-        <w:rPr>
-          <w:rFonts w:ascii="Times New Roman" w:hAnsi="Times New Roman" w:cs="Times New Roman"/>
-          <w:sz w:val="24"/>
-          <w:szCs w:val="24"/>
-        </w:rPr>
-      </w:pPr>
-    </w:p>
-    <w:p>
-      <w:pPr>
-        <w:spacing w:line="360" w:lineRule="auto"/>
-        <w:rPr>
-          <w:rFonts w:ascii="Times New Roman" w:hAnsi="Times New Roman" w:cs="Times New Roman"/>
-          <w:sz w:val="24"/>
-          <w:szCs w:val="24"/>
-        </w:rPr>
-      </w:pPr>
-      <w:r>
-        <w:rPr>
-          <w:rFonts w:ascii="Times New Roman" w:hAnsi="Times New Roman" w:cs="Times New Roman"/>
-          <w:sz w:val="24"/>
-          <w:szCs w:val="24"/>
-        </w:rPr>
-        <w:t xml:space="preserve">%However, if </w:t>
-      </w:r>
-      <m:oMath>
-        <m:r>
+        <w:t>In April 2016, violence flared up at the border between Karabakh and the home state of Azerba</w:t>
+      </w:r>
+      <w:r>
+        <w:rPr>
+          <w:rFonts w:ascii="Times New Roman" w:hAnsi="Times New Roman" w:cs="Times New Roman"/>
+          <w:sz w:val="24"/>
+          <w:szCs w:val="24"/>
+        </w:rPr>
+        <w:t>i</w:t>
+      </w:r>
+      <w:r>
+        <w:rPr>
+          <w:rFonts w:ascii="Times New Roman" w:hAnsi="Times New Roman" w:cs="Times New Roman"/>
+          <w:sz w:val="24"/>
+          <w:szCs w:val="24"/>
+        </w:rPr>
+        <w:t>jan. More than 200 people were killed</w:t>
+      </w:r>
+      <w:r>
+        <w:rPr>
+          <w:rFonts w:ascii="Times New Roman" w:hAnsi="Times New Roman" w:cs="Times New Roman"/>
+          <w:sz w:val="24"/>
+          <w:szCs w:val="24"/>
+        </w:rPr>
+        <w:t xml:space="preserve"> over four days, and s</w:t>
+      </w:r>
+      <w:r>
+        <w:rPr>
+          <w:rFonts w:ascii="Times New Roman" w:hAnsi="Times New Roman" w:cs="Times New Roman"/>
+          <w:sz w:val="24"/>
+          <w:szCs w:val="24"/>
+        </w:rPr>
+        <w:t>poradic viol</w:t>
+      </w:r>
+      <w:r>
+        <w:rPr>
+          <w:rFonts w:ascii="Times New Roman" w:hAnsi="Times New Roman" w:cs="Times New Roman"/>
+          <w:sz w:val="24"/>
+          <w:szCs w:val="24"/>
+        </w:rPr>
+        <w:t xml:space="preserve">ence has </w:t>
+      </w:r>
+      <w:r>
+        <w:rPr>
+          <w:rFonts w:ascii="Times New Roman" w:hAnsi="Times New Roman" w:cs="Times New Roman"/>
+          <w:sz w:val="24"/>
+          <w:szCs w:val="24"/>
+        </w:rPr>
+        <w:lastRenderedPageBreak/>
+        <w:t xml:space="preserve">continued since. As of </w:t>
+      </w:r>
+      <w:r>
+        <w:rPr>
+          <w:rFonts w:ascii="Times New Roman" w:hAnsi="Times New Roman" w:cs="Times New Roman"/>
+          <w:sz w:val="24"/>
+          <w:szCs w:val="24"/>
+        </w:rPr>
+        <w:t>June 2017</w:t>
+      </w:r>
+      <w:r>
+        <w:rPr>
+          <w:rFonts w:ascii="Times New Roman" w:hAnsi="Times New Roman" w:cs="Times New Roman"/>
+          <w:sz w:val="24"/>
+          <w:szCs w:val="24"/>
+        </w:rPr>
+        <w:t>,</w:t>
+      </w:r>
+      <w:r>
+        <w:rPr>
+          <w:rFonts w:ascii="Times New Roman" w:hAnsi="Times New Roman" w:cs="Times New Roman"/>
+          <w:sz w:val="24"/>
+          <w:szCs w:val="24"/>
+        </w:rPr>
+        <w:t xml:space="preserve"> the International Crisis Group (ICC) deemed the risk of war to be greater than at any</w:t>
+      </w:r>
+      <w:r>
+        <w:rPr>
+          <w:rFonts w:ascii="Times New Roman" w:hAnsi="Times New Roman" w:cs="Times New Roman"/>
+          <w:sz w:val="24"/>
+          <w:szCs w:val="24"/>
+        </w:rPr>
+        <w:t xml:space="preserve"> time since the 1994 ceasefire (</w:t>
+      </w:r>
+      <w:commentRangeStart w:id="1"/>
+      <w:r>
+        <w:rPr>
+          <w:rFonts w:ascii="Times New Roman" w:hAnsi="Times New Roman" w:cs="Times New Roman"/>
+          <w:sz w:val="24"/>
+          <w:szCs w:val="24"/>
+        </w:rPr>
+        <w:t>ICC 2017</w:t>
+      </w:r>
+      <w:commentRangeEnd w:id="1"/>
+      <w:r>
+        <w:rPr>
+          <w:rStyle w:val="CommentReference"/>
+        </w:rPr>
+        <w:commentReference w:id="1"/>
+      </w:r>
+      <w:r>
+        <w:rPr>
+          <w:rFonts w:ascii="Times New Roman" w:hAnsi="Times New Roman" w:cs="Times New Roman"/>
+          <w:sz w:val="24"/>
+          <w:szCs w:val="24"/>
+        </w:rPr>
+        <w:t>)</w:t>
+      </w:r>
+      <w:r>
+        <w:rPr>
+          <w:rFonts w:ascii="Times New Roman" w:hAnsi="Times New Roman" w:cs="Times New Roman"/>
+          <w:sz w:val="24"/>
+          <w:szCs w:val="24"/>
+        </w:rPr>
+        <w:t>; any such war would likely involve Karabakh’s patron, Armenia</w:t>
+      </w:r>
+      <w:r>
+        <w:rPr>
+          <w:rFonts w:ascii="Times New Roman" w:hAnsi="Times New Roman" w:cs="Times New Roman"/>
+          <w:sz w:val="24"/>
+          <w:szCs w:val="24"/>
+        </w:rPr>
+        <w:t>.</w:t>
+      </w:r>
+      <w:r>
+        <w:rPr>
+          <w:rFonts w:ascii="Times New Roman" w:hAnsi="Times New Roman" w:cs="Times New Roman"/>
+          <w:sz w:val="24"/>
+          <w:szCs w:val="24"/>
+        </w:rPr>
+        <w:t xml:space="preserve"> </w:t>
+      </w:r>
+    </w:p>
+    <w:p>
+      <w:pPr>
+        <w:spacing w:line="360" w:lineRule="auto"/>
+        <w:ind w:firstLine="720"/>
+        <w:rPr>
+          <w:rFonts w:ascii="Times New Roman" w:hAnsi="Times New Roman" w:cs="Times New Roman"/>
+          <w:sz w:val="24"/>
+          <w:szCs w:val="24"/>
+        </w:rPr>
+      </w:pPr>
+      <w:r>
+        <w:rPr>
+          <w:rFonts w:ascii="Times New Roman" w:hAnsi="Times New Roman" w:cs="Times New Roman"/>
+          <w:sz w:val="24"/>
+          <w:szCs w:val="24"/>
+        </w:rPr>
+        <w:t xml:space="preserve">Given the military strength of </w:t>
+      </w:r>
+      <w:r>
+        <w:rPr>
+          <w:rFonts w:ascii="Times New Roman" w:hAnsi="Times New Roman" w:cs="Times New Roman"/>
+          <w:sz w:val="24"/>
+          <w:szCs w:val="24"/>
+        </w:rPr>
+        <w:t>Azerbaijan and Armenia</w:t>
+      </w:r>
+      <w:r>
+        <w:rPr>
+          <w:rFonts w:ascii="Times New Roman" w:hAnsi="Times New Roman" w:cs="Times New Roman"/>
+          <w:sz w:val="24"/>
+          <w:szCs w:val="24"/>
+        </w:rPr>
+        <w:t>, the task of enforcing any potential negotiated agreement</w:t>
+      </w:r>
+      <w:r>
+        <w:rPr>
+          <w:rFonts w:ascii="Times New Roman" w:hAnsi="Times New Roman" w:cs="Times New Roman"/>
+          <w:sz w:val="24"/>
+          <w:szCs w:val="24"/>
+        </w:rPr>
+        <w:t xml:space="preserve"> between Karabakh and Azerbaijan</w:t>
+      </w:r>
+      <w:r>
+        <w:rPr>
+          <w:rFonts w:ascii="Times New Roman" w:hAnsi="Times New Roman" w:cs="Times New Roman"/>
+          <w:sz w:val="24"/>
+          <w:szCs w:val="24"/>
+        </w:rPr>
+        <w:t xml:space="preserve"> is likely to be substantially more difficult for the international community than it was in South Sudan. </w:t>
+      </w:r>
+      <w:r>
+        <w:rPr>
+          <w:rFonts w:ascii="Times New Roman" w:hAnsi="Times New Roman" w:cs="Times New Roman"/>
+          <w:sz w:val="24"/>
+          <w:szCs w:val="24"/>
+        </w:rPr>
+        <w:t>Simply threatening to cut off foreign aid is unlikely to force either side to adhere to any agreement it sees an advantage in breaking.</w:t>
+      </w:r>
+      <w:r>
+        <w:rPr>
+          <w:rStyle w:val="FootnoteReference"/>
+          <w:rFonts w:ascii="Times New Roman" w:hAnsi="Times New Roman" w:cs="Times New Roman"/>
+          <w:sz w:val="24"/>
+          <w:szCs w:val="24"/>
+        </w:rPr>
+        <w:footnoteReference w:id="2"/>
+      </w:r>
+      <w:r>
+        <w:rPr>
+          <w:rFonts w:ascii="Times New Roman" w:hAnsi="Times New Roman" w:cs="Times New Roman"/>
+          <w:sz w:val="24"/>
+          <w:szCs w:val="24"/>
+        </w:rPr>
+        <w:t xml:space="preserve"> </w:t>
+      </w:r>
+      <w:del w:id="2" w:author="Benjamin A.T. Graham" w:date="2017-07-17T15:36:00Z">
+        <w:r>
           <w:rPr>
-            <w:rFonts w:ascii="Cambria Math" w:hAnsi="Cambria Math" w:cs="Times New Roman"/>
+            <w:rFonts w:ascii="Times New Roman" w:hAnsi="Times New Roman" w:cs="Times New Roman"/>
             <w:sz w:val="24"/>
             <w:szCs w:val="24"/>
           </w:rPr>
-          <m:t>δ</m:t>
-        </m:r>
-      </m:oMath>
-      <w:r>
-        <w:rPr>
-          <w:rFonts w:ascii="Times New Roman" w:hAnsi="Times New Roman" w:cs="Times New Roman"/>
-          <w:sz w:val="24"/>
-          <w:szCs w:val="24"/>
-        </w:rPr>
-        <w:t xml:space="preserve"> is high or the payoffs from war exceed the lowered payoffs from ceding for any other reason (such as animosity of the secessionist public toward the sanctions-imposing home state government), the effect of sanctions will be to induce war rather than negotiated settlement.</w:t>
+          <w:delText>However, low oil prices have put Azerbaijan under economic strain, which increases the persuasiveness of any economic carrots the economic community can offer.</w:delText>
+        </w:r>
+      </w:del>
+      <w:r>
+        <w:rPr>
+          <w:rFonts w:ascii="Times New Roman" w:hAnsi="Times New Roman" w:cs="Times New Roman"/>
+          <w:sz w:val="24"/>
+          <w:szCs w:val="24"/>
+        </w:rPr>
+        <w:t xml:space="preserve">However, the international community may still be able to shift the payoffs of Karabakh and Azerbaijan enough to, at a minimum, prevent a return to war.  </w:t>
       </w:r>
     </w:p>
     <w:p>
@@ -6942,17 +7249,10 @@
           <w:sz w:val="24"/>
           <w:szCs w:val="24"/>
         </w:rPr>
-        <w:t xml:space="preserve">There is a better way. If the international community tries to promote settlement by supplementing the payoffs from unification, they are able to induce negotiated settlement without simultaneously increasing the risk of war. This can be done either through promises of benefits to the unrecognized state provided directly by the international community, like aid, or by a commitment from the international community to serve as a third-party guarantor of side payments promised by the ceding side. In the case of contingent promises of aid, the calculation is relatively straightforward: 1) the promise of aid must be credibly contingent on negotiated settlement, and 2) the aid offered must be valued more highly than the concessions required to reach an agreement. It is the second condition that is most problematic. Because both sides place </w:t>
-      </w:r>
-      <w:r>
-        <w:rPr>
-          <w:rFonts w:ascii="Times New Roman" w:hAnsi="Times New Roman" w:cs="Times New Roman"/>
-          <w:sz w:val="24"/>
-          <w:szCs w:val="24"/>
-        </w:rPr>
-        <w:lastRenderedPageBreak/>
-        <w:t>such a high value on status (independence vs. reunification), even large amounts of aid are likely to be valued less than the concessions necessary to reach an agreement.</w:t>
-      </w:r>
+        <w:t>[EXPLAIN HOW THIS WOULD GO]</w:t>
+      </w:r>
+      <w:bookmarkStart w:id="3" w:name="_GoBack"/>
+      <w:bookmarkEnd w:id="3"/>
     </w:p>
     <w:p>
       <w:pPr>
@@ -6964,74 +7264,6 @@
           <w:szCs w:val="24"/>
         </w:rPr>
       </w:pPr>
-      <w:r>
-        <w:rPr>
-          <w:rFonts w:ascii="Times New Roman" w:hAnsi="Times New Roman" w:cs="Times New Roman"/>
-          <w:sz w:val="24"/>
-          <w:szCs w:val="24"/>
-        </w:rPr>
-        <w:t>Serving as a third-party guarantor of autonomy rights is a way for the international community to potentially overcome problems of indivisibility and commitment and help the parties reach a credibl</w:t>
-      </w:r>
-      <w:r>
-        <w:rPr>
-          <w:rFonts w:ascii="Times New Roman" w:hAnsi="Times New Roman" w:cs="Times New Roman"/>
-          <w:sz w:val="24"/>
-          <w:szCs w:val="24"/>
-        </w:rPr>
-        <w:t>e compromise on status (</w:t>
-      </w:r>
-      <w:r>
-        <w:rPr>
-          <w:rFonts w:ascii="Times New Roman" w:hAnsi="Times New Roman" w:cs="Times New Roman"/>
-          <w:sz w:val="24"/>
-          <w:szCs w:val="24"/>
-        </w:rPr>
-        <w:t>Walter 2002</w:t>
-      </w:r>
-      <w:r>
-        <w:rPr>
-          <w:rFonts w:ascii="Times New Roman" w:hAnsi="Times New Roman" w:cs="Times New Roman"/>
-          <w:sz w:val="24"/>
-          <w:szCs w:val="24"/>
-        </w:rPr>
-        <w:t>).</w:t>
-      </w:r>
-      <w:r>
-        <w:rPr>
-          <w:rFonts w:ascii="Times New Roman" w:hAnsi="Times New Roman" w:cs="Times New Roman"/>
-          <w:sz w:val="24"/>
-          <w:szCs w:val="24"/>
-        </w:rPr>
-        <w:t xml:space="preserve"> However, this strategy is only tenable when the only impediment to settlement is the unenforcability of a bargain, and when the international community is credible as an enforcer of that bargain.</w:t>
-      </w:r>
-    </w:p>
-    <w:p>
-      <w:pPr>
-        <w:spacing w:line="360" w:lineRule="auto"/>
-        <w:rPr>
-          <w:rFonts w:ascii="Times New Roman" w:hAnsi="Times New Roman" w:cs="Times New Roman"/>
-          <w:sz w:val="24"/>
-          <w:szCs w:val="24"/>
-        </w:rPr>
-      </w:pPr>
-    </w:p>
-    <w:p>
-      <w:pPr>
-        <w:spacing w:line="360" w:lineRule="auto"/>
-        <w:rPr>
-          <w:rFonts w:ascii="Times New Roman" w:hAnsi="Times New Roman" w:cs="Times New Roman"/>
-          <w:sz w:val="24"/>
-          <w:szCs w:val="24"/>
-        </w:rPr>
-      </w:pPr>
-      <w:r>
-        <w:rPr>
-          <w:rFonts w:ascii="Times New Roman" w:hAnsi="Times New Roman" w:cs="Times New Roman"/>
-          <w:sz w:val="24"/>
-          <w:szCs w:val="24"/>
-        </w:rPr>
-        <w:t>%Credible enforcement of future autonomy rights can be viewed either as increasing the value of available side payments or as making the central issue of contention divisible. In either view, a range of previously untenable agreements are made possible.</w:t>
-      </w:r>
     </w:p>
     <w:p>
       <w:pPr>
@@ -7043,39 +7275,6 @@
           <w:szCs w:val="24"/>
         </w:rPr>
       </w:pPr>
-      <w:r>
-        <w:rPr>
-          <w:rFonts w:ascii="Times New Roman" w:hAnsi="Times New Roman" w:cs="Times New Roman"/>
-          <w:sz w:val="24"/>
-          <w:szCs w:val="24"/>
-        </w:rPr>
-        <w:t xml:space="preserve">In Southern Sudan, the international community invested substantial resources to help negotiate a settlement and to ensure that the Sudanese government both allowed the promised a referendum and respected its results. While the international community acted in Southern Sudan to enforce independence, not autonomy, it has shown itself capable of enforcing difficult concessions by the home state government. This bodes well for the future credibility of the international community as a third-party enforcer.  However, the role of the international community in enforcing other past agreements might give secessionists pause. For example, a referendum on independence in Western Sahara, which the UN ruled to be necessary more than thirty years ago, has never come to </w:t>
-      </w:r>
-      <w:r>
-        <w:rPr>
-          <w:rFonts w:ascii="Times New Roman" w:hAnsi="Times New Roman" w:cs="Times New Roman"/>
-          <w:sz w:val="24"/>
-          <w:szCs w:val="24"/>
-        </w:rPr>
-        <w:t>pass.</w:t>
-      </w:r>
-      <w:r>
-        <w:rPr>
-          <w:rStyle w:val="EndnoteReference"/>
-          <w:rFonts w:ascii="Times New Roman" w:hAnsi="Times New Roman" w:cs="Times New Roman"/>
-          <w:sz w:val="24"/>
-          <w:szCs w:val="24"/>
-        </w:rPr>
-        <w:endnoteReference w:id="9"/>
-      </w:r>
-      <w:r>
-        <w:rPr>
-          <w:rFonts w:ascii="Times New Roman" w:hAnsi="Times New Roman" w:cs="Times New Roman"/>
-          <w:sz w:val="24"/>
-          <w:szCs w:val="24"/>
-        </w:rPr>
-        <w:t xml:space="preserve">  Nonetheless, it is possible for the international community to invest resources to enforce agreements, allowing for negotiated settlements that would otherwise be impossible to reach.</w:t>
-      </w:r>
     </w:p>
     <w:p>
       <w:pPr>
@@ -7087,52 +7286,38 @@
           <w:szCs w:val="24"/>
         </w:rPr>
       </w:pPr>
-      <w:r>
-        <w:rPr>
-          <w:rFonts w:ascii="Times New Roman" w:hAnsi="Times New Roman" w:cs="Times New Roman"/>
-          <w:sz w:val="24"/>
-          <w:szCs w:val="24"/>
-        </w:rPr>
-        <w:t>To show that it is possible for the international community to enforce the terms of negotiated agreements at a reasonable cost is not sufficient to imply that such an outcome is likely. The political will necessary to achieve success in Southern Sudan was motivated largely by the magnitude of the atrocities that accompanied the war of secession, and enforcement was made credible, in part, due to the weakness of Sudan relative to the international community. Enforcing the terms of an agreement between Russia and Georgia, for example, would be more difficult.</w:t>
-      </w:r>
-    </w:p>
-    <w:p>
-      <w:pPr>
-        <w:spacing w:line="360" w:lineRule="auto"/>
-        <w:ind w:firstLine="720"/>
-        <w:rPr>
-          <w:rFonts w:ascii="Times New Roman" w:hAnsi="Times New Roman" w:cs="Times New Roman"/>
-          <w:sz w:val="24"/>
-          <w:szCs w:val="24"/>
-        </w:rPr>
-      </w:pPr>
-      <w:r>
-        <w:rPr>
-          <w:rFonts w:ascii="Times New Roman" w:hAnsi="Times New Roman" w:cs="Times New Roman"/>
-          <w:sz w:val="24"/>
-          <w:szCs w:val="24"/>
-        </w:rPr>
-        <w:lastRenderedPageBreak/>
-        <w:t>It is also possible for the international community to affect the payoffs of the patron through interactions in other games outside of our model. Such actions would manifest themselves within the model as reductions in the patron's willingness to pay to sustain the status quo. If the patron is unwilling to pay to sustain the status quo, the war payoffs and status quo payoffs of the secessionists will decline over time, eventually leading to either war or negotiated settlement. Under these conditions, the within-game costs to the international community of inducing negotiated reunification also fall.</w:t>
-      </w:r>
-    </w:p>
-    <w:p>
-      <w:pPr>
-        <w:spacing w:line="360" w:lineRule="auto"/>
-        <w:ind w:firstLine="720"/>
-        <w:rPr>
-          <w:rFonts w:ascii="Times New Roman" w:hAnsi="Times New Roman" w:cs="Times New Roman"/>
-          <w:sz w:val="24"/>
-          <w:szCs w:val="24"/>
-        </w:rPr>
-      </w:pPr>
-      <w:r>
-        <w:rPr>
-          <w:rFonts w:ascii="Times New Roman" w:hAnsi="Times New Roman" w:cs="Times New Roman"/>
-          <w:sz w:val="24"/>
-          <w:szCs w:val="24"/>
-        </w:rPr>
-        <w:t>In this section we have argued that successful intervention by the international community is possible. The key, however, is motivation: the international community is capable of inducing peaceful settlement when it is willing to invest the resources necessary. However, strong preferences of secessionists against reunification and the opposing intervention of the patron make the costs of such interventions prohibitively high in most cases.  Unrecognized statehood is a stable equilibrium because the international community is unwilling to invest sufficient resources to outspend the patron and induce its preferred outcome.</w:t>
+      <w:commentRangeStart w:id="4"/>
+      <w:r>
+        <w:rPr>
+          <w:rStyle w:val="FootnoteReference"/>
+          <w:rFonts w:ascii="Times New Roman" w:hAnsi="Times New Roman" w:cs="Times New Roman"/>
+          <w:sz w:val="24"/>
+          <w:szCs w:val="24"/>
+        </w:rPr>
+        <w:footnoteReference w:id="3"/>
+      </w:r>
+      <w:r>
+        <w:rPr>
+          <w:rFonts w:ascii="Times New Roman" w:hAnsi="Times New Roman" w:cs="Times New Roman"/>
+          <w:sz w:val="24"/>
+          <w:szCs w:val="24"/>
+        </w:rPr>
+        <w:t xml:space="preserve"> </w:t>
+      </w:r>
+      <w:commentRangeEnd w:id="4"/>
+      <w:r>
+        <w:rPr>
+          <w:rStyle w:val="CommentReference"/>
+        </w:rPr>
+        <w:commentReference w:id="4"/>
+      </w:r>
+      <w:r>
+        <w:rPr>
+          <w:rFonts w:ascii="Times New Roman" w:hAnsi="Times New Roman" w:cs="Times New Roman"/>
+          <w:sz w:val="24"/>
+          <w:szCs w:val="24"/>
+        </w:rPr>
+        <w:t xml:space="preserve"> </w:t>
       </w:r>
     </w:p>
     <w:p>
@@ -7213,12 +7398,58 @@
       </w:r>
     </w:p>
   </w:comment>
+  <w:comment w:id="1" w:author="Benjamin A.T. Graham" w:date="2017-07-17T15:20:00Z" w:initials="BAG">
+    <w:p>
+      <w:pPr>
+        <w:pStyle w:val="CommentText"/>
+      </w:pPr>
+      <w:r>
+        <w:rPr>
+          <w:rStyle w:val="CommentReference"/>
+        </w:rPr>
+        <w:annotationRef/>
+      </w:r>
+      <w:r>
+        <w:t>https://www.crisisgroup.org/europe-central-asia/caucasus/nagorno-karabakh-azerbaijan/244-nagorno-karabakhs-gathering-war-clouds</w:t>
+      </w:r>
+    </w:p>
+  </w:comment>
+  <w:comment w:id="4" w:author="Benjamin A.T. Graham" w:date="2017-07-17T15:30:00Z" w:initials="BAG">
+    <w:p>
+      <w:pPr>
+        <w:pStyle w:val="CommentText"/>
+      </w:pPr>
+      <w:r>
+        <w:rPr>
+          <w:rStyle w:val="CommentReference"/>
+        </w:rPr>
+        <w:annotationRef/>
+      </w:r>
+      <w:r>
+        <w:rPr>
+          <w:rFonts w:ascii="Times New Roman" w:hAnsi="Times New Roman" w:cs="Times New Roman"/>
+        </w:rPr>
+        <w:t>Both Armenia and Azerbaijan have strong security ties to Russia</w:t>
+      </w:r>
+      <w:r>
+        <w:t xml:space="preserve"> </w:t>
+      </w:r>
+      <w:r>
+        <w:t xml:space="preserve"> </w:t>
+      </w:r>
+      <w:r>
+        <w:t>https://www.crisisgroup.org/europe-central-asia/caucasus/nagorno-karabakh-azerbaijan/shifting-dangers-nagorno-karabakh</w:t>
+      </w:r>
+    </w:p>
+  </w:comment>
 </w:comments>
 </file>
 
 <file path=word/commentsExtended.xml><?xml version="1.0" encoding="utf-8"?>
 <w15:commentsEx xmlns:wpc="http://schemas.microsoft.com/office/word/2010/wordprocessingCanvas" xmlns:mo="http://schemas.microsoft.com/office/mac/office/2008/main" xmlns:mc="http://schemas.openxmlformats.org/markup-compatibility/2006" xmlns:mv="urn:schemas-microsoft-com:mac:vml" xmlns:o="urn:schemas-microsoft-com:office:office" xmlns:r="http://schemas.openxmlformats.org/officeDocument/2006/relationships" xmlns:m="http://schemas.openxmlformats.org/officeDocument/2006/math" xmlns:v="urn:schemas-microsoft-com:vml" xmlns:wp14="http://schemas.microsoft.com/office/word/2010/wordprocessingDrawing" xmlns:wp="http://schemas.openxmlformats.org/drawingml/2006/wordprocessingDrawing" xmlns:w10="urn:schemas-microsoft-com:office:word" xmlns:w="http://schemas.openxmlformats.org/wordprocessingml/2006/main" xmlns:w14="http://schemas.microsoft.com/office/word/2010/wordml" xmlns:w15="http://schemas.microsoft.com/office/word/2012/wordml" xmlns:wpg="http://schemas.microsoft.com/office/word/2010/wordprocessingGroup" xmlns:wpi="http://schemas.microsoft.com/office/word/2010/wordprocessingInk" xmlns:wne="http://schemas.microsoft.com/office/word/2006/wordml" xmlns:wps="http://schemas.microsoft.com/office/word/2010/wordprocessingShape" mc:Ignorable="w14 w15 wp14">
   <w15:commentEx w15:paraId="4DBEF401" w15:done="0"/>
+  <w15:commentEx w15:paraId="739798D1" w15:done="0"/>
+  <w15:commentEx w15:paraId="11CB9F79" w15:done="0"/>
 </w15:commentsEx>
 </file>
 
@@ -7343,61 +7574,7 @@
           <w:sz w:val="24"/>
           <w:szCs w:val="24"/>
         </w:rPr>
-        <w:t xml:space="preserve">For an excellent discussion of the case of </w:t>
-      </w:r>
-      <w:proofErr w:type="spellStart"/>
-      <w:r>
-        <w:rPr>
-          <w:rFonts w:ascii="Times New Roman" w:hAnsi="Times New Roman" w:cs="Times New Roman"/>
-          <w:sz w:val="24"/>
-          <w:szCs w:val="24"/>
-        </w:rPr>
-        <w:t>Republika</w:t>
-      </w:r>
-      <w:proofErr w:type="spellEnd"/>
-      <w:r>
-        <w:rPr>
-          <w:rFonts w:ascii="Times New Roman" w:hAnsi="Times New Roman" w:cs="Times New Roman"/>
-          <w:sz w:val="24"/>
-          <w:szCs w:val="24"/>
-        </w:rPr>
-        <w:t xml:space="preserve"> </w:t>
-      </w:r>
-      <w:proofErr w:type="spellStart"/>
-      <w:r>
-        <w:rPr>
-          <w:rFonts w:ascii="Times New Roman" w:hAnsi="Times New Roman" w:cs="Times New Roman"/>
-          <w:sz w:val="24"/>
-          <w:szCs w:val="24"/>
-        </w:rPr>
-        <w:t>Srpska</w:t>
-      </w:r>
-      <w:proofErr w:type="spellEnd"/>
-      <w:r>
-        <w:rPr>
-          <w:rFonts w:ascii="Times New Roman" w:hAnsi="Times New Roman" w:cs="Times New Roman"/>
-          <w:sz w:val="24"/>
-          <w:szCs w:val="24"/>
-        </w:rPr>
-        <w:t xml:space="preserve">, see </w:t>
-      </w:r>
-      <w:proofErr w:type="spellStart"/>
-      <w:r>
-        <w:rPr>
-          <w:rFonts w:ascii="Times New Roman" w:hAnsi="Times New Roman" w:cs="Times New Roman"/>
-          <w:sz w:val="24"/>
-          <w:szCs w:val="24"/>
-        </w:rPr>
-        <w:t>Zahar</w:t>
-      </w:r>
-      <w:proofErr w:type="spellEnd"/>
-      <w:r>
-        <w:rPr>
-          <w:rFonts w:ascii="Times New Roman" w:hAnsi="Times New Roman" w:cs="Times New Roman"/>
-          <w:sz w:val="24"/>
-          <w:szCs w:val="24"/>
-        </w:rPr>
-        <w:t xml:space="preserve"> 2004.</w:t>
+        <w:t>For an excellent discussion of the case of Republika Srpska, see Zahar 2004.</w:t>
       </w:r>
     </w:p>
   </w:endnote>
@@ -7439,23 +7616,13 @@
       <w:r>
         <w:t xml:space="preserve"> </w:t>
       </w:r>
-      <w:proofErr w:type="spellStart"/>
-      <w:r>
-        <w:rPr>
-          <w:rFonts w:ascii="Times New Roman" w:hAnsi="Times New Roman" w:cs="Times New Roman"/>
-          <w:sz w:val="24"/>
-          <w:szCs w:val="24"/>
-        </w:rPr>
-        <w:t>Protsyk</w:t>
-      </w:r>
-      <w:proofErr w:type="spellEnd"/>
-      <w:r>
-        <w:rPr>
-          <w:rFonts w:ascii="Times New Roman" w:hAnsi="Times New Roman" w:cs="Times New Roman"/>
-          <w:sz w:val="24"/>
-          <w:szCs w:val="24"/>
-        </w:rPr>
-        <w:t xml:space="preserve"> (2010) provides an account of the "salami tactics" by which Moldovan authorities have gradually reclaimed powers originally granted to the regional government.</w:t>
+      <w:r>
+        <w:rPr>
+          <w:rFonts w:ascii="Times New Roman" w:hAnsi="Times New Roman" w:cs="Times New Roman"/>
+          <w:sz w:val="24"/>
+          <w:szCs w:val="24"/>
+        </w:rPr>
+        <w:t>Protsyk (2010) provides an account of the "salami tactics" by which Moldovan authorities have gradually reclaimed powers originally granted to the regional government.</w:t>
       </w:r>
     </w:p>
   </w:endnote>
@@ -7479,43 +7646,7 @@
           <w:sz w:val="24"/>
           <w:szCs w:val="24"/>
         </w:rPr>
-        <w:t xml:space="preserve">Roper (2002) argues that secessionists in </w:t>
-      </w:r>
-      <w:proofErr w:type="spellStart"/>
-      <w:r>
-        <w:rPr>
-          <w:rFonts w:ascii="Times New Roman" w:hAnsi="Times New Roman" w:cs="Times New Roman"/>
-          <w:sz w:val="24"/>
-          <w:szCs w:val="24"/>
-        </w:rPr>
-        <w:t>Transnistria</w:t>
-      </w:r>
-      <w:proofErr w:type="spellEnd"/>
-      <w:r>
-        <w:rPr>
-          <w:rFonts w:ascii="Times New Roman" w:hAnsi="Times New Roman" w:cs="Times New Roman"/>
-          <w:sz w:val="24"/>
-          <w:szCs w:val="24"/>
-        </w:rPr>
-        <w:t xml:space="preserve"> are wary of negotiated reunification precisely because of the creeping re-centralization they have observed in </w:t>
-      </w:r>
-      <w:proofErr w:type="spellStart"/>
-      <w:r>
-        <w:rPr>
-          <w:rFonts w:ascii="Times New Roman" w:hAnsi="Times New Roman" w:cs="Times New Roman"/>
-          <w:sz w:val="24"/>
-          <w:szCs w:val="24"/>
-        </w:rPr>
-        <w:t>Gagauzia</w:t>
-      </w:r>
-      <w:proofErr w:type="spellEnd"/>
-      <w:r>
-        <w:rPr>
-          <w:rFonts w:ascii="Times New Roman" w:hAnsi="Times New Roman" w:cs="Times New Roman"/>
-          <w:sz w:val="24"/>
-          <w:szCs w:val="24"/>
-        </w:rPr>
-        <w:t>.</w:t>
+        <w:t>Roper (2002) argues that secessionists in Transnistria are wary of negotiated reunification precisely because of the creeping re-centralization they have observed in Gagauzia.</w:t>
       </w:r>
     </w:p>
   </w:endnote>
@@ -7589,6 +7720,66 @@
       </w:pPr>
       <w:r>
         <w:continuationSeparator/>
+      </w:r>
+    </w:p>
+  </w:footnote>
+  <w:footnote w:id="1">
+    <w:p>
+      <w:pPr>
+        <w:pStyle w:val="FootnoteText"/>
+      </w:pPr>
+      <w:r>
+        <w:rPr>
+          <w:rStyle w:val="FootnoteReference"/>
+        </w:rPr>
+        <w:footnoteRef/>
+      </w:r>
+      <w:r>
+        <w:t xml:space="preserve"> </w:t>
+      </w:r>
+      <w:r>
+        <w:rPr>
+          <w:rFonts w:ascii="Times New Roman" w:hAnsi="Times New Roman" w:cs="Times New Roman"/>
+        </w:rPr>
+        <w:t>Credible enforcement of future autonomy rights can be viewed either as increasing the value of available side payments or as making the central issue of contention divisible. In either view, a range of previously untenable agreements are made possible.</w:t>
+      </w:r>
+    </w:p>
+  </w:footnote>
+  <w:footnote w:id="2">
+    <w:p>
+      <w:pPr>
+        <w:pStyle w:val="FootnoteText"/>
+      </w:pPr>
+      <w:r>
+        <w:rPr>
+          <w:rStyle w:val="FootnoteReference"/>
+        </w:rPr>
+        <w:footnoteRef/>
+      </w:r>
+      <w:r>
+        <w:t xml:space="preserve"> </w:t>
+      </w:r>
+      <w:r>
+        <w:rPr>
+          <w:rFonts w:ascii="Times New Roman" w:hAnsi="Times New Roman" w:cs="Times New Roman"/>
+        </w:rPr>
+        <w:t>Mediation of the Ngorno-Karabakh conflict is primarily undertaken by the Minsk Group of the Organization for Security and Co-Operation in Europe (OSCE), which is co-chaired by the U.S., Russia, and France.</w:t>
+      </w:r>
+    </w:p>
+  </w:footnote>
+  <w:footnote w:id="3">
+    <w:p>
+      <w:pPr>
+        <w:pStyle w:val="FootnoteText"/>
+      </w:pPr>
+      <w:r>
+        <w:rPr>
+          <w:rStyle w:val="FootnoteReference"/>
+        </w:rPr>
+        <w:footnoteRef/>
+      </w:r>
+      <w:r>
+        <w:t xml:space="preserve"> Armenia is a member of two Russian-led security pacts while Azerbaijan purchases 85% of their military equipment from Russia (Grono 2016)</w:t>
       </w:r>
     </w:p>
   </w:footnote>
@@ -9280,7 +9471,7 @@
 </file>
 
 <file path=customXml/itemProps1.xml><?xml version="1.0" encoding="utf-8"?>
-<ds:datastoreItem xmlns:ds="http://schemas.openxmlformats.org/officeDocument/2006/customXml" ds:itemID="{3E91DAB7-0F98-2949-BC09-DB79911F5CFD}">
+<ds:datastoreItem xmlns:ds="http://schemas.openxmlformats.org/officeDocument/2006/customXml" ds:itemID="{A5E8DB3E-BDE7-6D42-B97F-A2EC7ACCEE76}">
   <ds:schemaRefs>
     <ds:schemaRef ds:uri="http://schemas.openxmlformats.org/officeDocument/2006/bibliography"/>
   </ds:schemaRefs>

</xml_diff>

<commit_message>
Progress on the negotiated reunification and negotiated recognition sections
</commit_message>
<xml_diff>
--- a/editedvolume.docx
+++ b/editedvolume.docx
@@ -1,6 +1,6 @@
 
 <file path=word/document.xml><?xml version="1.0" encoding="utf-8"?>
-<w:document xmlns:wpc="http://schemas.microsoft.com/office/word/2010/wordprocessingCanvas" xmlns:cx="http://schemas.microsoft.com/office/drawing/2014/chartex" xmlns:cx1="http://schemas.microsoft.com/office/drawing/2015/9/8/chartex" xmlns:cx2="http://schemas.microsoft.com/office/drawing/2015/10/21/chartex" xmlns:cx3="http://schemas.microsoft.com/office/drawing/2016/5/9/chartex" xmlns:cx4="http://schemas.microsoft.com/office/drawing/2016/5/10/chartex" xmlns:cx5="http://schemas.microsoft.com/office/drawing/2016/5/11/chartex" xmlns:cx6="http://schemas.microsoft.com/office/drawing/2016/5/12/chartex" xmlns:cx7="http://schemas.microsoft.com/office/drawing/2016/5/13/chartex" xmlns:cx8="http://schemas.microsoft.com/office/drawing/2016/5/14/chartex" xmlns:mc="http://schemas.openxmlformats.org/markup-compatibility/2006" xmlns:aink="http://schemas.microsoft.com/office/drawing/2016/ink" xmlns:am3d="http://schemas.microsoft.com/office/drawing/2017/model3d" xmlns:o="urn:schemas-microsoft-com:office:office" xmlns:r="http://schemas.openxmlformats.org/officeDocument/2006/relationships" xmlns:m="http://schemas.openxmlformats.org/officeDocument/2006/math" xmlns:v="urn:schemas-microsoft-com:vml" xmlns:wp14="http://schemas.microsoft.com/office/word/2010/wordprocessingDrawing" xmlns:wp="http://schemas.openxmlformats.org/drawingml/2006/wordprocessingDrawing" xmlns:w10="urn:schemas-microsoft-com:office:word" xmlns:w="http://schemas.openxmlformats.org/wordprocessingml/2006/main" xmlns:w14="http://schemas.microsoft.com/office/word/2010/wordml" xmlns:w15="http://schemas.microsoft.com/office/word/2012/wordml" xmlns:w16cid="http://schemas.microsoft.com/office/word/2016/wordml/cid" xmlns:w16se="http://schemas.microsoft.com/office/word/2015/wordml/symex" xmlns:wpg="http://schemas.microsoft.com/office/word/2010/wordprocessingGroup" xmlns:wpi="http://schemas.microsoft.com/office/word/2010/wordprocessingInk" xmlns:wne="http://schemas.microsoft.com/office/word/2006/wordml" xmlns:wps="http://schemas.microsoft.com/office/word/2010/wordprocessingShape" mc:Ignorable="w14 w15 w16se w16cid wp14">
+<w:document xmlns:wpc="http://schemas.microsoft.com/office/word/2010/wordprocessingCanvas" xmlns:mo="http://schemas.microsoft.com/office/mac/office/2008/main" xmlns:mc="http://schemas.openxmlformats.org/markup-compatibility/2006" xmlns:mv="urn:schemas-microsoft-com:mac:vml" xmlns:o="urn:schemas-microsoft-com:office:office" xmlns:r="http://schemas.openxmlformats.org/officeDocument/2006/relationships" xmlns:m="http://schemas.openxmlformats.org/officeDocument/2006/math" xmlns:v="urn:schemas-microsoft-com:vml" xmlns:wp14="http://schemas.microsoft.com/office/word/2010/wordprocessingDrawing" xmlns:wp="http://schemas.openxmlformats.org/drawingml/2006/wordprocessingDrawing" xmlns:w10="urn:schemas-microsoft-com:office:word" xmlns:w="http://schemas.openxmlformats.org/wordprocessingml/2006/main" xmlns:w14="http://schemas.microsoft.com/office/word/2010/wordml" xmlns:w15="http://schemas.microsoft.com/office/word/2012/wordml" xmlns:wpg="http://schemas.microsoft.com/office/word/2010/wordprocessingGroup" xmlns:wpi="http://schemas.microsoft.com/office/word/2010/wordprocessingInk" xmlns:wne="http://schemas.microsoft.com/office/word/2006/wordml" xmlns:wps="http://schemas.microsoft.com/office/word/2010/wordprocessingShape" mc:Ignorable="w14 w15 wp14">
   <w:body>
     <w:p>
       <w:pPr>
@@ -35,7 +35,7 @@
           <w:sz w:val="24"/>
           <w:szCs w:val="24"/>
         </w:rPr>
-        <w:t>July 17</w:t>
+        <w:t>July 19</w:t>
       </w:r>
       <w:r>
         <w:rPr>
@@ -573,7 +573,25 @@
           <w:sz w:val="24"/>
           <w:szCs w:val="24"/>
         </w:rPr>
-        <w:t xml:space="preserve"> peaceful reunification (Buzard, Graham, and Horne 2017).</w:t>
+        <w:t xml:space="preserve"> peaceful reunification (</w:t>
+      </w:r>
+      <w:proofErr w:type="spellStart"/>
+      <w:r>
+        <w:rPr>
+          <w:rFonts w:ascii="Times New Roman" w:hAnsi="Times New Roman" w:cs="Times New Roman"/>
+          <w:sz w:val="24"/>
+          <w:szCs w:val="24"/>
+        </w:rPr>
+        <w:t>Buzard</w:t>
+      </w:r>
+      <w:proofErr w:type="spellEnd"/>
+      <w:r>
+        <w:rPr>
+          <w:rFonts w:ascii="Times New Roman" w:hAnsi="Times New Roman" w:cs="Times New Roman"/>
+          <w:sz w:val="24"/>
+          <w:szCs w:val="24"/>
+        </w:rPr>
+        <w:t>, Graham, and Horne 2017).</w:t>
       </w:r>
       <w:r>
         <w:rPr>
@@ -730,7 +748,25 @@
           <w:sz w:val="24"/>
           <w:szCs w:val="24"/>
         </w:rPr>
-        <w:t xml:space="preserve">These cases represent the most successful cases of attempted secession in the post-WWII era, and yet eventual military defeat by the home state is still the modal form of resolution. Recognition by the home state is rare, occurring in only three cases and never except as a direct result of concessions won on the battlefield. In cases where recognition by the home state or the right to a referendum on independence is not secured as part of the initial peace agreement, it has not historically been forthcoming. Only four cases of negotiated reunification are observed: secessionists who are strong enough to secure and retain territorial control are rarely willing to surrender their independence at the bargaining table, even though the chances of eventual recognition are vanishingly slim. Thus, the number of long-running, costly stalemates has been substantial, most of them eventually ending in military reconquest by the home state. </w:t>
+        <w:t xml:space="preserve">These cases represent the most successful cases of attempted secession in the post-WWII era, and yet eventual military defeat by the home state is still the modal form of resolution. Recognition by the home state is rare, occurring in only three cases and never except as a direct result of concessions won on the battlefield. In cases where recognition by the home state or the right to a referendum on independence is not secured as part of the initial peace agreement, it has not historically been forthcoming. Only four cases of negotiated reunification are observed: secessionists who are strong enough to secure and retain territorial control are rarely willing to surrender their independence at the bargaining table, even though the chances of eventual recognition are vanishingly slim. Thus, the number of long-running, costly stalemates has been substantial, most of them eventually ending in military </w:t>
+      </w:r>
+      <w:proofErr w:type="spellStart"/>
+      <w:r>
+        <w:rPr>
+          <w:rFonts w:ascii="Times New Roman" w:hAnsi="Times New Roman" w:cs="Times New Roman"/>
+          <w:sz w:val="24"/>
+          <w:szCs w:val="24"/>
+        </w:rPr>
+        <w:t>reconquest</w:t>
+      </w:r>
+      <w:proofErr w:type="spellEnd"/>
+      <w:r>
+        <w:rPr>
+          <w:rFonts w:ascii="Times New Roman" w:hAnsi="Times New Roman" w:cs="Times New Roman"/>
+          <w:sz w:val="24"/>
+          <w:szCs w:val="24"/>
+        </w:rPr>
+        <w:t xml:space="preserve"> by the home state. </w:t>
       </w:r>
       <w:r>
         <w:rPr>
@@ -1071,12 +1107,14 @@
                 <w:rFonts w:ascii="Arial Narrow" w:eastAsia="ヒラギノ角ゴ Pro W3" w:hAnsi="Arial Narrow"/>
               </w:rPr>
             </w:pPr>
+            <w:proofErr w:type="spellStart"/>
             <w:r>
               <w:rPr>
                 <w:rFonts w:ascii="Arial Narrow" w:eastAsia="ヒラギノ角ゴ Pro W3" w:hAnsi="Arial Narrow"/>
               </w:rPr>
               <w:t>Transnistria</w:t>
             </w:r>
+            <w:proofErr w:type="spellEnd"/>
           </w:p>
           <w:p>
             <w:pPr>
@@ -1417,8 +1455,16 @@
               <w:rPr>
                 <w:rFonts w:ascii="Arial Narrow" w:eastAsia="ヒラギノ角ゴ Pro W3" w:hAnsi="Arial Narrow"/>
               </w:rPr>
-              <w:t>Republic of Mahabad</w:t>
+              <w:t xml:space="preserve">Republic of </w:t>
             </w:r>
+            <w:proofErr w:type="spellStart"/>
+            <w:r>
+              <w:rPr>
+                <w:rFonts w:ascii="Arial Narrow" w:eastAsia="ヒラギノ角ゴ Pro W3" w:hAnsi="Arial Narrow"/>
+              </w:rPr>
+              <w:t>Mahabad</w:t>
+            </w:r>
+            <w:proofErr w:type="spellEnd"/>
           </w:p>
           <w:p>
             <w:pPr>
@@ -1457,12 +1503,28 @@
                 <w:rFonts w:ascii="Arial Narrow" w:eastAsia="ヒラギノ角ゴ Pro W3" w:hAnsi="Arial Narrow"/>
               </w:rPr>
             </w:pPr>
+            <w:proofErr w:type="spellStart"/>
             <w:r>
               <w:rPr>
                 <w:rFonts w:ascii="Arial Narrow" w:eastAsia="ヒラギノ角ゴ Pro W3" w:hAnsi="Arial Narrow"/>
               </w:rPr>
-              <w:t>Republika Srpska</w:t>
+              <w:t>Republika</w:t>
             </w:r>
+            <w:proofErr w:type="spellEnd"/>
+            <w:r>
+              <w:rPr>
+                <w:rFonts w:ascii="Arial Narrow" w:eastAsia="ヒラギノ角ゴ Pro W3" w:hAnsi="Arial Narrow"/>
+              </w:rPr>
+              <w:t xml:space="preserve"> </w:t>
+            </w:r>
+            <w:proofErr w:type="spellStart"/>
+            <w:r>
+              <w:rPr>
+                <w:rFonts w:ascii="Arial Narrow" w:eastAsia="ヒラギノ角ゴ Pro W3" w:hAnsi="Arial Narrow"/>
+              </w:rPr>
+              <w:t>Srpska</w:t>
+            </w:r>
+            <w:proofErr w:type="spellEnd"/>
           </w:p>
           <w:p>
             <w:pPr>
@@ -1479,11 +1541,33 @@
                 <w:rFonts w:ascii="Arial Narrow" w:eastAsia="ヒラギノ角ゴ Pro W3" w:hAnsi="Arial Narrow"/>
               </w:rPr>
             </w:pPr>
+            <w:proofErr w:type="spellStart"/>
             <w:r>
               <w:rPr>
                 <w:rFonts w:ascii="Arial Narrow" w:eastAsia="ヒラギノ角ゴ Pro W3" w:hAnsi="Arial Narrow"/>
               </w:rPr>
-              <w:t>Republika Srpska- Krajina</w:t>
+              <w:t>Republika</w:t>
+            </w:r>
+            <w:proofErr w:type="spellEnd"/>
+            <w:r>
+              <w:rPr>
+                <w:rFonts w:ascii="Arial Narrow" w:eastAsia="ヒラギノ角ゴ Pro W3" w:hAnsi="Arial Narrow"/>
+              </w:rPr>
+              <w:t xml:space="preserve"> </w:t>
+            </w:r>
+            <w:proofErr w:type="spellStart"/>
+            <w:r>
+              <w:rPr>
+                <w:rFonts w:ascii="Arial Narrow" w:eastAsia="ヒラギノ角ゴ Pro W3" w:hAnsi="Arial Narrow"/>
+              </w:rPr>
+              <w:t>Srpska</w:t>
+            </w:r>
+            <w:proofErr w:type="spellEnd"/>
+            <w:r>
+              <w:rPr>
+                <w:rFonts w:ascii="Arial Narrow" w:eastAsia="ヒラギノ角ゴ Pro W3" w:hAnsi="Arial Narrow"/>
+              </w:rPr>
+              <w:t>- Krajina</w:t>
             </w:r>
           </w:p>
           <w:p>
@@ -1557,12 +1641,14 @@
                 <w:rFonts w:ascii="Arial Narrow" w:hAnsi="Arial Narrow"/>
               </w:rPr>
             </w:pPr>
+            <w:proofErr w:type="spellStart"/>
             <w:r>
               <w:rPr>
                 <w:rFonts w:ascii="Arial Narrow" w:hAnsi="Arial Narrow"/>
               </w:rPr>
               <w:t>Ajara</w:t>
             </w:r>
+            <w:proofErr w:type="spellEnd"/>
           </w:p>
           <w:p>
             <w:pPr>
@@ -1579,12 +1665,14 @@
                 <w:rFonts w:ascii="Arial Narrow" w:eastAsia="ヒラギノ角ゴ Pro W3" w:hAnsi="Arial Narrow"/>
               </w:rPr>
             </w:pPr>
+            <w:proofErr w:type="spellStart"/>
             <w:r>
               <w:rPr>
                 <w:rFonts w:ascii="Arial Narrow" w:eastAsia="ヒラギノ角ゴ Pro W3" w:hAnsi="Arial Narrow"/>
               </w:rPr>
               <w:t>Bouganville</w:t>
             </w:r>
+            <w:proofErr w:type="spellEnd"/>
           </w:p>
           <w:p>
             <w:pPr>
@@ -1601,12 +1689,14 @@
                 <w:rFonts w:ascii="Arial Narrow" w:hAnsi="Arial Narrow"/>
               </w:rPr>
             </w:pPr>
+            <w:proofErr w:type="spellStart"/>
             <w:r>
               <w:rPr>
                 <w:rFonts w:ascii="Arial Narrow" w:eastAsia="ヒラギノ角ゴ Pro W3" w:hAnsi="Arial Narrow"/>
               </w:rPr>
               <w:t>Gagauzia</w:t>
             </w:r>
+            <w:proofErr w:type="spellEnd"/>
           </w:p>
           <w:p>
             <w:pPr>
@@ -1623,12 +1713,14 @@
                 <w:rFonts w:ascii="Arial Narrow" w:hAnsi="Arial Narrow"/>
               </w:rPr>
             </w:pPr>
+            <w:proofErr w:type="spellStart"/>
             <w:r>
               <w:rPr>
                 <w:rFonts w:ascii="Arial Narrow" w:eastAsia="ヒラギノ角ゴ Pro W3" w:hAnsi="Arial Narrow"/>
               </w:rPr>
               <w:t>Moheli</w:t>
             </w:r>
+            <w:proofErr w:type="spellEnd"/>
           </w:p>
           <w:p>
             <w:pPr>
@@ -1869,7 +1961,23 @@
           <w:rFonts w:ascii="Arial Narrow" w:hAnsi="Arial Narrow"/>
           <w:sz w:val="20"/>
         </w:rPr>
-        <w:t xml:space="preserve"> All but a tiny portion of the territory claimed by the Polisario Front </w:t>
+        <w:t xml:space="preserve"> All but a tiny portion of the territory claimed by the </w:t>
+      </w:r>
+      <w:proofErr w:type="spellStart"/>
+      <w:r>
+        <w:rPr>
+          <w:rFonts w:ascii="Arial Narrow" w:hAnsi="Arial Narrow"/>
+          <w:sz w:val="20"/>
+        </w:rPr>
+        <w:t>Polisario</w:t>
+      </w:r>
+      <w:proofErr w:type="spellEnd"/>
+      <w:r>
+        <w:rPr>
+          <w:rFonts w:ascii="Arial Narrow" w:hAnsi="Arial Narrow"/>
+          <w:sz w:val="20"/>
+        </w:rPr>
+        <w:t xml:space="preserve"> Front </w:t>
       </w:r>
       <w:r>
         <w:rPr>
@@ -1952,13 +2060,23 @@
           <w:szCs w:val="24"/>
         </w:rPr>
       </w:pPr>
-      <w:r>
-        <w:rPr>
-          <w:rFonts w:ascii="Times New Roman" w:hAnsi="Times New Roman" w:cs="Times New Roman"/>
-          <w:sz w:val="24"/>
-          <w:szCs w:val="24"/>
-        </w:rPr>
-        <w:t>Buzard, Graham, and Horne (2017)</w:t>
+      <w:proofErr w:type="spellStart"/>
+      <w:r>
+        <w:rPr>
+          <w:rFonts w:ascii="Times New Roman" w:hAnsi="Times New Roman" w:cs="Times New Roman"/>
+          <w:sz w:val="24"/>
+          <w:szCs w:val="24"/>
+        </w:rPr>
+        <w:t>Buzard</w:t>
+      </w:r>
+      <w:proofErr w:type="spellEnd"/>
+      <w:r>
+        <w:rPr>
+          <w:rFonts w:ascii="Times New Roman" w:hAnsi="Times New Roman" w:cs="Times New Roman"/>
+          <w:sz w:val="24"/>
+          <w:szCs w:val="24"/>
+        </w:rPr>
+        <w:t>, Graham, and Horne (2017)</w:t>
       </w:r>
       <w:r>
         <w:rPr>
@@ -2431,7 +2549,79 @@
           <w:sz w:val="24"/>
           <w:szCs w:val="24"/>
         </w:rPr>
-        <w:t>the payoffs for the party that cedes the issue of status (independence vs. reunification) are consistently low. This reflects the fact that the issue of status is indivisible and highly valued by each side and that many of the payments that could be offered are not credible (Licklider, 1995; Walter 1997, 2002; Doyle and Sambanis, 2006; Fearon and Laitin, 2007; Schultz, 2010).</w:t>
+        <w:t>the payoffs for the party that cedes the issue of status (independence vs. reunification) are consistently low. This reflects the fact that the issue of status is indivisible and highly valued by each side and that many of the payments that could be offered are not credible (</w:t>
+      </w:r>
+      <w:proofErr w:type="spellStart"/>
+      <w:r>
+        <w:rPr>
+          <w:rFonts w:ascii="Times New Roman" w:hAnsi="Times New Roman" w:cs="Times New Roman"/>
+          <w:sz w:val="24"/>
+          <w:szCs w:val="24"/>
+        </w:rPr>
+        <w:t>Licklider</w:t>
+      </w:r>
+      <w:proofErr w:type="spellEnd"/>
+      <w:r>
+        <w:rPr>
+          <w:rFonts w:ascii="Times New Roman" w:hAnsi="Times New Roman" w:cs="Times New Roman"/>
+          <w:sz w:val="24"/>
+          <w:szCs w:val="24"/>
+        </w:rPr>
+        <w:t xml:space="preserve">, 1995; Walter 1997, 2002; Doyle and </w:t>
+      </w:r>
+      <w:proofErr w:type="spellStart"/>
+      <w:r>
+        <w:rPr>
+          <w:rFonts w:ascii="Times New Roman" w:hAnsi="Times New Roman" w:cs="Times New Roman"/>
+          <w:sz w:val="24"/>
+          <w:szCs w:val="24"/>
+        </w:rPr>
+        <w:t>Sambanis</w:t>
+      </w:r>
+      <w:proofErr w:type="spellEnd"/>
+      <w:r>
+        <w:rPr>
+          <w:rFonts w:ascii="Times New Roman" w:hAnsi="Times New Roman" w:cs="Times New Roman"/>
+          <w:sz w:val="24"/>
+          <w:szCs w:val="24"/>
+        </w:rPr>
+        <w:t xml:space="preserve">, 2006; </w:t>
+      </w:r>
+      <w:proofErr w:type="spellStart"/>
+      <w:r>
+        <w:rPr>
+          <w:rFonts w:ascii="Times New Roman" w:hAnsi="Times New Roman" w:cs="Times New Roman"/>
+          <w:sz w:val="24"/>
+          <w:szCs w:val="24"/>
+        </w:rPr>
+        <w:t>Fearon</w:t>
+      </w:r>
+      <w:proofErr w:type="spellEnd"/>
+      <w:r>
+        <w:rPr>
+          <w:rFonts w:ascii="Times New Roman" w:hAnsi="Times New Roman" w:cs="Times New Roman"/>
+          <w:sz w:val="24"/>
+          <w:szCs w:val="24"/>
+        </w:rPr>
+        <w:t xml:space="preserve"> and </w:t>
+      </w:r>
+      <w:proofErr w:type="spellStart"/>
+      <w:r>
+        <w:rPr>
+          <w:rFonts w:ascii="Times New Roman" w:hAnsi="Times New Roman" w:cs="Times New Roman"/>
+          <w:sz w:val="24"/>
+          <w:szCs w:val="24"/>
+        </w:rPr>
+        <w:t>Laitin</w:t>
+      </w:r>
+      <w:proofErr w:type="spellEnd"/>
+      <w:r>
+        <w:rPr>
+          <w:rFonts w:ascii="Times New Roman" w:hAnsi="Times New Roman" w:cs="Times New Roman"/>
+          <w:sz w:val="24"/>
+          <w:szCs w:val="24"/>
+        </w:rPr>
+        <w:t>, 2007; Schultz, 2010).</w:t>
       </w:r>
     </w:p>
     <w:p>
@@ -4400,7 +4590,25 @@
           <w:sz w:val="24"/>
           <w:szCs w:val="24"/>
         </w:rPr>
-        <w:t>can be found in Buzard, Graham and Horne (201</w:t>
+        <w:t xml:space="preserve">can be found in </w:t>
+      </w:r>
+      <w:proofErr w:type="spellStart"/>
+      <w:r>
+        <w:rPr>
+          <w:rFonts w:ascii="Times New Roman" w:hAnsi="Times New Roman" w:cs="Times New Roman"/>
+          <w:sz w:val="24"/>
+          <w:szCs w:val="24"/>
+        </w:rPr>
+        <w:t>Buzard</w:t>
+      </w:r>
+      <w:proofErr w:type="spellEnd"/>
+      <w:r>
+        <w:rPr>
+          <w:rFonts w:ascii="Times New Roman" w:hAnsi="Times New Roman" w:cs="Times New Roman"/>
+          <w:sz w:val="24"/>
+          <w:szCs w:val="24"/>
+        </w:rPr>
+        <w:t>, Graham and Horne (201</w:t>
       </w:r>
       <w:r>
         <w:rPr>
@@ -4738,7 +4946,25 @@
           <w:sz w:val="24"/>
           <w:szCs w:val="24"/>
         </w:rPr>
-        <w:t xml:space="preserve">nly one of the unrecognized states currently in existence has survived without a patron: Somaliland. Somaliland has been able to avoid reconquest by the home state of Somalia </w:t>
+        <w:t xml:space="preserve">nly one of the unrecognized states currently in existence has survived without a patron: Somaliland. Somaliland has been able to avoid </w:t>
+      </w:r>
+      <w:proofErr w:type="spellStart"/>
+      <w:r>
+        <w:rPr>
+          <w:rFonts w:ascii="Times New Roman" w:hAnsi="Times New Roman" w:cs="Times New Roman"/>
+          <w:sz w:val="24"/>
+          <w:szCs w:val="24"/>
+        </w:rPr>
+        <w:t>reconquest</w:t>
+      </w:r>
+      <w:proofErr w:type="spellEnd"/>
+      <w:r>
+        <w:rPr>
+          <w:rFonts w:ascii="Times New Roman" w:hAnsi="Times New Roman" w:cs="Times New Roman"/>
+          <w:sz w:val="24"/>
+          <w:szCs w:val="24"/>
+        </w:rPr>
+        <w:t xml:space="preserve"> by the home state of Somalia </w:t>
       </w:r>
       <w:r>
         <w:rPr>
@@ -4860,13 +5086,23 @@
         </w:rPr>
         <w:t xml:space="preserve">history suggests that </w:t>
       </w:r>
-      <w:r>
-        <w:rPr>
-          <w:rFonts w:ascii="Times New Roman" w:hAnsi="Times New Roman" w:cs="Times New Roman"/>
-          <w:sz w:val="24"/>
-          <w:szCs w:val="24"/>
-        </w:rPr>
-        <w:t xml:space="preserve">reconquest of </w:t>
+      <w:proofErr w:type="spellStart"/>
+      <w:r>
+        <w:rPr>
+          <w:rFonts w:ascii="Times New Roman" w:hAnsi="Times New Roman" w:cs="Times New Roman"/>
+          <w:sz w:val="24"/>
+          <w:szCs w:val="24"/>
+        </w:rPr>
+        <w:t>reconquest</w:t>
+      </w:r>
+      <w:proofErr w:type="spellEnd"/>
+      <w:r>
+        <w:rPr>
+          <w:rFonts w:ascii="Times New Roman" w:hAnsi="Times New Roman" w:cs="Times New Roman"/>
+          <w:sz w:val="24"/>
+          <w:szCs w:val="24"/>
+        </w:rPr>
+        <w:t xml:space="preserve"> of </w:t>
       </w:r>
       <w:r>
         <w:rPr>
@@ -5409,7 +5645,25 @@
           <w:szCs w:val="24"/>
         </w:rPr>
         <w:tab/>
-        <w:t>States that impose sanctions often attempt to implement “smart” sanctions that damage the target’s military capabilities without harming the civilian economy. This analysis suggests that, in the case of sanctions seeking to induce peaceful reunification by unrecognized states, this difference is moot.  Regardless of whether sanctions function primarily to damage the economy of the secessionist region or to degrade the secessionsists’ military capabilities, they increase the range of conditions under which war is likely. If sanctions damage</w:t>
+        <w:t xml:space="preserve">States that impose sanctions often attempt to implement “smart” sanctions that damage the target’s military capabilities without harming the civilian economy. This analysis suggests that, in the case of sanctions seeking to induce peaceful reunification by unrecognized states, this difference is moot.  Regardless of whether sanctions function primarily to damage the economy of the secessionist region or to degrade the </w:t>
+      </w:r>
+      <w:proofErr w:type="spellStart"/>
+      <w:r>
+        <w:rPr>
+          <w:rFonts w:ascii="Times New Roman" w:hAnsi="Times New Roman" w:cs="Times New Roman"/>
+          <w:sz w:val="24"/>
+          <w:szCs w:val="24"/>
+        </w:rPr>
+        <w:t>secessionsists</w:t>
+      </w:r>
+      <w:proofErr w:type="spellEnd"/>
+      <w:r>
+        <w:rPr>
+          <w:rFonts w:ascii="Times New Roman" w:hAnsi="Times New Roman" w:cs="Times New Roman"/>
+          <w:sz w:val="24"/>
+          <w:szCs w:val="24"/>
+        </w:rPr>
+        <w:t>’ military capabilities, they increase the range of conditions under which war is likely. If sanctions damage</w:t>
       </w:r>
       <w:r>
         <w:rPr>
@@ -5433,7 +5687,25 @@
           <w:sz w:val="24"/>
           <w:szCs w:val="24"/>
         </w:rPr>
-        <w:t xml:space="preserve"> lower the secessionists' payoffs from the status quo. If the degradation of status quo payoffs are not offset by the patron and if the secessionists' continuation value from fighting exceeds that from the status quo before the continuation value from ceding does, the secessionists will initiate war. Conversely, if the sanctions degrade the secessionists military capabilities sufficiently, it</w:t>
+        <w:t xml:space="preserve"> lower the secessionists' payoffs from the status quo. If the degradation of status quo payoffs </w:t>
+      </w:r>
+      <w:proofErr w:type="gramStart"/>
+      <w:r>
+        <w:rPr>
+          <w:rFonts w:ascii="Times New Roman" w:hAnsi="Times New Roman" w:cs="Times New Roman"/>
+          <w:sz w:val="24"/>
+          <w:szCs w:val="24"/>
+        </w:rPr>
+        <w:t>are</w:t>
+      </w:r>
+      <w:proofErr w:type="gramEnd"/>
+      <w:r>
+        <w:rPr>
+          <w:rFonts w:ascii="Times New Roman" w:hAnsi="Times New Roman" w:cs="Times New Roman"/>
+          <w:sz w:val="24"/>
+          <w:szCs w:val="24"/>
+        </w:rPr>
+        <w:t xml:space="preserve"> not offset by the patron and if the secessionists' continuation value from fighting exceeds that from the status quo before the continuation value from ceding does, the secessionists will initiate war. Conversely, if the sanctions degrade the secessionists military capabilities sufficiently, it</w:t>
       </w:r>
       <w:r>
         <w:rPr>
@@ -5578,8 +5850,19 @@
           <w:sz w:val="24"/>
           <w:szCs w:val="24"/>
         </w:rPr>
-        <w:t>ication via Military Reconquest</w:t>
-      </w:r>
+        <w:t xml:space="preserve">ication via Military </w:t>
+      </w:r>
+      <w:proofErr w:type="spellStart"/>
+      <w:r>
+        <w:rPr>
+          <w:rFonts w:ascii="Times New Roman" w:hAnsi="Times New Roman" w:cs="Times New Roman"/>
+          <w:i/>
+          <w:sz w:val="24"/>
+          <w:szCs w:val="24"/>
+        </w:rPr>
+        <w:t>Reconquest</w:t>
+      </w:r>
+      <w:proofErr w:type="spellEnd"/>
     </w:p>
     <w:p>
       <w:pPr>
@@ -5597,7 +5880,43 @@
           <w:sz w:val="24"/>
           <w:szCs w:val="24"/>
         </w:rPr>
-        <w:t>Most attempted secessions end in military defeat before territorial control is ever achieved (Fazal and Griffith 2008). Unrecognized states are thus a relatively elite set of secessionist movements, those that are unusually militarily powerful relative to the home state. However, even among secessionist movements that succeed in maintaining territorial control for a minimum of two years, the most common form of resolution remains military reconquest by the home state. When unrecognized states return to war with the home state, it is almost always the home state that initiates and the home state that is victorious.</w:t>
+        <w:t>Most attempted secessions end in military defeat before territorial control is ever achieved (</w:t>
+      </w:r>
+      <w:proofErr w:type="spellStart"/>
+      <w:r>
+        <w:rPr>
+          <w:rFonts w:ascii="Times New Roman" w:hAnsi="Times New Roman" w:cs="Times New Roman"/>
+          <w:sz w:val="24"/>
+          <w:szCs w:val="24"/>
+        </w:rPr>
+        <w:t>Fazal</w:t>
+      </w:r>
+      <w:proofErr w:type="spellEnd"/>
+      <w:r>
+        <w:rPr>
+          <w:rFonts w:ascii="Times New Roman" w:hAnsi="Times New Roman" w:cs="Times New Roman"/>
+          <w:sz w:val="24"/>
+          <w:szCs w:val="24"/>
+        </w:rPr>
+        <w:t xml:space="preserve"> and Griffith 2008). Unrecognized states are thus a relatively elite set of secessionist movements, those that are unusually militarily powerful relative to the home state. However, even among secessionist movements that succeed in maintaining territorial control for a minimum of two years, the most common form of resolution remains military </w:t>
+      </w:r>
+      <w:proofErr w:type="spellStart"/>
+      <w:r>
+        <w:rPr>
+          <w:rFonts w:ascii="Times New Roman" w:hAnsi="Times New Roman" w:cs="Times New Roman"/>
+          <w:sz w:val="24"/>
+          <w:szCs w:val="24"/>
+        </w:rPr>
+        <w:t>reconquest</w:t>
+      </w:r>
+      <w:proofErr w:type="spellEnd"/>
+      <w:r>
+        <w:rPr>
+          <w:rFonts w:ascii="Times New Roman" w:hAnsi="Times New Roman" w:cs="Times New Roman"/>
+          <w:sz w:val="24"/>
+          <w:szCs w:val="24"/>
+        </w:rPr>
+        <w:t xml:space="preserve"> by the home state. When unrecognized states return to war with the home state, it is almost always the home state that initiates and the home state that is victorious.</w:t>
       </w:r>
     </w:p>
     <w:p>
@@ -5616,7 +5935,43 @@
           <w:sz w:val="24"/>
           <w:szCs w:val="24"/>
         </w:rPr>
-        <w:t xml:space="preserve">In the case of most prolonged stalemates, a patron provides enough military assistance to the secessionists to make military reconquest by the patron prohibitively costly.  The 11 cases of military reconquest in Table 1 occur in cases with no patron or cases in which the patron withdraws or reduces its support.  </w:t>
+        <w:t xml:space="preserve">In the case of most prolonged stalemates, a patron provides enough military assistance to the secessionists to make military </w:t>
+      </w:r>
+      <w:proofErr w:type="spellStart"/>
+      <w:r>
+        <w:rPr>
+          <w:rFonts w:ascii="Times New Roman" w:hAnsi="Times New Roman" w:cs="Times New Roman"/>
+          <w:sz w:val="24"/>
+          <w:szCs w:val="24"/>
+        </w:rPr>
+        <w:t>reconquest</w:t>
+      </w:r>
+      <w:proofErr w:type="spellEnd"/>
+      <w:r>
+        <w:rPr>
+          <w:rFonts w:ascii="Times New Roman" w:hAnsi="Times New Roman" w:cs="Times New Roman"/>
+          <w:sz w:val="24"/>
+          <w:szCs w:val="24"/>
+        </w:rPr>
+        <w:t xml:space="preserve"> by the patron prohibitively costly.  The 11 cases of military </w:t>
+      </w:r>
+      <w:proofErr w:type="spellStart"/>
+      <w:r>
+        <w:rPr>
+          <w:rFonts w:ascii="Times New Roman" w:hAnsi="Times New Roman" w:cs="Times New Roman"/>
+          <w:sz w:val="24"/>
+          <w:szCs w:val="24"/>
+        </w:rPr>
+        <w:t>reconquest</w:t>
+      </w:r>
+      <w:proofErr w:type="spellEnd"/>
+      <w:r>
+        <w:rPr>
+          <w:rFonts w:ascii="Times New Roman" w:hAnsi="Times New Roman" w:cs="Times New Roman"/>
+          <w:sz w:val="24"/>
+          <w:szCs w:val="24"/>
+        </w:rPr>
+        <w:t xml:space="preserve"> in Table 1 occur in cases with no patron or cases in which the patron withdraws or reduces its support.  </w:t>
       </w:r>
     </w:p>
     <w:p>
@@ -5719,7 +6074,25 @@
           <w:sz w:val="24"/>
           <w:szCs w:val="24"/>
         </w:rPr>
-        <w:t xml:space="preserve"> costs on the home state (Salehyan et al., 2012), e.g. as Russia does to Georgia via South Ossetia and Abkhazia</w:t>
+        <w:t xml:space="preserve"> costs on the home state (</w:t>
+      </w:r>
+      <w:proofErr w:type="spellStart"/>
+      <w:r>
+        <w:rPr>
+          <w:rFonts w:ascii="Times New Roman" w:hAnsi="Times New Roman" w:cs="Times New Roman"/>
+          <w:sz w:val="24"/>
+          <w:szCs w:val="24"/>
+        </w:rPr>
+        <w:t>Salehyan</w:t>
+      </w:r>
+      <w:proofErr w:type="spellEnd"/>
+      <w:r>
+        <w:rPr>
+          <w:rFonts w:ascii="Times New Roman" w:hAnsi="Times New Roman" w:cs="Times New Roman"/>
+          <w:sz w:val="24"/>
+          <w:szCs w:val="24"/>
+        </w:rPr>
+        <w:t xml:space="preserve"> et al., 2012), e.g. as Russia does to Georgia via South Ossetia and Abkhazia</w:t>
       </w:r>
       <w:r>
         <w:rPr>
@@ -5795,7 +6168,79 @@
           <w:szCs w:val="24"/>
         </w:rPr>
         <w:lastRenderedPageBreak/>
-        <w:t xml:space="preserve">The patron's decision to withdraw support for the secessionists is sometimes motivated by interactions between the patron and the international community, which may bribe or coerce the Patron to abandon its support. In an extreme example involving both sanctions and direct military confrontation, the United States and other members of the North Atlantic Treaty Organization (NATO) coerced Serbia into withdrawing its support from Republika Srpska and Republika Srpska Krajina, both of which had secured </w:t>
+        <w:t xml:space="preserve">The patron's decision to withdraw support for the secessionists is sometimes motivated by interactions between the patron and the international community, which may bribe or coerce the Patron to abandon its support. In an extreme example involving both sanctions and direct military confrontation, the United States and other members of the North Atlantic Treaty Organization (NATO) coerced Serbia into withdrawing its support from </w:t>
+      </w:r>
+      <w:proofErr w:type="spellStart"/>
+      <w:r>
+        <w:rPr>
+          <w:rFonts w:ascii="Times New Roman" w:hAnsi="Times New Roman" w:cs="Times New Roman"/>
+          <w:sz w:val="24"/>
+          <w:szCs w:val="24"/>
+        </w:rPr>
+        <w:t>Republika</w:t>
+      </w:r>
+      <w:proofErr w:type="spellEnd"/>
+      <w:r>
+        <w:rPr>
+          <w:rFonts w:ascii="Times New Roman" w:hAnsi="Times New Roman" w:cs="Times New Roman"/>
+          <w:sz w:val="24"/>
+          <w:szCs w:val="24"/>
+        </w:rPr>
+        <w:t xml:space="preserve"> </w:t>
+      </w:r>
+      <w:proofErr w:type="spellStart"/>
+      <w:r>
+        <w:rPr>
+          <w:rFonts w:ascii="Times New Roman" w:hAnsi="Times New Roman" w:cs="Times New Roman"/>
+          <w:sz w:val="24"/>
+          <w:szCs w:val="24"/>
+        </w:rPr>
+        <w:t>Srpska</w:t>
+      </w:r>
+      <w:proofErr w:type="spellEnd"/>
+      <w:r>
+        <w:rPr>
+          <w:rFonts w:ascii="Times New Roman" w:hAnsi="Times New Roman" w:cs="Times New Roman"/>
+          <w:sz w:val="24"/>
+          <w:szCs w:val="24"/>
+        </w:rPr>
+        <w:t xml:space="preserve"> and </w:t>
+      </w:r>
+      <w:proofErr w:type="spellStart"/>
+      <w:r>
+        <w:rPr>
+          <w:rFonts w:ascii="Times New Roman" w:hAnsi="Times New Roman" w:cs="Times New Roman"/>
+          <w:sz w:val="24"/>
+          <w:szCs w:val="24"/>
+        </w:rPr>
+        <w:t>Republika</w:t>
+      </w:r>
+      <w:proofErr w:type="spellEnd"/>
+      <w:r>
+        <w:rPr>
+          <w:rFonts w:ascii="Times New Roman" w:hAnsi="Times New Roman" w:cs="Times New Roman"/>
+          <w:sz w:val="24"/>
+          <w:szCs w:val="24"/>
+        </w:rPr>
+        <w:t xml:space="preserve"> </w:t>
+      </w:r>
+      <w:proofErr w:type="spellStart"/>
+      <w:r>
+        <w:rPr>
+          <w:rFonts w:ascii="Times New Roman" w:hAnsi="Times New Roman" w:cs="Times New Roman"/>
+          <w:sz w:val="24"/>
+          <w:szCs w:val="24"/>
+        </w:rPr>
+        <w:t>Srpska</w:t>
+      </w:r>
+      <w:proofErr w:type="spellEnd"/>
+      <w:r>
+        <w:rPr>
+          <w:rFonts w:ascii="Times New Roman" w:hAnsi="Times New Roman" w:cs="Times New Roman"/>
+          <w:sz w:val="24"/>
+          <w:szCs w:val="24"/>
+        </w:rPr>
+        <w:t xml:space="preserve"> Krajina, both of which had secured </w:t>
       </w:r>
       <w:r>
         <w:rPr>
@@ -5848,7 +6293,25 @@
           <w:szCs w:val="24"/>
         </w:rPr>
         <w:tab/>
-        <w:t xml:space="preserve">While Republika </w:t>
+        <w:t xml:space="preserve">While </w:t>
+      </w:r>
+      <w:proofErr w:type="spellStart"/>
+      <w:r>
+        <w:rPr>
+          <w:rFonts w:ascii="Times New Roman" w:hAnsi="Times New Roman" w:cs="Times New Roman"/>
+          <w:sz w:val="24"/>
+          <w:szCs w:val="24"/>
+        </w:rPr>
+        <w:t>Republika</w:t>
+      </w:r>
+      <w:proofErr w:type="spellEnd"/>
+      <w:r>
+        <w:rPr>
+          <w:rFonts w:ascii="Times New Roman" w:hAnsi="Times New Roman" w:cs="Times New Roman"/>
+          <w:sz w:val="24"/>
+          <w:szCs w:val="24"/>
+        </w:rPr>
+        <w:t xml:space="preserve"> </w:t>
       </w:r>
       <w:r>
         <w:rPr>
@@ -5858,13 +6321,41 @@
         </w:rPr>
         <w:t xml:space="preserve">and </w:t>
       </w:r>
-      <w:r>
-        <w:rPr>
-          <w:rFonts w:ascii="Times New Roman" w:hAnsi="Times New Roman" w:cs="Times New Roman"/>
-          <w:sz w:val="24"/>
-          <w:szCs w:val="24"/>
-        </w:rPr>
-        <w:t xml:space="preserve">Republika Srbpska Krajina </w:t>
+      <w:proofErr w:type="spellStart"/>
+      <w:r>
+        <w:rPr>
+          <w:rFonts w:ascii="Times New Roman" w:hAnsi="Times New Roman" w:cs="Times New Roman"/>
+          <w:sz w:val="24"/>
+          <w:szCs w:val="24"/>
+        </w:rPr>
+        <w:t>Republika</w:t>
+      </w:r>
+      <w:proofErr w:type="spellEnd"/>
+      <w:r>
+        <w:rPr>
+          <w:rFonts w:ascii="Times New Roman" w:hAnsi="Times New Roman" w:cs="Times New Roman"/>
+          <w:sz w:val="24"/>
+          <w:szCs w:val="24"/>
+        </w:rPr>
+        <w:t xml:space="preserve"> </w:t>
+      </w:r>
+      <w:proofErr w:type="spellStart"/>
+      <w:r>
+        <w:rPr>
+          <w:rFonts w:ascii="Times New Roman" w:hAnsi="Times New Roman" w:cs="Times New Roman"/>
+          <w:sz w:val="24"/>
+          <w:szCs w:val="24"/>
+        </w:rPr>
+        <w:t>Srbpska</w:t>
+      </w:r>
+      <w:proofErr w:type="spellEnd"/>
+      <w:r>
+        <w:rPr>
+          <w:rFonts w:ascii="Times New Roman" w:hAnsi="Times New Roman" w:cs="Times New Roman"/>
+          <w:sz w:val="24"/>
+          <w:szCs w:val="24"/>
+        </w:rPr>
+        <w:t xml:space="preserve"> Krajina </w:t>
       </w:r>
       <w:r>
         <w:rPr>
@@ -5890,30 +6381,6 @@
         </w:rPr>
         <w:t xml:space="preserve">a loss of military capabilities and a related increase in the home state’s expected probability of victory. Thus, a loss of patron support can easily lead to war, and the international community must account for these risks when deciding whether coercing the patron to withdraw support is likely to be an effective means of inducing peaceful reunification. </w:t>
       </w:r>
-      <w:r>
-        <w:rPr>
-          <w:rFonts w:ascii="Times New Roman" w:hAnsi="Times New Roman" w:cs="Times New Roman"/>
-          <w:sz w:val="24"/>
-          <w:szCs w:val="24"/>
-        </w:rPr>
-        <w:t>H</w:t>
-      </w:r>
-      <w:r>
-        <w:rPr>
-          <w:rFonts w:ascii="Times New Roman" w:hAnsi="Times New Roman" w:cs="Times New Roman"/>
-          <w:sz w:val="24"/>
-          <w:szCs w:val="24"/>
-        </w:rPr>
-        <w:t>owever, under the right conditions, the loss of patron support can also lead to negotiate</w:t>
-      </w:r>
-      <w:r>
-        <w:rPr>
-          <w:rFonts w:ascii="Times New Roman" w:hAnsi="Times New Roman" w:cs="Times New Roman"/>
-          <w:sz w:val="24"/>
-          <w:szCs w:val="24"/>
-        </w:rPr>
-        <w:t>d reunification. Those conditions are described in the following section.</w:t>
-      </w:r>
     </w:p>
     <w:p>
       <w:pPr>
@@ -5961,7 +6428,681 @@
           <w:sz w:val="24"/>
           <w:szCs w:val="24"/>
         </w:rPr>
-        <w:t>Negotiated agreements are struck when the patron does not contribute sufficiently to prevent the secessionists from preferring ceding to the status quo, and when a deal is available that both sides prefer to war. Since WWII, four peacefully negotiated reunifications have occurred.</w:t>
+        <w:t>Negotiated agreements are struck when the patron does not contribute sufficiently to prevent the secessionists from preferring ceding to the status quo, and when a deal is available that both sides prefer to war.</w:t>
+      </w:r>
+      <w:r>
+        <w:rPr>
+          <w:rFonts w:ascii="Times New Roman" w:hAnsi="Times New Roman" w:cs="Times New Roman"/>
+          <w:sz w:val="24"/>
+          <w:szCs w:val="24"/>
+        </w:rPr>
+        <w:t xml:space="preserve"> Negotiated reunification is rare because it is very difficult for the home state to offer the secessionists much of value. The home state can promise things like regional autonomy or income transfers, but once the secessionists lay down their arms and reunification occurs it is very easy for the home state to </w:t>
+      </w:r>
+      <w:proofErr w:type="spellStart"/>
+      <w:r>
+        <w:rPr>
+          <w:rFonts w:ascii="Times New Roman" w:hAnsi="Times New Roman" w:cs="Times New Roman"/>
+          <w:sz w:val="24"/>
+          <w:szCs w:val="24"/>
+        </w:rPr>
+        <w:t>reneg</w:t>
+      </w:r>
+      <w:proofErr w:type="spellEnd"/>
+      <w:r>
+        <w:rPr>
+          <w:rFonts w:ascii="Times New Roman" w:hAnsi="Times New Roman" w:cs="Times New Roman"/>
+          <w:sz w:val="24"/>
+          <w:szCs w:val="24"/>
+        </w:rPr>
+        <w:t xml:space="preserve"> on these promises. The secessionists know such promises are not credible, and hence agreements rarely are reached in the first place. </w:t>
+      </w:r>
+    </w:p>
+    <w:p>
+      <w:pPr>
+        <w:spacing w:line="360" w:lineRule="auto"/>
+        <w:rPr>
+          <w:rFonts w:ascii="Times New Roman" w:hAnsi="Times New Roman" w:cs="Times New Roman"/>
+          <w:sz w:val="24"/>
+          <w:szCs w:val="24"/>
+        </w:rPr>
+      </w:pPr>
+      <w:r>
+        <w:rPr>
+          <w:rFonts w:ascii="Times New Roman" w:hAnsi="Times New Roman" w:cs="Times New Roman"/>
+          <w:sz w:val="24"/>
+          <w:szCs w:val="24"/>
+        </w:rPr>
+        <w:tab/>
+      </w:r>
+      <w:r>
+        <w:rPr>
+          <w:rFonts w:ascii="Times New Roman" w:hAnsi="Times New Roman" w:cs="Times New Roman"/>
+          <w:sz w:val="24"/>
+          <w:szCs w:val="24"/>
+        </w:rPr>
+        <w:t xml:space="preserve">The difficulty of making credible payments in exchange for </w:t>
+      </w:r>
+      <w:r>
+        <w:rPr>
+          <w:rFonts w:ascii="Times New Roman" w:hAnsi="Times New Roman" w:cs="Times New Roman"/>
+          <w:sz w:val="24"/>
+          <w:szCs w:val="24"/>
+        </w:rPr>
+        <w:t>concessions on the issue of status i</w:t>
+      </w:r>
+      <w:r>
+        <w:rPr>
+          <w:rFonts w:ascii="Times New Roman" w:hAnsi="Times New Roman" w:cs="Times New Roman"/>
+          <w:sz w:val="24"/>
+          <w:szCs w:val="24"/>
+        </w:rPr>
+        <w:t>s one clearly demonstrated in the civil war literature</w:t>
+      </w:r>
+      <w:r>
+        <w:rPr>
+          <w:rFonts w:ascii="Times New Roman" w:hAnsi="Times New Roman" w:cs="Times New Roman"/>
+          <w:sz w:val="24"/>
+          <w:szCs w:val="24"/>
+        </w:rPr>
+        <w:t xml:space="preserve"> (</w:t>
+      </w:r>
+      <w:r>
+        <w:rPr>
+          <w:rFonts w:ascii="Times New Roman" w:hAnsi="Times New Roman" w:cs="Times New Roman"/>
+          <w:sz w:val="24"/>
+          <w:szCs w:val="24"/>
+        </w:rPr>
+        <w:t xml:space="preserve">e.g. </w:t>
+      </w:r>
+      <w:proofErr w:type="spellStart"/>
+      <w:r>
+        <w:rPr>
+          <w:rFonts w:ascii="Times New Roman" w:hAnsi="Times New Roman" w:cs="Times New Roman"/>
+          <w:sz w:val="24"/>
+          <w:szCs w:val="24"/>
+        </w:rPr>
+        <w:t>Licklider</w:t>
+      </w:r>
+      <w:proofErr w:type="spellEnd"/>
+      <w:r>
+        <w:rPr>
+          <w:rFonts w:ascii="Times New Roman" w:hAnsi="Times New Roman" w:cs="Times New Roman"/>
+          <w:sz w:val="24"/>
+          <w:szCs w:val="24"/>
+        </w:rPr>
+        <w:t xml:space="preserve"> 1995; Walter 1997, 2002; </w:t>
+      </w:r>
+      <w:proofErr w:type="spellStart"/>
+      <w:r>
+        <w:rPr>
+          <w:rFonts w:ascii="Times New Roman" w:hAnsi="Times New Roman" w:cs="Times New Roman"/>
+          <w:sz w:val="24"/>
+          <w:szCs w:val="24"/>
+        </w:rPr>
+        <w:t>Fearon</w:t>
+      </w:r>
+      <w:proofErr w:type="spellEnd"/>
+      <w:r>
+        <w:rPr>
+          <w:rFonts w:ascii="Times New Roman" w:hAnsi="Times New Roman" w:cs="Times New Roman"/>
+          <w:sz w:val="24"/>
+          <w:szCs w:val="24"/>
+        </w:rPr>
+        <w:t xml:space="preserve"> and </w:t>
+      </w:r>
+      <w:proofErr w:type="spellStart"/>
+      <w:r>
+        <w:rPr>
+          <w:rFonts w:ascii="Times New Roman" w:hAnsi="Times New Roman" w:cs="Times New Roman"/>
+          <w:sz w:val="24"/>
+          <w:szCs w:val="24"/>
+        </w:rPr>
+        <w:t>Laiti</w:t>
+      </w:r>
+      <w:r>
+        <w:rPr>
+          <w:rFonts w:ascii="Times New Roman" w:hAnsi="Times New Roman" w:cs="Times New Roman"/>
+          <w:sz w:val="24"/>
+          <w:szCs w:val="24"/>
+        </w:rPr>
+        <w:t>n</w:t>
+      </w:r>
+      <w:proofErr w:type="spellEnd"/>
+      <w:r>
+        <w:rPr>
+          <w:rFonts w:ascii="Times New Roman" w:hAnsi="Times New Roman" w:cs="Times New Roman"/>
+          <w:sz w:val="24"/>
+          <w:szCs w:val="24"/>
+        </w:rPr>
+        <w:t xml:space="preserve"> 2007; Doyle and </w:t>
+      </w:r>
+      <w:proofErr w:type="spellStart"/>
+      <w:r>
+        <w:rPr>
+          <w:rFonts w:ascii="Times New Roman" w:hAnsi="Times New Roman" w:cs="Times New Roman"/>
+          <w:sz w:val="24"/>
+          <w:szCs w:val="24"/>
+        </w:rPr>
+        <w:t>Sambanis</w:t>
+      </w:r>
+      <w:proofErr w:type="spellEnd"/>
+      <w:r>
+        <w:rPr>
+          <w:rFonts w:ascii="Times New Roman" w:hAnsi="Times New Roman" w:cs="Times New Roman"/>
+          <w:sz w:val="24"/>
+          <w:szCs w:val="24"/>
+        </w:rPr>
+        <w:t xml:space="preserve"> 2006).</w:t>
+      </w:r>
+      <w:r>
+        <w:rPr>
+          <w:rFonts w:ascii="Times New Roman" w:hAnsi="Times New Roman" w:cs="Times New Roman"/>
+          <w:sz w:val="24"/>
+          <w:szCs w:val="24"/>
+        </w:rPr>
+        <w:t xml:space="preserve"> Unrecognized states generally constitute </w:t>
+      </w:r>
+      <w:r>
+        <w:rPr>
+          <w:rFonts w:ascii="Times New Roman" w:hAnsi="Times New Roman" w:cs="Times New Roman"/>
+          <w:sz w:val="24"/>
+          <w:szCs w:val="24"/>
+        </w:rPr>
+        <w:t>“</w:t>
+      </w:r>
+      <w:r>
+        <w:rPr>
+          <w:rFonts w:ascii="Times New Roman" w:hAnsi="Times New Roman" w:cs="Times New Roman"/>
+          <w:sz w:val="24"/>
+          <w:szCs w:val="24"/>
+        </w:rPr>
+        <w:t>sons of the soil</w:t>
+      </w:r>
+      <w:r>
+        <w:rPr>
+          <w:rFonts w:ascii="Times New Roman" w:hAnsi="Times New Roman" w:cs="Times New Roman"/>
+          <w:sz w:val="24"/>
+          <w:szCs w:val="24"/>
+        </w:rPr>
+        <w:t>”</w:t>
+      </w:r>
+      <w:r>
+        <w:rPr>
+          <w:rFonts w:ascii="Times New Roman" w:hAnsi="Times New Roman" w:cs="Times New Roman"/>
+          <w:sz w:val="24"/>
+          <w:szCs w:val="24"/>
+        </w:rPr>
+        <w:t xml:space="preserve"> conflicts in which the central government cannot credibly commit to preserving the local demographic and political dominance of the secessionist elite once the disputed territory reverts to central government control</w:t>
+      </w:r>
+      <w:r>
+        <w:rPr>
+          <w:rFonts w:ascii="Times New Roman" w:hAnsi="Times New Roman" w:cs="Times New Roman"/>
+          <w:sz w:val="24"/>
+          <w:szCs w:val="24"/>
+        </w:rPr>
+        <w:t xml:space="preserve"> (</w:t>
+      </w:r>
+      <w:r>
+        <w:rPr>
+          <w:rFonts w:ascii="Times New Roman" w:hAnsi="Times New Roman" w:cs="Times New Roman"/>
+          <w:sz w:val="24"/>
+          <w:szCs w:val="24"/>
+        </w:rPr>
+        <w:t xml:space="preserve">Weimer 1978; </w:t>
+      </w:r>
+      <w:proofErr w:type="spellStart"/>
+      <w:r>
+        <w:rPr>
+          <w:rFonts w:ascii="Times New Roman" w:hAnsi="Times New Roman" w:cs="Times New Roman"/>
+          <w:sz w:val="24"/>
+          <w:szCs w:val="24"/>
+        </w:rPr>
+        <w:t>Fearon</w:t>
+      </w:r>
+      <w:proofErr w:type="spellEnd"/>
+      <w:r>
+        <w:rPr>
+          <w:rFonts w:ascii="Times New Roman" w:hAnsi="Times New Roman" w:cs="Times New Roman"/>
+          <w:sz w:val="24"/>
+          <w:szCs w:val="24"/>
+        </w:rPr>
+        <w:t xml:space="preserve"> 2004</w:t>
+      </w:r>
+      <w:r>
+        <w:rPr>
+          <w:rFonts w:ascii="Times New Roman" w:hAnsi="Times New Roman" w:cs="Times New Roman"/>
+          <w:sz w:val="24"/>
+          <w:szCs w:val="24"/>
+        </w:rPr>
+        <w:t>).</w:t>
+      </w:r>
+      <w:r>
+        <w:rPr>
+          <w:rFonts w:ascii="Times New Roman" w:hAnsi="Times New Roman" w:cs="Times New Roman"/>
+          <w:sz w:val="24"/>
+          <w:szCs w:val="24"/>
+        </w:rPr>
+        <w:t xml:space="preserve"> While the </w:t>
+      </w:r>
+      <w:r>
+        <w:rPr>
+          <w:rFonts w:ascii="Times New Roman" w:hAnsi="Times New Roman" w:cs="Times New Roman"/>
+          <w:sz w:val="24"/>
+          <w:szCs w:val="24"/>
+        </w:rPr>
+        <w:lastRenderedPageBreak/>
+        <w:t xml:space="preserve">central government might initially grant the secessionist elite a high level of autonomy in exchange for agreeing to reunification, the level of autonomy is likely to decrease over time, perhaps quite quickly.  Reference to the cases of Abkhazia and </w:t>
+      </w:r>
+      <w:proofErr w:type="spellStart"/>
+      <w:r>
+        <w:rPr>
+          <w:rFonts w:ascii="Times New Roman" w:hAnsi="Times New Roman" w:cs="Times New Roman"/>
+          <w:sz w:val="24"/>
+          <w:szCs w:val="24"/>
+        </w:rPr>
+        <w:t>Gagauzia</w:t>
+      </w:r>
+      <w:proofErr w:type="spellEnd"/>
+      <w:r>
+        <w:rPr>
+          <w:rFonts w:ascii="Times New Roman" w:hAnsi="Times New Roman" w:cs="Times New Roman"/>
+          <w:sz w:val="24"/>
+          <w:szCs w:val="24"/>
+        </w:rPr>
+        <w:t xml:space="preserve"> are informative here.</w:t>
+      </w:r>
+    </w:p>
+    <w:p>
+      <w:pPr>
+        <w:spacing w:line="360" w:lineRule="auto"/>
+        <w:ind w:firstLine="720"/>
+        <w:rPr>
+          <w:rFonts w:ascii="Times New Roman" w:hAnsi="Times New Roman" w:cs="Times New Roman"/>
+          <w:sz w:val="24"/>
+          <w:szCs w:val="24"/>
+        </w:rPr>
+      </w:pPr>
+      <w:r>
+        <w:rPr>
+          <w:rFonts w:ascii="Times New Roman" w:hAnsi="Times New Roman" w:cs="Times New Roman"/>
+          <w:sz w:val="24"/>
+          <w:szCs w:val="24"/>
+        </w:rPr>
+        <w:t xml:space="preserve">When Abkhazia gained its </w:t>
+      </w:r>
+      <w:r>
+        <w:rPr>
+          <w:rFonts w:ascii="Times New Roman" w:hAnsi="Times New Roman" w:cs="Times New Roman"/>
+          <w:i/>
+          <w:sz w:val="24"/>
+          <w:szCs w:val="24"/>
+        </w:rPr>
+        <w:t xml:space="preserve">de facto </w:t>
+      </w:r>
+      <w:r>
+        <w:rPr>
+          <w:rFonts w:ascii="Times New Roman" w:hAnsi="Times New Roman" w:cs="Times New Roman"/>
+          <w:sz w:val="24"/>
+          <w:szCs w:val="24"/>
+        </w:rPr>
+        <w:t>independence from Georgia in the early 1990s</w:t>
+      </w:r>
+      <w:r>
+        <w:rPr>
+          <w:rFonts w:ascii="Times New Roman" w:hAnsi="Times New Roman" w:cs="Times New Roman"/>
+          <w:sz w:val="24"/>
+          <w:szCs w:val="24"/>
+        </w:rPr>
+        <w:t xml:space="preserve">, ethnic </w:t>
+      </w:r>
+      <w:proofErr w:type="spellStart"/>
+      <w:r>
+        <w:rPr>
+          <w:rFonts w:ascii="Times New Roman" w:hAnsi="Times New Roman" w:cs="Times New Roman"/>
+          <w:sz w:val="24"/>
+          <w:szCs w:val="24"/>
+        </w:rPr>
+        <w:t>Akbhaz</w:t>
+      </w:r>
+      <w:proofErr w:type="spellEnd"/>
+      <w:r>
+        <w:rPr>
+          <w:rFonts w:ascii="Times New Roman" w:hAnsi="Times New Roman" w:cs="Times New Roman"/>
+          <w:sz w:val="24"/>
+          <w:szCs w:val="24"/>
+        </w:rPr>
+        <w:t xml:space="preserve"> made up a minority of the population of Abkhazia</w:t>
+      </w:r>
+      <w:r>
+        <w:rPr>
+          <w:rFonts w:ascii="Times New Roman" w:hAnsi="Times New Roman" w:cs="Times New Roman"/>
+          <w:sz w:val="24"/>
+          <w:szCs w:val="24"/>
+        </w:rPr>
+        <w:t xml:space="preserve"> (</w:t>
+      </w:r>
+      <w:r>
+        <w:rPr>
+          <w:rFonts w:ascii="Times New Roman" w:hAnsi="Times New Roman" w:cs="Times New Roman"/>
+          <w:sz w:val="24"/>
+          <w:szCs w:val="24"/>
+        </w:rPr>
+        <w:t xml:space="preserve">Cornell 2001; </w:t>
+      </w:r>
+      <w:proofErr w:type="spellStart"/>
+      <w:r>
+        <w:rPr>
+          <w:rFonts w:ascii="Times New Roman" w:hAnsi="Times New Roman" w:cs="Times New Roman"/>
+          <w:sz w:val="24"/>
+          <w:szCs w:val="24"/>
+        </w:rPr>
+        <w:t>Wooleh</w:t>
+      </w:r>
+      <w:proofErr w:type="spellEnd"/>
+      <w:r>
+        <w:rPr>
+          <w:rFonts w:ascii="Times New Roman" w:hAnsi="Times New Roman" w:cs="Times New Roman"/>
+          <w:sz w:val="24"/>
+          <w:szCs w:val="24"/>
+        </w:rPr>
+        <w:t xml:space="preserve"> 2006</w:t>
+      </w:r>
+      <w:r>
+        <w:rPr>
+          <w:rFonts w:ascii="Times New Roman" w:hAnsi="Times New Roman" w:cs="Times New Roman"/>
+          <w:sz w:val="24"/>
+          <w:szCs w:val="24"/>
+        </w:rPr>
+        <w:t>)</w:t>
+      </w:r>
+      <w:r>
+        <w:rPr>
+          <w:rFonts w:ascii="Times New Roman" w:hAnsi="Times New Roman" w:cs="Times New Roman"/>
+          <w:sz w:val="24"/>
+          <w:szCs w:val="24"/>
+        </w:rPr>
+        <w:t>. However, after secession, the Abkhaz</w:t>
+      </w:r>
+      <w:r>
+        <w:rPr>
+          <w:rFonts w:ascii="Times New Roman" w:hAnsi="Times New Roman" w:cs="Times New Roman"/>
+          <w:sz w:val="24"/>
+          <w:szCs w:val="24"/>
+        </w:rPr>
+        <w:t xml:space="preserve"> gained </w:t>
+      </w:r>
+      <w:r>
+        <w:rPr>
+          <w:rFonts w:ascii="Times New Roman" w:hAnsi="Times New Roman" w:cs="Times New Roman"/>
+          <w:sz w:val="24"/>
+          <w:szCs w:val="24"/>
+        </w:rPr>
+        <w:t xml:space="preserve">control </w:t>
+      </w:r>
+      <w:r>
+        <w:rPr>
+          <w:rFonts w:ascii="Times New Roman" w:hAnsi="Times New Roman" w:cs="Times New Roman"/>
+          <w:sz w:val="24"/>
+          <w:szCs w:val="24"/>
+        </w:rPr>
+        <w:t xml:space="preserve">of </w:t>
+      </w:r>
+      <w:r>
+        <w:rPr>
+          <w:rFonts w:ascii="Times New Roman" w:hAnsi="Times New Roman" w:cs="Times New Roman"/>
+          <w:sz w:val="24"/>
+          <w:szCs w:val="24"/>
+        </w:rPr>
+        <w:t xml:space="preserve">almost all political posts in the </w:t>
+      </w:r>
+      <w:r>
+        <w:rPr>
+          <w:rFonts w:ascii="Times New Roman" w:hAnsi="Times New Roman" w:cs="Times New Roman"/>
+          <w:i/>
+          <w:sz w:val="24"/>
+          <w:szCs w:val="24"/>
+        </w:rPr>
+        <w:t>de facto</w:t>
+      </w:r>
+      <w:r>
+        <w:rPr>
+          <w:rFonts w:ascii="Times New Roman" w:hAnsi="Times New Roman" w:cs="Times New Roman"/>
+          <w:sz w:val="24"/>
+          <w:szCs w:val="24"/>
+        </w:rPr>
+        <w:t xml:space="preserve"> government of the region. In 2004, the basket of payments offered by the G</w:t>
+      </w:r>
+      <w:r>
+        <w:rPr>
+          <w:rFonts w:ascii="Times New Roman" w:hAnsi="Times New Roman" w:cs="Times New Roman"/>
+          <w:sz w:val="24"/>
+          <w:szCs w:val="24"/>
+        </w:rPr>
+        <w:t xml:space="preserve">eorgian government </w:t>
+      </w:r>
+      <w:r>
+        <w:rPr>
+          <w:rFonts w:ascii="Times New Roman" w:hAnsi="Times New Roman" w:cs="Times New Roman"/>
+          <w:sz w:val="24"/>
+          <w:szCs w:val="24"/>
+        </w:rPr>
+        <w:t>in exchange for reunification included a provision guaranteeing that ethnic Abkhaz would retain a majority in the regional parliament, even if the return of internally displaced persons (IDPs) once again placed ethnic Abkhaz in a minority demographic position in the region. The promise, however, was not very meaningful.  First, even if the promise were upheld, it would still mean a step back from the total dominance the ethnic Abkhaz currently enjoy in the region.  Second, if Georgian IDPs returned, they may demand and receive a more equitable system of representation.  These concerns are not abstract; this type of reneging has already occurred in cases that did reach settlement.</w:t>
+      </w:r>
+      <w:r>
+        <w:rPr>
+          <w:rFonts w:ascii="Times New Roman" w:hAnsi="Times New Roman" w:cs="Times New Roman"/>
+          <w:sz w:val="24"/>
+          <w:szCs w:val="24"/>
+        </w:rPr>
+        <w:t xml:space="preserve"> Thus, a deal for negotiated reunification has not been reached in Abkhazia and the region remains an unrecognized state.</w:t>
+      </w:r>
+    </w:p>
+    <w:p>
+      <w:pPr>
+        <w:spacing w:line="360" w:lineRule="auto"/>
+        <w:rPr>
+          <w:rFonts w:ascii="Times New Roman" w:hAnsi="Times New Roman" w:cs="Times New Roman"/>
+          <w:sz w:val="24"/>
+          <w:szCs w:val="24"/>
+        </w:rPr>
+      </w:pPr>
+      <w:r>
+        <w:rPr>
+          <w:rFonts w:ascii="Times New Roman" w:hAnsi="Times New Roman" w:cs="Times New Roman"/>
+          <w:sz w:val="24"/>
+          <w:szCs w:val="24"/>
+        </w:rPr>
+        <w:tab/>
+      </w:r>
+      <w:proofErr w:type="spellStart"/>
+      <w:r>
+        <w:rPr>
+          <w:rFonts w:ascii="Times New Roman" w:hAnsi="Times New Roman" w:cs="Times New Roman"/>
+          <w:sz w:val="24"/>
+          <w:szCs w:val="24"/>
+        </w:rPr>
+        <w:t>Gagauzia</w:t>
+      </w:r>
+      <w:proofErr w:type="spellEnd"/>
+      <w:r>
+        <w:rPr>
+          <w:rFonts w:ascii="Times New Roman" w:hAnsi="Times New Roman" w:cs="Times New Roman"/>
+          <w:sz w:val="24"/>
+          <w:szCs w:val="24"/>
+        </w:rPr>
+        <w:t xml:space="preserve"> achieved de facto independence at the time of the Soviet </w:t>
+      </w:r>
+      <w:r>
+        <w:rPr>
+          <w:rFonts w:ascii="Times New Roman" w:hAnsi="Times New Roman" w:cs="Times New Roman"/>
+          <w:sz w:val="24"/>
+          <w:szCs w:val="24"/>
+        </w:rPr>
+        <w:t xml:space="preserve">Union's collapse, but </w:t>
+      </w:r>
+      <w:r>
+        <w:rPr>
+          <w:rFonts w:ascii="Times New Roman" w:hAnsi="Times New Roman" w:cs="Times New Roman"/>
+          <w:sz w:val="24"/>
+          <w:szCs w:val="24"/>
+        </w:rPr>
+        <w:t xml:space="preserve">agreed to </w:t>
+      </w:r>
+      <w:r>
+        <w:rPr>
+          <w:rFonts w:ascii="Times New Roman" w:hAnsi="Times New Roman" w:cs="Times New Roman"/>
+          <w:sz w:val="24"/>
+          <w:szCs w:val="24"/>
+        </w:rPr>
+        <w:t>a negotiated reunification with</w:t>
+      </w:r>
+      <w:r>
+        <w:rPr>
+          <w:rFonts w:ascii="Times New Roman" w:hAnsi="Times New Roman" w:cs="Times New Roman"/>
+          <w:sz w:val="24"/>
+          <w:szCs w:val="24"/>
+        </w:rPr>
+        <w:t xml:space="preserve"> Moldova in 1994 </w:t>
+      </w:r>
+      <w:r>
+        <w:rPr>
+          <w:rFonts w:ascii="Times New Roman" w:hAnsi="Times New Roman" w:cs="Times New Roman"/>
+          <w:sz w:val="24"/>
+          <w:szCs w:val="24"/>
+        </w:rPr>
+        <w:t xml:space="preserve">with status as </w:t>
+      </w:r>
+      <w:r>
+        <w:rPr>
+          <w:rFonts w:ascii="Times New Roman" w:hAnsi="Times New Roman" w:cs="Times New Roman"/>
+          <w:sz w:val="24"/>
+          <w:szCs w:val="24"/>
+        </w:rPr>
+        <w:t xml:space="preserve">an autonomous region.  While </w:t>
+      </w:r>
+      <w:proofErr w:type="spellStart"/>
+      <w:r>
+        <w:rPr>
+          <w:rFonts w:ascii="Times New Roman" w:hAnsi="Times New Roman" w:cs="Times New Roman"/>
+          <w:sz w:val="24"/>
+          <w:szCs w:val="24"/>
+        </w:rPr>
+        <w:t>Gagauzia</w:t>
+      </w:r>
+      <w:proofErr w:type="spellEnd"/>
+      <w:r>
+        <w:rPr>
+          <w:rFonts w:ascii="Times New Roman" w:hAnsi="Times New Roman" w:cs="Times New Roman"/>
+          <w:sz w:val="24"/>
+          <w:szCs w:val="24"/>
+        </w:rPr>
+        <w:t xml:space="preserve"> was granted substantial autonomy under the </w:t>
+      </w:r>
+      <w:r>
+        <w:rPr>
+          <w:rFonts w:ascii="Times New Roman" w:hAnsi="Times New Roman" w:cs="Times New Roman"/>
+          <w:sz w:val="24"/>
+          <w:szCs w:val="24"/>
+        </w:rPr>
+        <w:t xml:space="preserve">original </w:t>
+      </w:r>
+      <w:r>
+        <w:rPr>
+          <w:rFonts w:ascii="Times New Roman" w:hAnsi="Times New Roman" w:cs="Times New Roman"/>
+          <w:sz w:val="24"/>
+          <w:szCs w:val="24"/>
+        </w:rPr>
+        <w:t xml:space="preserve">Moldovan Law on the Special Legal Status of </w:t>
+      </w:r>
+      <w:proofErr w:type="spellStart"/>
+      <w:r>
+        <w:rPr>
+          <w:rFonts w:ascii="Times New Roman" w:hAnsi="Times New Roman" w:cs="Times New Roman"/>
+          <w:sz w:val="24"/>
+          <w:szCs w:val="24"/>
+        </w:rPr>
+        <w:t>Gagauzia</w:t>
+      </w:r>
+      <w:proofErr w:type="spellEnd"/>
+      <w:r>
+        <w:rPr>
+          <w:rFonts w:ascii="Times New Roman" w:hAnsi="Times New Roman" w:cs="Times New Roman"/>
+          <w:sz w:val="24"/>
+          <w:szCs w:val="24"/>
+        </w:rPr>
+        <w:t xml:space="preserve">, when the governor of </w:t>
+      </w:r>
+      <w:proofErr w:type="spellStart"/>
+      <w:r>
+        <w:rPr>
+          <w:rFonts w:ascii="Times New Roman" w:hAnsi="Times New Roman" w:cs="Times New Roman"/>
+          <w:sz w:val="24"/>
+          <w:szCs w:val="24"/>
+        </w:rPr>
+        <w:t>Gagauzia</w:t>
+      </w:r>
+      <w:proofErr w:type="spellEnd"/>
+      <w:r>
+        <w:rPr>
+          <w:rFonts w:ascii="Times New Roman" w:hAnsi="Times New Roman" w:cs="Times New Roman"/>
+          <w:sz w:val="24"/>
+          <w:szCs w:val="24"/>
+        </w:rPr>
+        <w:t xml:space="preserve">, </w:t>
+      </w:r>
+      <w:proofErr w:type="spellStart"/>
+      <w:r>
+        <w:rPr>
+          <w:rFonts w:ascii="Times New Roman" w:hAnsi="Times New Roman" w:cs="Times New Roman"/>
+          <w:sz w:val="24"/>
+          <w:szCs w:val="24"/>
+        </w:rPr>
+        <w:t>Dmitrii</w:t>
+      </w:r>
+      <w:proofErr w:type="spellEnd"/>
+      <w:r>
+        <w:rPr>
+          <w:rFonts w:ascii="Times New Roman" w:hAnsi="Times New Roman" w:cs="Times New Roman"/>
+          <w:sz w:val="24"/>
+          <w:szCs w:val="24"/>
+        </w:rPr>
+        <w:t xml:space="preserve"> </w:t>
+      </w:r>
+      <w:proofErr w:type="spellStart"/>
+      <w:r>
+        <w:rPr>
+          <w:rFonts w:ascii="Times New Roman" w:hAnsi="Times New Roman" w:cs="Times New Roman"/>
+          <w:sz w:val="24"/>
+          <w:szCs w:val="24"/>
+        </w:rPr>
+        <w:t>Croiter</w:t>
+      </w:r>
+      <w:proofErr w:type="spellEnd"/>
+      <w:r>
+        <w:rPr>
+          <w:rFonts w:ascii="Times New Roman" w:hAnsi="Times New Roman" w:cs="Times New Roman"/>
+          <w:sz w:val="24"/>
+          <w:szCs w:val="24"/>
+        </w:rPr>
+        <w:t xml:space="preserve">, moved to assert these powers in 1999, the Moldovan government balked.  By 2002, </w:t>
+      </w:r>
+      <w:proofErr w:type="spellStart"/>
+      <w:r>
+        <w:rPr>
+          <w:rFonts w:ascii="Times New Roman" w:hAnsi="Times New Roman" w:cs="Times New Roman"/>
+          <w:sz w:val="24"/>
+          <w:szCs w:val="24"/>
+        </w:rPr>
+        <w:t>Croiter</w:t>
+      </w:r>
+      <w:proofErr w:type="spellEnd"/>
+      <w:r>
+        <w:rPr>
+          <w:rFonts w:ascii="Times New Roman" w:hAnsi="Times New Roman" w:cs="Times New Roman"/>
+          <w:sz w:val="24"/>
+          <w:szCs w:val="24"/>
+        </w:rPr>
+        <w:t xml:space="preserve"> was forced to resign, effectively deposed by the Moldovan government.  The Moldovan government jailed a number of other Gagauz politicians, and while Gagauz autonomy was enshrined in the Moldovan constitution in 2003, the de facto level of autonomy has been limited by continued central government meddling in less-than-free regional elections.</w:t>
       </w:r>
       <w:r>
         <w:rPr>
@@ -5978,23 +7119,827 @@
           <w:sz w:val="24"/>
           <w:szCs w:val="24"/>
         </w:rPr>
-        <w:t xml:space="preserve"> Secessionists in Ajara, Bouganville, Gagauzia </w:t>
-      </w:r>
-      <w:r>
-        <w:rPr>
-          <w:rFonts w:ascii="Times New Roman" w:hAnsi="Times New Roman" w:cs="Times New Roman"/>
-          <w:sz w:val="24"/>
-          <w:szCs w:val="24"/>
-        </w:rPr>
-        <w:t xml:space="preserve">and Moheli </w:t>
-      </w:r>
-      <w:r>
-        <w:rPr>
-          <w:rFonts w:ascii="Times New Roman" w:hAnsi="Times New Roman" w:cs="Times New Roman"/>
-          <w:sz w:val="24"/>
-          <w:szCs w:val="24"/>
-        </w:rPr>
-        <w:t xml:space="preserve">have opted to rejoin the home state.  </w:t>
+        <w:t xml:space="preserve">  The payoffs to </w:t>
+      </w:r>
+      <w:proofErr w:type="spellStart"/>
+      <w:r>
+        <w:rPr>
+          <w:rFonts w:ascii="Times New Roman" w:hAnsi="Times New Roman" w:cs="Times New Roman"/>
+          <w:sz w:val="24"/>
+          <w:szCs w:val="24"/>
+        </w:rPr>
+        <w:t>Gagauzia</w:t>
+      </w:r>
+      <w:proofErr w:type="spellEnd"/>
+      <w:r>
+        <w:rPr>
+          <w:rFonts w:ascii="Times New Roman" w:hAnsi="Times New Roman" w:cs="Times New Roman"/>
+          <w:sz w:val="24"/>
+          <w:szCs w:val="24"/>
+        </w:rPr>
+        <w:t xml:space="preserve"> for ceding have turned out to be quite low, and a similar fate can rationally be expected by other unrecognized states who choose to cede.</w:t>
+      </w:r>
+      <w:r>
+        <w:rPr>
+          <w:rStyle w:val="EndnoteReference"/>
+          <w:rFonts w:ascii="Times New Roman" w:hAnsi="Times New Roman" w:cs="Times New Roman"/>
+          <w:sz w:val="24"/>
+          <w:szCs w:val="24"/>
+        </w:rPr>
+        <w:endnoteReference w:id="6"/>
+      </w:r>
+    </w:p>
+    <w:p>
+      <w:pPr>
+        <w:spacing w:line="360" w:lineRule="auto"/>
+        <w:rPr>
+          <w:rFonts w:ascii="Times New Roman" w:hAnsi="Times New Roman" w:cs="Times New Roman"/>
+          <w:sz w:val="24"/>
+          <w:szCs w:val="24"/>
+        </w:rPr>
+      </w:pPr>
+    </w:p>
+    <w:p>
+      <w:pPr>
+        <w:spacing w:line="360" w:lineRule="auto"/>
+        <w:rPr>
+          <w:rFonts w:ascii="Times New Roman" w:hAnsi="Times New Roman" w:cs="Times New Roman"/>
+          <w:sz w:val="24"/>
+          <w:szCs w:val="24"/>
+        </w:rPr>
+      </w:pPr>
+    </w:p>
+    <w:p>
+      <w:pPr>
+        <w:spacing w:line="360" w:lineRule="auto"/>
+        <w:rPr>
+          <w:rFonts w:ascii="Times New Roman" w:hAnsi="Times New Roman" w:cs="Times New Roman"/>
+          <w:sz w:val="24"/>
+          <w:szCs w:val="24"/>
+        </w:rPr>
+      </w:pPr>
+    </w:p>
+    <w:p>
+      <w:pPr>
+        <w:spacing w:line="360" w:lineRule="auto"/>
+        <w:ind w:firstLine="720"/>
+        <w:rPr>
+          <w:rFonts w:ascii="Times New Roman" w:hAnsi="Times New Roman" w:cs="Times New Roman"/>
+          <w:sz w:val="24"/>
+          <w:szCs w:val="24"/>
+        </w:rPr>
+      </w:pPr>
+      <w:proofErr w:type="spellStart"/>
+      <w:r>
+        <w:rPr>
+          <w:rFonts w:ascii="Times New Roman" w:hAnsi="Times New Roman" w:cs="Times New Roman"/>
+          <w:sz w:val="24"/>
+          <w:szCs w:val="24"/>
+        </w:rPr>
+        <w:t>Gaugauzia</w:t>
+      </w:r>
+      <w:proofErr w:type="spellEnd"/>
+      <w:r>
+        <w:rPr>
+          <w:rFonts w:ascii="Times New Roman" w:hAnsi="Times New Roman" w:cs="Times New Roman"/>
+          <w:sz w:val="24"/>
+          <w:szCs w:val="24"/>
+        </w:rPr>
+        <w:t xml:space="preserve"> is one of four </w:t>
+      </w:r>
+      <w:r>
+        <w:rPr>
+          <w:rFonts w:ascii="Times New Roman" w:hAnsi="Times New Roman" w:cs="Times New Roman"/>
+          <w:sz w:val="24"/>
+          <w:szCs w:val="24"/>
+        </w:rPr>
+        <w:t xml:space="preserve">negotiated reunifications </w:t>
+      </w:r>
+      <w:r>
+        <w:rPr>
+          <w:rFonts w:ascii="Times New Roman" w:hAnsi="Times New Roman" w:cs="Times New Roman"/>
+          <w:sz w:val="24"/>
+          <w:szCs w:val="24"/>
+        </w:rPr>
+        <w:t xml:space="preserve">that </w:t>
+      </w:r>
+      <w:r>
+        <w:rPr>
+          <w:rFonts w:ascii="Times New Roman" w:hAnsi="Times New Roman" w:cs="Times New Roman"/>
+          <w:sz w:val="24"/>
+          <w:szCs w:val="24"/>
+        </w:rPr>
+        <w:t>have occurred</w:t>
+      </w:r>
+      <w:r>
+        <w:rPr>
+          <w:rFonts w:ascii="Times New Roman" w:hAnsi="Times New Roman" w:cs="Times New Roman"/>
+          <w:sz w:val="24"/>
+          <w:szCs w:val="24"/>
+        </w:rPr>
+        <w:t xml:space="preserve"> </w:t>
+      </w:r>
+      <w:r>
+        <w:rPr>
+          <w:rFonts w:ascii="Times New Roman" w:hAnsi="Times New Roman" w:cs="Times New Roman"/>
+          <w:sz w:val="24"/>
+          <w:szCs w:val="24"/>
+        </w:rPr>
+        <w:t>since WWII</w:t>
+      </w:r>
+      <w:r>
+        <w:rPr>
+          <w:rFonts w:ascii="Times New Roman" w:hAnsi="Times New Roman" w:cs="Times New Roman"/>
+          <w:sz w:val="24"/>
+          <w:szCs w:val="24"/>
+        </w:rPr>
+        <w:t>.</w:t>
+      </w:r>
+      <w:r>
+        <w:rPr>
+          <w:rStyle w:val="EndnoteReference"/>
+          <w:rFonts w:ascii="Times New Roman" w:hAnsi="Times New Roman" w:cs="Times New Roman"/>
+          <w:sz w:val="24"/>
+          <w:szCs w:val="24"/>
+        </w:rPr>
+        <w:endnoteReference w:id="7"/>
+      </w:r>
+      <w:r>
+        <w:rPr>
+          <w:rFonts w:ascii="Times New Roman" w:hAnsi="Times New Roman" w:cs="Times New Roman"/>
+          <w:sz w:val="24"/>
+          <w:szCs w:val="24"/>
+        </w:rPr>
+        <w:t xml:space="preserve"> Secessionists in </w:t>
+      </w:r>
+      <w:proofErr w:type="spellStart"/>
+      <w:r>
+        <w:rPr>
+          <w:rFonts w:ascii="Times New Roman" w:hAnsi="Times New Roman" w:cs="Times New Roman"/>
+          <w:sz w:val="24"/>
+          <w:szCs w:val="24"/>
+        </w:rPr>
+        <w:t>Ajara</w:t>
+      </w:r>
+      <w:proofErr w:type="spellEnd"/>
+      <w:r>
+        <w:rPr>
+          <w:rFonts w:ascii="Times New Roman" w:hAnsi="Times New Roman" w:cs="Times New Roman"/>
+          <w:sz w:val="24"/>
+          <w:szCs w:val="24"/>
+        </w:rPr>
+        <w:t xml:space="preserve">, </w:t>
+      </w:r>
+      <w:proofErr w:type="spellStart"/>
+      <w:r>
+        <w:rPr>
+          <w:rFonts w:ascii="Times New Roman" w:hAnsi="Times New Roman" w:cs="Times New Roman"/>
+          <w:sz w:val="24"/>
+          <w:szCs w:val="24"/>
+        </w:rPr>
+        <w:t>Bouganville</w:t>
+      </w:r>
+      <w:proofErr w:type="spellEnd"/>
+      <w:r>
+        <w:rPr>
+          <w:rFonts w:ascii="Times New Roman" w:hAnsi="Times New Roman" w:cs="Times New Roman"/>
+          <w:sz w:val="24"/>
+          <w:szCs w:val="24"/>
+        </w:rPr>
+        <w:t xml:space="preserve">, </w:t>
+      </w:r>
+      <w:proofErr w:type="spellStart"/>
+      <w:r>
+        <w:rPr>
+          <w:rFonts w:ascii="Times New Roman" w:hAnsi="Times New Roman" w:cs="Times New Roman"/>
+          <w:sz w:val="24"/>
+          <w:szCs w:val="24"/>
+        </w:rPr>
+        <w:t>Moheli</w:t>
+      </w:r>
+      <w:proofErr w:type="spellEnd"/>
+      <w:r>
+        <w:rPr>
+          <w:rFonts w:ascii="Times New Roman" w:hAnsi="Times New Roman" w:cs="Times New Roman"/>
+          <w:sz w:val="24"/>
+          <w:szCs w:val="24"/>
+        </w:rPr>
+        <w:t xml:space="preserve"> </w:t>
+      </w:r>
+      <w:r>
+        <w:rPr>
+          <w:rFonts w:ascii="Times New Roman" w:hAnsi="Times New Roman" w:cs="Times New Roman"/>
+          <w:sz w:val="24"/>
+          <w:szCs w:val="24"/>
+        </w:rPr>
+        <w:t xml:space="preserve">have </w:t>
+      </w:r>
+      <w:r>
+        <w:rPr>
+          <w:rFonts w:ascii="Times New Roman" w:hAnsi="Times New Roman" w:cs="Times New Roman"/>
+          <w:sz w:val="24"/>
+          <w:szCs w:val="24"/>
+        </w:rPr>
+        <w:t xml:space="preserve">also </w:t>
+      </w:r>
+      <w:r>
+        <w:rPr>
+          <w:rFonts w:ascii="Times New Roman" w:hAnsi="Times New Roman" w:cs="Times New Roman"/>
+          <w:sz w:val="24"/>
+          <w:szCs w:val="24"/>
+        </w:rPr>
+        <w:t>opted to rejoin the home state. In all four cases, the observed outcom</w:t>
+      </w:r>
+      <w:r>
+        <w:rPr>
+          <w:rFonts w:ascii="Times New Roman" w:hAnsi="Times New Roman" w:cs="Times New Roman"/>
+          <w:sz w:val="24"/>
+          <w:szCs w:val="24"/>
+        </w:rPr>
+        <w:t xml:space="preserve">es seem to match the model well. While in some cases the secessionist elites may have expected high payoffs from ceding, in practice </w:t>
+      </w:r>
+      <w:r>
+        <w:rPr>
+          <w:rFonts w:ascii="Times New Roman" w:hAnsi="Times New Roman" w:cs="Times New Roman"/>
+          <w:sz w:val="24"/>
+          <w:szCs w:val="24"/>
+        </w:rPr>
+        <w:t>the payoffs to the secessionist elite</w:t>
+      </w:r>
+      <w:r>
+        <w:rPr>
+          <w:rFonts w:ascii="Times New Roman" w:hAnsi="Times New Roman" w:cs="Times New Roman"/>
+          <w:sz w:val="24"/>
+          <w:szCs w:val="24"/>
+        </w:rPr>
+        <w:t xml:space="preserve"> after reunification have been very low</w:t>
+      </w:r>
+      <w:r>
+        <w:rPr>
+          <w:rFonts w:ascii="Times New Roman" w:hAnsi="Times New Roman" w:cs="Times New Roman"/>
+          <w:sz w:val="24"/>
+          <w:szCs w:val="24"/>
+        </w:rPr>
+        <w:t>, and the payoffs to the central government high.</w:t>
+      </w:r>
+      <w:r>
+        <w:rPr>
+          <w:rFonts w:ascii="Times New Roman" w:hAnsi="Times New Roman" w:cs="Times New Roman"/>
+          <w:sz w:val="24"/>
+          <w:szCs w:val="24"/>
+        </w:rPr>
+        <w:t xml:space="preserve"> </w:t>
+      </w:r>
+    </w:p>
+    <w:p>
+      <w:pPr>
+        <w:spacing w:line="360" w:lineRule="auto"/>
+        <w:rPr>
+          <w:rFonts w:ascii="Times New Roman" w:hAnsi="Times New Roman" w:cs="Times New Roman"/>
+          <w:sz w:val="24"/>
+          <w:szCs w:val="24"/>
+        </w:rPr>
+      </w:pPr>
+      <w:r>
+        <w:rPr>
+          <w:rFonts w:ascii="Times New Roman" w:hAnsi="Times New Roman" w:cs="Times New Roman"/>
+          <w:sz w:val="24"/>
+          <w:szCs w:val="24"/>
+        </w:rPr>
+        <w:tab/>
+      </w:r>
+      <w:r>
+        <w:rPr>
+          <w:rFonts w:ascii="Times New Roman" w:hAnsi="Times New Roman" w:cs="Times New Roman"/>
+          <w:sz w:val="24"/>
+          <w:szCs w:val="24"/>
+        </w:rPr>
+        <w:t xml:space="preserve">In </w:t>
+      </w:r>
+      <w:proofErr w:type="spellStart"/>
+      <w:r>
+        <w:rPr>
+          <w:rFonts w:ascii="Times New Roman" w:hAnsi="Times New Roman" w:cs="Times New Roman"/>
+          <w:sz w:val="24"/>
+          <w:szCs w:val="24"/>
+        </w:rPr>
+        <w:t>Ajara</w:t>
+      </w:r>
+      <w:proofErr w:type="spellEnd"/>
+      <w:r>
+        <w:rPr>
+          <w:rFonts w:ascii="Times New Roman" w:hAnsi="Times New Roman" w:cs="Times New Roman"/>
+          <w:sz w:val="24"/>
+          <w:szCs w:val="24"/>
+        </w:rPr>
+        <w:t xml:space="preserve">, where the level of patron (Russian) support was quite low, the choice facing the secessionist elite was between agreeing to reunify with Georgia or facing military defeat. In </w:t>
+      </w:r>
+      <w:proofErr w:type="spellStart"/>
+      <w:r>
+        <w:rPr>
+          <w:rFonts w:ascii="Times New Roman" w:hAnsi="Times New Roman" w:cs="Times New Roman"/>
+          <w:sz w:val="24"/>
+          <w:szCs w:val="24"/>
+        </w:rPr>
+        <w:t>Bouganville</w:t>
+      </w:r>
+      <w:proofErr w:type="spellEnd"/>
+      <w:r>
+        <w:rPr>
+          <w:rFonts w:ascii="Times New Roman" w:hAnsi="Times New Roman" w:cs="Times New Roman"/>
+          <w:sz w:val="24"/>
+          <w:szCs w:val="24"/>
+        </w:rPr>
+        <w:t>, which separated from Papua New Guinea, secessionists lacked not only a patron, but also a clear preference for secession -- demands for secession had emerged only late in a struggle that began as an effort to stop a mining operation</w:t>
+      </w:r>
+      <w:r>
+        <w:rPr>
+          <w:rFonts w:ascii="Times New Roman" w:hAnsi="Times New Roman" w:cs="Times New Roman"/>
+          <w:sz w:val="24"/>
+          <w:szCs w:val="24"/>
+        </w:rPr>
+        <w:t xml:space="preserve"> (</w:t>
+      </w:r>
+      <w:proofErr w:type="spellStart"/>
+      <w:r>
+        <w:rPr>
+          <w:rFonts w:ascii="Times New Roman" w:hAnsi="Times New Roman" w:cs="Times New Roman"/>
+          <w:sz w:val="24"/>
+          <w:szCs w:val="24"/>
+        </w:rPr>
+        <w:t>Ghai</w:t>
+      </w:r>
+      <w:proofErr w:type="spellEnd"/>
+      <w:r>
+        <w:rPr>
+          <w:rFonts w:ascii="Times New Roman" w:hAnsi="Times New Roman" w:cs="Times New Roman"/>
+          <w:sz w:val="24"/>
+          <w:szCs w:val="24"/>
+        </w:rPr>
+        <w:t xml:space="preserve"> and Regan 2006</w:t>
+      </w:r>
+      <w:r>
+        <w:rPr>
+          <w:rFonts w:ascii="Times New Roman" w:hAnsi="Times New Roman" w:cs="Times New Roman"/>
+          <w:sz w:val="24"/>
+          <w:szCs w:val="24"/>
+        </w:rPr>
+        <w:t>).</w:t>
+      </w:r>
+      <w:r>
+        <w:rPr>
+          <w:rFonts w:ascii="Times New Roman" w:hAnsi="Times New Roman" w:cs="Times New Roman"/>
+          <w:sz w:val="24"/>
+          <w:szCs w:val="24"/>
+        </w:rPr>
+        <w:t xml:space="preserve">  Here the value of status to the secessionists was actually quite low, and they were willing to surrender it in exchange for relatively small side payments.</w:t>
+      </w:r>
+    </w:p>
+    <w:p>
+      <w:pPr>
+        <w:spacing w:line="360" w:lineRule="auto"/>
+        <w:rPr>
+          <w:rFonts w:ascii="Times New Roman" w:hAnsi="Times New Roman" w:cs="Times New Roman"/>
+          <w:sz w:val="24"/>
+          <w:szCs w:val="24"/>
+        </w:rPr>
+      </w:pPr>
+      <w:r>
+        <w:rPr>
+          <w:rFonts w:ascii="Times New Roman" w:hAnsi="Times New Roman" w:cs="Times New Roman"/>
+          <w:sz w:val="24"/>
+          <w:szCs w:val="24"/>
+        </w:rPr>
+        <w:tab/>
+        <w:t xml:space="preserve">If negotiated reunification is to become plausible in any of the six unrecognized states still in existence in 2017, the key issue is the ability of the home state to make a credible commitment to long-term autonomy or other payoffs valued by the secessionists. As discussed in the policy implications section below, this is one area where the international community can potentially be of use – a committed international community could plausible agree to enforce a negotiated reunification agreement, providing the secessionists with confidence that whatever they are promised at the negotiating table will indeed be forthcoming in the years and decades after reunification occurs. </w:t>
+      </w:r>
+    </w:p>
+    <w:p>
+      <w:pPr>
+        <w:spacing w:line="360" w:lineRule="auto"/>
+        <w:rPr>
+          <w:rFonts w:ascii="Times New Roman" w:hAnsi="Times New Roman" w:cs="Times New Roman"/>
+          <w:sz w:val="24"/>
+          <w:szCs w:val="24"/>
+        </w:rPr>
+      </w:pPr>
+    </w:p>
+    <w:p>
+      <w:pPr>
+        <w:spacing w:line="360" w:lineRule="auto"/>
+        <w:rPr>
+          <w:rFonts w:ascii="Times New Roman" w:hAnsi="Times New Roman" w:cs="Times New Roman"/>
+          <w:i/>
+          <w:sz w:val="24"/>
+          <w:szCs w:val="24"/>
+        </w:rPr>
+      </w:pPr>
+      <w:r>
+        <w:rPr>
+          <w:rFonts w:ascii="Times New Roman" w:hAnsi="Times New Roman" w:cs="Times New Roman"/>
+          <w:i/>
+          <w:sz w:val="24"/>
+          <w:szCs w:val="24"/>
+        </w:rPr>
+        <w:t>Recognition vi</w:t>
+      </w:r>
+      <w:r>
+        <w:rPr>
+          <w:rFonts w:ascii="Times New Roman" w:hAnsi="Times New Roman" w:cs="Times New Roman"/>
+          <w:i/>
+          <w:sz w:val="24"/>
+          <w:szCs w:val="24"/>
+        </w:rPr>
+        <w:t>a Secessionist Military Victory</w:t>
+      </w:r>
+    </w:p>
+    <w:p>
+      <w:pPr>
+        <w:spacing w:line="360" w:lineRule="auto"/>
+        <w:ind w:firstLine="720"/>
+        <w:rPr>
+          <w:rFonts w:ascii="Times New Roman" w:hAnsi="Times New Roman" w:cs="Times New Roman"/>
+          <w:sz w:val="24"/>
+          <w:szCs w:val="24"/>
+        </w:rPr>
+      </w:pPr>
+      <w:r>
+        <w:rPr>
+          <w:rFonts w:ascii="Times New Roman" w:hAnsi="Times New Roman" w:cs="Times New Roman"/>
+          <w:sz w:val="24"/>
+          <w:szCs w:val="24"/>
+        </w:rPr>
+        <w:t>While the path to independent statehood via secession is an extremely narrow one, recognition does sometimes occur. It has occurred primarily in cases where the secessionists (often supported by a patron) are so strong militarily that they not only achieve territorial control in the initial conflict, but also threaten the home state government outside the unr</w:t>
+      </w:r>
+      <w:r>
+        <w:rPr>
+          <w:rFonts w:ascii="Times New Roman" w:hAnsi="Times New Roman" w:cs="Times New Roman"/>
+          <w:sz w:val="24"/>
+          <w:szCs w:val="24"/>
+        </w:rPr>
+        <w:t>ecognized state.  As</w:t>
+      </w:r>
+      <w:r>
+        <w:rPr>
+          <w:rFonts w:ascii="Times New Roman" w:hAnsi="Times New Roman" w:cs="Times New Roman"/>
+          <w:sz w:val="24"/>
+          <w:szCs w:val="24"/>
+        </w:rPr>
+        <w:t xml:space="preserve"> part of the peace agreeme</w:t>
+      </w:r>
+      <w:r>
+        <w:rPr>
+          <w:rFonts w:ascii="Times New Roman" w:hAnsi="Times New Roman" w:cs="Times New Roman"/>
+          <w:sz w:val="24"/>
+          <w:szCs w:val="24"/>
+        </w:rPr>
+        <w:t xml:space="preserve">nts that ended their wars of secession, Bangladesh achieved </w:t>
+      </w:r>
+      <w:r>
+        <w:rPr>
+          <w:rFonts w:ascii="Times New Roman" w:hAnsi="Times New Roman" w:cs="Times New Roman"/>
+          <w:sz w:val="24"/>
+          <w:szCs w:val="24"/>
+        </w:rPr>
+        <w:lastRenderedPageBreak/>
+        <w:t>recognition by the home state and Eritrea and South Sudan received promises of a referendum on independence, though in South Sudan’s case this referendum was to occur only after six years of interim status.</w:t>
+      </w:r>
+    </w:p>
+    <w:p>
+      <w:pPr>
+        <w:spacing w:line="360" w:lineRule="auto"/>
+        <w:ind w:firstLine="720"/>
+        <w:rPr>
+          <w:rFonts w:ascii="Times New Roman" w:hAnsi="Times New Roman" w:cs="Times New Roman"/>
+          <w:sz w:val="24"/>
+          <w:szCs w:val="24"/>
+        </w:rPr>
+      </w:pPr>
+      <w:r>
+        <w:rPr>
+          <w:rFonts w:ascii="Times New Roman" w:hAnsi="Times New Roman" w:cs="Times New Roman"/>
+          <w:sz w:val="24"/>
+          <w:szCs w:val="24"/>
+        </w:rPr>
+        <w:t xml:space="preserve">In Eritrea, secessionists </w:t>
+      </w:r>
+      <w:r>
+        <w:rPr>
+          <w:rFonts w:ascii="Times New Roman" w:hAnsi="Times New Roman" w:cs="Times New Roman"/>
+          <w:sz w:val="24"/>
+          <w:szCs w:val="24"/>
+        </w:rPr>
+        <w:t>forced</w:t>
+      </w:r>
+      <w:r>
+        <w:rPr>
+          <w:rFonts w:ascii="Times New Roman" w:hAnsi="Times New Roman" w:cs="Times New Roman"/>
+          <w:sz w:val="24"/>
+          <w:szCs w:val="24"/>
+        </w:rPr>
+        <w:t xml:space="preserve"> a referendum by collaborating with other rebel groups to achieve the complete overthrow of the </w:t>
+      </w:r>
+      <w:proofErr w:type="spellStart"/>
+      <w:r>
+        <w:rPr>
+          <w:rFonts w:ascii="Times New Roman" w:hAnsi="Times New Roman" w:cs="Times New Roman"/>
+          <w:sz w:val="24"/>
+          <w:szCs w:val="24"/>
+        </w:rPr>
+        <w:t>Mengistu</w:t>
+      </w:r>
+      <w:proofErr w:type="spellEnd"/>
+      <w:r>
+        <w:rPr>
+          <w:rFonts w:ascii="Times New Roman" w:hAnsi="Times New Roman" w:cs="Times New Roman"/>
+          <w:sz w:val="24"/>
+          <w:szCs w:val="24"/>
+        </w:rPr>
+        <w:t xml:space="preserve"> regime in Ethiopia. When the </w:t>
+      </w:r>
+      <w:proofErr w:type="spellStart"/>
+      <w:r>
+        <w:rPr>
+          <w:rFonts w:ascii="Times New Roman" w:hAnsi="Times New Roman" w:cs="Times New Roman"/>
+          <w:sz w:val="24"/>
+          <w:szCs w:val="24"/>
+        </w:rPr>
+        <w:t>Mengistu</w:t>
+      </w:r>
+      <w:proofErr w:type="spellEnd"/>
+      <w:r>
+        <w:rPr>
+          <w:rFonts w:ascii="Times New Roman" w:hAnsi="Times New Roman" w:cs="Times New Roman"/>
+          <w:sz w:val="24"/>
+          <w:szCs w:val="24"/>
+        </w:rPr>
+        <w:t xml:space="preserve"> regime fell, the triumphant rebels formed a transitional government and this transitional government granted Eritrea the right to a referendum on independence. </w:t>
+      </w:r>
+      <w:r>
+        <w:rPr>
+          <w:rFonts w:ascii="Times New Roman" w:hAnsi="Times New Roman" w:cs="Times New Roman"/>
+          <w:sz w:val="24"/>
+          <w:szCs w:val="24"/>
+        </w:rPr>
+        <w:t>Pakistan was forced to recognize the independence of Bangladesh not because the regime was overthrown but because Bangladesh’s patron, India,</w:t>
+      </w:r>
+      <w:r>
+        <w:rPr>
+          <w:rFonts w:ascii="Times New Roman" w:hAnsi="Times New Roman" w:cs="Times New Roman"/>
+          <w:sz w:val="24"/>
+          <w:szCs w:val="24"/>
+        </w:rPr>
+        <w:t xml:space="preserve"> demanded</w:t>
+      </w:r>
+      <w:r>
+        <w:rPr>
+          <w:rFonts w:ascii="Times New Roman" w:hAnsi="Times New Roman" w:cs="Times New Roman"/>
+          <w:sz w:val="24"/>
+          <w:szCs w:val="24"/>
+        </w:rPr>
+        <w:t xml:space="preserve"> recognition</w:t>
+      </w:r>
+      <w:r>
+        <w:rPr>
+          <w:rFonts w:ascii="Times New Roman" w:hAnsi="Times New Roman" w:cs="Times New Roman"/>
+          <w:sz w:val="24"/>
+          <w:szCs w:val="24"/>
+        </w:rPr>
+        <w:t xml:space="preserve"> of Bangladesh</w:t>
+      </w:r>
+      <w:r>
+        <w:rPr>
+          <w:rFonts w:ascii="Times New Roman" w:hAnsi="Times New Roman" w:cs="Times New Roman"/>
+          <w:sz w:val="24"/>
+          <w:szCs w:val="24"/>
+        </w:rPr>
+        <w:t xml:space="preserve"> in exchange for the release of 90,000 prisoners of war captured in Bangladesh’s war for independence.  </w:t>
+      </w:r>
+    </w:p>
+    <w:p>
+      <w:pPr>
+        <w:spacing w:line="360" w:lineRule="auto"/>
+        <w:ind w:firstLine="720"/>
+        <w:rPr>
+          <w:rFonts w:ascii="Times New Roman" w:hAnsi="Times New Roman" w:cs="Times New Roman"/>
+          <w:sz w:val="24"/>
+          <w:szCs w:val="24"/>
+        </w:rPr>
+      </w:pPr>
+      <w:r>
+        <w:rPr>
+          <w:rFonts w:ascii="Times New Roman" w:hAnsi="Times New Roman" w:cs="Times New Roman"/>
+          <w:sz w:val="24"/>
+          <w:szCs w:val="24"/>
+        </w:rPr>
+        <w:t xml:space="preserve">In the case of South Sudan, international pressure on Sudan, which was accused of genocide in its </w:t>
+      </w:r>
+      <w:r>
+        <w:rPr>
+          <w:rFonts w:ascii="Times New Roman" w:hAnsi="Times New Roman" w:cs="Times New Roman"/>
+          <w:sz w:val="24"/>
+          <w:szCs w:val="24"/>
+        </w:rPr>
+        <w:t xml:space="preserve">war against the Southern rebels, </w:t>
+      </w:r>
+      <w:r>
+        <w:rPr>
+          <w:rFonts w:ascii="Times New Roman" w:hAnsi="Times New Roman" w:cs="Times New Roman"/>
+          <w:sz w:val="24"/>
+          <w:szCs w:val="24"/>
+        </w:rPr>
+        <w:t xml:space="preserve">contributed to the inclusion of a referendum in the terms of a 2001 peace agreement, and the international community was critical in the enforcement of that referendum six years later. The international community’s ability to enforce the referendum agreement was bolstered by Sudan’s extreme poverty and aid dependence. Decades earlier, a similar promise of a future referendum on independence was made to </w:t>
+      </w:r>
+      <w:r>
+        <w:rPr>
+          <w:rFonts w:ascii="Times New Roman" w:hAnsi="Times New Roman" w:cs="Times New Roman"/>
+          <w:sz w:val="24"/>
+          <w:szCs w:val="24"/>
+        </w:rPr>
+        <w:t>secessionists in Western Sahara in 1988, but the United Nations has never been willing to force the home state of Morocco to comply; Morocco has instead slowly and steadily moved to regain control over almost all the territory the secessionists once controlled. In the case of Morocco, threats to withhold aid were not a sufficient coercive tool, and the UN was never willing to deploy military force over the issue.</w:t>
+      </w:r>
+    </w:p>
+    <w:p>
+      <w:pPr>
+        <w:spacing w:line="360" w:lineRule="auto"/>
+        <w:rPr>
+          <w:rFonts w:ascii="Times New Roman" w:hAnsi="Times New Roman" w:cs="Times New Roman"/>
+          <w:sz w:val="24"/>
+          <w:szCs w:val="24"/>
+        </w:rPr>
+      </w:pPr>
+    </w:p>
+    <w:p>
+      <w:pPr>
+        <w:spacing w:line="360" w:lineRule="auto"/>
+        <w:rPr>
+          <w:rFonts w:ascii="Times New Roman" w:hAnsi="Times New Roman" w:cs="Times New Roman"/>
+          <w:i/>
+          <w:sz w:val="24"/>
+          <w:szCs w:val="24"/>
+        </w:rPr>
+      </w:pPr>
+      <w:r>
+        <w:rPr>
+          <w:rFonts w:ascii="Times New Roman" w:hAnsi="Times New Roman" w:cs="Times New Roman"/>
+          <w:i/>
+          <w:sz w:val="24"/>
+          <w:szCs w:val="24"/>
+        </w:rPr>
+        <w:t>Negotiated Recognition</w:t>
+      </w:r>
+    </w:p>
+    <w:p>
+      <w:pPr>
+        <w:spacing w:line="360" w:lineRule="auto"/>
+        <w:ind w:firstLine="720"/>
+        <w:rPr>
+          <w:rFonts w:ascii="Times New Roman" w:hAnsi="Times New Roman" w:cs="Times New Roman"/>
+          <w:sz w:val="24"/>
+          <w:szCs w:val="24"/>
+        </w:rPr>
+      </w:pPr>
+      <w:r>
+        <w:rPr>
+          <w:rFonts w:ascii="Times New Roman" w:hAnsi="Times New Roman" w:cs="Times New Roman"/>
+          <w:sz w:val="24"/>
+          <w:szCs w:val="24"/>
+        </w:rPr>
+        <w:t xml:space="preserve">Since WWII, </w:t>
+      </w:r>
+      <w:r>
+        <w:rPr>
+          <w:rFonts w:ascii="Times New Roman" w:hAnsi="Times New Roman" w:cs="Times New Roman"/>
+          <w:sz w:val="24"/>
+          <w:szCs w:val="24"/>
+        </w:rPr>
+        <w:t xml:space="preserve">no unrecognized state has </w:t>
+      </w:r>
+      <w:r>
+        <w:rPr>
+          <w:rFonts w:ascii="Times New Roman" w:hAnsi="Times New Roman" w:cs="Times New Roman"/>
+          <w:sz w:val="24"/>
+          <w:szCs w:val="24"/>
+        </w:rPr>
+        <w:t xml:space="preserve">ever gained recognition from the home state when the home state was not forced to agree to independence or a referendum as part of a military settlement. However, some hope for the prospects of negotiated recognition is offered by the case of Kosovo, where the home state of Serbia continues to refuse recognition but has moved to normalize relations with Kosovo. </w:t>
+      </w:r>
+    </w:p>
+    <w:p>
+      <w:pPr>
+        <w:spacing w:line="360" w:lineRule="auto"/>
+        <w:ind w:firstLine="720"/>
+        <w:rPr>
+          <w:rFonts w:ascii="Times New Roman" w:hAnsi="Times New Roman" w:cs="Times New Roman"/>
+          <w:sz w:val="24"/>
+          <w:szCs w:val="24"/>
+        </w:rPr>
+      </w:pPr>
+      <w:r>
+        <w:rPr>
+          <w:rFonts w:ascii="Times New Roman" w:hAnsi="Times New Roman" w:cs="Times New Roman"/>
+          <w:sz w:val="24"/>
+          <w:szCs w:val="24"/>
+        </w:rPr>
+        <w:lastRenderedPageBreak/>
+        <w:t xml:space="preserve">Kosovo is an unusual case in that the preferences we generally ascribe to the international community are reversed – in this case most of the international community – particular the U.S. and its NATO allies – have strongly supported </w:t>
+      </w:r>
+      <w:r>
+        <w:rPr>
+          <w:rFonts w:ascii="Times New Roman" w:hAnsi="Times New Roman" w:cs="Times New Roman"/>
+          <w:sz w:val="24"/>
+          <w:szCs w:val="24"/>
+        </w:rPr>
+        <w:t>Kosovo’s push for independence.</w:t>
+      </w:r>
+      <w:r>
+        <w:rPr>
+          <w:rFonts w:ascii="Times New Roman" w:hAnsi="Times New Roman" w:cs="Times New Roman"/>
+          <w:sz w:val="24"/>
+          <w:szCs w:val="24"/>
+        </w:rPr>
+        <w:t xml:space="preserve"> The international community has taken the unusual position of supporting independence for a seceding entity primarily because of the genocide perpetrated by Serbian forces during Kosovo’s war for independence. Because the United States and European Union both support Kosovo’s independence, Serbia has been under tremendous pressure to either grant recognition or at least engage with Kosovo diplomatically. The steps that Serbia has taken in this direction suggest that international pressure is capable of coercing the home state effectively toward something resembling recognition. </w:t>
+      </w:r>
+    </w:p>
+    <w:p>
+      <w:pPr>
+        <w:spacing w:line="360" w:lineRule="auto"/>
+        <w:rPr>
+          <w:rFonts w:ascii="Times New Roman" w:hAnsi="Times New Roman" w:cs="Times New Roman"/>
+          <w:b/>
+          <w:sz w:val="24"/>
+          <w:szCs w:val="24"/>
+        </w:rPr>
+      </w:pPr>
+      <w:r>
+        <w:rPr>
+          <w:rFonts w:ascii="Times New Roman" w:hAnsi="Times New Roman" w:cs="Times New Roman"/>
+          <w:b/>
+          <w:sz w:val="24"/>
+          <w:szCs w:val="24"/>
+        </w:rPr>
+        <w:t xml:space="preserve">Policy Implications: Options </w:t>
+      </w:r>
+      <w:r>
+        <w:rPr>
+          <w:rFonts w:ascii="Times New Roman" w:hAnsi="Times New Roman" w:cs="Times New Roman"/>
+          <w:b/>
+          <w:sz w:val="24"/>
+          <w:szCs w:val="24"/>
+        </w:rPr>
+        <w:t>for The International Community</w:t>
+      </w:r>
+    </w:p>
+    <w:p>
+      <w:pPr>
+        <w:spacing w:line="360" w:lineRule="auto"/>
+        <w:ind w:firstLine="720"/>
+        <w:rPr>
+          <w:rFonts w:ascii="Times New Roman" w:hAnsi="Times New Roman" w:cs="Times New Roman"/>
+          <w:sz w:val="24"/>
+          <w:szCs w:val="24"/>
+        </w:rPr>
+      </w:pPr>
+      <w:r>
+        <w:rPr>
+          <w:rFonts w:ascii="Times New Roman" w:hAnsi="Times New Roman" w:cs="Times New Roman"/>
+          <w:sz w:val="24"/>
+          <w:szCs w:val="24"/>
+        </w:rPr>
+        <w:t xml:space="preserve"> In general, the international community has preferences for reunification over independence, for resolution over the status quo, and for peace instead of war</w:t>
+      </w:r>
+      <w:r>
+        <w:rPr>
+          <w:rFonts w:ascii="Times New Roman" w:hAnsi="Times New Roman" w:cs="Times New Roman"/>
+          <w:sz w:val="24"/>
+          <w:szCs w:val="24"/>
+        </w:rPr>
+        <w:t xml:space="preserve">.  In this section we consider </w:t>
+      </w:r>
+      <w:r>
+        <w:rPr>
+          <w:rFonts w:ascii="Times New Roman" w:hAnsi="Times New Roman" w:cs="Times New Roman"/>
+          <w:sz w:val="24"/>
+          <w:szCs w:val="24"/>
+        </w:rPr>
+        <w:t>four means through which the international community might pursue these ends: sanctions against the secessionist region, direct incentives provided to the secessionists in exchange for ceding, enforcement of concessions offered by the home state, and direct coercion of the patron.</w:t>
+      </w:r>
+    </w:p>
+    <w:p>
+      <w:pPr>
+        <w:spacing w:line="360" w:lineRule="auto"/>
+        <w:rPr>
+          <w:rFonts w:ascii="Times New Roman" w:hAnsi="Times New Roman" w:cs="Times New Roman"/>
+          <w:sz w:val="24"/>
+          <w:szCs w:val="24"/>
+        </w:rPr>
+      </w:pPr>
+      <w:r>
+        <w:rPr>
+          <w:rFonts w:ascii="Times New Roman" w:hAnsi="Times New Roman" w:cs="Times New Roman"/>
+          <w:sz w:val="24"/>
+          <w:szCs w:val="24"/>
+        </w:rPr>
+        <w:tab/>
       </w:r>
       <w:commentRangeStart w:id="1"/>
       <w:r>
@@ -6003,7 +7948,87 @@
           <w:sz w:val="24"/>
           <w:szCs w:val="24"/>
         </w:rPr>
-        <w:t>In all four cases, the observed outcomes seem to match the model well: the payoffs to the secessionist elite from ceding have been low, and the payoffs to the central government high.</w:t>
+        <w:t>The intended effect of sanctions is to make the status quo less appealing vis</w:t>
+      </w:r>
+      <w:r>
+        <w:rPr>
+          <w:rFonts w:ascii="Times New Roman" w:hAnsi="Times New Roman" w:cs="Times New Roman"/>
+          <w:sz w:val="24"/>
+          <w:szCs w:val="24"/>
+        </w:rPr>
+        <w:t>-a-</w:t>
+      </w:r>
+      <w:r>
+        <w:rPr>
+          <w:rFonts w:ascii="Times New Roman" w:hAnsi="Times New Roman" w:cs="Times New Roman"/>
+          <w:sz w:val="24"/>
+          <w:szCs w:val="24"/>
+        </w:rPr>
+        <w:t xml:space="preserve">vis ceding. </w:t>
+      </w:r>
+      <w:proofErr w:type="gramStart"/>
+      <w:r>
+        <w:rPr>
+          <w:rFonts w:ascii="Times New Roman" w:hAnsi="Times New Roman" w:cs="Times New Roman"/>
+          <w:sz w:val="24"/>
+          <w:szCs w:val="24"/>
+        </w:rPr>
+        <w:t>However</w:t>
+      </w:r>
+      <w:proofErr w:type="gramEnd"/>
+      <w:r>
+        <w:rPr>
+          <w:rFonts w:ascii="Times New Roman" w:hAnsi="Times New Roman" w:cs="Times New Roman"/>
+          <w:sz w:val="24"/>
+          <w:szCs w:val="24"/>
+        </w:rPr>
+        <w:t xml:space="preserve"> any sanctions that increase the secessionists' hostility toward reunification will also increase the range of conditions under which war will be chosen.  Sanctions can have this effect if they reduce the secessionists' quality of life under the status quo and reduce the quality of the deal secessionists expect to get if they opt for negotiated resettlement. As the peaceful options become worse, war becomes relatively more attractive.</w:t>
+      </w:r>
+    </w:p>
+    <w:p>
+      <w:pPr>
+        <w:spacing w:line="360" w:lineRule="auto"/>
+        <w:ind w:firstLine="720"/>
+        <w:rPr>
+          <w:rFonts w:ascii="Times New Roman" w:hAnsi="Times New Roman" w:cs="Times New Roman"/>
+          <w:sz w:val="24"/>
+          <w:szCs w:val="24"/>
+        </w:rPr>
+      </w:pPr>
+      <w:r>
+        <w:rPr>
+          <w:rFonts w:ascii="Times New Roman" w:hAnsi="Times New Roman" w:cs="Times New Roman"/>
+          <w:sz w:val="24"/>
+          <w:szCs w:val="24"/>
+        </w:rPr>
+        <w:t xml:space="preserve">Compounding this, sanctions that reduce the secessionists' military capabilities (and thus reduce the secessionists' expected payoffs from war) also have the effect of making military </w:t>
+      </w:r>
+      <w:proofErr w:type="spellStart"/>
+      <w:r>
+        <w:rPr>
+          <w:rFonts w:ascii="Times New Roman" w:hAnsi="Times New Roman" w:cs="Times New Roman"/>
+          <w:sz w:val="24"/>
+          <w:szCs w:val="24"/>
+        </w:rPr>
+        <w:t>reconquest</w:t>
+      </w:r>
+      <w:proofErr w:type="spellEnd"/>
+      <w:r>
+        <w:rPr>
+          <w:rFonts w:ascii="Times New Roman" w:hAnsi="Times New Roman" w:cs="Times New Roman"/>
+          <w:sz w:val="24"/>
+          <w:szCs w:val="24"/>
+        </w:rPr>
+        <w:t xml:space="preserve"> easier for the home state, making it more likely that the home state will attack. In either case, the range of conditions under which war will be initiated becomes broader.</w:t>
+      </w:r>
+      <w:r>
+        <w:rPr>
+          <w:rStyle w:val="EndnoteReference"/>
+          <w:rFonts w:ascii="Times New Roman" w:hAnsi="Times New Roman" w:cs="Times New Roman"/>
+          <w:sz w:val="24"/>
+          <w:szCs w:val="24"/>
+        </w:rPr>
+        <w:endnoteReference w:id="8"/>
       </w:r>
       <w:commentRangeEnd w:id="1"/>
       <w:r>
@@ -6016,6 +8041,287 @@
     <w:p>
       <w:pPr>
         <w:spacing w:line="360" w:lineRule="auto"/>
+        <w:ind w:firstLine="720"/>
+        <w:rPr>
+          <w:rFonts w:ascii="Times New Roman" w:hAnsi="Times New Roman" w:cs="Times New Roman"/>
+          <w:sz w:val="24"/>
+          <w:szCs w:val="24"/>
+        </w:rPr>
+      </w:pPr>
+      <w:r>
+        <w:rPr>
+          <w:rFonts w:ascii="Times New Roman" w:hAnsi="Times New Roman" w:cs="Times New Roman"/>
+          <w:sz w:val="24"/>
+          <w:szCs w:val="24"/>
+        </w:rPr>
+        <w:t xml:space="preserve">If, instead of sanctions, the international community tries to coerce the patron into withdrawing support, it has much the same effect as sanctions. The removal of patron support </w:t>
+      </w:r>
+      <w:r>
+        <w:rPr>
+          <w:rFonts w:ascii="Times New Roman" w:hAnsi="Times New Roman" w:cs="Times New Roman"/>
+          <w:sz w:val="24"/>
+          <w:szCs w:val="24"/>
+        </w:rPr>
+        <w:lastRenderedPageBreak/>
+        <w:t>harms the economy, reducing the secessionists’ payoffs from the status quo, and it weakens the secessionist military, increasing the home state’s expecte</w:t>
+      </w:r>
+      <w:bookmarkStart w:id="2" w:name="_GoBack"/>
+      <w:bookmarkEnd w:id="2"/>
+      <w:r>
+        <w:rPr>
+          <w:rFonts w:ascii="Times New Roman" w:hAnsi="Times New Roman" w:cs="Times New Roman"/>
+          <w:sz w:val="24"/>
+          <w:szCs w:val="24"/>
+        </w:rPr>
+        <w:t xml:space="preserve">d payoffs from war. In both cases, war may become more likely.  </w:t>
+      </w:r>
+    </w:p>
+    <w:p>
+      <w:pPr>
+        <w:spacing w:line="360" w:lineRule="auto"/>
+        <w:ind w:firstLine="720"/>
+        <w:rPr>
+          <w:rFonts w:ascii="Times New Roman" w:hAnsi="Times New Roman" w:cs="Times New Roman"/>
+          <w:sz w:val="24"/>
+          <w:szCs w:val="24"/>
+        </w:rPr>
+      </w:pPr>
+      <w:r>
+        <w:rPr>
+          <w:rFonts w:ascii="Times New Roman" w:hAnsi="Times New Roman" w:cs="Times New Roman"/>
+          <w:sz w:val="24"/>
+          <w:szCs w:val="24"/>
+        </w:rPr>
+        <w:t>There is a better way. If the international community tries to promote settlement by supplementing the payoffs from unification, they are able to induce negotiated settlement without simultaneously increasing the risk of war. This can be done either through promises of benefits to the unrecognized state provided directly by the international community, like aid, or by a commitment from the international community to serve as a third-party guarantor of side payments promised by the ceding side. In the case of contingent promises of aid, the calculation is relatively straightforward: 1) the promise of aid must be credibly contingent on negotiated settlement, and 2) the aid offered must be valued more highly than the concessions required to reach an agreement. It is the second condition that is most problematic. Because both sides place such a high value on status (independence vs. reunification), even large amounts of aid are likely to be valued less than the concessions necessary to reach an agreement.</w:t>
+      </w:r>
+    </w:p>
+    <w:p>
+      <w:pPr>
+        <w:spacing w:line="360" w:lineRule="auto"/>
+        <w:ind w:firstLine="720"/>
+        <w:rPr>
+          <w:rFonts w:ascii="Times New Roman" w:hAnsi="Times New Roman" w:cs="Times New Roman"/>
+          <w:sz w:val="24"/>
+          <w:szCs w:val="24"/>
+        </w:rPr>
+      </w:pPr>
+      <w:r>
+        <w:rPr>
+          <w:rFonts w:ascii="Times New Roman" w:hAnsi="Times New Roman" w:cs="Times New Roman"/>
+          <w:sz w:val="24"/>
+          <w:szCs w:val="24"/>
+        </w:rPr>
+        <w:t>Serving as a third-party guarantor of autonomy rights is a way for the international community to potentially overcome problems of indivisibility and commitment and help the parties reach a credibl</w:t>
+      </w:r>
+      <w:r>
+        <w:rPr>
+          <w:rFonts w:ascii="Times New Roman" w:hAnsi="Times New Roman" w:cs="Times New Roman"/>
+          <w:sz w:val="24"/>
+          <w:szCs w:val="24"/>
+        </w:rPr>
+        <w:t>e compromise on status (</w:t>
+      </w:r>
+      <w:r>
+        <w:rPr>
+          <w:rFonts w:ascii="Times New Roman" w:hAnsi="Times New Roman" w:cs="Times New Roman"/>
+          <w:sz w:val="24"/>
+          <w:szCs w:val="24"/>
+        </w:rPr>
+        <w:t>Walter 2002</w:t>
+      </w:r>
+      <w:r>
+        <w:rPr>
+          <w:rFonts w:ascii="Times New Roman" w:hAnsi="Times New Roman" w:cs="Times New Roman"/>
+          <w:sz w:val="24"/>
+          <w:szCs w:val="24"/>
+        </w:rPr>
+        <w:t>).</w:t>
+      </w:r>
+      <w:r>
+        <w:rPr>
+          <w:rFonts w:ascii="Times New Roman" w:hAnsi="Times New Roman" w:cs="Times New Roman"/>
+          <w:sz w:val="24"/>
+          <w:szCs w:val="24"/>
+        </w:rPr>
+        <w:t xml:space="preserve"> However, this strategy is only tenable when the only impediment to settlement is the </w:t>
+      </w:r>
+      <w:proofErr w:type="spellStart"/>
+      <w:r>
+        <w:rPr>
+          <w:rFonts w:ascii="Times New Roman" w:hAnsi="Times New Roman" w:cs="Times New Roman"/>
+          <w:sz w:val="24"/>
+          <w:szCs w:val="24"/>
+        </w:rPr>
+        <w:t>unenforcability</w:t>
+      </w:r>
+      <w:proofErr w:type="spellEnd"/>
+      <w:r>
+        <w:rPr>
+          <w:rFonts w:ascii="Times New Roman" w:hAnsi="Times New Roman" w:cs="Times New Roman"/>
+          <w:sz w:val="24"/>
+          <w:szCs w:val="24"/>
+        </w:rPr>
+        <w:t xml:space="preserve"> of a bargain, and when the international community is credible as an enforcer of that bargain</w:t>
+      </w:r>
+      <w:r>
+        <w:rPr>
+          <w:rFonts w:ascii="Times New Roman" w:hAnsi="Times New Roman" w:cs="Times New Roman"/>
+          <w:sz w:val="24"/>
+          <w:szCs w:val="24"/>
+        </w:rPr>
+        <w:t>.</w:t>
+      </w:r>
+      <w:r>
+        <w:rPr>
+          <w:rStyle w:val="FootnoteReference"/>
+          <w:rFonts w:ascii="Times New Roman" w:hAnsi="Times New Roman" w:cs="Times New Roman"/>
+          <w:sz w:val="24"/>
+          <w:szCs w:val="24"/>
+        </w:rPr>
+        <w:footnoteReference w:id="1"/>
+      </w:r>
+    </w:p>
+    <w:p>
+      <w:pPr>
+        <w:spacing w:line="360" w:lineRule="auto"/>
+        <w:ind w:firstLine="720"/>
+        <w:rPr>
+          <w:rFonts w:ascii="Times New Roman" w:hAnsi="Times New Roman" w:cs="Times New Roman"/>
+          <w:sz w:val="24"/>
+          <w:szCs w:val="24"/>
+        </w:rPr>
+      </w:pPr>
+      <w:r>
+        <w:rPr>
+          <w:rFonts w:ascii="Times New Roman" w:hAnsi="Times New Roman" w:cs="Times New Roman"/>
+          <w:sz w:val="24"/>
+          <w:szCs w:val="24"/>
+        </w:rPr>
+        <w:t xml:space="preserve">In Southern Sudan, the international community invested substantial resources to help negotiate a settlement and to ensure that the Sudanese government both allowed the promised a referendum and respected its results. While the international community acted in Southern Sudan to enforce independence, not autonomy, it has shown itself capable of enforcing difficult concessions by the home state government. This bodes well for the future credibility of the international community as a third-party enforcer.  However, the role of the international community in enforcing other past agreements might give secessionists pause. For example, a referendum on independence in Western Sahara, which the UN ruled to be necessary more than </w:t>
+      </w:r>
+      <w:r>
+        <w:rPr>
+          <w:rFonts w:ascii="Times New Roman" w:hAnsi="Times New Roman" w:cs="Times New Roman"/>
+          <w:sz w:val="24"/>
+          <w:szCs w:val="24"/>
+        </w:rPr>
+        <w:lastRenderedPageBreak/>
+        <w:t xml:space="preserve">thirty years ago, has never come to </w:t>
+      </w:r>
+      <w:r>
+        <w:rPr>
+          <w:rFonts w:ascii="Times New Roman" w:hAnsi="Times New Roman" w:cs="Times New Roman"/>
+          <w:sz w:val="24"/>
+          <w:szCs w:val="24"/>
+        </w:rPr>
+        <w:t>pass.</w:t>
+      </w:r>
+      <w:r>
+        <w:rPr>
+          <w:rStyle w:val="EndnoteReference"/>
+          <w:rFonts w:ascii="Times New Roman" w:hAnsi="Times New Roman" w:cs="Times New Roman"/>
+          <w:sz w:val="24"/>
+          <w:szCs w:val="24"/>
+        </w:rPr>
+        <w:endnoteReference w:id="9"/>
+      </w:r>
+      <w:r>
+        <w:rPr>
+          <w:rFonts w:ascii="Times New Roman" w:hAnsi="Times New Roman" w:cs="Times New Roman"/>
+          <w:sz w:val="24"/>
+          <w:szCs w:val="24"/>
+        </w:rPr>
+        <w:t xml:space="preserve">  Nonetheless, it is possible for the international community to invest resources to enforce agreements, allowing for negotiated settlements that would otherwise be impossible to reach.</w:t>
+      </w:r>
+    </w:p>
+    <w:p>
+      <w:pPr>
+        <w:spacing w:line="360" w:lineRule="auto"/>
+        <w:ind w:firstLine="720"/>
+        <w:rPr>
+          <w:rFonts w:ascii="Times New Roman" w:hAnsi="Times New Roman" w:cs="Times New Roman"/>
+          <w:sz w:val="24"/>
+          <w:szCs w:val="24"/>
+        </w:rPr>
+      </w:pPr>
+      <w:r>
+        <w:rPr>
+          <w:rFonts w:ascii="Times New Roman" w:hAnsi="Times New Roman" w:cs="Times New Roman"/>
+          <w:sz w:val="24"/>
+          <w:szCs w:val="24"/>
+        </w:rPr>
+        <w:t xml:space="preserve">To show that it is possible for the international community to enforce the terms of negotiated agreements at a reasonable cost is not sufficient to imply that such an outcome is likely. The political will necessary to achieve success in Southern Sudan was motivated largely by the magnitude of the atrocities that accompanied the war of secession, and enforcement was made credible, in part, due to the weakness of Sudan relative to the international community. </w:t>
+      </w:r>
+    </w:p>
+    <w:p>
+      <w:pPr>
+        <w:spacing w:line="360" w:lineRule="auto"/>
+        <w:ind w:firstLine="720"/>
+        <w:rPr>
+          <w:rFonts w:ascii="Times New Roman" w:hAnsi="Times New Roman" w:cs="Times New Roman"/>
+          <w:sz w:val="24"/>
+          <w:szCs w:val="24"/>
+        </w:rPr>
+      </w:pPr>
+      <w:commentRangeStart w:id="3"/>
+      <w:r>
+        <w:rPr>
+          <w:rFonts w:ascii="Times New Roman" w:hAnsi="Times New Roman" w:cs="Times New Roman"/>
+          <w:sz w:val="24"/>
+          <w:szCs w:val="24"/>
+        </w:rPr>
+        <w:t>It is also possible for the international community to affect the payoffs of the patron through interactions in other games outside of our model. Such actions would manifest themselves within the model as reductions in the patron's willingness to pay to sustain the status quo. If the patron is unwilling to pay to sustain the status quo, the war payoffs and status quo payoffs of the secessionists will decline over time, eventually leading to either war or negotiated settlement. Under these conditions, the within-game costs to the international community of inducing negotiated reunification also fall.</w:t>
+      </w:r>
+      <w:commentRangeEnd w:id="3"/>
+      <w:r>
+        <w:rPr>
+          <w:rStyle w:val="CommentReference"/>
+        </w:rPr>
+        <w:commentReference w:id="3"/>
+      </w:r>
+    </w:p>
+    <w:p>
+      <w:pPr>
+        <w:spacing w:line="360" w:lineRule="auto"/>
+        <w:ind w:firstLine="720"/>
+        <w:rPr>
+          <w:rFonts w:ascii="Times New Roman" w:hAnsi="Times New Roman" w:cs="Times New Roman"/>
+          <w:sz w:val="24"/>
+          <w:szCs w:val="24"/>
+        </w:rPr>
+      </w:pPr>
+      <w:r>
+        <w:rPr>
+          <w:rFonts w:ascii="Times New Roman" w:hAnsi="Times New Roman" w:cs="Times New Roman"/>
+          <w:sz w:val="24"/>
+          <w:szCs w:val="24"/>
+        </w:rPr>
+        <w:t>In this section we have argued that successful intervention by the international community is possible. The key, however, is motivation: the international community is capable of inducing peaceful settlement when it is willing to invest the resources necessary. However, strong preferences of secessionists against reunification and the opposing intervention of the patron make the costs of such interventions prohibitively high in most cases.  Unrecognized statehood is a stable equilibrium because the international community is unwilling to invest sufficient resources to outspend the patron and induce its preferred outcome.</w:t>
+      </w:r>
+    </w:p>
+    <w:p>
+      <w:pPr>
+        <w:spacing w:line="360" w:lineRule="auto"/>
+        <w:rPr>
+          <w:rFonts w:ascii="Times New Roman" w:hAnsi="Times New Roman" w:cs="Times New Roman"/>
+          <w:b/>
+          <w:sz w:val="24"/>
+          <w:szCs w:val="24"/>
+        </w:rPr>
+      </w:pPr>
+      <w:r>
+        <w:rPr>
+          <w:rFonts w:ascii="Times New Roman" w:hAnsi="Times New Roman" w:cs="Times New Roman"/>
+          <w:b/>
+          <w:sz w:val="24"/>
+          <w:szCs w:val="24"/>
+        </w:rPr>
+        <w:t>The Crisis in Nagorno-Karabakh</w:t>
+      </w:r>
+    </w:p>
+    <w:p>
+      <w:pPr>
+        <w:spacing w:line="360" w:lineRule="auto"/>
         <w:rPr>
           <w:rFonts w:ascii="Times New Roman" w:hAnsi="Times New Roman" w:cs="Times New Roman"/>
           <w:sz w:val="24"/>
@@ -6029,46 +8335,134 @@
           <w:szCs w:val="24"/>
         </w:rPr>
         <w:tab/>
-      </w:r>
-      <w:r>
-        <w:rPr>
-          <w:rFonts w:ascii="Times New Roman" w:hAnsi="Times New Roman" w:cs="Times New Roman"/>
-          <w:sz w:val="24"/>
-          <w:szCs w:val="24"/>
-        </w:rPr>
-        <w:t>In Ajara, where the level of patron (Russian) support was quite low, the choice facing the secessionist elite was between agreeing to reunify with Georgia or facing military defeat. In Bouganville, which separated from Papua New Guinea, secessionists lacked not only a patron, but also a clear preference for secession -- demands for secession had emerged only late in a struggle that began as an effort to stop a mining operation</w:t>
-      </w:r>
-      <w:r>
-        <w:rPr>
-          <w:rFonts w:ascii="Times New Roman" w:hAnsi="Times New Roman" w:cs="Times New Roman"/>
-          <w:sz w:val="24"/>
-          <w:szCs w:val="24"/>
-        </w:rPr>
-        <w:t xml:space="preserve"> (</w:t>
-      </w:r>
-      <w:r>
-        <w:rPr>
-          <w:rFonts w:ascii="Times New Roman" w:hAnsi="Times New Roman" w:cs="Times New Roman"/>
-          <w:sz w:val="24"/>
-          <w:szCs w:val="24"/>
-        </w:rPr>
-        <w:t>Ghai and Regan 2006</w:t>
-      </w:r>
-      <w:r>
-        <w:rPr>
-          <w:rFonts w:ascii="Times New Roman" w:hAnsi="Times New Roman" w:cs="Times New Roman"/>
-          <w:sz w:val="24"/>
-          <w:szCs w:val="24"/>
-        </w:rPr>
-        <w:t>).</w:t>
-      </w:r>
-      <w:r>
-        <w:rPr>
-          <w:rFonts w:ascii="Times New Roman" w:hAnsi="Times New Roman" w:cs="Times New Roman"/>
-          <w:sz w:val="24"/>
-          <w:szCs w:val="24"/>
-        </w:rPr>
-        <w:t xml:space="preserve">  Here the </w:t>
+        <w:t xml:space="preserve">As of July 2017, the unrecognized state at greatest risk of violence is </w:t>
+      </w:r>
+      <w:proofErr w:type="spellStart"/>
+      <w:r>
+        <w:rPr>
+          <w:rFonts w:ascii="Times New Roman" w:hAnsi="Times New Roman" w:cs="Times New Roman"/>
+          <w:sz w:val="24"/>
+          <w:szCs w:val="24"/>
+        </w:rPr>
+        <w:t>Ngorno-Karabahk</w:t>
+      </w:r>
+      <w:proofErr w:type="spellEnd"/>
+      <w:r>
+        <w:rPr>
+          <w:rFonts w:ascii="Times New Roman" w:hAnsi="Times New Roman" w:cs="Times New Roman"/>
+          <w:sz w:val="24"/>
+          <w:szCs w:val="24"/>
+        </w:rPr>
+        <w:t xml:space="preserve">.  </w:t>
+      </w:r>
+      <w:r>
+        <w:rPr>
+          <w:rFonts w:ascii="Times New Roman" w:hAnsi="Times New Roman" w:cs="Times New Roman"/>
+          <w:sz w:val="24"/>
+          <w:szCs w:val="24"/>
+        </w:rPr>
+        <w:t>What insights does our model offer there?</w:t>
+      </w:r>
+    </w:p>
+    <w:p>
+      <w:pPr>
+        <w:spacing w:line="360" w:lineRule="auto"/>
+        <w:ind w:firstLine="720"/>
+        <w:rPr>
+          <w:rFonts w:ascii="Times New Roman" w:hAnsi="Times New Roman" w:cs="Times New Roman"/>
+          <w:sz w:val="24"/>
+          <w:szCs w:val="24"/>
+        </w:rPr>
+      </w:pPr>
+      <w:r>
+        <w:rPr>
+          <w:rFonts w:ascii="Times New Roman" w:hAnsi="Times New Roman" w:cs="Times New Roman"/>
+          <w:sz w:val="24"/>
+          <w:szCs w:val="24"/>
+        </w:rPr>
+        <w:t xml:space="preserve">In April 2016, violence flared up at the border between </w:t>
+      </w:r>
+      <w:proofErr w:type="spellStart"/>
+      <w:r>
+        <w:rPr>
+          <w:rFonts w:ascii="Times New Roman" w:hAnsi="Times New Roman" w:cs="Times New Roman"/>
+          <w:sz w:val="24"/>
+          <w:szCs w:val="24"/>
+        </w:rPr>
+        <w:t>Karabakh</w:t>
+      </w:r>
+      <w:proofErr w:type="spellEnd"/>
+      <w:r>
+        <w:rPr>
+          <w:rFonts w:ascii="Times New Roman" w:hAnsi="Times New Roman" w:cs="Times New Roman"/>
+          <w:sz w:val="24"/>
+          <w:szCs w:val="24"/>
+        </w:rPr>
+        <w:t xml:space="preserve"> and the home state of Azerba</w:t>
+      </w:r>
+      <w:r>
+        <w:rPr>
+          <w:rFonts w:ascii="Times New Roman" w:hAnsi="Times New Roman" w:cs="Times New Roman"/>
+          <w:sz w:val="24"/>
+          <w:szCs w:val="24"/>
+        </w:rPr>
+        <w:t>i</w:t>
+      </w:r>
+      <w:r>
+        <w:rPr>
+          <w:rFonts w:ascii="Times New Roman" w:hAnsi="Times New Roman" w:cs="Times New Roman"/>
+          <w:sz w:val="24"/>
+          <w:szCs w:val="24"/>
+        </w:rPr>
+        <w:t>jan. More than 200 people were killed</w:t>
+      </w:r>
+      <w:r>
+        <w:rPr>
+          <w:rFonts w:ascii="Times New Roman" w:hAnsi="Times New Roman" w:cs="Times New Roman"/>
+          <w:sz w:val="24"/>
+          <w:szCs w:val="24"/>
+        </w:rPr>
+        <w:t xml:space="preserve"> over four days, and s</w:t>
+      </w:r>
+      <w:r>
+        <w:rPr>
+          <w:rFonts w:ascii="Times New Roman" w:hAnsi="Times New Roman" w:cs="Times New Roman"/>
+          <w:sz w:val="24"/>
+          <w:szCs w:val="24"/>
+        </w:rPr>
+        <w:t>poradic viol</w:t>
+      </w:r>
+      <w:r>
+        <w:rPr>
+          <w:rFonts w:ascii="Times New Roman" w:hAnsi="Times New Roman" w:cs="Times New Roman"/>
+          <w:sz w:val="24"/>
+          <w:szCs w:val="24"/>
+        </w:rPr>
+        <w:t xml:space="preserve">ence has continued since. As of </w:t>
+      </w:r>
+      <w:r>
+        <w:rPr>
+          <w:rFonts w:ascii="Times New Roman" w:hAnsi="Times New Roman" w:cs="Times New Roman"/>
+          <w:sz w:val="24"/>
+          <w:szCs w:val="24"/>
+        </w:rPr>
+        <w:t>June 2017</w:t>
+      </w:r>
+      <w:r>
+        <w:rPr>
+          <w:rFonts w:ascii="Times New Roman" w:hAnsi="Times New Roman" w:cs="Times New Roman"/>
+          <w:sz w:val="24"/>
+          <w:szCs w:val="24"/>
+        </w:rPr>
+        <w:t>,</w:t>
+      </w:r>
+      <w:r>
+        <w:rPr>
+          <w:rFonts w:ascii="Times New Roman" w:hAnsi="Times New Roman" w:cs="Times New Roman"/>
+          <w:sz w:val="24"/>
+          <w:szCs w:val="24"/>
+        </w:rPr>
+        <w:t xml:space="preserve"> the International Crisis Group (ICC) deemed the risk of war to </w:t>
       </w:r>
       <w:r>
         <w:rPr>
@@ -6077,7 +8471,81 @@
           <w:szCs w:val="24"/>
         </w:rPr>
         <w:lastRenderedPageBreak/>
-        <w:t>value of status to the secessionists was actually quite low, and they were willing to surrender it in exchange for relatively small side payments.</w:t>
+        <w:t>be greater than at any</w:t>
+      </w:r>
+      <w:r>
+        <w:rPr>
+          <w:rFonts w:ascii="Times New Roman" w:hAnsi="Times New Roman" w:cs="Times New Roman"/>
+          <w:sz w:val="24"/>
+          <w:szCs w:val="24"/>
+        </w:rPr>
+        <w:t xml:space="preserve"> time since the 1994 ceasefire (</w:t>
+      </w:r>
+      <w:commentRangeStart w:id="4"/>
+      <w:r>
+        <w:rPr>
+          <w:rFonts w:ascii="Times New Roman" w:hAnsi="Times New Roman" w:cs="Times New Roman"/>
+          <w:sz w:val="24"/>
+          <w:szCs w:val="24"/>
+        </w:rPr>
+        <w:t>ICC 2017</w:t>
+      </w:r>
+      <w:commentRangeEnd w:id="4"/>
+      <w:r>
+        <w:rPr>
+          <w:rStyle w:val="CommentReference"/>
+        </w:rPr>
+        <w:commentReference w:id="4"/>
+      </w:r>
+      <w:r>
+        <w:rPr>
+          <w:rFonts w:ascii="Times New Roman" w:hAnsi="Times New Roman" w:cs="Times New Roman"/>
+          <w:sz w:val="24"/>
+          <w:szCs w:val="24"/>
+        </w:rPr>
+        <w:t>)</w:t>
+      </w:r>
+      <w:r>
+        <w:rPr>
+          <w:rFonts w:ascii="Times New Roman" w:hAnsi="Times New Roman" w:cs="Times New Roman"/>
+          <w:sz w:val="24"/>
+          <w:szCs w:val="24"/>
+        </w:rPr>
+        <w:t xml:space="preserve">; any such war would likely involve </w:t>
+      </w:r>
+      <w:proofErr w:type="spellStart"/>
+      <w:r>
+        <w:rPr>
+          <w:rFonts w:ascii="Times New Roman" w:hAnsi="Times New Roman" w:cs="Times New Roman"/>
+          <w:sz w:val="24"/>
+          <w:szCs w:val="24"/>
+        </w:rPr>
+        <w:t>Karabakh’s</w:t>
+      </w:r>
+      <w:proofErr w:type="spellEnd"/>
+      <w:r>
+        <w:rPr>
+          <w:rFonts w:ascii="Times New Roman" w:hAnsi="Times New Roman" w:cs="Times New Roman"/>
+          <w:sz w:val="24"/>
+          <w:szCs w:val="24"/>
+        </w:rPr>
+        <w:t xml:space="preserve"> patron, Armenia</w:t>
+      </w:r>
+      <w:r>
+        <w:rPr>
+          <w:rFonts w:ascii="Times New Roman" w:hAnsi="Times New Roman" w:cs="Times New Roman"/>
+          <w:sz w:val="24"/>
+          <w:szCs w:val="24"/>
+        </w:rPr>
+        <w:t>.</w:t>
+      </w:r>
+      <w:r>
+        <w:rPr>
+          <w:rFonts w:ascii="Times New Roman" w:hAnsi="Times New Roman" w:cs="Times New Roman"/>
+          <w:sz w:val="24"/>
+          <w:szCs w:val="24"/>
+        </w:rPr>
+        <w:t xml:space="preserve"> </w:t>
       </w:r>
     </w:p>
     <w:p>
@@ -6090,287 +8558,80 @@
           <w:szCs w:val="24"/>
         </w:rPr>
       </w:pPr>
-      <w:commentRangeStart w:id="2"/>
-      <w:r>
-        <w:rPr>
-          <w:rFonts w:ascii="Times New Roman" w:hAnsi="Times New Roman" w:cs="Times New Roman"/>
-          <w:sz w:val="24"/>
-          <w:szCs w:val="24"/>
-        </w:rPr>
-        <w:t>However, despite past failures, our theory suggests that a sufficiently motivated patron can induce negotiated settlement if it so chooses. The means through which the international community might induce negotiated settlement are discussed in detail in the section on policy implications. It is notable, however, that we do not expect any future cases of peacefully negotiated independence.  While negotiated reunification is the preferred outcome of the international community, and they may be willing spend to achieve it, recognized statehood is generally not the preferred outcome of the patron or the international community. Our analysis suggests that the most likely path to recognized statehood is, and will remain, military defeat of the home state.</w:t>
-      </w:r>
-      <w:commentRangeEnd w:id="2"/>
-      <w:r>
-        <w:rPr>
-          <w:rStyle w:val="CommentReference"/>
-        </w:rPr>
-        <w:commentReference w:id="2"/>
-      </w:r>
-    </w:p>
-    <w:p>
-      <w:pPr>
-        <w:spacing w:line="360" w:lineRule="auto"/>
-        <w:rPr>
-          <w:rFonts w:ascii="Times New Roman" w:hAnsi="Times New Roman" w:cs="Times New Roman"/>
-          <w:sz w:val="24"/>
-          <w:szCs w:val="24"/>
-        </w:rPr>
-      </w:pPr>
-      <w:r>
-        <w:rPr>
-          <w:rFonts w:ascii="Times New Roman" w:hAnsi="Times New Roman" w:cs="Times New Roman"/>
-          <w:sz w:val="24"/>
-          <w:szCs w:val="24"/>
-        </w:rPr>
-        <w:tab/>
-      </w:r>
-      <w:r>
-        <w:rPr>
-          <w:rFonts w:ascii="Times New Roman" w:hAnsi="Times New Roman" w:cs="Times New Roman"/>
-          <w:sz w:val="24"/>
-          <w:szCs w:val="24"/>
-        </w:rPr>
-        <w:t>The difficulty of making credible payments in exchange for status is one clearly demonstrated in the civil war literature</w:t>
-      </w:r>
-      <w:r>
-        <w:rPr>
-          <w:rFonts w:ascii="Times New Roman" w:hAnsi="Times New Roman" w:cs="Times New Roman"/>
-          <w:sz w:val="24"/>
-          <w:szCs w:val="24"/>
-        </w:rPr>
-        <w:t xml:space="preserve"> (</w:t>
-      </w:r>
-      <w:r>
-        <w:rPr>
-          <w:rFonts w:ascii="Times New Roman" w:hAnsi="Times New Roman" w:cs="Times New Roman"/>
-          <w:sz w:val="24"/>
-          <w:szCs w:val="24"/>
-        </w:rPr>
-        <w:t>e.g. Licklider 1995; Walter 1997, 2002; Fearon and Laiti</w:t>
-      </w:r>
-      <w:r>
-        <w:rPr>
-          <w:rFonts w:ascii="Times New Roman" w:hAnsi="Times New Roman" w:cs="Times New Roman"/>
-          <w:sz w:val="24"/>
-          <w:szCs w:val="24"/>
-        </w:rPr>
-        <w:t>n 2007; Doyle and Sambanis 2006).</w:t>
-      </w:r>
-      <w:r>
-        <w:rPr>
-          <w:rFonts w:ascii="Times New Roman" w:hAnsi="Times New Roman" w:cs="Times New Roman"/>
-          <w:sz w:val="24"/>
-          <w:szCs w:val="24"/>
-        </w:rPr>
-        <w:t xml:space="preserve"> Unrecognized states generally constitute </w:t>
-      </w:r>
-      <w:r>
-        <w:rPr>
-          <w:rFonts w:ascii="Times New Roman" w:hAnsi="Times New Roman" w:cs="Times New Roman"/>
-          <w:sz w:val="24"/>
-          <w:szCs w:val="24"/>
-        </w:rPr>
-        <w:t>“</w:t>
-      </w:r>
-      <w:r>
-        <w:rPr>
-          <w:rFonts w:ascii="Times New Roman" w:hAnsi="Times New Roman" w:cs="Times New Roman"/>
-          <w:sz w:val="24"/>
-          <w:szCs w:val="24"/>
-        </w:rPr>
-        <w:t>sons of the soil</w:t>
-      </w:r>
-      <w:r>
-        <w:rPr>
-          <w:rFonts w:ascii="Times New Roman" w:hAnsi="Times New Roman" w:cs="Times New Roman"/>
-          <w:sz w:val="24"/>
-          <w:szCs w:val="24"/>
-        </w:rPr>
-        <w:t>”</w:t>
-      </w:r>
-      <w:r>
-        <w:rPr>
-          <w:rFonts w:ascii="Times New Roman" w:hAnsi="Times New Roman" w:cs="Times New Roman"/>
-          <w:sz w:val="24"/>
-          <w:szCs w:val="24"/>
-        </w:rPr>
-        <w:t xml:space="preserve"> conflicts in which the central government cannot credibly commit to preserving the local demographic and political dominance of the secessionist elite once the disputed territory reverts to central government control</w:t>
-      </w:r>
-      <w:r>
-        <w:rPr>
-          <w:rFonts w:ascii="Times New Roman" w:hAnsi="Times New Roman" w:cs="Times New Roman"/>
-          <w:sz w:val="24"/>
-          <w:szCs w:val="24"/>
-        </w:rPr>
-        <w:t xml:space="preserve"> (</w:t>
-      </w:r>
-      <w:r>
-        <w:rPr>
-          <w:rFonts w:ascii="Times New Roman" w:hAnsi="Times New Roman" w:cs="Times New Roman"/>
-          <w:sz w:val="24"/>
-          <w:szCs w:val="24"/>
-        </w:rPr>
-        <w:t>Weimer 1978; Fearon 2004</w:t>
-      </w:r>
-      <w:r>
-        <w:rPr>
-          <w:rFonts w:ascii="Times New Roman" w:hAnsi="Times New Roman" w:cs="Times New Roman"/>
-          <w:sz w:val="24"/>
-          <w:szCs w:val="24"/>
-        </w:rPr>
-        <w:t>).</w:t>
-      </w:r>
-      <w:r>
-        <w:rPr>
-          <w:rFonts w:ascii="Times New Roman" w:hAnsi="Times New Roman" w:cs="Times New Roman"/>
-          <w:sz w:val="24"/>
-          <w:szCs w:val="24"/>
-        </w:rPr>
-        <w:t xml:space="preserve">  While the central government might initially grant the secessionist elite a high level of autonomy in exchange for agreeing to reunification, the level of autonomy is likely to decrease over time, perhaps quite quickly.  Reference to the cases of Abkhazia and Gagauzia are informative here.</w:t>
-      </w:r>
-    </w:p>
-    <w:p>
-      <w:pPr>
-        <w:spacing w:line="360" w:lineRule="auto"/>
-        <w:ind w:firstLine="720"/>
-        <w:rPr>
-          <w:rFonts w:ascii="Times New Roman" w:hAnsi="Times New Roman" w:cs="Times New Roman"/>
-          <w:sz w:val="24"/>
-          <w:szCs w:val="24"/>
-        </w:rPr>
-      </w:pPr>
-      <w:commentRangeStart w:id="3"/>
-      <w:r>
-        <w:rPr>
-          <w:rFonts w:ascii="Times New Roman" w:hAnsi="Times New Roman" w:cs="Times New Roman"/>
-          <w:sz w:val="24"/>
-          <w:szCs w:val="24"/>
-        </w:rPr>
-        <w:t>At the time of secession, ethnic Akbhaz made up a minority of the population of Abkhazia</w:t>
-      </w:r>
-      <w:r>
-        <w:rPr>
-          <w:rFonts w:ascii="Times New Roman" w:hAnsi="Times New Roman" w:cs="Times New Roman"/>
-          <w:sz w:val="24"/>
-          <w:szCs w:val="24"/>
-        </w:rPr>
-        <w:t xml:space="preserve"> (</w:t>
-      </w:r>
-      <w:r>
-        <w:rPr>
-          <w:rFonts w:ascii="Times New Roman" w:hAnsi="Times New Roman" w:cs="Times New Roman"/>
-          <w:sz w:val="24"/>
-          <w:szCs w:val="24"/>
-        </w:rPr>
-        <w:t>Cornell 2001; Wooleh 2006</w:t>
-      </w:r>
-      <w:r>
-        <w:rPr>
-          <w:rFonts w:ascii="Times New Roman" w:hAnsi="Times New Roman" w:cs="Times New Roman"/>
-          <w:sz w:val="24"/>
-          <w:szCs w:val="24"/>
-        </w:rPr>
-        <w:t>)</w:t>
-      </w:r>
-      <w:r>
-        <w:rPr>
-          <w:rFonts w:ascii="Times New Roman" w:hAnsi="Times New Roman" w:cs="Times New Roman"/>
-          <w:sz w:val="24"/>
-          <w:szCs w:val="24"/>
-        </w:rPr>
-        <w:t xml:space="preserve"> but after secession they gained </w:t>
-      </w:r>
-      <w:r>
-        <w:rPr>
-          <w:rFonts w:ascii="Times New Roman" w:hAnsi="Times New Roman" w:cs="Times New Roman"/>
-          <w:sz w:val="24"/>
-          <w:szCs w:val="24"/>
-        </w:rPr>
-        <w:t xml:space="preserve">control </w:t>
-      </w:r>
-      <w:r>
-        <w:rPr>
-          <w:rFonts w:ascii="Times New Roman" w:hAnsi="Times New Roman" w:cs="Times New Roman"/>
-          <w:sz w:val="24"/>
-          <w:szCs w:val="24"/>
-        </w:rPr>
-        <w:t xml:space="preserve">of </w:t>
-      </w:r>
-      <w:r>
-        <w:rPr>
-          <w:rFonts w:ascii="Times New Roman" w:hAnsi="Times New Roman" w:cs="Times New Roman"/>
-          <w:sz w:val="24"/>
-          <w:szCs w:val="24"/>
-        </w:rPr>
-        <w:t xml:space="preserve">almost all political posts in the </w:t>
-      </w:r>
-      <w:r>
-        <w:rPr>
-          <w:rFonts w:ascii="Times New Roman" w:hAnsi="Times New Roman" w:cs="Times New Roman"/>
-          <w:i/>
-          <w:sz w:val="24"/>
-          <w:szCs w:val="24"/>
-        </w:rPr>
-        <w:t>de facto</w:t>
-      </w:r>
-      <w:r>
-        <w:rPr>
-          <w:rFonts w:ascii="Times New Roman" w:hAnsi="Times New Roman" w:cs="Times New Roman"/>
-          <w:sz w:val="24"/>
-          <w:szCs w:val="24"/>
-        </w:rPr>
-        <w:t xml:space="preserve"> government of the region. In 2004, the basket of payments offered by the Georgians in exchange for reunification included a provision guaranteeing that ethnic Abkhaz would retain a majority in the regional parliament, even if the return of internally displaced persons (IDPs) once again placed ethnic Abkhaz in a minority demographic position in the region. The promise, however, was not very meaningful.  First, even if the promise were upheld, it would still mean a step back from the total dominance the ethnic Abkhaz currently enjoy in the region.  Second, if Georgian IDPs returned, they may demand and receive a more </w:t>
-      </w:r>
-      <w:r>
-        <w:rPr>
-          <w:rFonts w:ascii="Times New Roman" w:hAnsi="Times New Roman" w:cs="Times New Roman"/>
-          <w:sz w:val="24"/>
-          <w:szCs w:val="24"/>
-        </w:rPr>
-        <w:lastRenderedPageBreak/>
-        <w:t>equitable system of representation.  These concerns are not abstract; this type of reneging has already occurred in cases that did reach settlement.</w:t>
-      </w:r>
-      <w:commentRangeEnd w:id="3"/>
-      <w:r>
-        <w:rPr>
-          <w:rStyle w:val="CommentReference"/>
-        </w:rPr>
-        <w:commentReference w:id="3"/>
-      </w:r>
-    </w:p>
-    <w:p>
-      <w:pPr>
-        <w:spacing w:line="360" w:lineRule="auto"/>
-        <w:rPr>
-          <w:rFonts w:ascii="Times New Roman" w:hAnsi="Times New Roman" w:cs="Times New Roman"/>
-          <w:sz w:val="24"/>
-          <w:szCs w:val="24"/>
-        </w:rPr>
-      </w:pPr>
-      <w:r>
-        <w:rPr>
-          <w:rFonts w:ascii="Times New Roman" w:hAnsi="Times New Roman" w:cs="Times New Roman"/>
-          <w:sz w:val="24"/>
-          <w:szCs w:val="24"/>
-        </w:rPr>
-        <w:tab/>
-      </w:r>
-      <w:r>
-        <w:rPr>
-          <w:rFonts w:ascii="Times New Roman" w:hAnsi="Times New Roman" w:cs="Times New Roman"/>
-          <w:sz w:val="24"/>
-          <w:szCs w:val="24"/>
-        </w:rPr>
-        <w:t>Gagauzia achieved de facto independence at the time of the Soviet Union's collapse, but agreed to rejoin Moldova in 1994 as an autonomous region.  While Gagauzia was granted substantial autonomy under the Moldovan Law on the Special Legal Status of Gagauzia, when the governor of Gagauzia, Dmitrii Croiter, moved to assert these powers in 1999, the Moldovan government balked.  By 2002, Croiter was forced to resign, effectively deposed by the Moldovan government.  The Moldovan government jailed a number of other Gagauz politicians, and while Gagauz autonomy was enshrined in the Moldovan constitution in 2003, the de facto level of autonomy has been limited by continued central government meddling in less-than-free regional elections.</w:t>
-      </w:r>
-      <w:r>
-        <w:rPr>
-          <w:rStyle w:val="EndnoteReference"/>
-          <w:rFonts w:ascii="Times New Roman" w:hAnsi="Times New Roman" w:cs="Times New Roman"/>
-          <w:sz w:val="24"/>
-          <w:szCs w:val="24"/>
-        </w:rPr>
-        <w:endnoteReference w:id="6"/>
+      <w:r>
+        <w:rPr>
+          <w:rFonts w:ascii="Times New Roman" w:hAnsi="Times New Roman" w:cs="Times New Roman"/>
+          <w:sz w:val="24"/>
+          <w:szCs w:val="24"/>
+        </w:rPr>
+        <w:t xml:space="preserve">Given the military strength of </w:t>
+      </w:r>
+      <w:r>
+        <w:rPr>
+          <w:rFonts w:ascii="Times New Roman" w:hAnsi="Times New Roman" w:cs="Times New Roman"/>
+          <w:sz w:val="24"/>
+          <w:szCs w:val="24"/>
+        </w:rPr>
+        <w:t>Azerbaijan and Armenia</w:t>
+      </w:r>
+      <w:r>
+        <w:rPr>
+          <w:rFonts w:ascii="Times New Roman" w:hAnsi="Times New Roman" w:cs="Times New Roman"/>
+          <w:sz w:val="24"/>
+          <w:szCs w:val="24"/>
+        </w:rPr>
+        <w:t>, the task of enforcing any potential negotiated agreement</w:t>
+      </w:r>
+      <w:r>
+        <w:rPr>
+          <w:rFonts w:ascii="Times New Roman" w:hAnsi="Times New Roman" w:cs="Times New Roman"/>
+          <w:sz w:val="24"/>
+          <w:szCs w:val="24"/>
+        </w:rPr>
+        <w:t xml:space="preserve"> between </w:t>
+      </w:r>
+      <w:proofErr w:type="spellStart"/>
+      <w:r>
+        <w:rPr>
+          <w:rFonts w:ascii="Times New Roman" w:hAnsi="Times New Roman" w:cs="Times New Roman"/>
+          <w:sz w:val="24"/>
+          <w:szCs w:val="24"/>
+        </w:rPr>
+        <w:t>Karabakh</w:t>
+      </w:r>
+      <w:proofErr w:type="spellEnd"/>
+      <w:r>
+        <w:rPr>
+          <w:rFonts w:ascii="Times New Roman" w:hAnsi="Times New Roman" w:cs="Times New Roman"/>
+          <w:sz w:val="24"/>
+          <w:szCs w:val="24"/>
+        </w:rPr>
+        <w:t xml:space="preserve"> and Azerbaijan</w:t>
+      </w:r>
+      <w:r>
+        <w:rPr>
+          <w:rFonts w:ascii="Times New Roman" w:hAnsi="Times New Roman" w:cs="Times New Roman"/>
+          <w:sz w:val="24"/>
+          <w:szCs w:val="24"/>
+        </w:rPr>
+        <w:t xml:space="preserve"> is likely to be substantially more difficult for the international community than it was in South Sudan. </w:t>
+      </w:r>
+      <w:r>
+        <w:rPr>
+          <w:rFonts w:ascii="Times New Roman" w:hAnsi="Times New Roman" w:cs="Times New Roman"/>
+          <w:sz w:val="24"/>
+          <w:szCs w:val="24"/>
+        </w:rPr>
+        <w:t>Simply threatening to cut off foreign aid is unlikely to force either side to adhere to any agreement it sees an advantage in breaking.</w:t>
+      </w:r>
+      <w:r>
+        <w:rPr>
+          <w:rStyle w:val="FootnoteReference"/>
+          <w:rFonts w:ascii="Times New Roman" w:hAnsi="Times New Roman" w:cs="Times New Roman"/>
+          <w:sz w:val="24"/>
+          <w:szCs w:val="24"/>
+        </w:rPr>
+        <w:footnoteReference w:id="2"/>
       </w:r>
       <w:r>
         <w:rPr>
@@ -6380,955 +8641,7 @@
         </w:rPr>
         <w:t xml:space="preserve"> </w:t>
       </w:r>
-      <w:r>
-        <w:rPr>
-          <w:rFonts w:ascii="Times New Roman" w:hAnsi="Times New Roman" w:cs="Times New Roman"/>
-          <w:sz w:val="24"/>
-          <w:szCs w:val="24"/>
-        </w:rPr>
-        <w:t xml:space="preserve"> The payoffs to Gagauzia for ceding have turned out to be quite low, and a similar fate can rationally be expected by other unrecognized states who choose to cede.</w:t>
-      </w:r>
-      <w:r>
-        <w:rPr>
-          <w:rStyle w:val="EndnoteReference"/>
-          <w:rFonts w:ascii="Times New Roman" w:hAnsi="Times New Roman" w:cs="Times New Roman"/>
-          <w:sz w:val="24"/>
-          <w:szCs w:val="24"/>
-        </w:rPr>
-        <w:endnoteReference w:id="7"/>
-      </w:r>
-    </w:p>
-    <w:p>
-      <w:pPr>
-        <w:spacing w:line="360" w:lineRule="auto"/>
-        <w:rPr>
-          <w:rFonts w:ascii="Times New Roman" w:hAnsi="Times New Roman" w:cs="Times New Roman"/>
-          <w:i/>
-          <w:sz w:val="24"/>
-          <w:szCs w:val="24"/>
-        </w:rPr>
-      </w:pPr>
-      <w:r>
-        <w:rPr>
-          <w:rFonts w:ascii="Times New Roman" w:hAnsi="Times New Roman" w:cs="Times New Roman"/>
-          <w:i/>
-          <w:sz w:val="24"/>
-          <w:szCs w:val="24"/>
-        </w:rPr>
-        <w:t>Recognition vi</w:t>
-      </w:r>
-      <w:r>
-        <w:rPr>
-          <w:rFonts w:ascii="Times New Roman" w:hAnsi="Times New Roman" w:cs="Times New Roman"/>
-          <w:i/>
-          <w:sz w:val="24"/>
-          <w:szCs w:val="24"/>
-        </w:rPr>
-        <w:t>a Secessionist Military Victory</w:t>
-      </w:r>
-    </w:p>
-    <w:p>
-      <w:pPr>
-        <w:spacing w:line="360" w:lineRule="auto"/>
-        <w:ind w:firstLine="720"/>
-        <w:rPr>
-          <w:rFonts w:ascii="Times New Roman" w:hAnsi="Times New Roman" w:cs="Times New Roman"/>
-          <w:sz w:val="24"/>
-          <w:szCs w:val="24"/>
-        </w:rPr>
-      </w:pPr>
-      <w:r>
-        <w:rPr>
-          <w:rFonts w:ascii="Times New Roman" w:hAnsi="Times New Roman" w:cs="Times New Roman"/>
-          <w:sz w:val="24"/>
-          <w:szCs w:val="24"/>
-        </w:rPr>
-        <w:t>While the path to independent statehood via secession is an extremely narrow one, recognition does sometimes occur. It has occurred primarily in cases where the secessionists (often supported by a patron) are so strong militarily that they not only achieve territorial control in the initial conflict, but also threaten the home state government outside the unr</w:t>
-      </w:r>
-      <w:r>
-        <w:rPr>
-          <w:rFonts w:ascii="Times New Roman" w:hAnsi="Times New Roman" w:cs="Times New Roman"/>
-          <w:sz w:val="24"/>
-          <w:szCs w:val="24"/>
-        </w:rPr>
-        <w:t>ecognized state.  As</w:t>
-      </w:r>
-      <w:r>
-        <w:rPr>
-          <w:rFonts w:ascii="Times New Roman" w:hAnsi="Times New Roman" w:cs="Times New Roman"/>
-          <w:sz w:val="24"/>
-          <w:szCs w:val="24"/>
-        </w:rPr>
-        <w:t xml:space="preserve"> part of the peace agreeme</w:t>
-      </w:r>
-      <w:r>
-        <w:rPr>
-          <w:rFonts w:ascii="Times New Roman" w:hAnsi="Times New Roman" w:cs="Times New Roman"/>
-          <w:sz w:val="24"/>
-          <w:szCs w:val="24"/>
-        </w:rPr>
-        <w:t>nts that ended their wars of secession, Bangladesh achieved recognition by the home state and Eritrea and South Sudan received promises of a referendum on independence, though in South Sudan’s case this referendum was to occur only after six years of interim status.</w:t>
-      </w:r>
-    </w:p>
-    <w:p>
-      <w:pPr>
-        <w:spacing w:line="360" w:lineRule="auto"/>
-        <w:ind w:firstLine="720"/>
-        <w:rPr>
-          <w:rFonts w:ascii="Times New Roman" w:hAnsi="Times New Roman" w:cs="Times New Roman"/>
-          <w:sz w:val="24"/>
-          <w:szCs w:val="24"/>
-        </w:rPr>
-      </w:pPr>
-      <w:r>
-        <w:rPr>
-          <w:rFonts w:ascii="Times New Roman" w:hAnsi="Times New Roman" w:cs="Times New Roman"/>
-          <w:sz w:val="24"/>
-          <w:szCs w:val="24"/>
-        </w:rPr>
-        <w:t xml:space="preserve">In Eritrea, secessionists </w:t>
-      </w:r>
-      <w:r>
-        <w:rPr>
-          <w:rFonts w:ascii="Times New Roman" w:hAnsi="Times New Roman" w:cs="Times New Roman"/>
-          <w:sz w:val="24"/>
-          <w:szCs w:val="24"/>
-        </w:rPr>
-        <w:t>forced</w:t>
-      </w:r>
-      <w:r>
-        <w:rPr>
-          <w:rFonts w:ascii="Times New Roman" w:hAnsi="Times New Roman" w:cs="Times New Roman"/>
-          <w:sz w:val="24"/>
-          <w:szCs w:val="24"/>
-        </w:rPr>
-        <w:t xml:space="preserve"> a referendum by collaborating with other rebel groups to achieve the complete overthrow of the Mengistu regime in Ethiopia. When the Mengistu regime fell, the triumphant rebels formed a transitional government and this transitional government granted Eritrea the right to a referendum on independence. </w:t>
-      </w:r>
-      <w:r>
-        <w:rPr>
-          <w:rFonts w:ascii="Times New Roman" w:hAnsi="Times New Roman" w:cs="Times New Roman"/>
-          <w:sz w:val="24"/>
-          <w:szCs w:val="24"/>
-        </w:rPr>
-        <w:t>Pakistan was forced to recognize the independence of Bangladesh not because the regime was overthrown but because Bangladesh’s patron, India,</w:t>
-      </w:r>
-      <w:r>
-        <w:rPr>
-          <w:rFonts w:ascii="Times New Roman" w:hAnsi="Times New Roman" w:cs="Times New Roman"/>
-          <w:sz w:val="24"/>
-          <w:szCs w:val="24"/>
-        </w:rPr>
-        <w:t xml:space="preserve"> demanded</w:t>
-      </w:r>
-      <w:r>
-        <w:rPr>
-          <w:rFonts w:ascii="Times New Roman" w:hAnsi="Times New Roman" w:cs="Times New Roman"/>
-          <w:sz w:val="24"/>
-          <w:szCs w:val="24"/>
-        </w:rPr>
-        <w:t xml:space="preserve"> recognition</w:t>
-      </w:r>
-      <w:r>
-        <w:rPr>
-          <w:rFonts w:ascii="Times New Roman" w:hAnsi="Times New Roman" w:cs="Times New Roman"/>
-          <w:sz w:val="24"/>
-          <w:szCs w:val="24"/>
-        </w:rPr>
-        <w:t xml:space="preserve"> of Bangladesh</w:t>
-      </w:r>
-      <w:r>
-        <w:rPr>
-          <w:rFonts w:ascii="Times New Roman" w:hAnsi="Times New Roman" w:cs="Times New Roman"/>
-          <w:sz w:val="24"/>
-          <w:szCs w:val="24"/>
-        </w:rPr>
-        <w:t xml:space="preserve"> in exchange for the release of 90,000 prisoners of war captured in Bangladesh’s war for independence.  </w:t>
-      </w:r>
-    </w:p>
-    <w:p>
-      <w:pPr>
-        <w:spacing w:line="360" w:lineRule="auto"/>
-        <w:ind w:firstLine="720"/>
-        <w:rPr>
-          <w:rFonts w:ascii="Times New Roman" w:hAnsi="Times New Roman" w:cs="Times New Roman"/>
-          <w:sz w:val="24"/>
-          <w:szCs w:val="24"/>
-        </w:rPr>
-      </w:pPr>
-      <w:r>
-        <w:rPr>
-          <w:rFonts w:ascii="Times New Roman" w:hAnsi="Times New Roman" w:cs="Times New Roman"/>
-          <w:sz w:val="24"/>
-          <w:szCs w:val="24"/>
-        </w:rPr>
-        <w:lastRenderedPageBreak/>
-        <w:t xml:space="preserve">In the case of South Sudan, international pressure on Sudan, which was accused of genocide in its </w:t>
-      </w:r>
-      <w:r>
-        <w:rPr>
-          <w:rFonts w:ascii="Times New Roman" w:hAnsi="Times New Roman" w:cs="Times New Roman"/>
-          <w:sz w:val="24"/>
-          <w:szCs w:val="24"/>
-        </w:rPr>
-        <w:t xml:space="preserve">war against the Southern rebels, </w:t>
-      </w:r>
-      <w:r>
-        <w:rPr>
-          <w:rFonts w:ascii="Times New Roman" w:hAnsi="Times New Roman" w:cs="Times New Roman"/>
-          <w:sz w:val="24"/>
-          <w:szCs w:val="24"/>
-        </w:rPr>
-        <w:t xml:space="preserve">contributed to the inclusion of a referendum in the terms of a 2001 peace agreement, and the international community was critical in the enforcement of that referendum six years later. The international community’s ability to enforce the referendum agreement was bolstered by Sudan’s extreme poverty and aid dependence. Decades earlier, a similar promise of a future referendum on independence was made to </w:t>
-      </w:r>
-      <w:r>
-        <w:rPr>
-          <w:rFonts w:ascii="Times New Roman" w:hAnsi="Times New Roman" w:cs="Times New Roman"/>
-          <w:sz w:val="24"/>
-          <w:szCs w:val="24"/>
-        </w:rPr>
-        <w:t>secessionists in Western Sahara in 1988, but the United Nations has never been willing to force the home state of Morocco to comply; Morocco has instead slowly and steadily moved to regain control over almost all the territory the secessionists once controlled. In the case of Morocco, threats to withhold aid were not a sufficient coercive tool, and the UN was never willing to deploy military force over the issue.</w:t>
-      </w:r>
-    </w:p>
-    <w:p>
-      <w:pPr>
-        <w:spacing w:line="360" w:lineRule="auto"/>
-        <w:rPr>
-          <w:rFonts w:ascii="Times New Roman" w:hAnsi="Times New Roman" w:cs="Times New Roman"/>
-          <w:sz w:val="24"/>
-          <w:szCs w:val="24"/>
-        </w:rPr>
-      </w:pPr>
-    </w:p>
-    <w:p>
-      <w:pPr>
-        <w:spacing w:line="360" w:lineRule="auto"/>
-        <w:rPr>
-          <w:rFonts w:ascii="Times New Roman" w:hAnsi="Times New Roman" w:cs="Times New Roman"/>
-          <w:i/>
-          <w:sz w:val="24"/>
-          <w:szCs w:val="24"/>
-        </w:rPr>
-      </w:pPr>
-      <w:r>
-        <w:rPr>
-          <w:rFonts w:ascii="Times New Roman" w:hAnsi="Times New Roman" w:cs="Times New Roman"/>
-          <w:i/>
-          <w:sz w:val="24"/>
-          <w:szCs w:val="24"/>
-        </w:rPr>
-        <w:t>Negotiated Recognition</w:t>
-      </w:r>
-    </w:p>
-    <w:p>
-      <w:pPr>
-        <w:spacing w:line="360" w:lineRule="auto"/>
-        <w:ind w:firstLine="720"/>
-        <w:rPr>
-          <w:rFonts w:ascii="Times New Roman" w:hAnsi="Times New Roman" w:cs="Times New Roman"/>
-          <w:sz w:val="24"/>
-          <w:szCs w:val="24"/>
-        </w:rPr>
-      </w:pPr>
-      <w:r>
-        <w:rPr>
-          <w:rFonts w:ascii="Times New Roman" w:hAnsi="Times New Roman" w:cs="Times New Roman"/>
-          <w:sz w:val="24"/>
-          <w:szCs w:val="24"/>
-        </w:rPr>
-        <w:t xml:space="preserve">Since WWII, an unrecognized state has never gained recognition from the home state when the home state was not forced to agree to independence or a referendum as part of a military settlement. However, some hope for the prospects of negotiated recognition is offered by the case of Kosovo, where the home state of Serbia continues to refuse recognition but has moved to normalize relations with Kosovo. </w:t>
-      </w:r>
-    </w:p>
-    <w:p>
-      <w:pPr>
-        <w:spacing w:line="360" w:lineRule="auto"/>
-        <w:ind w:firstLine="720"/>
-        <w:rPr>
-          <w:rFonts w:ascii="Times New Roman" w:hAnsi="Times New Roman" w:cs="Times New Roman"/>
-          <w:sz w:val="24"/>
-          <w:szCs w:val="24"/>
-        </w:rPr>
-      </w:pPr>
-      <w:r>
-        <w:rPr>
-          <w:rFonts w:ascii="Times New Roman" w:hAnsi="Times New Roman" w:cs="Times New Roman"/>
-          <w:sz w:val="24"/>
-          <w:szCs w:val="24"/>
-        </w:rPr>
-        <w:t xml:space="preserve">Kosovo is an unusual case in that the preferences we generally ascribe to the international community are reversed – in this case most of the international community – particular the U.S. and its NATO allies – have strongly supported Kosovo’s push for independence. </w:t>
-      </w:r>
-      <w:r>
-        <w:rPr>
-          <w:rFonts w:ascii="Times New Roman" w:hAnsi="Times New Roman" w:cs="Times New Roman"/>
-          <w:sz w:val="24"/>
-          <w:szCs w:val="24"/>
-        </w:rPr>
-        <w:t>[DISCUSS GENOCIDE]</w:t>
-      </w:r>
-      <w:r>
-        <w:rPr>
-          <w:rFonts w:ascii="Times New Roman" w:hAnsi="Times New Roman" w:cs="Times New Roman"/>
-          <w:sz w:val="24"/>
-          <w:szCs w:val="24"/>
-        </w:rPr>
-        <w:t xml:space="preserve"> </w:t>
-      </w:r>
-    </w:p>
-    <w:p>
-      <w:pPr>
-        <w:spacing w:line="360" w:lineRule="auto"/>
-        <w:rPr>
-          <w:rFonts w:ascii="Times New Roman" w:hAnsi="Times New Roman" w:cs="Times New Roman"/>
-          <w:sz w:val="24"/>
-          <w:szCs w:val="24"/>
-        </w:rPr>
-      </w:pPr>
-    </w:p>
-    <w:p>
-      <w:pPr>
-        <w:spacing w:line="360" w:lineRule="auto"/>
-        <w:rPr>
-          <w:rFonts w:ascii="Times New Roman" w:hAnsi="Times New Roman" w:cs="Times New Roman"/>
-          <w:b/>
-          <w:sz w:val="24"/>
-          <w:szCs w:val="24"/>
-        </w:rPr>
-      </w:pPr>
-      <w:r>
-        <w:rPr>
-          <w:rFonts w:ascii="Times New Roman" w:hAnsi="Times New Roman" w:cs="Times New Roman"/>
-          <w:b/>
-          <w:sz w:val="24"/>
-          <w:szCs w:val="24"/>
-        </w:rPr>
-        <w:t xml:space="preserve">Policy Implications: Options </w:t>
-      </w:r>
-      <w:r>
-        <w:rPr>
-          <w:rFonts w:ascii="Times New Roman" w:hAnsi="Times New Roman" w:cs="Times New Roman"/>
-          <w:b/>
-          <w:sz w:val="24"/>
-          <w:szCs w:val="24"/>
-        </w:rPr>
-        <w:t>for The International Community</w:t>
-      </w:r>
-    </w:p>
-    <w:p>
-      <w:pPr>
-        <w:spacing w:line="360" w:lineRule="auto"/>
-        <w:ind w:firstLine="720"/>
-        <w:rPr>
-          <w:rFonts w:ascii="Times New Roman" w:hAnsi="Times New Roman" w:cs="Times New Roman"/>
-          <w:sz w:val="24"/>
-          <w:szCs w:val="24"/>
-        </w:rPr>
-      </w:pPr>
-      <w:r>
-        <w:rPr>
-          <w:rFonts w:ascii="Times New Roman" w:hAnsi="Times New Roman" w:cs="Times New Roman"/>
-          <w:sz w:val="24"/>
-          <w:szCs w:val="24"/>
-        </w:rPr>
-        <w:t xml:space="preserve"> In general, the international community has preferences for reunification over independence, for resolution over the status quo, and for peace instead of war</w:t>
-      </w:r>
-      <w:r>
-        <w:rPr>
-          <w:rFonts w:ascii="Times New Roman" w:hAnsi="Times New Roman" w:cs="Times New Roman"/>
-          <w:sz w:val="24"/>
-          <w:szCs w:val="24"/>
-        </w:rPr>
-        <w:t xml:space="preserve">.  In this section we consider </w:t>
-      </w:r>
-      <w:r>
-        <w:rPr>
-          <w:rFonts w:ascii="Times New Roman" w:hAnsi="Times New Roman" w:cs="Times New Roman"/>
-          <w:sz w:val="24"/>
-          <w:szCs w:val="24"/>
-        </w:rPr>
-        <w:t xml:space="preserve">four means through which the international community might pursue these ends: sanctions against the secessionist region, direct incentives provided to the secessionists in </w:t>
-      </w:r>
-      <w:r>
-        <w:rPr>
-          <w:rFonts w:ascii="Times New Roman" w:hAnsi="Times New Roman" w:cs="Times New Roman"/>
-          <w:sz w:val="24"/>
-          <w:szCs w:val="24"/>
-        </w:rPr>
-        <w:lastRenderedPageBreak/>
-        <w:t>exchange for ceding, enforcement of concessions offered by the home state, and direct coercion of the patron.</w:t>
-      </w:r>
-    </w:p>
-    <w:p>
-      <w:pPr>
-        <w:spacing w:line="360" w:lineRule="auto"/>
-        <w:rPr>
-          <w:rFonts w:ascii="Times New Roman" w:hAnsi="Times New Roman" w:cs="Times New Roman"/>
-          <w:sz w:val="24"/>
-          <w:szCs w:val="24"/>
-        </w:rPr>
-      </w:pPr>
-      <w:r>
-        <w:rPr>
-          <w:rFonts w:ascii="Times New Roman" w:hAnsi="Times New Roman" w:cs="Times New Roman"/>
-          <w:sz w:val="24"/>
-          <w:szCs w:val="24"/>
-        </w:rPr>
-        <w:tab/>
-      </w:r>
-      <w:commentRangeStart w:id="4"/>
-      <w:r>
-        <w:rPr>
-          <w:rFonts w:ascii="Times New Roman" w:hAnsi="Times New Roman" w:cs="Times New Roman"/>
-          <w:sz w:val="24"/>
-          <w:szCs w:val="24"/>
-        </w:rPr>
-        <w:t>The intended effect of sanctions is to make the status quo less appealing vis</w:t>
-      </w:r>
-      <w:r>
-        <w:rPr>
-          <w:rFonts w:ascii="Times New Roman" w:hAnsi="Times New Roman" w:cs="Times New Roman"/>
-          <w:sz w:val="24"/>
-          <w:szCs w:val="24"/>
-        </w:rPr>
-        <w:t>-a-</w:t>
-      </w:r>
-      <w:r>
-        <w:rPr>
-          <w:rFonts w:ascii="Times New Roman" w:hAnsi="Times New Roman" w:cs="Times New Roman"/>
-          <w:sz w:val="24"/>
-          <w:szCs w:val="24"/>
-        </w:rPr>
-        <w:t>vis ceding. However any sanctions that increase the secessionists' hostility toward reunification will also increase the range of conditions under which war will be chosen.  Sanctions can have this effect if they reduce the secessionists' quality of life under the status quo and reduce the quality of the deal secessionists expect to get if they opt for negotiated resettlement. As the peaceful options become worse, war becomes relatively more attractive.</w:t>
-      </w:r>
-    </w:p>
-    <w:p>
-      <w:pPr>
-        <w:spacing w:line="360" w:lineRule="auto"/>
-        <w:ind w:firstLine="720"/>
-        <w:rPr>
-          <w:rFonts w:ascii="Times New Roman" w:hAnsi="Times New Roman" w:cs="Times New Roman"/>
-          <w:sz w:val="24"/>
-          <w:szCs w:val="24"/>
-        </w:rPr>
-      </w:pPr>
-      <w:r>
-        <w:rPr>
-          <w:rFonts w:ascii="Times New Roman" w:hAnsi="Times New Roman" w:cs="Times New Roman"/>
-          <w:sz w:val="24"/>
-          <w:szCs w:val="24"/>
-        </w:rPr>
-        <w:t>Compounding this, sanctions that reduce the secessionists' military capabilities (and thus reduce the secessionists' expected payoffs from war) also have the effect of making military reconquest easier for the home state, making it more likely that the home state will attack. In either case, the range of conditions under which war will be initiated becomes broader.</w:t>
-      </w:r>
-      <w:r>
-        <w:rPr>
-          <w:rStyle w:val="EndnoteReference"/>
-          <w:rFonts w:ascii="Times New Roman" w:hAnsi="Times New Roman" w:cs="Times New Roman"/>
-          <w:sz w:val="24"/>
-          <w:szCs w:val="24"/>
-        </w:rPr>
-        <w:endnoteReference w:id="8"/>
-      </w:r>
-      <w:commentRangeEnd w:id="4"/>
-      <w:r>
-        <w:rPr>
-          <w:rStyle w:val="CommentReference"/>
-        </w:rPr>
-        <w:commentReference w:id="4"/>
-      </w:r>
-    </w:p>
-    <w:p>
-      <w:pPr>
-        <w:spacing w:line="360" w:lineRule="auto"/>
-        <w:ind w:firstLine="720"/>
-        <w:rPr>
-          <w:rFonts w:ascii="Times New Roman" w:hAnsi="Times New Roman" w:cs="Times New Roman"/>
-          <w:sz w:val="24"/>
-          <w:szCs w:val="24"/>
-        </w:rPr>
-      </w:pPr>
-      <w:r>
-        <w:rPr>
-          <w:rFonts w:ascii="Times New Roman" w:hAnsi="Times New Roman" w:cs="Times New Roman"/>
-          <w:sz w:val="24"/>
-          <w:szCs w:val="24"/>
-        </w:rPr>
-        <w:t xml:space="preserve">If, instead of sanctions, the international community tries to coerce the patron into withdrawing support, it has much the same effect as sanctions. The removal of patron support </w:t>
-      </w:r>
-      <w:r>
-        <w:rPr>
-          <w:rFonts w:ascii="Times New Roman" w:hAnsi="Times New Roman" w:cs="Times New Roman"/>
-          <w:sz w:val="24"/>
-          <w:szCs w:val="24"/>
-        </w:rPr>
-        <w:t xml:space="preserve">harms the economy, reducing the secessionists’ payoffs from the status quo, and it weakens the secessionist military, increasing the home state’s expected payoffs from war. In both cases, war may become more likely.  </w:t>
-      </w:r>
-    </w:p>
-    <w:p>
-      <w:pPr>
-        <w:spacing w:line="360" w:lineRule="auto"/>
-        <w:ind w:firstLine="720"/>
-        <w:rPr>
-          <w:rFonts w:ascii="Times New Roman" w:hAnsi="Times New Roman" w:cs="Times New Roman"/>
-          <w:sz w:val="24"/>
-          <w:szCs w:val="24"/>
-        </w:rPr>
-      </w:pPr>
-      <w:r>
-        <w:rPr>
-          <w:rFonts w:ascii="Times New Roman" w:hAnsi="Times New Roman" w:cs="Times New Roman"/>
-          <w:sz w:val="24"/>
-          <w:szCs w:val="24"/>
-        </w:rPr>
-        <w:t>There is a better way. If the international community tries to promote settlement by supplementing the payoffs from unification, they are able to induce negotiated settlement without simultaneously increasing the risk of war. This can be done either through promises of benefits to the unrecognized state provided directly by the international community, like aid, or by a commitment from the international community to serve as a third-party guarantor of side payments promised by the ceding side. In the case of contingent promises of aid, the calculation is relatively straightforward: 1) the promise of aid must be credibly contingent on negotiated settlement, and 2) the aid offered must be valued more highly than the concessions required to reach an agreement. It is the second condition that is most problematic. Because both sides place such a high value on status (independence vs. reunification), even large amounts of aid are likely to be valued less than the concessions necessary to reach an agreement.</w:t>
-      </w:r>
-    </w:p>
-    <w:p>
-      <w:pPr>
-        <w:spacing w:line="360" w:lineRule="auto"/>
-        <w:ind w:firstLine="720"/>
-        <w:rPr>
-          <w:rFonts w:ascii="Times New Roman" w:hAnsi="Times New Roman" w:cs="Times New Roman"/>
-          <w:sz w:val="24"/>
-          <w:szCs w:val="24"/>
-        </w:rPr>
-      </w:pPr>
-      <w:r>
-        <w:rPr>
-          <w:rFonts w:ascii="Times New Roman" w:hAnsi="Times New Roman" w:cs="Times New Roman"/>
-          <w:sz w:val="24"/>
-          <w:szCs w:val="24"/>
-        </w:rPr>
-        <w:lastRenderedPageBreak/>
-        <w:t>Serving as a third-party guarantor of autonomy rights is a way for the international community to potentially overcome problems of indivisibility and commitment and help the parties reach a credibl</w:t>
-      </w:r>
-      <w:r>
-        <w:rPr>
-          <w:rFonts w:ascii="Times New Roman" w:hAnsi="Times New Roman" w:cs="Times New Roman"/>
-          <w:sz w:val="24"/>
-          <w:szCs w:val="24"/>
-        </w:rPr>
-        <w:t>e compromise on status (</w:t>
-      </w:r>
-      <w:r>
-        <w:rPr>
-          <w:rFonts w:ascii="Times New Roman" w:hAnsi="Times New Roman" w:cs="Times New Roman"/>
-          <w:sz w:val="24"/>
-          <w:szCs w:val="24"/>
-        </w:rPr>
-        <w:t>Walter 2002</w:t>
-      </w:r>
-      <w:r>
-        <w:rPr>
-          <w:rFonts w:ascii="Times New Roman" w:hAnsi="Times New Roman" w:cs="Times New Roman"/>
-          <w:sz w:val="24"/>
-          <w:szCs w:val="24"/>
-        </w:rPr>
-        <w:t>).</w:t>
-      </w:r>
-      <w:r>
-        <w:rPr>
-          <w:rFonts w:ascii="Times New Roman" w:hAnsi="Times New Roman" w:cs="Times New Roman"/>
-          <w:sz w:val="24"/>
-          <w:szCs w:val="24"/>
-        </w:rPr>
-        <w:t xml:space="preserve"> However, this strategy is only tenable when the only impediment to settlement is the unenforcability of a bargain, and when the international community is credible as an enforcer of that bargain</w:t>
-      </w:r>
-      <w:r>
-        <w:rPr>
-          <w:rFonts w:ascii="Times New Roman" w:hAnsi="Times New Roman" w:cs="Times New Roman"/>
-          <w:sz w:val="24"/>
-          <w:szCs w:val="24"/>
-        </w:rPr>
-        <w:t>.</w:t>
-      </w:r>
-      <w:r>
-        <w:rPr>
-          <w:rStyle w:val="FootnoteReference"/>
-          <w:rFonts w:ascii="Times New Roman" w:hAnsi="Times New Roman" w:cs="Times New Roman"/>
-          <w:sz w:val="24"/>
-          <w:szCs w:val="24"/>
-        </w:rPr>
-        <w:footnoteReference w:id="1"/>
-      </w:r>
-    </w:p>
-    <w:p>
-      <w:pPr>
-        <w:spacing w:line="360" w:lineRule="auto"/>
-        <w:ind w:firstLine="720"/>
-        <w:rPr>
-          <w:rFonts w:ascii="Times New Roman" w:hAnsi="Times New Roman" w:cs="Times New Roman"/>
-          <w:sz w:val="24"/>
-          <w:szCs w:val="24"/>
-        </w:rPr>
-      </w:pPr>
-      <w:r>
-        <w:rPr>
-          <w:rFonts w:ascii="Times New Roman" w:hAnsi="Times New Roman" w:cs="Times New Roman"/>
-          <w:sz w:val="24"/>
-          <w:szCs w:val="24"/>
-        </w:rPr>
-        <w:t xml:space="preserve">In Southern Sudan, the international community invested substantial resources to help negotiate a settlement and to ensure that the Sudanese government both allowed the promised a referendum and respected its results. While the international community acted in Southern Sudan to enforce independence, not autonomy, it has shown itself capable of enforcing difficult concessions by the home state government. This bodes well for the future credibility of the international community as a third-party enforcer.  However, the role of the international community in enforcing other past agreements might give secessionists pause. For example, a referendum on independence in Western Sahara, which the UN ruled to be necessary more than thirty years ago, has never come to </w:t>
-      </w:r>
-      <w:r>
-        <w:rPr>
-          <w:rFonts w:ascii="Times New Roman" w:hAnsi="Times New Roman" w:cs="Times New Roman"/>
-          <w:sz w:val="24"/>
-          <w:szCs w:val="24"/>
-        </w:rPr>
-        <w:t>pass.</w:t>
-      </w:r>
-      <w:r>
-        <w:rPr>
-          <w:rStyle w:val="EndnoteReference"/>
-          <w:rFonts w:ascii="Times New Roman" w:hAnsi="Times New Roman" w:cs="Times New Roman"/>
-          <w:sz w:val="24"/>
-          <w:szCs w:val="24"/>
-        </w:rPr>
-        <w:endnoteReference w:id="9"/>
-      </w:r>
-      <w:r>
-        <w:rPr>
-          <w:rFonts w:ascii="Times New Roman" w:hAnsi="Times New Roman" w:cs="Times New Roman"/>
-          <w:sz w:val="24"/>
-          <w:szCs w:val="24"/>
-        </w:rPr>
-        <w:t xml:space="preserve">  Nonetheless, it is possible for the international community to invest resources to enforce agreements, allowing for negotiated settlements that would otherwise be impossible to reach.</w:t>
-      </w:r>
-    </w:p>
-    <w:p>
-      <w:pPr>
-        <w:spacing w:line="360" w:lineRule="auto"/>
-        <w:ind w:firstLine="720"/>
-        <w:rPr>
-          <w:rFonts w:ascii="Times New Roman" w:hAnsi="Times New Roman" w:cs="Times New Roman"/>
-          <w:sz w:val="24"/>
-          <w:szCs w:val="24"/>
-        </w:rPr>
-      </w:pPr>
-      <w:r>
-        <w:rPr>
-          <w:rFonts w:ascii="Times New Roman" w:hAnsi="Times New Roman" w:cs="Times New Roman"/>
-          <w:sz w:val="24"/>
-          <w:szCs w:val="24"/>
-        </w:rPr>
-        <w:t xml:space="preserve">To show that it is possible for the international community to enforce the terms of negotiated agreements at a reasonable cost is not sufficient to imply that such an outcome is likely. The political will necessary to achieve success in Southern Sudan was motivated largely by the magnitude of the atrocities that accompanied the war of secession, and enforcement was made credible, in part, due to the weakness of Sudan relative to the international community. </w:t>
-      </w:r>
-    </w:p>
-    <w:p>
-      <w:pPr>
-        <w:spacing w:line="360" w:lineRule="auto"/>
-        <w:ind w:firstLine="720"/>
-        <w:rPr>
-          <w:rFonts w:ascii="Times New Roman" w:hAnsi="Times New Roman" w:cs="Times New Roman"/>
-          <w:sz w:val="24"/>
-          <w:szCs w:val="24"/>
-        </w:rPr>
-      </w:pPr>
-      <w:commentRangeStart w:id="5"/>
-      <w:r>
-        <w:rPr>
-          <w:rFonts w:ascii="Times New Roman" w:hAnsi="Times New Roman" w:cs="Times New Roman"/>
-          <w:sz w:val="24"/>
-          <w:szCs w:val="24"/>
-        </w:rPr>
-        <w:t xml:space="preserve">It is also possible for the international community to affect the payoffs of the patron through interactions in other games outside of our model. Such actions would manifest themselves within the model as reductions in the patron's willingness to pay to sustain the status quo. If the patron is unwilling to pay to sustain the status quo, the war payoffs and status quo payoffs of the secessionists will decline over time, eventually leading to either war or negotiated </w:t>
-      </w:r>
-      <w:r>
-        <w:rPr>
-          <w:rFonts w:ascii="Times New Roman" w:hAnsi="Times New Roman" w:cs="Times New Roman"/>
-          <w:sz w:val="24"/>
-          <w:szCs w:val="24"/>
-        </w:rPr>
-        <w:lastRenderedPageBreak/>
-        <w:t>settlement. Under these conditions, the within-game costs to the international community of inducing negotiated reunification also fall.</w:t>
-      </w:r>
-      <w:commentRangeEnd w:id="5"/>
-      <w:r>
-        <w:rPr>
-          <w:rStyle w:val="CommentReference"/>
-        </w:rPr>
-        <w:commentReference w:id="5"/>
-      </w:r>
-    </w:p>
-    <w:p>
-      <w:pPr>
-        <w:spacing w:line="360" w:lineRule="auto"/>
-        <w:ind w:firstLine="720"/>
-        <w:rPr>
-          <w:rFonts w:ascii="Times New Roman" w:hAnsi="Times New Roman" w:cs="Times New Roman"/>
-          <w:sz w:val="24"/>
-          <w:szCs w:val="24"/>
-        </w:rPr>
-      </w:pPr>
-      <w:r>
-        <w:rPr>
-          <w:rFonts w:ascii="Times New Roman" w:hAnsi="Times New Roman" w:cs="Times New Roman"/>
-          <w:sz w:val="24"/>
-          <w:szCs w:val="24"/>
-        </w:rPr>
-        <w:t>In this section we have argued that successful intervention by the international community is possible. The key, however, is motivation: the international community is capable of inducing peaceful settlement when it is willing to invest the resources necessary. However, strong preferences of secessionists against reunification and the opposing intervention of the patron make the costs of such interventions prohibitively high in most cases.  Unrecognized statehood is a stable equilibrium because the international community is unwilling to invest sufficient resources to outspend the patron and induce its preferred outcome.</w:t>
-      </w:r>
-    </w:p>
-    <w:p>
-      <w:pPr>
-        <w:spacing w:line="360" w:lineRule="auto"/>
-        <w:rPr>
-          <w:rFonts w:ascii="Times New Roman" w:hAnsi="Times New Roman" w:cs="Times New Roman"/>
-          <w:b/>
-          <w:sz w:val="24"/>
-          <w:szCs w:val="24"/>
-        </w:rPr>
-      </w:pPr>
-      <w:r>
-        <w:rPr>
-          <w:rFonts w:ascii="Times New Roman" w:hAnsi="Times New Roman" w:cs="Times New Roman"/>
-          <w:b/>
-          <w:sz w:val="24"/>
-          <w:szCs w:val="24"/>
-        </w:rPr>
-        <w:t>The Crisis in Nagorno-Karabakh</w:t>
-      </w:r>
-    </w:p>
-    <w:p>
-      <w:pPr>
-        <w:spacing w:line="360" w:lineRule="auto"/>
-        <w:rPr>
-          <w:rFonts w:ascii="Times New Roman" w:hAnsi="Times New Roman" w:cs="Times New Roman"/>
-          <w:sz w:val="24"/>
-          <w:szCs w:val="24"/>
-        </w:rPr>
-      </w:pPr>
-      <w:r>
-        <w:rPr>
-          <w:rFonts w:ascii="Times New Roman" w:hAnsi="Times New Roman" w:cs="Times New Roman"/>
-          <w:sz w:val="24"/>
-          <w:szCs w:val="24"/>
-        </w:rPr>
-        <w:tab/>
-        <w:t xml:space="preserve">As of July 2017, the unrecognized state at greatest risk of violence is Ngorno-Karabahk.  </w:t>
-      </w:r>
-      <w:r>
-        <w:rPr>
-          <w:rFonts w:ascii="Times New Roman" w:hAnsi="Times New Roman" w:cs="Times New Roman"/>
-          <w:sz w:val="24"/>
-          <w:szCs w:val="24"/>
-        </w:rPr>
-        <w:t>What insights does our model offer there?</w:t>
-      </w:r>
-    </w:p>
-    <w:p>
-      <w:pPr>
-        <w:spacing w:line="360" w:lineRule="auto"/>
-        <w:ind w:firstLine="720"/>
-        <w:rPr>
-          <w:rFonts w:ascii="Times New Roman" w:hAnsi="Times New Roman" w:cs="Times New Roman"/>
-          <w:sz w:val="24"/>
-          <w:szCs w:val="24"/>
-        </w:rPr>
-      </w:pPr>
-      <w:r>
-        <w:rPr>
-          <w:rFonts w:ascii="Times New Roman" w:hAnsi="Times New Roman" w:cs="Times New Roman"/>
-          <w:sz w:val="24"/>
-          <w:szCs w:val="24"/>
-        </w:rPr>
-        <w:t>In April 2016, violence flared up at the border between Karabakh and the home state of Azerba</w:t>
-      </w:r>
-      <w:r>
-        <w:rPr>
-          <w:rFonts w:ascii="Times New Roman" w:hAnsi="Times New Roman" w:cs="Times New Roman"/>
-          <w:sz w:val="24"/>
-          <w:szCs w:val="24"/>
-        </w:rPr>
-        <w:t>i</w:t>
-      </w:r>
-      <w:r>
-        <w:rPr>
-          <w:rFonts w:ascii="Times New Roman" w:hAnsi="Times New Roman" w:cs="Times New Roman"/>
-          <w:sz w:val="24"/>
-          <w:szCs w:val="24"/>
-        </w:rPr>
-        <w:t>jan. More than 200 people were killed</w:t>
-      </w:r>
-      <w:r>
-        <w:rPr>
-          <w:rFonts w:ascii="Times New Roman" w:hAnsi="Times New Roman" w:cs="Times New Roman"/>
-          <w:sz w:val="24"/>
-          <w:szCs w:val="24"/>
-        </w:rPr>
-        <w:t xml:space="preserve"> over four days, and s</w:t>
-      </w:r>
-      <w:r>
-        <w:rPr>
-          <w:rFonts w:ascii="Times New Roman" w:hAnsi="Times New Roman" w:cs="Times New Roman"/>
-          <w:sz w:val="24"/>
-          <w:szCs w:val="24"/>
-        </w:rPr>
-        <w:t>poradic viol</w:t>
-      </w:r>
-      <w:r>
-        <w:rPr>
-          <w:rFonts w:ascii="Times New Roman" w:hAnsi="Times New Roman" w:cs="Times New Roman"/>
-          <w:sz w:val="24"/>
-          <w:szCs w:val="24"/>
-        </w:rPr>
-        <w:t xml:space="preserve">ence has continued since. As of </w:t>
-      </w:r>
-      <w:r>
-        <w:rPr>
-          <w:rFonts w:ascii="Times New Roman" w:hAnsi="Times New Roman" w:cs="Times New Roman"/>
-          <w:sz w:val="24"/>
-          <w:szCs w:val="24"/>
-        </w:rPr>
-        <w:t>June 2017</w:t>
-      </w:r>
-      <w:r>
-        <w:rPr>
-          <w:rFonts w:ascii="Times New Roman" w:hAnsi="Times New Roman" w:cs="Times New Roman"/>
-          <w:sz w:val="24"/>
-          <w:szCs w:val="24"/>
-        </w:rPr>
-        <w:t>,</w:t>
-      </w:r>
-      <w:r>
-        <w:rPr>
-          <w:rFonts w:ascii="Times New Roman" w:hAnsi="Times New Roman" w:cs="Times New Roman"/>
-          <w:sz w:val="24"/>
-          <w:szCs w:val="24"/>
-        </w:rPr>
-        <w:t xml:space="preserve"> the International Crisis Group (ICC) deemed the risk of war to be greater than at any</w:t>
-      </w:r>
-      <w:r>
-        <w:rPr>
-          <w:rFonts w:ascii="Times New Roman" w:hAnsi="Times New Roman" w:cs="Times New Roman"/>
-          <w:sz w:val="24"/>
-          <w:szCs w:val="24"/>
-        </w:rPr>
-        <w:t xml:space="preserve"> time since the 1994 ceasefire (</w:t>
-      </w:r>
-      <w:commentRangeStart w:id="7"/>
-      <w:r>
-        <w:rPr>
-          <w:rFonts w:ascii="Times New Roman" w:hAnsi="Times New Roman" w:cs="Times New Roman"/>
-          <w:sz w:val="24"/>
-          <w:szCs w:val="24"/>
-        </w:rPr>
-        <w:t>ICC 2017</w:t>
-      </w:r>
-      <w:commentRangeEnd w:id="7"/>
-      <w:r>
-        <w:rPr>
-          <w:rStyle w:val="CommentReference"/>
-        </w:rPr>
-        <w:commentReference w:id="7"/>
-      </w:r>
-      <w:r>
-        <w:rPr>
-          <w:rFonts w:ascii="Times New Roman" w:hAnsi="Times New Roman" w:cs="Times New Roman"/>
-          <w:sz w:val="24"/>
-          <w:szCs w:val="24"/>
-        </w:rPr>
-        <w:t>)</w:t>
-      </w:r>
-      <w:r>
-        <w:rPr>
-          <w:rFonts w:ascii="Times New Roman" w:hAnsi="Times New Roman" w:cs="Times New Roman"/>
-          <w:sz w:val="24"/>
-          <w:szCs w:val="24"/>
-        </w:rPr>
-        <w:t>; any such war would likely involve Karabakh’s patron, Armenia</w:t>
-      </w:r>
-      <w:r>
-        <w:rPr>
-          <w:rFonts w:ascii="Times New Roman" w:hAnsi="Times New Roman" w:cs="Times New Roman"/>
-          <w:sz w:val="24"/>
-          <w:szCs w:val="24"/>
-        </w:rPr>
-        <w:t>.</w:t>
-      </w:r>
-      <w:r>
-        <w:rPr>
-          <w:rFonts w:ascii="Times New Roman" w:hAnsi="Times New Roman" w:cs="Times New Roman"/>
-          <w:sz w:val="24"/>
-          <w:szCs w:val="24"/>
-        </w:rPr>
-        <w:t xml:space="preserve"> </w:t>
-      </w:r>
-    </w:p>
-    <w:p>
-      <w:pPr>
-        <w:spacing w:line="360" w:lineRule="auto"/>
-        <w:ind w:firstLine="720"/>
-        <w:rPr>
-          <w:rFonts w:ascii="Times New Roman" w:hAnsi="Times New Roman" w:cs="Times New Roman"/>
-          <w:sz w:val="24"/>
-          <w:szCs w:val="24"/>
-        </w:rPr>
-      </w:pPr>
-      <w:r>
-        <w:rPr>
-          <w:rFonts w:ascii="Times New Roman" w:hAnsi="Times New Roman" w:cs="Times New Roman"/>
-          <w:sz w:val="24"/>
-          <w:szCs w:val="24"/>
-        </w:rPr>
-        <w:t xml:space="preserve">Given the military strength of </w:t>
-      </w:r>
-      <w:r>
-        <w:rPr>
-          <w:rFonts w:ascii="Times New Roman" w:hAnsi="Times New Roman" w:cs="Times New Roman"/>
-          <w:sz w:val="24"/>
-          <w:szCs w:val="24"/>
-        </w:rPr>
-        <w:t>Azerbaijan and Armenia</w:t>
-      </w:r>
-      <w:r>
-        <w:rPr>
-          <w:rFonts w:ascii="Times New Roman" w:hAnsi="Times New Roman" w:cs="Times New Roman"/>
-          <w:sz w:val="24"/>
-          <w:szCs w:val="24"/>
-        </w:rPr>
-        <w:t>, the task of enforcing any potential negotiated agreement</w:t>
-      </w:r>
-      <w:r>
-        <w:rPr>
-          <w:rFonts w:ascii="Times New Roman" w:hAnsi="Times New Roman" w:cs="Times New Roman"/>
-          <w:sz w:val="24"/>
-          <w:szCs w:val="24"/>
-        </w:rPr>
-        <w:t xml:space="preserve"> between Karabakh and Azerbaijan</w:t>
-      </w:r>
-      <w:r>
-        <w:rPr>
-          <w:rFonts w:ascii="Times New Roman" w:hAnsi="Times New Roman" w:cs="Times New Roman"/>
-          <w:sz w:val="24"/>
-          <w:szCs w:val="24"/>
-        </w:rPr>
-        <w:t xml:space="preserve"> is likely to be substantially more difficult for the international community than it was in South Sudan. </w:t>
-      </w:r>
-      <w:r>
-        <w:rPr>
-          <w:rFonts w:ascii="Times New Roman" w:hAnsi="Times New Roman" w:cs="Times New Roman"/>
-          <w:sz w:val="24"/>
-          <w:szCs w:val="24"/>
-        </w:rPr>
-        <w:t>Simply threatening to cut off foreign aid is unlikely to force either side to adhere to any agreement it sees an advantage in breaking.</w:t>
-      </w:r>
-      <w:r>
-        <w:rPr>
-          <w:rStyle w:val="FootnoteReference"/>
-          <w:rFonts w:ascii="Times New Roman" w:hAnsi="Times New Roman" w:cs="Times New Roman"/>
-          <w:sz w:val="24"/>
-          <w:szCs w:val="24"/>
-        </w:rPr>
-        <w:footnoteReference w:id="2"/>
-      </w:r>
-      <w:r>
-        <w:rPr>
-          <w:rFonts w:ascii="Times New Roman" w:hAnsi="Times New Roman" w:cs="Times New Roman"/>
-          <w:sz w:val="24"/>
-          <w:szCs w:val="24"/>
-        </w:rPr>
-        <w:t xml:space="preserve"> </w:t>
-      </w:r>
-      <w:del w:id="8" w:author="Benjamin A.T. Graham" w:date="2017-07-17T15:36:00Z">
+      <w:del w:id="5" w:author="Benjamin A.T. Graham" w:date="2017-07-17T15:36:00Z">
         <w:r>
           <w:rPr>
             <w:rFonts w:ascii="Times New Roman" w:hAnsi="Times New Roman" w:cs="Times New Roman"/>
@@ -7344,7 +8657,25 @@
           <w:sz w:val="24"/>
           <w:szCs w:val="24"/>
         </w:rPr>
-        <w:t xml:space="preserve">However, the international community may still be able to shift the payoffs of Karabakh and Azerbaijan enough to, at a minimum, prevent a return to war.  </w:t>
+        <w:t xml:space="preserve">However, the international community may still be able to shift the payoffs of </w:t>
+      </w:r>
+      <w:proofErr w:type="spellStart"/>
+      <w:r>
+        <w:rPr>
+          <w:rFonts w:ascii="Times New Roman" w:hAnsi="Times New Roman" w:cs="Times New Roman"/>
+          <w:sz w:val="24"/>
+          <w:szCs w:val="24"/>
+        </w:rPr>
+        <w:t>Karabakh</w:t>
+      </w:r>
+      <w:proofErr w:type="spellEnd"/>
+      <w:r>
+        <w:rPr>
+          <w:rFonts w:ascii="Times New Roman" w:hAnsi="Times New Roman" w:cs="Times New Roman"/>
+          <w:sz w:val="24"/>
+          <w:szCs w:val="24"/>
+        </w:rPr>
+        <w:t xml:space="preserve"> and Azerbaijan enough to, at a minimum, prevent a return to war.  </w:t>
       </w:r>
     </w:p>
     <w:p>
@@ -7398,7 +8729,7 @@
           <w:szCs w:val="24"/>
         </w:rPr>
       </w:pPr>
-      <w:commentRangeStart w:id="9"/>
+      <w:commentRangeStart w:id="6"/>
       <w:r>
         <w:rPr>
           <w:rStyle w:val="FootnoteReference"/>
@@ -7416,12 +8747,12 @@
         </w:rPr>
         <w:t xml:space="preserve"> </w:t>
       </w:r>
-      <w:commentRangeEnd w:id="9"/>
+      <w:commentRangeEnd w:id="6"/>
       <w:r>
         <w:rPr>
           <w:rStyle w:val="CommentReference"/>
         </w:rPr>
-        <w:commentReference w:id="9"/>
+        <w:commentReference w:id="6"/>
       </w:r>
       <w:r>
         <w:rPr>
@@ -7483,7 +8814,7 @@
       </w:pPr>
     </w:p>
     <w:sectPr>
-      <w:footerReference w:type="default" r:id="rId11"/>
+      <w:footerReference w:type="default" r:id="rId10"/>
       <w:pgSz w:w="12240" w:h="15840"/>
       <w:pgMar w:top="1440" w:right="1440" w:bottom="1440" w:left="1440" w:header="720" w:footer="720" w:gutter="0"/>
       <w:cols w:space="720"/>
@@ -7494,7 +8825,7 @@
 </file>
 
 <file path=word/comments.xml><?xml version="1.0" encoding="utf-8"?>
-<w:comments xmlns:wpc="http://schemas.microsoft.com/office/word/2010/wordprocessingCanvas" xmlns:cx="http://schemas.microsoft.com/office/drawing/2014/chartex" xmlns:cx1="http://schemas.microsoft.com/office/drawing/2015/9/8/chartex" xmlns:cx2="http://schemas.microsoft.com/office/drawing/2015/10/21/chartex" xmlns:cx3="http://schemas.microsoft.com/office/drawing/2016/5/9/chartex" xmlns:cx4="http://schemas.microsoft.com/office/drawing/2016/5/10/chartex" xmlns:cx5="http://schemas.microsoft.com/office/drawing/2016/5/11/chartex" xmlns:cx6="http://schemas.microsoft.com/office/drawing/2016/5/12/chartex" xmlns:cx7="http://schemas.microsoft.com/office/drawing/2016/5/13/chartex" xmlns:cx8="http://schemas.microsoft.com/office/drawing/2016/5/14/chartex" xmlns:mc="http://schemas.openxmlformats.org/markup-compatibility/2006" xmlns:aink="http://schemas.microsoft.com/office/drawing/2016/ink" xmlns:am3d="http://schemas.microsoft.com/office/drawing/2017/model3d" xmlns:o="urn:schemas-microsoft-com:office:office" xmlns:r="http://schemas.openxmlformats.org/officeDocument/2006/relationships" xmlns:m="http://schemas.openxmlformats.org/officeDocument/2006/math" xmlns:v="urn:schemas-microsoft-com:vml" xmlns:wp14="http://schemas.microsoft.com/office/word/2010/wordprocessingDrawing" xmlns:wp="http://schemas.openxmlformats.org/drawingml/2006/wordprocessingDrawing" xmlns:w10="urn:schemas-microsoft-com:office:word" xmlns:w="http://schemas.openxmlformats.org/wordprocessingml/2006/main" xmlns:w14="http://schemas.microsoft.com/office/word/2010/wordml" xmlns:w15="http://schemas.microsoft.com/office/word/2012/wordml" xmlns:w16cid="http://schemas.microsoft.com/office/word/2016/wordml/cid" xmlns:w16se="http://schemas.microsoft.com/office/word/2015/wordml/symex" xmlns:wpg="http://schemas.microsoft.com/office/word/2010/wordprocessingGroup" xmlns:wpi="http://schemas.microsoft.com/office/word/2010/wordprocessingInk" xmlns:wne="http://schemas.microsoft.com/office/word/2006/wordml" xmlns:wps="http://schemas.microsoft.com/office/word/2010/wordprocessingShape" mc:Ignorable="w14 w15 w16se w16cid wp14">
+<w:comments xmlns:wpc="http://schemas.microsoft.com/office/word/2010/wordprocessingCanvas" xmlns:mo="http://schemas.microsoft.com/office/mac/office/2008/main" xmlns:mc="http://schemas.openxmlformats.org/markup-compatibility/2006" xmlns:mv="urn:schemas-microsoft-com:mac:vml" xmlns:o="urn:schemas-microsoft-com:office:office" xmlns:r="http://schemas.openxmlformats.org/officeDocument/2006/relationships" xmlns:m="http://schemas.openxmlformats.org/officeDocument/2006/math" xmlns:v="urn:schemas-microsoft-com:vml" xmlns:wp14="http://schemas.microsoft.com/office/word/2010/wordprocessingDrawing" xmlns:wp="http://schemas.openxmlformats.org/drawingml/2006/wordprocessingDrawing" xmlns:w10="urn:schemas-microsoft-com:office:word" xmlns:w="http://schemas.openxmlformats.org/wordprocessingml/2006/main" xmlns:w14="http://schemas.microsoft.com/office/word/2010/wordml" xmlns:w15="http://schemas.microsoft.com/office/word/2012/wordml" xmlns:wpg="http://schemas.microsoft.com/office/word/2010/wordprocessingGroup" xmlns:wpi="http://schemas.microsoft.com/office/word/2010/wordprocessingInk" xmlns:wne="http://schemas.microsoft.com/office/word/2006/wordml" xmlns:wps="http://schemas.microsoft.com/office/word/2010/wordprocessingShape" mc:Ignorable="w14 w15 wp14">
   <w:comment w:id="0" w:author="Benjamin A.T. Graham" w:date="2017-07-17T13:29:00Z" w:initials="BAG">
     <w:p>
       <w:pPr>
@@ -7511,7 +8842,7 @@
       </w:r>
     </w:p>
   </w:comment>
-  <w:comment w:id="1" w:author="Kristy Buzard" w:date="2017-07-19T10:55:00Z" w:initials="KB">
+  <w:comment w:id="1" w:author="Kristy Buzard" w:date="2017-07-19T10:59:00Z" w:initials="KB">
     <w:p>
       <w:pPr>
         <w:pStyle w:val="CommentText"/>
@@ -7523,11 +8854,11 @@
         <w:annotationRef/>
       </w:r>
       <w:r>
-        <w:t>This doesn’t feel very convincing: why then would they cede?</w:t>
+        <w:t>I think this should either be drastically shortened to refer back to sanctions section, or the sanctions section should be brought here. I’m leaning toward the latter, but a little worried some of the earlier case material leans too heavily on that section. Thoughts?</w:t>
       </w:r>
     </w:p>
   </w:comment>
-  <w:comment w:id="2" w:author="Kristy Buzard" w:date="2017-07-19T10:56:00Z" w:initials="KB">
+  <w:comment w:id="3" w:author="Kristy Buzard" w:date="2017-07-19T11:01:00Z" w:initials="KB">
     <w:p>
       <w:pPr>
         <w:pStyle w:val="CommentText"/>
@@ -7539,11 +8870,19 @@
         <w:annotationRef/>
       </w:r>
       <w:r>
-        <w:t>I don’t know what this paragraph is trying to do, and it’s the lynchpin in the section so I didn’t get very far with this section. I think it’s the weakest section at this point.</w:t>
+        <w:t xml:space="preserve">I think this would better go with the first two options since it has the same flavor of “could backfire,” but wanted to check with </w:t>
+      </w:r>
+      <w:proofErr w:type="spellStart"/>
+      <w:r>
+        <w:t>you</w:t>
+      </w:r>
+      <w:proofErr w:type="spellEnd"/>
+      <w:r>
+        <w:t xml:space="preserve"> first.</w:t>
       </w:r>
     </w:p>
   </w:comment>
-  <w:comment w:id="3" w:author="Kristy Buzard" w:date="2017-07-19T10:58:00Z" w:initials="KB">
+  <w:comment w:id="4" w:author="Benjamin A.T. Graham" w:date="2017-07-17T15:20:00Z" w:initials="BAG">
     <w:p>
       <w:pPr>
         <w:pStyle w:val="CommentText"/>
@@ -7555,11 +8894,11 @@
         <w:annotationRef/>
       </w:r>
       <w:r>
-        <w:t>Unless the reader is familiar with the case, it’s not clear what the actual outcome was here. Ran out of time to address it.</w:t>
+        <w:t>https://www.crisisgroup.org/europe-central-asia/caucasus/nagorno-karabakh-azerbaijan/244-nagorno-karabakhs-gathering-war-clouds</w:t>
       </w:r>
     </w:p>
   </w:comment>
-  <w:comment w:id="4" w:author="Kristy Buzard" w:date="2017-07-19T10:59:00Z" w:initials="KB">
+  <w:comment w:id="6" w:author="Benjamin A.T. Graham" w:date="2017-07-17T15:30:00Z" w:initials="BAG">
     <w:p>
       <w:pPr>
         <w:pStyle w:val="CommentText"/>
@@ -7571,60 +8910,17 @@
         <w:annotationRef/>
       </w:r>
       <w:r>
-        <w:t>I think this should either be drastically shortened to refer back to sanctions section, or the sanctions section should be brought here. I’m leaning toward the latter, but a little worried some of the earlier case material leans too heavily on that section. Thoughts?</w:t>
-      </w:r>
-    </w:p>
-  </w:comment>
-  <w:comment w:id="5" w:author="Kristy Buzard" w:date="2017-07-19T11:01:00Z" w:initials="KB">
-    <w:p>
-      <w:pPr>
-        <w:pStyle w:val="CommentText"/>
-      </w:pPr>
-      <w:r>
-        <w:rPr>
-          <w:rStyle w:val="CommentReference"/>
-        </w:rPr>
-        <w:annotationRef/>
-      </w:r>
-      <w:r>
-        <w:t>I think this would better go with the first two options since it has the same flavor of “could backfire,” but wanted to check with you first.</w:t>
-      </w:r>
-      <w:bookmarkStart w:id="6" w:name="_GoBack"/>
-      <w:bookmarkEnd w:id="6"/>
-    </w:p>
-  </w:comment>
-  <w:comment w:id="7" w:author="Benjamin A.T. Graham" w:date="2017-07-17T15:20:00Z" w:initials="BAG">
-    <w:p>
-      <w:pPr>
-        <w:pStyle w:val="CommentText"/>
-      </w:pPr>
-      <w:r>
-        <w:rPr>
-          <w:rStyle w:val="CommentReference"/>
-        </w:rPr>
-        <w:annotationRef/>
-      </w:r>
-      <w:r>
-        <w:t>https://www.crisisgroup.org/europe-central-asia/caucasus/nagorno-karabakh-azerbaijan/244-nagorno-karabakhs-gathering-war-clouds</w:t>
-      </w:r>
-    </w:p>
-  </w:comment>
-  <w:comment w:id="9" w:author="Benjamin A.T. Graham" w:date="2017-07-17T15:30:00Z" w:initials="BAG">
-    <w:p>
-      <w:pPr>
-        <w:pStyle w:val="CommentText"/>
-      </w:pPr>
-      <w:r>
-        <w:rPr>
-          <w:rStyle w:val="CommentReference"/>
-        </w:rPr>
-        <w:annotationRef/>
-      </w:r>
-      <w:r>
-        <w:rPr>
-          <w:rFonts w:ascii="Times New Roman" w:hAnsi="Times New Roman" w:cs="Times New Roman"/>
-        </w:rPr>
-        <w:t>Both Armenia and Azerbaijan have strong security ties to Russia</w:t>
+        <w:rPr>
+          <w:rFonts w:ascii="Times New Roman" w:hAnsi="Times New Roman" w:cs="Times New Roman"/>
+        </w:rPr>
+        <w:t xml:space="preserve">Both Armenia and Azerbaijan have strong security ties to </w:t>
+      </w:r>
+      <w:proofErr w:type="gramStart"/>
+      <w:r>
+        <w:rPr>
+          <w:rFonts w:ascii="Times New Roman" w:hAnsi="Times New Roman" w:cs="Times New Roman"/>
+        </w:rPr>
+        <w:t>Russia</w:t>
       </w:r>
       <w:r>
         <w:t xml:space="preserve"> </w:t>
@@ -7635,17 +8931,15 @@
       <w:r>
         <w:t>https://www.crisisgroup.org/europe-central-asia/caucasus/nagorno-karabakh-azerbaijan/shifting-dangers-nagorno-karabakh</w:t>
       </w:r>
+      <w:proofErr w:type="gramEnd"/>
     </w:p>
   </w:comment>
 </w:comments>
 </file>
 
 <file path=word/commentsExtended.xml><?xml version="1.0" encoding="utf-8"?>
-<w15:commentsEx xmlns:wpc="http://schemas.microsoft.com/office/word/2010/wordprocessingCanvas" xmlns:cx="http://schemas.microsoft.com/office/drawing/2014/chartex" xmlns:cx1="http://schemas.microsoft.com/office/drawing/2015/9/8/chartex" xmlns:cx2="http://schemas.microsoft.com/office/drawing/2015/10/21/chartex" xmlns:cx3="http://schemas.microsoft.com/office/drawing/2016/5/9/chartex" xmlns:cx4="http://schemas.microsoft.com/office/drawing/2016/5/10/chartex" xmlns:cx5="http://schemas.microsoft.com/office/drawing/2016/5/11/chartex" xmlns:cx6="http://schemas.microsoft.com/office/drawing/2016/5/12/chartex" xmlns:cx7="http://schemas.microsoft.com/office/drawing/2016/5/13/chartex" xmlns:cx8="http://schemas.microsoft.com/office/drawing/2016/5/14/chartex" xmlns:mc="http://schemas.openxmlformats.org/markup-compatibility/2006" xmlns:aink="http://schemas.microsoft.com/office/drawing/2016/ink" xmlns:am3d="http://schemas.microsoft.com/office/drawing/2017/model3d" xmlns:o="urn:schemas-microsoft-com:office:office" xmlns:r="http://schemas.openxmlformats.org/officeDocument/2006/relationships" xmlns:m="http://schemas.openxmlformats.org/officeDocument/2006/math" xmlns:v="urn:schemas-microsoft-com:vml" xmlns:wp14="http://schemas.microsoft.com/office/word/2010/wordprocessingDrawing" xmlns:wp="http://schemas.openxmlformats.org/drawingml/2006/wordprocessingDrawing" xmlns:w10="urn:schemas-microsoft-com:office:word" xmlns:w="http://schemas.openxmlformats.org/wordprocessingml/2006/main" xmlns:w14="http://schemas.microsoft.com/office/word/2010/wordml" xmlns:w15="http://schemas.microsoft.com/office/word/2012/wordml" xmlns:w16cid="http://schemas.microsoft.com/office/word/2016/wordml/cid" xmlns:w16se="http://schemas.microsoft.com/office/word/2015/wordml/symex" xmlns:wpg="http://schemas.microsoft.com/office/word/2010/wordprocessingGroup" xmlns:wpi="http://schemas.microsoft.com/office/word/2010/wordprocessingInk" xmlns:wne="http://schemas.microsoft.com/office/word/2006/wordml" xmlns:wps="http://schemas.microsoft.com/office/word/2010/wordprocessingShape" mc:Ignorable="w14 w15 w16se w16cid wp14">
+<w15:commentsEx xmlns:wpc="http://schemas.microsoft.com/office/word/2010/wordprocessingCanvas" xmlns:mo="http://schemas.microsoft.com/office/mac/office/2008/main" xmlns:mc="http://schemas.openxmlformats.org/markup-compatibility/2006" xmlns:mv="urn:schemas-microsoft-com:mac:vml" xmlns:o="urn:schemas-microsoft-com:office:office" xmlns:r="http://schemas.openxmlformats.org/officeDocument/2006/relationships" xmlns:m="http://schemas.openxmlformats.org/officeDocument/2006/math" xmlns:v="urn:schemas-microsoft-com:vml" xmlns:wp14="http://schemas.microsoft.com/office/word/2010/wordprocessingDrawing" xmlns:wp="http://schemas.openxmlformats.org/drawingml/2006/wordprocessingDrawing" xmlns:w10="urn:schemas-microsoft-com:office:word" xmlns:w="http://schemas.openxmlformats.org/wordprocessingml/2006/main" xmlns:w14="http://schemas.microsoft.com/office/word/2010/wordml" xmlns:w15="http://schemas.microsoft.com/office/word/2012/wordml" xmlns:wpg="http://schemas.microsoft.com/office/word/2010/wordprocessingGroup" xmlns:wpi="http://schemas.microsoft.com/office/word/2010/wordprocessingInk" xmlns:wne="http://schemas.microsoft.com/office/word/2006/wordml" xmlns:wps="http://schemas.microsoft.com/office/word/2010/wordprocessingShape" mc:Ignorable="w14 w15 wp14">
   <w15:commentEx w15:paraId="4DBEF401" w15:done="0"/>
-  <w15:commentEx w15:paraId="00362551" w15:done="0"/>
-  <w15:commentEx w15:paraId="10D7A18F" w15:done="0"/>
-  <w15:commentEx w15:paraId="35260D50" w15:done="0"/>
   <w15:commentEx w15:paraId="55441B70" w15:done="0"/>
   <w15:commentEx w15:paraId="58CAF46C" w15:done="0"/>
   <w15:commentEx w15:paraId="739798D1" w15:done="0"/>
@@ -7667,7 +8961,7 @@
 </file>
 
 <file path=word/endnotes.xml><?xml version="1.0" encoding="utf-8"?>
-<w:endnotes xmlns:wpc="http://schemas.microsoft.com/office/word/2010/wordprocessingCanvas" xmlns:cx="http://schemas.microsoft.com/office/drawing/2014/chartex" xmlns:cx1="http://schemas.microsoft.com/office/drawing/2015/9/8/chartex" xmlns:cx2="http://schemas.microsoft.com/office/drawing/2015/10/21/chartex" xmlns:cx3="http://schemas.microsoft.com/office/drawing/2016/5/9/chartex" xmlns:cx4="http://schemas.microsoft.com/office/drawing/2016/5/10/chartex" xmlns:cx5="http://schemas.microsoft.com/office/drawing/2016/5/11/chartex" xmlns:cx6="http://schemas.microsoft.com/office/drawing/2016/5/12/chartex" xmlns:cx7="http://schemas.microsoft.com/office/drawing/2016/5/13/chartex" xmlns:cx8="http://schemas.microsoft.com/office/drawing/2016/5/14/chartex" xmlns:mc="http://schemas.openxmlformats.org/markup-compatibility/2006" xmlns:aink="http://schemas.microsoft.com/office/drawing/2016/ink" xmlns:am3d="http://schemas.microsoft.com/office/drawing/2017/model3d" xmlns:o="urn:schemas-microsoft-com:office:office" xmlns:r="http://schemas.openxmlformats.org/officeDocument/2006/relationships" xmlns:m="http://schemas.openxmlformats.org/officeDocument/2006/math" xmlns:v="urn:schemas-microsoft-com:vml" xmlns:wp14="http://schemas.microsoft.com/office/word/2010/wordprocessingDrawing" xmlns:wp="http://schemas.openxmlformats.org/drawingml/2006/wordprocessingDrawing" xmlns:w10="urn:schemas-microsoft-com:office:word" xmlns:w="http://schemas.openxmlformats.org/wordprocessingml/2006/main" xmlns:w14="http://schemas.microsoft.com/office/word/2010/wordml" xmlns:w15="http://schemas.microsoft.com/office/word/2012/wordml" xmlns:w16cid="http://schemas.microsoft.com/office/word/2016/wordml/cid" xmlns:w16se="http://schemas.microsoft.com/office/word/2015/wordml/symex" xmlns:wpg="http://schemas.microsoft.com/office/word/2010/wordprocessingGroup" xmlns:wpi="http://schemas.microsoft.com/office/word/2010/wordprocessingInk" xmlns:wne="http://schemas.microsoft.com/office/word/2006/wordml" xmlns:wps="http://schemas.microsoft.com/office/word/2010/wordprocessingShape" mc:Ignorable="w14 w15 w16se w16cid wp14">
+<w:endnotes xmlns:wpc="http://schemas.microsoft.com/office/word/2010/wordprocessingCanvas" xmlns:mo="http://schemas.microsoft.com/office/mac/office/2008/main" xmlns:mc="http://schemas.openxmlformats.org/markup-compatibility/2006" xmlns:mv="urn:schemas-microsoft-com:mac:vml" xmlns:o="urn:schemas-microsoft-com:office:office" xmlns:r="http://schemas.openxmlformats.org/officeDocument/2006/relationships" xmlns:m="http://schemas.openxmlformats.org/officeDocument/2006/math" xmlns:v="urn:schemas-microsoft-com:vml" xmlns:wp14="http://schemas.microsoft.com/office/word/2010/wordprocessingDrawing" xmlns:wp="http://schemas.openxmlformats.org/drawingml/2006/wordprocessingDrawing" xmlns:w10="urn:schemas-microsoft-com:office:word" xmlns:w="http://schemas.openxmlformats.org/wordprocessingml/2006/main" xmlns:w14="http://schemas.microsoft.com/office/word/2010/wordml" xmlns:w15="http://schemas.microsoft.com/office/word/2012/wordml" xmlns:wpg="http://schemas.microsoft.com/office/word/2010/wordprocessingGroup" xmlns:wpi="http://schemas.microsoft.com/office/word/2010/wordprocessingInk" xmlns:wne="http://schemas.microsoft.com/office/word/2006/wordml" xmlns:wps="http://schemas.microsoft.com/office/word/2010/wordprocessingShape" mc:Ignorable="w14 w15 wp14">
   <w:endnote w:type="separator" w:id="-1">
     <w:p>
       <w:pPr>
@@ -7787,7 +9081,61 @@
           <w:sz w:val="24"/>
           <w:szCs w:val="24"/>
         </w:rPr>
-        <w:t>For an excellent discussion of the case of Republika Srpska, see Zahar 2004.</w:t>
+        <w:t xml:space="preserve">For an excellent discussion of the case of </w:t>
+      </w:r>
+      <w:proofErr w:type="spellStart"/>
+      <w:r>
+        <w:rPr>
+          <w:rFonts w:ascii="Times New Roman" w:hAnsi="Times New Roman" w:cs="Times New Roman"/>
+          <w:sz w:val="24"/>
+          <w:szCs w:val="24"/>
+        </w:rPr>
+        <w:t>Republika</w:t>
+      </w:r>
+      <w:proofErr w:type="spellEnd"/>
+      <w:r>
+        <w:rPr>
+          <w:rFonts w:ascii="Times New Roman" w:hAnsi="Times New Roman" w:cs="Times New Roman"/>
+          <w:sz w:val="24"/>
+          <w:szCs w:val="24"/>
+        </w:rPr>
+        <w:t xml:space="preserve"> </w:t>
+      </w:r>
+      <w:proofErr w:type="spellStart"/>
+      <w:r>
+        <w:rPr>
+          <w:rFonts w:ascii="Times New Roman" w:hAnsi="Times New Roman" w:cs="Times New Roman"/>
+          <w:sz w:val="24"/>
+          <w:szCs w:val="24"/>
+        </w:rPr>
+        <w:t>Srpska</w:t>
+      </w:r>
+      <w:proofErr w:type="spellEnd"/>
+      <w:r>
+        <w:rPr>
+          <w:rFonts w:ascii="Times New Roman" w:hAnsi="Times New Roman" w:cs="Times New Roman"/>
+          <w:sz w:val="24"/>
+          <w:szCs w:val="24"/>
+        </w:rPr>
+        <w:t xml:space="preserve">, see </w:t>
+      </w:r>
+      <w:proofErr w:type="spellStart"/>
+      <w:r>
+        <w:rPr>
+          <w:rFonts w:ascii="Times New Roman" w:hAnsi="Times New Roman" w:cs="Times New Roman"/>
+          <w:sz w:val="24"/>
+          <w:szCs w:val="24"/>
+        </w:rPr>
+        <w:t>Zahar</w:t>
+      </w:r>
+      <w:proofErr w:type="spellEnd"/>
+      <w:r>
+        <w:rPr>
+          <w:rFonts w:ascii="Times New Roman" w:hAnsi="Times New Roman" w:cs="Times New Roman"/>
+          <w:sz w:val="24"/>
+          <w:szCs w:val="24"/>
+        </w:rPr>
+        <w:t xml:space="preserve"> 2004.</w:t>
       </w:r>
     </w:p>
   </w:endnote>
@@ -7805,13 +9153,23 @@
       <w:r>
         <w:t xml:space="preserve"> </w:t>
       </w:r>
-      <w:r>
-        <w:rPr>
-          <w:rFonts w:ascii="Times New Roman" w:hAnsi="Times New Roman" w:cs="Times New Roman"/>
-          <w:sz w:val="24"/>
-          <w:szCs w:val="24"/>
-        </w:rPr>
-        <w:t>We limit our discussion here to entities that had existed in a period of stalemate prior to reaching a settlement -- i.e. those that had maintained territorial control for at least two years.</w:t>
+      <w:proofErr w:type="spellStart"/>
+      <w:r>
+        <w:rPr>
+          <w:rFonts w:ascii="Times New Roman" w:hAnsi="Times New Roman" w:cs="Times New Roman"/>
+          <w:sz w:val="24"/>
+          <w:szCs w:val="24"/>
+        </w:rPr>
+        <w:t>Protsyk</w:t>
+      </w:r>
+      <w:proofErr w:type="spellEnd"/>
+      <w:r>
+        <w:rPr>
+          <w:rFonts w:ascii="Times New Roman" w:hAnsi="Times New Roman" w:cs="Times New Roman"/>
+          <w:sz w:val="24"/>
+          <w:szCs w:val="24"/>
+        </w:rPr>
+        <w:t xml:space="preserve"> (2010) provides an account of the "salami tactics" by which Moldovan authorities have gradually reclaimed powers originally granted to the regional government.</w:t>
       </w:r>
     </w:p>
   </w:endnote>
@@ -7835,7 +9193,43 @@
           <w:sz w:val="24"/>
           <w:szCs w:val="24"/>
         </w:rPr>
-        <w:t>Protsyk (2010) provides an account of the "salami tactics" by which Moldovan authorities have gradually reclaimed powers originally granted to the regional government.</w:t>
+        <w:t xml:space="preserve">Roper (2002) argues that secessionists in </w:t>
+      </w:r>
+      <w:proofErr w:type="spellStart"/>
+      <w:r>
+        <w:rPr>
+          <w:rFonts w:ascii="Times New Roman" w:hAnsi="Times New Roman" w:cs="Times New Roman"/>
+          <w:sz w:val="24"/>
+          <w:szCs w:val="24"/>
+        </w:rPr>
+        <w:t>Transnistria</w:t>
+      </w:r>
+      <w:proofErr w:type="spellEnd"/>
+      <w:r>
+        <w:rPr>
+          <w:rFonts w:ascii="Times New Roman" w:hAnsi="Times New Roman" w:cs="Times New Roman"/>
+          <w:sz w:val="24"/>
+          <w:szCs w:val="24"/>
+        </w:rPr>
+        <w:t xml:space="preserve"> are wary of negotiated reunification precisely because of the creeping re-centralization they have observed in </w:t>
+      </w:r>
+      <w:proofErr w:type="spellStart"/>
+      <w:r>
+        <w:rPr>
+          <w:rFonts w:ascii="Times New Roman" w:hAnsi="Times New Roman" w:cs="Times New Roman"/>
+          <w:sz w:val="24"/>
+          <w:szCs w:val="24"/>
+        </w:rPr>
+        <w:t>Gagauzia</w:t>
+      </w:r>
+      <w:proofErr w:type="spellEnd"/>
+      <w:r>
+        <w:rPr>
+          <w:rFonts w:ascii="Times New Roman" w:hAnsi="Times New Roman" w:cs="Times New Roman"/>
+          <w:sz w:val="24"/>
+          <w:szCs w:val="24"/>
+        </w:rPr>
+        <w:t>.</w:t>
       </w:r>
     </w:p>
   </w:endnote>
@@ -7859,7 +9253,7 @@
           <w:sz w:val="24"/>
           <w:szCs w:val="24"/>
         </w:rPr>
-        <w:t>Roper (2002) argues that secessionists in Transnistria are wary of negotiated reunification precisely because of the creeping re-centralization they have observed in Gagauzia.</w:t>
+        <w:t>We limit our discussion here to entities that had existed in a period of stalemate prior to reaching a settlement -- i.e. those that had maintained territorial control for at least two years.</w:t>
       </w:r>
     </w:p>
   </w:endnote>
@@ -7915,7 +9309,7 @@
 </file>
 
 <file path=word/footer1.xml><?xml version="1.0" encoding="utf-8"?>
-<w:ftr xmlns:wpc="http://schemas.microsoft.com/office/word/2010/wordprocessingCanvas" xmlns:cx="http://schemas.microsoft.com/office/drawing/2014/chartex" xmlns:cx1="http://schemas.microsoft.com/office/drawing/2015/9/8/chartex" xmlns:cx2="http://schemas.microsoft.com/office/drawing/2015/10/21/chartex" xmlns:cx3="http://schemas.microsoft.com/office/drawing/2016/5/9/chartex" xmlns:cx4="http://schemas.microsoft.com/office/drawing/2016/5/10/chartex" xmlns:cx5="http://schemas.microsoft.com/office/drawing/2016/5/11/chartex" xmlns:cx6="http://schemas.microsoft.com/office/drawing/2016/5/12/chartex" xmlns:cx7="http://schemas.microsoft.com/office/drawing/2016/5/13/chartex" xmlns:cx8="http://schemas.microsoft.com/office/drawing/2016/5/14/chartex" xmlns:mc="http://schemas.openxmlformats.org/markup-compatibility/2006" xmlns:aink="http://schemas.microsoft.com/office/drawing/2016/ink" xmlns:am3d="http://schemas.microsoft.com/office/drawing/2017/model3d" xmlns:o="urn:schemas-microsoft-com:office:office" xmlns:r="http://schemas.openxmlformats.org/officeDocument/2006/relationships" xmlns:m="http://schemas.openxmlformats.org/officeDocument/2006/math" xmlns:v="urn:schemas-microsoft-com:vml" xmlns:wp14="http://schemas.microsoft.com/office/word/2010/wordprocessingDrawing" xmlns:wp="http://schemas.openxmlformats.org/drawingml/2006/wordprocessingDrawing" xmlns:w10="urn:schemas-microsoft-com:office:word" xmlns:w="http://schemas.openxmlformats.org/wordprocessingml/2006/main" xmlns:w14="http://schemas.microsoft.com/office/word/2010/wordml" xmlns:w15="http://schemas.microsoft.com/office/word/2012/wordml" xmlns:w16cid="http://schemas.microsoft.com/office/word/2016/wordml/cid" xmlns:w16se="http://schemas.microsoft.com/office/word/2015/wordml/symex" xmlns:wpg="http://schemas.microsoft.com/office/word/2010/wordprocessingGroup" xmlns:wpi="http://schemas.microsoft.com/office/word/2010/wordprocessingInk" xmlns:wne="http://schemas.microsoft.com/office/word/2006/wordml" xmlns:wps="http://schemas.microsoft.com/office/word/2010/wordprocessingShape" mc:Ignorable="w14 w15 w16se w16cid wp14">
+<w:ftr xmlns:wpc="http://schemas.microsoft.com/office/word/2010/wordprocessingCanvas" xmlns:mo="http://schemas.microsoft.com/office/mac/office/2008/main" xmlns:mc="http://schemas.openxmlformats.org/markup-compatibility/2006" xmlns:mv="urn:schemas-microsoft-com:mac:vml" xmlns:o="urn:schemas-microsoft-com:office:office" xmlns:r="http://schemas.openxmlformats.org/officeDocument/2006/relationships" xmlns:m="http://schemas.openxmlformats.org/officeDocument/2006/math" xmlns:v="urn:schemas-microsoft-com:vml" xmlns:wp14="http://schemas.microsoft.com/office/word/2010/wordprocessingDrawing" xmlns:wp="http://schemas.openxmlformats.org/drawingml/2006/wordprocessingDrawing" xmlns:w10="urn:schemas-microsoft-com:office:word" xmlns:w="http://schemas.openxmlformats.org/wordprocessingml/2006/main" xmlns:w14="http://schemas.microsoft.com/office/word/2010/wordml" xmlns:w15="http://schemas.microsoft.com/office/word/2012/wordml" xmlns:wpg="http://schemas.microsoft.com/office/word/2010/wordprocessingGroup" xmlns:wpi="http://schemas.microsoft.com/office/word/2010/wordprocessingInk" xmlns:wne="http://schemas.microsoft.com/office/word/2006/wordml" xmlns:wps="http://schemas.microsoft.com/office/word/2010/wordprocessingShape" mc:Ignorable="w14 w15 wp14">
   <w:sdt>
     <w:sdtPr>
       <w:id w:val="-1065942026"/>
@@ -7974,7 +9368,7 @@
             <w:sz w:val="24"/>
             <w:szCs w:val="24"/>
           </w:rPr>
-          <w:t>20</w:t>
+          <w:t>19</w:t>
         </w:r>
         <w:r>
           <w:rPr>
@@ -7997,7 +9391,7 @@
 </file>
 
 <file path=word/footnotes.xml><?xml version="1.0" encoding="utf-8"?>
-<w:footnotes xmlns:wpc="http://schemas.microsoft.com/office/word/2010/wordprocessingCanvas" xmlns:cx="http://schemas.microsoft.com/office/drawing/2014/chartex" xmlns:cx1="http://schemas.microsoft.com/office/drawing/2015/9/8/chartex" xmlns:cx2="http://schemas.microsoft.com/office/drawing/2015/10/21/chartex" xmlns:cx3="http://schemas.microsoft.com/office/drawing/2016/5/9/chartex" xmlns:cx4="http://schemas.microsoft.com/office/drawing/2016/5/10/chartex" xmlns:cx5="http://schemas.microsoft.com/office/drawing/2016/5/11/chartex" xmlns:cx6="http://schemas.microsoft.com/office/drawing/2016/5/12/chartex" xmlns:cx7="http://schemas.microsoft.com/office/drawing/2016/5/13/chartex" xmlns:cx8="http://schemas.microsoft.com/office/drawing/2016/5/14/chartex" xmlns:mc="http://schemas.openxmlformats.org/markup-compatibility/2006" xmlns:aink="http://schemas.microsoft.com/office/drawing/2016/ink" xmlns:am3d="http://schemas.microsoft.com/office/drawing/2017/model3d" xmlns:o="urn:schemas-microsoft-com:office:office" xmlns:r="http://schemas.openxmlformats.org/officeDocument/2006/relationships" xmlns:m="http://schemas.openxmlformats.org/officeDocument/2006/math" xmlns:v="urn:schemas-microsoft-com:vml" xmlns:wp14="http://schemas.microsoft.com/office/word/2010/wordprocessingDrawing" xmlns:wp="http://schemas.openxmlformats.org/drawingml/2006/wordprocessingDrawing" xmlns:w10="urn:schemas-microsoft-com:office:word" xmlns:w="http://schemas.openxmlformats.org/wordprocessingml/2006/main" xmlns:w14="http://schemas.microsoft.com/office/word/2010/wordml" xmlns:w15="http://schemas.microsoft.com/office/word/2012/wordml" xmlns:w16cid="http://schemas.microsoft.com/office/word/2016/wordml/cid" xmlns:w16se="http://schemas.microsoft.com/office/word/2015/wordml/symex" xmlns:wpg="http://schemas.microsoft.com/office/word/2010/wordprocessingGroup" xmlns:wpi="http://schemas.microsoft.com/office/word/2010/wordprocessingInk" xmlns:wne="http://schemas.microsoft.com/office/word/2006/wordml" xmlns:wps="http://schemas.microsoft.com/office/word/2010/wordprocessingShape" mc:Ignorable="w14 w15 w16se w16cid wp14">
+<w:footnotes xmlns:wpc="http://schemas.microsoft.com/office/word/2010/wordprocessingCanvas" xmlns:mo="http://schemas.microsoft.com/office/mac/office/2008/main" xmlns:mc="http://schemas.openxmlformats.org/markup-compatibility/2006" xmlns:mv="urn:schemas-microsoft-com:mac:vml" xmlns:o="urn:schemas-microsoft-com:office:office" xmlns:r="http://schemas.openxmlformats.org/officeDocument/2006/relationships" xmlns:m="http://schemas.openxmlformats.org/officeDocument/2006/math" xmlns:v="urn:schemas-microsoft-com:vml" xmlns:wp14="http://schemas.microsoft.com/office/word/2010/wordprocessingDrawing" xmlns:wp="http://schemas.openxmlformats.org/drawingml/2006/wordprocessingDrawing" xmlns:w10="urn:schemas-microsoft-com:office:word" xmlns:w="http://schemas.openxmlformats.org/wordprocessingml/2006/main" xmlns:w14="http://schemas.microsoft.com/office/word/2010/wordml" xmlns:w15="http://schemas.microsoft.com/office/word/2012/wordml" xmlns:wpg="http://schemas.microsoft.com/office/word/2010/wordprocessingGroup" xmlns:wpi="http://schemas.microsoft.com/office/word/2010/wordprocessingInk" xmlns:wne="http://schemas.microsoft.com/office/word/2006/wordml" xmlns:wps="http://schemas.microsoft.com/office/word/2010/wordprocessingShape" mc:Ignorable="w14 w15 wp14">
   <w:footnote w:type="separator" w:id="-1">
     <w:p>
       <w:pPr>
@@ -8058,7 +9452,21 @@
         <w:rPr>
           <w:rFonts w:ascii="Times New Roman" w:hAnsi="Times New Roman" w:cs="Times New Roman"/>
         </w:rPr>
-        <w:t>Mediation of the Ngorno-Karabakh conflict is primarily undertaken by the Minsk Group of the Organization for Security and Co-Operation in Europe (OSCE), which is co-chaired by the U.S., Russia, and France.</w:t>
+        <w:t xml:space="preserve">Mediation of the </w:t>
+      </w:r>
+      <w:proofErr w:type="spellStart"/>
+      <w:r>
+        <w:rPr>
+          <w:rFonts w:ascii="Times New Roman" w:hAnsi="Times New Roman" w:cs="Times New Roman"/>
+        </w:rPr>
+        <w:t>Ngorno-Karabakh</w:t>
+      </w:r>
+      <w:proofErr w:type="spellEnd"/>
+      <w:r>
+        <w:rPr>
+          <w:rFonts w:ascii="Times New Roman" w:hAnsi="Times New Roman" w:cs="Times New Roman"/>
+        </w:rPr>
+        <w:t xml:space="preserve"> conflict is primarily undertaken by the Minsk Group of the Organization for Security and Co-Operation in Europe (OSCE), which is co-chaired by the U.S., Russia, and France.</w:t>
       </w:r>
     </w:p>
   </w:footnote>
@@ -8074,7 +9482,15 @@
         <w:footnoteRef/>
       </w:r>
       <w:r>
-        <w:t xml:space="preserve"> Armenia is a member of two Russian-led security pacts while Azerbaijan purchases 85% of their military equipment from Russia (Grono 2016)</w:t>
+        <w:t xml:space="preserve"> Armenia is a member of two Russian-led security pacts while Azerbaijan purchases 85% of their military equipment from Russia (</w:t>
+      </w:r>
+      <w:proofErr w:type="spellStart"/>
+      <w:r>
+        <w:t>Grono</w:t>
+      </w:r>
+      <w:proofErr w:type="spellEnd"/>
+      <w:r>
+        <w:t xml:space="preserve"> 2016)</w:t>
       </w:r>
     </w:p>
   </w:footnote>
@@ -8082,8 +9498,8 @@
 </file>
 
 <file path=word/numbering.xml><?xml version="1.0" encoding="utf-8"?>
-<w:numbering xmlns:wpc="http://schemas.microsoft.com/office/word/2010/wordprocessingCanvas" xmlns:cx="http://schemas.microsoft.com/office/drawing/2014/chartex" xmlns:cx1="http://schemas.microsoft.com/office/drawing/2015/9/8/chartex" xmlns:cx2="http://schemas.microsoft.com/office/drawing/2015/10/21/chartex" xmlns:cx3="http://schemas.microsoft.com/office/drawing/2016/5/9/chartex" xmlns:cx4="http://schemas.microsoft.com/office/drawing/2016/5/10/chartex" xmlns:cx5="http://schemas.microsoft.com/office/drawing/2016/5/11/chartex" xmlns:cx6="http://schemas.microsoft.com/office/drawing/2016/5/12/chartex" xmlns:cx7="http://schemas.microsoft.com/office/drawing/2016/5/13/chartex" xmlns:cx8="http://schemas.microsoft.com/office/drawing/2016/5/14/chartex" xmlns:mc="http://schemas.openxmlformats.org/markup-compatibility/2006" xmlns:aink="http://schemas.microsoft.com/office/drawing/2016/ink" xmlns:am3d="http://schemas.microsoft.com/office/drawing/2017/model3d" xmlns:o="urn:schemas-microsoft-com:office:office" xmlns:r="http://schemas.openxmlformats.org/officeDocument/2006/relationships" xmlns:m="http://schemas.openxmlformats.org/officeDocument/2006/math" xmlns:v="urn:schemas-microsoft-com:vml" xmlns:wp14="http://schemas.microsoft.com/office/word/2010/wordprocessingDrawing" xmlns:wp="http://schemas.openxmlformats.org/drawingml/2006/wordprocessingDrawing" xmlns:w10="urn:schemas-microsoft-com:office:word" xmlns:w="http://schemas.openxmlformats.org/wordprocessingml/2006/main" xmlns:w14="http://schemas.microsoft.com/office/word/2010/wordml" xmlns:w15="http://schemas.microsoft.com/office/word/2012/wordml" xmlns:w16cid="http://schemas.microsoft.com/office/word/2016/wordml/cid" xmlns:w16se="http://schemas.microsoft.com/office/word/2015/wordml/symex" xmlns:wpg="http://schemas.microsoft.com/office/word/2010/wordprocessingGroup" xmlns:wpi="http://schemas.microsoft.com/office/word/2010/wordprocessingInk" xmlns:wne="http://schemas.microsoft.com/office/word/2006/wordml" xmlns:wps="http://schemas.microsoft.com/office/word/2010/wordprocessingShape" mc:Ignorable="w14 w15 w16se w16cid wp14">
-  <w:abstractNum w:abstractNumId="0" w15:restartNumberingAfterBreak="0">
+<w:numbering xmlns:wpc="http://schemas.microsoft.com/office/word/2010/wordprocessingCanvas" xmlns:mo="http://schemas.microsoft.com/office/mac/office/2008/main" xmlns:mc="http://schemas.openxmlformats.org/markup-compatibility/2006" xmlns:mv="urn:schemas-microsoft-com:mac:vml" xmlns:o="urn:schemas-microsoft-com:office:office" xmlns:r="http://schemas.openxmlformats.org/officeDocument/2006/relationships" xmlns:m="http://schemas.openxmlformats.org/officeDocument/2006/math" xmlns:v="urn:schemas-microsoft-com:vml" xmlns:wp14="http://schemas.microsoft.com/office/word/2010/wordprocessingDrawing" xmlns:wp="http://schemas.openxmlformats.org/drawingml/2006/wordprocessingDrawing" xmlns:w10="urn:schemas-microsoft-com:office:word" xmlns:w="http://schemas.openxmlformats.org/wordprocessingml/2006/main" xmlns:w14="http://schemas.microsoft.com/office/word/2010/wordml" xmlns:w15="http://schemas.microsoft.com/office/word/2012/wordml" xmlns:wpg="http://schemas.microsoft.com/office/word/2010/wordprocessingGroup" xmlns:wpi="http://schemas.microsoft.com/office/word/2010/wordprocessingInk" xmlns:wne="http://schemas.microsoft.com/office/word/2006/wordml" xmlns:wps="http://schemas.microsoft.com/office/word/2010/wordprocessingShape" mc:Ignorable="w14 w15 wp14">
+  <w:abstractNum w:abstractNumId="0">
     <w:nsid w:val="18ED7B9C"/>
     <w:multiLevelType w:val="hybridMultilevel"/>
     <w:tmpl w:val="9F90CA9E"/>
@@ -8173,7 +9589,7 @@
       </w:pPr>
     </w:lvl>
   </w:abstractNum>
-  <w:abstractNum w:abstractNumId="1" w15:restartNumberingAfterBreak="0">
+  <w:abstractNum w:abstractNumId="1">
     <w:nsid w:val="2E9F540F"/>
     <w:multiLevelType w:val="hybridMultilevel"/>
     <w:tmpl w:val="0CC666AE"/>
@@ -8262,7 +9678,7 @@
       </w:pPr>
     </w:lvl>
   </w:abstractNum>
-  <w:abstractNum w:abstractNumId="2" w15:restartNumberingAfterBreak="0">
+  <w:abstractNum w:abstractNumId="2">
     <w:nsid w:val="3BD35149"/>
     <w:multiLevelType w:val="hybridMultilevel"/>
     <w:tmpl w:val="69F8BE08"/>
@@ -8351,7 +9767,7 @@
       </w:pPr>
     </w:lvl>
   </w:abstractNum>
-  <w:abstractNum w:abstractNumId="3" w15:restartNumberingAfterBreak="0">
+  <w:abstractNum w:abstractNumId="3">
     <w:nsid w:val="47252A3E"/>
     <w:multiLevelType w:val="hybridMultilevel"/>
     <w:tmpl w:val="AF12E0E6"/>
@@ -8464,7 +9880,7 @@
       </w:rPr>
     </w:lvl>
   </w:abstractNum>
-  <w:abstractNum w:abstractNumId="4" w15:restartNumberingAfterBreak="0">
+  <w:abstractNum w:abstractNumId="4">
     <w:nsid w:val="542970DC"/>
     <w:multiLevelType w:val="hybridMultilevel"/>
     <w:tmpl w:val="DD905848"/>
@@ -8577,7 +9993,7 @@
       </w:rPr>
     </w:lvl>
   </w:abstractNum>
-  <w:abstractNum w:abstractNumId="5" w15:restartNumberingAfterBreak="0">
+  <w:abstractNum w:abstractNumId="5">
     <w:nsid w:val="5AE66AA0"/>
     <w:multiLevelType w:val="hybridMultilevel"/>
     <w:tmpl w:val="21C4CBD6"/>
@@ -8666,7 +10082,7 @@
       </w:pPr>
     </w:lvl>
   </w:abstractNum>
-  <w:abstractNum w:abstractNumId="6" w15:restartNumberingAfterBreak="0">
+  <w:abstractNum w:abstractNumId="6">
     <w:nsid w:val="6493373D"/>
     <w:multiLevelType w:val="hybridMultilevel"/>
     <w:tmpl w:val="16D8DEAE"/>
@@ -8755,7 +10171,7 @@
       </w:pPr>
     </w:lvl>
   </w:abstractNum>
-  <w:abstractNum w:abstractNumId="7" w15:restartNumberingAfterBreak="0">
+  <w:abstractNum w:abstractNumId="7">
     <w:nsid w:val="70D577A5"/>
     <w:multiLevelType w:val="hybridMultilevel"/>
     <w:tmpl w:val="9E6408D0"/>
@@ -8872,7 +10288,7 @@
 </file>
 
 <file path=word/people.xml><?xml version="1.0" encoding="utf-8"?>
-<w15:people xmlns:wpc="http://schemas.microsoft.com/office/word/2010/wordprocessingCanvas" xmlns:cx="http://schemas.microsoft.com/office/drawing/2014/chartex" xmlns:cx1="http://schemas.microsoft.com/office/drawing/2015/9/8/chartex" xmlns:cx2="http://schemas.microsoft.com/office/drawing/2015/10/21/chartex" xmlns:cx3="http://schemas.microsoft.com/office/drawing/2016/5/9/chartex" xmlns:cx4="http://schemas.microsoft.com/office/drawing/2016/5/10/chartex" xmlns:cx5="http://schemas.microsoft.com/office/drawing/2016/5/11/chartex" xmlns:cx6="http://schemas.microsoft.com/office/drawing/2016/5/12/chartex" xmlns:cx7="http://schemas.microsoft.com/office/drawing/2016/5/13/chartex" xmlns:cx8="http://schemas.microsoft.com/office/drawing/2016/5/14/chartex" xmlns:mc="http://schemas.openxmlformats.org/markup-compatibility/2006" xmlns:aink="http://schemas.microsoft.com/office/drawing/2016/ink" xmlns:am3d="http://schemas.microsoft.com/office/drawing/2017/model3d" xmlns:o="urn:schemas-microsoft-com:office:office" xmlns:r="http://schemas.openxmlformats.org/officeDocument/2006/relationships" xmlns:m="http://schemas.openxmlformats.org/officeDocument/2006/math" xmlns:v="urn:schemas-microsoft-com:vml" xmlns:wp14="http://schemas.microsoft.com/office/word/2010/wordprocessingDrawing" xmlns:wp="http://schemas.openxmlformats.org/drawingml/2006/wordprocessingDrawing" xmlns:w10="urn:schemas-microsoft-com:office:word" xmlns:w="http://schemas.openxmlformats.org/wordprocessingml/2006/main" xmlns:w14="http://schemas.microsoft.com/office/word/2010/wordml" xmlns:w15="http://schemas.microsoft.com/office/word/2012/wordml" xmlns:w16cid="http://schemas.microsoft.com/office/word/2016/wordml/cid" xmlns:w16se="http://schemas.microsoft.com/office/word/2015/wordml/symex" xmlns:wpg="http://schemas.microsoft.com/office/word/2010/wordprocessingGroup" xmlns:wpi="http://schemas.microsoft.com/office/word/2010/wordprocessingInk" xmlns:wne="http://schemas.microsoft.com/office/word/2006/wordml" xmlns:wps="http://schemas.microsoft.com/office/word/2010/wordprocessingShape" mc:Ignorable="w14 w15 w16se w16cid wp14">
+<w15:people xmlns:wpc="http://schemas.microsoft.com/office/word/2010/wordprocessingCanvas" xmlns:mo="http://schemas.microsoft.com/office/mac/office/2008/main" xmlns:mc="http://schemas.openxmlformats.org/markup-compatibility/2006" xmlns:mv="urn:schemas-microsoft-com:mac:vml" xmlns:o="urn:schemas-microsoft-com:office:office" xmlns:r="http://schemas.openxmlformats.org/officeDocument/2006/relationships" xmlns:m="http://schemas.openxmlformats.org/officeDocument/2006/math" xmlns:v="urn:schemas-microsoft-com:vml" xmlns:wp14="http://schemas.microsoft.com/office/word/2010/wordprocessingDrawing" xmlns:wp="http://schemas.openxmlformats.org/drawingml/2006/wordprocessingDrawing" xmlns:w10="urn:schemas-microsoft-com:office:word" xmlns:w="http://schemas.openxmlformats.org/wordprocessingml/2006/main" xmlns:w14="http://schemas.microsoft.com/office/word/2010/wordml" xmlns:w15="http://schemas.microsoft.com/office/word/2012/wordml" xmlns:wpg="http://schemas.microsoft.com/office/word/2010/wordprocessingGroup" xmlns:wpi="http://schemas.microsoft.com/office/word/2010/wordprocessingInk" xmlns:wne="http://schemas.microsoft.com/office/word/2006/wordml" xmlns:wps="http://schemas.microsoft.com/office/word/2010/wordprocessingShape" mc:Ignorable="w14 w15 wp14">
   <w15:person w15:author="Benjamin A.T. Graham">
     <w15:presenceInfo w15:providerId="None" w15:userId="Benjamin A.T. Graham"/>
   </w15:person>
@@ -8883,7 +10299,7 @@
 </file>
 
 <file path=word/styles.xml><?xml version="1.0" encoding="utf-8"?>
-<w:styles xmlns:mc="http://schemas.openxmlformats.org/markup-compatibility/2006" xmlns:r="http://schemas.openxmlformats.org/officeDocument/2006/relationships" xmlns:w="http://schemas.openxmlformats.org/wordprocessingml/2006/main" xmlns:w14="http://schemas.microsoft.com/office/word/2010/wordml" xmlns:w15="http://schemas.microsoft.com/office/word/2012/wordml" xmlns:w16cid="http://schemas.microsoft.com/office/word/2016/wordml/cid" xmlns:w16se="http://schemas.microsoft.com/office/word/2015/wordml/symex" mc:Ignorable="w14 w15 w16se w16cid">
+<w:styles xmlns:mc="http://schemas.openxmlformats.org/markup-compatibility/2006" xmlns:r="http://schemas.openxmlformats.org/officeDocument/2006/relationships" xmlns:w="http://schemas.openxmlformats.org/wordprocessingml/2006/main" xmlns:w14="http://schemas.microsoft.com/office/word/2010/wordml" xmlns:w15="http://schemas.microsoft.com/office/word/2012/wordml" mc:Ignorable="w14 w15">
   <w:docDefaults>
     <w:rPrDefault>
       <w:rPr>
@@ -8899,7 +10315,7 @@
       </w:pPr>
     </w:pPrDefault>
   </w:docDefaults>
-  <w:latentStyles w:defLockedState="0" w:defUIPriority="99" w:defSemiHidden="0" w:defUnhideWhenUsed="0" w:defQFormat="0" w:count="375">
+  <w:latentStyles w:defLockedState="0" w:defUIPriority="99" w:defSemiHidden="0" w:defUnhideWhenUsed="0" w:defQFormat="0" w:count="382">
     <w:lsdException w:name="Normal" w:uiPriority="0" w:qFormat="1"/>
     <w:lsdException w:name="heading 1" w:uiPriority="9" w:qFormat="1"/>
     <w:lsdException w:name="heading 2" w:semiHidden="1" w:uiPriority="9" w:unhideWhenUsed="1" w:qFormat="1"/>
@@ -9824,7 +11240,7 @@
 </file>
 
 <file path=customXml/itemProps1.xml><?xml version="1.0" encoding="utf-8"?>
-<ds:datastoreItem xmlns:ds="http://schemas.openxmlformats.org/officeDocument/2006/customXml" ds:itemID="{F8214F86-62D2-4FAF-AD0E-9A34898BC23A}">
+<ds:datastoreItem xmlns:ds="http://schemas.openxmlformats.org/officeDocument/2006/customXml" ds:itemID="{9100FA63-4E92-DD4A-B5AA-F62B3346245D}">
   <ds:schemaRefs>
     <ds:schemaRef ds:uri="http://schemas.openxmlformats.org/officeDocument/2006/bibliography"/>
   </ds:schemaRefs>

</xml_diff>

<commit_message>
Added responses to your notes.
</commit_message>
<xml_diff>
--- a/editedvolume.docx
+++ b/editedvolume.docx
@@ -7942,6 +7942,7 @@
         <w:tab/>
       </w:r>
       <w:commentRangeStart w:id="1"/>
+      <w:commentRangeStart w:id="2"/>
       <w:r>
         <w:rPr>
           <w:rFonts w:ascii="Times New Roman" w:hAnsi="Times New Roman" w:cs="Times New Roman"/>
@@ -8037,6 +8038,13 @@
         </w:rPr>
         <w:commentReference w:id="1"/>
       </w:r>
+      <w:commentRangeEnd w:id="2"/>
+      <w:r>
+        <w:rPr>
+          <w:rStyle w:val="CommentReference"/>
+        </w:rPr>
+        <w:commentReference w:id="2"/>
+      </w:r>
     </w:p>
     <w:p>
       <w:pPr>
@@ -8063,17 +8071,7 @@
           <w:szCs w:val="24"/>
         </w:rPr>
         <w:lastRenderedPageBreak/>
-        <w:t>harms the economy, reducing the secessionists’ payoffs from the status quo, and it weakens the secessionist military, increasing the home state’s expecte</w:t>
-      </w:r>
-      <w:bookmarkStart w:id="2" w:name="_GoBack"/>
-      <w:bookmarkEnd w:id="2"/>
-      <w:r>
-        <w:rPr>
-          <w:rFonts w:ascii="Times New Roman" w:hAnsi="Times New Roman" w:cs="Times New Roman"/>
-          <w:sz w:val="24"/>
-          <w:szCs w:val="24"/>
-        </w:rPr>
-        <w:t xml:space="preserve">d payoffs from war. In both cases, war may become more likely.  </w:t>
+        <w:t xml:space="preserve">harms the economy, reducing the secessionists’ payoffs from the status quo, and it weakens the secessionist military, increasing the home state’s expected payoffs from war. In both cases, war may become more likely.  </w:t>
       </w:r>
     </w:p>
     <w:p>
@@ -8264,6 +8262,7 @@
         </w:rPr>
       </w:pPr>
       <w:commentRangeStart w:id="3"/>
+      <w:commentRangeStart w:id="4"/>
       <w:r>
         <w:rPr>
           <w:rFonts w:ascii="Times New Roman" w:hAnsi="Times New Roman" w:cs="Times New Roman"/>
@@ -8279,6 +8278,13 @@
         </w:rPr>
         <w:commentReference w:id="3"/>
       </w:r>
+      <w:commentRangeEnd w:id="4"/>
+      <w:r>
+        <w:rPr>
+          <w:rStyle w:val="CommentReference"/>
+        </w:rPr>
+        <w:commentReference w:id="4"/>
+      </w:r>
     </w:p>
     <w:p>
       <w:pPr>
@@ -8296,7 +8302,17 @@
           <w:sz w:val="24"/>
           <w:szCs w:val="24"/>
         </w:rPr>
-        <w:t>In this section we have argued that successful intervention by the international community is possible. The key, however, is motivation: the international community is capable of inducing peaceful settlement when it is willing to invest the resources necessary. However, strong preferences of secessionists against reunification and the opposing intervention of the patron make the costs of such interventions prohibitively high in most cases.  Unrecognized statehood is a stable equilibrium because the international community is unwilling to invest sufficient resources to outspend the patron and induce its preferred outcome.</w:t>
+        <w:t xml:space="preserve">In this section we have argued that successful intervention by the international community is possible. The key, </w:t>
+      </w:r>
+      <w:bookmarkStart w:id="5" w:name="_GoBack"/>
+      <w:bookmarkEnd w:id="5"/>
+      <w:r>
+        <w:rPr>
+          <w:rFonts w:ascii="Times New Roman" w:hAnsi="Times New Roman" w:cs="Times New Roman"/>
+          <w:sz w:val="24"/>
+          <w:szCs w:val="24"/>
+        </w:rPr>
+        <w:t>however, is motivation: the international community is capable of inducing peaceful settlement when it is willing to invest the resources necessary. However, strong preferences of secessionists against reunification and the opposing intervention of the patron make the costs of such interventions prohibitively high in most cases.  Unrecognized statehood is a stable equilibrium because the international community is unwilling to invest sufficient resources to outspend the patron and induce its preferred outcome.</w:t>
       </w:r>
     </w:p>
     <w:p>
@@ -8481,7 +8497,7 @@
         </w:rPr>
         <w:t xml:space="preserve"> time since the 1994 ceasefire (</w:t>
       </w:r>
-      <w:commentRangeStart w:id="4"/>
+      <w:commentRangeStart w:id="6"/>
       <w:r>
         <w:rPr>
           <w:rFonts w:ascii="Times New Roman" w:hAnsi="Times New Roman" w:cs="Times New Roman"/>
@@ -8490,12 +8506,12 @@
         </w:rPr>
         <w:t>ICC 2017</w:t>
       </w:r>
-      <w:commentRangeEnd w:id="4"/>
+      <w:commentRangeEnd w:id="6"/>
       <w:r>
         <w:rPr>
           <w:rStyle w:val="CommentReference"/>
         </w:rPr>
-        <w:commentReference w:id="4"/>
+        <w:commentReference w:id="6"/>
       </w:r>
       <w:r>
         <w:rPr>
@@ -8641,7 +8657,7 @@
         </w:rPr>
         <w:t xml:space="preserve"> </w:t>
       </w:r>
-      <w:del w:id="5" w:author="Benjamin A.T. Graham" w:date="2017-07-17T15:36:00Z">
+      <w:del w:id="7" w:author="Benjamin A.T. Graham" w:date="2017-07-17T15:36:00Z">
         <w:r>
           <w:rPr>
             <w:rFonts w:ascii="Times New Roman" w:hAnsi="Times New Roman" w:cs="Times New Roman"/>
@@ -8729,7 +8745,7 @@
           <w:szCs w:val="24"/>
         </w:rPr>
       </w:pPr>
-      <w:commentRangeStart w:id="6"/>
+      <w:commentRangeStart w:id="8"/>
       <w:r>
         <w:rPr>
           <w:rStyle w:val="FootnoteReference"/>
@@ -8747,12 +8763,12 @@
         </w:rPr>
         <w:t xml:space="preserve"> </w:t>
       </w:r>
-      <w:commentRangeEnd w:id="6"/>
+      <w:commentRangeEnd w:id="8"/>
       <w:r>
         <w:rPr>
           <w:rStyle w:val="CommentReference"/>
         </w:rPr>
-        <w:commentReference w:id="6"/>
+        <w:commentReference w:id="8"/>
       </w:r>
       <w:r>
         <w:rPr>
@@ -8858,6 +8874,30 @@
       </w:r>
     </w:p>
   </w:comment>
+  <w:comment w:id="2" w:author="Benjamin A.T. Graham" w:date="2017-07-19T11:03:00Z" w:initials="BAG">
+    <w:p>
+      <w:pPr>
+        <w:pStyle w:val="CommentText"/>
+      </w:pPr>
+      <w:r>
+        <w:rPr>
+          <w:rStyle w:val="CommentReference"/>
+        </w:rPr>
+        <w:annotationRef/>
+      </w:r>
+      <w:r>
+        <w:t xml:space="preserve">There is only one paragraph at the end of the military </w:t>
+      </w:r>
+      <w:proofErr w:type="spellStart"/>
+      <w:r>
+        <w:t>reconquest</w:t>
+      </w:r>
+      <w:proofErr w:type="spellEnd"/>
+      <w:r>
+        <w:t xml:space="preserve"> section that leans on this. I think that paragraph is, itself, easy to move down.  I like the idea of moving the sanctions stuff down here. This is really where it fits.</w:t>
+      </w:r>
+    </w:p>
+  </w:comment>
   <w:comment w:id="3" w:author="Kristy Buzard" w:date="2017-07-19T11:01:00Z" w:initials="KB">
     <w:p>
       <w:pPr>
@@ -8882,7 +8922,7 @@
       </w:r>
     </w:p>
   </w:comment>
-  <w:comment w:id="4" w:author="Benjamin A.T. Graham" w:date="2017-07-17T15:20:00Z" w:initials="BAG">
+  <w:comment w:id="4" w:author="Benjamin A.T. Graham" w:date="2017-07-19T11:04:00Z" w:initials="BAG">
     <w:p>
       <w:pPr>
         <w:pStyle w:val="CommentText"/>
@@ -8894,11 +8934,27 @@
         <w:annotationRef/>
       </w:r>
       <w:r>
+        <w:t>That makes sense!</w:t>
+      </w:r>
+    </w:p>
+  </w:comment>
+  <w:comment w:id="6" w:author="Benjamin A.T. Graham" w:date="2017-07-17T15:20:00Z" w:initials="BAG">
+    <w:p>
+      <w:pPr>
+        <w:pStyle w:val="CommentText"/>
+      </w:pPr>
+      <w:r>
+        <w:rPr>
+          <w:rStyle w:val="CommentReference"/>
+        </w:rPr>
+        <w:annotationRef/>
+      </w:r>
+      <w:r>
         <w:t>https://www.crisisgroup.org/europe-central-asia/caucasus/nagorno-karabakh-azerbaijan/244-nagorno-karabakhs-gathering-war-clouds</w:t>
       </w:r>
     </w:p>
   </w:comment>
-  <w:comment w:id="6" w:author="Benjamin A.T. Graham" w:date="2017-07-17T15:30:00Z" w:initials="BAG">
+  <w:comment w:id="8" w:author="Benjamin A.T. Graham" w:date="2017-07-17T15:30:00Z" w:initials="BAG">
     <w:p>
       <w:pPr>
         <w:pStyle w:val="CommentText"/>
@@ -8940,8 +8996,10 @@
 <file path=word/commentsExtended.xml><?xml version="1.0" encoding="utf-8"?>
 <w15:commentsEx xmlns:wpc="http://schemas.microsoft.com/office/word/2010/wordprocessingCanvas" xmlns:mo="http://schemas.microsoft.com/office/mac/office/2008/main" xmlns:mc="http://schemas.openxmlformats.org/markup-compatibility/2006" xmlns:mv="urn:schemas-microsoft-com:mac:vml" xmlns:o="urn:schemas-microsoft-com:office:office" xmlns:r="http://schemas.openxmlformats.org/officeDocument/2006/relationships" xmlns:m="http://schemas.openxmlformats.org/officeDocument/2006/math" xmlns:v="urn:schemas-microsoft-com:vml" xmlns:wp14="http://schemas.microsoft.com/office/word/2010/wordprocessingDrawing" xmlns:wp="http://schemas.openxmlformats.org/drawingml/2006/wordprocessingDrawing" xmlns:w10="urn:schemas-microsoft-com:office:word" xmlns:w="http://schemas.openxmlformats.org/wordprocessingml/2006/main" xmlns:w14="http://schemas.microsoft.com/office/word/2010/wordml" xmlns:w15="http://schemas.microsoft.com/office/word/2012/wordml" xmlns:wpg="http://schemas.microsoft.com/office/word/2010/wordprocessingGroup" xmlns:wpi="http://schemas.microsoft.com/office/word/2010/wordprocessingInk" xmlns:wne="http://schemas.microsoft.com/office/word/2006/wordml" xmlns:wps="http://schemas.microsoft.com/office/word/2010/wordprocessingShape" mc:Ignorable="w14 w15 wp14">
   <w15:commentEx w15:paraId="4DBEF401" w15:done="0"/>
-  <w15:commentEx w15:paraId="55441B70" w15:done="0"/>
-  <w15:commentEx w15:paraId="58CAF46C" w15:done="0"/>
+  <w15:commentEx w15:paraId="1C5D3BB0" w15:done="0"/>
+  <w15:commentEx w15:paraId="6BE800E4" w15:paraIdParent="1C5D3BB0" w15:done="0"/>
+  <w15:commentEx w15:paraId="165010CF" w15:done="0"/>
+  <w15:commentEx w15:paraId="0ADC65CE" w15:paraIdParent="165010CF" w15:done="0"/>
   <w15:commentEx w15:paraId="739798D1" w15:done="0"/>
   <w15:commentEx w15:paraId="11CB9F79" w15:done="0"/>
 </w15:commentsEx>
@@ -9368,7 +9426,7 @@
             <w:sz w:val="24"/>
             <w:szCs w:val="24"/>
           </w:rPr>
-          <w:t>19</w:t>
+          <w:t>20</w:t>
         </w:r>
         <w:r>
           <w:rPr>
@@ -11240,7 +11298,7 @@
 </file>
 
 <file path=customXml/itemProps1.xml><?xml version="1.0" encoding="utf-8"?>
-<ds:datastoreItem xmlns:ds="http://schemas.openxmlformats.org/officeDocument/2006/customXml" ds:itemID="{9100FA63-4E92-DD4A-B5AA-F62B3346245D}">
+<ds:datastoreItem xmlns:ds="http://schemas.openxmlformats.org/officeDocument/2006/customXml" ds:itemID="{0B97484B-4145-DD4B-9ECB-F09A3538CF38}">
   <ds:schemaRefs>
     <ds:schemaRef ds:uri="http://schemas.openxmlformats.org/officeDocument/2006/bibliography"/>
   </ds:schemaRefs>

</xml_diff>

<commit_message>
rough in a conclusion
</commit_message>
<xml_diff>
--- a/editedvolume.docx
+++ b/editedvolume.docx
@@ -1,6 +1,6 @@
 
 <file path=word/document.xml><?xml version="1.0" encoding="utf-8"?>
-<w:document xmlns:wpc="http://schemas.microsoft.com/office/word/2010/wordprocessingCanvas" xmlns:cx="http://schemas.microsoft.com/office/drawing/2014/chartex" xmlns:cx1="http://schemas.microsoft.com/office/drawing/2015/9/8/chartex" xmlns:cx2="http://schemas.microsoft.com/office/drawing/2015/10/21/chartex" xmlns:cx3="http://schemas.microsoft.com/office/drawing/2016/5/9/chartex" xmlns:cx4="http://schemas.microsoft.com/office/drawing/2016/5/10/chartex" xmlns:cx5="http://schemas.microsoft.com/office/drawing/2016/5/11/chartex" xmlns:cx6="http://schemas.microsoft.com/office/drawing/2016/5/12/chartex" xmlns:cx7="http://schemas.microsoft.com/office/drawing/2016/5/13/chartex" xmlns:cx8="http://schemas.microsoft.com/office/drawing/2016/5/14/chartex" xmlns:mc="http://schemas.openxmlformats.org/markup-compatibility/2006" xmlns:aink="http://schemas.microsoft.com/office/drawing/2016/ink" xmlns:am3d="http://schemas.microsoft.com/office/drawing/2017/model3d" xmlns:o="urn:schemas-microsoft-com:office:office" xmlns:r="http://schemas.openxmlformats.org/officeDocument/2006/relationships" xmlns:m="http://schemas.openxmlformats.org/officeDocument/2006/math" xmlns:v="urn:schemas-microsoft-com:vml" xmlns:wp14="http://schemas.microsoft.com/office/word/2010/wordprocessingDrawing" xmlns:wp="http://schemas.openxmlformats.org/drawingml/2006/wordprocessingDrawing" xmlns:w10="urn:schemas-microsoft-com:office:word" xmlns:w="http://schemas.openxmlformats.org/wordprocessingml/2006/main" xmlns:w14="http://schemas.microsoft.com/office/word/2010/wordml" xmlns:w15="http://schemas.microsoft.com/office/word/2012/wordml" xmlns:w16cid="http://schemas.microsoft.com/office/word/2016/wordml/cid" xmlns:w16se="http://schemas.microsoft.com/office/word/2015/wordml/symex" xmlns:wpg="http://schemas.microsoft.com/office/word/2010/wordprocessingGroup" xmlns:wpi="http://schemas.microsoft.com/office/word/2010/wordprocessingInk" xmlns:wne="http://schemas.microsoft.com/office/word/2006/wordml" xmlns:wps="http://schemas.microsoft.com/office/word/2010/wordprocessingShape" mc:Ignorable="w14 w15 w16se w16cid wp14">
+<w:document xmlns:wpc="http://schemas.microsoft.com/office/word/2010/wordprocessingCanvas" xmlns:cx="http://schemas.microsoft.com/office/drawing/2014/chartex" xmlns:cx1="http://schemas.microsoft.com/office/drawing/2015/9/8/chartex" xmlns:mc="http://schemas.openxmlformats.org/markup-compatibility/2006" xmlns:o="urn:schemas-microsoft-com:office:office" xmlns:r="http://schemas.openxmlformats.org/officeDocument/2006/relationships" xmlns:m="http://schemas.openxmlformats.org/officeDocument/2006/math" xmlns:v="urn:schemas-microsoft-com:vml" xmlns:wp14="http://schemas.microsoft.com/office/word/2010/wordprocessingDrawing" xmlns:wp="http://schemas.openxmlformats.org/drawingml/2006/wordprocessingDrawing" xmlns:w10="urn:schemas-microsoft-com:office:word" xmlns:w="http://schemas.openxmlformats.org/wordprocessingml/2006/main" xmlns:w14="http://schemas.microsoft.com/office/word/2010/wordml" xmlns:w15="http://schemas.microsoft.com/office/word/2012/wordml" xmlns:w16se="http://schemas.microsoft.com/office/word/2015/wordml/symex" xmlns:wpg="http://schemas.microsoft.com/office/word/2010/wordprocessingGroup" xmlns:wpi="http://schemas.microsoft.com/office/word/2010/wordprocessingInk" xmlns:wne="http://schemas.microsoft.com/office/word/2006/wordml" xmlns:wps="http://schemas.microsoft.com/office/word/2010/wordprocessingShape" mc:Ignorable="w14 w15 w16se wp14">
   <w:body>
     <w:p>
       <w:pPr>
@@ -181,7 +181,25 @@
           <w:sz w:val="24"/>
           <w:szCs w:val="24"/>
         </w:rPr>
-        <w:t xml:space="preserve">are contested, the threat of violent conflict is ever present. </w:t>
+        <w:t xml:space="preserve">are contested, the threat of violent conflict is </w:t>
+      </w:r>
+      <w:proofErr w:type="gramStart"/>
+      <w:r>
+        <w:rPr>
+          <w:rFonts w:ascii="Times New Roman" w:hAnsi="Times New Roman" w:cs="Times New Roman"/>
+          <w:sz w:val="24"/>
+          <w:szCs w:val="24"/>
+        </w:rPr>
+        <w:t>ever present</w:t>
+      </w:r>
+      <w:proofErr w:type="gramEnd"/>
+      <w:r>
+        <w:rPr>
+          <w:rFonts w:ascii="Times New Roman" w:hAnsi="Times New Roman" w:cs="Times New Roman"/>
+          <w:sz w:val="24"/>
+          <w:szCs w:val="24"/>
+        </w:rPr>
+        <w:t xml:space="preserve">. </w:t>
       </w:r>
       <w:r>
         <w:rPr>
@@ -457,7 +475,25 @@
           <w:sz w:val="24"/>
           <w:szCs w:val="24"/>
         </w:rPr>
-        <w:t xml:space="preserve"> a stable equilibrium outcome, and that it can be sustained even when all </w:t>
+        <w:t xml:space="preserve"> a stable equilibrium outcome, and that it </w:t>
+      </w:r>
+      <w:proofErr w:type="gramStart"/>
+      <w:r>
+        <w:rPr>
+          <w:rFonts w:ascii="Times New Roman" w:hAnsi="Times New Roman" w:cs="Times New Roman"/>
+          <w:sz w:val="24"/>
+          <w:szCs w:val="24"/>
+        </w:rPr>
+        <w:t>can be sustained</w:t>
+      </w:r>
+      <w:proofErr w:type="gramEnd"/>
+      <w:r>
+        <w:rPr>
+          <w:rFonts w:ascii="Times New Roman" w:hAnsi="Times New Roman" w:cs="Times New Roman"/>
+          <w:sz w:val="24"/>
+          <w:szCs w:val="24"/>
+        </w:rPr>
+        <w:t xml:space="preserve"> even when all </w:t>
       </w:r>
       <w:r>
         <w:rPr>
@@ -481,7 +517,25 @@
           <w:sz w:val="24"/>
           <w:szCs w:val="24"/>
         </w:rPr>
-        <w:t xml:space="preserve">Game theory provides value in this context by laying bare the mechanisms by which unrecognized statehood is sustained as a stable equilibrium outcome, and thus illuminating the ways in which these conflicts can be </w:t>
+        <w:t xml:space="preserve">Game theory provides value in this context by laying bare the mechanisms by which unrecognized statehood </w:t>
+      </w:r>
+      <w:proofErr w:type="gramStart"/>
+      <w:r>
+        <w:rPr>
+          <w:rFonts w:ascii="Times New Roman" w:hAnsi="Times New Roman" w:cs="Times New Roman"/>
+          <w:sz w:val="24"/>
+          <w:szCs w:val="24"/>
+        </w:rPr>
+        <w:t>is sustained</w:t>
+      </w:r>
+      <w:proofErr w:type="gramEnd"/>
+      <w:r>
+        <w:rPr>
+          <w:rFonts w:ascii="Times New Roman" w:hAnsi="Times New Roman" w:cs="Times New Roman"/>
+          <w:sz w:val="24"/>
+          <w:szCs w:val="24"/>
+        </w:rPr>
+        <w:t xml:space="preserve"> as a stable equilibrium outcome, and thus illuminating the ways in which these conflicts can be </w:t>
       </w:r>
       <w:r>
         <w:rPr>
@@ -614,7 +668,16 @@
           <w:sz w:val="24"/>
           <w:szCs w:val="24"/>
         </w:rPr>
-        <w:t xml:space="preserve">Engagement with the details of actual cases informs us </w:t>
+        <w:t xml:space="preserve">Engagement with the details of actual cases informs </w:t>
+      </w:r>
+      <w:proofErr w:type="gramStart"/>
+      <w:r>
+        <w:rPr>
+          <w:rFonts w:ascii="Times New Roman" w:hAnsi="Times New Roman" w:cs="Times New Roman"/>
+          <w:sz w:val="24"/>
+          <w:szCs w:val="24"/>
+        </w:rPr>
+        <w:t xml:space="preserve">us </w:t>
       </w:r>
       <w:r>
         <w:rPr>
@@ -648,6 +711,7 @@
         </w:rPr>
         <w:t>, and what roadblocks stand in the way</w:t>
       </w:r>
+      <w:proofErr w:type="gramEnd"/>
       <w:r>
         <w:rPr>
           <w:rFonts w:ascii="Times New Roman" w:hAnsi="Times New Roman" w:cs="Times New Roman"/>
@@ -694,7 +758,25 @@
           <w:sz w:val="24"/>
           <w:szCs w:val="24"/>
         </w:rPr>
-        <w:t xml:space="preserve">Table 1 presents the full universe of unrecognized states that have existed since WWII and describes their current status. </w:t>
+        <w:t xml:space="preserve">Table 1 presents the full universe of unrecognized states that have existed since WWII and describes their </w:t>
+      </w:r>
+      <w:proofErr w:type="gramStart"/>
+      <w:r>
+        <w:rPr>
+          <w:rFonts w:ascii="Times New Roman" w:hAnsi="Times New Roman" w:cs="Times New Roman"/>
+          <w:sz w:val="24"/>
+          <w:szCs w:val="24"/>
+        </w:rPr>
+        <w:t>current status</w:t>
+      </w:r>
+      <w:proofErr w:type="gramEnd"/>
+      <w:r>
+        <w:rPr>
+          <w:rFonts w:ascii="Times New Roman" w:hAnsi="Times New Roman" w:cs="Times New Roman"/>
+          <w:sz w:val="24"/>
+          <w:szCs w:val="24"/>
+        </w:rPr>
+        <w:t xml:space="preserve">. </w:t>
       </w:r>
       <w:r>
         <w:rPr>
@@ -730,7 +812,61 @@
           <w:sz w:val="24"/>
           <w:szCs w:val="24"/>
         </w:rPr>
-        <w:t xml:space="preserve">These cases represent the most successful cases of attempted secession in the post-WWII era, and yet eventual military defeat by the home state is still the modal form of resolution. Recognition by the home state is rare, occurring in only three cases and never except as a direct result of concessions won on the battlefield. In cases where recognition by the home state or the right to a referendum on independence is not secured as part of the initial peace agreement, it has not historically been forthcoming. Only four cases of negotiated reunification are observed: secessionists who are strong enough to secure and retain territorial control are rarely willing to surrender their independence at the bargaining table, even though the chances of eventual recognition are vanishingly slim. Thus, the number of long-running, costly stalemates has been substantial, most of them eventually ending in military reconquest by the home state. </w:t>
+        <w:t xml:space="preserve">These cases represent the most successful cases of attempted secession in the post-WWII era, and yet eventual military defeat by the home state is still the modal form of resolution. Recognition by the home state is rare, occurring in only three cases and never except as a direct result of concessions won on the battlefield. In cases where recognition by the home state or the right to a referendum on independence </w:t>
+      </w:r>
+      <w:proofErr w:type="gramStart"/>
+      <w:r>
+        <w:rPr>
+          <w:rFonts w:ascii="Times New Roman" w:hAnsi="Times New Roman" w:cs="Times New Roman"/>
+          <w:sz w:val="24"/>
+          <w:szCs w:val="24"/>
+        </w:rPr>
+        <w:t>is not secured</w:t>
+      </w:r>
+      <w:proofErr w:type="gramEnd"/>
+      <w:r>
+        <w:rPr>
+          <w:rFonts w:ascii="Times New Roman" w:hAnsi="Times New Roman" w:cs="Times New Roman"/>
+          <w:sz w:val="24"/>
+          <w:szCs w:val="24"/>
+        </w:rPr>
+        <w:t xml:space="preserve"> as part of the initial peace agreement, it has not historically been forthcoming. Only four cases of negotiated reunification </w:t>
+      </w:r>
+      <w:proofErr w:type="gramStart"/>
+      <w:r>
+        <w:rPr>
+          <w:rFonts w:ascii="Times New Roman" w:hAnsi="Times New Roman" w:cs="Times New Roman"/>
+          <w:sz w:val="24"/>
+          <w:szCs w:val="24"/>
+        </w:rPr>
+        <w:t>are observed</w:t>
+      </w:r>
+      <w:proofErr w:type="gramEnd"/>
+      <w:r>
+        <w:rPr>
+          <w:rFonts w:ascii="Times New Roman" w:hAnsi="Times New Roman" w:cs="Times New Roman"/>
+          <w:sz w:val="24"/>
+          <w:szCs w:val="24"/>
+        </w:rPr>
+        <w:t xml:space="preserve">: secessionists who are strong enough to secure and retain territorial control are rarely willing to surrender their independence at the bargaining table, even though the chances of eventual recognition are vanishingly slim. Thus, the number of long-running, costly stalemates has been substantial, most of them eventually ending in military </w:t>
+      </w:r>
+      <w:proofErr w:type="spellStart"/>
+      <w:r>
+        <w:rPr>
+          <w:rFonts w:ascii="Times New Roman" w:hAnsi="Times New Roman" w:cs="Times New Roman"/>
+          <w:sz w:val="24"/>
+          <w:szCs w:val="24"/>
+        </w:rPr>
+        <w:t>reconquest</w:t>
+      </w:r>
+      <w:proofErr w:type="spellEnd"/>
+      <w:r>
+        <w:rPr>
+          <w:rFonts w:ascii="Times New Roman" w:hAnsi="Times New Roman" w:cs="Times New Roman"/>
+          <w:sz w:val="24"/>
+          <w:szCs w:val="24"/>
+        </w:rPr>
+        <w:t xml:space="preserve"> by the home state. </w:t>
       </w:r>
       <w:r>
         <w:rPr>
@@ -783,7 +919,23 @@
           <w:rFonts w:ascii="Times New Roman" w:hAnsi="Times New Roman"/>
           <w:sz w:val="32"/>
         </w:rPr>
-        <w:t>able 1: Current Status of Militarily Successful Secessions</w:t>
+        <w:t xml:space="preserve">able 1: </w:t>
+      </w:r>
+      <w:proofErr w:type="gramStart"/>
+      <w:r>
+        <w:rPr>
+          <w:rFonts w:ascii="Times New Roman" w:hAnsi="Times New Roman"/>
+          <w:sz w:val="32"/>
+        </w:rPr>
+        <w:t>Current Status</w:t>
+      </w:r>
+      <w:proofErr w:type="gramEnd"/>
+      <w:r>
+        <w:rPr>
+          <w:rFonts w:ascii="Times New Roman" w:hAnsi="Times New Roman"/>
+          <w:sz w:val="32"/>
+        </w:rPr>
+        <w:t xml:space="preserve"> of Militarily Successful Secessions</w:t>
       </w:r>
     </w:p>
     <w:tbl>
@@ -1071,12 +1223,14 @@
                 <w:rFonts w:ascii="Arial Narrow" w:eastAsia="ヒラギノ角ゴ Pro W3" w:hAnsi="Arial Narrow"/>
               </w:rPr>
             </w:pPr>
+            <w:proofErr w:type="spellStart"/>
             <w:r>
               <w:rPr>
                 <w:rFonts w:ascii="Arial Narrow" w:eastAsia="ヒラギノ角ゴ Pro W3" w:hAnsi="Arial Narrow"/>
               </w:rPr>
               <w:t>Transnistria</w:t>
             </w:r>
+            <w:proofErr w:type="spellEnd"/>
           </w:p>
           <w:p>
             <w:pPr>
@@ -1329,7 +1483,21 @@
               <w:rPr>
                 <w:rFonts w:ascii="Arial Narrow" w:eastAsia="ヒラギノ角ゴ Pro W3" w:hAnsi="Arial Narrow"/>
               </w:rPr>
-              <w:t>Croatian Republic of Herzeg-Bosnia</w:t>
+              <w:t xml:space="preserve">Croatian Republic of </w:t>
+            </w:r>
+            <w:proofErr w:type="spellStart"/>
+            <w:r>
+              <w:rPr>
+                <w:rFonts w:ascii="Arial Narrow" w:eastAsia="ヒラギノ角ゴ Pro W3" w:hAnsi="Arial Narrow"/>
+              </w:rPr>
+              <w:t>Herzeg</w:t>
+            </w:r>
+            <w:proofErr w:type="spellEnd"/>
+            <w:r>
+              <w:rPr>
+                <w:rFonts w:ascii="Arial Narrow" w:eastAsia="ヒラギノ角ゴ Pro W3" w:hAnsi="Arial Narrow"/>
+              </w:rPr>
+              <w:t>-Bosnia</w:t>
             </w:r>
           </w:p>
           <w:p>
@@ -1417,8 +1585,16 @@
               <w:rPr>
                 <w:rFonts w:ascii="Arial Narrow" w:eastAsia="ヒラギノ角ゴ Pro W3" w:hAnsi="Arial Narrow"/>
               </w:rPr>
-              <w:t>Republic of Mahabad</w:t>
+              <w:t xml:space="preserve">Republic of </w:t>
             </w:r>
+            <w:proofErr w:type="spellStart"/>
+            <w:r>
+              <w:rPr>
+                <w:rFonts w:ascii="Arial Narrow" w:eastAsia="ヒラギノ角ゴ Pro W3" w:hAnsi="Arial Narrow"/>
+              </w:rPr>
+              <w:t>Mahabad</w:t>
+            </w:r>
+            <w:proofErr w:type="spellEnd"/>
           </w:p>
           <w:p>
             <w:pPr>
@@ -1457,12 +1633,28 @@
                 <w:rFonts w:ascii="Arial Narrow" w:eastAsia="ヒラギノ角ゴ Pro W3" w:hAnsi="Arial Narrow"/>
               </w:rPr>
             </w:pPr>
+            <w:proofErr w:type="spellStart"/>
             <w:r>
               <w:rPr>
                 <w:rFonts w:ascii="Arial Narrow" w:eastAsia="ヒラギノ角ゴ Pro W3" w:hAnsi="Arial Narrow"/>
               </w:rPr>
-              <w:t>Republika Srpska</w:t>
+              <w:t>Republika</w:t>
             </w:r>
+            <w:proofErr w:type="spellEnd"/>
+            <w:r>
+              <w:rPr>
+                <w:rFonts w:ascii="Arial Narrow" w:eastAsia="ヒラギノ角ゴ Pro W3" w:hAnsi="Arial Narrow"/>
+              </w:rPr>
+              <w:t xml:space="preserve"> </w:t>
+            </w:r>
+            <w:proofErr w:type="spellStart"/>
+            <w:r>
+              <w:rPr>
+                <w:rFonts w:ascii="Arial Narrow" w:eastAsia="ヒラギノ角ゴ Pro W3" w:hAnsi="Arial Narrow"/>
+              </w:rPr>
+              <w:t>Srpska</w:t>
+            </w:r>
+            <w:proofErr w:type="spellEnd"/>
           </w:p>
           <w:p>
             <w:pPr>
@@ -1479,11 +1671,33 @@
                 <w:rFonts w:ascii="Arial Narrow" w:eastAsia="ヒラギノ角ゴ Pro W3" w:hAnsi="Arial Narrow"/>
               </w:rPr>
             </w:pPr>
+            <w:proofErr w:type="spellStart"/>
             <w:r>
               <w:rPr>
                 <w:rFonts w:ascii="Arial Narrow" w:eastAsia="ヒラギノ角ゴ Pro W3" w:hAnsi="Arial Narrow"/>
               </w:rPr>
-              <w:t>Republika Srpska- Krajina</w:t>
+              <w:t>Republika</w:t>
+            </w:r>
+            <w:proofErr w:type="spellEnd"/>
+            <w:r>
+              <w:rPr>
+                <w:rFonts w:ascii="Arial Narrow" w:eastAsia="ヒラギノ角ゴ Pro W3" w:hAnsi="Arial Narrow"/>
+              </w:rPr>
+              <w:t xml:space="preserve"> </w:t>
+            </w:r>
+            <w:proofErr w:type="spellStart"/>
+            <w:r>
+              <w:rPr>
+                <w:rFonts w:ascii="Arial Narrow" w:eastAsia="ヒラギノ角ゴ Pro W3" w:hAnsi="Arial Narrow"/>
+              </w:rPr>
+              <w:t>Srpska</w:t>
+            </w:r>
+            <w:proofErr w:type="spellEnd"/>
+            <w:r>
+              <w:rPr>
+                <w:rFonts w:ascii="Arial Narrow" w:eastAsia="ヒラギノ角ゴ Pro W3" w:hAnsi="Arial Narrow"/>
+              </w:rPr>
+              <w:t>- Krajina</w:t>
             </w:r>
           </w:p>
           <w:p>
@@ -1557,12 +1771,14 @@
                 <w:rFonts w:ascii="Arial Narrow" w:hAnsi="Arial Narrow"/>
               </w:rPr>
             </w:pPr>
+            <w:proofErr w:type="spellStart"/>
             <w:r>
               <w:rPr>
                 <w:rFonts w:ascii="Arial Narrow" w:hAnsi="Arial Narrow"/>
               </w:rPr>
               <w:t>Ajara</w:t>
             </w:r>
+            <w:proofErr w:type="spellEnd"/>
           </w:p>
           <w:p>
             <w:pPr>
@@ -1579,12 +1795,14 @@
                 <w:rFonts w:ascii="Arial Narrow" w:eastAsia="ヒラギノ角ゴ Pro W3" w:hAnsi="Arial Narrow"/>
               </w:rPr>
             </w:pPr>
+            <w:proofErr w:type="spellStart"/>
             <w:r>
               <w:rPr>
                 <w:rFonts w:ascii="Arial Narrow" w:eastAsia="ヒラギノ角ゴ Pro W3" w:hAnsi="Arial Narrow"/>
               </w:rPr>
               <w:t>Bouganville</w:t>
             </w:r>
+            <w:proofErr w:type="spellEnd"/>
           </w:p>
           <w:p>
             <w:pPr>
@@ -1601,12 +1819,14 @@
                 <w:rFonts w:ascii="Arial Narrow" w:hAnsi="Arial Narrow"/>
               </w:rPr>
             </w:pPr>
+            <w:proofErr w:type="spellStart"/>
             <w:r>
               <w:rPr>
                 <w:rFonts w:ascii="Arial Narrow" w:eastAsia="ヒラギノ角ゴ Pro W3" w:hAnsi="Arial Narrow"/>
               </w:rPr>
               <w:t>Gagauzia</w:t>
             </w:r>
+            <w:proofErr w:type="spellEnd"/>
           </w:p>
           <w:p>
             <w:pPr>
@@ -1623,12 +1843,14 @@
                 <w:rFonts w:ascii="Arial Narrow" w:hAnsi="Arial Narrow"/>
               </w:rPr>
             </w:pPr>
+            <w:proofErr w:type="spellStart"/>
             <w:r>
               <w:rPr>
                 <w:rFonts w:ascii="Arial Narrow" w:eastAsia="ヒラギノ角ゴ Pro W3" w:hAnsi="Arial Narrow"/>
               </w:rPr>
               <w:t>Moheli</w:t>
             </w:r>
+            <w:proofErr w:type="spellEnd"/>
           </w:p>
           <w:p>
             <w:pPr>
@@ -1756,6 +1978,7 @@
           <w:szCs w:val="16"/>
         </w:rPr>
       </w:pPr>
+      <w:proofErr w:type="gramStart"/>
       <w:r>
         <w:rPr>
           <w:rFonts w:ascii="Arial Narrow" w:hAnsi="Arial Narrow"/>
@@ -1764,6 +1987,7 @@
         </w:rPr>
         <w:t>1</w:t>
       </w:r>
+      <w:proofErr w:type="gramEnd"/>
       <w:r>
         <w:rPr>
           <w:rFonts w:ascii="Arial Narrow" w:hAnsi="Arial Narrow"/>
@@ -1800,12 +2024,21 @@
           <w:sz w:val="20"/>
         </w:rPr>
       </w:pPr>
+      <w:proofErr w:type="gramStart"/>
       <w:r>
         <w:rPr>
           <w:rFonts w:ascii="Arial Narrow" w:hAnsi="Arial Narrow"/>
           <w:sz w:val="20"/>
         </w:rPr>
-        <w:t xml:space="preserve">2 </w:t>
+        <w:t>2</w:t>
+      </w:r>
+      <w:proofErr w:type="gramEnd"/>
+      <w:r>
+        <w:rPr>
+          <w:rFonts w:ascii="Arial Narrow" w:hAnsi="Arial Narrow"/>
+          <w:sz w:val="20"/>
+        </w:rPr>
+        <w:t xml:space="preserve"> </w:t>
       </w:r>
       <w:r>
         <w:rPr>
@@ -1828,6 +2061,7 @@
           <w:szCs w:val="16"/>
         </w:rPr>
       </w:pPr>
+      <w:proofErr w:type="gramStart"/>
       <w:r>
         <w:rPr>
           <w:rFonts w:ascii="Arial Narrow" w:hAnsi="Arial Narrow"/>
@@ -1836,6 +2070,7 @@
         </w:rPr>
         <w:t>3</w:t>
       </w:r>
+      <w:proofErr w:type="gramEnd"/>
       <w:r>
         <w:rPr>
           <w:rFonts w:ascii="Arial Narrow" w:hAnsi="Arial Narrow"/>
@@ -1869,7 +2104,23 @@
           <w:rFonts w:ascii="Arial Narrow" w:hAnsi="Arial Narrow"/>
           <w:sz w:val="20"/>
         </w:rPr>
-        <w:t xml:space="preserve"> All but a tiny portion of the territory claimed by the Polisario Front </w:t>
+        <w:t xml:space="preserve"> All but a tiny portion of the territory claimed by the </w:t>
+      </w:r>
+      <w:proofErr w:type="spellStart"/>
+      <w:r>
+        <w:rPr>
+          <w:rFonts w:ascii="Arial Narrow" w:hAnsi="Arial Narrow"/>
+          <w:sz w:val="20"/>
+        </w:rPr>
+        <w:t>Polisario</w:t>
+      </w:r>
+      <w:proofErr w:type="spellEnd"/>
+      <w:r>
+        <w:rPr>
+          <w:rFonts w:ascii="Arial Narrow" w:hAnsi="Arial Narrow"/>
+          <w:sz w:val="20"/>
+        </w:rPr>
+        <w:t xml:space="preserve"> Front </w:t>
       </w:r>
       <w:r>
         <w:rPr>
@@ -1898,26 +2149,35 @@
           <w:sz w:val="20"/>
         </w:rPr>
       </w:pPr>
+      <w:proofErr w:type="gramStart"/>
       <w:r>
         <w:rPr>
           <w:rFonts w:ascii="Arial Narrow" w:hAnsi="Arial Narrow"/>
           <w:sz w:val="20"/>
         </w:rPr>
-        <w:t xml:space="preserve">5 South Sudan was recognized by just over 120 countries, including Sudan, and admitted to the United Nations in its first year of independence but it remains well short of universal recognition. </w:t>
-      </w:r>
-    </w:p>
-    <w:p>
-      <w:pPr>
+        <w:t>5</w:t>
+      </w:r>
+      <w:proofErr w:type="gramEnd"/>
+      <w:r>
         <w:rPr>
           <w:rFonts w:ascii="Arial Narrow" w:hAnsi="Arial Narrow"/>
           <w:sz w:val="20"/>
         </w:rPr>
-      </w:pPr>
-      <w:r>
+        <w:t xml:space="preserve"> South Sudan was recognized by just over 120 countries, including Sudan, and admitted to the United Nations in its first year of independence but it remains well short of universal recognition. </w:t>
+      </w:r>
+    </w:p>
+    <w:p>
+      <w:pPr>
         <w:rPr>
           <w:rFonts w:ascii="Arial Narrow" w:hAnsi="Arial Narrow"/>
           <w:sz w:val="20"/>
         </w:rPr>
+      </w:pPr>
+      <w:r>
+        <w:rPr>
+          <w:rFonts w:ascii="Arial Narrow" w:hAnsi="Arial Narrow"/>
+          <w:sz w:val="20"/>
+        </w:rPr>
         <w:br w:type="page"/>
       </w:r>
     </w:p>
@@ -1966,7 +2226,25 @@
           <w:sz w:val="24"/>
           <w:szCs w:val="24"/>
         </w:rPr>
-        <w:t xml:space="preserve"> model a dispute over a piece of territory that is controlled by a secessionist group and also claimed by a home state. Because </w:t>
+        <w:t xml:space="preserve"> model a dispute over a piece of territory that is controlled by a secessionist group </w:t>
+      </w:r>
+      <w:proofErr w:type="gramStart"/>
+      <w:r>
+        <w:rPr>
+          <w:rFonts w:ascii="Times New Roman" w:hAnsi="Times New Roman" w:cs="Times New Roman"/>
+          <w:sz w:val="24"/>
+          <w:szCs w:val="24"/>
+        </w:rPr>
+        <w:t>and also</w:t>
+      </w:r>
+      <w:proofErr w:type="gramEnd"/>
+      <w:r>
+        <w:rPr>
+          <w:rFonts w:ascii="Times New Roman" w:hAnsi="Times New Roman" w:cs="Times New Roman"/>
+          <w:sz w:val="24"/>
+          <w:szCs w:val="24"/>
+        </w:rPr>
+        <w:t xml:space="preserve"> claimed by a home state. Because </w:t>
       </w:r>
       <w:r>
         <w:rPr>
@@ -2324,7 +2602,25 @@
           <w:sz w:val="24"/>
           <w:szCs w:val="24"/>
         </w:rPr>
-        <w:t>ven in this circumstance the status quo remains an equilibrium outcome.</w:t>
+        <w:t xml:space="preserve">ven in this </w:t>
+      </w:r>
+      <w:proofErr w:type="gramStart"/>
+      <w:r>
+        <w:rPr>
+          <w:rFonts w:ascii="Times New Roman" w:hAnsi="Times New Roman" w:cs="Times New Roman"/>
+          <w:sz w:val="24"/>
+          <w:szCs w:val="24"/>
+        </w:rPr>
+        <w:t>circumstance</w:t>
+      </w:r>
+      <w:proofErr w:type="gramEnd"/>
+      <w:r>
+        <w:rPr>
+          <w:rFonts w:ascii="Times New Roman" w:hAnsi="Times New Roman" w:cs="Times New Roman"/>
+          <w:sz w:val="24"/>
+          <w:szCs w:val="24"/>
+        </w:rPr>
+        <w:t xml:space="preserve"> the status quo remains an equilibrium outcome.</w:t>
       </w:r>
     </w:p>
     <w:p>
@@ -2431,7 +2727,97 @@
           <w:sz w:val="24"/>
           <w:szCs w:val="24"/>
         </w:rPr>
-        <w:t>the payoffs for the party that cedes the issue of status (independence vs. reunification) are consistently low. This reflects the fact that the issue of status is indivisible and highly valued by each side and that many of the payments that could be offered are not credible (Licklider, 1995; Walter 1997, 2002; Doyle and Sambanis, 2006; Fearon and Laitin, 2007; Schultz, 2010).</w:t>
+        <w:t xml:space="preserve">the payoffs for the party that cedes the issue of status (independence vs. reunification) are consistently low. This reflects the fact that the issue of status is indivisible and highly valued by each side and that many of the payments that </w:t>
+      </w:r>
+      <w:proofErr w:type="gramStart"/>
+      <w:r>
+        <w:rPr>
+          <w:rFonts w:ascii="Times New Roman" w:hAnsi="Times New Roman" w:cs="Times New Roman"/>
+          <w:sz w:val="24"/>
+          <w:szCs w:val="24"/>
+        </w:rPr>
+        <w:t>could be offered</w:t>
+      </w:r>
+      <w:proofErr w:type="gramEnd"/>
+      <w:r>
+        <w:rPr>
+          <w:rFonts w:ascii="Times New Roman" w:hAnsi="Times New Roman" w:cs="Times New Roman"/>
+          <w:sz w:val="24"/>
+          <w:szCs w:val="24"/>
+        </w:rPr>
+        <w:t xml:space="preserve"> are not credible (</w:t>
+      </w:r>
+      <w:proofErr w:type="spellStart"/>
+      <w:r>
+        <w:rPr>
+          <w:rFonts w:ascii="Times New Roman" w:hAnsi="Times New Roman" w:cs="Times New Roman"/>
+          <w:sz w:val="24"/>
+          <w:szCs w:val="24"/>
+        </w:rPr>
+        <w:t>Licklider</w:t>
+      </w:r>
+      <w:proofErr w:type="spellEnd"/>
+      <w:r>
+        <w:rPr>
+          <w:rFonts w:ascii="Times New Roman" w:hAnsi="Times New Roman" w:cs="Times New Roman"/>
+          <w:sz w:val="24"/>
+          <w:szCs w:val="24"/>
+        </w:rPr>
+        <w:t xml:space="preserve">, 1995; Walter 1997, 2002; Doyle and </w:t>
+      </w:r>
+      <w:proofErr w:type="spellStart"/>
+      <w:r>
+        <w:rPr>
+          <w:rFonts w:ascii="Times New Roman" w:hAnsi="Times New Roman" w:cs="Times New Roman"/>
+          <w:sz w:val="24"/>
+          <w:szCs w:val="24"/>
+        </w:rPr>
+        <w:t>Sambanis</w:t>
+      </w:r>
+      <w:proofErr w:type="spellEnd"/>
+      <w:r>
+        <w:rPr>
+          <w:rFonts w:ascii="Times New Roman" w:hAnsi="Times New Roman" w:cs="Times New Roman"/>
+          <w:sz w:val="24"/>
+          <w:szCs w:val="24"/>
+        </w:rPr>
+        <w:t xml:space="preserve">, 2006; </w:t>
+      </w:r>
+      <w:proofErr w:type="spellStart"/>
+      <w:r>
+        <w:rPr>
+          <w:rFonts w:ascii="Times New Roman" w:hAnsi="Times New Roman" w:cs="Times New Roman"/>
+          <w:sz w:val="24"/>
+          <w:szCs w:val="24"/>
+        </w:rPr>
+        <w:t>Fearon</w:t>
+      </w:r>
+      <w:proofErr w:type="spellEnd"/>
+      <w:r>
+        <w:rPr>
+          <w:rFonts w:ascii="Times New Roman" w:hAnsi="Times New Roman" w:cs="Times New Roman"/>
+          <w:sz w:val="24"/>
+          <w:szCs w:val="24"/>
+        </w:rPr>
+        <w:t xml:space="preserve"> and </w:t>
+      </w:r>
+      <w:proofErr w:type="spellStart"/>
+      <w:r>
+        <w:rPr>
+          <w:rFonts w:ascii="Times New Roman" w:hAnsi="Times New Roman" w:cs="Times New Roman"/>
+          <w:sz w:val="24"/>
+          <w:szCs w:val="24"/>
+        </w:rPr>
+        <w:t>Laitin</w:t>
+      </w:r>
+      <w:proofErr w:type="spellEnd"/>
+      <w:r>
+        <w:rPr>
+          <w:rFonts w:ascii="Times New Roman" w:hAnsi="Times New Roman" w:cs="Times New Roman"/>
+          <w:sz w:val="24"/>
+          <w:szCs w:val="24"/>
+        </w:rPr>
+        <w:t>, 2007; Schultz, 2010).</w:t>
       </w:r>
     </w:p>
     <w:p>
@@ -2515,6 +2901,7 @@
         </w:rPr>
         <w:t xml:space="preserve">There are an infinite number of discrete </w:t>
       </w:r>
+      <w:proofErr w:type="gramStart"/>
       <w:r>
         <w:rPr>
           <w:rFonts w:ascii="Times New Roman" w:hAnsi="Times New Roman" w:cs="Times New Roman"/>
@@ -2529,7 +2916,16 @@
           <w:sz w:val="24"/>
           <w:szCs w:val="24"/>
         </w:rPr>
-        <w:t xml:space="preserve">periods </w:t>
+        <w:t>periods</w:t>
+      </w:r>
+      <w:proofErr w:type="gramEnd"/>
+      <w:r>
+        <w:rPr>
+          <w:rFonts w:ascii="Times New Roman" w:hAnsi="Times New Roman" w:cs="Times New Roman"/>
+          <w:sz w:val="24"/>
+          <w:szCs w:val="24"/>
+        </w:rPr>
+        <w:t xml:space="preserve"> </w:t>
       </w:r>
       <w:r>
         <w:rPr>
@@ -2561,7 +2957,25 @@
           <w:sz w:val="24"/>
           <w:szCs w:val="24"/>
         </w:rPr>
-        <w:t>lay proceeds in each period until an absorbing state is reached.</w:t>
+        <w:t xml:space="preserve">lay proceeds in each period until an absorbing state </w:t>
+      </w:r>
+      <w:proofErr w:type="gramStart"/>
+      <w:r>
+        <w:rPr>
+          <w:rFonts w:ascii="Times New Roman" w:hAnsi="Times New Roman" w:cs="Times New Roman"/>
+          <w:sz w:val="24"/>
+          <w:szCs w:val="24"/>
+        </w:rPr>
+        <w:t>is reached</w:t>
+      </w:r>
+      <w:proofErr w:type="gramEnd"/>
+      <w:r>
+        <w:rPr>
+          <w:rFonts w:ascii="Times New Roman" w:hAnsi="Times New Roman" w:cs="Times New Roman"/>
+          <w:sz w:val="24"/>
+          <w:szCs w:val="24"/>
+        </w:rPr>
+        <w:t>.</w:t>
       </w:r>
     </w:p>
     <w:p>
@@ -2798,7 +3212,25 @@
           <w:sz w:val="24"/>
           <w:szCs w:val="24"/>
         </w:rPr>
-        <w:t xml:space="preserve"> play a stage game in which each chooses simultaneously from the following actions: Fight, Status Quo, Cede. </w:t>
+        <w:t xml:space="preserve"> play a stage game in which each chooses simultaneously from the following actions: Fight, Status Quo, </w:t>
+      </w:r>
+      <w:proofErr w:type="gramStart"/>
+      <w:r>
+        <w:rPr>
+          <w:rFonts w:ascii="Times New Roman" w:hAnsi="Times New Roman" w:cs="Times New Roman"/>
+          <w:sz w:val="24"/>
+          <w:szCs w:val="24"/>
+        </w:rPr>
+        <w:t>Cede</w:t>
+      </w:r>
+      <w:proofErr w:type="gramEnd"/>
+      <w:r>
+        <w:rPr>
+          <w:rFonts w:ascii="Times New Roman" w:hAnsi="Times New Roman" w:cs="Times New Roman"/>
+          <w:sz w:val="24"/>
+          <w:szCs w:val="24"/>
+        </w:rPr>
+        <w:t xml:space="preserve">. </w:t>
       </w:r>
     </w:p>
     <w:p>
@@ -2817,7 +3249,25 @@
           <w:sz w:val="24"/>
           <w:szCs w:val="24"/>
         </w:rPr>
-        <w:t xml:space="preserve">The payoffs at the end of a period are determined by these actions and the values of state variables that keep track of the value of the status quo, losing and winning the issue of status for the secessionists and </w:t>
+        <w:t xml:space="preserve">The payoffs at the end of a period </w:t>
+      </w:r>
+      <w:proofErr w:type="gramStart"/>
+      <w:r>
+        <w:rPr>
+          <w:rFonts w:ascii="Times New Roman" w:hAnsi="Times New Roman" w:cs="Times New Roman"/>
+          <w:sz w:val="24"/>
+          <w:szCs w:val="24"/>
+        </w:rPr>
+        <w:t>are determined</w:t>
+      </w:r>
+      <w:proofErr w:type="gramEnd"/>
+      <w:r>
+        <w:rPr>
+          <w:rFonts w:ascii="Times New Roman" w:hAnsi="Times New Roman" w:cs="Times New Roman"/>
+          <w:sz w:val="24"/>
+          <w:szCs w:val="24"/>
+        </w:rPr>
+        <w:t xml:space="preserve"> by these actions and the values of state variables that keep track of the value of the status quo, losing and winning the issue of status for the secessionists and </w:t>
       </w:r>
       <w:r>
         <w:rPr>
@@ -2865,7 +3315,25 @@
           <w:sz w:val="24"/>
           <w:szCs w:val="24"/>
         </w:rPr>
-        <w:t xml:space="preserve"> an investment. The status quo payoffs for the secessionists are automatically reduced by </w:t>
+        <w:t xml:space="preserve"> an investment. The status quo payoffs for the secessionists </w:t>
+      </w:r>
+      <w:proofErr w:type="gramStart"/>
+      <w:r>
+        <w:rPr>
+          <w:rFonts w:ascii="Times New Roman" w:hAnsi="Times New Roman" w:cs="Times New Roman"/>
+          <w:sz w:val="24"/>
+          <w:szCs w:val="24"/>
+        </w:rPr>
+        <w:t>are automatically reduced</w:t>
+      </w:r>
+      <w:proofErr w:type="gramEnd"/>
+      <w:r>
+        <w:rPr>
+          <w:rFonts w:ascii="Times New Roman" w:hAnsi="Times New Roman" w:cs="Times New Roman"/>
+          <w:sz w:val="24"/>
+          <w:szCs w:val="24"/>
+        </w:rPr>
+        <w:t xml:space="preserve"> by </w:t>
       </w:r>
       <w:r>
         <w:rPr>
@@ -2939,23 +3407,59 @@
           <w:sz w:val="24"/>
           <w:szCs w:val="24"/>
         </w:rPr>
-        <w:t xml:space="preserve"> play Status Quo, then the status quo persists. Likewise, if both simultaneously play Cede, we assume that both renege immediately and that the status quo i</w:t>
-      </w:r>
-      <w:r>
-        <w:rPr>
-          <w:rFonts w:ascii="Times New Roman" w:hAnsi="Times New Roman" w:cs="Times New Roman"/>
-          <w:sz w:val="24"/>
-          <w:szCs w:val="24"/>
-        </w:rPr>
-        <w:t xml:space="preserve">s preserved for that period. Since </w:t>
-      </w:r>
-      <w:r>
-        <w:rPr>
-          <w:rFonts w:ascii="Times New Roman" w:hAnsi="Times New Roman" w:cs="Times New Roman"/>
-          <w:sz w:val="24"/>
-          <w:szCs w:val="24"/>
-        </w:rPr>
-        <w:t xml:space="preserve">neither player has demonstrated a willingness to give up more than the other. These are the only outcomes of the stage game that do not lead to absorbing states. </w:t>
+        <w:t xml:space="preserve"> play Status Quo, then the status quo persists. Likewise, if both simultaneously play Cede, we assume that both renege immediately and that the status quo </w:t>
+      </w:r>
+      <w:proofErr w:type="gramStart"/>
+      <w:r>
+        <w:rPr>
+          <w:rFonts w:ascii="Times New Roman" w:hAnsi="Times New Roman" w:cs="Times New Roman"/>
+          <w:sz w:val="24"/>
+          <w:szCs w:val="24"/>
+        </w:rPr>
+        <w:t>i</w:t>
+      </w:r>
+      <w:r>
+        <w:rPr>
+          <w:rFonts w:ascii="Times New Roman" w:hAnsi="Times New Roman" w:cs="Times New Roman"/>
+          <w:sz w:val="24"/>
+          <w:szCs w:val="24"/>
+        </w:rPr>
+        <w:t>s preserved</w:t>
+      </w:r>
+      <w:proofErr w:type="gramEnd"/>
+      <w:r>
+        <w:rPr>
+          <w:rFonts w:ascii="Times New Roman" w:hAnsi="Times New Roman" w:cs="Times New Roman"/>
+          <w:sz w:val="24"/>
+          <w:szCs w:val="24"/>
+        </w:rPr>
+        <w:t xml:space="preserve"> for that period. Since </w:t>
+      </w:r>
+      <w:r>
+        <w:rPr>
+          <w:rFonts w:ascii="Times New Roman" w:hAnsi="Times New Roman" w:cs="Times New Roman"/>
+          <w:sz w:val="24"/>
+          <w:szCs w:val="24"/>
+        </w:rPr>
+        <w:t xml:space="preserve">neither player has demonstrated a willingness to give up more than the </w:t>
+      </w:r>
+      <w:proofErr w:type="gramStart"/>
+      <w:r>
+        <w:rPr>
+          <w:rFonts w:ascii="Times New Roman" w:hAnsi="Times New Roman" w:cs="Times New Roman"/>
+          <w:sz w:val="24"/>
+          <w:szCs w:val="24"/>
+        </w:rPr>
+        <w:t>other</w:t>
+      </w:r>
+      <w:proofErr w:type="gramEnd"/>
+      <w:r>
+        <w:rPr>
+          <w:rFonts w:ascii="Times New Roman" w:hAnsi="Times New Roman" w:cs="Times New Roman"/>
+          <w:sz w:val="24"/>
+          <w:szCs w:val="24"/>
+        </w:rPr>
+        <w:t xml:space="preserve">. These are the only outcomes of the stage game that do not lead to absorbing states. </w:t>
       </w:r>
     </w:p>
     <w:p>
@@ -3057,8 +3561,18 @@
           <w:sz w:val="24"/>
           <w:szCs w:val="24"/>
         </w:rPr>
-        <w:t>Future payoffs are discounted</w:t>
-      </w:r>
+        <w:t xml:space="preserve">Future payoffs </w:t>
+      </w:r>
+      <w:proofErr w:type="gramStart"/>
+      <w:r>
+        <w:rPr>
+          <w:rFonts w:ascii="Times New Roman" w:hAnsi="Times New Roman" w:cs="Times New Roman"/>
+          <w:sz w:val="24"/>
+          <w:szCs w:val="24"/>
+        </w:rPr>
+        <w:t>are discounted</w:t>
+      </w:r>
+      <w:proofErr w:type="gramEnd"/>
       <w:r>
         <w:rPr>
           <w:rFonts w:ascii="Times New Roman" w:hAnsi="Times New Roman" w:cs="Times New Roman"/>
@@ -3164,7 +3678,25 @@
           <w:sz w:val="24"/>
           <w:szCs w:val="24"/>
         </w:rPr>
-        <w:t xml:space="preserve">Unrecognized states are frequently viewed as temporary phenomena or as non-equilibrium outcomes attributable to players' misperceptions of the strategic situation, or their fundamental irrationality. </w:t>
+        <w:t xml:space="preserve">Unrecognized states </w:t>
+      </w:r>
+      <w:proofErr w:type="gramStart"/>
+      <w:r>
+        <w:rPr>
+          <w:rFonts w:ascii="Times New Roman" w:hAnsi="Times New Roman" w:cs="Times New Roman"/>
+          <w:sz w:val="24"/>
+          <w:szCs w:val="24"/>
+        </w:rPr>
+        <w:t>are frequently viewed</w:t>
+      </w:r>
+      <w:proofErr w:type="gramEnd"/>
+      <w:r>
+        <w:rPr>
+          <w:rFonts w:ascii="Times New Roman" w:hAnsi="Times New Roman" w:cs="Times New Roman"/>
+          <w:sz w:val="24"/>
+          <w:szCs w:val="24"/>
+        </w:rPr>
+        <w:t xml:space="preserve"> as temporary phenomena or as non-equilibrium outcomes attributable to players' misperceptions of the strategic situation, or their fundamental irrationality. </w:t>
       </w:r>
       <w:r>
         <w:rPr>
@@ -3180,7 +3712,25 @@
           <w:sz w:val="24"/>
           <w:szCs w:val="24"/>
         </w:rPr>
-        <w:t xml:space="preserve">that unrecognized statehood can be an equilibrium outcome capable of being sustained in perpetuity by fully rational, perfectly informed actors. </w:t>
+        <w:t xml:space="preserve">that unrecognized statehood can be an equilibrium outcome capable of </w:t>
+      </w:r>
+      <w:proofErr w:type="gramStart"/>
+      <w:r>
+        <w:rPr>
+          <w:rFonts w:ascii="Times New Roman" w:hAnsi="Times New Roman" w:cs="Times New Roman"/>
+          <w:sz w:val="24"/>
+          <w:szCs w:val="24"/>
+        </w:rPr>
+        <w:t>being sustained</w:t>
+      </w:r>
+      <w:proofErr w:type="gramEnd"/>
+      <w:r>
+        <w:rPr>
+          <w:rFonts w:ascii="Times New Roman" w:hAnsi="Times New Roman" w:cs="Times New Roman"/>
+          <w:sz w:val="24"/>
+          <w:szCs w:val="24"/>
+        </w:rPr>
+        <w:t xml:space="preserve"> in perpetuity by fully rational, perfectly informed actors. </w:t>
       </w:r>
     </w:p>
     <w:p>
@@ -3635,7 +4185,25 @@
           <w:sz w:val="24"/>
           <w:szCs w:val="24"/>
         </w:rPr>
-        <w:t>the strategies that each player pursues that cause unrecognized statehood to emerge a</w:t>
+        <w:t xml:space="preserve">the strategies that each player pursues that </w:t>
+      </w:r>
+      <w:proofErr w:type="gramStart"/>
+      <w:r>
+        <w:rPr>
+          <w:rFonts w:ascii="Times New Roman" w:hAnsi="Times New Roman" w:cs="Times New Roman"/>
+          <w:sz w:val="24"/>
+          <w:szCs w:val="24"/>
+        </w:rPr>
+        <w:t>cause</w:t>
+      </w:r>
+      <w:proofErr w:type="gramEnd"/>
+      <w:r>
+        <w:rPr>
+          <w:rFonts w:ascii="Times New Roman" w:hAnsi="Times New Roman" w:cs="Times New Roman"/>
+          <w:sz w:val="24"/>
+          <w:szCs w:val="24"/>
+        </w:rPr>
+        <w:t xml:space="preserve"> unrecognized statehood to emerge a</w:t>
       </w:r>
       <w:r>
         <w:rPr>
@@ -4077,7 +4645,25 @@
           <w:sz w:val="24"/>
           <w:szCs w:val="24"/>
         </w:rPr>
-        <w:t xml:space="preserve">Equilibrium actions are for the patron to maintain the status quo by investing enough to overcome the deterioration in the secessionists' status quo payoffs; for the international </w:t>
+        <w:t>Equilibrium actions are for the patron to maintain the status quo by investing enough to overcome the deterioration in the secessionists' status quo payoffs</w:t>
+      </w:r>
+      <w:proofErr w:type="gramStart"/>
+      <w:r>
+        <w:rPr>
+          <w:rFonts w:ascii="Times New Roman" w:hAnsi="Times New Roman" w:cs="Times New Roman"/>
+          <w:sz w:val="24"/>
+          <w:szCs w:val="24"/>
+        </w:rPr>
+        <w:t>;</w:t>
+      </w:r>
+      <w:proofErr w:type="gramEnd"/>
+      <w:r>
+        <w:rPr>
+          <w:rFonts w:ascii="Times New Roman" w:hAnsi="Times New Roman" w:cs="Times New Roman"/>
+          <w:sz w:val="24"/>
+          <w:szCs w:val="24"/>
+        </w:rPr>
+        <w:t xml:space="preserve"> for the international </w:t>
       </w:r>
       <w:r>
         <w:rPr>
@@ -4128,7 +4714,25 @@
           <w:sz w:val="24"/>
           <w:szCs w:val="24"/>
         </w:rPr>
-        <w:t xml:space="preserve">In order to establish that the Status Quo Equilibrium exists, we must show that each of three possible deviations will be deterred: (1) the secessionists </w:t>
+        <w:t xml:space="preserve">In order to establish that the Status Quo Equilibrium exists, we must show that each of three possible deviations </w:t>
+      </w:r>
+      <w:proofErr w:type="gramStart"/>
+      <w:r>
+        <w:rPr>
+          <w:rFonts w:ascii="Times New Roman" w:hAnsi="Times New Roman" w:cs="Times New Roman"/>
+          <w:sz w:val="24"/>
+          <w:szCs w:val="24"/>
+        </w:rPr>
+        <w:t>will be deterred</w:t>
+      </w:r>
+      <w:proofErr w:type="gramEnd"/>
+      <w:r>
+        <w:rPr>
+          <w:rFonts w:ascii="Times New Roman" w:hAnsi="Times New Roman" w:cs="Times New Roman"/>
+          <w:sz w:val="24"/>
+          <w:szCs w:val="24"/>
+        </w:rPr>
+        <w:t xml:space="preserve">: (1) the secessionists </w:t>
       </w:r>
       <w:r>
         <w:rPr>
@@ -4326,7 +4930,25 @@
           <w:sz w:val="24"/>
           <w:szCs w:val="24"/>
         </w:rPr>
-        <w:t xml:space="preserve">) and the implicit assumption that the patron is not able to skew the odds of the secessionists winning the conflict in a way that cannot be nullified by the international community. </w:t>
+        <w:t xml:space="preserve">) and the implicit assumption that the patron is not able to skew the odds of the secessionists winning the conflict in a way that </w:t>
+      </w:r>
+      <w:proofErr w:type="gramStart"/>
+      <w:r>
+        <w:rPr>
+          <w:rFonts w:ascii="Times New Roman" w:hAnsi="Times New Roman" w:cs="Times New Roman"/>
+          <w:sz w:val="24"/>
+          <w:szCs w:val="24"/>
+        </w:rPr>
+        <w:t>cannot be nullified</w:t>
+      </w:r>
+      <w:proofErr w:type="gramEnd"/>
+      <w:r>
+        <w:rPr>
+          <w:rFonts w:ascii="Times New Roman" w:hAnsi="Times New Roman" w:cs="Times New Roman"/>
+          <w:sz w:val="24"/>
+          <w:szCs w:val="24"/>
+        </w:rPr>
+        <w:t xml:space="preserve"> by the international community. </w:t>
       </w:r>
     </w:p>
     <w:p>
@@ -4394,13 +5016,23 @@
         </w:rPr>
         <w:t xml:space="preserve">that Restrictions (1) through (7) ensure that a Status Quo equilibrium exists </w:t>
       </w:r>
-      <w:r>
-        <w:rPr>
-          <w:rFonts w:ascii="Times New Roman" w:hAnsi="Times New Roman" w:cs="Times New Roman"/>
-          <w:sz w:val="24"/>
-          <w:szCs w:val="24"/>
-        </w:rPr>
-        <w:t>can be found in Buzard, Graham and Horne (201</w:t>
+      <w:proofErr w:type="gramStart"/>
+      <w:r>
+        <w:rPr>
+          <w:rFonts w:ascii="Times New Roman" w:hAnsi="Times New Roman" w:cs="Times New Roman"/>
+          <w:sz w:val="24"/>
+          <w:szCs w:val="24"/>
+        </w:rPr>
+        <w:t>can be found</w:t>
+      </w:r>
+      <w:proofErr w:type="gramEnd"/>
+      <w:r>
+        <w:rPr>
+          <w:rFonts w:ascii="Times New Roman" w:hAnsi="Times New Roman" w:cs="Times New Roman"/>
+          <w:sz w:val="24"/>
+          <w:szCs w:val="24"/>
+        </w:rPr>
+        <w:t xml:space="preserve"> in Buzard, Graham and Horne (201</w:t>
       </w:r>
       <w:r>
         <w:rPr>
@@ -4465,7 +5097,43 @@
           <w:sz w:val="24"/>
           <w:szCs w:val="24"/>
         </w:rPr>
-        <w:t xml:space="preserve">The existence and durability of this status quo equilibrium is counterintuitive on two levels. First, the large, relatively rich international community is outspent by a relatively small, less-resourced patron; second, unrecognized statehood is a stable equilibrium in spite of being undesirable to all players. The key condition leading to this outcome is that each outside actor's willingness to pay to achieve its most preferred outcome is outweighed by the other's desire to avoid its least desired outcome. </w:t>
+        <w:t xml:space="preserve">The existence and durability of this status quo equilibrium is counterintuitive on two levels. First, </w:t>
+      </w:r>
+      <w:proofErr w:type="gramStart"/>
+      <w:r>
+        <w:rPr>
+          <w:rFonts w:ascii="Times New Roman" w:hAnsi="Times New Roman" w:cs="Times New Roman"/>
+          <w:sz w:val="24"/>
+          <w:szCs w:val="24"/>
+        </w:rPr>
+        <w:t>the large, relatively rich international community is outspent by a relatively small, less-resourced patron</w:t>
+      </w:r>
+      <w:proofErr w:type="gramEnd"/>
+      <w:r>
+        <w:rPr>
+          <w:rFonts w:ascii="Times New Roman" w:hAnsi="Times New Roman" w:cs="Times New Roman"/>
+          <w:sz w:val="24"/>
+          <w:szCs w:val="24"/>
+        </w:rPr>
+        <w:t xml:space="preserve">; second, unrecognized statehood is a stable equilibrium in spite of being undesirable to all players. The key condition leading to this outcome is that each outside actor's willingness to pay to achieve its most preferred outcome </w:t>
+      </w:r>
+      <w:proofErr w:type="gramStart"/>
+      <w:r>
+        <w:rPr>
+          <w:rFonts w:ascii="Times New Roman" w:hAnsi="Times New Roman" w:cs="Times New Roman"/>
+          <w:sz w:val="24"/>
+          <w:szCs w:val="24"/>
+        </w:rPr>
+        <w:t>is outweighed</w:t>
+      </w:r>
+      <w:proofErr w:type="gramEnd"/>
+      <w:r>
+        <w:rPr>
+          <w:rFonts w:ascii="Times New Roman" w:hAnsi="Times New Roman" w:cs="Times New Roman"/>
+          <w:sz w:val="24"/>
+          <w:szCs w:val="24"/>
+        </w:rPr>
+        <w:t xml:space="preserve"> by the other's desire to avoid its least desired outcome. </w:t>
       </w:r>
       <w:r>
         <w:rPr>
@@ -4647,7 +5315,25 @@
           <w:sz w:val="24"/>
           <w:szCs w:val="24"/>
         </w:rPr>
-        <w:t xml:space="preserve">There are at least two takeaways from the multiplicity of equilibrium outcomes. First, it indicates that there may be an important role for external actors to play in coordinating expectations about which equilibrium will be played, and in the absence of such coordination, equilibrium switching from the status quo equilibrium to </w:t>
+        <w:t xml:space="preserve">There are at least two takeaways from the multiplicity of equilibrium outcomes. First, it indicates that there may be an important role for external actors to play in coordinating expectations about which equilibrium </w:t>
+      </w:r>
+      <w:proofErr w:type="gramStart"/>
+      <w:r>
+        <w:rPr>
+          <w:rFonts w:ascii="Times New Roman" w:hAnsi="Times New Roman" w:cs="Times New Roman"/>
+          <w:sz w:val="24"/>
+          <w:szCs w:val="24"/>
+        </w:rPr>
+        <w:t>will be played</w:t>
+      </w:r>
+      <w:proofErr w:type="gramEnd"/>
+      <w:r>
+        <w:rPr>
+          <w:rFonts w:ascii="Times New Roman" w:hAnsi="Times New Roman" w:cs="Times New Roman"/>
+          <w:sz w:val="24"/>
+          <w:szCs w:val="24"/>
+        </w:rPr>
+        <w:t xml:space="preserve">, and in the absence of such coordination, equilibrium switching from the status quo equilibrium to </w:t>
       </w:r>
       <w:r>
         <w:rPr>
@@ -4687,7 +5373,25 @@
           <w:sz w:val="24"/>
           <w:szCs w:val="24"/>
         </w:rPr>
-        <w:t>our model, Table 1 shows that war is the most common means through which unrecognized statehood ends. What our model suggests is that, while almost always possible, war is not inevitable as an outcome.</w:t>
+        <w:t xml:space="preserve">our model, Table 1 shows that war is the most common means through which unrecognized statehood ends. What our model suggests is that, while </w:t>
+      </w:r>
+      <w:proofErr w:type="gramStart"/>
+      <w:r>
+        <w:rPr>
+          <w:rFonts w:ascii="Times New Roman" w:hAnsi="Times New Roman" w:cs="Times New Roman"/>
+          <w:sz w:val="24"/>
+          <w:szCs w:val="24"/>
+        </w:rPr>
+        <w:t>almost always</w:t>
+      </w:r>
+      <w:proofErr w:type="gramEnd"/>
+      <w:r>
+        <w:rPr>
+          <w:rFonts w:ascii="Times New Roman" w:hAnsi="Times New Roman" w:cs="Times New Roman"/>
+          <w:sz w:val="24"/>
+          <w:szCs w:val="24"/>
+        </w:rPr>
+        <w:t xml:space="preserve"> possible, war is not inevitable as an outcome.</w:t>
       </w:r>
     </w:p>
     <w:p>
@@ -4738,7 +5442,25 @@
           <w:sz w:val="24"/>
           <w:szCs w:val="24"/>
         </w:rPr>
-        <w:t xml:space="preserve">nly one of the unrecognized states currently in existence has survived without a patron: Somaliland. Somaliland has been able to avoid reconquest by the home state of Somalia </w:t>
+        <w:t xml:space="preserve">nly one of the unrecognized states currently in existence has survived without a patron: Somaliland. Somaliland has been able to avoid </w:t>
+      </w:r>
+      <w:proofErr w:type="spellStart"/>
+      <w:r>
+        <w:rPr>
+          <w:rFonts w:ascii="Times New Roman" w:hAnsi="Times New Roman" w:cs="Times New Roman"/>
+          <w:sz w:val="24"/>
+          <w:szCs w:val="24"/>
+        </w:rPr>
+        <w:t>reconquest</w:t>
+      </w:r>
+      <w:proofErr w:type="spellEnd"/>
+      <w:r>
+        <w:rPr>
+          <w:rFonts w:ascii="Times New Roman" w:hAnsi="Times New Roman" w:cs="Times New Roman"/>
+          <w:sz w:val="24"/>
+          <w:szCs w:val="24"/>
+        </w:rPr>
+        <w:t xml:space="preserve"> by the home state of Somalia </w:t>
       </w:r>
       <w:r>
         <w:rPr>
@@ -4860,13 +5582,23 @@
         </w:rPr>
         <w:t xml:space="preserve">history suggests that </w:t>
       </w:r>
-      <w:r>
-        <w:rPr>
-          <w:rFonts w:ascii="Times New Roman" w:hAnsi="Times New Roman" w:cs="Times New Roman"/>
-          <w:sz w:val="24"/>
-          <w:szCs w:val="24"/>
-        </w:rPr>
-        <w:t xml:space="preserve">reconquest of </w:t>
+      <w:proofErr w:type="spellStart"/>
+      <w:r>
+        <w:rPr>
+          <w:rFonts w:ascii="Times New Roman" w:hAnsi="Times New Roman" w:cs="Times New Roman"/>
+          <w:sz w:val="24"/>
+          <w:szCs w:val="24"/>
+        </w:rPr>
+        <w:t>reconquest</w:t>
+      </w:r>
+      <w:proofErr w:type="spellEnd"/>
+      <w:r>
+        <w:rPr>
+          <w:rFonts w:ascii="Times New Roman" w:hAnsi="Times New Roman" w:cs="Times New Roman"/>
+          <w:sz w:val="24"/>
+          <w:szCs w:val="24"/>
+        </w:rPr>
+        <w:t xml:space="preserve"> of </w:t>
       </w:r>
       <w:r>
         <w:rPr>
@@ -4958,7 +5690,43 @@
           <w:sz w:val="24"/>
           <w:szCs w:val="24"/>
         </w:rPr>
-        <w:t>Unrecognized Statehood exists as a halfway point between recognized independent statehood and reunification with the home state. Unrecognized statehood ends when either recognized statehood is achieved, or reunification occurs.  In the following sections we discuss</w:t>
+        <w:t xml:space="preserve">Unrecognized Statehood exists as a halfway point between recognized independent statehood and reunification with the home state. Unrecognized statehood ends when either recognized statehood </w:t>
+      </w:r>
+      <w:proofErr w:type="gramStart"/>
+      <w:r>
+        <w:rPr>
+          <w:rFonts w:ascii="Times New Roman" w:hAnsi="Times New Roman" w:cs="Times New Roman"/>
+          <w:sz w:val="24"/>
+          <w:szCs w:val="24"/>
+        </w:rPr>
+        <w:t>is achieved</w:t>
+      </w:r>
+      <w:proofErr w:type="gramEnd"/>
+      <w:r>
+        <w:rPr>
+          <w:rFonts w:ascii="Times New Roman" w:hAnsi="Times New Roman" w:cs="Times New Roman"/>
+          <w:sz w:val="24"/>
+          <w:szCs w:val="24"/>
+        </w:rPr>
+        <w:t xml:space="preserve">, or reunification occurs.  In the following </w:t>
+      </w:r>
+      <w:proofErr w:type="gramStart"/>
+      <w:r>
+        <w:rPr>
+          <w:rFonts w:ascii="Times New Roman" w:hAnsi="Times New Roman" w:cs="Times New Roman"/>
+          <w:sz w:val="24"/>
+          <w:szCs w:val="24"/>
+        </w:rPr>
+        <w:t>sections</w:t>
+      </w:r>
+      <w:proofErr w:type="gramEnd"/>
+      <w:r>
+        <w:rPr>
+          <w:rFonts w:ascii="Times New Roman" w:hAnsi="Times New Roman" w:cs="Times New Roman"/>
+          <w:sz w:val="24"/>
+          <w:szCs w:val="24"/>
+        </w:rPr>
+        <w:t xml:space="preserve"> we discuss</w:t>
       </w:r>
       <w:r>
         <w:rPr>
@@ -5005,8 +5773,19 @@
           <w:sz w:val="24"/>
           <w:szCs w:val="24"/>
         </w:rPr>
-        <w:t>ication via Military Reconquest</w:t>
-      </w:r>
+        <w:t xml:space="preserve">ication via Military </w:t>
+      </w:r>
+      <w:proofErr w:type="spellStart"/>
+      <w:r>
+        <w:rPr>
+          <w:rFonts w:ascii="Times New Roman" w:hAnsi="Times New Roman" w:cs="Times New Roman"/>
+          <w:i/>
+          <w:sz w:val="24"/>
+          <w:szCs w:val="24"/>
+        </w:rPr>
+        <w:t>Reconquest</w:t>
+      </w:r>
+      <w:proofErr w:type="spellEnd"/>
     </w:p>
     <w:p>
       <w:pPr>
@@ -5024,7 +5803,61 @@
           <w:sz w:val="24"/>
           <w:szCs w:val="24"/>
         </w:rPr>
-        <w:t>Most attempted secessions end in military defeat before territorial control is ever achieved (Fazal and Griffith 2008). Unrecognized states are thus a relatively elite set of secessionist movements, those that are unusually militarily powerful relative to the home state. However, even among secessionist movements that succeed in maintaining territorial control for a minimum of two years, the most common form of resolution remains military reconquest by the home state. When unrecognized states return to war with the home state, it is almost always the home state that initiates and the home state that is victorious.</w:t>
+        <w:t>Most attempted secessions end in military defeat before territorial control is ever achieved (</w:t>
+      </w:r>
+      <w:proofErr w:type="spellStart"/>
+      <w:r>
+        <w:rPr>
+          <w:rFonts w:ascii="Times New Roman" w:hAnsi="Times New Roman" w:cs="Times New Roman"/>
+          <w:sz w:val="24"/>
+          <w:szCs w:val="24"/>
+        </w:rPr>
+        <w:t>Fazal</w:t>
+      </w:r>
+      <w:proofErr w:type="spellEnd"/>
+      <w:r>
+        <w:rPr>
+          <w:rFonts w:ascii="Times New Roman" w:hAnsi="Times New Roman" w:cs="Times New Roman"/>
+          <w:sz w:val="24"/>
+          <w:szCs w:val="24"/>
+        </w:rPr>
+        <w:t xml:space="preserve"> and Griffith 2008). Unrecognized states are thus a relatively elite set of secessionist movements, those that are unusually militarily powerful relative to the home state. However, even among secessionist movements that succeed in maintaining territorial control for a minimum of two years, the most common form of resolution remains military </w:t>
+      </w:r>
+      <w:proofErr w:type="spellStart"/>
+      <w:r>
+        <w:rPr>
+          <w:rFonts w:ascii="Times New Roman" w:hAnsi="Times New Roman" w:cs="Times New Roman"/>
+          <w:sz w:val="24"/>
+          <w:szCs w:val="24"/>
+        </w:rPr>
+        <w:t>reconquest</w:t>
+      </w:r>
+      <w:proofErr w:type="spellEnd"/>
+      <w:r>
+        <w:rPr>
+          <w:rFonts w:ascii="Times New Roman" w:hAnsi="Times New Roman" w:cs="Times New Roman"/>
+          <w:sz w:val="24"/>
+          <w:szCs w:val="24"/>
+        </w:rPr>
+        <w:t xml:space="preserve"> by the home state. When unrecognized states return to war with the home state, it is </w:t>
+      </w:r>
+      <w:proofErr w:type="gramStart"/>
+      <w:r>
+        <w:rPr>
+          <w:rFonts w:ascii="Times New Roman" w:hAnsi="Times New Roman" w:cs="Times New Roman"/>
+          <w:sz w:val="24"/>
+          <w:szCs w:val="24"/>
+        </w:rPr>
+        <w:t>almost always</w:t>
+      </w:r>
+      <w:proofErr w:type="gramEnd"/>
+      <w:r>
+        <w:rPr>
+          <w:rFonts w:ascii="Times New Roman" w:hAnsi="Times New Roman" w:cs="Times New Roman"/>
+          <w:sz w:val="24"/>
+          <w:szCs w:val="24"/>
+        </w:rPr>
+        <w:t xml:space="preserve"> the home state that initiates and the home state that is victorious.</w:t>
       </w:r>
     </w:p>
     <w:p>
@@ -5043,7 +5876,43 @@
           <w:sz w:val="24"/>
           <w:szCs w:val="24"/>
         </w:rPr>
-        <w:t xml:space="preserve">In the case of most prolonged stalemates, a patron provides enough military assistance to the secessionists to make military reconquest by the patron prohibitively costly.  The 11 cases of military reconquest in Table 1 occur in cases with no patron or cases in which the patron withdraws or reduces its support.  </w:t>
+        <w:t xml:space="preserve">In the case of most prolonged stalemates, a patron provides enough military assistance to the secessionists to make military </w:t>
+      </w:r>
+      <w:proofErr w:type="spellStart"/>
+      <w:r>
+        <w:rPr>
+          <w:rFonts w:ascii="Times New Roman" w:hAnsi="Times New Roman" w:cs="Times New Roman"/>
+          <w:sz w:val="24"/>
+          <w:szCs w:val="24"/>
+        </w:rPr>
+        <w:t>reconquest</w:t>
+      </w:r>
+      <w:proofErr w:type="spellEnd"/>
+      <w:r>
+        <w:rPr>
+          <w:rFonts w:ascii="Times New Roman" w:hAnsi="Times New Roman" w:cs="Times New Roman"/>
+          <w:sz w:val="24"/>
+          <w:szCs w:val="24"/>
+        </w:rPr>
+        <w:t xml:space="preserve"> by the patron prohibitively costly.  The 11 cases of military </w:t>
+      </w:r>
+      <w:proofErr w:type="spellStart"/>
+      <w:r>
+        <w:rPr>
+          <w:rFonts w:ascii="Times New Roman" w:hAnsi="Times New Roman" w:cs="Times New Roman"/>
+          <w:sz w:val="24"/>
+          <w:szCs w:val="24"/>
+        </w:rPr>
+        <w:t>reconquest</w:t>
+      </w:r>
+      <w:proofErr w:type="spellEnd"/>
+      <w:r>
+        <w:rPr>
+          <w:rFonts w:ascii="Times New Roman" w:hAnsi="Times New Roman" w:cs="Times New Roman"/>
+          <w:sz w:val="24"/>
+          <w:szCs w:val="24"/>
+        </w:rPr>
+        <w:t xml:space="preserve"> in Table 1 occur in cases with no patron or cases in which the patron withdraws or reduces its support.  </w:t>
       </w:r>
     </w:p>
     <w:p>
@@ -5062,7 +5931,25 @@
           <w:sz w:val="24"/>
           <w:szCs w:val="24"/>
         </w:rPr>
-        <w:t xml:space="preserve">The cases with no patron are fairly straightforward. For example, Chechnya achieved its </w:t>
+        <w:t xml:space="preserve">The cases with no patron are </w:t>
+      </w:r>
+      <w:proofErr w:type="gramStart"/>
+      <w:r>
+        <w:rPr>
+          <w:rFonts w:ascii="Times New Roman" w:hAnsi="Times New Roman" w:cs="Times New Roman"/>
+          <w:sz w:val="24"/>
+          <w:szCs w:val="24"/>
+        </w:rPr>
+        <w:t>fairly straightforward</w:t>
+      </w:r>
+      <w:proofErr w:type="gramEnd"/>
+      <w:r>
+        <w:rPr>
+          <w:rFonts w:ascii="Times New Roman" w:hAnsi="Times New Roman" w:cs="Times New Roman"/>
+          <w:sz w:val="24"/>
+          <w:szCs w:val="24"/>
+        </w:rPr>
+        <w:t xml:space="preserve">. For example, Chechnya achieved its </w:t>
       </w:r>
       <w:r>
         <w:rPr>
@@ -5079,7 +5966,25 @@
           <w:sz w:val="24"/>
           <w:szCs w:val="24"/>
         </w:rPr>
-        <w:t xml:space="preserve"> independence immediately after the fall of the Soviet Union when Russia was very weak. As Russia strengthened, there was no patron support to offset the relative decline in the Chechens' military capabilities. Over time, Russia's military advantage grew and in 1999 the Russian government invaded and reconquered Chechnya.</w:t>
+        <w:t xml:space="preserve"> independence immediately after the fall of the Soviet Union when Russia was very weak. As Russia strengthened, there was no patron support to offset the relative decline in the Chechens' military capabilities. Over time, Russia's military advantage grew and in </w:t>
+      </w:r>
+      <w:proofErr w:type="gramStart"/>
+      <w:r>
+        <w:rPr>
+          <w:rFonts w:ascii="Times New Roman" w:hAnsi="Times New Roman" w:cs="Times New Roman"/>
+          <w:sz w:val="24"/>
+          <w:szCs w:val="24"/>
+        </w:rPr>
+        <w:t>1999</w:t>
+      </w:r>
+      <w:proofErr w:type="gramEnd"/>
+      <w:r>
+        <w:rPr>
+          <w:rFonts w:ascii="Times New Roman" w:hAnsi="Times New Roman" w:cs="Times New Roman"/>
+          <w:sz w:val="24"/>
+          <w:szCs w:val="24"/>
+        </w:rPr>
+        <w:t xml:space="preserve"> the Russian government invaded and reconquered Chechnya.</w:t>
       </w:r>
     </w:p>
     <w:p>
@@ -5106,7 +6011,16 @@
           <w:sz w:val="24"/>
           <w:szCs w:val="24"/>
         </w:rPr>
-        <w:t xml:space="preserve">a variety of reasons. Some of these motivations are less prone than others to vary over time, as when the patron hopes to annex </w:t>
+        <w:t xml:space="preserve">a variety of reasons. Some of these motivations are less prone </w:t>
+      </w:r>
+      <w:proofErr w:type="gramStart"/>
+      <w:r>
+        <w:rPr>
+          <w:rFonts w:ascii="Times New Roman" w:hAnsi="Times New Roman" w:cs="Times New Roman"/>
+          <w:sz w:val="24"/>
+          <w:szCs w:val="24"/>
+        </w:rPr>
+        <w:t xml:space="preserve">than others to vary over time, as when the patron hopes to annex </w:t>
       </w:r>
       <w:r>
         <w:rPr>
@@ -5131,7 +6045,16 @@
           <w:sz w:val="24"/>
           <w:szCs w:val="24"/>
         </w:rPr>
-        <w:t xml:space="preserve">'s support of Nagorno-Karabakh). The patron may also support secessionists to </w:t>
+        <w:t>'s support of Nagorno-Karabakh)</w:t>
+      </w:r>
+      <w:proofErr w:type="gramEnd"/>
+      <w:r>
+        <w:rPr>
+          <w:rFonts w:ascii="Times New Roman" w:hAnsi="Times New Roman" w:cs="Times New Roman"/>
+          <w:sz w:val="24"/>
+          <w:szCs w:val="24"/>
+        </w:rPr>
+        <w:t xml:space="preserve">. The patron may also support secessionists to </w:t>
       </w:r>
       <w:r>
         <w:rPr>
@@ -5155,7 +6078,25 @@
           <w:sz w:val="24"/>
           <w:szCs w:val="24"/>
         </w:rPr>
-        <w:t xml:space="preserve"> costs on the home state (Salehyan et al., 2012), e.g. as Russia does to Georgia via South Ossetia and Abkhazia</w:t>
+        <w:t xml:space="preserve"> costs on the home state (</w:t>
+      </w:r>
+      <w:proofErr w:type="spellStart"/>
+      <w:r>
+        <w:rPr>
+          <w:rFonts w:ascii="Times New Roman" w:hAnsi="Times New Roman" w:cs="Times New Roman"/>
+          <w:sz w:val="24"/>
+          <w:szCs w:val="24"/>
+        </w:rPr>
+        <w:t>Salehyan</w:t>
+      </w:r>
+      <w:proofErr w:type="spellEnd"/>
+      <w:r>
+        <w:rPr>
+          <w:rFonts w:ascii="Times New Roman" w:hAnsi="Times New Roman" w:cs="Times New Roman"/>
+          <w:sz w:val="24"/>
+          <w:szCs w:val="24"/>
+        </w:rPr>
+        <w:t xml:space="preserve"> et al., 2012), e.g. as Russia does to Georgia via South Ossetia and Abkhazia</w:t>
       </w:r>
       <w:r>
         <w:rPr>
@@ -5187,7 +6128,25 @@
           <w:sz w:val="24"/>
           <w:szCs w:val="24"/>
         </w:rPr>
-        <w:t>ethnic solidarity with the secessionists.  These domestic political concerns were eventually outweighed by broader strategic security concerns and a desire for regional stability. In 1987 the Indian government signed a peace accord with Sri Lanka (the home state) and largely withdrew their support from the Tamil secessionists, even sending in peacekeepers that later clashed with the secessionists militarily</w:t>
+        <w:t xml:space="preserve">ethnic solidarity with the secessionists.  These domestic political concerns </w:t>
+      </w:r>
+      <w:proofErr w:type="gramStart"/>
+      <w:r>
+        <w:rPr>
+          <w:rFonts w:ascii="Times New Roman" w:hAnsi="Times New Roman" w:cs="Times New Roman"/>
+          <w:sz w:val="24"/>
+          <w:szCs w:val="24"/>
+        </w:rPr>
+        <w:t>were eventually outweighed</w:t>
+      </w:r>
+      <w:proofErr w:type="gramEnd"/>
+      <w:r>
+        <w:rPr>
+          <w:rFonts w:ascii="Times New Roman" w:hAnsi="Times New Roman" w:cs="Times New Roman"/>
+          <w:sz w:val="24"/>
+          <w:szCs w:val="24"/>
+        </w:rPr>
+        <w:t xml:space="preserve"> by broader strategic security concerns and a desire for regional stability. In 1987 the Indian government signed a peace accord with Sri Lanka (the home state) and largely withdrew their support from the Tamil secessionists, even sending in peacekeepers that later clashed with the secessionists militarily</w:t>
       </w:r>
       <w:r>
         <w:rPr>
@@ -5268,7 +6227,43 @@
           <w:sz w:val="24"/>
           <w:szCs w:val="24"/>
         </w:rPr>
-        <w:t xml:space="preserve"> Negotiated reunification is rare because it is very difficult for the home state to offer the secessionists much of value. The home state can promise things like regional autonomy or income transfers, but once the secessionists lay down their arms and reunification occurs it is very easy for the home state to reneg on these promises. The secessionists know such promises are not credible, and hence agreements rarely are reached in the first place. </w:t>
+        <w:t xml:space="preserve"> Negotiated reunification is rare because it is very difficult for the home state to offer the secessionists much of value. The home state can promise things like regional autonomy or income transfers, but once the secessionists lay down their arms and reunification occurs it is very easy for the home state to </w:t>
+      </w:r>
+      <w:proofErr w:type="spellStart"/>
+      <w:r>
+        <w:rPr>
+          <w:rFonts w:ascii="Times New Roman" w:hAnsi="Times New Roman" w:cs="Times New Roman"/>
+          <w:sz w:val="24"/>
+          <w:szCs w:val="24"/>
+        </w:rPr>
+        <w:t>reneg</w:t>
+      </w:r>
+      <w:proofErr w:type="spellEnd"/>
+      <w:r>
+        <w:rPr>
+          <w:rFonts w:ascii="Times New Roman" w:hAnsi="Times New Roman" w:cs="Times New Roman"/>
+          <w:sz w:val="24"/>
+          <w:szCs w:val="24"/>
+        </w:rPr>
+        <w:t xml:space="preserve"> on these promises. The secessionists know such promises are not credible, and hence agreements rarely </w:t>
+      </w:r>
+      <w:proofErr w:type="gramStart"/>
+      <w:r>
+        <w:rPr>
+          <w:rFonts w:ascii="Times New Roman" w:hAnsi="Times New Roman" w:cs="Times New Roman"/>
+          <w:sz w:val="24"/>
+          <w:szCs w:val="24"/>
+        </w:rPr>
+        <w:t>are reached</w:t>
+      </w:r>
+      <w:proofErr w:type="gramEnd"/>
+      <w:r>
+        <w:rPr>
+          <w:rFonts w:ascii="Times New Roman" w:hAnsi="Times New Roman" w:cs="Times New Roman"/>
+          <w:sz w:val="24"/>
+          <w:szCs w:val="24"/>
+        </w:rPr>
+        <w:t xml:space="preserve"> in the first place. </w:t>
       </w:r>
     </w:p>
     <w:p>
@@ -5326,15 +6321,87 @@
           <w:sz w:val="24"/>
           <w:szCs w:val="24"/>
         </w:rPr>
-        <w:t>e.g. Licklider 1995; Walter 1997, 2002; Fearon and Laiti</w:t>
-      </w:r>
-      <w:r>
-        <w:rPr>
-          <w:rFonts w:ascii="Times New Roman" w:hAnsi="Times New Roman" w:cs="Times New Roman"/>
-          <w:sz w:val="24"/>
-          <w:szCs w:val="24"/>
-        </w:rPr>
-        <w:t>n 2007; Doyle and Sambanis 2006).</w:t>
+        <w:t xml:space="preserve">e.g. </w:t>
+      </w:r>
+      <w:proofErr w:type="spellStart"/>
+      <w:r>
+        <w:rPr>
+          <w:rFonts w:ascii="Times New Roman" w:hAnsi="Times New Roman" w:cs="Times New Roman"/>
+          <w:sz w:val="24"/>
+          <w:szCs w:val="24"/>
+        </w:rPr>
+        <w:t>Licklider</w:t>
+      </w:r>
+      <w:proofErr w:type="spellEnd"/>
+      <w:r>
+        <w:rPr>
+          <w:rFonts w:ascii="Times New Roman" w:hAnsi="Times New Roman" w:cs="Times New Roman"/>
+          <w:sz w:val="24"/>
+          <w:szCs w:val="24"/>
+        </w:rPr>
+        <w:t xml:space="preserve"> 1995; Walter 1997, 2002; </w:t>
+      </w:r>
+      <w:proofErr w:type="spellStart"/>
+      <w:r>
+        <w:rPr>
+          <w:rFonts w:ascii="Times New Roman" w:hAnsi="Times New Roman" w:cs="Times New Roman"/>
+          <w:sz w:val="24"/>
+          <w:szCs w:val="24"/>
+        </w:rPr>
+        <w:t>Fearon</w:t>
+      </w:r>
+      <w:proofErr w:type="spellEnd"/>
+      <w:r>
+        <w:rPr>
+          <w:rFonts w:ascii="Times New Roman" w:hAnsi="Times New Roman" w:cs="Times New Roman"/>
+          <w:sz w:val="24"/>
+          <w:szCs w:val="24"/>
+        </w:rPr>
+        <w:t xml:space="preserve"> and </w:t>
+      </w:r>
+      <w:proofErr w:type="spellStart"/>
+      <w:r>
+        <w:rPr>
+          <w:rFonts w:ascii="Times New Roman" w:hAnsi="Times New Roman" w:cs="Times New Roman"/>
+          <w:sz w:val="24"/>
+          <w:szCs w:val="24"/>
+        </w:rPr>
+        <w:t>Laiti</w:t>
+      </w:r>
+      <w:r>
+        <w:rPr>
+          <w:rFonts w:ascii="Times New Roman" w:hAnsi="Times New Roman" w:cs="Times New Roman"/>
+          <w:sz w:val="24"/>
+          <w:szCs w:val="24"/>
+        </w:rPr>
+        <w:t>n</w:t>
+      </w:r>
+      <w:proofErr w:type="spellEnd"/>
+      <w:r>
+        <w:rPr>
+          <w:rFonts w:ascii="Times New Roman" w:hAnsi="Times New Roman" w:cs="Times New Roman"/>
+          <w:sz w:val="24"/>
+          <w:szCs w:val="24"/>
+        </w:rPr>
+        <w:t xml:space="preserve"> 2007; Doyle and </w:t>
+      </w:r>
+      <w:proofErr w:type="spellStart"/>
+      <w:r>
+        <w:rPr>
+          <w:rFonts w:ascii="Times New Roman" w:hAnsi="Times New Roman" w:cs="Times New Roman"/>
+          <w:sz w:val="24"/>
+          <w:szCs w:val="24"/>
+        </w:rPr>
+        <w:t>Sambanis</w:t>
+      </w:r>
+      <w:proofErr w:type="spellEnd"/>
+      <w:r>
+        <w:rPr>
+          <w:rFonts w:ascii="Times New Roman" w:hAnsi="Times New Roman" w:cs="Times New Roman"/>
+          <w:sz w:val="24"/>
+          <w:szCs w:val="24"/>
+        </w:rPr>
+        <w:t xml:space="preserve"> 2006).</w:t>
       </w:r>
       <w:r>
         <w:rPr>
@@ -5390,7 +6457,25 @@
           <w:sz w:val="24"/>
           <w:szCs w:val="24"/>
         </w:rPr>
-        <w:t>Weimer 1978; Fearon 2004</w:t>
+        <w:t xml:space="preserve">Weimer 1978; </w:t>
+      </w:r>
+      <w:proofErr w:type="spellStart"/>
+      <w:r>
+        <w:rPr>
+          <w:rFonts w:ascii="Times New Roman" w:hAnsi="Times New Roman" w:cs="Times New Roman"/>
+          <w:sz w:val="24"/>
+          <w:szCs w:val="24"/>
+        </w:rPr>
+        <w:t>Fearon</w:t>
+      </w:r>
+      <w:proofErr w:type="spellEnd"/>
+      <w:r>
+        <w:rPr>
+          <w:rFonts w:ascii="Times New Roman" w:hAnsi="Times New Roman" w:cs="Times New Roman"/>
+          <w:sz w:val="24"/>
+          <w:szCs w:val="24"/>
+        </w:rPr>
+        <w:t xml:space="preserve"> 2004</w:t>
       </w:r>
       <w:r>
         <w:rPr>
@@ -5406,7 +6491,25 @@
           <w:sz w:val="24"/>
           <w:szCs w:val="24"/>
         </w:rPr>
-        <w:t xml:space="preserve"> While the central government might initially grant the secessionist elite a high level of autonomy in exchange for agreeing to reunification, the level of autonomy is likely to decrease over time, perhaps quite quickly.  Reference to the cases of Abkhazia and Gagauzia are informative here.</w:t>
+        <w:t xml:space="preserve"> While the central government might initially grant the secessionist elite a high level of autonomy in exchange for agreeing to reunification, the level of autonomy is likely to decrease over time, perhaps quite quickly.  Reference to the cases of Abkhazia and </w:t>
+      </w:r>
+      <w:proofErr w:type="spellStart"/>
+      <w:r>
+        <w:rPr>
+          <w:rFonts w:ascii="Times New Roman" w:hAnsi="Times New Roman" w:cs="Times New Roman"/>
+          <w:sz w:val="24"/>
+          <w:szCs w:val="24"/>
+        </w:rPr>
+        <w:t>Gagauzia</w:t>
+      </w:r>
+      <w:proofErr w:type="spellEnd"/>
+      <w:r>
+        <w:rPr>
+          <w:rFonts w:ascii="Times New Roman" w:hAnsi="Times New Roman" w:cs="Times New Roman"/>
+          <w:sz w:val="24"/>
+          <w:szCs w:val="24"/>
+        </w:rPr>
+        <w:t xml:space="preserve"> are informative here.</w:t>
       </w:r>
     </w:p>
     <w:p>
@@ -5450,7 +6553,25 @@
           <w:sz w:val="24"/>
           <w:szCs w:val="24"/>
         </w:rPr>
-        <w:t>, ethnic Akbhaz made up a minority of the population of Abkhazia</w:t>
+        <w:t xml:space="preserve">, ethnic </w:t>
+      </w:r>
+      <w:proofErr w:type="spellStart"/>
+      <w:r>
+        <w:rPr>
+          <w:rFonts w:ascii="Times New Roman" w:hAnsi="Times New Roman" w:cs="Times New Roman"/>
+          <w:sz w:val="24"/>
+          <w:szCs w:val="24"/>
+        </w:rPr>
+        <w:t>Akbhaz</w:t>
+      </w:r>
+      <w:proofErr w:type="spellEnd"/>
+      <w:r>
+        <w:rPr>
+          <w:rFonts w:ascii="Times New Roman" w:hAnsi="Times New Roman" w:cs="Times New Roman"/>
+          <w:sz w:val="24"/>
+          <w:szCs w:val="24"/>
+        </w:rPr>
+        <w:t xml:space="preserve"> made up a minority of the population of Abkhazia</w:t>
       </w:r>
       <w:r>
         <w:rPr>
@@ -5466,7 +6587,25 @@
           <w:sz w:val="24"/>
           <w:szCs w:val="24"/>
         </w:rPr>
-        <w:t>Cornell 2001; Wooleh 2006</w:t>
+        <w:t xml:space="preserve">Cornell 2001; </w:t>
+      </w:r>
+      <w:proofErr w:type="spellStart"/>
+      <w:r>
+        <w:rPr>
+          <w:rFonts w:ascii="Times New Roman" w:hAnsi="Times New Roman" w:cs="Times New Roman"/>
+          <w:sz w:val="24"/>
+          <w:szCs w:val="24"/>
+        </w:rPr>
+        <w:t>Wooleh</w:t>
+      </w:r>
+      <w:proofErr w:type="spellEnd"/>
+      <w:r>
+        <w:rPr>
+          <w:rFonts w:ascii="Times New Roman" w:hAnsi="Times New Roman" w:cs="Times New Roman"/>
+          <w:sz w:val="24"/>
+          <w:szCs w:val="24"/>
+        </w:rPr>
+        <w:t xml:space="preserve"> 2006</w:t>
       </w:r>
       <w:r>
         <w:rPr>
@@ -5540,15 +6679,51 @@
           <w:sz w:val="24"/>
           <w:szCs w:val="24"/>
         </w:rPr>
-        <w:t>in exchange for reunification included a provision guaranteeing that ethnic Abkhaz would retain a majority in the regional parliament, even if the return of internally displaced persons (IDPs) once again placed ethnic Abkhaz in a minority demographic position in the region. The promise, however, was not very meaningful.  First, even if the promise were upheld, it would still mean a step back from the total dominance the ethnic Abkhaz currently enjoy in the region.  Second, if Georgian IDPs returned, they may demand and receive a more equitable system of representation.  These concerns are not abstract; this type of reneging has already occurred in cases that did reach settlement.</w:t>
-      </w:r>
-      <w:r>
-        <w:rPr>
-          <w:rFonts w:ascii="Times New Roman" w:hAnsi="Times New Roman" w:cs="Times New Roman"/>
-          <w:sz w:val="24"/>
-          <w:szCs w:val="24"/>
-        </w:rPr>
-        <w:t xml:space="preserve"> Thus, a deal for negotiated reunification has not been reached in Abkhazia and the region remains an unrecognized state.</w:t>
+        <w:t xml:space="preserve">in exchange for reunification included a provision guaranteeing that ethnic Abkhaz would retain a majority in the regional parliament, even if the return of internally displaced persons (IDPs) once again placed ethnic Abkhaz in a minority demographic position in the region. The promise, however, was not very meaningful.  First, even if the promise </w:t>
+      </w:r>
+      <w:proofErr w:type="gramStart"/>
+      <w:r>
+        <w:rPr>
+          <w:rFonts w:ascii="Times New Roman" w:hAnsi="Times New Roman" w:cs="Times New Roman"/>
+          <w:sz w:val="24"/>
+          <w:szCs w:val="24"/>
+        </w:rPr>
+        <w:t>were upheld</w:t>
+      </w:r>
+      <w:proofErr w:type="gramEnd"/>
+      <w:r>
+        <w:rPr>
+          <w:rFonts w:ascii="Times New Roman" w:hAnsi="Times New Roman" w:cs="Times New Roman"/>
+          <w:sz w:val="24"/>
+          <w:szCs w:val="24"/>
+        </w:rPr>
+        <w:t>, it would still mean a step back from the total dominance the ethnic Abkhaz currently enjoy in the region.  Second, if Georgian IDPs returned, they may demand and receive a more equitable system of representation.  These concerns are not abstract; this type of reneging has already occurred in cases that did reach settlement.</w:t>
+      </w:r>
+      <w:r>
+        <w:rPr>
+          <w:rFonts w:ascii="Times New Roman" w:hAnsi="Times New Roman" w:cs="Times New Roman"/>
+          <w:sz w:val="24"/>
+          <w:szCs w:val="24"/>
+        </w:rPr>
+        <w:t xml:space="preserve"> Thus, a deal for negotiated reunification </w:t>
+      </w:r>
+      <w:proofErr w:type="gramStart"/>
+      <w:r>
+        <w:rPr>
+          <w:rFonts w:ascii="Times New Roman" w:hAnsi="Times New Roman" w:cs="Times New Roman"/>
+          <w:sz w:val="24"/>
+          <w:szCs w:val="24"/>
+        </w:rPr>
+        <w:t>has not been reached</w:t>
+      </w:r>
+      <w:proofErr w:type="gramEnd"/>
+      <w:r>
+        <w:rPr>
+          <w:rFonts w:ascii="Times New Roman" w:hAnsi="Times New Roman" w:cs="Times New Roman"/>
+          <w:sz w:val="24"/>
+          <w:szCs w:val="24"/>
+        </w:rPr>
+        <w:t xml:space="preserve"> in Abkhazia and the region remains an unrecognized state.</w:t>
       </w:r>
     </w:p>
     <w:p>
@@ -5568,13 +6743,23 @@
         </w:rPr>
         <w:tab/>
       </w:r>
-      <w:r>
-        <w:rPr>
-          <w:rFonts w:ascii="Times New Roman" w:hAnsi="Times New Roman" w:cs="Times New Roman"/>
-          <w:sz w:val="24"/>
-          <w:szCs w:val="24"/>
-        </w:rPr>
-        <w:t xml:space="preserve">Gagauzia achieved de facto independence at the time of the Soviet </w:t>
+      <w:proofErr w:type="spellStart"/>
+      <w:r>
+        <w:rPr>
+          <w:rFonts w:ascii="Times New Roman" w:hAnsi="Times New Roman" w:cs="Times New Roman"/>
+          <w:sz w:val="24"/>
+          <w:szCs w:val="24"/>
+        </w:rPr>
+        <w:t>Gagauzia</w:t>
+      </w:r>
+      <w:proofErr w:type="spellEnd"/>
+      <w:r>
+        <w:rPr>
+          <w:rFonts w:ascii="Times New Roman" w:hAnsi="Times New Roman" w:cs="Times New Roman"/>
+          <w:sz w:val="24"/>
+          <w:szCs w:val="24"/>
+        </w:rPr>
+        <w:t xml:space="preserve"> achieved de facto independence at the time of the Soviet </w:t>
       </w:r>
       <w:r>
         <w:rPr>
@@ -5622,7 +6807,43 @@
           <w:sz w:val="24"/>
           <w:szCs w:val="24"/>
         </w:rPr>
-        <w:t xml:space="preserve">an autonomous region.  While Gagauzia was granted substantial autonomy under the </w:t>
+        <w:t xml:space="preserve">an autonomous region.  While </w:t>
+      </w:r>
+      <w:proofErr w:type="spellStart"/>
+      <w:r>
+        <w:rPr>
+          <w:rFonts w:ascii="Times New Roman" w:hAnsi="Times New Roman" w:cs="Times New Roman"/>
+          <w:sz w:val="24"/>
+          <w:szCs w:val="24"/>
+        </w:rPr>
+        <w:t>Gagauzia</w:t>
+      </w:r>
+      <w:proofErr w:type="spellEnd"/>
+      <w:r>
+        <w:rPr>
+          <w:rFonts w:ascii="Times New Roman" w:hAnsi="Times New Roman" w:cs="Times New Roman"/>
+          <w:sz w:val="24"/>
+          <w:szCs w:val="24"/>
+        </w:rPr>
+        <w:t xml:space="preserve"> </w:t>
+      </w:r>
+      <w:proofErr w:type="gramStart"/>
+      <w:r>
+        <w:rPr>
+          <w:rFonts w:ascii="Times New Roman" w:hAnsi="Times New Roman" w:cs="Times New Roman"/>
+          <w:sz w:val="24"/>
+          <w:szCs w:val="24"/>
+        </w:rPr>
+        <w:t>was granted</w:t>
+      </w:r>
+      <w:proofErr w:type="gramEnd"/>
+      <w:r>
+        <w:rPr>
+          <w:rFonts w:ascii="Times New Roman" w:hAnsi="Times New Roman" w:cs="Times New Roman"/>
+          <w:sz w:val="24"/>
+          <w:szCs w:val="24"/>
+        </w:rPr>
+        <w:t xml:space="preserve"> substantial autonomy under the </w:t>
       </w:r>
       <w:r>
         <w:rPr>
@@ -5638,7 +6859,133 @@
           <w:sz w:val="24"/>
           <w:szCs w:val="24"/>
         </w:rPr>
-        <w:t>Moldovan Law on the Special Legal Status of Gagauzia, when the governor of Gagauzia, Dmitrii Croiter, moved to assert these powers in 1999, the Moldovan government balked.  By 2002, Croiter was forced to resign, effectively deposed by the Moldovan government.  The Moldovan government jailed a number of other Gagauz politicians, and while Gagauz autonomy was enshrined in the Moldovan constitution in 2003, the de facto level of autonomy has been limited by continued central government meddling in less-than-free regional elections.</w:t>
+        <w:t xml:space="preserve">Moldovan Law on the Special Legal Status of </w:t>
+      </w:r>
+      <w:proofErr w:type="spellStart"/>
+      <w:r>
+        <w:rPr>
+          <w:rFonts w:ascii="Times New Roman" w:hAnsi="Times New Roman" w:cs="Times New Roman"/>
+          <w:sz w:val="24"/>
+          <w:szCs w:val="24"/>
+        </w:rPr>
+        <w:t>Gagauzia</w:t>
+      </w:r>
+      <w:proofErr w:type="spellEnd"/>
+      <w:r>
+        <w:rPr>
+          <w:rFonts w:ascii="Times New Roman" w:hAnsi="Times New Roman" w:cs="Times New Roman"/>
+          <w:sz w:val="24"/>
+          <w:szCs w:val="24"/>
+        </w:rPr>
+        <w:t xml:space="preserve">, when the governor of </w:t>
+      </w:r>
+      <w:proofErr w:type="spellStart"/>
+      <w:r>
+        <w:rPr>
+          <w:rFonts w:ascii="Times New Roman" w:hAnsi="Times New Roman" w:cs="Times New Roman"/>
+          <w:sz w:val="24"/>
+          <w:szCs w:val="24"/>
+        </w:rPr>
+        <w:t>Gagauzia</w:t>
+      </w:r>
+      <w:proofErr w:type="spellEnd"/>
+      <w:r>
+        <w:rPr>
+          <w:rFonts w:ascii="Times New Roman" w:hAnsi="Times New Roman" w:cs="Times New Roman"/>
+          <w:sz w:val="24"/>
+          <w:szCs w:val="24"/>
+        </w:rPr>
+        <w:t xml:space="preserve">, </w:t>
+      </w:r>
+      <w:proofErr w:type="spellStart"/>
+      <w:r>
+        <w:rPr>
+          <w:rFonts w:ascii="Times New Roman" w:hAnsi="Times New Roman" w:cs="Times New Roman"/>
+          <w:sz w:val="24"/>
+          <w:szCs w:val="24"/>
+        </w:rPr>
+        <w:t>Dmitrii</w:t>
+      </w:r>
+      <w:proofErr w:type="spellEnd"/>
+      <w:r>
+        <w:rPr>
+          <w:rFonts w:ascii="Times New Roman" w:hAnsi="Times New Roman" w:cs="Times New Roman"/>
+          <w:sz w:val="24"/>
+          <w:szCs w:val="24"/>
+        </w:rPr>
+        <w:t xml:space="preserve"> </w:t>
+      </w:r>
+      <w:proofErr w:type="spellStart"/>
+      <w:r>
+        <w:rPr>
+          <w:rFonts w:ascii="Times New Roman" w:hAnsi="Times New Roman" w:cs="Times New Roman"/>
+          <w:sz w:val="24"/>
+          <w:szCs w:val="24"/>
+        </w:rPr>
+        <w:t>Croiter</w:t>
+      </w:r>
+      <w:proofErr w:type="spellEnd"/>
+      <w:r>
+        <w:rPr>
+          <w:rFonts w:ascii="Times New Roman" w:hAnsi="Times New Roman" w:cs="Times New Roman"/>
+          <w:sz w:val="24"/>
+          <w:szCs w:val="24"/>
+        </w:rPr>
+        <w:t xml:space="preserve">, moved to assert these powers in 1999, the Moldovan government balked.  By 2002, </w:t>
+      </w:r>
+      <w:proofErr w:type="spellStart"/>
+      <w:r>
+        <w:rPr>
+          <w:rFonts w:ascii="Times New Roman" w:hAnsi="Times New Roman" w:cs="Times New Roman"/>
+          <w:sz w:val="24"/>
+          <w:szCs w:val="24"/>
+        </w:rPr>
+        <w:t>Croiter</w:t>
+      </w:r>
+      <w:proofErr w:type="spellEnd"/>
+      <w:r>
+        <w:rPr>
+          <w:rFonts w:ascii="Times New Roman" w:hAnsi="Times New Roman" w:cs="Times New Roman"/>
+          <w:sz w:val="24"/>
+          <w:szCs w:val="24"/>
+        </w:rPr>
+        <w:t xml:space="preserve"> </w:t>
+      </w:r>
+      <w:proofErr w:type="gramStart"/>
+      <w:r>
+        <w:rPr>
+          <w:rFonts w:ascii="Times New Roman" w:hAnsi="Times New Roman" w:cs="Times New Roman"/>
+          <w:sz w:val="24"/>
+          <w:szCs w:val="24"/>
+        </w:rPr>
+        <w:t>was forced</w:t>
+      </w:r>
+      <w:proofErr w:type="gramEnd"/>
+      <w:r>
+        <w:rPr>
+          <w:rFonts w:ascii="Times New Roman" w:hAnsi="Times New Roman" w:cs="Times New Roman"/>
+          <w:sz w:val="24"/>
+          <w:szCs w:val="24"/>
+        </w:rPr>
+        <w:t xml:space="preserve"> to resign, effectively deposed by the Moldovan government.  The Moldovan government jailed a number of other Gagauz politicians, and while Gagauz autonomy was enshrined in the Moldovan constitution in 2003, </w:t>
+      </w:r>
+      <w:proofErr w:type="gramStart"/>
+      <w:r>
+        <w:rPr>
+          <w:rFonts w:ascii="Times New Roman" w:hAnsi="Times New Roman" w:cs="Times New Roman"/>
+          <w:sz w:val="24"/>
+          <w:szCs w:val="24"/>
+        </w:rPr>
+        <w:t>the de facto level of autonomy has been limited by continued central government meddling in less-than-free regional elections</w:t>
+      </w:r>
+      <w:proofErr w:type="gramEnd"/>
+      <w:r>
+        <w:rPr>
+          <w:rFonts w:ascii="Times New Roman" w:hAnsi="Times New Roman" w:cs="Times New Roman"/>
+          <w:sz w:val="24"/>
+          <w:szCs w:val="24"/>
+        </w:rPr>
+        <w:t>.</w:t>
       </w:r>
       <w:r>
         <w:rPr>
@@ -5655,7 +7002,43 @@
           <w:sz w:val="24"/>
           <w:szCs w:val="24"/>
         </w:rPr>
-        <w:t xml:space="preserve">  The payoffs to Gagauzia for ceding have turned out to be quite low, and a similar fate can rationally be expected by other unrecognized states who choose to cede.</w:t>
+        <w:t xml:space="preserve">  The payoffs to </w:t>
+      </w:r>
+      <w:proofErr w:type="spellStart"/>
+      <w:r>
+        <w:rPr>
+          <w:rFonts w:ascii="Times New Roman" w:hAnsi="Times New Roman" w:cs="Times New Roman"/>
+          <w:sz w:val="24"/>
+          <w:szCs w:val="24"/>
+        </w:rPr>
+        <w:t>Gagauzia</w:t>
+      </w:r>
+      <w:proofErr w:type="spellEnd"/>
+      <w:r>
+        <w:rPr>
+          <w:rFonts w:ascii="Times New Roman" w:hAnsi="Times New Roman" w:cs="Times New Roman"/>
+          <w:sz w:val="24"/>
+          <w:szCs w:val="24"/>
+        </w:rPr>
+        <w:t xml:space="preserve"> for ceding have turned out to be quite low, and a similar fate </w:t>
+      </w:r>
+      <w:proofErr w:type="gramStart"/>
+      <w:r>
+        <w:rPr>
+          <w:rFonts w:ascii="Times New Roman" w:hAnsi="Times New Roman" w:cs="Times New Roman"/>
+          <w:sz w:val="24"/>
+          <w:szCs w:val="24"/>
+        </w:rPr>
+        <w:t>can rationally be expected</w:t>
+      </w:r>
+      <w:proofErr w:type="gramEnd"/>
+      <w:r>
+        <w:rPr>
+          <w:rFonts w:ascii="Times New Roman" w:hAnsi="Times New Roman" w:cs="Times New Roman"/>
+          <w:sz w:val="24"/>
+          <w:szCs w:val="24"/>
+        </w:rPr>
+        <w:t xml:space="preserve"> by other unrecognized states who choose to cede.</w:t>
       </w:r>
       <w:r>
         <w:rPr>
@@ -5686,8 +7069,6 @@
           <w:szCs w:val="24"/>
         </w:rPr>
       </w:pPr>
-      <w:bookmarkStart w:id="1" w:name="_GoBack"/>
-      <w:bookmarkEnd w:id="1"/>
     </w:p>
     <w:p>
       <w:pPr>
@@ -5699,13 +7080,23 @@
           <w:szCs w:val="24"/>
         </w:rPr>
       </w:pPr>
-      <w:r>
-        <w:rPr>
-          <w:rFonts w:ascii="Times New Roman" w:hAnsi="Times New Roman" w:cs="Times New Roman"/>
-          <w:sz w:val="24"/>
-          <w:szCs w:val="24"/>
-        </w:rPr>
-        <w:t xml:space="preserve">Gaugauzia is one of four </w:t>
+      <w:proofErr w:type="spellStart"/>
+      <w:r>
+        <w:rPr>
+          <w:rFonts w:ascii="Times New Roman" w:hAnsi="Times New Roman" w:cs="Times New Roman"/>
+          <w:sz w:val="24"/>
+          <w:szCs w:val="24"/>
+        </w:rPr>
+        <w:t>Gaugauzia</w:t>
+      </w:r>
+      <w:proofErr w:type="spellEnd"/>
+      <w:r>
+        <w:rPr>
+          <w:rFonts w:ascii="Times New Roman" w:hAnsi="Times New Roman" w:cs="Times New Roman"/>
+          <w:sz w:val="24"/>
+          <w:szCs w:val="24"/>
+        </w:rPr>
+        <w:t xml:space="preserve"> is one of four </w:t>
       </w:r>
       <w:r>
         <w:rPr>
@@ -5770,15 +7161,63 @@
           <w:sz w:val="24"/>
           <w:szCs w:val="24"/>
         </w:rPr>
-        <w:t xml:space="preserve"> Secessionists in Ajara, Bouganville, </w:t>
-      </w:r>
-      <w:r>
-        <w:rPr>
-          <w:rFonts w:ascii="Times New Roman" w:hAnsi="Times New Roman" w:cs="Times New Roman"/>
-          <w:sz w:val="24"/>
-          <w:szCs w:val="24"/>
-        </w:rPr>
-        <w:t xml:space="preserve">Moheli </w:t>
+        <w:t xml:space="preserve"> Secessionists in </w:t>
+      </w:r>
+      <w:proofErr w:type="spellStart"/>
+      <w:r>
+        <w:rPr>
+          <w:rFonts w:ascii="Times New Roman" w:hAnsi="Times New Roman" w:cs="Times New Roman"/>
+          <w:sz w:val="24"/>
+          <w:szCs w:val="24"/>
+        </w:rPr>
+        <w:t>Ajara</w:t>
+      </w:r>
+      <w:proofErr w:type="spellEnd"/>
+      <w:r>
+        <w:rPr>
+          <w:rFonts w:ascii="Times New Roman" w:hAnsi="Times New Roman" w:cs="Times New Roman"/>
+          <w:sz w:val="24"/>
+          <w:szCs w:val="24"/>
+        </w:rPr>
+        <w:t xml:space="preserve">, </w:t>
+      </w:r>
+      <w:proofErr w:type="spellStart"/>
+      <w:r>
+        <w:rPr>
+          <w:rFonts w:ascii="Times New Roman" w:hAnsi="Times New Roman" w:cs="Times New Roman"/>
+          <w:sz w:val="24"/>
+          <w:szCs w:val="24"/>
+        </w:rPr>
+        <w:t>Bouganville</w:t>
+      </w:r>
+      <w:proofErr w:type="spellEnd"/>
+      <w:r>
+        <w:rPr>
+          <w:rFonts w:ascii="Times New Roman" w:hAnsi="Times New Roman" w:cs="Times New Roman"/>
+          <w:sz w:val="24"/>
+          <w:szCs w:val="24"/>
+        </w:rPr>
+        <w:t xml:space="preserve">, </w:t>
+      </w:r>
+      <w:proofErr w:type="spellStart"/>
+      <w:proofErr w:type="gramStart"/>
+      <w:r>
+        <w:rPr>
+          <w:rFonts w:ascii="Times New Roman" w:hAnsi="Times New Roman" w:cs="Times New Roman"/>
+          <w:sz w:val="24"/>
+          <w:szCs w:val="24"/>
+        </w:rPr>
+        <w:t>Moheli</w:t>
+      </w:r>
+      <w:proofErr w:type="spellEnd"/>
+      <w:proofErr w:type="gramEnd"/>
+      <w:r>
+        <w:rPr>
+          <w:rFonts w:ascii="Times New Roman" w:hAnsi="Times New Roman" w:cs="Times New Roman"/>
+          <w:sz w:val="24"/>
+          <w:szCs w:val="24"/>
+        </w:rPr>
+        <w:t xml:space="preserve"> </w:t>
       </w:r>
       <w:r>
         <w:rPr>
@@ -5869,7 +7308,61 @@
           <w:sz w:val="24"/>
           <w:szCs w:val="24"/>
         </w:rPr>
-        <w:t>In Ajara, where the level of patron (Russian) support was quite low, the choice facing the secessionist elite was between agreeing to reunify with Georgia or facing military defeat. In Bouganville, which separated from Papua New Guinea, secessionists lacked not only a patron, but also a clear preference for secession -- demands for secession had emerged only late in a struggle that began as an effort to stop a mining operation</w:t>
+        <w:t xml:space="preserve">In </w:t>
+      </w:r>
+      <w:proofErr w:type="spellStart"/>
+      <w:r>
+        <w:rPr>
+          <w:rFonts w:ascii="Times New Roman" w:hAnsi="Times New Roman" w:cs="Times New Roman"/>
+          <w:sz w:val="24"/>
+          <w:szCs w:val="24"/>
+        </w:rPr>
+        <w:t>Ajara</w:t>
+      </w:r>
+      <w:proofErr w:type="spellEnd"/>
+      <w:r>
+        <w:rPr>
+          <w:rFonts w:ascii="Times New Roman" w:hAnsi="Times New Roman" w:cs="Times New Roman"/>
+          <w:sz w:val="24"/>
+          <w:szCs w:val="24"/>
+        </w:rPr>
+        <w:t xml:space="preserve">, where the level of patron (Russian) support was quite low, the choice facing the secessionist elite was between agreeing to reunify with Georgia </w:t>
+      </w:r>
+      <w:proofErr w:type="gramStart"/>
+      <w:r>
+        <w:rPr>
+          <w:rFonts w:ascii="Times New Roman" w:hAnsi="Times New Roman" w:cs="Times New Roman"/>
+          <w:sz w:val="24"/>
+          <w:szCs w:val="24"/>
+        </w:rPr>
+        <w:t>or</w:t>
+      </w:r>
+      <w:proofErr w:type="gramEnd"/>
+      <w:r>
+        <w:rPr>
+          <w:rFonts w:ascii="Times New Roman" w:hAnsi="Times New Roman" w:cs="Times New Roman"/>
+          <w:sz w:val="24"/>
+          <w:szCs w:val="24"/>
+        </w:rPr>
+        <w:t xml:space="preserve"> facing military defeat. In </w:t>
+      </w:r>
+      <w:proofErr w:type="spellStart"/>
+      <w:r>
+        <w:rPr>
+          <w:rFonts w:ascii="Times New Roman" w:hAnsi="Times New Roman" w:cs="Times New Roman"/>
+          <w:sz w:val="24"/>
+          <w:szCs w:val="24"/>
+        </w:rPr>
+        <w:t>Bouganville</w:t>
+      </w:r>
+      <w:proofErr w:type="spellEnd"/>
+      <w:r>
+        <w:rPr>
+          <w:rFonts w:ascii="Times New Roman" w:hAnsi="Times New Roman" w:cs="Times New Roman"/>
+          <w:sz w:val="24"/>
+          <w:szCs w:val="24"/>
+        </w:rPr>
+        <w:t>, which separated from Papua New Guinea, secessionists lacked not only a patron, but also a clear preference for secession -- demands for secession had emerged only late in a struggle that began as an effort to stop a mining operation</w:t>
       </w:r>
       <w:r>
         <w:rPr>
@@ -5879,13 +7372,23 @@
         </w:rPr>
         <w:t xml:space="preserve"> (</w:t>
       </w:r>
-      <w:r>
-        <w:rPr>
-          <w:rFonts w:ascii="Times New Roman" w:hAnsi="Times New Roman" w:cs="Times New Roman"/>
-          <w:sz w:val="24"/>
-          <w:szCs w:val="24"/>
-        </w:rPr>
-        <w:t>Ghai and Regan 2006</w:t>
+      <w:proofErr w:type="spellStart"/>
+      <w:r>
+        <w:rPr>
+          <w:rFonts w:ascii="Times New Roman" w:hAnsi="Times New Roman" w:cs="Times New Roman"/>
+          <w:sz w:val="24"/>
+          <w:szCs w:val="24"/>
+        </w:rPr>
+        <w:t>Ghai</w:t>
+      </w:r>
+      <w:proofErr w:type="spellEnd"/>
+      <w:r>
+        <w:rPr>
+          <w:rFonts w:ascii="Times New Roman" w:hAnsi="Times New Roman" w:cs="Times New Roman"/>
+          <w:sz w:val="24"/>
+          <w:szCs w:val="24"/>
+        </w:rPr>
+        <w:t xml:space="preserve"> and Regan 2006</w:t>
       </w:r>
       <w:r>
         <w:rPr>
@@ -6037,15 +7540,69 @@
           <w:sz w:val="24"/>
           <w:szCs w:val="24"/>
         </w:rPr>
-        <w:t xml:space="preserve"> a referendum by collaborating with other rebel groups to achieve the complete overthrow of the Mengistu regime in Ethiopia. When the Mengistu regime fell, the triumphant rebels formed a transitional government and this transitional government granted Eritrea the right to a referendum on independence. </w:t>
-      </w:r>
-      <w:r>
-        <w:rPr>
-          <w:rFonts w:ascii="Times New Roman" w:hAnsi="Times New Roman" w:cs="Times New Roman"/>
-          <w:sz w:val="24"/>
-          <w:szCs w:val="24"/>
-        </w:rPr>
-        <w:t xml:space="preserve">Pakistan was forced to recognize the </w:t>
+        <w:t xml:space="preserve"> a referendum by collaborating with other rebel groups to achieve the complete overthrow of the </w:t>
+      </w:r>
+      <w:proofErr w:type="spellStart"/>
+      <w:r>
+        <w:rPr>
+          <w:rFonts w:ascii="Times New Roman" w:hAnsi="Times New Roman" w:cs="Times New Roman"/>
+          <w:sz w:val="24"/>
+          <w:szCs w:val="24"/>
+        </w:rPr>
+        <w:t>Mengistu</w:t>
+      </w:r>
+      <w:proofErr w:type="spellEnd"/>
+      <w:r>
+        <w:rPr>
+          <w:rFonts w:ascii="Times New Roman" w:hAnsi="Times New Roman" w:cs="Times New Roman"/>
+          <w:sz w:val="24"/>
+          <w:szCs w:val="24"/>
+        </w:rPr>
+        <w:t xml:space="preserve"> regime in Ethiopia. When the </w:t>
+      </w:r>
+      <w:proofErr w:type="spellStart"/>
+      <w:r>
+        <w:rPr>
+          <w:rFonts w:ascii="Times New Roman" w:hAnsi="Times New Roman" w:cs="Times New Roman"/>
+          <w:sz w:val="24"/>
+          <w:szCs w:val="24"/>
+        </w:rPr>
+        <w:t>Mengistu</w:t>
+      </w:r>
+      <w:proofErr w:type="spellEnd"/>
+      <w:r>
+        <w:rPr>
+          <w:rFonts w:ascii="Times New Roman" w:hAnsi="Times New Roman" w:cs="Times New Roman"/>
+          <w:sz w:val="24"/>
+          <w:szCs w:val="24"/>
+        </w:rPr>
+        <w:t xml:space="preserve"> regime fell, the triumphant rebels formed a transitional government and this transitional government granted Eritrea the right to a referendum on independence. </w:t>
+      </w:r>
+      <w:r>
+        <w:rPr>
+          <w:rFonts w:ascii="Times New Roman" w:hAnsi="Times New Roman" w:cs="Times New Roman"/>
+          <w:sz w:val="24"/>
+          <w:szCs w:val="24"/>
+        </w:rPr>
+        <w:t xml:space="preserve">Pakistan </w:t>
+      </w:r>
+      <w:proofErr w:type="gramStart"/>
+      <w:r>
+        <w:rPr>
+          <w:rFonts w:ascii="Times New Roman" w:hAnsi="Times New Roman" w:cs="Times New Roman"/>
+          <w:sz w:val="24"/>
+          <w:szCs w:val="24"/>
+        </w:rPr>
+        <w:t>was forced</w:t>
+      </w:r>
+      <w:proofErr w:type="gramEnd"/>
+      <w:r>
+        <w:rPr>
+          <w:rFonts w:ascii="Times New Roman" w:hAnsi="Times New Roman" w:cs="Times New Roman"/>
+          <w:sz w:val="24"/>
+          <w:szCs w:val="24"/>
+        </w:rPr>
+        <w:t xml:space="preserve"> to recognize the </w:t>
       </w:r>
       <w:r>
         <w:rPr>
@@ -6105,7 +7662,25 @@
           <w:sz w:val="24"/>
           <w:szCs w:val="24"/>
         </w:rPr>
-        <w:t xml:space="preserve">In the case of South Sudan, international pressure on Sudan, which was accused of genocide in its </w:t>
+        <w:t xml:space="preserve">In the case of South Sudan, international pressure on Sudan, which </w:t>
+      </w:r>
+      <w:proofErr w:type="gramStart"/>
+      <w:r>
+        <w:rPr>
+          <w:rFonts w:ascii="Times New Roman" w:hAnsi="Times New Roman" w:cs="Times New Roman"/>
+          <w:sz w:val="24"/>
+          <w:szCs w:val="24"/>
+        </w:rPr>
+        <w:t>was accused</w:t>
+      </w:r>
+      <w:proofErr w:type="gramEnd"/>
+      <w:r>
+        <w:rPr>
+          <w:rFonts w:ascii="Times New Roman" w:hAnsi="Times New Roman" w:cs="Times New Roman"/>
+          <w:sz w:val="24"/>
+          <w:szCs w:val="24"/>
+        </w:rPr>
+        <w:t xml:space="preserve"> of genocide in its </w:t>
       </w:r>
       <w:r>
         <w:rPr>
@@ -6121,7 +7696,43 @@
           <w:sz w:val="24"/>
           <w:szCs w:val="24"/>
         </w:rPr>
-        <w:t xml:space="preserve">contributed to the inclusion of a referendum in the terms of a 2001 peace agreement, and the international community was critical in the enforcement of that referendum six years later. The international community’s ability to enforce the referendum agreement was bolstered by Sudan’s extreme poverty and aid dependence. Decades earlier, a similar promise of a future referendum on independence was made to </w:t>
+        <w:t xml:space="preserve">contributed to the inclusion of a referendum in the terms of a 2001 peace agreement, and the international community was critical in the enforcement of that referendum six years later. The international community’s ability to enforce the referendum agreement </w:t>
+      </w:r>
+      <w:proofErr w:type="gramStart"/>
+      <w:r>
+        <w:rPr>
+          <w:rFonts w:ascii="Times New Roman" w:hAnsi="Times New Roman" w:cs="Times New Roman"/>
+          <w:sz w:val="24"/>
+          <w:szCs w:val="24"/>
+        </w:rPr>
+        <w:t>was bolstered</w:t>
+      </w:r>
+      <w:proofErr w:type="gramEnd"/>
+      <w:r>
+        <w:rPr>
+          <w:rFonts w:ascii="Times New Roman" w:hAnsi="Times New Roman" w:cs="Times New Roman"/>
+          <w:sz w:val="24"/>
+          <w:szCs w:val="24"/>
+        </w:rPr>
+        <w:t xml:space="preserve"> by Sudan’s extreme poverty and aid dependence. Decades earlier, a similar promise of a future referendum on independence </w:t>
+      </w:r>
+      <w:proofErr w:type="gramStart"/>
+      <w:r>
+        <w:rPr>
+          <w:rFonts w:ascii="Times New Roman" w:hAnsi="Times New Roman" w:cs="Times New Roman"/>
+          <w:sz w:val="24"/>
+          <w:szCs w:val="24"/>
+        </w:rPr>
+        <w:t>was made</w:t>
+      </w:r>
+      <w:proofErr w:type="gramEnd"/>
+      <w:r>
+        <w:rPr>
+          <w:rFonts w:ascii="Times New Roman" w:hAnsi="Times New Roman" w:cs="Times New Roman"/>
+          <w:sz w:val="24"/>
+          <w:szCs w:val="24"/>
+        </w:rPr>
+        <w:t xml:space="preserve"> to </w:t>
       </w:r>
       <w:r>
         <w:rPr>
@@ -6180,21 +7791,49 @@
         </w:rPr>
         <w:t xml:space="preserve">Since WWII, </w:t>
       </w:r>
-      <w:r>
-        <w:rPr>
-          <w:rFonts w:ascii="Times New Roman" w:hAnsi="Times New Roman" w:cs="Times New Roman"/>
-          <w:sz w:val="24"/>
-          <w:szCs w:val="24"/>
-        </w:rPr>
-        <w:t xml:space="preserve">no unrecognized state has </w:t>
-      </w:r>
-      <w:r>
-        <w:rPr>
-          <w:rFonts w:ascii="Times New Roman" w:hAnsi="Times New Roman" w:cs="Times New Roman"/>
-          <w:sz w:val="24"/>
-          <w:szCs w:val="24"/>
-        </w:rPr>
-        <w:t xml:space="preserve">ever gained recognition from the home state when the home state was not forced to agree to independence or a referendum as part of a military settlement. However, some hope for the prospects of negotiated recognition is offered by the case of Kosovo, where the home state of Serbia continues to refuse recognition but has moved to normalize relations with Kosovo. </w:t>
+      <w:proofErr w:type="gramStart"/>
+      <w:r>
+        <w:rPr>
+          <w:rFonts w:ascii="Times New Roman" w:hAnsi="Times New Roman" w:cs="Times New Roman"/>
+          <w:sz w:val="24"/>
+          <w:szCs w:val="24"/>
+        </w:rPr>
+        <w:t>no unrecognized</w:t>
+      </w:r>
+      <w:proofErr w:type="gramEnd"/>
+      <w:r>
+        <w:rPr>
+          <w:rFonts w:ascii="Times New Roman" w:hAnsi="Times New Roman" w:cs="Times New Roman"/>
+          <w:sz w:val="24"/>
+          <w:szCs w:val="24"/>
+        </w:rPr>
+        <w:t xml:space="preserve"> state has </w:t>
+      </w:r>
+      <w:r>
+        <w:rPr>
+          <w:rFonts w:ascii="Times New Roman" w:hAnsi="Times New Roman" w:cs="Times New Roman"/>
+          <w:sz w:val="24"/>
+          <w:szCs w:val="24"/>
+        </w:rPr>
+        <w:t xml:space="preserve">ever gained recognition from the home state when the home state was not forced to agree to independence or a referendum as part of a military settlement. However, some hope for the prospects of negotiated recognition </w:t>
+      </w:r>
+      <w:proofErr w:type="gramStart"/>
+      <w:r>
+        <w:rPr>
+          <w:rFonts w:ascii="Times New Roman" w:hAnsi="Times New Roman" w:cs="Times New Roman"/>
+          <w:sz w:val="24"/>
+          <w:szCs w:val="24"/>
+        </w:rPr>
+        <w:t>is offered</w:t>
+      </w:r>
+      <w:proofErr w:type="gramEnd"/>
+      <w:r>
+        <w:rPr>
+          <w:rFonts w:ascii="Times New Roman" w:hAnsi="Times New Roman" w:cs="Times New Roman"/>
+          <w:sz w:val="24"/>
+          <w:szCs w:val="24"/>
+        </w:rPr>
+        <w:t xml:space="preserve"> by the case of Kosovo, where the home state of Serbia continues to refuse recognition but has moved to normalize relations with Kosovo. </w:t>
       </w:r>
     </w:p>
     <w:p>
@@ -6213,7 +7852,25 @@
           <w:sz w:val="24"/>
           <w:szCs w:val="24"/>
         </w:rPr>
-        <w:t xml:space="preserve">Kosovo is an unusual case in that the preferences we generally ascribe to the international community are reversed – in this case most of the international community – particular the U.S. and its NATO allies – have strongly supported </w:t>
+        <w:t xml:space="preserve">Kosovo is an unusual case in that the preferences we generally ascribe to the international community </w:t>
+      </w:r>
+      <w:proofErr w:type="gramStart"/>
+      <w:r>
+        <w:rPr>
+          <w:rFonts w:ascii="Times New Roman" w:hAnsi="Times New Roman" w:cs="Times New Roman"/>
+          <w:sz w:val="24"/>
+          <w:szCs w:val="24"/>
+        </w:rPr>
+        <w:t>are reversed</w:t>
+      </w:r>
+      <w:proofErr w:type="gramEnd"/>
+      <w:r>
+        <w:rPr>
+          <w:rFonts w:ascii="Times New Roman" w:hAnsi="Times New Roman" w:cs="Times New Roman"/>
+          <w:sz w:val="24"/>
+          <w:szCs w:val="24"/>
+        </w:rPr>
+        <w:t xml:space="preserve"> – in this case most of the international community – particular the U.S. and its NATO allies – have strongly supported </w:t>
       </w:r>
       <w:r>
         <w:rPr>
@@ -6267,7 +7924,27 @@
           <w:sz w:val="24"/>
           <w:szCs w:val="24"/>
         </w:rPr>
-        <w:t>for The International Community</w:t>
+        <w:t xml:space="preserve">for </w:t>
+      </w:r>
+      <w:proofErr w:type="gramStart"/>
+      <w:r>
+        <w:rPr>
+          <w:rFonts w:ascii="Times New Roman" w:hAnsi="Times New Roman" w:cs="Times New Roman"/>
+          <w:b/>
+          <w:sz w:val="24"/>
+          <w:szCs w:val="24"/>
+        </w:rPr>
+        <w:t>The</w:t>
+      </w:r>
+      <w:proofErr w:type="gramEnd"/>
+      <w:r>
+        <w:rPr>
+          <w:rFonts w:ascii="Times New Roman" w:hAnsi="Times New Roman" w:cs="Times New Roman"/>
+          <w:b/>
+          <w:sz w:val="24"/>
+          <w:szCs w:val="24"/>
+        </w:rPr>
+        <w:t xml:space="preserve"> International Community</w:t>
       </w:r>
     </w:p>
     <w:p>
@@ -6294,7 +7971,25 @@
           <w:sz w:val="24"/>
           <w:szCs w:val="24"/>
         </w:rPr>
-        <w:t xml:space="preserve">.  In this section we consider </w:t>
+        <w:t xml:space="preserve">.  In this </w:t>
+      </w:r>
+      <w:proofErr w:type="gramStart"/>
+      <w:r>
+        <w:rPr>
+          <w:rFonts w:ascii="Times New Roman" w:hAnsi="Times New Roman" w:cs="Times New Roman"/>
+          <w:sz w:val="24"/>
+          <w:szCs w:val="24"/>
+        </w:rPr>
+        <w:t>section</w:t>
+      </w:r>
+      <w:proofErr w:type="gramEnd"/>
+      <w:r>
+        <w:rPr>
+          <w:rFonts w:ascii="Times New Roman" w:hAnsi="Times New Roman" w:cs="Times New Roman"/>
+          <w:sz w:val="24"/>
+          <w:szCs w:val="24"/>
+        </w:rPr>
+        <w:t xml:space="preserve"> we consider </w:t>
       </w:r>
       <w:r>
         <w:rPr>
@@ -6398,7 +8093,25 @@
           <w:sz w:val="24"/>
           <w:szCs w:val="24"/>
         </w:rPr>
-        <w:t>sionists in exchange for ceding; this is analogous to making investments in the payoffs from ceding and is addressed in the section on the Status Quo Equilibrium.</w:t>
+        <w:t xml:space="preserve">sionists in exchange for ceding; this is analogous to making investments in the payoffs from ceding and </w:t>
+      </w:r>
+      <w:proofErr w:type="gramStart"/>
+      <w:r>
+        <w:rPr>
+          <w:rFonts w:ascii="Times New Roman" w:hAnsi="Times New Roman" w:cs="Times New Roman"/>
+          <w:sz w:val="24"/>
+          <w:szCs w:val="24"/>
+        </w:rPr>
+        <w:t>is addressed</w:t>
+      </w:r>
+      <w:proofErr w:type="gramEnd"/>
+      <w:r>
+        <w:rPr>
+          <w:rFonts w:ascii="Times New Roman" w:hAnsi="Times New Roman" w:cs="Times New Roman"/>
+          <w:sz w:val="24"/>
+          <w:szCs w:val="24"/>
+        </w:rPr>
+        <w:t xml:space="preserve"> in the section on the Status Quo Equilibrium.</w:t>
       </w:r>
     </w:p>
     <w:p>
@@ -6447,15 +8160,7 @@
           <w:sz w:val="24"/>
           <w:szCs w:val="24"/>
         </w:rPr>
-        <w:t>The international community</w:t>
-      </w:r>
-      <w:r>
-        <w:rPr>
-          <w:rFonts w:ascii="Times New Roman" w:hAnsi="Times New Roman" w:cs="Times New Roman"/>
-          <w:sz w:val="24"/>
-          <w:szCs w:val="24"/>
-        </w:rPr>
-        <w:t xml:space="preserve"> often joins</w:t>
+        <w:t>The international community often joins</w:t>
       </w:r>
       <w:r>
         <w:rPr>
@@ -6788,7 +8493,25 @@
           <w:sz w:val="24"/>
           <w:szCs w:val="24"/>
         </w:rPr>
-        <w:t>. If Conditions 2 or 3 fail, sanctions will lead to fighting i</w:t>
+        <w:t xml:space="preserve">. If Conditions 2 or </w:t>
+      </w:r>
+      <w:proofErr w:type="gramStart"/>
+      <w:r>
+        <w:rPr>
+          <w:rFonts w:ascii="Times New Roman" w:hAnsi="Times New Roman" w:cs="Times New Roman"/>
+          <w:sz w:val="24"/>
+          <w:szCs w:val="24"/>
+        </w:rPr>
+        <w:t>3</w:t>
+      </w:r>
+      <w:proofErr w:type="gramEnd"/>
+      <w:r>
+        <w:rPr>
+          <w:rFonts w:ascii="Times New Roman" w:hAnsi="Times New Roman" w:cs="Times New Roman"/>
+          <w:sz w:val="24"/>
+          <w:szCs w:val="24"/>
+        </w:rPr>
+        <w:t xml:space="preserve"> fail, sanctions will lead to fighting i</w:t>
       </w:r>
       <w:r>
         <w:rPr>
@@ -6804,7 +8527,25 @@
           <w:sz w:val="24"/>
           <w:szCs w:val="24"/>
         </w:rPr>
-        <w:t xml:space="preserve">either supported by the patron, or without its support in the case of Condition 3. Note here from Condition 2 that sanctions can induce investment behavior by the patron that was ruled out under </w:t>
+        <w:t xml:space="preserve">either supported by the patron, or without its support in the case of Condition 3. Note here from Condition 2 that sanctions can induce investment behavior by the patron that </w:t>
+      </w:r>
+      <w:proofErr w:type="gramStart"/>
+      <w:r>
+        <w:rPr>
+          <w:rFonts w:ascii="Times New Roman" w:hAnsi="Times New Roman" w:cs="Times New Roman"/>
+          <w:sz w:val="24"/>
+          <w:szCs w:val="24"/>
+        </w:rPr>
+        <w:t>was ruled out</w:t>
+      </w:r>
+      <w:proofErr w:type="gramEnd"/>
+      <w:r>
+        <w:rPr>
+          <w:rFonts w:ascii="Times New Roman" w:hAnsi="Times New Roman" w:cs="Times New Roman"/>
+          <w:sz w:val="24"/>
+          <w:szCs w:val="24"/>
+        </w:rPr>
+        <w:t xml:space="preserve"> under </w:t>
       </w:r>
       <w:r>
         <w:rPr>
@@ -6881,7 +8622,25 @@
           <w:sz w:val="24"/>
           <w:szCs w:val="24"/>
         </w:rPr>
-        <w:t>In the model, this is represented as reducing the secessionists' probability of victory in the war lottery. This should serve to increase the range of paramete</w:t>
+        <w:t xml:space="preserve">In the model, this </w:t>
+      </w:r>
+      <w:proofErr w:type="gramStart"/>
+      <w:r>
+        <w:rPr>
+          <w:rFonts w:ascii="Times New Roman" w:hAnsi="Times New Roman" w:cs="Times New Roman"/>
+          <w:sz w:val="24"/>
+          <w:szCs w:val="24"/>
+        </w:rPr>
+        <w:t>is represented</w:t>
+      </w:r>
+      <w:proofErr w:type="gramEnd"/>
+      <w:r>
+        <w:rPr>
+          <w:rFonts w:ascii="Times New Roman" w:hAnsi="Times New Roman" w:cs="Times New Roman"/>
+          <w:sz w:val="24"/>
+          <w:szCs w:val="24"/>
+        </w:rPr>
+        <w:t xml:space="preserve"> as reducing the secessionists' probability of victory in the war lottery. This should serve to increase the range of paramete</w:t>
       </w:r>
       <w:r>
         <w:rPr>
@@ -6932,7 +8691,25 @@
           <w:szCs w:val="24"/>
         </w:rPr>
         <w:tab/>
-        <w:t>States that impose sanctions often attempt to implement “smart” sanctions that damage the target’s military capabilities without harming the civilian economy. This analysis suggests that, in the case of sanctions seeking to induce peaceful reunification by unrecognized states, this difference is moot.  Regardless of whether sanctions function primarily to damage the economy of the secessionist region or to degrade the secessionsists’ military capabilities, they increase the range of conditions under which war is likely. If sanctions damage</w:t>
+        <w:t xml:space="preserve">States that impose sanctions often attempt to implement “smart” sanctions that damage the target’s military capabilities without harming the civilian economy. This analysis suggests that, in the case of sanctions seeking to induce peaceful reunification by unrecognized states, this difference is moot.  Regardless of whether sanctions function primarily to damage the economy of the secessionist region or to degrade the </w:t>
+      </w:r>
+      <w:proofErr w:type="spellStart"/>
+      <w:r>
+        <w:rPr>
+          <w:rFonts w:ascii="Times New Roman" w:hAnsi="Times New Roman" w:cs="Times New Roman"/>
+          <w:sz w:val="24"/>
+          <w:szCs w:val="24"/>
+        </w:rPr>
+        <w:t>secessionsists</w:t>
+      </w:r>
+      <w:proofErr w:type="spellEnd"/>
+      <w:r>
+        <w:rPr>
+          <w:rFonts w:ascii="Times New Roman" w:hAnsi="Times New Roman" w:cs="Times New Roman"/>
+          <w:sz w:val="24"/>
+          <w:szCs w:val="24"/>
+        </w:rPr>
+        <w:t>’ military capabilities, they increase the range of conditions under which war is likely. If sanctions damage</w:t>
       </w:r>
       <w:r>
         <w:rPr>
@@ -6956,7 +8733,43 @@
           <w:sz w:val="24"/>
           <w:szCs w:val="24"/>
         </w:rPr>
-        <w:t xml:space="preserve"> lower the secessionists' payoffs from the status quo. If the degradation of status quo payoffs are not offset by the patron and if the secessionists' continuation value from fighting exceeds that from the status quo before the continuation value from ceding does, the secessionists will initiate war. Conversely, if the sanctions degrade the secessionists military capabilities sufficiently, it</w:t>
+        <w:t xml:space="preserve"> lower the secessionists' payoffs from the status quo. If the </w:t>
+      </w:r>
+      <w:proofErr w:type="gramStart"/>
+      <w:r>
+        <w:rPr>
+          <w:rFonts w:ascii="Times New Roman" w:hAnsi="Times New Roman" w:cs="Times New Roman"/>
+          <w:sz w:val="24"/>
+          <w:szCs w:val="24"/>
+        </w:rPr>
+        <w:t>degradation of status quo payoffs are not offset by the patron</w:t>
+      </w:r>
+      <w:proofErr w:type="gramEnd"/>
+      <w:r>
+        <w:rPr>
+          <w:rFonts w:ascii="Times New Roman" w:hAnsi="Times New Roman" w:cs="Times New Roman"/>
+          <w:sz w:val="24"/>
+          <w:szCs w:val="24"/>
+        </w:rPr>
+        <w:t xml:space="preserve"> and if the secessionists' continuation value from fighting exceeds that from the status quo before the continuation value from ceding does, the secessionists will initiate war. Conversely, if the sanctions degrade the </w:t>
+      </w:r>
+      <w:proofErr w:type="gramStart"/>
+      <w:r>
+        <w:rPr>
+          <w:rFonts w:ascii="Times New Roman" w:hAnsi="Times New Roman" w:cs="Times New Roman"/>
+          <w:sz w:val="24"/>
+          <w:szCs w:val="24"/>
+        </w:rPr>
+        <w:t>secessionists</w:t>
+      </w:r>
+      <w:proofErr w:type="gramEnd"/>
+      <w:r>
+        <w:rPr>
+          <w:rFonts w:ascii="Times New Roman" w:hAnsi="Times New Roman" w:cs="Times New Roman"/>
+          <w:sz w:val="24"/>
+          <w:szCs w:val="24"/>
+        </w:rPr>
+        <w:t xml:space="preserve"> military capabilities sufficiently, it</w:t>
       </w:r>
       <w:r>
         <w:rPr>
@@ -7140,14 +8953,86 @@
           <w:szCs w:val="24"/>
         </w:rPr>
       </w:pPr>
-      <w:commentRangeStart w:id="2"/>
-      <w:r>
-        <w:rPr>
-          <w:rFonts w:ascii="Times New Roman" w:hAnsi="Times New Roman" w:cs="Times New Roman"/>
-          <w:sz w:val="24"/>
-          <w:szCs w:val="24"/>
-        </w:rPr>
-        <w:t xml:space="preserve">In an extreme example involving both sanctions and direct military confrontation, the United States and other members of the North Atlantic Treaty Organization (NATO) coerced Serbia into withdrawing its support from Republika Srpska and Republika Srpska Krajina, both of which had secured </w:t>
+      <w:commentRangeStart w:id="1"/>
+      <w:r>
+        <w:rPr>
+          <w:rFonts w:ascii="Times New Roman" w:hAnsi="Times New Roman" w:cs="Times New Roman"/>
+          <w:sz w:val="24"/>
+          <w:szCs w:val="24"/>
+        </w:rPr>
+        <w:t xml:space="preserve">In an extreme example involving both sanctions and direct military confrontation, the United States and other members of the North Atlantic Treaty Organization (NATO) coerced Serbia into withdrawing its support from </w:t>
+      </w:r>
+      <w:proofErr w:type="spellStart"/>
+      <w:r>
+        <w:rPr>
+          <w:rFonts w:ascii="Times New Roman" w:hAnsi="Times New Roman" w:cs="Times New Roman"/>
+          <w:sz w:val="24"/>
+          <w:szCs w:val="24"/>
+        </w:rPr>
+        <w:t>Republika</w:t>
+      </w:r>
+      <w:proofErr w:type="spellEnd"/>
+      <w:r>
+        <w:rPr>
+          <w:rFonts w:ascii="Times New Roman" w:hAnsi="Times New Roman" w:cs="Times New Roman"/>
+          <w:sz w:val="24"/>
+          <w:szCs w:val="24"/>
+        </w:rPr>
+        <w:t xml:space="preserve"> </w:t>
+      </w:r>
+      <w:proofErr w:type="spellStart"/>
+      <w:r>
+        <w:rPr>
+          <w:rFonts w:ascii="Times New Roman" w:hAnsi="Times New Roman" w:cs="Times New Roman"/>
+          <w:sz w:val="24"/>
+          <w:szCs w:val="24"/>
+        </w:rPr>
+        <w:t>Srpska</w:t>
+      </w:r>
+      <w:proofErr w:type="spellEnd"/>
+      <w:r>
+        <w:rPr>
+          <w:rFonts w:ascii="Times New Roman" w:hAnsi="Times New Roman" w:cs="Times New Roman"/>
+          <w:sz w:val="24"/>
+          <w:szCs w:val="24"/>
+        </w:rPr>
+        <w:t xml:space="preserve"> and </w:t>
+      </w:r>
+      <w:proofErr w:type="spellStart"/>
+      <w:r>
+        <w:rPr>
+          <w:rFonts w:ascii="Times New Roman" w:hAnsi="Times New Roman" w:cs="Times New Roman"/>
+          <w:sz w:val="24"/>
+          <w:szCs w:val="24"/>
+        </w:rPr>
+        <w:t>Republika</w:t>
+      </w:r>
+      <w:proofErr w:type="spellEnd"/>
+      <w:r>
+        <w:rPr>
+          <w:rFonts w:ascii="Times New Roman" w:hAnsi="Times New Roman" w:cs="Times New Roman"/>
+          <w:sz w:val="24"/>
+          <w:szCs w:val="24"/>
+        </w:rPr>
+        <w:t xml:space="preserve"> </w:t>
+      </w:r>
+      <w:proofErr w:type="spellStart"/>
+      <w:r>
+        <w:rPr>
+          <w:rFonts w:ascii="Times New Roman" w:hAnsi="Times New Roman" w:cs="Times New Roman"/>
+          <w:sz w:val="24"/>
+          <w:szCs w:val="24"/>
+        </w:rPr>
+        <w:t>Srpska</w:t>
+      </w:r>
+      <w:proofErr w:type="spellEnd"/>
+      <w:r>
+        <w:rPr>
+          <w:rFonts w:ascii="Times New Roman" w:hAnsi="Times New Roman" w:cs="Times New Roman"/>
+          <w:sz w:val="24"/>
+          <w:szCs w:val="24"/>
+        </w:rPr>
+        <w:t xml:space="preserve"> Krajina, both of which had secured </w:t>
       </w:r>
       <w:r>
         <w:rPr>
@@ -7191,52 +9076,102 @@
         </w:rPr>
         <w:t xml:space="preserve"> While both </w:t>
       </w:r>
-      <w:r>
-        <w:rPr>
-          <w:rFonts w:ascii="Times New Roman" w:hAnsi="Times New Roman" w:cs="Times New Roman"/>
-          <w:sz w:val="24"/>
-          <w:szCs w:val="24"/>
-        </w:rPr>
-        <w:t xml:space="preserve">Republika </w:t>
-      </w:r>
-      <w:r>
-        <w:rPr>
-          <w:rFonts w:ascii="Times New Roman" w:hAnsi="Times New Roman" w:cs="Times New Roman"/>
-          <w:sz w:val="24"/>
-          <w:szCs w:val="24"/>
-        </w:rPr>
-        <w:t xml:space="preserve">Sprska </w:t>
-      </w:r>
-      <w:r>
-        <w:rPr>
-          <w:rFonts w:ascii="Times New Roman" w:hAnsi="Times New Roman" w:cs="Times New Roman"/>
-          <w:sz w:val="24"/>
-          <w:szCs w:val="24"/>
-        </w:rPr>
-        <w:t xml:space="preserve">and </w:t>
-      </w:r>
-      <w:r>
-        <w:rPr>
-          <w:rFonts w:ascii="Times New Roman" w:hAnsi="Times New Roman" w:cs="Times New Roman"/>
-          <w:sz w:val="24"/>
-          <w:szCs w:val="24"/>
-        </w:rPr>
-        <w:t>Republika Sr</w:t>
-      </w:r>
-      <w:r>
-        <w:rPr>
-          <w:rFonts w:ascii="Times New Roman" w:hAnsi="Times New Roman" w:cs="Times New Roman"/>
-          <w:sz w:val="24"/>
-          <w:szCs w:val="24"/>
-        </w:rPr>
-        <w:t xml:space="preserve">pska Krajina did reunify with their respective home states, this resolution was not peaceful. A loss of patron support results in economic decline as well as a loss of military capabilities and a related increase in the home state’s expected probability of victory. Thus, a loss of patron support can easily lead to war, and the international community must account for these risks when deciding whether coercing the patron to withdraw support is likely to be an effective means of inducing peaceful reunification. </w:t>
-      </w:r>
-      <w:commentRangeEnd w:id="2"/>
+      <w:proofErr w:type="spellStart"/>
+      <w:r>
+        <w:rPr>
+          <w:rFonts w:ascii="Times New Roman" w:hAnsi="Times New Roman" w:cs="Times New Roman"/>
+          <w:sz w:val="24"/>
+          <w:szCs w:val="24"/>
+        </w:rPr>
+        <w:t>Republika</w:t>
+      </w:r>
+      <w:proofErr w:type="spellEnd"/>
+      <w:r>
+        <w:rPr>
+          <w:rFonts w:ascii="Times New Roman" w:hAnsi="Times New Roman" w:cs="Times New Roman"/>
+          <w:sz w:val="24"/>
+          <w:szCs w:val="24"/>
+        </w:rPr>
+        <w:t xml:space="preserve"> </w:t>
+      </w:r>
+      <w:proofErr w:type="spellStart"/>
+      <w:r>
+        <w:rPr>
+          <w:rFonts w:ascii="Times New Roman" w:hAnsi="Times New Roman" w:cs="Times New Roman"/>
+          <w:sz w:val="24"/>
+          <w:szCs w:val="24"/>
+        </w:rPr>
+        <w:t>Sprska</w:t>
+      </w:r>
+      <w:proofErr w:type="spellEnd"/>
+      <w:r>
+        <w:rPr>
+          <w:rFonts w:ascii="Times New Roman" w:hAnsi="Times New Roman" w:cs="Times New Roman"/>
+          <w:sz w:val="24"/>
+          <w:szCs w:val="24"/>
+        </w:rPr>
+        <w:t xml:space="preserve"> and </w:t>
+      </w:r>
+      <w:proofErr w:type="spellStart"/>
+      <w:r>
+        <w:rPr>
+          <w:rFonts w:ascii="Times New Roman" w:hAnsi="Times New Roman" w:cs="Times New Roman"/>
+          <w:sz w:val="24"/>
+          <w:szCs w:val="24"/>
+        </w:rPr>
+        <w:t>Republika</w:t>
+      </w:r>
+      <w:proofErr w:type="spellEnd"/>
+      <w:r>
+        <w:rPr>
+          <w:rFonts w:ascii="Times New Roman" w:hAnsi="Times New Roman" w:cs="Times New Roman"/>
+          <w:sz w:val="24"/>
+          <w:szCs w:val="24"/>
+        </w:rPr>
+        <w:t xml:space="preserve"> </w:t>
+      </w:r>
+      <w:proofErr w:type="spellStart"/>
+      <w:r>
+        <w:rPr>
+          <w:rFonts w:ascii="Times New Roman" w:hAnsi="Times New Roman" w:cs="Times New Roman"/>
+          <w:sz w:val="24"/>
+          <w:szCs w:val="24"/>
+        </w:rPr>
+        <w:t>Srpska</w:t>
+      </w:r>
+      <w:proofErr w:type="spellEnd"/>
+      <w:r>
+        <w:rPr>
+          <w:rFonts w:ascii="Times New Roman" w:hAnsi="Times New Roman" w:cs="Times New Roman"/>
+          <w:sz w:val="24"/>
+          <w:szCs w:val="24"/>
+        </w:rPr>
+        <w:t xml:space="preserve"> Krajina did reunify with their respective home states, this resolution was not peaceful. A loss of patron support results in economic decline as well as a loss of military capabilities and a related increase in the home </w:t>
+      </w:r>
+      <w:proofErr w:type="gramStart"/>
+      <w:r>
+        <w:rPr>
+          <w:rFonts w:ascii="Times New Roman" w:hAnsi="Times New Roman" w:cs="Times New Roman"/>
+          <w:sz w:val="24"/>
+          <w:szCs w:val="24"/>
+        </w:rPr>
+        <w:t>state’s</w:t>
+      </w:r>
+      <w:proofErr w:type="gramEnd"/>
+      <w:r>
+        <w:rPr>
+          <w:rFonts w:ascii="Times New Roman" w:hAnsi="Times New Roman" w:cs="Times New Roman"/>
+          <w:sz w:val="24"/>
+          <w:szCs w:val="24"/>
+        </w:rPr>
+        <w:t xml:space="preserve"> expected probability of victory. Thus, a loss of patron support can easily lead to war, and the international community must account for these risks when deciding whether coercing the patron to withdraw support is likely to be an effective means of inducing peaceful reunification. </w:t>
+      </w:r>
+      <w:commentRangeEnd w:id="1"/>
       <w:r>
         <w:rPr>
           <w:rStyle w:val="CommentReference"/>
         </w:rPr>
-        <w:commentReference w:id="2"/>
+        <w:commentReference w:id="1"/>
       </w:r>
     </w:p>
     <w:p>
@@ -7267,7 +9202,25 @@
           <w:sz w:val="24"/>
           <w:szCs w:val="24"/>
         </w:rPr>
-        <w:t>Supplement the Payoffs from Unification</w:t>
+        <w:t xml:space="preserve">Supplement </w:t>
+      </w:r>
+      <w:r>
+        <w:rPr>
+          <w:rFonts w:ascii="Times New Roman" w:hAnsi="Times New Roman" w:cs="Times New Roman"/>
+          <w:i/>
+          <w:sz w:val="24"/>
+          <w:szCs w:val="24"/>
+        </w:rPr>
+        <w:t xml:space="preserve">or Guarantee </w:t>
+      </w:r>
+      <w:r>
+        <w:rPr>
+          <w:rFonts w:ascii="Times New Roman" w:hAnsi="Times New Roman" w:cs="Times New Roman"/>
+          <w:i/>
+          <w:sz w:val="24"/>
+          <w:szCs w:val="24"/>
+        </w:rPr>
+        <w:t>the Payoffs from Unification</w:t>
       </w:r>
     </w:p>
     <w:p>
@@ -7286,7 +9239,25 @@
           <w:sz w:val="24"/>
           <w:szCs w:val="24"/>
         </w:rPr>
-        <w:t xml:space="preserve">There is a better way. If the international community tries to promote settlement by supplementing the payoffs from unification, they are able to induce negotiated settlement without simultaneously increasing the risk of war. This can be done either through promises of benefits to the unrecognized state provided directly by the international community, like aid, or by a commitment from the international community to serve as a third-party guarantor of side </w:t>
+        <w:t xml:space="preserve">There is a better way. If the international community tries to promote settlement by supplementing the payoffs from unification, they are able to induce negotiated settlement without simultaneously increasing the risk of war. This </w:t>
+      </w:r>
+      <w:proofErr w:type="gramStart"/>
+      <w:r>
+        <w:rPr>
+          <w:rFonts w:ascii="Times New Roman" w:hAnsi="Times New Roman" w:cs="Times New Roman"/>
+          <w:sz w:val="24"/>
+          <w:szCs w:val="24"/>
+        </w:rPr>
+        <w:t>can be done</w:t>
+      </w:r>
+      <w:proofErr w:type="gramEnd"/>
+      <w:r>
+        <w:rPr>
+          <w:rFonts w:ascii="Times New Roman" w:hAnsi="Times New Roman" w:cs="Times New Roman"/>
+          <w:sz w:val="24"/>
+          <w:szCs w:val="24"/>
+        </w:rPr>
+        <w:t xml:space="preserve"> either through promises of benefits to the unrecognized state provided directly by the international community, like aid, or by a commitment from the international community to serve as a third-party guarantor of side </w:t>
       </w:r>
       <w:r>
         <w:rPr>
@@ -7346,7 +9317,25 @@
           <w:sz w:val="24"/>
           <w:szCs w:val="24"/>
         </w:rPr>
-        <w:t xml:space="preserve"> However, this strategy is only tenable when the only impediment to settlement is the unenforcability of a bargain, and when the international community is credible as an enforcer of that bargain</w:t>
+        <w:t xml:space="preserve"> However, this strategy is only tenable when the only impediment to settlement is the </w:t>
+      </w:r>
+      <w:proofErr w:type="spellStart"/>
+      <w:r>
+        <w:rPr>
+          <w:rFonts w:ascii="Times New Roman" w:hAnsi="Times New Roman" w:cs="Times New Roman"/>
+          <w:sz w:val="24"/>
+          <w:szCs w:val="24"/>
+        </w:rPr>
+        <w:t>unenforcability</w:t>
+      </w:r>
+      <w:proofErr w:type="spellEnd"/>
+      <w:r>
+        <w:rPr>
+          <w:rFonts w:ascii="Times New Roman" w:hAnsi="Times New Roman" w:cs="Times New Roman"/>
+          <w:sz w:val="24"/>
+          <w:szCs w:val="24"/>
+        </w:rPr>
+        <w:t xml:space="preserve"> of a bargain, and when the international community is credible as an enforcer of that bargain</w:t>
       </w:r>
       <w:r>
         <w:rPr>
@@ -7382,15 +9371,33 @@
           <w:sz w:val="24"/>
           <w:szCs w:val="24"/>
         </w:rPr>
-        <w:t xml:space="preserve">In Southern Sudan, the international community invested substantial resources to help negotiate a settlement and to ensure that the Sudanese government both allowed the promised a referendum and respected its results. While the international community acted in Southern Sudan to enforce independence, not autonomy, it has shown itself capable of enforcing difficult concessions by the home state government. This bodes well for the future credibility of the international community as a third-party enforcer.  However, the role of the international community in enforcing other past agreements might give secessionists pause. For example, a referendum on independence in Western Sahara, which the UN ruled to be necessary more than thirty years ago, has never come to </w:t>
-      </w:r>
-      <w:r>
-        <w:rPr>
-          <w:rFonts w:ascii="Times New Roman" w:hAnsi="Times New Roman" w:cs="Times New Roman"/>
-          <w:sz w:val="24"/>
-          <w:szCs w:val="24"/>
-        </w:rPr>
-        <w:t>pass.</w:t>
+        <w:t xml:space="preserve">In Southern Sudan, the international community invested substantial resources to help negotiate a settlement and to ensure that the Sudanese government both allowed the promised a referendum and respected its results. While the international community acted in Southern Sudan to enforce independence, not autonomy, it has shown itself capable of enforcing difficult concessions by the home state government. This bodes well for the future credibility of the international community as a third-party enforcer.  However, the role of the international community in enforcing other past agreements might give secessionists pause. For example, a referendum on independence in Western Sahara, which the UN ruled to be necessary more than thirty years ago, has never </w:t>
+      </w:r>
+      <w:proofErr w:type="gramStart"/>
+      <w:r>
+        <w:rPr>
+          <w:rFonts w:ascii="Times New Roman" w:hAnsi="Times New Roman" w:cs="Times New Roman"/>
+          <w:sz w:val="24"/>
+          <w:szCs w:val="24"/>
+        </w:rPr>
+        <w:t xml:space="preserve">come to </w:t>
+      </w:r>
+      <w:r>
+        <w:rPr>
+          <w:rFonts w:ascii="Times New Roman" w:hAnsi="Times New Roman" w:cs="Times New Roman"/>
+          <w:sz w:val="24"/>
+          <w:szCs w:val="24"/>
+        </w:rPr>
+        <w:t>pass</w:t>
+      </w:r>
+      <w:proofErr w:type="gramEnd"/>
+      <w:r>
+        <w:rPr>
+          <w:rFonts w:ascii="Times New Roman" w:hAnsi="Times New Roman" w:cs="Times New Roman"/>
+          <w:sz w:val="24"/>
+          <w:szCs w:val="24"/>
+        </w:rPr>
+        <w:t>.</w:t>
       </w:r>
       <w:r>
         <w:rPr>
@@ -7426,7 +9433,25 @@
           <w:sz w:val="24"/>
           <w:szCs w:val="24"/>
         </w:rPr>
-        <w:t xml:space="preserve">To show that it is possible for the international community to enforce the terms of negotiated agreements at a reasonable cost is not sufficient to imply that such an outcome is likely. The political will necessary to achieve success in Southern Sudan was motivated largely by the magnitude of the atrocities that accompanied the war of secession, and enforcement was made credible, in part, due to the weakness of Sudan relative to the international community. </w:t>
+        <w:t xml:space="preserve">To show that it is possible for the international community to enforce the terms of negotiated agreements at a reasonable cost is not sufficient to imply that such an outcome is likely. The political will necessary to achieve success in Southern Sudan </w:t>
+      </w:r>
+      <w:proofErr w:type="gramStart"/>
+      <w:r>
+        <w:rPr>
+          <w:rFonts w:ascii="Times New Roman" w:hAnsi="Times New Roman" w:cs="Times New Roman"/>
+          <w:sz w:val="24"/>
+          <w:szCs w:val="24"/>
+        </w:rPr>
+        <w:t>was motivated</w:t>
+      </w:r>
+      <w:proofErr w:type="gramEnd"/>
+      <w:r>
+        <w:rPr>
+          <w:rFonts w:ascii="Times New Roman" w:hAnsi="Times New Roman" w:cs="Times New Roman"/>
+          <w:sz w:val="24"/>
+          <w:szCs w:val="24"/>
+        </w:rPr>
+        <w:t xml:space="preserve"> largely by the magnitude of the atrocities that accompanied the war of secession, and enforcement was made credible, in part, due to the weakness of Sudan relative to the international community. </w:t>
       </w:r>
     </w:p>
     <w:p>
@@ -7446,7 +9471,25 @@
           <w:szCs w:val="24"/>
         </w:rPr>
         <w:lastRenderedPageBreak/>
-        <w:t>In this section we have argued that successful intervention by the international community is possible. The key, however, is motivation: the international community is capable of inducing peaceful settlement when it is willing to invest the resources necessary. However, strong preferences of secessionists against reunification and the opposing intervention of the patron make the costs of such interventions prohibitively high in most cases.  Unrecognized statehood is a stable equilibrium because the international community is unwilling to invest sufficient resources to outspend the patron and induce its preferred outcome.</w:t>
+        <w:t xml:space="preserve">In this </w:t>
+      </w:r>
+      <w:proofErr w:type="gramStart"/>
+      <w:r>
+        <w:rPr>
+          <w:rFonts w:ascii="Times New Roman" w:hAnsi="Times New Roman" w:cs="Times New Roman"/>
+          <w:sz w:val="24"/>
+          <w:szCs w:val="24"/>
+        </w:rPr>
+        <w:t>section</w:t>
+      </w:r>
+      <w:proofErr w:type="gramEnd"/>
+      <w:r>
+        <w:rPr>
+          <w:rFonts w:ascii="Times New Roman" w:hAnsi="Times New Roman" w:cs="Times New Roman"/>
+          <w:sz w:val="24"/>
+          <w:szCs w:val="24"/>
+        </w:rPr>
+        <w:t xml:space="preserve"> we have argued that successful intervention by the international community is possible. The key, however, is motivation: the international community is capable of inducing peaceful settlement when it is willing to invest the resources necessary. However, strong preferences of secessionists against reunification and the opposing intervention of the patron make the costs of such interventions prohibitively high in most cases.  Unrecognized statehood is a stable equilibrium because the international community is unwilling to invest sufficient resources to outspend the patron and induce its preferred outcome.</w:t>
       </w:r>
     </w:p>
     <w:p>
@@ -7485,7 +9528,25 @@
           <w:szCs w:val="24"/>
         </w:rPr>
         <w:tab/>
-        <w:t xml:space="preserve">As of July 2017, the unrecognized state at greatest risk of violence is Ngorno-Karabahk.  </w:t>
+        <w:t xml:space="preserve">As of July 2017, the unrecognized state at greatest risk of violence is </w:t>
+      </w:r>
+      <w:proofErr w:type="spellStart"/>
+      <w:r>
+        <w:rPr>
+          <w:rFonts w:ascii="Times New Roman" w:hAnsi="Times New Roman" w:cs="Times New Roman"/>
+          <w:sz w:val="24"/>
+          <w:szCs w:val="24"/>
+        </w:rPr>
+        <w:t>Ngorno-Karabahk</w:t>
+      </w:r>
+      <w:proofErr w:type="spellEnd"/>
+      <w:r>
+        <w:rPr>
+          <w:rFonts w:ascii="Times New Roman" w:hAnsi="Times New Roman" w:cs="Times New Roman"/>
+          <w:sz w:val="24"/>
+          <w:szCs w:val="24"/>
+        </w:rPr>
+        <w:t xml:space="preserve">.  </w:t>
       </w:r>
       <w:r>
         <w:rPr>
@@ -7512,7 +9573,25 @@
           <w:sz w:val="24"/>
           <w:szCs w:val="24"/>
         </w:rPr>
-        <w:t>In April 2016, violence flared up at the border between Karabakh and the home state of Azerba</w:t>
+        <w:t xml:space="preserve">In April 2016, violence flared up at the border between </w:t>
+      </w:r>
+      <w:proofErr w:type="spellStart"/>
+      <w:r>
+        <w:rPr>
+          <w:rFonts w:ascii="Times New Roman" w:hAnsi="Times New Roman" w:cs="Times New Roman"/>
+          <w:sz w:val="24"/>
+          <w:szCs w:val="24"/>
+        </w:rPr>
+        <w:t>Karabakh</w:t>
+      </w:r>
+      <w:proofErr w:type="spellEnd"/>
+      <w:r>
+        <w:rPr>
+          <w:rFonts w:ascii="Times New Roman" w:hAnsi="Times New Roman" w:cs="Times New Roman"/>
+          <w:sz w:val="24"/>
+          <w:szCs w:val="24"/>
+        </w:rPr>
+        <w:t xml:space="preserve"> and the home state of Azerba</w:t>
       </w:r>
       <w:r>
         <w:rPr>
@@ -7528,8 +9607,18 @@
           <w:sz w:val="24"/>
           <w:szCs w:val="24"/>
         </w:rPr>
-        <w:t>jan. More than 200 people were killed</w:t>
-      </w:r>
+        <w:t xml:space="preserve">jan. More than 200 people </w:t>
+      </w:r>
+      <w:proofErr w:type="gramStart"/>
+      <w:r>
+        <w:rPr>
+          <w:rFonts w:ascii="Times New Roman" w:hAnsi="Times New Roman" w:cs="Times New Roman"/>
+          <w:sz w:val="24"/>
+          <w:szCs w:val="24"/>
+        </w:rPr>
+        <w:t>were killed</w:t>
+      </w:r>
+      <w:proofErr w:type="gramEnd"/>
       <w:r>
         <w:rPr>
           <w:rFonts w:ascii="Times New Roman" w:hAnsi="Times New Roman" w:cs="Times New Roman"/>
@@ -7586,7 +9675,7 @@
         </w:rPr>
         <w:t xml:space="preserve"> time since the 1994 ceasefire (</w:t>
       </w:r>
-      <w:commentRangeStart w:id="3"/>
+      <w:commentRangeStart w:id="2"/>
       <w:r>
         <w:rPr>
           <w:rFonts w:ascii="Times New Roman" w:hAnsi="Times New Roman" w:cs="Times New Roman"/>
@@ -7595,12 +9684,12 @@
         </w:rPr>
         <w:t>ICC 2017</w:t>
       </w:r>
-      <w:commentRangeEnd w:id="3"/>
+      <w:commentRangeEnd w:id="2"/>
       <w:r>
         <w:rPr>
           <w:rStyle w:val="CommentReference"/>
         </w:rPr>
-        <w:commentReference w:id="3"/>
+        <w:commentReference w:id="2"/>
       </w:r>
       <w:r>
         <w:rPr>
@@ -7616,7 +9705,25 @@
           <w:sz w:val="24"/>
           <w:szCs w:val="24"/>
         </w:rPr>
-        <w:t>; any such war would likely involve Karabakh’s patron, Armenia</w:t>
+        <w:t xml:space="preserve">; any such war would likely involve </w:t>
+      </w:r>
+      <w:proofErr w:type="spellStart"/>
+      <w:r>
+        <w:rPr>
+          <w:rFonts w:ascii="Times New Roman" w:hAnsi="Times New Roman" w:cs="Times New Roman"/>
+          <w:sz w:val="24"/>
+          <w:szCs w:val="24"/>
+        </w:rPr>
+        <w:t>Karabakh’s</w:t>
+      </w:r>
+      <w:proofErr w:type="spellEnd"/>
+      <w:r>
+        <w:rPr>
+          <w:rFonts w:ascii="Times New Roman" w:hAnsi="Times New Roman" w:cs="Times New Roman"/>
+          <w:sz w:val="24"/>
+          <w:szCs w:val="24"/>
+        </w:rPr>
+        <w:t xml:space="preserve"> patron, Armenia</w:t>
       </w:r>
       <w:r>
         <w:rPr>
@@ -7675,7 +9782,25 @@
           <w:sz w:val="24"/>
           <w:szCs w:val="24"/>
         </w:rPr>
-        <w:t xml:space="preserve"> between Karabakh and Azerbaijan</w:t>
+        <w:t xml:space="preserve"> between </w:t>
+      </w:r>
+      <w:proofErr w:type="spellStart"/>
+      <w:r>
+        <w:rPr>
+          <w:rFonts w:ascii="Times New Roman" w:hAnsi="Times New Roman" w:cs="Times New Roman"/>
+          <w:sz w:val="24"/>
+          <w:szCs w:val="24"/>
+        </w:rPr>
+        <w:t>Karabakh</w:t>
+      </w:r>
+      <w:proofErr w:type="spellEnd"/>
+      <w:r>
+        <w:rPr>
+          <w:rFonts w:ascii="Times New Roman" w:hAnsi="Times New Roman" w:cs="Times New Roman"/>
+          <w:sz w:val="24"/>
+          <w:szCs w:val="24"/>
+        </w:rPr>
+        <w:t xml:space="preserve"> and Azerbaijan</w:t>
       </w:r>
       <w:r>
         <w:rPr>
@@ -7710,7 +9835,7 @@
         </w:rPr>
         <w:t xml:space="preserve"> </w:t>
       </w:r>
-      <w:del w:id="4" w:author="Benjamin A.T. Graham" w:date="2017-07-17T15:36:00Z">
+      <w:del w:id="3" w:author="Benjamin A.T. Graham" w:date="2017-07-17T15:36:00Z">
         <w:r>
           <w:rPr>
             <w:rFonts w:ascii="Times New Roman" w:hAnsi="Times New Roman" w:cs="Times New Roman"/>
@@ -7726,7 +9851,25 @@
           <w:sz w:val="24"/>
           <w:szCs w:val="24"/>
         </w:rPr>
-        <w:t xml:space="preserve">However, the international community may still be able to shift the payoffs of Karabakh and Azerbaijan enough to, at a minimum, prevent a return to war.  </w:t>
+        <w:t xml:space="preserve">However, the international community may still be able to shift the payoffs of </w:t>
+      </w:r>
+      <w:proofErr w:type="spellStart"/>
+      <w:r>
+        <w:rPr>
+          <w:rFonts w:ascii="Times New Roman" w:hAnsi="Times New Roman" w:cs="Times New Roman"/>
+          <w:sz w:val="24"/>
+          <w:szCs w:val="24"/>
+        </w:rPr>
+        <w:t>Karabakh</w:t>
+      </w:r>
+      <w:proofErr w:type="spellEnd"/>
+      <w:r>
+        <w:rPr>
+          <w:rFonts w:ascii="Times New Roman" w:hAnsi="Times New Roman" w:cs="Times New Roman"/>
+          <w:sz w:val="24"/>
+          <w:szCs w:val="24"/>
+        </w:rPr>
+        <w:t xml:space="preserve"> and Azerbaijan enough to, at a minimum, prevent a return to war.  </w:t>
       </w:r>
     </w:p>
     <w:p>
@@ -7780,7 +9923,7 @@
           <w:szCs w:val="24"/>
         </w:rPr>
       </w:pPr>
-      <w:commentRangeStart w:id="5"/>
+      <w:commentRangeStart w:id="4"/>
       <w:r>
         <w:rPr>
           <w:rStyle w:val="FootnoteReference"/>
@@ -7799,12 +9942,12 @@
         </w:rPr>
         <w:t xml:space="preserve"> </w:t>
       </w:r>
-      <w:commentRangeEnd w:id="5"/>
+      <w:commentRangeEnd w:id="4"/>
       <w:r>
         <w:rPr>
           <w:rStyle w:val="CommentReference"/>
         </w:rPr>
-        <w:commentReference w:id="5"/>
+        <w:commentReference w:id="4"/>
       </w:r>
       <w:r>
         <w:rPr>
@@ -7848,12 +9991,214 @@
     <w:p>
       <w:pPr>
         <w:spacing w:line="360" w:lineRule="auto"/>
-        <w:rPr>
-          <w:rFonts w:ascii="Times New Roman" w:hAnsi="Times New Roman" w:cs="Times New Roman"/>
-          <w:sz w:val="24"/>
-          <w:szCs w:val="24"/>
-        </w:rPr>
-      </w:pPr>
+        <w:ind w:firstLine="720"/>
+        <w:rPr>
+          <w:rFonts w:ascii="Times New Roman" w:hAnsi="Times New Roman" w:cs="Times New Roman"/>
+          <w:sz w:val="24"/>
+          <w:szCs w:val="24"/>
+        </w:rPr>
+      </w:pPr>
+      <w:r>
+        <w:rPr>
+          <w:rFonts w:ascii="Times New Roman" w:hAnsi="Times New Roman" w:cs="Times New Roman"/>
+          <w:sz w:val="24"/>
+          <w:szCs w:val="24"/>
+        </w:rPr>
+        <w:t xml:space="preserve">We argue that the number of durable cases of unrecognized statehood imply that unrecognized statehood can be a stable equilibrium of a complex game between both domestic and foreign actors. We provide game-theoretic support for this claim and show how the structure of such a model </w:t>
+      </w:r>
+      <w:proofErr w:type="gramStart"/>
+      <w:r>
+        <w:rPr>
+          <w:rFonts w:ascii="Times New Roman" w:hAnsi="Times New Roman" w:cs="Times New Roman"/>
+          <w:sz w:val="24"/>
+          <w:szCs w:val="24"/>
+        </w:rPr>
+        <w:t>can be used</w:t>
+      </w:r>
+      <w:proofErr w:type="gramEnd"/>
+      <w:r>
+        <w:rPr>
+          <w:rFonts w:ascii="Times New Roman" w:hAnsi="Times New Roman" w:cs="Times New Roman"/>
+          <w:sz w:val="24"/>
+          <w:szCs w:val="24"/>
+        </w:rPr>
+        <w:t xml:space="preserve"> to understand the possible avenues to resolution of such conflicts.</w:t>
+      </w:r>
+    </w:p>
+    <w:p>
+      <w:pPr>
+        <w:spacing w:line="360" w:lineRule="auto"/>
+        <w:ind w:firstLine="720"/>
+        <w:rPr>
+          <w:rFonts w:ascii="Times New Roman" w:hAnsi="Times New Roman" w:cs="Times New Roman"/>
+          <w:sz w:val="24"/>
+          <w:szCs w:val="24"/>
+        </w:rPr>
+      </w:pPr>
+      <w:r>
+        <w:rPr>
+          <w:rFonts w:ascii="Times New Roman" w:hAnsi="Times New Roman" w:cs="Times New Roman"/>
+          <w:sz w:val="24"/>
+          <w:szCs w:val="24"/>
+        </w:rPr>
+        <w:t>Although there appear to be four ways that instances of unrecognized statehood could end--</w:t>
+      </w:r>
+      <w:r>
+        <w:rPr>
+          <w:rFonts w:ascii="Times New Roman" w:hAnsi="Times New Roman" w:cs="Times New Roman"/>
+          <w:i/>
+          <w:sz w:val="24"/>
+          <w:szCs w:val="24"/>
+        </w:rPr>
+        <w:t xml:space="preserve">Reunification via Military </w:t>
+      </w:r>
+      <w:proofErr w:type="spellStart"/>
+      <w:r>
+        <w:rPr>
+          <w:rFonts w:ascii="Times New Roman" w:hAnsi="Times New Roman" w:cs="Times New Roman"/>
+          <w:i/>
+          <w:sz w:val="24"/>
+          <w:szCs w:val="24"/>
+        </w:rPr>
+        <w:t>Reconquest</w:t>
+      </w:r>
+      <w:proofErr w:type="spellEnd"/>
+      <w:r>
+        <w:rPr>
+          <w:rFonts w:ascii="Times New Roman" w:hAnsi="Times New Roman" w:cs="Times New Roman"/>
+          <w:i/>
+          <w:sz w:val="24"/>
+          <w:szCs w:val="24"/>
+        </w:rPr>
+        <w:t xml:space="preserve">, </w:t>
+      </w:r>
+      <w:r>
+        <w:rPr>
+          <w:rFonts w:ascii="Times New Roman" w:hAnsi="Times New Roman" w:cs="Times New Roman"/>
+          <w:i/>
+          <w:sz w:val="24"/>
+          <w:szCs w:val="24"/>
+        </w:rPr>
+        <w:t>Negotiated Reunification</w:t>
+      </w:r>
+      <w:r>
+        <w:rPr>
+          <w:rFonts w:ascii="Times New Roman" w:hAnsi="Times New Roman" w:cs="Times New Roman"/>
+          <w:i/>
+          <w:sz w:val="24"/>
+          <w:szCs w:val="24"/>
+        </w:rPr>
+        <w:t xml:space="preserve">, </w:t>
+      </w:r>
+      <w:r>
+        <w:rPr>
+          <w:rFonts w:ascii="Times New Roman" w:hAnsi="Times New Roman" w:cs="Times New Roman"/>
+          <w:i/>
+          <w:sz w:val="24"/>
+          <w:szCs w:val="24"/>
+        </w:rPr>
+        <w:t>Recognition via Secessionist Military Victory</w:t>
+      </w:r>
+      <w:r>
+        <w:rPr>
+          <w:rFonts w:ascii="Times New Roman" w:hAnsi="Times New Roman" w:cs="Times New Roman"/>
+          <w:i/>
+          <w:sz w:val="24"/>
+          <w:szCs w:val="24"/>
+        </w:rPr>
+        <w:t xml:space="preserve"> and </w:t>
+      </w:r>
+      <w:r>
+        <w:rPr>
+          <w:rFonts w:ascii="Times New Roman" w:hAnsi="Times New Roman" w:cs="Times New Roman"/>
+          <w:i/>
+          <w:sz w:val="24"/>
+          <w:szCs w:val="24"/>
+        </w:rPr>
+        <w:t>Negotiated Recognition</w:t>
+      </w:r>
+      <w:r>
+        <w:rPr>
+          <w:rFonts w:ascii="Times New Roman" w:hAnsi="Times New Roman" w:cs="Times New Roman"/>
+          <w:i/>
+          <w:sz w:val="24"/>
+          <w:szCs w:val="24"/>
+        </w:rPr>
+        <w:t>—</w:t>
+      </w:r>
+      <w:r>
+        <w:rPr>
+          <w:rFonts w:ascii="Times New Roman" w:hAnsi="Times New Roman" w:cs="Times New Roman"/>
+          <w:sz w:val="24"/>
+          <w:szCs w:val="24"/>
+        </w:rPr>
+        <w:t xml:space="preserve">we observe no cases of negotiated recognition. The modal form of resolution is military </w:t>
+      </w:r>
+      <w:proofErr w:type="spellStart"/>
+      <w:r>
+        <w:rPr>
+          <w:rFonts w:ascii="Times New Roman" w:hAnsi="Times New Roman" w:cs="Times New Roman"/>
+          <w:sz w:val="24"/>
+          <w:szCs w:val="24"/>
+        </w:rPr>
+        <w:t>reconquest</w:t>
+      </w:r>
+      <w:proofErr w:type="spellEnd"/>
+      <w:r>
+        <w:rPr>
+          <w:rFonts w:ascii="Times New Roman" w:hAnsi="Times New Roman" w:cs="Times New Roman"/>
+          <w:sz w:val="24"/>
+          <w:szCs w:val="24"/>
+        </w:rPr>
+        <w:t xml:space="preserve"> by the home government in which the unrecognized state resides; this is somewhat puzzling giv</w:t>
+      </w:r>
+      <w:r>
+        <w:rPr>
+          <w:rFonts w:ascii="Times New Roman" w:hAnsi="Times New Roman" w:cs="Times New Roman"/>
+          <w:sz w:val="24"/>
+          <w:szCs w:val="24"/>
+        </w:rPr>
+        <w:t>en the international community’s preference for peaceful resolution.</w:t>
+      </w:r>
+    </w:p>
+    <w:p>
+      <w:pPr>
+        <w:spacing w:line="360" w:lineRule="auto"/>
+        <w:ind w:firstLine="720"/>
+        <w:rPr>
+          <w:rFonts w:ascii="Times New Roman" w:hAnsi="Times New Roman" w:cs="Times New Roman"/>
+          <w:sz w:val="24"/>
+          <w:szCs w:val="24"/>
+        </w:rPr>
+      </w:pPr>
+      <w:r>
+        <w:rPr>
+          <w:rFonts w:ascii="Times New Roman" w:hAnsi="Times New Roman" w:cs="Times New Roman"/>
+          <w:sz w:val="24"/>
+          <w:szCs w:val="24"/>
+        </w:rPr>
+        <w:t xml:space="preserve">In examining policy options that are available to the international community when working to resolve cases of unrecognized statehood, we argue that several </w:t>
+      </w:r>
+      <w:proofErr w:type="gramStart"/>
+      <w:r>
+        <w:rPr>
+          <w:rFonts w:ascii="Times New Roman" w:hAnsi="Times New Roman" w:cs="Times New Roman"/>
+          <w:sz w:val="24"/>
+          <w:szCs w:val="24"/>
+        </w:rPr>
+        <w:t>frequently-used</w:t>
+      </w:r>
+      <w:proofErr w:type="gramEnd"/>
+      <w:r>
+        <w:rPr>
+          <w:rFonts w:ascii="Times New Roman" w:hAnsi="Times New Roman" w:cs="Times New Roman"/>
+          <w:sz w:val="24"/>
+          <w:szCs w:val="24"/>
+        </w:rPr>
+        <w:t xml:space="preserve"> methods can have the unintended consequence of incentivizing a return to violent conflict by either the secessionists or the home state. Imposing sanctions or influencing the patron state to remove support for secessionists can make war more attractive than remaining in the status quo, either because the status quo becomes relatively less attractive to the secessionists as their economy worsens or because deterioration in the secessionists’ military capabilities improve the chances that the home state can reconquer the disputed territory. This suggests that enhancing or guaranteeing the concessions that facilitate a negotiated settlement is more likely to achieve peaceful resolution of unrecognized statehood.</w:t>
+      </w:r>
+      <w:bookmarkStart w:id="5" w:name="_GoBack"/>
+      <w:bookmarkEnd w:id="5"/>
     </w:p>
     <w:p>
       <w:pPr>
@@ -7866,7 +10211,7 @@
       </w:pPr>
     </w:p>
     <w:sectPr>
-      <w:footerReference w:type="default" r:id="rId11"/>
+      <w:footerReference w:type="default" r:id="rId10"/>
       <w:pgSz w:w="12240" w:h="15840"/>
       <w:pgMar w:top="1440" w:right="1440" w:bottom="1440" w:left="1440" w:header="720" w:footer="720" w:gutter="0"/>
       <w:cols w:space="720"/>
@@ -7877,7 +10222,7 @@
 </file>
 
 <file path=word/comments.xml><?xml version="1.0" encoding="utf-8"?>
-<w:comments xmlns:wpc="http://schemas.microsoft.com/office/word/2010/wordprocessingCanvas" xmlns:cx="http://schemas.microsoft.com/office/drawing/2014/chartex" xmlns:cx1="http://schemas.microsoft.com/office/drawing/2015/9/8/chartex" xmlns:cx2="http://schemas.microsoft.com/office/drawing/2015/10/21/chartex" xmlns:cx3="http://schemas.microsoft.com/office/drawing/2016/5/9/chartex" xmlns:cx4="http://schemas.microsoft.com/office/drawing/2016/5/10/chartex" xmlns:cx5="http://schemas.microsoft.com/office/drawing/2016/5/11/chartex" xmlns:cx6="http://schemas.microsoft.com/office/drawing/2016/5/12/chartex" xmlns:cx7="http://schemas.microsoft.com/office/drawing/2016/5/13/chartex" xmlns:cx8="http://schemas.microsoft.com/office/drawing/2016/5/14/chartex" xmlns:mc="http://schemas.openxmlformats.org/markup-compatibility/2006" xmlns:aink="http://schemas.microsoft.com/office/drawing/2016/ink" xmlns:am3d="http://schemas.microsoft.com/office/drawing/2017/model3d" xmlns:o="urn:schemas-microsoft-com:office:office" xmlns:r="http://schemas.openxmlformats.org/officeDocument/2006/relationships" xmlns:m="http://schemas.openxmlformats.org/officeDocument/2006/math" xmlns:v="urn:schemas-microsoft-com:vml" xmlns:wp14="http://schemas.microsoft.com/office/word/2010/wordprocessingDrawing" xmlns:wp="http://schemas.openxmlformats.org/drawingml/2006/wordprocessingDrawing" xmlns:w10="urn:schemas-microsoft-com:office:word" xmlns:w="http://schemas.openxmlformats.org/wordprocessingml/2006/main" xmlns:w14="http://schemas.microsoft.com/office/word/2010/wordml" xmlns:w15="http://schemas.microsoft.com/office/word/2012/wordml" xmlns:w16cid="http://schemas.microsoft.com/office/word/2016/wordml/cid" xmlns:w16se="http://schemas.microsoft.com/office/word/2015/wordml/symex" xmlns:wpg="http://schemas.microsoft.com/office/word/2010/wordprocessingGroup" xmlns:wpi="http://schemas.microsoft.com/office/word/2010/wordprocessingInk" xmlns:wne="http://schemas.microsoft.com/office/word/2006/wordml" xmlns:wps="http://schemas.microsoft.com/office/word/2010/wordprocessingShape" mc:Ignorable="w14 w15 w16se w16cid wp14">
+<w:comments xmlns:wpc="http://schemas.microsoft.com/office/word/2010/wordprocessingCanvas" xmlns:cx="http://schemas.microsoft.com/office/drawing/2014/chartex" xmlns:cx1="http://schemas.microsoft.com/office/drawing/2015/9/8/chartex" xmlns:mc="http://schemas.openxmlformats.org/markup-compatibility/2006" xmlns:o="urn:schemas-microsoft-com:office:office" xmlns:r="http://schemas.openxmlformats.org/officeDocument/2006/relationships" xmlns:m="http://schemas.openxmlformats.org/officeDocument/2006/math" xmlns:v="urn:schemas-microsoft-com:vml" xmlns:wp14="http://schemas.microsoft.com/office/word/2010/wordprocessingDrawing" xmlns:wp="http://schemas.openxmlformats.org/drawingml/2006/wordprocessingDrawing" xmlns:w10="urn:schemas-microsoft-com:office:word" xmlns:w="http://schemas.openxmlformats.org/wordprocessingml/2006/main" xmlns:w14="http://schemas.microsoft.com/office/word/2010/wordml" xmlns:w15="http://schemas.microsoft.com/office/word/2012/wordml" xmlns:w16se="http://schemas.microsoft.com/office/word/2015/wordml/symex" xmlns:wpg="http://schemas.microsoft.com/office/word/2010/wordprocessingGroup" xmlns:wpi="http://schemas.microsoft.com/office/word/2010/wordprocessingInk" xmlns:wne="http://schemas.microsoft.com/office/word/2006/wordml" xmlns:wps="http://schemas.microsoft.com/office/word/2010/wordprocessingShape" mc:Ignorable="w14 w15 w16se wp14">
   <w:comment w:id="0" w:author="Benjamin A.T. Graham" w:date="2017-07-17T13:29:00Z" w:initials="BAG">
     <w:p>
       <w:pPr>
@@ -7894,7 +10239,7 @@
       </w:r>
     </w:p>
   </w:comment>
-  <w:comment w:id="2" w:author="Kristy Buzard" w:date="2017-07-20T09:23:00Z" w:initials="KB">
+  <w:comment w:id="1" w:author="Kristy Buzard" w:date="2017-07-20T09:23:00Z" w:initials="KB">
     <w:p>
       <w:pPr>
         <w:pStyle w:val="CommentText"/>
@@ -7909,11 +10254,51 @@
         <w:annotationRef/>
       </w:r>
       <w:r>
-        <w:t>I moved both paragraphs on Republika Srpska and Republika Srpska Krajina down here as it seemed unnatural to split them up and there was already the case on the Tamil Tigers and India in the section on military reconquest. This also saved over a hundred words. See what you think…</w:t>
+        <w:t xml:space="preserve">I moved both paragraphs on </w:t>
+      </w:r>
+      <w:proofErr w:type="spellStart"/>
+      <w:r>
+        <w:t>Republika</w:t>
+      </w:r>
+      <w:proofErr w:type="spellEnd"/>
+      <w:r>
+        <w:t xml:space="preserve"> </w:t>
+      </w:r>
+      <w:proofErr w:type="spellStart"/>
+      <w:r>
+        <w:t>Srpska</w:t>
+      </w:r>
+      <w:proofErr w:type="spellEnd"/>
+      <w:r>
+        <w:t xml:space="preserve"> and </w:t>
+      </w:r>
+      <w:proofErr w:type="spellStart"/>
+      <w:r>
+        <w:t>Republika</w:t>
+      </w:r>
+      <w:proofErr w:type="spellEnd"/>
+      <w:r>
+        <w:t xml:space="preserve"> </w:t>
+      </w:r>
+      <w:proofErr w:type="spellStart"/>
+      <w:r>
+        <w:t>Srpska</w:t>
+      </w:r>
+      <w:proofErr w:type="spellEnd"/>
+      <w:r>
+        <w:t xml:space="preserve"> Krajina down here as it seemed unnatural to split them up and there was already the case on the Tamil Tigers and India in the section on military </w:t>
+      </w:r>
+      <w:proofErr w:type="spellStart"/>
+      <w:r>
+        <w:t>reconquest</w:t>
+      </w:r>
+      <w:proofErr w:type="spellEnd"/>
+      <w:r>
+        <w:t>. This also saved over a hundred words. See what you think…</w:t>
       </w:r>
     </w:p>
   </w:comment>
-  <w:comment w:id="3" w:author="Benjamin A.T. Graham" w:date="2017-07-17T15:20:00Z" w:initials="BAG">
+  <w:comment w:id="2" w:author="Benjamin A.T. Graham" w:date="2017-07-17T15:20:00Z" w:initials="BAG">
     <w:p>
       <w:pPr>
         <w:pStyle w:val="CommentText"/>
@@ -7929,7 +10314,7 @@
       </w:r>
     </w:p>
   </w:comment>
-  <w:comment w:id="5" w:author="Benjamin A.T. Graham" w:date="2017-07-17T15:30:00Z" w:initials="BAG">
+  <w:comment w:id="4" w:author="Benjamin A.T. Graham" w:date="2017-07-17T15:30:00Z" w:initials="BAG">
     <w:p>
       <w:pPr>
         <w:pStyle w:val="CommentText"/>
@@ -7944,7 +10329,14 @@
         <w:rPr>
           <w:rFonts w:ascii="Times New Roman" w:hAnsi="Times New Roman" w:cs="Times New Roman"/>
         </w:rPr>
-        <w:t>Both Armenia and Azerbaijan have strong security ties to Russia</w:t>
+        <w:t xml:space="preserve">Both Armenia and Azerbaijan have strong security ties to </w:t>
+      </w:r>
+      <w:proofErr w:type="gramStart"/>
+      <w:r>
+        <w:rPr>
+          <w:rFonts w:ascii="Times New Roman" w:hAnsi="Times New Roman" w:cs="Times New Roman"/>
+        </w:rPr>
+        <w:t>Russia</w:t>
       </w:r>
       <w:r>
         <w:t xml:space="preserve"> </w:t>
@@ -7953,7 +10345,11 @@
         <w:t xml:space="preserve"> </w:t>
       </w:r>
       <w:r>
-        <w:t>https://www.crisisgroup.org/europe-central-asia/caucasus/nagorno-karabakh-azerbaijan/shifting-dangers-nagorno-karabakh</w:t>
+        <w:t>https</w:t>
+      </w:r>
+      <w:proofErr w:type="gramEnd"/>
+      <w:r>
+        <w:t>://www.crisisgroup.org/europe-central-asia/caucasus/nagorno-karabakh-azerbaijan/shifting-dangers-nagorno-karabakh</w:t>
       </w:r>
     </w:p>
   </w:comment>
@@ -7961,7 +10357,7 @@
 </file>
 
 <file path=word/commentsExtended.xml><?xml version="1.0" encoding="utf-8"?>
-<w15:commentsEx xmlns:wpc="http://schemas.microsoft.com/office/word/2010/wordprocessingCanvas" xmlns:cx="http://schemas.microsoft.com/office/drawing/2014/chartex" xmlns:cx1="http://schemas.microsoft.com/office/drawing/2015/9/8/chartex" xmlns:cx2="http://schemas.microsoft.com/office/drawing/2015/10/21/chartex" xmlns:cx3="http://schemas.microsoft.com/office/drawing/2016/5/9/chartex" xmlns:cx4="http://schemas.microsoft.com/office/drawing/2016/5/10/chartex" xmlns:cx5="http://schemas.microsoft.com/office/drawing/2016/5/11/chartex" xmlns:cx6="http://schemas.microsoft.com/office/drawing/2016/5/12/chartex" xmlns:cx7="http://schemas.microsoft.com/office/drawing/2016/5/13/chartex" xmlns:cx8="http://schemas.microsoft.com/office/drawing/2016/5/14/chartex" xmlns:mc="http://schemas.openxmlformats.org/markup-compatibility/2006" xmlns:aink="http://schemas.microsoft.com/office/drawing/2016/ink" xmlns:am3d="http://schemas.microsoft.com/office/drawing/2017/model3d" xmlns:o="urn:schemas-microsoft-com:office:office" xmlns:r="http://schemas.openxmlformats.org/officeDocument/2006/relationships" xmlns:m="http://schemas.openxmlformats.org/officeDocument/2006/math" xmlns:v="urn:schemas-microsoft-com:vml" xmlns:wp14="http://schemas.microsoft.com/office/word/2010/wordprocessingDrawing" xmlns:wp="http://schemas.openxmlformats.org/drawingml/2006/wordprocessingDrawing" xmlns:w10="urn:schemas-microsoft-com:office:word" xmlns:w="http://schemas.openxmlformats.org/wordprocessingml/2006/main" xmlns:w14="http://schemas.microsoft.com/office/word/2010/wordml" xmlns:w15="http://schemas.microsoft.com/office/word/2012/wordml" xmlns:w16cid="http://schemas.microsoft.com/office/word/2016/wordml/cid" xmlns:w16se="http://schemas.microsoft.com/office/word/2015/wordml/symex" xmlns:wpg="http://schemas.microsoft.com/office/word/2010/wordprocessingGroup" xmlns:wpi="http://schemas.microsoft.com/office/word/2010/wordprocessingInk" xmlns:wne="http://schemas.microsoft.com/office/word/2006/wordml" xmlns:wps="http://schemas.microsoft.com/office/word/2010/wordprocessingShape" mc:Ignorable="w14 w15 w16se w16cid wp14">
+<w15:commentsEx xmlns:wpc="http://schemas.microsoft.com/office/word/2010/wordprocessingCanvas" xmlns:cx="http://schemas.microsoft.com/office/drawing/2014/chartex" xmlns:cx1="http://schemas.microsoft.com/office/drawing/2015/9/8/chartex" xmlns:mc="http://schemas.openxmlformats.org/markup-compatibility/2006" xmlns:o="urn:schemas-microsoft-com:office:office" xmlns:r="http://schemas.openxmlformats.org/officeDocument/2006/relationships" xmlns:m="http://schemas.openxmlformats.org/officeDocument/2006/math" xmlns:v="urn:schemas-microsoft-com:vml" xmlns:wp14="http://schemas.microsoft.com/office/word/2010/wordprocessingDrawing" xmlns:wp="http://schemas.openxmlformats.org/drawingml/2006/wordprocessingDrawing" xmlns:w10="urn:schemas-microsoft-com:office:word" xmlns:w="http://schemas.openxmlformats.org/wordprocessingml/2006/main" xmlns:w14="http://schemas.microsoft.com/office/word/2010/wordml" xmlns:w15="http://schemas.microsoft.com/office/word/2012/wordml" xmlns:w16se="http://schemas.microsoft.com/office/word/2015/wordml/symex" xmlns:wpg="http://schemas.microsoft.com/office/word/2010/wordprocessingGroup" xmlns:wpi="http://schemas.microsoft.com/office/word/2010/wordprocessingInk" xmlns:wne="http://schemas.microsoft.com/office/word/2006/wordml" xmlns:wps="http://schemas.microsoft.com/office/word/2010/wordprocessingShape" mc:Ignorable="w14 w15 w16se wp14">
   <w15:commentEx w15:paraId="4DBEF401" w15:done="0"/>
   <w15:commentEx w15:paraId="03BE9036" w15:done="0"/>
   <w15:commentEx w15:paraId="739798D1" w15:done="0"/>
@@ -7979,7 +10375,7 @@
 </file>
 
 <file path=word/endnotes.xml><?xml version="1.0" encoding="utf-8"?>
-<w:endnotes xmlns:wpc="http://schemas.microsoft.com/office/word/2010/wordprocessingCanvas" xmlns:cx="http://schemas.microsoft.com/office/drawing/2014/chartex" xmlns:cx1="http://schemas.microsoft.com/office/drawing/2015/9/8/chartex" xmlns:cx2="http://schemas.microsoft.com/office/drawing/2015/10/21/chartex" xmlns:cx3="http://schemas.microsoft.com/office/drawing/2016/5/9/chartex" xmlns:cx4="http://schemas.microsoft.com/office/drawing/2016/5/10/chartex" xmlns:cx5="http://schemas.microsoft.com/office/drawing/2016/5/11/chartex" xmlns:cx6="http://schemas.microsoft.com/office/drawing/2016/5/12/chartex" xmlns:cx7="http://schemas.microsoft.com/office/drawing/2016/5/13/chartex" xmlns:cx8="http://schemas.microsoft.com/office/drawing/2016/5/14/chartex" xmlns:mc="http://schemas.openxmlformats.org/markup-compatibility/2006" xmlns:aink="http://schemas.microsoft.com/office/drawing/2016/ink" xmlns:am3d="http://schemas.microsoft.com/office/drawing/2017/model3d" xmlns:o="urn:schemas-microsoft-com:office:office" xmlns:r="http://schemas.openxmlformats.org/officeDocument/2006/relationships" xmlns:m="http://schemas.openxmlformats.org/officeDocument/2006/math" xmlns:v="urn:schemas-microsoft-com:vml" xmlns:wp14="http://schemas.microsoft.com/office/word/2010/wordprocessingDrawing" xmlns:wp="http://schemas.openxmlformats.org/drawingml/2006/wordprocessingDrawing" xmlns:w10="urn:schemas-microsoft-com:office:word" xmlns:w="http://schemas.openxmlformats.org/wordprocessingml/2006/main" xmlns:w14="http://schemas.microsoft.com/office/word/2010/wordml" xmlns:w15="http://schemas.microsoft.com/office/word/2012/wordml" xmlns:w16cid="http://schemas.microsoft.com/office/word/2016/wordml/cid" xmlns:w16se="http://schemas.microsoft.com/office/word/2015/wordml/symex" xmlns:wpg="http://schemas.microsoft.com/office/word/2010/wordprocessingGroup" xmlns:wpi="http://schemas.microsoft.com/office/word/2010/wordprocessingInk" xmlns:wne="http://schemas.microsoft.com/office/word/2006/wordml" xmlns:wps="http://schemas.microsoft.com/office/word/2010/wordprocessingShape" mc:Ignorable="w14 w15 w16se w16cid wp14">
+<w:endnotes xmlns:wpc="http://schemas.microsoft.com/office/word/2010/wordprocessingCanvas" xmlns:cx="http://schemas.microsoft.com/office/drawing/2014/chartex" xmlns:cx1="http://schemas.microsoft.com/office/drawing/2015/9/8/chartex" xmlns:mc="http://schemas.openxmlformats.org/markup-compatibility/2006" xmlns:o="urn:schemas-microsoft-com:office:office" xmlns:r="http://schemas.openxmlformats.org/officeDocument/2006/relationships" xmlns:m="http://schemas.openxmlformats.org/officeDocument/2006/math" xmlns:v="urn:schemas-microsoft-com:vml" xmlns:wp14="http://schemas.microsoft.com/office/word/2010/wordprocessingDrawing" xmlns:wp="http://schemas.openxmlformats.org/drawingml/2006/wordprocessingDrawing" xmlns:w10="urn:schemas-microsoft-com:office:word" xmlns:w="http://schemas.openxmlformats.org/wordprocessingml/2006/main" xmlns:w14="http://schemas.microsoft.com/office/word/2010/wordml" xmlns:w15="http://schemas.microsoft.com/office/word/2012/wordml" xmlns:w16se="http://schemas.microsoft.com/office/word/2015/wordml/symex" xmlns:wpg="http://schemas.microsoft.com/office/word/2010/wordprocessingGroup" xmlns:wpi="http://schemas.microsoft.com/office/word/2010/wordprocessingInk" xmlns:wne="http://schemas.microsoft.com/office/word/2006/wordml" xmlns:wps="http://schemas.microsoft.com/office/word/2010/wordprocessingShape" mc:Ignorable="w14 w15 w16se wp14">
   <w:endnote w:type="separator" w:id="-1">
     <w:p>
       <w:pPr>
@@ -8020,7 +10416,25 @@
           <w:sz w:val="24"/>
           <w:szCs w:val="24"/>
         </w:rPr>
-        <w:t>In practice we often observe groups of states like the OECD or the UN acting in this capacity.</w:t>
+        <w:t xml:space="preserve">In </w:t>
+      </w:r>
+      <w:proofErr w:type="gramStart"/>
+      <w:r>
+        <w:rPr>
+          <w:rFonts w:ascii="Times New Roman" w:hAnsi="Times New Roman" w:cs="Times New Roman"/>
+          <w:sz w:val="24"/>
+          <w:szCs w:val="24"/>
+        </w:rPr>
+        <w:t>practice</w:t>
+      </w:r>
+      <w:proofErr w:type="gramEnd"/>
+      <w:r>
+        <w:rPr>
+          <w:rFonts w:ascii="Times New Roman" w:hAnsi="Times New Roman" w:cs="Times New Roman"/>
+          <w:sz w:val="24"/>
+          <w:szCs w:val="24"/>
+        </w:rPr>
+        <w:t xml:space="preserve"> we often observe groups of states like the OECD or the UN acting in this capacity.</w:t>
       </w:r>
     </w:p>
   </w:endnote>
@@ -8075,7 +10489,25 @@
           <w:sz w:val="24"/>
           <w:szCs w:val="24"/>
         </w:rPr>
-        <w:t xml:space="preserve"> is assumed to avoid conflict.</w:t>
+        <w:t xml:space="preserve"> </w:t>
+      </w:r>
+      <w:proofErr w:type="gramStart"/>
+      <w:r>
+        <w:rPr>
+          <w:rFonts w:ascii="Times New Roman" w:hAnsi="Times New Roman" w:cs="Times New Roman"/>
+          <w:sz w:val="24"/>
+          <w:szCs w:val="24"/>
+        </w:rPr>
+        <w:t>is assumed</w:t>
+      </w:r>
+      <w:proofErr w:type="gramEnd"/>
+      <w:r>
+        <w:rPr>
+          <w:rFonts w:ascii="Times New Roman" w:hAnsi="Times New Roman" w:cs="Times New Roman"/>
+          <w:sz w:val="24"/>
+          <w:szCs w:val="24"/>
+        </w:rPr>
+        <w:t xml:space="preserve"> to avoid conflict.</w:t>
       </w:r>
     </w:p>
   </w:endnote>
@@ -8093,13 +10525,23 @@
       <w:r>
         <w:t xml:space="preserve"> </w:t>
       </w:r>
-      <w:r>
-        <w:rPr>
-          <w:rFonts w:ascii="Times New Roman" w:hAnsi="Times New Roman" w:cs="Times New Roman"/>
-          <w:sz w:val="24"/>
-          <w:szCs w:val="24"/>
-        </w:rPr>
-        <w:t>Protsyk (2010) provides an account of the "salami tactics" by which Moldovan authorities have gradually reclaimed powers originally granted to the regional government.</w:t>
+      <w:proofErr w:type="spellStart"/>
+      <w:r>
+        <w:rPr>
+          <w:rFonts w:ascii="Times New Roman" w:hAnsi="Times New Roman" w:cs="Times New Roman"/>
+          <w:sz w:val="24"/>
+          <w:szCs w:val="24"/>
+        </w:rPr>
+        <w:t>Protsyk</w:t>
+      </w:r>
+      <w:proofErr w:type="spellEnd"/>
+      <w:r>
+        <w:rPr>
+          <w:rFonts w:ascii="Times New Roman" w:hAnsi="Times New Roman" w:cs="Times New Roman"/>
+          <w:sz w:val="24"/>
+          <w:szCs w:val="24"/>
+        </w:rPr>
+        <w:t xml:space="preserve"> (2010) provides an account of the "salami tactics" by which Moldovan authorities have gradually reclaimed powers originally granted to the regional government.</w:t>
       </w:r>
     </w:p>
   </w:endnote>
@@ -8123,7 +10565,43 @@
           <w:sz w:val="24"/>
           <w:szCs w:val="24"/>
         </w:rPr>
-        <w:t>Roper (2002) argues that secessionists in Transnistria are wary of negotiated reunification precisely because of the creeping re-centralization they have observed in Gagauzia.</w:t>
+        <w:t xml:space="preserve">Roper (2002) argues that secessionists in </w:t>
+      </w:r>
+      <w:proofErr w:type="spellStart"/>
+      <w:r>
+        <w:rPr>
+          <w:rFonts w:ascii="Times New Roman" w:hAnsi="Times New Roman" w:cs="Times New Roman"/>
+          <w:sz w:val="24"/>
+          <w:szCs w:val="24"/>
+        </w:rPr>
+        <w:t>Transnistria</w:t>
+      </w:r>
+      <w:proofErr w:type="spellEnd"/>
+      <w:r>
+        <w:rPr>
+          <w:rFonts w:ascii="Times New Roman" w:hAnsi="Times New Roman" w:cs="Times New Roman"/>
+          <w:sz w:val="24"/>
+          <w:szCs w:val="24"/>
+        </w:rPr>
+        <w:t xml:space="preserve"> are wary of negotiated reunification precisely because of the creeping re-centralization they have observed in </w:t>
+      </w:r>
+      <w:proofErr w:type="spellStart"/>
+      <w:r>
+        <w:rPr>
+          <w:rFonts w:ascii="Times New Roman" w:hAnsi="Times New Roman" w:cs="Times New Roman"/>
+          <w:sz w:val="24"/>
+          <w:szCs w:val="24"/>
+        </w:rPr>
+        <w:t>Gagauzia</w:t>
+      </w:r>
+      <w:proofErr w:type="spellEnd"/>
+      <w:r>
+        <w:rPr>
+          <w:rFonts w:ascii="Times New Roman" w:hAnsi="Times New Roman" w:cs="Times New Roman"/>
+          <w:sz w:val="24"/>
+          <w:szCs w:val="24"/>
+        </w:rPr>
+        <w:t>.</w:t>
       </w:r>
     </w:p>
   </w:endnote>
@@ -8171,7 +10649,61 @@
           <w:sz w:val="24"/>
           <w:szCs w:val="24"/>
         </w:rPr>
-        <w:t>For an excellent discussion of the case of Republika Srpska, see Zahar 2004.</w:t>
+        <w:t xml:space="preserve">For an excellent discussion of the case of </w:t>
+      </w:r>
+      <w:proofErr w:type="spellStart"/>
+      <w:r>
+        <w:rPr>
+          <w:rFonts w:ascii="Times New Roman" w:hAnsi="Times New Roman" w:cs="Times New Roman"/>
+          <w:sz w:val="24"/>
+          <w:szCs w:val="24"/>
+        </w:rPr>
+        <w:t>Republika</w:t>
+      </w:r>
+      <w:proofErr w:type="spellEnd"/>
+      <w:r>
+        <w:rPr>
+          <w:rFonts w:ascii="Times New Roman" w:hAnsi="Times New Roman" w:cs="Times New Roman"/>
+          <w:sz w:val="24"/>
+          <w:szCs w:val="24"/>
+        </w:rPr>
+        <w:t xml:space="preserve"> </w:t>
+      </w:r>
+      <w:proofErr w:type="spellStart"/>
+      <w:r>
+        <w:rPr>
+          <w:rFonts w:ascii="Times New Roman" w:hAnsi="Times New Roman" w:cs="Times New Roman"/>
+          <w:sz w:val="24"/>
+          <w:szCs w:val="24"/>
+        </w:rPr>
+        <w:t>Srpska</w:t>
+      </w:r>
+      <w:proofErr w:type="spellEnd"/>
+      <w:r>
+        <w:rPr>
+          <w:rFonts w:ascii="Times New Roman" w:hAnsi="Times New Roman" w:cs="Times New Roman"/>
+          <w:sz w:val="24"/>
+          <w:szCs w:val="24"/>
+        </w:rPr>
+        <w:t xml:space="preserve">, see </w:t>
+      </w:r>
+      <w:proofErr w:type="spellStart"/>
+      <w:r>
+        <w:rPr>
+          <w:rFonts w:ascii="Times New Roman" w:hAnsi="Times New Roman" w:cs="Times New Roman"/>
+          <w:sz w:val="24"/>
+          <w:szCs w:val="24"/>
+        </w:rPr>
+        <w:t>Zahar</w:t>
+      </w:r>
+      <w:proofErr w:type="spellEnd"/>
+      <w:r>
+        <w:rPr>
+          <w:rFonts w:ascii="Times New Roman" w:hAnsi="Times New Roman" w:cs="Times New Roman"/>
+          <w:sz w:val="24"/>
+          <w:szCs w:val="24"/>
+        </w:rPr>
+        <w:t xml:space="preserve"> 2004.</w:t>
       </w:r>
     </w:p>
   </w:endnote>
@@ -8203,7 +10735,7 @@
 </file>
 
 <file path=word/footer1.xml><?xml version="1.0" encoding="utf-8"?>
-<w:ftr xmlns:wpc="http://schemas.microsoft.com/office/word/2010/wordprocessingCanvas" xmlns:cx="http://schemas.microsoft.com/office/drawing/2014/chartex" xmlns:cx1="http://schemas.microsoft.com/office/drawing/2015/9/8/chartex" xmlns:cx2="http://schemas.microsoft.com/office/drawing/2015/10/21/chartex" xmlns:cx3="http://schemas.microsoft.com/office/drawing/2016/5/9/chartex" xmlns:cx4="http://schemas.microsoft.com/office/drawing/2016/5/10/chartex" xmlns:cx5="http://schemas.microsoft.com/office/drawing/2016/5/11/chartex" xmlns:cx6="http://schemas.microsoft.com/office/drawing/2016/5/12/chartex" xmlns:cx7="http://schemas.microsoft.com/office/drawing/2016/5/13/chartex" xmlns:cx8="http://schemas.microsoft.com/office/drawing/2016/5/14/chartex" xmlns:mc="http://schemas.openxmlformats.org/markup-compatibility/2006" xmlns:aink="http://schemas.microsoft.com/office/drawing/2016/ink" xmlns:am3d="http://schemas.microsoft.com/office/drawing/2017/model3d" xmlns:o="urn:schemas-microsoft-com:office:office" xmlns:r="http://schemas.openxmlformats.org/officeDocument/2006/relationships" xmlns:m="http://schemas.openxmlformats.org/officeDocument/2006/math" xmlns:v="urn:schemas-microsoft-com:vml" xmlns:wp14="http://schemas.microsoft.com/office/word/2010/wordprocessingDrawing" xmlns:wp="http://schemas.openxmlformats.org/drawingml/2006/wordprocessingDrawing" xmlns:w10="urn:schemas-microsoft-com:office:word" xmlns:w="http://schemas.openxmlformats.org/wordprocessingml/2006/main" xmlns:w14="http://schemas.microsoft.com/office/word/2010/wordml" xmlns:w15="http://schemas.microsoft.com/office/word/2012/wordml" xmlns:w16cid="http://schemas.microsoft.com/office/word/2016/wordml/cid" xmlns:w16se="http://schemas.microsoft.com/office/word/2015/wordml/symex" xmlns:wpg="http://schemas.microsoft.com/office/word/2010/wordprocessingGroup" xmlns:wpi="http://schemas.microsoft.com/office/word/2010/wordprocessingInk" xmlns:wne="http://schemas.microsoft.com/office/word/2006/wordml" xmlns:wps="http://schemas.microsoft.com/office/word/2010/wordprocessingShape" mc:Ignorable="w14 w15 w16se w16cid wp14">
+<w:ftr xmlns:wpc="http://schemas.microsoft.com/office/word/2010/wordprocessingCanvas" xmlns:cx="http://schemas.microsoft.com/office/drawing/2014/chartex" xmlns:cx1="http://schemas.microsoft.com/office/drawing/2015/9/8/chartex" xmlns:mc="http://schemas.openxmlformats.org/markup-compatibility/2006" xmlns:o="urn:schemas-microsoft-com:office:office" xmlns:r="http://schemas.openxmlformats.org/officeDocument/2006/relationships" xmlns:m="http://schemas.openxmlformats.org/officeDocument/2006/math" xmlns:v="urn:schemas-microsoft-com:vml" xmlns:wp14="http://schemas.microsoft.com/office/word/2010/wordprocessingDrawing" xmlns:wp="http://schemas.openxmlformats.org/drawingml/2006/wordprocessingDrawing" xmlns:w10="urn:schemas-microsoft-com:office:word" xmlns:w="http://schemas.openxmlformats.org/wordprocessingml/2006/main" xmlns:w14="http://schemas.microsoft.com/office/word/2010/wordml" xmlns:w15="http://schemas.microsoft.com/office/word/2012/wordml" xmlns:w16se="http://schemas.microsoft.com/office/word/2015/wordml/symex" xmlns:wpg="http://schemas.microsoft.com/office/word/2010/wordprocessingGroup" xmlns:wpi="http://schemas.microsoft.com/office/word/2010/wordprocessingInk" xmlns:wne="http://schemas.microsoft.com/office/word/2006/wordml" xmlns:wps="http://schemas.microsoft.com/office/word/2010/wordprocessingShape" mc:Ignorable="w14 w15 w16se wp14">
   <w:sdt>
     <w:sdtPr>
       <w:id w:val="-1065942026"/>
@@ -8262,7 +10794,7 @@
             <w:sz w:val="24"/>
             <w:szCs w:val="24"/>
           </w:rPr>
-          <w:t>21</w:t>
+          <w:t>20</w:t>
         </w:r>
         <w:r>
           <w:rPr>
@@ -8285,7 +10817,7 @@
 </file>
 
 <file path=word/footnotes.xml><?xml version="1.0" encoding="utf-8"?>
-<w:footnotes xmlns:wpc="http://schemas.microsoft.com/office/word/2010/wordprocessingCanvas" xmlns:cx="http://schemas.microsoft.com/office/drawing/2014/chartex" xmlns:cx1="http://schemas.microsoft.com/office/drawing/2015/9/8/chartex" xmlns:cx2="http://schemas.microsoft.com/office/drawing/2015/10/21/chartex" xmlns:cx3="http://schemas.microsoft.com/office/drawing/2016/5/9/chartex" xmlns:cx4="http://schemas.microsoft.com/office/drawing/2016/5/10/chartex" xmlns:cx5="http://schemas.microsoft.com/office/drawing/2016/5/11/chartex" xmlns:cx6="http://schemas.microsoft.com/office/drawing/2016/5/12/chartex" xmlns:cx7="http://schemas.microsoft.com/office/drawing/2016/5/13/chartex" xmlns:cx8="http://schemas.microsoft.com/office/drawing/2016/5/14/chartex" xmlns:mc="http://schemas.openxmlformats.org/markup-compatibility/2006" xmlns:aink="http://schemas.microsoft.com/office/drawing/2016/ink" xmlns:am3d="http://schemas.microsoft.com/office/drawing/2017/model3d" xmlns:o="urn:schemas-microsoft-com:office:office" xmlns:r="http://schemas.openxmlformats.org/officeDocument/2006/relationships" xmlns:m="http://schemas.openxmlformats.org/officeDocument/2006/math" xmlns:v="urn:schemas-microsoft-com:vml" xmlns:wp14="http://schemas.microsoft.com/office/word/2010/wordprocessingDrawing" xmlns:wp="http://schemas.openxmlformats.org/drawingml/2006/wordprocessingDrawing" xmlns:w10="urn:schemas-microsoft-com:office:word" xmlns:w="http://schemas.openxmlformats.org/wordprocessingml/2006/main" xmlns:w14="http://schemas.microsoft.com/office/word/2010/wordml" xmlns:w15="http://schemas.microsoft.com/office/word/2012/wordml" xmlns:w16cid="http://schemas.microsoft.com/office/word/2016/wordml/cid" xmlns:w16se="http://schemas.microsoft.com/office/word/2015/wordml/symex" xmlns:wpg="http://schemas.microsoft.com/office/word/2010/wordprocessingGroup" xmlns:wpi="http://schemas.microsoft.com/office/word/2010/wordprocessingInk" xmlns:wne="http://schemas.microsoft.com/office/word/2006/wordml" xmlns:wps="http://schemas.microsoft.com/office/word/2010/wordprocessingShape" mc:Ignorable="w14 w15 w16se w16cid wp14">
+<w:footnotes xmlns:wpc="http://schemas.microsoft.com/office/word/2010/wordprocessingCanvas" xmlns:cx="http://schemas.microsoft.com/office/drawing/2014/chartex" xmlns:cx1="http://schemas.microsoft.com/office/drawing/2015/9/8/chartex" xmlns:mc="http://schemas.openxmlformats.org/markup-compatibility/2006" xmlns:o="urn:schemas-microsoft-com:office:office" xmlns:r="http://schemas.openxmlformats.org/officeDocument/2006/relationships" xmlns:m="http://schemas.openxmlformats.org/officeDocument/2006/math" xmlns:v="urn:schemas-microsoft-com:vml" xmlns:wp14="http://schemas.microsoft.com/office/word/2010/wordprocessingDrawing" xmlns:wp="http://schemas.openxmlformats.org/drawingml/2006/wordprocessingDrawing" xmlns:w10="urn:schemas-microsoft-com:office:word" xmlns:w="http://schemas.openxmlformats.org/wordprocessingml/2006/main" xmlns:w14="http://schemas.microsoft.com/office/word/2010/wordml" xmlns:w15="http://schemas.microsoft.com/office/word/2012/wordml" xmlns:w16se="http://schemas.microsoft.com/office/word/2015/wordml/symex" xmlns:wpg="http://schemas.microsoft.com/office/word/2010/wordprocessingGroup" xmlns:wpi="http://schemas.microsoft.com/office/word/2010/wordprocessingInk" xmlns:wne="http://schemas.microsoft.com/office/word/2006/wordml" xmlns:wps="http://schemas.microsoft.com/office/word/2010/wordprocessingShape" mc:Ignorable="w14 w15 w16se wp14">
   <w:footnote w:type="separator" w:id="-1">
     <w:p>
       <w:pPr>
@@ -8324,7 +10856,21 @@
         <w:rPr>
           <w:rFonts w:ascii="Times New Roman" w:hAnsi="Times New Roman" w:cs="Times New Roman"/>
         </w:rPr>
-        <w:t>Credible enforcement of future autonomy rights can be viewed either as increasing the value of available side payments or as making the central issue of contention divisible. In either view, a range of previously untenable agreements are made possible.</w:t>
+        <w:t xml:space="preserve">Credible enforcement of future autonomy rights can be viewed either as increasing the value of available side payments or as making the central issue of contention divisible. In either view, </w:t>
+      </w:r>
+      <w:proofErr w:type="gramStart"/>
+      <w:r>
+        <w:rPr>
+          <w:rFonts w:ascii="Times New Roman" w:hAnsi="Times New Roman" w:cs="Times New Roman"/>
+        </w:rPr>
+        <w:t>a range of previously untenable agreements are</w:t>
+      </w:r>
+      <w:proofErr w:type="gramEnd"/>
+      <w:r>
+        <w:rPr>
+          <w:rFonts w:ascii="Times New Roman" w:hAnsi="Times New Roman" w:cs="Times New Roman"/>
+        </w:rPr>
+        <w:t xml:space="preserve"> made possible.</w:t>
       </w:r>
     </w:p>
   </w:footnote>
@@ -8346,7 +10892,35 @@
         <w:rPr>
           <w:rFonts w:ascii="Times New Roman" w:hAnsi="Times New Roman" w:cs="Times New Roman"/>
         </w:rPr>
-        <w:t>Mediation of the Ngorno-Karabakh conflict is primarily undertaken by the Minsk Group of the Organization for Security and Co-Operation in Europe (OSCE), which is co-chaired by the U.S., Russia, and France.</w:t>
+        <w:t xml:space="preserve">Mediation of the </w:t>
+      </w:r>
+      <w:proofErr w:type="spellStart"/>
+      <w:r>
+        <w:rPr>
+          <w:rFonts w:ascii="Times New Roman" w:hAnsi="Times New Roman" w:cs="Times New Roman"/>
+        </w:rPr>
+        <w:t>Ngorno-Karabakh</w:t>
+      </w:r>
+      <w:proofErr w:type="spellEnd"/>
+      <w:r>
+        <w:rPr>
+          <w:rFonts w:ascii="Times New Roman" w:hAnsi="Times New Roman" w:cs="Times New Roman"/>
+        </w:rPr>
+        <w:t xml:space="preserve"> conflict </w:t>
+      </w:r>
+      <w:proofErr w:type="gramStart"/>
+      <w:r>
+        <w:rPr>
+          <w:rFonts w:ascii="Times New Roman" w:hAnsi="Times New Roman" w:cs="Times New Roman"/>
+        </w:rPr>
+        <w:t>is primarily undertaken</w:t>
+      </w:r>
+      <w:proofErr w:type="gramEnd"/>
+      <w:r>
+        <w:rPr>
+          <w:rFonts w:ascii="Times New Roman" w:hAnsi="Times New Roman" w:cs="Times New Roman"/>
+        </w:rPr>
+        <w:t xml:space="preserve"> by the Minsk Group of the Organization for Security and Co-Operation in Europe (OSCE), which is co-chaired by the U.S., Russia, and France.</w:t>
       </w:r>
     </w:p>
   </w:footnote>
@@ -8362,7 +10936,15 @@
         <w:footnoteRef/>
       </w:r>
       <w:r>
-        <w:t xml:space="preserve"> Armenia is a member of two Russian-led security pacts while Azerbaijan purchases 85% of their military equipment from Russia (Grono 2016)</w:t>
+        <w:t xml:space="preserve"> Armenia is a member of two Russian-led security pacts while Azerbaijan purchases 85% of their military equipment from Russia (</w:t>
+      </w:r>
+      <w:proofErr w:type="spellStart"/>
+      <w:r>
+        <w:t>Grono</w:t>
+      </w:r>
+      <w:proofErr w:type="spellEnd"/>
+      <w:r>
+        <w:t xml:space="preserve"> 2016)</w:t>
       </w:r>
     </w:p>
   </w:footnote>
@@ -8370,7 +10952,7 @@
 </file>
 
 <file path=word/numbering.xml><?xml version="1.0" encoding="utf-8"?>
-<w:numbering xmlns:wpc="http://schemas.microsoft.com/office/word/2010/wordprocessingCanvas" xmlns:cx="http://schemas.microsoft.com/office/drawing/2014/chartex" xmlns:cx1="http://schemas.microsoft.com/office/drawing/2015/9/8/chartex" xmlns:cx2="http://schemas.microsoft.com/office/drawing/2015/10/21/chartex" xmlns:cx3="http://schemas.microsoft.com/office/drawing/2016/5/9/chartex" xmlns:cx4="http://schemas.microsoft.com/office/drawing/2016/5/10/chartex" xmlns:cx5="http://schemas.microsoft.com/office/drawing/2016/5/11/chartex" xmlns:cx6="http://schemas.microsoft.com/office/drawing/2016/5/12/chartex" xmlns:cx7="http://schemas.microsoft.com/office/drawing/2016/5/13/chartex" xmlns:cx8="http://schemas.microsoft.com/office/drawing/2016/5/14/chartex" xmlns:mc="http://schemas.openxmlformats.org/markup-compatibility/2006" xmlns:aink="http://schemas.microsoft.com/office/drawing/2016/ink" xmlns:am3d="http://schemas.microsoft.com/office/drawing/2017/model3d" xmlns:o="urn:schemas-microsoft-com:office:office" xmlns:r="http://schemas.openxmlformats.org/officeDocument/2006/relationships" xmlns:m="http://schemas.openxmlformats.org/officeDocument/2006/math" xmlns:v="urn:schemas-microsoft-com:vml" xmlns:wp14="http://schemas.microsoft.com/office/word/2010/wordprocessingDrawing" xmlns:wp="http://schemas.openxmlformats.org/drawingml/2006/wordprocessingDrawing" xmlns:w10="urn:schemas-microsoft-com:office:word" xmlns:w="http://schemas.openxmlformats.org/wordprocessingml/2006/main" xmlns:w14="http://schemas.microsoft.com/office/word/2010/wordml" xmlns:w15="http://schemas.microsoft.com/office/word/2012/wordml" xmlns:w16cid="http://schemas.microsoft.com/office/word/2016/wordml/cid" xmlns:w16se="http://schemas.microsoft.com/office/word/2015/wordml/symex" xmlns:wpg="http://schemas.microsoft.com/office/word/2010/wordprocessingGroup" xmlns:wpi="http://schemas.microsoft.com/office/word/2010/wordprocessingInk" xmlns:wne="http://schemas.microsoft.com/office/word/2006/wordml" xmlns:wps="http://schemas.microsoft.com/office/word/2010/wordprocessingShape" mc:Ignorable="w14 w15 w16se w16cid wp14">
+<w:numbering xmlns:wpc="http://schemas.microsoft.com/office/word/2010/wordprocessingCanvas" xmlns:cx="http://schemas.microsoft.com/office/drawing/2014/chartex" xmlns:cx1="http://schemas.microsoft.com/office/drawing/2015/9/8/chartex" xmlns:mc="http://schemas.openxmlformats.org/markup-compatibility/2006" xmlns:o="urn:schemas-microsoft-com:office:office" xmlns:r="http://schemas.openxmlformats.org/officeDocument/2006/relationships" xmlns:m="http://schemas.openxmlformats.org/officeDocument/2006/math" xmlns:v="urn:schemas-microsoft-com:vml" xmlns:wp14="http://schemas.microsoft.com/office/word/2010/wordprocessingDrawing" xmlns:wp="http://schemas.openxmlformats.org/drawingml/2006/wordprocessingDrawing" xmlns:w10="urn:schemas-microsoft-com:office:word" xmlns:w="http://schemas.openxmlformats.org/wordprocessingml/2006/main" xmlns:w14="http://schemas.microsoft.com/office/word/2010/wordml" xmlns:w15="http://schemas.microsoft.com/office/word/2012/wordml" xmlns:w16se="http://schemas.microsoft.com/office/word/2015/wordml/symex" xmlns:wpg="http://schemas.microsoft.com/office/word/2010/wordprocessingGroup" xmlns:wpi="http://schemas.microsoft.com/office/word/2010/wordprocessingInk" xmlns:wne="http://schemas.microsoft.com/office/word/2006/wordml" xmlns:wps="http://schemas.microsoft.com/office/word/2010/wordprocessingShape" mc:Ignorable="w14 w15 w16se wp14">
   <w:abstractNum w:abstractNumId="0" w15:restartNumberingAfterBreak="0">
     <w:nsid w:val="18ED7B9C"/>
     <w:multiLevelType w:val="hybridMultilevel"/>
@@ -9160,7 +11742,7 @@
 </file>
 
 <file path=word/people.xml><?xml version="1.0" encoding="utf-8"?>
-<w15:people xmlns:wpc="http://schemas.microsoft.com/office/word/2010/wordprocessingCanvas" xmlns:cx="http://schemas.microsoft.com/office/drawing/2014/chartex" xmlns:cx1="http://schemas.microsoft.com/office/drawing/2015/9/8/chartex" xmlns:cx2="http://schemas.microsoft.com/office/drawing/2015/10/21/chartex" xmlns:cx3="http://schemas.microsoft.com/office/drawing/2016/5/9/chartex" xmlns:cx4="http://schemas.microsoft.com/office/drawing/2016/5/10/chartex" xmlns:cx5="http://schemas.microsoft.com/office/drawing/2016/5/11/chartex" xmlns:cx6="http://schemas.microsoft.com/office/drawing/2016/5/12/chartex" xmlns:cx7="http://schemas.microsoft.com/office/drawing/2016/5/13/chartex" xmlns:cx8="http://schemas.microsoft.com/office/drawing/2016/5/14/chartex" xmlns:mc="http://schemas.openxmlformats.org/markup-compatibility/2006" xmlns:aink="http://schemas.microsoft.com/office/drawing/2016/ink" xmlns:am3d="http://schemas.microsoft.com/office/drawing/2017/model3d" xmlns:o="urn:schemas-microsoft-com:office:office" xmlns:r="http://schemas.openxmlformats.org/officeDocument/2006/relationships" xmlns:m="http://schemas.openxmlformats.org/officeDocument/2006/math" xmlns:v="urn:schemas-microsoft-com:vml" xmlns:wp14="http://schemas.microsoft.com/office/word/2010/wordprocessingDrawing" xmlns:wp="http://schemas.openxmlformats.org/drawingml/2006/wordprocessingDrawing" xmlns:w10="urn:schemas-microsoft-com:office:word" xmlns:w="http://schemas.openxmlformats.org/wordprocessingml/2006/main" xmlns:w14="http://schemas.microsoft.com/office/word/2010/wordml" xmlns:w15="http://schemas.microsoft.com/office/word/2012/wordml" xmlns:w16cid="http://schemas.microsoft.com/office/word/2016/wordml/cid" xmlns:w16se="http://schemas.microsoft.com/office/word/2015/wordml/symex" xmlns:wpg="http://schemas.microsoft.com/office/word/2010/wordprocessingGroup" xmlns:wpi="http://schemas.microsoft.com/office/word/2010/wordprocessingInk" xmlns:wne="http://schemas.microsoft.com/office/word/2006/wordml" xmlns:wps="http://schemas.microsoft.com/office/word/2010/wordprocessingShape" mc:Ignorable="w14 w15 w16se w16cid wp14">
+<w15:people xmlns:wpc="http://schemas.microsoft.com/office/word/2010/wordprocessingCanvas" xmlns:cx="http://schemas.microsoft.com/office/drawing/2014/chartex" xmlns:cx1="http://schemas.microsoft.com/office/drawing/2015/9/8/chartex" xmlns:mc="http://schemas.openxmlformats.org/markup-compatibility/2006" xmlns:o="urn:schemas-microsoft-com:office:office" xmlns:r="http://schemas.openxmlformats.org/officeDocument/2006/relationships" xmlns:m="http://schemas.openxmlformats.org/officeDocument/2006/math" xmlns:v="urn:schemas-microsoft-com:vml" xmlns:wp14="http://schemas.microsoft.com/office/word/2010/wordprocessingDrawing" xmlns:wp="http://schemas.openxmlformats.org/drawingml/2006/wordprocessingDrawing" xmlns:w10="urn:schemas-microsoft-com:office:word" xmlns:w="http://schemas.openxmlformats.org/wordprocessingml/2006/main" xmlns:w14="http://schemas.microsoft.com/office/word/2010/wordml" xmlns:w15="http://schemas.microsoft.com/office/word/2012/wordml" xmlns:w16se="http://schemas.microsoft.com/office/word/2015/wordml/symex" xmlns:wpg="http://schemas.microsoft.com/office/word/2010/wordprocessingGroup" xmlns:wpi="http://schemas.microsoft.com/office/word/2010/wordprocessingInk" xmlns:wne="http://schemas.microsoft.com/office/word/2006/wordml" xmlns:wps="http://schemas.microsoft.com/office/word/2010/wordprocessingShape" mc:Ignorable="w14 w15 w16se wp14">
   <w15:person w15:author="Benjamin A.T. Graham">
     <w15:presenceInfo w15:providerId="None" w15:userId="Benjamin A.T. Graham"/>
   </w15:person>
@@ -9171,7 +11753,7 @@
 </file>
 
 <file path=word/styles.xml><?xml version="1.0" encoding="utf-8"?>
-<w:styles xmlns:mc="http://schemas.openxmlformats.org/markup-compatibility/2006" xmlns:r="http://schemas.openxmlformats.org/officeDocument/2006/relationships" xmlns:w="http://schemas.openxmlformats.org/wordprocessingml/2006/main" xmlns:w14="http://schemas.microsoft.com/office/word/2010/wordml" xmlns:w15="http://schemas.microsoft.com/office/word/2012/wordml" xmlns:w16cid="http://schemas.microsoft.com/office/word/2016/wordml/cid" xmlns:w16se="http://schemas.microsoft.com/office/word/2015/wordml/symex" mc:Ignorable="w14 w15 w16se w16cid">
+<w:styles xmlns:mc="http://schemas.openxmlformats.org/markup-compatibility/2006" xmlns:r="http://schemas.openxmlformats.org/officeDocument/2006/relationships" xmlns:w="http://schemas.openxmlformats.org/wordprocessingml/2006/main" xmlns:w14="http://schemas.microsoft.com/office/word/2010/wordml" xmlns:w15="http://schemas.microsoft.com/office/word/2012/wordml" xmlns:w16se="http://schemas.microsoft.com/office/word/2015/wordml/symex" mc:Ignorable="w14 w15 w16se">
   <w:docDefaults>
     <w:rPrDefault>
       <w:rPr>
@@ -9187,7 +11769,7 @@
       </w:pPr>
     </w:pPrDefault>
   </w:docDefaults>
-  <w:latentStyles w:defLockedState="0" w:defUIPriority="99" w:defSemiHidden="0" w:defUnhideWhenUsed="0" w:defQFormat="0" w:count="375">
+  <w:latentStyles w:defLockedState="0" w:defUIPriority="99" w:defSemiHidden="0" w:defUnhideWhenUsed="0" w:defQFormat="0" w:count="371">
     <w:lsdException w:name="Normal" w:uiPriority="0" w:qFormat="1"/>
     <w:lsdException w:name="heading 1" w:uiPriority="9" w:qFormat="1"/>
     <w:lsdException w:name="heading 2" w:semiHidden="1" w:uiPriority="9" w:unhideWhenUsed="1" w:qFormat="1"/>
@@ -9559,8 +12141,6 @@
     <w:lsdException w:name="List Table 5 Dark Accent 6" w:uiPriority="50"/>
     <w:lsdException w:name="List Table 6 Colorful Accent 6" w:uiPriority="51"/>
     <w:lsdException w:name="List Table 7 Colorful Accent 6" w:uiPriority="52"/>
-    <w:lsdException w:name="Mention" w:semiHidden="1" w:unhideWhenUsed="1"/>
-    <w:lsdException w:name="Smart Hyperlink" w:semiHidden="1" w:unhideWhenUsed="1"/>
   </w:latentStyles>
   <w:style w:type="paragraph" w:default="1" w:styleId="Normal">
     <w:name w:val="Normal"/>
@@ -10112,7 +12692,7 @@
 </file>
 
 <file path=customXml/itemProps1.xml><?xml version="1.0" encoding="utf-8"?>
-<ds:datastoreItem xmlns:ds="http://schemas.openxmlformats.org/officeDocument/2006/customXml" ds:itemID="{F8B763E8-CBA8-443A-AD31-03705E6B03EF}">
+<ds:datastoreItem xmlns:ds="http://schemas.openxmlformats.org/officeDocument/2006/customXml" ds:itemID="{2EB28286-FA0A-4721-89F3-92C607BEBE46}">
   <ds:schemaRefs>
     <ds:schemaRef ds:uri="http://schemas.openxmlformats.org/officeDocument/2006/bibliography"/>
   </ds:schemaRefs>

</xml_diff>

<commit_message>
add MS Word heading markers for navigation
</commit_message>
<xml_diff>
--- a/editedvolume.docx
+++ b/editedvolume.docx
@@ -2183,21 +2183,9 @@
     </w:p>
     <w:p>
       <w:pPr>
-        <w:spacing w:line="360" w:lineRule="auto"/>
-        <w:rPr>
-          <w:rFonts w:ascii="Times New Roman" w:hAnsi="Times New Roman" w:cs="Times New Roman"/>
-          <w:b/>
-          <w:sz w:val="24"/>
-          <w:szCs w:val="24"/>
-        </w:rPr>
-      </w:pPr>
-      <w:r>
-        <w:rPr>
-          <w:rFonts w:ascii="Times New Roman" w:hAnsi="Times New Roman" w:cs="Times New Roman"/>
-          <w:b/>
-          <w:sz w:val="24"/>
-          <w:szCs w:val="24"/>
-        </w:rPr>
+        <w:pStyle w:val="Heading1"/>
+      </w:pPr>
+      <w:r>
         <w:lastRenderedPageBreak/>
         <w:t>A Model of Unrecognized Statehood</w:t>
       </w:r>
@@ -2281,22 +2269,9 @@
     </w:p>
     <w:p>
       <w:pPr>
-        <w:keepNext/>
-        <w:spacing w:line="360" w:lineRule="auto"/>
-        <w:rPr>
-          <w:rFonts w:ascii="Times New Roman" w:hAnsi="Times New Roman" w:cs="Times New Roman"/>
-          <w:i/>
-          <w:sz w:val="24"/>
-          <w:szCs w:val="24"/>
-        </w:rPr>
-      </w:pPr>
-      <w:r>
-        <w:rPr>
-          <w:rFonts w:ascii="Times New Roman" w:hAnsi="Times New Roman" w:cs="Times New Roman"/>
-          <w:i/>
-          <w:sz w:val="24"/>
-          <w:szCs w:val="24"/>
-        </w:rPr>
+        <w:pStyle w:val="Heading2"/>
+      </w:pPr>
+      <w:r>
         <w:t>The Players</w:t>
       </w:r>
     </w:p>
@@ -2822,21 +2797,10 @@
     </w:p>
     <w:p>
       <w:pPr>
-        <w:spacing w:line="360" w:lineRule="auto"/>
-        <w:rPr>
-          <w:rFonts w:ascii="Times New Roman" w:hAnsi="Times New Roman" w:cs="Times New Roman"/>
-          <w:i/>
-          <w:sz w:val="24"/>
-          <w:szCs w:val="24"/>
-        </w:rPr>
-      </w:pPr>
-      <w:r>
-        <w:rPr>
-          <w:rFonts w:ascii="Times New Roman" w:hAnsi="Times New Roman" w:cs="Times New Roman"/>
-          <w:i/>
-          <w:sz w:val="24"/>
-          <w:szCs w:val="24"/>
-        </w:rPr>
+        <w:pStyle w:val="Heading2"/>
+      </w:pPr>
+      <w:r>
+        <w:lastRenderedPageBreak/>
         <w:t>Details of the Dynamic Game</w:t>
       </w:r>
     </w:p>
@@ -2856,7 +2820,6 @@
           <w:sz w:val="24"/>
           <w:szCs w:val="24"/>
         </w:rPr>
-        <w:lastRenderedPageBreak/>
         <w:t>The game begins at a statu</w:t>
       </w:r>
       <w:r>
@@ -3592,66 +3555,24 @@
     </w:p>
     <w:p>
       <w:pPr>
-        <w:spacing w:line="360" w:lineRule="auto"/>
-        <w:rPr>
-          <w:rFonts w:ascii="Times New Roman" w:hAnsi="Times New Roman" w:cs="Times New Roman"/>
-          <w:b/>
-          <w:sz w:val="24"/>
-          <w:szCs w:val="24"/>
-        </w:rPr>
-      </w:pPr>
-      <w:r>
-        <w:rPr>
-          <w:rFonts w:ascii="Times New Roman" w:hAnsi="Times New Roman" w:cs="Times New Roman"/>
-          <w:b/>
-          <w:sz w:val="24"/>
-          <w:szCs w:val="24"/>
-        </w:rPr>
+        <w:pStyle w:val="Heading1"/>
+      </w:pPr>
+      <w:r>
         <w:t xml:space="preserve">Explaining </w:t>
       </w:r>
       <w:r>
-        <w:rPr>
-          <w:rFonts w:ascii="Times New Roman" w:hAnsi="Times New Roman" w:cs="Times New Roman"/>
-          <w:b/>
-          <w:sz w:val="24"/>
-          <w:szCs w:val="24"/>
-        </w:rPr>
         <w:t xml:space="preserve">the </w:t>
       </w:r>
       <w:r>
-        <w:rPr>
-          <w:rFonts w:ascii="Times New Roman" w:hAnsi="Times New Roman" w:cs="Times New Roman"/>
-          <w:b/>
-          <w:sz w:val="24"/>
-          <w:szCs w:val="24"/>
-        </w:rPr>
         <w:t>“</w:t>
       </w:r>
       <w:r>
-        <w:rPr>
-          <w:rFonts w:ascii="Times New Roman" w:hAnsi="Times New Roman" w:cs="Times New Roman"/>
-          <w:b/>
-          <w:sz w:val="24"/>
-          <w:szCs w:val="24"/>
-        </w:rPr>
         <w:t>Status Quo</w:t>
       </w:r>
       <w:r>
-        <w:rPr>
-          <w:rFonts w:ascii="Times New Roman" w:hAnsi="Times New Roman" w:cs="Times New Roman"/>
-          <w:b/>
-          <w:sz w:val="24"/>
-          <w:szCs w:val="24"/>
-        </w:rPr>
         <w:t>”</w:t>
       </w:r>
       <w:r>
-        <w:rPr>
-          <w:rFonts w:ascii="Times New Roman" w:hAnsi="Times New Roman" w:cs="Times New Roman"/>
-          <w:b/>
-          <w:sz w:val="24"/>
-          <w:szCs w:val="24"/>
-        </w:rPr>
         <w:t xml:space="preserve"> Equilibrium</w:t>
       </w:r>
     </w:p>
@@ -5063,21 +4984,9 @@
     </w:p>
     <w:p>
       <w:pPr>
-        <w:spacing w:line="360" w:lineRule="auto"/>
-        <w:rPr>
-          <w:rFonts w:ascii="Times New Roman" w:hAnsi="Times New Roman" w:cs="Times New Roman"/>
-          <w:i/>
-          <w:sz w:val="24"/>
-          <w:szCs w:val="24"/>
-        </w:rPr>
-      </w:pPr>
-      <w:r>
-        <w:rPr>
-          <w:rFonts w:ascii="Times New Roman" w:hAnsi="Times New Roman" w:cs="Times New Roman"/>
-          <w:i/>
-          <w:sz w:val="24"/>
-          <w:szCs w:val="24"/>
-        </w:rPr>
+        <w:pStyle w:val="Heading2"/>
+      </w:pPr>
+      <w:r>
         <w:t>Discussion of the Status Quo Equilibrium</w:t>
       </w:r>
     </w:p>
@@ -5249,21 +5158,9 @@
     </w:p>
     <w:p>
       <w:pPr>
-        <w:spacing w:line="360" w:lineRule="auto"/>
-        <w:rPr>
-          <w:rFonts w:ascii="Times New Roman" w:hAnsi="Times New Roman" w:cs="Times New Roman"/>
-          <w:i/>
-          <w:sz w:val="24"/>
-          <w:szCs w:val="24"/>
-        </w:rPr>
-      </w:pPr>
-      <w:r>
-        <w:rPr>
-          <w:rFonts w:ascii="Times New Roman" w:hAnsi="Times New Roman" w:cs="Times New Roman"/>
-          <w:i/>
-          <w:sz w:val="24"/>
-          <w:szCs w:val="24"/>
-        </w:rPr>
+        <w:pStyle w:val="Heading2"/>
+      </w:pPr>
+      <w:r>
         <w:t>Alternative Outcomes</w:t>
       </w:r>
     </w:p>
@@ -5656,21 +5553,9 @@
     </w:p>
     <w:p>
       <w:pPr>
-        <w:spacing w:line="360" w:lineRule="auto"/>
-        <w:rPr>
-          <w:rFonts w:ascii="Times New Roman" w:hAnsi="Times New Roman" w:cs="Times New Roman"/>
-          <w:b/>
-          <w:sz w:val="24"/>
-          <w:szCs w:val="24"/>
-        </w:rPr>
-      </w:pPr>
-      <w:r>
-        <w:rPr>
-          <w:rFonts w:ascii="Times New Roman" w:hAnsi="Times New Roman" w:cs="Times New Roman"/>
-          <w:b/>
-          <w:sz w:val="24"/>
-          <w:szCs w:val="24"/>
-        </w:rPr>
+        <w:pStyle w:val="Heading1"/>
+      </w:pPr>
+      <w:r>
         <w:t>How Unrecognized Statehood Ends</w:t>
       </w:r>
     </w:p>
@@ -5749,40 +5634,16 @@
     </w:p>
     <w:p>
       <w:pPr>
-        <w:spacing w:line="360" w:lineRule="auto"/>
-        <w:rPr>
-          <w:rFonts w:ascii="Times New Roman" w:hAnsi="Times New Roman" w:cs="Times New Roman"/>
-          <w:i/>
-          <w:sz w:val="24"/>
-          <w:szCs w:val="24"/>
-        </w:rPr>
-      </w:pPr>
-      <w:r>
-        <w:rPr>
-          <w:rFonts w:ascii="Times New Roman" w:hAnsi="Times New Roman" w:cs="Times New Roman"/>
-          <w:i/>
-          <w:sz w:val="24"/>
-          <w:szCs w:val="24"/>
-        </w:rPr>
+        <w:pStyle w:val="Heading2"/>
+      </w:pPr>
+      <w:r>
         <w:t>Reunif</w:t>
       </w:r>
       <w:r>
-        <w:rPr>
-          <w:rFonts w:ascii="Times New Roman" w:hAnsi="Times New Roman" w:cs="Times New Roman"/>
-          <w:i/>
-          <w:sz w:val="24"/>
-          <w:szCs w:val="24"/>
-        </w:rPr>
         <w:t xml:space="preserve">ication via Military </w:t>
       </w:r>
       <w:proofErr w:type="spellStart"/>
       <w:r>
-        <w:rPr>
-          <w:rFonts w:ascii="Times New Roman" w:hAnsi="Times New Roman" w:cs="Times New Roman"/>
-          <w:i/>
-          <w:sz w:val="24"/>
-          <w:szCs w:val="24"/>
-        </w:rPr>
         <w:t>Reconquest</w:t>
       </w:r>
       <w:proofErr w:type="spellEnd"/>
@@ -6186,21 +6047,9 @@
     </w:p>
     <w:p>
       <w:pPr>
-        <w:spacing w:line="360" w:lineRule="auto"/>
-        <w:rPr>
-          <w:rFonts w:ascii="Times New Roman" w:hAnsi="Times New Roman" w:cs="Times New Roman"/>
-          <w:i/>
-          <w:sz w:val="24"/>
-          <w:szCs w:val="24"/>
-        </w:rPr>
-      </w:pPr>
-      <w:r>
-        <w:rPr>
-          <w:rFonts w:ascii="Times New Roman" w:hAnsi="Times New Roman" w:cs="Times New Roman"/>
-          <w:i/>
-          <w:sz w:val="24"/>
-          <w:szCs w:val="24"/>
-        </w:rPr>
+        <w:pStyle w:val="Heading2"/>
+      </w:pPr>
+      <w:r>
         <w:t>Negotiated Reunification</w:t>
       </w:r>
     </w:p>
@@ -7438,30 +7287,12 @@
     </w:p>
     <w:p>
       <w:pPr>
-        <w:spacing w:line="360" w:lineRule="auto"/>
-        <w:rPr>
-          <w:rFonts w:ascii="Times New Roman" w:hAnsi="Times New Roman" w:cs="Times New Roman"/>
-          <w:i/>
-          <w:sz w:val="24"/>
-          <w:szCs w:val="24"/>
-        </w:rPr>
-      </w:pPr>
-      <w:r>
-        <w:rPr>
-          <w:rFonts w:ascii="Times New Roman" w:hAnsi="Times New Roman" w:cs="Times New Roman"/>
-          <w:i/>
-          <w:sz w:val="24"/>
-          <w:szCs w:val="24"/>
-        </w:rPr>
+        <w:pStyle w:val="Heading2"/>
+      </w:pPr>
+      <w:r>
         <w:t>Recognition vi</w:t>
       </w:r>
       <w:r>
-        <w:rPr>
-          <w:rFonts w:ascii="Times New Roman" w:hAnsi="Times New Roman" w:cs="Times New Roman"/>
-          <w:i/>
-          <w:sz w:val="24"/>
-          <w:szCs w:val="24"/>
-        </w:rPr>
         <w:t>a Secessionist Military Victory</w:t>
       </w:r>
     </w:p>
@@ -7755,21 +7586,9 @@
     </w:p>
     <w:p>
       <w:pPr>
-        <w:spacing w:line="360" w:lineRule="auto"/>
-        <w:rPr>
-          <w:rFonts w:ascii="Times New Roman" w:hAnsi="Times New Roman" w:cs="Times New Roman"/>
-          <w:i/>
-          <w:sz w:val="24"/>
-          <w:szCs w:val="24"/>
-        </w:rPr>
-      </w:pPr>
-      <w:r>
-        <w:rPr>
-          <w:rFonts w:ascii="Times New Roman" w:hAnsi="Times New Roman" w:cs="Times New Roman"/>
-          <w:i/>
-          <w:sz w:val="24"/>
-          <w:szCs w:val="24"/>
-        </w:rPr>
+        <w:pStyle w:val="Heading2"/>
+      </w:pPr>
+      <w:r>
         <w:t>Negotiated Recognition</w:t>
       </w:r>
     </w:p>
@@ -7900,50 +7719,20 @@
     </w:p>
     <w:p>
       <w:pPr>
-        <w:spacing w:line="360" w:lineRule="auto"/>
-        <w:rPr>
-          <w:rFonts w:ascii="Times New Roman" w:hAnsi="Times New Roman" w:cs="Times New Roman"/>
-          <w:b/>
-          <w:sz w:val="24"/>
-          <w:szCs w:val="24"/>
-        </w:rPr>
-      </w:pPr>
-      <w:r>
-        <w:rPr>
-          <w:rFonts w:ascii="Times New Roman" w:hAnsi="Times New Roman" w:cs="Times New Roman"/>
-          <w:b/>
-          <w:sz w:val="24"/>
-          <w:szCs w:val="24"/>
-        </w:rPr>
+        <w:pStyle w:val="Heading1"/>
+      </w:pPr>
+      <w:r>
         <w:t xml:space="preserve">Policy Implications: Options </w:t>
       </w:r>
       <w:r>
-        <w:rPr>
-          <w:rFonts w:ascii="Times New Roman" w:hAnsi="Times New Roman" w:cs="Times New Roman"/>
-          <w:b/>
-          <w:sz w:val="24"/>
-          <w:szCs w:val="24"/>
-        </w:rPr>
         <w:t xml:space="preserve">for </w:t>
       </w:r>
       <w:proofErr w:type="gramStart"/>
       <w:r>
-        <w:rPr>
-          <w:rFonts w:ascii="Times New Roman" w:hAnsi="Times New Roman" w:cs="Times New Roman"/>
-          <w:b/>
-          <w:sz w:val="24"/>
-          <w:szCs w:val="24"/>
-        </w:rPr>
         <w:t>The</w:t>
       </w:r>
       <w:proofErr w:type="gramEnd"/>
       <w:r>
-        <w:rPr>
-          <w:rFonts w:ascii="Times New Roman" w:hAnsi="Times New Roman" w:cs="Times New Roman"/>
-          <w:b/>
-          <w:sz w:val="24"/>
-          <w:szCs w:val="24"/>
-        </w:rPr>
         <w:t xml:space="preserve"> International Community</w:t>
       </w:r>
     </w:p>
@@ -8126,21 +7915,9 @@
     </w:p>
     <w:p>
       <w:pPr>
-        <w:spacing w:line="360" w:lineRule="auto"/>
-        <w:rPr>
-          <w:rFonts w:ascii="Times New Roman" w:hAnsi="Times New Roman" w:cs="Times New Roman"/>
-          <w:i/>
-          <w:sz w:val="24"/>
-          <w:szCs w:val="24"/>
-        </w:rPr>
-      </w:pPr>
-      <w:r>
-        <w:rPr>
-          <w:rFonts w:ascii="Times New Roman" w:hAnsi="Times New Roman" w:cs="Times New Roman"/>
-          <w:i/>
-          <w:sz w:val="24"/>
-          <w:szCs w:val="24"/>
-        </w:rPr>
+        <w:pStyle w:val="Heading2"/>
+      </w:pPr>
+      <w:r>
         <w:t>Sanctions</w:t>
       </w:r>
     </w:p>
@@ -8818,21 +8595,9 @@
     </w:p>
     <w:p>
       <w:pPr>
-        <w:spacing w:line="360" w:lineRule="auto"/>
-        <w:rPr>
-          <w:rFonts w:ascii="Times New Roman" w:hAnsi="Times New Roman" w:cs="Times New Roman"/>
-          <w:i/>
-          <w:sz w:val="24"/>
-          <w:szCs w:val="24"/>
-        </w:rPr>
-      </w:pPr>
-      <w:r>
-        <w:rPr>
-          <w:rFonts w:ascii="Times New Roman" w:hAnsi="Times New Roman" w:cs="Times New Roman"/>
-          <w:i/>
-          <w:sz w:val="24"/>
-          <w:szCs w:val="24"/>
-        </w:rPr>
+        <w:pStyle w:val="Heading2"/>
+      </w:pPr>
+      <w:r>
         <w:t>Coercion of the Patron</w:t>
       </w:r>
     </w:p>
@@ -9187,39 +8952,15 @@
     </w:p>
     <w:p>
       <w:pPr>
-        <w:spacing w:line="360" w:lineRule="auto"/>
-        <w:rPr>
-          <w:rFonts w:ascii="Times New Roman" w:hAnsi="Times New Roman" w:cs="Times New Roman"/>
-          <w:i/>
-          <w:sz w:val="24"/>
-          <w:szCs w:val="24"/>
-        </w:rPr>
-      </w:pPr>
-      <w:r>
-        <w:rPr>
-          <w:rFonts w:ascii="Times New Roman" w:hAnsi="Times New Roman" w:cs="Times New Roman"/>
-          <w:i/>
-          <w:sz w:val="24"/>
-          <w:szCs w:val="24"/>
-        </w:rPr>
+        <w:pStyle w:val="Heading2"/>
+      </w:pPr>
+      <w:r>
         <w:t xml:space="preserve">Supplement </w:t>
       </w:r>
       <w:r>
-        <w:rPr>
-          <w:rFonts w:ascii="Times New Roman" w:hAnsi="Times New Roman" w:cs="Times New Roman"/>
-          <w:i/>
-          <w:sz w:val="24"/>
-          <w:szCs w:val="24"/>
-        </w:rPr>
         <w:t xml:space="preserve">or Guarantee </w:t>
       </w:r>
       <w:r>
-        <w:rPr>
-          <w:rFonts w:ascii="Times New Roman" w:hAnsi="Times New Roman" w:cs="Times New Roman"/>
-          <w:i/>
-          <w:sz w:val="24"/>
-          <w:szCs w:val="24"/>
-        </w:rPr>
         <w:t>the Payoffs from Unification</w:t>
       </w:r>
     </w:p>
@@ -9494,21 +9235,9 @@
     </w:p>
     <w:p>
       <w:pPr>
-        <w:spacing w:line="360" w:lineRule="auto"/>
-        <w:rPr>
-          <w:rFonts w:ascii="Times New Roman" w:hAnsi="Times New Roman" w:cs="Times New Roman"/>
-          <w:b/>
-          <w:sz w:val="24"/>
-          <w:szCs w:val="24"/>
-        </w:rPr>
-      </w:pPr>
-      <w:r>
-        <w:rPr>
-          <w:rFonts w:ascii="Times New Roman" w:hAnsi="Times New Roman" w:cs="Times New Roman"/>
-          <w:b/>
-          <w:sz w:val="24"/>
-          <w:szCs w:val="24"/>
-        </w:rPr>
+        <w:pStyle w:val="Heading1"/>
+      </w:pPr>
+      <w:r>
         <w:t>The Crisis in Nagorno-Karabakh</w:t>
       </w:r>
     </w:p>
@@ -9970,22 +9699,15 @@
     </w:p>
     <w:p>
       <w:pPr>
-        <w:spacing w:line="360" w:lineRule="auto"/>
-        <w:rPr>
-          <w:rFonts w:ascii="Times New Roman" w:hAnsi="Times New Roman" w:cs="Times New Roman"/>
-          <w:b/>
-          <w:sz w:val="24"/>
-          <w:szCs w:val="24"/>
-        </w:rPr>
-      </w:pPr>
-      <w:r>
-        <w:rPr>
-          <w:rFonts w:ascii="Times New Roman" w:hAnsi="Times New Roman" w:cs="Times New Roman"/>
-          <w:b/>
-          <w:sz w:val="24"/>
-          <w:szCs w:val="24"/>
-        </w:rPr>
-        <w:t>Conclusion</w:t>
+        <w:pStyle w:val="Heading1"/>
+      </w:pPr>
+      <w:r>
+        <w:t>Con</w:t>
+      </w:r>
+      <w:bookmarkStart w:id="5" w:name="_GoBack"/>
+      <w:bookmarkEnd w:id="5"/>
+      <w:r>
+        <w:t>clusion</w:t>
       </w:r>
     </w:p>
     <w:p>
@@ -10197,8 +9919,6 @@
         </w:rPr>
         <w:t xml:space="preserve"> methods can have the unintended consequence of incentivizing a return to violent conflict by either the secessionists or the home state. Imposing sanctions or influencing the patron state to remove support for secessionists can make war more attractive than remaining in the status quo, either because the status quo becomes relatively less attractive to the secessionists as their economy worsens or because deterioration in the secessionists’ military capabilities improve the chances that the home state can reconquer the disputed territory. This suggests that enhancing or guaranteeing the concessions that facilitate a negotiated settlement is more likely to achieve peaceful resolution of unrecognized statehood.</w:t>
       </w:r>
-      <w:bookmarkStart w:id="5" w:name="_GoBack"/>
-      <w:bookmarkEnd w:id="5"/>
     </w:p>
     <w:p>
       <w:pPr>
@@ -10794,7 +10514,7 @@
             <w:sz w:val="24"/>
             <w:szCs w:val="24"/>
           </w:rPr>
-          <w:t>20</w:t>
+          <w:t>22</w:t>
         </w:r>
         <w:r>
           <w:rPr>
@@ -12146,6 +11866,31 @@
     <w:name w:val="Normal"/>
     <w:qFormat/>
   </w:style>
+  <w:style w:type="paragraph" w:styleId="Heading1">
+    <w:name w:val="heading 1"/>
+    <w:basedOn w:val="Title"/>
+    <w:next w:val="Normal"/>
+    <w:link w:val="Heading1Char"/>
+    <w:uiPriority w:val="9"/>
+    <w:qFormat/>
+    <w:rsid w:val="00A9396D"/>
+    <w:pPr>
+      <w:outlineLvl w:val="0"/>
+    </w:pPr>
+  </w:style>
+  <w:style w:type="paragraph" w:styleId="Heading2">
+    <w:name w:val="heading 2"/>
+    <w:basedOn w:val="Subtitle"/>
+    <w:next w:val="Normal"/>
+    <w:link w:val="Heading2Char"/>
+    <w:uiPriority w:val="9"/>
+    <w:unhideWhenUsed/>
+    <w:qFormat/>
+    <w:rsid w:val="00A9396D"/>
+    <w:pPr>
+      <w:outlineLvl w:val="1"/>
+    </w:pPr>
+  </w:style>
   <w:style w:type="character" w:default="1" w:styleId="DefaultParagraphFont">
     <w:name w:val="Default Paragraph Font"/>
     <w:uiPriority w:val="1"/>
@@ -12423,6 +12168,95 @@
     <w:uiPriority w:val="99"/>
     <w:rsid w:val="00B128CC"/>
   </w:style>
+  <w:style w:type="paragraph" w:styleId="Title">
+    <w:name w:val="Title"/>
+    <w:basedOn w:val="Normal"/>
+    <w:next w:val="Normal"/>
+    <w:link w:val="TitleChar"/>
+    <w:uiPriority w:val="10"/>
+    <w:qFormat/>
+    <w:rsid w:val="00A9396D"/>
+    <w:pPr>
+      <w:spacing w:line="360" w:lineRule="auto"/>
+    </w:pPr>
+    <w:rPr>
+      <w:rFonts w:ascii="Times New Roman" w:hAnsi="Times New Roman" w:cs="Times New Roman"/>
+      <w:b/>
+      <w:sz w:val="24"/>
+      <w:szCs w:val="24"/>
+    </w:rPr>
+  </w:style>
+  <w:style w:type="character" w:customStyle="1" w:styleId="TitleChar">
+    <w:name w:val="Title Char"/>
+    <w:basedOn w:val="DefaultParagraphFont"/>
+    <w:link w:val="Title"/>
+    <w:uiPriority w:val="10"/>
+    <w:rsid w:val="00A9396D"/>
+    <w:rPr>
+      <w:rFonts w:ascii="Times New Roman" w:hAnsi="Times New Roman" w:cs="Times New Roman"/>
+      <w:b/>
+      <w:sz w:val="24"/>
+      <w:szCs w:val="24"/>
+    </w:rPr>
+  </w:style>
+  <w:style w:type="paragraph" w:styleId="Subtitle">
+    <w:name w:val="Subtitle"/>
+    <w:basedOn w:val="Normal"/>
+    <w:next w:val="Normal"/>
+    <w:link w:val="SubtitleChar"/>
+    <w:uiPriority w:val="11"/>
+    <w:qFormat/>
+    <w:rsid w:val="00A9396D"/>
+    <w:pPr>
+      <w:keepNext/>
+      <w:spacing w:line="360" w:lineRule="auto"/>
+    </w:pPr>
+    <w:rPr>
+      <w:rFonts w:ascii="Times New Roman" w:hAnsi="Times New Roman" w:cs="Times New Roman"/>
+      <w:i/>
+      <w:sz w:val="24"/>
+      <w:szCs w:val="24"/>
+    </w:rPr>
+  </w:style>
+  <w:style w:type="character" w:customStyle="1" w:styleId="SubtitleChar">
+    <w:name w:val="Subtitle Char"/>
+    <w:basedOn w:val="DefaultParagraphFont"/>
+    <w:link w:val="Subtitle"/>
+    <w:uiPriority w:val="11"/>
+    <w:rsid w:val="00A9396D"/>
+    <w:rPr>
+      <w:rFonts w:ascii="Times New Roman" w:hAnsi="Times New Roman" w:cs="Times New Roman"/>
+      <w:i/>
+      <w:sz w:val="24"/>
+      <w:szCs w:val="24"/>
+    </w:rPr>
+  </w:style>
+  <w:style w:type="character" w:customStyle="1" w:styleId="Heading1Char">
+    <w:name w:val="Heading 1 Char"/>
+    <w:basedOn w:val="DefaultParagraphFont"/>
+    <w:link w:val="Heading1"/>
+    <w:uiPriority w:val="9"/>
+    <w:rsid w:val="00A9396D"/>
+    <w:rPr>
+      <w:rFonts w:ascii="Times New Roman" w:hAnsi="Times New Roman" w:cs="Times New Roman"/>
+      <w:b/>
+      <w:sz w:val="24"/>
+      <w:szCs w:val="24"/>
+    </w:rPr>
+  </w:style>
+  <w:style w:type="character" w:customStyle="1" w:styleId="Heading2Char">
+    <w:name w:val="Heading 2 Char"/>
+    <w:basedOn w:val="DefaultParagraphFont"/>
+    <w:link w:val="Heading2"/>
+    <w:uiPriority w:val="9"/>
+    <w:rsid w:val="00A9396D"/>
+    <w:rPr>
+      <w:rFonts w:ascii="Times New Roman" w:hAnsi="Times New Roman" w:cs="Times New Roman"/>
+      <w:i/>
+      <w:sz w:val="24"/>
+      <w:szCs w:val="24"/>
+    </w:rPr>
+  </w:style>
 </w:styles>
 </file>
 
@@ -12692,7 +12526,7 @@
 </file>
 
 <file path=customXml/itemProps1.xml><?xml version="1.0" encoding="utf-8"?>
-<ds:datastoreItem xmlns:ds="http://schemas.openxmlformats.org/officeDocument/2006/customXml" ds:itemID="{2EB28286-FA0A-4721-89F3-92C607BEBE46}">
+<ds:datastoreItem xmlns:ds="http://schemas.openxmlformats.org/officeDocument/2006/customXml" ds:itemID="{9029162E-879B-443B-937F-7A2F40597C58}">
   <ds:schemaRefs>
     <ds:schemaRef ds:uri="http://schemas.openxmlformats.org/officeDocument/2006/bibliography"/>
   </ds:schemaRefs>

</xml_diff>

<commit_message>
fix typos in negotiated settlement sections
</commit_message>
<xml_diff>
--- a/editedvolume.docx
+++ b/editedvolume.docx
@@ -181,25 +181,7 @@
           <w:sz w:val="24"/>
           <w:szCs w:val="24"/>
         </w:rPr>
-        <w:t xml:space="preserve">are contested, the threat of violent conflict is </w:t>
-      </w:r>
-      <w:proofErr w:type="gramStart"/>
-      <w:r>
-        <w:rPr>
-          <w:rFonts w:ascii="Times New Roman" w:hAnsi="Times New Roman" w:cs="Times New Roman"/>
-          <w:sz w:val="24"/>
-          <w:szCs w:val="24"/>
-        </w:rPr>
-        <w:t>ever present</w:t>
-      </w:r>
-      <w:proofErr w:type="gramEnd"/>
-      <w:r>
-        <w:rPr>
-          <w:rFonts w:ascii="Times New Roman" w:hAnsi="Times New Roman" w:cs="Times New Roman"/>
-          <w:sz w:val="24"/>
-          <w:szCs w:val="24"/>
-        </w:rPr>
-        <w:t xml:space="preserve">. </w:t>
+        <w:t xml:space="preserve">are contested, the threat of violent conflict is ever present. </w:t>
       </w:r>
       <w:r>
         <w:rPr>
@@ -475,25 +457,7 @@
           <w:sz w:val="24"/>
           <w:szCs w:val="24"/>
         </w:rPr>
-        <w:t xml:space="preserve"> a stable equilibrium outcome, and that it </w:t>
-      </w:r>
-      <w:proofErr w:type="gramStart"/>
-      <w:r>
-        <w:rPr>
-          <w:rFonts w:ascii="Times New Roman" w:hAnsi="Times New Roman" w:cs="Times New Roman"/>
-          <w:sz w:val="24"/>
-          <w:szCs w:val="24"/>
-        </w:rPr>
-        <w:t>can be sustained</w:t>
-      </w:r>
-      <w:proofErr w:type="gramEnd"/>
-      <w:r>
-        <w:rPr>
-          <w:rFonts w:ascii="Times New Roman" w:hAnsi="Times New Roman" w:cs="Times New Roman"/>
-          <w:sz w:val="24"/>
-          <w:szCs w:val="24"/>
-        </w:rPr>
-        <w:t xml:space="preserve"> even when all </w:t>
+        <w:t xml:space="preserve"> a stable equilibrium outcome, and that it can be sustained even when all </w:t>
       </w:r>
       <w:r>
         <w:rPr>
@@ -517,25 +481,7 @@
           <w:sz w:val="24"/>
           <w:szCs w:val="24"/>
         </w:rPr>
-        <w:t xml:space="preserve">Game theory provides value in this context by laying bare the mechanisms by which unrecognized statehood </w:t>
-      </w:r>
-      <w:proofErr w:type="gramStart"/>
-      <w:r>
-        <w:rPr>
-          <w:rFonts w:ascii="Times New Roman" w:hAnsi="Times New Roman" w:cs="Times New Roman"/>
-          <w:sz w:val="24"/>
-          <w:szCs w:val="24"/>
-        </w:rPr>
-        <w:t>is sustained</w:t>
-      </w:r>
-      <w:proofErr w:type="gramEnd"/>
-      <w:r>
-        <w:rPr>
-          <w:rFonts w:ascii="Times New Roman" w:hAnsi="Times New Roman" w:cs="Times New Roman"/>
-          <w:sz w:val="24"/>
-          <w:szCs w:val="24"/>
-        </w:rPr>
-        <w:t xml:space="preserve"> as a stable equilibrium outcome, and thus illuminating the ways in which these conflicts can be </w:t>
+        <w:t xml:space="preserve">Game theory provides value in this context by laying bare the mechanisms by which unrecognized statehood is sustained as a stable equilibrium outcome, and thus illuminating the ways in which these conflicts can be </w:t>
       </w:r>
       <w:r>
         <w:rPr>
@@ -668,16 +614,7 @@
           <w:sz w:val="24"/>
           <w:szCs w:val="24"/>
         </w:rPr>
-        <w:t xml:space="preserve">Engagement with the details of actual cases informs </w:t>
-      </w:r>
-      <w:proofErr w:type="gramStart"/>
-      <w:r>
-        <w:rPr>
-          <w:rFonts w:ascii="Times New Roman" w:hAnsi="Times New Roman" w:cs="Times New Roman"/>
-          <w:sz w:val="24"/>
-          <w:szCs w:val="24"/>
-        </w:rPr>
-        <w:t xml:space="preserve">us </w:t>
+        <w:t xml:space="preserve">Engagement with the details of actual cases informs us </w:t>
       </w:r>
       <w:r>
         <w:rPr>
@@ -711,7 +648,6 @@
         </w:rPr>
         <w:t>, and what roadblocks stand in the way</w:t>
       </w:r>
-      <w:proofErr w:type="gramEnd"/>
       <w:r>
         <w:rPr>
           <w:rFonts w:ascii="Times New Roman" w:hAnsi="Times New Roman" w:cs="Times New Roman"/>
@@ -758,25 +694,7 @@
           <w:sz w:val="24"/>
           <w:szCs w:val="24"/>
         </w:rPr>
-        <w:t xml:space="preserve">Table 1 presents the full universe of unrecognized states that have existed since WWII and describes their </w:t>
-      </w:r>
-      <w:proofErr w:type="gramStart"/>
-      <w:r>
-        <w:rPr>
-          <w:rFonts w:ascii="Times New Roman" w:hAnsi="Times New Roman" w:cs="Times New Roman"/>
-          <w:sz w:val="24"/>
-          <w:szCs w:val="24"/>
-        </w:rPr>
-        <w:t>current status</w:t>
-      </w:r>
-      <w:proofErr w:type="gramEnd"/>
-      <w:r>
-        <w:rPr>
-          <w:rFonts w:ascii="Times New Roman" w:hAnsi="Times New Roman" w:cs="Times New Roman"/>
-          <w:sz w:val="24"/>
-          <w:szCs w:val="24"/>
-        </w:rPr>
-        <w:t xml:space="preserve">. </w:t>
+        <w:t xml:space="preserve">Table 1 presents the full universe of unrecognized states that have existed since WWII and describes their current status. </w:t>
       </w:r>
       <w:r>
         <w:rPr>
@@ -812,61 +730,7 @@
           <w:sz w:val="24"/>
           <w:szCs w:val="24"/>
         </w:rPr>
-        <w:t xml:space="preserve">These cases represent the most successful cases of attempted secession in the post-WWII era, and yet eventual military defeat by the home state is still the modal form of resolution. Recognition by the home state is rare, occurring in only three cases and never except as a direct result of concessions won on the battlefield. In cases where recognition by the home state or the right to a referendum on independence </w:t>
-      </w:r>
-      <w:proofErr w:type="gramStart"/>
-      <w:r>
-        <w:rPr>
-          <w:rFonts w:ascii="Times New Roman" w:hAnsi="Times New Roman" w:cs="Times New Roman"/>
-          <w:sz w:val="24"/>
-          <w:szCs w:val="24"/>
-        </w:rPr>
-        <w:t>is not secured</w:t>
-      </w:r>
-      <w:proofErr w:type="gramEnd"/>
-      <w:r>
-        <w:rPr>
-          <w:rFonts w:ascii="Times New Roman" w:hAnsi="Times New Roman" w:cs="Times New Roman"/>
-          <w:sz w:val="24"/>
-          <w:szCs w:val="24"/>
-        </w:rPr>
-        <w:t xml:space="preserve"> as part of the initial peace agreement, it has not historically been forthcoming. Only four cases of negotiated reunification </w:t>
-      </w:r>
-      <w:proofErr w:type="gramStart"/>
-      <w:r>
-        <w:rPr>
-          <w:rFonts w:ascii="Times New Roman" w:hAnsi="Times New Roman" w:cs="Times New Roman"/>
-          <w:sz w:val="24"/>
-          <w:szCs w:val="24"/>
-        </w:rPr>
-        <w:t>are observed</w:t>
-      </w:r>
-      <w:proofErr w:type="gramEnd"/>
-      <w:r>
-        <w:rPr>
-          <w:rFonts w:ascii="Times New Roman" w:hAnsi="Times New Roman" w:cs="Times New Roman"/>
-          <w:sz w:val="24"/>
-          <w:szCs w:val="24"/>
-        </w:rPr>
-        <w:t xml:space="preserve">: secessionists who are strong enough to secure and retain territorial control are rarely willing to surrender their independence at the bargaining table, even though the chances of eventual recognition are vanishingly slim. Thus, the number of long-running, costly stalemates has been substantial, most of them eventually ending in military </w:t>
-      </w:r>
-      <w:proofErr w:type="spellStart"/>
-      <w:r>
-        <w:rPr>
-          <w:rFonts w:ascii="Times New Roman" w:hAnsi="Times New Roman" w:cs="Times New Roman"/>
-          <w:sz w:val="24"/>
-          <w:szCs w:val="24"/>
-        </w:rPr>
-        <w:t>reconquest</w:t>
-      </w:r>
-      <w:proofErr w:type="spellEnd"/>
-      <w:r>
-        <w:rPr>
-          <w:rFonts w:ascii="Times New Roman" w:hAnsi="Times New Roman" w:cs="Times New Roman"/>
-          <w:sz w:val="24"/>
-          <w:szCs w:val="24"/>
-        </w:rPr>
-        <w:t xml:space="preserve"> by the home state. </w:t>
+        <w:t xml:space="preserve">These cases represent the most successful cases of attempted secession in the post-WWII era, and yet eventual military defeat by the home state is still the modal form of resolution. Recognition by the home state is rare, occurring in only three cases and never except as a direct result of concessions won on the battlefield. In cases where recognition by the home state or the right to a referendum on independence is not secured as part of the initial peace agreement, it has not historically been forthcoming. Only four cases of negotiated reunification are observed: secessionists who are strong enough to secure and retain territorial control are rarely willing to surrender their independence at the bargaining table, even though the chances of eventual recognition are vanishingly slim. Thus, the number of long-running, costly stalemates has been substantial, most of them eventually ending in military reconquest by the home state. </w:t>
       </w:r>
       <w:r>
         <w:rPr>
@@ -919,23 +783,7 @@
           <w:rFonts w:ascii="Times New Roman" w:hAnsi="Times New Roman"/>
           <w:sz w:val="32"/>
         </w:rPr>
-        <w:t xml:space="preserve">able 1: </w:t>
-      </w:r>
-      <w:proofErr w:type="gramStart"/>
-      <w:r>
-        <w:rPr>
-          <w:rFonts w:ascii="Times New Roman" w:hAnsi="Times New Roman"/>
-          <w:sz w:val="32"/>
-        </w:rPr>
-        <w:t>Current Status</w:t>
-      </w:r>
-      <w:proofErr w:type="gramEnd"/>
-      <w:r>
-        <w:rPr>
-          <w:rFonts w:ascii="Times New Roman" w:hAnsi="Times New Roman"/>
-          <w:sz w:val="32"/>
-        </w:rPr>
-        <w:t xml:space="preserve"> of Militarily Successful Secessions</w:t>
+        <w:t>able 1: Current Status of Militarily Successful Secessions</w:t>
       </w:r>
     </w:p>
     <w:tbl>
@@ -1223,14 +1071,12 @@
                 <w:rFonts w:ascii="Arial Narrow" w:eastAsia="ヒラギノ角ゴ Pro W3" w:hAnsi="Arial Narrow"/>
               </w:rPr>
             </w:pPr>
-            <w:proofErr w:type="spellStart"/>
             <w:r>
               <w:rPr>
                 <w:rFonts w:ascii="Arial Narrow" w:eastAsia="ヒラギノ角ゴ Pro W3" w:hAnsi="Arial Narrow"/>
               </w:rPr>
               <w:t>Transnistria</w:t>
             </w:r>
-            <w:proofErr w:type="spellEnd"/>
           </w:p>
           <w:p>
             <w:pPr>
@@ -1483,21 +1329,7 @@
               <w:rPr>
                 <w:rFonts w:ascii="Arial Narrow" w:eastAsia="ヒラギノ角ゴ Pro W3" w:hAnsi="Arial Narrow"/>
               </w:rPr>
-              <w:t xml:space="preserve">Croatian Republic of </w:t>
-            </w:r>
-            <w:proofErr w:type="spellStart"/>
-            <w:r>
-              <w:rPr>
-                <w:rFonts w:ascii="Arial Narrow" w:eastAsia="ヒラギノ角ゴ Pro W3" w:hAnsi="Arial Narrow"/>
-              </w:rPr>
-              <w:t>Herzeg</w:t>
-            </w:r>
-            <w:proofErr w:type="spellEnd"/>
-            <w:r>
-              <w:rPr>
-                <w:rFonts w:ascii="Arial Narrow" w:eastAsia="ヒラギノ角ゴ Pro W3" w:hAnsi="Arial Narrow"/>
-              </w:rPr>
-              <w:t>-Bosnia</w:t>
+              <w:t>Croatian Republic of Herzeg-Bosnia</w:t>
             </w:r>
           </w:p>
           <w:p>
@@ -1585,16 +1417,8 @@
               <w:rPr>
                 <w:rFonts w:ascii="Arial Narrow" w:eastAsia="ヒラギノ角ゴ Pro W3" w:hAnsi="Arial Narrow"/>
               </w:rPr>
-              <w:t xml:space="preserve">Republic of </w:t>
+              <w:t>Republic of Mahabad</w:t>
             </w:r>
-            <w:proofErr w:type="spellStart"/>
-            <w:r>
-              <w:rPr>
-                <w:rFonts w:ascii="Arial Narrow" w:eastAsia="ヒラギノ角ゴ Pro W3" w:hAnsi="Arial Narrow"/>
-              </w:rPr>
-              <w:t>Mahabad</w:t>
-            </w:r>
-            <w:proofErr w:type="spellEnd"/>
           </w:p>
           <w:p>
             <w:pPr>
@@ -1633,28 +1457,12 @@
                 <w:rFonts w:ascii="Arial Narrow" w:eastAsia="ヒラギノ角ゴ Pro W3" w:hAnsi="Arial Narrow"/>
               </w:rPr>
             </w:pPr>
-            <w:proofErr w:type="spellStart"/>
             <w:r>
               <w:rPr>
                 <w:rFonts w:ascii="Arial Narrow" w:eastAsia="ヒラギノ角ゴ Pro W3" w:hAnsi="Arial Narrow"/>
               </w:rPr>
-              <w:t>Republika</w:t>
+              <w:t>Republika Srpska</w:t>
             </w:r>
-            <w:proofErr w:type="spellEnd"/>
-            <w:r>
-              <w:rPr>
-                <w:rFonts w:ascii="Arial Narrow" w:eastAsia="ヒラギノ角ゴ Pro W3" w:hAnsi="Arial Narrow"/>
-              </w:rPr>
-              <w:t xml:space="preserve"> </w:t>
-            </w:r>
-            <w:proofErr w:type="spellStart"/>
-            <w:r>
-              <w:rPr>
-                <w:rFonts w:ascii="Arial Narrow" w:eastAsia="ヒラギノ角ゴ Pro W3" w:hAnsi="Arial Narrow"/>
-              </w:rPr>
-              <w:t>Srpska</w:t>
-            </w:r>
-            <w:proofErr w:type="spellEnd"/>
           </w:p>
           <w:p>
             <w:pPr>
@@ -1671,33 +1479,11 @@
                 <w:rFonts w:ascii="Arial Narrow" w:eastAsia="ヒラギノ角ゴ Pro W3" w:hAnsi="Arial Narrow"/>
               </w:rPr>
             </w:pPr>
-            <w:proofErr w:type="spellStart"/>
             <w:r>
               <w:rPr>
                 <w:rFonts w:ascii="Arial Narrow" w:eastAsia="ヒラギノ角ゴ Pro W3" w:hAnsi="Arial Narrow"/>
               </w:rPr>
-              <w:t>Republika</w:t>
-            </w:r>
-            <w:proofErr w:type="spellEnd"/>
-            <w:r>
-              <w:rPr>
-                <w:rFonts w:ascii="Arial Narrow" w:eastAsia="ヒラギノ角ゴ Pro W3" w:hAnsi="Arial Narrow"/>
-              </w:rPr>
-              <w:t xml:space="preserve"> </w:t>
-            </w:r>
-            <w:proofErr w:type="spellStart"/>
-            <w:r>
-              <w:rPr>
-                <w:rFonts w:ascii="Arial Narrow" w:eastAsia="ヒラギノ角ゴ Pro W3" w:hAnsi="Arial Narrow"/>
-              </w:rPr>
-              <w:t>Srpska</w:t>
-            </w:r>
-            <w:proofErr w:type="spellEnd"/>
-            <w:r>
-              <w:rPr>
-                <w:rFonts w:ascii="Arial Narrow" w:eastAsia="ヒラギノ角ゴ Pro W3" w:hAnsi="Arial Narrow"/>
-              </w:rPr>
-              <w:t>- Krajina</w:t>
+              <w:t>Republika Srpska- Krajina</w:t>
             </w:r>
           </w:p>
           <w:p>
@@ -1771,14 +1557,12 @@
                 <w:rFonts w:ascii="Arial Narrow" w:hAnsi="Arial Narrow"/>
               </w:rPr>
             </w:pPr>
-            <w:proofErr w:type="spellStart"/>
             <w:r>
               <w:rPr>
                 <w:rFonts w:ascii="Arial Narrow" w:hAnsi="Arial Narrow"/>
               </w:rPr>
               <w:t>Ajara</w:t>
             </w:r>
-            <w:proofErr w:type="spellEnd"/>
           </w:p>
           <w:p>
             <w:pPr>
@@ -1795,14 +1579,12 @@
                 <w:rFonts w:ascii="Arial Narrow" w:eastAsia="ヒラギノ角ゴ Pro W3" w:hAnsi="Arial Narrow"/>
               </w:rPr>
             </w:pPr>
-            <w:proofErr w:type="spellStart"/>
             <w:r>
               <w:rPr>
                 <w:rFonts w:ascii="Arial Narrow" w:eastAsia="ヒラギノ角ゴ Pro W3" w:hAnsi="Arial Narrow"/>
               </w:rPr>
               <w:t>Bouganville</w:t>
             </w:r>
-            <w:proofErr w:type="spellEnd"/>
           </w:p>
           <w:p>
             <w:pPr>
@@ -1819,14 +1601,12 @@
                 <w:rFonts w:ascii="Arial Narrow" w:hAnsi="Arial Narrow"/>
               </w:rPr>
             </w:pPr>
-            <w:proofErr w:type="spellStart"/>
             <w:r>
               <w:rPr>
                 <w:rFonts w:ascii="Arial Narrow" w:eastAsia="ヒラギノ角ゴ Pro W3" w:hAnsi="Arial Narrow"/>
               </w:rPr>
               <w:t>Gagauzia</w:t>
             </w:r>
-            <w:proofErr w:type="spellEnd"/>
           </w:p>
           <w:p>
             <w:pPr>
@@ -1843,14 +1623,12 @@
                 <w:rFonts w:ascii="Arial Narrow" w:hAnsi="Arial Narrow"/>
               </w:rPr>
             </w:pPr>
-            <w:proofErr w:type="spellStart"/>
             <w:r>
               <w:rPr>
                 <w:rFonts w:ascii="Arial Narrow" w:eastAsia="ヒラギノ角ゴ Pro W3" w:hAnsi="Arial Narrow"/>
               </w:rPr>
               <w:t>Moheli</w:t>
             </w:r>
-            <w:proofErr w:type="spellEnd"/>
           </w:p>
           <w:p>
             <w:pPr>
@@ -1978,7 +1756,6 @@
           <w:szCs w:val="16"/>
         </w:rPr>
       </w:pPr>
-      <w:proofErr w:type="gramStart"/>
       <w:r>
         <w:rPr>
           <w:rFonts w:ascii="Arial Narrow" w:hAnsi="Arial Narrow"/>
@@ -1987,7 +1764,6 @@
         </w:rPr>
         <w:t>1</w:t>
       </w:r>
-      <w:proofErr w:type="gramEnd"/>
       <w:r>
         <w:rPr>
           <w:rFonts w:ascii="Arial Narrow" w:hAnsi="Arial Narrow"/>
@@ -2024,21 +1800,12 @@
           <w:sz w:val="20"/>
         </w:rPr>
       </w:pPr>
-      <w:proofErr w:type="gramStart"/>
       <w:r>
         <w:rPr>
           <w:rFonts w:ascii="Arial Narrow" w:hAnsi="Arial Narrow"/>
           <w:sz w:val="20"/>
         </w:rPr>
-        <w:t>2</w:t>
-      </w:r>
-      <w:proofErr w:type="gramEnd"/>
-      <w:r>
-        <w:rPr>
-          <w:rFonts w:ascii="Arial Narrow" w:hAnsi="Arial Narrow"/>
-          <w:sz w:val="20"/>
-        </w:rPr>
-        <w:t xml:space="preserve"> </w:t>
+        <w:t xml:space="preserve">2 </w:t>
       </w:r>
       <w:r>
         <w:rPr>
@@ -2061,7 +1828,6 @@
           <w:szCs w:val="16"/>
         </w:rPr>
       </w:pPr>
-      <w:proofErr w:type="gramStart"/>
       <w:r>
         <w:rPr>
           <w:rFonts w:ascii="Arial Narrow" w:hAnsi="Arial Narrow"/>
@@ -2070,7 +1836,6 @@
         </w:rPr>
         <w:t>3</w:t>
       </w:r>
-      <w:proofErr w:type="gramEnd"/>
       <w:r>
         <w:rPr>
           <w:rFonts w:ascii="Arial Narrow" w:hAnsi="Arial Narrow"/>
@@ -2104,23 +1869,7 @@
           <w:rFonts w:ascii="Arial Narrow" w:hAnsi="Arial Narrow"/>
           <w:sz w:val="20"/>
         </w:rPr>
-        <w:t xml:space="preserve"> All but a tiny portion of the territory claimed by the </w:t>
-      </w:r>
-      <w:proofErr w:type="spellStart"/>
-      <w:r>
-        <w:rPr>
-          <w:rFonts w:ascii="Arial Narrow" w:hAnsi="Arial Narrow"/>
-          <w:sz w:val="20"/>
-        </w:rPr>
-        <w:t>Polisario</w:t>
-      </w:r>
-      <w:proofErr w:type="spellEnd"/>
-      <w:r>
-        <w:rPr>
-          <w:rFonts w:ascii="Arial Narrow" w:hAnsi="Arial Narrow"/>
-          <w:sz w:val="20"/>
-        </w:rPr>
-        <w:t xml:space="preserve"> Front </w:t>
+        <w:t xml:space="preserve"> All but a tiny portion of the territory claimed by the Polisario Front </w:t>
       </w:r>
       <w:r>
         <w:rPr>
@@ -2149,35 +1898,26 @@
           <w:sz w:val="20"/>
         </w:rPr>
       </w:pPr>
-      <w:proofErr w:type="gramStart"/>
       <w:r>
         <w:rPr>
           <w:rFonts w:ascii="Arial Narrow" w:hAnsi="Arial Narrow"/>
           <w:sz w:val="20"/>
         </w:rPr>
-        <w:t>5</w:t>
-      </w:r>
-      <w:proofErr w:type="gramEnd"/>
-      <w:r>
+        <w:t xml:space="preserve">5 South Sudan was recognized by just over 120 countries, including Sudan, and admitted to the United Nations in its first year of independence but it remains well short of universal recognition. </w:t>
+      </w:r>
+    </w:p>
+    <w:p>
+      <w:pPr>
         <w:rPr>
           <w:rFonts w:ascii="Arial Narrow" w:hAnsi="Arial Narrow"/>
           <w:sz w:val="20"/>
         </w:rPr>
-        <w:t xml:space="preserve"> South Sudan was recognized by just over 120 countries, including Sudan, and admitted to the United Nations in its first year of independence but it remains well short of universal recognition. </w:t>
-      </w:r>
-    </w:p>
-    <w:p>
-      <w:pPr>
+      </w:pPr>
+      <w:r>
         <w:rPr>
           <w:rFonts w:ascii="Arial Narrow" w:hAnsi="Arial Narrow"/>
           <w:sz w:val="20"/>
         </w:rPr>
-      </w:pPr>
-      <w:r>
-        <w:rPr>
-          <w:rFonts w:ascii="Arial Narrow" w:hAnsi="Arial Narrow"/>
-          <w:sz w:val="20"/>
-        </w:rPr>
         <w:br w:type="page"/>
       </w:r>
     </w:p>
@@ -2214,25 +1954,7 @@
           <w:sz w:val="24"/>
           <w:szCs w:val="24"/>
         </w:rPr>
-        <w:t xml:space="preserve"> model a dispute over a piece of territory that is controlled by a secessionist group </w:t>
-      </w:r>
-      <w:proofErr w:type="gramStart"/>
-      <w:r>
-        <w:rPr>
-          <w:rFonts w:ascii="Times New Roman" w:hAnsi="Times New Roman" w:cs="Times New Roman"/>
-          <w:sz w:val="24"/>
-          <w:szCs w:val="24"/>
-        </w:rPr>
-        <w:t>and also</w:t>
-      </w:r>
-      <w:proofErr w:type="gramEnd"/>
-      <w:r>
-        <w:rPr>
-          <w:rFonts w:ascii="Times New Roman" w:hAnsi="Times New Roman" w:cs="Times New Roman"/>
-          <w:sz w:val="24"/>
-          <w:szCs w:val="24"/>
-        </w:rPr>
-        <w:t xml:space="preserve"> claimed by a home state. Because </w:t>
+        <w:t xml:space="preserve"> model a dispute over a piece of territory that is controlled by a secessionist group and also claimed by a home state. Because </w:t>
       </w:r>
       <w:r>
         <w:rPr>
@@ -2577,25 +2299,7 @@
           <w:sz w:val="24"/>
           <w:szCs w:val="24"/>
         </w:rPr>
-        <w:t xml:space="preserve">ven in this </w:t>
-      </w:r>
-      <w:proofErr w:type="gramStart"/>
-      <w:r>
-        <w:rPr>
-          <w:rFonts w:ascii="Times New Roman" w:hAnsi="Times New Roman" w:cs="Times New Roman"/>
-          <w:sz w:val="24"/>
-          <w:szCs w:val="24"/>
-        </w:rPr>
-        <w:t>circumstance</w:t>
-      </w:r>
-      <w:proofErr w:type="gramEnd"/>
-      <w:r>
-        <w:rPr>
-          <w:rFonts w:ascii="Times New Roman" w:hAnsi="Times New Roman" w:cs="Times New Roman"/>
-          <w:sz w:val="24"/>
-          <w:szCs w:val="24"/>
-        </w:rPr>
-        <w:t xml:space="preserve"> the status quo remains an equilibrium outcome.</w:t>
+        <w:t>ven in this circumstance the status quo remains an equilibrium outcome.</w:t>
       </w:r>
     </w:p>
     <w:p>
@@ -2702,97 +2406,7 @@
           <w:sz w:val="24"/>
           <w:szCs w:val="24"/>
         </w:rPr>
-        <w:t xml:space="preserve">the payoffs for the party that cedes the issue of status (independence vs. reunification) are consistently low. This reflects the fact that the issue of status is indivisible and highly valued by each side and that many of the payments that </w:t>
-      </w:r>
-      <w:proofErr w:type="gramStart"/>
-      <w:r>
-        <w:rPr>
-          <w:rFonts w:ascii="Times New Roman" w:hAnsi="Times New Roman" w:cs="Times New Roman"/>
-          <w:sz w:val="24"/>
-          <w:szCs w:val="24"/>
-        </w:rPr>
-        <w:t>could be offered</w:t>
-      </w:r>
-      <w:proofErr w:type="gramEnd"/>
-      <w:r>
-        <w:rPr>
-          <w:rFonts w:ascii="Times New Roman" w:hAnsi="Times New Roman" w:cs="Times New Roman"/>
-          <w:sz w:val="24"/>
-          <w:szCs w:val="24"/>
-        </w:rPr>
-        <w:t xml:space="preserve"> are not credible (</w:t>
-      </w:r>
-      <w:proofErr w:type="spellStart"/>
-      <w:r>
-        <w:rPr>
-          <w:rFonts w:ascii="Times New Roman" w:hAnsi="Times New Roman" w:cs="Times New Roman"/>
-          <w:sz w:val="24"/>
-          <w:szCs w:val="24"/>
-        </w:rPr>
-        <w:t>Licklider</w:t>
-      </w:r>
-      <w:proofErr w:type="spellEnd"/>
-      <w:r>
-        <w:rPr>
-          <w:rFonts w:ascii="Times New Roman" w:hAnsi="Times New Roman" w:cs="Times New Roman"/>
-          <w:sz w:val="24"/>
-          <w:szCs w:val="24"/>
-        </w:rPr>
-        <w:t xml:space="preserve">, 1995; Walter 1997, 2002; Doyle and </w:t>
-      </w:r>
-      <w:proofErr w:type="spellStart"/>
-      <w:r>
-        <w:rPr>
-          <w:rFonts w:ascii="Times New Roman" w:hAnsi="Times New Roman" w:cs="Times New Roman"/>
-          <w:sz w:val="24"/>
-          <w:szCs w:val="24"/>
-        </w:rPr>
-        <w:t>Sambanis</w:t>
-      </w:r>
-      <w:proofErr w:type="spellEnd"/>
-      <w:r>
-        <w:rPr>
-          <w:rFonts w:ascii="Times New Roman" w:hAnsi="Times New Roman" w:cs="Times New Roman"/>
-          <w:sz w:val="24"/>
-          <w:szCs w:val="24"/>
-        </w:rPr>
-        <w:t xml:space="preserve">, 2006; </w:t>
-      </w:r>
-      <w:proofErr w:type="spellStart"/>
-      <w:r>
-        <w:rPr>
-          <w:rFonts w:ascii="Times New Roman" w:hAnsi="Times New Roman" w:cs="Times New Roman"/>
-          <w:sz w:val="24"/>
-          <w:szCs w:val="24"/>
-        </w:rPr>
-        <w:t>Fearon</w:t>
-      </w:r>
-      <w:proofErr w:type="spellEnd"/>
-      <w:r>
-        <w:rPr>
-          <w:rFonts w:ascii="Times New Roman" w:hAnsi="Times New Roman" w:cs="Times New Roman"/>
-          <w:sz w:val="24"/>
-          <w:szCs w:val="24"/>
-        </w:rPr>
-        <w:t xml:space="preserve"> and </w:t>
-      </w:r>
-      <w:proofErr w:type="spellStart"/>
-      <w:r>
-        <w:rPr>
-          <w:rFonts w:ascii="Times New Roman" w:hAnsi="Times New Roman" w:cs="Times New Roman"/>
-          <w:sz w:val="24"/>
-          <w:szCs w:val="24"/>
-        </w:rPr>
-        <w:t>Laitin</w:t>
-      </w:r>
-      <w:proofErr w:type="spellEnd"/>
-      <w:r>
-        <w:rPr>
-          <w:rFonts w:ascii="Times New Roman" w:hAnsi="Times New Roman" w:cs="Times New Roman"/>
-          <w:sz w:val="24"/>
-          <w:szCs w:val="24"/>
-        </w:rPr>
-        <w:t>, 2007; Schultz, 2010).</w:t>
+        <w:t>the payoffs for the party that cedes the issue of status (independence vs. reunification) are consistently low. This reflects the fact that the issue of status is indivisible and highly valued by each side and that many of the payments that could be offered are not credible (Licklider, 1995; Walter 1997, 2002; Doyle and Sambanis, 2006; Fearon and Laitin, 2007; Schultz, 2010).</w:t>
       </w:r>
     </w:p>
     <w:p>
@@ -2864,7 +2478,6 @@
         </w:rPr>
         <w:t xml:space="preserve">There are an infinite number of discrete </w:t>
       </w:r>
-      <w:proofErr w:type="gramStart"/>
       <w:r>
         <w:rPr>
           <w:rFonts w:ascii="Times New Roman" w:hAnsi="Times New Roman" w:cs="Times New Roman"/>
@@ -2879,9 +2492,16 @@
           <w:sz w:val="24"/>
           <w:szCs w:val="24"/>
         </w:rPr>
-        <w:t>periods</w:t>
-      </w:r>
-      <w:proofErr w:type="gramEnd"/>
+        <w:t xml:space="preserve">periods </w:t>
+      </w:r>
+      <w:r>
+        <w:rPr>
+          <w:rFonts w:ascii="Times New Roman" w:hAnsi="Times New Roman" w:cs="Times New Roman"/>
+          <w:sz w:val="24"/>
+          <w:szCs w:val="24"/>
+        </w:rPr>
+        <w:t>in the game.</w:t>
+      </w:r>
       <w:r>
         <w:rPr>
           <w:rFonts w:ascii="Times New Roman" w:hAnsi="Times New Roman" w:cs="Times New Roman"/>
@@ -2896,22 +2516,6 @@
           <w:sz w:val="24"/>
           <w:szCs w:val="24"/>
         </w:rPr>
-        <w:t>in the game.</w:t>
-      </w:r>
-      <w:r>
-        <w:rPr>
-          <w:rFonts w:ascii="Times New Roman" w:hAnsi="Times New Roman" w:cs="Times New Roman"/>
-          <w:sz w:val="24"/>
-          <w:szCs w:val="24"/>
-        </w:rPr>
-        <w:t xml:space="preserve"> </w:t>
-      </w:r>
-      <w:r>
-        <w:rPr>
-          <w:rFonts w:ascii="Times New Roman" w:hAnsi="Times New Roman" w:cs="Times New Roman"/>
-          <w:sz w:val="24"/>
-          <w:szCs w:val="24"/>
-        </w:rPr>
         <w:t>P</w:t>
       </w:r>
       <w:r>
@@ -2920,25 +2524,7 @@
           <w:sz w:val="24"/>
           <w:szCs w:val="24"/>
         </w:rPr>
-        <w:t xml:space="preserve">lay proceeds in each period until an absorbing state </w:t>
-      </w:r>
-      <w:proofErr w:type="gramStart"/>
-      <w:r>
-        <w:rPr>
-          <w:rFonts w:ascii="Times New Roman" w:hAnsi="Times New Roman" w:cs="Times New Roman"/>
-          <w:sz w:val="24"/>
-          <w:szCs w:val="24"/>
-        </w:rPr>
-        <w:t>is reached</w:t>
-      </w:r>
-      <w:proofErr w:type="gramEnd"/>
-      <w:r>
-        <w:rPr>
-          <w:rFonts w:ascii="Times New Roman" w:hAnsi="Times New Roman" w:cs="Times New Roman"/>
-          <w:sz w:val="24"/>
-          <w:szCs w:val="24"/>
-        </w:rPr>
-        <w:t>.</w:t>
+        <w:t>lay proceeds in each period until an absorbing state is reached.</w:t>
       </w:r>
     </w:p>
     <w:p>
@@ -3175,25 +2761,7 @@
           <w:sz w:val="24"/>
           <w:szCs w:val="24"/>
         </w:rPr>
-        <w:t xml:space="preserve"> play a stage game in which each chooses simultaneously from the following actions: Fight, Status Quo, </w:t>
-      </w:r>
-      <w:proofErr w:type="gramStart"/>
-      <w:r>
-        <w:rPr>
-          <w:rFonts w:ascii="Times New Roman" w:hAnsi="Times New Roman" w:cs="Times New Roman"/>
-          <w:sz w:val="24"/>
-          <w:szCs w:val="24"/>
-        </w:rPr>
-        <w:t>Cede</w:t>
-      </w:r>
-      <w:proofErr w:type="gramEnd"/>
-      <w:r>
-        <w:rPr>
-          <w:rFonts w:ascii="Times New Roman" w:hAnsi="Times New Roman" w:cs="Times New Roman"/>
-          <w:sz w:val="24"/>
-          <w:szCs w:val="24"/>
-        </w:rPr>
-        <w:t xml:space="preserve">. </w:t>
+        <w:t xml:space="preserve"> play a stage game in which each chooses simultaneously from the following actions: Fight, Status Quo, Cede. </w:t>
       </w:r>
     </w:p>
     <w:p>
@@ -3212,25 +2780,7 @@
           <w:sz w:val="24"/>
           <w:szCs w:val="24"/>
         </w:rPr>
-        <w:t xml:space="preserve">The payoffs at the end of a period </w:t>
-      </w:r>
-      <w:proofErr w:type="gramStart"/>
-      <w:r>
-        <w:rPr>
-          <w:rFonts w:ascii="Times New Roman" w:hAnsi="Times New Roman" w:cs="Times New Roman"/>
-          <w:sz w:val="24"/>
-          <w:szCs w:val="24"/>
-        </w:rPr>
-        <w:t>are determined</w:t>
-      </w:r>
-      <w:proofErr w:type="gramEnd"/>
-      <w:r>
-        <w:rPr>
-          <w:rFonts w:ascii="Times New Roman" w:hAnsi="Times New Roman" w:cs="Times New Roman"/>
-          <w:sz w:val="24"/>
-          <w:szCs w:val="24"/>
-        </w:rPr>
-        <w:t xml:space="preserve"> by these actions and the values of state variables that keep track of the value of the status quo, losing and winning the issue of status for the secessionists and </w:t>
+        <w:t xml:space="preserve">The payoffs at the end of a period are determined by these actions and the values of state variables that keep track of the value of the status quo, losing and winning the issue of status for the secessionists and </w:t>
       </w:r>
       <w:r>
         <w:rPr>
@@ -3278,25 +2828,7 @@
           <w:sz w:val="24"/>
           <w:szCs w:val="24"/>
         </w:rPr>
-        <w:t xml:space="preserve"> an investment. The status quo payoffs for the secessionists </w:t>
-      </w:r>
-      <w:proofErr w:type="gramStart"/>
-      <w:r>
-        <w:rPr>
-          <w:rFonts w:ascii="Times New Roman" w:hAnsi="Times New Roman" w:cs="Times New Roman"/>
-          <w:sz w:val="24"/>
-          <w:szCs w:val="24"/>
-        </w:rPr>
-        <w:t>are automatically reduced</w:t>
-      </w:r>
-      <w:proofErr w:type="gramEnd"/>
-      <w:r>
-        <w:rPr>
-          <w:rFonts w:ascii="Times New Roman" w:hAnsi="Times New Roman" w:cs="Times New Roman"/>
-          <w:sz w:val="24"/>
-          <w:szCs w:val="24"/>
-        </w:rPr>
-        <w:t xml:space="preserve"> by </w:t>
+        <w:t xml:space="preserve"> an investment. The status quo payoffs for the secessionists are automatically reduced by </w:t>
       </w:r>
       <w:r>
         <w:rPr>
@@ -3370,59 +2902,23 @@
           <w:sz w:val="24"/>
           <w:szCs w:val="24"/>
         </w:rPr>
-        <w:t xml:space="preserve"> play Status Quo, then the status quo persists. Likewise, if both simultaneously play Cede, we assume that both renege immediately and that the status quo </w:t>
-      </w:r>
-      <w:proofErr w:type="gramStart"/>
-      <w:r>
-        <w:rPr>
-          <w:rFonts w:ascii="Times New Roman" w:hAnsi="Times New Roman" w:cs="Times New Roman"/>
-          <w:sz w:val="24"/>
-          <w:szCs w:val="24"/>
-        </w:rPr>
-        <w:t>i</w:t>
-      </w:r>
-      <w:r>
-        <w:rPr>
-          <w:rFonts w:ascii="Times New Roman" w:hAnsi="Times New Roman" w:cs="Times New Roman"/>
-          <w:sz w:val="24"/>
-          <w:szCs w:val="24"/>
-        </w:rPr>
-        <w:t>s preserved</w:t>
-      </w:r>
-      <w:proofErr w:type="gramEnd"/>
-      <w:r>
-        <w:rPr>
-          <w:rFonts w:ascii="Times New Roman" w:hAnsi="Times New Roman" w:cs="Times New Roman"/>
-          <w:sz w:val="24"/>
-          <w:szCs w:val="24"/>
-        </w:rPr>
-        <w:t xml:space="preserve"> for that period. Since </w:t>
-      </w:r>
-      <w:r>
-        <w:rPr>
-          <w:rFonts w:ascii="Times New Roman" w:hAnsi="Times New Roman" w:cs="Times New Roman"/>
-          <w:sz w:val="24"/>
-          <w:szCs w:val="24"/>
-        </w:rPr>
-        <w:t xml:space="preserve">neither player has demonstrated a willingness to give up more than the </w:t>
-      </w:r>
-      <w:proofErr w:type="gramStart"/>
-      <w:r>
-        <w:rPr>
-          <w:rFonts w:ascii="Times New Roman" w:hAnsi="Times New Roman" w:cs="Times New Roman"/>
-          <w:sz w:val="24"/>
-          <w:szCs w:val="24"/>
-        </w:rPr>
-        <w:t>other</w:t>
-      </w:r>
-      <w:proofErr w:type="gramEnd"/>
-      <w:r>
-        <w:rPr>
-          <w:rFonts w:ascii="Times New Roman" w:hAnsi="Times New Roman" w:cs="Times New Roman"/>
-          <w:sz w:val="24"/>
-          <w:szCs w:val="24"/>
-        </w:rPr>
-        <w:t xml:space="preserve">. These are the only outcomes of the stage game that do not lead to absorbing states. </w:t>
+        <w:t xml:space="preserve"> play Status Quo, then the status quo persists. Likewise, if both simultaneously play Cede, we assume that both renege immediately and that the status quo i</w:t>
+      </w:r>
+      <w:r>
+        <w:rPr>
+          <w:rFonts w:ascii="Times New Roman" w:hAnsi="Times New Roman" w:cs="Times New Roman"/>
+          <w:sz w:val="24"/>
+          <w:szCs w:val="24"/>
+        </w:rPr>
+        <w:t xml:space="preserve">s preserved for that period. Since </w:t>
+      </w:r>
+      <w:r>
+        <w:rPr>
+          <w:rFonts w:ascii="Times New Roman" w:hAnsi="Times New Roman" w:cs="Times New Roman"/>
+          <w:sz w:val="24"/>
+          <w:szCs w:val="24"/>
+        </w:rPr>
+        <w:t xml:space="preserve">neither player has demonstrated a willingness to give up more than the other. These are the only outcomes of the stage game that do not lead to absorbing states. </w:t>
       </w:r>
     </w:p>
     <w:p>
@@ -3524,18 +3020,8 @@
           <w:sz w:val="24"/>
           <w:szCs w:val="24"/>
         </w:rPr>
-        <w:t xml:space="preserve">Future payoffs </w:t>
-      </w:r>
-      <w:proofErr w:type="gramStart"/>
-      <w:r>
-        <w:rPr>
-          <w:rFonts w:ascii="Times New Roman" w:hAnsi="Times New Roman" w:cs="Times New Roman"/>
-          <w:sz w:val="24"/>
-          <w:szCs w:val="24"/>
-        </w:rPr>
-        <w:t>are discounted</w:t>
-      </w:r>
-      <w:proofErr w:type="gramEnd"/>
+        <w:t>Future payoffs are discounted</w:t>
+      </w:r>
       <w:r>
         <w:rPr>
           <w:rFonts w:ascii="Times New Roman" w:hAnsi="Times New Roman" w:cs="Times New Roman"/>
@@ -3599,25 +3085,7 @@
           <w:sz w:val="24"/>
           <w:szCs w:val="24"/>
         </w:rPr>
-        <w:t xml:space="preserve">Unrecognized states </w:t>
-      </w:r>
-      <w:proofErr w:type="gramStart"/>
-      <w:r>
-        <w:rPr>
-          <w:rFonts w:ascii="Times New Roman" w:hAnsi="Times New Roman" w:cs="Times New Roman"/>
-          <w:sz w:val="24"/>
-          <w:szCs w:val="24"/>
-        </w:rPr>
-        <w:t>are frequently viewed</w:t>
-      </w:r>
-      <w:proofErr w:type="gramEnd"/>
-      <w:r>
-        <w:rPr>
-          <w:rFonts w:ascii="Times New Roman" w:hAnsi="Times New Roman" w:cs="Times New Roman"/>
-          <w:sz w:val="24"/>
-          <w:szCs w:val="24"/>
-        </w:rPr>
-        <w:t xml:space="preserve"> as temporary phenomena or as non-equilibrium outcomes attributable to players' misperceptions of the strategic situation, or their fundamental irrationality. </w:t>
+        <w:t xml:space="preserve">Unrecognized states are frequently viewed as temporary phenomena or as non-equilibrium outcomes attributable to players' misperceptions of the strategic situation, or their fundamental irrationality. </w:t>
       </w:r>
       <w:r>
         <w:rPr>
@@ -3633,25 +3101,7 @@
           <w:sz w:val="24"/>
           <w:szCs w:val="24"/>
         </w:rPr>
-        <w:t xml:space="preserve">that unrecognized statehood can be an equilibrium outcome capable of </w:t>
-      </w:r>
-      <w:proofErr w:type="gramStart"/>
-      <w:r>
-        <w:rPr>
-          <w:rFonts w:ascii="Times New Roman" w:hAnsi="Times New Roman" w:cs="Times New Roman"/>
-          <w:sz w:val="24"/>
-          <w:szCs w:val="24"/>
-        </w:rPr>
-        <w:t>being sustained</w:t>
-      </w:r>
-      <w:proofErr w:type="gramEnd"/>
-      <w:r>
-        <w:rPr>
-          <w:rFonts w:ascii="Times New Roman" w:hAnsi="Times New Roman" w:cs="Times New Roman"/>
-          <w:sz w:val="24"/>
-          <w:szCs w:val="24"/>
-        </w:rPr>
-        <w:t xml:space="preserve"> in perpetuity by fully rational, perfectly informed actors. </w:t>
+        <w:t xml:space="preserve">that unrecognized statehood can be an equilibrium outcome capable of being sustained in perpetuity by fully rational, perfectly informed actors. </w:t>
       </w:r>
     </w:p>
     <w:p>
@@ -4106,25 +3556,7 @@
           <w:sz w:val="24"/>
           <w:szCs w:val="24"/>
         </w:rPr>
-        <w:t xml:space="preserve">the strategies that each player pursues that </w:t>
-      </w:r>
-      <w:proofErr w:type="gramStart"/>
-      <w:r>
-        <w:rPr>
-          <w:rFonts w:ascii="Times New Roman" w:hAnsi="Times New Roman" w:cs="Times New Roman"/>
-          <w:sz w:val="24"/>
-          <w:szCs w:val="24"/>
-        </w:rPr>
-        <w:t>cause</w:t>
-      </w:r>
-      <w:proofErr w:type="gramEnd"/>
-      <w:r>
-        <w:rPr>
-          <w:rFonts w:ascii="Times New Roman" w:hAnsi="Times New Roman" w:cs="Times New Roman"/>
-          <w:sz w:val="24"/>
-          <w:szCs w:val="24"/>
-        </w:rPr>
-        <w:t xml:space="preserve"> unrecognized statehood to emerge a</w:t>
+        <w:t>the strategies that each player pursues that cause unrecognized statehood to emerge a</w:t>
       </w:r>
       <w:r>
         <w:rPr>
@@ -4566,25 +3998,7 @@
           <w:sz w:val="24"/>
           <w:szCs w:val="24"/>
         </w:rPr>
-        <w:t>Equilibrium actions are for the patron to maintain the status quo by investing enough to overcome the deterioration in the secessionists' status quo payoffs</w:t>
-      </w:r>
-      <w:proofErr w:type="gramStart"/>
-      <w:r>
-        <w:rPr>
-          <w:rFonts w:ascii="Times New Roman" w:hAnsi="Times New Roman" w:cs="Times New Roman"/>
-          <w:sz w:val="24"/>
-          <w:szCs w:val="24"/>
-        </w:rPr>
-        <w:t>;</w:t>
-      </w:r>
-      <w:proofErr w:type="gramEnd"/>
-      <w:r>
-        <w:rPr>
-          <w:rFonts w:ascii="Times New Roman" w:hAnsi="Times New Roman" w:cs="Times New Roman"/>
-          <w:sz w:val="24"/>
-          <w:szCs w:val="24"/>
-        </w:rPr>
-        <w:t xml:space="preserve"> for the international </w:t>
+        <w:t xml:space="preserve">Equilibrium actions are for the patron to maintain the status quo by investing enough to overcome the deterioration in the secessionists' status quo payoffs; for the international </w:t>
       </w:r>
       <w:r>
         <w:rPr>
@@ -4635,25 +4049,7 @@
           <w:sz w:val="24"/>
           <w:szCs w:val="24"/>
         </w:rPr>
-        <w:t xml:space="preserve">In order to establish that the Status Quo Equilibrium exists, we must show that each of three possible deviations </w:t>
-      </w:r>
-      <w:proofErr w:type="gramStart"/>
-      <w:r>
-        <w:rPr>
-          <w:rFonts w:ascii="Times New Roman" w:hAnsi="Times New Roman" w:cs="Times New Roman"/>
-          <w:sz w:val="24"/>
-          <w:szCs w:val="24"/>
-        </w:rPr>
-        <w:t>will be deterred</w:t>
-      </w:r>
-      <w:proofErr w:type="gramEnd"/>
-      <w:r>
-        <w:rPr>
-          <w:rFonts w:ascii="Times New Roman" w:hAnsi="Times New Roman" w:cs="Times New Roman"/>
-          <w:sz w:val="24"/>
-          <w:szCs w:val="24"/>
-        </w:rPr>
-        <w:t xml:space="preserve">: (1) the secessionists </w:t>
+        <w:t xml:space="preserve">In order to establish that the Status Quo Equilibrium exists, we must show that each of three possible deviations will be deterred: (1) the secessionists </w:t>
       </w:r>
       <w:r>
         <w:rPr>
@@ -4851,25 +4247,7 @@
           <w:sz w:val="24"/>
           <w:szCs w:val="24"/>
         </w:rPr>
-        <w:t xml:space="preserve">) and the implicit assumption that the patron is not able to skew the odds of the secessionists winning the conflict in a way that </w:t>
-      </w:r>
-      <w:proofErr w:type="gramStart"/>
-      <w:r>
-        <w:rPr>
-          <w:rFonts w:ascii="Times New Roman" w:hAnsi="Times New Roman" w:cs="Times New Roman"/>
-          <w:sz w:val="24"/>
-          <w:szCs w:val="24"/>
-        </w:rPr>
-        <w:t>cannot be nullified</w:t>
-      </w:r>
-      <w:proofErr w:type="gramEnd"/>
-      <w:r>
-        <w:rPr>
-          <w:rFonts w:ascii="Times New Roman" w:hAnsi="Times New Roman" w:cs="Times New Roman"/>
-          <w:sz w:val="24"/>
-          <w:szCs w:val="24"/>
-        </w:rPr>
-        <w:t xml:space="preserve"> by the international community. </w:t>
+        <w:t xml:space="preserve">) and the implicit assumption that the patron is not able to skew the odds of the secessionists winning the conflict in a way that cannot be nullified by the international community. </w:t>
       </w:r>
     </w:p>
     <w:p>
@@ -4937,23 +4315,13 @@
         </w:rPr>
         <w:t xml:space="preserve">that Restrictions (1) through (7) ensure that a Status Quo equilibrium exists </w:t>
       </w:r>
-      <w:proofErr w:type="gramStart"/>
-      <w:r>
-        <w:rPr>
-          <w:rFonts w:ascii="Times New Roman" w:hAnsi="Times New Roman" w:cs="Times New Roman"/>
-          <w:sz w:val="24"/>
-          <w:szCs w:val="24"/>
-        </w:rPr>
-        <w:t>can be found</w:t>
-      </w:r>
-      <w:proofErr w:type="gramEnd"/>
-      <w:r>
-        <w:rPr>
-          <w:rFonts w:ascii="Times New Roman" w:hAnsi="Times New Roman" w:cs="Times New Roman"/>
-          <w:sz w:val="24"/>
-          <w:szCs w:val="24"/>
-        </w:rPr>
-        <w:t xml:space="preserve"> in Buzard, Graham and Horne (201</w:t>
+      <w:r>
+        <w:rPr>
+          <w:rFonts w:ascii="Times New Roman" w:hAnsi="Times New Roman" w:cs="Times New Roman"/>
+          <w:sz w:val="24"/>
+          <w:szCs w:val="24"/>
+        </w:rPr>
+        <w:t>can be found in Buzard, Graham and Horne (201</w:t>
       </w:r>
       <w:r>
         <w:rPr>
@@ -5006,43 +4374,7 @@
           <w:sz w:val="24"/>
           <w:szCs w:val="24"/>
         </w:rPr>
-        <w:t xml:space="preserve">The existence and durability of this status quo equilibrium is counterintuitive on two levels. First, </w:t>
-      </w:r>
-      <w:proofErr w:type="gramStart"/>
-      <w:r>
-        <w:rPr>
-          <w:rFonts w:ascii="Times New Roman" w:hAnsi="Times New Roman" w:cs="Times New Roman"/>
-          <w:sz w:val="24"/>
-          <w:szCs w:val="24"/>
-        </w:rPr>
-        <w:t>the large, relatively rich international community is outspent by a relatively small, less-resourced patron</w:t>
-      </w:r>
-      <w:proofErr w:type="gramEnd"/>
-      <w:r>
-        <w:rPr>
-          <w:rFonts w:ascii="Times New Roman" w:hAnsi="Times New Roman" w:cs="Times New Roman"/>
-          <w:sz w:val="24"/>
-          <w:szCs w:val="24"/>
-        </w:rPr>
-        <w:t xml:space="preserve">; second, unrecognized statehood is a stable equilibrium in spite of being undesirable to all players. The key condition leading to this outcome is that each outside actor's willingness to pay to achieve its most preferred outcome </w:t>
-      </w:r>
-      <w:proofErr w:type="gramStart"/>
-      <w:r>
-        <w:rPr>
-          <w:rFonts w:ascii="Times New Roman" w:hAnsi="Times New Roman" w:cs="Times New Roman"/>
-          <w:sz w:val="24"/>
-          <w:szCs w:val="24"/>
-        </w:rPr>
-        <w:t>is outweighed</w:t>
-      </w:r>
-      <w:proofErr w:type="gramEnd"/>
-      <w:r>
-        <w:rPr>
-          <w:rFonts w:ascii="Times New Roman" w:hAnsi="Times New Roman" w:cs="Times New Roman"/>
-          <w:sz w:val="24"/>
-          <w:szCs w:val="24"/>
-        </w:rPr>
-        <w:t xml:space="preserve"> by the other's desire to avoid its least desired outcome. </w:t>
+        <w:t xml:space="preserve">The existence and durability of this status quo equilibrium is counterintuitive on two levels. First, the large, relatively rich international community is outspent by a relatively small, less-resourced patron; second, unrecognized statehood is a stable equilibrium in spite of being undesirable to all players. The key condition leading to this outcome is that each outside actor's willingness to pay to achieve its most preferred outcome is outweighed by the other's desire to avoid its least desired outcome. </w:t>
       </w:r>
       <w:r>
         <w:rPr>
@@ -5212,25 +4544,7 @@
           <w:sz w:val="24"/>
           <w:szCs w:val="24"/>
         </w:rPr>
-        <w:t xml:space="preserve">There are at least two takeaways from the multiplicity of equilibrium outcomes. First, it indicates that there may be an important role for external actors to play in coordinating expectations about which equilibrium </w:t>
-      </w:r>
-      <w:proofErr w:type="gramStart"/>
-      <w:r>
-        <w:rPr>
-          <w:rFonts w:ascii="Times New Roman" w:hAnsi="Times New Roman" w:cs="Times New Roman"/>
-          <w:sz w:val="24"/>
-          <w:szCs w:val="24"/>
-        </w:rPr>
-        <w:t>will be played</w:t>
-      </w:r>
-      <w:proofErr w:type="gramEnd"/>
-      <w:r>
-        <w:rPr>
-          <w:rFonts w:ascii="Times New Roman" w:hAnsi="Times New Roman" w:cs="Times New Roman"/>
-          <w:sz w:val="24"/>
-          <w:szCs w:val="24"/>
-        </w:rPr>
-        <w:t xml:space="preserve">, and in the absence of such coordination, equilibrium switching from the status quo equilibrium to </w:t>
+        <w:t xml:space="preserve">There are at least two takeaways from the multiplicity of equilibrium outcomes. First, it indicates that there may be an important role for external actors to play in coordinating expectations about which equilibrium will be played, and in the absence of such coordination, equilibrium switching from the status quo equilibrium to </w:t>
       </w:r>
       <w:r>
         <w:rPr>
@@ -5270,25 +4584,7 @@
           <w:sz w:val="24"/>
           <w:szCs w:val="24"/>
         </w:rPr>
-        <w:t xml:space="preserve">our model, Table 1 shows that war is the most common means through which unrecognized statehood ends. What our model suggests is that, while </w:t>
-      </w:r>
-      <w:proofErr w:type="gramStart"/>
-      <w:r>
-        <w:rPr>
-          <w:rFonts w:ascii="Times New Roman" w:hAnsi="Times New Roman" w:cs="Times New Roman"/>
-          <w:sz w:val="24"/>
-          <w:szCs w:val="24"/>
-        </w:rPr>
-        <w:t>almost always</w:t>
-      </w:r>
-      <w:proofErr w:type="gramEnd"/>
-      <w:r>
-        <w:rPr>
-          <w:rFonts w:ascii="Times New Roman" w:hAnsi="Times New Roman" w:cs="Times New Roman"/>
-          <w:sz w:val="24"/>
-          <w:szCs w:val="24"/>
-        </w:rPr>
-        <w:t xml:space="preserve"> possible, war is not inevitable as an outcome.</w:t>
+        <w:t>our model, Table 1 shows that war is the most common means through which unrecognized statehood ends. What our model suggests is that, while almost always possible, war is not inevitable as an outcome.</w:t>
       </w:r>
     </w:p>
     <w:p>
@@ -5339,25 +4635,7 @@
           <w:sz w:val="24"/>
           <w:szCs w:val="24"/>
         </w:rPr>
-        <w:t xml:space="preserve">nly one of the unrecognized states currently in existence has survived without a patron: Somaliland. Somaliland has been able to avoid </w:t>
-      </w:r>
-      <w:proofErr w:type="spellStart"/>
-      <w:r>
-        <w:rPr>
-          <w:rFonts w:ascii="Times New Roman" w:hAnsi="Times New Roman" w:cs="Times New Roman"/>
-          <w:sz w:val="24"/>
-          <w:szCs w:val="24"/>
-        </w:rPr>
-        <w:t>reconquest</w:t>
-      </w:r>
-      <w:proofErr w:type="spellEnd"/>
-      <w:r>
-        <w:rPr>
-          <w:rFonts w:ascii="Times New Roman" w:hAnsi="Times New Roman" w:cs="Times New Roman"/>
-          <w:sz w:val="24"/>
-          <w:szCs w:val="24"/>
-        </w:rPr>
-        <w:t xml:space="preserve"> by the home state of Somalia </w:t>
+        <w:t xml:space="preserve">nly one of the unrecognized states currently in existence has survived without a patron: Somaliland. Somaliland has been able to avoid reconquest by the home state of Somalia </w:t>
       </w:r>
       <w:r>
         <w:rPr>
@@ -5479,23 +4757,13 @@
         </w:rPr>
         <w:t xml:space="preserve">history suggests that </w:t>
       </w:r>
-      <w:proofErr w:type="spellStart"/>
-      <w:r>
-        <w:rPr>
-          <w:rFonts w:ascii="Times New Roman" w:hAnsi="Times New Roman" w:cs="Times New Roman"/>
-          <w:sz w:val="24"/>
-          <w:szCs w:val="24"/>
-        </w:rPr>
-        <w:t>reconquest</w:t>
-      </w:r>
-      <w:proofErr w:type="spellEnd"/>
-      <w:r>
-        <w:rPr>
-          <w:rFonts w:ascii="Times New Roman" w:hAnsi="Times New Roman" w:cs="Times New Roman"/>
-          <w:sz w:val="24"/>
-          <w:szCs w:val="24"/>
-        </w:rPr>
-        <w:t xml:space="preserve"> of </w:t>
+      <w:r>
+        <w:rPr>
+          <w:rFonts w:ascii="Times New Roman" w:hAnsi="Times New Roman" w:cs="Times New Roman"/>
+          <w:sz w:val="24"/>
+          <w:szCs w:val="24"/>
+        </w:rPr>
+        <w:t xml:space="preserve">reconquest of </w:t>
       </w:r>
       <w:r>
         <w:rPr>
@@ -5575,43 +4843,7 @@
           <w:sz w:val="24"/>
           <w:szCs w:val="24"/>
         </w:rPr>
-        <w:t xml:space="preserve">Unrecognized Statehood exists as a halfway point between recognized independent statehood and reunification with the home state. Unrecognized statehood ends when either recognized statehood </w:t>
-      </w:r>
-      <w:proofErr w:type="gramStart"/>
-      <w:r>
-        <w:rPr>
-          <w:rFonts w:ascii="Times New Roman" w:hAnsi="Times New Roman" w:cs="Times New Roman"/>
-          <w:sz w:val="24"/>
-          <w:szCs w:val="24"/>
-        </w:rPr>
-        <w:t>is achieved</w:t>
-      </w:r>
-      <w:proofErr w:type="gramEnd"/>
-      <w:r>
-        <w:rPr>
-          <w:rFonts w:ascii="Times New Roman" w:hAnsi="Times New Roman" w:cs="Times New Roman"/>
-          <w:sz w:val="24"/>
-          <w:szCs w:val="24"/>
-        </w:rPr>
-        <w:t xml:space="preserve">, or reunification occurs.  In the following </w:t>
-      </w:r>
-      <w:proofErr w:type="gramStart"/>
-      <w:r>
-        <w:rPr>
-          <w:rFonts w:ascii="Times New Roman" w:hAnsi="Times New Roman" w:cs="Times New Roman"/>
-          <w:sz w:val="24"/>
-          <w:szCs w:val="24"/>
-        </w:rPr>
-        <w:t>sections</w:t>
-      </w:r>
-      <w:proofErr w:type="gramEnd"/>
-      <w:r>
-        <w:rPr>
-          <w:rFonts w:ascii="Times New Roman" w:hAnsi="Times New Roman" w:cs="Times New Roman"/>
-          <w:sz w:val="24"/>
-          <w:szCs w:val="24"/>
-        </w:rPr>
-        <w:t xml:space="preserve"> we discuss</w:t>
+        <w:t>Unrecognized Statehood exists as a halfway point between recognized independent statehood and reunification with the home state. Unrecognized statehood ends when either recognized statehood is achieved, or reunification occurs.  In the following sections we discuss</w:t>
       </w:r>
       <w:r>
         <w:rPr>
@@ -5640,13 +4872,8 @@
         <w:t>Reunif</w:t>
       </w:r>
       <w:r>
-        <w:t xml:space="preserve">ication via Military </w:t>
-      </w:r>
-      <w:proofErr w:type="spellStart"/>
-      <w:r>
-        <w:t>Reconquest</w:t>
-      </w:r>
-      <w:proofErr w:type="spellEnd"/>
+        <w:t>ication via Military Reconquest</w:t>
+      </w:r>
     </w:p>
     <w:p>
       <w:pPr>
@@ -5664,61 +4891,7 @@
           <w:sz w:val="24"/>
           <w:szCs w:val="24"/>
         </w:rPr>
-        <w:t>Most attempted secessions end in military defeat before territorial control is ever achieved (</w:t>
-      </w:r>
-      <w:proofErr w:type="spellStart"/>
-      <w:r>
-        <w:rPr>
-          <w:rFonts w:ascii="Times New Roman" w:hAnsi="Times New Roman" w:cs="Times New Roman"/>
-          <w:sz w:val="24"/>
-          <w:szCs w:val="24"/>
-        </w:rPr>
-        <w:t>Fazal</w:t>
-      </w:r>
-      <w:proofErr w:type="spellEnd"/>
-      <w:r>
-        <w:rPr>
-          <w:rFonts w:ascii="Times New Roman" w:hAnsi="Times New Roman" w:cs="Times New Roman"/>
-          <w:sz w:val="24"/>
-          <w:szCs w:val="24"/>
-        </w:rPr>
-        <w:t xml:space="preserve"> and Griffith 2008). Unrecognized states are thus a relatively elite set of secessionist movements, those that are unusually militarily powerful relative to the home state. However, even among secessionist movements that succeed in maintaining territorial control for a minimum of two years, the most common form of resolution remains military </w:t>
-      </w:r>
-      <w:proofErr w:type="spellStart"/>
-      <w:r>
-        <w:rPr>
-          <w:rFonts w:ascii="Times New Roman" w:hAnsi="Times New Roman" w:cs="Times New Roman"/>
-          <w:sz w:val="24"/>
-          <w:szCs w:val="24"/>
-        </w:rPr>
-        <w:t>reconquest</w:t>
-      </w:r>
-      <w:proofErr w:type="spellEnd"/>
-      <w:r>
-        <w:rPr>
-          <w:rFonts w:ascii="Times New Roman" w:hAnsi="Times New Roman" w:cs="Times New Roman"/>
-          <w:sz w:val="24"/>
-          <w:szCs w:val="24"/>
-        </w:rPr>
-        <w:t xml:space="preserve"> by the home state. When unrecognized states return to war with the home state, it is </w:t>
-      </w:r>
-      <w:proofErr w:type="gramStart"/>
-      <w:r>
-        <w:rPr>
-          <w:rFonts w:ascii="Times New Roman" w:hAnsi="Times New Roman" w:cs="Times New Roman"/>
-          <w:sz w:val="24"/>
-          <w:szCs w:val="24"/>
-        </w:rPr>
-        <w:t>almost always</w:t>
-      </w:r>
-      <w:proofErr w:type="gramEnd"/>
-      <w:r>
-        <w:rPr>
-          <w:rFonts w:ascii="Times New Roman" w:hAnsi="Times New Roman" w:cs="Times New Roman"/>
-          <w:sz w:val="24"/>
-          <w:szCs w:val="24"/>
-        </w:rPr>
-        <w:t xml:space="preserve"> the home state that initiates and the home state that is victorious.</w:t>
+        <w:t>Most attempted secessions end in military defeat before territorial control is ever achieved (Fazal and Griffith 2008). Unrecognized states are thus a relatively elite set of secessionist movements, those that are unusually militarily powerful relative to the home state. However, even among secessionist movements that succeed in maintaining territorial control for a minimum of two years, the most common form of resolution remains military reconquest by the home state. When unrecognized states return to war with the home state, it is almost always the home state that initiates and the home state that is victorious.</w:t>
       </w:r>
     </w:p>
     <w:p>
@@ -5737,43 +4910,7 @@
           <w:sz w:val="24"/>
           <w:szCs w:val="24"/>
         </w:rPr>
-        <w:t xml:space="preserve">In the case of most prolonged stalemates, a patron provides enough military assistance to the secessionists to make military </w:t>
-      </w:r>
-      <w:proofErr w:type="spellStart"/>
-      <w:r>
-        <w:rPr>
-          <w:rFonts w:ascii="Times New Roman" w:hAnsi="Times New Roman" w:cs="Times New Roman"/>
-          <w:sz w:val="24"/>
-          <w:szCs w:val="24"/>
-        </w:rPr>
-        <w:t>reconquest</w:t>
-      </w:r>
-      <w:proofErr w:type="spellEnd"/>
-      <w:r>
-        <w:rPr>
-          <w:rFonts w:ascii="Times New Roman" w:hAnsi="Times New Roman" w:cs="Times New Roman"/>
-          <w:sz w:val="24"/>
-          <w:szCs w:val="24"/>
-        </w:rPr>
-        <w:t xml:space="preserve"> by the patron prohibitively costly.  The 11 cases of military </w:t>
-      </w:r>
-      <w:proofErr w:type="spellStart"/>
-      <w:r>
-        <w:rPr>
-          <w:rFonts w:ascii="Times New Roman" w:hAnsi="Times New Roman" w:cs="Times New Roman"/>
-          <w:sz w:val="24"/>
-          <w:szCs w:val="24"/>
-        </w:rPr>
-        <w:t>reconquest</w:t>
-      </w:r>
-      <w:proofErr w:type="spellEnd"/>
-      <w:r>
-        <w:rPr>
-          <w:rFonts w:ascii="Times New Roman" w:hAnsi="Times New Roman" w:cs="Times New Roman"/>
-          <w:sz w:val="24"/>
-          <w:szCs w:val="24"/>
-        </w:rPr>
-        <w:t xml:space="preserve"> in Table 1 occur in cases with no patron or cases in which the patron withdraws or reduces its support.  </w:t>
+        <w:t xml:space="preserve">In the case of most prolonged stalemates, a patron provides enough military assistance to the secessionists to make military reconquest by the patron prohibitively costly.  The 11 cases of military reconquest in Table 1 occur in cases with no patron or cases in which the patron withdraws or reduces its support.  </w:t>
       </w:r>
     </w:p>
     <w:p>
@@ -5792,25 +4929,7 @@
           <w:sz w:val="24"/>
           <w:szCs w:val="24"/>
         </w:rPr>
-        <w:t xml:space="preserve">The cases with no patron are </w:t>
-      </w:r>
-      <w:proofErr w:type="gramStart"/>
-      <w:r>
-        <w:rPr>
-          <w:rFonts w:ascii="Times New Roman" w:hAnsi="Times New Roman" w:cs="Times New Roman"/>
-          <w:sz w:val="24"/>
-          <w:szCs w:val="24"/>
-        </w:rPr>
-        <w:t>fairly straightforward</w:t>
-      </w:r>
-      <w:proofErr w:type="gramEnd"/>
-      <w:r>
-        <w:rPr>
-          <w:rFonts w:ascii="Times New Roman" w:hAnsi="Times New Roman" w:cs="Times New Roman"/>
-          <w:sz w:val="24"/>
-          <w:szCs w:val="24"/>
-        </w:rPr>
-        <w:t xml:space="preserve">. For example, Chechnya achieved its </w:t>
+        <w:t xml:space="preserve">The cases with no patron are fairly straightforward. For example, Chechnya achieved its </w:t>
       </w:r>
       <w:r>
         <w:rPr>
@@ -5827,25 +4946,7 @@
           <w:sz w:val="24"/>
           <w:szCs w:val="24"/>
         </w:rPr>
-        <w:t xml:space="preserve"> independence immediately after the fall of the Soviet Union when Russia was very weak. As Russia strengthened, there was no patron support to offset the relative decline in the Chechens' military capabilities. Over time, Russia's military advantage grew and in </w:t>
-      </w:r>
-      <w:proofErr w:type="gramStart"/>
-      <w:r>
-        <w:rPr>
-          <w:rFonts w:ascii="Times New Roman" w:hAnsi="Times New Roman" w:cs="Times New Roman"/>
-          <w:sz w:val="24"/>
-          <w:szCs w:val="24"/>
-        </w:rPr>
-        <w:t>1999</w:t>
-      </w:r>
-      <w:proofErr w:type="gramEnd"/>
-      <w:r>
-        <w:rPr>
-          <w:rFonts w:ascii="Times New Roman" w:hAnsi="Times New Roman" w:cs="Times New Roman"/>
-          <w:sz w:val="24"/>
-          <w:szCs w:val="24"/>
-        </w:rPr>
-        <w:t xml:space="preserve"> the Russian government invaded and reconquered Chechnya.</w:t>
+        <w:t xml:space="preserve"> independence immediately after the fall of the Soviet Union when Russia was very weak. As Russia strengthened, there was no patron support to offset the relative decline in the Chechens' military capabilities. Over time, Russia's military advantage grew and in 1999 the Russian government invaded and reconquered Chechnya.</w:t>
       </w:r>
     </w:p>
     <w:p>
@@ -5872,16 +4973,7 @@
           <w:sz w:val="24"/>
           <w:szCs w:val="24"/>
         </w:rPr>
-        <w:t xml:space="preserve">a variety of reasons. Some of these motivations are less prone </w:t>
-      </w:r>
-      <w:proofErr w:type="gramStart"/>
-      <w:r>
-        <w:rPr>
-          <w:rFonts w:ascii="Times New Roman" w:hAnsi="Times New Roman" w:cs="Times New Roman"/>
-          <w:sz w:val="24"/>
-          <w:szCs w:val="24"/>
-        </w:rPr>
-        <w:t xml:space="preserve">than others to vary over time, as when the patron hopes to annex </w:t>
+        <w:t xml:space="preserve">a variety of reasons. Some of these motivations are less prone than others to vary over time, as when the patron hopes to annex </w:t>
       </w:r>
       <w:r>
         <w:rPr>
@@ -5906,16 +4998,7 @@
           <w:sz w:val="24"/>
           <w:szCs w:val="24"/>
         </w:rPr>
-        <w:t>'s support of Nagorno-Karabakh)</w:t>
-      </w:r>
-      <w:proofErr w:type="gramEnd"/>
-      <w:r>
-        <w:rPr>
-          <w:rFonts w:ascii="Times New Roman" w:hAnsi="Times New Roman" w:cs="Times New Roman"/>
-          <w:sz w:val="24"/>
-          <w:szCs w:val="24"/>
-        </w:rPr>
-        <w:t xml:space="preserve">. The patron may also support secessionists to </w:t>
+        <w:t xml:space="preserve">'s support of Nagorno-Karabakh). The patron may also support secessionists to </w:t>
       </w:r>
       <w:r>
         <w:rPr>
@@ -5939,25 +5022,7 @@
           <w:sz w:val="24"/>
           <w:szCs w:val="24"/>
         </w:rPr>
-        <w:t xml:space="preserve"> costs on the home state (</w:t>
-      </w:r>
-      <w:proofErr w:type="spellStart"/>
-      <w:r>
-        <w:rPr>
-          <w:rFonts w:ascii="Times New Roman" w:hAnsi="Times New Roman" w:cs="Times New Roman"/>
-          <w:sz w:val="24"/>
-          <w:szCs w:val="24"/>
-        </w:rPr>
-        <w:t>Salehyan</w:t>
-      </w:r>
-      <w:proofErr w:type="spellEnd"/>
-      <w:r>
-        <w:rPr>
-          <w:rFonts w:ascii="Times New Roman" w:hAnsi="Times New Roman" w:cs="Times New Roman"/>
-          <w:sz w:val="24"/>
-          <w:szCs w:val="24"/>
-        </w:rPr>
-        <w:t xml:space="preserve"> et al., 2012), e.g. as Russia does to Georgia via South Ossetia and Abkhazia</w:t>
+        <w:t xml:space="preserve"> costs on the home state (Salehyan et al., 2012), e.g. as Russia does to Georgia via South Ossetia and Abkhazia</w:t>
       </w:r>
       <w:r>
         <w:rPr>
@@ -5989,25 +5054,7 @@
           <w:sz w:val="24"/>
           <w:szCs w:val="24"/>
         </w:rPr>
-        <w:t xml:space="preserve">ethnic solidarity with the secessionists.  These domestic political concerns </w:t>
-      </w:r>
-      <w:proofErr w:type="gramStart"/>
-      <w:r>
-        <w:rPr>
-          <w:rFonts w:ascii="Times New Roman" w:hAnsi="Times New Roman" w:cs="Times New Roman"/>
-          <w:sz w:val="24"/>
-          <w:szCs w:val="24"/>
-        </w:rPr>
-        <w:t>were eventually outweighed</w:t>
-      </w:r>
-      <w:proofErr w:type="gramEnd"/>
-      <w:r>
-        <w:rPr>
-          <w:rFonts w:ascii="Times New Roman" w:hAnsi="Times New Roman" w:cs="Times New Roman"/>
-          <w:sz w:val="24"/>
-          <w:szCs w:val="24"/>
-        </w:rPr>
-        <w:t xml:space="preserve"> by broader strategic security concerns and a desire for regional stability. In 1987 the Indian government signed a peace accord with Sri Lanka (the home state) and largely withdrew their support from the Tamil secessionists, even sending in peacekeepers that later clashed with the secessionists militarily</w:t>
+        <w:t>ethnic solidarity with the secessionists.  These domestic political concerns were eventually outweighed by broader strategic security concerns and a desire for regional stability. In 1987 the Indian government signed a peace accord with Sri Lanka (the home state) and largely withdrew their support from the Tamil secessionists, even sending in peacekeepers that later clashed with the secessionists militarily</w:t>
       </w:r>
       <w:r>
         <w:rPr>
@@ -6078,41 +5125,21 @@
         </w:rPr>
         <w:t xml:space="preserve"> Negotiated reunification is rare because it is very difficult for the home state to offer the secessionists much of value. The home state can promise things like regional autonomy or income transfers, but once the secessionists lay down their arms and reunification occurs it is very easy for the home state to </w:t>
       </w:r>
-      <w:proofErr w:type="spellStart"/>
-      <w:r>
-        <w:rPr>
-          <w:rFonts w:ascii="Times New Roman" w:hAnsi="Times New Roman" w:cs="Times New Roman"/>
-          <w:sz w:val="24"/>
-          <w:szCs w:val="24"/>
-        </w:rPr>
-        <w:t>reneg</w:t>
-      </w:r>
-      <w:proofErr w:type="spellEnd"/>
-      <w:r>
-        <w:rPr>
-          <w:rFonts w:ascii="Times New Roman" w:hAnsi="Times New Roman" w:cs="Times New Roman"/>
-          <w:sz w:val="24"/>
-          <w:szCs w:val="24"/>
-        </w:rPr>
-        <w:t xml:space="preserve"> on these promises. The secessionists know such promises are not credible, and hence agreements rarely </w:t>
-      </w:r>
-      <w:proofErr w:type="gramStart"/>
-      <w:r>
-        <w:rPr>
-          <w:rFonts w:ascii="Times New Roman" w:hAnsi="Times New Roman" w:cs="Times New Roman"/>
-          <w:sz w:val="24"/>
-          <w:szCs w:val="24"/>
-        </w:rPr>
-        <w:t>are reached</w:t>
-      </w:r>
-      <w:proofErr w:type="gramEnd"/>
-      <w:r>
-        <w:rPr>
-          <w:rFonts w:ascii="Times New Roman" w:hAnsi="Times New Roman" w:cs="Times New Roman"/>
-          <w:sz w:val="24"/>
-          <w:szCs w:val="24"/>
-        </w:rPr>
-        <w:t xml:space="preserve"> in the first place. </w:t>
+      <w:r>
+        <w:rPr>
+          <w:rFonts w:ascii="Times New Roman" w:hAnsi="Times New Roman" w:cs="Times New Roman"/>
+          <w:sz w:val="24"/>
+          <w:szCs w:val="24"/>
+        </w:rPr>
+        <w:t>renege</w:t>
+      </w:r>
+      <w:r>
+        <w:rPr>
+          <w:rFonts w:ascii="Times New Roman" w:hAnsi="Times New Roman" w:cs="Times New Roman"/>
+          <w:sz w:val="24"/>
+          <w:szCs w:val="24"/>
+        </w:rPr>
+        <w:t xml:space="preserve"> on these promises. The secessionists know such promises are not credible, and hence agreements rarely are reached in the first place. </w:t>
       </w:r>
     </w:p>
     <w:p>
@@ -6170,87 +5197,15 @@
           <w:sz w:val="24"/>
           <w:szCs w:val="24"/>
         </w:rPr>
-        <w:t xml:space="preserve">e.g. </w:t>
-      </w:r>
-      <w:proofErr w:type="spellStart"/>
-      <w:r>
-        <w:rPr>
-          <w:rFonts w:ascii="Times New Roman" w:hAnsi="Times New Roman" w:cs="Times New Roman"/>
-          <w:sz w:val="24"/>
-          <w:szCs w:val="24"/>
-        </w:rPr>
-        <w:t>Licklider</w:t>
-      </w:r>
-      <w:proofErr w:type="spellEnd"/>
-      <w:r>
-        <w:rPr>
-          <w:rFonts w:ascii="Times New Roman" w:hAnsi="Times New Roman" w:cs="Times New Roman"/>
-          <w:sz w:val="24"/>
-          <w:szCs w:val="24"/>
-        </w:rPr>
-        <w:t xml:space="preserve"> 1995; Walter 1997, 2002; </w:t>
-      </w:r>
-      <w:proofErr w:type="spellStart"/>
-      <w:r>
-        <w:rPr>
-          <w:rFonts w:ascii="Times New Roman" w:hAnsi="Times New Roman" w:cs="Times New Roman"/>
-          <w:sz w:val="24"/>
-          <w:szCs w:val="24"/>
-        </w:rPr>
-        <w:t>Fearon</w:t>
-      </w:r>
-      <w:proofErr w:type="spellEnd"/>
-      <w:r>
-        <w:rPr>
-          <w:rFonts w:ascii="Times New Roman" w:hAnsi="Times New Roman" w:cs="Times New Roman"/>
-          <w:sz w:val="24"/>
-          <w:szCs w:val="24"/>
-        </w:rPr>
-        <w:t xml:space="preserve"> and </w:t>
-      </w:r>
-      <w:proofErr w:type="spellStart"/>
-      <w:r>
-        <w:rPr>
-          <w:rFonts w:ascii="Times New Roman" w:hAnsi="Times New Roman" w:cs="Times New Roman"/>
-          <w:sz w:val="24"/>
-          <w:szCs w:val="24"/>
-        </w:rPr>
-        <w:t>Laiti</w:t>
-      </w:r>
-      <w:r>
-        <w:rPr>
-          <w:rFonts w:ascii="Times New Roman" w:hAnsi="Times New Roman" w:cs="Times New Roman"/>
-          <w:sz w:val="24"/>
-          <w:szCs w:val="24"/>
-        </w:rPr>
-        <w:t>n</w:t>
-      </w:r>
-      <w:proofErr w:type="spellEnd"/>
-      <w:r>
-        <w:rPr>
-          <w:rFonts w:ascii="Times New Roman" w:hAnsi="Times New Roman" w:cs="Times New Roman"/>
-          <w:sz w:val="24"/>
-          <w:szCs w:val="24"/>
-        </w:rPr>
-        <w:t xml:space="preserve"> 2007; Doyle and </w:t>
-      </w:r>
-      <w:proofErr w:type="spellStart"/>
-      <w:r>
-        <w:rPr>
-          <w:rFonts w:ascii="Times New Roman" w:hAnsi="Times New Roman" w:cs="Times New Roman"/>
-          <w:sz w:val="24"/>
-          <w:szCs w:val="24"/>
-        </w:rPr>
-        <w:t>Sambanis</w:t>
-      </w:r>
-      <w:proofErr w:type="spellEnd"/>
-      <w:r>
-        <w:rPr>
-          <w:rFonts w:ascii="Times New Roman" w:hAnsi="Times New Roman" w:cs="Times New Roman"/>
-          <w:sz w:val="24"/>
-          <w:szCs w:val="24"/>
-        </w:rPr>
-        <w:t xml:space="preserve"> 2006).</w:t>
+        <w:t>e.g. Licklider 1995; Walter 1997, 2002; Fearon and Laiti</w:t>
+      </w:r>
+      <w:r>
+        <w:rPr>
+          <w:rFonts w:ascii="Times New Roman" w:hAnsi="Times New Roman" w:cs="Times New Roman"/>
+          <w:sz w:val="24"/>
+          <w:szCs w:val="24"/>
+        </w:rPr>
+        <w:t>n 2007; Doyle and Sambanis 2006).</w:t>
       </w:r>
       <w:r>
         <w:rPr>
@@ -6306,25 +5261,7 @@
           <w:sz w:val="24"/>
           <w:szCs w:val="24"/>
         </w:rPr>
-        <w:t xml:space="preserve">Weimer 1978; </w:t>
-      </w:r>
-      <w:proofErr w:type="spellStart"/>
-      <w:r>
-        <w:rPr>
-          <w:rFonts w:ascii="Times New Roman" w:hAnsi="Times New Roman" w:cs="Times New Roman"/>
-          <w:sz w:val="24"/>
-          <w:szCs w:val="24"/>
-        </w:rPr>
-        <w:t>Fearon</w:t>
-      </w:r>
-      <w:proofErr w:type="spellEnd"/>
-      <w:r>
-        <w:rPr>
-          <w:rFonts w:ascii="Times New Roman" w:hAnsi="Times New Roman" w:cs="Times New Roman"/>
-          <w:sz w:val="24"/>
-          <w:szCs w:val="24"/>
-        </w:rPr>
-        <w:t xml:space="preserve"> 2004</w:t>
+        <w:t>Weimer 1978; Fearon 2004</w:t>
       </w:r>
       <w:r>
         <w:rPr>
@@ -6340,25 +5277,7 @@
           <w:sz w:val="24"/>
           <w:szCs w:val="24"/>
         </w:rPr>
-        <w:t xml:space="preserve"> While the central government might initially grant the secessionist elite a high level of autonomy in exchange for agreeing to reunification, the level of autonomy is likely to decrease over time, perhaps quite quickly.  Reference to the cases of Abkhazia and </w:t>
-      </w:r>
-      <w:proofErr w:type="spellStart"/>
-      <w:r>
-        <w:rPr>
-          <w:rFonts w:ascii="Times New Roman" w:hAnsi="Times New Roman" w:cs="Times New Roman"/>
-          <w:sz w:val="24"/>
-          <w:szCs w:val="24"/>
-        </w:rPr>
-        <w:t>Gagauzia</w:t>
-      </w:r>
-      <w:proofErr w:type="spellEnd"/>
-      <w:r>
-        <w:rPr>
-          <w:rFonts w:ascii="Times New Roman" w:hAnsi="Times New Roman" w:cs="Times New Roman"/>
-          <w:sz w:val="24"/>
-          <w:szCs w:val="24"/>
-        </w:rPr>
-        <w:t xml:space="preserve"> are informative here.</w:t>
+        <w:t xml:space="preserve"> While the central government might initially grant the secessionist elite a high level of autonomy in exchange for agreeing to reunification, the level of autonomy is likely to decrease over time, perhaps quite quickly.  Reference to the cases of Abkhazia and Gagauzia are informative here.</w:t>
       </w:r>
     </w:p>
     <w:p>
@@ -6402,25 +5321,7 @@
           <w:sz w:val="24"/>
           <w:szCs w:val="24"/>
         </w:rPr>
-        <w:t xml:space="preserve">, ethnic </w:t>
-      </w:r>
-      <w:proofErr w:type="spellStart"/>
-      <w:r>
-        <w:rPr>
-          <w:rFonts w:ascii="Times New Roman" w:hAnsi="Times New Roman" w:cs="Times New Roman"/>
-          <w:sz w:val="24"/>
-          <w:szCs w:val="24"/>
-        </w:rPr>
-        <w:t>Akbhaz</w:t>
-      </w:r>
-      <w:proofErr w:type="spellEnd"/>
-      <w:r>
-        <w:rPr>
-          <w:rFonts w:ascii="Times New Roman" w:hAnsi="Times New Roman" w:cs="Times New Roman"/>
-          <w:sz w:val="24"/>
-          <w:szCs w:val="24"/>
-        </w:rPr>
-        <w:t xml:space="preserve"> made up a minority of the population of Abkhazia</w:t>
+        <w:t>, ethnic Akbhaz made up a minority of the population of Abkhazia</w:t>
       </w:r>
       <w:r>
         <w:rPr>
@@ -6436,25 +5337,7 @@
           <w:sz w:val="24"/>
           <w:szCs w:val="24"/>
         </w:rPr>
-        <w:t xml:space="preserve">Cornell 2001; </w:t>
-      </w:r>
-      <w:proofErr w:type="spellStart"/>
-      <w:r>
-        <w:rPr>
-          <w:rFonts w:ascii="Times New Roman" w:hAnsi="Times New Roman" w:cs="Times New Roman"/>
-          <w:sz w:val="24"/>
-          <w:szCs w:val="24"/>
-        </w:rPr>
-        <w:t>Wooleh</w:t>
-      </w:r>
-      <w:proofErr w:type="spellEnd"/>
-      <w:r>
-        <w:rPr>
-          <w:rFonts w:ascii="Times New Roman" w:hAnsi="Times New Roman" w:cs="Times New Roman"/>
-          <w:sz w:val="24"/>
-          <w:szCs w:val="24"/>
-        </w:rPr>
-        <w:t xml:space="preserve"> 2006</w:t>
+        <w:t>Cornell 2001; Wooleh 2006</w:t>
       </w:r>
       <w:r>
         <w:rPr>
@@ -6528,51 +5411,15 @@
           <w:sz w:val="24"/>
           <w:szCs w:val="24"/>
         </w:rPr>
-        <w:t xml:space="preserve">in exchange for reunification included a provision guaranteeing that ethnic Abkhaz would retain a majority in the regional parliament, even if the return of internally displaced persons (IDPs) once again placed ethnic Abkhaz in a minority demographic position in the region. The promise, however, was not very meaningful.  First, even if the promise </w:t>
-      </w:r>
-      <w:proofErr w:type="gramStart"/>
-      <w:r>
-        <w:rPr>
-          <w:rFonts w:ascii="Times New Roman" w:hAnsi="Times New Roman" w:cs="Times New Roman"/>
-          <w:sz w:val="24"/>
-          <w:szCs w:val="24"/>
-        </w:rPr>
-        <w:t>were upheld</w:t>
-      </w:r>
-      <w:proofErr w:type="gramEnd"/>
-      <w:r>
-        <w:rPr>
-          <w:rFonts w:ascii="Times New Roman" w:hAnsi="Times New Roman" w:cs="Times New Roman"/>
-          <w:sz w:val="24"/>
-          <w:szCs w:val="24"/>
-        </w:rPr>
-        <w:t>, it would still mean a step back from the total dominance the ethnic Abkhaz currently enjoy in the region.  Second, if Georgian IDPs returned, they may demand and receive a more equitable system of representation.  These concerns are not abstract; this type of reneging has already occurred in cases that did reach settlement.</w:t>
-      </w:r>
-      <w:r>
-        <w:rPr>
-          <w:rFonts w:ascii="Times New Roman" w:hAnsi="Times New Roman" w:cs="Times New Roman"/>
-          <w:sz w:val="24"/>
-          <w:szCs w:val="24"/>
-        </w:rPr>
-        <w:t xml:space="preserve"> Thus, a deal for negotiated reunification </w:t>
-      </w:r>
-      <w:proofErr w:type="gramStart"/>
-      <w:r>
-        <w:rPr>
-          <w:rFonts w:ascii="Times New Roman" w:hAnsi="Times New Roman" w:cs="Times New Roman"/>
-          <w:sz w:val="24"/>
-          <w:szCs w:val="24"/>
-        </w:rPr>
-        <w:t>has not been reached</w:t>
-      </w:r>
-      <w:proofErr w:type="gramEnd"/>
-      <w:r>
-        <w:rPr>
-          <w:rFonts w:ascii="Times New Roman" w:hAnsi="Times New Roman" w:cs="Times New Roman"/>
-          <w:sz w:val="24"/>
-          <w:szCs w:val="24"/>
-        </w:rPr>
-        <w:t xml:space="preserve"> in Abkhazia and the region remains an unrecognized state.</w:t>
+        <w:t>in exchange for reunification included a provision guaranteeing that ethnic Abkhaz would retain a majority in the regional parliament, even if the return of internally displaced persons (IDPs) once again placed ethnic Abkhaz in a minority demographic position in the region. The promise, however, was not very meaningful.  First, even if the promise were upheld, it would still mean a step back from the total dominance the ethnic Abkhaz currently enjoy in the region.  Second, if Georgian IDPs returned, they may demand and receive a more equitable system of representation.  These concerns are not abstract; this type of reneging has already occurred in cases that did reach settlement.</w:t>
+      </w:r>
+      <w:r>
+        <w:rPr>
+          <w:rFonts w:ascii="Times New Roman" w:hAnsi="Times New Roman" w:cs="Times New Roman"/>
+          <w:sz w:val="24"/>
+          <w:szCs w:val="24"/>
+        </w:rPr>
+        <w:t xml:space="preserve"> Thus, a deal for negotiated reunification has not been reached in Abkhazia and the region remains an unrecognized state.</w:t>
       </w:r>
     </w:p>
     <w:p>
@@ -6592,23 +5439,13 @@
         </w:rPr>
         <w:tab/>
       </w:r>
-      <w:proofErr w:type="spellStart"/>
-      <w:r>
-        <w:rPr>
-          <w:rFonts w:ascii="Times New Roman" w:hAnsi="Times New Roman" w:cs="Times New Roman"/>
-          <w:sz w:val="24"/>
-          <w:szCs w:val="24"/>
-        </w:rPr>
-        <w:t>Gagauzia</w:t>
-      </w:r>
-      <w:proofErr w:type="spellEnd"/>
-      <w:r>
-        <w:rPr>
-          <w:rFonts w:ascii="Times New Roman" w:hAnsi="Times New Roman" w:cs="Times New Roman"/>
-          <w:sz w:val="24"/>
-          <w:szCs w:val="24"/>
-        </w:rPr>
-        <w:t xml:space="preserve"> achieved de facto independence at the time of the Soviet </w:t>
+      <w:r>
+        <w:rPr>
+          <w:rFonts w:ascii="Times New Roman" w:hAnsi="Times New Roman" w:cs="Times New Roman"/>
+          <w:sz w:val="24"/>
+          <w:szCs w:val="24"/>
+        </w:rPr>
+        <w:t xml:space="preserve">Gagauzia achieved de facto independence at the time of the Soviet </w:t>
       </w:r>
       <w:r>
         <w:rPr>
@@ -6656,18 +5493,93 @@
           <w:sz w:val="24"/>
           <w:szCs w:val="24"/>
         </w:rPr>
-        <w:t xml:space="preserve">an autonomous region.  While </w:t>
-      </w:r>
-      <w:proofErr w:type="spellStart"/>
-      <w:r>
-        <w:rPr>
-          <w:rFonts w:ascii="Times New Roman" w:hAnsi="Times New Roman" w:cs="Times New Roman"/>
-          <w:sz w:val="24"/>
-          <w:szCs w:val="24"/>
-        </w:rPr>
-        <w:t>Gagauzia</w:t>
-      </w:r>
-      <w:proofErr w:type="spellEnd"/>
+        <w:t xml:space="preserve">an autonomous region.  While Gagauzia was granted substantial autonomy under the </w:t>
+      </w:r>
+      <w:r>
+        <w:rPr>
+          <w:rFonts w:ascii="Times New Roman" w:hAnsi="Times New Roman" w:cs="Times New Roman"/>
+          <w:sz w:val="24"/>
+          <w:szCs w:val="24"/>
+        </w:rPr>
+        <w:t xml:space="preserve">original </w:t>
+      </w:r>
+      <w:r>
+        <w:rPr>
+          <w:rFonts w:ascii="Times New Roman" w:hAnsi="Times New Roman" w:cs="Times New Roman"/>
+          <w:sz w:val="24"/>
+          <w:szCs w:val="24"/>
+        </w:rPr>
+        <w:t>Moldovan Law on the Special Legal Status of Gagauzia, when the governor of Gagauzia, Dmitrii Croiter, moved to assert these powers in 1999, the Moldovan government balked.  By 2002, Croiter was forced to resign, effectively deposed by the Moldovan government.  The Moldovan government jailed a number of other Gagauz politicians, and while Gagauz autonomy was enshrined in the Moldovan constitution in 2003, the de facto level of autonomy has been limited by continued central government meddling in less-than-free regional elections.</w:t>
+      </w:r>
+      <w:r>
+        <w:rPr>
+          <w:rStyle w:val="EndnoteReference"/>
+          <w:rFonts w:ascii="Times New Roman" w:hAnsi="Times New Roman" w:cs="Times New Roman"/>
+          <w:sz w:val="24"/>
+          <w:szCs w:val="24"/>
+        </w:rPr>
+        <w:endnoteReference w:id="4"/>
+      </w:r>
+      <w:r>
+        <w:rPr>
+          <w:rFonts w:ascii="Times New Roman" w:hAnsi="Times New Roman" w:cs="Times New Roman"/>
+          <w:sz w:val="24"/>
+          <w:szCs w:val="24"/>
+        </w:rPr>
+        <w:t xml:space="preserve">  The payoffs to Gagauzia for ceding have turned out to be quite low, and a similar fate can rationally be expected by other unrecognized states who choose to cede.</w:t>
+      </w:r>
+      <w:r>
+        <w:rPr>
+          <w:rStyle w:val="EndnoteReference"/>
+          <w:rFonts w:ascii="Times New Roman" w:hAnsi="Times New Roman" w:cs="Times New Roman"/>
+          <w:sz w:val="24"/>
+          <w:szCs w:val="24"/>
+        </w:rPr>
+        <w:endnoteReference w:id="5"/>
+      </w:r>
+    </w:p>
+    <w:p>
+      <w:pPr>
+        <w:spacing w:line="360" w:lineRule="auto"/>
+        <w:ind w:firstLine="720"/>
+        <w:rPr>
+          <w:rFonts w:ascii="Times New Roman" w:hAnsi="Times New Roman" w:cs="Times New Roman"/>
+          <w:sz w:val="24"/>
+          <w:szCs w:val="24"/>
+        </w:rPr>
+      </w:pPr>
+      <w:r>
+        <w:rPr>
+          <w:rFonts w:ascii="Times New Roman" w:hAnsi="Times New Roman" w:cs="Times New Roman"/>
+          <w:sz w:val="24"/>
+          <w:szCs w:val="24"/>
+        </w:rPr>
+        <w:t xml:space="preserve">Gaugauzia is one of four </w:t>
+      </w:r>
+      <w:r>
+        <w:rPr>
+          <w:rFonts w:ascii="Times New Roman" w:hAnsi="Times New Roman" w:cs="Times New Roman"/>
+          <w:sz w:val="24"/>
+          <w:szCs w:val="24"/>
+        </w:rPr>
+        <w:t xml:space="preserve">negotiated reunifications </w:t>
+      </w:r>
+      <w:r>
+        <w:rPr>
+          <w:rFonts w:ascii="Times New Roman" w:hAnsi="Times New Roman" w:cs="Times New Roman"/>
+          <w:sz w:val="24"/>
+          <w:szCs w:val="24"/>
+        </w:rPr>
+        <w:t xml:space="preserve">that </w:t>
+      </w:r>
+      <w:r>
+        <w:rPr>
+          <w:rFonts w:ascii="Times New Roman" w:hAnsi="Times New Roman" w:cs="Times New Roman"/>
+          <w:sz w:val="24"/>
+          <w:szCs w:val="24"/>
+        </w:rPr>
+        <w:t>have occurred</w:t>
+      </w:r>
       <w:r>
         <w:rPr>
           <w:rFonts w:ascii="Times New Roman" w:hAnsi="Times New Roman" w:cs="Times New Roman"/>
@@ -6676,86 +5588,47 @@
         </w:rPr>
         <w:t xml:space="preserve"> </w:t>
       </w:r>
-      <w:proofErr w:type="gramStart"/>
-      <w:r>
-        <w:rPr>
-          <w:rFonts w:ascii="Times New Roman" w:hAnsi="Times New Roman" w:cs="Times New Roman"/>
-          <w:sz w:val="24"/>
-          <w:szCs w:val="24"/>
-        </w:rPr>
-        <w:t>was granted</w:t>
-      </w:r>
-      <w:proofErr w:type="gramEnd"/>
-      <w:r>
-        <w:rPr>
-          <w:rFonts w:ascii="Times New Roman" w:hAnsi="Times New Roman" w:cs="Times New Roman"/>
-          <w:sz w:val="24"/>
-          <w:szCs w:val="24"/>
-        </w:rPr>
-        <w:t xml:space="preserve"> substantial autonomy under the </w:t>
-      </w:r>
-      <w:r>
-        <w:rPr>
-          <w:rFonts w:ascii="Times New Roman" w:hAnsi="Times New Roman" w:cs="Times New Roman"/>
-          <w:sz w:val="24"/>
-          <w:szCs w:val="24"/>
-        </w:rPr>
-        <w:t xml:space="preserve">original </w:t>
-      </w:r>
-      <w:r>
-        <w:rPr>
-          <w:rFonts w:ascii="Times New Roman" w:hAnsi="Times New Roman" w:cs="Times New Roman"/>
-          <w:sz w:val="24"/>
-          <w:szCs w:val="24"/>
-        </w:rPr>
-        <w:t xml:space="preserve">Moldovan Law on the Special Legal Status of </w:t>
-      </w:r>
-      <w:proofErr w:type="spellStart"/>
-      <w:r>
-        <w:rPr>
-          <w:rFonts w:ascii="Times New Roman" w:hAnsi="Times New Roman" w:cs="Times New Roman"/>
-          <w:sz w:val="24"/>
-          <w:szCs w:val="24"/>
-        </w:rPr>
-        <w:t>Gagauzia</w:t>
-      </w:r>
-      <w:proofErr w:type="spellEnd"/>
-      <w:r>
-        <w:rPr>
-          <w:rFonts w:ascii="Times New Roman" w:hAnsi="Times New Roman" w:cs="Times New Roman"/>
-          <w:sz w:val="24"/>
-          <w:szCs w:val="24"/>
-        </w:rPr>
-        <w:t xml:space="preserve">, when the governor of </w:t>
-      </w:r>
-      <w:proofErr w:type="spellStart"/>
-      <w:r>
-        <w:rPr>
-          <w:rFonts w:ascii="Times New Roman" w:hAnsi="Times New Roman" w:cs="Times New Roman"/>
-          <w:sz w:val="24"/>
-          <w:szCs w:val="24"/>
-        </w:rPr>
-        <w:t>Gagauzia</w:t>
-      </w:r>
-      <w:proofErr w:type="spellEnd"/>
-      <w:r>
-        <w:rPr>
-          <w:rFonts w:ascii="Times New Roman" w:hAnsi="Times New Roman" w:cs="Times New Roman"/>
-          <w:sz w:val="24"/>
-          <w:szCs w:val="24"/>
-        </w:rPr>
-        <w:t xml:space="preserve">, </w:t>
-      </w:r>
-      <w:proofErr w:type="spellStart"/>
-      <w:r>
-        <w:rPr>
-          <w:rFonts w:ascii="Times New Roman" w:hAnsi="Times New Roman" w:cs="Times New Roman"/>
-          <w:sz w:val="24"/>
-          <w:szCs w:val="24"/>
-        </w:rPr>
-        <w:t>Dmitrii</w:t>
-      </w:r>
-      <w:proofErr w:type="spellEnd"/>
+      <w:r>
+        <w:rPr>
+          <w:rFonts w:ascii="Times New Roman" w:hAnsi="Times New Roman" w:cs="Times New Roman"/>
+          <w:sz w:val="24"/>
+          <w:szCs w:val="24"/>
+        </w:rPr>
+        <w:t>since WWII</w:t>
+      </w:r>
+      <w:r>
+        <w:rPr>
+          <w:rFonts w:ascii="Times New Roman" w:hAnsi="Times New Roman" w:cs="Times New Roman"/>
+          <w:sz w:val="24"/>
+          <w:szCs w:val="24"/>
+        </w:rPr>
+        <w:t>.</w:t>
+      </w:r>
+      <w:r>
+        <w:rPr>
+          <w:rStyle w:val="EndnoteReference"/>
+          <w:rFonts w:ascii="Times New Roman" w:hAnsi="Times New Roman" w:cs="Times New Roman"/>
+          <w:sz w:val="24"/>
+          <w:szCs w:val="24"/>
+        </w:rPr>
+        <w:endnoteReference w:id="6"/>
+      </w:r>
+      <w:r>
+        <w:rPr>
+          <w:rFonts w:ascii="Times New Roman" w:hAnsi="Times New Roman" w:cs="Times New Roman"/>
+          <w:sz w:val="24"/>
+          <w:szCs w:val="24"/>
+        </w:rPr>
+        <w:t xml:space="preserve"> Secessionists in Ajara, Bouganville</w:t>
+      </w:r>
+      <w:r>
+        <w:rPr>
+          <w:rFonts w:ascii="Times New Roman" w:hAnsi="Times New Roman" w:cs="Times New Roman"/>
+          <w:sz w:val="24"/>
+          <w:szCs w:val="24"/>
+        </w:rPr>
+        <w:t xml:space="preserve"> and</w:t>
+      </w:r>
       <w:r>
         <w:rPr>
           <w:rFonts w:ascii="Times New Roman" w:hAnsi="Times New Roman" w:cs="Times New Roman"/>
@@ -6764,309 +5637,13 @@
         </w:rPr>
         <w:t xml:space="preserve"> </w:t>
       </w:r>
-      <w:proofErr w:type="spellStart"/>
-      <w:r>
-        <w:rPr>
-          <w:rFonts w:ascii="Times New Roman" w:hAnsi="Times New Roman" w:cs="Times New Roman"/>
-          <w:sz w:val="24"/>
-          <w:szCs w:val="24"/>
-        </w:rPr>
-        <w:t>Croiter</w:t>
-      </w:r>
-      <w:proofErr w:type="spellEnd"/>
-      <w:r>
-        <w:rPr>
-          <w:rFonts w:ascii="Times New Roman" w:hAnsi="Times New Roman" w:cs="Times New Roman"/>
-          <w:sz w:val="24"/>
-          <w:szCs w:val="24"/>
-        </w:rPr>
-        <w:t xml:space="preserve">, moved to assert these powers in 1999, the Moldovan government balked.  By 2002, </w:t>
-      </w:r>
-      <w:proofErr w:type="spellStart"/>
-      <w:r>
-        <w:rPr>
-          <w:rFonts w:ascii="Times New Roman" w:hAnsi="Times New Roman" w:cs="Times New Roman"/>
-          <w:sz w:val="24"/>
-          <w:szCs w:val="24"/>
-        </w:rPr>
-        <w:t>Croiter</w:t>
-      </w:r>
-      <w:proofErr w:type="spellEnd"/>
-      <w:r>
-        <w:rPr>
-          <w:rFonts w:ascii="Times New Roman" w:hAnsi="Times New Roman" w:cs="Times New Roman"/>
-          <w:sz w:val="24"/>
-          <w:szCs w:val="24"/>
-        </w:rPr>
-        <w:t xml:space="preserve"> </w:t>
-      </w:r>
-      <w:proofErr w:type="gramStart"/>
-      <w:r>
-        <w:rPr>
-          <w:rFonts w:ascii="Times New Roman" w:hAnsi="Times New Roman" w:cs="Times New Roman"/>
-          <w:sz w:val="24"/>
-          <w:szCs w:val="24"/>
-        </w:rPr>
-        <w:t>was forced</w:t>
-      </w:r>
-      <w:proofErr w:type="gramEnd"/>
-      <w:r>
-        <w:rPr>
-          <w:rFonts w:ascii="Times New Roman" w:hAnsi="Times New Roman" w:cs="Times New Roman"/>
-          <w:sz w:val="24"/>
-          <w:szCs w:val="24"/>
-        </w:rPr>
-        <w:t xml:space="preserve"> to resign, effectively deposed by the Moldovan government.  The Moldovan government jailed a number of other Gagauz politicians, and while Gagauz autonomy was enshrined in the Moldovan constitution in 2003, </w:t>
-      </w:r>
-      <w:proofErr w:type="gramStart"/>
-      <w:r>
-        <w:rPr>
-          <w:rFonts w:ascii="Times New Roman" w:hAnsi="Times New Roman" w:cs="Times New Roman"/>
-          <w:sz w:val="24"/>
-          <w:szCs w:val="24"/>
-        </w:rPr>
-        <w:t>the de facto level of autonomy has been limited by continued central government meddling in less-than-free regional elections</w:t>
-      </w:r>
-      <w:proofErr w:type="gramEnd"/>
-      <w:r>
-        <w:rPr>
-          <w:rFonts w:ascii="Times New Roman" w:hAnsi="Times New Roman" w:cs="Times New Roman"/>
-          <w:sz w:val="24"/>
-          <w:szCs w:val="24"/>
-        </w:rPr>
-        <w:t>.</w:t>
-      </w:r>
-      <w:r>
-        <w:rPr>
-          <w:rStyle w:val="EndnoteReference"/>
-          <w:rFonts w:ascii="Times New Roman" w:hAnsi="Times New Roman" w:cs="Times New Roman"/>
-          <w:sz w:val="24"/>
-          <w:szCs w:val="24"/>
-        </w:rPr>
-        <w:endnoteReference w:id="4"/>
-      </w:r>
-      <w:r>
-        <w:rPr>
-          <w:rFonts w:ascii="Times New Roman" w:hAnsi="Times New Roman" w:cs="Times New Roman"/>
-          <w:sz w:val="24"/>
-          <w:szCs w:val="24"/>
-        </w:rPr>
-        <w:t xml:space="preserve">  The payoffs to </w:t>
-      </w:r>
-      <w:proofErr w:type="spellStart"/>
-      <w:r>
-        <w:rPr>
-          <w:rFonts w:ascii="Times New Roman" w:hAnsi="Times New Roman" w:cs="Times New Roman"/>
-          <w:sz w:val="24"/>
-          <w:szCs w:val="24"/>
-        </w:rPr>
-        <w:t>Gagauzia</w:t>
-      </w:r>
-      <w:proofErr w:type="spellEnd"/>
-      <w:r>
-        <w:rPr>
-          <w:rFonts w:ascii="Times New Roman" w:hAnsi="Times New Roman" w:cs="Times New Roman"/>
-          <w:sz w:val="24"/>
-          <w:szCs w:val="24"/>
-        </w:rPr>
-        <w:t xml:space="preserve"> for ceding have turned out to be quite low, and a similar fate </w:t>
-      </w:r>
-      <w:proofErr w:type="gramStart"/>
-      <w:r>
-        <w:rPr>
-          <w:rFonts w:ascii="Times New Roman" w:hAnsi="Times New Roman" w:cs="Times New Roman"/>
-          <w:sz w:val="24"/>
-          <w:szCs w:val="24"/>
-        </w:rPr>
-        <w:t>can rationally be expected</w:t>
-      </w:r>
-      <w:proofErr w:type="gramEnd"/>
-      <w:r>
-        <w:rPr>
-          <w:rFonts w:ascii="Times New Roman" w:hAnsi="Times New Roman" w:cs="Times New Roman"/>
-          <w:sz w:val="24"/>
-          <w:szCs w:val="24"/>
-        </w:rPr>
-        <w:t xml:space="preserve"> by other unrecognized states who choose to cede.</w:t>
-      </w:r>
-      <w:r>
-        <w:rPr>
-          <w:rStyle w:val="EndnoteReference"/>
-          <w:rFonts w:ascii="Times New Roman" w:hAnsi="Times New Roman" w:cs="Times New Roman"/>
-          <w:sz w:val="24"/>
-          <w:szCs w:val="24"/>
-        </w:rPr>
-        <w:endnoteReference w:id="5"/>
-      </w:r>
-    </w:p>
-    <w:p>
-      <w:pPr>
-        <w:spacing w:line="360" w:lineRule="auto"/>
-        <w:rPr>
-          <w:rFonts w:ascii="Times New Roman" w:hAnsi="Times New Roman" w:cs="Times New Roman"/>
-          <w:sz w:val="24"/>
-          <w:szCs w:val="24"/>
-        </w:rPr>
-      </w:pPr>
-    </w:p>
-    <w:p>
-      <w:pPr>
-        <w:spacing w:line="360" w:lineRule="auto"/>
-        <w:rPr>
-          <w:rFonts w:ascii="Times New Roman" w:hAnsi="Times New Roman" w:cs="Times New Roman"/>
-          <w:sz w:val="24"/>
-          <w:szCs w:val="24"/>
-        </w:rPr>
-      </w:pPr>
-    </w:p>
-    <w:p>
-      <w:pPr>
-        <w:spacing w:line="360" w:lineRule="auto"/>
-        <w:ind w:firstLine="720"/>
-        <w:rPr>
-          <w:rFonts w:ascii="Times New Roman" w:hAnsi="Times New Roman" w:cs="Times New Roman"/>
-          <w:sz w:val="24"/>
-          <w:szCs w:val="24"/>
-        </w:rPr>
-      </w:pPr>
-      <w:proofErr w:type="spellStart"/>
-      <w:r>
-        <w:rPr>
-          <w:rFonts w:ascii="Times New Roman" w:hAnsi="Times New Roman" w:cs="Times New Roman"/>
-          <w:sz w:val="24"/>
-          <w:szCs w:val="24"/>
-        </w:rPr>
-        <w:t>Gaugauzia</w:t>
-      </w:r>
-      <w:proofErr w:type="spellEnd"/>
-      <w:r>
-        <w:rPr>
-          <w:rFonts w:ascii="Times New Roman" w:hAnsi="Times New Roman" w:cs="Times New Roman"/>
-          <w:sz w:val="24"/>
-          <w:szCs w:val="24"/>
-        </w:rPr>
-        <w:t xml:space="preserve"> is one of four </w:t>
-      </w:r>
-      <w:r>
-        <w:rPr>
-          <w:rFonts w:ascii="Times New Roman" w:hAnsi="Times New Roman" w:cs="Times New Roman"/>
-          <w:sz w:val="24"/>
-          <w:szCs w:val="24"/>
-        </w:rPr>
-        <w:t xml:space="preserve">negotiated reunifications </w:t>
-      </w:r>
-      <w:r>
-        <w:rPr>
-          <w:rFonts w:ascii="Times New Roman" w:hAnsi="Times New Roman" w:cs="Times New Roman"/>
-          <w:sz w:val="24"/>
-          <w:szCs w:val="24"/>
-        </w:rPr>
-        <w:t xml:space="preserve">that </w:t>
-      </w:r>
-      <w:r>
-        <w:rPr>
-          <w:rFonts w:ascii="Times New Roman" w:hAnsi="Times New Roman" w:cs="Times New Roman"/>
-          <w:sz w:val="24"/>
-          <w:szCs w:val="24"/>
-        </w:rPr>
-        <w:t>have occurred</w:t>
-      </w:r>
-      <w:r>
-        <w:rPr>
-          <w:rFonts w:ascii="Times New Roman" w:hAnsi="Times New Roman" w:cs="Times New Roman"/>
-          <w:sz w:val="24"/>
-          <w:szCs w:val="24"/>
-        </w:rPr>
-        <w:t xml:space="preserve"> </w:t>
-      </w:r>
-      <w:r>
-        <w:rPr>
-          <w:rFonts w:ascii="Times New Roman" w:hAnsi="Times New Roman" w:cs="Times New Roman"/>
-          <w:sz w:val="24"/>
-          <w:szCs w:val="24"/>
-        </w:rPr>
-        <w:t>since WWII</w:t>
-      </w:r>
-      <w:r>
-        <w:rPr>
-          <w:rFonts w:ascii="Times New Roman" w:hAnsi="Times New Roman" w:cs="Times New Roman"/>
-          <w:sz w:val="24"/>
-          <w:szCs w:val="24"/>
-        </w:rPr>
-        <w:t>.</w:t>
-      </w:r>
-      <w:r>
-        <w:rPr>
-          <w:rStyle w:val="EndnoteReference"/>
-          <w:rFonts w:ascii="Times New Roman" w:hAnsi="Times New Roman" w:cs="Times New Roman"/>
-          <w:sz w:val="24"/>
-          <w:szCs w:val="24"/>
-        </w:rPr>
-        <w:endnoteReference w:id="6"/>
-      </w:r>
-      <w:r>
-        <w:rPr>
-          <w:rFonts w:ascii="Times New Roman" w:hAnsi="Times New Roman" w:cs="Times New Roman"/>
-          <w:sz w:val="24"/>
-          <w:szCs w:val="24"/>
-        </w:rPr>
-        <w:t xml:space="preserve"> Secessionists in </w:t>
-      </w:r>
-      <w:proofErr w:type="spellStart"/>
-      <w:r>
-        <w:rPr>
-          <w:rFonts w:ascii="Times New Roman" w:hAnsi="Times New Roman" w:cs="Times New Roman"/>
-          <w:sz w:val="24"/>
-          <w:szCs w:val="24"/>
-        </w:rPr>
-        <w:t>Ajara</w:t>
-      </w:r>
-      <w:proofErr w:type="spellEnd"/>
-      <w:r>
-        <w:rPr>
-          <w:rFonts w:ascii="Times New Roman" w:hAnsi="Times New Roman" w:cs="Times New Roman"/>
-          <w:sz w:val="24"/>
-          <w:szCs w:val="24"/>
-        </w:rPr>
-        <w:t xml:space="preserve">, </w:t>
-      </w:r>
-      <w:proofErr w:type="spellStart"/>
-      <w:r>
-        <w:rPr>
-          <w:rFonts w:ascii="Times New Roman" w:hAnsi="Times New Roman" w:cs="Times New Roman"/>
-          <w:sz w:val="24"/>
-          <w:szCs w:val="24"/>
-        </w:rPr>
-        <w:t>Bouganville</w:t>
-      </w:r>
-      <w:proofErr w:type="spellEnd"/>
-      <w:r>
-        <w:rPr>
-          <w:rFonts w:ascii="Times New Roman" w:hAnsi="Times New Roman" w:cs="Times New Roman"/>
-          <w:sz w:val="24"/>
-          <w:szCs w:val="24"/>
-        </w:rPr>
-        <w:t xml:space="preserve">, </w:t>
-      </w:r>
-      <w:proofErr w:type="spellStart"/>
-      <w:proofErr w:type="gramStart"/>
-      <w:r>
-        <w:rPr>
-          <w:rFonts w:ascii="Times New Roman" w:hAnsi="Times New Roman" w:cs="Times New Roman"/>
-          <w:sz w:val="24"/>
-          <w:szCs w:val="24"/>
-        </w:rPr>
-        <w:t>Moheli</w:t>
-      </w:r>
-      <w:proofErr w:type="spellEnd"/>
-      <w:proofErr w:type="gramEnd"/>
-      <w:r>
-        <w:rPr>
-          <w:rFonts w:ascii="Times New Roman" w:hAnsi="Times New Roman" w:cs="Times New Roman"/>
-          <w:sz w:val="24"/>
-          <w:szCs w:val="24"/>
-        </w:rPr>
-        <w:t xml:space="preserve"> </w:t>
+      <w:r>
+        <w:rPr>
+          <w:rFonts w:ascii="Times New Roman" w:hAnsi="Times New Roman" w:cs="Times New Roman"/>
+          <w:sz w:val="24"/>
+          <w:szCs w:val="24"/>
+        </w:rPr>
+        <w:t xml:space="preserve">Moheli </w:t>
       </w:r>
       <w:r>
         <w:rPr>
@@ -7157,61 +5734,7 @@
           <w:sz w:val="24"/>
           <w:szCs w:val="24"/>
         </w:rPr>
-        <w:t xml:space="preserve">In </w:t>
-      </w:r>
-      <w:proofErr w:type="spellStart"/>
-      <w:r>
-        <w:rPr>
-          <w:rFonts w:ascii="Times New Roman" w:hAnsi="Times New Roman" w:cs="Times New Roman"/>
-          <w:sz w:val="24"/>
-          <w:szCs w:val="24"/>
-        </w:rPr>
-        <w:t>Ajara</w:t>
-      </w:r>
-      <w:proofErr w:type="spellEnd"/>
-      <w:r>
-        <w:rPr>
-          <w:rFonts w:ascii="Times New Roman" w:hAnsi="Times New Roman" w:cs="Times New Roman"/>
-          <w:sz w:val="24"/>
-          <w:szCs w:val="24"/>
-        </w:rPr>
-        <w:t xml:space="preserve">, where the level of patron (Russian) support was quite low, the choice facing the secessionist elite was between agreeing to reunify with Georgia </w:t>
-      </w:r>
-      <w:proofErr w:type="gramStart"/>
-      <w:r>
-        <w:rPr>
-          <w:rFonts w:ascii="Times New Roman" w:hAnsi="Times New Roman" w:cs="Times New Roman"/>
-          <w:sz w:val="24"/>
-          <w:szCs w:val="24"/>
-        </w:rPr>
-        <w:t>or</w:t>
-      </w:r>
-      <w:proofErr w:type="gramEnd"/>
-      <w:r>
-        <w:rPr>
-          <w:rFonts w:ascii="Times New Roman" w:hAnsi="Times New Roman" w:cs="Times New Roman"/>
-          <w:sz w:val="24"/>
-          <w:szCs w:val="24"/>
-        </w:rPr>
-        <w:t xml:space="preserve"> facing military defeat. In </w:t>
-      </w:r>
-      <w:proofErr w:type="spellStart"/>
-      <w:r>
-        <w:rPr>
-          <w:rFonts w:ascii="Times New Roman" w:hAnsi="Times New Roman" w:cs="Times New Roman"/>
-          <w:sz w:val="24"/>
-          <w:szCs w:val="24"/>
-        </w:rPr>
-        <w:t>Bouganville</w:t>
-      </w:r>
-      <w:proofErr w:type="spellEnd"/>
-      <w:r>
-        <w:rPr>
-          <w:rFonts w:ascii="Times New Roman" w:hAnsi="Times New Roman" w:cs="Times New Roman"/>
-          <w:sz w:val="24"/>
-          <w:szCs w:val="24"/>
-        </w:rPr>
-        <w:t>, which separated from Papua New Guinea, secessionists lacked not only a patron, but also a clear preference for secession -- demands for secession had emerged only late in a struggle that began as an effort to stop a mining operation</w:t>
+        <w:t>In Ajara, where the level of patron (Russian) support was quite low, the choice facing the secessionist elite was between agreeing to reunify with Georgia or facing military defeat. In Bouganville, which separated from Papua New Guinea, secessionists lacked not only a patron, but also a clear preference for secession -- demands for secession had emerged only late in a struggle that began as an effort to stop a mining operation</w:t>
       </w:r>
       <w:r>
         <w:rPr>
@@ -7221,23 +5744,13 @@
         </w:rPr>
         <w:t xml:space="preserve"> (</w:t>
       </w:r>
-      <w:proofErr w:type="spellStart"/>
-      <w:r>
-        <w:rPr>
-          <w:rFonts w:ascii="Times New Roman" w:hAnsi="Times New Roman" w:cs="Times New Roman"/>
-          <w:sz w:val="24"/>
-          <w:szCs w:val="24"/>
-        </w:rPr>
-        <w:t>Ghai</w:t>
-      </w:r>
-      <w:proofErr w:type="spellEnd"/>
-      <w:r>
-        <w:rPr>
-          <w:rFonts w:ascii="Times New Roman" w:hAnsi="Times New Roman" w:cs="Times New Roman"/>
-          <w:sz w:val="24"/>
-          <w:szCs w:val="24"/>
-        </w:rPr>
-        <w:t xml:space="preserve"> and Regan 2006</w:t>
+      <w:r>
+        <w:rPr>
+          <w:rFonts w:ascii="Times New Roman" w:hAnsi="Times New Roman" w:cs="Times New Roman"/>
+          <w:sz w:val="24"/>
+          <w:szCs w:val="24"/>
+        </w:rPr>
+        <w:t>Ghai and Regan 2006</w:t>
       </w:r>
       <w:r>
         <w:rPr>
@@ -7371,69 +5884,15 @@
           <w:sz w:val="24"/>
           <w:szCs w:val="24"/>
         </w:rPr>
-        <w:t xml:space="preserve"> a referendum by collaborating with other rebel groups to achieve the complete overthrow of the </w:t>
-      </w:r>
-      <w:proofErr w:type="spellStart"/>
-      <w:r>
-        <w:rPr>
-          <w:rFonts w:ascii="Times New Roman" w:hAnsi="Times New Roman" w:cs="Times New Roman"/>
-          <w:sz w:val="24"/>
-          <w:szCs w:val="24"/>
-        </w:rPr>
-        <w:t>Mengistu</w:t>
-      </w:r>
-      <w:proofErr w:type="spellEnd"/>
-      <w:r>
-        <w:rPr>
-          <w:rFonts w:ascii="Times New Roman" w:hAnsi="Times New Roman" w:cs="Times New Roman"/>
-          <w:sz w:val="24"/>
-          <w:szCs w:val="24"/>
-        </w:rPr>
-        <w:t xml:space="preserve"> regime in Ethiopia. When the </w:t>
-      </w:r>
-      <w:proofErr w:type="spellStart"/>
-      <w:r>
-        <w:rPr>
-          <w:rFonts w:ascii="Times New Roman" w:hAnsi="Times New Roman" w:cs="Times New Roman"/>
-          <w:sz w:val="24"/>
-          <w:szCs w:val="24"/>
-        </w:rPr>
-        <w:t>Mengistu</w:t>
-      </w:r>
-      <w:proofErr w:type="spellEnd"/>
-      <w:r>
-        <w:rPr>
-          <w:rFonts w:ascii="Times New Roman" w:hAnsi="Times New Roman" w:cs="Times New Roman"/>
-          <w:sz w:val="24"/>
-          <w:szCs w:val="24"/>
-        </w:rPr>
-        <w:t xml:space="preserve"> regime fell, the triumphant rebels formed a transitional government and this transitional government granted Eritrea the right to a referendum on independence. </w:t>
-      </w:r>
-      <w:r>
-        <w:rPr>
-          <w:rFonts w:ascii="Times New Roman" w:hAnsi="Times New Roman" w:cs="Times New Roman"/>
-          <w:sz w:val="24"/>
-          <w:szCs w:val="24"/>
-        </w:rPr>
-        <w:t xml:space="preserve">Pakistan </w:t>
-      </w:r>
-      <w:proofErr w:type="gramStart"/>
-      <w:r>
-        <w:rPr>
-          <w:rFonts w:ascii="Times New Roman" w:hAnsi="Times New Roman" w:cs="Times New Roman"/>
-          <w:sz w:val="24"/>
-          <w:szCs w:val="24"/>
-        </w:rPr>
-        <w:t>was forced</w:t>
-      </w:r>
-      <w:proofErr w:type="gramEnd"/>
-      <w:r>
-        <w:rPr>
-          <w:rFonts w:ascii="Times New Roman" w:hAnsi="Times New Roman" w:cs="Times New Roman"/>
-          <w:sz w:val="24"/>
-          <w:szCs w:val="24"/>
-        </w:rPr>
-        <w:t xml:space="preserve"> to recognize the </w:t>
+        <w:t xml:space="preserve"> a referendum by collaborating with other rebel groups to achieve the complete overthrow of the Mengistu regime in Ethiopia. When the Mengistu regime fell, the triumphant rebels formed a transitional government and this transitional government granted Eritrea the right to a referendum on independence. </w:t>
+      </w:r>
+      <w:r>
+        <w:rPr>
+          <w:rFonts w:ascii="Times New Roman" w:hAnsi="Times New Roman" w:cs="Times New Roman"/>
+          <w:sz w:val="24"/>
+          <w:szCs w:val="24"/>
+        </w:rPr>
+        <w:t xml:space="preserve">Pakistan was forced to recognize the </w:t>
       </w:r>
       <w:r>
         <w:rPr>
@@ -7493,25 +5952,7 @@
           <w:sz w:val="24"/>
           <w:szCs w:val="24"/>
         </w:rPr>
-        <w:t xml:space="preserve">In the case of South Sudan, international pressure on Sudan, which </w:t>
-      </w:r>
-      <w:proofErr w:type="gramStart"/>
-      <w:r>
-        <w:rPr>
-          <w:rFonts w:ascii="Times New Roman" w:hAnsi="Times New Roman" w:cs="Times New Roman"/>
-          <w:sz w:val="24"/>
-          <w:szCs w:val="24"/>
-        </w:rPr>
-        <w:t>was accused</w:t>
-      </w:r>
-      <w:proofErr w:type="gramEnd"/>
-      <w:r>
-        <w:rPr>
-          <w:rFonts w:ascii="Times New Roman" w:hAnsi="Times New Roman" w:cs="Times New Roman"/>
-          <w:sz w:val="24"/>
-          <w:szCs w:val="24"/>
-        </w:rPr>
-        <w:t xml:space="preserve"> of genocide in its </w:t>
+        <w:t xml:space="preserve">In the case of South Sudan, international pressure on Sudan, which was accused of genocide in its </w:t>
       </w:r>
       <w:r>
         <w:rPr>
@@ -7527,43 +5968,7 @@
           <w:sz w:val="24"/>
           <w:szCs w:val="24"/>
         </w:rPr>
-        <w:t xml:space="preserve">contributed to the inclusion of a referendum in the terms of a 2001 peace agreement, and the international community was critical in the enforcement of that referendum six years later. The international community’s ability to enforce the referendum agreement </w:t>
-      </w:r>
-      <w:proofErr w:type="gramStart"/>
-      <w:r>
-        <w:rPr>
-          <w:rFonts w:ascii="Times New Roman" w:hAnsi="Times New Roman" w:cs="Times New Roman"/>
-          <w:sz w:val="24"/>
-          <w:szCs w:val="24"/>
-        </w:rPr>
-        <w:t>was bolstered</w:t>
-      </w:r>
-      <w:proofErr w:type="gramEnd"/>
-      <w:r>
-        <w:rPr>
-          <w:rFonts w:ascii="Times New Roman" w:hAnsi="Times New Roman" w:cs="Times New Roman"/>
-          <w:sz w:val="24"/>
-          <w:szCs w:val="24"/>
-        </w:rPr>
-        <w:t xml:space="preserve"> by Sudan’s extreme poverty and aid dependence. Decades earlier, a similar promise of a future referendum on independence </w:t>
-      </w:r>
-      <w:proofErr w:type="gramStart"/>
-      <w:r>
-        <w:rPr>
-          <w:rFonts w:ascii="Times New Roman" w:hAnsi="Times New Roman" w:cs="Times New Roman"/>
-          <w:sz w:val="24"/>
-          <w:szCs w:val="24"/>
-        </w:rPr>
-        <w:t>was made</w:t>
-      </w:r>
-      <w:proofErr w:type="gramEnd"/>
-      <w:r>
-        <w:rPr>
-          <w:rFonts w:ascii="Times New Roman" w:hAnsi="Times New Roman" w:cs="Times New Roman"/>
-          <w:sz w:val="24"/>
-          <w:szCs w:val="24"/>
-        </w:rPr>
-        <w:t xml:space="preserve"> to </w:t>
+        <w:t xml:space="preserve">contributed to the inclusion of a referendum in the terms of a 2001 peace agreement, and the international community was critical in the enforcement of that referendum six years later. The international community’s ability to enforce the referendum agreement was bolstered by Sudan’s extreme poverty and aid dependence. Decades earlier, a similar promise of a future referendum on independence was made to </w:t>
       </w:r>
       <w:r>
         <w:rPr>
@@ -7610,49 +6015,21 @@
         </w:rPr>
         <w:t xml:space="preserve">Since WWII, </w:t>
       </w:r>
-      <w:proofErr w:type="gramStart"/>
-      <w:r>
-        <w:rPr>
-          <w:rFonts w:ascii="Times New Roman" w:hAnsi="Times New Roman" w:cs="Times New Roman"/>
-          <w:sz w:val="24"/>
-          <w:szCs w:val="24"/>
-        </w:rPr>
-        <w:t>no unrecognized</w:t>
-      </w:r>
-      <w:proofErr w:type="gramEnd"/>
-      <w:r>
-        <w:rPr>
-          <w:rFonts w:ascii="Times New Roman" w:hAnsi="Times New Roman" w:cs="Times New Roman"/>
-          <w:sz w:val="24"/>
-          <w:szCs w:val="24"/>
-        </w:rPr>
-        <w:t xml:space="preserve"> state has </w:t>
-      </w:r>
-      <w:r>
-        <w:rPr>
-          <w:rFonts w:ascii="Times New Roman" w:hAnsi="Times New Roman" w:cs="Times New Roman"/>
-          <w:sz w:val="24"/>
-          <w:szCs w:val="24"/>
-        </w:rPr>
-        <w:t xml:space="preserve">ever gained recognition from the home state when the home state was not forced to agree to independence or a referendum as part of a military settlement. However, some hope for the prospects of negotiated recognition </w:t>
-      </w:r>
-      <w:proofErr w:type="gramStart"/>
-      <w:r>
-        <w:rPr>
-          <w:rFonts w:ascii="Times New Roman" w:hAnsi="Times New Roman" w:cs="Times New Roman"/>
-          <w:sz w:val="24"/>
-          <w:szCs w:val="24"/>
-        </w:rPr>
-        <w:t>is offered</w:t>
-      </w:r>
-      <w:proofErr w:type="gramEnd"/>
-      <w:r>
-        <w:rPr>
-          <w:rFonts w:ascii="Times New Roman" w:hAnsi="Times New Roman" w:cs="Times New Roman"/>
-          <w:sz w:val="24"/>
-          <w:szCs w:val="24"/>
-        </w:rPr>
-        <w:t xml:space="preserve"> by the case of Kosovo, where the home state of Serbia continues to refuse recognition but has moved to normalize relations with Kosovo. </w:t>
+      <w:r>
+        <w:rPr>
+          <w:rFonts w:ascii="Times New Roman" w:hAnsi="Times New Roman" w:cs="Times New Roman"/>
+          <w:sz w:val="24"/>
+          <w:szCs w:val="24"/>
+        </w:rPr>
+        <w:t xml:space="preserve">no unrecognized state has </w:t>
+      </w:r>
+      <w:r>
+        <w:rPr>
+          <w:rFonts w:ascii="Times New Roman" w:hAnsi="Times New Roman" w:cs="Times New Roman"/>
+          <w:sz w:val="24"/>
+          <w:szCs w:val="24"/>
+        </w:rPr>
+        <w:t xml:space="preserve">ever gained recognition from the home state when the home state was not forced to agree to independence or a referendum as part of a military settlement. However, some hope for the prospects of negotiated recognition is offered by the case of Kosovo, where the home state of Serbia continues to refuse recognition but has moved to normalize relations with Kosovo. </w:t>
       </w:r>
     </w:p>
     <w:p>
@@ -7671,25 +6048,7 @@
           <w:sz w:val="24"/>
           <w:szCs w:val="24"/>
         </w:rPr>
-        <w:t xml:space="preserve">Kosovo is an unusual case in that the preferences we generally ascribe to the international community </w:t>
-      </w:r>
-      <w:proofErr w:type="gramStart"/>
-      <w:r>
-        <w:rPr>
-          <w:rFonts w:ascii="Times New Roman" w:hAnsi="Times New Roman" w:cs="Times New Roman"/>
-          <w:sz w:val="24"/>
-          <w:szCs w:val="24"/>
-        </w:rPr>
-        <w:t>are reversed</w:t>
-      </w:r>
-      <w:proofErr w:type="gramEnd"/>
-      <w:r>
-        <w:rPr>
-          <w:rFonts w:ascii="Times New Roman" w:hAnsi="Times New Roman" w:cs="Times New Roman"/>
-          <w:sz w:val="24"/>
-          <w:szCs w:val="24"/>
-        </w:rPr>
-        <w:t xml:space="preserve"> – in this case most of the international community – particular the U.S. and its NATO allies – have strongly supported </w:t>
+        <w:t xml:space="preserve">Kosovo is an unusual case in that the preferences we generally ascribe to the international community are reversed – in this case most of the international community – particular the U.S. and its NATO allies – have strongly supported </w:t>
       </w:r>
       <w:r>
         <w:rPr>
@@ -7719,21 +6078,26 @@
     </w:p>
     <w:p>
       <w:pPr>
+        <w:spacing w:line="360" w:lineRule="auto"/>
+        <w:ind w:firstLine="720"/>
+        <w:rPr>
+          <w:rFonts w:ascii="Times New Roman" w:hAnsi="Times New Roman" w:cs="Times New Roman"/>
+          <w:sz w:val="24"/>
+          <w:szCs w:val="24"/>
+        </w:rPr>
+      </w:pPr>
+      <w:bookmarkStart w:id="1" w:name="_GoBack"/>
+      <w:bookmarkEnd w:id="1"/>
+    </w:p>
+    <w:p>
+      <w:pPr>
         <w:pStyle w:val="Heading1"/>
       </w:pPr>
       <w:r>
         <w:t xml:space="preserve">Policy Implications: Options </w:t>
       </w:r>
       <w:r>
-        <w:t xml:space="preserve">for </w:t>
-      </w:r>
-      <w:proofErr w:type="gramStart"/>
-      <w:r>
-        <w:t>The</w:t>
-      </w:r>
-      <w:proofErr w:type="gramEnd"/>
-      <w:r>
-        <w:t xml:space="preserve"> International Community</w:t>
+        <w:t>for The International Community</w:t>
       </w:r>
     </w:p>
     <w:p>
@@ -7760,25 +6124,7 @@
           <w:sz w:val="24"/>
           <w:szCs w:val="24"/>
         </w:rPr>
-        <w:t xml:space="preserve">.  In this </w:t>
-      </w:r>
-      <w:proofErr w:type="gramStart"/>
-      <w:r>
-        <w:rPr>
-          <w:rFonts w:ascii="Times New Roman" w:hAnsi="Times New Roman" w:cs="Times New Roman"/>
-          <w:sz w:val="24"/>
-          <w:szCs w:val="24"/>
-        </w:rPr>
-        <w:t>section</w:t>
-      </w:r>
-      <w:proofErr w:type="gramEnd"/>
-      <w:r>
-        <w:rPr>
-          <w:rFonts w:ascii="Times New Roman" w:hAnsi="Times New Roman" w:cs="Times New Roman"/>
-          <w:sz w:val="24"/>
-          <w:szCs w:val="24"/>
-        </w:rPr>
-        <w:t xml:space="preserve"> we consider </w:t>
+        <w:t xml:space="preserve">.  In this section we consider </w:t>
       </w:r>
       <w:r>
         <w:rPr>
@@ -7882,25 +6228,7 @@
           <w:sz w:val="24"/>
           <w:szCs w:val="24"/>
         </w:rPr>
-        <w:t xml:space="preserve">sionists in exchange for ceding; this is analogous to making investments in the payoffs from ceding and </w:t>
-      </w:r>
-      <w:proofErr w:type="gramStart"/>
-      <w:r>
-        <w:rPr>
-          <w:rFonts w:ascii="Times New Roman" w:hAnsi="Times New Roman" w:cs="Times New Roman"/>
-          <w:sz w:val="24"/>
-          <w:szCs w:val="24"/>
-        </w:rPr>
-        <w:t>is addressed</w:t>
-      </w:r>
-      <w:proofErr w:type="gramEnd"/>
-      <w:r>
-        <w:rPr>
-          <w:rFonts w:ascii="Times New Roman" w:hAnsi="Times New Roman" w:cs="Times New Roman"/>
-          <w:sz w:val="24"/>
-          <w:szCs w:val="24"/>
-        </w:rPr>
-        <w:t xml:space="preserve"> in the section on the Status Quo Equilibrium.</w:t>
+        <w:t>sionists in exchange for ceding; this is analogous to making investments in the payoffs from ceding and is addressed in the section on the Status Quo Equilibrium.</w:t>
       </w:r>
     </w:p>
     <w:p>
@@ -8270,25 +6598,7 @@
           <w:sz w:val="24"/>
           <w:szCs w:val="24"/>
         </w:rPr>
-        <w:t xml:space="preserve">. If Conditions 2 or </w:t>
-      </w:r>
-      <w:proofErr w:type="gramStart"/>
-      <w:r>
-        <w:rPr>
-          <w:rFonts w:ascii="Times New Roman" w:hAnsi="Times New Roman" w:cs="Times New Roman"/>
-          <w:sz w:val="24"/>
-          <w:szCs w:val="24"/>
-        </w:rPr>
-        <w:t>3</w:t>
-      </w:r>
-      <w:proofErr w:type="gramEnd"/>
-      <w:r>
-        <w:rPr>
-          <w:rFonts w:ascii="Times New Roman" w:hAnsi="Times New Roman" w:cs="Times New Roman"/>
-          <w:sz w:val="24"/>
-          <w:szCs w:val="24"/>
-        </w:rPr>
-        <w:t xml:space="preserve"> fail, sanctions will lead to fighting i</w:t>
+        <w:t>. If Conditions 2 or 3 fail, sanctions will lead to fighting i</w:t>
       </w:r>
       <w:r>
         <w:rPr>
@@ -8304,25 +6614,7 @@
           <w:sz w:val="24"/>
           <w:szCs w:val="24"/>
         </w:rPr>
-        <w:t xml:space="preserve">either supported by the patron, or without its support in the case of Condition 3. Note here from Condition 2 that sanctions can induce investment behavior by the patron that </w:t>
-      </w:r>
-      <w:proofErr w:type="gramStart"/>
-      <w:r>
-        <w:rPr>
-          <w:rFonts w:ascii="Times New Roman" w:hAnsi="Times New Roman" w:cs="Times New Roman"/>
-          <w:sz w:val="24"/>
-          <w:szCs w:val="24"/>
-        </w:rPr>
-        <w:t>was ruled out</w:t>
-      </w:r>
-      <w:proofErr w:type="gramEnd"/>
-      <w:r>
-        <w:rPr>
-          <w:rFonts w:ascii="Times New Roman" w:hAnsi="Times New Roman" w:cs="Times New Roman"/>
-          <w:sz w:val="24"/>
-          <w:szCs w:val="24"/>
-        </w:rPr>
-        <w:t xml:space="preserve"> under </w:t>
+        <w:t xml:space="preserve">either supported by the patron, or without its support in the case of Condition 3. Note here from Condition 2 that sanctions can induce investment behavior by the patron that was ruled out under </w:t>
       </w:r>
       <w:r>
         <w:rPr>
@@ -8399,25 +6691,7 @@
           <w:sz w:val="24"/>
           <w:szCs w:val="24"/>
         </w:rPr>
-        <w:t xml:space="preserve">In the model, this </w:t>
-      </w:r>
-      <w:proofErr w:type="gramStart"/>
-      <w:r>
-        <w:rPr>
-          <w:rFonts w:ascii="Times New Roman" w:hAnsi="Times New Roman" w:cs="Times New Roman"/>
-          <w:sz w:val="24"/>
-          <w:szCs w:val="24"/>
-        </w:rPr>
-        <w:t>is represented</w:t>
-      </w:r>
-      <w:proofErr w:type="gramEnd"/>
-      <w:r>
-        <w:rPr>
-          <w:rFonts w:ascii="Times New Roman" w:hAnsi="Times New Roman" w:cs="Times New Roman"/>
-          <w:sz w:val="24"/>
-          <w:szCs w:val="24"/>
-        </w:rPr>
-        <w:t xml:space="preserve"> as reducing the secessionists' probability of victory in the war lottery. This should serve to increase the range of paramete</w:t>
+        <w:t>In the model, this is represented as reducing the secessionists' probability of victory in the war lottery. This should serve to increase the range of paramete</w:t>
       </w:r>
       <w:r>
         <w:rPr>
@@ -8468,25 +6742,7 @@
           <w:szCs w:val="24"/>
         </w:rPr>
         <w:tab/>
-        <w:t xml:space="preserve">States that impose sanctions often attempt to implement “smart” sanctions that damage the target’s military capabilities without harming the civilian economy. This analysis suggests that, in the case of sanctions seeking to induce peaceful reunification by unrecognized states, this difference is moot.  Regardless of whether sanctions function primarily to damage the economy of the secessionist region or to degrade the </w:t>
-      </w:r>
-      <w:proofErr w:type="spellStart"/>
-      <w:r>
-        <w:rPr>
-          <w:rFonts w:ascii="Times New Roman" w:hAnsi="Times New Roman" w:cs="Times New Roman"/>
-          <w:sz w:val="24"/>
-          <w:szCs w:val="24"/>
-        </w:rPr>
-        <w:t>secessionsists</w:t>
-      </w:r>
-      <w:proofErr w:type="spellEnd"/>
-      <w:r>
-        <w:rPr>
-          <w:rFonts w:ascii="Times New Roman" w:hAnsi="Times New Roman" w:cs="Times New Roman"/>
-          <w:sz w:val="24"/>
-          <w:szCs w:val="24"/>
-        </w:rPr>
-        <w:t>’ military capabilities, they increase the range of conditions under which war is likely. If sanctions damage</w:t>
+        <w:t>States that impose sanctions often attempt to implement “smart” sanctions that damage the target’s military capabilities without harming the civilian economy. This analysis suggests that, in the case of sanctions seeking to induce peaceful reunification by unrecognized states, this difference is moot.  Regardless of whether sanctions function primarily to damage the economy of the secessionist region or to degrade the secessionsists’ military capabilities, they increase the range of conditions under which war is likely. If sanctions damage</w:t>
       </w:r>
       <w:r>
         <w:rPr>
@@ -8510,43 +6766,7 @@
           <w:sz w:val="24"/>
           <w:szCs w:val="24"/>
         </w:rPr>
-        <w:t xml:space="preserve"> lower the secessionists' payoffs from the status quo. If the </w:t>
-      </w:r>
-      <w:proofErr w:type="gramStart"/>
-      <w:r>
-        <w:rPr>
-          <w:rFonts w:ascii="Times New Roman" w:hAnsi="Times New Roman" w:cs="Times New Roman"/>
-          <w:sz w:val="24"/>
-          <w:szCs w:val="24"/>
-        </w:rPr>
-        <w:t>degradation of status quo payoffs are not offset by the patron</w:t>
-      </w:r>
-      <w:proofErr w:type="gramEnd"/>
-      <w:r>
-        <w:rPr>
-          <w:rFonts w:ascii="Times New Roman" w:hAnsi="Times New Roman" w:cs="Times New Roman"/>
-          <w:sz w:val="24"/>
-          <w:szCs w:val="24"/>
-        </w:rPr>
-        <w:t xml:space="preserve"> and if the secessionists' continuation value from fighting exceeds that from the status quo before the continuation value from ceding does, the secessionists will initiate war. Conversely, if the sanctions degrade the </w:t>
-      </w:r>
-      <w:proofErr w:type="gramStart"/>
-      <w:r>
-        <w:rPr>
-          <w:rFonts w:ascii="Times New Roman" w:hAnsi="Times New Roman" w:cs="Times New Roman"/>
-          <w:sz w:val="24"/>
-          <w:szCs w:val="24"/>
-        </w:rPr>
-        <w:t>secessionists</w:t>
-      </w:r>
-      <w:proofErr w:type="gramEnd"/>
-      <w:r>
-        <w:rPr>
-          <w:rFonts w:ascii="Times New Roman" w:hAnsi="Times New Roman" w:cs="Times New Roman"/>
-          <w:sz w:val="24"/>
-          <w:szCs w:val="24"/>
-        </w:rPr>
-        <w:t xml:space="preserve"> military capabilities sufficiently, it</w:t>
+        <w:t xml:space="preserve"> lower the secessionists' payoffs from the status quo. If the degradation of status quo payoffs are not offset by the patron and if the secessionists' continuation value from fighting exceeds that from the status quo before the continuation value from ceding does, the secessionists will initiate war. Conversely, if the sanctions degrade the secessionists military capabilities sufficiently, it</w:t>
       </w:r>
       <w:r>
         <w:rPr>
@@ -8718,25 +6938,41 @@
           <w:szCs w:val="24"/>
         </w:rPr>
       </w:pPr>
-      <w:commentRangeStart w:id="1"/>
-      <w:r>
-        <w:rPr>
-          <w:rFonts w:ascii="Times New Roman" w:hAnsi="Times New Roman" w:cs="Times New Roman"/>
-          <w:sz w:val="24"/>
-          <w:szCs w:val="24"/>
-        </w:rPr>
-        <w:t xml:space="preserve">In an extreme example involving both sanctions and direct military confrontation, the United States and other members of the North Atlantic Treaty Organization (NATO) coerced Serbia into withdrawing its support from </w:t>
-      </w:r>
-      <w:proofErr w:type="spellStart"/>
-      <w:r>
-        <w:rPr>
-          <w:rFonts w:ascii="Times New Roman" w:hAnsi="Times New Roman" w:cs="Times New Roman"/>
-          <w:sz w:val="24"/>
-          <w:szCs w:val="24"/>
-        </w:rPr>
-        <w:t>Republika</w:t>
-      </w:r>
-      <w:proofErr w:type="spellEnd"/>
+      <w:commentRangeStart w:id="2"/>
+      <w:r>
+        <w:rPr>
+          <w:rFonts w:ascii="Times New Roman" w:hAnsi="Times New Roman" w:cs="Times New Roman"/>
+          <w:sz w:val="24"/>
+          <w:szCs w:val="24"/>
+        </w:rPr>
+        <w:t xml:space="preserve">In an extreme example involving both sanctions and direct military confrontation, the United States and other members of the North Atlantic Treaty Organization (NATO) coerced Serbia into withdrawing its support from Republika Srpska and Republika Srpska Krajina, both of which had secured </w:t>
+      </w:r>
+      <w:r>
+        <w:rPr>
+          <w:rFonts w:ascii="Times New Roman" w:hAnsi="Times New Roman" w:cs="Times New Roman"/>
+          <w:i/>
+          <w:sz w:val="24"/>
+          <w:szCs w:val="24"/>
+        </w:rPr>
+        <w:t>de facto</w:t>
+      </w:r>
+      <w:r>
+        <w:rPr>
+          <w:rFonts w:ascii="Times New Roman" w:hAnsi="Times New Roman" w:cs="Times New Roman"/>
+          <w:sz w:val="24"/>
+          <w:szCs w:val="24"/>
+        </w:rPr>
+        <w:t xml:space="preserve"> independence after the collapse of Yugoslavia.</w:t>
+      </w:r>
+      <w:r>
+        <w:rPr>
+          <w:rStyle w:val="EndnoteReference"/>
+          <w:rFonts w:ascii="Times New Roman" w:hAnsi="Times New Roman" w:cs="Times New Roman"/>
+          <w:sz w:val="24"/>
+          <w:szCs w:val="24"/>
+        </w:rPr>
+        <w:endnoteReference w:id="7"/>
+      </w:r>
       <w:r>
         <w:rPr>
           <w:rFonts w:ascii="Times New Roman" w:hAnsi="Times New Roman" w:cs="Times New Roman"/>
@@ -8745,198 +6981,20 @@
         </w:rPr>
         <w:t xml:space="preserve"> </w:t>
       </w:r>
-      <w:proofErr w:type="spellStart"/>
-      <w:r>
-        <w:rPr>
-          <w:rFonts w:ascii="Times New Roman" w:hAnsi="Times New Roman" w:cs="Times New Roman"/>
-          <w:sz w:val="24"/>
-          <w:szCs w:val="24"/>
-        </w:rPr>
-        <w:t>Srpska</w:t>
-      </w:r>
-      <w:proofErr w:type="spellEnd"/>
-      <w:r>
-        <w:rPr>
-          <w:rFonts w:ascii="Times New Roman" w:hAnsi="Times New Roman" w:cs="Times New Roman"/>
-          <w:sz w:val="24"/>
-          <w:szCs w:val="24"/>
-        </w:rPr>
-        <w:t xml:space="preserve"> and </w:t>
-      </w:r>
-      <w:proofErr w:type="spellStart"/>
-      <w:r>
-        <w:rPr>
-          <w:rFonts w:ascii="Times New Roman" w:hAnsi="Times New Roman" w:cs="Times New Roman"/>
-          <w:sz w:val="24"/>
-          <w:szCs w:val="24"/>
-        </w:rPr>
-        <w:t>Republika</w:t>
-      </w:r>
-      <w:proofErr w:type="spellEnd"/>
-      <w:r>
-        <w:rPr>
-          <w:rFonts w:ascii="Times New Roman" w:hAnsi="Times New Roman" w:cs="Times New Roman"/>
-          <w:sz w:val="24"/>
-          <w:szCs w:val="24"/>
-        </w:rPr>
-        <w:t xml:space="preserve"> </w:t>
-      </w:r>
-      <w:proofErr w:type="spellStart"/>
-      <w:r>
-        <w:rPr>
-          <w:rFonts w:ascii="Times New Roman" w:hAnsi="Times New Roman" w:cs="Times New Roman"/>
-          <w:sz w:val="24"/>
-          <w:szCs w:val="24"/>
-        </w:rPr>
-        <w:t>Srpska</w:t>
-      </w:r>
-      <w:proofErr w:type="spellEnd"/>
-      <w:r>
-        <w:rPr>
-          <w:rFonts w:ascii="Times New Roman" w:hAnsi="Times New Roman" w:cs="Times New Roman"/>
-          <w:sz w:val="24"/>
-          <w:szCs w:val="24"/>
-        </w:rPr>
-        <w:t xml:space="preserve"> Krajina, both of which had secured </w:t>
-      </w:r>
-      <w:r>
-        <w:rPr>
-          <w:rFonts w:ascii="Times New Roman" w:hAnsi="Times New Roman" w:cs="Times New Roman"/>
-          <w:i/>
-          <w:sz w:val="24"/>
-          <w:szCs w:val="24"/>
-        </w:rPr>
-        <w:t>de facto</w:t>
-      </w:r>
-      <w:r>
-        <w:rPr>
-          <w:rFonts w:ascii="Times New Roman" w:hAnsi="Times New Roman" w:cs="Times New Roman"/>
-          <w:sz w:val="24"/>
-          <w:szCs w:val="24"/>
-        </w:rPr>
-        <w:t xml:space="preserve"> independence after the collapse of Yugoslavia.</w:t>
-      </w:r>
-      <w:r>
-        <w:rPr>
-          <w:rStyle w:val="EndnoteReference"/>
-          <w:rFonts w:ascii="Times New Roman" w:hAnsi="Times New Roman" w:cs="Times New Roman"/>
-          <w:sz w:val="24"/>
-          <w:szCs w:val="24"/>
-        </w:rPr>
-        <w:endnoteReference w:id="7"/>
-      </w:r>
-      <w:r>
-        <w:rPr>
-          <w:rFonts w:ascii="Times New Roman" w:hAnsi="Times New Roman" w:cs="Times New Roman"/>
-          <w:sz w:val="24"/>
-          <w:szCs w:val="24"/>
-        </w:rPr>
-        <w:t xml:space="preserve"> </w:t>
-      </w:r>
-      <w:r>
-        <w:rPr>
-          <w:rFonts w:ascii="Times New Roman" w:hAnsi="Times New Roman" w:cs="Times New Roman"/>
-          <w:sz w:val="24"/>
-          <w:szCs w:val="24"/>
-        </w:rPr>
-        <w:t xml:space="preserve"> While both </w:t>
-      </w:r>
-      <w:proofErr w:type="spellStart"/>
-      <w:r>
-        <w:rPr>
-          <w:rFonts w:ascii="Times New Roman" w:hAnsi="Times New Roman" w:cs="Times New Roman"/>
-          <w:sz w:val="24"/>
-          <w:szCs w:val="24"/>
-        </w:rPr>
-        <w:t>Republika</w:t>
-      </w:r>
-      <w:proofErr w:type="spellEnd"/>
-      <w:r>
-        <w:rPr>
-          <w:rFonts w:ascii="Times New Roman" w:hAnsi="Times New Roman" w:cs="Times New Roman"/>
-          <w:sz w:val="24"/>
-          <w:szCs w:val="24"/>
-        </w:rPr>
-        <w:t xml:space="preserve"> </w:t>
-      </w:r>
-      <w:proofErr w:type="spellStart"/>
-      <w:r>
-        <w:rPr>
-          <w:rFonts w:ascii="Times New Roman" w:hAnsi="Times New Roman" w:cs="Times New Roman"/>
-          <w:sz w:val="24"/>
-          <w:szCs w:val="24"/>
-        </w:rPr>
-        <w:t>Sprska</w:t>
-      </w:r>
-      <w:proofErr w:type="spellEnd"/>
-      <w:r>
-        <w:rPr>
-          <w:rFonts w:ascii="Times New Roman" w:hAnsi="Times New Roman" w:cs="Times New Roman"/>
-          <w:sz w:val="24"/>
-          <w:szCs w:val="24"/>
-        </w:rPr>
-        <w:t xml:space="preserve"> and </w:t>
-      </w:r>
-      <w:proofErr w:type="spellStart"/>
-      <w:r>
-        <w:rPr>
-          <w:rFonts w:ascii="Times New Roman" w:hAnsi="Times New Roman" w:cs="Times New Roman"/>
-          <w:sz w:val="24"/>
-          <w:szCs w:val="24"/>
-        </w:rPr>
-        <w:t>Republika</w:t>
-      </w:r>
-      <w:proofErr w:type="spellEnd"/>
-      <w:r>
-        <w:rPr>
-          <w:rFonts w:ascii="Times New Roman" w:hAnsi="Times New Roman" w:cs="Times New Roman"/>
-          <w:sz w:val="24"/>
-          <w:szCs w:val="24"/>
-        </w:rPr>
-        <w:t xml:space="preserve"> </w:t>
-      </w:r>
-      <w:proofErr w:type="spellStart"/>
-      <w:r>
-        <w:rPr>
-          <w:rFonts w:ascii="Times New Roman" w:hAnsi="Times New Roman" w:cs="Times New Roman"/>
-          <w:sz w:val="24"/>
-          <w:szCs w:val="24"/>
-        </w:rPr>
-        <w:t>Srpska</w:t>
-      </w:r>
-      <w:proofErr w:type="spellEnd"/>
-      <w:r>
-        <w:rPr>
-          <w:rFonts w:ascii="Times New Roman" w:hAnsi="Times New Roman" w:cs="Times New Roman"/>
-          <w:sz w:val="24"/>
-          <w:szCs w:val="24"/>
-        </w:rPr>
-        <w:t xml:space="preserve"> Krajina did reunify with their respective home states, this resolution was not peaceful. A loss of patron support results in economic decline as well as a loss of military capabilities and a related increase in the home </w:t>
-      </w:r>
-      <w:proofErr w:type="gramStart"/>
-      <w:r>
-        <w:rPr>
-          <w:rFonts w:ascii="Times New Roman" w:hAnsi="Times New Roman" w:cs="Times New Roman"/>
-          <w:sz w:val="24"/>
-          <w:szCs w:val="24"/>
-        </w:rPr>
-        <w:t>state’s</w:t>
-      </w:r>
-      <w:proofErr w:type="gramEnd"/>
-      <w:r>
-        <w:rPr>
-          <w:rFonts w:ascii="Times New Roman" w:hAnsi="Times New Roman" w:cs="Times New Roman"/>
-          <w:sz w:val="24"/>
-          <w:szCs w:val="24"/>
-        </w:rPr>
-        <w:t xml:space="preserve"> expected probability of victory. Thus, a loss of patron support can easily lead to war, and the international community must account for these risks when deciding whether coercing the patron to withdraw support is likely to be an effective means of inducing peaceful reunification. </w:t>
-      </w:r>
-      <w:commentRangeEnd w:id="1"/>
+      <w:r>
+        <w:rPr>
+          <w:rFonts w:ascii="Times New Roman" w:hAnsi="Times New Roman" w:cs="Times New Roman"/>
+          <w:sz w:val="24"/>
+          <w:szCs w:val="24"/>
+        </w:rPr>
+        <w:t xml:space="preserve"> While both Republika Sprska and Republika Srpska Krajina did reunify with their respective home states, this resolution was not peaceful. A loss of patron support results in economic decline as well as a loss of military capabilities and a related increase in the home state’s expected probability of victory. Thus, a loss of patron support can easily lead to war, and the international community must account for these risks when deciding whether coercing the patron to withdraw support is likely to be an effective means of inducing peaceful reunification. </w:t>
+      </w:r>
+      <w:commentRangeEnd w:id="2"/>
       <w:r>
         <w:rPr>
           <w:rStyle w:val="CommentReference"/>
         </w:rPr>
-        <w:commentReference w:id="1"/>
+        <w:commentReference w:id="2"/>
       </w:r>
     </w:p>
     <w:p>
@@ -8980,25 +7038,7 @@
           <w:sz w:val="24"/>
           <w:szCs w:val="24"/>
         </w:rPr>
-        <w:t xml:space="preserve">There is a better way. If the international community tries to promote settlement by supplementing the payoffs from unification, they are able to induce negotiated settlement without simultaneously increasing the risk of war. This </w:t>
-      </w:r>
-      <w:proofErr w:type="gramStart"/>
-      <w:r>
-        <w:rPr>
-          <w:rFonts w:ascii="Times New Roman" w:hAnsi="Times New Roman" w:cs="Times New Roman"/>
-          <w:sz w:val="24"/>
-          <w:szCs w:val="24"/>
-        </w:rPr>
-        <w:t>can be done</w:t>
-      </w:r>
-      <w:proofErr w:type="gramEnd"/>
-      <w:r>
-        <w:rPr>
-          <w:rFonts w:ascii="Times New Roman" w:hAnsi="Times New Roman" w:cs="Times New Roman"/>
-          <w:sz w:val="24"/>
-          <w:szCs w:val="24"/>
-        </w:rPr>
-        <w:t xml:space="preserve"> either through promises of benefits to the unrecognized state provided directly by the international community, like aid, or by a commitment from the international community to serve as a third-party guarantor of side </w:t>
+        <w:t xml:space="preserve">There is a better way. If the international community tries to promote settlement by supplementing the payoffs from unification, they are able to induce negotiated settlement without simultaneously increasing the risk of war. This can be done either through promises of benefits to the unrecognized state provided directly by the international community, like aid, or by a commitment from the international community to serve as a third-party guarantor of side </w:t>
       </w:r>
       <w:r>
         <w:rPr>
@@ -9058,25 +7098,7 @@
           <w:sz w:val="24"/>
           <w:szCs w:val="24"/>
         </w:rPr>
-        <w:t xml:space="preserve"> However, this strategy is only tenable when the only impediment to settlement is the </w:t>
-      </w:r>
-      <w:proofErr w:type="spellStart"/>
-      <w:r>
-        <w:rPr>
-          <w:rFonts w:ascii="Times New Roman" w:hAnsi="Times New Roman" w:cs="Times New Roman"/>
-          <w:sz w:val="24"/>
-          <w:szCs w:val="24"/>
-        </w:rPr>
-        <w:t>unenforcability</w:t>
-      </w:r>
-      <w:proofErr w:type="spellEnd"/>
-      <w:r>
-        <w:rPr>
-          <w:rFonts w:ascii="Times New Roman" w:hAnsi="Times New Roman" w:cs="Times New Roman"/>
-          <w:sz w:val="24"/>
-          <w:szCs w:val="24"/>
-        </w:rPr>
-        <w:t xml:space="preserve"> of a bargain, and when the international community is credible as an enforcer of that bargain</w:t>
+        <w:t xml:space="preserve"> However, this strategy is only tenable when the only impediment to settlement is the unenforcability of a bargain, and when the international community is credible as an enforcer of that bargain</w:t>
       </w:r>
       <w:r>
         <w:rPr>
@@ -9112,26 +7134,230 @@
           <w:sz w:val="24"/>
           <w:szCs w:val="24"/>
         </w:rPr>
-        <w:t xml:space="preserve">In Southern Sudan, the international community invested substantial resources to help negotiate a settlement and to ensure that the Sudanese government both allowed the promised a referendum and respected its results. While the international community acted in Southern Sudan to enforce independence, not autonomy, it has shown itself capable of enforcing difficult concessions by the home state government. This bodes well for the future credibility of the international community as a third-party enforcer.  However, the role of the international community in enforcing other past agreements might give secessionists pause. For example, a referendum on independence in Western Sahara, which the UN ruled to be necessary more than thirty years ago, has never </w:t>
-      </w:r>
-      <w:proofErr w:type="gramStart"/>
-      <w:r>
-        <w:rPr>
-          <w:rFonts w:ascii="Times New Roman" w:hAnsi="Times New Roman" w:cs="Times New Roman"/>
-          <w:sz w:val="24"/>
-          <w:szCs w:val="24"/>
-        </w:rPr>
-        <w:t xml:space="preserve">come to </w:t>
-      </w:r>
-      <w:r>
-        <w:rPr>
-          <w:rFonts w:ascii="Times New Roman" w:hAnsi="Times New Roman" w:cs="Times New Roman"/>
-          <w:sz w:val="24"/>
-          <w:szCs w:val="24"/>
-        </w:rPr>
-        <w:t>pass</w:t>
-      </w:r>
-      <w:proofErr w:type="gramEnd"/>
+        <w:t xml:space="preserve">In Southern Sudan, the international community invested substantial resources to help negotiate a settlement and to ensure that the Sudanese government both allowed the promised a referendum and respected its results. While the international community acted in Southern Sudan to enforce independence, not autonomy, it has shown itself capable of enforcing difficult concessions by the home state government. This bodes well for the future credibility of the international community as a third-party enforcer.  However, the role of the international community in enforcing other past agreements might give secessionists pause. For example, a referendum on independence in Western Sahara, which the UN ruled to be necessary more than thirty years ago, has never come to </w:t>
+      </w:r>
+      <w:r>
+        <w:rPr>
+          <w:rFonts w:ascii="Times New Roman" w:hAnsi="Times New Roman" w:cs="Times New Roman"/>
+          <w:sz w:val="24"/>
+          <w:szCs w:val="24"/>
+        </w:rPr>
+        <w:t>pass.</w:t>
+      </w:r>
+      <w:r>
+        <w:rPr>
+          <w:rStyle w:val="EndnoteReference"/>
+          <w:rFonts w:ascii="Times New Roman" w:hAnsi="Times New Roman" w:cs="Times New Roman"/>
+          <w:sz w:val="24"/>
+          <w:szCs w:val="24"/>
+        </w:rPr>
+        <w:endnoteReference w:id="8"/>
+      </w:r>
+      <w:r>
+        <w:rPr>
+          <w:rFonts w:ascii="Times New Roman" w:hAnsi="Times New Roman" w:cs="Times New Roman"/>
+          <w:sz w:val="24"/>
+          <w:szCs w:val="24"/>
+        </w:rPr>
+        <w:t xml:space="preserve">  Nonetheless, it is possible for the international community to invest resources to enforce agreements, allowing for negotiated settlements that would otherwise be impossible to reach.</w:t>
+      </w:r>
+    </w:p>
+    <w:p>
+      <w:pPr>
+        <w:spacing w:line="360" w:lineRule="auto"/>
+        <w:ind w:firstLine="720"/>
+        <w:rPr>
+          <w:rFonts w:ascii="Times New Roman" w:hAnsi="Times New Roman" w:cs="Times New Roman"/>
+          <w:sz w:val="24"/>
+          <w:szCs w:val="24"/>
+        </w:rPr>
+      </w:pPr>
+      <w:r>
+        <w:rPr>
+          <w:rFonts w:ascii="Times New Roman" w:hAnsi="Times New Roman" w:cs="Times New Roman"/>
+          <w:sz w:val="24"/>
+          <w:szCs w:val="24"/>
+        </w:rPr>
+        <w:t xml:space="preserve">To show that it is possible for the international community to enforce the terms of negotiated agreements at a reasonable cost is not sufficient to imply that such an outcome is likely. The political will necessary to achieve success in Southern Sudan was motivated largely by the magnitude of the atrocities that accompanied the war of secession, and enforcement was made credible, in part, due to the weakness of Sudan relative to the international community. </w:t>
+      </w:r>
+    </w:p>
+    <w:p>
+      <w:pPr>
+        <w:spacing w:line="360" w:lineRule="auto"/>
+        <w:ind w:firstLine="720"/>
+        <w:rPr>
+          <w:rFonts w:ascii="Times New Roman" w:hAnsi="Times New Roman" w:cs="Times New Roman"/>
+          <w:sz w:val="24"/>
+          <w:szCs w:val="24"/>
+        </w:rPr>
+      </w:pPr>
+      <w:r>
+        <w:rPr>
+          <w:rFonts w:ascii="Times New Roman" w:hAnsi="Times New Roman" w:cs="Times New Roman"/>
+          <w:sz w:val="24"/>
+          <w:szCs w:val="24"/>
+        </w:rPr>
+        <w:lastRenderedPageBreak/>
+        <w:t>In this section we have argued that successful intervention by the international community is possible. The key, however, is motivation: the international community is capable of inducing peaceful settlement when it is willing to invest the resources necessary. However, strong preferences of secessionists against reunification and the opposing intervention of the patron make the costs of such interventions prohibitively high in most cases.  Unrecognized statehood is a stable equilibrium because the international community is unwilling to invest sufficient resources to outspend the patron and induce its preferred outcome.</w:t>
+      </w:r>
+    </w:p>
+    <w:p>
+      <w:pPr>
+        <w:pStyle w:val="Heading1"/>
+      </w:pPr>
+      <w:r>
+        <w:t>The Crisis in Nagorno-Karabakh</w:t>
+      </w:r>
+    </w:p>
+    <w:p>
+      <w:pPr>
+        <w:spacing w:line="360" w:lineRule="auto"/>
+        <w:rPr>
+          <w:rFonts w:ascii="Times New Roman" w:hAnsi="Times New Roman" w:cs="Times New Roman"/>
+          <w:sz w:val="24"/>
+          <w:szCs w:val="24"/>
+        </w:rPr>
+      </w:pPr>
+      <w:r>
+        <w:rPr>
+          <w:rFonts w:ascii="Times New Roman" w:hAnsi="Times New Roman" w:cs="Times New Roman"/>
+          <w:sz w:val="24"/>
+          <w:szCs w:val="24"/>
+        </w:rPr>
+        <w:tab/>
+        <w:t xml:space="preserve">As of July 2017, the unrecognized state at greatest risk of violence is Ngorno-Karabahk.  </w:t>
+      </w:r>
+      <w:r>
+        <w:rPr>
+          <w:rFonts w:ascii="Times New Roman" w:hAnsi="Times New Roman" w:cs="Times New Roman"/>
+          <w:sz w:val="24"/>
+          <w:szCs w:val="24"/>
+        </w:rPr>
+        <w:t>What insights does our model offer there?</w:t>
+      </w:r>
+    </w:p>
+    <w:p>
+      <w:pPr>
+        <w:spacing w:line="360" w:lineRule="auto"/>
+        <w:ind w:firstLine="720"/>
+        <w:rPr>
+          <w:rFonts w:ascii="Times New Roman" w:hAnsi="Times New Roman" w:cs="Times New Roman"/>
+          <w:sz w:val="24"/>
+          <w:szCs w:val="24"/>
+        </w:rPr>
+      </w:pPr>
+      <w:r>
+        <w:rPr>
+          <w:rFonts w:ascii="Times New Roman" w:hAnsi="Times New Roman" w:cs="Times New Roman"/>
+          <w:sz w:val="24"/>
+          <w:szCs w:val="24"/>
+        </w:rPr>
+        <w:t>In April 2016, violence flared up at the border between Karabakh and the home state of Azerba</w:t>
+      </w:r>
+      <w:r>
+        <w:rPr>
+          <w:rFonts w:ascii="Times New Roman" w:hAnsi="Times New Roman" w:cs="Times New Roman"/>
+          <w:sz w:val="24"/>
+          <w:szCs w:val="24"/>
+        </w:rPr>
+        <w:t>i</w:t>
+      </w:r>
+      <w:r>
+        <w:rPr>
+          <w:rFonts w:ascii="Times New Roman" w:hAnsi="Times New Roman" w:cs="Times New Roman"/>
+          <w:sz w:val="24"/>
+          <w:szCs w:val="24"/>
+        </w:rPr>
+        <w:t>jan. More than 200 people were killed</w:t>
+      </w:r>
+      <w:r>
+        <w:rPr>
+          <w:rFonts w:ascii="Times New Roman" w:hAnsi="Times New Roman" w:cs="Times New Roman"/>
+          <w:sz w:val="24"/>
+          <w:szCs w:val="24"/>
+        </w:rPr>
+        <w:t xml:space="preserve"> over four days, and s</w:t>
+      </w:r>
+      <w:r>
+        <w:rPr>
+          <w:rFonts w:ascii="Times New Roman" w:hAnsi="Times New Roman" w:cs="Times New Roman"/>
+          <w:sz w:val="24"/>
+          <w:szCs w:val="24"/>
+        </w:rPr>
+        <w:t>poradic viol</w:t>
+      </w:r>
+      <w:r>
+        <w:rPr>
+          <w:rFonts w:ascii="Times New Roman" w:hAnsi="Times New Roman" w:cs="Times New Roman"/>
+          <w:sz w:val="24"/>
+          <w:szCs w:val="24"/>
+        </w:rPr>
+        <w:t xml:space="preserve">ence has continued since. As of </w:t>
+      </w:r>
+      <w:r>
+        <w:rPr>
+          <w:rFonts w:ascii="Times New Roman" w:hAnsi="Times New Roman" w:cs="Times New Roman"/>
+          <w:sz w:val="24"/>
+          <w:szCs w:val="24"/>
+        </w:rPr>
+        <w:t>June 2017</w:t>
+      </w:r>
+      <w:r>
+        <w:rPr>
+          <w:rFonts w:ascii="Times New Roman" w:hAnsi="Times New Roman" w:cs="Times New Roman"/>
+          <w:sz w:val="24"/>
+          <w:szCs w:val="24"/>
+        </w:rPr>
+        <w:t>,</w:t>
+      </w:r>
+      <w:r>
+        <w:rPr>
+          <w:rFonts w:ascii="Times New Roman" w:hAnsi="Times New Roman" w:cs="Times New Roman"/>
+          <w:sz w:val="24"/>
+          <w:szCs w:val="24"/>
+        </w:rPr>
+        <w:t xml:space="preserve"> the International Crisis Group (ICC) deemed the risk of war to be greater than at any</w:t>
+      </w:r>
+      <w:r>
+        <w:rPr>
+          <w:rFonts w:ascii="Times New Roman" w:hAnsi="Times New Roman" w:cs="Times New Roman"/>
+          <w:sz w:val="24"/>
+          <w:szCs w:val="24"/>
+        </w:rPr>
+        <w:t xml:space="preserve"> time since the 1994 ceasefire (</w:t>
+      </w:r>
+      <w:commentRangeStart w:id="3"/>
+      <w:r>
+        <w:rPr>
+          <w:rFonts w:ascii="Times New Roman" w:hAnsi="Times New Roman" w:cs="Times New Roman"/>
+          <w:sz w:val="24"/>
+          <w:szCs w:val="24"/>
+        </w:rPr>
+        <w:t>ICC 2017</w:t>
+      </w:r>
+      <w:commentRangeEnd w:id="3"/>
+      <w:r>
+        <w:rPr>
+          <w:rStyle w:val="CommentReference"/>
+        </w:rPr>
+        <w:commentReference w:id="3"/>
+      </w:r>
+      <w:r>
+        <w:rPr>
+          <w:rFonts w:ascii="Times New Roman" w:hAnsi="Times New Roman" w:cs="Times New Roman"/>
+          <w:sz w:val="24"/>
+          <w:szCs w:val="24"/>
+        </w:rPr>
+        <w:t>)</w:t>
+      </w:r>
+      <w:r>
+        <w:rPr>
+          <w:rFonts w:ascii="Times New Roman" w:hAnsi="Times New Roman" w:cs="Times New Roman"/>
+          <w:sz w:val="24"/>
+          <w:szCs w:val="24"/>
+        </w:rPr>
+        <w:t>; any such war would likely involve Karabakh’s patron, Armenia</w:t>
+      </w:r>
       <w:r>
         <w:rPr>
           <w:rFonts w:ascii="Times New Roman" w:hAnsi="Times New Roman" w:cs="Times New Roman"/>
@@ -9142,20 +7368,11 @@
       </w:r>
       <w:r>
         <w:rPr>
-          <w:rStyle w:val="EndnoteReference"/>
-          <w:rFonts w:ascii="Times New Roman" w:hAnsi="Times New Roman" w:cs="Times New Roman"/>
-          <w:sz w:val="24"/>
-          <w:szCs w:val="24"/>
-        </w:rPr>
-        <w:endnoteReference w:id="8"/>
-      </w:r>
-      <w:r>
-        <w:rPr>
-          <w:rFonts w:ascii="Times New Roman" w:hAnsi="Times New Roman" w:cs="Times New Roman"/>
-          <w:sz w:val="24"/>
-          <w:szCs w:val="24"/>
-        </w:rPr>
-        <w:t xml:space="preserve">  Nonetheless, it is possible for the international community to invest resources to enforce agreements, allowing for negotiated settlements that would otherwise be impossible to reach.</w:t>
+          <w:rFonts w:ascii="Times New Roman" w:hAnsi="Times New Roman" w:cs="Times New Roman"/>
+          <w:sz w:val="24"/>
+          <w:szCs w:val="24"/>
+        </w:rPr>
+        <w:t xml:space="preserve"> </w:t>
       </w:r>
     </w:p>
     <w:p>
@@ -9174,293 +7391,56 @@
           <w:sz w:val="24"/>
           <w:szCs w:val="24"/>
         </w:rPr>
-        <w:t xml:space="preserve">To show that it is possible for the international community to enforce the terms of negotiated agreements at a reasonable cost is not sufficient to imply that such an outcome is likely. The political will necessary to achieve success in Southern Sudan </w:t>
-      </w:r>
-      <w:proofErr w:type="gramStart"/>
-      <w:r>
-        <w:rPr>
-          <w:rFonts w:ascii="Times New Roman" w:hAnsi="Times New Roman" w:cs="Times New Roman"/>
-          <w:sz w:val="24"/>
-          <w:szCs w:val="24"/>
-        </w:rPr>
-        <w:t>was motivated</w:t>
-      </w:r>
-      <w:proofErr w:type="gramEnd"/>
-      <w:r>
-        <w:rPr>
-          <w:rFonts w:ascii="Times New Roman" w:hAnsi="Times New Roman" w:cs="Times New Roman"/>
-          <w:sz w:val="24"/>
-          <w:szCs w:val="24"/>
-        </w:rPr>
-        <w:t xml:space="preserve"> largely by the magnitude of the atrocities that accompanied the war of secession, and enforcement was made credible, in part, due to the weakness of Sudan relative to the international community. </w:t>
-      </w:r>
-    </w:p>
-    <w:p>
-      <w:pPr>
-        <w:spacing w:line="360" w:lineRule="auto"/>
-        <w:ind w:firstLine="720"/>
-        <w:rPr>
-          <w:rFonts w:ascii="Times New Roman" w:hAnsi="Times New Roman" w:cs="Times New Roman"/>
-          <w:sz w:val="24"/>
-          <w:szCs w:val="24"/>
-        </w:rPr>
-      </w:pPr>
-      <w:r>
-        <w:rPr>
-          <w:rFonts w:ascii="Times New Roman" w:hAnsi="Times New Roman" w:cs="Times New Roman"/>
-          <w:sz w:val="24"/>
-          <w:szCs w:val="24"/>
-        </w:rPr>
-        <w:lastRenderedPageBreak/>
-        <w:t xml:space="preserve">In this </w:t>
-      </w:r>
-      <w:proofErr w:type="gramStart"/>
-      <w:r>
-        <w:rPr>
-          <w:rFonts w:ascii="Times New Roman" w:hAnsi="Times New Roman" w:cs="Times New Roman"/>
-          <w:sz w:val="24"/>
-          <w:szCs w:val="24"/>
-        </w:rPr>
-        <w:t>section</w:t>
-      </w:r>
-      <w:proofErr w:type="gramEnd"/>
-      <w:r>
-        <w:rPr>
-          <w:rFonts w:ascii="Times New Roman" w:hAnsi="Times New Roman" w:cs="Times New Roman"/>
-          <w:sz w:val="24"/>
-          <w:szCs w:val="24"/>
-        </w:rPr>
-        <w:t xml:space="preserve"> we have argued that successful intervention by the international community is possible. The key, however, is motivation: the international community is capable of inducing peaceful settlement when it is willing to invest the resources necessary. However, strong preferences of secessionists against reunification and the opposing intervention of the patron make the costs of such interventions prohibitively high in most cases.  Unrecognized statehood is a stable equilibrium because the international community is unwilling to invest sufficient resources to outspend the patron and induce its preferred outcome.</w:t>
-      </w:r>
-    </w:p>
-    <w:p>
-      <w:pPr>
-        <w:pStyle w:val="Heading1"/>
-      </w:pPr>
-      <w:r>
-        <w:t>The Crisis in Nagorno-Karabakh</w:t>
-      </w:r>
-    </w:p>
-    <w:p>
-      <w:pPr>
-        <w:spacing w:line="360" w:lineRule="auto"/>
-        <w:rPr>
-          <w:rFonts w:ascii="Times New Roman" w:hAnsi="Times New Roman" w:cs="Times New Roman"/>
-          <w:sz w:val="24"/>
-          <w:szCs w:val="24"/>
-        </w:rPr>
-      </w:pPr>
-      <w:r>
-        <w:rPr>
-          <w:rFonts w:ascii="Times New Roman" w:hAnsi="Times New Roman" w:cs="Times New Roman"/>
-          <w:sz w:val="24"/>
-          <w:szCs w:val="24"/>
-        </w:rPr>
-        <w:tab/>
-        <w:t xml:space="preserve">As of July 2017, the unrecognized state at greatest risk of violence is </w:t>
-      </w:r>
-      <w:proofErr w:type="spellStart"/>
-      <w:r>
-        <w:rPr>
-          <w:rFonts w:ascii="Times New Roman" w:hAnsi="Times New Roman" w:cs="Times New Roman"/>
-          <w:sz w:val="24"/>
-          <w:szCs w:val="24"/>
-        </w:rPr>
-        <w:t>Ngorno-Karabahk</w:t>
-      </w:r>
-      <w:proofErr w:type="spellEnd"/>
-      <w:r>
-        <w:rPr>
-          <w:rFonts w:ascii="Times New Roman" w:hAnsi="Times New Roman" w:cs="Times New Roman"/>
-          <w:sz w:val="24"/>
-          <w:szCs w:val="24"/>
-        </w:rPr>
-        <w:t xml:space="preserve">.  </w:t>
-      </w:r>
-      <w:r>
-        <w:rPr>
-          <w:rFonts w:ascii="Times New Roman" w:hAnsi="Times New Roman" w:cs="Times New Roman"/>
-          <w:sz w:val="24"/>
-          <w:szCs w:val="24"/>
-        </w:rPr>
-        <w:t>What insights does our model offer there?</w:t>
-      </w:r>
-    </w:p>
-    <w:p>
-      <w:pPr>
-        <w:spacing w:line="360" w:lineRule="auto"/>
-        <w:ind w:firstLine="720"/>
-        <w:rPr>
-          <w:rFonts w:ascii="Times New Roman" w:hAnsi="Times New Roman" w:cs="Times New Roman"/>
-          <w:sz w:val="24"/>
-          <w:szCs w:val="24"/>
-        </w:rPr>
-      </w:pPr>
-      <w:r>
-        <w:rPr>
-          <w:rFonts w:ascii="Times New Roman" w:hAnsi="Times New Roman" w:cs="Times New Roman"/>
-          <w:sz w:val="24"/>
-          <w:szCs w:val="24"/>
-        </w:rPr>
-        <w:t xml:space="preserve">In April 2016, violence flared up at the border between </w:t>
-      </w:r>
-      <w:proofErr w:type="spellStart"/>
-      <w:r>
-        <w:rPr>
-          <w:rFonts w:ascii="Times New Roman" w:hAnsi="Times New Roman" w:cs="Times New Roman"/>
-          <w:sz w:val="24"/>
-          <w:szCs w:val="24"/>
-        </w:rPr>
-        <w:t>Karabakh</w:t>
-      </w:r>
-      <w:proofErr w:type="spellEnd"/>
-      <w:r>
-        <w:rPr>
-          <w:rFonts w:ascii="Times New Roman" w:hAnsi="Times New Roman" w:cs="Times New Roman"/>
-          <w:sz w:val="24"/>
-          <w:szCs w:val="24"/>
-        </w:rPr>
-        <w:t xml:space="preserve"> and the home state of Azerba</w:t>
-      </w:r>
-      <w:r>
-        <w:rPr>
-          <w:rFonts w:ascii="Times New Roman" w:hAnsi="Times New Roman" w:cs="Times New Roman"/>
-          <w:sz w:val="24"/>
-          <w:szCs w:val="24"/>
-        </w:rPr>
-        <w:t>i</w:t>
-      </w:r>
-      <w:r>
-        <w:rPr>
-          <w:rFonts w:ascii="Times New Roman" w:hAnsi="Times New Roman" w:cs="Times New Roman"/>
-          <w:sz w:val="24"/>
-          <w:szCs w:val="24"/>
-        </w:rPr>
-        <w:t xml:space="preserve">jan. More than 200 people </w:t>
-      </w:r>
-      <w:proofErr w:type="gramStart"/>
-      <w:r>
-        <w:rPr>
-          <w:rFonts w:ascii="Times New Roman" w:hAnsi="Times New Roman" w:cs="Times New Roman"/>
-          <w:sz w:val="24"/>
-          <w:szCs w:val="24"/>
-        </w:rPr>
-        <w:t>were killed</w:t>
-      </w:r>
-      <w:proofErr w:type="gramEnd"/>
-      <w:r>
-        <w:rPr>
-          <w:rFonts w:ascii="Times New Roman" w:hAnsi="Times New Roman" w:cs="Times New Roman"/>
-          <w:sz w:val="24"/>
-          <w:szCs w:val="24"/>
-        </w:rPr>
-        <w:t xml:space="preserve"> over four days, and s</w:t>
-      </w:r>
-      <w:r>
-        <w:rPr>
-          <w:rFonts w:ascii="Times New Roman" w:hAnsi="Times New Roman" w:cs="Times New Roman"/>
-          <w:sz w:val="24"/>
-          <w:szCs w:val="24"/>
-        </w:rPr>
-        <w:t>poradic viol</w:t>
-      </w:r>
-      <w:r>
-        <w:rPr>
-          <w:rFonts w:ascii="Times New Roman" w:hAnsi="Times New Roman" w:cs="Times New Roman"/>
-          <w:sz w:val="24"/>
-          <w:szCs w:val="24"/>
-        </w:rPr>
-        <w:t xml:space="preserve">ence has continued since. As of </w:t>
-      </w:r>
-      <w:r>
-        <w:rPr>
-          <w:rFonts w:ascii="Times New Roman" w:hAnsi="Times New Roman" w:cs="Times New Roman"/>
-          <w:sz w:val="24"/>
-          <w:szCs w:val="24"/>
-        </w:rPr>
-        <w:t>June 2017</w:t>
-      </w:r>
-      <w:r>
-        <w:rPr>
-          <w:rFonts w:ascii="Times New Roman" w:hAnsi="Times New Roman" w:cs="Times New Roman"/>
-          <w:sz w:val="24"/>
-          <w:szCs w:val="24"/>
-        </w:rPr>
-        <w:t>,</w:t>
-      </w:r>
-      <w:r>
-        <w:rPr>
-          <w:rFonts w:ascii="Times New Roman" w:hAnsi="Times New Roman" w:cs="Times New Roman"/>
-          <w:sz w:val="24"/>
-          <w:szCs w:val="24"/>
-        </w:rPr>
-        <w:t xml:space="preserve"> the International Crisis Group (ICC) deemed the risk of war to be greater than at any</w:t>
-      </w:r>
-      <w:r>
-        <w:rPr>
-          <w:rFonts w:ascii="Times New Roman" w:hAnsi="Times New Roman" w:cs="Times New Roman"/>
-          <w:sz w:val="24"/>
-          <w:szCs w:val="24"/>
-        </w:rPr>
-        <w:t xml:space="preserve"> time since the 1994 ceasefire (</w:t>
-      </w:r>
-      <w:commentRangeStart w:id="2"/>
-      <w:r>
-        <w:rPr>
-          <w:rFonts w:ascii="Times New Roman" w:hAnsi="Times New Roman" w:cs="Times New Roman"/>
-          <w:sz w:val="24"/>
-          <w:szCs w:val="24"/>
-        </w:rPr>
-        <w:t>ICC 2017</w:t>
-      </w:r>
-      <w:commentRangeEnd w:id="2"/>
-      <w:r>
-        <w:rPr>
-          <w:rStyle w:val="CommentReference"/>
-        </w:rPr>
-        <w:commentReference w:id="2"/>
-      </w:r>
-      <w:r>
-        <w:rPr>
-          <w:rFonts w:ascii="Times New Roman" w:hAnsi="Times New Roman" w:cs="Times New Roman"/>
-          <w:sz w:val="24"/>
-          <w:szCs w:val="24"/>
-        </w:rPr>
-        <w:t>)</w:t>
-      </w:r>
-      <w:r>
-        <w:rPr>
-          <w:rFonts w:ascii="Times New Roman" w:hAnsi="Times New Roman" w:cs="Times New Roman"/>
-          <w:sz w:val="24"/>
-          <w:szCs w:val="24"/>
-        </w:rPr>
-        <w:t xml:space="preserve">; any such war would likely involve </w:t>
-      </w:r>
-      <w:proofErr w:type="spellStart"/>
-      <w:r>
-        <w:rPr>
-          <w:rFonts w:ascii="Times New Roman" w:hAnsi="Times New Roman" w:cs="Times New Roman"/>
-          <w:sz w:val="24"/>
-          <w:szCs w:val="24"/>
-        </w:rPr>
-        <w:t>Karabakh’s</w:t>
-      </w:r>
-      <w:proofErr w:type="spellEnd"/>
-      <w:r>
-        <w:rPr>
-          <w:rFonts w:ascii="Times New Roman" w:hAnsi="Times New Roman" w:cs="Times New Roman"/>
-          <w:sz w:val="24"/>
-          <w:szCs w:val="24"/>
-        </w:rPr>
-        <w:t xml:space="preserve"> patron, Armenia</w:t>
-      </w:r>
-      <w:r>
-        <w:rPr>
-          <w:rFonts w:ascii="Times New Roman" w:hAnsi="Times New Roman" w:cs="Times New Roman"/>
-          <w:sz w:val="24"/>
-          <w:szCs w:val="24"/>
-        </w:rPr>
-        <w:t>.</w:t>
+        <w:t xml:space="preserve">Given the military strength of </w:t>
+      </w:r>
+      <w:r>
+        <w:rPr>
+          <w:rFonts w:ascii="Times New Roman" w:hAnsi="Times New Roman" w:cs="Times New Roman"/>
+          <w:sz w:val="24"/>
+          <w:szCs w:val="24"/>
+        </w:rPr>
+        <w:t>Azerbaijan and Armenia</w:t>
+      </w:r>
+      <w:r>
+        <w:rPr>
+          <w:rFonts w:ascii="Times New Roman" w:hAnsi="Times New Roman" w:cs="Times New Roman"/>
+          <w:sz w:val="24"/>
+          <w:szCs w:val="24"/>
+        </w:rPr>
+        <w:t>, the task of enforcing any potential negotiated agreement</w:t>
+      </w:r>
+      <w:r>
+        <w:rPr>
+          <w:rFonts w:ascii="Times New Roman" w:hAnsi="Times New Roman" w:cs="Times New Roman"/>
+          <w:sz w:val="24"/>
+          <w:szCs w:val="24"/>
+        </w:rPr>
+        <w:t xml:space="preserve"> between Karabakh and Azerbaijan</w:t>
+      </w:r>
+      <w:r>
+        <w:rPr>
+          <w:rFonts w:ascii="Times New Roman" w:hAnsi="Times New Roman" w:cs="Times New Roman"/>
+          <w:sz w:val="24"/>
+          <w:szCs w:val="24"/>
+        </w:rPr>
+        <w:t xml:space="preserve"> is likely to be substantially more difficult for the international community than it was in South Sudan. </w:t>
+      </w:r>
+      <w:r>
+        <w:rPr>
+          <w:rFonts w:ascii="Times New Roman" w:hAnsi="Times New Roman" w:cs="Times New Roman"/>
+          <w:sz w:val="24"/>
+          <w:szCs w:val="24"/>
+        </w:rPr>
+        <w:t>Simply threatening to cut off foreign aid is unlikely to force either side to adhere to any agreement it sees an advantage in breaking.</w:t>
+      </w:r>
+      <w:r>
+        <w:rPr>
+          <w:rStyle w:val="FootnoteReference"/>
+          <w:rFonts w:ascii="Times New Roman" w:hAnsi="Times New Roman" w:cs="Times New Roman"/>
+          <w:sz w:val="24"/>
+          <w:szCs w:val="24"/>
+        </w:rPr>
+        <w:footnoteReference w:id="2"/>
       </w:r>
       <w:r>
         <w:rPr>
@@ -9470,101 +7450,7 @@
         </w:rPr>
         <w:t xml:space="preserve"> </w:t>
       </w:r>
-    </w:p>
-    <w:p>
-      <w:pPr>
-        <w:spacing w:line="360" w:lineRule="auto"/>
-        <w:ind w:firstLine="720"/>
-        <w:rPr>
-          <w:rFonts w:ascii="Times New Roman" w:hAnsi="Times New Roman" w:cs="Times New Roman"/>
-          <w:sz w:val="24"/>
-          <w:szCs w:val="24"/>
-        </w:rPr>
-      </w:pPr>
-      <w:r>
-        <w:rPr>
-          <w:rFonts w:ascii="Times New Roman" w:hAnsi="Times New Roman" w:cs="Times New Roman"/>
-          <w:sz w:val="24"/>
-          <w:szCs w:val="24"/>
-        </w:rPr>
-        <w:t xml:space="preserve">Given the military strength of </w:t>
-      </w:r>
-      <w:r>
-        <w:rPr>
-          <w:rFonts w:ascii="Times New Roman" w:hAnsi="Times New Roman" w:cs="Times New Roman"/>
-          <w:sz w:val="24"/>
-          <w:szCs w:val="24"/>
-        </w:rPr>
-        <w:t>Azerbaijan and Armenia</w:t>
-      </w:r>
-      <w:r>
-        <w:rPr>
-          <w:rFonts w:ascii="Times New Roman" w:hAnsi="Times New Roman" w:cs="Times New Roman"/>
-          <w:sz w:val="24"/>
-          <w:szCs w:val="24"/>
-        </w:rPr>
-        <w:t>, the task of enforcing any potential negotiated agreement</w:t>
-      </w:r>
-      <w:r>
-        <w:rPr>
-          <w:rFonts w:ascii="Times New Roman" w:hAnsi="Times New Roman" w:cs="Times New Roman"/>
-          <w:sz w:val="24"/>
-          <w:szCs w:val="24"/>
-        </w:rPr>
-        <w:t xml:space="preserve"> between </w:t>
-      </w:r>
-      <w:proofErr w:type="spellStart"/>
-      <w:r>
-        <w:rPr>
-          <w:rFonts w:ascii="Times New Roman" w:hAnsi="Times New Roman" w:cs="Times New Roman"/>
-          <w:sz w:val="24"/>
-          <w:szCs w:val="24"/>
-        </w:rPr>
-        <w:t>Karabakh</w:t>
-      </w:r>
-      <w:proofErr w:type="spellEnd"/>
-      <w:r>
-        <w:rPr>
-          <w:rFonts w:ascii="Times New Roman" w:hAnsi="Times New Roman" w:cs="Times New Roman"/>
-          <w:sz w:val="24"/>
-          <w:szCs w:val="24"/>
-        </w:rPr>
-        <w:t xml:space="preserve"> and Azerbaijan</w:t>
-      </w:r>
-      <w:r>
-        <w:rPr>
-          <w:rFonts w:ascii="Times New Roman" w:hAnsi="Times New Roman" w:cs="Times New Roman"/>
-          <w:sz w:val="24"/>
-          <w:szCs w:val="24"/>
-        </w:rPr>
-        <w:t xml:space="preserve"> is likely to be substantially more difficult for the international community than it was in South Sudan. </w:t>
-      </w:r>
-      <w:r>
-        <w:rPr>
-          <w:rFonts w:ascii="Times New Roman" w:hAnsi="Times New Roman" w:cs="Times New Roman"/>
-          <w:sz w:val="24"/>
-          <w:szCs w:val="24"/>
-        </w:rPr>
-        <w:t>Simply threatening to cut off foreign aid is unlikely to force either side to adhere to any agreement it sees an advantage in breaking.</w:t>
-      </w:r>
-      <w:r>
-        <w:rPr>
-          <w:rStyle w:val="FootnoteReference"/>
-          <w:rFonts w:ascii="Times New Roman" w:hAnsi="Times New Roman" w:cs="Times New Roman"/>
-          <w:sz w:val="24"/>
-          <w:szCs w:val="24"/>
-        </w:rPr>
-        <w:footnoteReference w:id="2"/>
-      </w:r>
-      <w:r>
-        <w:rPr>
-          <w:rFonts w:ascii="Times New Roman" w:hAnsi="Times New Roman" w:cs="Times New Roman"/>
-          <w:sz w:val="24"/>
-          <w:szCs w:val="24"/>
-        </w:rPr>
-        <w:t xml:space="preserve"> </w:t>
-      </w:r>
-      <w:del w:id="3" w:author="Benjamin A.T. Graham" w:date="2017-07-17T15:36:00Z">
+      <w:del w:id="4" w:author="Benjamin A.T. Graham" w:date="2017-07-17T15:36:00Z">
         <w:r>
           <w:rPr>
             <w:rFonts w:ascii="Times New Roman" w:hAnsi="Times New Roman" w:cs="Times New Roman"/>
@@ -9580,25 +7466,7 @@
           <w:sz w:val="24"/>
           <w:szCs w:val="24"/>
         </w:rPr>
-        <w:t xml:space="preserve">However, the international community may still be able to shift the payoffs of </w:t>
-      </w:r>
-      <w:proofErr w:type="spellStart"/>
-      <w:r>
-        <w:rPr>
-          <w:rFonts w:ascii="Times New Roman" w:hAnsi="Times New Roman" w:cs="Times New Roman"/>
-          <w:sz w:val="24"/>
-          <w:szCs w:val="24"/>
-        </w:rPr>
-        <w:t>Karabakh</w:t>
-      </w:r>
-      <w:proofErr w:type="spellEnd"/>
-      <w:r>
-        <w:rPr>
-          <w:rFonts w:ascii="Times New Roman" w:hAnsi="Times New Roman" w:cs="Times New Roman"/>
-          <w:sz w:val="24"/>
-          <w:szCs w:val="24"/>
-        </w:rPr>
-        <w:t xml:space="preserve"> and Azerbaijan enough to, at a minimum, prevent a return to war.  </w:t>
+        <w:t xml:space="preserve">However, the international community may still be able to shift the payoffs of Karabakh and Azerbaijan enough to, at a minimum, prevent a return to war.  </w:t>
       </w:r>
     </w:p>
     <w:p>
@@ -9652,7 +7520,7 @@
           <w:szCs w:val="24"/>
         </w:rPr>
       </w:pPr>
-      <w:commentRangeStart w:id="4"/>
+      <w:commentRangeStart w:id="5"/>
       <w:r>
         <w:rPr>
           <w:rStyle w:val="FootnoteReference"/>
@@ -9671,12 +7539,12 @@
         </w:rPr>
         <w:t xml:space="preserve"> </w:t>
       </w:r>
-      <w:commentRangeEnd w:id="4"/>
+      <w:commentRangeEnd w:id="5"/>
       <w:r>
         <w:rPr>
           <w:rStyle w:val="CommentReference"/>
         </w:rPr>
-        <w:commentReference w:id="4"/>
+        <w:commentReference w:id="5"/>
       </w:r>
       <w:r>
         <w:rPr>
@@ -9702,12 +7570,7 @@
         <w:pStyle w:val="Heading1"/>
       </w:pPr>
       <w:r>
-        <w:t>Con</w:t>
-      </w:r>
-      <w:bookmarkStart w:id="5" w:name="_GoBack"/>
-      <w:bookmarkEnd w:id="5"/>
-      <w:r>
-        <w:t>clusion</w:t>
+        <w:t>Conclusion</w:t>
       </w:r>
     </w:p>
     <w:p>
@@ -9726,25 +7589,7 @@
           <w:sz w:val="24"/>
           <w:szCs w:val="24"/>
         </w:rPr>
-        <w:t xml:space="preserve">We argue that the number of durable cases of unrecognized statehood imply that unrecognized statehood can be a stable equilibrium of a complex game between both domestic and foreign actors. We provide game-theoretic support for this claim and show how the structure of such a model </w:t>
-      </w:r>
-      <w:proofErr w:type="gramStart"/>
-      <w:r>
-        <w:rPr>
-          <w:rFonts w:ascii="Times New Roman" w:hAnsi="Times New Roman" w:cs="Times New Roman"/>
-          <w:sz w:val="24"/>
-          <w:szCs w:val="24"/>
-        </w:rPr>
-        <w:t>can be used</w:t>
-      </w:r>
-      <w:proofErr w:type="gramEnd"/>
-      <w:r>
-        <w:rPr>
-          <w:rFonts w:ascii="Times New Roman" w:hAnsi="Times New Roman" w:cs="Times New Roman"/>
-          <w:sz w:val="24"/>
-          <w:szCs w:val="24"/>
-        </w:rPr>
-        <w:t xml:space="preserve"> to understand the possible avenues to resolution of such conflicts.</w:t>
+        <w:t>We argue that the number of durable cases of unrecognized statehood imply that unrecognized statehood can be a stable equilibrium of a complex game between both domestic and foreign actors. We provide game-theoretic support for this claim and show how the structure of such a model can be used to understand the possible avenues to resolution of such conflicts.</w:t>
       </w:r>
     </w:p>
     <w:p>
@@ -9772,9 +7617,8 @@
           <w:sz w:val="24"/>
           <w:szCs w:val="24"/>
         </w:rPr>
-        <w:t xml:space="preserve">Reunification via Military </w:t>
-      </w:r>
-      <w:proofErr w:type="spellStart"/>
+        <w:t>Reunification via Military Reconquest</w:t>
+      </w:r>
       <w:r>
         <w:rPr>
           <w:rFonts w:ascii="Times New Roman" w:hAnsi="Times New Roman" w:cs="Times New Roman"/>
@@ -9782,9 +7626,8 @@
           <w:sz w:val="24"/>
           <w:szCs w:val="24"/>
         </w:rPr>
-        <w:t>Reconquest</w:t>
-      </w:r>
-      <w:proofErr w:type="spellEnd"/>
+        <w:t xml:space="preserve">, </w:t>
+      </w:r>
       <w:r>
         <w:rPr>
           <w:rFonts w:ascii="Times New Roman" w:hAnsi="Times New Roman" w:cs="Times New Roman"/>
@@ -9792,6 +7635,15 @@
           <w:sz w:val="24"/>
           <w:szCs w:val="24"/>
         </w:rPr>
+        <w:t>Negotiated Reunification</w:t>
+      </w:r>
+      <w:r>
+        <w:rPr>
+          <w:rFonts w:ascii="Times New Roman" w:hAnsi="Times New Roman" w:cs="Times New Roman"/>
+          <w:i/>
+          <w:sz w:val="24"/>
+          <w:szCs w:val="24"/>
+        </w:rPr>
         <w:t xml:space="preserve">, </w:t>
       </w:r>
       <w:r>
@@ -9801,7 +7653,7 @@
           <w:sz w:val="24"/>
           <w:szCs w:val="24"/>
         </w:rPr>
-        <w:t>Negotiated Reunification</w:t>
+        <w:t>Recognition via Secessionist Military Victory</w:t>
       </w:r>
       <w:r>
         <w:rPr>
@@ -9810,7 +7662,7 @@
           <w:sz w:val="24"/>
           <w:szCs w:val="24"/>
         </w:rPr>
-        <w:t xml:space="preserve">, </w:t>
+        <w:t xml:space="preserve"> and </w:t>
       </w:r>
       <w:r>
         <w:rPr>
@@ -9819,7 +7671,7 @@
           <w:sz w:val="24"/>
           <w:szCs w:val="24"/>
         </w:rPr>
-        <w:t>Recognition via Secessionist Military Victory</w:t>
+        <w:t>Negotiated Recognition</w:t>
       </w:r>
       <w:r>
         <w:rPr>
@@ -9828,24 +7680,6 @@
           <w:sz w:val="24"/>
           <w:szCs w:val="24"/>
         </w:rPr>
-        <w:t xml:space="preserve"> and </w:t>
-      </w:r>
-      <w:r>
-        <w:rPr>
-          <w:rFonts w:ascii="Times New Roman" w:hAnsi="Times New Roman" w:cs="Times New Roman"/>
-          <w:i/>
-          <w:sz w:val="24"/>
-          <w:szCs w:val="24"/>
-        </w:rPr>
-        <w:t>Negotiated Recognition</w:t>
-      </w:r>
-      <w:r>
-        <w:rPr>
-          <w:rFonts w:ascii="Times New Roman" w:hAnsi="Times New Roman" w:cs="Times New Roman"/>
-          <w:i/>
-          <w:sz w:val="24"/>
-          <w:szCs w:val="24"/>
-        </w:rPr>
         <w:t>—</w:t>
       </w:r>
       <w:r>
@@ -9854,25 +7688,7 @@
           <w:sz w:val="24"/>
           <w:szCs w:val="24"/>
         </w:rPr>
-        <w:t xml:space="preserve">we observe no cases of negotiated recognition. The modal form of resolution is military </w:t>
-      </w:r>
-      <w:proofErr w:type="spellStart"/>
-      <w:r>
-        <w:rPr>
-          <w:rFonts w:ascii="Times New Roman" w:hAnsi="Times New Roman" w:cs="Times New Roman"/>
-          <w:sz w:val="24"/>
-          <w:szCs w:val="24"/>
-        </w:rPr>
-        <w:t>reconquest</w:t>
-      </w:r>
-      <w:proofErr w:type="spellEnd"/>
-      <w:r>
-        <w:rPr>
-          <w:rFonts w:ascii="Times New Roman" w:hAnsi="Times New Roman" w:cs="Times New Roman"/>
-          <w:sz w:val="24"/>
-          <w:szCs w:val="24"/>
-        </w:rPr>
-        <w:t xml:space="preserve"> by the home government in which the unrecognized state resides; this is somewhat puzzling giv</w:t>
+        <w:t>we observe no cases of negotiated recognition. The modal form of resolution is military reconquest by the home government in which the unrecognized state resides; this is somewhat puzzling giv</w:t>
       </w:r>
       <w:r>
         <w:rPr>
@@ -9899,25 +7715,7 @@
           <w:sz w:val="24"/>
           <w:szCs w:val="24"/>
         </w:rPr>
-        <w:t xml:space="preserve">In examining policy options that are available to the international community when working to resolve cases of unrecognized statehood, we argue that several </w:t>
-      </w:r>
-      <w:proofErr w:type="gramStart"/>
-      <w:r>
-        <w:rPr>
-          <w:rFonts w:ascii="Times New Roman" w:hAnsi="Times New Roman" w:cs="Times New Roman"/>
-          <w:sz w:val="24"/>
-          <w:szCs w:val="24"/>
-        </w:rPr>
-        <w:t>frequently-used</w:t>
-      </w:r>
-      <w:proofErr w:type="gramEnd"/>
-      <w:r>
-        <w:rPr>
-          <w:rFonts w:ascii="Times New Roman" w:hAnsi="Times New Roman" w:cs="Times New Roman"/>
-          <w:sz w:val="24"/>
-          <w:szCs w:val="24"/>
-        </w:rPr>
-        <w:t xml:space="preserve"> methods can have the unintended consequence of incentivizing a return to violent conflict by either the secessionists or the home state. Imposing sanctions or influencing the patron state to remove support for secessionists can make war more attractive than remaining in the status quo, either because the status quo becomes relatively less attractive to the secessionists as their economy worsens or because deterioration in the secessionists’ military capabilities improve the chances that the home state can reconquer the disputed territory. This suggests that enhancing or guaranteeing the concessions that facilitate a negotiated settlement is more likely to achieve peaceful resolution of unrecognized statehood.</w:t>
+        <w:t>In examining policy options that are available to the international community when working to resolve cases of unrecognized statehood, we argue that several frequently-used methods can have the unintended consequence of incentivizing a return to violent conflict by either the secessionists or the home state. Imposing sanctions or influencing the patron state to remove support for secessionists can make war more attractive than remaining in the status quo, either because the status quo becomes relatively less attractive to the secessionists as their economy worsens or because deterioration in the secessionists’ military capabilities improve the chances that the home state can reconquer the disputed territory. This suggests that enhancing or guaranteeing the concessions that facilitate a negotiated settlement is more likely to achieve peaceful resolution of unrecognized statehood.</w:t>
       </w:r>
     </w:p>
     <w:p>
@@ -9959,7 +7757,7 @@
       </w:r>
     </w:p>
   </w:comment>
-  <w:comment w:id="1" w:author="Kristy Buzard" w:date="2017-07-20T09:23:00Z" w:initials="KB">
+  <w:comment w:id="2" w:author="Kristy Buzard" w:date="2017-07-20T09:23:00Z" w:initials="KB">
     <w:p>
       <w:pPr>
         <w:pStyle w:val="CommentText"/>
@@ -9974,102 +7772,51 @@
         <w:annotationRef/>
       </w:r>
       <w:r>
-        <w:t xml:space="preserve">I moved both paragraphs on </w:t>
-      </w:r>
-      <w:proofErr w:type="spellStart"/>
-      <w:r>
-        <w:t>Republika</w:t>
-      </w:r>
-      <w:proofErr w:type="spellEnd"/>
+        <w:t>I moved both paragraphs on Republika Srpska and Republika Srpska Krajina down here as it seemed unnatural to split them up and there was already the case on the Tamil Tigers and India in the section on military reconquest. This also saved over a hundred words. See what you think…</w:t>
+      </w:r>
+    </w:p>
+  </w:comment>
+  <w:comment w:id="3" w:author="Benjamin A.T. Graham" w:date="2017-07-17T15:20:00Z" w:initials="BAG">
+    <w:p>
+      <w:pPr>
+        <w:pStyle w:val="CommentText"/>
+      </w:pPr>
+      <w:r>
+        <w:rPr>
+          <w:rStyle w:val="CommentReference"/>
+        </w:rPr>
+        <w:annotationRef/>
+      </w:r>
+      <w:r>
+        <w:t>https://www.crisisgroup.org/europe-central-asia/caucasus/nagorno-karabakh-azerbaijan/244-nagorno-karabakhs-gathering-war-clouds</w:t>
+      </w:r>
+    </w:p>
+  </w:comment>
+  <w:comment w:id="5" w:author="Benjamin A.T. Graham" w:date="2017-07-17T15:30:00Z" w:initials="BAG">
+    <w:p>
+      <w:pPr>
+        <w:pStyle w:val="CommentText"/>
+      </w:pPr>
+      <w:r>
+        <w:rPr>
+          <w:rStyle w:val="CommentReference"/>
+        </w:rPr>
+        <w:annotationRef/>
+      </w:r>
+      <w:r>
+        <w:rPr>
+          <w:rFonts w:ascii="Times New Roman" w:hAnsi="Times New Roman" w:cs="Times New Roman"/>
+        </w:rPr>
+        <w:t>Both Armenia and Azerbaijan have strong security ties to Russia</w:t>
+      </w:r>
       <w:r>
         <w:t xml:space="preserve"> </w:t>
       </w:r>
-      <w:proofErr w:type="spellStart"/>
-      <w:r>
-        <w:t>Srpska</w:t>
-      </w:r>
-      <w:proofErr w:type="spellEnd"/>
-      <w:r>
-        <w:t xml:space="preserve"> and </w:t>
-      </w:r>
-      <w:proofErr w:type="spellStart"/>
-      <w:r>
-        <w:t>Republika</w:t>
-      </w:r>
-      <w:proofErr w:type="spellEnd"/>
       <w:r>
         <w:t xml:space="preserve"> </w:t>
       </w:r>
-      <w:proofErr w:type="spellStart"/>
-      <w:r>
-        <w:t>Srpska</w:t>
-      </w:r>
-      <w:proofErr w:type="spellEnd"/>
-      <w:r>
-        <w:t xml:space="preserve"> Krajina down here as it seemed unnatural to split them up and there was already the case on the Tamil Tigers and India in the section on military </w:t>
-      </w:r>
-      <w:proofErr w:type="spellStart"/>
-      <w:r>
-        <w:t>reconquest</w:t>
-      </w:r>
-      <w:proofErr w:type="spellEnd"/>
-      <w:r>
-        <w:t>. This also saved over a hundred words. See what you think…</w:t>
-      </w:r>
-    </w:p>
-  </w:comment>
-  <w:comment w:id="2" w:author="Benjamin A.T. Graham" w:date="2017-07-17T15:20:00Z" w:initials="BAG">
-    <w:p>
-      <w:pPr>
-        <w:pStyle w:val="CommentText"/>
-      </w:pPr>
-      <w:r>
-        <w:rPr>
-          <w:rStyle w:val="CommentReference"/>
-        </w:rPr>
-        <w:annotationRef/>
-      </w:r>
-      <w:r>
-        <w:t>https://www.crisisgroup.org/europe-central-asia/caucasus/nagorno-karabakh-azerbaijan/244-nagorno-karabakhs-gathering-war-clouds</w:t>
-      </w:r>
-    </w:p>
-  </w:comment>
-  <w:comment w:id="4" w:author="Benjamin A.T. Graham" w:date="2017-07-17T15:30:00Z" w:initials="BAG">
-    <w:p>
-      <w:pPr>
-        <w:pStyle w:val="CommentText"/>
-      </w:pPr>
-      <w:r>
-        <w:rPr>
-          <w:rStyle w:val="CommentReference"/>
-        </w:rPr>
-        <w:annotationRef/>
-      </w:r>
-      <w:r>
-        <w:rPr>
-          <w:rFonts w:ascii="Times New Roman" w:hAnsi="Times New Roman" w:cs="Times New Roman"/>
-        </w:rPr>
-        <w:t xml:space="preserve">Both Armenia and Azerbaijan have strong security ties to </w:t>
-      </w:r>
-      <w:proofErr w:type="gramStart"/>
-      <w:r>
-        <w:rPr>
-          <w:rFonts w:ascii="Times New Roman" w:hAnsi="Times New Roman" w:cs="Times New Roman"/>
-        </w:rPr>
-        <w:t>Russia</w:t>
-      </w:r>
-      <w:r>
-        <w:t xml:space="preserve"> </w:t>
-      </w:r>
-      <w:r>
-        <w:t xml:space="preserve"> </w:t>
-      </w:r>
-      <w:r>
-        <w:t>https</w:t>
-      </w:r>
-      <w:proofErr w:type="gramEnd"/>
-      <w:r>
-        <w:t>://www.crisisgroup.org/europe-central-asia/caucasus/nagorno-karabakh-azerbaijan/shifting-dangers-nagorno-karabakh</w:t>
+      <w:r>
+        <w:t>https://www.crisisgroup.org/europe-central-asia/caucasus/nagorno-karabakh-azerbaijan/shifting-dangers-nagorno-karabakh</w:t>
       </w:r>
     </w:p>
   </w:comment>
@@ -10136,25 +7883,7 @@
           <w:sz w:val="24"/>
           <w:szCs w:val="24"/>
         </w:rPr>
-        <w:t xml:space="preserve">In </w:t>
-      </w:r>
-      <w:proofErr w:type="gramStart"/>
-      <w:r>
-        <w:rPr>
-          <w:rFonts w:ascii="Times New Roman" w:hAnsi="Times New Roman" w:cs="Times New Roman"/>
-          <w:sz w:val="24"/>
-          <w:szCs w:val="24"/>
-        </w:rPr>
-        <w:t>practice</w:t>
-      </w:r>
-      <w:proofErr w:type="gramEnd"/>
-      <w:r>
-        <w:rPr>
-          <w:rFonts w:ascii="Times New Roman" w:hAnsi="Times New Roman" w:cs="Times New Roman"/>
-          <w:sz w:val="24"/>
-          <w:szCs w:val="24"/>
-        </w:rPr>
-        <w:t xml:space="preserve"> we often observe groups of states like the OECD or the UN acting in this capacity.</w:t>
+        <w:t>In practice we often observe groups of states like the OECD or the UN acting in this capacity.</w:t>
       </w:r>
     </w:p>
   </w:endnote>
@@ -10209,25 +7938,7 @@
           <w:sz w:val="24"/>
           <w:szCs w:val="24"/>
         </w:rPr>
-        <w:t xml:space="preserve"> </w:t>
-      </w:r>
-      <w:proofErr w:type="gramStart"/>
-      <w:r>
-        <w:rPr>
-          <w:rFonts w:ascii="Times New Roman" w:hAnsi="Times New Roman" w:cs="Times New Roman"/>
-          <w:sz w:val="24"/>
-          <w:szCs w:val="24"/>
-        </w:rPr>
-        <w:t>is assumed</w:t>
-      </w:r>
-      <w:proofErr w:type="gramEnd"/>
-      <w:r>
-        <w:rPr>
-          <w:rFonts w:ascii="Times New Roman" w:hAnsi="Times New Roman" w:cs="Times New Roman"/>
-          <w:sz w:val="24"/>
-          <w:szCs w:val="24"/>
-        </w:rPr>
-        <w:t xml:space="preserve"> to avoid conflict.</w:t>
+        <w:t xml:space="preserve"> is assumed to avoid conflict.</w:t>
       </w:r>
     </w:p>
   </w:endnote>
@@ -10245,23 +7956,13 @@
       <w:r>
         <w:t xml:space="preserve"> </w:t>
       </w:r>
-      <w:proofErr w:type="spellStart"/>
-      <w:r>
-        <w:rPr>
-          <w:rFonts w:ascii="Times New Roman" w:hAnsi="Times New Roman" w:cs="Times New Roman"/>
-          <w:sz w:val="24"/>
-          <w:szCs w:val="24"/>
-        </w:rPr>
-        <w:t>Protsyk</w:t>
-      </w:r>
-      <w:proofErr w:type="spellEnd"/>
-      <w:r>
-        <w:rPr>
-          <w:rFonts w:ascii="Times New Roman" w:hAnsi="Times New Roman" w:cs="Times New Roman"/>
-          <w:sz w:val="24"/>
-          <w:szCs w:val="24"/>
-        </w:rPr>
-        <w:t xml:space="preserve"> (2010) provides an account of the "salami tactics" by which Moldovan authorities have gradually reclaimed powers originally granted to the regional government.</w:t>
+      <w:r>
+        <w:rPr>
+          <w:rFonts w:ascii="Times New Roman" w:hAnsi="Times New Roman" w:cs="Times New Roman"/>
+          <w:sz w:val="24"/>
+          <w:szCs w:val="24"/>
+        </w:rPr>
+        <w:t>Protsyk (2010) provides an account of the "salami tactics" by which Moldovan authorities have gradually reclaimed powers originally granted to the regional government.</w:t>
       </w:r>
     </w:p>
   </w:endnote>
@@ -10285,43 +7986,7 @@
           <w:sz w:val="24"/>
           <w:szCs w:val="24"/>
         </w:rPr>
-        <w:t xml:space="preserve">Roper (2002) argues that secessionists in </w:t>
-      </w:r>
-      <w:proofErr w:type="spellStart"/>
-      <w:r>
-        <w:rPr>
-          <w:rFonts w:ascii="Times New Roman" w:hAnsi="Times New Roman" w:cs="Times New Roman"/>
-          <w:sz w:val="24"/>
-          <w:szCs w:val="24"/>
-        </w:rPr>
-        <w:t>Transnistria</w:t>
-      </w:r>
-      <w:proofErr w:type="spellEnd"/>
-      <w:r>
-        <w:rPr>
-          <w:rFonts w:ascii="Times New Roman" w:hAnsi="Times New Roman" w:cs="Times New Roman"/>
-          <w:sz w:val="24"/>
-          <w:szCs w:val="24"/>
-        </w:rPr>
-        <w:t xml:space="preserve"> are wary of negotiated reunification precisely because of the creeping re-centralization they have observed in </w:t>
-      </w:r>
-      <w:proofErr w:type="spellStart"/>
-      <w:r>
-        <w:rPr>
-          <w:rFonts w:ascii="Times New Roman" w:hAnsi="Times New Roman" w:cs="Times New Roman"/>
-          <w:sz w:val="24"/>
-          <w:szCs w:val="24"/>
-        </w:rPr>
-        <w:t>Gagauzia</w:t>
-      </w:r>
-      <w:proofErr w:type="spellEnd"/>
-      <w:r>
-        <w:rPr>
-          <w:rFonts w:ascii="Times New Roman" w:hAnsi="Times New Roman" w:cs="Times New Roman"/>
-          <w:sz w:val="24"/>
-          <w:szCs w:val="24"/>
-        </w:rPr>
-        <w:t>.</w:t>
+        <w:t>Roper (2002) argues that secessionists in Transnistria are wary of negotiated reunification precisely because of the creeping re-centralization they have observed in Gagauzia.</w:t>
       </w:r>
     </w:p>
   </w:endnote>
@@ -10369,61 +8034,7 @@
           <w:sz w:val="24"/>
           <w:szCs w:val="24"/>
         </w:rPr>
-        <w:t xml:space="preserve">For an excellent discussion of the case of </w:t>
-      </w:r>
-      <w:proofErr w:type="spellStart"/>
-      <w:r>
-        <w:rPr>
-          <w:rFonts w:ascii="Times New Roman" w:hAnsi="Times New Roman" w:cs="Times New Roman"/>
-          <w:sz w:val="24"/>
-          <w:szCs w:val="24"/>
-        </w:rPr>
-        <w:t>Republika</w:t>
-      </w:r>
-      <w:proofErr w:type="spellEnd"/>
-      <w:r>
-        <w:rPr>
-          <w:rFonts w:ascii="Times New Roman" w:hAnsi="Times New Roman" w:cs="Times New Roman"/>
-          <w:sz w:val="24"/>
-          <w:szCs w:val="24"/>
-        </w:rPr>
-        <w:t xml:space="preserve"> </w:t>
-      </w:r>
-      <w:proofErr w:type="spellStart"/>
-      <w:r>
-        <w:rPr>
-          <w:rFonts w:ascii="Times New Roman" w:hAnsi="Times New Roman" w:cs="Times New Roman"/>
-          <w:sz w:val="24"/>
-          <w:szCs w:val="24"/>
-        </w:rPr>
-        <w:t>Srpska</w:t>
-      </w:r>
-      <w:proofErr w:type="spellEnd"/>
-      <w:r>
-        <w:rPr>
-          <w:rFonts w:ascii="Times New Roman" w:hAnsi="Times New Roman" w:cs="Times New Roman"/>
-          <w:sz w:val="24"/>
-          <w:szCs w:val="24"/>
-        </w:rPr>
-        <w:t xml:space="preserve">, see </w:t>
-      </w:r>
-      <w:proofErr w:type="spellStart"/>
-      <w:r>
-        <w:rPr>
-          <w:rFonts w:ascii="Times New Roman" w:hAnsi="Times New Roman" w:cs="Times New Roman"/>
-          <w:sz w:val="24"/>
-          <w:szCs w:val="24"/>
-        </w:rPr>
-        <w:t>Zahar</w:t>
-      </w:r>
-      <w:proofErr w:type="spellEnd"/>
-      <w:r>
-        <w:rPr>
-          <w:rFonts w:ascii="Times New Roman" w:hAnsi="Times New Roman" w:cs="Times New Roman"/>
-          <w:sz w:val="24"/>
-          <w:szCs w:val="24"/>
-        </w:rPr>
-        <w:t xml:space="preserve"> 2004.</w:t>
+        <w:t>For an excellent discussion of the case of Republika Srpska, see Zahar 2004.</w:t>
       </w:r>
     </w:p>
   </w:endnote>
@@ -10514,7 +8125,7 @@
             <w:sz w:val="24"/>
             <w:szCs w:val="24"/>
           </w:rPr>
-          <w:t>22</w:t>
+          <w:t>16</w:t>
         </w:r>
         <w:r>
           <w:rPr>
@@ -10576,21 +8187,7 @@
         <w:rPr>
           <w:rFonts w:ascii="Times New Roman" w:hAnsi="Times New Roman" w:cs="Times New Roman"/>
         </w:rPr>
-        <w:t xml:space="preserve">Credible enforcement of future autonomy rights can be viewed either as increasing the value of available side payments or as making the central issue of contention divisible. In either view, </w:t>
-      </w:r>
-      <w:proofErr w:type="gramStart"/>
-      <w:r>
-        <w:rPr>
-          <w:rFonts w:ascii="Times New Roman" w:hAnsi="Times New Roman" w:cs="Times New Roman"/>
-        </w:rPr>
-        <w:t>a range of previously untenable agreements are</w:t>
-      </w:r>
-      <w:proofErr w:type="gramEnd"/>
-      <w:r>
-        <w:rPr>
-          <w:rFonts w:ascii="Times New Roman" w:hAnsi="Times New Roman" w:cs="Times New Roman"/>
-        </w:rPr>
-        <w:t xml:space="preserve"> made possible.</w:t>
+        <w:t>Credible enforcement of future autonomy rights can be viewed either as increasing the value of available side payments or as making the central issue of contention divisible. In either view, a range of previously untenable agreements are made possible.</w:t>
       </w:r>
     </w:p>
   </w:footnote>
@@ -10612,35 +8209,7 @@
         <w:rPr>
           <w:rFonts w:ascii="Times New Roman" w:hAnsi="Times New Roman" w:cs="Times New Roman"/>
         </w:rPr>
-        <w:t xml:space="preserve">Mediation of the </w:t>
-      </w:r>
-      <w:proofErr w:type="spellStart"/>
-      <w:r>
-        <w:rPr>
-          <w:rFonts w:ascii="Times New Roman" w:hAnsi="Times New Roman" w:cs="Times New Roman"/>
-        </w:rPr>
-        <w:t>Ngorno-Karabakh</w:t>
-      </w:r>
-      <w:proofErr w:type="spellEnd"/>
-      <w:r>
-        <w:rPr>
-          <w:rFonts w:ascii="Times New Roman" w:hAnsi="Times New Roman" w:cs="Times New Roman"/>
-        </w:rPr>
-        <w:t xml:space="preserve"> conflict </w:t>
-      </w:r>
-      <w:proofErr w:type="gramStart"/>
-      <w:r>
-        <w:rPr>
-          <w:rFonts w:ascii="Times New Roman" w:hAnsi="Times New Roman" w:cs="Times New Roman"/>
-        </w:rPr>
-        <w:t>is primarily undertaken</w:t>
-      </w:r>
-      <w:proofErr w:type="gramEnd"/>
-      <w:r>
-        <w:rPr>
-          <w:rFonts w:ascii="Times New Roman" w:hAnsi="Times New Roman" w:cs="Times New Roman"/>
-        </w:rPr>
-        <w:t xml:space="preserve"> by the Minsk Group of the Organization for Security and Co-Operation in Europe (OSCE), which is co-chaired by the U.S., Russia, and France.</w:t>
+        <w:t>Mediation of the Ngorno-Karabakh conflict is primarily undertaken by the Minsk Group of the Organization for Security and Co-Operation in Europe (OSCE), which is co-chaired by the U.S., Russia, and France.</w:t>
       </w:r>
     </w:p>
   </w:footnote>
@@ -10656,15 +8225,7 @@
         <w:footnoteRef/>
       </w:r>
       <w:r>
-        <w:t xml:space="preserve"> Armenia is a member of two Russian-led security pacts while Azerbaijan purchases 85% of their military equipment from Russia (</w:t>
-      </w:r>
-      <w:proofErr w:type="spellStart"/>
-      <w:r>
-        <w:t>Grono</w:t>
-      </w:r>
-      <w:proofErr w:type="spellEnd"/>
-      <w:r>
-        <w:t xml:space="preserve"> 2016)</w:t>
+        <w:t xml:space="preserve"> Armenia is a member of two Russian-led security pacts while Azerbaijan purchases 85% of their military equipment from Russia (Grono 2016)</w:t>
       </w:r>
     </w:p>
   </w:footnote>
@@ -12526,7 +10087,7 @@
 </file>
 
 <file path=customXml/itemProps1.xml><?xml version="1.0" encoding="utf-8"?>
-<ds:datastoreItem xmlns:ds="http://schemas.openxmlformats.org/officeDocument/2006/customXml" ds:itemID="{9029162E-879B-443B-937F-7A2F40597C58}">
+<ds:datastoreItem xmlns:ds="http://schemas.openxmlformats.org/officeDocument/2006/customXml" ds:itemID="{A507713A-1338-4662-ACA6-E48B1432997D}">
   <ds:schemaRefs>
     <ds:schemaRef ds:uri="http://schemas.openxmlformats.org/officeDocument/2006/bibliography"/>
   </ds:schemaRefs>

</xml_diff>

<commit_message>
removed margin comments. All clean now.
</commit_message>
<xml_diff>
--- a/editedvolume.docx
+++ b/editedvolume.docx
@@ -4989,31 +4989,7 @@
           <w:sz w:val="24"/>
           <w:szCs w:val="24"/>
         </w:rPr>
-        <w:t xml:space="preserve"> (</w:t>
-      </w:r>
-      <w:commentRangeStart w:id="0"/>
-      <w:r>
-        <w:rPr>
-          <w:rFonts w:ascii="Times New Roman" w:hAnsi="Times New Roman" w:cs="Times New Roman"/>
-          <w:sz w:val="24"/>
-          <w:szCs w:val="24"/>
-        </w:rPr>
-        <w:t>World Bank, 2014</w:t>
-      </w:r>
-      <w:commentRangeEnd w:id="0"/>
-      <w:r>
-        <w:rPr>
-          <w:rStyle w:val="CommentReference"/>
-        </w:rPr>
-        <w:commentReference w:id="0"/>
-      </w:r>
-      <w:r>
-        <w:rPr>
-          <w:rFonts w:ascii="Times New Roman" w:hAnsi="Times New Roman" w:cs="Times New Roman"/>
-          <w:sz w:val="24"/>
-          <w:szCs w:val="24"/>
-        </w:rPr>
-        <w:t xml:space="preserve">). </w:t>
+        <w:t xml:space="preserve"> (World Bank, 2014). </w:t>
       </w:r>
       <w:r>
         <w:rPr>
@@ -6706,22 +6682,7 @@
           <w:szCs w:val="24"/>
         </w:rPr>
         <w:tab/>
-      </w:r>
-      <w:commentRangeStart w:id="1"/>
-      <w:r>
-        <w:rPr>
-          <w:rFonts w:ascii="Times New Roman" w:hAnsi="Times New Roman" w:cs="Times New Roman"/>
-          <w:sz w:val="24"/>
-          <w:szCs w:val="24"/>
-        </w:rPr>
         <w:t xml:space="preserve">If negotiated reunification is to become plausible in any of the six unrecognized states still in existence in 2017, the key issue is the ability of the home state to make a credible commitment to long-term autonomy or other payoffs valued by the secessionists. As discussed in the policy implications section below, this is one area where the international community can potentially be of use – a committed international community could plausible agree to enforce a negotiated reunification agreement, providing the secessionists with confidence that whatever they are promised at the negotiating table will indeed be forthcoming in the years and decades after reunification occurs. </w:t>
-      </w:r>
-      <w:commentRangeEnd w:id="1"/>
-      <w:r>
-        <w:rPr>
-          <w:rStyle w:val="CommentReference"/>
-        </w:rPr>
-        <w:commentReference w:id="1"/>
       </w:r>
     </w:p>
     <w:p>
@@ -8101,8 +8062,6 @@
           <w:szCs w:val="24"/>
         </w:rPr>
       </w:pPr>
-      <w:commentRangeStart w:id="2"/>
-      <w:commentRangeStart w:id="3"/>
       <w:r>
         <w:rPr>
           <w:rFonts w:ascii="Times New Roman" w:hAnsi="Times New Roman" w:cs="Times New Roman"/>
@@ -8297,20 +8256,8 @@
         </w:rPr>
         <w:t xml:space="preserve"> Krajina did reunify with their respective home states, this resolution was not peaceful. A loss of patron support results in economic decline as well as a loss of military capabilities and a related increase in the home state’s expected probability of victory. Thus, a loss of patron support can easily lead to war, and the international community must account for these risks when deciding whether coercing the patron to withdraw support is likely to be an effective means of inducing peaceful reunification. </w:t>
       </w:r>
-      <w:commentRangeEnd w:id="2"/>
-      <w:r>
-        <w:rPr>
-          <w:rStyle w:val="CommentReference"/>
-        </w:rPr>
-        <w:commentReference w:id="2"/>
-      </w:r>
-      <w:commentRangeEnd w:id="3"/>
-      <w:r>
-        <w:rPr>
-          <w:rStyle w:val="CommentReference"/>
-        </w:rPr>
-        <w:commentReference w:id="3"/>
-      </w:r>
+      <w:bookmarkStart w:id="0" w:name="_GoBack"/>
+      <w:bookmarkEnd w:id="0"/>
     </w:p>
     <w:p>
       <w:pPr>
@@ -8770,8 +8717,6 @@
         </w:rPr>
         <w:t>en the international community’s preference for peaceful resolution.</w:t>
       </w:r>
-      <w:bookmarkStart w:id="4" w:name="_GoBack"/>
-      <w:bookmarkEnd w:id="4"/>
     </w:p>
     <w:p>
       <w:pPr>
@@ -10130,7 +10075,7 @@
       </w:r>
     </w:p>
     <w:sectPr>
-      <w:footerReference w:type="default" r:id="rId10"/>
+      <w:footerReference w:type="default" r:id="rId8"/>
       <w:pgSz w:w="12240" w:h="15840"/>
       <w:pgMar w:top="1440" w:right="1440" w:bottom="1440" w:left="1440" w:header="720" w:footer="720" w:gutter="0"/>
       <w:cols w:space="720"/>
@@ -10138,127 +10083,6 @@
     </w:sectPr>
   </w:body>
 </w:document>
-</file>
-
-<file path=word/comments.xml><?xml version="1.0" encoding="utf-8"?>
-<w:comments xmlns:wpc="http://schemas.microsoft.com/office/word/2010/wordprocessingCanvas" xmlns:mo="http://schemas.microsoft.com/office/mac/office/2008/main" xmlns:mc="http://schemas.openxmlformats.org/markup-compatibility/2006" xmlns:mv="urn:schemas-microsoft-com:mac:vml" xmlns:o="urn:schemas-microsoft-com:office:office" xmlns:r="http://schemas.openxmlformats.org/officeDocument/2006/relationships" xmlns:m="http://schemas.openxmlformats.org/officeDocument/2006/math" xmlns:v="urn:schemas-microsoft-com:vml" xmlns:wp14="http://schemas.microsoft.com/office/word/2010/wordprocessingDrawing" xmlns:wp="http://schemas.openxmlformats.org/drawingml/2006/wordprocessingDrawing" xmlns:w10="urn:schemas-microsoft-com:office:word" xmlns:w="http://schemas.openxmlformats.org/wordprocessingml/2006/main" xmlns:w14="http://schemas.microsoft.com/office/word/2010/wordml" xmlns:w15="http://schemas.microsoft.com/office/word/2012/wordml" xmlns:wpg="http://schemas.microsoft.com/office/word/2010/wordprocessingGroup" xmlns:wpi="http://schemas.microsoft.com/office/word/2010/wordprocessingInk" xmlns:wne="http://schemas.microsoft.com/office/word/2006/wordml" xmlns:wps="http://schemas.microsoft.com/office/word/2010/wordprocessingShape" mc:Ignorable="w14 w15 wp14">
-  <w:comment w:id="0" w:author="Benjamin A.T. Graham" w:date="2017-07-17T13:29:00Z" w:initials="BAG">
-    <w:p>
-      <w:pPr>
-        <w:pStyle w:val="CommentText"/>
-      </w:pPr>
-      <w:r>
-        <w:rPr>
-          <w:rStyle w:val="CommentReference"/>
-        </w:rPr>
-        <w:annotationRef/>
-      </w:r>
-      <w:r>
-        <w:t>http://www.worldbank.org/en/news/press-release/2014/01/29/new-world-bank-gdp-and-poverty-estimates-for-somaliland</w:t>
-      </w:r>
-    </w:p>
-  </w:comment>
-  <w:comment w:id="1" w:author="Benjamin A.T. Graham" w:date="2017-07-24T10:25:00Z" w:initials="BAG">
-    <w:p>
-      <w:pPr>
-        <w:pStyle w:val="CommentText"/>
-      </w:pPr>
-      <w:r>
-        <w:rPr>
-          <w:rStyle w:val="CommentReference"/>
-        </w:rPr>
-        <w:annotationRef/>
-      </w:r>
-      <w:r>
-        <w:t>Keep this paragraph, or no?</w:t>
-      </w:r>
-    </w:p>
-  </w:comment>
-  <w:comment w:id="2" w:author="Kristy Buzard" w:date="2017-07-20T09:23:00Z" w:initials="KB">
-    <w:p>
-      <w:pPr>
-        <w:pStyle w:val="CommentText"/>
-      </w:pPr>
-      <w:r>
-        <w:t xml:space="preserve">After moving the section on sanctions down here and making three subsections (with working titles—they can probably be improved), </w:t>
-      </w:r>
-      <w:r>
-        <w:rPr>
-          <w:rStyle w:val="CommentReference"/>
-        </w:rPr>
-        <w:annotationRef/>
-      </w:r>
-      <w:r>
-        <w:t xml:space="preserve">I moved both paragraphs on </w:t>
-      </w:r>
-      <w:proofErr w:type="spellStart"/>
-      <w:r>
-        <w:t>Republika</w:t>
-      </w:r>
-      <w:proofErr w:type="spellEnd"/>
-      <w:r>
-        <w:t xml:space="preserve"> </w:t>
-      </w:r>
-      <w:proofErr w:type="spellStart"/>
-      <w:r>
-        <w:t>Srpska</w:t>
-      </w:r>
-      <w:proofErr w:type="spellEnd"/>
-      <w:r>
-        <w:t xml:space="preserve"> and </w:t>
-      </w:r>
-      <w:proofErr w:type="spellStart"/>
-      <w:r>
-        <w:t>Republika</w:t>
-      </w:r>
-      <w:proofErr w:type="spellEnd"/>
-      <w:r>
-        <w:t xml:space="preserve"> </w:t>
-      </w:r>
-      <w:proofErr w:type="spellStart"/>
-      <w:r>
-        <w:t>Srpska</w:t>
-      </w:r>
-      <w:proofErr w:type="spellEnd"/>
-      <w:r>
-        <w:t xml:space="preserve"> Krajina down here as it seemed unnatural to split them up and there was already the case on the Tamil Tigers and India in the section on military </w:t>
-      </w:r>
-      <w:proofErr w:type="spellStart"/>
-      <w:r>
-        <w:t>reconquest</w:t>
-      </w:r>
-      <w:proofErr w:type="spellEnd"/>
-      <w:r>
-        <w:t>. This also saved over a hundred words. See what you think…</w:t>
-      </w:r>
-    </w:p>
-  </w:comment>
-  <w:comment w:id="3" w:author="Benjamin A.T. Graham" w:date="2017-07-24T10:06:00Z" w:initials="BAG">
-    <w:p>
-      <w:pPr>
-        <w:pStyle w:val="CommentText"/>
-      </w:pPr>
-      <w:r>
-        <w:rPr>
-          <w:rStyle w:val="CommentReference"/>
-        </w:rPr>
-        <w:annotationRef/>
-      </w:r>
-      <w:r>
-        <w:t>I like it here. Thank you!</w:t>
-      </w:r>
-    </w:p>
-  </w:comment>
-</w:comments>
-</file>
-
-<file path=word/commentsExtended.xml><?xml version="1.0" encoding="utf-8"?>
-<w15:commentsEx xmlns:wpc="http://schemas.microsoft.com/office/word/2010/wordprocessingCanvas" xmlns:mo="http://schemas.microsoft.com/office/mac/office/2008/main" xmlns:mc="http://schemas.openxmlformats.org/markup-compatibility/2006" xmlns:mv="urn:schemas-microsoft-com:mac:vml" xmlns:o="urn:schemas-microsoft-com:office:office" xmlns:r="http://schemas.openxmlformats.org/officeDocument/2006/relationships" xmlns:m="http://schemas.openxmlformats.org/officeDocument/2006/math" xmlns:v="urn:schemas-microsoft-com:vml" xmlns:wp14="http://schemas.microsoft.com/office/word/2010/wordprocessingDrawing" xmlns:wp="http://schemas.openxmlformats.org/drawingml/2006/wordprocessingDrawing" xmlns:w10="urn:schemas-microsoft-com:office:word" xmlns:w="http://schemas.openxmlformats.org/wordprocessingml/2006/main" xmlns:w14="http://schemas.microsoft.com/office/word/2010/wordml" xmlns:w15="http://schemas.microsoft.com/office/word/2012/wordml" xmlns:wpg="http://schemas.microsoft.com/office/word/2010/wordprocessingGroup" xmlns:wpi="http://schemas.microsoft.com/office/word/2010/wordprocessingInk" xmlns:wne="http://schemas.microsoft.com/office/word/2006/wordml" xmlns:wps="http://schemas.microsoft.com/office/word/2010/wordprocessingShape" mc:Ignorable="w14 w15 wp14">
-  <w15:commentEx w15:paraId="4DBEF401" w15:done="0"/>
-  <w15:commentEx w15:paraId="4E857662" w15:done="0"/>
-  <w15:commentEx w15:paraId="03BE9036" w15:done="0"/>
-  <w15:commentEx w15:paraId="0AEC32AB" w15:paraIdParent="03BE9036" w15:done="0"/>
-</w15:commentsEx>
 </file>
 
 <file path=word/commentsIds.xml><?xml version="1.0" encoding="utf-8"?>
@@ -10654,7 +10478,7 @@
             <w:sz w:val="24"/>
             <w:szCs w:val="24"/>
           </w:rPr>
-          <w:t>19</w:t>
+          <w:t>17</w:t>
         </w:r>
         <w:r>
           <w:rPr>
@@ -11489,17 +11313,6 @@
     <w:abstractNumId w:val="1"/>
   </w:num>
 </w:numbering>
-</file>
-
-<file path=word/people.xml><?xml version="1.0" encoding="utf-8"?>
-<w15:people xmlns:wpc="http://schemas.microsoft.com/office/word/2010/wordprocessingCanvas" xmlns:mo="http://schemas.microsoft.com/office/mac/office/2008/main" xmlns:mc="http://schemas.openxmlformats.org/markup-compatibility/2006" xmlns:mv="urn:schemas-microsoft-com:mac:vml" xmlns:o="urn:schemas-microsoft-com:office:office" xmlns:r="http://schemas.openxmlformats.org/officeDocument/2006/relationships" xmlns:m="http://schemas.openxmlformats.org/officeDocument/2006/math" xmlns:v="urn:schemas-microsoft-com:vml" xmlns:wp14="http://schemas.microsoft.com/office/word/2010/wordprocessingDrawing" xmlns:wp="http://schemas.openxmlformats.org/drawingml/2006/wordprocessingDrawing" xmlns:w10="urn:schemas-microsoft-com:office:word" xmlns:w="http://schemas.openxmlformats.org/wordprocessingml/2006/main" xmlns:w14="http://schemas.microsoft.com/office/word/2010/wordml" xmlns:w15="http://schemas.microsoft.com/office/word/2012/wordml" xmlns:wpg="http://schemas.microsoft.com/office/word/2010/wordprocessingGroup" xmlns:wpi="http://schemas.microsoft.com/office/word/2010/wordprocessingInk" xmlns:wne="http://schemas.microsoft.com/office/word/2006/wordml" xmlns:wps="http://schemas.microsoft.com/office/word/2010/wordprocessingShape" mc:Ignorable="w14 w15 wp14">
-  <w15:person w15:author="Benjamin A.T. Graham">
-    <w15:presenceInfo w15:providerId="None" w15:userId="Benjamin A.T. Graham"/>
-  </w15:person>
-  <w15:person w15:author="Kristy Buzard">
-    <w15:presenceInfo w15:providerId="Windows Live" w15:userId="b453bcf41a1a2a79"/>
-  </w15:person>
-</w15:people>
 </file>
 
 <file path=word/styles.xml><?xml version="1.0" encoding="utf-8"?>
@@ -11926,6 +11739,7 @@
   <w:style w:type="character" w:default="1" w:styleId="DefaultParagraphFont">
     <w:name w:val="Default Paragraph Font"/>
     <w:uiPriority w:val="1"/>
+    <w:semiHidden/>
     <w:unhideWhenUsed/>
   </w:style>
   <w:style w:type="table" w:default="1" w:styleId="TableNormal">
@@ -12577,7 +12391,7 @@
 </file>
 
 <file path=customXml/itemProps1.xml><?xml version="1.0" encoding="utf-8"?>
-<ds:datastoreItem xmlns:ds="http://schemas.openxmlformats.org/officeDocument/2006/customXml" ds:itemID="{5B1F21B8-30B2-334B-AB1E-6EF1B23FC75D}">
+<ds:datastoreItem xmlns:ds="http://schemas.openxmlformats.org/officeDocument/2006/customXml" ds:itemID="{2DC2A6AC-7CC3-424A-ACE0-CAFD56907F37}">
   <ds:schemaRefs>
     <ds:schemaRef ds:uri="http://schemas.openxmlformats.org/officeDocument/2006/bibliography"/>
   </ds:schemaRefs>

</xml_diff>

<commit_message>
separate table1 into separate file
</commit_message>
<xml_diff>
--- a/editedvolume.docx
+++ b/editedvolume.docx
@@ -163,17 +163,7 @@
           <w:sz w:val="24"/>
           <w:szCs w:val="24"/>
         </w:rPr>
-        <w:t xml:space="preserve">on which we draw analyzes not only the actions of unrecognized states and the home states from which they are attempting to secede, but also the patrons that support these unrecognized states and the actors in the international community who work to induce peaceful settlement. In this piece, we focus particularly on evaluating the policy options available to peace and development-seeking actors in the international community as they work to resolve these </w:t>
-      </w:r>
-      <w:bookmarkStart w:id="0" w:name="_GoBack"/>
-      <w:bookmarkEnd w:id="0"/>
-      <w:r>
-        <w:rPr>
-          <w:rFonts w:ascii="Times New Roman" w:hAnsi="Times New Roman" w:cs="Times New Roman"/>
-          <w:sz w:val="24"/>
-          <w:szCs w:val="24"/>
-        </w:rPr>
-        <w:t>stalemated conflicts.</w:t>
+        <w:t>on which we draw analyzes not only the actions of unrecognized states and the home states from which they are attempting to secede, but also the patrons that support these unrecognized states and the actors in the international community who work to induce peaceful settlement. In this piece, we focus particularly on evaluating the policy options available to peace and development-seeking actors in the international community as they work to resolve these stalemated conflicts.</w:t>
       </w:r>
     </w:p>
     <w:p>
@@ -2314,7 +2304,16 @@
           <w:sz w:val="24"/>
           <w:szCs w:val="24"/>
         </w:rPr>
-        <w:t xml:space="preserve">Engagement with the details of actual cases informs us </w:t>
+        <w:t xml:space="preserve">Engagement with the details of </w:t>
+      </w:r>
+      <w:r>
+        <w:rPr>
+          <w:rFonts w:ascii="Times New Roman" w:hAnsi="Times New Roman" w:cs="Times New Roman"/>
+          <w:sz w:val="24"/>
+          <w:szCs w:val="24"/>
+        </w:rPr>
+        <w:lastRenderedPageBreak/>
+        <w:t xml:space="preserve">actual cases informs us </w:t>
       </w:r>
       <w:r>
         <w:rPr>
@@ -2522,1275 +2521,53 @@
     </w:p>
     <w:p>
       <w:pPr>
-        <w:rPr>
-          <w:rFonts w:ascii="Times New Roman" w:hAnsi="Times New Roman" w:cs="Times New Roman"/>
-          <w:sz w:val="24"/>
-          <w:szCs w:val="24"/>
-        </w:rPr>
-      </w:pPr>
-      <w:r>
-        <w:rPr>
-          <w:rFonts w:ascii="Times New Roman" w:hAnsi="Times New Roman" w:cs="Times New Roman"/>
-          <w:sz w:val="24"/>
-          <w:szCs w:val="24"/>
-        </w:rPr>
-        <w:br w:type="page"/>
-      </w:r>
-    </w:p>
-    <w:p>
-      <w:pPr>
-        <w:keepNext/>
-        <w:keepLines/>
-        <w:spacing w:line="360" w:lineRule="auto"/>
-        <w:jc w:val="center"/>
-        <w:rPr>
-          <w:rFonts w:ascii="Times New Roman" w:hAnsi="Times New Roman" w:cs="Times New Roman"/>
-          <w:sz w:val="24"/>
-          <w:szCs w:val="24"/>
-        </w:rPr>
-      </w:pPr>
-      <w:r>
-        <w:rPr>
-          <w:rFonts w:ascii="Times New Roman" w:hAnsi="Times New Roman" w:cs="Times New Roman"/>
-          <w:sz w:val="24"/>
-          <w:szCs w:val="24"/>
-        </w:rPr>
-        <w:t>Table 1: Current Status of Militarily Successful Secessions</w:t>
-      </w:r>
-    </w:p>
-    <w:tbl>
-      <w:tblPr>
-        <w:tblpPr w:leftFromText="180" w:rightFromText="180" w:vertAnchor="page" w:horzAnchor="page" w:tblpX="1450" w:tblpY="2165"/>
-        <w:tblW w:w="9288" w:type="dxa"/>
-        <w:tblBorders>
-          <w:top w:val="single" w:sz="4" w:space="0" w:color="000000"/>
-          <w:left w:val="single" w:sz="4" w:space="0" w:color="000000"/>
-          <w:bottom w:val="single" w:sz="4" w:space="0" w:color="000000"/>
-          <w:right w:val="single" w:sz="4" w:space="0" w:color="000000"/>
-          <w:insideH w:val="single" w:sz="4" w:space="0" w:color="000000"/>
-          <w:insideV w:val="single" w:sz="4" w:space="0" w:color="000000"/>
-        </w:tblBorders>
-        <w:tblLayout w:type="fixed"/>
-        <w:tblLook w:val="00A0" w:firstRow="1" w:lastRow="0" w:firstColumn="1" w:lastColumn="0" w:noHBand="0" w:noVBand="0"/>
-      </w:tblPr>
-      <w:tblGrid>
-        <w:gridCol w:w="1998"/>
-        <w:gridCol w:w="2142"/>
-        <w:gridCol w:w="2142"/>
-        <w:gridCol w:w="1469"/>
-        <w:gridCol w:w="1537"/>
-      </w:tblGrid>
-      <w:tr>
-        <w:tc>
-          <w:tcPr>
-            <w:tcW w:w="1998" w:type="dxa"/>
-          </w:tcPr>
-          <w:p>
-            <w:pPr>
-              <w:keepNext/>
-              <w:keepLines/>
-              <w:spacing w:after="0" w:line="240" w:lineRule="auto"/>
-              <w:contextualSpacing/>
-              <w:jc w:val="center"/>
-              <w:rPr>
-                <w:rFonts w:ascii="Times New Roman" w:hAnsi="Times New Roman" w:cs="Times New Roman"/>
-                <w:sz w:val="24"/>
-                <w:szCs w:val="24"/>
-              </w:rPr>
-            </w:pPr>
-            <w:r>
-              <w:rPr>
-                <w:rFonts w:ascii="Times New Roman" w:hAnsi="Times New Roman" w:cs="Times New Roman"/>
-                <w:sz w:val="24"/>
-                <w:szCs w:val="24"/>
-              </w:rPr>
-              <w:t>Unrecognized States (Recognized by fewer than 10 UN members)</w:t>
-            </w:r>
-          </w:p>
-        </w:tc>
-        <w:tc>
-          <w:tcPr>
-            <w:tcW w:w="2142" w:type="dxa"/>
-          </w:tcPr>
-          <w:p>
-            <w:pPr>
-              <w:keepNext/>
-              <w:keepLines/>
-              <w:spacing w:after="0" w:line="240" w:lineRule="auto"/>
-              <w:contextualSpacing/>
-              <w:jc w:val="center"/>
-              <w:rPr>
-                <w:rFonts w:ascii="Times New Roman" w:hAnsi="Times New Roman" w:cs="Times New Roman"/>
-                <w:sz w:val="24"/>
-                <w:szCs w:val="24"/>
-              </w:rPr>
-            </w:pPr>
-            <w:r>
-              <w:rPr>
-                <w:rFonts w:ascii="Times New Roman" w:hAnsi="Times New Roman" w:cs="Times New Roman"/>
-                <w:sz w:val="24"/>
-                <w:szCs w:val="24"/>
-              </w:rPr>
-              <w:t>Partially recognized states (Recognized by more than 10 members, but not the home state)</w:t>
-            </w:r>
-          </w:p>
-        </w:tc>
-        <w:tc>
-          <w:tcPr>
-            <w:tcW w:w="2142" w:type="dxa"/>
-          </w:tcPr>
-          <w:p>
-            <w:pPr>
-              <w:keepNext/>
-              <w:keepLines/>
-              <w:spacing w:after="0" w:line="240" w:lineRule="auto"/>
-              <w:contextualSpacing/>
-              <w:jc w:val="center"/>
-              <w:rPr>
-                <w:rFonts w:ascii="Times New Roman" w:hAnsi="Times New Roman" w:cs="Times New Roman"/>
-                <w:sz w:val="24"/>
-                <w:szCs w:val="24"/>
-              </w:rPr>
-            </w:pPr>
-            <w:r>
-              <w:rPr>
-                <w:rFonts w:ascii="Times New Roman" w:hAnsi="Times New Roman" w:cs="Times New Roman"/>
-                <w:sz w:val="24"/>
-                <w:szCs w:val="24"/>
-              </w:rPr>
-              <w:t>Rejoined home state following military defeat of secessionists</w:t>
-            </w:r>
-          </w:p>
-        </w:tc>
-        <w:tc>
-          <w:tcPr>
-            <w:tcW w:w="1469" w:type="dxa"/>
-          </w:tcPr>
-          <w:p>
-            <w:pPr>
-              <w:keepNext/>
-              <w:keepLines/>
-              <w:spacing w:after="0" w:line="240" w:lineRule="auto"/>
-              <w:contextualSpacing/>
-              <w:jc w:val="center"/>
-              <w:rPr>
-                <w:rFonts w:ascii="Times New Roman" w:hAnsi="Times New Roman" w:cs="Times New Roman"/>
-                <w:sz w:val="24"/>
-                <w:szCs w:val="24"/>
-              </w:rPr>
-            </w:pPr>
-            <w:r>
-              <w:rPr>
-                <w:rFonts w:ascii="Times New Roman" w:hAnsi="Times New Roman" w:cs="Times New Roman"/>
-                <w:sz w:val="24"/>
-                <w:szCs w:val="24"/>
-              </w:rPr>
-              <w:t>Rejoined home state in negotiated settlement</w:t>
-            </w:r>
-          </w:p>
-        </w:tc>
-        <w:tc>
-          <w:tcPr>
-            <w:tcW w:w="1537" w:type="dxa"/>
-          </w:tcPr>
-          <w:p>
-            <w:pPr>
-              <w:keepNext/>
-              <w:keepLines/>
-              <w:spacing w:after="0" w:line="240" w:lineRule="auto"/>
-              <w:contextualSpacing/>
-              <w:jc w:val="center"/>
-              <w:rPr>
-                <w:rFonts w:ascii="Times New Roman" w:hAnsi="Times New Roman" w:cs="Times New Roman"/>
-                <w:sz w:val="24"/>
-                <w:szCs w:val="24"/>
-              </w:rPr>
-            </w:pPr>
-            <w:r>
-              <w:rPr>
-                <w:rFonts w:ascii="Times New Roman" w:hAnsi="Times New Roman" w:cs="Times New Roman"/>
-                <w:sz w:val="24"/>
-                <w:szCs w:val="24"/>
-              </w:rPr>
-              <w:t xml:space="preserve">Recognized by the home state </w:t>
-            </w:r>
-          </w:p>
-        </w:tc>
-      </w:tr>
-      <w:tr>
-        <w:tc>
-          <w:tcPr>
-            <w:tcW w:w="1998" w:type="dxa"/>
-          </w:tcPr>
-          <w:p>
-            <w:pPr>
-              <w:pStyle w:val="ListParagraph"/>
-              <w:keepNext/>
-              <w:keepLines/>
-              <w:numPr>
-                <w:ilvl w:val="0"/>
-                <w:numId w:val="6"/>
-              </w:numPr>
-              <w:spacing w:after="0" w:line="240" w:lineRule="auto"/>
-              <w:ind w:left="180" w:hanging="180"/>
-              <w:rPr>
-                <w:rFonts w:ascii="Times New Roman" w:eastAsia="ヒラギノ角ゴ Pro W3" w:hAnsi="Times New Roman" w:cs="Times New Roman"/>
-                <w:sz w:val="24"/>
-                <w:szCs w:val="24"/>
-              </w:rPr>
-            </w:pPr>
-            <w:r>
-              <w:rPr>
-                <w:rFonts w:ascii="Times New Roman" w:eastAsia="ヒラギノ角ゴ Pro W3" w:hAnsi="Times New Roman" w:cs="Times New Roman"/>
-                <w:sz w:val="24"/>
-                <w:szCs w:val="24"/>
-              </w:rPr>
-              <w:t>Abkhazia</w:t>
-            </w:r>
-          </w:p>
-          <w:p>
-            <w:pPr>
-              <w:pStyle w:val="ListParagraph"/>
-              <w:keepNext/>
-              <w:keepLines/>
-              <w:numPr>
-                <w:ilvl w:val="0"/>
-                <w:numId w:val="6"/>
-              </w:numPr>
-              <w:spacing w:after="0" w:line="240" w:lineRule="auto"/>
-              <w:ind w:left="180" w:hanging="180"/>
-              <w:rPr>
-                <w:rFonts w:ascii="Times New Roman" w:eastAsia="ヒラギノ角ゴ Pro W3" w:hAnsi="Times New Roman" w:cs="Times New Roman"/>
-                <w:sz w:val="24"/>
-                <w:szCs w:val="24"/>
-              </w:rPr>
-            </w:pPr>
-            <w:r>
-              <w:rPr>
-                <w:rFonts w:ascii="Times New Roman" w:eastAsia="ヒラギノ角ゴ Pro W3" w:hAnsi="Times New Roman" w:cs="Times New Roman"/>
-                <w:sz w:val="24"/>
-                <w:szCs w:val="24"/>
-              </w:rPr>
-              <w:t>Nagorno-Karabakh</w:t>
-            </w:r>
-          </w:p>
-          <w:p>
-            <w:pPr>
-              <w:pStyle w:val="ListParagraph"/>
-              <w:keepNext/>
-              <w:keepLines/>
-              <w:numPr>
-                <w:ilvl w:val="0"/>
-                <w:numId w:val="6"/>
-              </w:numPr>
-              <w:spacing w:after="0" w:line="240" w:lineRule="auto"/>
-              <w:ind w:left="180" w:hanging="180"/>
-              <w:rPr>
-                <w:rFonts w:ascii="Times New Roman" w:eastAsia="ヒラギノ角ゴ Pro W3" w:hAnsi="Times New Roman" w:cs="Times New Roman"/>
-                <w:sz w:val="24"/>
-                <w:szCs w:val="24"/>
-              </w:rPr>
-            </w:pPr>
-            <w:r>
-              <w:rPr>
-                <w:rFonts w:ascii="Times New Roman" w:eastAsia="ヒラギノ角ゴ Pro W3" w:hAnsi="Times New Roman" w:cs="Times New Roman"/>
-                <w:sz w:val="24"/>
-                <w:szCs w:val="24"/>
-              </w:rPr>
-              <w:t>Somaliland</w:t>
-            </w:r>
-          </w:p>
-          <w:p>
-            <w:pPr>
-              <w:pStyle w:val="ListParagraph"/>
-              <w:keepNext/>
-              <w:keepLines/>
-              <w:numPr>
-                <w:ilvl w:val="0"/>
-                <w:numId w:val="6"/>
-              </w:numPr>
-              <w:spacing w:after="0" w:line="240" w:lineRule="auto"/>
-              <w:ind w:left="180" w:hanging="180"/>
-              <w:rPr>
-                <w:rFonts w:ascii="Times New Roman" w:eastAsia="ヒラギノ角ゴ Pro W3" w:hAnsi="Times New Roman" w:cs="Times New Roman"/>
-                <w:sz w:val="24"/>
-                <w:szCs w:val="24"/>
-              </w:rPr>
-            </w:pPr>
-            <w:r>
-              <w:rPr>
-                <w:rFonts w:ascii="Times New Roman" w:eastAsia="ヒラギノ角ゴ Pro W3" w:hAnsi="Times New Roman" w:cs="Times New Roman"/>
-                <w:sz w:val="24"/>
-                <w:szCs w:val="24"/>
-              </w:rPr>
-              <w:t>South Ossetia</w:t>
-            </w:r>
-          </w:p>
-          <w:p>
-            <w:pPr>
-              <w:pStyle w:val="ListParagraph"/>
-              <w:keepNext/>
-              <w:keepLines/>
-              <w:numPr>
-                <w:ilvl w:val="0"/>
-                <w:numId w:val="6"/>
-              </w:numPr>
-              <w:spacing w:after="0" w:line="240" w:lineRule="auto"/>
-              <w:ind w:left="180" w:hanging="180"/>
-              <w:rPr>
-                <w:rFonts w:ascii="Times New Roman" w:eastAsia="ヒラギノ角ゴ Pro W3" w:hAnsi="Times New Roman" w:cs="Times New Roman"/>
-                <w:sz w:val="24"/>
-                <w:szCs w:val="24"/>
-              </w:rPr>
-            </w:pPr>
-            <w:r>
-              <w:rPr>
-                <w:rFonts w:ascii="Times New Roman" w:eastAsia="ヒラギノ角ゴ Pro W3" w:hAnsi="Times New Roman" w:cs="Times New Roman"/>
-                <w:sz w:val="24"/>
-                <w:szCs w:val="24"/>
-              </w:rPr>
-              <w:t>Transnistria</w:t>
-            </w:r>
-          </w:p>
-          <w:p>
-            <w:pPr>
-              <w:pStyle w:val="ListParagraph"/>
-              <w:keepNext/>
-              <w:keepLines/>
-              <w:numPr>
-                <w:ilvl w:val="0"/>
-                <w:numId w:val="6"/>
-              </w:numPr>
-              <w:spacing w:after="0" w:line="240" w:lineRule="auto"/>
-              <w:ind w:left="180" w:hanging="180"/>
-              <w:rPr>
-                <w:rFonts w:ascii="Times New Roman" w:hAnsi="Times New Roman" w:cs="Times New Roman"/>
-                <w:sz w:val="24"/>
-                <w:szCs w:val="24"/>
-              </w:rPr>
-            </w:pPr>
-            <w:r>
-              <w:rPr>
-                <w:rFonts w:ascii="Times New Roman" w:eastAsia="ヒラギノ角ゴ Pro W3" w:hAnsi="Times New Roman" w:cs="Times New Roman"/>
-                <w:sz w:val="24"/>
-                <w:szCs w:val="24"/>
-              </w:rPr>
-              <w:t>Turkish Republic of Northern Cyprus</w:t>
-            </w:r>
-          </w:p>
-          <w:p>
-            <w:pPr>
-              <w:pStyle w:val="ListParagraph"/>
-              <w:keepNext/>
-              <w:keepLines/>
-              <w:spacing w:after="0" w:line="240" w:lineRule="auto"/>
-              <w:ind w:left="180"/>
-              <w:rPr>
-                <w:rFonts w:ascii="Times New Roman" w:hAnsi="Times New Roman" w:cs="Times New Roman"/>
-                <w:sz w:val="24"/>
-                <w:szCs w:val="24"/>
-              </w:rPr>
-            </w:pPr>
-          </w:p>
-          <w:p>
-            <w:pPr>
-              <w:pStyle w:val="ListParagraph"/>
-              <w:keepNext/>
-              <w:keepLines/>
-              <w:spacing w:after="0" w:line="240" w:lineRule="auto"/>
-              <w:ind w:left="180"/>
-              <w:rPr>
-                <w:rFonts w:ascii="Times New Roman" w:hAnsi="Times New Roman" w:cs="Times New Roman"/>
-                <w:sz w:val="24"/>
-                <w:szCs w:val="24"/>
-              </w:rPr>
-            </w:pPr>
-          </w:p>
-        </w:tc>
-        <w:tc>
-          <w:tcPr>
-            <w:tcW w:w="2142" w:type="dxa"/>
-          </w:tcPr>
-          <w:p>
-            <w:pPr>
-              <w:pStyle w:val="ListParagraph"/>
-              <w:keepNext/>
-              <w:keepLines/>
-              <w:numPr>
-                <w:ilvl w:val="0"/>
-                <w:numId w:val="6"/>
-              </w:numPr>
-              <w:spacing w:after="0" w:line="240" w:lineRule="auto"/>
-              <w:ind w:left="180" w:hanging="180"/>
-              <w:rPr>
-                <w:rFonts w:ascii="Times New Roman" w:hAnsi="Times New Roman" w:cs="Times New Roman"/>
-                <w:sz w:val="24"/>
-                <w:szCs w:val="24"/>
-              </w:rPr>
-            </w:pPr>
-            <w:r>
-              <w:rPr>
-                <w:rFonts w:ascii="Times New Roman" w:eastAsia="ヒラギノ角ゴ Pro W3" w:hAnsi="Times New Roman" w:cs="Times New Roman"/>
-                <w:sz w:val="24"/>
-                <w:szCs w:val="24"/>
-              </w:rPr>
-              <w:t>Kosovo</w:t>
-            </w:r>
-          </w:p>
-          <w:p>
-            <w:pPr>
-              <w:pStyle w:val="ListParagraph"/>
-              <w:keepNext/>
-              <w:keepLines/>
-              <w:numPr>
-                <w:ilvl w:val="0"/>
-                <w:numId w:val="6"/>
-              </w:numPr>
-              <w:spacing w:after="0" w:line="240" w:lineRule="auto"/>
-              <w:ind w:left="180" w:hanging="180"/>
-              <w:rPr>
-                <w:rFonts w:ascii="Times New Roman" w:hAnsi="Times New Roman" w:cs="Times New Roman"/>
-                <w:sz w:val="24"/>
-                <w:szCs w:val="24"/>
-              </w:rPr>
-            </w:pPr>
-            <w:r>
-              <w:rPr>
-                <w:rFonts w:ascii="Times New Roman" w:eastAsia="ヒラギノ角ゴ Pro W3" w:hAnsi="Times New Roman" w:cs="Times New Roman"/>
-                <w:sz w:val="24"/>
-                <w:szCs w:val="24"/>
-              </w:rPr>
-              <w:t>Taiwan</w:t>
-            </w:r>
-            <w:r>
-              <w:rPr>
-                <w:rFonts w:ascii="Times New Roman" w:eastAsia="ヒラギノ角ゴ Pro W3" w:hAnsi="Times New Roman" w:cs="Times New Roman"/>
-                <w:sz w:val="24"/>
-                <w:szCs w:val="24"/>
-                <w:vertAlign w:val="superscript"/>
-              </w:rPr>
-              <w:t>1</w:t>
-            </w:r>
-          </w:p>
-          <w:p>
-            <w:pPr>
-              <w:pStyle w:val="ListParagraph"/>
-              <w:keepNext/>
-              <w:keepLines/>
-              <w:numPr>
-                <w:ilvl w:val="0"/>
-                <w:numId w:val="6"/>
-              </w:numPr>
-              <w:spacing w:after="0" w:line="240" w:lineRule="auto"/>
-              <w:ind w:left="180" w:hanging="180"/>
-              <w:rPr>
-                <w:rFonts w:ascii="Times New Roman" w:hAnsi="Times New Roman" w:cs="Times New Roman"/>
-                <w:sz w:val="24"/>
-                <w:szCs w:val="24"/>
-              </w:rPr>
-            </w:pPr>
-            <w:r>
-              <w:rPr>
-                <w:rFonts w:ascii="Times New Roman" w:eastAsia="ヒラギノ角ゴ Pro W3" w:hAnsi="Times New Roman" w:cs="Times New Roman"/>
-                <w:sz w:val="24"/>
-                <w:szCs w:val="24"/>
-              </w:rPr>
-              <w:t>Palestine</w:t>
-            </w:r>
-            <w:r>
-              <w:rPr>
-                <w:rFonts w:ascii="Times New Roman" w:hAnsi="Times New Roman" w:cs="Times New Roman"/>
-                <w:sz w:val="24"/>
-                <w:szCs w:val="24"/>
-                <w:vertAlign w:val="superscript"/>
-              </w:rPr>
-              <w:t>2</w:t>
-            </w:r>
-          </w:p>
-          <w:p>
-            <w:pPr>
-              <w:pStyle w:val="ListParagraph"/>
-              <w:keepNext/>
-              <w:keepLines/>
-              <w:spacing w:after="0" w:line="240" w:lineRule="auto"/>
-              <w:ind w:left="180"/>
-              <w:rPr>
-                <w:rFonts w:ascii="Times New Roman" w:hAnsi="Times New Roman" w:cs="Times New Roman"/>
-                <w:sz w:val="24"/>
-                <w:szCs w:val="24"/>
-              </w:rPr>
-            </w:pPr>
-          </w:p>
-          <w:p>
-            <w:pPr>
-              <w:pStyle w:val="ListParagraph"/>
-              <w:keepNext/>
-              <w:keepLines/>
-              <w:spacing w:after="0" w:line="240" w:lineRule="auto"/>
-              <w:ind w:left="180"/>
-              <w:rPr>
-                <w:rFonts w:ascii="Times New Roman" w:hAnsi="Times New Roman" w:cs="Times New Roman"/>
-                <w:sz w:val="24"/>
-                <w:szCs w:val="24"/>
-              </w:rPr>
-            </w:pPr>
-          </w:p>
-        </w:tc>
-        <w:tc>
-          <w:tcPr>
-            <w:tcW w:w="2142" w:type="dxa"/>
-          </w:tcPr>
-          <w:p>
-            <w:pPr>
-              <w:pStyle w:val="ListParagraph"/>
-              <w:keepNext/>
-              <w:keepLines/>
-              <w:numPr>
-                <w:ilvl w:val="0"/>
-                <w:numId w:val="6"/>
-              </w:numPr>
-              <w:spacing w:after="0" w:line="240" w:lineRule="auto"/>
-              <w:ind w:left="180" w:hanging="180"/>
-              <w:rPr>
-                <w:rFonts w:ascii="Times New Roman" w:hAnsi="Times New Roman" w:cs="Times New Roman"/>
-                <w:sz w:val="24"/>
-                <w:szCs w:val="24"/>
-              </w:rPr>
-            </w:pPr>
-            <w:r>
-              <w:rPr>
-                <w:rFonts w:ascii="Times New Roman" w:hAnsi="Times New Roman" w:cs="Times New Roman"/>
-                <w:sz w:val="24"/>
-                <w:szCs w:val="24"/>
-              </w:rPr>
-              <w:t>Anjouan</w:t>
-            </w:r>
-            <w:r>
-              <w:rPr>
-                <w:rFonts w:ascii="Times New Roman" w:hAnsi="Times New Roman" w:cs="Times New Roman"/>
-                <w:sz w:val="24"/>
-                <w:szCs w:val="24"/>
-                <w:vertAlign w:val="superscript"/>
-              </w:rPr>
-              <w:t>3</w:t>
-            </w:r>
-          </w:p>
-          <w:p>
-            <w:pPr>
-              <w:pStyle w:val="ListParagraph"/>
-              <w:keepNext/>
-              <w:keepLines/>
-              <w:numPr>
-                <w:ilvl w:val="0"/>
-                <w:numId w:val="6"/>
-              </w:numPr>
-              <w:spacing w:after="0" w:line="240" w:lineRule="auto"/>
-              <w:ind w:left="180" w:hanging="180"/>
-              <w:rPr>
-                <w:rFonts w:ascii="Times New Roman" w:eastAsia="ヒラギノ角ゴ Pro W3" w:hAnsi="Times New Roman" w:cs="Times New Roman"/>
-                <w:sz w:val="24"/>
-                <w:szCs w:val="24"/>
-              </w:rPr>
-            </w:pPr>
-            <w:r>
-              <w:rPr>
-                <w:rFonts w:ascii="Times New Roman" w:eastAsia="ヒラギノ角ゴ Pro W3" w:hAnsi="Times New Roman" w:cs="Times New Roman"/>
-                <w:sz w:val="24"/>
-                <w:szCs w:val="24"/>
-              </w:rPr>
-              <w:t>Biafra</w:t>
-            </w:r>
-          </w:p>
-          <w:p>
-            <w:pPr>
-              <w:pStyle w:val="ListParagraph"/>
-              <w:keepNext/>
-              <w:keepLines/>
-              <w:numPr>
-                <w:ilvl w:val="0"/>
-                <w:numId w:val="6"/>
-              </w:numPr>
-              <w:spacing w:after="0" w:line="240" w:lineRule="auto"/>
-              <w:ind w:left="180" w:hanging="180"/>
-              <w:rPr>
-                <w:rFonts w:ascii="Times New Roman" w:eastAsia="ヒラギノ角ゴ Pro W3" w:hAnsi="Times New Roman" w:cs="Times New Roman"/>
-                <w:sz w:val="24"/>
-                <w:szCs w:val="24"/>
-              </w:rPr>
-            </w:pPr>
-            <w:r>
-              <w:rPr>
-                <w:rFonts w:ascii="Times New Roman" w:eastAsia="ヒラギノ角ゴ Pro W3" w:hAnsi="Times New Roman" w:cs="Times New Roman"/>
-                <w:sz w:val="24"/>
-                <w:szCs w:val="24"/>
-              </w:rPr>
-              <w:t>Chechnya</w:t>
-            </w:r>
-          </w:p>
-          <w:p>
-            <w:pPr>
-              <w:pStyle w:val="ListParagraph"/>
-              <w:keepNext/>
-              <w:keepLines/>
-              <w:numPr>
-                <w:ilvl w:val="0"/>
-                <w:numId w:val="6"/>
-              </w:numPr>
-              <w:spacing w:after="0" w:line="240" w:lineRule="auto"/>
-              <w:ind w:left="180" w:hanging="180"/>
-              <w:rPr>
-                <w:rFonts w:ascii="Times New Roman" w:eastAsia="ヒラギノ角ゴ Pro W3" w:hAnsi="Times New Roman" w:cs="Times New Roman"/>
-                <w:sz w:val="24"/>
-                <w:szCs w:val="24"/>
-              </w:rPr>
-            </w:pPr>
-            <w:r>
-              <w:rPr>
-                <w:rFonts w:ascii="Times New Roman" w:eastAsia="ヒラギノ角ゴ Pro W3" w:hAnsi="Times New Roman" w:cs="Times New Roman"/>
-                <w:sz w:val="24"/>
-                <w:szCs w:val="24"/>
-              </w:rPr>
-              <w:t>Croatian Republic of Herzeg-Bosnia</w:t>
-            </w:r>
-          </w:p>
-          <w:p>
-            <w:pPr>
-              <w:pStyle w:val="ListParagraph"/>
-              <w:keepNext/>
-              <w:keepLines/>
-              <w:numPr>
-                <w:ilvl w:val="0"/>
-                <w:numId w:val="6"/>
-              </w:numPr>
-              <w:spacing w:after="0" w:line="240" w:lineRule="auto"/>
-              <w:ind w:left="180" w:hanging="180"/>
-              <w:rPr>
-                <w:rFonts w:ascii="Times New Roman" w:eastAsia="ヒラギノ角ゴ Pro W3" w:hAnsi="Times New Roman" w:cs="Times New Roman"/>
-                <w:sz w:val="24"/>
-                <w:szCs w:val="24"/>
-              </w:rPr>
-            </w:pPr>
-            <w:r>
-              <w:rPr>
-                <w:rFonts w:ascii="Times New Roman" w:eastAsia="ヒラギノ角ゴ Pro W3" w:hAnsi="Times New Roman" w:cs="Times New Roman"/>
-                <w:sz w:val="24"/>
-                <w:szCs w:val="24"/>
-              </w:rPr>
-              <w:t>East Turkestan Republic</w:t>
-            </w:r>
-          </w:p>
-          <w:p>
-            <w:pPr>
-              <w:pStyle w:val="ListParagraph"/>
-              <w:keepNext/>
-              <w:keepLines/>
-              <w:numPr>
-                <w:ilvl w:val="0"/>
-                <w:numId w:val="6"/>
-              </w:numPr>
-              <w:spacing w:after="0" w:line="240" w:lineRule="auto"/>
-              <w:ind w:left="180" w:hanging="180"/>
-              <w:rPr>
-                <w:rFonts w:ascii="Times New Roman" w:eastAsia="ヒラギノ角ゴ Pro W3" w:hAnsi="Times New Roman" w:cs="Times New Roman"/>
-                <w:sz w:val="24"/>
-                <w:szCs w:val="24"/>
-              </w:rPr>
-            </w:pPr>
-            <w:r>
-              <w:rPr>
-                <w:rFonts w:ascii="Times New Roman" w:eastAsia="ヒラギノ角ゴ Pro W3" w:hAnsi="Times New Roman" w:cs="Times New Roman"/>
-                <w:sz w:val="24"/>
-                <w:szCs w:val="24"/>
-              </w:rPr>
-              <w:t>Hyderabad</w:t>
-            </w:r>
-          </w:p>
-          <w:p>
-            <w:pPr>
-              <w:pStyle w:val="ListParagraph"/>
-              <w:keepNext/>
-              <w:keepLines/>
-              <w:numPr>
-                <w:ilvl w:val="0"/>
-                <w:numId w:val="6"/>
-              </w:numPr>
-              <w:spacing w:after="0" w:line="240" w:lineRule="auto"/>
-              <w:ind w:left="180" w:hanging="180"/>
-              <w:rPr>
-                <w:rFonts w:ascii="Times New Roman" w:eastAsia="ヒラギノ角ゴ Pro W3" w:hAnsi="Times New Roman" w:cs="Times New Roman"/>
-                <w:sz w:val="24"/>
-                <w:szCs w:val="24"/>
-              </w:rPr>
-            </w:pPr>
-            <w:r>
-              <w:rPr>
-                <w:rFonts w:ascii="Times New Roman" w:eastAsia="ヒラギノ角ゴ Pro W3" w:hAnsi="Times New Roman" w:cs="Times New Roman"/>
-                <w:sz w:val="24"/>
-                <w:szCs w:val="24"/>
-              </w:rPr>
-              <w:t>Katanga</w:t>
-            </w:r>
-          </w:p>
-          <w:p>
-            <w:pPr>
-              <w:pStyle w:val="ListParagraph"/>
-              <w:keepNext/>
-              <w:keepLines/>
-              <w:numPr>
-                <w:ilvl w:val="0"/>
-                <w:numId w:val="6"/>
-              </w:numPr>
-              <w:spacing w:after="0" w:line="240" w:lineRule="auto"/>
-              <w:ind w:left="180" w:hanging="180"/>
-              <w:rPr>
-                <w:rFonts w:ascii="Times New Roman" w:eastAsia="ヒラギノ角ゴ Pro W3" w:hAnsi="Times New Roman" w:cs="Times New Roman"/>
-                <w:sz w:val="24"/>
-                <w:szCs w:val="24"/>
-              </w:rPr>
-            </w:pPr>
-            <w:r>
-              <w:rPr>
-                <w:rFonts w:ascii="Times New Roman" w:eastAsia="ヒラギノ角ゴ Pro W3" w:hAnsi="Times New Roman" w:cs="Times New Roman"/>
-                <w:sz w:val="24"/>
-                <w:szCs w:val="24"/>
-              </w:rPr>
-              <w:t>Republic of Mahabad</w:t>
-            </w:r>
-          </w:p>
-          <w:p>
-            <w:pPr>
-              <w:pStyle w:val="ListParagraph"/>
-              <w:keepNext/>
-              <w:keepLines/>
-              <w:numPr>
-                <w:ilvl w:val="0"/>
-                <w:numId w:val="6"/>
-              </w:numPr>
-              <w:spacing w:after="0" w:line="240" w:lineRule="auto"/>
-              <w:ind w:left="180" w:hanging="180"/>
-              <w:rPr>
-                <w:rFonts w:ascii="Times New Roman" w:eastAsia="ヒラギノ角ゴ Pro W3" w:hAnsi="Times New Roman" w:cs="Times New Roman"/>
-                <w:sz w:val="24"/>
-                <w:szCs w:val="24"/>
-              </w:rPr>
-            </w:pPr>
-            <w:r>
-              <w:rPr>
-                <w:rFonts w:ascii="Times New Roman" w:eastAsia="ヒラギノ角ゴ Pro W3" w:hAnsi="Times New Roman" w:cs="Times New Roman"/>
-                <w:sz w:val="24"/>
-                <w:szCs w:val="24"/>
-              </w:rPr>
-              <w:t>Tamil Eelam</w:t>
-            </w:r>
-          </w:p>
-          <w:p>
-            <w:pPr>
-              <w:pStyle w:val="ListParagraph"/>
-              <w:keepNext/>
-              <w:keepLines/>
-              <w:numPr>
-                <w:ilvl w:val="0"/>
-                <w:numId w:val="6"/>
-              </w:numPr>
-              <w:spacing w:after="0" w:line="240" w:lineRule="auto"/>
-              <w:ind w:left="180" w:hanging="180"/>
-              <w:rPr>
-                <w:rFonts w:ascii="Times New Roman" w:eastAsia="ヒラギノ角ゴ Pro W3" w:hAnsi="Times New Roman" w:cs="Times New Roman"/>
-                <w:sz w:val="24"/>
-                <w:szCs w:val="24"/>
-              </w:rPr>
-            </w:pPr>
-            <w:r>
-              <w:rPr>
-                <w:rFonts w:ascii="Times New Roman" w:eastAsia="ヒラギノ角ゴ Pro W3" w:hAnsi="Times New Roman" w:cs="Times New Roman"/>
-                <w:sz w:val="24"/>
-                <w:szCs w:val="24"/>
-              </w:rPr>
-              <w:t>Republika Srpska</w:t>
-            </w:r>
-          </w:p>
-          <w:p>
-            <w:pPr>
-              <w:pStyle w:val="ListParagraph"/>
-              <w:keepNext/>
-              <w:keepLines/>
-              <w:numPr>
-                <w:ilvl w:val="0"/>
-                <w:numId w:val="6"/>
-              </w:numPr>
-              <w:spacing w:after="0" w:line="240" w:lineRule="auto"/>
-              <w:ind w:left="180" w:hanging="180"/>
-              <w:rPr>
-                <w:rFonts w:ascii="Times New Roman" w:eastAsia="ヒラギノ角ゴ Pro W3" w:hAnsi="Times New Roman" w:cs="Times New Roman"/>
-                <w:sz w:val="24"/>
-                <w:szCs w:val="24"/>
-              </w:rPr>
-            </w:pPr>
-            <w:r>
-              <w:rPr>
-                <w:rFonts w:ascii="Times New Roman" w:eastAsia="ヒラギノ角ゴ Pro W3" w:hAnsi="Times New Roman" w:cs="Times New Roman"/>
-                <w:sz w:val="24"/>
-                <w:szCs w:val="24"/>
-              </w:rPr>
-              <w:t>Republika Srpska- Krajina</w:t>
-            </w:r>
-          </w:p>
-          <w:p>
-            <w:pPr>
-              <w:pStyle w:val="ListParagraph"/>
-              <w:keepNext/>
-              <w:keepLines/>
-              <w:numPr>
-                <w:ilvl w:val="0"/>
-                <w:numId w:val="6"/>
-              </w:numPr>
-              <w:spacing w:after="0" w:line="240" w:lineRule="auto"/>
-              <w:ind w:left="180" w:hanging="180"/>
-              <w:rPr>
-                <w:rFonts w:ascii="Times New Roman" w:eastAsia="ヒラギノ角ゴ Pro W3" w:hAnsi="Times New Roman" w:cs="Times New Roman"/>
-                <w:sz w:val="24"/>
-                <w:szCs w:val="24"/>
-              </w:rPr>
-            </w:pPr>
-            <w:r>
-              <w:rPr>
-                <w:rFonts w:ascii="Times New Roman" w:eastAsia="ヒラギノ角ゴ Pro W3" w:hAnsi="Times New Roman" w:cs="Times New Roman"/>
-                <w:sz w:val="24"/>
-                <w:szCs w:val="24"/>
-              </w:rPr>
-              <w:t>Western Bosnia</w:t>
-            </w:r>
-          </w:p>
-          <w:p>
-            <w:pPr>
-              <w:pStyle w:val="ListParagraph"/>
-              <w:keepNext/>
-              <w:keepLines/>
-              <w:numPr>
-                <w:ilvl w:val="0"/>
-                <w:numId w:val="6"/>
-              </w:numPr>
-              <w:spacing w:after="0" w:line="240" w:lineRule="auto"/>
-              <w:ind w:left="180" w:hanging="180"/>
-              <w:rPr>
-                <w:rFonts w:ascii="Times New Roman" w:eastAsia="ヒラギノ角ゴ Pro W3" w:hAnsi="Times New Roman" w:cs="Times New Roman"/>
-                <w:sz w:val="24"/>
-                <w:szCs w:val="24"/>
-              </w:rPr>
-            </w:pPr>
-            <w:r>
-              <w:rPr>
-                <w:rFonts w:ascii="Times New Roman" w:eastAsia="ヒラギノ角ゴ Pro W3" w:hAnsi="Times New Roman" w:cs="Times New Roman"/>
-                <w:sz w:val="24"/>
-                <w:szCs w:val="24"/>
-              </w:rPr>
-              <w:t>Western Sahara</w:t>
-            </w:r>
-            <w:r>
-              <w:rPr>
-                <w:rFonts w:ascii="Times New Roman" w:hAnsi="Times New Roman" w:cs="Times New Roman"/>
-                <w:sz w:val="24"/>
-                <w:szCs w:val="24"/>
-                <w:vertAlign w:val="superscript"/>
-              </w:rPr>
-              <w:t>4</w:t>
-            </w:r>
-          </w:p>
-        </w:tc>
-        <w:tc>
-          <w:tcPr>
-            <w:tcW w:w="1469" w:type="dxa"/>
-          </w:tcPr>
-          <w:p>
-            <w:pPr>
-              <w:pStyle w:val="ListParagraph"/>
-              <w:keepNext/>
-              <w:keepLines/>
-              <w:numPr>
-                <w:ilvl w:val="0"/>
-                <w:numId w:val="6"/>
-              </w:numPr>
-              <w:spacing w:after="0" w:line="240" w:lineRule="auto"/>
-              <w:ind w:left="180" w:hanging="180"/>
-              <w:rPr>
-                <w:rFonts w:ascii="Times New Roman" w:hAnsi="Times New Roman" w:cs="Times New Roman"/>
-                <w:sz w:val="24"/>
-                <w:szCs w:val="24"/>
-              </w:rPr>
-            </w:pPr>
-            <w:r>
-              <w:rPr>
-                <w:rFonts w:ascii="Times New Roman" w:hAnsi="Times New Roman" w:cs="Times New Roman"/>
-                <w:sz w:val="24"/>
-                <w:szCs w:val="24"/>
-              </w:rPr>
-              <w:t>Ajara</w:t>
-            </w:r>
-          </w:p>
-          <w:p>
-            <w:pPr>
-              <w:pStyle w:val="ListParagraph"/>
-              <w:keepNext/>
-              <w:keepLines/>
-              <w:numPr>
-                <w:ilvl w:val="0"/>
-                <w:numId w:val="6"/>
-              </w:numPr>
-              <w:spacing w:after="0" w:line="240" w:lineRule="auto"/>
-              <w:ind w:left="180" w:hanging="180"/>
-              <w:rPr>
-                <w:rFonts w:ascii="Times New Roman" w:eastAsia="ヒラギノ角ゴ Pro W3" w:hAnsi="Times New Roman" w:cs="Times New Roman"/>
-                <w:sz w:val="24"/>
-                <w:szCs w:val="24"/>
-              </w:rPr>
-            </w:pPr>
-            <w:r>
-              <w:rPr>
-                <w:rFonts w:ascii="Times New Roman" w:eastAsia="ヒラギノ角ゴ Pro W3" w:hAnsi="Times New Roman" w:cs="Times New Roman"/>
-                <w:sz w:val="24"/>
-                <w:szCs w:val="24"/>
-              </w:rPr>
-              <w:t>Bouganville</w:t>
-            </w:r>
-          </w:p>
-          <w:p>
-            <w:pPr>
-              <w:pStyle w:val="ListParagraph"/>
-              <w:keepNext/>
-              <w:keepLines/>
-              <w:numPr>
-                <w:ilvl w:val="0"/>
-                <w:numId w:val="6"/>
-              </w:numPr>
-              <w:spacing w:after="0" w:line="240" w:lineRule="auto"/>
-              <w:ind w:left="180" w:hanging="180"/>
-              <w:rPr>
-                <w:rFonts w:ascii="Times New Roman" w:hAnsi="Times New Roman" w:cs="Times New Roman"/>
-                <w:sz w:val="24"/>
-                <w:szCs w:val="24"/>
-              </w:rPr>
-            </w:pPr>
-            <w:r>
-              <w:rPr>
-                <w:rFonts w:ascii="Times New Roman" w:eastAsia="ヒラギノ角ゴ Pro W3" w:hAnsi="Times New Roman" w:cs="Times New Roman"/>
-                <w:sz w:val="24"/>
-                <w:szCs w:val="24"/>
-              </w:rPr>
-              <w:t>Gagauzia</w:t>
-            </w:r>
-          </w:p>
-          <w:p>
-            <w:pPr>
-              <w:pStyle w:val="ListParagraph"/>
-              <w:keepNext/>
-              <w:keepLines/>
-              <w:numPr>
-                <w:ilvl w:val="0"/>
-                <w:numId w:val="6"/>
-              </w:numPr>
-              <w:spacing w:after="0" w:line="240" w:lineRule="auto"/>
-              <w:ind w:left="180" w:hanging="180"/>
-              <w:rPr>
-                <w:rFonts w:ascii="Times New Roman" w:hAnsi="Times New Roman" w:cs="Times New Roman"/>
-                <w:sz w:val="24"/>
-                <w:szCs w:val="24"/>
-              </w:rPr>
-            </w:pPr>
-            <w:r>
-              <w:rPr>
-                <w:rFonts w:ascii="Times New Roman" w:eastAsia="ヒラギノ角ゴ Pro W3" w:hAnsi="Times New Roman" w:cs="Times New Roman"/>
-                <w:sz w:val="24"/>
-                <w:szCs w:val="24"/>
-              </w:rPr>
-              <w:t>Moheli</w:t>
-            </w:r>
-          </w:p>
-          <w:p>
-            <w:pPr>
-              <w:keepNext/>
-              <w:keepLines/>
-              <w:spacing w:after="0" w:line="240" w:lineRule="auto"/>
-              <w:rPr>
-                <w:rFonts w:ascii="Times New Roman" w:hAnsi="Times New Roman" w:cs="Times New Roman"/>
-                <w:sz w:val="24"/>
-                <w:szCs w:val="24"/>
-              </w:rPr>
-            </w:pPr>
-          </w:p>
-        </w:tc>
-        <w:tc>
-          <w:tcPr>
-            <w:tcW w:w="1537" w:type="dxa"/>
-          </w:tcPr>
-          <w:p>
-            <w:pPr>
-              <w:pStyle w:val="ListParagraph"/>
-              <w:keepNext/>
-              <w:keepLines/>
-              <w:numPr>
-                <w:ilvl w:val="0"/>
-                <w:numId w:val="7"/>
-              </w:numPr>
-              <w:spacing w:after="0" w:line="240" w:lineRule="auto"/>
-              <w:ind w:left="180" w:hanging="180"/>
-              <w:rPr>
-                <w:rFonts w:ascii="Times New Roman" w:hAnsi="Times New Roman" w:cs="Times New Roman"/>
-                <w:sz w:val="24"/>
-                <w:szCs w:val="24"/>
-              </w:rPr>
-            </w:pPr>
-            <w:r>
-              <w:rPr>
-                <w:rFonts w:ascii="Times New Roman" w:eastAsia="ヒラギノ角ゴ Pro W3" w:hAnsi="Times New Roman" w:cs="Times New Roman"/>
-                <w:sz w:val="24"/>
-                <w:szCs w:val="24"/>
-              </w:rPr>
-              <w:t>Bangladesh</w:t>
-            </w:r>
-          </w:p>
-          <w:p>
-            <w:pPr>
-              <w:pStyle w:val="ListParagraph"/>
-              <w:keepNext/>
-              <w:keepLines/>
-              <w:numPr>
-                <w:ilvl w:val="0"/>
-                <w:numId w:val="7"/>
-              </w:numPr>
-              <w:spacing w:after="0" w:line="240" w:lineRule="auto"/>
-              <w:ind w:left="180" w:hanging="180"/>
-              <w:rPr>
-                <w:rFonts w:ascii="Times New Roman" w:hAnsi="Times New Roman" w:cs="Times New Roman"/>
-                <w:sz w:val="24"/>
-                <w:szCs w:val="24"/>
-              </w:rPr>
-            </w:pPr>
-            <w:r>
-              <w:rPr>
-                <w:rFonts w:ascii="Times New Roman" w:eastAsia="ヒラギノ角ゴ Pro W3" w:hAnsi="Times New Roman" w:cs="Times New Roman"/>
-                <w:sz w:val="24"/>
-                <w:szCs w:val="24"/>
-              </w:rPr>
-              <w:t>Eritrea</w:t>
-            </w:r>
-          </w:p>
-          <w:p>
-            <w:pPr>
-              <w:pStyle w:val="ListParagraph"/>
-              <w:keepNext/>
-              <w:keepLines/>
-              <w:numPr>
-                <w:ilvl w:val="0"/>
-                <w:numId w:val="7"/>
-              </w:numPr>
-              <w:spacing w:after="0" w:line="240" w:lineRule="auto"/>
-              <w:ind w:left="180" w:hanging="180"/>
-              <w:rPr>
-                <w:rFonts w:ascii="Times New Roman" w:hAnsi="Times New Roman" w:cs="Times New Roman"/>
-                <w:sz w:val="24"/>
-                <w:szCs w:val="24"/>
-              </w:rPr>
-            </w:pPr>
-            <w:r>
-              <w:rPr>
-                <w:rFonts w:ascii="Times New Roman" w:eastAsia="ヒラギノ角ゴ Pro W3" w:hAnsi="Times New Roman" w:cs="Times New Roman"/>
-                <w:sz w:val="24"/>
-                <w:szCs w:val="24"/>
-              </w:rPr>
-              <w:t>South Sudan</w:t>
-            </w:r>
-            <w:r>
-              <w:rPr>
-                <w:rFonts w:ascii="Times New Roman" w:eastAsia="ヒラギノ角ゴ Pro W3" w:hAnsi="Times New Roman" w:cs="Times New Roman"/>
-                <w:sz w:val="24"/>
-                <w:szCs w:val="24"/>
-                <w:vertAlign w:val="superscript"/>
-              </w:rPr>
-              <w:t>5</w:t>
-            </w:r>
-          </w:p>
-        </w:tc>
-      </w:tr>
-    </w:tbl>
-    <w:p>
-      <w:pPr>
-        <w:keepNext/>
-        <w:keepLines/>
-        <w:autoSpaceDE w:val="0"/>
-        <w:autoSpaceDN w:val="0"/>
-        <w:adjustRightInd w:val="0"/>
-        <w:spacing w:after="0" w:line="360" w:lineRule="auto"/>
-        <w:ind w:right="-630"/>
-        <w:contextualSpacing/>
-        <w:rPr>
-          <w:rFonts w:ascii="Times New Roman" w:hAnsi="Times New Roman" w:cs="Times New Roman"/>
-          <w:sz w:val="24"/>
-          <w:szCs w:val="24"/>
-        </w:rPr>
-      </w:pPr>
-      <w:r>
-        <w:rPr>
-          <w:rFonts w:ascii="Times New Roman" w:hAnsi="Times New Roman" w:cs="Times New Roman"/>
-          <w:sz w:val="24"/>
-          <w:szCs w:val="24"/>
-        </w:rPr>
-        <w:t xml:space="preserve">      </w:t>
-      </w:r>
-    </w:p>
-    <w:p>
-      <w:pPr>
-        <w:keepNext/>
-        <w:keepLines/>
-        <w:spacing w:line="240" w:lineRule="auto"/>
-        <w:ind w:right="450"/>
-        <w:contextualSpacing/>
-        <w:rPr>
-          <w:rFonts w:ascii="Times New Roman" w:hAnsi="Times New Roman" w:cs="Times New Roman"/>
-          <w:sz w:val="24"/>
-          <w:szCs w:val="24"/>
-        </w:rPr>
-      </w:pPr>
-      <w:r>
-        <w:rPr>
-          <w:rFonts w:ascii="Times New Roman" w:hAnsi="Times New Roman" w:cs="Times New Roman"/>
-          <w:sz w:val="24"/>
-          <w:szCs w:val="24"/>
-        </w:rPr>
-        <w:t>1 Taiwan does not officially seek independence and those states that recognize Taiwan recognize it as sovereign over all of China.</w:t>
-      </w:r>
-      <w:r>
-        <w:rPr>
-          <w:rFonts w:ascii="Times New Roman" w:eastAsia="MS Mincho" w:hAnsi="Times New Roman" w:cs="Times New Roman"/>
-          <w:sz w:val="24"/>
-          <w:szCs w:val="24"/>
-        </w:rPr>
-        <w:t> -</w:t>
-      </w:r>
-      <w:r>
-        <w:rPr>
-          <w:rFonts w:ascii="Times New Roman" w:hAnsi="Times New Roman" w:cs="Times New Roman"/>
-          <w:sz w:val="24"/>
-          <w:szCs w:val="24"/>
-        </w:rPr>
-        <w:t xml:space="preserve"> </w:t>
-      </w:r>
-    </w:p>
-    <w:p>
-      <w:pPr>
-        <w:keepNext/>
-        <w:keepLines/>
-        <w:spacing w:line="240" w:lineRule="auto"/>
-        <w:ind w:right="450"/>
-        <w:contextualSpacing/>
-        <w:rPr>
-          <w:rFonts w:ascii="Times New Roman" w:hAnsi="Times New Roman" w:cs="Times New Roman"/>
-          <w:sz w:val="24"/>
-          <w:szCs w:val="24"/>
-        </w:rPr>
-      </w:pPr>
-      <w:r>
-        <w:rPr>
-          <w:rFonts w:ascii="Times New Roman" w:hAnsi="Times New Roman" w:cs="Times New Roman"/>
-          <w:sz w:val="24"/>
-          <w:szCs w:val="24"/>
-        </w:rPr>
-        <w:t>2 Palestine is recognized by about 100 states, but has only permanent observer status at the UN, the same status accorded the Vatican.</w:t>
-      </w:r>
-    </w:p>
-    <w:p>
-      <w:pPr>
-        <w:keepNext/>
-        <w:keepLines/>
-        <w:spacing w:line="240" w:lineRule="auto"/>
-        <w:ind w:right="450"/>
-        <w:contextualSpacing/>
-        <w:rPr>
-          <w:rFonts w:ascii="Times New Roman" w:hAnsi="Times New Roman" w:cs="Times New Roman"/>
-          <w:sz w:val="24"/>
-          <w:szCs w:val="24"/>
-        </w:rPr>
-      </w:pPr>
-      <w:r>
-        <w:rPr>
-          <w:rFonts w:ascii="Times New Roman" w:hAnsi="Times New Roman" w:cs="Times New Roman"/>
-          <w:sz w:val="24"/>
-          <w:szCs w:val="24"/>
-        </w:rPr>
-        <w:t xml:space="preserve">3 Anjouan separated from the Comoros on two occasions: first in 1997 and again in 2007.  The first separation ended in negotiated settlement.  The latter separation lasted less than a year and ended in military defeat of the secessionists.  </w:t>
-      </w:r>
-    </w:p>
-    <w:p>
-      <w:pPr>
-        <w:keepNext/>
-        <w:keepLines/>
-        <w:spacing w:line="240" w:lineRule="auto"/>
-        <w:ind w:right="450"/>
-        <w:contextualSpacing/>
-        <w:rPr>
-          <w:rFonts w:ascii="Times New Roman" w:hAnsi="Times New Roman" w:cs="Times New Roman"/>
-          <w:sz w:val="24"/>
-          <w:szCs w:val="24"/>
-        </w:rPr>
-      </w:pPr>
-      <w:r>
-        <w:rPr>
-          <w:rFonts w:ascii="Times New Roman" w:hAnsi="Times New Roman" w:cs="Times New Roman"/>
-          <w:sz w:val="24"/>
-          <w:szCs w:val="24"/>
-        </w:rPr>
-        <w:t xml:space="preserve">4 All but a tiny portion of the territory claimed by the Polisario Front is under the control of Morocco: nonetheless, some states still recognize the territory’s independence. </w:t>
-      </w:r>
-    </w:p>
-    <w:p>
-      <w:pPr>
-        <w:keepNext/>
-        <w:keepLines/>
-        <w:spacing w:line="240" w:lineRule="auto"/>
-        <w:ind w:right="450"/>
-        <w:contextualSpacing/>
-        <w:rPr>
-          <w:rFonts w:ascii="Times New Roman" w:hAnsi="Times New Roman" w:cs="Times New Roman"/>
-          <w:sz w:val="24"/>
-          <w:szCs w:val="24"/>
-        </w:rPr>
-      </w:pPr>
-      <w:r>
-        <w:rPr>
-          <w:rFonts w:ascii="Times New Roman" w:hAnsi="Times New Roman" w:cs="Times New Roman"/>
-          <w:sz w:val="24"/>
-          <w:szCs w:val="24"/>
-        </w:rPr>
-        <w:t xml:space="preserve">5 South Sudan was recognized by just over 120 countries, including Sudan, and admitted to the United Nations in its first year of independence but it remains well short of universal recognition. </w:t>
-      </w:r>
-    </w:p>
-    <w:p>
-      <w:pPr>
-        <w:rPr>
-          <w:rFonts w:ascii="Times New Roman" w:hAnsi="Times New Roman" w:cs="Times New Roman"/>
-          <w:sz w:val="24"/>
-          <w:szCs w:val="24"/>
-        </w:rPr>
-      </w:pPr>
-      <w:r>
-        <w:rPr>
-          <w:rFonts w:ascii="Times New Roman" w:hAnsi="Times New Roman" w:cs="Times New Roman"/>
-          <w:sz w:val="24"/>
-          <w:szCs w:val="24"/>
-        </w:rPr>
-        <w:br w:type="page"/>
-      </w:r>
-    </w:p>
-    <w:p>
-      <w:pPr>
         <w:pStyle w:val="Heading1"/>
-      </w:pPr>
-      <w:bookmarkStart w:id="1" w:name="_Toc488915893"/>
-      <w:r>
-        <w:lastRenderedPageBreak/>
+        <w:rPr>
+          <w:b w:val="0"/>
+        </w:rPr>
+      </w:pPr>
+      <w:bookmarkStart w:id="0" w:name="_Toc488915893"/>
+      <w:r>
+        <w:rPr>
+          <w:b w:val="0"/>
+        </w:rPr>
+        <w:t>. &lt;</w:t>
+      </w:r>
+      <w:r>
+        <w:rPr>
+          <w:b w:val="0"/>
+        </w:rPr>
+        <w:t>BGH.</w:t>
+      </w:r>
+      <w:r>
+        <w:rPr>
+          <w:b w:val="0"/>
+        </w:rPr>
+        <w:t>table</w:t>
+      </w:r>
+      <w:r>
+        <w:rPr>
+          <w:b w:val="0"/>
+        </w:rPr>
+        <w:t>1</w:t>
+      </w:r>
+      <w:r>
+        <w:rPr>
+          <w:b w:val="0"/>
+        </w:rPr>
+        <w:t xml:space="preserve"> near here&gt;</w:t>
+      </w:r>
+      <w:bookmarkStart w:id="1" w:name="_GoBack"/>
+      <w:bookmarkEnd w:id="1"/>
+    </w:p>
+    <w:p>
+      <w:pPr>
+        <w:pStyle w:val="Heading1"/>
+      </w:pPr>
+      <w:r>
         <w:t>A Model of Unrecognized Statehood</w:t>
       </w:r>
-      <w:bookmarkEnd w:id="1"/>
+      <w:bookmarkEnd w:id="0"/>
     </w:p>
     <w:p>
       <w:pPr>
@@ -5498,7 +4275,16 @@
           <w:sz w:val="24"/>
           <w:szCs w:val="24"/>
         </w:rPr>
-        <w:t>dislikes war and so will never invest in either state variable associated with winning since they increase the likelihood that one of the inside actors chooses to fight. It would also n</w:t>
+        <w:t xml:space="preserve">dislikes war and so will never invest in either </w:t>
+      </w:r>
+      <w:r>
+        <w:rPr>
+          <w:rFonts w:ascii="Times New Roman" w:hAnsi="Times New Roman" w:cs="Times New Roman"/>
+          <w:sz w:val="24"/>
+          <w:szCs w:val="24"/>
+        </w:rPr>
+        <w:lastRenderedPageBreak/>
+        <w:t>state variable associated with winning since they increase the likelihood that one of the inside actors chooses to fight. It would also n</w:t>
       </w:r>
       <w:r>
         <w:rPr>
@@ -6015,8 +4801,34 @@
           <w:sz w:val="24"/>
           <w:szCs w:val="24"/>
         </w:rPr>
-        <w:t xml:space="preserve">Equilibrium actions are for the patron to maintain the status quo by investing enough to overcome the deterioration in the secessionists' status quo payoffs; for the international </w:t>
-      </w:r>
+        <w:t xml:space="preserve">Equilibrium actions are for the patron to maintain the status quo by investing enough to overcome the deterioration in the secessionists' status quo payoffs; for the international community to not invest and for both </w:t>
+      </w:r>
+      <w:r>
+        <w:rPr>
+          <w:rFonts w:ascii="Times New Roman" w:hAnsi="Times New Roman" w:cs="Times New Roman"/>
+          <w:sz w:val="24"/>
+          <w:szCs w:val="24"/>
+        </w:rPr>
+        <w:t>the secessionists and the home state government</w:t>
+      </w:r>
+      <w:r>
+        <w:rPr>
+          <w:rFonts w:ascii="Times New Roman" w:hAnsi="Times New Roman" w:cs="Times New Roman"/>
+          <w:sz w:val="24"/>
+          <w:szCs w:val="24"/>
+        </w:rPr>
+        <w:t xml:space="preserve"> to play Status Quo each period.</w:t>
+      </w:r>
+    </w:p>
+    <w:p>
+      <w:pPr>
+        <w:spacing w:line="360" w:lineRule="auto"/>
+        <w:rPr>
+          <w:rFonts w:ascii="Times New Roman" w:hAnsi="Times New Roman" w:cs="Times New Roman"/>
+          <w:sz w:val="24"/>
+          <w:szCs w:val="24"/>
+        </w:rPr>
+      </w:pPr>
       <w:r>
         <w:rPr>
           <w:rFonts w:ascii="Times New Roman" w:hAnsi="Times New Roman" w:cs="Times New Roman"/>
@@ -6024,40 +4836,6 @@
           <w:szCs w:val="24"/>
         </w:rPr>
         <w:lastRenderedPageBreak/>
-        <w:t xml:space="preserve">community to not invest and for both </w:t>
-      </w:r>
-      <w:r>
-        <w:rPr>
-          <w:rFonts w:ascii="Times New Roman" w:hAnsi="Times New Roman" w:cs="Times New Roman"/>
-          <w:sz w:val="24"/>
-          <w:szCs w:val="24"/>
-        </w:rPr>
-        <w:t>the secessionists and the home state government</w:t>
-      </w:r>
-      <w:r>
-        <w:rPr>
-          <w:rFonts w:ascii="Times New Roman" w:hAnsi="Times New Roman" w:cs="Times New Roman"/>
-          <w:sz w:val="24"/>
-          <w:szCs w:val="24"/>
-        </w:rPr>
-        <w:t xml:space="preserve"> to play Status Quo each period.</w:t>
-      </w:r>
-    </w:p>
-    <w:p>
-      <w:pPr>
-        <w:spacing w:line="360" w:lineRule="auto"/>
-        <w:rPr>
-          <w:rFonts w:ascii="Times New Roman" w:hAnsi="Times New Roman" w:cs="Times New Roman"/>
-          <w:sz w:val="24"/>
-          <w:szCs w:val="24"/>
-        </w:rPr>
-      </w:pPr>
-      <w:r>
-        <w:rPr>
-          <w:rFonts w:ascii="Times New Roman" w:hAnsi="Times New Roman" w:cs="Times New Roman"/>
-          <w:sz w:val="24"/>
-          <w:szCs w:val="24"/>
-        </w:rPr>
         <w:tab/>
       </w:r>
       <w:r>
@@ -6308,56 +5086,64 @@
           <w:sz w:val="24"/>
           <w:szCs w:val="24"/>
         </w:rPr>
+        <w:t>Despite its h</w:t>
+      </w:r>
+      <w:r>
+        <w:rPr>
+          <w:rFonts w:ascii="Times New Roman" w:hAnsi="Times New Roman" w:cs="Times New Roman"/>
+          <w:sz w:val="24"/>
+          <w:szCs w:val="24"/>
+        </w:rPr>
+        <w:t>igh costs, the Status Quo</w:t>
+      </w:r>
+      <w:r>
+        <w:rPr>
+          <w:rFonts w:ascii="Times New Roman" w:hAnsi="Times New Roman" w:cs="Times New Roman"/>
+          <w:sz w:val="24"/>
+          <w:szCs w:val="24"/>
+        </w:rPr>
+        <w:t xml:space="preserve"> equilibrium </w:t>
+      </w:r>
+      <w:r>
+        <w:rPr>
+          <w:rFonts w:ascii="Times New Roman" w:hAnsi="Times New Roman" w:cs="Times New Roman"/>
+          <w:sz w:val="24"/>
+          <w:szCs w:val="24"/>
+        </w:rPr>
+        <w:t xml:space="preserve">we describe </w:t>
+      </w:r>
+      <w:r>
+        <w:rPr>
+          <w:rFonts w:ascii="Times New Roman" w:hAnsi="Times New Roman" w:cs="Times New Roman"/>
+          <w:sz w:val="24"/>
+          <w:szCs w:val="24"/>
+        </w:rPr>
+        <w:t xml:space="preserve">is quite robust. Because </w:t>
+      </w:r>
+      <w:r>
+        <w:rPr>
+          <w:rFonts w:ascii="Times New Roman" w:hAnsi="Times New Roman" w:cs="Times New Roman"/>
+          <w:sz w:val="24"/>
+          <w:szCs w:val="24"/>
+        </w:rPr>
+        <w:t>the international community</w:t>
+      </w:r>
+      <w:r>
+        <w:rPr>
+          <w:rFonts w:ascii="Times New Roman" w:hAnsi="Times New Roman" w:cs="Times New Roman"/>
+          <w:sz w:val="24"/>
+          <w:szCs w:val="24"/>
+        </w:rPr>
+        <w:t xml:space="preserve"> and the patron can adjust contributions to reflect changing </w:t>
+      </w:r>
+      <w:r>
+        <w:rPr>
+          <w:rFonts w:ascii="Times New Roman" w:hAnsi="Times New Roman" w:cs="Times New Roman"/>
+          <w:sz w:val="24"/>
+          <w:szCs w:val="24"/>
+        </w:rPr>
         <w:lastRenderedPageBreak/>
-        <w:t>Despite its h</w:t>
-      </w:r>
-      <w:r>
-        <w:rPr>
-          <w:rFonts w:ascii="Times New Roman" w:hAnsi="Times New Roman" w:cs="Times New Roman"/>
-          <w:sz w:val="24"/>
-          <w:szCs w:val="24"/>
-        </w:rPr>
-        <w:t>igh costs, the Status Quo</w:t>
-      </w:r>
-      <w:r>
-        <w:rPr>
-          <w:rFonts w:ascii="Times New Roman" w:hAnsi="Times New Roman" w:cs="Times New Roman"/>
-          <w:sz w:val="24"/>
-          <w:szCs w:val="24"/>
-        </w:rPr>
-        <w:t xml:space="preserve"> equilibrium </w:t>
-      </w:r>
-      <w:r>
-        <w:rPr>
-          <w:rFonts w:ascii="Times New Roman" w:hAnsi="Times New Roman" w:cs="Times New Roman"/>
-          <w:sz w:val="24"/>
-          <w:szCs w:val="24"/>
-        </w:rPr>
-        <w:t xml:space="preserve">we describe </w:t>
-      </w:r>
-      <w:r>
-        <w:rPr>
-          <w:rFonts w:ascii="Times New Roman" w:hAnsi="Times New Roman" w:cs="Times New Roman"/>
-          <w:sz w:val="24"/>
-          <w:szCs w:val="24"/>
-        </w:rPr>
-        <w:t xml:space="preserve">is quite robust. Because </w:t>
-      </w:r>
-      <w:r>
-        <w:rPr>
-          <w:rFonts w:ascii="Times New Roman" w:hAnsi="Times New Roman" w:cs="Times New Roman"/>
-          <w:sz w:val="24"/>
-          <w:szCs w:val="24"/>
-        </w:rPr>
-        <w:t>the international community</w:t>
-      </w:r>
-      <w:r>
-        <w:rPr>
-          <w:rFonts w:ascii="Times New Roman" w:hAnsi="Times New Roman" w:cs="Times New Roman"/>
-          <w:sz w:val="24"/>
-          <w:szCs w:val="24"/>
-        </w:rPr>
-        <w:t xml:space="preserve"> and the patron can adjust contributions to reflect changing conditions on the ground, exogenous shocks that might otherwise have the potential to alter the equilibrium have their strategic impact nullified. For example, while a drought in the unrecognized state </w:t>
+        <w:t xml:space="preserve">conditions on the ground, exogenous shocks that might otherwise have the potential to alter the equilibrium have their strategic impact nullified. For example, while a drought in the unrecognized state </w:t>
       </w:r>
       <w:r>
         <w:rPr>
@@ -6694,7 +5480,6 @@
       </w:pPr>
       <w:bookmarkStart w:id="7" w:name="_Toc488915899"/>
       <w:r>
-        <w:lastRenderedPageBreak/>
         <w:t>How Unrecognized Statehood Ends</w:t>
       </w:r>
       <w:bookmarkEnd w:id="7"/>
@@ -6715,6 +5500,7 @@
           <w:sz w:val="24"/>
           <w:szCs w:val="24"/>
         </w:rPr>
+        <w:lastRenderedPageBreak/>
         <w:t>Unrecognized Statehood exists as a halfway point between recognized independent statehood and reunification with the home state. Unrecognized statehood ends when either recognized statehood is achieved, or reunification occurs.  In the following sections we discuss</w:t>
       </w:r>
       <w:r>
@@ -6949,7 +5735,47 @@
           <w:sz w:val="24"/>
           <w:szCs w:val="24"/>
         </w:rPr>
-        <w:t xml:space="preserve">he patron may also support </w:t>
+        <w:t>he patron may also support secessionists to impose costs on the home state (Salehyan et al., 2012), e.g. as Russia does to Georgia via South Ossetia and Abkhazia</w:t>
+      </w:r>
+      <w:r>
+        <w:rPr>
+          <w:rFonts w:ascii="Times New Roman" w:hAnsi="Times New Roman" w:cs="Times New Roman"/>
+          <w:sz w:val="24"/>
+          <w:szCs w:val="24"/>
+        </w:rPr>
+        <w:t>,</w:t>
+      </w:r>
+      <w:r>
+        <w:rPr>
+          <w:rFonts w:ascii="Times New Roman" w:hAnsi="Times New Roman" w:cs="Times New Roman"/>
+          <w:sz w:val="24"/>
+          <w:szCs w:val="24"/>
+        </w:rPr>
+        <w:t xml:space="preserve"> or for domestic political concerns. </w:t>
+      </w:r>
+      <w:r>
+        <w:rPr>
+          <w:rFonts w:ascii="Times New Roman" w:hAnsi="Times New Roman" w:cs="Times New Roman"/>
+          <w:sz w:val="24"/>
+          <w:szCs w:val="24"/>
+        </w:rPr>
+        <w:t>On the other hand, a</w:t>
+      </w:r>
+      <w:r>
+        <w:rPr>
+          <w:rFonts w:ascii="Times New Roman" w:hAnsi="Times New Roman" w:cs="Times New Roman"/>
+          <w:sz w:val="24"/>
+          <w:szCs w:val="24"/>
+        </w:rPr>
+        <w:t xml:space="preserve">s domestic political conditions or the broader diplomatic context shifts, patron motivations </w:t>
+      </w:r>
+      <w:r>
+        <w:rPr>
+          <w:rFonts w:ascii="Times New Roman" w:hAnsi="Times New Roman" w:cs="Times New Roman"/>
+          <w:sz w:val="24"/>
+          <w:szCs w:val="24"/>
+        </w:rPr>
+        <w:t xml:space="preserve">also </w:t>
       </w:r>
       <w:r>
         <w:rPr>
@@ -6958,54 +5784,6 @@
           <w:szCs w:val="24"/>
         </w:rPr>
         <w:lastRenderedPageBreak/>
-        <w:t>secessionists to impose costs on the home state (Salehyan et al., 2012), e.g. as Russia does to Georgia via South Ossetia and Abkhazia</w:t>
-      </w:r>
-      <w:r>
-        <w:rPr>
-          <w:rFonts w:ascii="Times New Roman" w:hAnsi="Times New Roman" w:cs="Times New Roman"/>
-          <w:sz w:val="24"/>
-          <w:szCs w:val="24"/>
-        </w:rPr>
-        <w:t>,</w:t>
-      </w:r>
-      <w:r>
-        <w:rPr>
-          <w:rFonts w:ascii="Times New Roman" w:hAnsi="Times New Roman" w:cs="Times New Roman"/>
-          <w:sz w:val="24"/>
-          <w:szCs w:val="24"/>
-        </w:rPr>
-        <w:t xml:space="preserve"> or for domestic political concerns. </w:t>
-      </w:r>
-      <w:r>
-        <w:rPr>
-          <w:rFonts w:ascii="Times New Roman" w:hAnsi="Times New Roman" w:cs="Times New Roman"/>
-          <w:sz w:val="24"/>
-          <w:szCs w:val="24"/>
-        </w:rPr>
-        <w:t>On the other hand, a</w:t>
-      </w:r>
-      <w:r>
-        <w:rPr>
-          <w:rFonts w:ascii="Times New Roman" w:hAnsi="Times New Roman" w:cs="Times New Roman"/>
-          <w:sz w:val="24"/>
-          <w:szCs w:val="24"/>
-        </w:rPr>
-        <w:t xml:space="preserve">s domestic political conditions or the broader diplomatic context shifts, patron motivations </w:t>
-      </w:r>
-      <w:r>
-        <w:rPr>
-          <w:rFonts w:ascii="Times New Roman" w:hAnsi="Times New Roman" w:cs="Times New Roman"/>
-          <w:sz w:val="24"/>
-          <w:szCs w:val="24"/>
-        </w:rPr>
-        <w:t xml:space="preserve">also </w:t>
-      </w:r>
-      <w:r>
-        <w:rPr>
-          <w:rFonts w:ascii="Times New Roman" w:hAnsi="Times New Roman" w:cs="Times New Roman"/>
-          <w:sz w:val="24"/>
-          <w:szCs w:val="24"/>
-        </w:rPr>
         <w:t>shift</w:t>
       </w:r>
       <w:r>
@@ -7313,7 +6091,24 @@
           <w:sz w:val="24"/>
           <w:szCs w:val="24"/>
         </w:rPr>
-        <w:t xml:space="preserve">independence from Georgia in the early 1990s, ethnic Akbhaz made up a minority of the population of Abkhazia (Cornell 2001). However, after </w:t>
+        <w:t xml:space="preserve">independence from Georgia in the early 1990s, ethnic Akbhaz made up a minority of the population of Abkhazia (Cornell 2001). However, after secession, the Abkhaz gained control of almost all political posts in the </w:t>
+      </w:r>
+      <w:r>
+        <w:rPr>
+          <w:rFonts w:ascii="Times New Roman" w:hAnsi="Times New Roman" w:cs="Times New Roman"/>
+          <w:i/>
+          <w:sz w:val="24"/>
+          <w:szCs w:val="24"/>
+        </w:rPr>
+        <w:t>de facto</w:t>
+      </w:r>
+      <w:r>
+        <w:rPr>
+          <w:rFonts w:ascii="Times New Roman" w:hAnsi="Times New Roman" w:cs="Times New Roman"/>
+          <w:sz w:val="24"/>
+          <w:szCs w:val="24"/>
+        </w:rPr>
+        <w:t xml:space="preserve"> government of the region. In 2004, the basket of payments offered by the Georgian government in exchange for reunification included a provision guaranteeing that ethnic Abkhaz would retain a majority in the regional parliament, even if the return of internally displaced persons (IDPs) once again placed ethnic Abkhaz in a minority demographic position in the region. The promise, however, was not </w:t>
       </w:r>
       <w:r>
         <w:rPr>
@@ -7322,24 +6117,7 @@
           <w:szCs w:val="24"/>
         </w:rPr>
         <w:lastRenderedPageBreak/>
-        <w:t xml:space="preserve">secession, the Abkhaz gained control of almost all political posts in the </w:t>
-      </w:r>
-      <w:r>
-        <w:rPr>
-          <w:rFonts w:ascii="Times New Roman" w:hAnsi="Times New Roman" w:cs="Times New Roman"/>
-          <w:i/>
-          <w:sz w:val="24"/>
-          <w:szCs w:val="24"/>
-        </w:rPr>
-        <w:t>de facto</w:t>
-      </w:r>
-      <w:r>
-        <w:rPr>
-          <w:rFonts w:ascii="Times New Roman" w:hAnsi="Times New Roman" w:cs="Times New Roman"/>
-          <w:sz w:val="24"/>
-          <w:szCs w:val="24"/>
-        </w:rPr>
-        <w:t xml:space="preserve"> government of the region. In 2004, the basket of payments offered by the Georgian government in exchange for reunification included a provision guaranteeing that ethnic Abkhaz would retain a majority in the regional parliament, even if the return of internally displaced persons (IDPs) once again placed ethnic Abkhaz in a minority demographic position in the region. The promise, however, was not very meaningful.  First, even if the promise were upheld, it would still mean a step back from the total dominance the ethnic Abkhaz currently enjoy in the region.  Second, if Georgian IDPs returned, they may demand and receive a more equitable system of representation.  These concerns are not abstract; this type of reneging has already occurred in cases that did reach settlement. Thus, a deal for negotiated reunification has not been reached in Abkhazia and the region remains an unrecognized state.</w:t>
+        <w:t>very meaningful.  First, even if the promise were upheld, it would still mean a step back from the total dominance the ethnic Abkhaz currently enjoy in the region.  Second, if Georgian IDPs returned, they may demand and receive a more equitable system of representation.  These concerns are not abstract; this type of reneging has already occurred in cases that did reach settlement. Thus, a deal for negotiated reunification has not been reached in Abkhazia and the region remains an unrecognized state.</w:t>
       </w:r>
     </w:p>
     <w:p>
@@ -7640,8 +6418,50 @@
           <w:sz w:val="24"/>
           <w:szCs w:val="24"/>
         </w:rPr>
-        <w:t xml:space="preserve">with Georgia or facing military defeat. In </w:t>
-      </w:r>
+        <w:t>with Georgia or facing military defeat. In Bouganville, which separated from Papua New Guinea, secessionists lacked not only a patron, but also a clear preference for secession -- demands for secession had emerged only late in a struggle that began as an effort to stop a mining operation</w:t>
+      </w:r>
+      <w:r>
+        <w:rPr>
+          <w:rFonts w:ascii="Times New Roman" w:hAnsi="Times New Roman" w:cs="Times New Roman"/>
+          <w:sz w:val="24"/>
+          <w:szCs w:val="24"/>
+        </w:rPr>
+        <w:t xml:space="preserve"> (</w:t>
+      </w:r>
+      <w:r>
+        <w:rPr>
+          <w:rFonts w:ascii="Times New Roman" w:hAnsi="Times New Roman" w:cs="Times New Roman"/>
+          <w:sz w:val="24"/>
+          <w:szCs w:val="24"/>
+        </w:rPr>
+        <w:t>Ghai and Regan 2006</w:t>
+      </w:r>
+      <w:r>
+        <w:rPr>
+          <w:rFonts w:ascii="Times New Roman" w:hAnsi="Times New Roman" w:cs="Times New Roman"/>
+          <w:sz w:val="24"/>
+          <w:szCs w:val="24"/>
+        </w:rPr>
+        <w:t>).</w:t>
+      </w:r>
+      <w:r>
+        <w:rPr>
+          <w:rFonts w:ascii="Times New Roman" w:hAnsi="Times New Roman" w:cs="Times New Roman"/>
+          <w:sz w:val="24"/>
+          <w:szCs w:val="24"/>
+        </w:rPr>
+        <w:t xml:space="preserve">  Here the value of status to the secessionists was actually quite low, and they were willing to surrender it in exchange for relatively small side payments.</w:t>
+      </w:r>
+    </w:p>
+    <w:p>
+      <w:pPr>
+        <w:spacing w:line="360" w:lineRule="auto"/>
+        <w:rPr>
+          <w:rFonts w:ascii="Times New Roman" w:hAnsi="Times New Roman" w:cs="Times New Roman"/>
+          <w:sz w:val="24"/>
+          <w:szCs w:val="24"/>
+        </w:rPr>
+      </w:pPr>
       <w:r>
         <w:rPr>
           <w:rFonts w:ascii="Times New Roman" w:hAnsi="Times New Roman" w:cs="Times New Roman"/>
@@ -7649,56 +6469,6 @@
           <w:szCs w:val="24"/>
         </w:rPr>
         <w:lastRenderedPageBreak/>
-        <w:t>Bouganville, which separated from Papua New Guinea, secessionists lacked not only a patron, but also a clear preference for secession -- demands for secession had emerged only late in a struggle that began as an effort to stop a mining operation</w:t>
-      </w:r>
-      <w:r>
-        <w:rPr>
-          <w:rFonts w:ascii="Times New Roman" w:hAnsi="Times New Roman" w:cs="Times New Roman"/>
-          <w:sz w:val="24"/>
-          <w:szCs w:val="24"/>
-        </w:rPr>
-        <w:t xml:space="preserve"> (</w:t>
-      </w:r>
-      <w:r>
-        <w:rPr>
-          <w:rFonts w:ascii="Times New Roman" w:hAnsi="Times New Roman" w:cs="Times New Roman"/>
-          <w:sz w:val="24"/>
-          <w:szCs w:val="24"/>
-        </w:rPr>
-        <w:t>Ghai and Regan 2006</w:t>
-      </w:r>
-      <w:r>
-        <w:rPr>
-          <w:rFonts w:ascii="Times New Roman" w:hAnsi="Times New Roman" w:cs="Times New Roman"/>
-          <w:sz w:val="24"/>
-          <w:szCs w:val="24"/>
-        </w:rPr>
-        <w:t>).</w:t>
-      </w:r>
-      <w:r>
-        <w:rPr>
-          <w:rFonts w:ascii="Times New Roman" w:hAnsi="Times New Roman" w:cs="Times New Roman"/>
-          <w:sz w:val="24"/>
-          <w:szCs w:val="24"/>
-        </w:rPr>
-        <w:t xml:space="preserve">  Here the value of status to the secessionists was actually quite low, and they were willing to surrender it in exchange for relatively small side payments.</w:t>
-      </w:r>
-    </w:p>
-    <w:p>
-      <w:pPr>
-        <w:spacing w:line="360" w:lineRule="auto"/>
-        <w:rPr>
-          <w:rFonts w:ascii="Times New Roman" w:hAnsi="Times New Roman" w:cs="Times New Roman"/>
-          <w:sz w:val="24"/>
-          <w:szCs w:val="24"/>
-        </w:rPr>
-      </w:pPr>
-      <w:r>
-        <w:rPr>
-          <w:rFonts w:ascii="Times New Roman" w:hAnsi="Times New Roman" w:cs="Times New Roman"/>
-          <w:sz w:val="24"/>
-          <w:szCs w:val="24"/>
-        </w:rPr>
         <w:tab/>
         <w:t>If negotiated reunification is to become plausible in any of the six unrecognized states still in existence in 2017, the key issue is the ability of the home state to make a credible commitment to long-term autonomy or other payoffs valued by the secessionists. As discussed in the policy implications section below, this is one area where the international community can potentially be of use – a committed international community could plausibl</w:t>
       </w:r>
@@ -7879,16 +6649,7 @@
           <w:sz w:val="24"/>
           <w:szCs w:val="24"/>
         </w:rPr>
-        <w:t xml:space="preserve"> </w:t>
-      </w:r>
-      <w:r>
-        <w:rPr>
-          <w:rFonts w:ascii="Times New Roman" w:hAnsi="Times New Roman" w:cs="Times New Roman"/>
-          <w:sz w:val="24"/>
-          <w:szCs w:val="24"/>
-        </w:rPr>
-        <w:lastRenderedPageBreak/>
-        <w:t>recognition</w:t>
+        <w:t xml:space="preserve"> recognition</w:t>
       </w:r>
       <w:r>
         <w:rPr>
@@ -7963,6 +6724,7 @@
           <w:sz w:val="24"/>
           <w:szCs w:val="24"/>
         </w:rPr>
+        <w:lastRenderedPageBreak/>
         <w:t>secessionists in Western Sahara in 1988, but the United Nations has never been willing to force the home state of Morocco to comply; Morocco has instead slowly and steadily moved to regain control over almost all the territory the secessionists once controlled. In the case of Morocco, threats to withhold aid were not a sufficient</w:t>
       </w:r>
       <w:r>
@@ -8091,16 +6853,7 @@
           <w:sz w:val="24"/>
           <w:szCs w:val="24"/>
         </w:rPr>
-        <w:t xml:space="preserve"> The international community has taken the unusual position of supporting independence for a seceding entity primarily because of the genocide perpetrated by Serbian forces during Kosovo’s war for independence. Because the United States and European Union both support Kosovo’s independence, Serbia has been under tremendous pressure to either grant recognition or at least engage with Kosovo diplomatically. The steps that Serbia has taken in this direction suggest that </w:t>
-      </w:r>
-      <w:r>
-        <w:rPr>
-          <w:rFonts w:ascii="Times New Roman" w:hAnsi="Times New Roman" w:cs="Times New Roman"/>
-          <w:sz w:val="24"/>
-          <w:szCs w:val="24"/>
-        </w:rPr>
-        <w:lastRenderedPageBreak/>
-        <w:t xml:space="preserve">international pressure is capable of coercing the home state effectively toward something resembling recognition. </w:t>
+        <w:t xml:space="preserve"> The international community has taken the unusual position of supporting independence for a seceding entity primarily because of the genocide perpetrated by Serbian forces during Kosovo’s war for independence. Because the United States and European Union both support Kosovo’s independence, Serbia has been under tremendous pressure to either grant recognition or at least engage with Kosovo diplomatically. The steps that Serbia has taken in this direction suggest that international pressure is capable of coercing the home state effectively toward something resembling recognition. </w:t>
       </w:r>
     </w:p>
     <w:p>
@@ -8196,7 +6949,16 @@
           <w:sz w:val="24"/>
           <w:szCs w:val="24"/>
         </w:rPr>
-        <w:t xml:space="preserve"> The international community can of course also provide direct incentives to the secessionists in exchange for ceding; this is analogous to making investments in the payoffs from ceding and is addressed in the section on the Status Quo Equilibrium.</w:t>
+        <w:t xml:space="preserve"> The international community can of course also provide direct incentives to the secessionists in </w:t>
+      </w:r>
+      <w:r>
+        <w:rPr>
+          <w:rFonts w:ascii="Times New Roman" w:hAnsi="Times New Roman" w:cs="Times New Roman"/>
+          <w:sz w:val="24"/>
+          <w:szCs w:val="24"/>
+        </w:rPr>
+        <w:lastRenderedPageBreak/>
+        <w:t>exchange for ceding; this is analogous to making investments in the payoffs from ceding and is addressed in the section on the Status Quo Equilibrium.</w:t>
       </w:r>
     </w:p>
     <w:p>
@@ -8429,7 +7191,6 @@
           <w:sz w:val="24"/>
           <w:szCs w:val="24"/>
         </w:rPr>
-        <w:lastRenderedPageBreak/>
         <w:t>The secessionists' continuation value from playing Cede must be higher than their continuation value from playing Fight.</w:t>
       </w:r>
     </w:p>
@@ -8500,6 +7261,7 @@
           <w:sz w:val="24"/>
           <w:szCs w:val="24"/>
         </w:rPr>
+        <w:lastRenderedPageBreak/>
         <w:t>We can add realism by allowing sanctions to have a negative effect not only on the economy (the status quo payoffs) but also on the military capabilities of the secessionists (the expected payoffs from war). This is an important extension because one motivation for sanctions is precisely to weaken the military capabilit</w:t>
       </w:r>
       <w:r>
@@ -8658,16 +7420,7 @@
           <w:sz w:val="24"/>
           <w:szCs w:val="24"/>
         </w:rPr>
-        <w:t xml:space="preserve"> military </w:t>
-      </w:r>
-      <w:r>
-        <w:rPr>
-          <w:rFonts w:ascii="Times New Roman" w:hAnsi="Times New Roman" w:cs="Times New Roman"/>
-          <w:sz w:val="24"/>
-          <w:szCs w:val="24"/>
-        </w:rPr>
-        <w:lastRenderedPageBreak/>
-        <w:t xml:space="preserve">capabilities sufficiently, </w:t>
+        <w:t xml:space="preserve"> military capabilities sufficiently, </w:t>
       </w:r>
       <w:r>
         <w:rPr>
@@ -8808,6 +7561,7 @@
           <w:sz w:val="24"/>
           <w:szCs w:val="24"/>
         </w:rPr>
+        <w:lastRenderedPageBreak/>
         <w:t xml:space="preserve">of the secessionist region </w:t>
       </w:r>
       <w:r>
@@ -8928,16 +7682,7 @@
           <w:sz w:val="24"/>
           <w:szCs w:val="24"/>
         </w:rPr>
-        <w:t xml:space="preserve">There is a better way. If the international community tries to promote settlement by supplementing the payoffs from unification, they are able to induce negotiated settlement without simultaneously increasing the risk of war. This can be done either through promises of </w:t>
-      </w:r>
-      <w:r>
-        <w:rPr>
-          <w:rFonts w:ascii="Times New Roman" w:hAnsi="Times New Roman" w:cs="Times New Roman"/>
-          <w:sz w:val="24"/>
-          <w:szCs w:val="24"/>
-        </w:rPr>
-        <w:lastRenderedPageBreak/>
-        <w:t xml:space="preserve">benefits to the unrecognized state provided directly by the international community, </w:t>
+        <w:t xml:space="preserve">There is a better way. If the international community tries to promote settlement by supplementing the payoffs from unification, they are able to induce negotiated settlement without simultaneously increasing the risk of war. This can be done either through promises of benefits to the unrecognized state provided directly by the international community, </w:t>
       </w:r>
       <w:r>
         <w:rPr>
@@ -9047,6 +7792,7 @@
           <w:sz w:val="24"/>
           <w:szCs w:val="24"/>
         </w:rPr>
+        <w:lastRenderedPageBreak/>
         <w:t xml:space="preserve">In Southern Sudan, the international community invested substantial resources to help negotiate a settlement and to ensure that the Sudanese government both allowed the promised referendum and respected its results. While the international community acted in Southern Sudan to enforce independence, not autonomy, it has shown itself capable of enforcing difficult concessions by the home state government. This bodes well for the future credibility of the international community as a third-party enforcer.  However, the role of the international community in enforcing other past agreements might give secessionists pause. For example, a referendum on independence in Western Sahara, which the UN ruled to be necessary more than thirty years ago, has never come to </w:t>
       </w:r>
       <w:r>
@@ -9110,7 +7856,6 @@
           <w:sz w:val="24"/>
           <w:szCs w:val="24"/>
         </w:rPr>
-        <w:lastRenderedPageBreak/>
         <w:t>In this section we have argued that successful intervention by the international community is possible. The key, however, is motivation: the international community is capable of inducing peaceful settlement when it is willing to invest the resources necessary. However, strong preferences of secessionists against reunification and the opposing intervention of the patron make the costs of such interventions prohibitively high in most cases.  Unrecognized statehood is a stable equilibrium because the international community is unwilling to invest sufficient resources to outspend the patron and induce its preferred outcome.</w:t>
       </w:r>
     </w:p>
@@ -9191,6 +7936,7 @@
           <w:sz w:val="24"/>
           <w:szCs w:val="24"/>
         </w:rPr>
+        <w:lastRenderedPageBreak/>
         <w:t xml:space="preserve">There are </w:t>
       </w:r>
       <w:r>
@@ -9338,7 +8084,6 @@
           <w:sz w:val="24"/>
           <w:szCs w:val="24"/>
         </w:rPr>
-        <w:lastRenderedPageBreak/>
         <w:t>References</w:t>
       </w:r>
     </w:p>
@@ -9575,6 +8320,7 @@
           <w:szCs w:val="24"/>
           <w:shd w:val="clear" w:color="auto" w:fill="FFFFFF"/>
         </w:rPr>
+        <w:lastRenderedPageBreak/>
         <w:t xml:space="preserve">Fearon James D. and David D. Laitin. “Sons of the Soil, Migrants, and Civil War.” </w:t>
       </w:r>
       <w:r>
@@ -9861,7 +8607,6 @@
           <w:szCs w:val="24"/>
           <w:shd w:val="clear" w:color="auto" w:fill="FFFFFF"/>
         </w:rPr>
-        <w:lastRenderedPageBreak/>
         <w:t>Singer, Marshall R. "Sri Lanka in 1991: Some surprising twists." </w:t>
       </w:r>
       <w:r>
@@ -10080,6 +8825,7 @@
           <w:szCs w:val="24"/>
           <w:shd w:val="clear" w:color="auto" w:fill="FFFFFF"/>
         </w:rPr>
+        <w:lastRenderedPageBreak/>
         <w:t>World Bank. 2014. "New World Bank GDP and Poverty Estimates for Somaliland.” http://www.worldbank.org/en/news/press-release/2014/01/29/new-world-bank-gdp-and-poverty-estimates-for-somaliland</w:t>
       </w:r>
     </w:p>
@@ -10541,7 +9287,7 @@
             <w:sz w:val="24"/>
             <w:szCs w:val="24"/>
           </w:rPr>
-          <w:t>4</w:t>
+          <w:t>6</w:t>
         </w:r>
         <w:r>
           <w:rPr>
@@ -12501,7 +11247,7 @@
 </file>
 
 <file path=customXml/itemProps1.xml><?xml version="1.0" encoding="utf-8"?>
-<ds:datastoreItem xmlns:ds="http://schemas.openxmlformats.org/officeDocument/2006/customXml" ds:itemID="{67A42DD1-18A0-4BEC-A49E-2EADDA8ED1B9}">
+<ds:datastoreItem xmlns:ds="http://schemas.openxmlformats.org/officeDocument/2006/customXml" ds:itemID="{A7549E9D-9A3B-4548-BBB1-76DEFF0CCDC8}">
   <ds:schemaRefs>
     <ds:schemaRef ds:uri="http://schemas.openxmlformats.org/officeDocument/2006/bibliography"/>
   </ds:schemaRefs>

</xml_diff>

<commit_message>
Added new paragraph at end of the intro
</commit_message>
<xml_diff>
--- a/editedvolume.docx
+++ b/editedvolume.docx
@@ -1,6 +1,6 @@
 
 <file path=word/document.xml><?xml version="1.0" encoding="utf-8"?>
-<w:document xmlns:wpc="http://schemas.microsoft.com/office/word/2010/wordprocessingCanvas" xmlns:cx="http://schemas.microsoft.com/office/drawing/2014/chartex" xmlns:cx1="http://schemas.microsoft.com/office/drawing/2015/9/8/chartex" xmlns:mc="http://schemas.openxmlformats.org/markup-compatibility/2006" xmlns:o="urn:schemas-microsoft-com:office:office" xmlns:r="http://schemas.openxmlformats.org/officeDocument/2006/relationships" xmlns:m="http://schemas.openxmlformats.org/officeDocument/2006/math" xmlns:v="urn:schemas-microsoft-com:vml" xmlns:wp14="http://schemas.microsoft.com/office/word/2010/wordprocessingDrawing" xmlns:wp="http://schemas.openxmlformats.org/drawingml/2006/wordprocessingDrawing" xmlns:w10="urn:schemas-microsoft-com:office:word" xmlns:w="http://schemas.openxmlformats.org/wordprocessingml/2006/main" xmlns:w14="http://schemas.microsoft.com/office/word/2010/wordml" xmlns:w15="http://schemas.microsoft.com/office/word/2012/wordml" xmlns:w16se="http://schemas.microsoft.com/office/word/2015/wordml/symex" xmlns:wpg="http://schemas.microsoft.com/office/word/2010/wordprocessingGroup" xmlns:wpi="http://schemas.microsoft.com/office/word/2010/wordprocessingInk" xmlns:wne="http://schemas.microsoft.com/office/word/2006/wordml" xmlns:wps="http://schemas.microsoft.com/office/word/2010/wordprocessingShape" mc:Ignorable="w14 w15 w16se wp14">
+<w:document xmlns:wpc="http://schemas.microsoft.com/office/word/2010/wordprocessingCanvas" xmlns:mo="http://schemas.microsoft.com/office/mac/office/2008/main" xmlns:mc="http://schemas.openxmlformats.org/markup-compatibility/2006" xmlns:mv="urn:schemas-microsoft-com:mac:vml" xmlns:o="urn:schemas-microsoft-com:office:office" xmlns:r="http://schemas.openxmlformats.org/officeDocument/2006/relationships" xmlns:m="http://schemas.openxmlformats.org/officeDocument/2006/math" xmlns:v="urn:schemas-microsoft-com:vml" xmlns:wp14="http://schemas.microsoft.com/office/word/2010/wordprocessingDrawing" xmlns:wp="http://schemas.openxmlformats.org/drawingml/2006/wordprocessingDrawing" xmlns:w10="urn:schemas-microsoft-com:office:word" xmlns:w="http://schemas.openxmlformats.org/wordprocessingml/2006/main" xmlns:w14="http://schemas.microsoft.com/office/word/2010/wordml" xmlns:w15="http://schemas.microsoft.com/office/word/2012/wordml" xmlns:wpg="http://schemas.microsoft.com/office/word/2010/wordprocessingGroup" xmlns:wpi="http://schemas.microsoft.com/office/word/2010/wordprocessingInk" xmlns:wne="http://schemas.microsoft.com/office/word/2006/wordml" xmlns:wps="http://schemas.microsoft.com/office/word/2010/wordprocessingShape" mc:Ignorable="w14 w15 wp14">
   <w:body>
     <w:p>
       <w:pPr>
@@ -194,8 +194,6 @@
         </w:rPr>
         <w:t>Abstract</w:t>
       </w:r>
-      <w:bookmarkStart w:id="0" w:name="_GoBack"/>
-      <w:bookmarkEnd w:id="0"/>
     </w:p>
     <w:p>
       <w:pPr>
@@ -2111,7 +2109,31 @@
           <w:sz w:val="24"/>
           <w:szCs w:val="24"/>
         </w:rPr>
-        <w:t xml:space="preserve"> treated unrecognized statehood</w:t>
+        <w:t xml:space="preserve"> </w:t>
+      </w:r>
+      <w:r>
+        <w:rPr>
+          <w:rFonts w:ascii="Times New Roman" w:hAnsi="Times New Roman" w:cs="Times New Roman"/>
+          <w:sz w:val="24"/>
+          <w:szCs w:val="24"/>
+        </w:rPr>
+        <w:t xml:space="preserve">either </w:t>
+      </w:r>
+      <w:r>
+        <w:rPr>
+          <w:rFonts w:ascii="Times New Roman" w:hAnsi="Times New Roman" w:cs="Times New Roman"/>
+          <w:sz w:val="24"/>
+          <w:szCs w:val="24"/>
+        </w:rPr>
+        <w:t>treated unrecognized state</w:t>
+      </w:r>
+      <w:r>
+        <w:rPr>
+          <w:rFonts w:ascii="Times New Roman" w:hAnsi="Times New Roman" w:cs="Times New Roman"/>
+          <w:sz w:val="24"/>
+          <w:szCs w:val="24"/>
+        </w:rPr>
+        <w:t>s</w:t>
       </w:r>
       <w:r>
         <w:rPr>
@@ -2135,7 +2157,15 @@
           <w:sz w:val="24"/>
           <w:szCs w:val="24"/>
         </w:rPr>
-        <w:t xml:space="preserve">aberration, </w:t>
+        <w:t>aberration or</w:t>
+      </w:r>
+      <w:r>
+        <w:rPr>
+          <w:rFonts w:ascii="Times New Roman" w:hAnsi="Times New Roman" w:cs="Times New Roman"/>
+          <w:sz w:val="24"/>
+          <w:szCs w:val="24"/>
+        </w:rPr>
+        <w:t xml:space="preserve"> </w:t>
       </w:r>
       <w:r>
         <w:rPr>
@@ -2167,31 +2197,95 @@
           <w:sz w:val="24"/>
           <w:szCs w:val="24"/>
         </w:rPr>
-        <w:t>, or the result o</w:t>
-      </w:r>
-      <w:r>
-        <w:rPr>
-          <w:rFonts w:ascii="Times New Roman" w:hAnsi="Times New Roman" w:cs="Times New Roman"/>
-          <w:sz w:val="24"/>
-          <w:szCs w:val="24"/>
-        </w:rPr>
-        <w:t>f</w:t>
-      </w:r>
-      <w:r>
-        <w:rPr>
-          <w:rFonts w:ascii="Times New Roman" w:hAnsi="Times New Roman" w:cs="Times New Roman"/>
-          <w:sz w:val="24"/>
-          <w:szCs w:val="24"/>
-        </w:rPr>
-        <w:t xml:space="preserve"> irrationality on the part of one or more actors. </w:t>
-      </w:r>
-      <w:r>
-        <w:rPr>
-          <w:rFonts w:ascii="Times New Roman" w:hAnsi="Times New Roman" w:cs="Times New Roman"/>
-          <w:sz w:val="24"/>
-          <w:szCs w:val="24"/>
-        </w:rPr>
-        <w:t>We use game theoretic analysis to challenge this understanding. We argue that unrecognized statehoo</w:t>
+        <w:t xml:space="preserve"> (CITES)</w:t>
+      </w:r>
+      <w:r>
+        <w:rPr>
+          <w:rFonts w:ascii="Times New Roman" w:hAnsi="Times New Roman" w:cs="Times New Roman"/>
+          <w:sz w:val="24"/>
+          <w:szCs w:val="24"/>
+        </w:rPr>
+        <w:t>, or</w:t>
+      </w:r>
+      <w:r>
+        <w:rPr>
+          <w:rFonts w:ascii="Times New Roman" w:hAnsi="Times New Roman" w:cs="Times New Roman"/>
+          <w:sz w:val="24"/>
+          <w:szCs w:val="24"/>
+        </w:rPr>
+        <w:t>, conversely, as</w:t>
+      </w:r>
+      <w:r>
+        <w:rPr>
+          <w:rFonts w:ascii="Times New Roman" w:hAnsi="Times New Roman" w:cs="Times New Roman"/>
+          <w:sz w:val="24"/>
+          <w:szCs w:val="24"/>
+        </w:rPr>
+        <w:t xml:space="preserve"> </w:t>
+      </w:r>
+      <w:r>
+        <w:rPr>
+          <w:rFonts w:ascii="Times New Roman" w:hAnsi="Times New Roman" w:cs="Times New Roman"/>
+          <w:sz w:val="24"/>
+          <w:szCs w:val="24"/>
+        </w:rPr>
+        <w:t xml:space="preserve">utterly intractable conflicts rooted in the </w:t>
+      </w:r>
+      <w:r>
+        <w:rPr>
+          <w:rFonts w:ascii="Times New Roman" w:hAnsi="Times New Roman" w:cs="Times New Roman"/>
+          <w:sz w:val="24"/>
+          <w:szCs w:val="24"/>
+        </w:rPr>
+        <w:t>irrationality of one or more actors</w:t>
+      </w:r>
+      <w:r>
+        <w:rPr>
+          <w:rFonts w:ascii="Times New Roman" w:hAnsi="Times New Roman" w:cs="Times New Roman"/>
+          <w:sz w:val="24"/>
+          <w:szCs w:val="24"/>
+        </w:rPr>
+        <w:t xml:space="preserve"> (CITES). </w:t>
+      </w:r>
+      <w:r>
+        <w:rPr>
+          <w:rFonts w:ascii="Times New Roman" w:hAnsi="Times New Roman" w:cs="Times New Roman"/>
+          <w:sz w:val="24"/>
+          <w:szCs w:val="24"/>
+        </w:rPr>
+        <w:t>We use game theoretic analysis to challenge th</w:t>
+      </w:r>
+      <w:r>
+        <w:rPr>
+          <w:rFonts w:ascii="Times New Roman" w:hAnsi="Times New Roman" w:cs="Times New Roman"/>
+          <w:sz w:val="24"/>
+          <w:szCs w:val="24"/>
+        </w:rPr>
+        <w:t>ese</w:t>
+      </w:r>
+      <w:r>
+        <w:rPr>
+          <w:rFonts w:ascii="Times New Roman" w:hAnsi="Times New Roman" w:cs="Times New Roman"/>
+          <w:sz w:val="24"/>
+          <w:szCs w:val="24"/>
+        </w:rPr>
+        <w:t xml:space="preserve"> understanding</w:t>
+      </w:r>
+      <w:r>
+        <w:rPr>
+          <w:rFonts w:ascii="Times New Roman" w:hAnsi="Times New Roman" w:cs="Times New Roman"/>
+          <w:sz w:val="24"/>
+          <w:szCs w:val="24"/>
+        </w:rPr>
+        <w:t>s</w:t>
+      </w:r>
+      <w:r>
+        <w:rPr>
+          <w:rFonts w:ascii="Times New Roman" w:hAnsi="Times New Roman" w:cs="Times New Roman"/>
+          <w:sz w:val="24"/>
+          <w:szCs w:val="24"/>
+        </w:rPr>
+        <w:t>. We argue that unrecognized statehoo</w:t>
       </w:r>
       <w:r>
         <w:rPr>
@@ -2363,7 +2457,16 @@
           <w:sz w:val="24"/>
           <w:szCs w:val="24"/>
         </w:rPr>
-        <w:t xml:space="preserve"> through a discussion of past and present cases of unrecognized statehood</w:t>
+        <w:t xml:space="preserve"> through a </w:t>
+      </w:r>
+      <w:r>
+        <w:rPr>
+          <w:rFonts w:ascii="Times New Roman" w:hAnsi="Times New Roman" w:cs="Times New Roman"/>
+          <w:sz w:val="24"/>
+          <w:szCs w:val="24"/>
+        </w:rPr>
+        <w:lastRenderedPageBreak/>
+        <w:t>discussion of past and present cases of unrecognized statehood</w:t>
       </w:r>
       <w:r>
         <w:rPr>
@@ -2387,16 +2490,7 @@
           <w:sz w:val="24"/>
           <w:szCs w:val="24"/>
         </w:rPr>
-        <w:t xml:space="preserve">Engagement with the details of </w:t>
-      </w:r>
-      <w:r>
-        <w:rPr>
-          <w:rFonts w:ascii="Times New Roman" w:hAnsi="Times New Roman" w:cs="Times New Roman"/>
-          <w:sz w:val="24"/>
-          <w:szCs w:val="24"/>
-        </w:rPr>
-        <w:lastRenderedPageBreak/>
-        <w:t xml:space="preserve">actual cases informs us </w:t>
+        <w:t xml:space="preserve">Engagement with the details of actual cases informs us </w:t>
       </w:r>
       <w:r>
         <w:rPr>
@@ -2413,6 +2507,43 @@
           <w:szCs w:val="24"/>
         </w:rPr>
         <w:t>to what paths to resolution look like in practice, and what roadblocks stand in the way.</w:t>
+      </w:r>
+    </w:p>
+    <w:p>
+      <w:pPr>
+        <w:spacing w:line="360" w:lineRule="auto"/>
+        <w:rPr>
+          <w:rFonts w:ascii="Times New Roman" w:hAnsi="Times New Roman" w:cs="Times New Roman"/>
+          <w:sz w:val="24"/>
+          <w:szCs w:val="24"/>
+        </w:rPr>
+      </w:pPr>
+      <w:r>
+        <w:rPr>
+          <w:rFonts w:ascii="Times New Roman" w:hAnsi="Times New Roman" w:cs="Times New Roman"/>
+          <w:sz w:val="24"/>
+          <w:szCs w:val="24"/>
+        </w:rPr>
+        <w:tab/>
+        <w:t xml:space="preserve">Grounded in game theory, our work </w:t>
+      </w:r>
+      <w:r>
+        <w:rPr>
+          <w:rFonts w:ascii="Times New Roman" w:hAnsi="Times New Roman" w:cs="Times New Roman"/>
+          <w:sz w:val="24"/>
+          <w:szCs w:val="24"/>
+        </w:rPr>
+        <w:t>formalizes many of the descriptive elements already present in the qualitative literature, and then systematically analyzes the implications of those descriptive elements. For example, the literature on intractable conflicts describes as “trapped—or embedded—in larger geopolitical circumstances” (Crocker, Hampson, and Aall 2005, p. ix) and many scholars describe the role of third-party actors in specific cases. We describe in formal terms the incentives of these actors and the actions available to them, allowing us to analyze the conditions under which their conduct can lead to peaceful resolution, and when it can lead to war or continued stalemate.</w:t>
+      </w:r>
+      <w:bookmarkStart w:id="0" w:name="_GoBack"/>
+      <w:bookmarkEnd w:id="0"/>
+      <w:r>
+        <w:rPr>
+          <w:rFonts w:ascii="Times New Roman" w:hAnsi="Times New Roman" w:cs="Times New Roman"/>
+          <w:sz w:val="24"/>
+          <w:szCs w:val="24"/>
+        </w:rPr>
+        <w:t xml:space="preserve"> </w:t>
       </w:r>
     </w:p>
     <w:p>
@@ -2646,6 +2777,7 @@
         <w:pStyle w:val="Heading1"/>
       </w:pPr>
       <w:r>
+        <w:lastRenderedPageBreak/>
         <w:t>A Model of Unrecognized Statehood</w:t>
       </w:r>
       <w:bookmarkEnd w:id="1"/>
@@ -2731,7 +2863,6 @@
       </w:pPr>
       <w:bookmarkStart w:id="2" w:name="_Toc488915894"/>
       <w:r>
-        <w:lastRenderedPageBreak/>
         <w:t>The Players</w:t>
       </w:r>
       <w:bookmarkEnd w:id="2"/>
@@ -3226,6 +3357,7 @@
       </w:pPr>
       <w:bookmarkStart w:id="3" w:name="_Toc488915895"/>
       <w:r>
+        <w:lastRenderedPageBreak/>
         <w:t>Details of the Dynamic Game</w:t>
       </w:r>
       <w:bookmarkEnd w:id="3"/>
@@ -3280,7 +3412,6 @@
           <w:sz w:val="24"/>
           <w:szCs w:val="24"/>
         </w:rPr>
-        <w:lastRenderedPageBreak/>
         <w:tab/>
         <w:t xml:space="preserve">There are an infinite number of discrete </w:t>
       </w:r>
@@ -3879,7 +4010,16 @@
           <w:sz w:val="24"/>
           <w:szCs w:val="24"/>
         </w:rPr>
-        <w:t xml:space="preserve"> or both attack simultaneously, the result is war. We use a lottery to determine whether the secessionists or government wins the war. The victor is able to force recognition/reunification.</w:t>
+        <w:t xml:space="preserve"> or both attack simultaneously, the </w:t>
+      </w:r>
+      <w:r>
+        <w:rPr>
+          <w:rFonts w:ascii="Times New Roman" w:hAnsi="Times New Roman" w:cs="Times New Roman"/>
+          <w:sz w:val="24"/>
+          <w:szCs w:val="24"/>
+        </w:rPr>
+        <w:lastRenderedPageBreak/>
+        <w:t>result is war. We use a lottery to determine whether the secessionists or government wins the war. The victor is able to force recognition/reunification.</w:t>
       </w:r>
     </w:p>
     <w:p>
@@ -3923,7 +4063,6 @@
       </w:pPr>
       <w:bookmarkStart w:id="4" w:name="_Toc488915896"/>
       <w:r>
-        <w:lastRenderedPageBreak/>
         <w:t xml:space="preserve">Explaining </w:t>
       </w:r>
       <w:r>
@@ -4349,7 +4488,16 @@
           <w:sz w:val="24"/>
           <w:szCs w:val="24"/>
         </w:rPr>
-        <w:t>dislikes war and so will never invest in either state variable associated with winning since they increase the likelihood that one of the inside actors chooses to fight. It would also n</w:t>
+        <w:t xml:space="preserve">dislikes war and so will never invest in either </w:t>
+      </w:r>
+      <w:r>
+        <w:rPr>
+          <w:rFonts w:ascii="Times New Roman" w:hAnsi="Times New Roman" w:cs="Times New Roman"/>
+          <w:sz w:val="24"/>
+          <w:szCs w:val="24"/>
+        </w:rPr>
+        <w:lastRenderedPageBreak/>
+        <w:t>state variable associated with winning since they increase the likelihood that one of the inside actors chooses to fight. It would also n</w:t>
       </w:r>
       <w:r>
         <w:rPr>
@@ -4432,7 +4580,6 @@
           <w:sz w:val="24"/>
           <w:szCs w:val="24"/>
         </w:rPr>
-        <w:lastRenderedPageBreak/>
         <w:t xml:space="preserve">We next turn to describing </w:t>
       </w:r>
       <w:r>
@@ -4901,6 +5048,7 @@
           <w:sz w:val="24"/>
           <w:szCs w:val="24"/>
         </w:rPr>
+        <w:lastRenderedPageBreak/>
         <w:tab/>
       </w:r>
       <w:r>
@@ -5001,16 +5149,7 @@
           <w:sz w:val="24"/>
           <w:szCs w:val="24"/>
         </w:rPr>
-        <w:t xml:space="preserve">Since the patron moves first, the only investment that takes place in the Status Quo Equilibrium is the patron's investment in the status quo payoffs of the secessionists to deter the </w:t>
-      </w:r>
-      <w:r>
-        <w:rPr>
-          <w:rFonts w:ascii="Times New Roman" w:hAnsi="Times New Roman" w:cs="Times New Roman"/>
-          <w:sz w:val="24"/>
-          <w:szCs w:val="24"/>
-        </w:rPr>
-        <w:lastRenderedPageBreak/>
-        <w:t xml:space="preserve">international community from provoking the secessionists to cede the issue of sovereignty. This requires that Restrictions (3) and (4) </w:t>
+        <w:t xml:space="preserve">Since the patron moves first, the only investment that takes place in the Status Quo Equilibrium is the patron's investment in the status quo payoffs of the secessionists to deter the international community from provoking the secessionists to cede the issue of sovereignty. This requires that Restrictions (3) and (4) </w:t>
       </w:r>
       <w:r>
         <w:rPr>
@@ -5208,7 +5347,16 @@
           <w:sz w:val="24"/>
           <w:szCs w:val="24"/>
         </w:rPr>
-        <w:t xml:space="preserve"> and the patron can adjust contributions to reflect changing conditions on the ground, exogenous shocks that might otherwise have the potential to alter the equilibrium have their strategic impact nullified. For example, while a drought in the unrecognized state </w:t>
+        <w:t xml:space="preserve"> and the patron can adjust contributions to reflect changing </w:t>
+      </w:r>
+      <w:r>
+        <w:rPr>
+          <w:rFonts w:ascii="Times New Roman" w:hAnsi="Times New Roman" w:cs="Times New Roman"/>
+          <w:sz w:val="24"/>
+          <w:szCs w:val="24"/>
+        </w:rPr>
+        <w:lastRenderedPageBreak/>
+        <w:t xml:space="preserve">conditions on the ground, exogenous shocks that might otherwise have the potential to alter the equilibrium have their strategic impact nullified. For example, while a drought in the unrecognized state </w:t>
       </w:r>
       <w:r>
         <w:rPr>
@@ -5233,7 +5381,6 @@
       </w:pPr>
       <w:bookmarkStart w:id="6" w:name="_Toc488915898"/>
       <w:r>
-        <w:lastRenderedPageBreak/>
         <w:t>Alternative Outcomes</w:t>
       </w:r>
       <w:bookmarkEnd w:id="6"/>
@@ -5566,6 +5713,7 @@
           <w:sz w:val="24"/>
           <w:szCs w:val="24"/>
         </w:rPr>
+        <w:lastRenderedPageBreak/>
         <w:t>Unrecognized Statehood exists as a halfway point between recognized independent statehood and reunification with the home state. Unrecognized statehood ends when either recognized statehood is achieved, or reunification occurs.  In the following sections we discuss</w:t>
       </w:r>
       <w:r>
@@ -5583,7 +5731,6 @@
       </w:pPr>
       <w:bookmarkStart w:id="8" w:name="_Toc488915900"/>
       <w:r>
-        <w:lastRenderedPageBreak/>
         <w:t>Reunif</w:t>
       </w:r>
       <w:r>
@@ -5849,6 +5996,7 @@
           <w:sz w:val="24"/>
           <w:szCs w:val="24"/>
         </w:rPr>
+        <w:lastRenderedPageBreak/>
         <w:t>shift</w:t>
       </w:r>
       <w:r>
@@ -5954,7 +6102,6 @@
       </w:pPr>
       <w:bookmarkStart w:id="9" w:name="_Toc488915901"/>
       <w:r>
-        <w:lastRenderedPageBreak/>
         <w:t>Negotiated Reunification</w:t>
       </w:r>
       <w:bookmarkEnd w:id="9"/>
@@ -6174,7 +6321,349 @@
           <w:sz w:val="24"/>
           <w:szCs w:val="24"/>
         </w:rPr>
-        <w:t xml:space="preserve"> government of the region. In 2004, the basket of payments offered by the Georgian government in exchange for reunification included a provision guaranteeing that ethnic Abkhaz would retain a majority in the regional parliament, even if the return of internally displaced persons (IDPs) once again placed ethnic Abkhaz in a minority demographic position in the region. The promise, however, was not very meaningful.  First, even if the promise were upheld, it would still mean a step back from the total dominance the ethnic Abkhaz currently enjoy in the region.  Second, if Georgian IDPs returned, they may demand and receive a more equitable system of representation.  These concerns are not abstract; this type of reneging has already occurred in cases that did reach settlement. Thus, a deal for negotiated reunification has not been reached in Abkhazia and the region remains an unrecognized state.</w:t>
+        <w:t xml:space="preserve"> government of the region. In 2004, the basket of payments offered by the Georgian government in exchange for reunification included a provision guaranteeing that ethnic Abkhaz would retain a majority in the regional parliament, even if the return of internally displaced persons (IDPs) once again placed ethnic Abkhaz in a minority demographic position in the region. The promise, however, was not </w:t>
+      </w:r>
+      <w:r>
+        <w:rPr>
+          <w:rFonts w:ascii="Times New Roman" w:hAnsi="Times New Roman" w:cs="Times New Roman"/>
+          <w:sz w:val="24"/>
+          <w:szCs w:val="24"/>
+        </w:rPr>
+        <w:lastRenderedPageBreak/>
+        <w:t>very meaningful.  First, even if the promise were upheld, it would still mean a step back from the total dominance the ethnic Abkhaz currently enjoy in the region.  Second, if Georgian IDPs returned, they may demand and receive a more equitable system of representation.  These concerns are not abstract; this type of reneging has already occurred in cases that did reach settlement. Thus, a deal for negotiated reunification has not been reached in Abkhazia and the region remains an unrecognized state.</w:t>
+      </w:r>
+    </w:p>
+    <w:p>
+      <w:pPr>
+        <w:spacing w:line="360" w:lineRule="auto"/>
+        <w:rPr>
+          <w:rFonts w:ascii="Times New Roman" w:hAnsi="Times New Roman" w:cs="Times New Roman"/>
+          <w:sz w:val="24"/>
+          <w:szCs w:val="24"/>
+        </w:rPr>
+      </w:pPr>
+      <w:r>
+        <w:rPr>
+          <w:rFonts w:ascii="Times New Roman" w:hAnsi="Times New Roman" w:cs="Times New Roman"/>
+          <w:sz w:val="24"/>
+          <w:szCs w:val="24"/>
+        </w:rPr>
+        <w:tab/>
+        <w:t xml:space="preserve">Gagauzia achieved </w:t>
+      </w:r>
+      <w:r>
+        <w:rPr>
+          <w:rFonts w:ascii="Times New Roman" w:hAnsi="Times New Roman" w:cs="Times New Roman"/>
+          <w:i/>
+          <w:sz w:val="24"/>
+          <w:szCs w:val="24"/>
+        </w:rPr>
+        <w:t>de facto</w:t>
+      </w:r>
+      <w:r>
+        <w:rPr>
+          <w:rFonts w:ascii="Times New Roman" w:hAnsi="Times New Roman" w:cs="Times New Roman"/>
+          <w:sz w:val="24"/>
+          <w:szCs w:val="24"/>
+        </w:rPr>
+        <w:t xml:space="preserve"> independence at the time of the Soviet Union's collapse, but agreed to a negotiated reunification with Moldova in 1994 with status as an autonomous region.  While Gagauzia was granted substantial autonomy under the original Moldovan Law on the Special Legal Status of Gagauzia, when the governor of Gagauzia, Dmitrii Croiter, moved to assert these powers in 1999, the Moldovan government balked.  By 2002, Croiter was forced to resign, effectively deposed by the Moldovan government.  The Moldovan government jailed a number of other Gagauz politicians, and while Gagauz autonomy was enshrined in the Moldovan constitution in 2003, the </w:t>
+      </w:r>
+      <w:r>
+        <w:rPr>
+          <w:rFonts w:ascii="Times New Roman" w:hAnsi="Times New Roman" w:cs="Times New Roman"/>
+          <w:i/>
+          <w:sz w:val="24"/>
+          <w:szCs w:val="24"/>
+        </w:rPr>
+        <w:t>de facto</w:t>
+      </w:r>
+      <w:r>
+        <w:rPr>
+          <w:rFonts w:ascii="Times New Roman" w:hAnsi="Times New Roman" w:cs="Times New Roman"/>
+          <w:sz w:val="24"/>
+          <w:szCs w:val="24"/>
+        </w:rPr>
+        <w:t xml:space="preserve"> level of autonomy has been limited by continued central government meddling in less-than-free regional elections.</w:t>
+      </w:r>
+      <w:r>
+        <w:rPr>
+          <w:rStyle w:val="EndnoteReference"/>
+          <w:rFonts w:ascii="Times New Roman" w:hAnsi="Times New Roman" w:cs="Times New Roman"/>
+          <w:sz w:val="24"/>
+          <w:szCs w:val="24"/>
+        </w:rPr>
+        <w:endnoteReference w:id="5"/>
+      </w:r>
+      <w:r>
+        <w:rPr>
+          <w:rFonts w:ascii="Times New Roman" w:hAnsi="Times New Roman" w:cs="Times New Roman"/>
+          <w:sz w:val="24"/>
+          <w:szCs w:val="24"/>
+        </w:rPr>
+        <w:t xml:space="preserve">  The payoffs to Gagauzia for ceding have turned out to be quite low, and a similar fate can rationally be expected by other unrecognized states who choose to cede.</w:t>
+      </w:r>
+      <w:r>
+        <w:rPr>
+          <w:rStyle w:val="EndnoteReference"/>
+          <w:rFonts w:ascii="Times New Roman" w:hAnsi="Times New Roman" w:cs="Times New Roman"/>
+          <w:sz w:val="24"/>
+          <w:szCs w:val="24"/>
+        </w:rPr>
+        <w:endnoteReference w:id="6"/>
+      </w:r>
+    </w:p>
+    <w:p>
+      <w:pPr>
+        <w:spacing w:line="360" w:lineRule="auto"/>
+        <w:ind w:firstLine="720"/>
+        <w:rPr>
+          <w:rFonts w:ascii="Times New Roman" w:hAnsi="Times New Roman" w:cs="Times New Roman"/>
+          <w:sz w:val="24"/>
+          <w:szCs w:val="24"/>
+        </w:rPr>
+      </w:pPr>
+      <w:r>
+        <w:rPr>
+          <w:rFonts w:ascii="Times New Roman" w:hAnsi="Times New Roman" w:cs="Times New Roman"/>
+          <w:sz w:val="24"/>
+          <w:szCs w:val="24"/>
+        </w:rPr>
+        <w:t xml:space="preserve">Gaugauzia is one of four </w:t>
+      </w:r>
+      <w:r>
+        <w:rPr>
+          <w:rFonts w:ascii="Times New Roman" w:hAnsi="Times New Roman" w:cs="Times New Roman"/>
+          <w:sz w:val="24"/>
+          <w:szCs w:val="24"/>
+        </w:rPr>
+        <w:t xml:space="preserve">negotiated reunifications </w:t>
+      </w:r>
+      <w:r>
+        <w:rPr>
+          <w:rFonts w:ascii="Times New Roman" w:hAnsi="Times New Roman" w:cs="Times New Roman"/>
+          <w:sz w:val="24"/>
+          <w:szCs w:val="24"/>
+        </w:rPr>
+        <w:t xml:space="preserve">that </w:t>
+      </w:r>
+      <w:r>
+        <w:rPr>
+          <w:rFonts w:ascii="Times New Roman" w:hAnsi="Times New Roman" w:cs="Times New Roman"/>
+          <w:sz w:val="24"/>
+          <w:szCs w:val="24"/>
+        </w:rPr>
+        <w:t>have occurred</w:t>
+      </w:r>
+      <w:r>
+        <w:rPr>
+          <w:rFonts w:ascii="Times New Roman" w:hAnsi="Times New Roman" w:cs="Times New Roman"/>
+          <w:sz w:val="24"/>
+          <w:szCs w:val="24"/>
+        </w:rPr>
+        <w:t xml:space="preserve"> </w:t>
+      </w:r>
+      <w:r>
+        <w:rPr>
+          <w:rFonts w:ascii="Times New Roman" w:hAnsi="Times New Roman" w:cs="Times New Roman"/>
+          <w:sz w:val="24"/>
+          <w:szCs w:val="24"/>
+        </w:rPr>
+        <w:t>since WWII</w:t>
+      </w:r>
+      <w:r>
+        <w:rPr>
+          <w:rFonts w:ascii="Times New Roman" w:hAnsi="Times New Roman" w:cs="Times New Roman"/>
+          <w:sz w:val="24"/>
+          <w:szCs w:val="24"/>
+        </w:rPr>
+        <w:t>.</w:t>
+      </w:r>
+      <w:r>
+        <w:rPr>
+          <w:rStyle w:val="EndnoteReference"/>
+          <w:rFonts w:ascii="Times New Roman" w:hAnsi="Times New Roman" w:cs="Times New Roman"/>
+          <w:sz w:val="24"/>
+          <w:szCs w:val="24"/>
+        </w:rPr>
+        <w:endnoteReference w:id="7"/>
+      </w:r>
+      <w:r>
+        <w:rPr>
+          <w:rFonts w:ascii="Times New Roman" w:hAnsi="Times New Roman" w:cs="Times New Roman"/>
+          <w:sz w:val="24"/>
+          <w:szCs w:val="24"/>
+        </w:rPr>
+        <w:t xml:space="preserve"> Secessionists in Ajara, Bouganville</w:t>
+      </w:r>
+      <w:r>
+        <w:rPr>
+          <w:rFonts w:ascii="Times New Roman" w:hAnsi="Times New Roman" w:cs="Times New Roman"/>
+          <w:sz w:val="24"/>
+          <w:szCs w:val="24"/>
+        </w:rPr>
+        <w:t xml:space="preserve"> and</w:t>
+      </w:r>
+      <w:r>
+        <w:rPr>
+          <w:rFonts w:ascii="Times New Roman" w:hAnsi="Times New Roman" w:cs="Times New Roman"/>
+          <w:sz w:val="24"/>
+          <w:szCs w:val="24"/>
+        </w:rPr>
+        <w:t xml:space="preserve"> </w:t>
+      </w:r>
+      <w:r>
+        <w:rPr>
+          <w:rFonts w:ascii="Times New Roman" w:hAnsi="Times New Roman" w:cs="Times New Roman"/>
+          <w:sz w:val="24"/>
+          <w:szCs w:val="24"/>
+        </w:rPr>
+        <w:t xml:space="preserve">Moheli </w:t>
+      </w:r>
+      <w:r>
+        <w:rPr>
+          <w:rFonts w:ascii="Times New Roman" w:hAnsi="Times New Roman" w:cs="Times New Roman"/>
+          <w:sz w:val="24"/>
+          <w:szCs w:val="24"/>
+        </w:rPr>
+        <w:t xml:space="preserve">have </w:t>
+      </w:r>
+      <w:r>
+        <w:rPr>
+          <w:rFonts w:ascii="Times New Roman" w:hAnsi="Times New Roman" w:cs="Times New Roman"/>
+          <w:sz w:val="24"/>
+          <w:szCs w:val="24"/>
+        </w:rPr>
+        <w:t xml:space="preserve">also </w:t>
+      </w:r>
+      <w:r>
+        <w:rPr>
+          <w:rFonts w:ascii="Times New Roman" w:hAnsi="Times New Roman" w:cs="Times New Roman"/>
+          <w:sz w:val="24"/>
+          <w:szCs w:val="24"/>
+        </w:rPr>
+        <w:t>opted to rejoin the home state. In all four cases, the observed outcom</w:t>
+      </w:r>
+      <w:r>
+        <w:rPr>
+          <w:rFonts w:ascii="Times New Roman" w:hAnsi="Times New Roman" w:cs="Times New Roman"/>
+          <w:sz w:val="24"/>
+          <w:szCs w:val="24"/>
+        </w:rPr>
+        <w:t xml:space="preserve">es seem to match the model well. While in some cases the secessionist elites may have expected high payoffs from ceding, in practice </w:t>
+      </w:r>
+      <w:r>
+        <w:rPr>
+          <w:rFonts w:ascii="Times New Roman" w:hAnsi="Times New Roman" w:cs="Times New Roman"/>
+          <w:sz w:val="24"/>
+          <w:szCs w:val="24"/>
+        </w:rPr>
+        <w:t>the payoffs to the secessionist elite</w:t>
+      </w:r>
+      <w:r>
+        <w:rPr>
+          <w:rFonts w:ascii="Times New Roman" w:hAnsi="Times New Roman" w:cs="Times New Roman"/>
+          <w:sz w:val="24"/>
+          <w:szCs w:val="24"/>
+        </w:rPr>
+        <w:t xml:space="preserve"> after reunification have been very low</w:t>
+      </w:r>
+      <w:r>
+        <w:rPr>
+          <w:rFonts w:ascii="Times New Roman" w:hAnsi="Times New Roman" w:cs="Times New Roman"/>
+          <w:sz w:val="24"/>
+          <w:szCs w:val="24"/>
+        </w:rPr>
+        <w:t>, and the payoffs to the central government high.</w:t>
+      </w:r>
+      <w:r>
+        <w:rPr>
+          <w:rFonts w:ascii="Times New Roman" w:hAnsi="Times New Roman" w:cs="Times New Roman"/>
+          <w:sz w:val="24"/>
+          <w:szCs w:val="24"/>
+        </w:rPr>
+        <w:t xml:space="preserve"> </w:t>
+      </w:r>
+    </w:p>
+    <w:p>
+      <w:pPr>
+        <w:spacing w:line="360" w:lineRule="auto"/>
+        <w:rPr>
+          <w:rFonts w:ascii="Times New Roman" w:hAnsi="Times New Roman" w:cs="Times New Roman"/>
+          <w:sz w:val="24"/>
+          <w:szCs w:val="24"/>
+        </w:rPr>
+      </w:pPr>
+      <w:r>
+        <w:rPr>
+          <w:rFonts w:ascii="Times New Roman" w:hAnsi="Times New Roman" w:cs="Times New Roman"/>
+          <w:sz w:val="24"/>
+          <w:szCs w:val="24"/>
+        </w:rPr>
+        <w:tab/>
+      </w:r>
+      <w:r>
+        <w:rPr>
+          <w:rFonts w:ascii="Times New Roman" w:hAnsi="Times New Roman" w:cs="Times New Roman"/>
+          <w:sz w:val="24"/>
+          <w:szCs w:val="24"/>
+        </w:rPr>
+        <w:t>In Ajara, where the level of patron (Russian) support was quite low, the choice facing the secessionist elite was between agreeing to reunif</w:t>
+      </w:r>
+      <w:r>
+        <w:rPr>
+          <w:rFonts w:ascii="Times New Roman" w:hAnsi="Times New Roman" w:cs="Times New Roman"/>
+          <w:sz w:val="24"/>
+          <w:szCs w:val="24"/>
+        </w:rPr>
+        <w:t>ication</w:t>
+      </w:r>
+      <w:r>
+        <w:rPr>
+          <w:rFonts w:ascii="Times New Roman" w:hAnsi="Times New Roman" w:cs="Times New Roman"/>
+          <w:sz w:val="24"/>
+          <w:szCs w:val="24"/>
+        </w:rPr>
+        <w:t xml:space="preserve"> </w:t>
+      </w:r>
+      <w:r>
+        <w:rPr>
+          <w:rFonts w:ascii="Times New Roman" w:hAnsi="Times New Roman" w:cs="Times New Roman"/>
+          <w:sz w:val="24"/>
+          <w:szCs w:val="24"/>
+        </w:rPr>
+        <w:t>with Georgia or facing military defeat. In Bouganville, which separated from Papua New Guinea, secessionists lacked not only a patron, but also a clear preference for secession -- demands for secession had emerged only late in a struggle that began as an effort to stop a mining operation</w:t>
+      </w:r>
+      <w:r>
+        <w:rPr>
+          <w:rFonts w:ascii="Times New Roman" w:hAnsi="Times New Roman" w:cs="Times New Roman"/>
+          <w:sz w:val="24"/>
+          <w:szCs w:val="24"/>
+        </w:rPr>
+        <w:t xml:space="preserve"> (</w:t>
+      </w:r>
+      <w:r>
+        <w:rPr>
+          <w:rFonts w:ascii="Times New Roman" w:hAnsi="Times New Roman" w:cs="Times New Roman"/>
+          <w:sz w:val="24"/>
+          <w:szCs w:val="24"/>
+        </w:rPr>
+        <w:t>Ghai and Regan 2006</w:t>
+      </w:r>
+      <w:r>
+        <w:rPr>
+          <w:rFonts w:ascii="Times New Roman" w:hAnsi="Times New Roman" w:cs="Times New Roman"/>
+          <w:sz w:val="24"/>
+          <w:szCs w:val="24"/>
+        </w:rPr>
+        <w:t>).</w:t>
+      </w:r>
+      <w:r>
+        <w:rPr>
+          <w:rFonts w:ascii="Times New Roman" w:hAnsi="Times New Roman" w:cs="Times New Roman"/>
+          <w:sz w:val="24"/>
+          <w:szCs w:val="24"/>
+        </w:rPr>
+        <w:t xml:space="preserve">  Here the value of status to the secessionists was actually quite low, and they were willing to surrender it in exchange for relatively small side payments.</w:t>
       </w:r>
     </w:p>
     <w:p>
@@ -6194,68 +6683,53 @@
         </w:rPr>
         <w:lastRenderedPageBreak/>
         <w:tab/>
-        <w:t xml:space="preserve">Gagauzia achieved </w:t>
-      </w:r>
-      <w:r>
-        <w:rPr>
-          <w:rFonts w:ascii="Times New Roman" w:hAnsi="Times New Roman" w:cs="Times New Roman"/>
-          <w:i/>
-          <w:sz w:val="24"/>
-          <w:szCs w:val="24"/>
-        </w:rPr>
-        <w:t>de facto</w:t>
-      </w:r>
-      <w:r>
-        <w:rPr>
-          <w:rFonts w:ascii="Times New Roman" w:hAnsi="Times New Roman" w:cs="Times New Roman"/>
-          <w:sz w:val="24"/>
-          <w:szCs w:val="24"/>
-        </w:rPr>
-        <w:t xml:space="preserve"> independence at the time of the Soviet Union's collapse, but agreed to a negotiated reunification with Moldova in 1994 with status as an autonomous region.  While Gagauzia was granted substantial autonomy under the original Moldovan Law on the Special Legal Status of Gagauzia, when the governor of Gagauzia, Dmitrii Croiter, moved to assert these powers in 1999, the Moldovan government balked.  By 2002, Croiter was forced to resign, effectively deposed by the Moldovan government.  The Moldovan government jailed a number of other Gagauz politicians, and while Gagauz autonomy was enshrined in the Moldovan constitution in 2003, the </w:t>
-      </w:r>
-      <w:r>
-        <w:rPr>
-          <w:rFonts w:ascii="Times New Roman" w:hAnsi="Times New Roman" w:cs="Times New Roman"/>
-          <w:i/>
-          <w:sz w:val="24"/>
-          <w:szCs w:val="24"/>
-        </w:rPr>
-        <w:t>de facto</w:t>
-      </w:r>
-      <w:r>
-        <w:rPr>
-          <w:rFonts w:ascii="Times New Roman" w:hAnsi="Times New Roman" w:cs="Times New Roman"/>
-          <w:sz w:val="24"/>
-          <w:szCs w:val="24"/>
-        </w:rPr>
-        <w:t xml:space="preserve"> level of autonomy has been limited by continued central government meddling in less-than-free regional elections.</w:t>
-      </w:r>
-      <w:r>
-        <w:rPr>
-          <w:rStyle w:val="EndnoteReference"/>
-          <w:rFonts w:ascii="Times New Roman" w:hAnsi="Times New Roman" w:cs="Times New Roman"/>
-          <w:sz w:val="24"/>
-          <w:szCs w:val="24"/>
-        </w:rPr>
-        <w:endnoteReference w:id="5"/>
-      </w:r>
-      <w:r>
-        <w:rPr>
-          <w:rFonts w:ascii="Times New Roman" w:hAnsi="Times New Roman" w:cs="Times New Roman"/>
-          <w:sz w:val="24"/>
-          <w:szCs w:val="24"/>
-        </w:rPr>
-        <w:t xml:space="preserve">  The payoffs to Gagauzia for ceding have turned out to be quite low, and a similar fate can rationally be expected by other unrecognized states who choose to cede.</w:t>
-      </w:r>
-      <w:r>
-        <w:rPr>
-          <w:rStyle w:val="EndnoteReference"/>
-          <w:rFonts w:ascii="Times New Roman" w:hAnsi="Times New Roman" w:cs="Times New Roman"/>
-          <w:sz w:val="24"/>
-          <w:szCs w:val="24"/>
-        </w:rPr>
-        <w:endnoteReference w:id="6"/>
-      </w:r>
+        <w:t>If negotiated reunification is to become plausible in any of the six unrecognized states still in existence in 2017, the key issue is the ability of the home state to make a credible commitment to long-term autonomy or other payoffs valued by the secessionists. As discussed in the policy implications section below, this is one area where the international community can potentially be of use – a committed international community could plausibl</w:t>
+      </w:r>
+      <w:r>
+        <w:rPr>
+          <w:rFonts w:ascii="Times New Roman" w:hAnsi="Times New Roman" w:cs="Times New Roman"/>
+          <w:sz w:val="24"/>
+          <w:szCs w:val="24"/>
+        </w:rPr>
+        <w:t>y</w:t>
+      </w:r>
+      <w:r>
+        <w:rPr>
+          <w:rFonts w:ascii="Times New Roman" w:hAnsi="Times New Roman" w:cs="Times New Roman"/>
+          <w:sz w:val="24"/>
+          <w:szCs w:val="24"/>
+        </w:rPr>
+        <w:t xml:space="preserve"> agree to enforce a negotiated reunification agreement, providing the secessionists with confidence that whatever they are promised at the negotiating table </w:t>
+      </w:r>
+      <w:r>
+        <w:rPr>
+          <w:rFonts w:ascii="Times New Roman" w:hAnsi="Times New Roman" w:cs="Times New Roman"/>
+          <w:sz w:val="24"/>
+          <w:szCs w:val="24"/>
+        </w:rPr>
+        <w:t xml:space="preserve">would </w:t>
+      </w:r>
+      <w:r>
+        <w:rPr>
+          <w:rFonts w:ascii="Times New Roman" w:hAnsi="Times New Roman" w:cs="Times New Roman"/>
+          <w:sz w:val="24"/>
+          <w:szCs w:val="24"/>
+        </w:rPr>
+        <w:t xml:space="preserve">indeed be forthcoming in the years and decades after reunification occurs. </w:t>
+      </w:r>
+    </w:p>
+    <w:p>
+      <w:pPr>
+        <w:pStyle w:val="Heading2"/>
+      </w:pPr>
+      <w:bookmarkStart w:id="10" w:name="_Toc488915902"/>
+      <w:r>
+        <w:t>Recognition vi</w:t>
+      </w:r>
+      <w:r>
+        <w:t>a Secessionist Military Victory</w:t>
+      </w:r>
+      <w:bookmarkEnd w:id="10"/>
     </w:p>
     <w:p>
       <w:pPr>
@@ -6273,316 +6747,48 @@
           <w:sz w:val="24"/>
           <w:szCs w:val="24"/>
         </w:rPr>
-        <w:t xml:space="preserve">Gaugauzia is one of four </w:t>
-      </w:r>
-      <w:r>
-        <w:rPr>
-          <w:rFonts w:ascii="Times New Roman" w:hAnsi="Times New Roman" w:cs="Times New Roman"/>
-          <w:sz w:val="24"/>
-          <w:szCs w:val="24"/>
-        </w:rPr>
-        <w:t xml:space="preserve">negotiated reunifications </w:t>
-      </w:r>
-      <w:r>
-        <w:rPr>
-          <w:rFonts w:ascii="Times New Roman" w:hAnsi="Times New Roman" w:cs="Times New Roman"/>
-          <w:sz w:val="24"/>
-          <w:szCs w:val="24"/>
-        </w:rPr>
-        <w:t xml:space="preserve">that </w:t>
-      </w:r>
-      <w:r>
-        <w:rPr>
-          <w:rFonts w:ascii="Times New Roman" w:hAnsi="Times New Roman" w:cs="Times New Roman"/>
-          <w:sz w:val="24"/>
-          <w:szCs w:val="24"/>
-        </w:rPr>
-        <w:t>have occurred</w:t>
-      </w:r>
-      <w:r>
-        <w:rPr>
-          <w:rFonts w:ascii="Times New Roman" w:hAnsi="Times New Roman" w:cs="Times New Roman"/>
-          <w:sz w:val="24"/>
-          <w:szCs w:val="24"/>
-        </w:rPr>
-        <w:t xml:space="preserve"> </w:t>
-      </w:r>
-      <w:r>
-        <w:rPr>
-          <w:rFonts w:ascii="Times New Roman" w:hAnsi="Times New Roman" w:cs="Times New Roman"/>
-          <w:sz w:val="24"/>
-          <w:szCs w:val="24"/>
-        </w:rPr>
-        <w:t>since WWII</w:t>
-      </w:r>
-      <w:r>
-        <w:rPr>
-          <w:rFonts w:ascii="Times New Roman" w:hAnsi="Times New Roman" w:cs="Times New Roman"/>
-          <w:sz w:val="24"/>
-          <w:szCs w:val="24"/>
-        </w:rPr>
-        <w:t>.</w:t>
-      </w:r>
-      <w:r>
-        <w:rPr>
-          <w:rStyle w:val="EndnoteReference"/>
-          <w:rFonts w:ascii="Times New Roman" w:hAnsi="Times New Roman" w:cs="Times New Roman"/>
-          <w:sz w:val="24"/>
-          <w:szCs w:val="24"/>
-        </w:rPr>
-        <w:endnoteReference w:id="7"/>
-      </w:r>
-      <w:r>
-        <w:rPr>
-          <w:rFonts w:ascii="Times New Roman" w:hAnsi="Times New Roman" w:cs="Times New Roman"/>
-          <w:sz w:val="24"/>
-          <w:szCs w:val="24"/>
-        </w:rPr>
-        <w:t xml:space="preserve"> Secessionists in Ajara, Bouganville</w:t>
-      </w:r>
-      <w:r>
-        <w:rPr>
-          <w:rFonts w:ascii="Times New Roman" w:hAnsi="Times New Roman" w:cs="Times New Roman"/>
-          <w:sz w:val="24"/>
-          <w:szCs w:val="24"/>
-        </w:rPr>
-        <w:t xml:space="preserve"> and</w:t>
-      </w:r>
-      <w:r>
-        <w:rPr>
-          <w:rFonts w:ascii="Times New Roman" w:hAnsi="Times New Roman" w:cs="Times New Roman"/>
-          <w:sz w:val="24"/>
-          <w:szCs w:val="24"/>
-        </w:rPr>
-        <w:t xml:space="preserve"> </w:t>
-      </w:r>
-      <w:r>
-        <w:rPr>
-          <w:rFonts w:ascii="Times New Roman" w:hAnsi="Times New Roman" w:cs="Times New Roman"/>
-          <w:sz w:val="24"/>
-          <w:szCs w:val="24"/>
-        </w:rPr>
-        <w:t xml:space="preserve">Moheli </w:t>
-      </w:r>
-      <w:r>
-        <w:rPr>
-          <w:rFonts w:ascii="Times New Roman" w:hAnsi="Times New Roman" w:cs="Times New Roman"/>
-          <w:sz w:val="24"/>
-          <w:szCs w:val="24"/>
-        </w:rPr>
-        <w:t xml:space="preserve">have </w:t>
-      </w:r>
-      <w:r>
-        <w:rPr>
-          <w:rFonts w:ascii="Times New Roman" w:hAnsi="Times New Roman" w:cs="Times New Roman"/>
-          <w:sz w:val="24"/>
-          <w:szCs w:val="24"/>
-        </w:rPr>
-        <w:t xml:space="preserve">also </w:t>
-      </w:r>
-      <w:r>
-        <w:rPr>
-          <w:rFonts w:ascii="Times New Roman" w:hAnsi="Times New Roman" w:cs="Times New Roman"/>
-          <w:sz w:val="24"/>
-          <w:szCs w:val="24"/>
-        </w:rPr>
-        <w:t>opted to rejoin the home state. In all four cases, the observed outcom</w:t>
-      </w:r>
-      <w:r>
-        <w:rPr>
-          <w:rFonts w:ascii="Times New Roman" w:hAnsi="Times New Roman" w:cs="Times New Roman"/>
-          <w:sz w:val="24"/>
-          <w:szCs w:val="24"/>
-        </w:rPr>
-        <w:t xml:space="preserve">es seem to match the model well. While in some cases the secessionist elites may have expected high payoffs from ceding, in practice </w:t>
-      </w:r>
-      <w:r>
-        <w:rPr>
-          <w:rFonts w:ascii="Times New Roman" w:hAnsi="Times New Roman" w:cs="Times New Roman"/>
-          <w:sz w:val="24"/>
-          <w:szCs w:val="24"/>
-        </w:rPr>
-        <w:t>the payoffs to the secessionist elite</w:t>
-      </w:r>
-      <w:r>
-        <w:rPr>
-          <w:rFonts w:ascii="Times New Roman" w:hAnsi="Times New Roman" w:cs="Times New Roman"/>
-          <w:sz w:val="24"/>
-          <w:szCs w:val="24"/>
-        </w:rPr>
-        <w:t xml:space="preserve"> after reunification have been very low</w:t>
-      </w:r>
-      <w:r>
-        <w:rPr>
-          <w:rFonts w:ascii="Times New Roman" w:hAnsi="Times New Roman" w:cs="Times New Roman"/>
-          <w:sz w:val="24"/>
-          <w:szCs w:val="24"/>
-        </w:rPr>
-        <w:t>, and the payoffs to the central government high.</w:t>
-      </w:r>
-      <w:r>
-        <w:rPr>
-          <w:rFonts w:ascii="Times New Roman" w:hAnsi="Times New Roman" w:cs="Times New Roman"/>
-          <w:sz w:val="24"/>
-          <w:szCs w:val="24"/>
-        </w:rPr>
-        <w:t xml:space="preserve"> </w:t>
-      </w:r>
-    </w:p>
-    <w:p>
-      <w:pPr>
-        <w:spacing w:line="360" w:lineRule="auto"/>
-        <w:rPr>
-          <w:rFonts w:ascii="Times New Roman" w:hAnsi="Times New Roman" w:cs="Times New Roman"/>
-          <w:sz w:val="24"/>
-          <w:szCs w:val="24"/>
-        </w:rPr>
-      </w:pPr>
-      <w:r>
-        <w:rPr>
-          <w:rFonts w:ascii="Times New Roman" w:hAnsi="Times New Roman" w:cs="Times New Roman"/>
-          <w:sz w:val="24"/>
-          <w:szCs w:val="24"/>
-        </w:rPr>
-        <w:tab/>
-      </w:r>
-      <w:r>
-        <w:rPr>
-          <w:rFonts w:ascii="Times New Roman" w:hAnsi="Times New Roman" w:cs="Times New Roman"/>
-          <w:sz w:val="24"/>
-          <w:szCs w:val="24"/>
-        </w:rPr>
-        <w:t>In Ajara, where the level of patron (Russian) support was quite low, the choice facing the secessionist elite was between agreeing to reunif</w:t>
-      </w:r>
-      <w:r>
-        <w:rPr>
-          <w:rFonts w:ascii="Times New Roman" w:hAnsi="Times New Roman" w:cs="Times New Roman"/>
-          <w:sz w:val="24"/>
-          <w:szCs w:val="24"/>
-        </w:rPr>
-        <w:t>ication</w:t>
-      </w:r>
-      <w:r>
-        <w:rPr>
-          <w:rFonts w:ascii="Times New Roman" w:hAnsi="Times New Roman" w:cs="Times New Roman"/>
-          <w:sz w:val="24"/>
-          <w:szCs w:val="24"/>
-        </w:rPr>
-        <w:t xml:space="preserve"> </w:t>
-      </w:r>
-      <w:r>
-        <w:rPr>
-          <w:rFonts w:ascii="Times New Roman" w:hAnsi="Times New Roman" w:cs="Times New Roman"/>
-          <w:sz w:val="24"/>
-          <w:szCs w:val="24"/>
-        </w:rPr>
-        <w:t>with Georgia or facing military defeat. In Bouganville, which separated from Papua New Guinea, secessionists lacked not only a patron, but also a clear preference for secession -- demands for secession had emerged only late in a struggle that began as an effort to stop a mining operation</w:t>
-      </w:r>
-      <w:r>
-        <w:rPr>
-          <w:rFonts w:ascii="Times New Roman" w:hAnsi="Times New Roman" w:cs="Times New Roman"/>
-          <w:sz w:val="24"/>
-          <w:szCs w:val="24"/>
-        </w:rPr>
-        <w:t xml:space="preserve"> (</w:t>
-      </w:r>
-      <w:r>
-        <w:rPr>
-          <w:rFonts w:ascii="Times New Roman" w:hAnsi="Times New Roman" w:cs="Times New Roman"/>
-          <w:sz w:val="24"/>
-          <w:szCs w:val="24"/>
-        </w:rPr>
-        <w:t>Ghai and Regan 2006</w:t>
-      </w:r>
-      <w:r>
-        <w:rPr>
-          <w:rFonts w:ascii="Times New Roman" w:hAnsi="Times New Roman" w:cs="Times New Roman"/>
-          <w:sz w:val="24"/>
-          <w:szCs w:val="24"/>
-        </w:rPr>
-        <w:t>).</w:t>
-      </w:r>
-      <w:r>
-        <w:rPr>
-          <w:rFonts w:ascii="Times New Roman" w:hAnsi="Times New Roman" w:cs="Times New Roman"/>
-          <w:sz w:val="24"/>
-          <w:szCs w:val="24"/>
-        </w:rPr>
-        <w:t xml:space="preserve">  Here the value of status to the secessionists was actually quite low, and they were willing to surrender it in exchange for relatively small side payments.</w:t>
-      </w:r>
-    </w:p>
-    <w:p>
-      <w:pPr>
-        <w:spacing w:line="360" w:lineRule="auto"/>
-        <w:rPr>
-          <w:rFonts w:ascii="Times New Roman" w:hAnsi="Times New Roman" w:cs="Times New Roman"/>
-          <w:sz w:val="24"/>
-          <w:szCs w:val="24"/>
-        </w:rPr>
-      </w:pPr>
-      <w:r>
-        <w:rPr>
-          <w:rFonts w:ascii="Times New Roman" w:hAnsi="Times New Roman" w:cs="Times New Roman"/>
-          <w:sz w:val="24"/>
-          <w:szCs w:val="24"/>
-        </w:rPr>
-        <w:tab/>
-        <w:t>If negotiated reunification is to become plausible in any of the six unrecognized states still in existence in 2017, the key issue is the ability of the home state to make a credible commitment to long-term autonomy or other payoffs valued by the secessionists. As discussed in the policy implications section below, this is one area where the international community can potentially be of use – a committed international community could plausibl</w:t>
-      </w:r>
-      <w:r>
-        <w:rPr>
-          <w:rFonts w:ascii="Times New Roman" w:hAnsi="Times New Roman" w:cs="Times New Roman"/>
-          <w:sz w:val="24"/>
-          <w:szCs w:val="24"/>
-        </w:rPr>
-        <w:t>y</w:t>
-      </w:r>
-      <w:r>
-        <w:rPr>
-          <w:rFonts w:ascii="Times New Roman" w:hAnsi="Times New Roman" w:cs="Times New Roman"/>
-          <w:sz w:val="24"/>
-          <w:szCs w:val="24"/>
-        </w:rPr>
-        <w:t xml:space="preserve"> agree to enforce a negotiated reunification agreement, providing the secessionists with confidence that whatever </w:t>
-      </w:r>
-      <w:r>
-        <w:rPr>
-          <w:rFonts w:ascii="Times New Roman" w:hAnsi="Times New Roman" w:cs="Times New Roman"/>
-          <w:sz w:val="24"/>
-          <w:szCs w:val="24"/>
-        </w:rPr>
-        <w:lastRenderedPageBreak/>
-        <w:t xml:space="preserve">they are promised at the negotiating table </w:t>
-      </w:r>
-      <w:r>
-        <w:rPr>
-          <w:rFonts w:ascii="Times New Roman" w:hAnsi="Times New Roman" w:cs="Times New Roman"/>
-          <w:sz w:val="24"/>
-          <w:szCs w:val="24"/>
-        </w:rPr>
-        <w:t xml:space="preserve">would </w:t>
-      </w:r>
-      <w:r>
-        <w:rPr>
-          <w:rFonts w:ascii="Times New Roman" w:hAnsi="Times New Roman" w:cs="Times New Roman"/>
-          <w:sz w:val="24"/>
-          <w:szCs w:val="24"/>
-        </w:rPr>
-        <w:t xml:space="preserve">indeed be forthcoming in the years and decades after reunification occurs. </w:t>
-      </w:r>
-    </w:p>
-    <w:p>
-      <w:pPr>
-        <w:pStyle w:val="Heading2"/>
-      </w:pPr>
-      <w:bookmarkStart w:id="10" w:name="_Toc488915902"/>
-      <w:r>
-        <w:t>Recognition vi</w:t>
-      </w:r>
-      <w:r>
-        <w:t>a Secessionist Military Victory</w:t>
-      </w:r>
-      <w:bookmarkEnd w:id="10"/>
+        <w:t>While the path to independent statehood via secession is an extremely narrow one, recognition does sometimes occur. It has occurred primarily in cases where the secessionists (often supported by a patron) are so strong militarily that they not only achieve territorial control in the initial conflict, but also threaten the home state government outside the unr</w:t>
+      </w:r>
+      <w:r>
+        <w:rPr>
+          <w:rFonts w:ascii="Times New Roman" w:hAnsi="Times New Roman" w:cs="Times New Roman"/>
+          <w:sz w:val="24"/>
+          <w:szCs w:val="24"/>
+        </w:rPr>
+        <w:t>ecognized state.  As</w:t>
+      </w:r>
+      <w:r>
+        <w:rPr>
+          <w:rFonts w:ascii="Times New Roman" w:hAnsi="Times New Roman" w:cs="Times New Roman"/>
+          <w:sz w:val="24"/>
+          <w:szCs w:val="24"/>
+        </w:rPr>
+        <w:t xml:space="preserve"> part of the peace agreeme</w:t>
+      </w:r>
+      <w:r>
+        <w:rPr>
+          <w:rFonts w:ascii="Times New Roman" w:hAnsi="Times New Roman" w:cs="Times New Roman"/>
+          <w:sz w:val="24"/>
+          <w:szCs w:val="24"/>
+        </w:rPr>
+        <w:t xml:space="preserve">nts that ended their wars of secession, Bangladesh achieved recognition by </w:t>
+      </w:r>
+      <w:r>
+        <w:rPr>
+          <w:rFonts w:ascii="Times New Roman" w:hAnsi="Times New Roman" w:cs="Times New Roman"/>
+          <w:sz w:val="24"/>
+          <w:szCs w:val="24"/>
+        </w:rPr>
+        <w:t xml:space="preserve">its </w:t>
+      </w:r>
+      <w:r>
+        <w:rPr>
+          <w:rFonts w:ascii="Times New Roman" w:hAnsi="Times New Roman" w:cs="Times New Roman"/>
+          <w:sz w:val="24"/>
+          <w:szCs w:val="24"/>
+        </w:rPr>
+        <w:t>home state and Eritrea and South Sudan received promises of a referendum on independence, though in South Sudan’s case this referendum was to occur only after six years of interim status.</w:t>
+      </w:r>
     </w:p>
     <w:p>
       <w:pPr>
@@ -6600,47 +6806,79 @@
           <w:sz w:val="24"/>
           <w:szCs w:val="24"/>
         </w:rPr>
-        <w:t>While the path to independent statehood via secession is an extremely narrow one, recognition does sometimes occur. It has occurred primarily in cases where the secessionists (often supported by a patron) are so strong militarily that they not only achieve territorial control in the initial conflict, but also threaten the home state government outside the unr</w:t>
-      </w:r>
-      <w:r>
-        <w:rPr>
-          <w:rFonts w:ascii="Times New Roman" w:hAnsi="Times New Roman" w:cs="Times New Roman"/>
-          <w:sz w:val="24"/>
-          <w:szCs w:val="24"/>
-        </w:rPr>
-        <w:t>ecognized state.  As</w:t>
-      </w:r>
-      <w:r>
-        <w:rPr>
-          <w:rFonts w:ascii="Times New Roman" w:hAnsi="Times New Roman" w:cs="Times New Roman"/>
-          <w:sz w:val="24"/>
-          <w:szCs w:val="24"/>
-        </w:rPr>
-        <w:t xml:space="preserve"> part of the peace agreeme</w:t>
-      </w:r>
-      <w:r>
-        <w:rPr>
-          <w:rFonts w:ascii="Times New Roman" w:hAnsi="Times New Roman" w:cs="Times New Roman"/>
-          <w:sz w:val="24"/>
-          <w:szCs w:val="24"/>
-        </w:rPr>
-        <w:t xml:space="preserve">nts that ended their wars of secession, Bangladesh achieved recognition by </w:t>
-      </w:r>
-      <w:r>
-        <w:rPr>
-          <w:rFonts w:ascii="Times New Roman" w:hAnsi="Times New Roman" w:cs="Times New Roman"/>
-          <w:sz w:val="24"/>
-          <w:szCs w:val="24"/>
-        </w:rPr>
-        <w:t xml:space="preserve">its </w:t>
-      </w:r>
-      <w:r>
-        <w:rPr>
-          <w:rFonts w:ascii="Times New Roman" w:hAnsi="Times New Roman" w:cs="Times New Roman"/>
-          <w:sz w:val="24"/>
-          <w:szCs w:val="24"/>
-        </w:rPr>
-        <w:t>home state and Eritrea and South Sudan received promises of a referendum on independence, though in South Sudan’s case this referendum was to occur only after six years of interim status.</w:t>
+        <w:t xml:space="preserve">In Eritrea, secessionists </w:t>
+      </w:r>
+      <w:r>
+        <w:rPr>
+          <w:rFonts w:ascii="Times New Roman" w:hAnsi="Times New Roman" w:cs="Times New Roman"/>
+          <w:sz w:val="24"/>
+          <w:szCs w:val="24"/>
+        </w:rPr>
+        <w:t>forced</w:t>
+      </w:r>
+      <w:r>
+        <w:rPr>
+          <w:rFonts w:ascii="Times New Roman" w:hAnsi="Times New Roman" w:cs="Times New Roman"/>
+          <w:sz w:val="24"/>
+          <w:szCs w:val="24"/>
+        </w:rPr>
+        <w:t xml:space="preserve"> a referendum by collaborating with other rebel groups to achieve the complete overthrow of the Mengistu regime in Ethiopia. When the Mengistu regime fell, the triumphant rebels formed a transitional government</w:t>
+      </w:r>
+      <w:r>
+        <w:rPr>
+          <w:rFonts w:ascii="Times New Roman" w:hAnsi="Times New Roman" w:cs="Times New Roman"/>
+          <w:sz w:val="24"/>
+          <w:szCs w:val="24"/>
+        </w:rPr>
+        <w:t>, which</w:t>
+      </w:r>
+      <w:r>
+        <w:rPr>
+          <w:rFonts w:ascii="Times New Roman" w:hAnsi="Times New Roman" w:cs="Times New Roman"/>
+          <w:sz w:val="24"/>
+          <w:szCs w:val="24"/>
+        </w:rPr>
+        <w:t xml:space="preserve"> granted Eritrea the right to a referendum on independence. </w:t>
+      </w:r>
+      <w:r>
+        <w:rPr>
+          <w:rFonts w:ascii="Times New Roman" w:hAnsi="Times New Roman" w:cs="Times New Roman"/>
+          <w:sz w:val="24"/>
+          <w:szCs w:val="24"/>
+        </w:rPr>
+        <w:t>Pakistan was forced to recognize the independence of Bangladesh not because the regime was overthrown but because Bangladesh’s patron, India,</w:t>
+      </w:r>
+      <w:r>
+        <w:rPr>
+          <w:rFonts w:ascii="Times New Roman" w:hAnsi="Times New Roman" w:cs="Times New Roman"/>
+          <w:sz w:val="24"/>
+          <w:szCs w:val="24"/>
+        </w:rPr>
+        <w:t xml:space="preserve"> demanded</w:t>
+      </w:r>
+      <w:r>
+        <w:rPr>
+          <w:rFonts w:ascii="Times New Roman" w:hAnsi="Times New Roman" w:cs="Times New Roman"/>
+          <w:sz w:val="24"/>
+          <w:szCs w:val="24"/>
+        </w:rPr>
+        <w:t xml:space="preserve"> recognition</w:t>
+      </w:r>
+      <w:r>
+        <w:rPr>
+          <w:rFonts w:ascii="Times New Roman" w:hAnsi="Times New Roman" w:cs="Times New Roman"/>
+          <w:sz w:val="24"/>
+          <w:szCs w:val="24"/>
+        </w:rPr>
+        <w:t xml:space="preserve"> of Bangladesh</w:t>
+      </w:r>
+      <w:r>
+        <w:rPr>
+          <w:rFonts w:ascii="Times New Roman" w:hAnsi="Times New Roman" w:cs="Times New Roman"/>
+          <w:sz w:val="24"/>
+          <w:szCs w:val="24"/>
+        </w:rPr>
+        <w:t xml:space="preserve"> in exchange for the release of 90,000 prisoners of war captured in Bangladesh’s war for independence.  </w:t>
       </w:r>
     </w:p>
     <w:p>
@@ -6659,80 +6897,75 @@
           <w:sz w:val="24"/>
           <w:szCs w:val="24"/>
         </w:rPr>
-        <w:t xml:space="preserve">In Eritrea, secessionists </w:t>
-      </w:r>
-      <w:r>
-        <w:rPr>
-          <w:rFonts w:ascii="Times New Roman" w:hAnsi="Times New Roman" w:cs="Times New Roman"/>
-          <w:sz w:val="24"/>
-          <w:szCs w:val="24"/>
-        </w:rPr>
-        <w:t>forced</w:t>
-      </w:r>
-      <w:r>
-        <w:rPr>
-          <w:rFonts w:ascii="Times New Roman" w:hAnsi="Times New Roman" w:cs="Times New Roman"/>
-          <w:sz w:val="24"/>
-          <w:szCs w:val="24"/>
-        </w:rPr>
-        <w:t xml:space="preserve"> a referendum by collaborating with other rebel groups to achieve the complete overthrow of the Mengistu regime in Ethiopia. When the Mengistu regime fell, the triumphant rebels formed a transitional government</w:t>
-      </w:r>
-      <w:r>
-        <w:rPr>
-          <w:rFonts w:ascii="Times New Roman" w:hAnsi="Times New Roman" w:cs="Times New Roman"/>
-          <w:sz w:val="24"/>
-          <w:szCs w:val="24"/>
-        </w:rPr>
-        <w:t>, which</w:t>
-      </w:r>
-      <w:r>
-        <w:rPr>
-          <w:rFonts w:ascii="Times New Roman" w:hAnsi="Times New Roman" w:cs="Times New Roman"/>
-          <w:sz w:val="24"/>
-          <w:szCs w:val="24"/>
-        </w:rPr>
-        <w:t xml:space="preserve"> granted Eritrea the right to a referendum on independence. </w:t>
-      </w:r>
-      <w:r>
-        <w:rPr>
-          <w:rFonts w:ascii="Times New Roman" w:hAnsi="Times New Roman" w:cs="Times New Roman"/>
-          <w:sz w:val="24"/>
-          <w:szCs w:val="24"/>
-        </w:rPr>
-        <w:t>Pakistan was forced to recognize the independence of Bangladesh not because the regime was overthrown but because Bangladesh’s patron, India,</w:t>
-      </w:r>
-      <w:r>
-        <w:rPr>
-          <w:rFonts w:ascii="Times New Roman" w:hAnsi="Times New Roman" w:cs="Times New Roman"/>
-          <w:sz w:val="24"/>
-          <w:szCs w:val="24"/>
-        </w:rPr>
-        <w:t xml:space="preserve"> demanded</w:t>
-      </w:r>
-      <w:r>
-        <w:rPr>
-          <w:rFonts w:ascii="Times New Roman" w:hAnsi="Times New Roman" w:cs="Times New Roman"/>
-          <w:sz w:val="24"/>
-          <w:szCs w:val="24"/>
-        </w:rPr>
-        <w:t xml:space="preserve"> recognition</w:t>
-      </w:r>
-      <w:r>
-        <w:rPr>
-          <w:rFonts w:ascii="Times New Roman" w:hAnsi="Times New Roman" w:cs="Times New Roman"/>
-          <w:sz w:val="24"/>
-          <w:szCs w:val="24"/>
-        </w:rPr>
-        <w:t xml:space="preserve"> of Bangladesh</w:t>
-      </w:r>
-      <w:r>
-        <w:rPr>
-          <w:rFonts w:ascii="Times New Roman" w:hAnsi="Times New Roman" w:cs="Times New Roman"/>
-          <w:sz w:val="24"/>
-          <w:szCs w:val="24"/>
-        </w:rPr>
-        <w:t xml:space="preserve"> in exchange for the release of 90,000 prisoners of war captured in Bangladesh’s war for independence.  </w:t>
-      </w:r>
+        <w:t xml:space="preserve">In the case of South Sudan, international pressure on Sudan, which was accused of genocide in its </w:t>
+      </w:r>
+      <w:r>
+        <w:rPr>
+          <w:rFonts w:ascii="Times New Roman" w:hAnsi="Times New Roman" w:cs="Times New Roman"/>
+          <w:sz w:val="24"/>
+          <w:szCs w:val="24"/>
+        </w:rPr>
+        <w:t xml:space="preserve">war against the Southern rebels, </w:t>
+      </w:r>
+      <w:r>
+        <w:rPr>
+          <w:rFonts w:ascii="Times New Roman" w:hAnsi="Times New Roman" w:cs="Times New Roman"/>
+          <w:sz w:val="24"/>
+          <w:szCs w:val="24"/>
+        </w:rPr>
+        <w:t>contributed to the inclusion of a referendum in the terms of a 2001 peace agreement, and the international community was critical in the enforcement of that referendum six years later. The international community’s ability to enforce the referendum agreement was bolstered by Sudan’s extreme poverty and dependence</w:t>
+      </w:r>
+      <w:r>
+        <w:rPr>
+          <w:rFonts w:ascii="Times New Roman" w:hAnsi="Times New Roman" w:cs="Times New Roman"/>
+          <w:sz w:val="24"/>
+          <w:szCs w:val="24"/>
+        </w:rPr>
+        <w:t xml:space="preserve"> on aid</w:t>
+      </w:r>
+      <w:r>
+        <w:rPr>
+          <w:rFonts w:ascii="Times New Roman" w:hAnsi="Times New Roman" w:cs="Times New Roman"/>
+          <w:sz w:val="24"/>
+          <w:szCs w:val="24"/>
+        </w:rPr>
+        <w:t xml:space="preserve">. Decades earlier, a similar promise of a future referendum on independence was made to </w:t>
+      </w:r>
+      <w:r>
+        <w:rPr>
+          <w:rFonts w:ascii="Times New Roman" w:hAnsi="Times New Roman" w:cs="Times New Roman"/>
+          <w:sz w:val="24"/>
+          <w:szCs w:val="24"/>
+        </w:rPr>
+        <w:lastRenderedPageBreak/>
+        <w:t>secessionists in Western Sahara in 1988, but the United Nations has never been willing to force the home state of Morocco to comply; Morocco has instead slowly and steadily moved to regain control over almost all the territory the secessionists once controlled. In the case of Morocco, threats to withhold aid were not a sufficient</w:t>
+      </w:r>
+      <w:r>
+        <w:rPr>
+          <w:rFonts w:ascii="Times New Roman" w:hAnsi="Times New Roman" w:cs="Times New Roman"/>
+          <w:sz w:val="24"/>
+          <w:szCs w:val="24"/>
+        </w:rPr>
+        <w:t>ly</w:t>
+      </w:r>
+      <w:r>
+        <w:rPr>
+          <w:rFonts w:ascii="Times New Roman" w:hAnsi="Times New Roman" w:cs="Times New Roman"/>
+          <w:sz w:val="24"/>
+          <w:szCs w:val="24"/>
+        </w:rPr>
+        <w:t xml:space="preserve"> coercive tool, and the UN was never willing to deploy military force over the issue.</w:t>
+      </w:r>
+    </w:p>
+    <w:p>
+      <w:pPr>
+        <w:pStyle w:val="Heading2"/>
+      </w:pPr>
+      <w:bookmarkStart w:id="11" w:name="_Toc488915903"/>
+      <w:r>
+        <w:t>Negotiated Recognition</w:t>
+      </w:r>
+      <w:bookmarkEnd w:id="11"/>
     </w:p>
     <w:p>
       <w:pPr>
@@ -6750,75 +6983,40 @@
           <w:sz w:val="24"/>
           <w:szCs w:val="24"/>
         </w:rPr>
-        <w:t xml:space="preserve">In the case of South Sudan, international pressure on Sudan, which was accused of genocide in its </w:t>
-      </w:r>
-      <w:r>
-        <w:rPr>
-          <w:rFonts w:ascii="Times New Roman" w:hAnsi="Times New Roman" w:cs="Times New Roman"/>
-          <w:sz w:val="24"/>
-          <w:szCs w:val="24"/>
-        </w:rPr>
-        <w:t xml:space="preserve">war against the Southern rebels, </w:t>
-      </w:r>
-      <w:r>
-        <w:rPr>
-          <w:rFonts w:ascii="Times New Roman" w:hAnsi="Times New Roman" w:cs="Times New Roman"/>
-          <w:sz w:val="24"/>
-          <w:szCs w:val="24"/>
-        </w:rPr>
-        <w:t>contributed to the inclusion of a referendum in the terms of a 2001 peace agreement, and the international community was critical in the enforcement of that referendum six years later. The international community’s ability to enforce the referendum agreement was bolstered by Sudan’s extreme poverty and dependence</w:t>
-      </w:r>
-      <w:r>
-        <w:rPr>
-          <w:rFonts w:ascii="Times New Roman" w:hAnsi="Times New Roman" w:cs="Times New Roman"/>
-          <w:sz w:val="24"/>
-          <w:szCs w:val="24"/>
-        </w:rPr>
-        <w:t xml:space="preserve"> on aid</w:t>
-      </w:r>
-      <w:r>
-        <w:rPr>
-          <w:rFonts w:ascii="Times New Roman" w:hAnsi="Times New Roman" w:cs="Times New Roman"/>
-          <w:sz w:val="24"/>
-          <w:szCs w:val="24"/>
-        </w:rPr>
-        <w:t xml:space="preserve">. Decades earlier, a similar promise of a future referendum on independence was made to </w:t>
-      </w:r>
-      <w:r>
-        <w:rPr>
-          <w:rFonts w:ascii="Times New Roman" w:hAnsi="Times New Roman" w:cs="Times New Roman"/>
-          <w:sz w:val="24"/>
-          <w:szCs w:val="24"/>
-        </w:rPr>
-        <w:t>secessionists in Western Sahara in 1988, but the United Nations has never been willing to force the home state of Morocco to comply; Morocco has instead slowly and steadily moved to regain control over almost all the territory the secessionists once controlled. In the case of Morocco, threats to withhold aid were not a sufficient</w:t>
-      </w:r>
-      <w:r>
-        <w:rPr>
-          <w:rFonts w:ascii="Times New Roman" w:hAnsi="Times New Roman" w:cs="Times New Roman"/>
-          <w:sz w:val="24"/>
-          <w:szCs w:val="24"/>
-        </w:rPr>
-        <w:t>ly</w:t>
-      </w:r>
-      <w:r>
-        <w:rPr>
-          <w:rFonts w:ascii="Times New Roman" w:hAnsi="Times New Roman" w:cs="Times New Roman"/>
-          <w:sz w:val="24"/>
-          <w:szCs w:val="24"/>
-        </w:rPr>
-        <w:t xml:space="preserve"> coercive tool, and the UN was never willing to deploy military force over the issue.</w:t>
-      </w:r>
-    </w:p>
-    <w:p>
-      <w:pPr>
-        <w:pStyle w:val="Heading2"/>
-      </w:pPr>
-      <w:bookmarkStart w:id="11" w:name="_Toc488915903"/>
-      <w:r>
-        <w:lastRenderedPageBreak/>
-        <w:t>Negotiated Recognition</w:t>
-      </w:r>
-      <w:bookmarkEnd w:id="11"/>
+        <w:t xml:space="preserve">Since WWII, </w:t>
+      </w:r>
+      <w:r>
+        <w:rPr>
+          <w:rFonts w:ascii="Times New Roman" w:hAnsi="Times New Roman" w:cs="Times New Roman"/>
+          <w:sz w:val="24"/>
+          <w:szCs w:val="24"/>
+        </w:rPr>
+        <w:t xml:space="preserve">no unrecognized state has </w:t>
+      </w:r>
+      <w:r>
+        <w:rPr>
+          <w:rFonts w:ascii="Times New Roman" w:hAnsi="Times New Roman" w:cs="Times New Roman"/>
+          <w:sz w:val="24"/>
+          <w:szCs w:val="24"/>
+        </w:rPr>
+        <w:t xml:space="preserve">ever gained recognition from the home state </w:t>
+      </w:r>
+      <w:r>
+        <w:rPr>
+          <w:rFonts w:ascii="Times New Roman" w:hAnsi="Times New Roman" w:cs="Times New Roman"/>
+          <w:sz w:val="24"/>
+          <w:szCs w:val="24"/>
+        </w:rPr>
+        <w:t>unless the</w:t>
+      </w:r>
+      <w:r>
+        <w:rPr>
+          <w:rFonts w:ascii="Times New Roman" w:hAnsi="Times New Roman" w:cs="Times New Roman"/>
+          <w:sz w:val="24"/>
+          <w:szCs w:val="24"/>
+        </w:rPr>
+        <w:t xml:space="preserve"> home state was not forced to agree to independence or a referendum as part of a military settlement. However, some hope for the prospects of negotiated recognition is offered by the case of Kosovo, where the home state of Serbia continues to refuse recognition but has moved to normalize relations with Kosovo. </w:t>
+      </w:r>
     </w:p>
     <w:p>
       <w:pPr>
@@ -6836,40 +7034,53 @@
           <w:sz w:val="24"/>
           <w:szCs w:val="24"/>
         </w:rPr>
-        <w:t xml:space="preserve">Since WWII, </w:t>
-      </w:r>
-      <w:r>
-        <w:rPr>
-          <w:rFonts w:ascii="Times New Roman" w:hAnsi="Times New Roman" w:cs="Times New Roman"/>
-          <w:sz w:val="24"/>
-          <w:szCs w:val="24"/>
-        </w:rPr>
-        <w:t xml:space="preserve">no unrecognized state has </w:t>
-      </w:r>
-      <w:r>
-        <w:rPr>
-          <w:rFonts w:ascii="Times New Roman" w:hAnsi="Times New Roman" w:cs="Times New Roman"/>
-          <w:sz w:val="24"/>
-          <w:szCs w:val="24"/>
-        </w:rPr>
-        <w:t xml:space="preserve">ever gained recognition from the home state </w:t>
-      </w:r>
-      <w:r>
-        <w:rPr>
-          <w:rFonts w:ascii="Times New Roman" w:hAnsi="Times New Roman" w:cs="Times New Roman"/>
-          <w:sz w:val="24"/>
-          <w:szCs w:val="24"/>
-        </w:rPr>
-        <w:t>unless the</w:t>
-      </w:r>
-      <w:r>
-        <w:rPr>
-          <w:rFonts w:ascii="Times New Roman" w:hAnsi="Times New Roman" w:cs="Times New Roman"/>
-          <w:sz w:val="24"/>
-          <w:szCs w:val="24"/>
-        </w:rPr>
-        <w:t xml:space="preserve"> home state was not forced to agree to independence or a referendum as part of a military settlement. However, some hope for the prospects of negotiated recognition is offered by the case of Kosovo, where the home state of Serbia continues to refuse recognition but has moved to normalize relations with Kosovo. </w:t>
-      </w:r>
+        <w:t>Kosovo is an unusual case in that the preferences we generally ascribe to the international community are reversed</w:t>
+      </w:r>
+      <w:r>
+        <w:rPr>
+          <w:rFonts w:ascii="Times New Roman" w:hAnsi="Times New Roman" w:cs="Times New Roman"/>
+          <w:sz w:val="24"/>
+          <w:szCs w:val="24"/>
+        </w:rPr>
+        <w:t>. I</w:t>
+      </w:r>
+      <w:r>
+        <w:rPr>
+          <w:rFonts w:ascii="Times New Roman" w:hAnsi="Times New Roman" w:cs="Times New Roman"/>
+          <w:sz w:val="24"/>
+          <w:szCs w:val="24"/>
+        </w:rPr>
+        <w:t xml:space="preserve">n this case most of the international community – particular the U.S. and its NATO allies – have strongly supported </w:t>
+      </w:r>
+      <w:r>
+        <w:rPr>
+          <w:rFonts w:ascii="Times New Roman" w:hAnsi="Times New Roman" w:cs="Times New Roman"/>
+          <w:sz w:val="24"/>
+          <w:szCs w:val="24"/>
+        </w:rPr>
+        <w:t>Kosovo’s push for independence.</w:t>
+      </w:r>
+      <w:r>
+        <w:rPr>
+          <w:rFonts w:ascii="Times New Roman" w:hAnsi="Times New Roman" w:cs="Times New Roman"/>
+          <w:sz w:val="24"/>
+          <w:szCs w:val="24"/>
+        </w:rPr>
+        <w:t xml:space="preserve"> The international community has taken the unusual position of supporting independence for a seceding entity primarily because of the genocide perpetrated by Serbian forces during Kosovo’s war for independence. Because the United States and European Union both support Kosovo’s independence, Serbia has been under tremendous pressure to either grant recognition or at least engage with Kosovo diplomatically. The steps that Serbia has taken in this direction suggest that international pressure is capable of coercing the home state effectively toward something resembling recognition. </w:t>
+      </w:r>
+    </w:p>
+    <w:p>
+      <w:pPr>
+        <w:pStyle w:val="Heading1"/>
+      </w:pPr>
+      <w:bookmarkStart w:id="12" w:name="_Toc488915904"/>
+      <w:r>
+        <w:t xml:space="preserve">Policy Implications: Options </w:t>
+      </w:r>
+      <w:r>
+        <w:t>for The International Community</w:t>
+      </w:r>
+      <w:bookmarkEnd w:id="12"/>
     </w:p>
     <w:p>
       <w:pPr>
@@ -6887,53 +7098,91 @@
           <w:sz w:val="24"/>
           <w:szCs w:val="24"/>
         </w:rPr>
-        <w:t>Kosovo is an unusual case in that the preferences we generally ascribe to the international community are reversed</w:t>
-      </w:r>
-      <w:r>
-        <w:rPr>
-          <w:rFonts w:ascii="Times New Roman" w:hAnsi="Times New Roman" w:cs="Times New Roman"/>
-          <w:sz w:val="24"/>
-          <w:szCs w:val="24"/>
-        </w:rPr>
-        <w:t>. I</w:t>
-      </w:r>
-      <w:r>
-        <w:rPr>
-          <w:rFonts w:ascii="Times New Roman" w:hAnsi="Times New Roman" w:cs="Times New Roman"/>
-          <w:sz w:val="24"/>
-          <w:szCs w:val="24"/>
-        </w:rPr>
-        <w:t xml:space="preserve">n this case most of the international community – particular the U.S. and its NATO allies – have strongly supported </w:t>
-      </w:r>
-      <w:r>
-        <w:rPr>
-          <w:rFonts w:ascii="Times New Roman" w:hAnsi="Times New Roman" w:cs="Times New Roman"/>
-          <w:sz w:val="24"/>
-          <w:szCs w:val="24"/>
-        </w:rPr>
-        <w:t>Kosovo’s push for independence.</w:t>
-      </w:r>
-      <w:r>
-        <w:rPr>
-          <w:rFonts w:ascii="Times New Roman" w:hAnsi="Times New Roman" w:cs="Times New Roman"/>
-          <w:sz w:val="24"/>
-          <w:szCs w:val="24"/>
-        </w:rPr>
-        <w:t xml:space="preserve"> The international community has taken the unusual position of supporting independence for a seceding entity primarily because of the genocide perpetrated by Serbian forces during Kosovo’s war for independence. Because the United States and European Union both support Kosovo’s independence, Serbia has been under tremendous pressure to either grant recognition or at least engage with Kosovo diplomatically. The steps that Serbia has taken in this direction suggest that international pressure is capable of coercing the home state effectively toward something resembling recognition. </w:t>
-      </w:r>
-    </w:p>
-    <w:p>
-      <w:pPr>
-        <w:pStyle w:val="Heading1"/>
-      </w:pPr>
-      <w:bookmarkStart w:id="12" w:name="_Toc488915904"/>
-      <w:r>
-        <w:t xml:space="preserve">Policy Implications: Options </w:t>
-      </w:r>
-      <w:r>
-        <w:t>for The International Community</w:t>
-      </w:r>
-      <w:bookmarkEnd w:id="12"/>
+        <w:t xml:space="preserve"> In general, the international community has preferences for reunification over independence, for resolution over the status quo, and for peace instead of war</w:t>
+      </w:r>
+      <w:r>
+        <w:rPr>
+          <w:rFonts w:ascii="Times New Roman" w:hAnsi="Times New Roman" w:cs="Times New Roman"/>
+          <w:sz w:val="24"/>
+          <w:szCs w:val="24"/>
+        </w:rPr>
+        <w:t xml:space="preserve">.  In this section we consider </w:t>
+      </w:r>
+      <w:r>
+        <w:rPr>
+          <w:rFonts w:ascii="Times New Roman" w:hAnsi="Times New Roman" w:cs="Times New Roman"/>
+          <w:sz w:val="24"/>
+          <w:szCs w:val="24"/>
+        </w:rPr>
+        <w:t>three</w:t>
+      </w:r>
+      <w:r>
+        <w:rPr>
+          <w:rFonts w:ascii="Times New Roman" w:hAnsi="Times New Roman" w:cs="Times New Roman"/>
+          <w:sz w:val="24"/>
+          <w:szCs w:val="24"/>
+        </w:rPr>
+        <w:t xml:space="preserve"> means through which the international community might pursue these ends: sanctions against the secessionist region, </w:t>
+      </w:r>
+      <w:r>
+        <w:rPr>
+          <w:rFonts w:ascii="Times New Roman" w:hAnsi="Times New Roman" w:cs="Times New Roman"/>
+          <w:sz w:val="24"/>
+          <w:szCs w:val="24"/>
+        </w:rPr>
+        <w:t>coercing the patron to end its support of the secessionists, and enforcing and/or augmenting</w:t>
+      </w:r>
+      <w:r>
+        <w:rPr>
+          <w:rFonts w:ascii="Times New Roman" w:hAnsi="Times New Roman" w:cs="Times New Roman"/>
+          <w:sz w:val="24"/>
+          <w:szCs w:val="24"/>
+        </w:rPr>
+        <w:t xml:space="preserve"> </w:t>
+      </w:r>
+      <w:r>
+        <w:rPr>
+          <w:rFonts w:ascii="Times New Roman" w:hAnsi="Times New Roman" w:cs="Times New Roman"/>
+          <w:sz w:val="24"/>
+          <w:szCs w:val="24"/>
+        </w:rPr>
+        <w:t>the</w:t>
+      </w:r>
+      <w:r>
+        <w:rPr>
+          <w:rFonts w:ascii="Times New Roman" w:hAnsi="Times New Roman" w:cs="Times New Roman"/>
+          <w:sz w:val="24"/>
+          <w:szCs w:val="24"/>
+        </w:rPr>
+        <w:t xml:space="preserve"> concessions offered by the home state.</w:t>
+      </w:r>
+      <w:r>
+        <w:rPr>
+          <w:rFonts w:ascii="Times New Roman" w:hAnsi="Times New Roman" w:cs="Times New Roman"/>
+          <w:sz w:val="24"/>
+          <w:szCs w:val="24"/>
+        </w:rPr>
+        <w:t xml:space="preserve"> The international community can of course also provide direct incentives to the secessionists in </w:t>
+      </w:r>
+      <w:r>
+        <w:rPr>
+          <w:rFonts w:ascii="Times New Roman" w:hAnsi="Times New Roman" w:cs="Times New Roman"/>
+          <w:sz w:val="24"/>
+          <w:szCs w:val="24"/>
+        </w:rPr>
+        <w:lastRenderedPageBreak/>
+        <w:t>exchange for ceding; this is analogous to making investments in the payoffs from ceding and is addressed in the section on the Status Quo Equilibrium.</w:t>
+      </w:r>
+    </w:p>
+    <w:p>
+      <w:pPr>
+        <w:pStyle w:val="Heading2"/>
+      </w:pPr>
+      <w:bookmarkStart w:id="13" w:name="_Toc488915905"/>
+      <w:r>
+        <w:t>Sanctions</w:t>
+      </w:r>
+      <w:bookmarkEnd w:id="13"/>
     </w:p>
     <w:p>
       <w:pPr>
@@ -6951,39 +7200,15 @@
           <w:sz w:val="24"/>
           <w:szCs w:val="24"/>
         </w:rPr>
-        <w:t xml:space="preserve"> In general, the international community has preferences for reunification over independence, for resolution over the status quo, and for peace instead of war</w:t>
-      </w:r>
-      <w:r>
-        <w:rPr>
-          <w:rFonts w:ascii="Times New Roman" w:hAnsi="Times New Roman" w:cs="Times New Roman"/>
-          <w:sz w:val="24"/>
-          <w:szCs w:val="24"/>
-        </w:rPr>
-        <w:t xml:space="preserve">.  In this section we consider </w:t>
-      </w:r>
-      <w:r>
-        <w:rPr>
-          <w:rFonts w:ascii="Times New Roman" w:hAnsi="Times New Roman" w:cs="Times New Roman"/>
-          <w:sz w:val="24"/>
-          <w:szCs w:val="24"/>
-        </w:rPr>
-        <w:t>three</w:t>
-      </w:r>
-      <w:r>
-        <w:rPr>
-          <w:rFonts w:ascii="Times New Roman" w:hAnsi="Times New Roman" w:cs="Times New Roman"/>
-          <w:sz w:val="24"/>
-          <w:szCs w:val="24"/>
-        </w:rPr>
-        <w:t xml:space="preserve"> means through which the international community might pursue these ends: sanctions against the secessionist region, </w:t>
-      </w:r>
-      <w:r>
-        <w:rPr>
-          <w:rFonts w:ascii="Times New Roman" w:hAnsi="Times New Roman" w:cs="Times New Roman"/>
-          <w:sz w:val="24"/>
-          <w:szCs w:val="24"/>
-        </w:rPr>
-        <w:t>coercing the patron to end its support of the secessionists, and enforcing and/or augmenting</w:t>
+        <w:t>The international community often joins the home state in enforcing economic sanctions</w:t>
+      </w:r>
+      <w:r>
+        <w:rPr>
+          <w:rFonts w:ascii="Times New Roman" w:hAnsi="Times New Roman" w:cs="Times New Roman"/>
+          <w:sz w:val="24"/>
+          <w:szCs w:val="24"/>
+        </w:rPr>
+        <w:t xml:space="preserve"> against the unrecognized state.</w:t>
       </w:r>
       <w:r>
         <w:rPr>
@@ -6999,75 +7224,6 @@
           <w:sz w:val="24"/>
           <w:szCs w:val="24"/>
         </w:rPr>
-        <w:t>the</w:t>
-      </w:r>
-      <w:r>
-        <w:rPr>
-          <w:rFonts w:ascii="Times New Roman" w:hAnsi="Times New Roman" w:cs="Times New Roman"/>
-          <w:sz w:val="24"/>
-          <w:szCs w:val="24"/>
-        </w:rPr>
-        <w:t xml:space="preserve"> concessions offered by the home state.</w:t>
-      </w:r>
-      <w:r>
-        <w:rPr>
-          <w:rFonts w:ascii="Times New Roman" w:hAnsi="Times New Roman" w:cs="Times New Roman"/>
-          <w:sz w:val="24"/>
-          <w:szCs w:val="24"/>
-        </w:rPr>
-        <w:t xml:space="preserve"> The international community can of course also provide direct incentives to the secessionists in exchange for ceding; this is analogous to making investments in the payoffs from ceding and is addressed in the section on the Status Quo Equilibrium.</w:t>
-      </w:r>
-    </w:p>
-    <w:p>
-      <w:pPr>
-        <w:pStyle w:val="Heading2"/>
-      </w:pPr>
-      <w:bookmarkStart w:id="13" w:name="_Toc488915905"/>
-      <w:r>
-        <w:t>Sanctions</w:t>
-      </w:r>
-      <w:bookmarkEnd w:id="13"/>
-    </w:p>
-    <w:p>
-      <w:pPr>
-        <w:spacing w:line="360" w:lineRule="auto"/>
-        <w:ind w:firstLine="720"/>
-        <w:rPr>
-          <w:rFonts w:ascii="Times New Roman" w:hAnsi="Times New Roman" w:cs="Times New Roman"/>
-          <w:sz w:val="24"/>
-          <w:szCs w:val="24"/>
-        </w:rPr>
-      </w:pPr>
-      <w:r>
-        <w:rPr>
-          <w:rFonts w:ascii="Times New Roman" w:hAnsi="Times New Roman" w:cs="Times New Roman"/>
-          <w:sz w:val="24"/>
-          <w:szCs w:val="24"/>
-        </w:rPr>
-        <w:t>The international community often joins the home state in enforcing economic sanctions</w:t>
-      </w:r>
-      <w:r>
-        <w:rPr>
-          <w:rFonts w:ascii="Times New Roman" w:hAnsi="Times New Roman" w:cs="Times New Roman"/>
-          <w:sz w:val="24"/>
-          <w:szCs w:val="24"/>
-        </w:rPr>
-        <w:t xml:space="preserve"> against the unrecognized state.</w:t>
-      </w:r>
-      <w:r>
-        <w:rPr>
-          <w:rFonts w:ascii="Times New Roman" w:hAnsi="Times New Roman" w:cs="Times New Roman"/>
-          <w:sz w:val="24"/>
-          <w:szCs w:val="24"/>
-        </w:rPr>
-        <w:t xml:space="preserve"> </w:t>
-      </w:r>
-      <w:r>
-        <w:rPr>
-          <w:rFonts w:ascii="Times New Roman" w:hAnsi="Times New Roman" w:cs="Times New Roman"/>
-          <w:sz w:val="24"/>
-          <w:szCs w:val="24"/>
-        </w:rPr>
         <w:t xml:space="preserve">Sanctions reduce </w:t>
       </w:r>
       <w:r>
@@ -7084,16 +7240,7 @@
           <w:sz w:val="24"/>
           <w:szCs w:val="24"/>
         </w:rPr>
-        <w:t xml:space="preserve"> </w:t>
-      </w:r>
-      <w:r>
-        <w:rPr>
-          <w:rFonts w:ascii="Times New Roman" w:hAnsi="Times New Roman" w:cs="Times New Roman"/>
-          <w:sz w:val="24"/>
-          <w:szCs w:val="24"/>
-        </w:rPr>
-        <w:lastRenderedPageBreak/>
-        <w:t xml:space="preserve">and </w:t>
+        <w:t xml:space="preserve"> and </w:t>
       </w:r>
       <w:r>
         <w:rPr>
@@ -7327,6 +7474,7 @@
           <w:sz w:val="24"/>
           <w:szCs w:val="24"/>
         </w:rPr>
+        <w:lastRenderedPageBreak/>
         <w:t>We can add realism by allowing sanctions to have a negative effect not only on the economy (the status quo payoffs) but also on the military capabilities of the secessionists (the expected payoffs from war). This is an important extension because one motivation for sanctions is precisely to weaken the military capabilit</w:t>
       </w:r>
       <w:r>
@@ -7410,16 +7558,7 @@
           <w:sz w:val="24"/>
           <w:szCs w:val="24"/>
         </w:rPr>
-        <w:t xml:space="preserve">. However, at the </w:t>
-      </w:r>
-      <w:r>
-        <w:rPr>
-          <w:rFonts w:ascii="Times New Roman" w:hAnsi="Times New Roman" w:cs="Times New Roman"/>
-          <w:sz w:val="24"/>
-          <w:szCs w:val="24"/>
-        </w:rPr>
-        <w:lastRenderedPageBreak/>
-        <w:t>same time, the home government experiences changes of the same magnitude and opposite sign in its war lottery, increasing its payoffs from playing Fight. Thus, in this case too, an unintended consequence of sanctions can be to make war more likely</w:t>
+        <w:t>. However, at the same time, the home government experiences changes of the same magnitude and opposite sign in its war lottery, increasing its payoffs from playing Fight. Thus, in this case too, an unintended consequence of sanctions can be to make war more likely</w:t>
       </w:r>
       <w:r>
         <w:rPr>
@@ -7635,6 +7774,7 @@
           <w:sz w:val="24"/>
           <w:szCs w:val="24"/>
         </w:rPr>
+        <w:lastRenderedPageBreak/>
         <w:t xml:space="preserve">of the secessionist region </w:t>
       </w:r>
       <w:r>
@@ -7720,16 +7860,7 @@
           <w:sz w:val="24"/>
           <w:szCs w:val="24"/>
         </w:rPr>
-        <w:t xml:space="preserve">  While both </w:t>
-      </w:r>
-      <w:r>
-        <w:rPr>
-          <w:rFonts w:ascii="Times New Roman" w:hAnsi="Times New Roman" w:cs="Times New Roman"/>
-          <w:sz w:val="24"/>
-          <w:szCs w:val="24"/>
-        </w:rPr>
-        <w:lastRenderedPageBreak/>
-        <w:t xml:space="preserve">Republika Sprska and Republika Srpska Krajina did reunify with their respective home states, this resolution was not peaceful. A loss of patron support results in economic decline as well as a loss of military capabilities and a related increase in the home state’s expected probability of victory. Thus, a loss of patron support can easily lead to war, and the international community must account for these risks when deciding whether coercing the patron to withdraw support is likely to be an effective means of inducing peaceful reunification. </w:t>
+        <w:t xml:space="preserve">  While both Republika Sprska and Republika Srpska Krajina did reunify with their respective home states, this resolution was not peaceful. A loss of patron support results in economic decline as well as a loss of military capabilities and a related increase in the home state’s expected probability of victory. Thus, a loss of patron support can easily lead to war, and the international community must account for these risks when deciding whether coercing the patron to withdraw support is likely to be an effective means of inducing peaceful reunification. </w:t>
       </w:r>
     </w:p>
     <w:p>
@@ -7874,16 +8005,8 @@
           <w:sz w:val="24"/>
           <w:szCs w:val="24"/>
         </w:rPr>
-        <w:t xml:space="preserve">In Southern Sudan, the international community invested substantial resources to help negotiate a settlement and to ensure that the Sudanese government both allowed the promised referendum and respected its results. While the international community acted in Southern Sudan to enforce independence, not autonomy, it has shown itself capable of enforcing difficult concessions by the home state government. This bodes well for the future credibility of the international community as a third-party enforcer.  However, the role of the international community in enforcing other past agreements might give secessionists pause. For example, a </w:t>
-      </w:r>
-      <w:r>
-        <w:rPr>
-          <w:rFonts w:ascii="Times New Roman" w:hAnsi="Times New Roman" w:cs="Times New Roman"/>
-          <w:sz w:val="24"/>
-          <w:szCs w:val="24"/>
-        </w:rPr>
         <w:lastRenderedPageBreak/>
-        <w:t xml:space="preserve">referendum on independence in Western Sahara, which the UN ruled to be necessary more than thirty years ago, has never come to </w:t>
+        <w:t xml:space="preserve">In Southern Sudan, the international community invested substantial resources to help negotiate a settlement and to ensure that the Sudanese government both allowed the promised referendum and respected its results. While the international community acted in Southern Sudan to enforce independence, not autonomy, it has shown itself capable of enforcing difficult concessions by the home state government. This bodes well for the future credibility of the international community as a third-party enforcer.  However, the role of the international community in enforcing other past agreements might give secessionists pause. For example, a referendum on independence in Western Sahara, which the UN ruled to be necessary more than thirty years ago, has never come to </w:t>
       </w:r>
       <w:r>
         <w:rPr>
@@ -8026,6 +8149,7 @@
           <w:sz w:val="24"/>
           <w:szCs w:val="24"/>
         </w:rPr>
+        <w:lastRenderedPageBreak/>
         <w:t xml:space="preserve">There are </w:t>
       </w:r>
       <w:r>
@@ -8136,16 +8260,7 @@
           <w:sz w:val="24"/>
           <w:szCs w:val="24"/>
         </w:rPr>
-        <w:t xml:space="preserve">In examining policy options that are available to the international community when working to resolve cases of unrecognized statehood, we argue that several frequently-used </w:t>
-      </w:r>
-      <w:r>
-        <w:rPr>
-          <w:rFonts w:ascii="Times New Roman" w:hAnsi="Times New Roman" w:cs="Times New Roman"/>
-          <w:sz w:val="24"/>
-          <w:szCs w:val="24"/>
-        </w:rPr>
-        <w:lastRenderedPageBreak/>
-        <w:t>methods can have the unintended consequence of incentivizing a return to violent conflict by either the secessionists or the home state. Imposing sanctions or influencing the patron state to remove support for secessionists can make war more attractive than remaining in the status quo, either because the status quo becomes relatively less attractive to the secessionists as their economy worsens or because deterioration in the secessionists’ military capabilities improve</w:t>
+        <w:t>In examining policy options that are available to the international community when working to resolve cases of unrecognized statehood, we argue that several frequently-used methods can have the unintended consequence of incentivizing a return to violent conflict by either the secessionists or the home state. Imposing sanctions or influencing the patron state to remove support for secessionists can make war more attractive than remaining in the status quo, either because the status quo becomes relatively less attractive to the secessionists as their economy worsens or because deterioration in the secessionists’ military capabilities improve</w:t>
       </w:r>
       <w:r>
         <w:rPr>
@@ -8418,6 +8533,7 @@
           <w:szCs w:val="24"/>
           <w:shd w:val="clear" w:color="auto" w:fill="FFFFFF"/>
         </w:rPr>
+        <w:lastRenderedPageBreak/>
         <w:t xml:space="preserve">Fearon James D. and David D. Laitin. “Sons of the Soil, Migrants, and Civil War.” </w:t>
       </w:r>
       <w:r>
@@ -8572,7 +8688,6 @@
           <w:szCs w:val="24"/>
           <w:shd w:val="clear" w:color="auto" w:fill="FFFFFF"/>
         </w:rPr>
-        <w:lastRenderedPageBreak/>
         <w:t xml:space="preserve">Protsyk, Oleh, and Ion Osoian. 2010. "Ethnic or multi-ethnic parties?: Party competition and legislative recruitment in Moldova." </w:t>
       </w:r>
       <w:r>
@@ -8923,6 +9038,7 @@
           <w:szCs w:val="24"/>
           <w:shd w:val="clear" w:color="auto" w:fill="FFFFFF"/>
         </w:rPr>
+        <w:lastRenderedPageBreak/>
         <w:t>World Bank. 2014. "New World Bank GDP and Poverty Estimates for Somaliland.” http://www.worldbank.org/en/news/press-release/2014/01/29/new-world-bank-gdp-and-poverty-estimates-for-somaliland</w:t>
       </w:r>
     </w:p>
@@ -9068,7 +9184,7 @@
 </file>
 
 <file path=word/endnotes.xml><?xml version="1.0" encoding="utf-8"?>
-<w:endnotes xmlns:wpc="http://schemas.microsoft.com/office/word/2010/wordprocessingCanvas" xmlns:cx="http://schemas.microsoft.com/office/drawing/2014/chartex" xmlns:cx1="http://schemas.microsoft.com/office/drawing/2015/9/8/chartex" xmlns:mc="http://schemas.openxmlformats.org/markup-compatibility/2006" xmlns:o="urn:schemas-microsoft-com:office:office" xmlns:r="http://schemas.openxmlformats.org/officeDocument/2006/relationships" xmlns:m="http://schemas.openxmlformats.org/officeDocument/2006/math" xmlns:v="urn:schemas-microsoft-com:vml" xmlns:wp14="http://schemas.microsoft.com/office/word/2010/wordprocessingDrawing" xmlns:wp="http://schemas.openxmlformats.org/drawingml/2006/wordprocessingDrawing" xmlns:w10="urn:schemas-microsoft-com:office:word" xmlns:w="http://schemas.openxmlformats.org/wordprocessingml/2006/main" xmlns:w14="http://schemas.microsoft.com/office/word/2010/wordml" xmlns:w15="http://schemas.microsoft.com/office/word/2012/wordml" xmlns:w16se="http://schemas.microsoft.com/office/word/2015/wordml/symex" xmlns:wpg="http://schemas.microsoft.com/office/word/2010/wordprocessingGroup" xmlns:wpi="http://schemas.microsoft.com/office/word/2010/wordprocessingInk" xmlns:wne="http://schemas.microsoft.com/office/word/2006/wordml" xmlns:wps="http://schemas.microsoft.com/office/word/2010/wordprocessingShape" mc:Ignorable="w14 w15 w16se wp14">
+<w:endnotes xmlns:wpc="http://schemas.microsoft.com/office/word/2010/wordprocessingCanvas" xmlns:mo="http://schemas.microsoft.com/office/mac/office/2008/main" xmlns:mc="http://schemas.openxmlformats.org/markup-compatibility/2006" xmlns:mv="urn:schemas-microsoft-com:mac:vml" xmlns:o="urn:schemas-microsoft-com:office:office" xmlns:r="http://schemas.openxmlformats.org/officeDocument/2006/relationships" xmlns:m="http://schemas.openxmlformats.org/officeDocument/2006/math" xmlns:v="urn:schemas-microsoft-com:vml" xmlns:wp14="http://schemas.microsoft.com/office/word/2010/wordprocessingDrawing" xmlns:wp="http://schemas.openxmlformats.org/drawingml/2006/wordprocessingDrawing" xmlns:w10="urn:schemas-microsoft-com:office:word" xmlns:w="http://schemas.openxmlformats.org/wordprocessingml/2006/main" xmlns:w14="http://schemas.microsoft.com/office/word/2010/wordml" xmlns:w15="http://schemas.microsoft.com/office/word/2012/wordml" xmlns:wpg="http://schemas.microsoft.com/office/word/2010/wordprocessingGroup" xmlns:wpi="http://schemas.microsoft.com/office/word/2010/wordprocessingInk" xmlns:wne="http://schemas.microsoft.com/office/word/2006/wordml" xmlns:wps="http://schemas.microsoft.com/office/word/2010/wordprocessingShape" mc:Ignorable="w14 w15 wp14">
   <w:endnote w:type="separator" w:id="-1">
     <w:p>
       <w:pPr>
@@ -9325,7 +9441,7 @@
 </file>
 
 <file path=word/footer1.xml><?xml version="1.0" encoding="utf-8"?>
-<w:ftr xmlns:wpc="http://schemas.microsoft.com/office/word/2010/wordprocessingCanvas" xmlns:cx="http://schemas.microsoft.com/office/drawing/2014/chartex" xmlns:cx1="http://schemas.microsoft.com/office/drawing/2015/9/8/chartex" xmlns:mc="http://schemas.openxmlformats.org/markup-compatibility/2006" xmlns:o="urn:schemas-microsoft-com:office:office" xmlns:r="http://schemas.openxmlformats.org/officeDocument/2006/relationships" xmlns:m="http://schemas.openxmlformats.org/officeDocument/2006/math" xmlns:v="urn:schemas-microsoft-com:vml" xmlns:wp14="http://schemas.microsoft.com/office/word/2010/wordprocessingDrawing" xmlns:wp="http://schemas.openxmlformats.org/drawingml/2006/wordprocessingDrawing" xmlns:w10="urn:schemas-microsoft-com:office:word" xmlns:w="http://schemas.openxmlformats.org/wordprocessingml/2006/main" xmlns:w14="http://schemas.microsoft.com/office/word/2010/wordml" xmlns:w15="http://schemas.microsoft.com/office/word/2012/wordml" xmlns:w16se="http://schemas.microsoft.com/office/word/2015/wordml/symex" xmlns:wpg="http://schemas.microsoft.com/office/word/2010/wordprocessingGroup" xmlns:wpi="http://schemas.microsoft.com/office/word/2010/wordprocessingInk" xmlns:wne="http://schemas.microsoft.com/office/word/2006/wordml" xmlns:wps="http://schemas.microsoft.com/office/word/2010/wordprocessingShape" mc:Ignorable="w14 w15 w16se wp14">
+<w:ftr xmlns:wpc="http://schemas.microsoft.com/office/word/2010/wordprocessingCanvas" xmlns:mo="http://schemas.microsoft.com/office/mac/office/2008/main" xmlns:mc="http://schemas.openxmlformats.org/markup-compatibility/2006" xmlns:mv="urn:schemas-microsoft-com:mac:vml" xmlns:o="urn:schemas-microsoft-com:office:office" xmlns:r="http://schemas.openxmlformats.org/officeDocument/2006/relationships" xmlns:m="http://schemas.openxmlformats.org/officeDocument/2006/math" xmlns:v="urn:schemas-microsoft-com:vml" xmlns:wp14="http://schemas.microsoft.com/office/word/2010/wordprocessingDrawing" xmlns:wp="http://schemas.openxmlformats.org/drawingml/2006/wordprocessingDrawing" xmlns:w10="urn:schemas-microsoft-com:office:word" xmlns:w="http://schemas.openxmlformats.org/wordprocessingml/2006/main" xmlns:w14="http://schemas.microsoft.com/office/word/2010/wordml" xmlns:w15="http://schemas.microsoft.com/office/word/2012/wordml" xmlns:wpg="http://schemas.microsoft.com/office/word/2010/wordprocessingGroup" xmlns:wpi="http://schemas.microsoft.com/office/word/2010/wordprocessingInk" xmlns:wne="http://schemas.microsoft.com/office/word/2006/wordml" xmlns:wps="http://schemas.microsoft.com/office/word/2010/wordprocessingShape" mc:Ignorable="w14 w15 wp14">
   <w:sdt>
     <w:sdtPr>
       <w:id w:val="-1065942026"/>
@@ -9407,7 +9523,7 @@
 </file>
 
 <file path=word/footnotes.xml><?xml version="1.0" encoding="utf-8"?>
-<w:footnotes xmlns:wpc="http://schemas.microsoft.com/office/word/2010/wordprocessingCanvas" xmlns:cx="http://schemas.microsoft.com/office/drawing/2014/chartex" xmlns:cx1="http://schemas.microsoft.com/office/drawing/2015/9/8/chartex" xmlns:mc="http://schemas.openxmlformats.org/markup-compatibility/2006" xmlns:o="urn:schemas-microsoft-com:office:office" xmlns:r="http://schemas.openxmlformats.org/officeDocument/2006/relationships" xmlns:m="http://schemas.openxmlformats.org/officeDocument/2006/math" xmlns:v="urn:schemas-microsoft-com:vml" xmlns:wp14="http://schemas.microsoft.com/office/word/2010/wordprocessingDrawing" xmlns:wp="http://schemas.openxmlformats.org/drawingml/2006/wordprocessingDrawing" xmlns:w10="urn:schemas-microsoft-com:office:word" xmlns:w="http://schemas.openxmlformats.org/wordprocessingml/2006/main" xmlns:w14="http://schemas.microsoft.com/office/word/2010/wordml" xmlns:w15="http://schemas.microsoft.com/office/word/2012/wordml" xmlns:w16se="http://schemas.microsoft.com/office/word/2015/wordml/symex" xmlns:wpg="http://schemas.microsoft.com/office/word/2010/wordprocessingGroup" xmlns:wpi="http://schemas.microsoft.com/office/word/2010/wordprocessingInk" xmlns:wne="http://schemas.microsoft.com/office/word/2006/wordml" xmlns:wps="http://schemas.microsoft.com/office/word/2010/wordprocessingShape" mc:Ignorable="w14 w15 w16se wp14">
+<w:footnotes xmlns:wpc="http://schemas.microsoft.com/office/word/2010/wordprocessingCanvas" xmlns:mo="http://schemas.microsoft.com/office/mac/office/2008/main" xmlns:mc="http://schemas.openxmlformats.org/markup-compatibility/2006" xmlns:mv="urn:schemas-microsoft-com:mac:vml" xmlns:o="urn:schemas-microsoft-com:office:office" xmlns:r="http://schemas.openxmlformats.org/officeDocument/2006/relationships" xmlns:m="http://schemas.openxmlformats.org/officeDocument/2006/math" xmlns:v="urn:schemas-microsoft-com:vml" xmlns:wp14="http://schemas.microsoft.com/office/word/2010/wordprocessingDrawing" xmlns:wp="http://schemas.openxmlformats.org/drawingml/2006/wordprocessingDrawing" xmlns:w10="urn:schemas-microsoft-com:office:word" xmlns:w="http://schemas.openxmlformats.org/wordprocessingml/2006/main" xmlns:w14="http://schemas.microsoft.com/office/word/2010/wordml" xmlns:w15="http://schemas.microsoft.com/office/word/2012/wordml" xmlns:wpg="http://schemas.microsoft.com/office/word/2010/wordprocessingGroup" xmlns:wpi="http://schemas.microsoft.com/office/word/2010/wordprocessingInk" xmlns:wne="http://schemas.microsoft.com/office/word/2006/wordml" xmlns:wps="http://schemas.microsoft.com/office/word/2010/wordprocessingShape" mc:Ignorable="w14 w15 wp14">
   <w:footnote w:type="separator" w:id="-1">
     <w:p>
       <w:pPr>
@@ -9432,8 +9548,8 @@
 </file>
 
 <file path=word/numbering.xml><?xml version="1.0" encoding="utf-8"?>
-<w:numbering xmlns:wpc="http://schemas.microsoft.com/office/word/2010/wordprocessingCanvas" xmlns:cx="http://schemas.microsoft.com/office/drawing/2014/chartex" xmlns:cx1="http://schemas.microsoft.com/office/drawing/2015/9/8/chartex" xmlns:mc="http://schemas.openxmlformats.org/markup-compatibility/2006" xmlns:o="urn:schemas-microsoft-com:office:office" xmlns:r="http://schemas.openxmlformats.org/officeDocument/2006/relationships" xmlns:m="http://schemas.openxmlformats.org/officeDocument/2006/math" xmlns:v="urn:schemas-microsoft-com:vml" xmlns:wp14="http://schemas.microsoft.com/office/word/2010/wordprocessingDrawing" xmlns:wp="http://schemas.openxmlformats.org/drawingml/2006/wordprocessingDrawing" xmlns:w10="urn:schemas-microsoft-com:office:word" xmlns:w="http://schemas.openxmlformats.org/wordprocessingml/2006/main" xmlns:w14="http://schemas.microsoft.com/office/word/2010/wordml" xmlns:w15="http://schemas.microsoft.com/office/word/2012/wordml" xmlns:w16se="http://schemas.microsoft.com/office/word/2015/wordml/symex" xmlns:wpg="http://schemas.microsoft.com/office/word/2010/wordprocessingGroup" xmlns:wpi="http://schemas.microsoft.com/office/word/2010/wordprocessingInk" xmlns:wne="http://schemas.microsoft.com/office/word/2006/wordml" xmlns:wps="http://schemas.microsoft.com/office/word/2010/wordprocessingShape" mc:Ignorable="w14 w15 w16se wp14">
-  <w:abstractNum w:abstractNumId="0" w15:restartNumberingAfterBreak="0">
+<w:numbering xmlns:wpc="http://schemas.microsoft.com/office/word/2010/wordprocessingCanvas" xmlns:mo="http://schemas.microsoft.com/office/mac/office/2008/main" xmlns:mc="http://schemas.openxmlformats.org/markup-compatibility/2006" xmlns:mv="urn:schemas-microsoft-com:mac:vml" xmlns:o="urn:schemas-microsoft-com:office:office" xmlns:r="http://schemas.openxmlformats.org/officeDocument/2006/relationships" xmlns:m="http://schemas.openxmlformats.org/officeDocument/2006/math" xmlns:v="urn:schemas-microsoft-com:vml" xmlns:wp14="http://schemas.microsoft.com/office/word/2010/wordprocessingDrawing" xmlns:wp="http://schemas.openxmlformats.org/drawingml/2006/wordprocessingDrawing" xmlns:w10="urn:schemas-microsoft-com:office:word" xmlns:w="http://schemas.openxmlformats.org/wordprocessingml/2006/main" xmlns:w14="http://schemas.microsoft.com/office/word/2010/wordml" xmlns:w15="http://schemas.microsoft.com/office/word/2012/wordml" xmlns:wpg="http://schemas.microsoft.com/office/word/2010/wordprocessingGroup" xmlns:wpi="http://schemas.microsoft.com/office/word/2010/wordprocessingInk" xmlns:wne="http://schemas.microsoft.com/office/word/2006/wordml" xmlns:wps="http://schemas.microsoft.com/office/word/2010/wordprocessingShape" mc:Ignorable="w14 w15 wp14">
+  <w:abstractNum w:abstractNumId="0">
     <w:nsid w:val="18ED7B9C"/>
     <w:multiLevelType w:val="hybridMultilevel"/>
     <w:tmpl w:val="9F90CA9E"/>
@@ -9523,7 +9639,7 @@
       </w:pPr>
     </w:lvl>
   </w:abstractNum>
-  <w:abstractNum w:abstractNumId="1" w15:restartNumberingAfterBreak="0">
+  <w:abstractNum w:abstractNumId="1">
     <w:nsid w:val="2E9F540F"/>
     <w:multiLevelType w:val="hybridMultilevel"/>
     <w:tmpl w:val="0CC666AE"/>
@@ -9612,7 +9728,7 @@
       </w:pPr>
     </w:lvl>
   </w:abstractNum>
-  <w:abstractNum w:abstractNumId="2" w15:restartNumberingAfterBreak="0">
+  <w:abstractNum w:abstractNumId="2">
     <w:nsid w:val="3BD35149"/>
     <w:multiLevelType w:val="hybridMultilevel"/>
     <w:tmpl w:val="69F8BE08"/>
@@ -9701,7 +9817,7 @@
       </w:pPr>
     </w:lvl>
   </w:abstractNum>
-  <w:abstractNum w:abstractNumId="3" w15:restartNumberingAfterBreak="0">
+  <w:abstractNum w:abstractNumId="3">
     <w:nsid w:val="47252A3E"/>
     <w:multiLevelType w:val="hybridMultilevel"/>
     <w:tmpl w:val="AF12E0E6"/>
@@ -9814,7 +9930,7 @@
       </w:rPr>
     </w:lvl>
   </w:abstractNum>
-  <w:abstractNum w:abstractNumId="4" w15:restartNumberingAfterBreak="0">
+  <w:abstractNum w:abstractNumId="4">
     <w:nsid w:val="542970DC"/>
     <w:multiLevelType w:val="hybridMultilevel"/>
     <w:tmpl w:val="DD905848"/>
@@ -9927,7 +10043,7 @@
       </w:rPr>
     </w:lvl>
   </w:abstractNum>
-  <w:abstractNum w:abstractNumId="5" w15:restartNumberingAfterBreak="0">
+  <w:abstractNum w:abstractNumId="5">
     <w:nsid w:val="5AE66AA0"/>
     <w:multiLevelType w:val="hybridMultilevel"/>
     <w:tmpl w:val="21C4CBD6"/>
@@ -10016,7 +10132,7 @@
       </w:pPr>
     </w:lvl>
   </w:abstractNum>
-  <w:abstractNum w:abstractNumId="6" w15:restartNumberingAfterBreak="0">
+  <w:abstractNum w:abstractNumId="6">
     <w:nsid w:val="6493373D"/>
     <w:multiLevelType w:val="hybridMultilevel"/>
     <w:tmpl w:val="16D8DEAE"/>
@@ -10105,7 +10221,7 @@
       </w:pPr>
     </w:lvl>
   </w:abstractNum>
-  <w:abstractNum w:abstractNumId="7" w15:restartNumberingAfterBreak="0">
+  <w:abstractNum w:abstractNumId="7">
     <w:nsid w:val="70D577A5"/>
     <w:multiLevelType w:val="hybridMultilevel"/>
     <w:tmpl w:val="9E6408D0"/>
@@ -10222,7 +10338,7 @@
 </file>
 
 <file path=word/styles.xml><?xml version="1.0" encoding="utf-8"?>
-<w:styles xmlns:mc="http://schemas.openxmlformats.org/markup-compatibility/2006" xmlns:r="http://schemas.openxmlformats.org/officeDocument/2006/relationships" xmlns:w="http://schemas.openxmlformats.org/wordprocessingml/2006/main" xmlns:w14="http://schemas.microsoft.com/office/word/2010/wordml" xmlns:w15="http://schemas.microsoft.com/office/word/2012/wordml" xmlns:w16se="http://schemas.microsoft.com/office/word/2015/wordml/symex" mc:Ignorable="w14 w15 w16se">
+<w:styles xmlns:mc="http://schemas.openxmlformats.org/markup-compatibility/2006" xmlns:r="http://schemas.openxmlformats.org/officeDocument/2006/relationships" xmlns:w="http://schemas.openxmlformats.org/wordprocessingml/2006/main" xmlns:w14="http://schemas.microsoft.com/office/word/2010/wordml" xmlns:w15="http://schemas.microsoft.com/office/word/2012/wordml" mc:Ignorable="w14 w15">
   <w:docDefaults>
     <w:rPrDefault>
       <w:rPr>
@@ -10238,7 +10354,7 @@
       </w:pPr>
     </w:pPrDefault>
   </w:docDefaults>
-  <w:latentStyles w:defLockedState="0" w:defUIPriority="99" w:defSemiHidden="0" w:defUnhideWhenUsed="0" w:defQFormat="0" w:count="371">
+  <w:latentStyles w:defLockedState="0" w:defUIPriority="99" w:defSemiHidden="0" w:defUnhideWhenUsed="0" w:defQFormat="0" w:count="382">
     <w:lsdException w:name="Normal" w:uiPriority="0" w:qFormat="1"/>
     <w:lsdException w:name="heading 1" w:uiPriority="9" w:qFormat="1"/>
     <w:lsdException w:name="heading 2" w:semiHidden="1" w:uiPriority="9" w:unhideWhenUsed="1" w:qFormat="1"/>
@@ -10344,7 +10460,6 @@
     <w:lsdException w:name="HTML Sample" w:semiHidden="1" w:unhideWhenUsed="1"/>
     <w:lsdException w:name="HTML Typewriter" w:semiHidden="1" w:unhideWhenUsed="1"/>
     <w:lsdException w:name="HTML Variable" w:semiHidden="1" w:unhideWhenUsed="1"/>
-    <w:lsdException w:name="Normal Table" w:semiHidden="1" w:unhideWhenUsed="1"/>
     <w:lsdException w:name="annotation subject" w:semiHidden="1" w:unhideWhenUsed="1"/>
     <w:lsdException w:name="No List" w:semiHidden="1" w:unhideWhenUsed="1"/>
     <w:lsdException w:name="Outline List 1" w:semiHidden="1" w:unhideWhenUsed="1"/>
@@ -10390,11 +10505,9 @@
     <w:lsdException w:name="Table Subtle 1" w:semiHidden="1" w:unhideWhenUsed="1"/>
     <w:lsdException w:name="Table Subtle 2" w:semiHidden="1" w:unhideWhenUsed="1"/>
     <w:lsdException w:name="Table Web 1" w:semiHidden="1" w:unhideWhenUsed="1"/>
-    <w:lsdException w:name="Table Web 2" w:semiHidden="1" w:unhideWhenUsed="1"/>
     <w:lsdException w:name="Table Web 3" w:semiHidden="1" w:unhideWhenUsed="1"/>
     <w:lsdException w:name="Balloon Text" w:semiHidden="1" w:unhideWhenUsed="1"/>
     <w:lsdException w:name="Table Grid" w:uiPriority="39"/>
-    <w:lsdException w:name="Table Theme" w:semiHidden="1" w:unhideWhenUsed="1"/>
     <w:lsdException w:name="Placeholder Text" w:semiHidden="1"/>
     <w:lsdException w:name="No Spacing" w:uiPriority="1" w:qFormat="1"/>
     <w:lsdException w:name="Light Shading" w:uiPriority="60"/>
@@ -10601,6 +10714,8 @@
     <w:lsdException w:name="List Table 5 Dark Accent 6" w:uiPriority="50"/>
     <w:lsdException w:name="List Table 6 Colorful Accent 6" w:uiPriority="51"/>
     <w:lsdException w:name="List Table 7 Colorful Accent 6" w:uiPriority="52"/>
+    <w:lsdException w:name="Mention" w:semiHidden="1" w:unhideWhenUsed="1"/>
+    <w:lsdException w:name="Smart Hyperlink" w:semiHidden="1" w:unhideWhenUsed="1"/>
   </w:latentStyles>
   <w:style w:type="paragraph" w:default="1" w:styleId="Normal">
     <w:name w:val="Normal"/>
@@ -11349,7 +11464,7 @@
 </file>
 
 <file path=customXml/itemProps1.xml><?xml version="1.0" encoding="utf-8"?>
-<ds:datastoreItem xmlns:ds="http://schemas.openxmlformats.org/officeDocument/2006/customXml" ds:itemID="{C36F3820-3DFA-4D9A-AD9E-47EE7BE5F516}">
+<ds:datastoreItem xmlns:ds="http://schemas.openxmlformats.org/officeDocument/2006/customXml" ds:itemID="{05127216-D282-414A-87E6-812798E1F20D}">
   <ds:schemaRefs>
     <ds:schemaRef ds:uri="http://schemas.openxmlformats.org/officeDocument/2006/bibliography"/>
   </ds:schemaRefs>

</xml_diff>

<commit_message>
new paragraph on current trends
Tweaking the intro. New material is now the penultimate paragraph of the introduction. Also, added new paragraph to the description of Table 1 to address current trends.
</commit_message>
<xml_diff>
--- a/editedvolume.docx
+++ b/editedvolume.docx
@@ -74,6 +74,7 @@
         </w:rPr>
         <w:t>Kristy </w:t>
       </w:r>
+      <w:proofErr w:type="spellStart"/>
       <w:r>
         <w:rPr>
           <w:rStyle w:val="wi-fullname"/>
@@ -86,6 +87,7 @@
         </w:rPr>
         <w:t>Buzard</w:t>
       </w:r>
+      <w:proofErr w:type="spellEnd"/>
       <w:r>
         <w:rPr>
           <w:rFonts w:ascii="Times New Roman" w:hAnsi="Times New Roman" w:cs="Times New Roman"/>
@@ -2197,14 +2199,6 @@
           <w:sz w:val="24"/>
           <w:szCs w:val="24"/>
         </w:rPr>
-        <w:t xml:space="preserve"> (CITES)</w:t>
-      </w:r>
-      <w:r>
-        <w:rPr>
-          <w:rFonts w:ascii="Times New Roman" w:hAnsi="Times New Roman" w:cs="Times New Roman"/>
-          <w:sz w:val="24"/>
-          <w:szCs w:val="24"/>
-        </w:rPr>
         <w:t>, or</w:t>
       </w:r>
       <w:r>
@@ -2245,7 +2239,7 @@
           <w:sz w:val="24"/>
           <w:szCs w:val="24"/>
         </w:rPr>
-        <w:t xml:space="preserve"> (CITES). </w:t>
+        <w:t xml:space="preserve">. </w:t>
       </w:r>
       <w:r>
         <w:rPr>
@@ -2360,6 +2354,92 @@
           <w:sz w:val="24"/>
           <w:szCs w:val="24"/>
         </w:rPr>
+        <w:t>Our</w:t>
+      </w:r>
+      <w:r>
+        <w:rPr>
+          <w:rFonts w:ascii="Times New Roman" w:hAnsi="Times New Roman" w:cs="Times New Roman"/>
+          <w:sz w:val="24"/>
+          <w:szCs w:val="24"/>
+        </w:rPr>
+        <w:t xml:space="preserve"> work formalizes many of the descriptive elements already present in the qualitative literature, and then systematically analyzes the implications of those descriptive elements. For example, the literature on intractable conflicts describes </w:t>
+      </w:r>
+      <w:r>
+        <w:rPr>
+          <w:rFonts w:ascii="Times New Roman" w:hAnsi="Times New Roman" w:cs="Times New Roman"/>
+          <w:sz w:val="24"/>
+          <w:szCs w:val="24"/>
+        </w:rPr>
+        <w:t xml:space="preserve">them </w:t>
+      </w:r>
+      <w:r>
+        <w:rPr>
+          <w:rFonts w:ascii="Times New Roman" w:hAnsi="Times New Roman" w:cs="Times New Roman"/>
+          <w:sz w:val="24"/>
+          <w:szCs w:val="24"/>
+        </w:rPr>
+        <w:t xml:space="preserve">as “trapped—or embedded—in larger geopolitical circumstances” (Crocker, Hampson, and </w:t>
+      </w:r>
+      <w:proofErr w:type="spellStart"/>
+      <w:r>
+        <w:rPr>
+          <w:rFonts w:ascii="Times New Roman" w:hAnsi="Times New Roman" w:cs="Times New Roman"/>
+          <w:sz w:val="24"/>
+          <w:szCs w:val="24"/>
+        </w:rPr>
+        <w:t>Aall</w:t>
+      </w:r>
+      <w:proofErr w:type="spellEnd"/>
+      <w:r>
+        <w:rPr>
+          <w:rFonts w:ascii="Times New Roman" w:hAnsi="Times New Roman" w:cs="Times New Roman"/>
+          <w:sz w:val="24"/>
+          <w:szCs w:val="24"/>
+        </w:rPr>
+        <w:t xml:space="preserve"> 2005, p. ix) and many scholars describe the role of third-party actors in specific cases. We </w:t>
+      </w:r>
+      <w:r>
+        <w:rPr>
+          <w:rFonts w:ascii="Times New Roman" w:hAnsi="Times New Roman" w:cs="Times New Roman"/>
+          <w:sz w:val="24"/>
+          <w:szCs w:val="24"/>
+        </w:rPr>
+        <w:t>formalize our understanding of</w:t>
+      </w:r>
+      <w:r>
+        <w:rPr>
+          <w:rFonts w:ascii="Times New Roman" w:hAnsi="Times New Roman" w:cs="Times New Roman"/>
+          <w:sz w:val="24"/>
+          <w:szCs w:val="24"/>
+        </w:rPr>
+        <w:t xml:space="preserve"> the </w:t>
+      </w:r>
+      <w:r>
+        <w:rPr>
+          <w:rFonts w:ascii="Times New Roman" w:hAnsi="Times New Roman" w:cs="Times New Roman"/>
+          <w:sz w:val="24"/>
+          <w:szCs w:val="24"/>
+        </w:rPr>
+        <w:lastRenderedPageBreak/>
+        <w:t>incentives of these actors and the actions available to them, allowing us to analyze the conditions under which their conduct can lead to peaceful resolution, and when it can lead to war or continued stalemate.</w:t>
+      </w:r>
+    </w:p>
+    <w:p>
+      <w:pPr>
+        <w:spacing w:line="360" w:lineRule="auto"/>
+        <w:ind w:firstLine="720"/>
+        <w:rPr>
+          <w:rFonts w:ascii="Times New Roman" w:hAnsi="Times New Roman" w:cs="Times New Roman"/>
+          <w:sz w:val="24"/>
+          <w:szCs w:val="24"/>
+        </w:rPr>
+      </w:pPr>
+      <w:r>
+        <w:rPr>
+          <w:rFonts w:ascii="Times New Roman" w:hAnsi="Times New Roman" w:cs="Times New Roman"/>
+          <w:sz w:val="24"/>
+          <w:szCs w:val="24"/>
+        </w:rPr>
         <w:t>This article draws on p</w:t>
       </w:r>
       <w:r>
@@ -2425,7 +2505,25 @@
           <w:sz w:val="24"/>
           <w:szCs w:val="24"/>
         </w:rPr>
-        <w:t xml:space="preserve"> (Buzard, Graham, and Horne 2016</w:t>
+        <w:t xml:space="preserve"> (</w:t>
+      </w:r>
+      <w:proofErr w:type="spellStart"/>
+      <w:r>
+        <w:rPr>
+          <w:rFonts w:ascii="Times New Roman" w:hAnsi="Times New Roman" w:cs="Times New Roman"/>
+          <w:sz w:val="24"/>
+          <w:szCs w:val="24"/>
+        </w:rPr>
+        <w:t>Buzard</w:t>
+      </w:r>
+      <w:proofErr w:type="spellEnd"/>
+      <w:r>
+        <w:rPr>
+          <w:rFonts w:ascii="Times New Roman" w:hAnsi="Times New Roman" w:cs="Times New Roman"/>
+          <w:sz w:val="24"/>
+          <w:szCs w:val="24"/>
+        </w:rPr>
+        <w:t>, Graham, and Horne 2016</w:t>
       </w:r>
       <w:r>
         <w:rPr>
@@ -2457,16 +2555,7 @@
           <w:sz w:val="24"/>
           <w:szCs w:val="24"/>
         </w:rPr>
-        <w:t xml:space="preserve"> through a </w:t>
-      </w:r>
-      <w:r>
-        <w:rPr>
-          <w:rFonts w:ascii="Times New Roman" w:hAnsi="Times New Roman" w:cs="Times New Roman"/>
-          <w:sz w:val="24"/>
-          <w:szCs w:val="24"/>
-        </w:rPr>
-        <w:lastRenderedPageBreak/>
-        <w:t>discussion of past and present cases of unrecognized statehood</w:t>
+        <w:t xml:space="preserve"> through a discussion of past and present cases of unrecognized statehood</w:t>
       </w:r>
       <w:r>
         <w:rPr>
@@ -2525,15 +2614,205 @@
           <w:szCs w:val="24"/>
         </w:rPr>
         <w:tab/>
-        <w:t xml:space="preserve">Grounded in game theory, our work </w:t>
-      </w:r>
-      <w:r>
-        <w:rPr>
-          <w:rFonts w:ascii="Times New Roman" w:hAnsi="Times New Roman" w:cs="Times New Roman"/>
-          <w:sz w:val="24"/>
-          <w:szCs w:val="24"/>
-        </w:rPr>
-        <w:t>formalizes many of the descriptive elements already present in the qualitative literature, and then systematically analyzes the implications of those descriptive elements. For example, the literature on intractable conflicts describes as “trapped—or embedded—in larger geopolitical circumstances” (Crocker, Hampson, and Aall 2005, p. ix) and many scholars describe the role of third-party actors in specific cases. We describe in formal terms the incentives of these actors and the actions available to them, allowing us to analyze the conditions under which their conduct can lead to peaceful resolution, and when it can lead to war or continued stalemate.</w:t>
+      </w:r>
+      <w:r>
+        <w:rPr>
+          <w:rFonts w:ascii="Times New Roman" w:hAnsi="Times New Roman" w:cs="Times New Roman"/>
+          <w:sz w:val="24"/>
+          <w:szCs w:val="24"/>
+        </w:rPr>
+        <w:t xml:space="preserve"> </w:t>
+      </w:r>
+    </w:p>
+    <w:p>
+      <w:pPr>
+        <w:keepNext/>
+        <w:spacing w:line="360" w:lineRule="auto"/>
+        <w:rPr>
+          <w:rFonts w:ascii="Times New Roman" w:hAnsi="Times New Roman" w:cs="Times New Roman"/>
+          <w:b/>
+          <w:sz w:val="24"/>
+          <w:szCs w:val="24"/>
+        </w:rPr>
+      </w:pPr>
+      <w:r>
+        <w:rPr>
+          <w:rFonts w:ascii="Times New Roman" w:hAnsi="Times New Roman" w:cs="Times New Roman"/>
+          <w:b/>
+          <w:sz w:val="24"/>
+          <w:szCs w:val="24"/>
+        </w:rPr>
+        <w:t>The Empirical Landscape</w:t>
+      </w:r>
+    </w:p>
+    <w:p>
+      <w:pPr>
+        <w:spacing w:line="360" w:lineRule="auto"/>
+        <w:ind w:firstLine="720"/>
+        <w:rPr>
+          <w:rFonts w:ascii="Times New Roman" w:hAnsi="Times New Roman" w:cs="Times New Roman"/>
+          <w:sz w:val="24"/>
+          <w:szCs w:val="24"/>
+        </w:rPr>
+      </w:pPr>
+      <w:r>
+        <w:rPr>
+          <w:rFonts w:ascii="Times New Roman" w:hAnsi="Times New Roman" w:cs="Times New Roman"/>
+          <w:sz w:val="24"/>
+          <w:szCs w:val="24"/>
+        </w:rPr>
+        <w:t xml:space="preserve">Table 1 presents the full universe of unrecognized states that have existed since WWII and describes their </w:t>
+      </w:r>
+      <w:r>
+        <w:rPr>
+          <w:rFonts w:ascii="Times New Roman" w:hAnsi="Times New Roman" w:cs="Times New Roman"/>
+          <w:sz w:val="24"/>
+          <w:szCs w:val="24"/>
+        </w:rPr>
+        <w:t>current statuses</w:t>
+      </w:r>
+      <w:r>
+        <w:rPr>
+          <w:rFonts w:ascii="Times New Roman" w:hAnsi="Times New Roman" w:cs="Times New Roman"/>
+          <w:sz w:val="24"/>
+          <w:szCs w:val="24"/>
+        </w:rPr>
+        <w:t xml:space="preserve">. </w:t>
+      </w:r>
+      <w:r>
+        <w:rPr>
+          <w:rFonts w:ascii="Times New Roman" w:hAnsi="Times New Roman" w:cs="Times New Roman"/>
+          <w:sz w:val="24"/>
+          <w:szCs w:val="24"/>
+        </w:rPr>
+        <w:t xml:space="preserve">We define unrecognized states as territories in which a non-state actor controls territory, governs a population, and seeks but does not receive broad recognition as an independent state. </w:t>
+      </w:r>
+    </w:p>
+    <w:p>
+      <w:pPr>
+        <w:spacing w:line="360" w:lineRule="auto"/>
+        <w:ind w:firstLine="720"/>
+        <w:rPr>
+          <w:rFonts w:ascii="Times New Roman" w:hAnsi="Times New Roman" w:cs="Times New Roman"/>
+          <w:sz w:val="24"/>
+          <w:szCs w:val="24"/>
+        </w:rPr>
+      </w:pPr>
+      <w:r>
+        <w:rPr>
+          <w:rFonts w:ascii="Times New Roman" w:hAnsi="Times New Roman" w:cs="Times New Roman"/>
+          <w:sz w:val="24"/>
+          <w:szCs w:val="24"/>
+        </w:rPr>
+        <w:t xml:space="preserve">Notably, there are no new unrecognized states in this table. The most recent unrecognized states were formed when the Soviet Union collapsed in the early 1990s. In the case of more recent cases of militarily successful secession, </w:t>
+      </w:r>
+      <w:r>
+        <w:rPr>
+          <w:rFonts w:ascii="Times New Roman" w:hAnsi="Times New Roman" w:cs="Times New Roman"/>
+          <w:sz w:val="24"/>
+          <w:szCs w:val="24"/>
+        </w:rPr>
+        <w:t xml:space="preserve">such as South Sudan, </w:t>
+      </w:r>
+      <w:r>
+        <w:rPr>
+          <w:rFonts w:ascii="Times New Roman" w:hAnsi="Times New Roman" w:cs="Times New Roman"/>
+          <w:sz w:val="24"/>
+          <w:szCs w:val="24"/>
+        </w:rPr>
+        <w:t xml:space="preserve">unrecognized statehood has been avoided. This suggests </w:t>
+      </w:r>
+      <w:r>
+        <w:rPr>
+          <w:rFonts w:ascii="Times New Roman" w:hAnsi="Times New Roman" w:cs="Times New Roman"/>
+          <w:sz w:val="24"/>
+          <w:szCs w:val="24"/>
+        </w:rPr>
+        <w:t xml:space="preserve">that, if </w:t>
+      </w:r>
+      <w:r>
+        <w:rPr>
+          <w:rFonts w:ascii="Times New Roman" w:hAnsi="Times New Roman" w:cs="Times New Roman"/>
+          <w:sz w:val="24"/>
+          <w:szCs w:val="24"/>
+        </w:rPr>
+        <w:t xml:space="preserve">the stalemates sustaining the six current unrecognized states can be successfully resolved, a world without unrecognized states is possible. </w:t>
+      </w:r>
+    </w:p>
+    <w:p>
+      <w:pPr>
+        <w:spacing w:line="360" w:lineRule="auto"/>
+        <w:ind w:firstLine="720"/>
+        <w:rPr>
+          <w:rFonts w:ascii="Times New Roman" w:hAnsi="Times New Roman" w:cs="Times New Roman"/>
+          <w:sz w:val="24"/>
+          <w:szCs w:val="24"/>
+        </w:rPr>
+      </w:pPr>
+      <w:r>
+        <w:rPr>
+          <w:rFonts w:ascii="Times New Roman" w:hAnsi="Times New Roman" w:cs="Times New Roman"/>
+          <w:sz w:val="24"/>
+          <w:szCs w:val="24"/>
+        </w:rPr>
+        <w:t xml:space="preserve">However, </w:t>
+      </w:r>
+      <w:r>
+        <w:rPr>
+          <w:rFonts w:ascii="Times New Roman" w:hAnsi="Times New Roman" w:cs="Times New Roman"/>
+          <w:i/>
+          <w:sz w:val="24"/>
+          <w:szCs w:val="24"/>
+        </w:rPr>
+        <w:t>peaceful</w:t>
+      </w:r>
+      <w:r>
+        <w:rPr>
+          <w:rFonts w:ascii="Times New Roman" w:hAnsi="Times New Roman" w:cs="Times New Roman"/>
+          <w:sz w:val="24"/>
+          <w:szCs w:val="24"/>
+        </w:rPr>
+        <w:t xml:space="preserve"> resolution has not historically been an easy outcome to achieve. </w:t>
+      </w:r>
+      <w:r>
+        <w:rPr>
+          <w:rFonts w:ascii="Times New Roman" w:hAnsi="Times New Roman" w:cs="Times New Roman"/>
+          <w:sz w:val="24"/>
+          <w:szCs w:val="24"/>
+        </w:rPr>
+        <w:t xml:space="preserve">These cases represent the most successful cases of attempted secession in the post-WWII era, and yet eventual military defeat </w:t>
+      </w:r>
+      <w:r>
+        <w:rPr>
+          <w:rFonts w:ascii="Times New Roman" w:hAnsi="Times New Roman" w:cs="Times New Roman"/>
+          <w:sz w:val="24"/>
+          <w:szCs w:val="24"/>
+        </w:rPr>
+        <w:t xml:space="preserve">at </w:t>
+      </w:r>
+      <w:r>
+        <w:rPr>
+          <w:rFonts w:ascii="Times New Roman" w:hAnsi="Times New Roman" w:cs="Times New Roman"/>
+          <w:sz w:val="24"/>
+          <w:szCs w:val="24"/>
+        </w:rPr>
+        <w:t>the home state</w:t>
+      </w:r>
+      <w:r>
+        <w:rPr>
+          <w:rFonts w:ascii="Times New Roman" w:hAnsi="Times New Roman" w:cs="Times New Roman"/>
+          <w:sz w:val="24"/>
+          <w:szCs w:val="24"/>
+        </w:rPr>
+        <w:t>’s hands</w:t>
+      </w:r>
+      <w:r>
+        <w:rPr>
+          <w:rFonts w:ascii="Times New Roman" w:hAnsi="Times New Roman" w:cs="Times New Roman"/>
+          <w:sz w:val="24"/>
+          <w:szCs w:val="24"/>
+        </w:rPr>
+        <w:t xml:space="preserve"> is still</w:t>
       </w:r>
       <w:bookmarkStart w:id="0" w:name="_GoBack"/>
       <w:bookmarkEnd w:id="0"/>
@@ -2543,29 +2822,179 @@
           <w:sz w:val="24"/>
           <w:szCs w:val="24"/>
         </w:rPr>
+        <w:t xml:space="preserve"> the modal form of resolution. Recognition by the home state is rare, occurring in only three cases and </w:t>
+      </w:r>
+      <w:r>
+        <w:rPr>
+          <w:rFonts w:ascii="Times New Roman" w:hAnsi="Times New Roman" w:cs="Times New Roman"/>
+          <w:sz w:val="24"/>
+          <w:szCs w:val="24"/>
+        </w:rPr>
+        <w:t>only</w:t>
+      </w:r>
+      <w:r>
+        <w:rPr>
+          <w:rFonts w:ascii="Times New Roman" w:hAnsi="Times New Roman" w:cs="Times New Roman"/>
+          <w:sz w:val="24"/>
+          <w:szCs w:val="24"/>
+        </w:rPr>
+        <w:t xml:space="preserve"> as a direct result of concessions won on the battlefield. In cases where recognition by the home state or the right to a referendum on independence is not secured as part of the initial peace agreement, it has not historically been forthcoming. Only four cases of negotiated reunification are observed</w:t>
+      </w:r>
+      <w:r>
+        <w:rPr>
+          <w:rFonts w:ascii="Times New Roman" w:hAnsi="Times New Roman" w:cs="Times New Roman"/>
+          <w:sz w:val="24"/>
+          <w:szCs w:val="24"/>
+        </w:rPr>
+        <w:t>, as</w:t>
+      </w:r>
+      <w:r>
+        <w:rPr>
+          <w:rFonts w:ascii="Times New Roman" w:hAnsi="Times New Roman" w:cs="Times New Roman"/>
+          <w:sz w:val="24"/>
+          <w:szCs w:val="24"/>
+        </w:rPr>
         <w:t xml:space="preserve"> </w:t>
       </w:r>
-    </w:p>
-    <w:p>
-      <w:pPr>
-        <w:keepNext/>
-        <w:spacing w:line="360" w:lineRule="auto"/>
-        <w:rPr>
-          <w:rFonts w:ascii="Times New Roman" w:hAnsi="Times New Roman" w:cs="Times New Roman"/>
-          <w:b/>
-          <w:sz w:val="24"/>
-          <w:szCs w:val="24"/>
-        </w:rPr>
-      </w:pPr>
-      <w:r>
-        <w:rPr>
-          <w:rFonts w:ascii="Times New Roman" w:hAnsi="Times New Roman" w:cs="Times New Roman"/>
-          <w:b/>
-          <w:sz w:val="24"/>
-          <w:szCs w:val="24"/>
-        </w:rPr>
-        <w:t>The Empirical Landscape</w:t>
-      </w:r>
+      <w:r>
+        <w:rPr>
+          <w:rFonts w:ascii="Times New Roman" w:hAnsi="Times New Roman" w:cs="Times New Roman"/>
+          <w:sz w:val="24"/>
+          <w:szCs w:val="24"/>
+        </w:rPr>
+        <w:lastRenderedPageBreak/>
+        <w:t xml:space="preserve">secessionists who are strong enough to secure and retain territorial control are rarely willing to surrender their independence at the bargaining table, even though the chances of eventual recognition are vanishingly slim. Thus, the number of long-running, costly stalemates has been substantial, most of them eventually ending in military </w:t>
+      </w:r>
+      <w:proofErr w:type="spellStart"/>
+      <w:r>
+        <w:rPr>
+          <w:rFonts w:ascii="Times New Roman" w:hAnsi="Times New Roman" w:cs="Times New Roman"/>
+          <w:sz w:val="24"/>
+          <w:szCs w:val="24"/>
+        </w:rPr>
+        <w:t>reconquest</w:t>
+      </w:r>
+      <w:proofErr w:type="spellEnd"/>
+      <w:r>
+        <w:rPr>
+          <w:rFonts w:ascii="Times New Roman" w:hAnsi="Times New Roman" w:cs="Times New Roman"/>
+          <w:sz w:val="24"/>
+          <w:szCs w:val="24"/>
+        </w:rPr>
+        <w:t xml:space="preserve"> by the home state. </w:t>
+      </w:r>
+      <w:r>
+        <w:rPr>
+          <w:rFonts w:ascii="Times New Roman" w:hAnsi="Times New Roman" w:cs="Times New Roman"/>
+          <w:sz w:val="24"/>
+          <w:szCs w:val="24"/>
+        </w:rPr>
+        <w:t xml:space="preserve">By analyzing the policy options available to the international community, we </w:t>
+      </w:r>
+      <w:r>
+        <w:rPr>
+          <w:rFonts w:ascii="Times New Roman" w:hAnsi="Times New Roman" w:cs="Times New Roman"/>
+          <w:sz w:val="24"/>
+          <w:szCs w:val="24"/>
+        </w:rPr>
+        <w:t>can</w:t>
+      </w:r>
+      <w:r>
+        <w:rPr>
+          <w:rFonts w:ascii="Times New Roman" w:hAnsi="Times New Roman" w:cs="Times New Roman"/>
+          <w:sz w:val="24"/>
+          <w:szCs w:val="24"/>
+        </w:rPr>
+        <w:t xml:space="preserve"> point toward those strategies with the most promise for </w:t>
+      </w:r>
+      <w:r>
+        <w:rPr>
+          <w:rFonts w:ascii="Times New Roman" w:hAnsi="Times New Roman" w:cs="Times New Roman"/>
+          <w:sz w:val="24"/>
+          <w:szCs w:val="24"/>
+        </w:rPr>
+        <w:t xml:space="preserve">resolving these secessionist conflicts without </w:t>
+      </w:r>
+      <w:r>
+        <w:rPr>
+          <w:rFonts w:ascii="Times New Roman" w:hAnsi="Times New Roman" w:cs="Times New Roman"/>
+          <w:sz w:val="24"/>
+          <w:szCs w:val="24"/>
+        </w:rPr>
+        <w:t>violence.</w:t>
+      </w:r>
+    </w:p>
+    <w:p>
+      <w:pPr>
+        <w:pStyle w:val="Heading1"/>
+        <w:rPr>
+          <w:b w:val="0"/>
+        </w:rPr>
+      </w:pPr>
+      <w:bookmarkStart w:id="1" w:name="_Toc488915893"/>
+      <w:r>
+        <w:rPr>
+          <w:b w:val="0"/>
+        </w:rPr>
+        <w:t xml:space="preserve"> &lt;</w:t>
+      </w:r>
+      <w:r>
+        <w:rPr>
+          <w:b w:val="0"/>
+        </w:rPr>
+        <w:t>BGH.</w:t>
+      </w:r>
+      <w:r>
+        <w:rPr>
+          <w:b w:val="0"/>
+        </w:rPr>
+        <w:t>table</w:t>
+      </w:r>
+      <w:r>
+        <w:rPr>
+          <w:b w:val="0"/>
+        </w:rPr>
+        <w:t>1</w:t>
+      </w:r>
+      <w:r>
+        <w:rPr>
+          <w:b w:val="0"/>
+        </w:rPr>
+        <w:t xml:space="preserve"> near here&gt;</w:t>
+      </w:r>
+    </w:p>
+    <w:p>
+      <w:pPr>
+        <w:rPr>
+          <w:rFonts w:ascii="Times New Roman" w:hAnsi="Times New Roman" w:cs="Times New Roman"/>
+        </w:rPr>
+      </w:pPr>
+      <w:r>
+        <w:tab/>
+      </w:r>
+    </w:p>
+    <w:p>
+      <w:pPr>
+        <w:rPr>
+          <w:rFonts w:ascii="Times New Roman" w:hAnsi="Times New Roman" w:cs="Times New Roman"/>
+        </w:rPr>
+      </w:pPr>
+    </w:p>
+    <w:p>
+      <w:pPr>
+        <w:rPr>
+          <w:rFonts w:ascii="Times New Roman" w:hAnsi="Times New Roman" w:cs="Times New Roman"/>
+        </w:rPr>
+      </w:pPr>
+    </w:p>
+    <w:p>
+      <w:pPr>
+        <w:pStyle w:val="Heading1"/>
+      </w:pPr>
+      <w:r>
+        <w:t>A Model of Unrecognized Statehood</w:t>
+      </w:r>
+      <w:bookmarkEnd w:id="1"/>
     </w:p>
     <w:p>
       <w:pPr>
@@ -2577,38 +3006,90 @@
           <w:szCs w:val="24"/>
         </w:rPr>
       </w:pPr>
-      <w:r>
-        <w:rPr>
-          <w:rFonts w:ascii="Times New Roman" w:hAnsi="Times New Roman" w:cs="Times New Roman"/>
-          <w:sz w:val="24"/>
-          <w:szCs w:val="24"/>
-        </w:rPr>
-        <w:t xml:space="preserve">Table 1 presents the full universe of unrecognized states that have existed since WWII and describes their </w:t>
-      </w:r>
-      <w:r>
-        <w:rPr>
-          <w:rFonts w:ascii="Times New Roman" w:hAnsi="Times New Roman" w:cs="Times New Roman"/>
-          <w:sz w:val="24"/>
-          <w:szCs w:val="24"/>
-        </w:rPr>
-        <w:t>current statuses</w:t>
-      </w:r>
-      <w:r>
-        <w:rPr>
-          <w:rFonts w:ascii="Times New Roman" w:hAnsi="Times New Roman" w:cs="Times New Roman"/>
-          <w:sz w:val="24"/>
-          <w:szCs w:val="24"/>
-        </w:rPr>
-        <w:t xml:space="preserve">. </w:t>
-      </w:r>
-      <w:r>
-        <w:rPr>
-          <w:rFonts w:ascii="Times New Roman" w:hAnsi="Times New Roman" w:cs="Times New Roman"/>
-          <w:sz w:val="24"/>
-          <w:szCs w:val="24"/>
-        </w:rPr>
-        <w:t xml:space="preserve">We define unrecognized states as territories in which a non-state actor controls territory, governs a population, and seeks but does not receive broad recognition as an independent state. </w:t>
-      </w:r>
+      <w:proofErr w:type="spellStart"/>
+      <w:r>
+        <w:rPr>
+          <w:rFonts w:ascii="Times New Roman" w:hAnsi="Times New Roman" w:cs="Times New Roman"/>
+          <w:sz w:val="24"/>
+          <w:szCs w:val="24"/>
+        </w:rPr>
+        <w:t>Buzard</w:t>
+      </w:r>
+      <w:proofErr w:type="spellEnd"/>
+      <w:r>
+        <w:rPr>
+          <w:rFonts w:ascii="Times New Roman" w:hAnsi="Times New Roman" w:cs="Times New Roman"/>
+          <w:sz w:val="24"/>
+          <w:szCs w:val="24"/>
+        </w:rPr>
+        <w:t>, Graham, and Horne (2017)</w:t>
+      </w:r>
+      <w:r>
+        <w:rPr>
+          <w:rFonts w:ascii="Times New Roman" w:hAnsi="Times New Roman" w:cs="Times New Roman"/>
+          <w:sz w:val="24"/>
+          <w:szCs w:val="24"/>
+        </w:rPr>
+        <w:t xml:space="preserve"> model a dispute over a piece of territory that is controlled by a secessionist group and also claimed by a home state. Because </w:t>
+      </w:r>
+      <w:r>
+        <w:rPr>
+          <w:rFonts w:ascii="Times New Roman" w:hAnsi="Times New Roman" w:cs="Times New Roman"/>
+          <w:sz w:val="24"/>
+          <w:szCs w:val="24"/>
+        </w:rPr>
+        <w:t>the</w:t>
+      </w:r>
+      <w:r>
+        <w:rPr>
+          <w:rFonts w:ascii="Times New Roman" w:hAnsi="Times New Roman" w:cs="Times New Roman"/>
+          <w:sz w:val="24"/>
+          <w:szCs w:val="24"/>
+        </w:rPr>
+        <w:t xml:space="preserve"> model incorporates the incentives and actions of international actors, it is </w:t>
+      </w:r>
+      <w:r>
+        <w:rPr>
+          <w:rFonts w:ascii="Times New Roman" w:hAnsi="Times New Roman" w:cs="Times New Roman"/>
+          <w:sz w:val="24"/>
+          <w:szCs w:val="24"/>
+        </w:rPr>
+        <w:t>able</w:t>
+      </w:r>
+      <w:r>
+        <w:rPr>
+          <w:rFonts w:ascii="Times New Roman" w:hAnsi="Times New Roman" w:cs="Times New Roman"/>
+          <w:sz w:val="24"/>
+          <w:szCs w:val="24"/>
+        </w:rPr>
+        <w:t xml:space="preserve"> to both articulate the mechanisms that create these persistent stalemates and assess the consequences, intended and otherwise, of outside actors' attempts to foster their desired outcome</w:t>
+      </w:r>
+      <w:r>
+        <w:rPr>
+          <w:rFonts w:ascii="Times New Roman" w:hAnsi="Times New Roman" w:cs="Times New Roman"/>
+          <w:sz w:val="24"/>
+          <w:szCs w:val="24"/>
+        </w:rPr>
+        <w:t>s</w:t>
+      </w:r>
+      <w:r>
+        <w:rPr>
+          <w:rFonts w:ascii="Times New Roman" w:hAnsi="Times New Roman" w:cs="Times New Roman"/>
+          <w:sz w:val="24"/>
+          <w:szCs w:val="24"/>
+        </w:rPr>
+        <w:t>.</w:t>
+      </w:r>
+    </w:p>
+    <w:p>
+      <w:pPr>
+        <w:pStyle w:val="Heading2"/>
+      </w:pPr>
+      <w:bookmarkStart w:id="2" w:name="_Toc488915894"/>
+      <w:r>
+        <w:t>The Players</w:t>
+      </w:r>
+      <w:bookmarkEnd w:id="2"/>
     </w:p>
     <w:p>
       <w:pPr>
@@ -2626,161 +3107,187 @@
           <w:sz w:val="24"/>
           <w:szCs w:val="24"/>
         </w:rPr>
-        <w:t xml:space="preserve">These cases represent the most successful cases of attempted secession in the post-WWII era, and yet eventual military defeat </w:t>
-      </w:r>
-      <w:r>
-        <w:rPr>
-          <w:rFonts w:ascii="Times New Roman" w:hAnsi="Times New Roman" w:cs="Times New Roman"/>
-          <w:sz w:val="24"/>
-          <w:szCs w:val="24"/>
-        </w:rPr>
-        <w:t xml:space="preserve">at </w:t>
-      </w:r>
-      <w:r>
-        <w:rPr>
-          <w:rFonts w:ascii="Times New Roman" w:hAnsi="Times New Roman" w:cs="Times New Roman"/>
-          <w:sz w:val="24"/>
-          <w:szCs w:val="24"/>
-        </w:rPr>
-        <w:t>the home state</w:t>
-      </w:r>
-      <w:r>
-        <w:rPr>
-          <w:rFonts w:ascii="Times New Roman" w:hAnsi="Times New Roman" w:cs="Times New Roman"/>
-          <w:sz w:val="24"/>
-          <w:szCs w:val="24"/>
-        </w:rPr>
-        <w:t>’s hands</w:t>
-      </w:r>
-      <w:r>
-        <w:rPr>
-          <w:rFonts w:ascii="Times New Roman" w:hAnsi="Times New Roman" w:cs="Times New Roman"/>
-          <w:sz w:val="24"/>
-          <w:szCs w:val="24"/>
-        </w:rPr>
-        <w:t xml:space="preserve"> is still the modal form of resolution. Recognition by the home state is rare, occurring in only three cases and </w:t>
-      </w:r>
-      <w:r>
-        <w:rPr>
-          <w:rFonts w:ascii="Times New Roman" w:hAnsi="Times New Roman" w:cs="Times New Roman"/>
-          <w:sz w:val="24"/>
-          <w:szCs w:val="24"/>
-        </w:rPr>
-        <w:t>only</w:t>
-      </w:r>
-      <w:r>
-        <w:rPr>
-          <w:rFonts w:ascii="Times New Roman" w:hAnsi="Times New Roman" w:cs="Times New Roman"/>
-          <w:sz w:val="24"/>
-          <w:szCs w:val="24"/>
-        </w:rPr>
-        <w:t xml:space="preserve"> as a direct result of concessions won on the battlefield. In cases where recognition by the home state or the right to a referendum on independence is not secured as part of the initial peace agreement, it has not historically been forthcoming. Only four cases of negotiated reunification are observed</w:t>
-      </w:r>
-      <w:r>
-        <w:rPr>
-          <w:rFonts w:ascii="Times New Roman" w:hAnsi="Times New Roman" w:cs="Times New Roman"/>
-          <w:sz w:val="24"/>
-          <w:szCs w:val="24"/>
-        </w:rPr>
-        <w:t>, as</w:t>
-      </w:r>
-      <w:r>
-        <w:rPr>
-          <w:rFonts w:ascii="Times New Roman" w:hAnsi="Times New Roman" w:cs="Times New Roman"/>
-          <w:sz w:val="24"/>
-          <w:szCs w:val="24"/>
-        </w:rPr>
-        <w:t xml:space="preserve"> secessionists who are strong enough to secure and retain territorial control are rarely willing to surrender their independence at the bargaining table, even though the chances of eventual recognition are vanishingly slim. Thus, the number of long-running, costly stalemates has been substantial, most of them eventually ending in military reconquest by the home state. </w:t>
-      </w:r>
-      <w:r>
-        <w:rPr>
-          <w:rFonts w:ascii="Times New Roman" w:hAnsi="Times New Roman" w:cs="Times New Roman"/>
-          <w:sz w:val="24"/>
-          <w:szCs w:val="24"/>
-        </w:rPr>
-        <w:t xml:space="preserve">By analyzing the policy options available to the international community, we </w:t>
-      </w:r>
-      <w:r>
-        <w:rPr>
-          <w:rFonts w:ascii="Times New Roman" w:hAnsi="Times New Roman" w:cs="Times New Roman"/>
-          <w:sz w:val="24"/>
-          <w:szCs w:val="24"/>
-        </w:rPr>
-        <w:t>can</w:t>
-      </w:r>
-      <w:r>
-        <w:rPr>
-          <w:rFonts w:ascii="Times New Roman" w:hAnsi="Times New Roman" w:cs="Times New Roman"/>
-          <w:sz w:val="24"/>
-          <w:szCs w:val="24"/>
-        </w:rPr>
-        <w:t xml:space="preserve"> point toward those strategies with the most promise for </w:t>
-      </w:r>
-      <w:r>
-        <w:rPr>
-          <w:rFonts w:ascii="Times New Roman" w:hAnsi="Times New Roman" w:cs="Times New Roman"/>
-          <w:sz w:val="24"/>
-          <w:szCs w:val="24"/>
-        </w:rPr>
-        <w:t xml:space="preserve">resolving these secessionist conflicts without </w:t>
-      </w:r>
-      <w:r>
-        <w:rPr>
-          <w:rFonts w:ascii="Times New Roman" w:hAnsi="Times New Roman" w:cs="Times New Roman"/>
-          <w:sz w:val="24"/>
-          <w:szCs w:val="24"/>
-        </w:rPr>
-        <w:t>violence.</w:t>
-      </w:r>
-    </w:p>
-    <w:p>
-      <w:pPr>
-        <w:pStyle w:val="Heading1"/>
-        <w:rPr>
-          <w:b w:val="0"/>
-        </w:rPr>
-      </w:pPr>
-      <w:bookmarkStart w:id="1" w:name="_Toc488915893"/>
-      <w:r>
-        <w:rPr>
-          <w:b w:val="0"/>
-        </w:rPr>
-        <w:t>. &lt;</w:t>
-      </w:r>
-      <w:r>
-        <w:rPr>
-          <w:b w:val="0"/>
-        </w:rPr>
-        <w:t>BGH.</w:t>
-      </w:r>
-      <w:r>
-        <w:rPr>
-          <w:b w:val="0"/>
-        </w:rPr>
-        <w:t>table</w:t>
-      </w:r>
-      <w:r>
-        <w:rPr>
-          <w:b w:val="0"/>
-        </w:rPr>
-        <w:t>1</w:t>
-      </w:r>
-      <w:r>
-        <w:rPr>
-          <w:b w:val="0"/>
-        </w:rPr>
-        <w:t xml:space="preserve"> near here&gt;</w:t>
-      </w:r>
-    </w:p>
-    <w:p>
-      <w:pPr>
-        <w:pStyle w:val="Heading1"/>
-      </w:pPr>
-      <w:r>
-        <w:lastRenderedPageBreak/>
-        <w:t>A Model of Unrecognized Statehood</w:t>
-      </w:r>
-      <w:bookmarkEnd w:id="1"/>
+        <w:t>The model features</w:t>
+      </w:r>
+      <w:r>
+        <w:rPr>
+          <w:rFonts w:ascii="Times New Roman" w:hAnsi="Times New Roman" w:cs="Times New Roman"/>
+          <w:sz w:val="24"/>
+          <w:szCs w:val="24"/>
+        </w:rPr>
+        <w:t xml:space="preserve"> four players: the secession</w:t>
+      </w:r>
+      <w:r>
+        <w:rPr>
+          <w:rFonts w:ascii="Times New Roman" w:hAnsi="Times New Roman" w:cs="Times New Roman"/>
+          <w:sz w:val="24"/>
+          <w:szCs w:val="24"/>
+        </w:rPr>
+        <w:t>ist</w:t>
+      </w:r>
+      <w:r>
+        <w:rPr>
+          <w:rFonts w:ascii="Times New Roman" w:hAnsi="Times New Roman" w:cs="Times New Roman"/>
+          <w:sz w:val="24"/>
+          <w:szCs w:val="24"/>
+        </w:rPr>
+        <w:t xml:space="preserve"> movement</w:t>
+      </w:r>
+      <w:r>
+        <w:rPr>
+          <w:rFonts w:ascii="Times New Roman" w:hAnsi="Times New Roman" w:cs="Times New Roman"/>
+          <w:sz w:val="24"/>
+          <w:szCs w:val="24"/>
+        </w:rPr>
+        <w:t>, wh</w:t>
+      </w:r>
+      <w:r>
+        <w:rPr>
+          <w:rFonts w:ascii="Times New Roman" w:hAnsi="Times New Roman" w:cs="Times New Roman"/>
+          <w:sz w:val="24"/>
+          <w:szCs w:val="24"/>
+        </w:rPr>
+        <w:t>ich</w:t>
+      </w:r>
+      <w:r>
+        <w:rPr>
+          <w:rFonts w:ascii="Times New Roman" w:hAnsi="Times New Roman" w:cs="Times New Roman"/>
+          <w:sz w:val="24"/>
+          <w:szCs w:val="24"/>
+        </w:rPr>
+        <w:t xml:space="preserve"> seeks recognized independence; the central government of the home state</w:t>
+      </w:r>
+      <w:r>
+        <w:rPr>
+          <w:rFonts w:ascii="Times New Roman" w:hAnsi="Times New Roman" w:cs="Times New Roman"/>
+          <w:sz w:val="24"/>
+          <w:szCs w:val="24"/>
+        </w:rPr>
+        <w:t xml:space="preserve">, </w:t>
+      </w:r>
+      <w:r>
+        <w:rPr>
+          <w:rFonts w:ascii="Times New Roman" w:hAnsi="Times New Roman" w:cs="Times New Roman"/>
+          <w:sz w:val="24"/>
+          <w:szCs w:val="24"/>
+        </w:rPr>
+        <w:t>which seeks reunification; and two outside actors: the international community</w:t>
+      </w:r>
+      <w:r>
+        <w:rPr>
+          <w:rFonts w:ascii="Times New Roman" w:hAnsi="Times New Roman" w:cs="Times New Roman"/>
+          <w:sz w:val="24"/>
+          <w:szCs w:val="24"/>
+        </w:rPr>
+        <w:t xml:space="preserve"> and</w:t>
+      </w:r>
+      <w:r>
+        <w:rPr>
+          <w:rFonts w:ascii="Times New Roman" w:hAnsi="Times New Roman" w:cs="Times New Roman"/>
+          <w:sz w:val="24"/>
+          <w:szCs w:val="24"/>
+        </w:rPr>
+        <w:t xml:space="preserve"> the</w:t>
+      </w:r>
+      <w:r>
+        <w:rPr>
+          <w:rFonts w:ascii="Times New Roman" w:hAnsi="Times New Roman" w:cs="Times New Roman"/>
+          <w:sz w:val="24"/>
+          <w:szCs w:val="24"/>
+        </w:rPr>
+        <w:t xml:space="preserve"> patron</w:t>
+      </w:r>
+      <w:r>
+        <w:rPr>
+          <w:rFonts w:ascii="Times New Roman" w:hAnsi="Times New Roman" w:cs="Times New Roman"/>
+          <w:sz w:val="24"/>
+          <w:szCs w:val="24"/>
+        </w:rPr>
+        <w:t>.</w:t>
+      </w:r>
+    </w:p>
+    <w:p>
+      <w:pPr>
+        <w:spacing w:line="360" w:lineRule="auto"/>
+        <w:rPr>
+          <w:rFonts w:ascii="Times New Roman" w:hAnsi="Times New Roman" w:cs="Times New Roman"/>
+          <w:sz w:val="24"/>
+          <w:szCs w:val="24"/>
+        </w:rPr>
+      </w:pPr>
+      <w:r>
+        <w:rPr>
+          <w:rFonts w:ascii="Times New Roman" w:hAnsi="Times New Roman" w:cs="Times New Roman"/>
+          <w:sz w:val="24"/>
+          <w:szCs w:val="24"/>
+        </w:rPr>
+        <w:tab/>
+      </w:r>
+      <w:r>
+        <w:rPr>
+          <w:rFonts w:ascii="Times New Roman" w:hAnsi="Times New Roman" w:cs="Times New Roman"/>
+          <w:sz w:val="24"/>
+          <w:szCs w:val="24"/>
+        </w:rPr>
+        <w:t xml:space="preserve">The international community </w:t>
+      </w:r>
+      <w:r>
+        <w:rPr>
+          <w:rFonts w:ascii="Times New Roman" w:hAnsi="Times New Roman" w:cs="Times New Roman"/>
+          <w:sz w:val="24"/>
+          <w:szCs w:val="24"/>
+        </w:rPr>
+        <w:t>prefers reunification to recognized independence—a preference that is common to most states, and especially among those that fear the prospect of secessionist movements within their own borders.</w:t>
+      </w:r>
+      <w:r>
+        <w:rPr>
+          <w:rStyle w:val="EndnoteReference"/>
+          <w:rFonts w:ascii="Times New Roman" w:hAnsi="Times New Roman" w:cs="Times New Roman"/>
+          <w:sz w:val="24"/>
+          <w:szCs w:val="24"/>
+        </w:rPr>
+        <w:endnoteReference w:id="1"/>
+      </w:r>
+      <w:r>
+        <w:rPr>
+          <w:rFonts w:ascii="Times New Roman" w:hAnsi="Times New Roman" w:cs="Times New Roman"/>
+          <w:sz w:val="24"/>
+          <w:szCs w:val="24"/>
+        </w:rPr>
+        <w:t xml:space="preserve">  We also assume </w:t>
+      </w:r>
+      <w:r>
+        <w:rPr>
+          <w:rFonts w:ascii="Times New Roman" w:hAnsi="Times New Roman" w:cs="Times New Roman"/>
+          <w:sz w:val="24"/>
+          <w:szCs w:val="24"/>
+        </w:rPr>
+        <w:t>that the international community</w:t>
+      </w:r>
+      <w:r>
+        <w:rPr>
+          <w:rFonts w:ascii="Times New Roman" w:hAnsi="Times New Roman" w:cs="Times New Roman"/>
+          <w:sz w:val="24"/>
+          <w:szCs w:val="24"/>
+        </w:rPr>
+        <w:t xml:space="preserve"> prefers peace to war; this implies that </w:t>
+      </w:r>
+      <w:r>
+        <w:rPr>
+          <w:rFonts w:ascii="Times New Roman" w:hAnsi="Times New Roman" w:cs="Times New Roman"/>
+          <w:sz w:val="24"/>
+          <w:szCs w:val="24"/>
+        </w:rPr>
+        <w:t>the international community</w:t>
+      </w:r>
+      <w:r>
+        <w:rPr>
+          <w:rFonts w:ascii="Times New Roman" w:hAnsi="Times New Roman" w:cs="Times New Roman"/>
+          <w:sz w:val="24"/>
+          <w:szCs w:val="24"/>
+        </w:rPr>
+        <w:t xml:space="preserve"> will not fund a military buildup that it expects will induce war.</w:t>
+      </w:r>
     </w:p>
     <w:p>
       <w:pPr>
@@ -2798,47 +3305,96 @@
           <w:sz w:val="24"/>
           <w:szCs w:val="24"/>
         </w:rPr>
-        <w:t>Buzard, Graham, and Horne (2017)</w:t>
-      </w:r>
-      <w:r>
-        <w:rPr>
-          <w:rFonts w:ascii="Times New Roman" w:hAnsi="Times New Roman" w:cs="Times New Roman"/>
-          <w:sz w:val="24"/>
-          <w:szCs w:val="24"/>
-        </w:rPr>
-        <w:t xml:space="preserve"> model a dispute over a piece of territory that is controlled by a secessionist group and also claimed by a home state. Because </w:t>
-      </w:r>
-      <w:r>
-        <w:rPr>
-          <w:rFonts w:ascii="Times New Roman" w:hAnsi="Times New Roman" w:cs="Times New Roman"/>
-          <w:sz w:val="24"/>
-          <w:szCs w:val="24"/>
-        </w:rPr>
-        <w:t>the</w:t>
-      </w:r>
-      <w:r>
-        <w:rPr>
-          <w:rFonts w:ascii="Times New Roman" w:hAnsi="Times New Roman" w:cs="Times New Roman"/>
-          <w:sz w:val="24"/>
-          <w:szCs w:val="24"/>
-        </w:rPr>
-        <w:t xml:space="preserve"> model incorporates the incentives and actions of international actors, it is </w:t>
-      </w:r>
-      <w:r>
-        <w:rPr>
-          <w:rFonts w:ascii="Times New Roman" w:hAnsi="Times New Roman" w:cs="Times New Roman"/>
-          <w:sz w:val="24"/>
-          <w:szCs w:val="24"/>
-        </w:rPr>
-        <w:t>able</w:t>
-      </w:r>
-      <w:r>
-        <w:rPr>
-          <w:rFonts w:ascii="Times New Roman" w:hAnsi="Times New Roman" w:cs="Times New Roman"/>
-          <w:sz w:val="24"/>
-          <w:szCs w:val="24"/>
-        </w:rPr>
-        <w:t xml:space="preserve"> to both articulate the mechanisms that create these persistent stalemates and assess the consequences, intended and otherwise, of outside actors' attempts to foster their desired outcome</w:t>
+        <w:t xml:space="preserve">In contrast, </w:t>
+      </w:r>
+      <w:r>
+        <w:rPr>
+          <w:rFonts w:ascii="Times New Roman" w:hAnsi="Times New Roman" w:cs="Times New Roman"/>
+          <w:sz w:val="24"/>
+          <w:szCs w:val="24"/>
+        </w:rPr>
+        <w:t>the patron</w:t>
+      </w:r>
+      <w:r>
+        <w:rPr>
+          <w:rFonts w:ascii="Times New Roman" w:hAnsi="Times New Roman" w:cs="Times New Roman"/>
+          <w:sz w:val="24"/>
+          <w:szCs w:val="24"/>
+        </w:rPr>
+        <w:t xml:space="preserve"> most prefers recognized independence and opposes </w:t>
+      </w:r>
+      <w:r>
+        <w:rPr>
+          <w:rFonts w:ascii="Times New Roman" w:hAnsi="Times New Roman" w:cs="Times New Roman"/>
+          <w:sz w:val="24"/>
+          <w:szCs w:val="24"/>
+        </w:rPr>
+        <w:t>reunification</w:t>
+      </w:r>
+      <w:r>
+        <w:rPr>
+          <w:rFonts w:ascii="Times New Roman" w:hAnsi="Times New Roman" w:cs="Times New Roman"/>
+          <w:sz w:val="24"/>
+          <w:szCs w:val="24"/>
+        </w:rPr>
+        <w:t xml:space="preserve">, aligning its interests with the secessionists. We refer to the patron </w:t>
+      </w:r>
+      <w:r>
+        <w:rPr>
+          <w:rFonts w:ascii="Times New Roman" w:hAnsi="Times New Roman" w:cs="Times New Roman"/>
+          <w:sz w:val="24"/>
+          <w:szCs w:val="24"/>
+        </w:rPr>
+        <w:t>as such because it</w:t>
+      </w:r>
+      <w:r>
+        <w:rPr>
+          <w:rFonts w:ascii="Times New Roman" w:hAnsi="Times New Roman" w:cs="Times New Roman"/>
+          <w:sz w:val="24"/>
+          <w:szCs w:val="24"/>
+        </w:rPr>
+        <w:t xml:space="preserve"> contributes resources to the unrecognized state in the status quo equilibrium</w:t>
+      </w:r>
+      <w:r>
+        <w:rPr>
+          <w:rFonts w:ascii="Times New Roman" w:hAnsi="Times New Roman" w:cs="Times New Roman"/>
+          <w:sz w:val="24"/>
+          <w:szCs w:val="24"/>
+        </w:rPr>
+        <w:t xml:space="preserve">, which we detail in the next </w:t>
+      </w:r>
+      <w:r>
+        <w:rPr>
+          <w:rFonts w:ascii="Times New Roman" w:hAnsi="Times New Roman" w:cs="Times New Roman"/>
+          <w:sz w:val="24"/>
+          <w:szCs w:val="24"/>
+        </w:rPr>
+        <w:lastRenderedPageBreak/>
+        <w:t>section</w:t>
+      </w:r>
+      <w:r>
+        <w:rPr>
+          <w:rFonts w:ascii="Times New Roman" w:hAnsi="Times New Roman" w:cs="Times New Roman"/>
+          <w:sz w:val="24"/>
+          <w:szCs w:val="24"/>
+        </w:rPr>
+        <w:t xml:space="preserve">. Although there may exist patrons whose most-preferred outcome is the status quo, we </w:t>
+      </w:r>
+      <w:r>
+        <w:rPr>
+          <w:rFonts w:ascii="Times New Roman" w:hAnsi="Times New Roman" w:cs="Times New Roman"/>
+          <w:sz w:val="24"/>
+          <w:szCs w:val="24"/>
+        </w:rPr>
+        <w:t xml:space="preserve">focus on </w:t>
+      </w:r>
+      <w:r>
+        <w:rPr>
+          <w:rFonts w:ascii="Times New Roman" w:hAnsi="Times New Roman" w:cs="Times New Roman"/>
+          <w:sz w:val="24"/>
+          <w:szCs w:val="24"/>
+        </w:rPr>
+        <w:t>case</w:t>
       </w:r>
       <w:r>
         <w:rPr>
@@ -2854,18 +3410,56 @@
           <w:sz w:val="24"/>
           <w:szCs w:val="24"/>
         </w:rPr>
-        <w:t>.</w:t>
-      </w:r>
-    </w:p>
-    <w:p>
-      <w:pPr>
-        <w:pStyle w:val="Heading2"/>
-      </w:pPr>
-      <w:bookmarkStart w:id="2" w:name="_Toc488915894"/>
-      <w:r>
-        <w:t>The Players</w:t>
-      </w:r>
-      <w:bookmarkEnd w:id="2"/>
+        <w:t xml:space="preserve"> where the patron's most preferred outcome is independence because this is the condition under which the status quo is least likely</w:t>
+      </w:r>
+      <w:r>
+        <w:rPr>
+          <w:rFonts w:ascii="Times New Roman" w:hAnsi="Times New Roman" w:cs="Times New Roman"/>
+          <w:sz w:val="24"/>
+          <w:szCs w:val="24"/>
+        </w:rPr>
+        <w:t xml:space="preserve"> to be an equilibrium outcome</w:t>
+      </w:r>
+      <w:r>
+        <w:rPr>
+          <w:rFonts w:ascii="Times New Roman" w:hAnsi="Times New Roman" w:cs="Times New Roman"/>
+          <w:sz w:val="24"/>
+          <w:szCs w:val="24"/>
+        </w:rPr>
+        <w:t xml:space="preserve">. </w:t>
+      </w:r>
+      <w:r>
+        <w:rPr>
+          <w:rFonts w:ascii="Times New Roman" w:hAnsi="Times New Roman" w:cs="Times New Roman"/>
+          <w:sz w:val="24"/>
+          <w:szCs w:val="24"/>
+        </w:rPr>
+        <w:t>We show below that e</w:t>
+      </w:r>
+      <w:r>
+        <w:rPr>
+          <w:rFonts w:ascii="Times New Roman" w:hAnsi="Times New Roman" w:cs="Times New Roman"/>
+          <w:sz w:val="24"/>
+          <w:szCs w:val="24"/>
+        </w:rPr>
+        <w:t xml:space="preserve">ven </w:t>
+      </w:r>
+      <w:r>
+        <w:rPr>
+          <w:rFonts w:ascii="Times New Roman" w:hAnsi="Times New Roman" w:cs="Times New Roman"/>
+          <w:sz w:val="24"/>
+          <w:szCs w:val="24"/>
+        </w:rPr>
+        <w:t>when the patron prefers recognition,</w:t>
+      </w:r>
+      <w:r>
+        <w:rPr>
+          <w:rFonts w:ascii="Times New Roman" w:hAnsi="Times New Roman" w:cs="Times New Roman"/>
+          <w:sz w:val="24"/>
+          <w:szCs w:val="24"/>
+        </w:rPr>
+        <w:t xml:space="preserve"> the status quo remains an equilibrium outcome.</w:t>
+      </w:r>
     </w:p>
     <w:p>
       <w:pPr>
@@ -2883,285 +3477,71 @@
           <w:sz w:val="24"/>
           <w:szCs w:val="24"/>
         </w:rPr>
-        <w:t>The model features</w:t>
-      </w:r>
-      <w:r>
-        <w:rPr>
-          <w:rFonts w:ascii="Times New Roman" w:hAnsi="Times New Roman" w:cs="Times New Roman"/>
-          <w:sz w:val="24"/>
-          <w:szCs w:val="24"/>
-        </w:rPr>
-        <w:t xml:space="preserve"> four players: the secession</w:t>
-      </w:r>
-      <w:r>
-        <w:rPr>
-          <w:rFonts w:ascii="Times New Roman" w:hAnsi="Times New Roman" w:cs="Times New Roman"/>
-          <w:sz w:val="24"/>
-          <w:szCs w:val="24"/>
-        </w:rPr>
-        <w:t>ist</w:t>
-      </w:r>
-      <w:r>
-        <w:rPr>
-          <w:rFonts w:ascii="Times New Roman" w:hAnsi="Times New Roman" w:cs="Times New Roman"/>
-          <w:sz w:val="24"/>
-          <w:szCs w:val="24"/>
-        </w:rPr>
-        <w:t xml:space="preserve"> movement</w:t>
-      </w:r>
-      <w:r>
-        <w:rPr>
-          <w:rFonts w:ascii="Times New Roman" w:hAnsi="Times New Roman" w:cs="Times New Roman"/>
-          <w:sz w:val="24"/>
-          <w:szCs w:val="24"/>
-        </w:rPr>
-        <w:t>, wh</w:t>
-      </w:r>
-      <w:r>
-        <w:rPr>
-          <w:rFonts w:ascii="Times New Roman" w:hAnsi="Times New Roman" w:cs="Times New Roman"/>
-          <w:sz w:val="24"/>
-          <w:szCs w:val="24"/>
-        </w:rPr>
-        <w:t>ich</w:t>
-      </w:r>
-      <w:r>
-        <w:rPr>
-          <w:rFonts w:ascii="Times New Roman" w:hAnsi="Times New Roman" w:cs="Times New Roman"/>
-          <w:sz w:val="24"/>
-          <w:szCs w:val="24"/>
-        </w:rPr>
-        <w:t xml:space="preserve"> seeks recognized independence; the central government of the home state</w:t>
-      </w:r>
-      <w:r>
-        <w:rPr>
-          <w:rFonts w:ascii="Times New Roman" w:hAnsi="Times New Roman" w:cs="Times New Roman"/>
-          <w:sz w:val="24"/>
-          <w:szCs w:val="24"/>
-        </w:rPr>
-        <w:t xml:space="preserve">, </w:t>
-      </w:r>
-      <w:r>
-        <w:rPr>
-          <w:rFonts w:ascii="Times New Roman" w:hAnsi="Times New Roman" w:cs="Times New Roman"/>
-          <w:sz w:val="24"/>
-          <w:szCs w:val="24"/>
-        </w:rPr>
-        <w:t>which seeks reunification; and two outside actors: the international community</w:t>
-      </w:r>
-      <w:r>
-        <w:rPr>
-          <w:rFonts w:ascii="Times New Roman" w:hAnsi="Times New Roman" w:cs="Times New Roman"/>
-          <w:sz w:val="24"/>
-          <w:szCs w:val="24"/>
-        </w:rPr>
-        <w:t xml:space="preserve"> and</w:t>
-      </w:r>
-      <w:r>
-        <w:rPr>
-          <w:rFonts w:ascii="Times New Roman" w:hAnsi="Times New Roman" w:cs="Times New Roman"/>
-          <w:sz w:val="24"/>
-          <w:szCs w:val="24"/>
-        </w:rPr>
-        <w:t xml:space="preserve"> the</w:t>
-      </w:r>
-      <w:r>
-        <w:rPr>
-          <w:rFonts w:ascii="Times New Roman" w:hAnsi="Times New Roman" w:cs="Times New Roman"/>
-          <w:sz w:val="24"/>
-          <w:szCs w:val="24"/>
-        </w:rPr>
-        <w:t xml:space="preserve"> patron</w:t>
-      </w:r>
-      <w:r>
-        <w:rPr>
-          <w:rFonts w:ascii="Times New Roman" w:hAnsi="Times New Roman" w:cs="Times New Roman"/>
-          <w:sz w:val="24"/>
-          <w:szCs w:val="24"/>
-        </w:rPr>
-        <w:t>.</w:t>
-      </w:r>
-    </w:p>
-    <w:p>
-      <w:pPr>
-        <w:spacing w:line="360" w:lineRule="auto"/>
-        <w:rPr>
-          <w:rFonts w:ascii="Times New Roman" w:hAnsi="Times New Roman" w:cs="Times New Roman"/>
-          <w:sz w:val="24"/>
-          <w:szCs w:val="24"/>
-        </w:rPr>
-      </w:pPr>
-      <w:r>
-        <w:rPr>
-          <w:rFonts w:ascii="Times New Roman" w:hAnsi="Times New Roman" w:cs="Times New Roman"/>
-          <w:sz w:val="24"/>
-          <w:szCs w:val="24"/>
-        </w:rPr>
-        <w:tab/>
-      </w:r>
-      <w:r>
-        <w:rPr>
-          <w:rFonts w:ascii="Times New Roman" w:hAnsi="Times New Roman" w:cs="Times New Roman"/>
-          <w:sz w:val="24"/>
-          <w:szCs w:val="24"/>
-        </w:rPr>
-        <w:t xml:space="preserve">The international community </w:t>
-      </w:r>
-      <w:r>
-        <w:rPr>
-          <w:rFonts w:ascii="Times New Roman" w:hAnsi="Times New Roman" w:cs="Times New Roman"/>
-          <w:sz w:val="24"/>
-          <w:szCs w:val="24"/>
-        </w:rPr>
-        <w:t>prefers reunification to recognized independence—a preference that is common to most states, and especially among those that fear the prospect of secessionist movements within their own borders.</w:t>
-      </w:r>
-      <w:r>
-        <w:rPr>
-          <w:rStyle w:val="EndnoteReference"/>
-          <w:rFonts w:ascii="Times New Roman" w:hAnsi="Times New Roman" w:cs="Times New Roman"/>
-          <w:sz w:val="24"/>
-          <w:szCs w:val="24"/>
-        </w:rPr>
-        <w:endnoteReference w:id="1"/>
-      </w:r>
-      <w:r>
-        <w:rPr>
-          <w:rFonts w:ascii="Times New Roman" w:hAnsi="Times New Roman" w:cs="Times New Roman"/>
-          <w:sz w:val="24"/>
-          <w:szCs w:val="24"/>
-        </w:rPr>
-        <w:t xml:space="preserve">  We also assume </w:t>
-      </w:r>
-      <w:r>
-        <w:rPr>
-          <w:rFonts w:ascii="Times New Roman" w:hAnsi="Times New Roman" w:cs="Times New Roman"/>
-          <w:sz w:val="24"/>
-          <w:szCs w:val="24"/>
-        </w:rPr>
-        <w:t>that the international community</w:t>
-      </w:r>
-      <w:r>
-        <w:rPr>
-          <w:rFonts w:ascii="Times New Roman" w:hAnsi="Times New Roman" w:cs="Times New Roman"/>
-          <w:sz w:val="24"/>
-          <w:szCs w:val="24"/>
-        </w:rPr>
-        <w:t xml:space="preserve"> prefers peace to war; this implies that </w:t>
-      </w:r>
-      <w:r>
-        <w:rPr>
-          <w:rFonts w:ascii="Times New Roman" w:hAnsi="Times New Roman" w:cs="Times New Roman"/>
-          <w:sz w:val="24"/>
-          <w:szCs w:val="24"/>
-        </w:rPr>
-        <w:t>the international community</w:t>
-      </w:r>
-      <w:r>
-        <w:rPr>
-          <w:rFonts w:ascii="Times New Roman" w:hAnsi="Times New Roman" w:cs="Times New Roman"/>
-          <w:sz w:val="24"/>
-          <w:szCs w:val="24"/>
-        </w:rPr>
-        <w:t xml:space="preserve"> will not fund a military buildup that it expects will induce war.</w:t>
-      </w:r>
-    </w:p>
-    <w:p>
-      <w:pPr>
-        <w:spacing w:line="360" w:lineRule="auto"/>
-        <w:ind w:firstLine="720"/>
-        <w:rPr>
-          <w:rFonts w:ascii="Times New Roman" w:hAnsi="Times New Roman" w:cs="Times New Roman"/>
-          <w:sz w:val="24"/>
-          <w:szCs w:val="24"/>
-        </w:rPr>
-      </w:pPr>
-      <w:r>
-        <w:rPr>
-          <w:rFonts w:ascii="Times New Roman" w:hAnsi="Times New Roman" w:cs="Times New Roman"/>
-          <w:sz w:val="24"/>
-          <w:szCs w:val="24"/>
-        </w:rPr>
-        <w:t xml:space="preserve">In contrast, </w:t>
-      </w:r>
-      <w:r>
-        <w:rPr>
-          <w:rFonts w:ascii="Times New Roman" w:hAnsi="Times New Roman" w:cs="Times New Roman"/>
-          <w:sz w:val="24"/>
-          <w:szCs w:val="24"/>
-        </w:rPr>
-        <w:t>the patron</w:t>
-      </w:r>
-      <w:r>
-        <w:rPr>
-          <w:rFonts w:ascii="Times New Roman" w:hAnsi="Times New Roman" w:cs="Times New Roman"/>
-          <w:sz w:val="24"/>
-          <w:szCs w:val="24"/>
-        </w:rPr>
-        <w:t xml:space="preserve"> most prefers recognized independence and opposes </w:t>
-      </w:r>
-      <w:r>
-        <w:rPr>
-          <w:rFonts w:ascii="Times New Roman" w:hAnsi="Times New Roman" w:cs="Times New Roman"/>
-          <w:sz w:val="24"/>
-          <w:szCs w:val="24"/>
-        </w:rPr>
-        <w:t>reunification</w:t>
-      </w:r>
-      <w:r>
-        <w:rPr>
-          <w:rFonts w:ascii="Times New Roman" w:hAnsi="Times New Roman" w:cs="Times New Roman"/>
-          <w:sz w:val="24"/>
-          <w:szCs w:val="24"/>
-        </w:rPr>
-        <w:t xml:space="preserve">, aligning its interests with the secessionists. We refer to the patron </w:t>
-      </w:r>
-      <w:r>
-        <w:rPr>
-          <w:rFonts w:ascii="Times New Roman" w:hAnsi="Times New Roman" w:cs="Times New Roman"/>
-          <w:sz w:val="24"/>
-          <w:szCs w:val="24"/>
-        </w:rPr>
-        <w:t>as such because it</w:t>
-      </w:r>
-      <w:r>
-        <w:rPr>
-          <w:rFonts w:ascii="Times New Roman" w:hAnsi="Times New Roman" w:cs="Times New Roman"/>
-          <w:sz w:val="24"/>
-          <w:szCs w:val="24"/>
-        </w:rPr>
-        <w:t xml:space="preserve"> contributes resources to the unrecognized state in the status quo equilibrium</w:t>
-      </w:r>
-      <w:r>
-        <w:rPr>
-          <w:rFonts w:ascii="Times New Roman" w:hAnsi="Times New Roman" w:cs="Times New Roman"/>
-          <w:sz w:val="24"/>
-          <w:szCs w:val="24"/>
-        </w:rPr>
-        <w:t>, which we detail in the next section</w:t>
-      </w:r>
-      <w:r>
-        <w:rPr>
-          <w:rFonts w:ascii="Times New Roman" w:hAnsi="Times New Roman" w:cs="Times New Roman"/>
-          <w:sz w:val="24"/>
-          <w:szCs w:val="24"/>
-        </w:rPr>
-        <w:t xml:space="preserve">. Although there may exist patrons whose most-preferred outcome is the status quo, we </w:t>
-      </w:r>
-      <w:r>
-        <w:rPr>
-          <w:rFonts w:ascii="Times New Roman" w:hAnsi="Times New Roman" w:cs="Times New Roman"/>
-          <w:sz w:val="24"/>
-          <w:szCs w:val="24"/>
-        </w:rPr>
-        <w:t xml:space="preserve">focus on </w:t>
-      </w:r>
-      <w:r>
-        <w:rPr>
-          <w:rFonts w:ascii="Times New Roman" w:hAnsi="Times New Roman" w:cs="Times New Roman"/>
-          <w:sz w:val="24"/>
-          <w:szCs w:val="24"/>
-        </w:rPr>
-        <w:t>case</w:t>
+        <w:t>The only assumption</w:t>
+      </w:r>
+      <w:r>
+        <w:rPr>
+          <w:rFonts w:ascii="Times New Roman" w:hAnsi="Times New Roman" w:cs="Times New Roman"/>
+          <w:sz w:val="24"/>
+          <w:szCs w:val="24"/>
+        </w:rPr>
+        <w:t xml:space="preserve"> </w:t>
+      </w:r>
+      <w:r>
+        <w:rPr>
+          <w:rFonts w:ascii="Times New Roman" w:hAnsi="Times New Roman" w:cs="Times New Roman"/>
+          <w:sz w:val="24"/>
+          <w:szCs w:val="24"/>
+        </w:rPr>
+        <w:t xml:space="preserve">we make </w:t>
+      </w:r>
+      <w:r>
+        <w:rPr>
+          <w:rFonts w:ascii="Times New Roman" w:hAnsi="Times New Roman" w:cs="Times New Roman"/>
+          <w:sz w:val="24"/>
+          <w:szCs w:val="24"/>
+        </w:rPr>
+        <w:t xml:space="preserve">about the preferences and capabilities </w:t>
+      </w:r>
+      <w:r>
+        <w:rPr>
+          <w:rFonts w:ascii="Times New Roman" w:hAnsi="Times New Roman" w:cs="Times New Roman"/>
+          <w:sz w:val="24"/>
+          <w:szCs w:val="24"/>
+        </w:rPr>
+        <w:t>of</w:t>
+      </w:r>
+      <w:r>
+        <w:rPr>
+          <w:rFonts w:ascii="Times New Roman" w:hAnsi="Times New Roman" w:cs="Times New Roman"/>
+          <w:sz w:val="24"/>
+          <w:szCs w:val="24"/>
+        </w:rPr>
+        <w:t xml:space="preserve"> </w:t>
+      </w:r>
+      <w:r>
+        <w:rPr>
+          <w:rFonts w:ascii="Times New Roman" w:hAnsi="Times New Roman" w:cs="Times New Roman"/>
+          <w:sz w:val="24"/>
+          <w:szCs w:val="24"/>
+        </w:rPr>
+        <w:t>the home state government</w:t>
+      </w:r>
+      <w:r>
+        <w:rPr>
+          <w:rFonts w:ascii="Times New Roman" w:hAnsi="Times New Roman" w:cs="Times New Roman"/>
+          <w:sz w:val="24"/>
+          <w:szCs w:val="24"/>
+        </w:rPr>
+        <w:t xml:space="preserve"> and </w:t>
+      </w:r>
+      <w:r>
+        <w:rPr>
+          <w:rFonts w:ascii="Times New Roman" w:hAnsi="Times New Roman" w:cs="Times New Roman"/>
+          <w:sz w:val="24"/>
+          <w:szCs w:val="24"/>
+        </w:rPr>
+        <w:t>the secessionist</w:t>
       </w:r>
       <w:r>
         <w:rPr>
@@ -3177,123 +3557,62 @@
           <w:sz w:val="24"/>
           <w:szCs w:val="24"/>
         </w:rPr>
-        <w:t xml:space="preserve"> where the patron's most preferred outcome is independence because this is the condition under which the status quo is least likely</w:t>
-      </w:r>
-      <w:r>
-        <w:rPr>
-          <w:rFonts w:ascii="Times New Roman" w:hAnsi="Times New Roman" w:cs="Times New Roman"/>
-          <w:sz w:val="24"/>
-          <w:szCs w:val="24"/>
-        </w:rPr>
-        <w:t xml:space="preserve"> to be an equilibrium outcome</w:t>
-      </w:r>
-      <w:r>
-        <w:rPr>
-          <w:rFonts w:ascii="Times New Roman" w:hAnsi="Times New Roman" w:cs="Times New Roman"/>
-          <w:sz w:val="24"/>
-          <w:szCs w:val="24"/>
-        </w:rPr>
-        <w:t xml:space="preserve">. </w:t>
-      </w:r>
-      <w:r>
-        <w:rPr>
-          <w:rFonts w:ascii="Times New Roman" w:hAnsi="Times New Roman" w:cs="Times New Roman"/>
-          <w:sz w:val="24"/>
-          <w:szCs w:val="24"/>
-        </w:rPr>
-        <w:t>We show below that e</w:t>
-      </w:r>
-      <w:r>
-        <w:rPr>
-          <w:rFonts w:ascii="Times New Roman" w:hAnsi="Times New Roman" w:cs="Times New Roman"/>
-          <w:sz w:val="24"/>
-          <w:szCs w:val="24"/>
-        </w:rPr>
-        <w:t xml:space="preserve">ven </w:t>
-      </w:r>
-      <w:r>
-        <w:rPr>
-          <w:rFonts w:ascii="Times New Roman" w:hAnsi="Times New Roman" w:cs="Times New Roman"/>
-          <w:sz w:val="24"/>
-          <w:szCs w:val="24"/>
-        </w:rPr>
-        <w:t>when the patron prefers recognition,</w:t>
-      </w:r>
-      <w:r>
-        <w:rPr>
-          <w:rFonts w:ascii="Times New Roman" w:hAnsi="Times New Roman" w:cs="Times New Roman"/>
-          <w:sz w:val="24"/>
-          <w:szCs w:val="24"/>
-        </w:rPr>
-        <w:t xml:space="preserve"> the status quo remains an equilibrium outcome.</w:t>
-      </w:r>
-    </w:p>
-    <w:p>
-      <w:pPr>
-        <w:spacing w:line="360" w:lineRule="auto"/>
-        <w:ind w:firstLine="720"/>
-        <w:rPr>
-          <w:rFonts w:ascii="Times New Roman" w:hAnsi="Times New Roman" w:cs="Times New Roman"/>
-          <w:sz w:val="24"/>
-          <w:szCs w:val="24"/>
-        </w:rPr>
-      </w:pPr>
-      <w:r>
-        <w:rPr>
-          <w:rFonts w:ascii="Times New Roman" w:hAnsi="Times New Roman" w:cs="Times New Roman"/>
-          <w:sz w:val="24"/>
-          <w:szCs w:val="24"/>
-        </w:rPr>
-        <w:t>The only assumption</w:t>
-      </w:r>
-      <w:r>
-        <w:rPr>
-          <w:rFonts w:ascii="Times New Roman" w:hAnsi="Times New Roman" w:cs="Times New Roman"/>
-          <w:sz w:val="24"/>
-          <w:szCs w:val="24"/>
-        </w:rPr>
-        <w:t xml:space="preserve"> </w:t>
-      </w:r>
-      <w:r>
-        <w:rPr>
-          <w:rFonts w:ascii="Times New Roman" w:hAnsi="Times New Roman" w:cs="Times New Roman"/>
-          <w:sz w:val="24"/>
-          <w:szCs w:val="24"/>
-        </w:rPr>
-        <w:t xml:space="preserve">we make </w:t>
-      </w:r>
-      <w:r>
-        <w:rPr>
-          <w:rFonts w:ascii="Times New Roman" w:hAnsi="Times New Roman" w:cs="Times New Roman"/>
-          <w:sz w:val="24"/>
-          <w:szCs w:val="24"/>
-        </w:rPr>
-        <w:t xml:space="preserve">about the preferences and capabilities </w:t>
-      </w:r>
-      <w:r>
-        <w:rPr>
-          <w:rFonts w:ascii="Times New Roman" w:hAnsi="Times New Roman" w:cs="Times New Roman"/>
-          <w:sz w:val="24"/>
-          <w:szCs w:val="24"/>
-        </w:rPr>
-        <w:t>of</w:t>
-      </w:r>
-      <w:r>
-        <w:rPr>
-          <w:rFonts w:ascii="Times New Roman" w:hAnsi="Times New Roman" w:cs="Times New Roman"/>
-          <w:sz w:val="24"/>
-          <w:szCs w:val="24"/>
-        </w:rPr>
-        <w:t xml:space="preserve"> </w:t>
-      </w:r>
-      <w:r>
-        <w:rPr>
-          <w:rFonts w:ascii="Times New Roman" w:hAnsi="Times New Roman" w:cs="Times New Roman"/>
-          <w:sz w:val="24"/>
-          <w:szCs w:val="24"/>
-        </w:rPr>
-        <w:t>the home state government</w:t>
-      </w:r>
+        <w:t xml:space="preserve"> is that </w:t>
+      </w:r>
+      <w:r>
+        <w:rPr>
+          <w:rFonts w:ascii="Times New Roman" w:hAnsi="Times New Roman" w:cs="Times New Roman"/>
+          <w:sz w:val="24"/>
+          <w:szCs w:val="24"/>
+        </w:rPr>
+        <w:t>the payoffs for the party that cedes the issue of status (independence vs. reunification) are consistently low. This reflects the fact that the issue of status is indivisible and highly valued by each side and that many of the payments that could be offered are not credible (</w:t>
+      </w:r>
+      <w:proofErr w:type="spellStart"/>
+      <w:r>
+        <w:rPr>
+          <w:rFonts w:ascii="Times New Roman" w:hAnsi="Times New Roman" w:cs="Times New Roman"/>
+          <w:sz w:val="24"/>
+          <w:szCs w:val="24"/>
+        </w:rPr>
+        <w:t>Licklider</w:t>
+      </w:r>
+      <w:proofErr w:type="spellEnd"/>
+      <w:r>
+        <w:rPr>
+          <w:rFonts w:ascii="Times New Roman" w:hAnsi="Times New Roman" w:cs="Times New Roman"/>
+          <w:sz w:val="24"/>
+          <w:szCs w:val="24"/>
+        </w:rPr>
+        <w:t xml:space="preserve">, 1995; Walter 1997, 2002; Doyle and </w:t>
+      </w:r>
+      <w:proofErr w:type="spellStart"/>
+      <w:r>
+        <w:rPr>
+          <w:rFonts w:ascii="Times New Roman" w:hAnsi="Times New Roman" w:cs="Times New Roman"/>
+          <w:sz w:val="24"/>
+          <w:szCs w:val="24"/>
+        </w:rPr>
+        <w:t>Sambanis</w:t>
+      </w:r>
+      <w:proofErr w:type="spellEnd"/>
+      <w:r>
+        <w:rPr>
+          <w:rFonts w:ascii="Times New Roman" w:hAnsi="Times New Roman" w:cs="Times New Roman"/>
+          <w:sz w:val="24"/>
+          <w:szCs w:val="24"/>
+        </w:rPr>
+        <w:t xml:space="preserve">, 2006; </w:t>
+      </w:r>
+      <w:proofErr w:type="spellStart"/>
+      <w:r>
+        <w:rPr>
+          <w:rFonts w:ascii="Times New Roman" w:hAnsi="Times New Roman" w:cs="Times New Roman"/>
+          <w:sz w:val="24"/>
+          <w:szCs w:val="24"/>
+        </w:rPr>
+        <w:t>Fearon</w:t>
+      </w:r>
+      <w:proofErr w:type="spellEnd"/>
       <w:r>
         <w:rPr>
           <w:rFonts w:ascii="Times New Roman" w:hAnsi="Times New Roman" w:cs="Times New Roman"/>
@@ -3302,37 +3621,23 @@
         </w:rPr>
         <w:t xml:space="preserve"> and </w:t>
       </w:r>
-      <w:r>
-        <w:rPr>
-          <w:rFonts w:ascii="Times New Roman" w:hAnsi="Times New Roman" w:cs="Times New Roman"/>
-          <w:sz w:val="24"/>
-          <w:szCs w:val="24"/>
-        </w:rPr>
-        <w:t>the secessionist</w:t>
-      </w:r>
-      <w:r>
-        <w:rPr>
-          <w:rFonts w:ascii="Times New Roman" w:hAnsi="Times New Roman" w:cs="Times New Roman"/>
-          <w:sz w:val="24"/>
-          <w:szCs w:val="24"/>
-        </w:rPr>
-        <w:t>s</w:t>
-      </w:r>
-      <w:r>
-        <w:rPr>
-          <w:rFonts w:ascii="Times New Roman" w:hAnsi="Times New Roman" w:cs="Times New Roman"/>
-          <w:sz w:val="24"/>
-          <w:szCs w:val="24"/>
-        </w:rPr>
-        <w:t xml:space="preserve"> is that </w:t>
-      </w:r>
-      <w:r>
-        <w:rPr>
-          <w:rFonts w:ascii="Times New Roman" w:hAnsi="Times New Roman" w:cs="Times New Roman"/>
-          <w:sz w:val="24"/>
-          <w:szCs w:val="24"/>
-        </w:rPr>
-        <w:t>the payoffs for the party that cedes the issue of status (independence vs. reunification) are consistently low. This reflects the fact that the issue of status is indivisible and highly valued by each side and that many of the payments that could be offered are not credible (Licklider, 1995; Walter 1997, 2002; Doyle and Sambanis, 2006; Fearon and Laitin, 20</w:t>
+      <w:proofErr w:type="spellStart"/>
+      <w:r>
+        <w:rPr>
+          <w:rFonts w:ascii="Times New Roman" w:hAnsi="Times New Roman" w:cs="Times New Roman"/>
+          <w:sz w:val="24"/>
+          <w:szCs w:val="24"/>
+        </w:rPr>
+        <w:t>Laitin</w:t>
+      </w:r>
+      <w:proofErr w:type="spellEnd"/>
+      <w:r>
+        <w:rPr>
+          <w:rFonts w:ascii="Times New Roman" w:hAnsi="Times New Roman" w:cs="Times New Roman"/>
+          <w:sz w:val="24"/>
+          <w:szCs w:val="24"/>
+        </w:rPr>
+        <w:t>, 20</w:t>
       </w:r>
       <w:r>
         <w:rPr>
@@ -3357,7 +3662,6 @@
       </w:pPr>
       <w:bookmarkStart w:id="3" w:name="_Toc488915895"/>
       <w:r>
-        <w:lastRenderedPageBreak/>
         <w:t>Details of the Dynamic Game</w:t>
       </w:r>
       <w:bookmarkEnd w:id="3"/>
@@ -3750,7 +4054,16 @@
           <w:sz w:val="24"/>
           <w:szCs w:val="24"/>
         </w:rPr>
-        <w:t>the patron and/or the international community</w:t>
+        <w:t xml:space="preserve">the patron and/or the </w:t>
+      </w:r>
+      <w:r>
+        <w:rPr>
+          <w:rFonts w:ascii="Times New Roman" w:hAnsi="Times New Roman" w:cs="Times New Roman"/>
+          <w:sz w:val="24"/>
+          <w:szCs w:val="24"/>
+        </w:rPr>
+        <w:lastRenderedPageBreak/>
+        <w:t>international community</w:t>
       </w:r>
       <w:r>
         <w:rPr>
@@ -4010,16 +4323,7 @@
           <w:sz w:val="24"/>
           <w:szCs w:val="24"/>
         </w:rPr>
-        <w:t xml:space="preserve"> or both attack simultaneously, the </w:t>
-      </w:r>
-      <w:r>
-        <w:rPr>
-          <w:rFonts w:ascii="Times New Roman" w:hAnsi="Times New Roman" w:cs="Times New Roman"/>
-          <w:sz w:val="24"/>
-          <w:szCs w:val="24"/>
-        </w:rPr>
-        <w:lastRenderedPageBreak/>
-        <w:t>result is war. We use a lottery to determine whether the secessionists or government wins the war. The victor is able to force recognition/reunification.</w:t>
+        <w:t xml:space="preserve"> or both attack simultaneously, the result is war. We use a lottery to determine whether the secessionists or government wins the war. The victor is able to force recognition/reunification.</w:t>
       </w:r>
     </w:p>
     <w:p>
@@ -4312,6 +4616,7 @@
           <w:sz w:val="24"/>
           <w:szCs w:val="24"/>
         </w:rPr>
+        <w:lastRenderedPageBreak/>
         <w:t>Either the secessionists prefer ceding to war or the patron's disutility from war is greater than the per-period cost of offsetting the deterioration in the secessionists' status quo payoffs.</w:t>
       </w:r>
     </w:p>
@@ -4488,16 +4793,7 @@
           <w:sz w:val="24"/>
           <w:szCs w:val="24"/>
         </w:rPr>
-        <w:t xml:space="preserve">dislikes war and so will never invest in either </w:t>
-      </w:r>
-      <w:r>
-        <w:rPr>
-          <w:rFonts w:ascii="Times New Roman" w:hAnsi="Times New Roman" w:cs="Times New Roman"/>
-          <w:sz w:val="24"/>
-          <w:szCs w:val="24"/>
-        </w:rPr>
-        <w:lastRenderedPageBreak/>
-        <w:t>state variable associated with winning since they increase the likelihood that one of the inside actors chooses to fight. It would also n</w:t>
+        <w:t>dislikes war and so will never invest in either state variable associated with winning since they increase the likelihood that one of the inside actors chooses to fight. It would also n</w:t>
       </w:r>
       <w:r>
         <w:rPr>
@@ -4845,7 +5141,16 @@
           <w:sz w:val="24"/>
           <w:szCs w:val="24"/>
         </w:rPr>
-        <w:t>ke an investment larger than the international community’s</w:t>
+        <w:t xml:space="preserve">ke an investment larger than the international </w:t>
+      </w:r>
+      <w:r>
+        <w:rPr>
+          <w:rFonts w:ascii="Times New Roman" w:hAnsi="Times New Roman" w:cs="Times New Roman"/>
+          <w:sz w:val="24"/>
+          <w:szCs w:val="24"/>
+        </w:rPr>
+        <w:lastRenderedPageBreak/>
+        <w:t>community’s</w:t>
       </w:r>
       <w:r>
         <w:rPr>
@@ -5048,7 +5353,6 @@
           <w:sz w:val="24"/>
           <w:szCs w:val="24"/>
         </w:rPr>
-        <w:lastRenderedPageBreak/>
         <w:tab/>
       </w:r>
       <w:r>
@@ -5225,7 +5529,25 @@
           <w:sz w:val="24"/>
           <w:szCs w:val="24"/>
         </w:rPr>
-        <w:t xml:space="preserve"> The formal proof that Restrictions (1) through (7) ensure that a Status Quo equilibrium exists can be found in Buzard, Graham and Horne (2016).</w:t>
+        <w:t xml:space="preserve"> The formal proof that Restrictions (1) through (7) ensure that a Status Quo equilibrium exists can be found in </w:t>
+      </w:r>
+      <w:proofErr w:type="spellStart"/>
+      <w:r>
+        <w:rPr>
+          <w:rFonts w:ascii="Times New Roman" w:hAnsi="Times New Roman" w:cs="Times New Roman"/>
+          <w:sz w:val="24"/>
+          <w:szCs w:val="24"/>
+        </w:rPr>
+        <w:t>Buzard</w:t>
+      </w:r>
+      <w:proofErr w:type="spellEnd"/>
+      <w:r>
+        <w:rPr>
+          <w:rFonts w:ascii="Times New Roman" w:hAnsi="Times New Roman" w:cs="Times New Roman"/>
+          <w:sz w:val="24"/>
+          <w:szCs w:val="24"/>
+        </w:rPr>
+        <w:t>, Graham and Horne (2016).</w:t>
       </w:r>
     </w:p>
     <w:p>
@@ -5347,16 +5669,7 @@
           <w:sz w:val="24"/>
           <w:szCs w:val="24"/>
         </w:rPr>
-        <w:t xml:space="preserve"> and the patron can adjust contributions to reflect changing </w:t>
-      </w:r>
-      <w:r>
-        <w:rPr>
-          <w:rFonts w:ascii="Times New Roman" w:hAnsi="Times New Roman" w:cs="Times New Roman"/>
-          <w:sz w:val="24"/>
-          <w:szCs w:val="24"/>
-        </w:rPr>
-        <w:lastRenderedPageBreak/>
-        <w:t xml:space="preserve">conditions on the ground, exogenous shocks that might otherwise have the potential to alter the equilibrium have their strategic impact nullified. For example, while a drought in the unrecognized state </w:t>
+        <w:t xml:space="preserve"> and the patron can adjust contributions to reflect changing conditions on the ground, exogenous shocks that might otherwise have the potential to alter the equilibrium have their strategic impact nullified. For example, while a drought in the unrecognized state </w:t>
       </w:r>
       <w:r>
         <w:rPr>
@@ -5524,7 +5837,34 @@
           <w:sz w:val="24"/>
           <w:szCs w:val="24"/>
         </w:rPr>
-        <w:t xml:space="preserve">nly one of the unrecognized states currently in existence has survived without a patron: Somaliland. Somaliland has been able to avoid reconquest by the home state of Somalia </w:t>
+        <w:t xml:space="preserve">nly one of the </w:t>
+      </w:r>
+      <w:r>
+        <w:rPr>
+          <w:rFonts w:ascii="Times New Roman" w:hAnsi="Times New Roman" w:cs="Times New Roman"/>
+          <w:sz w:val="24"/>
+          <w:szCs w:val="24"/>
+        </w:rPr>
+        <w:lastRenderedPageBreak/>
+        <w:t xml:space="preserve">unrecognized states currently in existence has survived without a patron: Somaliland. Somaliland has been able to avoid </w:t>
+      </w:r>
+      <w:proofErr w:type="spellStart"/>
+      <w:r>
+        <w:rPr>
+          <w:rFonts w:ascii="Times New Roman" w:hAnsi="Times New Roman" w:cs="Times New Roman"/>
+          <w:sz w:val="24"/>
+          <w:szCs w:val="24"/>
+        </w:rPr>
+        <w:t>reconquest</w:t>
+      </w:r>
+      <w:proofErr w:type="spellEnd"/>
+      <w:r>
+        <w:rPr>
+          <w:rFonts w:ascii="Times New Roman" w:hAnsi="Times New Roman" w:cs="Times New Roman"/>
+          <w:sz w:val="24"/>
+          <w:szCs w:val="24"/>
+        </w:rPr>
+        <w:t xml:space="preserve"> by the home state of Somalia </w:t>
       </w:r>
       <w:r>
         <w:rPr>
@@ -5646,13 +5986,23 @@
         </w:rPr>
         <w:t xml:space="preserve">history suggests that </w:t>
       </w:r>
-      <w:r>
-        <w:rPr>
-          <w:rFonts w:ascii="Times New Roman" w:hAnsi="Times New Roman" w:cs="Times New Roman"/>
-          <w:sz w:val="24"/>
-          <w:szCs w:val="24"/>
-        </w:rPr>
-        <w:t xml:space="preserve">reconquest of </w:t>
+      <w:proofErr w:type="spellStart"/>
+      <w:r>
+        <w:rPr>
+          <w:rFonts w:ascii="Times New Roman" w:hAnsi="Times New Roman" w:cs="Times New Roman"/>
+          <w:sz w:val="24"/>
+          <w:szCs w:val="24"/>
+        </w:rPr>
+        <w:t>reconquest</w:t>
+      </w:r>
+      <w:proofErr w:type="spellEnd"/>
+      <w:r>
+        <w:rPr>
+          <w:rFonts w:ascii="Times New Roman" w:hAnsi="Times New Roman" w:cs="Times New Roman"/>
+          <w:sz w:val="24"/>
+          <w:szCs w:val="24"/>
+        </w:rPr>
+        <w:t xml:space="preserve"> of </w:t>
       </w:r>
       <w:r>
         <w:rPr>
@@ -5713,7 +6063,6 @@
           <w:sz w:val="24"/>
           <w:szCs w:val="24"/>
         </w:rPr>
-        <w:lastRenderedPageBreak/>
         <w:t>Unrecognized Statehood exists as a halfway point between recognized independent statehood and reunification with the home state. Unrecognized statehood ends when either recognized statehood is achieved, or reunification occurs.  In the following sections we discuss</w:t>
       </w:r>
       <w:r>
@@ -5734,9 +6083,14 @@
         <w:t>Reunif</w:t>
       </w:r>
       <w:r>
-        <w:t>ication via Military Reconquest</w:t>
+        <w:t xml:space="preserve">ication via Military </w:t>
+      </w:r>
+      <w:proofErr w:type="spellStart"/>
+      <w:r>
+        <w:t>Reconquest</w:t>
       </w:r>
       <w:bookmarkEnd w:id="8"/>
+      <w:proofErr w:type="spellEnd"/>
     </w:p>
     <w:p>
       <w:pPr>
@@ -5754,7 +6108,43 @@
           <w:sz w:val="24"/>
           <w:szCs w:val="24"/>
         </w:rPr>
-        <w:t>Most attempted secessions end in military defeat before territorial control is ever achieved (Fazal and Griffith 2008). Unrecognized states are thus a relatively elite set of secessionist movements, those that are unusually militarily powerful relative to the home state. However, even among secessionist movements that succeed in maintaining territorial control for a minimum of two years, the most common form of resolution remains military reconquest by the home state. When unrecognized states return to war with the home state, it is almost always the home state that initiates</w:t>
+        <w:t>Most attempted secessions end in military defeat before territorial control is ever achieved (</w:t>
+      </w:r>
+      <w:proofErr w:type="spellStart"/>
+      <w:r>
+        <w:rPr>
+          <w:rFonts w:ascii="Times New Roman" w:hAnsi="Times New Roman" w:cs="Times New Roman"/>
+          <w:sz w:val="24"/>
+          <w:szCs w:val="24"/>
+        </w:rPr>
+        <w:t>Fazal</w:t>
+      </w:r>
+      <w:proofErr w:type="spellEnd"/>
+      <w:r>
+        <w:rPr>
+          <w:rFonts w:ascii="Times New Roman" w:hAnsi="Times New Roman" w:cs="Times New Roman"/>
+          <w:sz w:val="24"/>
+          <w:szCs w:val="24"/>
+        </w:rPr>
+        <w:t xml:space="preserve"> and Griffith 2008). Unrecognized states are thus a relatively elite set of secessionist movements, those that are unusually militarily powerful relative to the home state. However, even among secessionist movements that succeed in maintaining territorial control for a minimum of two years, the most common form of resolution remains military </w:t>
+      </w:r>
+      <w:proofErr w:type="spellStart"/>
+      <w:r>
+        <w:rPr>
+          <w:rFonts w:ascii="Times New Roman" w:hAnsi="Times New Roman" w:cs="Times New Roman"/>
+          <w:sz w:val="24"/>
+          <w:szCs w:val="24"/>
+        </w:rPr>
+        <w:t>reconquest</w:t>
+      </w:r>
+      <w:proofErr w:type="spellEnd"/>
+      <w:r>
+        <w:rPr>
+          <w:rFonts w:ascii="Times New Roman" w:hAnsi="Times New Roman" w:cs="Times New Roman"/>
+          <w:sz w:val="24"/>
+          <w:szCs w:val="24"/>
+        </w:rPr>
+        <w:t xml:space="preserve"> by the home state. When unrecognized states return to war with the home state, it is almost always the home state that initiates</w:t>
       </w:r>
       <w:r>
         <w:rPr>
@@ -5805,7 +6195,43 @@
           <w:sz w:val="24"/>
           <w:szCs w:val="24"/>
         </w:rPr>
-        <w:t xml:space="preserve">In the case of most prolonged stalemates, a patron provides enough military assistance to the secessionists to make military reconquest by the patron prohibitively costly.  The 11 cases of military reconquest in Table 1 occur in cases with no patron or cases in which the patron withdraws or reduces its support.  </w:t>
+        <w:t xml:space="preserve">In the case of most prolonged stalemates, a patron provides enough military assistance to the secessionists to make military </w:t>
+      </w:r>
+      <w:proofErr w:type="spellStart"/>
+      <w:r>
+        <w:rPr>
+          <w:rFonts w:ascii="Times New Roman" w:hAnsi="Times New Roman" w:cs="Times New Roman"/>
+          <w:sz w:val="24"/>
+          <w:szCs w:val="24"/>
+        </w:rPr>
+        <w:t>reconquest</w:t>
+      </w:r>
+      <w:proofErr w:type="spellEnd"/>
+      <w:r>
+        <w:rPr>
+          <w:rFonts w:ascii="Times New Roman" w:hAnsi="Times New Roman" w:cs="Times New Roman"/>
+          <w:sz w:val="24"/>
+          <w:szCs w:val="24"/>
+        </w:rPr>
+        <w:t xml:space="preserve"> by the patron prohibitively costly.  The 11 cases of military </w:t>
+      </w:r>
+      <w:proofErr w:type="spellStart"/>
+      <w:r>
+        <w:rPr>
+          <w:rFonts w:ascii="Times New Roman" w:hAnsi="Times New Roman" w:cs="Times New Roman"/>
+          <w:sz w:val="24"/>
+          <w:szCs w:val="24"/>
+        </w:rPr>
+        <w:t>reconquest</w:t>
+      </w:r>
+      <w:proofErr w:type="spellEnd"/>
+      <w:r>
+        <w:rPr>
+          <w:rFonts w:ascii="Times New Roman" w:hAnsi="Times New Roman" w:cs="Times New Roman"/>
+          <w:sz w:val="24"/>
+          <w:szCs w:val="24"/>
+        </w:rPr>
+        <w:t xml:space="preserve"> in Table 1 occur in cases with no patron or cases in which the patron withdraws or reduces its support.  </w:t>
       </w:r>
     </w:p>
     <w:p>
@@ -5841,7 +6267,16 @@
           <w:sz w:val="24"/>
           <w:szCs w:val="24"/>
         </w:rPr>
-        <w:t xml:space="preserve"> independence immediately after the fall of the Soviet Union when Russia was very weak. As Russia strengthened, there was no patron support to offset the relative decline in the Chechens' military capabilities. Over time, Russia's military advantage grew and in 1999 the Russian government</w:t>
+        <w:t xml:space="preserve"> independence immediately after the fall of the Soviet Union when Russia was very weak. As Russia strengthened, there was no patron support to offset the relative decline in the </w:t>
+      </w:r>
+      <w:r>
+        <w:rPr>
+          <w:rFonts w:ascii="Times New Roman" w:hAnsi="Times New Roman" w:cs="Times New Roman"/>
+          <w:sz w:val="24"/>
+          <w:szCs w:val="24"/>
+        </w:rPr>
+        <w:lastRenderedPageBreak/>
+        <w:t>Chechens' military capabilities. Over time, Russia's military advantage grew and in 1999 the Russian government</w:t>
       </w:r>
       <w:r>
         <w:rPr>
@@ -5948,7 +6383,25 @@
           <w:sz w:val="24"/>
           <w:szCs w:val="24"/>
         </w:rPr>
-        <w:t>he patron may also support secessionists to impose costs on the home state (Salehyan et al., 2012), e.g. as Russia does to Georgia via South Ossetia and Abkhazia</w:t>
+        <w:t>he patron may also support secessionists to impose costs on the home state (</w:t>
+      </w:r>
+      <w:proofErr w:type="spellStart"/>
+      <w:r>
+        <w:rPr>
+          <w:rFonts w:ascii="Times New Roman" w:hAnsi="Times New Roman" w:cs="Times New Roman"/>
+          <w:sz w:val="24"/>
+          <w:szCs w:val="24"/>
+        </w:rPr>
+        <w:t>Salehyan</w:t>
+      </w:r>
+      <w:proofErr w:type="spellEnd"/>
+      <w:r>
+        <w:rPr>
+          <w:rFonts w:ascii="Times New Roman" w:hAnsi="Times New Roman" w:cs="Times New Roman"/>
+          <w:sz w:val="24"/>
+          <w:szCs w:val="24"/>
+        </w:rPr>
+        <w:t xml:space="preserve"> et al., 2012), e.g. as Russia does to Georgia via South Ossetia and Abkhazia</w:t>
       </w:r>
       <w:r>
         <w:rPr>
@@ -5996,279 +6449,395 @@
           <w:sz w:val="24"/>
           <w:szCs w:val="24"/>
         </w:rPr>
+        <w:t>shift</w:t>
+      </w:r>
+      <w:r>
+        <w:rPr>
+          <w:rFonts w:ascii="Times New Roman" w:hAnsi="Times New Roman" w:cs="Times New Roman"/>
+          <w:sz w:val="24"/>
+          <w:szCs w:val="24"/>
+        </w:rPr>
+        <w:t xml:space="preserve">. For example, </w:t>
+      </w:r>
+      <w:r>
+        <w:rPr>
+          <w:rFonts w:ascii="Times New Roman" w:hAnsi="Times New Roman" w:cs="Times New Roman"/>
+          <w:sz w:val="24"/>
+          <w:szCs w:val="24"/>
+        </w:rPr>
+        <w:t xml:space="preserve">India </w:t>
+      </w:r>
+      <w:r>
+        <w:rPr>
+          <w:rFonts w:ascii="Times New Roman" w:hAnsi="Times New Roman" w:cs="Times New Roman"/>
+          <w:sz w:val="24"/>
+          <w:szCs w:val="24"/>
+        </w:rPr>
+        <w:t xml:space="preserve">provided </w:t>
+      </w:r>
+      <w:r>
+        <w:rPr>
+          <w:rFonts w:ascii="Times New Roman" w:hAnsi="Times New Roman" w:cs="Times New Roman"/>
+          <w:sz w:val="24"/>
+          <w:szCs w:val="24"/>
+        </w:rPr>
+        <w:t xml:space="preserve">support </w:t>
+      </w:r>
+      <w:r>
+        <w:rPr>
+          <w:rFonts w:ascii="Times New Roman" w:hAnsi="Times New Roman" w:cs="Times New Roman"/>
+          <w:sz w:val="24"/>
+          <w:szCs w:val="24"/>
+        </w:rPr>
+        <w:t>to</w:t>
+      </w:r>
+      <w:r>
+        <w:rPr>
+          <w:rFonts w:ascii="Times New Roman" w:hAnsi="Times New Roman" w:cs="Times New Roman"/>
+          <w:sz w:val="24"/>
+          <w:szCs w:val="24"/>
+        </w:rPr>
+        <w:t xml:space="preserve"> the Tamil Tigers in Sri Lanka</w:t>
+      </w:r>
+      <w:r>
+        <w:rPr>
+          <w:rFonts w:ascii="Times New Roman" w:hAnsi="Times New Roman" w:cs="Times New Roman"/>
+          <w:sz w:val="24"/>
+          <w:szCs w:val="24"/>
+        </w:rPr>
+        <w:t xml:space="preserve"> from</w:t>
+      </w:r>
+      <w:r>
+        <w:rPr>
+          <w:rFonts w:ascii="Times New Roman" w:hAnsi="Times New Roman" w:cs="Times New Roman"/>
+          <w:sz w:val="24"/>
+          <w:szCs w:val="24"/>
+        </w:rPr>
+        <w:t xml:space="preserve"> 1983-1987, motivated primarily by </w:t>
+      </w:r>
+      <w:r>
+        <w:rPr>
+          <w:rFonts w:ascii="Times New Roman" w:hAnsi="Times New Roman" w:cs="Times New Roman"/>
+          <w:sz w:val="24"/>
+          <w:szCs w:val="24"/>
+        </w:rPr>
+        <w:t>ethnic solidarity with the secessionists. These domestic political concerns were eventually outweighed by broader strategic security concerns and a desire for regional stability. In 1987 the Indian government signed a peace accord with Sri Lanka (the home state) and largely withdrew their support from the Tamil secessionists, even sending in peacekeepers that later clashed with the secessionists militarily</w:t>
+      </w:r>
+      <w:r>
+        <w:rPr>
+          <w:rFonts w:ascii="Times New Roman" w:hAnsi="Times New Roman" w:cs="Times New Roman"/>
+          <w:sz w:val="24"/>
+          <w:szCs w:val="24"/>
+        </w:rPr>
+        <w:t xml:space="preserve"> (</w:t>
+      </w:r>
+      <w:r>
+        <w:rPr>
+          <w:rFonts w:ascii="Times New Roman" w:hAnsi="Times New Roman" w:cs="Times New Roman"/>
+          <w:sz w:val="24"/>
+          <w:szCs w:val="24"/>
+        </w:rPr>
+        <w:t>Singer 1992</w:t>
+      </w:r>
+      <w:r>
+        <w:rPr>
+          <w:rFonts w:ascii="Times New Roman" w:hAnsi="Times New Roman" w:cs="Times New Roman"/>
+          <w:sz w:val="24"/>
+          <w:szCs w:val="24"/>
+        </w:rPr>
+        <w:t>).</w:t>
+      </w:r>
+    </w:p>
+    <w:p>
+      <w:pPr>
+        <w:pStyle w:val="Heading2"/>
+      </w:pPr>
+      <w:bookmarkStart w:id="9" w:name="_Toc488915901"/>
+      <w:r>
+        <w:t>Negotiated Reunification</w:t>
+      </w:r>
+      <w:bookmarkEnd w:id="9"/>
+    </w:p>
+    <w:p>
+      <w:pPr>
+        <w:spacing w:line="360" w:lineRule="auto"/>
+        <w:rPr>
+          <w:rFonts w:ascii="Times New Roman" w:hAnsi="Times New Roman" w:cs="Times New Roman"/>
+          <w:sz w:val="24"/>
+          <w:szCs w:val="24"/>
+        </w:rPr>
+      </w:pPr>
+      <w:r>
+        <w:rPr>
+          <w:rFonts w:ascii="Times New Roman" w:hAnsi="Times New Roman" w:cs="Times New Roman"/>
+          <w:sz w:val="24"/>
+          <w:szCs w:val="24"/>
+        </w:rPr>
+        <w:t xml:space="preserve">Negotiated agreements </w:t>
+      </w:r>
+      <w:r>
+        <w:rPr>
+          <w:rFonts w:ascii="Times New Roman" w:hAnsi="Times New Roman" w:cs="Times New Roman"/>
+          <w:sz w:val="24"/>
+          <w:szCs w:val="24"/>
+        </w:rPr>
+        <w:t xml:space="preserve">for reunification </w:t>
+      </w:r>
+      <w:r>
+        <w:rPr>
+          <w:rFonts w:ascii="Times New Roman" w:hAnsi="Times New Roman" w:cs="Times New Roman"/>
+          <w:sz w:val="24"/>
+          <w:szCs w:val="24"/>
+        </w:rPr>
+        <w:t xml:space="preserve">are struck when the patron does not contribute sufficiently to prevent the secessionists from ceding, and when a deal is available that both sides prefer to war. Negotiated reunification is rare because it is very difficult for the home state to </w:t>
+      </w:r>
+      <w:r>
+        <w:rPr>
+          <w:rFonts w:ascii="Times New Roman" w:hAnsi="Times New Roman" w:cs="Times New Roman"/>
+          <w:sz w:val="24"/>
+          <w:szCs w:val="24"/>
+        </w:rPr>
+        <w:t xml:space="preserve">credibly </w:t>
+      </w:r>
+      <w:r>
+        <w:rPr>
+          <w:rFonts w:ascii="Times New Roman" w:hAnsi="Times New Roman" w:cs="Times New Roman"/>
+          <w:sz w:val="24"/>
+          <w:szCs w:val="24"/>
+        </w:rPr>
+        <w:t>offer the secessionists much of value. The home state can promise regional autonomy or income transfers, but once the secessionists lay down their arms and reunification occurs</w:t>
+      </w:r>
+      <w:r>
+        <w:rPr>
+          <w:rFonts w:ascii="Times New Roman" w:hAnsi="Times New Roman" w:cs="Times New Roman"/>
+          <w:sz w:val="24"/>
+          <w:szCs w:val="24"/>
+        </w:rPr>
+        <w:t>,</w:t>
+      </w:r>
+      <w:r>
+        <w:rPr>
+          <w:rFonts w:ascii="Times New Roman" w:hAnsi="Times New Roman" w:cs="Times New Roman"/>
+          <w:sz w:val="24"/>
+          <w:szCs w:val="24"/>
+        </w:rPr>
+        <w:t xml:space="preserve"> it is very easy for the home state to </w:t>
+      </w:r>
+      <w:r>
+        <w:rPr>
+          <w:rFonts w:ascii="Times New Roman" w:hAnsi="Times New Roman" w:cs="Times New Roman"/>
+          <w:sz w:val="24"/>
+          <w:szCs w:val="24"/>
+        </w:rPr>
+        <w:t>renege</w:t>
+      </w:r>
+      <w:r>
+        <w:rPr>
+          <w:rFonts w:ascii="Times New Roman" w:hAnsi="Times New Roman" w:cs="Times New Roman"/>
+          <w:sz w:val="24"/>
+          <w:szCs w:val="24"/>
+        </w:rPr>
+        <w:t xml:space="preserve"> on these promises. The secessionists know such promises are not credible, and hence agreements rarely are reached in the first place. </w:t>
+      </w:r>
+    </w:p>
+    <w:p>
+      <w:pPr>
+        <w:spacing w:line="360" w:lineRule="auto"/>
+        <w:rPr>
+          <w:rFonts w:ascii="Times New Roman" w:hAnsi="Times New Roman" w:cs="Times New Roman"/>
+          <w:sz w:val="24"/>
+          <w:szCs w:val="24"/>
+        </w:rPr>
+      </w:pPr>
+      <w:r>
+        <w:rPr>
+          <w:rFonts w:ascii="Times New Roman" w:hAnsi="Times New Roman" w:cs="Times New Roman"/>
+          <w:sz w:val="24"/>
+          <w:szCs w:val="24"/>
+        </w:rPr>
+        <w:tab/>
+        <w:t xml:space="preserve">The difficulty of making credible payments in exchange for concessions on the issue of status is one clearly demonstrated in the civil war literature (e.g. </w:t>
+      </w:r>
+      <w:proofErr w:type="spellStart"/>
+      <w:r>
+        <w:rPr>
+          <w:rFonts w:ascii="Times New Roman" w:hAnsi="Times New Roman" w:cs="Times New Roman"/>
+          <w:sz w:val="24"/>
+          <w:szCs w:val="24"/>
+        </w:rPr>
+        <w:t>Licklider</w:t>
+      </w:r>
+      <w:proofErr w:type="spellEnd"/>
+      <w:r>
+        <w:rPr>
+          <w:rFonts w:ascii="Times New Roman" w:hAnsi="Times New Roman" w:cs="Times New Roman"/>
+          <w:sz w:val="24"/>
+          <w:szCs w:val="24"/>
+        </w:rPr>
+        <w:t xml:space="preserve"> 1995; Walter 1997, 2002; </w:t>
+      </w:r>
+      <w:proofErr w:type="spellStart"/>
+      <w:r>
+        <w:rPr>
+          <w:rFonts w:ascii="Times New Roman" w:hAnsi="Times New Roman" w:cs="Times New Roman"/>
+          <w:sz w:val="24"/>
+          <w:szCs w:val="24"/>
+        </w:rPr>
+        <w:t>Fearon</w:t>
+      </w:r>
+      <w:proofErr w:type="spellEnd"/>
+      <w:r>
+        <w:rPr>
+          <w:rFonts w:ascii="Times New Roman" w:hAnsi="Times New Roman" w:cs="Times New Roman"/>
+          <w:sz w:val="24"/>
+          <w:szCs w:val="24"/>
+        </w:rPr>
+        <w:t xml:space="preserve"> and </w:t>
+      </w:r>
+      <w:proofErr w:type="spellStart"/>
+      <w:r>
+        <w:rPr>
+          <w:rFonts w:ascii="Times New Roman" w:hAnsi="Times New Roman" w:cs="Times New Roman"/>
+          <w:sz w:val="24"/>
+          <w:szCs w:val="24"/>
+        </w:rPr>
+        <w:t>Laitin</w:t>
+      </w:r>
+      <w:proofErr w:type="spellEnd"/>
+      <w:r>
+        <w:rPr>
+          <w:rFonts w:ascii="Times New Roman" w:hAnsi="Times New Roman" w:cs="Times New Roman"/>
+          <w:sz w:val="24"/>
+          <w:szCs w:val="24"/>
+        </w:rPr>
+        <w:t xml:space="preserve"> 20</w:t>
+      </w:r>
+      <w:r>
+        <w:rPr>
+          <w:rFonts w:ascii="Times New Roman" w:hAnsi="Times New Roman" w:cs="Times New Roman"/>
+          <w:sz w:val="24"/>
+          <w:szCs w:val="24"/>
+        </w:rPr>
+        <w:t>11</w:t>
+      </w:r>
+      <w:r>
+        <w:rPr>
+          <w:rFonts w:ascii="Times New Roman" w:hAnsi="Times New Roman" w:cs="Times New Roman"/>
+          <w:sz w:val="24"/>
+          <w:szCs w:val="24"/>
+        </w:rPr>
+        <w:t xml:space="preserve">; Doyle and </w:t>
+      </w:r>
+      <w:proofErr w:type="spellStart"/>
+      <w:r>
+        <w:rPr>
+          <w:rFonts w:ascii="Times New Roman" w:hAnsi="Times New Roman" w:cs="Times New Roman"/>
+          <w:sz w:val="24"/>
+          <w:szCs w:val="24"/>
+        </w:rPr>
+        <w:t>Sambanis</w:t>
+      </w:r>
+      <w:proofErr w:type="spellEnd"/>
+      <w:r>
+        <w:rPr>
+          <w:rFonts w:ascii="Times New Roman" w:hAnsi="Times New Roman" w:cs="Times New Roman"/>
+          <w:sz w:val="24"/>
+          <w:szCs w:val="24"/>
+        </w:rPr>
+        <w:t xml:space="preserve"> 2006). Unrecognized state</w:t>
+      </w:r>
+      <w:r>
+        <w:rPr>
+          <w:rFonts w:ascii="Times New Roman" w:hAnsi="Times New Roman" w:cs="Times New Roman"/>
+          <w:sz w:val="24"/>
+          <w:szCs w:val="24"/>
+        </w:rPr>
+        <w:t xml:space="preserve"> conflicts</w:t>
+      </w:r>
+      <w:r>
+        <w:rPr>
+          <w:rFonts w:ascii="Times New Roman" w:hAnsi="Times New Roman" w:cs="Times New Roman"/>
+          <w:sz w:val="24"/>
+          <w:szCs w:val="24"/>
+        </w:rPr>
+        <w:t xml:space="preserve"> generally constitute “sons of the soil” conflicts in which the central government cannot credibly commit to preserving the local demographic and political dominance of the secessionist elite once the disputed territory reverts to central government</w:t>
+      </w:r>
+      <w:r>
+        <w:rPr>
+          <w:rFonts w:ascii="Times New Roman" w:hAnsi="Times New Roman" w:cs="Times New Roman"/>
+          <w:sz w:val="24"/>
+          <w:szCs w:val="24"/>
+        </w:rPr>
+        <w:t>al</w:t>
+      </w:r>
+      <w:r>
+        <w:rPr>
+          <w:rFonts w:ascii="Times New Roman" w:hAnsi="Times New Roman" w:cs="Times New Roman"/>
+          <w:sz w:val="24"/>
+          <w:szCs w:val="24"/>
+        </w:rPr>
+        <w:t xml:space="preserve"> control (</w:t>
+      </w:r>
+      <w:r>
+        <w:rPr>
+          <w:rFonts w:ascii="Times New Roman" w:hAnsi="Times New Roman" w:cs="Times New Roman"/>
+          <w:sz w:val="24"/>
+          <w:szCs w:val="24"/>
+        </w:rPr>
+        <w:t>Wein</w:t>
+      </w:r>
+      <w:r>
+        <w:rPr>
+          <w:rFonts w:ascii="Times New Roman" w:hAnsi="Times New Roman" w:cs="Times New Roman"/>
+          <w:sz w:val="24"/>
+          <w:szCs w:val="24"/>
+        </w:rPr>
+        <w:t xml:space="preserve">er 1978; </w:t>
+      </w:r>
+      <w:proofErr w:type="spellStart"/>
+      <w:r>
+        <w:rPr>
+          <w:rFonts w:ascii="Times New Roman" w:hAnsi="Times New Roman" w:cs="Times New Roman"/>
+          <w:sz w:val="24"/>
+          <w:szCs w:val="24"/>
+        </w:rPr>
+        <w:t>Fearon</w:t>
+      </w:r>
+      <w:proofErr w:type="spellEnd"/>
+      <w:r>
+        <w:rPr>
+          <w:rFonts w:ascii="Times New Roman" w:hAnsi="Times New Roman" w:cs="Times New Roman"/>
+          <w:sz w:val="24"/>
+          <w:szCs w:val="24"/>
+        </w:rPr>
+        <w:t xml:space="preserve"> 2004). While the central government might initially grant the secessionist elite a high level of autonomy </w:t>
+      </w:r>
+      <w:r>
+        <w:rPr>
+          <w:rFonts w:ascii="Times New Roman" w:hAnsi="Times New Roman" w:cs="Times New Roman"/>
+          <w:sz w:val="24"/>
+          <w:szCs w:val="24"/>
+        </w:rPr>
         <w:lastRenderedPageBreak/>
-        <w:t>shift</w:t>
-      </w:r>
-      <w:r>
-        <w:rPr>
-          <w:rFonts w:ascii="Times New Roman" w:hAnsi="Times New Roman" w:cs="Times New Roman"/>
-          <w:sz w:val="24"/>
-          <w:szCs w:val="24"/>
-        </w:rPr>
-        <w:t xml:space="preserve">. For example, </w:t>
-      </w:r>
-      <w:r>
-        <w:rPr>
-          <w:rFonts w:ascii="Times New Roman" w:hAnsi="Times New Roman" w:cs="Times New Roman"/>
-          <w:sz w:val="24"/>
-          <w:szCs w:val="24"/>
-        </w:rPr>
-        <w:t xml:space="preserve">India </w:t>
-      </w:r>
-      <w:r>
-        <w:rPr>
-          <w:rFonts w:ascii="Times New Roman" w:hAnsi="Times New Roman" w:cs="Times New Roman"/>
-          <w:sz w:val="24"/>
-          <w:szCs w:val="24"/>
-        </w:rPr>
-        <w:t xml:space="preserve">provided </w:t>
-      </w:r>
-      <w:r>
-        <w:rPr>
-          <w:rFonts w:ascii="Times New Roman" w:hAnsi="Times New Roman" w:cs="Times New Roman"/>
-          <w:sz w:val="24"/>
-          <w:szCs w:val="24"/>
-        </w:rPr>
-        <w:t xml:space="preserve">support </w:t>
-      </w:r>
-      <w:r>
-        <w:rPr>
-          <w:rFonts w:ascii="Times New Roman" w:hAnsi="Times New Roman" w:cs="Times New Roman"/>
-          <w:sz w:val="24"/>
-          <w:szCs w:val="24"/>
-        </w:rPr>
-        <w:t>to</w:t>
-      </w:r>
-      <w:r>
-        <w:rPr>
-          <w:rFonts w:ascii="Times New Roman" w:hAnsi="Times New Roman" w:cs="Times New Roman"/>
-          <w:sz w:val="24"/>
-          <w:szCs w:val="24"/>
-        </w:rPr>
-        <w:t xml:space="preserve"> the Tamil Tigers in Sri Lanka</w:t>
-      </w:r>
-      <w:r>
-        <w:rPr>
-          <w:rFonts w:ascii="Times New Roman" w:hAnsi="Times New Roman" w:cs="Times New Roman"/>
-          <w:sz w:val="24"/>
-          <w:szCs w:val="24"/>
-        </w:rPr>
-        <w:t xml:space="preserve"> from</w:t>
-      </w:r>
-      <w:r>
-        <w:rPr>
-          <w:rFonts w:ascii="Times New Roman" w:hAnsi="Times New Roman" w:cs="Times New Roman"/>
-          <w:sz w:val="24"/>
-          <w:szCs w:val="24"/>
-        </w:rPr>
-        <w:t xml:space="preserve"> 1983-1987, motivated primarily by </w:t>
-      </w:r>
-      <w:r>
-        <w:rPr>
-          <w:rFonts w:ascii="Times New Roman" w:hAnsi="Times New Roman" w:cs="Times New Roman"/>
-          <w:sz w:val="24"/>
-          <w:szCs w:val="24"/>
-        </w:rPr>
-        <w:t>ethnic solidarity with the secessionists. These domestic political concerns were eventually outweighed by broader strategic security concerns and a desire for regional stability. In 1987 the Indian government signed a peace accord with Sri Lanka (the home state) and largely withdrew their support from the Tamil secessionists, even sending in peacekeepers that later clashed with the secessionists militarily</w:t>
-      </w:r>
-      <w:r>
-        <w:rPr>
-          <w:rFonts w:ascii="Times New Roman" w:hAnsi="Times New Roman" w:cs="Times New Roman"/>
-          <w:sz w:val="24"/>
-          <w:szCs w:val="24"/>
-        </w:rPr>
-        <w:t xml:space="preserve"> (</w:t>
-      </w:r>
-      <w:r>
-        <w:rPr>
-          <w:rFonts w:ascii="Times New Roman" w:hAnsi="Times New Roman" w:cs="Times New Roman"/>
-          <w:sz w:val="24"/>
-          <w:szCs w:val="24"/>
-        </w:rPr>
-        <w:t>Singer 1992</w:t>
-      </w:r>
-      <w:r>
-        <w:rPr>
-          <w:rFonts w:ascii="Times New Roman" w:hAnsi="Times New Roman" w:cs="Times New Roman"/>
-          <w:sz w:val="24"/>
-          <w:szCs w:val="24"/>
-        </w:rPr>
-        <w:t>).</w:t>
-      </w:r>
-    </w:p>
-    <w:p>
-      <w:pPr>
-        <w:pStyle w:val="Heading2"/>
-      </w:pPr>
-      <w:bookmarkStart w:id="9" w:name="_Toc488915901"/>
-      <w:r>
-        <w:t>Negotiated Reunification</w:t>
-      </w:r>
-      <w:bookmarkEnd w:id="9"/>
-    </w:p>
-    <w:p>
-      <w:pPr>
-        <w:spacing w:line="360" w:lineRule="auto"/>
-        <w:rPr>
-          <w:rFonts w:ascii="Times New Roman" w:hAnsi="Times New Roman" w:cs="Times New Roman"/>
-          <w:sz w:val="24"/>
-          <w:szCs w:val="24"/>
-        </w:rPr>
-      </w:pPr>
-      <w:r>
-        <w:rPr>
-          <w:rFonts w:ascii="Times New Roman" w:hAnsi="Times New Roman" w:cs="Times New Roman"/>
-          <w:sz w:val="24"/>
-          <w:szCs w:val="24"/>
-        </w:rPr>
-        <w:t xml:space="preserve">Negotiated agreements </w:t>
-      </w:r>
-      <w:r>
-        <w:rPr>
-          <w:rFonts w:ascii="Times New Roman" w:hAnsi="Times New Roman" w:cs="Times New Roman"/>
-          <w:sz w:val="24"/>
-          <w:szCs w:val="24"/>
-        </w:rPr>
-        <w:t xml:space="preserve">for reunification </w:t>
-      </w:r>
-      <w:r>
-        <w:rPr>
-          <w:rFonts w:ascii="Times New Roman" w:hAnsi="Times New Roman" w:cs="Times New Roman"/>
-          <w:sz w:val="24"/>
-          <w:szCs w:val="24"/>
-        </w:rPr>
-        <w:t xml:space="preserve">are struck when the patron does not contribute sufficiently to prevent the secessionists from ceding, and when a deal is available that both sides prefer to war. Negotiated reunification is rare because it is very difficult for the home state to </w:t>
-      </w:r>
-      <w:r>
-        <w:rPr>
-          <w:rFonts w:ascii="Times New Roman" w:hAnsi="Times New Roman" w:cs="Times New Roman"/>
-          <w:sz w:val="24"/>
-          <w:szCs w:val="24"/>
-        </w:rPr>
-        <w:t xml:space="preserve">credibly </w:t>
-      </w:r>
-      <w:r>
-        <w:rPr>
-          <w:rFonts w:ascii="Times New Roman" w:hAnsi="Times New Roman" w:cs="Times New Roman"/>
-          <w:sz w:val="24"/>
-          <w:szCs w:val="24"/>
-        </w:rPr>
-        <w:t>offer the secessionists much of value. The home state can promise regional autonomy or income transfers, but once the secessionists lay down their arms and reunification occurs</w:t>
-      </w:r>
-      <w:r>
-        <w:rPr>
-          <w:rFonts w:ascii="Times New Roman" w:hAnsi="Times New Roman" w:cs="Times New Roman"/>
-          <w:sz w:val="24"/>
-          <w:szCs w:val="24"/>
-        </w:rPr>
-        <w:t>,</w:t>
-      </w:r>
-      <w:r>
-        <w:rPr>
-          <w:rFonts w:ascii="Times New Roman" w:hAnsi="Times New Roman" w:cs="Times New Roman"/>
-          <w:sz w:val="24"/>
-          <w:szCs w:val="24"/>
-        </w:rPr>
-        <w:t xml:space="preserve"> it is very easy for the home state to </w:t>
-      </w:r>
-      <w:r>
-        <w:rPr>
-          <w:rFonts w:ascii="Times New Roman" w:hAnsi="Times New Roman" w:cs="Times New Roman"/>
-          <w:sz w:val="24"/>
-          <w:szCs w:val="24"/>
-        </w:rPr>
-        <w:t>renege</w:t>
-      </w:r>
-      <w:r>
-        <w:rPr>
-          <w:rFonts w:ascii="Times New Roman" w:hAnsi="Times New Roman" w:cs="Times New Roman"/>
-          <w:sz w:val="24"/>
-          <w:szCs w:val="24"/>
-        </w:rPr>
-        <w:t xml:space="preserve"> on these promises. The secessionists know such promises are not credible, and hence agreements rarely are reached in the first place. </w:t>
-      </w:r>
-    </w:p>
-    <w:p>
-      <w:pPr>
-        <w:spacing w:line="360" w:lineRule="auto"/>
-        <w:rPr>
-          <w:rFonts w:ascii="Times New Roman" w:hAnsi="Times New Roman" w:cs="Times New Roman"/>
-          <w:sz w:val="24"/>
-          <w:szCs w:val="24"/>
-        </w:rPr>
-      </w:pPr>
-      <w:r>
-        <w:rPr>
-          <w:rFonts w:ascii="Times New Roman" w:hAnsi="Times New Roman" w:cs="Times New Roman"/>
-          <w:sz w:val="24"/>
-          <w:szCs w:val="24"/>
-        </w:rPr>
-        <w:tab/>
-        <w:t>The difficulty of making credible payments in exchange for concessions on the issue of status is one clearly demonstrated in the civil war literature (e.g. Licklider 1995; Walter 1997, 2002; Fearon and Laitin 20</w:t>
-      </w:r>
-      <w:r>
-        <w:rPr>
-          <w:rFonts w:ascii="Times New Roman" w:hAnsi="Times New Roman" w:cs="Times New Roman"/>
-          <w:sz w:val="24"/>
-          <w:szCs w:val="24"/>
-        </w:rPr>
-        <w:t>11</w:t>
-      </w:r>
-      <w:r>
-        <w:rPr>
-          <w:rFonts w:ascii="Times New Roman" w:hAnsi="Times New Roman" w:cs="Times New Roman"/>
-          <w:sz w:val="24"/>
-          <w:szCs w:val="24"/>
-        </w:rPr>
-        <w:t>; Doyle and Sambanis 2006). Unrecognized state</w:t>
-      </w:r>
-      <w:r>
-        <w:rPr>
-          <w:rFonts w:ascii="Times New Roman" w:hAnsi="Times New Roman" w:cs="Times New Roman"/>
-          <w:sz w:val="24"/>
-          <w:szCs w:val="24"/>
-        </w:rPr>
-        <w:t xml:space="preserve"> conflicts</w:t>
-      </w:r>
-      <w:r>
-        <w:rPr>
-          <w:rFonts w:ascii="Times New Roman" w:hAnsi="Times New Roman" w:cs="Times New Roman"/>
-          <w:sz w:val="24"/>
-          <w:szCs w:val="24"/>
-        </w:rPr>
-        <w:t xml:space="preserve"> generally constitute “sons of the soil” conflicts in which the central government cannot credibly commit to preserving the local demographic and political dominance of the secessionist elite once the disputed territory reverts to central government</w:t>
-      </w:r>
-      <w:r>
-        <w:rPr>
-          <w:rFonts w:ascii="Times New Roman" w:hAnsi="Times New Roman" w:cs="Times New Roman"/>
-          <w:sz w:val="24"/>
-          <w:szCs w:val="24"/>
-        </w:rPr>
-        <w:t>al</w:t>
-      </w:r>
-      <w:r>
-        <w:rPr>
-          <w:rFonts w:ascii="Times New Roman" w:hAnsi="Times New Roman" w:cs="Times New Roman"/>
-          <w:sz w:val="24"/>
-          <w:szCs w:val="24"/>
-        </w:rPr>
-        <w:t xml:space="preserve"> control (</w:t>
-      </w:r>
-      <w:r>
-        <w:rPr>
-          <w:rFonts w:ascii="Times New Roman" w:hAnsi="Times New Roman" w:cs="Times New Roman"/>
-          <w:sz w:val="24"/>
-          <w:szCs w:val="24"/>
-        </w:rPr>
-        <w:t>Wein</w:t>
-      </w:r>
-      <w:r>
-        <w:rPr>
-          <w:rFonts w:ascii="Times New Roman" w:hAnsi="Times New Roman" w:cs="Times New Roman"/>
-          <w:sz w:val="24"/>
-          <w:szCs w:val="24"/>
-        </w:rPr>
-        <w:t>er 1978; Fearon 2004). While the central government might initially grant the secessionist elite a high level of autonomy in exchange for agreeing to reunification, the level of autonomy is likely to decrease over time, perhaps quite quickly.  Reference to the cases of Abkhazia and Gagauzia are informative here.</w:t>
+        <w:t xml:space="preserve">in exchange for agreeing to reunification, the level of autonomy is likely to decrease over time, perhaps quite quickly.  Reference to the cases of Abkhazia and </w:t>
+      </w:r>
+      <w:proofErr w:type="spellStart"/>
+      <w:r>
+        <w:rPr>
+          <w:rFonts w:ascii="Times New Roman" w:hAnsi="Times New Roman" w:cs="Times New Roman"/>
+          <w:sz w:val="24"/>
+          <w:szCs w:val="24"/>
+        </w:rPr>
+        <w:t>Gagauzia</w:t>
+      </w:r>
+      <w:proofErr w:type="spellEnd"/>
+      <w:r>
+        <w:rPr>
+          <w:rFonts w:ascii="Times New Roman" w:hAnsi="Times New Roman" w:cs="Times New Roman"/>
+          <w:sz w:val="24"/>
+          <w:szCs w:val="24"/>
+        </w:rPr>
+        <w:t xml:space="preserve"> are informative here.</w:t>
       </w:r>
     </w:p>
     <w:p>
@@ -6304,7 +6873,25 @@
           <w:sz w:val="24"/>
           <w:szCs w:val="24"/>
         </w:rPr>
-        <w:t xml:space="preserve">independence from Georgia in the early 1990s, ethnic Akbhaz made up a minority of the population of Abkhazia (Cornell 2001). However, after secession, the Abkhaz gained control of almost all political posts in the </w:t>
+        <w:t xml:space="preserve">independence from Georgia in the early 1990s, ethnic </w:t>
+      </w:r>
+      <w:proofErr w:type="spellStart"/>
+      <w:r>
+        <w:rPr>
+          <w:rFonts w:ascii="Times New Roman" w:hAnsi="Times New Roman" w:cs="Times New Roman"/>
+          <w:sz w:val="24"/>
+          <w:szCs w:val="24"/>
+        </w:rPr>
+        <w:t>Akbhaz</w:t>
+      </w:r>
+      <w:proofErr w:type="spellEnd"/>
+      <w:r>
+        <w:rPr>
+          <w:rFonts w:ascii="Times New Roman" w:hAnsi="Times New Roman" w:cs="Times New Roman"/>
+          <w:sz w:val="24"/>
+          <w:szCs w:val="24"/>
+        </w:rPr>
+        <w:t xml:space="preserve"> made up a minority of the population of Abkhazia (Cornell 2001). However, after secession, the Abkhaz gained control of almost all political posts in the </w:t>
       </w:r>
       <w:r>
         <w:rPr>
@@ -6321,16 +6908,7 @@
           <w:sz w:val="24"/>
           <w:szCs w:val="24"/>
         </w:rPr>
-        <w:t xml:space="preserve"> government of the region. In 2004, the basket of payments offered by the Georgian government in exchange for reunification included a provision guaranteeing that ethnic Abkhaz would retain a majority in the regional parliament, even if the return of internally displaced persons (IDPs) once again placed ethnic Abkhaz in a minority demographic position in the region. The promise, however, was not </w:t>
-      </w:r>
-      <w:r>
-        <w:rPr>
-          <w:rFonts w:ascii="Times New Roman" w:hAnsi="Times New Roman" w:cs="Times New Roman"/>
-          <w:sz w:val="24"/>
-          <w:szCs w:val="24"/>
-        </w:rPr>
-        <w:lastRenderedPageBreak/>
-        <w:t>very meaningful.  First, even if the promise were upheld, it would still mean a step back from the total dominance the ethnic Abkhaz currently enjoy in the region.  Second, if Georgian IDPs returned, they may demand and receive a more equitable system of representation.  These concerns are not abstract; this type of reneging has already occurred in cases that did reach settlement. Thus, a deal for negotiated reunification has not been reached in Abkhazia and the region remains an unrecognized state.</w:t>
+        <w:t xml:space="preserve"> government of the region. In 2004, the basket of payments offered by the Georgian government in exchange for reunification included a provision guaranteeing that ethnic Abkhaz would retain a majority in the regional parliament, even if the return of internally displaced persons (IDPs) once again placed ethnic Abkhaz in a minority demographic position in the region. The promise, however, was not very meaningful.  First, even if the promise were upheld, it would still mean a step back from the total dominance the ethnic Abkhaz currently enjoy in the region.  Second, if Georgian IDPs returned, they may demand and receive a more equitable system of representation.  These concerns are not abstract; this type of reneging has already occurred in cases that did reach settlement. Thus, a deal for negotiated reunification has not been reached in Abkhazia and the region remains an unrecognized state.</w:t>
       </w:r>
     </w:p>
     <w:p>
@@ -6349,7 +6927,24 @@
           <w:szCs w:val="24"/>
         </w:rPr>
         <w:tab/>
-        <w:t xml:space="preserve">Gagauzia achieved </w:t>
+      </w:r>
+      <w:proofErr w:type="spellStart"/>
+      <w:r>
+        <w:rPr>
+          <w:rFonts w:ascii="Times New Roman" w:hAnsi="Times New Roman" w:cs="Times New Roman"/>
+          <w:sz w:val="24"/>
+          <w:szCs w:val="24"/>
+        </w:rPr>
+        <w:t>Gagauzia</w:t>
+      </w:r>
+      <w:proofErr w:type="spellEnd"/>
+      <w:r>
+        <w:rPr>
+          <w:rFonts w:ascii="Times New Roman" w:hAnsi="Times New Roman" w:cs="Times New Roman"/>
+          <w:sz w:val="24"/>
+          <w:szCs w:val="24"/>
+        </w:rPr>
+        <w:t xml:space="preserve"> achieved </w:t>
       </w:r>
       <w:r>
         <w:rPr>
@@ -6366,7 +6961,115 @@
           <w:sz w:val="24"/>
           <w:szCs w:val="24"/>
         </w:rPr>
-        <w:t xml:space="preserve"> independence at the time of the Soviet Union's collapse, but agreed to a negotiated reunification with Moldova in 1994 with status as an autonomous region.  While Gagauzia was granted substantial autonomy under the original Moldovan Law on the Special Legal Status of Gagauzia, when the governor of Gagauzia, Dmitrii Croiter, moved to assert these powers in 1999, the Moldovan government balked.  By 2002, Croiter was forced to resign, effectively deposed by the Moldovan government.  The Moldovan government jailed a number of other Gagauz politicians, and while Gagauz autonomy was enshrined in the Moldovan constitution in 2003, the </w:t>
+        <w:t xml:space="preserve"> independence at the time of the Soviet Union's collapse, but agreed to a negotiated reunification with Moldova in 1994 with status as an autonomous region.  While </w:t>
+      </w:r>
+      <w:proofErr w:type="spellStart"/>
+      <w:r>
+        <w:rPr>
+          <w:rFonts w:ascii="Times New Roman" w:hAnsi="Times New Roman" w:cs="Times New Roman"/>
+          <w:sz w:val="24"/>
+          <w:szCs w:val="24"/>
+        </w:rPr>
+        <w:t>Gagauzia</w:t>
+      </w:r>
+      <w:proofErr w:type="spellEnd"/>
+      <w:r>
+        <w:rPr>
+          <w:rFonts w:ascii="Times New Roman" w:hAnsi="Times New Roman" w:cs="Times New Roman"/>
+          <w:sz w:val="24"/>
+          <w:szCs w:val="24"/>
+        </w:rPr>
+        <w:t xml:space="preserve"> was granted substantial autonomy under the original Moldovan Law on the Special Legal Status of </w:t>
+      </w:r>
+      <w:proofErr w:type="spellStart"/>
+      <w:r>
+        <w:rPr>
+          <w:rFonts w:ascii="Times New Roman" w:hAnsi="Times New Roman" w:cs="Times New Roman"/>
+          <w:sz w:val="24"/>
+          <w:szCs w:val="24"/>
+        </w:rPr>
+        <w:t>Gagauzia</w:t>
+      </w:r>
+      <w:proofErr w:type="spellEnd"/>
+      <w:r>
+        <w:rPr>
+          <w:rFonts w:ascii="Times New Roman" w:hAnsi="Times New Roman" w:cs="Times New Roman"/>
+          <w:sz w:val="24"/>
+          <w:szCs w:val="24"/>
+        </w:rPr>
+        <w:t xml:space="preserve">, when the governor of </w:t>
+      </w:r>
+      <w:proofErr w:type="spellStart"/>
+      <w:r>
+        <w:rPr>
+          <w:rFonts w:ascii="Times New Roman" w:hAnsi="Times New Roman" w:cs="Times New Roman"/>
+          <w:sz w:val="24"/>
+          <w:szCs w:val="24"/>
+        </w:rPr>
+        <w:t>Gagauzia</w:t>
+      </w:r>
+      <w:proofErr w:type="spellEnd"/>
+      <w:r>
+        <w:rPr>
+          <w:rFonts w:ascii="Times New Roman" w:hAnsi="Times New Roman" w:cs="Times New Roman"/>
+          <w:sz w:val="24"/>
+          <w:szCs w:val="24"/>
+        </w:rPr>
+        <w:t xml:space="preserve">, </w:t>
+      </w:r>
+      <w:proofErr w:type="spellStart"/>
+      <w:r>
+        <w:rPr>
+          <w:rFonts w:ascii="Times New Roman" w:hAnsi="Times New Roman" w:cs="Times New Roman"/>
+          <w:sz w:val="24"/>
+          <w:szCs w:val="24"/>
+        </w:rPr>
+        <w:t>Dmitrii</w:t>
+      </w:r>
+      <w:proofErr w:type="spellEnd"/>
+      <w:r>
+        <w:rPr>
+          <w:rFonts w:ascii="Times New Roman" w:hAnsi="Times New Roman" w:cs="Times New Roman"/>
+          <w:sz w:val="24"/>
+          <w:szCs w:val="24"/>
+        </w:rPr>
+        <w:t xml:space="preserve"> </w:t>
+      </w:r>
+      <w:proofErr w:type="spellStart"/>
+      <w:r>
+        <w:rPr>
+          <w:rFonts w:ascii="Times New Roman" w:hAnsi="Times New Roman" w:cs="Times New Roman"/>
+          <w:sz w:val="24"/>
+          <w:szCs w:val="24"/>
+        </w:rPr>
+        <w:t>Croiter</w:t>
+      </w:r>
+      <w:proofErr w:type="spellEnd"/>
+      <w:r>
+        <w:rPr>
+          <w:rFonts w:ascii="Times New Roman" w:hAnsi="Times New Roman" w:cs="Times New Roman"/>
+          <w:sz w:val="24"/>
+          <w:szCs w:val="24"/>
+        </w:rPr>
+        <w:t xml:space="preserve">, moved to assert these powers in 1999, the Moldovan government balked.  By 2002, </w:t>
+      </w:r>
+      <w:proofErr w:type="spellStart"/>
+      <w:r>
+        <w:rPr>
+          <w:rFonts w:ascii="Times New Roman" w:hAnsi="Times New Roman" w:cs="Times New Roman"/>
+          <w:sz w:val="24"/>
+          <w:szCs w:val="24"/>
+        </w:rPr>
+        <w:t>Croiter</w:t>
+      </w:r>
+      <w:proofErr w:type="spellEnd"/>
+      <w:r>
+        <w:rPr>
+          <w:rFonts w:ascii="Times New Roman" w:hAnsi="Times New Roman" w:cs="Times New Roman"/>
+          <w:sz w:val="24"/>
+          <w:szCs w:val="24"/>
+        </w:rPr>
+        <w:t xml:space="preserve"> was forced to resign, effectively deposed by the Moldovan government.  The Moldovan government jailed a number of other Gagauz politicians, and while Gagauz autonomy was enshrined in the Moldovan constitution in 2003, the </w:t>
       </w:r>
       <w:r>
         <w:rPr>
@@ -6400,7 +7103,25 @@
           <w:sz w:val="24"/>
           <w:szCs w:val="24"/>
         </w:rPr>
-        <w:t xml:space="preserve">  The payoffs to Gagauzia for ceding have turned out to be quite low, and a similar fate can rationally be expected by other unrecognized states who choose to cede.</w:t>
+        <w:t xml:space="preserve">  The payoffs to </w:t>
+      </w:r>
+      <w:proofErr w:type="spellStart"/>
+      <w:r>
+        <w:rPr>
+          <w:rFonts w:ascii="Times New Roman" w:hAnsi="Times New Roman" w:cs="Times New Roman"/>
+          <w:sz w:val="24"/>
+          <w:szCs w:val="24"/>
+        </w:rPr>
+        <w:t>Gagauzia</w:t>
+      </w:r>
+      <w:proofErr w:type="spellEnd"/>
+      <w:r>
+        <w:rPr>
+          <w:rFonts w:ascii="Times New Roman" w:hAnsi="Times New Roman" w:cs="Times New Roman"/>
+          <w:sz w:val="24"/>
+          <w:szCs w:val="24"/>
+        </w:rPr>
+        <w:t xml:space="preserve"> for ceding have turned out to be quite low, and a similar fate can rationally be expected by other unrecognized states who choose to cede.</w:t>
       </w:r>
       <w:r>
         <w:rPr>
@@ -6422,13 +7143,23 @@
           <w:szCs w:val="24"/>
         </w:rPr>
       </w:pPr>
-      <w:r>
-        <w:rPr>
-          <w:rFonts w:ascii="Times New Roman" w:hAnsi="Times New Roman" w:cs="Times New Roman"/>
-          <w:sz w:val="24"/>
-          <w:szCs w:val="24"/>
-        </w:rPr>
-        <w:t xml:space="preserve">Gaugauzia is one of four </w:t>
+      <w:proofErr w:type="spellStart"/>
+      <w:r>
+        <w:rPr>
+          <w:rFonts w:ascii="Times New Roman" w:hAnsi="Times New Roman" w:cs="Times New Roman"/>
+          <w:sz w:val="24"/>
+          <w:szCs w:val="24"/>
+        </w:rPr>
+        <w:t>Gaugauzia</w:t>
+      </w:r>
+      <w:proofErr w:type="spellEnd"/>
+      <w:r>
+        <w:rPr>
+          <w:rFonts w:ascii="Times New Roman" w:hAnsi="Times New Roman" w:cs="Times New Roman"/>
+          <w:sz w:val="24"/>
+          <w:szCs w:val="24"/>
+        </w:rPr>
+        <w:t xml:space="preserve"> is one of four </w:t>
       </w:r>
       <w:r>
         <w:rPr>
@@ -6493,8 +7224,36 @@
           <w:sz w:val="24"/>
           <w:szCs w:val="24"/>
         </w:rPr>
-        <w:t xml:space="preserve"> Secessionists in Ajara, Bouganville</w:t>
-      </w:r>
+        <w:t xml:space="preserve"> Secessionists in </w:t>
+      </w:r>
+      <w:proofErr w:type="spellStart"/>
+      <w:r>
+        <w:rPr>
+          <w:rFonts w:ascii="Times New Roman" w:hAnsi="Times New Roman" w:cs="Times New Roman"/>
+          <w:sz w:val="24"/>
+          <w:szCs w:val="24"/>
+        </w:rPr>
+        <w:t>Ajara</w:t>
+      </w:r>
+      <w:proofErr w:type="spellEnd"/>
+      <w:r>
+        <w:rPr>
+          <w:rFonts w:ascii="Times New Roman" w:hAnsi="Times New Roman" w:cs="Times New Roman"/>
+          <w:sz w:val="24"/>
+          <w:szCs w:val="24"/>
+        </w:rPr>
+        <w:t xml:space="preserve">, </w:t>
+      </w:r>
+      <w:proofErr w:type="spellStart"/>
+      <w:r>
+        <w:rPr>
+          <w:rFonts w:ascii="Times New Roman" w:hAnsi="Times New Roman" w:cs="Times New Roman"/>
+          <w:sz w:val="24"/>
+          <w:szCs w:val="24"/>
+        </w:rPr>
+        <w:t>Bouganville</w:t>
+      </w:r>
+      <w:proofErr w:type="spellEnd"/>
       <w:r>
         <w:rPr>
           <w:rFonts w:ascii="Times New Roman" w:hAnsi="Times New Roman" w:cs="Times New Roman"/>
@@ -6511,13 +7270,23 @@
         </w:rPr>
         <w:t xml:space="preserve"> </w:t>
       </w:r>
-      <w:r>
-        <w:rPr>
-          <w:rFonts w:ascii="Times New Roman" w:hAnsi="Times New Roman" w:cs="Times New Roman"/>
-          <w:sz w:val="24"/>
-          <w:szCs w:val="24"/>
-        </w:rPr>
-        <w:t xml:space="preserve">Moheli </w:t>
+      <w:proofErr w:type="spellStart"/>
+      <w:r>
+        <w:rPr>
+          <w:rFonts w:ascii="Times New Roman" w:hAnsi="Times New Roman" w:cs="Times New Roman"/>
+          <w:sz w:val="24"/>
+          <w:szCs w:val="24"/>
+        </w:rPr>
+        <w:t>Moheli</w:t>
+      </w:r>
+      <w:proofErr w:type="spellEnd"/>
+      <w:r>
+        <w:rPr>
+          <w:rFonts w:ascii="Times New Roman" w:hAnsi="Times New Roman" w:cs="Times New Roman"/>
+          <w:sz w:val="24"/>
+          <w:szCs w:val="24"/>
+        </w:rPr>
+        <w:t xml:space="preserve"> </w:t>
       </w:r>
       <w:r>
         <w:rPr>
@@ -6557,7 +7326,16 @@
           <w:sz w:val="24"/>
           <w:szCs w:val="24"/>
         </w:rPr>
-        <w:t>the payoffs to the secessionist elite</w:t>
+        <w:t xml:space="preserve">the payoffs to the </w:t>
+      </w:r>
+      <w:r>
+        <w:rPr>
+          <w:rFonts w:ascii="Times New Roman" w:hAnsi="Times New Roman" w:cs="Times New Roman"/>
+          <w:sz w:val="24"/>
+          <w:szCs w:val="24"/>
+        </w:rPr>
+        <w:lastRenderedPageBreak/>
+        <w:t>secessionist elite</w:t>
       </w:r>
       <w:r>
         <w:rPr>
@@ -6607,7 +7385,25 @@
           <w:sz w:val="24"/>
           <w:szCs w:val="24"/>
         </w:rPr>
-        <w:t>In Ajara, where the level of patron (Russian) support was quite low, the choice facing the secessionist elite was between agreeing to reunif</w:t>
+        <w:t xml:space="preserve">In </w:t>
+      </w:r>
+      <w:proofErr w:type="spellStart"/>
+      <w:r>
+        <w:rPr>
+          <w:rFonts w:ascii="Times New Roman" w:hAnsi="Times New Roman" w:cs="Times New Roman"/>
+          <w:sz w:val="24"/>
+          <w:szCs w:val="24"/>
+        </w:rPr>
+        <w:t>Ajara</w:t>
+      </w:r>
+      <w:proofErr w:type="spellEnd"/>
+      <w:r>
+        <w:rPr>
+          <w:rFonts w:ascii="Times New Roman" w:hAnsi="Times New Roman" w:cs="Times New Roman"/>
+          <w:sz w:val="24"/>
+          <w:szCs w:val="24"/>
+        </w:rPr>
+        <w:t>, where the level of patron (Russian) support was quite low, the choice facing the secessionist elite was between agreeing to reunif</w:t>
       </w:r>
       <w:r>
         <w:rPr>
@@ -6631,7 +7427,25 @@
           <w:sz w:val="24"/>
           <w:szCs w:val="24"/>
         </w:rPr>
-        <w:t>with Georgia or facing military defeat. In Bouganville, which separated from Papua New Guinea, secessionists lacked not only a patron, but also a clear preference for secession -- demands for secession had emerged only late in a struggle that began as an effort to stop a mining operation</w:t>
+        <w:t xml:space="preserve">with Georgia or facing military defeat. In </w:t>
+      </w:r>
+      <w:proofErr w:type="spellStart"/>
+      <w:r>
+        <w:rPr>
+          <w:rFonts w:ascii="Times New Roman" w:hAnsi="Times New Roman" w:cs="Times New Roman"/>
+          <w:sz w:val="24"/>
+          <w:szCs w:val="24"/>
+        </w:rPr>
+        <w:t>Bouganville</w:t>
+      </w:r>
+      <w:proofErr w:type="spellEnd"/>
+      <w:r>
+        <w:rPr>
+          <w:rFonts w:ascii="Times New Roman" w:hAnsi="Times New Roman" w:cs="Times New Roman"/>
+          <w:sz w:val="24"/>
+          <w:szCs w:val="24"/>
+        </w:rPr>
+        <w:t>, which separated from Papua New Guinea, secessionists lacked not only a patron, but also a clear preference for secession -- demands for secession had emerged only late in a struggle that began as an effort to stop a mining operation</w:t>
       </w:r>
       <w:r>
         <w:rPr>
@@ -6641,13 +7455,23 @@
         </w:rPr>
         <w:t xml:space="preserve"> (</w:t>
       </w:r>
-      <w:r>
-        <w:rPr>
-          <w:rFonts w:ascii="Times New Roman" w:hAnsi="Times New Roman" w:cs="Times New Roman"/>
-          <w:sz w:val="24"/>
-          <w:szCs w:val="24"/>
-        </w:rPr>
-        <w:t>Ghai and Regan 2006</w:t>
+      <w:proofErr w:type="spellStart"/>
+      <w:r>
+        <w:rPr>
+          <w:rFonts w:ascii="Times New Roman" w:hAnsi="Times New Roman" w:cs="Times New Roman"/>
+          <w:sz w:val="24"/>
+          <w:szCs w:val="24"/>
+        </w:rPr>
+        <w:t>Ghai</w:t>
+      </w:r>
+      <w:proofErr w:type="spellEnd"/>
+      <w:r>
+        <w:rPr>
+          <w:rFonts w:ascii="Times New Roman" w:hAnsi="Times New Roman" w:cs="Times New Roman"/>
+          <w:sz w:val="24"/>
+          <w:szCs w:val="24"/>
+        </w:rPr>
+        <w:t xml:space="preserve"> and Regan 2006</w:t>
       </w:r>
       <w:r>
         <w:rPr>
@@ -6681,7 +7505,6 @@
           <w:sz w:val="24"/>
           <w:szCs w:val="24"/>
         </w:rPr>
-        <w:lastRenderedPageBreak/>
         <w:tab/>
         <w:t>If negotiated reunification is to become plausible in any of the six unrecognized states still in existence in 2017, the key issue is the ability of the home state to make a credible commitment to long-term autonomy or other payoffs valued by the secessionists. As discussed in the policy implications section below, this is one area where the international community can potentially be of use – a committed international community could plausibl</w:t>
       </w:r>
@@ -6822,7 +7645,43 @@
           <w:sz w:val="24"/>
           <w:szCs w:val="24"/>
         </w:rPr>
-        <w:t xml:space="preserve"> a referendum by collaborating with other rebel groups to achieve the complete overthrow of the Mengistu regime in Ethiopia. When the Mengistu regime fell, the triumphant rebels formed a transitional government</w:t>
+        <w:t xml:space="preserve"> a referendum by collaborating with other rebel groups to achieve the complete overthrow of the </w:t>
+      </w:r>
+      <w:proofErr w:type="spellStart"/>
+      <w:r>
+        <w:rPr>
+          <w:rFonts w:ascii="Times New Roman" w:hAnsi="Times New Roman" w:cs="Times New Roman"/>
+          <w:sz w:val="24"/>
+          <w:szCs w:val="24"/>
+        </w:rPr>
+        <w:t>Mengistu</w:t>
+      </w:r>
+      <w:proofErr w:type="spellEnd"/>
+      <w:r>
+        <w:rPr>
+          <w:rFonts w:ascii="Times New Roman" w:hAnsi="Times New Roman" w:cs="Times New Roman"/>
+          <w:sz w:val="24"/>
+          <w:szCs w:val="24"/>
+        </w:rPr>
+        <w:t xml:space="preserve"> regime in Ethiopia. When the </w:t>
+      </w:r>
+      <w:proofErr w:type="spellStart"/>
+      <w:r>
+        <w:rPr>
+          <w:rFonts w:ascii="Times New Roman" w:hAnsi="Times New Roman" w:cs="Times New Roman"/>
+          <w:sz w:val="24"/>
+          <w:szCs w:val="24"/>
+        </w:rPr>
+        <w:t>Mengistu</w:t>
+      </w:r>
+      <w:proofErr w:type="spellEnd"/>
+      <w:r>
+        <w:rPr>
+          <w:rFonts w:ascii="Times New Roman" w:hAnsi="Times New Roman" w:cs="Times New Roman"/>
+          <w:sz w:val="24"/>
+          <w:szCs w:val="24"/>
+        </w:rPr>
+        <w:t xml:space="preserve"> regime fell, the triumphant rebels formed a transitional government</w:t>
       </w:r>
       <w:r>
         <w:rPr>
@@ -6838,7 +7697,16 @@
           <w:sz w:val="24"/>
           <w:szCs w:val="24"/>
         </w:rPr>
-        <w:t xml:space="preserve"> granted Eritrea the right to a referendum on independence. </w:t>
+        <w:t xml:space="preserve"> granted Eritrea the right to a </w:t>
+      </w:r>
+      <w:r>
+        <w:rPr>
+          <w:rFonts w:ascii="Times New Roman" w:hAnsi="Times New Roman" w:cs="Times New Roman"/>
+          <w:sz w:val="24"/>
+          <w:szCs w:val="24"/>
+        </w:rPr>
+        <w:lastRenderedPageBreak/>
+        <w:t xml:space="preserve">referendum on independence. </w:t>
       </w:r>
       <w:r>
         <w:rPr>
@@ -6937,7 +7805,6 @@
           <w:sz w:val="24"/>
           <w:szCs w:val="24"/>
         </w:rPr>
-        <w:lastRenderedPageBreak/>
         <w:t>secessionists in Western Sahara in 1988, but the United Nations has never been willing to force the home state of Morocco to comply; Morocco has instead slowly and steadily moved to regain control over almost all the territory the secessionists once controlled. In the case of Morocco, threats to withhold aid were not a sufficient</w:t>
       </w:r>
       <w:r>
@@ -7066,7 +7933,16 @@
           <w:sz w:val="24"/>
           <w:szCs w:val="24"/>
         </w:rPr>
-        <w:t xml:space="preserve"> The international community has taken the unusual position of supporting independence for a seceding entity primarily because of the genocide perpetrated by Serbian forces during Kosovo’s war for independence. Because the United States and European Union both support Kosovo’s independence, Serbia has been under tremendous pressure to either grant recognition or at least engage with Kosovo diplomatically. The steps that Serbia has taken in this direction suggest that international pressure is capable of coercing the home state effectively toward something resembling recognition. </w:t>
+        <w:t xml:space="preserve"> The international community has taken the unusual position of supporting independence for a seceding entity primarily because of the genocide perpetrated by Serbian forces during Kosovo’s war for independence. Because the United States and European Union both support Kosovo’s independence, Serbia has been under tremendous pressure to either grant recognition or at least engage with Kosovo diplomatically. The steps that Serbia has taken in this direction suggest that </w:t>
+      </w:r>
+      <w:r>
+        <w:rPr>
+          <w:rFonts w:ascii="Times New Roman" w:hAnsi="Times New Roman" w:cs="Times New Roman"/>
+          <w:sz w:val="24"/>
+          <w:szCs w:val="24"/>
+        </w:rPr>
+        <w:lastRenderedPageBreak/>
+        <w:t xml:space="preserve">international pressure is capable of coercing the home state effectively toward something resembling recognition. </w:t>
       </w:r>
     </w:p>
     <w:p>
@@ -7162,16 +8038,7 @@
           <w:sz w:val="24"/>
           <w:szCs w:val="24"/>
         </w:rPr>
-        <w:t xml:space="preserve"> The international community can of course also provide direct incentives to the secessionists in </w:t>
-      </w:r>
-      <w:r>
-        <w:rPr>
-          <w:rFonts w:ascii="Times New Roman" w:hAnsi="Times New Roman" w:cs="Times New Roman"/>
-          <w:sz w:val="24"/>
-          <w:szCs w:val="24"/>
-        </w:rPr>
-        <w:lastRenderedPageBreak/>
-        <w:t>exchange for ceding; this is analogous to making investments in the payoffs from ceding and is addressed in the section on the Status Quo Equilibrium.</w:t>
+        <w:t xml:space="preserve"> The international community can of course also provide direct incentives to the secessionists in exchange for ceding; this is analogous to making investments in the payoffs from ceding and is addressed in the section on the Status Quo Equilibrium.</w:t>
       </w:r>
     </w:p>
     <w:p>
@@ -7404,6 +8271,7 @@
           <w:sz w:val="24"/>
           <w:szCs w:val="24"/>
         </w:rPr>
+        <w:lastRenderedPageBreak/>
         <w:t>The secessionists' continuation value from playing Cede must be higher than their continuation value from playing Fight.</w:t>
       </w:r>
     </w:p>
@@ -7474,7 +8342,6 @@
           <w:sz w:val="24"/>
           <w:szCs w:val="24"/>
         </w:rPr>
-        <w:lastRenderedPageBreak/>
         <w:t>We can add realism by allowing sanctions to have a negative effect not only on the economy (the status quo payoffs) but also on the military capabilities of the secessionists (the expected payoffs from war). This is an important extension because one motivation for sanctions is precisely to weaken the military capabilit</w:t>
       </w:r>
       <w:r>
@@ -7617,7 +8484,25 @@
           <w:sz w:val="24"/>
           <w:szCs w:val="24"/>
         </w:rPr>
-        <w:t xml:space="preserve"> analysis suggests that, in the case of sanctions seeking to induce peaceful reunification by unrecognized states, this difference is moot.  Regardless of whether sanctions function primarily to damage the economy of the secessionist region or to degrade the secessionists’ military capabilities, they increase the range of conditions under which war is likely. If sanctions damage the economy of the secessionist region, they lower the secessionists' payoffs from the status quo. If the degradation of status quo payoffs are not offset by the patron and if the secessionists' continuation value from fighting exceeds that from the status quo before the continuation value from ceding does, the secessionists will initiate war. Conversely, if the sanctions degrade the secessionists</w:t>
+        <w:t xml:space="preserve"> analysis suggests that, in the case of sanctions seeking to induce peaceful reunification by unrecognized states, this difference is moot.  Regardless of whether sanctions function primarily to damage the economy of the secessionist region or to degrade the secessionists’ military capabilities, they increase the range of conditions under which war is likely. If sanctions damage the economy of the secessionist region, they lower the secessionists' payoffs from the status quo. If the degradation of status quo payoffs </w:t>
+      </w:r>
+      <w:proofErr w:type="gramStart"/>
+      <w:r>
+        <w:rPr>
+          <w:rFonts w:ascii="Times New Roman" w:hAnsi="Times New Roman" w:cs="Times New Roman"/>
+          <w:sz w:val="24"/>
+          <w:szCs w:val="24"/>
+        </w:rPr>
+        <w:t>are</w:t>
+      </w:r>
+      <w:proofErr w:type="gramEnd"/>
+      <w:r>
+        <w:rPr>
+          <w:rFonts w:ascii="Times New Roman" w:hAnsi="Times New Roman" w:cs="Times New Roman"/>
+          <w:sz w:val="24"/>
+          <w:szCs w:val="24"/>
+        </w:rPr>
+        <w:t xml:space="preserve"> not offset by the patron and if the secessionists' continuation value from fighting exceeds that from the status quo before the continuation value from ceding does, the secessionists will initiate war. Conversely, if the sanctions degrade the secessionists</w:t>
       </w:r>
       <w:r>
         <w:rPr>
@@ -7633,7 +8518,16 @@
           <w:sz w:val="24"/>
           <w:szCs w:val="24"/>
         </w:rPr>
-        <w:t xml:space="preserve"> military capabilities sufficiently, </w:t>
+        <w:t xml:space="preserve"> military </w:t>
+      </w:r>
+      <w:r>
+        <w:rPr>
+          <w:rFonts w:ascii="Times New Roman" w:hAnsi="Times New Roman" w:cs="Times New Roman"/>
+          <w:sz w:val="24"/>
+          <w:szCs w:val="24"/>
+        </w:rPr>
+        <w:lastRenderedPageBreak/>
+        <w:t xml:space="preserve">capabilities sufficiently, </w:t>
       </w:r>
       <w:r>
         <w:rPr>
@@ -7774,7 +8668,6 @@
           <w:sz w:val="24"/>
           <w:szCs w:val="24"/>
         </w:rPr>
-        <w:lastRenderedPageBreak/>
         <w:t xml:space="preserve">of the secessionist region </w:t>
       </w:r>
       <w:r>
@@ -7826,7 +8719,79 @@
           <w:sz w:val="24"/>
           <w:szCs w:val="24"/>
         </w:rPr>
-        <w:t xml:space="preserve">In an extreme example involving both sanctions and direct military confrontation, the United States and other members of the North Atlantic Treaty Organization (NATO) coerced Serbia into withdrawing its support from Republika Srpska and Republika Srpska Krajina, both of which had secured </w:t>
+        <w:t xml:space="preserve">In an extreme example involving both sanctions and direct military confrontation, the United States and other members of the North Atlantic Treaty Organization (NATO) coerced Serbia into withdrawing its support from </w:t>
+      </w:r>
+      <w:proofErr w:type="spellStart"/>
+      <w:r>
+        <w:rPr>
+          <w:rFonts w:ascii="Times New Roman" w:hAnsi="Times New Roman" w:cs="Times New Roman"/>
+          <w:sz w:val="24"/>
+          <w:szCs w:val="24"/>
+        </w:rPr>
+        <w:t>Republika</w:t>
+      </w:r>
+      <w:proofErr w:type="spellEnd"/>
+      <w:r>
+        <w:rPr>
+          <w:rFonts w:ascii="Times New Roman" w:hAnsi="Times New Roman" w:cs="Times New Roman"/>
+          <w:sz w:val="24"/>
+          <w:szCs w:val="24"/>
+        </w:rPr>
+        <w:t xml:space="preserve"> </w:t>
+      </w:r>
+      <w:proofErr w:type="spellStart"/>
+      <w:r>
+        <w:rPr>
+          <w:rFonts w:ascii="Times New Roman" w:hAnsi="Times New Roman" w:cs="Times New Roman"/>
+          <w:sz w:val="24"/>
+          <w:szCs w:val="24"/>
+        </w:rPr>
+        <w:t>Srpska</w:t>
+      </w:r>
+      <w:proofErr w:type="spellEnd"/>
+      <w:r>
+        <w:rPr>
+          <w:rFonts w:ascii="Times New Roman" w:hAnsi="Times New Roman" w:cs="Times New Roman"/>
+          <w:sz w:val="24"/>
+          <w:szCs w:val="24"/>
+        </w:rPr>
+        <w:t xml:space="preserve"> and </w:t>
+      </w:r>
+      <w:proofErr w:type="spellStart"/>
+      <w:r>
+        <w:rPr>
+          <w:rFonts w:ascii="Times New Roman" w:hAnsi="Times New Roman" w:cs="Times New Roman"/>
+          <w:sz w:val="24"/>
+          <w:szCs w:val="24"/>
+        </w:rPr>
+        <w:t>Republika</w:t>
+      </w:r>
+      <w:proofErr w:type="spellEnd"/>
+      <w:r>
+        <w:rPr>
+          <w:rFonts w:ascii="Times New Roman" w:hAnsi="Times New Roman" w:cs="Times New Roman"/>
+          <w:sz w:val="24"/>
+          <w:szCs w:val="24"/>
+        </w:rPr>
+        <w:t xml:space="preserve"> </w:t>
+      </w:r>
+      <w:proofErr w:type="spellStart"/>
+      <w:r>
+        <w:rPr>
+          <w:rFonts w:ascii="Times New Roman" w:hAnsi="Times New Roman" w:cs="Times New Roman"/>
+          <w:sz w:val="24"/>
+          <w:szCs w:val="24"/>
+        </w:rPr>
+        <w:t>Srpska</w:t>
+      </w:r>
+      <w:proofErr w:type="spellEnd"/>
+      <w:r>
+        <w:rPr>
+          <w:rFonts w:ascii="Times New Roman" w:hAnsi="Times New Roman" w:cs="Times New Roman"/>
+          <w:sz w:val="24"/>
+          <w:szCs w:val="24"/>
+        </w:rPr>
+        <w:t xml:space="preserve"> Krajina, both of which had secured </w:t>
       </w:r>
       <w:r>
         <w:rPr>
@@ -7860,7 +8825,79 @@
           <w:sz w:val="24"/>
           <w:szCs w:val="24"/>
         </w:rPr>
-        <w:t xml:space="preserve">  While both Republika Sprska and Republika Srpska Krajina did reunify with their respective home states, this resolution was not peaceful. A loss of patron support results in economic decline as well as a loss of military capabilities and a related increase in the home state’s expected probability of victory. Thus, a loss of patron support can easily lead to war, and the international community must account for these risks when deciding whether coercing the patron to withdraw support is likely to be an effective means of inducing peaceful reunification. </w:t>
+        <w:t xml:space="preserve">  While both </w:t>
+      </w:r>
+      <w:proofErr w:type="spellStart"/>
+      <w:r>
+        <w:rPr>
+          <w:rFonts w:ascii="Times New Roman" w:hAnsi="Times New Roman" w:cs="Times New Roman"/>
+          <w:sz w:val="24"/>
+          <w:szCs w:val="24"/>
+        </w:rPr>
+        <w:t>Republika</w:t>
+      </w:r>
+      <w:proofErr w:type="spellEnd"/>
+      <w:r>
+        <w:rPr>
+          <w:rFonts w:ascii="Times New Roman" w:hAnsi="Times New Roman" w:cs="Times New Roman"/>
+          <w:sz w:val="24"/>
+          <w:szCs w:val="24"/>
+        </w:rPr>
+        <w:t xml:space="preserve"> </w:t>
+      </w:r>
+      <w:proofErr w:type="spellStart"/>
+      <w:r>
+        <w:rPr>
+          <w:rFonts w:ascii="Times New Roman" w:hAnsi="Times New Roman" w:cs="Times New Roman"/>
+          <w:sz w:val="24"/>
+          <w:szCs w:val="24"/>
+        </w:rPr>
+        <w:t>Sprska</w:t>
+      </w:r>
+      <w:proofErr w:type="spellEnd"/>
+      <w:r>
+        <w:rPr>
+          <w:rFonts w:ascii="Times New Roman" w:hAnsi="Times New Roman" w:cs="Times New Roman"/>
+          <w:sz w:val="24"/>
+          <w:szCs w:val="24"/>
+        </w:rPr>
+        <w:t xml:space="preserve"> and </w:t>
+      </w:r>
+      <w:proofErr w:type="spellStart"/>
+      <w:r>
+        <w:rPr>
+          <w:rFonts w:ascii="Times New Roman" w:hAnsi="Times New Roman" w:cs="Times New Roman"/>
+          <w:sz w:val="24"/>
+          <w:szCs w:val="24"/>
+        </w:rPr>
+        <w:t>Republika</w:t>
+      </w:r>
+      <w:proofErr w:type="spellEnd"/>
+      <w:r>
+        <w:rPr>
+          <w:rFonts w:ascii="Times New Roman" w:hAnsi="Times New Roman" w:cs="Times New Roman"/>
+          <w:sz w:val="24"/>
+          <w:szCs w:val="24"/>
+        </w:rPr>
+        <w:t xml:space="preserve"> </w:t>
+      </w:r>
+      <w:proofErr w:type="spellStart"/>
+      <w:r>
+        <w:rPr>
+          <w:rFonts w:ascii="Times New Roman" w:hAnsi="Times New Roman" w:cs="Times New Roman"/>
+          <w:sz w:val="24"/>
+          <w:szCs w:val="24"/>
+        </w:rPr>
+        <w:t>Srpska</w:t>
+      </w:r>
+      <w:proofErr w:type="spellEnd"/>
+      <w:r>
+        <w:rPr>
+          <w:rFonts w:ascii="Times New Roman" w:hAnsi="Times New Roman" w:cs="Times New Roman"/>
+          <w:sz w:val="24"/>
+          <w:szCs w:val="24"/>
+        </w:rPr>
+        <w:t xml:space="preserve"> Krajina did reunify with their respective home states, this resolution was not peaceful. A loss of patron support results in economic decline as well as a loss of military capabilities and a related increase in the home state’s expected probability of victory. Thus, a loss of patron support can easily lead to war, and the international community must account for these risks when deciding whether coercing the patron to withdraw support is likely to be an effective means of inducing peaceful reunification. </w:t>
       </w:r>
     </w:p>
     <w:p>
@@ -7911,7 +8948,16 @@
           <w:sz w:val="24"/>
           <w:szCs w:val="24"/>
         </w:rPr>
-        <w:t>aid, or by a commitment from the international community to serve as a third-party guarantor of side payments promised by the ceding side. In the case of contingent promises of aid, the calculation is relatively straightforward: 1) the promise of aid must be credibly contingent on negotiated settlement, and 2) the aid offered must be valued more highly than the concessions required to reach an agreement. It is the second condition that is most problematic. Because both sides place such a high value on status (independence vs. reunification), even large amounts of aid are likely to be valued less than the concessions necessary to reach an agreement.</w:t>
+        <w:t xml:space="preserve">aid, or by a commitment from the international community to serve as a third-party guarantor of side payments promised by the ceding side. In the case of contingent promises of aid, the calculation </w:t>
+      </w:r>
+      <w:r>
+        <w:rPr>
+          <w:rFonts w:ascii="Times New Roman" w:hAnsi="Times New Roman" w:cs="Times New Roman"/>
+          <w:sz w:val="24"/>
+          <w:szCs w:val="24"/>
+        </w:rPr>
+        <w:lastRenderedPageBreak/>
+        <w:t>is relatively straightforward: 1) the promise of aid must be credibly contingent on negotiated settlement, and 2) the aid offered must be valued more highly than the concessions required to reach an agreement. It is the second condition that is most problematic. Because both sides place such a high value on status (independence vs. reunification), even large amounts of aid are likely to be valued less than the concessions necessary to reach an agreement.</w:t>
       </w:r>
     </w:p>
     <w:p>
@@ -8005,7 +9051,6 @@
           <w:sz w:val="24"/>
           <w:szCs w:val="24"/>
         </w:rPr>
-        <w:lastRenderedPageBreak/>
         <w:t xml:space="preserve">In Southern Sudan, the international community invested substantial resources to help negotiate a settlement and to ensure that the Sudanese government both allowed the promised referendum and respected its results. While the international community acted in Southern Sudan to enforce independence, not autonomy, it has shown itself capable of enforcing difficult concessions by the home state government. This bodes well for the future credibility of the international community as a third-party enforcer.  However, the role of the international community in enforcing other past agreements might give secessionists pause. For example, a referendum on independence in Western Sahara, which the UN ruled to be necessary more than thirty years ago, has never come to </w:t>
       </w:r>
       <w:r>
@@ -8069,7 +9114,16 @@
           <w:sz w:val="24"/>
           <w:szCs w:val="24"/>
         </w:rPr>
-        <w:t>In this section we have argued that successful intervention by the international community is possible. The key, however, is motivation: the international community is capable of inducing peaceful settlement when it is willing to invest the resources necessary. However, strong preferences of secessionists against reunification and the opposing intervention of the patron make the costs of such interventions prohibitively high in most cases.  Unrecognized statehood is a stable equilibrium because the international community is unwilling to invest sufficient resources to outspend the patron and induce its preferred outcome.</w:t>
+        <w:t xml:space="preserve">In this section we have argued that successful intervention by the international community is possible. The key, however, is motivation: the international community is capable of inducing peaceful settlement when it is willing to invest the resources necessary. However, strong preferences of secessionists against reunification and the opposing intervention of the </w:t>
+      </w:r>
+      <w:r>
+        <w:rPr>
+          <w:rFonts w:ascii="Times New Roman" w:hAnsi="Times New Roman" w:cs="Times New Roman"/>
+          <w:sz w:val="24"/>
+          <w:szCs w:val="24"/>
+        </w:rPr>
+        <w:lastRenderedPageBreak/>
+        <w:t>patron make the costs of such interventions prohibitively high in most cases.  Unrecognized statehood is a stable equilibrium because the international community is unwilling to invest sufficient resources to outspend the patron and induce its preferred outcome.</w:t>
       </w:r>
     </w:p>
     <w:p>
@@ -8149,7 +9203,6 @@
           <w:sz w:val="24"/>
           <w:szCs w:val="24"/>
         </w:rPr>
-        <w:lastRenderedPageBreak/>
         <w:t xml:space="preserve">There are </w:t>
       </w:r>
       <w:r>
@@ -8191,7 +9244,27 @@
           <w:sz w:val="24"/>
           <w:szCs w:val="24"/>
         </w:rPr>
-        <w:t xml:space="preserve">Reunification via Military Reconquest, Negotiated Reunification, Recognition via Secessionist Military Victory </w:t>
+        <w:t xml:space="preserve">Reunification via Military </w:t>
+      </w:r>
+      <w:proofErr w:type="spellStart"/>
+      <w:r>
+        <w:rPr>
+          <w:rFonts w:ascii="Times New Roman" w:hAnsi="Times New Roman" w:cs="Times New Roman"/>
+          <w:i/>
+          <w:sz w:val="24"/>
+          <w:szCs w:val="24"/>
+        </w:rPr>
+        <w:t>Reconquest</w:t>
+      </w:r>
+      <w:proofErr w:type="spellEnd"/>
+      <w:r>
+        <w:rPr>
+          <w:rFonts w:ascii="Times New Roman" w:hAnsi="Times New Roman" w:cs="Times New Roman"/>
+          <w:i/>
+          <w:sz w:val="24"/>
+          <w:szCs w:val="24"/>
+        </w:rPr>
+        <w:t xml:space="preserve">, Negotiated Reunification, Recognition via Secessionist Military Victory </w:t>
       </w:r>
       <w:r>
         <w:rPr>
@@ -8233,7 +9306,25 @@
           <w:sz w:val="24"/>
           <w:szCs w:val="24"/>
         </w:rPr>
-        <w:t>we observe no cases of negotiated recognition. The modal form of resolution is military reconquest by the home government in which the unrecognized state resides; this is somewhat puzzling giv</w:t>
+        <w:t xml:space="preserve">we observe no cases of negotiated recognition. The modal form of resolution is military </w:t>
+      </w:r>
+      <w:proofErr w:type="spellStart"/>
+      <w:r>
+        <w:rPr>
+          <w:rFonts w:ascii="Times New Roman" w:hAnsi="Times New Roman" w:cs="Times New Roman"/>
+          <w:sz w:val="24"/>
+          <w:szCs w:val="24"/>
+        </w:rPr>
+        <w:t>reconquest</w:t>
+      </w:r>
+      <w:proofErr w:type="spellEnd"/>
+      <w:r>
+        <w:rPr>
+          <w:rFonts w:ascii="Times New Roman" w:hAnsi="Times New Roman" w:cs="Times New Roman"/>
+          <w:sz w:val="24"/>
+          <w:szCs w:val="24"/>
+        </w:rPr>
+        <w:t xml:space="preserve"> by the home government in which the unrecognized state resides; this is somewhat puzzling giv</w:t>
       </w:r>
       <w:r>
         <w:rPr>
@@ -8310,6 +9401,7 @@
           <w:szCs w:val="24"/>
         </w:rPr>
       </w:pPr>
+      <w:proofErr w:type="spellStart"/>
       <w:r>
         <w:rPr>
           <w:rFonts w:ascii="Times New Roman" w:eastAsia="Times New Roman" w:hAnsi="Times New Roman" w:cs="Times New Roman"/>
@@ -8318,7 +9410,18 @@
           <w:szCs w:val="24"/>
           <w:shd w:val="clear" w:color="auto" w:fill="FFFFFF"/>
         </w:rPr>
-        <w:t>Buzard, Kristy, Benjamin AT Graham, and Ben Horne. 2016. "Unrecognized States: A Theory of Self-Determination and Foreign Influence." </w:t>
+        <w:t>Buzard</w:t>
+      </w:r>
+      <w:proofErr w:type="spellEnd"/>
+      <w:r>
+        <w:rPr>
+          <w:rFonts w:ascii="Times New Roman" w:eastAsia="Times New Roman" w:hAnsi="Times New Roman" w:cs="Times New Roman"/>
+          <w:color w:val="222222"/>
+          <w:sz w:val="24"/>
+          <w:szCs w:val="24"/>
+          <w:shd w:val="clear" w:color="auto" w:fill="FFFFFF"/>
+        </w:rPr>
+        <w:t>, Kristy, Benjamin AT Graham, and Ben Horne. 2016. "Unrecognized States: A Theory of Self-Determination and Foreign Influence." </w:t>
       </w:r>
       <w:r>
         <w:rPr>
@@ -8360,6 +9463,7 @@
           <w:szCs w:val="24"/>
           <w:shd w:val="clear" w:color="auto" w:fill="FFFFFF"/>
         </w:rPr>
+        <w:lastRenderedPageBreak/>
         <w:t>Cornell, Svante E. 2001. "Small nations and great powers." </w:t>
       </w:r>
       <w:r>
@@ -8371,7 +9475,31 @@
           <w:sz w:val="24"/>
           <w:szCs w:val="24"/>
         </w:rPr>
-        <w:t>Journal Of Energy Literature</w:t>
+        <w:t xml:space="preserve">Journal </w:t>
+      </w:r>
+      <w:proofErr w:type="gramStart"/>
+      <w:r>
+        <w:rPr>
+          <w:rFonts w:ascii="Times New Roman" w:eastAsia="Times New Roman" w:hAnsi="Times New Roman" w:cs="Times New Roman"/>
+          <w:i/>
+          <w:iCs/>
+          <w:color w:val="222222"/>
+          <w:sz w:val="24"/>
+          <w:szCs w:val="24"/>
+        </w:rPr>
+        <w:t>Of</w:t>
+      </w:r>
+      <w:proofErr w:type="gramEnd"/>
+      <w:r>
+        <w:rPr>
+          <w:rFonts w:ascii="Times New Roman" w:eastAsia="Times New Roman" w:hAnsi="Times New Roman" w:cs="Times New Roman"/>
+          <w:i/>
+          <w:iCs/>
+          <w:color w:val="222222"/>
+          <w:sz w:val="24"/>
+          <w:szCs w:val="24"/>
+        </w:rPr>
+        <w:t xml:space="preserve"> Energy Literature</w:t>
       </w:r>
       <w:r>
         <w:rPr>
@@ -8406,7 +9534,27 @@
           <w:sz w:val="24"/>
           <w:szCs w:val="24"/>
         </w:rPr>
-        <w:t xml:space="preserve">Doyle, Michael W., and Nicholas Sambanis. 2006. </w:t>
+        <w:t xml:space="preserve">Doyle, Michael W., and Nicholas </w:t>
+      </w:r>
+      <w:proofErr w:type="spellStart"/>
+      <w:r>
+        <w:rPr>
+          <w:rFonts w:ascii="Times New Roman" w:hAnsi="Times New Roman" w:cs="Times New Roman"/>
+          <w:color w:val="000000"/>
+          <w:sz w:val="24"/>
+          <w:szCs w:val="24"/>
+        </w:rPr>
+        <w:t>Sambanis</w:t>
+      </w:r>
+      <w:proofErr w:type="spellEnd"/>
+      <w:r>
+        <w:rPr>
+          <w:rFonts w:ascii="Times New Roman" w:hAnsi="Times New Roman" w:cs="Times New Roman"/>
+          <w:color w:val="000000"/>
+          <w:sz w:val="24"/>
+          <w:szCs w:val="24"/>
+        </w:rPr>
+        <w:t xml:space="preserve">. 2006. </w:t>
       </w:r>
       <w:r>
         <w:rPr>
@@ -8439,6 +9587,7 @@
           <w:szCs w:val="24"/>
         </w:rPr>
       </w:pPr>
+      <w:proofErr w:type="spellStart"/>
       <w:r>
         <w:rPr>
           <w:rFonts w:ascii="Times New Roman" w:hAnsi="Times New Roman"/>
@@ -8446,7 +9595,17 @@
           <w:szCs w:val="24"/>
           <w:shd w:val="clear" w:color="auto" w:fill="FFFFFF"/>
         </w:rPr>
-        <w:t xml:space="preserve">Fazal, Tanisha, and Ryan Griffiths. 2008. “A State of One's Own: The Rise of Secession Since World War II”, </w:t>
+        <w:t>Fazal</w:t>
+      </w:r>
+      <w:proofErr w:type="spellEnd"/>
+      <w:r>
+        <w:rPr>
+          <w:rFonts w:ascii="Times New Roman" w:hAnsi="Times New Roman"/>
+          <w:sz w:val="24"/>
+          <w:szCs w:val="24"/>
+          <w:shd w:val="clear" w:color="auto" w:fill="FFFFFF"/>
+        </w:rPr>
+        <w:t xml:space="preserve">, Tanisha, and Ryan Griffiths. 2008. “A State of One's Own: The Rise of Secession Since World War II”, </w:t>
       </w:r>
       <w:r>
         <w:rPr>
@@ -8484,6 +9643,7 @@
           <w:szCs w:val="24"/>
         </w:rPr>
       </w:pPr>
+      <w:proofErr w:type="spellStart"/>
       <w:r>
         <w:rPr>
           <w:rFonts w:ascii="Times New Roman" w:hAnsi="Times New Roman" w:cs="Times New Roman"/>
@@ -8491,7 +9651,17 @@
           <w:sz w:val="24"/>
           <w:szCs w:val="24"/>
         </w:rPr>
-        <w:t xml:space="preserve">Fearon, James D. 2004. “Why Do Some Civil Wars Last So Much Longer than Others?” 41 </w:t>
+        <w:t>Fearon</w:t>
+      </w:r>
+      <w:proofErr w:type="spellEnd"/>
+      <w:r>
+        <w:rPr>
+          <w:rFonts w:ascii="Times New Roman" w:hAnsi="Times New Roman" w:cs="Times New Roman"/>
+          <w:color w:val="000000"/>
+          <w:sz w:val="24"/>
+          <w:szCs w:val="24"/>
+        </w:rPr>
+        <w:t xml:space="preserve">, James D. 2004. “Why Do Some Civil Wars Last So Much Longer than Others?” 41 </w:t>
       </w:r>
       <w:r>
         <w:rPr>
@@ -8525,6 +9695,7 @@
           <w:shd w:val="clear" w:color="auto" w:fill="FFFFFF"/>
         </w:rPr>
       </w:pPr>
+      <w:proofErr w:type="spellStart"/>
       <w:r>
         <w:rPr>
           <w:rFonts w:ascii="Times New Roman" w:eastAsia="Times New Roman" w:hAnsi="Times New Roman" w:cs="Times New Roman"/>
@@ -8533,8 +9704,40 @@
           <w:szCs w:val="24"/>
           <w:shd w:val="clear" w:color="auto" w:fill="FFFFFF"/>
         </w:rPr>
-        <w:lastRenderedPageBreak/>
-        <w:t xml:space="preserve">Fearon James D. and David D. Laitin. “Sons of the Soil, Migrants, and Civil War.” </w:t>
+        <w:t>Fearon</w:t>
+      </w:r>
+      <w:proofErr w:type="spellEnd"/>
+      <w:r>
+        <w:rPr>
+          <w:rFonts w:ascii="Times New Roman" w:eastAsia="Times New Roman" w:hAnsi="Times New Roman" w:cs="Times New Roman"/>
+          <w:color w:val="222222"/>
+          <w:sz w:val="24"/>
+          <w:szCs w:val="24"/>
+          <w:shd w:val="clear" w:color="auto" w:fill="FFFFFF"/>
+        </w:rPr>
+        <w:t xml:space="preserve"> James D. and David D. </w:t>
+      </w:r>
+      <w:proofErr w:type="spellStart"/>
+      <w:r>
+        <w:rPr>
+          <w:rFonts w:ascii="Times New Roman" w:eastAsia="Times New Roman" w:hAnsi="Times New Roman" w:cs="Times New Roman"/>
+          <w:color w:val="222222"/>
+          <w:sz w:val="24"/>
+          <w:szCs w:val="24"/>
+          <w:shd w:val="clear" w:color="auto" w:fill="FFFFFF"/>
+        </w:rPr>
+        <w:t>Laitin</w:t>
+      </w:r>
+      <w:proofErr w:type="spellEnd"/>
+      <w:r>
+        <w:rPr>
+          <w:rFonts w:ascii="Times New Roman" w:eastAsia="Times New Roman" w:hAnsi="Times New Roman" w:cs="Times New Roman"/>
+          <w:color w:val="222222"/>
+          <w:sz w:val="24"/>
+          <w:szCs w:val="24"/>
+          <w:shd w:val="clear" w:color="auto" w:fill="FFFFFF"/>
+        </w:rPr>
+        <w:t xml:space="preserve">. “Sons of the Soil, Migrants, and Civil War.” </w:t>
       </w:r>
       <w:r>
         <w:rPr>
@@ -8570,6 +9773,7 @@
           <w:shd w:val="clear" w:color="auto" w:fill="FFFFFF"/>
         </w:rPr>
       </w:pPr>
+      <w:proofErr w:type="spellStart"/>
       <w:r>
         <w:rPr>
           <w:rFonts w:ascii="Times New Roman" w:eastAsia="Times New Roman" w:hAnsi="Times New Roman" w:cs="Times New Roman"/>
@@ -8578,7 +9782,40 @@
           <w:szCs w:val="24"/>
           <w:shd w:val="clear" w:color="auto" w:fill="FFFFFF"/>
         </w:rPr>
-        <w:t>Ghai, Yash, and Anthony J. Regan. 2006. "Unitary State, Devolution, Autonomy, Secession: State building and nation building in Bougainville, Papua New Guinea."</w:t>
+        <w:t>Ghai</w:t>
+      </w:r>
+      <w:proofErr w:type="spellEnd"/>
+      <w:r>
+        <w:rPr>
+          <w:rFonts w:ascii="Times New Roman" w:eastAsia="Times New Roman" w:hAnsi="Times New Roman" w:cs="Times New Roman"/>
+          <w:color w:val="222222"/>
+          <w:sz w:val="24"/>
+          <w:szCs w:val="24"/>
+          <w:shd w:val="clear" w:color="auto" w:fill="FFFFFF"/>
+        </w:rPr>
+        <w:t xml:space="preserve">, </w:t>
+      </w:r>
+      <w:proofErr w:type="spellStart"/>
+      <w:r>
+        <w:rPr>
+          <w:rFonts w:ascii="Times New Roman" w:eastAsia="Times New Roman" w:hAnsi="Times New Roman" w:cs="Times New Roman"/>
+          <w:color w:val="222222"/>
+          <w:sz w:val="24"/>
+          <w:szCs w:val="24"/>
+          <w:shd w:val="clear" w:color="auto" w:fill="FFFFFF"/>
+        </w:rPr>
+        <w:t>Yash</w:t>
+      </w:r>
+      <w:proofErr w:type="spellEnd"/>
+      <w:r>
+        <w:rPr>
+          <w:rFonts w:ascii="Times New Roman" w:eastAsia="Times New Roman" w:hAnsi="Times New Roman" w:cs="Times New Roman"/>
+          <w:color w:val="222222"/>
+          <w:sz w:val="24"/>
+          <w:szCs w:val="24"/>
+          <w:shd w:val="clear" w:color="auto" w:fill="FFFFFF"/>
+        </w:rPr>
+        <w:t>, and Anthony J. Regan. 2006. "Unitary State, Devolution, Autonomy, Secession: State building and nation building in Bougainville, Papua New Guinea."</w:t>
       </w:r>
       <w:r>
         <w:rPr>
@@ -8639,6 +9876,7 @@
           <w:szCs w:val="24"/>
         </w:rPr>
       </w:pPr>
+      <w:proofErr w:type="spellStart"/>
       <w:r>
         <w:rPr>
           <w:rFonts w:ascii="Times New Roman" w:hAnsi="Times New Roman" w:cs="Times New Roman"/>
@@ -8646,7 +9884,17 @@
           <w:sz w:val="24"/>
           <w:szCs w:val="24"/>
         </w:rPr>
-        <w:t xml:space="preserve">Licklider, Roy. 1995. “The Consequences of Negotiated Settlements in Civil Wars, 1945- 1993,” 89 </w:t>
+        <w:t>Licklider</w:t>
+      </w:r>
+      <w:proofErr w:type="spellEnd"/>
+      <w:r>
+        <w:rPr>
+          <w:rFonts w:ascii="Times New Roman" w:hAnsi="Times New Roman" w:cs="Times New Roman"/>
+          <w:color w:val="000000"/>
+          <w:sz w:val="24"/>
+          <w:szCs w:val="24"/>
+        </w:rPr>
+        <w:t xml:space="preserve">, Roy. 1995. “The Consequences of Negotiated Settlements in Civil Wars, 1945- 1993,” 89 </w:t>
       </w:r>
       <w:r>
         <w:rPr>
@@ -8680,6 +9928,7 @@
           <w:shd w:val="clear" w:color="auto" w:fill="FFFFFF"/>
         </w:rPr>
       </w:pPr>
+      <w:proofErr w:type="spellStart"/>
       <w:r>
         <w:rPr>
           <w:rFonts w:ascii="Times New Roman" w:eastAsia="Times New Roman" w:hAnsi="Times New Roman" w:cs="Times New Roman"/>
@@ -8688,7 +9937,84 @@
           <w:szCs w:val="24"/>
           <w:shd w:val="clear" w:color="auto" w:fill="FFFFFF"/>
         </w:rPr>
-        <w:t xml:space="preserve">Protsyk, Oleh, and Ion Osoian. 2010. "Ethnic or multi-ethnic parties?: Party competition and legislative recruitment in Moldova." </w:t>
+        <w:t>Protsyk</w:t>
+      </w:r>
+      <w:proofErr w:type="spellEnd"/>
+      <w:r>
+        <w:rPr>
+          <w:rFonts w:ascii="Times New Roman" w:eastAsia="Times New Roman" w:hAnsi="Times New Roman" w:cs="Times New Roman"/>
+          <w:color w:val="222222"/>
+          <w:sz w:val="24"/>
+          <w:szCs w:val="24"/>
+          <w:shd w:val="clear" w:color="auto" w:fill="FFFFFF"/>
+        </w:rPr>
+        <w:t xml:space="preserve">, </w:t>
+      </w:r>
+      <w:proofErr w:type="spellStart"/>
+      <w:r>
+        <w:rPr>
+          <w:rFonts w:ascii="Times New Roman" w:eastAsia="Times New Roman" w:hAnsi="Times New Roman" w:cs="Times New Roman"/>
+          <w:color w:val="222222"/>
+          <w:sz w:val="24"/>
+          <w:szCs w:val="24"/>
+          <w:shd w:val="clear" w:color="auto" w:fill="FFFFFF"/>
+        </w:rPr>
+        <w:t>Oleh</w:t>
+      </w:r>
+      <w:proofErr w:type="spellEnd"/>
+      <w:r>
+        <w:rPr>
+          <w:rFonts w:ascii="Times New Roman" w:eastAsia="Times New Roman" w:hAnsi="Times New Roman" w:cs="Times New Roman"/>
+          <w:color w:val="222222"/>
+          <w:sz w:val="24"/>
+          <w:szCs w:val="24"/>
+          <w:shd w:val="clear" w:color="auto" w:fill="FFFFFF"/>
+        </w:rPr>
+        <w:t xml:space="preserve">, and Ion </w:t>
+      </w:r>
+      <w:proofErr w:type="spellStart"/>
+      <w:r>
+        <w:rPr>
+          <w:rFonts w:ascii="Times New Roman" w:eastAsia="Times New Roman" w:hAnsi="Times New Roman" w:cs="Times New Roman"/>
+          <w:color w:val="222222"/>
+          <w:sz w:val="24"/>
+          <w:szCs w:val="24"/>
+          <w:shd w:val="clear" w:color="auto" w:fill="FFFFFF"/>
+        </w:rPr>
+        <w:t>Osoian</w:t>
+      </w:r>
+      <w:proofErr w:type="spellEnd"/>
+      <w:r>
+        <w:rPr>
+          <w:rFonts w:ascii="Times New Roman" w:eastAsia="Times New Roman" w:hAnsi="Times New Roman" w:cs="Times New Roman"/>
+          <w:color w:val="222222"/>
+          <w:sz w:val="24"/>
+          <w:szCs w:val="24"/>
+          <w:shd w:val="clear" w:color="auto" w:fill="FFFFFF"/>
+        </w:rPr>
+        <w:t xml:space="preserve">. 2010. "Ethnic or multi-ethnic </w:t>
+      </w:r>
+      <w:proofErr w:type="gramStart"/>
+      <w:r>
+        <w:rPr>
+          <w:rFonts w:ascii="Times New Roman" w:eastAsia="Times New Roman" w:hAnsi="Times New Roman" w:cs="Times New Roman"/>
+          <w:color w:val="222222"/>
+          <w:sz w:val="24"/>
+          <w:szCs w:val="24"/>
+          <w:shd w:val="clear" w:color="auto" w:fill="FFFFFF"/>
+        </w:rPr>
+        <w:t>parties?:</w:t>
+      </w:r>
+      <w:proofErr w:type="gramEnd"/>
+      <w:r>
+        <w:rPr>
+          <w:rFonts w:ascii="Times New Roman" w:eastAsia="Times New Roman" w:hAnsi="Times New Roman" w:cs="Times New Roman"/>
+          <w:color w:val="222222"/>
+          <w:sz w:val="24"/>
+          <w:szCs w:val="24"/>
+          <w:shd w:val="clear" w:color="auto" w:fill="FFFFFF"/>
+        </w:rPr>
+        <w:t xml:space="preserve"> Party competition and legislative recruitment in Moldova." </w:t>
       </w:r>
       <w:r>
         <w:rPr>
@@ -8732,7 +10058,51 @@
           <w:szCs w:val="24"/>
           <w:shd w:val="clear" w:color="auto" w:fill="FFFFFF"/>
         </w:rPr>
-        <w:t>Roper, Steven D. 2002. "Regionalism in Moldova: The Case of Transnistria and Gagauzia." Ed. James R. Hughes. </w:t>
+        <w:t xml:space="preserve">Roper, Steven D. 2002. "Regionalism in Moldova: The Case of </w:t>
+      </w:r>
+      <w:proofErr w:type="spellStart"/>
+      <w:r>
+        <w:rPr>
+          <w:rFonts w:ascii="Times New Roman" w:eastAsia="Times New Roman" w:hAnsi="Times New Roman" w:cs="Times New Roman"/>
+          <w:color w:val="000000"/>
+          <w:sz w:val="24"/>
+          <w:szCs w:val="24"/>
+          <w:shd w:val="clear" w:color="auto" w:fill="FFFFFF"/>
+        </w:rPr>
+        <w:t>Transnistria</w:t>
+      </w:r>
+      <w:proofErr w:type="spellEnd"/>
+      <w:r>
+        <w:rPr>
+          <w:rFonts w:ascii="Times New Roman" w:eastAsia="Times New Roman" w:hAnsi="Times New Roman" w:cs="Times New Roman"/>
+          <w:color w:val="000000"/>
+          <w:sz w:val="24"/>
+          <w:szCs w:val="24"/>
+          <w:shd w:val="clear" w:color="auto" w:fill="FFFFFF"/>
+        </w:rPr>
+        <w:t xml:space="preserve"> and </w:t>
+      </w:r>
+      <w:proofErr w:type="spellStart"/>
+      <w:r>
+        <w:rPr>
+          <w:rFonts w:ascii="Times New Roman" w:eastAsia="Times New Roman" w:hAnsi="Times New Roman" w:cs="Times New Roman"/>
+          <w:color w:val="000000"/>
+          <w:sz w:val="24"/>
+          <w:szCs w:val="24"/>
+          <w:shd w:val="clear" w:color="auto" w:fill="FFFFFF"/>
+        </w:rPr>
+        <w:t>Gagauzia</w:t>
+      </w:r>
+      <w:proofErr w:type="spellEnd"/>
+      <w:r>
+        <w:rPr>
+          <w:rFonts w:ascii="Times New Roman" w:eastAsia="Times New Roman" w:hAnsi="Times New Roman" w:cs="Times New Roman"/>
+          <w:color w:val="000000"/>
+          <w:sz w:val="24"/>
+          <w:szCs w:val="24"/>
+          <w:shd w:val="clear" w:color="auto" w:fill="FFFFFF"/>
+        </w:rPr>
+        <w:t>." Ed. James R. Hughes. </w:t>
       </w:r>
       <w:r>
         <w:rPr>
@@ -8768,6 +10138,7 @@
           <w:shd w:val="clear" w:color="auto" w:fill="FFFFFF"/>
         </w:rPr>
       </w:pPr>
+      <w:proofErr w:type="spellStart"/>
       <w:r>
         <w:rPr>
           <w:rFonts w:ascii="Times New Roman" w:eastAsia="Times New Roman" w:hAnsi="Times New Roman" w:cs="Times New Roman"/>
@@ -8776,7 +10147,40 @@
           <w:szCs w:val="24"/>
           <w:shd w:val="clear" w:color="auto" w:fill="FFFFFF"/>
         </w:rPr>
-        <w:t>Salehyan, Idean, et al. 2012. "Social conflict in Africa: A new database." </w:t>
+        <w:t>Salehyan</w:t>
+      </w:r>
+      <w:proofErr w:type="spellEnd"/>
+      <w:r>
+        <w:rPr>
+          <w:rFonts w:ascii="Times New Roman" w:eastAsia="Times New Roman" w:hAnsi="Times New Roman" w:cs="Times New Roman"/>
+          <w:color w:val="222222"/>
+          <w:sz w:val="24"/>
+          <w:szCs w:val="24"/>
+          <w:shd w:val="clear" w:color="auto" w:fill="FFFFFF"/>
+        </w:rPr>
+        <w:t xml:space="preserve">, </w:t>
+      </w:r>
+      <w:proofErr w:type="spellStart"/>
+      <w:r>
+        <w:rPr>
+          <w:rFonts w:ascii="Times New Roman" w:eastAsia="Times New Roman" w:hAnsi="Times New Roman" w:cs="Times New Roman"/>
+          <w:color w:val="222222"/>
+          <w:sz w:val="24"/>
+          <w:szCs w:val="24"/>
+          <w:shd w:val="clear" w:color="auto" w:fill="FFFFFF"/>
+        </w:rPr>
+        <w:t>Idean</w:t>
+      </w:r>
+      <w:proofErr w:type="spellEnd"/>
+      <w:r>
+        <w:rPr>
+          <w:rFonts w:ascii="Times New Roman" w:eastAsia="Times New Roman" w:hAnsi="Times New Roman" w:cs="Times New Roman"/>
+          <w:color w:val="222222"/>
+          <w:sz w:val="24"/>
+          <w:szCs w:val="24"/>
+          <w:shd w:val="clear" w:color="auto" w:fill="FFFFFF"/>
+        </w:rPr>
+        <w:t>, et al. 2012. "Social conflict in Africa: A new database." </w:t>
       </w:r>
       <w:r>
         <w:rPr>
@@ -8908,6 +10312,7 @@
           <w:sz w:val="24"/>
           <w:szCs w:val="24"/>
         </w:rPr>
+        <w:lastRenderedPageBreak/>
         <w:t xml:space="preserve">Walter, Barbara F. 1997. “The Critical Barrier to Civil War Settlement,” 51 </w:t>
       </w:r>
       <w:r>
@@ -8994,7 +10399,29 @@
           <w:szCs w:val="24"/>
           <w:shd w:val="clear" w:color="auto" w:fill="FFFFFF"/>
         </w:rPr>
-        <w:t xml:space="preserve">Weiner, Myron , 1978. </w:t>
+        <w:t xml:space="preserve">Weiner, </w:t>
+      </w:r>
+      <w:proofErr w:type="gramStart"/>
+      <w:r>
+        <w:rPr>
+          <w:rFonts w:ascii="Times New Roman" w:eastAsia="Times New Roman" w:hAnsi="Times New Roman" w:cs="Times New Roman"/>
+          <w:color w:val="222222"/>
+          <w:sz w:val="24"/>
+          <w:szCs w:val="24"/>
+          <w:shd w:val="clear" w:color="auto" w:fill="FFFFFF"/>
+        </w:rPr>
+        <w:t>Myron ,</w:t>
+      </w:r>
+      <w:proofErr w:type="gramEnd"/>
+      <w:r>
+        <w:rPr>
+          <w:rFonts w:ascii="Times New Roman" w:eastAsia="Times New Roman" w:hAnsi="Times New Roman" w:cs="Times New Roman"/>
+          <w:color w:val="222222"/>
+          <w:sz w:val="24"/>
+          <w:szCs w:val="24"/>
+          <w:shd w:val="clear" w:color="auto" w:fill="FFFFFF"/>
+        </w:rPr>
+        <w:t xml:space="preserve"> 1978. </w:t>
       </w:r>
       <w:r>
         <w:rPr>
@@ -9038,7 +10465,6 @@
           <w:szCs w:val="24"/>
           <w:shd w:val="clear" w:color="auto" w:fill="FFFFFF"/>
         </w:rPr>
-        <w:lastRenderedPageBreak/>
         <w:t>World Bank. 2014. "New World Bank GDP and Poverty Estimates for Somaliland.” http://www.worldbank.org/en/news/press-release/2014/01/29/new-world-bank-gdp-and-poverty-estimates-for-somaliland</w:t>
       </w:r>
     </w:p>
@@ -9054,6 +10480,7 @@
           <w:shd w:val="clear" w:color="auto" w:fill="FFFFFF"/>
         </w:rPr>
       </w:pPr>
+      <w:proofErr w:type="spellStart"/>
       <w:r>
         <w:rPr>
           <w:rFonts w:ascii="Times New Roman" w:eastAsia="Times New Roman" w:hAnsi="Times New Roman" w:cs="Times New Roman"/>
@@ -9062,7 +10489,84 @@
           <w:szCs w:val="24"/>
           <w:shd w:val="clear" w:color="auto" w:fill="FFFFFF"/>
         </w:rPr>
-        <w:t>Zahar, Marie-Joëlle. 2004. "Republika Srpska."</w:t>
+        <w:t>Zahar</w:t>
+      </w:r>
+      <w:proofErr w:type="spellEnd"/>
+      <w:r>
+        <w:rPr>
+          <w:rFonts w:ascii="Times New Roman" w:eastAsia="Times New Roman" w:hAnsi="Times New Roman" w:cs="Times New Roman"/>
+          <w:color w:val="222222"/>
+          <w:sz w:val="24"/>
+          <w:szCs w:val="24"/>
+          <w:shd w:val="clear" w:color="auto" w:fill="FFFFFF"/>
+        </w:rPr>
+        <w:t>, Marie-</w:t>
+      </w:r>
+      <w:proofErr w:type="spellStart"/>
+      <w:r>
+        <w:rPr>
+          <w:rFonts w:ascii="Times New Roman" w:eastAsia="Times New Roman" w:hAnsi="Times New Roman" w:cs="Times New Roman"/>
+          <w:color w:val="222222"/>
+          <w:sz w:val="24"/>
+          <w:szCs w:val="24"/>
+          <w:shd w:val="clear" w:color="auto" w:fill="FFFFFF"/>
+        </w:rPr>
+        <w:t>Joëlle</w:t>
+      </w:r>
+      <w:proofErr w:type="spellEnd"/>
+      <w:r>
+        <w:rPr>
+          <w:rFonts w:ascii="Times New Roman" w:eastAsia="Times New Roman" w:hAnsi="Times New Roman" w:cs="Times New Roman"/>
+          <w:color w:val="222222"/>
+          <w:sz w:val="24"/>
+          <w:szCs w:val="24"/>
+          <w:shd w:val="clear" w:color="auto" w:fill="FFFFFF"/>
+        </w:rPr>
+        <w:t>. 2004. "</w:t>
+      </w:r>
+      <w:proofErr w:type="spellStart"/>
+      <w:r>
+        <w:rPr>
+          <w:rFonts w:ascii="Times New Roman" w:eastAsia="Times New Roman" w:hAnsi="Times New Roman" w:cs="Times New Roman"/>
+          <w:color w:val="222222"/>
+          <w:sz w:val="24"/>
+          <w:szCs w:val="24"/>
+          <w:shd w:val="clear" w:color="auto" w:fill="FFFFFF"/>
+        </w:rPr>
+        <w:t>Republika</w:t>
+      </w:r>
+      <w:proofErr w:type="spellEnd"/>
+      <w:r>
+        <w:rPr>
+          <w:rFonts w:ascii="Times New Roman" w:eastAsia="Times New Roman" w:hAnsi="Times New Roman" w:cs="Times New Roman"/>
+          <w:color w:val="222222"/>
+          <w:sz w:val="24"/>
+          <w:szCs w:val="24"/>
+          <w:shd w:val="clear" w:color="auto" w:fill="FFFFFF"/>
+        </w:rPr>
+        <w:t xml:space="preserve"> </w:t>
+      </w:r>
+      <w:proofErr w:type="spellStart"/>
+      <w:r>
+        <w:rPr>
+          <w:rFonts w:ascii="Times New Roman" w:eastAsia="Times New Roman" w:hAnsi="Times New Roman" w:cs="Times New Roman"/>
+          <w:color w:val="222222"/>
+          <w:sz w:val="24"/>
+          <w:szCs w:val="24"/>
+          <w:shd w:val="clear" w:color="auto" w:fill="FFFFFF"/>
+        </w:rPr>
+        <w:t>Srpska</w:t>
+      </w:r>
+      <w:proofErr w:type="spellEnd"/>
+      <w:r>
+        <w:rPr>
+          <w:rFonts w:ascii="Times New Roman" w:eastAsia="Times New Roman" w:hAnsi="Times New Roman" w:cs="Times New Roman"/>
+          <w:color w:val="222222"/>
+          <w:sz w:val="24"/>
+          <w:szCs w:val="24"/>
+          <w:shd w:val="clear" w:color="auto" w:fill="FFFFFF"/>
+        </w:rPr>
+        <w:t>."</w:t>
       </w:r>
       <w:r>
         <w:rPr>
@@ -9327,13 +10831,23 @@
       <w:r>
         <w:t xml:space="preserve"> </w:t>
       </w:r>
-      <w:r>
-        <w:rPr>
-          <w:rFonts w:ascii="Times New Roman" w:hAnsi="Times New Roman" w:cs="Times New Roman"/>
-          <w:sz w:val="24"/>
-          <w:szCs w:val="24"/>
-        </w:rPr>
-        <w:t>Protsyk (2010) provides an account of the "salami tactics" by which Moldovan authorities have gradually reclaimed powers originally granted to the regional government.</w:t>
+      <w:proofErr w:type="spellStart"/>
+      <w:r>
+        <w:rPr>
+          <w:rFonts w:ascii="Times New Roman" w:hAnsi="Times New Roman" w:cs="Times New Roman"/>
+          <w:sz w:val="24"/>
+          <w:szCs w:val="24"/>
+        </w:rPr>
+        <w:t>Protsyk</w:t>
+      </w:r>
+      <w:proofErr w:type="spellEnd"/>
+      <w:r>
+        <w:rPr>
+          <w:rFonts w:ascii="Times New Roman" w:hAnsi="Times New Roman" w:cs="Times New Roman"/>
+          <w:sz w:val="24"/>
+          <w:szCs w:val="24"/>
+        </w:rPr>
+        <w:t xml:space="preserve"> (2010) provides an account of the "salami tactics" by which Moldovan authorities have gradually reclaimed powers originally granted to the regional government.</w:t>
       </w:r>
     </w:p>
   </w:endnote>
@@ -9358,7 +10872,43 @@
           <w:sz w:val="24"/>
           <w:szCs w:val="24"/>
         </w:rPr>
-        <w:t>Roper (2002) argues that secessionists in Transnistria are wary of negotiated reunification precisely because of the creeping re-centralization they have observed in Gagauzia.</w:t>
+        <w:t xml:space="preserve">Roper (2002) argues that secessionists in </w:t>
+      </w:r>
+      <w:proofErr w:type="spellStart"/>
+      <w:r>
+        <w:rPr>
+          <w:rFonts w:ascii="Times New Roman" w:hAnsi="Times New Roman" w:cs="Times New Roman"/>
+          <w:sz w:val="24"/>
+          <w:szCs w:val="24"/>
+        </w:rPr>
+        <w:t>Transnistria</w:t>
+      </w:r>
+      <w:proofErr w:type="spellEnd"/>
+      <w:r>
+        <w:rPr>
+          <w:rFonts w:ascii="Times New Roman" w:hAnsi="Times New Roman" w:cs="Times New Roman"/>
+          <w:sz w:val="24"/>
+          <w:szCs w:val="24"/>
+        </w:rPr>
+        <w:t xml:space="preserve"> are wary of negotiated reunification precisely because of the creeping re-centralization they have observed in </w:t>
+      </w:r>
+      <w:proofErr w:type="spellStart"/>
+      <w:r>
+        <w:rPr>
+          <w:rFonts w:ascii="Times New Roman" w:hAnsi="Times New Roman" w:cs="Times New Roman"/>
+          <w:sz w:val="24"/>
+          <w:szCs w:val="24"/>
+        </w:rPr>
+        <w:t>Gagauzia</w:t>
+      </w:r>
+      <w:proofErr w:type="spellEnd"/>
+      <w:r>
+        <w:rPr>
+          <w:rFonts w:ascii="Times New Roman" w:hAnsi="Times New Roman" w:cs="Times New Roman"/>
+          <w:sz w:val="24"/>
+          <w:szCs w:val="24"/>
+        </w:rPr>
+        <w:t>.</w:t>
       </w:r>
     </w:p>
   </w:endnote>
@@ -9408,7 +10958,61 @@
           <w:sz w:val="24"/>
           <w:szCs w:val="24"/>
         </w:rPr>
-        <w:t>For an excellent discussion of the case of Republika Srpska, see Zahar 2004.</w:t>
+        <w:t xml:space="preserve">For an excellent discussion of the case of </w:t>
+      </w:r>
+      <w:proofErr w:type="spellStart"/>
+      <w:r>
+        <w:rPr>
+          <w:rFonts w:ascii="Times New Roman" w:hAnsi="Times New Roman" w:cs="Times New Roman"/>
+          <w:sz w:val="24"/>
+          <w:szCs w:val="24"/>
+        </w:rPr>
+        <w:t>Republika</w:t>
+      </w:r>
+      <w:proofErr w:type="spellEnd"/>
+      <w:r>
+        <w:rPr>
+          <w:rFonts w:ascii="Times New Roman" w:hAnsi="Times New Roman" w:cs="Times New Roman"/>
+          <w:sz w:val="24"/>
+          <w:szCs w:val="24"/>
+        </w:rPr>
+        <w:t xml:space="preserve"> </w:t>
+      </w:r>
+      <w:proofErr w:type="spellStart"/>
+      <w:r>
+        <w:rPr>
+          <w:rFonts w:ascii="Times New Roman" w:hAnsi="Times New Roman" w:cs="Times New Roman"/>
+          <w:sz w:val="24"/>
+          <w:szCs w:val="24"/>
+        </w:rPr>
+        <w:t>Srpska</w:t>
+      </w:r>
+      <w:proofErr w:type="spellEnd"/>
+      <w:r>
+        <w:rPr>
+          <w:rFonts w:ascii="Times New Roman" w:hAnsi="Times New Roman" w:cs="Times New Roman"/>
+          <w:sz w:val="24"/>
+          <w:szCs w:val="24"/>
+        </w:rPr>
+        <w:t xml:space="preserve">, see </w:t>
+      </w:r>
+      <w:proofErr w:type="spellStart"/>
+      <w:r>
+        <w:rPr>
+          <w:rFonts w:ascii="Times New Roman" w:hAnsi="Times New Roman" w:cs="Times New Roman"/>
+          <w:sz w:val="24"/>
+          <w:szCs w:val="24"/>
+        </w:rPr>
+        <w:t>Zahar</w:t>
+      </w:r>
+      <w:proofErr w:type="spellEnd"/>
+      <w:r>
+        <w:rPr>
+          <w:rFonts w:ascii="Times New Roman" w:hAnsi="Times New Roman" w:cs="Times New Roman"/>
+          <w:sz w:val="24"/>
+          <w:szCs w:val="24"/>
+        </w:rPr>
+        <w:t xml:space="preserve"> 2004.</w:t>
       </w:r>
     </w:p>
   </w:endnote>
@@ -9500,7 +11104,7 @@
             <w:sz w:val="24"/>
             <w:szCs w:val="24"/>
           </w:rPr>
-          <w:t>1</w:t>
+          <w:t>2</w:t>
         </w:r>
         <w:r>
           <w:rPr>
@@ -11464,7 +13068,7 @@
 </file>
 
 <file path=customXml/itemProps1.xml><?xml version="1.0" encoding="utf-8"?>
-<ds:datastoreItem xmlns:ds="http://schemas.openxmlformats.org/officeDocument/2006/customXml" ds:itemID="{05127216-D282-414A-87E6-812798E1F20D}">
+<ds:datastoreItem xmlns:ds="http://schemas.openxmlformats.org/officeDocument/2006/customXml" ds:itemID="{C1B14E35-8A99-124B-A355-920A22359E15}">
   <ds:schemaRefs>
     <ds:schemaRef ds:uri="http://schemas.openxmlformats.org/officeDocument/2006/bibliography"/>
   </ds:schemaRefs>

</xml_diff>

<commit_message>
Worked on inserting the word intractible into the intro
</commit_message>
<xml_diff>
--- a/editedvolume.docx
+++ b/editedvolume.docx
@@ -196,6 +196,8 @@
         </w:rPr>
         <w:t>Abstract</w:t>
       </w:r>
+      <w:bookmarkStart w:id="0" w:name="_GoBack"/>
+      <w:bookmarkEnd w:id="0"/>
     </w:p>
     <w:p>
       <w:pPr>
@@ -2078,6 +2080,32 @@
         </w:rPr>
         <w:t xml:space="preserve"> independence a quarter century later.</w:t>
       </w:r>
+      <w:r>
+        <w:rPr>
+          <w:rFonts w:ascii="Times New Roman" w:hAnsi="Times New Roman" w:cs="Times New Roman"/>
+          <w:sz w:val="24"/>
+          <w:szCs w:val="24"/>
+        </w:rPr>
+        <w:t xml:space="preserve"> Unrecognized states are thus quintessential intractable conflicts: difficult but not impossible to resolve (e.g. Crocker Hampson, and </w:t>
+      </w:r>
+      <w:proofErr w:type="spellStart"/>
+      <w:r>
+        <w:rPr>
+          <w:rFonts w:ascii="Times New Roman" w:hAnsi="Times New Roman" w:cs="Times New Roman"/>
+          <w:sz w:val="24"/>
+          <w:szCs w:val="24"/>
+        </w:rPr>
+        <w:t>Aall</w:t>
+      </w:r>
+      <w:proofErr w:type="spellEnd"/>
+      <w:r>
+        <w:rPr>
+          <w:rFonts w:ascii="Times New Roman" w:hAnsi="Times New Roman" w:cs="Times New Roman"/>
+          <w:sz w:val="24"/>
+          <w:szCs w:val="24"/>
+        </w:rPr>
+        <w:t xml:space="preserve"> 2004; 2005).</w:t>
+      </w:r>
     </w:p>
     <w:p>
       <w:pPr>
@@ -2319,7 +2347,23 @@
           <w:sz w:val="24"/>
           <w:szCs w:val="24"/>
         </w:rPr>
-        <w:t xml:space="preserve">Game theory provides value in this context by laying bare the mechanisms by which unrecognized statehood is sustained as a stable equilibrium outcome, and thus illuminating the ways in which these conflicts can be </w:t>
+        <w:t xml:space="preserve">Game theory provides value in this context by laying bare the mechanisms by which unrecognized statehood is sustained as a stable equilibrium outcome, and thus illuminating the ways in which these </w:t>
+      </w:r>
+      <w:r>
+        <w:rPr>
+          <w:rFonts w:ascii="Times New Roman" w:hAnsi="Times New Roman" w:cs="Times New Roman"/>
+          <w:sz w:val="24"/>
+          <w:szCs w:val="24"/>
+        </w:rPr>
+        <w:t xml:space="preserve">intractable </w:t>
+      </w:r>
+      <w:r>
+        <w:rPr>
+          <w:rFonts w:ascii="Times New Roman" w:hAnsi="Times New Roman" w:cs="Times New Roman"/>
+          <w:sz w:val="24"/>
+          <w:szCs w:val="24"/>
+        </w:rPr>
+        <w:t xml:space="preserve">conflicts can be </w:t>
       </w:r>
       <w:r>
         <w:rPr>
@@ -2396,23 +2440,7 @@
           <w:sz w:val="24"/>
           <w:szCs w:val="24"/>
         </w:rPr>
-        <w:t xml:space="preserve"> 2005, p. ix) and many scholars describe the role of third-party actors in specific cases. We </w:t>
-      </w:r>
-      <w:r>
-        <w:rPr>
-          <w:rFonts w:ascii="Times New Roman" w:hAnsi="Times New Roman" w:cs="Times New Roman"/>
-          <w:sz w:val="24"/>
-          <w:szCs w:val="24"/>
-        </w:rPr>
-        <w:t>formalize our understanding of</w:t>
-      </w:r>
-      <w:r>
-        <w:rPr>
-          <w:rFonts w:ascii="Times New Roman" w:hAnsi="Times New Roman" w:cs="Times New Roman"/>
-          <w:sz w:val="24"/>
-          <w:szCs w:val="24"/>
-        </w:rPr>
-        <w:t xml:space="preserve"> the </w:t>
+        <w:t xml:space="preserve"> 2005, p. ix) and many scholars </w:t>
       </w:r>
       <w:r>
         <w:rPr>
@@ -2421,7 +2449,47 @@
           <w:szCs w:val="24"/>
         </w:rPr>
         <w:lastRenderedPageBreak/>
-        <w:t>incentives of these actors and the actions available to them, allowing us to analyze the conditions under which their conduct can lead to peaceful resolution, and when it can lead to war or continued stalemate.</w:t>
+        <w:t>describe the role of third</w:t>
+      </w:r>
+      <w:r>
+        <w:rPr>
+          <w:rFonts w:ascii="Times New Roman" w:hAnsi="Times New Roman" w:cs="Times New Roman"/>
+          <w:sz w:val="24"/>
+          <w:szCs w:val="24"/>
+        </w:rPr>
+        <w:t>-party actors in specific cases.</w:t>
+      </w:r>
+      <w:r>
+        <w:rPr>
+          <w:rFonts w:ascii="Times New Roman" w:hAnsi="Times New Roman" w:cs="Times New Roman"/>
+          <w:sz w:val="24"/>
+          <w:szCs w:val="24"/>
+        </w:rPr>
+        <w:t xml:space="preserve"> We </w:t>
+      </w:r>
+      <w:r>
+        <w:rPr>
+          <w:rFonts w:ascii="Times New Roman" w:hAnsi="Times New Roman" w:cs="Times New Roman"/>
+          <w:sz w:val="24"/>
+          <w:szCs w:val="24"/>
+        </w:rPr>
+        <w:t xml:space="preserve">formalize </w:t>
+      </w:r>
+      <w:r>
+        <w:rPr>
+          <w:rFonts w:ascii="Times New Roman" w:hAnsi="Times New Roman" w:cs="Times New Roman"/>
+          <w:sz w:val="24"/>
+          <w:szCs w:val="24"/>
+        </w:rPr>
+        <w:t xml:space="preserve">our description of </w:t>
+      </w:r>
+      <w:r>
+        <w:rPr>
+          <w:rFonts w:ascii="Times New Roman" w:hAnsi="Times New Roman" w:cs="Times New Roman"/>
+          <w:sz w:val="24"/>
+          <w:szCs w:val="24"/>
+        </w:rPr>
+        <w:t>the incentives of these actors and the actions available to them, allowing us to analyze the conditions under which their conduct can lead to peaceful resolution, and when it can lead to war or continued stalemate.</w:t>
       </w:r>
     </w:p>
     <w:p>
@@ -2690,6 +2758,44 @@
     </w:p>
     <w:p>
       <w:pPr>
+        <w:pStyle w:val="Heading1"/>
+        <w:rPr>
+          <w:b w:val="0"/>
+        </w:rPr>
+      </w:pPr>
+      <w:r>
+        <w:rPr>
+          <w:b w:val="0"/>
+        </w:rPr>
+        <w:t>&lt;</w:t>
+      </w:r>
+      <w:r>
+        <w:rPr>
+          <w:b w:val="0"/>
+        </w:rPr>
+        <w:t>BGH.</w:t>
+      </w:r>
+      <w:r>
+        <w:rPr>
+          <w:b w:val="0"/>
+        </w:rPr>
+        <w:t>table</w:t>
+      </w:r>
+      <w:r>
+        <w:rPr>
+          <w:b w:val="0"/>
+        </w:rPr>
+        <w:t>1</w:t>
+      </w:r>
+      <w:r>
+        <w:rPr>
+          <w:b w:val="0"/>
+        </w:rPr>
+        <w:t xml:space="preserve"> near here&gt;</w:t>
+      </w:r>
+    </w:p>
+    <w:p>
+      <w:pPr>
         <w:spacing w:line="360" w:lineRule="auto"/>
         <w:ind w:firstLine="720"/>
         <w:rPr>
@@ -2704,7 +2810,55 @@
           <w:sz w:val="24"/>
           <w:szCs w:val="24"/>
         </w:rPr>
-        <w:t xml:space="preserve">Notably, there are no new unrecognized states in this table. The most recent unrecognized states were formed when the Soviet Union collapsed in the early 1990s. In the case of more recent cases of militarily successful secession, </w:t>
+        <w:t xml:space="preserve">Notably, </w:t>
+      </w:r>
+      <w:r>
+        <w:rPr>
+          <w:rFonts w:ascii="Times New Roman" w:hAnsi="Times New Roman" w:cs="Times New Roman"/>
+          <w:sz w:val="24"/>
+          <w:szCs w:val="24"/>
+        </w:rPr>
+        <w:t>t</w:t>
+      </w:r>
+      <w:r>
+        <w:rPr>
+          <w:rFonts w:ascii="Times New Roman" w:hAnsi="Times New Roman" w:cs="Times New Roman"/>
+          <w:sz w:val="24"/>
+          <w:szCs w:val="24"/>
+        </w:rPr>
+        <w:t xml:space="preserve">he </w:t>
+      </w:r>
+      <w:r>
+        <w:rPr>
+          <w:rFonts w:ascii="Times New Roman" w:hAnsi="Times New Roman" w:cs="Times New Roman"/>
+          <w:sz w:val="24"/>
+          <w:szCs w:val="24"/>
+        </w:rPr>
+        <w:t>newest</w:t>
+      </w:r>
+      <w:r>
+        <w:rPr>
+          <w:rFonts w:ascii="Times New Roman" w:hAnsi="Times New Roman" w:cs="Times New Roman"/>
+          <w:sz w:val="24"/>
+          <w:szCs w:val="24"/>
+        </w:rPr>
+        <w:t xml:space="preserve"> unrecognized states </w:t>
+      </w:r>
+      <w:r>
+        <w:rPr>
+          <w:rFonts w:ascii="Times New Roman" w:hAnsi="Times New Roman" w:cs="Times New Roman"/>
+          <w:sz w:val="24"/>
+          <w:szCs w:val="24"/>
+        </w:rPr>
+        <w:t xml:space="preserve">in Table 1 </w:t>
+      </w:r>
+      <w:r>
+        <w:rPr>
+          <w:rFonts w:ascii="Times New Roman" w:hAnsi="Times New Roman" w:cs="Times New Roman"/>
+          <w:sz w:val="24"/>
+          <w:szCs w:val="24"/>
+        </w:rPr>
+        <w:t xml:space="preserve">were formed when the Soviet Union collapsed in the early 1990s. In the case of more recent cases of militarily successful secession, </w:t>
       </w:r>
       <w:r>
         <w:rPr>
@@ -2812,17 +2966,7 @@
           <w:sz w:val="24"/>
           <w:szCs w:val="24"/>
         </w:rPr>
-        <w:t xml:space="preserve"> is still</w:t>
-      </w:r>
-      <w:bookmarkStart w:id="0" w:name="_GoBack"/>
-      <w:bookmarkEnd w:id="0"/>
-      <w:r>
-        <w:rPr>
-          <w:rFonts w:ascii="Times New Roman" w:hAnsi="Times New Roman" w:cs="Times New Roman"/>
-          <w:sz w:val="24"/>
-          <w:szCs w:val="24"/>
-        </w:rPr>
-        <w:t xml:space="preserve"> the modal form of resolution. Recognition by the home state is rare, occurring in only three cases and </w:t>
+        <w:t xml:space="preserve"> is still the modal form of resolution. Recognition by the home state is rare, occurring in only three cases and </w:t>
       </w:r>
       <w:r>
         <w:rPr>
@@ -2838,7 +2982,16 @@
           <w:sz w:val="24"/>
           <w:szCs w:val="24"/>
         </w:rPr>
-        <w:t xml:space="preserve"> as a direct result of concessions won on the battlefield. In cases where recognition by the home state or the right to a referendum on independence is not secured as part of the initial peace agreement, it has not historically been forthcoming. Only four cases of negotiated reunification are observed</w:t>
+        <w:t xml:space="preserve"> as a direct result of </w:t>
+      </w:r>
+      <w:r>
+        <w:rPr>
+          <w:rFonts w:ascii="Times New Roman" w:hAnsi="Times New Roman" w:cs="Times New Roman"/>
+          <w:sz w:val="24"/>
+          <w:szCs w:val="24"/>
+        </w:rPr>
+        <w:lastRenderedPageBreak/>
+        <w:t>concessions won on the battlefield. In cases where recognition by the home state or the right to a referendum on independence is not secured as part of the initial peace agreement, it has not historically been forthcoming. Only four cases of negotiated reunification are observed</w:t>
       </w:r>
       <w:r>
         <w:rPr>
@@ -2854,16 +3007,7 @@
           <w:sz w:val="24"/>
           <w:szCs w:val="24"/>
         </w:rPr>
-        <w:t xml:space="preserve"> </w:t>
-      </w:r>
-      <w:r>
-        <w:rPr>
-          <w:rFonts w:ascii="Times New Roman" w:hAnsi="Times New Roman" w:cs="Times New Roman"/>
-          <w:sz w:val="24"/>
-          <w:szCs w:val="24"/>
-        </w:rPr>
-        <w:lastRenderedPageBreak/>
-        <w:t xml:space="preserve">secessionists who are strong enough to secure and retain territorial control are rarely willing to surrender their independence at the bargaining table, even though the chances of eventual recognition are vanishingly slim. Thus, the number of long-running, costly stalemates has been substantial, most of them eventually ending in military </w:t>
+        <w:t xml:space="preserve"> secessionists who are strong enough to secure and retain territorial control are rarely willing to surrender their independence at the bargaining table, even though the chances of eventual recognition are vanishingly slim. Thus, the number of long-running, costly stalemates has been substantial, most of them eventually ending in military </w:t>
       </w:r>
       <w:proofErr w:type="spellStart"/>
       <w:r>
@@ -2926,66 +3070,14 @@
     </w:p>
     <w:p>
       <w:pPr>
-        <w:pStyle w:val="Heading1"/>
-        <w:rPr>
-          <w:b w:val="0"/>
+        <w:rPr>
+          <w:rFonts w:ascii="Times New Roman" w:hAnsi="Times New Roman" w:cs="Times New Roman"/>
         </w:rPr>
       </w:pPr>
       <w:bookmarkStart w:id="1" w:name="_Toc488915893"/>
       <w:r>
-        <w:rPr>
-          <w:b w:val="0"/>
-        </w:rPr>
-        <w:t xml:space="preserve"> &lt;</w:t>
-      </w:r>
-      <w:r>
-        <w:rPr>
-          <w:b w:val="0"/>
-        </w:rPr>
-        <w:t>BGH.</w:t>
-      </w:r>
-      <w:r>
-        <w:rPr>
-          <w:b w:val="0"/>
-        </w:rPr>
-        <w:t>table</w:t>
-      </w:r>
-      <w:r>
-        <w:rPr>
-          <w:b w:val="0"/>
-        </w:rPr>
-        <w:t>1</w:t>
-      </w:r>
-      <w:r>
-        <w:rPr>
-          <w:b w:val="0"/>
-        </w:rPr>
-        <w:t xml:space="preserve"> near here&gt;</w:t>
-      </w:r>
-    </w:p>
-    <w:p>
-      <w:pPr>
-        <w:rPr>
-          <w:rFonts w:ascii="Times New Roman" w:hAnsi="Times New Roman" w:cs="Times New Roman"/>
-        </w:rPr>
-      </w:pPr>
-      <w:r>
         <w:tab/>
       </w:r>
-    </w:p>
-    <w:p>
-      <w:pPr>
-        <w:rPr>
-          <w:rFonts w:ascii="Times New Roman" w:hAnsi="Times New Roman" w:cs="Times New Roman"/>
-        </w:rPr>
-      </w:pPr>
-    </w:p>
-    <w:p>
-      <w:pPr>
-        <w:rPr>
-          <w:rFonts w:ascii="Times New Roman" w:hAnsi="Times New Roman" w:cs="Times New Roman"/>
-        </w:rPr>
-      </w:pPr>
     </w:p>
     <w:p>
       <w:pPr>
@@ -3361,7 +3453,15 @@
           <w:sz w:val="24"/>
           <w:szCs w:val="24"/>
         </w:rPr>
-        <w:t xml:space="preserve">, which we detail in the next </w:t>
+        <w:t>, which we detail in the next section</w:t>
+      </w:r>
+      <w:r>
+        <w:rPr>
+          <w:rFonts w:ascii="Times New Roman" w:hAnsi="Times New Roman" w:cs="Times New Roman"/>
+          <w:sz w:val="24"/>
+          <w:szCs w:val="24"/>
+        </w:rPr>
+        <w:t xml:space="preserve">. Although there may exist patrons whose most-preferred outcome is the status quo, we </w:t>
       </w:r>
       <w:r>
         <w:rPr>
@@ -3370,22 +3470,6 @@
           <w:szCs w:val="24"/>
         </w:rPr>
         <w:lastRenderedPageBreak/>
-        <w:t>section</w:t>
-      </w:r>
-      <w:r>
-        <w:rPr>
-          <w:rFonts w:ascii="Times New Roman" w:hAnsi="Times New Roman" w:cs="Times New Roman"/>
-          <w:sz w:val="24"/>
-          <w:szCs w:val="24"/>
-        </w:rPr>
-        <w:t xml:space="preserve">. Although there may exist patrons whose most-preferred outcome is the status quo, we </w:t>
-      </w:r>
-      <w:r>
-        <w:rPr>
-          <w:rFonts w:ascii="Times New Roman" w:hAnsi="Times New Roman" w:cs="Times New Roman"/>
-          <w:sz w:val="24"/>
-          <w:szCs w:val="24"/>
-        </w:rPr>
         <w:t xml:space="preserve">focus on </w:t>
       </w:r>
       <w:r>
@@ -9373,6 +9457,17 @@
     <w:p>
       <w:pPr>
         <w:spacing w:line="360" w:lineRule="auto"/>
+        <w:ind w:firstLine="720"/>
+        <w:rPr>
+          <w:rFonts w:ascii="Times New Roman" w:hAnsi="Times New Roman" w:cs="Times New Roman"/>
+          <w:sz w:val="24"/>
+          <w:szCs w:val="24"/>
+        </w:rPr>
+      </w:pPr>
+    </w:p>
+    <w:p>
+      <w:pPr>
+        <w:spacing w:line="360" w:lineRule="auto"/>
         <w:ind w:left="540" w:hanging="540"/>
         <w:rPr>
           <w:rFonts w:ascii="Times New Roman" w:hAnsi="Times New Roman" w:cs="Times New Roman"/>
@@ -9410,6 +9505,7 @@
           <w:szCs w:val="24"/>
           <w:shd w:val="clear" w:color="auto" w:fill="FFFFFF"/>
         </w:rPr>
+        <w:lastRenderedPageBreak/>
         <w:t>Buzard</w:t>
       </w:r>
       <w:proofErr w:type="spellEnd"/>
@@ -9463,7 +9559,6 @@
           <w:szCs w:val="24"/>
           <w:shd w:val="clear" w:color="auto" w:fill="FFFFFF"/>
         </w:rPr>
-        <w:lastRenderedPageBreak/>
         <w:t>Cornell, Svante E. 2001. "Small nations and great powers." </w:t>
       </w:r>
       <w:r>
@@ -9534,7 +9629,16 @@
           <w:sz w:val="24"/>
           <w:szCs w:val="24"/>
         </w:rPr>
-        <w:t xml:space="preserve">Doyle, Michael W., and Nicholas </w:t>
+        <w:t>Crocker, C. A</w:t>
+      </w:r>
+      <w:r>
+        <w:rPr>
+          <w:rFonts w:ascii="Times New Roman" w:hAnsi="Times New Roman" w:cs="Times New Roman"/>
+          <w:color w:val="000000"/>
+          <w:sz w:val="24"/>
+          <w:szCs w:val="24"/>
+        </w:rPr>
+        <w:t xml:space="preserve">., F. O. Hampson and P. R. </w:t>
       </w:r>
       <w:proofErr w:type="spellStart"/>
       <w:r>
@@ -9544,7 +9648,7 @@
           <w:sz w:val="24"/>
           <w:szCs w:val="24"/>
         </w:rPr>
-        <w:t>Sambanis</w:t>
+        <w:t>Aall</w:t>
       </w:r>
       <w:proofErr w:type="spellEnd"/>
       <w:r>
@@ -9554,7 +9658,16 @@
           <w:sz w:val="24"/>
           <w:szCs w:val="24"/>
         </w:rPr>
-        <w:t xml:space="preserve">. 2006. </w:t>
+        <w:t xml:space="preserve">. </w:t>
+      </w:r>
+      <w:r>
+        <w:rPr>
+          <w:rFonts w:ascii="Times New Roman" w:hAnsi="Times New Roman" w:cs="Times New Roman"/>
+          <w:color w:val="000000"/>
+          <w:sz w:val="24"/>
+          <w:szCs w:val="24"/>
+        </w:rPr>
+        <w:t>2004. </w:t>
       </w:r>
       <w:r>
         <w:rPr>
@@ -9564,68 +9677,38 @@
           <w:sz w:val="24"/>
           <w:szCs w:val="24"/>
         </w:rPr>
-        <w:t>Making War and Building Peace: United Nations Peace Operations</w:t>
-      </w:r>
-      <w:r>
-        <w:rPr>
-          <w:rFonts w:ascii="Times New Roman" w:hAnsi="Times New Roman" w:cs="Times New Roman"/>
+        <w:t xml:space="preserve">Taming intractable </w:t>
+      </w:r>
+      <w:proofErr w:type="gramStart"/>
+      <w:r>
+        <w:rPr>
+          <w:rFonts w:ascii="Times New Roman" w:hAnsi="Times New Roman" w:cs="Times New Roman"/>
+          <w:i/>
           <w:color w:val="000000"/>
           <w:sz w:val="24"/>
           <w:szCs w:val="24"/>
         </w:rPr>
-        <w:t xml:space="preserve">. Princeton, NJ: Princeton University Press. </w:t>
-      </w:r>
-    </w:p>
-    <w:p>
-      <w:pPr>
-        <w:pStyle w:val="NormalWeb"/>
-        <w:spacing w:before="0" w:beforeAutospacing="0" w:after="200" w:afterAutospacing="0" w:line="360" w:lineRule="auto"/>
-        <w:ind w:left="547" w:hanging="547"/>
-        <w:rPr>
-          <w:rFonts w:ascii="Times New Roman" w:hAnsi="Times New Roman"/>
-          <w:sz w:val="24"/>
-          <w:szCs w:val="24"/>
-        </w:rPr>
-      </w:pPr>
-      <w:proofErr w:type="spellStart"/>
-      <w:r>
-        <w:rPr>
-          <w:rFonts w:ascii="Times New Roman" w:hAnsi="Times New Roman"/>
-          <w:sz w:val="24"/>
-          <w:szCs w:val="24"/>
-          <w:shd w:val="clear" w:color="auto" w:fill="FFFFFF"/>
-        </w:rPr>
-        <w:t>Fazal</w:t>
-      </w:r>
-      <w:proofErr w:type="spellEnd"/>
-      <w:r>
-        <w:rPr>
-          <w:rFonts w:ascii="Times New Roman" w:hAnsi="Times New Roman"/>
-          <w:sz w:val="24"/>
-          <w:szCs w:val="24"/>
-          <w:shd w:val="clear" w:color="auto" w:fill="FFFFFF"/>
-        </w:rPr>
-        <w:t xml:space="preserve">, Tanisha, and Ryan Griffiths. 2008. “A State of One's Own: The Rise of Secession Since World War II”, </w:t>
-      </w:r>
-      <w:r>
-        <w:rPr>
-          <w:rFonts w:ascii="Times New Roman" w:hAnsi="Times New Roman"/>
+        <w:t>conflicts :</w:t>
+      </w:r>
+      <w:proofErr w:type="gramEnd"/>
+      <w:r>
+        <w:rPr>
+          <w:rFonts w:ascii="Times New Roman" w:hAnsi="Times New Roman" w:cs="Times New Roman"/>
           <w:i/>
-          <w:iCs/>
-          <w:sz w:val="24"/>
-          <w:szCs w:val="24"/>
-          <w:shd w:val="clear" w:color="auto" w:fill="FFFFFF"/>
-        </w:rPr>
-        <w:t>Brown Journal of World Affairs</w:t>
-      </w:r>
-      <w:r>
-        <w:rPr>
-          <w:rFonts w:ascii="Times New Roman" w:hAnsi="Times New Roman"/>
-          <w:sz w:val="24"/>
-          <w:szCs w:val="24"/>
-          <w:shd w:val="clear" w:color="auto" w:fill="FFFFFF"/>
-        </w:rPr>
-        <w:t xml:space="preserve">, 15:1, 199-209. </w:t>
+          <w:color w:val="000000"/>
+          <w:sz w:val="24"/>
+          <w:szCs w:val="24"/>
+        </w:rPr>
+        <w:t xml:space="preserve"> mediation in the hardest cases</w:t>
+      </w:r>
+      <w:r>
+        <w:rPr>
+          <w:rFonts w:ascii="Times New Roman" w:hAnsi="Times New Roman" w:cs="Times New Roman"/>
+          <w:color w:val="000000"/>
+          <w:sz w:val="24"/>
+          <w:szCs w:val="24"/>
+        </w:rPr>
+        <w:t>. Washington, DC, United States Institute of Peace Press.</w:t>
       </w:r>
     </w:p>
     <w:p>
@@ -9643,6 +9726,15 @@
           <w:szCs w:val="24"/>
         </w:rPr>
       </w:pPr>
+      <w:r>
+        <w:rPr>
+          <w:rFonts w:ascii="Times New Roman" w:hAnsi="Times New Roman" w:cs="Times New Roman"/>
+          <w:color w:val="000000"/>
+          <w:sz w:val="24"/>
+          <w:szCs w:val="24"/>
+        </w:rPr>
+        <w:t xml:space="preserve">Crocker, C. A., Fen Osler Hampson, and Pamela </w:t>
+      </w:r>
       <w:proofErr w:type="spellStart"/>
       <w:r>
         <w:rPr>
@@ -9651,7 +9743,7 @@
           <w:sz w:val="24"/>
           <w:szCs w:val="24"/>
         </w:rPr>
-        <w:t>Fearon</w:t>
+        <w:t>Aall</w:t>
       </w:r>
       <w:proofErr w:type="spellEnd"/>
       <w:r>
@@ -9661,7 +9753,7 @@
           <w:sz w:val="24"/>
           <w:szCs w:val="24"/>
         </w:rPr>
-        <w:t xml:space="preserve">, James D. 2004. “Why Do Some Civil Wars Last So Much Longer than Others?” 41 </w:t>
+        <w:t>, Ed. 2005</w:t>
       </w:r>
       <w:r>
         <w:rPr>
@@ -9671,7 +9763,7 @@
           <w:sz w:val="24"/>
           <w:szCs w:val="24"/>
         </w:rPr>
-        <w:t>Journal of Peace Research</w:t>
+        <w:t>. Grasping the Nettle: Analyzing Cases of Intractable Conflicts</w:t>
       </w:r>
       <w:r>
         <w:rPr>
@@ -9680,185 +9772,7 @@
           <w:sz w:val="24"/>
           <w:szCs w:val="24"/>
         </w:rPr>
-        <w:t xml:space="preserve"> 275–301. </w:t>
-      </w:r>
-    </w:p>
-    <w:p>
-      <w:pPr>
-        <w:spacing w:after="200" w:line="360" w:lineRule="auto"/>
-        <w:ind w:left="547" w:hanging="547"/>
-        <w:rPr>
-          <w:rFonts w:ascii="Times New Roman" w:eastAsia="Times New Roman" w:hAnsi="Times New Roman" w:cs="Times New Roman"/>
-          <w:color w:val="222222"/>
-          <w:sz w:val="24"/>
-          <w:szCs w:val="24"/>
-          <w:shd w:val="clear" w:color="auto" w:fill="FFFFFF"/>
-        </w:rPr>
-      </w:pPr>
-      <w:proofErr w:type="spellStart"/>
-      <w:r>
-        <w:rPr>
-          <w:rFonts w:ascii="Times New Roman" w:eastAsia="Times New Roman" w:hAnsi="Times New Roman" w:cs="Times New Roman"/>
-          <w:color w:val="222222"/>
-          <w:sz w:val="24"/>
-          <w:szCs w:val="24"/>
-          <w:shd w:val="clear" w:color="auto" w:fill="FFFFFF"/>
-        </w:rPr>
-        <w:t>Fearon</w:t>
-      </w:r>
-      <w:proofErr w:type="spellEnd"/>
-      <w:r>
-        <w:rPr>
-          <w:rFonts w:ascii="Times New Roman" w:eastAsia="Times New Roman" w:hAnsi="Times New Roman" w:cs="Times New Roman"/>
-          <w:color w:val="222222"/>
-          <w:sz w:val="24"/>
-          <w:szCs w:val="24"/>
-          <w:shd w:val="clear" w:color="auto" w:fill="FFFFFF"/>
-        </w:rPr>
-        <w:t xml:space="preserve"> James D. and David D. </w:t>
-      </w:r>
-      <w:proofErr w:type="spellStart"/>
-      <w:r>
-        <w:rPr>
-          <w:rFonts w:ascii="Times New Roman" w:eastAsia="Times New Roman" w:hAnsi="Times New Roman" w:cs="Times New Roman"/>
-          <w:color w:val="222222"/>
-          <w:sz w:val="24"/>
-          <w:szCs w:val="24"/>
-          <w:shd w:val="clear" w:color="auto" w:fill="FFFFFF"/>
-        </w:rPr>
-        <w:t>Laitin</w:t>
-      </w:r>
-      <w:proofErr w:type="spellEnd"/>
-      <w:r>
-        <w:rPr>
-          <w:rFonts w:ascii="Times New Roman" w:eastAsia="Times New Roman" w:hAnsi="Times New Roman" w:cs="Times New Roman"/>
-          <w:color w:val="222222"/>
-          <w:sz w:val="24"/>
-          <w:szCs w:val="24"/>
-          <w:shd w:val="clear" w:color="auto" w:fill="FFFFFF"/>
-        </w:rPr>
-        <w:t xml:space="preserve">. “Sons of the Soil, Migrants, and Civil War.” </w:t>
-      </w:r>
-      <w:r>
-        <w:rPr>
-          <w:rFonts w:ascii="Times New Roman" w:eastAsia="Times New Roman" w:hAnsi="Times New Roman" w:cs="Times New Roman"/>
-          <w:i/>
-          <w:color w:val="222222"/>
-          <w:sz w:val="24"/>
-          <w:szCs w:val="24"/>
-          <w:shd w:val="clear" w:color="auto" w:fill="FFFFFF"/>
-        </w:rPr>
-        <w:t xml:space="preserve">World Development </w:t>
-      </w:r>
-      <w:r>
-        <w:rPr>
-          <w:rFonts w:ascii="Times New Roman" w:eastAsia="Times New Roman" w:hAnsi="Times New Roman" w:cs="Times New Roman"/>
-          <w:color w:val="222222"/>
-          <w:sz w:val="24"/>
-          <w:szCs w:val="24"/>
-          <w:shd w:val="clear" w:color="auto" w:fill="FFFFFF"/>
-        </w:rPr>
-        <w:t>39(2): 199-211.</w:t>
-      </w:r>
-    </w:p>
-    <w:p>
-      <w:pPr>
-        <w:spacing w:after="200" w:line="360" w:lineRule="auto"/>
-        <w:ind w:left="547" w:hanging="547"/>
-        <w:rPr>
-          <w:rFonts w:ascii="Times New Roman" w:eastAsia="Times New Roman" w:hAnsi="Times New Roman" w:cs="Times New Roman"/>
-          <w:color w:val="222222"/>
-          <w:sz w:val="24"/>
-          <w:szCs w:val="24"/>
-          <w:shd w:val="clear" w:color="auto" w:fill="FFFFFF"/>
-        </w:rPr>
-      </w:pPr>
-      <w:proofErr w:type="spellStart"/>
-      <w:r>
-        <w:rPr>
-          <w:rFonts w:ascii="Times New Roman" w:eastAsia="Times New Roman" w:hAnsi="Times New Roman" w:cs="Times New Roman"/>
-          <w:color w:val="222222"/>
-          <w:sz w:val="24"/>
-          <w:szCs w:val="24"/>
-          <w:shd w:val="clear" w:color="auto" w:fill="FFFFFF"/>
-        </w:rPr>
-        <w:t>Ghai</w:t>
-      </w:r>
-      <w:proofErr w:type="spellEnd"/>
-      <w:r>
-        <w:rPr>
-          <w:rFonts w:ascii="Times New Roman" w:eastAsia="Times New Roman" w:hAnsi="Times New Roman" w:cs="Times New Roman"/>
-          <w:color w:val="222222"/>
-          <w:sz w:val="24"/>
-          <w:szCs w:val="24"/>
-          <w:shd w:val="clear" w:color="auto" w:fill="FFFFFF"/>
-        </w:rPr>
-        <w:t xml:space="preserve">, </w:t>
-      </w:r>
-      <w:proofErr w:type="spellStart"/>
-      <w:r>
-        <w:rPr>
-          <w:rFonts w:ascii="Times New Roman" w:eastAsia="Times New Roman" w:hAnsi="Times New Roman" w:cs="Times New Roman"/>
-          <w:color w:val="222222"/>
-          <w:sz w:val="24"/>
-          <w:szCs w:val="24"/>
-          <w:shd w:val="clear" w:color="auto" w:fill="FFFFFF"/>
-        </w:rPr>
-        <w:t>Yash</w:t>
-      </w:r>
-      <w:proofErr w:type="spellEnd"/>
-      <w:r>
-        <w:rPr>
-          <w:rFonts w:ascii="Times New Roman" w:eastAsia="Times New Roman" w:hAnsi="Times New Roman" w:cs="Times New Roman"/>
-          <w:color w:val="222222"/>
-          <w:sz w:val="24"/>
-          <w:szCs w:val="24"/>
-          <w:shd w:val="clear" w:color="auto" w:fill="FFFFFF"/>
-        </w:rPr>
-        <w:t>, and Anthony J. Regan. 2006. "Unitary State, Devolution, Autonomy, Secession: State building and nation building in Bougainville, Papua New Guinea."</w:t>
-      </w:r>
-      <w:r>
-        <w:rPr>
-          <w:rStyle w:val="apple-converted-space"/>
-          <w:rFonts w:ascii="Times New Roman" w:eastAsia="Times New Roman" w:hAnsi="Times New Roman" w:cs="Times New Roman"/>
-          <w:color w:val="222222"/>
-          <w:sz w:val="24"/>
-          <w:szCs w:val="24"/>
-          <w:shd w:val="clear" w:color="auto" w:fill="FFFFFF"/>
-        </w:rPr>
-        <w:t> </w:t>
-      </w:r>
-      <w:r>
-        <w:rPr>
-          <w:rFonts w:ascii="Times New Roman" w:eastAsia="Times New Roman" w:hAnsi="Times New Roman" w:cs="Times New Roman"/>
-          <w:i/>
-          <w:iCs/>
-          <w:color w:val="222222"/>
-          <w:sz w:val="24"/>
-          <w:szCs w:val="24"/>
-        </w:rPr>
-        <w:t>The Round Table</w:t>
-      </w:r>
-      <w:r>
-        <w:rPr>
-          <w:rStyle w:val="apple-converted-space"/>
-          <w:rFonts w:ascii="Times New Roman" w:eastAsia="Times New Roman" w:hAnsi="Times New Roman" w:cs="Times New Roman"/>
-          <w:color w:val="222222"/>
-          <w:sz w:val="24"/>
-          <w:szCs w:val="24"/>
-          <w:shd w:val="clear" w:color="auto" w:fill="FFFFFF"/>
-        </w:rPr>
-        <w:t> </w:t>
-      </w:r>
-      <w:r>
-        <w:rPr>
-          <w:rFonts w:ascii="Times New Roman" w:eastAsia="Times New Roman" w:hAnsi="Times New Roman" w:cs="Times New Roman"/>
-          <w:color w:val="222222"/>
-          <w:sz w:val="24"/>
-          <w:szCs w:val="24"/>
-          <w:shd w:val="clear" w:color="auto" w:fill="FFFFFF"/>
-        </w:rPr>
-        <w:t>95.386: 589-608.</w:t>
+        <w:t>. Washington, D.C., United States Institute of Peace Press.</w:t>
       </w:r>
     </w:p>
     <w:p>
@@ -9876,6 +9790,24 @@
           <w:szCs w:val="24"/>
         </w:rPr>
       </w:pPr>
+      <w:r>
+        <w:rPr>
+          <w:rFonts w:ascii="Times New Roman" w:hAnsi="Times New Roman" w:cs="Times New Roman"/>
+          <w:color w:val="000000"/>
+          <w:sz w:val="24"/>
+          <w:szCs w:val="24"/>
+        </w:rPr>
+        <w:t>D</w:t>
+      </w:r>
+      <w:r>
+        <w:rPr>
+          <w:rFonts w:ascii="Times New Roman" w:hAnsi="Times New Roman" w:cs="Times New Roman"/>
+          <w:color w:val="000000"/>
+          <w:sz w:val="24"/>
+          <w:szCs w:val="24"/>
+        </w:rPr>
+        <w:t xml:space="preserve">oyle, Michael W., and Nicholas </w:t>
+      </w:r>
       <w:proofErr w:type="spellStart"/>
       <w:r>
         <w:rPr>
@@ -9884,7 +9816,7 @@
           <w:sz w:val="24"/>
           <w:szCs w:val="24"/>
         </w:rPr>
-        <w:t>Licklider</w:t>
+        <w:t>Sambanis</w:t>
       </w:r>
       <w:proofErr w:type="spellEnd"/>
       <w:r>
@@ -9894,7 +9826,7 @@
           <w:sz w:val="24"/>
           <w:szCs w:val="24"/>
         </w:rPr>
-        <w:t xml:space="preserve">, Roy. 1995. “The Consequences of Negotiated Settlements in Civil Wars, 1945- 1993,” 89 </w:t>
+        <w:t xml:space="preserve">. 2006. </w:t>
       </w:r>
       <w:r>
         <w:rPr>
@@ -9904,7 +9836,7 @@
           <w:sz w:val="24"/>
           <w:szCs w:val="24"/>
         </w:rPr>
-        <w:t>American Political Science Review</w:t>
+        <w:t>Making War and Building Peace: United Nations Peace Operations</w:t>
       </w:r>
       <w:r>
         <w:rPr>
@@ -9913,381 +9845,59 @@
           <w:sz w:val="24"/>
           <w:szCs w:val="24"/>
         </w:rPr>
-        <w:t xml:space="preserve"> 681–90. </w:t>
-      </w:r>
-    </w:p>
-    <w:p>
-      <w:pPr>
-        <w:spacing w:after="200" w:line="360" w:lineRule="auto"/>
+        <w:t xml:space="preserve">. Princeton, NJ: Princeton University Press. </w:t>
+      </w:r>
+    </w:p>
+    <w:p>
+      <w:pPr>
+        <w:pStyle w:val="NormalWeb"/>
+        <w:spacing w:before="0" w:beforeAutospacing="0" w:after="200" w:afterAutospacing="0" w:line="360" w:lineRule="auto"/>
         <w:ind w:left="547" w:hanging="547"/>
         <w:rPr>
-          <w:rFonts w:ascii="Times New Roman" w:eastAsia="Times New Roman" w:hAnsi="Times New Roman" w:cs="Times New Roman"/>
-          <w:color w:val="222222"/>
+          <w:rFonts w:ascii="Times New Roman" w:hAnsi="Times New Roman"/>
+          <w:sz w:val="24"/>
+          <w:szCs w:val="24"/>
+        </w:rPr>
+      </w:pPr>
+      <w:proofErr w:type="spellStart"/>
+      <w:r>
+        <w:rPr>
+          <w:rFonts w:ascii="Times New Roman" w:hAnsi="Times New Roman"/>
           <w:sz w:val="24"/>
           <w:szCs w:val="24"/>
           <w:shd w:val="clear" w:color="auto" w:fill="FFFFFF"/>
         </w:rPr>
-      </w:pPr>
-      <w:proofErr w:type="spellStart"/>
-      <w:r>
-        <w:rPr>
-          <w:rFonts w:ascii="Times New Roman" w:eastAsia="Times New Roman" w:hAnsi="Times New Roman" w:cs="Times New Roman"/>
-          <w:color w:val="222222"/>
+        <w:t>Fazal</w:t>
+      </w:r>
+      <w:proofErr w:type="spellEnd"/>
+      <w:r>
+        <w:rPr>
+          <w:rFonts w:ascii="Times New Roman" w:hAnsi="Times New Roman"/>
           <w:sz w:val="24"/>
           <w:szCs w:val="24"/>
           <w:shd w:val="clear" w:color="auto" w:fill="FFFFFF"/>
         </w:rPr>
-        <w:t>Protsyk</w:t>
-      </w:r>
-      <w:proofErr w:type="spellEnd"/>
-      <w:r>
-        <w:rPr>
-          <w:rFonts w:ascii="Times New Roman" w:eastAsia="Times New Roman" w:hAnsi="Times New Roman" w:cs="Times New Roman"/>
-          <w:color w:val="222222"/>
-          <w:sz w:val="24"/>
-          <w:szCs w:val="24"/>
-          <w:shd w:val="clear" w:color="auto" w:fill="FFFFFF"/>
-        </w:rPr>
-        <w:t xml:space="preserve">, </w:t>
-      </w:r>
-      <w:proofErr w:type="spellStart"/>
-      <w:r>
-        <w:rPr>
-          <w:rFonts w:ascii="Times New Roman" w:eastAsia="Times New Roman" w:hAnsi="Times New Roman" w:cs="Times New Roman"/>
-          <w:color w:val="222222"/>
-          <w:sz w:val="24"/>
-          <w:szCs w:val="24"/>
-          <w:shd w:val="clear" w:color="auto" w:fill="FFFFFF"/>
-        </w:rPr>
-        <w:t>Oleh</w:t>
-      </w:r>
-      <w:proofErr w:type="spellEnd"/>
-      <w:r>
-        <w:rPr>
-          <w:rFonts w:ascii="Times New Roman" w:eastAsia="Times New Roman" w:hAnsi="Times New Roman" w:cs="Times New Roman"/>
-          <w:color w:val="222222"/>
-          <w:sz w:val="24"/>
-          <w:szCs w:val="24"/>
-          <w:shd w:val="clear" w:color="auto" w:fill="FFFFFF"/>
-        </w:rPr>
-        <w:t xml:space="preserve">, and Ion </w:t>
-      </w:r>
-      <w:proofErr w:type="spellStart"/>
-      <w:r>
-        <w:rPr>
-          <w:rFonts w:ascii="Times New Roman" w:eastAsia="Times New Roman" w:hAnsi="Times New Roman" w:cs="Times New Roman"/>
-          <w:color w:val="222222"/>
-          <w:sz w:val="24"/>
-          <w:szCs w:val="24"/>
-          <w:shd w:val="clear" w:color="auto" w:fill="FFFFFF"/>
-        </w:rPr>
-        <w:t>Osoian</w:t>
-      </w:r>
-      <w:proofErr w:type="spellEnd"/>
-      <w:r>
-        <w:rPr>
-          <w:rFonts w:ascii="Times New Roman" w:eastAsia="Times New Roman" w:hAnsi="Times New Roman" w:cs="Times New Roman"/>
-          <w:color w:val="222222"/>
-          <w:sz w:val="24"/>
-          <w:szCs w:val="24"/>
-          <w:shd w:val="clear" w:color="auto" w:fill="FFFFFF"/>
-        </w:rPr>
-        <w:t xml:space="preserve">. 2010. "Ethnic or multi-ethnic </w:t>
-      </w:r>
-      <w:proofErr w:type="gramStart"/>
-      <w:r>
-        <w:rPr>
-          <w:rFonts w:ascii="Times New Roman" w:eastAsia="Times New Roman" w:hAnsi="Times New Roman" w:cs="Times New Roman"/>
-          <w:color w:val="222222"/>
-          <w:sz w:val="24"/>
-          <w:szCs w:val="24"/>
-          <w:shd w:val="clear" w:color="auto" w:fill="FFFFFF"/>
-        </w:rPr>
-        <w:t>parties?:</w:t>
-      </w:r>
-      <w:proofErr w:type="gramEnd"/>
-      <w:r>
-        <w:rPr>
-          <w:rFonts w:ascii="Times New Roman" w:eastAsia="Times New Roman" w:hAnsi="Times New Roman" w:cs="Times New Roman"/>
-          <w:color w:val="222222"/>
-          <w:sz w:val="24"/>
-          <w:szCs w:val="24"/>
-          <w:shd w:val="clear" w:color="auto" w:fill="FFFFFF"/>
-        </w:rPr>
-        <w:t xml:space="preserve"> Party competition and legislative recruitment in Moldova." </w:t>
-      </w:r>
-      <w:r>
-        <w:rPr>
-          <w:rFonts w:ascii="Times New Roman" w:eastAsia="Times New Roman" w:hAnsi="Times New Roman" w:cs="Times New Roman"/>
-          <w:i/>
-          <w:color w:val="222222"/>
-          <w:sz w:val="24"/>
-          <w:szCs w:val="24"/>
-          <w:shd w:val="clear" w:color="auto" w:fill="FFFFFF"/>
-        </w:rPr>
-        <w:t>European Center for Minority Issues</w:t>
-      </w:r>
-      <w:r>
-        <w:rPr>
-          <w:rFonts w:ascii="Times New Roman" w:eastAsia="Times New Roman" w:hAnsi="Times New Roman" w:cs="Times New Roman"/>
-          <w:color w:val="222222"/>
-          <w:sz w:val="24"/>
-          <w:szCs w:val="24"/>
-          <w:shd w:val="clear" w:color="auto" w:fill="FFFFFF"/>
-        </w:rPr>
-        <w:t>.</w:t>
-      </w:r>
-    </w:p>
-    <w:p>
-      <w:pPr>
-        <w:spacing w:after="200" w:line="360" w:lineRule="auto"/>
-        <w:ind w:left="547" w:hanging="547"/>
-        <w:rPr>
-          <w:rFonts w:ascii="Times New Roman" w:eastAsia="Times New Roman" w:hAnsi="Times New Roman" w:cs="Times New Roman"/>
-          <w:color w:val="000000"/>
-          <w:sz w:val="24"/>
-          <w:szCs w:val="24"/>
-          <w:shd w:val="clear" w:color="auto" w:fill="FFFFFF"/>
-        </w:rPr>
-      </w:pPr>
-      <w:r>
-        <w:rPr>
-          <w:rFonts w:ascii="Times New Roman" w:eastAsia="Times New Roman" w:hAnsi="Times New Roman" w:cs="Times New Roman"/>
-          <w:color w:val="000000"/>
-          <w:sz w:val="24"/>
-          <w:szCs w:val="24"/>
-          <w:shd w:val="clear" w:color="auto" w:fill="FFFFFF"/>
-        </w:rPr>
-        <w:t xml:space="preserve">Roper, Steven D. 2002. "Regionalism in Moldova: The Case of </w:t>
-      </w:r>
-      <w:proofErr w:type="spellStart"/>
-      <w:r>
-        <w:rPr>
-          <w:rFonts w:ascii="Times New Roman" w:eastAsia="Times New Roman" w:hAnsi="Times New Roman" w:cs="Times New Roman"/>
-          <w:color w:val="000000"/>
-          <w:sz w:val="24"/>
-          <w:szCs w:val="24"/>
-          <w:shd w:val="clear" w:color="auto" w:fill="FFFFFF"/>
-        </w:rPr>
-        <w:t>Transnistria</w:t>
-      </w:r>
-      <w:proofErr w:type="spellEnd"/>
-      <w:r>
-        <w:rPr>
-          <w:rFonts w:ascii="Times New Roman" w:eastAsia="Times New Roman" w:hAnsi="Times New Roman" w:cs="Times New Roman"/>
-          <w:color w:val="000000"/>
-          <w:sz w:val="24"/>
-          <w:szCs w:val="24"/>
-          <w:shd w:val="clear" w:color="auto" w:fill="FFFFFF"/>
-        </w:rPr>
-        <w:t xml:space="preserve"> and </w:t>
-      </w:r>
-      <w:proofErr w:type="spellStart"/>
-      <w:r>
-        <w:rPr>
-          <w:rFonts w:ascii="Times New Roman" w:eastAsia="Times New Roman" w:hAnsi="Times New Roman" w:cs="Times New Roman"/>
-          <w:color w:val="000000"/>
-          <w:sz w:val="24"/>
-          <w:szCs w:val="24"/>
-          <w:shd w:val="clear" w:color="auto" w:fill="FFFFFF"/>
-        </w:rPr>
-        <w:t>Gagauzia</w:t>
-      </w:r>
-      <w:proofErr w:type="spellEnd"/>
-      <w:r>
-        <w:rPr>
-          <w:rFonts w:ascii="Times New Roman" w:eastAsia="Times New Roman" w:hAnsi="Times New Roman" w:cs="Times New Roman"/>
-          <w:color w:val="000000"/>
-          <w:sz w:val="24"/>
-          <w:szCs w:val="24"/>
-          <w:shd w:val="clear" w:color="auto" w:fill="FFFFFF"/>
-        </w:rPr>
-        <w:t>." Ed. James R. Hughes. </w:t>
-      </w:r>
-      <w:r>
-        <w:rPr>
-          <w:rFonts w:ascii="Times New Roman" w:eastAsia="Times New Roman" w:hAnsi="Times New Roman" w:cs="Times New Roman"/>
+        <w:t xml:space="preserve">, Tanisha, and Ryan Griffiths. 2008. “A State of One's Own: The Rise of Secession Since World War II”, </w:t>
+      </w:r>
+      <w:r>
+        <w:rPr>
+          <w:rFonts w:ascii="Times New Roman" w:hAnsi="Times New Roman"/>
           <w:i/>
           <w:iCs/>
-          <w:color w:val="000000"/>
-          <w:sz w:val="24"/>
-          <w:szCs w:val="24"/>
-        </w:rPr>
-        <w:t>Ethnicity and Territory in the Former Soviet Union: Regions in Conflict</w:t>
-      </w:r>
-      <w:r>
-        <w:rPr>
-          <w:rFonts w:ascii="Times New Roman" w:eastAsia="Times New Roman" w:hAnsi="Times New Roman" w:cs="Times New Roman"/>
-          <w:color w:val="000000"/>
           <w:sz w:val="24"/>
           <w:szCs w:val="24"/>
           <w:shd w:val="clear" w:color="auto" w:fill="FFFFFF"/>
         </w:rPr>
-        <w:t xml:space="preserve">. London: Cass. 101-21. </w:t>
-      </w:r>
-    </w:p>
-    <w:p>
-      <w:pPr>
-        <w:spacing w:after="200" w:line="360" w:lineRule="auto"/>
-        <w:ind w:left="547" w:hanging="547"/>
-        <w:rPr>
-          <w:rFonts w:ascii="Times New Roman" w:eastAsia="Times New Roman" w:hAnsi="Times New Roman" w:cs="Times New Roman"/>
-          <w:color w:val="222222"/>
+        <w:t>Brown Journal of World Affairs</w:t>
+      </w:r>
+      <w:r>
+        <w:rPr>
+          <w:rFonts w:ascii="Times New Roman" w:hAnsi="Times New Roman"/>
           <w:sz w:val="24"/>
           <w:szCs w:val="24"/>
           <w:shd w:val="clear" w:color="auto" w:fill="FFFFFF"/>
         </w:rPr>
-      </w:pPr>
-      <w:proofErr w:type="spellStart"/>
-      <w:r>
-        <w:rPr>
-          <w:rFonts w:ascii="Times New Roman" w:eastAsia="Times New Roman" w:hAnsi="Times New Roman" w:cs="Times New Roman"/>
-          <w:color w:val="222222"/>
-          <w:sz w:val="24"/>
-          <w:szCs w:val="24"/>
-          <w:shd w:val="clear" w:color="auto" w:fill="FFFFFF"/>
-        </w:rPr>
-        <w:t>Salehyan</w:t>
-      </w:r>
-      <w:proofErr w:type="spellEnd"/>
-      <w:r>
-        <w:rPr>
-          <w:rFonts w:ascii="Times New Roman" w:eastAsia="Times New Roman" w:hAnsi="Times New Roman" w:cs="Times New Roman"/>
-          <w:color w:val="222222"/>
-          <w:sz w:val="24"/>
-          <w:szCs w:val="24"/>
-          <w:shd w:val="clear" w:color="auto" w:fill="FFFFFF"/>
-        </w:rPr>
-        <w:t xml:space="preserve">, </w:t>
-      </w:r>
-      <w:proofErr w:type="spellStart"/>
-      <w:r>
-        <w:rPr>
-          <w:rFonts w:ascii="Times New Roman" w:eastAsia="Times New Roman" w:hAnsi="Times New Roman" w:cs="Times New Roman"/>
-          <w:color w:val="222222"/>
-          <w:sz w:val="24"/>
-          <w:szCs w:val="24"/>
-          <w:shd w:val="clear" w:color="auto" w:fill="FFFFFF"/>
-        </w:rPr>
-        <w:t>Idean</w:t>
-      </w:r>
-      <w:proofErr w:type="spellEnd"/>
-      <w:r>
-        <w:rPr>
-          <w:rFonts w:ascii="Times New Roman" w:eastAsia="Times New Roman" w:hAnsi="Times New Roman" w:cs="Times New Roman"/>
-          <w:color w:val="222222"/>
-          <w:sz w:val="24"/>
-          <w:szCs w:val="24"/>
-          <w:shd w:val="clear" w:color="auto" w:fill="FFFFFF"/>
-        </w:rPr>
-        <w:t>, et al. 2012. "Social conflict in Africa: A new database." </w:t>
-      </w:r>
-      <w:r>
-        <w:rPr>
-          <w:rFonts w:ascii="Times New Roman" w:eastAsia="Times New Roman" w:hAnsi="Times New Roman" w:cs="Times New Roman"/>
-          <w:i/>
-          <w:iCs/>
-          <w:color w:val="222222"/>
-          <w:sz w:val="24"/>
-          <w:szCs w:val="24"/>
-        </w:rPr>
-        <w:t>International Interactions</w:t>
-      </w:r>
-      <w:r>
-        <w:rPr>
-          <w:rFonts w:ascii="Times New Roman" w:eastAsia="Times New Roman" w:hAnsi="Times New Roman" w:cs="Times New Roman"/>
-          <w:color w:val="222222"/>
-          <w:sz w:val="24"/>
-          <w:szCs w:val="24"/>
-          <w:shd w:val="clear" w:color="auto" w:fill="FFFFFF"/>
-        </w:rPr>
-        <w:t> 38.4 503-511.</w:t>
-      </w:r>
-    </w:p>
-    <w:p>
-      <w:pPr>
-        <w:spacing w:after="200" w:line="360" w:lineRule="auto"/>
-        <w:ind w:left="547" w:hanging="547"/>
-        <w:rPr>
-          <w:rFonts w:ascii="Times New Roman" w:eastAsia="Times New Roman" w:hAnsi="Times New Roman" w:cs="Times New Roman"/>
-          <w:color w:val="222222"/>
-          <w:sz w:val="24"/>
-          <w:szCs w:val="24"/>
-          <w:shd w:val="clear" w:color="auto" w:fill="FFFFFF"/>
-        </w:rPr>
-      </w:pPr>
-      <w:r>
-        <w:rPr>
-          <w:rFonts w:ascii="Times New Roman" w:eastAsia="Times New Roman" w:hAnsi="Times New Roman" w:cs="Times New Roman"/>
-          <w:color w:val="222222"/>
-          <w:sz w:val="24"/>
-          <w:szCs w:val="24"/>
-          <w:shd w:val="clear" w:color="auto" w:fill="FFFFFF"/>
-        </w:rPr>
-        <w:t>Singer, Marshall R. "Sri Lanka in 1991: Some surprising twists." </w:t>
-      </w:r>
-      <w:r>
-        <w:rPr>
-          <w:rFonts w:ascii="Times New Roman" w:eastAsia="Times New Roman" w:hAnsi="Times New Roman" w:cs="Times New Roman"/>
-          <w:i/>
-          <w:iCs/>
-          <w:color w:val="222222"/>
-          <w:sz w:val="24"/>
-          <w:szCs w:val="24"/>
-        </w:rPr>
-        <w:t xml:space="preserve">Asian Survey </w:t>
-      </w:r>
-      <w:r>
-        <w:rPr>
-          <w:rFonts w:ascii="Times New Roman" w:eastAsia="Times New Roman" w:hAnsi="Times New Roman" w:cs="Times New Roman"/>
-          <w:color w:val="222222"/>
-          <w:sz w:val="24"/>
-          <w:szCs w:val="24"/>
-          <w:shd w:val="clear" w:color="auto" w:fill="FFFFFF"/>
-        </w:rPr>
-        <w:t>32.2 (1992): 168-174.</w:t>
-      </w:r>
-    </w:p>
-    <w:p>
-      <w:pPr>
-        <w:spacing w:after="200" w:line="360" w:lineRule="auto"/>
-        <w:ind w:left="547" w:hanging="547"/>
-        <w:rPr>
-          <w:rFonts w:ascii="Times New Roman" w:eastAsia="Times New Roman" w:hAnsi="Times New Roman" w:cs="Times New Roman"/>
-          <w:sz w:val="24"/>
-          <w:szCs w:val="24"/>
-        </w:rPr>
-      </w:pPr>
-      <w:r>
-        <w:rPr>
-          <w:rFonts w:ascii="Times New Roman" w:eastAsia="Times New Roman" w:hAnsi="Times New Roman" w:cs="Times New Roman"/>
-          <w:color w:val="222222"/>
-          <w:sz w:val="24"/>
-          <w:szCs w:val="24"/>
-          <w:shd w:val="clear" w:color="auto" w:fill="FFFFFF"/>
-        </w:rPr>
-        <w:t>Schultz, Kenneth A. 2010. "The enforcement problem in coercive bargaining: Interstate conflict over rebel support in civil wars." </w:t>
-      </w:r>
-      <w:r>
-        <w:rPr>
-          <w:rFonts w:ascii="Times New Roman" w:eastAsia="Times New Roman" w:hAnsi="Times New Roman" w:cs="Times New Roman"/>
-          <w:i/>
-          <w:iCs/>
-          <w:color w:val="222222"/>
-          <w:sz w:val="24"/>
-          <w:szCs w:val="24"/>
-        </w:rPr>
-        <w:t xml:space="preserve">International Organization </w:t>
-      </w:r>
-      <w:r>
-        <w:rPr>
-          <w:rFonts w:ascii="Times New Roman" w:eastAsia="Times New Roman" w:hAnsi="Times New Roman" w:cs="Times New Roman"/>
-          <w:color w:val="222222"/>
-          <w:sz w:val="24"/>
-          <w:szCs w:val="24"/>
-          <w:shd w:val="clear" w:color="auto" w:fill="FFFFFF"/>
-        </w:rPr>
-        <w:t>64.2 281-312.</w:t>
+        <w:t xml:space="preserve">, 15:1, 199-209. </w:t>
       </w:r>
     </w:p>
     <w:p>
@@ -10305,6 +9915,7 @@
           <w:szCs w:val="24"/>
         </w:rPr>
       </w:pPr>
+      <w:proofErr w:type="spellStart"/>
       <w:r>
         <w:rPr>
           <w:rFonts w:ascii="Times New Roman" w:hAnsi="Times New Roman" w:cs="Times New Roman"/>
@@ -10312,7 +9923,668 @@
           <w:sz w:val="24"/>
           <w:szCs w:val="24"/>
         </w:rPr>
+        <w:t>Fearon</w:t>
+      </w:r>
+      <w:proofErr w:type="spellEnd"/>
+      <w:r>
+        <w:rPr>
+          <w:rFonts w:ascii="Times New Roman" w:hAnsi="Times New Roman" w:cs="Times New Roman"/>
+          <w:color w:val="000000"/>
+          <w:sz w:val="24"/>
+          <w:szCs w:val="24"/>
+        </w:rPr>
+        <w:t xml:space="preserve">, James D. 2004. “Why Do Some Civil Wars Last So Much Longer than Others?” 41 </w:t>
+      </w:r>
+      <w:r>
+        <w:rPr>
+          <w:rFonts w:ascii="Times New Roman" w:hAnsi="Times New Roman" w:cs="Times New Roman"/>
+          <w:i/>
+          <w:color w:val="000000"/>
+          <w:sz w:val="24"/>
+          <w:szCs w:val="24"/>
+        </w:rPr>
+        <w:t>Journal of Peace Research</w:t>
+      </w:r>
+      <w:r>
+        <w:rPr>
+          <w:rFonts w:ascii="Times New Roman" w:hAnsi="Times New Roman" w:cs="Times New Roman"/>
+          <w:color w:val="000000"/>
+          <w:sz w:val="24"/>
+          <w:szCs w:val="24"/>
+        </w:rPr>
+        <w:t xml:space="preserve"> 275–301. </w:t>
+      </w:r>
+    </w:p>
+    <w:p>
+      <w:pPr>
+        <w:spacing w:after="200" w:line="360" w:lineRule="auto"/>
+        <w:ind w:left="547" w:hanging="547"/>
+        <w:rPr>
+          <w:rFonts w:ascii="Times New Roman" w:eastAsia="Times New Roman" w:hAnsi="Times New Roman" w:cs="Times New Roman"/>
+          <w:color w:val="222222"/>
+          <w:sz w:val="24"/>
+          <w:szCs w:val="24"/>
+          <w:shd w:val="clear" w:color="auto" w:fill="FFFFFF"/>
+        </w:rPr>
+      </w:pPr>
+      <w:proofErr w:type="spellStart"/>
+      <w:r>
+        <w:rPr>
+          <w:rFonts w:ascii="Times New Roman" w:eastAsia="Times New Roman" w:hAnsi="Times New Roman" w:cs="Times New Roman"/>
+          <w:color w:val="222222"/>
+          <w:sz w:val="24"/>
+          <w:szCs w:val="24"/>
+          <w:shd w:val="clear" w:color="auto" w:fill="FFFFFF"/>
+        </w:rPr>
+        <w:t>Fearon</w:t>
+      </w:r>
+      <w:proofErr w:type="spellEnd"/>
+      <w:r>
+        <w:rPr>
+          <w:rFonts w:ascii="Times New Roman" w:eastAsia="Times New Roman" w:hAnsi="Times New Roman" w:cs="Times New Roman"/>
+          <w:color w:val="222222"/>
+          <w:sz w:val="24"/>
+          <w:szCs w:val="24"/>
+          <w:shd w:val="clear" w:color="auto" w:fill="FFFFFF"/>
+        </w:rPr>
+        <w:t xml:space="preserve"> James D. and David D. </w:t>
+      </w:r>
+      <w:proofErr w:type="spellStart"/>
+      <w:r>
+        <w:rPr>
+          <w:rFonts w:ascii="Times New Roman" w:eastAsia="Times New Roman" w:hAnsi="Times New Roman" w:cs="Times New Roman"/>
+          <w:color w:val="222222"/>
+          <w:sz w:val="24"/>
+          <w:szCs w:val="24"/>
+          <w:shd w:val="clear" w:color="auto" w:fill="FFFFFF"/>
+        </w:rPr>
+        <w:t>Laitin</w:t>
+      </w:r>
+      <w:proofErr w:type="spellEnd"/>
+      <w:r>
+        <w:rPr>
+          <w:rFonts w:ascii="Times New Roman" w:eastAsia="Times New Roman" w:hAnsi="Times New Roman" w:cs="Times New Roman"/>
+          <w:color w:val="222222"/>
+          <w:sz w:val="24"/>
+          <w:szCs w:val="24"/>
+          <w:shd w:val="clear" w:color="auto" w:fill="FFFFFF"/>
+        </w:rPr>
+        <w:t xml:space="preserve">. “Sons of the Soil, Migrants, and Civil War.” </w:t>
+      </w:r>
+      <w:r>
+        <w:rPr>
+          <w:rFonts w:ascii="Times New Roman" w:eastAsia="Times New Roman" w:hAnsi="Times New Roman" w:cs="Times New Roman"/>
+          <w:i/>
+          <w:color w:val="222222"/>
+          <w:sz w:val="24"/>
+          <w:szCs w:val="24"/>
+          <w:shd w:val="clear" w:color="auto" w:fill="FFFFFF"/>
+        </w:rPr>
+        <w:t xml:space="preserve">World Development </w:t>
+      </w:r>
+      <w:r>
+        <w:rPr>
+          <w:rFonts w:ascii="Times New Roman" w:eastAsia="Times New Roman" w:hAnsi="Times New Roman" w:cs="Times New Roman"/>
+          <w:color w:val="222222"/>
+          <w:sz w:val="24"/>
+          <w:szCs w:val="24"/>
+          <w:shd w:val="clear" w:color="auto" w:fill="FFFFFF"/>
+        </w:rPr>
+        <w:t>39(2): 199-211.</w:t>
+      </w:r>
+    </w:p>
+    <w:p>
+      <w:pPr>
+        <w:spacing w:after="200" w:line="360" w:lineRule="auto"/>
+        <w:ind w:left="547" w:hanging="547"/>
+        <w:rPr>
+          <w:rFonts w:ascii="Times New Roman" w:eastAsia="Times New Roman" w:hAnsi="Times New Roman" w:cs="Times New Roman"/>
+          <w:color w:val="222222"/>
+          <w:sz w:val="24"/>
+          <w:szCs w:val="24"/>
+          <w:shd w:val="clear" w:color="auto" w:fill="FFFFFF"/>
+        </w:rPr>
+      </w:pPr>
+      <w:proofErr w:type="spellStart"/>
+      <w:r>
+        <w:rPr>
+          <w:rFonts w:ascii="Times New Roman" w:eastAsia="Times New Roman" w:hAnsi="Times New Roman" w:cs="Times New Roman"/>
+          <w:color w:val="222222"/>
+          <w:sz w:val="24"/>
+          <w:szCs w:val="24"/>
+          <w:shd w:val="clear" w:color="auto" w:fill="FFFFFF"/>
+        </w:rPr>
+        <w:t>Ghai</w:t>
+      </w:r>
+      <w:proofErr w:type="spellEnd"/>
+      <w:r>
+        <w:rPr>
+          <w:rFonts w:ascii="Times New Roman" w:eastAsia="Times New Roman" w:hAnsi="Times New Roman" w:cs="Times New Roman"/>
+          <w:color w:val="222222"/>
+          <w:sz w:val="24"/>
+          <w:szCs w:val="24"/>
+          <w:shd w:val="clear" w:color="auto" w:fill="FFFFFF"/>
+        </w:rPr>
+        <w:t xml:space="preserve">, </w:t>
+      </w:r>
+      <w:proofErr w:type="spellStart"/>
+      <w:r>
+        <w:rPr>
+          <w:rFonts w:ascii="Times New Roman" w:eastAsia="Times New Roman" w:hAnsi="Times New Roman" w:cs="Times New Roman"/>
+          <w:color w:val="222222"/>
+          <w:sz w:val="24"/>
+          <w:szCs w:val="24"/>
+          <w:shd w:val="clear" w:color="auto" w:fill="FFFFFF"/>
+        </w:rPr>
+        <w:t>Yash</w:t>
+      </w:r>
+      <w:proofErr w:type="spellEnd"/>
+      <w:r>
+        <w:rPr>
+          <w:rFonts w:ascii="Times New Roman" w:eastAsia="Times New Roman" w:hAnsi="Times New Roman" w:cs="Times New Roman"/>
+          <w:color w:val="222222"/>
+          <w:sz w:val="24"/>
+          <w:szCs w:val="24"/>
+          <w:shd w:val="clear" w:color="auto" w:fill="FFFFFF"/>
+        </w:rPr>
+        <w:t>, and Anthony J. Regan. 2006. "Unitary State, Devolution, Autonomy, Secession: State building and nation building in Bougainville, Papua New Guinea."</w:t>
+      </w:r>
+      <w:r>
+        <w:rPr>
+          <w:rStyle w:val="apple-converted-space"/>
+          <w:rFonts w:ascii="Times New Roman" w:eastAsia="Times New Roman" w:hAnsi="Times New Roman" w:cs="Times New Roman"/>
+          <w:color w:val="222222"/>
+          <w:sz w:val="24"/>
+          <w:szCs w:val="24"/>
+          <w:shd w:val="clear" w:color="auto" w:fill="FFFFFF"/>
+        </w:rPr>
+        <w:t> </w:t>
+      </w:r>
+      <w:r>
+        <w:rPr>
+          <w:rFonts w:ascii="Times New Roman" w:eastAsia="Times New Roman" w:hAnsi="Times New Roman" w:cs="Times New Roman"/>
+          <w:i/>
+          <w:iCs/>
+          <w:color w:val="222222"/>
+          <w:sz w:val="24"/>
+          <w:szCs w:val="24"/>
+        </w:rPr>
+        <w:t>The Round Table</w:t>
+      </w:r>
+      <w:r>
+        <w:rPr>
+          <w:rStyle w:val="apple-converted-space"/>
+          <w:rFonts w:ascii="Times New Roman" w:eastAsia="Times New Roman" w:hAnsi="Times New Roman" w:cs="Times New Roman"/>
+          <w:color w:val="222222"/>
+          <w:sz w:val="24"/>
+          <w:szCs w:val="24"/>
+          <w:shd w:val="clear" w:color="auto" w:fill="FFFFFF"/>
+        </w:rPr>
+        <w:t> </w:t>
+      </w:r>
+      <w:r>
+        <w:rPr>
+          <w:rFonts w:ascii="Times New Roman" w:eastAsia="Times New Roman" w:hAnsi="Times New Roman" w:cs="Times New Roman"/>
+          <w:color w:val="222222"/>
+          <w:sz w:val="24"/>
+          <w:szCs w:val="24"/>
+          <w:shd w:val="clear" w:color="auto" w:fill="FFFFFF"/>
+        </w:rPr>
+        <w:t>95.386: 589-608.</w:t>
+      </w:r>
+    </w:p>
+    <w:p>
+      <w:pPr>
+        <w:widowControl w:val="0"/>
+        <w:autoSpaceDE w:val="0"/>
+        <w:autoSpaceDN w:val="0"/>
+        <w:adjustRightInd w:val="0"/>
+        <w:spacing w:after="200" w:line="360" w:lineRule="auto"/>
+        <w:ind w:left="547" w:hanging="547"/>
+        <w:rPr>
+          <w:rFonts w:ascii="Times New Roman" w:hAnsi="Times New Roman" w:cs="Times New Roman"/>
+          <w:color w:val="000000"/>
+          <w:sz w:val="24"/>
+          <w:szCs w:val="24"/>
+        </w:rPr>
+      </w:pPr>
+      <w:proofErr w:type="spellStart"/>
+      <w:r>
+        <w:rPr>
+          <w:rFonts w:ascii="Times New Roman" w:hAnsi="Times New Roman" w:cs="Times New Roman"/>
+          <w:color w:val="000000"/>
+          <w:sz w:val="24"/>
+          <w:szCs w:val="24"/>
+        </w:rPr>
+        <w:t>Licklider</w:t>
+      </w:r>
+      <w:proofErr w:type="spellEnd"/>
+      <w:r>
+        <w:rPr>
+          <w:rFonts w:ascii="Times New Roman" w:hAnsi="Times New Roman" w:cs="Times New Roman"/>
+          <w:color w:val="000000"/>
+          <w:sz w:val="24"/>
+          <w:szCs w:val="24"/>
+        </w:rPr>
+        <w:t xml:space="preserve">, Roy. 1995. “The Consequences of Negotiated Settlements in Civil Wars, 1945- 1993,” 89 </w:t>
+      </w:r>
+      <w:r>
+        <w:rPr>
+          <w:rFonts w:ascii="Times New Roman" w:hAnsi="Times New Roman" w:cs="Times New Roman"/>
+          <w:i/>
+          <w:color w:val="000000"/>
+          <w:sz w:val="24"/>
+          <w:szCs w:val="24"/>
+        </w:rPr>
+        <w:t>American Political Science Review</w:t>
+      </w:r>
+      <w:r>
+        <w:rPr>
+          <w:rFonts w:ascii="Times New Roman" w:hAnsi="Times New Roman" w:cs="Times New Roman"/>
+          <w:color w:val="000000"/>
+          <w:sz w:val="24"/>
+          <w:szCs w:val="24"/>
+        </w:rPr>
+        <w:t xml:space="preserve"> 681–90. </w:t>
+      </w:r>
+    </w:p>
+    <w:p>
+      <w:pPr>
+        <w:spacing w:after="200" w:line="360" w:lineRule="auto"/>
+        <w:ind w:left="547" w:hanging="547"/>
+        <w:rPr>
+          <w:rFonts w:ascii="Times New Roman" w:eastAsia="Times New Roman" w:hAnsi="Times New Roman" w:cs="Times New Roman"/>
+          <w:color w:val="222222"/>
+          <w:sz w:val="24"/>
+          <w:szCs w:val="24"/>
+          <w:shd w:val="clear" w:color="auto" w:fill="FFFFFF"/>
+        </w:rPr>
+      </w:pPr>
+      <w:proofErr w:type="spellStart"/>
+      <w:r>
+        <w:rPr>
+          <w:rFonts w:ascii="Times New Roman" w:eastAsia="Times New Roman" w:hAnsi="Times New Roman" w:cs="Times New Roman"/>
+          <w:color w:val="222222"/>
+          <w:sz w:val="24"/>
+          <w:szCs w:val="24"/>
+          <w:shd w:val="clear" w:color="auto" w:fill="FFFFFF"/>
+        </w:rPr>
+        <w:t>Protsyk</w:t>
+      </w:r>
+      <w:proofErr w:type="spellEnd"/>
+      <w:r>
+        <w:rPr>
+          <w:rFonts w:ascii="Times New Roman" w:eastAsia="Times New Roman" w:hAnsi="Times New Roman" w:cs="Times New Roman"/>
+          <w:color w:val="222222"/>
+          <w:sz w:val="24"/>
+          <w:szCs w:val="24"/>
+          <w:shd w:val="clear" w:color="auto" w:fill="FFFFFF"/>
+        </w:rPr>
+        <w:t xml:space="preserve">, </w:t>
+      </w:r>
+      <w:proofErr w:type="spellStart"/>
+      <w:r>
+        <w:rPr>
+          <w:rFonts w:ascii="Times New Roman" w:eastAsia="Times New Roman" w:hAnsi="Times New Roman" w:cs="Times New Roman"/>
+          <w:color w:val="222222"/>
+          <w:sz w:val="24"/>
+          <w:szCs w:val="24"/>
+          <w:shd w:val="clear" w:color="auto" w:fill="FFFFFF"/>
+        </w:rPr>
+        <w:t>Oleh</w:t>
+      </w:r>
+      <w:proofErr w:type="spellEnd"/>
+      <w:r>
+        <w:rPr>
+          <w:rFonts w:ascii="Times New Roman" w:eastAsia="Times New Roman" w:hAnsi="Times New Roman" w:cs="Times New Roman"/>
+          <w:color w:val="222222"/>
+          <w:sz w:val="24"/>
+          <w:szCs w:val="24"/>
+          <w:shd w:val="clear" w:color="auto" w:fill="FFFFFF"/>
+        </w:rPr>
+        <w:t xml:space="preserve">, and Ion </w:t>
+      </w:r>
+      <w:proofErr w:type="spellStart"/>
+      <w:r>
+        <w:rPr>
+          <w:rFonts w:ascii="Times New Roman" w:eastAsia="Times New Roman" w:hAnsi="Times New Roman" w:cs="Times New Roman"/>
+          <w:color w:val="222222"/>
+          <w:sz w:val="24"/>
+          <w:szCs w:val="24"/>
+          <w:shd w:val="clear" w:color="auto" w:fill="FFFFFF"/>
+        </w:rPr>
+        <w:t>Osoian</w:t>
+      </w:r>
+      <w:proofErr w:type="spellEnd"/>
+      <w:r>
+        <w:rPr>
+          <w:rFonts w:ascii="Times New Roman" w:eastAsia="Times New Roman" w:hAnsi="Times New Roman" w:cs="Times New Roman"/>
+          <w:color w:val="222222"/>
+          <w:sz w:val="24"/>
+          <w:szCs w:val="24"/>
+          <w:shd w:val="clear" w:color="auto" w:fill="FFFFFF"/>
+        </w:rPr>
+        <w:t xml:space="preserve">. 2010. "Ethnic or multi-ethnic </w:t>
+      </w:r>
+      <w:proofErr w:type="gramStart"/>
+      <w:r>
+        <w:rPr>
+          <w:rFonts w:ascii="Times New Roman" w:eastAsia="Times New Roman" w:hAnsi="Times New Roman" w:cs="Times New Roman"/>
+          <w:color w:val="222222"/>
+          <w:sz w:val="24"/>
+          <w:szCs w:val="24"/>
+          <w:shd w:val="clear" w:color="auto" w:fill="FFFFFF"/>
+        </w:rPr>
+        <w:t>parties?:</w:t>
+      </w:r>
+      <w:proofErr w:type="gramEnd"/>
+      <w:r>
+        <w:rPr>
+          <w:rFonts w:ascii="Times New Roman" w:eastAsia="Times New Roman" w:hAnsi="Times New Roman" w:cs="Times New Roman"/>
+          <w:color w:val="222222"/>
+          <w:sz w:val="24"/>
+          <w:szCs w:val="24"/>
+          <w:shd w:val="clear" w:color="auto" w:fill="FFFFFF"/>
+        </w:rPr>
+        <w:t xml:space="preserve"> Party competition and legislative recruitment in Moldova." </w:t>
+      </w:r>
+      <w:r>
+        <w:rPr>
+          <w:rFonts w:ascii="Times New Roman" w:eastAsia="Times New Roman" w:hAnsi="Times New Roman" w:cs="Times New Roman"/>
+          <w:i/>
+          <w:color w:val="222222"/>
+          <w:sz w:val="24"/>
+          <w:szCs w:val="24"/>
+          <w:shd w:val="clear" w:color="auto" w:fill="FFFFFF"/>
+        </w:rPr>
+        <w:t>European Center for Minority Issues</w:t>
+      </w:r>
+      <w:r>
+        <w:rPr>
+          <w:rFonts w:ascii="Times New Roman" w:eastAsia="Times New Roman" w:hAnsi="Times New Roman" w:cs="Times New Roman"/>
+          <w:color w:val="222222"/>
+          <w:sz w:val="24"/>
+          <w:szCs w:val="24"/>
+          <w:shd w:val="clear" w:color="auto" w:fill="FFFFFF"/>
+        </w:rPr>
+        <w:t>.</w:t>
+      </w:r>
+    </w:p>
+    <w:p>
+      <w:pPr>
+        <w:spacing w:after="200" w:line="360" w:lineRule="auto"/>
+        <w:ind w:left="547" w:hanging="547"/>
+        <w:rPr>
+          <w:rFonts w:ascii="Times New Roman" w:eastAsia="Times New Roman" w:hAnsi="Times New Roman" w:cs="Times New Roman"/>
+          <w:color w:val="000000"/>
+          <w:sz w:val="24"/>
+          <w:szCs w:val="24"/>
+          <w:shd w:val="clear" w:color="auto" w:fill="FFFFFF"/>
+        </w:rPr>
+      </w:pPr>
+      <w:r>
+        <w:rPr>
+          <w:rFonts w:ascii="Times New Roman" w:eastAsia="Times New Roman" w:hAnsi="Times New Roman" w:cs="Times New Roman"/>
+          <w:color w:val="000000"/>
+          <w:sz w:val="24"/>
+          <w:szCs w:val="24"/>
+          <w:shd w:val="clear" w:color="auto" w:fill="FFFFFF"/>
+        </w:rPr>
+        <w:t xml:space="preserve">Roper, Steven D. 2002. "Regionalism in Moldova: The Case of </w:t>
+      </w:r>
+      <w:proofErr w:type="spellStart"/>
+      <w:r>
+        <w:rPr>
+          <w:rFonts w:ascii="Times New Roman" w:eastAsia="Times New Roman" w:hAnsi="Times New Roman" w:cs="Times New Roman"/>
+          <w:color w:val="000000"/>
+          <w:sz w:val="24"/>
+          <w:szCs w:val="24"/>
+          <w:shd w:val="clear" w:color="auto" w:fill="FFFFFF"/>
+        </w:rPr>
+        <w:t>Transnistria</w:t>
+      </w:r>
+      <w:proofErr w:type="spellEnd"/>
+      <w:r>
+        <w:rPr>
+          <w:rFonts w:ascii="Times New Roman" w:eastAsia="Times New Roman" w:hAnsi="Times New Roman" w:cs="Times New Roman"/>
+          <w:color w:val="000000"/>
+          <w:sz w:val="24"/>
+          <w:szCs w:val="24"/>
+          <w:shd w:val="clear" w:color="auto" w:fill="FFFFFF"/>
+        </w:rPr>
+        <w:t xml:space="preserve"> and </w:t>
+      </w:r>
+      <w:proofErr w:type="spellStart"/>
+      <w:r>
+        <w:rPr>
+          <w:rFonts w:ascii="Times New Roman" w:eastAsia="Times New Roman" w:hAnsi="Times New Roman" w:cs="Times New Roman"/>
+          <w:color w:val="000000"/>
+          <w:sz w:val="24"/>
+          <w:szCs w:val="24"/>
+          <w:shd w:val="clear" w:color="auto" w:fill="FFFFFF"/>
+        </w:rPr>
+        <w:t>Gagauzia</w:t>
+      </w:r>
+      <w:proofErr w:type="spellEnd"/>
+      <w:r>
+        <w:rPr>
+          <w:rFonts w:ascii="Times New Roman" w:eastAsia="Times New Roman" w:hAnsi="Times New Roman" w:cs="Times New Roman"/>
+          <w:color w:val="000000"/>
+          <w:sz w:val="24"/>
+          <w:szCs w:val="24"/>
+          <w:shd w:val="clear" w:color="auto" w:fill="FFFFFF"/>
+        </w:rPr>
+        <w:t>." Ed. James R. Hughes. </w:t>
+      </w:r>
+      <w:r>
+        <w:rPr>
+          <w:rFonts w:ascii="Times New Roman" w:eastAsia="Times New Roman" w:hAnsi="Times New Roman" w:cs="Times New Roman"/>
+          <w:i/>
+          <w:iCs/>
+          <w:color w:val="000000"/>
+          <w:sz w:val="24"/>
+          <w:szCs w:val="24"/>
+        </w:rPr>
+        <w:t>Ethnicity and Territory in the Former Soviet Union: Regions in Conflict</w:t>
+      </w:r>
+      <w:r>
+        <w:rPr>
+          <w:rFonts w:ascii="Times New Roman" w:eastAsia="Times New Roman" w:hAnsi="Times New Roman" w:cs="Times New Roman"/>
+          <w:color w:val="000000"/>
+          <w:sz w:val="24"/>
+          <w:szCs w:val="24"/>
+          <w:shd w:val="clear" w:color="auto" w:fill="FFFFFF"/>
+        </w:rPr>
+        <w:t xml:space="preserve">. London: Cass. 101-21. </w:t>
+      </w:r>
+    </w:p>
+    <w:p>
+      <w:pPr>
+        <w:spacing w:after="200" w:line="360" w:lineRule="auto"/>
+        <w:ind w:left="547" w:hanging="547"/>
+        <w:rPr>
+          <w:rFonts w:ascii="Times New Roman" w:eastAsia="Times New Roman" w:hAnsi="Times New Roman" w:cs="Times New Roman"/>
+          <w:color w:val="222222"/>
+          <w:sz w:val="24"/>
+          <w:szCs w:val="24"/>
+          <w:shd w:val="clear" w:color="auto" w:fill="FFFFFF"/>
+        </w:rPr>
+      </w:pPr>
+      <w:proofErr w:type="spellStart"/>
+      <w:r>
+        <w:rPr>
+          <w:rFonts w:ascii="Times New Roman" w:eastAsia="Times New Roman" w:hAnsi="Times New Roman" w:cs="Times New Roman"/>
+          <w:color w:val="222222"/>
+          <w:sz w:val="24"/>
+          <w:szCs w:val="24"/>
+          <w:shd w:val="clear" w:color="auto" w:fill="FFFFFF"/>
+        </w:rPr>
         <w:lastRenderedPageBreak/>
+        <w:t>Salehyan</w:t>
+      </w:r>
+      <w:proofErr w:type="spellEnd"/>
+      <w:r>
+        <w:rPr>
+          <w:rFonts w:ascii="Times New Roman" w:eastAsia="Times New Roman" w:hAnsi="Times New Roman" w:cs="Times New Roman"/>
+          <w:color w:val="222222"/>
+          <w:sz w:val="24"/>
+          <w:szCs w:val="24"/>
+          <w:shd w:val="clear" w:color="auto" w:fill="FFFFFF"/>
+        </w:rPr>
+        <w:t xml:space="preserve">, </w:t>
+      </w:r>
+      <w:proofErr w:type="spellStart"/>
+      <w:r>
+        <w:rPr>
+          <w:rFonts w:ascii="Times New Roman" w:eastAsia="Times New Roman" w:hAnsi="Times New Roman" w:cs="Times New Roman"/>
+          <w:color w:val="222222"/>
+          <w:sz w:val="24"/>
+          <w:szCs w:val="24"/>
+          <w:shd w:val="clear" w:color="auto" w:fill="FFFFFF"/>
+        </w:rPr>
+        <w:t>Idean</w:t>
+      </w:r>
+      <w:proofErr w:type="spellEnd"/>
+      <w:r>
+        <w:rPr>
+          <w:rFonts w:ascii="Times New Roman" w:eastAsia="Times New Roman" w:hAnsi="Times New Roman" w:cs="Times New Roman"/>
+          <w:color w:val="222222"/>
+          <w:sz w:val="24"/>
+          <w:szCs w:val="24"/>
+          <w:shd w:val="clear" w:color="auto" w:fill="FFFFFF"/>
+        </w:rPr>
+        <w:t>, et al. 2012. "Social conflict in Africa: A new database." </w:t>
+      </w:r>
+      <w:r>
+        <w:rPr>
+          <w:rFonts w:ascii="Times New Roman" w:eastAsia="Times New Roman" w:hAnsi="Times New Roman" w:cs="Times New Roman"/>
+          <w:i/>
+          <w:iCs/>
+          <w:color w:val="222222"/>
+          <w:sz w:val="24"/>
+          <w:szCs w:val="24"/>
+        </w:rPr>
+        <w:t>International Interactions</w:t>
+      </w:r>
+      <w:r>
+        <w:rPr>
+          <w:rFonts w:ascii="Times New Roman" w:eastAsia="Times New Roman" w:hAnsi="Times New Roman" w:cs="Times New Roman"/>
+          <w:color w:val="222222"/>
+          <w:sz w:val="24"/>
+          <w:szCs w:val="24"/>
+          <w:shd w:val="clear" w:color="auto" w:fill="FFFFFF"/>
+        </w:rPr>
+        <w:t> 38.4 503-511.</w:t>
+      </w:r>
+    </w:p>
+    <w:p>
+      <w:pPr>
+        <w:spacing w:after="200" w:line="360" w:lineRule="auto"/>
+        <w:ind w:left="547" w:hanging="547"/>
+        <w:rPr>
+          <w:rFonts w:ascii="Times New Roman" w:eastAsia="Times New Roman" w:hAnsi="Times New Roman" w:cs="Times New Roman"/>
+          <w:color w:val="222222"/>
+          <w:sz w:val="24"/>
+          <w:szCs w:val="24"/>
+          <w:shd w:val="clear" w:color="auto" w:fill="FFFFFF"/>
+        </w:rPr>
+      </w:pPr>
+      <w:r>
+        <w:rPr>
+          <w:rFonts w:ascii="Times New Roman" w:eastAsia="Times New Roman" w:hAnsi="Times New Roman" w:cs="Times New Roman"/>
+          <w:color w:val="222222"/>
+          <w:sz w:val="24"/>
+          <w:szCs w:val="24"/>
+          <w:shd w:val="clear" w:color="auto" w:fill="FFFFFF"/>
+        </w:rPr>
+        <w:t>Singer, Marshall R. "Sri Lanka in 1991: Some surprising twists." </w:t>
+      </w:r>
+      <w:r>
+        <w:rPr>
+          <w:rFonts w:ascii="Times New Roman" w:eastAsia="Times New Roman" w:hAnsi="Times New Roman" w:cs="Times New Roman"/>
+          <w:i/>
+          <w:iCs/>
+          <w:color w:val="222222"/>
+          <w:sz w:val="24"/>
+          <w:szCs w:val="24"/>
+        </w:rPr>
+        <w:t xml:space="preserve">Asian Survey </w:t>
+      </w:r>
+      <w:r>
+        <w:rPr>
+          <w:rFonts w:ascii="Times New Roman" w:eastAsia="Times New Roman" w:hAnsi="Times New Roman" w:cs="Times New Roman"/>
+          <w:color w:val="222222"/>
+          <w:sz w:val="24"/>
+          <w:szCs w:val="24"/>
+          <w:shd w:val="clear" w:color="auto" w:fill="FFFFFF"/>
+        </w:rPr>
+        <w:t>32.2 (1992): 168-174.</w:t>
+      </w:r>
+    </w:p>
+    <w:p>
+      <w:pPr>
+        <w:spacing w:after="200" w:line="360" w:lineRule="auto"/>
+        <w:ind w:left="547" w:hanging="547"/>
+        <w:rPr>
+          <w:rFonts w:ascii="Times New Roman" w:eastAsia="Times New Roman" w:hAnsi="Times New Roman" w:cs="Times New Roman"/>
+          <w:sz w:val="24"/>
+          <w:szCs w:val="24"/>
+        </w:rPr>
+      </w:pPr>
+      <w:r>
+        <w:rPr>
+          <w:rFonts w:ascii="Times New Roman" w:eastAsia="Times New Roman" w:hAnsi="Times New Roman" w:cs="Times New Roman"/>
+          <w:color w:val="222222"/>
+          <w:sz w:val="24"/>
+          <w:szCs w:val="24"/>
+          <w:shd w:val="clear" w:color="auto" w:fill="FFFFFF"/>
+        </w:rPr>
+        <w:t>Schultz, Kenneth A. 2010. "The enforcement problem in coercive bargaining: Interstate conflict over rebel support in civil wars." </w:t>
+      </w:r>
+      <w:r>
+        <w:rPr>
+          <w:rFonts w:ascii="Times New Roman" w:eastAsia="Times New Roman" w:hAnsi="Times New Roman" w:cs="Times New Roman"/>
+          <w:i/>
+          <w:iCs/>
+          <w:color w:val="222222"/>
+          <w:sz w:val="24"/>
+          <w:szCs w:val="24"/>
+        </w:rPr>
+        <w:t xml:space="preserve">International Organization </w:t>
+      </w:r>
+      <w:r>
+        <w:rPr>
+          <w:rFonts w:ascii="Times New Roman" w:eastAsia="Times New Roman" w:hAnsi="Times New Roman" w:cs="Times New Roman"/>
+          <w:color w:val="222222"/>
+          <w:sz w:val="24"/>
+          <w:szCs w:val="24"/>
+          <w:shd w:val="clear" w:color="auto" w:fill="FFFFFF"/>
+        </w:rPr>
+        <w:t>64.2 281-312.</w:t>
+      </w:r>
+    </w:p>
+    <w:p>
+      <w:pPr>
+        <w:widowControl w:val="0"/>
+        <w:autoSpaceDE w:val="0"/>
+        <w:autoSpaceDN w:val="0"/>
+        <w:adjustRightInd w:val="0"/>
+        <w:spacing w:after="200" w:line="360" w:lineRule="auto"/>
+        <w:ind w:left="547" w:hanging="547"/>
+        <w:rPr>
+          <w:rFonts w:ascii="Times New Roman" w:hAnsi="Times New Roman" w:cs="Times New Roman"/>
+          <w:color w:val="000000"/>
+          <w:sz w:val="24"/>
+          <w:szCs w:val="24"/>
+        </w:rPr>
+      </w:pPr>
+      <w:r>
+        <w:rPr>
+          <w:rFonts w:ascii="Times New Roman" w:hAnsi="Times New Roman" w:cs="Times New Roman"/>
+          <w:color w:val="000000"/>
+          <w:sz w:val="24"/>
+          <w:szCs w:val="24"/>
+        </w:rPr>
         <w:t xml:space="preserve">Walter, Barbara F. 1997. “The Critical Barrier to Civil War Settlement,” 51 </w:t>
       </w:r>
       <w:r>
@@ -11104,7 +11376,7 @@
             <w:sz w:val="24"/>
             <w:szCs w:val="24"/>
           </w:rPr>
-          <w:t>2</w:t>
+          <w:t>1</w:t>
         </w:r>
         <w:r>
           <w:rPr>
@@ -12353,7 +12625,6 @@
   <w:style w:type="character" w:default="1" w:styleId="DefaultParagraphFont">
     <w:name w:val="Default Paragraph Font"/>
     <w:uiPriority w:val="1"/>
-    <w:semiHidden/>
     <w:unhideWhenUsed/>
   </w:style>
   <w:style w:type="table" w:default="1" w:styleId="TableNormal">
@@ -13068,7 +13339,7 @@
 </file>
 
 <file path=customXml/itemProps1.xml><?xml version="1.0" encoding="utf-8"?>
-<ds:datastoreItem xmlns:ds="http://schemas.openxmlformats.org/officeDocument/2006/customXml" ds:itemID="{C1B14E35-8A99-124B-A355-920A22359E15}">
+<ds:datastoreItem xmlns:ds="http://schemas.openxmlformats.org/officeDocument/2006/customXml" ds:itemID="{810BDC42-106E-CB42-9BE0-AA366FC14EF7}">
   <ds:schemaRefs>
     <ds:schemaRef ds:uri="http://schemas.openxmlformats.org/officeDocument/2006/bibliography"/>
   </ds:schemaRefs>

</xml_diff>

<commit_message>
Added draft response memo and adjusted heading format in the chapter.
</commit_message>
<xml_diff>
--- a/editedvolume.docx
+++ b/editedvolume.docx
@@ -74,6 +74,7 @@
         </w:rPr>
         <w:t>Kristy </w:t>
       </w:r>
+      <w:proofErr w:type="spellStart"/>
       <w:r>
         <w:rPr>
           <w:rStyle w:val="wi-fullname"/>
@@ -86,6 +87,7 @@
         </w:rPr>
         <w:t>Buzard</w:t>
       </w:r>
+      <w:proofErr w:type="spellEnd"/>
       <w:r>
         <w:rPr>
           <w:rFonts w:ascii="Times New Roman" w:hAnsi="Times New Roman" w:cs="Times New Roman"/>
@@ -2098,7 +2100,25 @@
           <w:sz w:val="24"/>
           <w:szCs w:val="24"/>
         </w:rPr>
-        <w:t xml:space="preserve"> Unrecognized states are thus quintessential intractable conflicts: difficult but not impossible to resolve (e.g. Crocker Hampson, and Aall 2004; 2005).</w:t>
+        <w:t xml:space="preserve"> Unrecognized states are thus quintessential intractable conflicts: difficult but not impossible to resolve (e.g. Crocker Hampson, and </w:t>
+      </w:r>
+      <w:proofErr w:type="spellStart"/>
+      <w:r>
+        <w:rPr>
+          <w:rFonts w:ascii="Times New Roman" w:hAnsi="Times New Roman" w:cs="Times New Roman"/>
+          <w:sz w:val="24"/>
+          <w:szCs w:val="24"/>
+        </w:rPr>
+        <w:t>Aall</w:t>
+      </w:r>
+      <w:proofErr w:type="spellEnd"/>
+      <w:r>
+        <w:rPr>
+          <w:rFonts w:ascii="Times New Roman" w:hAnsi="Times New Roman" w:cs="Times New Roman"/>
+          <w:sz w:val="24"/>
+          <w:szCs w:val="24"/>
+        </w:rPr>
+        <w:t xml:space="preserve"> 2004; 2005).</w:t>
       </w:r>
     </w:p>
     <w:p>
@@ -2392,31 +2412,7 @@
           <w:sz w:val="24"/>
           <w:szCs w:val="24"/>
         </w:rPr>
-        <w:t>Our</w:t>
-      </w:r>
-      <w:r>
-        <w:rPr>
-          <w:rFonts w:ascii="Times New Roman" w:hAnsi="Times New Roman" w:cs="Times New Roman"/>
-          <w:sz w:val="24"/>
-          <w:szCs w:val="24"/>
-        </w:rPr>
-        <w:t xml:space="preserve"> work formalizes many of the descriptive elements already present in the qualitative literature, and then systematically analyzes the implications of those descriptive elements. For example, the literature on intractable conflicts describes </w:t>
-      </w:r>
-      <w:r>
-        <w:rPr>
-          <w:rFonts w:ascii="Times New Roman" w:hAnsi="Times New Roman" w:cs="Times New Roman"/>
-          <w:sz w:val="24"/>
-          <w:szCs w:val="24"/>
-        </w:rPr>
-        <w:t xml:space="preserve">them </w:t>
-      </w:r>
-      <w:r>
-        <w:rPr>
-          <w:rFonts w:ascii="Times New Roman" w:hAnsi="Times New Roman" w:cs="Times New Roman"/>
-          <w:sz w:val="24"/>
-          <w:szCs w:val="24"/>
-        </w:rPr>
-        <w:t>as</w:t>
+        <w:t>Our work formalizes many of the descriptive elements already present in the qualitative literature, and then systematically analyzes the implications of those descriptive elements. For example, the literature on intractable conflicts describes them as</w:t>
       </w:r>
       <w:r>
         <w:rPr>
@@ -2432,7 +2428,25 @@
           <w:sz w:val="24"/>
           <w:szCs w:val="24"/>
         </w:rPr>
-        <w:t xml:space="preserve"> “trapped—or embedded—in larger geopolitical circumstances” (Crocker, Hampson, and Aall 2005, p. ix) and </w:t>
+        <w:t xml:space="preserve"> “trapped—or embedded—in larger geopolitical circumstances” (Crocker, Hampson, and </w:t>
+      </w:r>
+      <w:proofErr w:type="spellStart"/>
+      <w:r>
+        <w:rPr>
+          <w:rFonts w:ascii="Times New Roman" w:hAnsi="Times New Roman" w:cs="Times New Roman"/>
+          <w:sz w:val="24"/>
+          <w:szCs w:val="24"/>
+        </w:rPr>
+        <w:t>Aall</w:t>
+      </w:r>
+      <w:proofErr w:type="spellEnd"/>
+      <w:r>
+        <w:rPr>
+          <w:rFonts w:ascii="Times New Roman" w:hAnsi="Times New Roman" w:cs="Times New Roman"/>
+          <w:sz w:val="24"/>
+          <w:szCs w:val="24"/>
+        </w:rPr>
+        <w:t xml:space="preserve"> 2005, p. ix) and </w:t>
       </w:r>
       <w:r>
         <w:rPr>
@@ -2491,8 +2505,6 @@
         </w:rPr>
         <w:t xml:space="preserve">third-party </w:t>
       </w:r>
-      <w:bookmarkStart w:id="0" w:name="_GoBack"/>
-      <w:bookmarkEnd w:id="0"/>
       <w:r>
         <w:rPr>
           <w:rFonts w:ascii="Times New Roman" w:hAnsi="Times New Roman" w:cs="Times New Roman"/>
@@ -2583,7 +2595,25 @@
           <w:sz w:val="24"/>
           <w:szCs w:val="24"/>
         </w:rPr>
-        <w:t xml:space="preserve"> (Buzard, Graham, and Horne 2016</w:t>
+        <w:t xml:space="preserve"> (</w:t>
+      </w:r>
+      <w:proofErr w:type="spellStart"/>
+      <w:r>
+        <w:rPr>
+          <w:rFonts w:ascii="Times New Roman" w:hAnsi="Times New Roman" w:cs="Times New Roman"/>
+          <w:sz w:val="24"/>
+          <w:szCs w:val="24"/>
+        </w:rPr>
+        <w:t>Buzard</w:t>
+      </w:r>
+      <w:proofErr w:type="spellEnd"/>
+      <w:r>
+        <w:rPr>
+          <w:rFonts w:ascii="Times New Roman" w:hAnsi="Times New Roman" w:cs="Times New Roman"/>
+          <w:sz w:val="24"/>
+          <w:szCs w:val="24"/>
+        </w:rPr>
+        <w:t>, Graham, and Horne 2016</w:t>
       </w:r>
       <w:r>
         <w:rPr>
@@ -2688,17 +2718,16 @@
       <w:pPr>
         <w:keepNext/>
         <w:spacing w:line="360" w:lineRule="auto"/>
-        <w:rPr>
-          <w:rFonts w:ascii="Times New Roman" w:hAnsi="Times New Roman" w:cs="Times New Roman"/>
-          <w:b/>
-          <w:sz w:val="24"/>
-          <w:szCs w:val="24"/>
-        </w:rPr>
-      </w:pPr>
-      <w:r>
-        <w:rPr>
-          <w:rFonts w:ascii="Times New Roman" w:hAnsi="Times New Roman" w:cs="Times New Roman"/>
-          <w:b/>
+        <w:jc w:val="center"/>
+        <w:rPr>
+          <w:rFonts w:ascii="Times New Roman" w:hAnsi="Times New Roman" w:cs="Times New Roman"/>
+          <w:sz w:val="24"/>
+          <w:szCs w:val="24"/>
+        </w:rPr>
+      </w:pPr>
+      <w:r>
+        <w:rPr>
+          <w:rFonts w:ascii="Times New Roman" w:hAnsi="Times New Roman" w:cs="Times New Roman"/>
           <w:sz w:val="24"/>
           <w:szCs w:val="24"/>
         </w:rPr>
@@ -2999,7 +3028,25 @@
           <w:sz w:val="24"/>
           <w:szCs w:val="24"/>
         </w:rPr>
-        <w:t xml:space="preserve"> secessionists who are strong enough to secure and retain territorial control are rarely willing to surrender their independence at the bargaining table, even though the chances of eventual recognition are vanishingly slim. Thus, the number of long-running, costly stalemates has been substantial, most of them eventually ending in military reconquest by the home state. </w:t>
+        <w:t xml:space="preserve"> secessionists who are strong enough to secure and retain territorial control are rarely willing to surrender their independence at the bargaining table, even though the chances of eventual recognition are vanishingly slim. Thus, the number of long-running, costly stalemates has been substantial, most of them eventually ending in military </w:t>
+      </w:r>
+      <w:proofErr w:type="spellStart"/>
+      <w:r>
+        <w:rPr>
+          <w:rFonts w:ascii="Times New Roman" w:hAnsi="Times New Roman" w:cs="Times New Roman"/>
+          <w:sz w:val="24"/>
+          <w:szCs w:val="24"/>
+        </w:rPr>
+        <w:t>reconquest</w:t>
+      </w:r>
+      <w:proofErr w:type="spellEnd"/>
+      <w:r>
+        <w:rPr>
+          <w:rFonts w:ascii="Times New Roman" w:hAnsi="Times New Roman" w:cs="Times New Roman"/>
+          <w:sz w:val="24"/>
+          <w:szCs w:val="24"/>
+        </w:rPr>
+        <w:t xml:space="preserve"> by the home state. </w:t>
       </w:r>
       <w:r>
         <w:rPr>
@@ -3048,7 +3095,7 @@
           <w:rFonts w:ascii="Times New Roman" w:hAnsi="Times New Roman" w:cs="Times New Roman"/>
         </w:rPr>
       </w:pPr>
-      <w:bookmarkStart w:id="1" w:name="_Toc488915893"/>
+      <w:bookmarkStart w:id="0" w:name="_Toc488915893"/>
       <w:r>
         <w:tab/>
       </w:r>
@@ -3056,11 +3103,18 @@
     <w:p>
       <w:pPr>
         <w:pStyle w:val="Heading1"/>
-      </w:pPr>
-      <w:r>
+        <w:jc w:val="center"/>
+        <w:rPr>
+          <w:b w:val="0"/>
+        </w:rPr>
+      </w:pPr>
+      <w:r>
+        <w:rPr>
+          <w:b w:val="0"/>
+        </w:rPr>
         <w:t>A Model of Unrecognized Statehood</w:t>
       </w:r>
-      <w:bookmarkEnd w:id="1"/>
+      <w:bookmarkEnd w:id="0"/>
     </w:p>
     <w:p>
       <w:pPr>
@@ -3072,13 +3126,23 @@
           <w:szCs w:val="24"/>
         </w:rPr>
       </w:pPr>
-      <w:r>
-        <w:rPr>
-          <w:rFonts w:ascii="Times New Roman" w:hAnsi="Times New Roman" w:cs="Times New Roman"/>
-          <w:sz w:val="24"/>
-          <w:szCs w:val="24"/>
-        </w:rPr>
-        <w:t>Buzard, Graham, and Horne (2017)</w:t>
+      <w:proofErr w:type="spellStart"/>
+      <w:r>
+        <w:rPr>
+          <w:rFonts w:ascii="Times New Roman" w:hAnsi="Times New Roman" w:cs="Times New Roman"/>
+          <w:sz w:val="24"/>
+          <w:szCs w:val="24"/>
+        </w:rPr>
+        <w:t>Buzard</w:t>
+      </w:r>
+      <w:proofErr w:type="spellEnd"/>
+      <w:r>
+        <w:rPr>
+          <w:rFonts w:ascii="Times New Roman" w:hAnsi="Times New Roman" w:cs="Times New Roman"/>
+          <w:sz w:val="24"/>
+          <w:szCs w:val="24"/>
+        </w:rPr>
+        <w:t>, Graham, and Horne (2017)</w:t>
       </w:r>
       <w:r>
         <w:rPr>
@@ -3140,12 +3204,18 @@
     <w:p>
       <w:pPr>
         <w:pStyle w:val="Heading2"/>
-      </w:pPr>
-      <w:bookmarkStart w:id="2" w:name="_Toc488915894"/>
-      <w:r>
+        <w:rPr>
+          <w:i w:val="0"/>
+        </w:rPr>
+      </w:pPr>
+      <w:bookmarkStart w:id="1" w:name="_Toc488915894"/>
+      <w:r>
+        <w:rPr>
+          <w:i w:val="0"/>
+        </w:rPr>
         <w:t>The Players</w:t>
       </w:r>
-      <w:bookmarkEnd w:id="2"/>
+      <w:bookmarkEnd w:id="1"/>
     </w:p>
     <w:p>
       <w:pPr>
@@ -3613,7 +3683,79 @@
           <w:sz w:val="24"/>
           <w:szCs w:val="24"/>
         </w:rPr>
-        <w:t>the payoffs for the party that cedes the issue of status (independence vs. reunification) are consistently low. This reflects the fact that the issue of status is indivisible and highly valued by each side and that many of the payments that could be offered are not credible (Licklider, 1995; Walter 1997, 2002; Doyle and Sambanis, 2006; Fearon and Laitin, 20</w:t>
+        <w:t>the payoffs for the party that cedes the issue of status (independence vs. reunification) are consistently low. This reflects the fact that the issue of status is indivisible and highly valued by each side and that many of the payments that could be offered are not credible (</w:t>
+      </w:r>
+      <w:proofErr w:type="spellStart"/>
+      <w:r>
+        <w:rPr>
+          <w:rFonts w:ascii="Times New Roman" w:hAnsi="Times New Roman" w:cs="Times New Roman"/>
+          <w:sz w:val="24"/>
+          <w:szCs w:val="24"/>
+        </w:rPr>
+        <w:t>Licklider</w:t>
+      </w:r>
+      <w:proofErr w:type="spellEnd"/>
+      <w:r>
+        <w:rPr>
+          <w:rFonts w:ascii="Times New Roman" w:hAnsi="Times New Roman" w:cs="Times New Roman"/>
+          <w:sz w:val="24"/>
+          <w:szCs w:val="24"/>
+        </w:rPr>
+        <w:t xml:space="preserve">, 1995; Walter 1997, 2002; Doyle and </w:t>
+      </w:r>
+      <w:proofErr w:type="spellStart"/>
+      <w:r>
+        <w:rPr>
+          <w:rFonts w:ascii="Times New Roman" w:hAnsi="Times New Roman" w:cs="Times New Roman"/>
+          <w:sz w:val="24"/>
+          <w:szCs w:val="24"/>
+        </w:rPr>
+        <w:t>Sambanis</w:t>
+      </w:r>
+      <w:proofErr w:type="spellEnd"/>
+      <w:r>
+        <w:rPr>
+          <w:rFonts w:ascii="Times New Roman" w:hAnsi="Times New Roman" w:cs="Times New Roman"/>
+          <w:sz w:val="24"/>
+          <w:szCs w:val="24"/>
+        </w:rPr>
+        <w:t xml:space="preserve">, 2006; </w:t>
+      </w:r>
+      <w:proofErr w:type="spellStart"/>
+      <w:r>
+        <w:rPr>
+          <w:rFonts w:ascii="Times New Roman" w:hAnsi="Times New Roman" w:cs="Times New Roman"/>
+          <w:sz w:val="24"/>
+          <w:szCs w:val="24"/>
+        </w:rPr>
+        <w:t>Fearon</w:t>
+      </w:r>
+      <w:proofErr w:type="spellEnd"/>
+      <w:r>
+        <w:rPr>
+          <w:rFonts w:ascii="Times New Roman" w:hAnsi="Times New Roman" w:cs="Times New Roman"/>
+          <w:sz w:val="24"/>
+          <w:szCs w:val="24"/>
+        </w:rPr>
+        <w:t xml:space="preserve"> and </w:t>
+      </w:r>
+      <w:proofErr w:type="spellStart"/>
+      <w:r>
+        <w:rPr>
+          <w:rFonts w:ascii="Times New Roman" w:hAnsi="Times New Roman" w:cs="Times New Roman"/>
+          <w:sz w:val="24"/>
+          <w:szCs w:val="24"/>
+        </w:rPr>
+        <w:t>Laitin</w:t>
+      </w:r>
+      <w:proofErr w:type="spellEnd"/>
+      <w:r>
+        <w:rPr>
+          <w:rFonts w:ascii="Times New Roman" w:hAnsi="Times New Roman" w:cs="Times New Roman"/>
+          <w:sz w:val="24"/>
+          <w:szCs w:val="24"/>
+        </w:rPr>
+        <w:t>, 20</w:t>
       </w:r>
       <w:r>
         <w:rPr>
@@ -3635,12 +3777,26 @@
     <w:p>
       <w:pPr>
         <w:pStyle w:val="Heading2"/>
-      </w:pPr>
-      <w:bookmarkStart w:id="3" w:name="_Toc488915895"/>
-      <w:r>
+        <w:rPr>
+          <w:i w:val="0"/>
+        </w:rPr>
+      </w:pPr>
+      <w:bookmarkStart w:id="2" w:name="_Toc488915895"/>
+    </w:p>
+    <w:p>
+      <w:pPr>
+        <w:pStyle w:val="Heading2"/>
+        <w:rPr>
+          <w:i w:val="0"/>
+        </w:rPr>
+      </w:pPr>
+      <w:r>
+        <w:rPr>
+          <w:i w:val="0"/>
+        </w:rPr>
         <w:t>Details of the Dynamic Game</w:t>
       </w:r>
-      <w:bookmarkEnd w:id="3"/>
+      <w:bookmarkEnd w:id="2"/>
     </w:p>
     <w:p>
       <w:pPr>
@@ -4022,15 +4178,7 @@
           <w:sz w:val="24"/>
           <w:szCs w:val="24"/>
         </w:rPr>
-        <w:t xml:space="preserve">government. All the state variables except for the secessionists' status quo payoffs remain unchanged from period to period unless </w:t>
-      </w:r>
-      <w:r>
-        <w:rPr>
-          <w:rFonts w:ascii="Times New Roman" w:hAnsi="Times New Roman" w:cs="Times New Roman"/>
-          <w:sz w:val="24"/>
-          <w:szCs w:val="24"/>
-        </w:rPr>
-        <w:t xml:space="preserve">the patron and/or the </w:t>
+        <w:t xml:space="preserve">government. All the state variables except for the secessionists' </w:t>
       </w:r>
       <w:r>
         <w:rPr>
@@ -4039,7 +4187,15 @@
           <w:szCs w:val="24"/>
         </w:rPr>
         <w:lastRenderedPageBreak/>
-        <w:t>international community</w:t>
+        <w:t xml:space="preserve">status quo payoffs remain unchanged from period to period unless </w:t>
+      </w:r>
+      <w:r>
+        <w:rPr>
+          <w:rFonts w:ascii="Times New Roman" w:hAnsi="Times New Roman" w:cs="Times New Roman"/>
+          <w:sz w:val="24"/>
+          <w:szCs w:val="24"/>
+        </w:rPr>
+        <w:t>the patron and/or the international community</w:t>
       </w:r>
       <w:r>
         <w:rPr>
@@ -4339,28 +4495,61 @@
     </w:p>
     <w:p>
       <w:pPr>
+        <w:spacing w:line="360" w:lineRule="auto"/>
+        <w:ind w:firstLine="720"/>
+        <w:rPr>
+          <w:rFonts w:ascii="Times New Roman" w:hAnsi="Times New Roman" w:cs="Times New Roman"/>
+          <w:sz w:val="24"/>
+          <w:szCs w:val="24"/>
+        </w:rPr>
+      </w:pPr>
+    </w:p>
+    <w:p>
+      <w:pPr>
         <w:pStyle w:val="Heading1"/>
-      </w:pPr>
-      <w:bookmarkStart w:id="4" w:name="_Toc488915896"/>
-      <w:r>
+        <w:jc w:val="center"/>
+        <w:rPr>
+          <w:b w:val="0"/>
+        </w:rPr>
+      </w:pPr>
+      <w:bookmarkStart w:id="3" w:name="_Toc488915896"/>
+      <w:r>
+        <w:rPr>
+          <w:b w:val="0"/>
+        </w:rPr>
         <w:t xml:space="preserve">Explaining </w:t>
       </w:r>
       <w:r>
+        <w:rPr>
+          <w:b w:val="0"/>
+        </w:rPr>
         <w:t xml:space="preserve">the </w:t>
       </w:r>
       <w:r>
+        <w:rPr>
+          <w:b w:val="0"/>
+        </w:rPr>
         <w:t>“</w:t>
       </w:r>
       <w:r>
+        <w:rPr>
+          <w:b w:val="0"/>
+        </w:rPr>
         <w:t>Status Quo</w:t>
       </w:r>
       <w:r>
+        <w:rPr>
+          <w:b w:val="0"/>
+        </w:rPr>
         <w:t>”</w:t>
       </w:r>
       <w:r>
+        <w:rPr>
+          <w:b w:val="0"/>
+        </w:rPr>
         <w:t xml:space="preserve"> Equilibrium</w:t>
       </w:r>
-      <w:bookmarkEnd w:id="4"/>
+      <w:bookmarkEnd w:id="3"/>
     </w:p>
     <w:p>
       <w:pPr>
@@ -4521,6 +4710,7 @@
           <w:sz w:val="24"/>
           <w:szCs w:val="24"/>
         </w:rPr>
+        <w:lastRenderedPageBreak/>
         <w:t xml:space="preserve">For both </w:t>
       </w:r>
       <w:r>
@@ -4592,7 +4782,6 @@
           <w:sz w:val="24"/>
           <w:szCs w:val="24"/>
         </w:rPr>
-        <w:lastRenderedPageBreak/>
         <w:t>Either the secessionists prefer ceding to war or the patron's disutility from war is greater than the per-period cost of offsetting the deterioration in the secessionists' status quo payoffs.</w:t>
       </w:r>
     </w:p>
@@ -5053,6 +5242,7 @@
           <w:sz w:val="24"/>
           <w:szCs w:val="24"/>
         </w:rPr>
+        <w:lastRenderedPageBreak/>
         <w:t xml:space="preserve">Potential investments by </w:t>
       </w:r>
       <w:r>
@@ -5117,16 +5307,7 @@
           <w:sz w:val="24"/>
           <w:szCs w:val="24"/>
         </w:rPr>
-        <w:t xml:space="preserve">ke an investment larger than the international </w:t>
-      </w:r>
-      <w:r>
-        <w:rPr>
-          <w:rFonts w:ascii="Times New Roman" w:hAnsi="Times New Roman" w:cs="Times New Roman"/>
-          <w:sz w:val="24"/>
-          <w:szCs w:val="24"/>
-        </w:rPr>
-        <w:lastRenderedPageBreak/>
-        <w:t>community’s</w:t>
+        <w:t>ke an investment larger than the international community’s</w:t>
       </w:r>
       <w:r>
         <w:rPr>
@@ -5489,6 +5670,7 @@
           <w:sz w:val="24"/>
           <w:szCs w:val="24"/>
         </w:rPr>
+        <w:lastRenderedPageBreak/>
         <w:tab/>
       </w:r>
       <w:r>
@@ -5505,7 +5687,25 @@
           <w:sz w:val="24"/>
           <w:szCs w:val="24"/>
         </w:rPr>
-        <w:t xml:space="preserve"> The formal proof that Restrictions (1) through (7) ensure that a Status Quo equilibrium exists can be found in Buzard, Graham and Horne (2016).</w:t>
+        <w:t xml:space="preserve"> The formal proof that Restrictions (1) through (7) ensure that a Status Quo equilibrium exists can be found in </w:t>
+      </w:r>
+      <w:proofErr w:type="spellStart"/>
+      <w:r>
+        <w:rPr>
+          <w:rFonts w:ascii="Times New Roman" w:hAnsi="Times New Roman" w:cs="Times New Roman"/>
+          <w:sz w:val="24"/>
+          <w:szCs w:val="24"/>
+        </w:rPr>
+        <w:t>Buzard</w:t>
+      </w:r>
+      <w:proofErr w:type="spellEnd"/>
+      <w:r>
+        <w:rPr>
+          <w:rFonts w:ascii="Times New Roman" w:hAnsi="Times New Roman" w:cs="Times New Roman"/>
+          <w:sz w:val="24"/>
+          <w:szCs w:val="24"/>
+        </w:rPr>
+        <w:t>, Graham and Horne (2016).</w:t>
       </w:r>
     </w:p>
     <w:p>
@@ -5521,12 +5721,18 @@
     <w:p>
       <w:pPr>
         <w:pStyle w:val="Heading2"/>
-      </w:pPr>
-      <w:bookmarkStart w:id="5" w:name="_Toc488915897"/>
-      <w:r>
+        <w:rPr>
+          <w:i w:val="0"/>
+        </w:rPr>
+      </w:pPr>
+      <w:bookmarkStart w:id="4" w:name="_Toc488915897"/>
+      <w:r>
+        <w:rPr>
+          <w:i w:val="0"/>
+        </w:rPr>
         <w:t>Discussion of the Status Quo Equilibrium</w:t>
       </w:r>
-      <w:bookmarkEnd w:id="5"/>
+      <w:bookmarkEnd w:id="4"/>
     </w:p>
     <w:p>
       <w:pPr>
@@ -5649,12 +5855,18 @@
     <w:p>
       <w:pPr>
         <w:pStyle w:val="Heading2"/>
-      </w:pPr>
-      <w:bookmarkStart w:id="6" w:name="_Toc488915898"/>
-      <w:r>
+        <w:rPr>
+          <w:i w:val="0"/>
+        </w:rPr>
+      </w:pPr>
+      <w:bookmarkStart w:id="5" w:name="_Toc488915898"/>
+      <w:r>
+        <w:rPr>
+          <w:i w:val="0"/>
+        </w:rPr>
         <w:t>Alternative Outcomes</w:t>
       </w:r>
-      <w:bookmarkEnd w:id="6"/>
+      <w:bookmarkEnd w:id="5"/>
     </w:p>
     <w:p>
       <w:pPr>
@@ -5752,230 +5964,267 @@
         <w:spacing w:line="360" w:lineRule="auto"/>
         <w:rPr>
           <w:rFonts w:ascii="Times New Roman" w:hAnsi="Times New Roman" w:cs="Times New Roman"/>
+          <w:sz w:val="24"/>
+          <w:szCs w:val="24"/>
+        </w:rPr>
+      </w:pPr>
+      <w:r>
+        <w:rPr>
+          <w:rFonts w:ascii="Times New Roman" w:hAnsi="Times New Roman" w:cs="Times New Roman"/>
+          <w:sz w:val="24"/>
+          <w:szCs w:val="24"/>
+        </w:rPr>
+        <w:lastRenderedPageBreak/>
+        <w:t xml:space="preserve">Second, most of the outcomes that we observe in the post-WWII era are consistent with the set of restrictions outlined </w:t>
+      </w:r>
+      <w:r>
+        <w:rPr>
+          <w:rFonts w:ascii="Times New Roman" w:hAnsi="Times New Roman" w:cs="Times New Roman"/>
+          <w:sz w:val="24"/>
+          <w:szCs w:val="24"/>
+        </w:rPr>
+        <w:t>above</w:t>
+      </w:r>
+      <w:r>
+        <w:rPr>
+          <w:rFonts w:ascii="Times New Roman" w:hAnsi="Times New Roman" w:cs="Times New Roman"/>
+          <w:sz w:val="24"/>
+          <w:szCs w:val="24"/>
+        </w:rPr>
+        <w:t xml:space="preserve"> that support the status quo outcome. </w:t>
+      </w:r>
+      <w:r>
+        <w:rPr>
+          <w:rFonts w:ascii="Times New Roman" w:hAnsi="Times New Roman" w:cs="Times New Roman"/>
+          <w:sz w:val="24"/>
+          <w:szCs w:val="24"/>
+        </w:rPr>
+        <w:t>When unrecognized states survive, they do so because the patron’s willingness to pay to avoid reunification is greater than the international community’s willingness to pay to induce reunification. O</w:t>
+      </w:r>
+      <w:r>
+        <w:rPr>
+          <w:rFonts w:ascii="Times New Roman" w:hAnsi="Times New Roman" w:cs="Times New Roman"/>
+          <w:sz w:val="24"/>
+          <w:szCs w:val="24"/>
+        </w:rPr>
+        <w:t xml:space="preserve">nly one of the unrecognized states currently in existence has survived without a patron: Somaliland. Somaliland has been able to avoid </w:t>
+      </w:r>
+      <w:proofErr w:type="spellStart"/>
+      <w:r>
+        <w:rPr>
+          <w:rFonts w:ascii="Times New Roman" w:hAnsi="Times New Roman" w:cs="Times New Roman"/>
+          <w:sz w:val="24"/>
+          <w:szCs w:val="24"/>
+        </w:rPr>
+        <w:t>reconquest</w:t>
+      </w:r>
+      <w:proofErr w:type="spellEnd"/>
+      <w:r>
+        <w:rPr>
+          <w:rFonts w:ascii="Times New Roman" w:hAnsi="Times New Roman" w:cs="Times New Roman"/>
+          <w:sz w:val="24"/>
+          <w:szCs w:val="24"/>
+        </w:rPr>
+        <w:t xml:space="preserve"> by the home state of Somalia </w:t>
+      </w:r>
+      <w:r>
+        <w:rPr>
+          <w:rFonts w:ascii="Times New Roman" w:hAnsi="Times New Roman" w:cs="Times New Roman"/>
+          <w:sz w:val="24"/>
+          <w:szCs w:val="24"/>
+        </w:rPr>
+        <w:t xml:space="preserve">only because Somalia is itself a failed state. The economic </w:t>
+      </w:r>
+      <w:r>
+        <w:rPr>
+          <w:rFonts w:ascii="Times New Roman" w:hAnsi="Times New Roman" w:cs="Times New Roman"/>
+          <w:sz w:val="24"/>
+          <w:szCs w:val="24"/>
+        </w:rPr>
+        <w:t xml:space="preserve">and political </w:t>
+      </w:r>
+      <w:r>
+        <w:rPr>
+          <w:rFonts w:ascii="Times New Roman" w:hAnsi="Times New Roman" w:cs="Times New Roman"/>
+          <w:sz w:val="24"/>
+          <w:szCs w:val="24"/>
+        </w:rPr>
+        <w:t>situation in Somaliland is, unfortunately, consistent with our assumptions – isolated and in steady, horrifying decline.  In 2012, per capita income in Somaliland was $347</w:t>
+      </w:r>
+      <w:r>
+        <w:rPr>
+          <w:rFonts w:ascii="Times New Roman" w:hAnsi="Times New Roman" w:cs="Times New Roman"/>
+          <w:sz w:val="24"/>
+          <w:szCs w:val="24"/>
+        </w:rPr>
+        <w:t xml:space="preserve"> (</w:t>
+      </w:r>
+      <w:r>
+        <w:rPr>
+          <w:rFonts w:ascii="Times New Roman" w:hAnsi="Times New Roman" w:cs="Times New Roman"/>
+          <w:sz w:val="24"/>
+          <w:szCs w:val="24"/>
+        </w:rPr>
+        <w:t>the fourth lowest in the world</w:t>
+      </w:r>
+      <w:r>
+        <w:rPr>
+          <w:rFonts w:ascii="Times New Roman" w:hAnsi="Times New Roman" w:cs="Times New Roman"/>
+          <w:sz w:val="24"/>
+          <w:szCs w:val="24"/>
+        </w:rPr>
+        <w:t>)</w:t>
+      </w:r>
+      <w:r>
+        <w:rPr>
+          <w:rFonts w:ascii="Times New Roman" w:hAnsi="Times New Roman" w:cs="Times New Roman"/>
+          <w:sz w:val="24"/>
+          <w:szCs w:val="24"/>
+        </w:rPr>
+        <w:t xml:space="preserve"> and government revenues were too small to fund more than a </w:t>
+      </w:r>
+      <w:r>
+        <w:rPr>
+          <w:rFonts w:ascii="Times New Roman" w:hAnsi="Times New Roman" w:cs="Times New Roman"/>
+          <w:sz w:val="24"/>
+          <w:szCs w:val="24"/>
+        </w:rPr>
+        <w:t xml:space="preserve">tiny </w:t>
+      </w:r>
+      <w:r>
+        <w:rPr>
+          <w:rFonts w:ascii="Times New Roman" w:hAnsi="Times New Roman" w:cs="Times New Roman"/>
+          <w:sz w:val="24"/>
+          <w:szCs w:val="24"/>
+        </w:rPr>
+        <w:t>security apparatus</w:t>
+      </w:r>
+      <w:r>
+        <w:rPr>
+          <w:rFonts w:ascii="Times New Roman" w:hAnsi="Times New Roman" w:cs="Times New Roman"/>
+          <w:sz w:val="24"/>
+          <w:szCs w:val="24"/>
+        </w:rPr>
+        <w:t xml:space="preserve"> (World Bank, 2014). </w:t>
+      </w:r>
+      <w:r>
+        <w:rPr>
+          <w:rFonts w:ascii="Times New Roman" w:hAnsi="Times New Roman" w:cs="Times New Roman"/>
+          <w:sz w:val="24"/>
+          <w:szCs w:val="24"/>
+        </w:rPr>
+        <w:t>If</w:t>
+      </w:r>
+      <w:r>
+        <w:rPr>
+          <w:rFonts w:ascii="Times New Roman" w:hAnsi="Times New Roman" w:cs="Times New Roman"/>
+          <w:sz w:val="24"/>
+          <w:szCs w:val="24"/>
+        </w:rPr>
+        <w:t xml:space="preserve"> S</w:t>
+      </w:r>
+      <w:r>
+        <w:rPr>
+          <w:rFonts w:ascii="Times New Roman" w:hAnsi="Times New Roman" w:cs="Times New Roman"/>
+          <w:sz w:val="24"/>
+          <w:szCs w:val="24"/>
+        </w:rPr>
+        <w:t xml:space="preserve">omaliland were to regain even a minimal </w:t>
+      </w:r>
+      <w:r>
+        <w:rPr>
+          <w:rFonts w:ascii="Times New Roman" w:hAnsi="Times New Roman" w:cs="Times New Roman"/>
+          <w:sz w:val="24"/>
+          <w:szCs w:val="24"/>
+        </w:rPr>
+        <w:t xml:space="preserve">level of state capacity, </w:t>
+      </w:r>
+      <w:r>
+        <w:rPr>
+          <w:rFonts w:ascii="Times New Roman" w:hAnsi="Times New Roman" w:cs="Times New Roman"/>
+          <w:sz w:val="24"/>
+          <w:szCs w:val="24"/>
+        </w:rPr>
+        <w:t xml:space="preserve">history suggests that </w:t>
+      </w:r>
+      <w:proofErr w:type="spellStart"/>
+      <w:r>
+        <w:rPr>
+          <w:rFonts w:ascii="Times New Roman" w:hAnsi="Times New Roman" w:cs="Times New Roman"/>
+          <w:sz w:val="24"/>
+          <w:szCs w:val="24"/>
+        </w:rPr>
+        <w:t>reconquest</w:t>
+      </w:r>
+      <w:proofErr w:type="spellEnd"/>
+      <w:r>
+        <w:rPr>
+          <w:rFonts w:ascii="Times New Roman" w:hAnsi="Times New Roman" w:cs="Times New Roman"/>
+          <w:sz w:val="24"/>
+          <w:szCs w:val="24"/>
+        </w:rPr>
+        <w:t xml:space="preserve"> of </w:t>
+      </w:r>
+      <w:r>
+        <w:rPr>
+          <w:rFonts w:ascii="Times New Roman" w:hAnsi="Times New Roman" w:cs="Times New Roman"/>
+          <w:sz w:val="24"/>
+          <w:szCs w:val="24"/>
+        </w:rPr>
+        <w:t>Somaliland</w:t>
+      </w:r>
+      <w:r>
+        <w:rPr>
+          <w:rFonts w:ascii="Times New Roman" w:hAnsi="Times New Roman" w:cs="Times New Roman"/>
+          <w:sz w:val="24"/>
+          <w:szCs w:val="24"/>
+        </w:rPr>
+        <w:t xml:space="preserve"> w</w:t>
+      </w:r>
+      <w:r>
+        <w:rPr>
+          <w:rFonts w:ascii="Times New Roman" w:hAnsi="Times New Roman" w:cs="Times New Roman"/>
+          <w:sz w:val="24"/>
+          <w:szCs w:val="24"/>
+        </w:rPr>
+        <w:t>ould</w:t>
+      </w:r>
+      <w:r>
+        <w:rPr>
+          <w:rFonts w:ascii="Times New Roman" w:hAnsi="Times New Roman" w:cs="Times New Roman"/>
+          <w:sz w:val="24"/>
+          <w:szCs w:val="24"/>
+        </w:rPr>
+        <w:t xml:space="preserve"> likely follow shortly thereafter.</w:t>
+      </w:r>
+    </w:p>
+    <w:p>
+      <w:pPr>
+        <w:spacing w:line="360" w:lineRule="auto"/>
+        <w:rPr>
+          <w:rFonts w:ascii="Times New Roman" w:hAnsi="Times New Roman" w:cs="Times New Roman"/>
           <w:b/>
           <w:sz w:val="24"/>
           <w:szCs w:val="24"/>
         </w:rPr>
       </w:pPr>
-      <w:r>
-        <w:rPr>
-          <w:rFonts w:ascii="Times New Roman" w:hAnsi="Times New Roman" w:cs="Times New Roman"/>
-          <w:sz w:val="24"/>
-          <w:szCs w:val="24"/>
-        </w:rPr>
-        <w:t xml:space="preserve">Second, most of the outcomes that we observe in the post-WWII era are consistent with the set of restrictions outlined </w:t>
-      </w:r>
-      <w:r>
-        <w:rPr>
-          <w:rFonts w:ascii="Times New Roman" w:hAnsi="Times New Roman" w:cs="Times New Roman"/>
-          <w:sz w:val="24"/>
-          <w:szCs w:val="24"/>
-        </w:rPr>
-        <w:t>above</w:t>
-      </w:r>
-      <w:r>
-        <w:rPr>
-          <w:rFonts w:ascii="Times New Roman" w:hAnsi="Times New Roman" w:cs="Times New Roman"/>
-          <w:sz w:val="24"/>
-          <w:szCs w:val="24"/>
-        </w:rPr>
-        <w:t xml:space="preserve"> that support the status quo outcome. </w:t>
-      </w:r>
-      <w:r>
-        <w:rPr>
-          <w:rFonts w:ascii="Times New Roman" w:hAnsi="Times New Roman" w:cs="Times New Roman"/>
-          <w:sz w:val="24"/>
-          <w:szCs w:val="24"/>
-        </w:rPr>
-        <w:t>When unrecognized states survive, they do so because the patron’s willingness to pay to avoid reunification is greater than the international community’s willingness to pay to induce reunification. O</w:t>
-      </w:r>
-      <w:r>
-        <w:rPr>
-          <w:rFonts w:ascii="Times New Roman" w:hAnsi="Times New Roman" w:cs="Times New Roman"/>
-          <w:sz w:val="24"/>
-          <w:szCs w:val="24"/>
-        </w:rPr>
-        <w:t xml:space="preserve">nly one of the </w:t>
-      </w:r>
-      <w:r>
-        <w:rPr>
-          <w:rFonts w:ascii="Times New Roman" w:hAnsi="Times New Roman" w:cs="Times New Roman"/>
-          <w:sz w:val="24"/>
-          <w:szCs w:val="24"/>
-        </w:rPr>
-        <w:lastRenderedPageBreak/>
-        <w:t xml:space="preserve">unrecognized states currently in existence has survived without a patron: Somaliland. Somaliland has been able to avoid reconquest by the home state of Somalia </w:t>
-      </w:r>
-      <w:r>
-        <w:rPr>
-          <w:rFonts w:ascii="Times New Roman" w:hAnsi="Times New Roman" w:cs="Times New Roman"/>
-          <w:sz w:val="24"/>
-          <w:szCs w:val="24"/>
-        </w:rPr>
-        <w:t xml:space="preserve">only because Somalia is itself a failed state. The economic </w:t>
-      </w:r>
-      <w:r>
-        <w:rPr>
-          <w:rFonts w:ascii="Times New Roman" w:hAnsi="Times New Roman" w:cs="Times New Roman"/>
-          <w:sz w:val="24"/>
-          <w:szCs w:val="24"/>
-        </w:rPr>
-        <w:t xml:space="preserve">and political </w:t>
-      </w:r>
-      <w:r>
-        <w:rPr>
-          <w:rFonts w:ascii="Times New Roman" w:hAnsi="Times New Roman" w:cs="Times New Roman"/>
-          <w:sz w:val="24"/>
-          <w:szCs w:val="24"/>
-        </w:rPr>
-        <w:t>situation in Somaliland is, unfortunately, consistent with our assumptions – isolated and in steady, horrifying decline.  In 2012, per capita income in Somaliland was $347</w:t>
-      </w:r>
-      <w:r>
-        <w:rPr>
-          <w:rFonts w:ascii="Times New Roman" w:hAnsi="Times New Roman" w:cs="Times New Roman"/>
-          <w:sz w:val="24"/>
-          <w:szCs w:val="24"/>
-        </w:rPr>
-        <w:t xml:space="preserve"> (</w:t>
-      </w:r>
-      <w:r>
-        <w:rPr>
-          <w:rFonts w:ascii="Times New Roman" w:hAnsi="Times New Roman" w:cs="Times New Roman"/>
-          <w:sz w:val="24"/>
-          <w:szCs w:val="24"/>
-        </w:rPr>
-        <w:t>the fourth lowest in the world</w:t>
-      </w:r>
-      <w:r>
-        <w:rPr>
-          <w:rFonts w:ascii="Times New Roman" w:hAnsi="Times New Roman" w:cs="Times New Roman"/>
-          <w:sz w:val="24"/>
-          <w:szCs w:val="24"/>
-        </w:rPr>
-        <w:t>)</w:t>
-      </w:r>
-      <w:r>
-        <w:rPr>
-          <w:rFonts w:ascii="Times New Roman" w:hAnsi="Times New Roman" w:cs="Times New Roman"/>
-          <w:sz w:val="24"/>
-          <w:szCs w:val="24"/>
-        </w:rPr>
-        <w:t xml:space="preserve"> and government revenues were too small to fund more than a </w:t>
-      </w:r>
-      <w:r>
-        <w:rPr>
-          <w:rFonts w:ascii="Times New Roman" w:hAnsi="Times New Roman" w:cs="Times New Roman"/>
-          <w:sz w:val="24"/>
-          <w:szCs w:val="24"/>
-        </w:rPr>
-        <w:t xml:space="preserve">tiny </w:t>
-      </w:r>
-      <w:r>
-        <w:rPr>
-          <w:rFonts w:ascii="Times New Roman" w:hAnsi="Times New Roman" w:cs="Times New Roman"/>
-          <w:sz w:val="24"/>
-          <w:szCs w:val="24"/>
-        </w:rPr>
-        <w:t>security apparatus</w:t>
-      </w:r>
-      <w:r>
-        <w:rPr>
-          <w:rFonts w:ascii="Times New Roman" w:hAnsi="Times New Roman" w:cs="Times New Roman"/>
-          <w:sz w:val="24"/>
-          <w:szCs w:val="24"/>
-        </w:rPr>
-        <w:t xml:space="preserve"> (World Bank, 2014). </w:t>
-      </w:r>
-      <w:r>
-        <w:rPr>
-          <w:rFonts w:ascii="Times New Roman" w:hAnsi="Times New Roman" w:cs="Times New Roman"/>
-          <w:sz w:val="24"/>
-          <w:szCs w:val="24"/>
-        </w:rPr>
-        <w:t>If</w:t>
-      </w:r>
-      <w:r>
-        <w:rPr>
-          <w:rFonts w:ascii="Times New Roman" w:hAnsi="Times New Roman" w:cs="Times New Roman"/>
-          <w:sz w:val="24"/>
-          <w:szCs w:val="24"/>
-        </w:rPr>
-        <w:t xml:space="preserve"> S</w:t>
-      </w:r>
-      <w:r>
-        <w:rPr>
-          <w:rFonts w:ascii="Times New Roman" w:hAnsi="Times New Roman" w:cs="Times New Roman"/>
-          <w:sz w:val="24"/>
-          <w:szCs w:val="24"/>
-        </w:rPr>
-        <w:t xml:space="preserve">omaliland were to regain even a minimal </w:t>
-      </w:r>
-      <w:r>
-        <w:rPr>
-          <w:rFonts w:ascii="Times New Roman" w:hAnsi="Times New Roman" w:cs="Times New Roman"/>
-          <w:sz w:val="24"/>
-          <w:szCs w:val="24"/>
-        </w:rPr>
-        <w:t xml:space="preserve">level of state capacity, </w:t>
-      </w:r>
-      <w:r>
-        <w:rPr>
-          <w:rFonts w:ascii="Times New Roman" w:hAnsi="Times New Roman" w:cs="Times New Roman"/>
-          <w:sz w:val="24"/>
-          <w:szCs w:val="24"/>
-        </w:rPr>
-        <w:t xml:space="preserve">history suggests that </w:t>
-      </w:r>
-      <w:r>
-        <w:rPr>
-          <w:rFonts w:ascii="Times New Roman" w:hAnsi="Times New Roman" w:cs="Times New Roman"/>
-          <w:sz w:val="24"/>
-          <w:szCs w:val="24"/>
-        </w:rPr>
-        <w:t xml:space="preserve">reconquest of </w:t>
-      </w:r>
-      <w:r>
-        <w:rPr>
-          <w:rFonts w:ascii="Times New Roman" w:hAnsi="Times New Roman" w:cs="Times New Roman"/>
-          <w:sz w:val="24"/>
-          <w:szCs w:val="24"/>
-        </w:rPr>
-        <w:t>Somaliland</w:t>
-      </w:r>
-      <w:r>
-        <w:rPr>
-          <w:rFonts w:ascii="Times New Roman" w:hAnsi="Times New Roman" w:cs="Times New Roman"/>
-          <w:sz w:val="24"/>
-          <w:szCs w:val="24"/>
-        </w:rPr>
-        <w:t xml:space="preserve"> w</w:t>
-      </w:r>
-      <w:r>
-        <w:rPr>
-          <w:rFonts w:ascii="Times New Roman" w:hAnsi="Times New Roman" w:cs="Times New Roman"/>
-          <w:sz w:val="24"/>
-          <w:szCs w:val="24"/>
-        </w:rPr>
-        <w:t>ould</w:t>
-      </w:r>
-      <w:r>
-        <w:rPr>
-          <w:rFonts w:ascii="Times New Roman" w:hAnsi="Times New Roman" w:cs="Times New Roman"/>
-          <w:sz w:val="24"/>
-          <w:szCs w:val="24"/>
-        </w:rPr>
-        <w:t xml:space="preserve"> likely follow shortly thereafter.</w:t>
-      </w:r>
     </w:p>
     <w:p>
       <w:pPr>
         <w:pStyle w:val="Heading1"/>
-      </w:pPr>
-      <w:bookmarkStart w:id="7" w:name="_Toc488915899"/>
-      <w:r>
+        <w:jc w:val="center"/>
+        <w:rPr>
+          <w:b w:val="0"/>
+        </w:rPr>
+      </w:pPr>
+      <w:bookmarkStart w:id="6" w:name="_Toc488915899"/>
+      <w:r>
+        <w:rPr>
+          <w:b w:val="0"/>
+        </w:rPr>
         <w:t>How Unrecognized Statehood Ends</w:t>
       </w:r>
-      <w:bookmarkEnd w:id="7"/>
+      <w:bookmarkEnd w:id="6"/>
     </w:p>
     <w:p>
       <w:pPr>
@@ -6007,15 +6256,40 @@
     <w:p>
       <w:pPr>
         <w:pStyle w:val="Heading2"/>
-      </w:pPr>
-      <w:bookmarkStart w:id="8" w:name="_Toc488915900"/>
-      <w:r>
+        <w:rPr>
+          <w:i w:val="0"/>
+        </w:rPr>
+      </w:pPr>
+      <w:bookmarkStart w:id="7" w:name="_Toc488915900"/>
+    </w:p>
+    <w:p>
+      <w:pPr>
+        <w:pStyle w:val="Heading2"/>
+        <w:rPr>
+          <w:i w:val="0"/>
+        </w:rPr>
+      </w:pPr>
+      <w:r>
+        <w:rPr>
+          <w:i w:val="0"/>
+        </w:rPr>
         <w:t>Reunif</w:t>
       </w:r>
       <w:r>
-        <w:t>ication via Military Reconquest</w:t>
-      </w:r>
-      <w:bookmarkEnd w:id="8"/>
+        <w:rPr>
+          <w:i w:val="0"/>
+        </w:rPr>
+        <w:t xml:space="preserve">ication via Military </w:t>
+      </w:r>
+      <w:proofErr w:type="spellStart"/>
+      <w:r>
+        <w:rPr>
+          <w:i w:val="0"/>
+        </w:rPr>
+        <w:t>Reconquest</w:t>
+      </w:r>
+      <w:bookmarkEnd w:id="7"/>
+      <w:proofErr w:type="spellEnd"/>
     </w:p>
     <w:p>
       <w:pPr>
@@ -6033,7 +6307,43 @@
           <w:sz w:val="24"/>
           <w:szCs w:val="24"/>
         </w:rPr>
-        <w:t>Most attempted secessions end in military defeat before territorial control is ever achieved (Fazal and Griffith 2008). Unrecognized states are thus a relatively elite set of secessionist movements, those that are unusually militarily powerful relative to the home state. However, even among secessionist movements that succeed in maintaining territorial control for a minimum of two years, the most common form of resolution remains military reconquest by the home state. When unrecognized states return to war with the home state, it is almost always the home state that initiates</w:t>
+        <w:t>Most attempted secessions end in military defeat before territorial control is ever achieved (</w:t>
+      </w:r>
+      <w:proofErr w:type="spellStart"/>
+      <w:r>
+        <w:rPr>
+          <w:rFonts w:ascii="Times New Roman" w:hAnsi="Times New Roman" w:cs="Times New Roman"/>
+          <w:sz w:val="24"/>
+          <w:szCs w:val="24"/>
+        </w:rPr>
+        <w:t>Fazal</w:t>
+      </w:r>
+      <w:proofErr w:type="spellEnd"/>
+      <w:r>
+        <w:rPr>
+          <w:rFonts w:ascii="Times New Roman" w:hAnsi="Times New Roman" w:cs="Times New Roman"/>
+          <w:sz w:val="24"/>
+          <w:szCs w:val="24"/>
+        </w:rPr>
+        <w:t xml:space="preserve"> and Griffith 2008). Unrecognized states are thus a relatively elite set of secessionist movements, those that are unusually militarily powerful relative to the home state. However, even among secessionist movements that succeed in maintaining territorial control for a minimum of two years, the most common form of resolution remains military </w:t>
+      </w:r>
+      <w:proofErr w:type="spellStart"/>
+      <w:r>
+        <w:rPr>
+          <w:rFonts w:ascii="Times New Roman" w:hAnsi="Times New Roman" w:cs="Times New Roman"/>
+          <w:sz w:val="24"/>
+          <w:szCs w:val="24"/>
+        </w:rPr>
+        <w:t>reconquest</w:t>
+      </w:r>
+      <w:proofErr w:type="spellEnd"/>
+      <w:r>
+        <w:rPr>
+          <w:rFonts w:ascii="Times New Roman" w:hAnsi="Times New Roman" w:cs="Times New Roman"/>
+          <w:sz w:val="24"/>
+          <w:szCs w:val="24"/>
+        </w:rPr>
+        <w:t xml:space="preserve"> by the home state. When unrecognized states return to war with the home state, it is almost always the home state that initiates</w:t>
       </w:r>
       <w:r>
         <w:rPr>
@@ -6084,7 +6394,44 @@
           <w:sz w:val="24"/>
           <w:szCs w:val="24"/>
         </w:rPr>
-        <w:t xml:space="preserve">In the case of most prolonged stalemates, a patron provides enough military assistance to the secessionists to make military reconquest by the patron prohibitively costly.  The 11 cases of military reconquest in Table 1 occur in cases with no patron or cases in which the patron withdraws or reduces its support.  </w:t>
+        <w:lastRenderedPageBreak/>
+        <w:t xml:space="preserve">In the case of most prolonged stalemates, a patron provides enough military assistance to the secessionists to make military </w:t>
+      </w:r>
+      <w:proofErr w:type="spellStart"/>
+      <w:r>
+        <w:rPr>
+          <w:rFonts w:ascii="Times New Roman" w:hAnsi="Times New Roman" w:cs="Times New Roman"/>
+          <w:sz w:val="24"/>
+          <w:szCs w:val="24"/>
+        </w:rPr>
+        <w:t>reconquest</w:t>
+      </w:r>
+      <w:proofErr w:type="spellEnd"/>
+      <w:r>
+        <w:rPr>
+          <w:rFonts w:ascii="Times New Roman" w:hAnsi="Times New Roman" w:cs="Times New Roman"/>
+          <w:sz w:val="24"/>
+          <w:szCs w:val="24"/>
+        </w:rPr>
+        <w:t xml:space="preserve"> by the patron prohibitively costly.  The 11 cases of military </w:t>
+      </w:r>
+      <w:proofErr w:type="spellStart"/>
+      <w:r>
+        <w:rPr>
+          <w:rFonts w:ascii="Times New Roman" w:hAnsi="Times New Roman" w:cs="Times New Roman"/>
+          <w:sz w:val="24"/>
+          <w:szCs w:val="24"/>
+        </w:rPr>
+        <w:t>reconquest</w:t>
+      </w:r>
+      <w:proofErr w:type="spellEnd"/>
+      <w:r>
+        <w:rPr>
+          <w:rFonts w:ascii="Times New Roman" w:hAnsi="Times New Roman" w:cs="Times New Roman"/>
+          <w:sz w:val="24"/>
+          <w:szCs w:val="24"/>
+        </w:rPr>
+        <w:t xml:space="preserve"> in Table 1 occur in cases with no patron or cases in which the patron withdraws or reduces its support.  </w:t>
       </w:r>
     </w:p>
     <w:p>
@@ -6120,16 +6467,7 @@
           <w:sz w:val="24"/>
           <w:szCs w:val="24"/>
         </w:rPr>
-        <w:t xml:space="preserve"> independence immediately after the fall of the Soviet Union when Russia was very weak. As Russia strengthened, there was no patron support to offset the relative decline in the </w:t>
-      </w:r>
-      <w:r>
-        <w:rPr>
-          <w:rFonts w:ascii="Times New Roman" w:hAnsi="Times New Roman" w:cs="Times New Roman"/>
-          <w:sz w:val="24"/>
-          <w:szCs w:val="24"/>
-        </w:rPr>
-        <w:lastRenderedPageBreak/>
-        <w:t>Chechens' military capabilities. Over time, Russia's military advantage grew and in 1999 the Russian government</w:t>
+        <w:t xml:space="preserve"> independence immediately after the fall of the Soviet Union when Russia was very weak. As Russia strengthened, there was no patron support to offset the relative decline in the Chechens' military capabilities. Over time, Russia's military advantage grew and in 1999 the Russian government</w:t>
       </w:r>
       <w:r>
         <w:rPr>
@@ -6236,7 +6574,25 @@
           <w:sz w:val="24"/>
           <w:szCs w:val="24"/>
         </w:rPr>
-        <w:t>he patron may also support secessionists to impose costs on the home state (Salehyan et al., 2012), e.g. as Russia does to Georgia via South Ossetia and Abkhazia</w:t>
+        <w:t>he patron may also support secessionists to impose costs on the home state (</w:t>
+      </w:r>
+      <w:proofErr w:type="spellStart"/>
+      <w:r>
+        <w:rPr>
+          <w:rFonts w:ascii="Times New Roman" w:hAnsi="Times New Roman" w:cs="Times New Roman"/>
+          <w:sz w:val="24"/>
+          <w:szCs w:val="24"/>
+        </w:rPr>
+        <w:t>Salehyan</w:t>
+      </w:r>
+      <w:proofErr w:type="spellEnd"/>
+      <w:r>
+        <w:rPr>
+          <w:rFonts w:ascii="Times New Roman" w:hAnsi="Times New Roman" w:cs="Times New Roman"/>
+          <w:sz w:val="24"/>
+          <w:szCs w:val="24"/>
+        </w:rPr>
+        <w:t xml:space="preserve"> et al., 2012), e.g. as Russia does to Georgia via South Ossetia and Abkhazia</w:t>
       </w:r>
       <w:r>
         <w:rPr>
@@ -6386,12 +6742,26 @@
     <w:p>
       <w:pPr>
         <w:pStyle w:val="Heading2"/>
-      </w:pPr>
-      <w:bookmarkStart w:id="9" w:name="_Toc488915901"/>
-      <w:r>
+        <w:rPr>
+          <w:i w:val="0"/>
+        </w:rPr>
+      </w:pPr>
+      <w:bookmarkStart w:id="8" w:name="_Toc488915901"/>
+    </w:p>
+    <w:p>
+      <w:pPr>
+        <w:pStyle w:val="Heading2"/>
+        <w:rPr>
+          <w:i w:val="0"/>
+        </w:rPr>
+      </w:pPr>
+      <w:r>
+        <w:rPr>
+          <w:i w:val="0"/>
+        </w:rPr>
         <w:t>Negotiated Reunification</w:t>
       </w:r>
-      <w:bookmarkEnd w:id="9"/>
+      <w:bookmarkEnd w:id="8"/>
     </w:p>
     <w:p>
       <w:pPr>
@@ -6456,7 +6826,16 @@
           <w:sz w:val="24"/>
           <w:szCs w:val="24"/>
         </w:rPr>
-        <w:t xml:space="preserve"> it is very easy for the home state to </w:t>
+        <w:t xml:space="preserve"> it is </w:t>
+      </w:r>
+      <w:r>
+        <w:rPr>
+          <w:rFonts w:ascii="Times New Roman" w:hAnsi="Times New Roman" w:cs="Times New Roman"/>
+          <w:sz w:val="24"/>
+          <w:szCs w:val="24"/>
+        </w:rPr>
+        <w:lastRenderedPageBreak/>
+        <w:t xml:space="preserve">very easy for the home state to </w:t>
       </w:r>
       <w:r>
         <w:rPr>
@@ -6491,7 +6870,61 @@
           <w:szCs w:val="24"/>
         </w:rPr>
         <w:tab/>
-        <w:t>The difficulty of making credible payments in exchange for concessions on the issue of status is one clearly demonstrated in the civil war literature (e.g. Licklider 1995; Walter 1997, 2002; Fearon and Laitin 20</w:t>
+        <w:t xml:space="preserve">The difficulty of making credible payments in exchange for concessions on the issue of status is one clearly demonstrated in the civil war literature (e.g. </w:t>
+      </w:r>
+      <w:proofErr w:type="spellStart"/>
+      <w:r>
+        <w:rPr>
+          <w:rFonts w:ascii="Times New Roman" w:hAnsi="Times New Roman" w:cs="Times New Roman"/>
+          <w:sz w:val="24"/>
+          <w:szCs w:val="24"/>
+        </w:rPr>
+        <w:t>Licklider</w:t>
+      </w:r>
+      <w:proofErr w:type="spellEnd"/>
+      <w:r>
+        <w:rPr>
+          <w:rFonts w:ascii="Times New Roman" w:hAnsi="Times New Roman" w:cs="Times New Roman"/>
+          <w:sz w:val="24"/>
+          <w:szCs w:val="24"/>
+        </w:rPr>
+        <w:t xml:space="preserve"> 1995; Walter 1997, 2002; </w:t>
+      </w:r>
+      <w:proofErr w:type="spellStart"/>
+      <w:r>
+        <w:rPr>
+          <w:rFonts w:ascii="Times New Roman" w:hAnsi="Times New Roman" w:cs="Times New Roman"/>
+          <w:sz w:val="24"/>
+          <w:szCs w:val="24"/>
+        </w:rPr>
+        <w:t>Fearon</w:t>
+      </w:r>
+      <w:proofErr w:type="spellEnd"/>
+      <w:r>
+        <w:rPr>
+          <w:rFonts w:ascii="Times New Roman" w:hAnsi="Times New Roman" w:cs="Times New Roman"/>
+          <w:sz w:val="24"/>
+          <w:szCs w:val="24"/>
+        </w:rPr>
+        <w:t xml:space="preserve"> and </w:t>
+      </w:r>
+      <w:proofErr w:type="spellStart"/>
+      <w:r>
+        <w:rPr>
+          <w:rFonts w:ascii="Times New Roman" w:hAnsi="Times New Roman" w:cs="Times New Roman"/>
+          <w:sz w:val="24"/>
+          <w:szCs w:val="24"/>
+        </w:rPr>
+        <w:t>Laitin</w:t>
+      </w:r>
+      <w:proofErr w:type="spellEnd"/>
+      <w:r>
+        <w:rPr>
+          <w:rFonts w:ascii="Times New Roman" w:hAnsi="Times New Roman" w:cs="Times New Roman"/>
+          <w:sz w:val="24"/>
+          <w:szCs w:val="24"/>
+        </w:rPr>
+        <w:t xml:space="preserve"> 20</w:t>
       </w:r>
       <w:r>
         <w:rPr>
@@ -6507,7 +6940,25 @@
           <w:sz w:val="24"/>
           <w:szCs w:val="24"/>
         </w:rPr>
-        <w:t>; Doyle and Sambanis 2006). Unrecognized state</w:t>
+        <w:t xml:space="preserve">; Doyle and </w:t>
+      </w:r>
+      <w:proofErr w:type="spellStart"/>
+      <w:r>
+        <w:rPr>
+          <w:rFonts w:ascii="Times New Roman" w:hAnsi="Times New Roman" w:cs="Times New Roman"/>
+          <w:sz w:val="24"/>
+          <w:szCs w:val="24"/>
+        </w:rPr>
+        <w:t>Sambanis</w:t>
+      </w:r>
+      <w:proofErr w:type="spellEnd"/>
+      <w:r>
+        <w:rPr>
+          <w:rFonts w:ascii="Times New Roman" w:hAnsi="Times New Roman" w:cs="Times New Roman"/>
+          <w:sz w:val="24"/>
+          <w:szCs w:val="24"/>
+        </w:rPr>
+        <w:t xml:space="preserve"> 2006). Unrecognized state</w:t>
       </w:r>
       <w:r>
         <w:rPr>
@@ -6555,16 +7006,43 @@
           <w:sz w:val="24"/>
           <w:szCs w:val="24"/>
         </w:rPr>
-        <w:t xml:space="preserve">er 1978; Fearon 2004). While the central government might initially grant the secessionist elite a high level of autonomy </w:t>
-      </w:r>
-      <w:r>
-        <w:rPr>
-          <w:rFonts w:ascii="Times New Roman" w:hAnsi="Times New Roman" w:cs="Times New Roman"/>
-          <w:sz w:val="24"/>
-          <w:szCs w:val="24"/>
-        </w:rPr>
-        <w:lastRenderedPageBreak/>
-        <w:t>in exchange for agreeing to reunification, the level of autonomy is likely to decrease over time, perhaps quite quickly.  Reference to the cases of Abkhazia and Gagauzia are informative here.</w:t>
+        <w:t xml:space="preserve">er 1978; </w:t>
+      </w:r>
+      <w:proofErr w:type="spellStart"/>
+      <w:r>
+        <w:rPr>
+          <w:rFonts w:ascii="Times New Roman" w:hAnsi="Times New Roman" w:cs="Times New Roman"/>
+          <w:sz w:val="24"/>
+          <w:szCs w:val="24"/>
+        </w:rPr>
+        <w:t>Fearon</w:t>
+      </w:r>
+      <w:proofErr w:type="spellEnd"/>
+      <w:r>
+        <w:rPr>
+          <w:rFonts w:ascii="Times New Roman" w:hAnsi="Times New Roman" w:cs="Times New Roman"/>
+          <w:sz w:val="24"/>
+          <w:szCs w:val="24"/>
+        </w:rPr>
+        <w:t xml:space="preserve"> 2004). While the central government might initially grant the secessionist elite a high level of autonomy in exchange for agreeing to reunification, the level of autonomy is likely to decrease over time, perhaps quite quickly.  Reference to the cases of Abkhazia and </w:t>
+      </w:r>
+      <w:proofErr w:type="spellStart"/>
+      <w:r>
+        <w:rPr>
+          <w:rFonts w:ascii="Times New Roman" w:hAnsi="Times New Roman" w:cs="Times New Roman"/>
+          <w:sz w:val="24"/>
+          <w:szCs w:val="24"/>
+        </w:rPr>
+        <w:t>Gagauzia</w:t>
+      </w:r>
+      <w:proofErr w:type="spellEnd"/>
+      <w:r>
+        <w:rPr>
+          <w:rFonts w:ascii="Times New Roman" w:hAnsi="Times New Roman" w:cs="Times New Roman"/>
+          <w:sz w:val="24"/>
+          <w:szCs w:val="24"/>
+        </w:rPr>
+        <w:t xml:space="preserve"> are informative here.</w:t>
       </w:r>
     </w:p>
     <w:p>
@@ -6600,7 +7078,25 @@
           <w:sz w:val="24"/>
           <w:szCs w:val="24"/>
         </w:rPr>
-        <w:t xml:space="preserve">independence from Georgia in the early 1990s, ethnic Akbhaz made up a minority of the population of Abkhazia (Cornell 2001). However, after secession, the Abkhaz gained control of almost all political posts in the </w:t>
+        <w:t xml:space="preserve">independence from Georgia in the early 1990s, ethnic </w:t>
+      </w:r>
+      <w:proofErr w:type="spellStart"/>
+      <w:r>
+        <w:rPr>
+          <w:rFonts w:ascii="Times New Roman" w:hAnsi="Times New Roman" w:cs="Times New Roman"/>
+          <w:sz w:val="24"/>
+          <w:szCs w:val="24"/>
+        </w:rPr>
+        <w:t>Akbhaz</w:t>
+      </w:r>
+      <w:proofErr w:type="spellEnd"/>
+      <w:r>
+        <w:rPr>
+          <w:rFonts w:ascii="Times New Roman" w:hAnsi="Times New Roman" w:cs="Times New Roman"/>
+          <w:sz w:val="24"/>
+          <w:szCs w:val="24"/>
+        </w:rPr>
+        <w:t xml:space="preserve"> made up a minority of the population of Abkhazia (Cornell 2001). However, after secession, the Abkhaz gained control of almost all political posts in the </w:t>
       </w:r>
       <w:r>
         <w:rPr>
@@ -6636,7 +7132,24 @@
           <w:szCs w:val="24"/>
         </w:rPr>
         <w:tab/>
-        <w:t xml:space="preserve">Gagauzia achieved </w:t>
+      </w:r>
+      <w:proofErr w:type="spellStart"/>
+      <w:r>
+        <w:rPr>
+          <w:rFonts w:ascii="Times New Roman" w:hAnsi="Times New Roman" w:cs="Times New Roman"/>
+          <w:sz w:val="24"/>
+          <w:szCs w:val="24"/>
+        </w:rPr>
+        <w:t>Gagauzia</w:t>
+      </w:r>
+      <w:proofErr w:type="spellEnd"/>
+      <w:r>
+        <w:rPr>
+          <w:rFonts w:ascii="Times New Roman" w:hAnsi="Times New Roman" w:cs="Times New Roman"/>
+          <w:sz w:val="24"/>
+          <w:szCs w:val="24"/>
+        </w:rPr>
+        <w:t xml:space="preserve"> achieved </w:t>
       </w:r>
       <w:r>
         <w:rPr>
@@ -6653,7 +7166,124 @@
           <w:sz w:val="24"/>
           <w:szCs w:val="24"/>
         </w:rPr>
-        <w:t xml:space="preserve"> independence at the time of the Soviet Union's collapse, but agreed to a negotiated reunification with Moldova in 1994 with status as an autonomous region.  While Gagauzia was granted substantial autonomy under the original Moldovan Law on the Special Legal Status of Gagauzia, when the governor of Gagauzia, Dmitrii Croiter, moved to assert these powers in 1999, the Moldovan government balked.  By 2002, Croiter was forced to resign, effectively deposed by the Moldovan government.  The Moldovan government jailed a number of other Gagauz politicians, and while Gagauz autonomy was enshrined in the Moldovan constitution in 2003, the </w:t>
+        <w:t xml:space="preserve"> independence at the time of the Soviet Union's collapse, but agreed to a negotiated reunification with Moldova in 1994 with status as an autonomous region.  While </w:t>
+      </w:r>
+      <w:proofErr w:type="spellStart"/>
+      <w:r>
+        <w:rPr>
+          <w:rFonts w:ascii="Times New Roman" w:hAnsi="Times New Roman" w:cs="Times New Roman"/>
+          <w:sz w:val="24"/>
+          <w:szCs w:val="24"/>
+        </w:rPr>
+        <w:t>Gagauzia</w:t>
+      </w:r>
+      <w:proofErr w:type="spellEnd"/>
+      <w:r>
+        <w:rPr>
+          <w:rFonts w:ascii="Times New Roman" w:hAnsi="Times New Roman" w:cs="Times New Roman"/>
+          <w:sz w:val="24"/>
+          <w:szCs w:val="24"/>
+        </w:rPr>
+        <w:t xml:space="preserve"> was granted substantial autonomy under the original Moldovan Law on the Special Legal Status of </w:t>
+      </w:r>
+      <w:proofErr w:type="spellStart"/>
+      <w:r>
+        <w:rPr>
+          <w:rFonts w:ascii="Times New Roman" w:hAnsi="Times New Roman" w:cs="Times New Roman"/>
+          <w:sz w:val="24"/>
+          <w:szCs w:val="24"/>
+        </w:rPr>
+        <w:t>Gagauzia</w:t>
+      </w:r>
+      <w:proofErr w:type="spellEnd"/>
+      <w:r>
+        <w:rPr>
+          <w:rFonts w:ascii="Times New Roman" w:hAnsi="Times New Roman" w:cs="Times New Roman"/>
+          <w:sz w:val="24"/>
+          <w:szCs w:val="24"/>
+        </w:rPr>
+        <w:t xml:space="preserve">, when the governor of </w:t>
+      </w:r>
+      <w:proofErr w:type="spellStart"/>
+      <w:r>
+        <w:rPr>
+          <w:rFonts w:ascii="Times New Roman" w:hAnsi="Times New Roman" w:cs="Times New Roman"/>
+          <w:sz w:val="24"/>
+          <w:szCs w:val="24"/>
+        </w:rPr>
+        <w:t>Gagauzia</w:t>
+      </w:r>
+      <w:proofErr w:type="spellEnd"/>
+      <w:r>
+        <w:rPr>
+          <w:rFonts w:ascii="Times New Roman" w:hAnsi="Times New Roman" w:cs="Times New Roman"/>
+          <w:sz w:val="24"/>
+          <w:szCs w:val="24"/>
+        </w:rPr>
+        <w:t xml:space="preserve">, </w:t>
+      </w:r>
+      <w:proofErr w:type="spellStart"/>
+      <w:r>
+        <w:rPr>
+          <w:rFonts w:ascii="Times New Roman" w:hAnsi="Times New Roman" w:cs="Times New Roman"/>
+          <w:sz w:val="24"/>
+          <w:szCs w:val="24"/>
+        </w:rPr>
+        <w:t>Dmitrii</w:t>
+      </w:r>
+      <w:proofErr w:type="spellEnd"/>
+      <w:r>
+        <w:rPr>
+          <w:rFonts w:ascii="Times New Roman" w:hAnsi="Times New Roman" w:cs="Times New Roman"/>
+          <w:sz w:val="24"/>
+          <w:szCs w:val="24"/>
+        </w:rPr>
+        <w:t xml:space="preserve"> </w:t>
+      </w:r>
+      <w:proofErr w:type="spellStart"/>
+      <w:r>
+        <w:rPr>
+          <w:rFonts w:ascii="Times New Roman" w:hAnsi="Times New Roman" w:cs="Times New Roman"/>
+          <w:sz w:val="24"/>
+          <w:szCs w:val="24"/>
+        </w:rPr>
+        <w:t>Croiter</w:t>
+      </w:r>
+      <w:proofErr w:type="spellEnd"/>
+      <w:r>
+        <w:rPr>
+          <w:rFonts w:ascii="Times New Roman" w:hAnsi="Times New Roman" w:cs="Times New Roman"/>
+          <w:sz w:val="24"/>
+          <w:szCs w:val="24"/>
+        </w:rPr>
+        <w:t xml:space="preserve">, moved to assert these powers in 1999, the Moldovan government balked.  By 2002, </w:t>
+      </w:r>
+      <w:proofErr w:type="spellStart"/>
+      <w:r>
+        <w:rPr>
+          <w:rFonts w:ascii="Times New Roman" w:hAnsi="Times New Roman" w:cs="Times New Roman"/>
+          <w:sz w:val="24"/>
+          <w:szCs w:val="24"/>
+        </w:rPr>
+        <w:t>Croiter</w:t>
+      </w:r>
+      <w:proofErr w:type="spellEnd"/>
+      <w:r>
+        <w:rPr>
+          <w:rFonts w:ascii="Times New Roman" w:hAnsi="Times New Roman" w:cs="Times New Roman"/>
+          <w:sz w:val="24"/>
+          <w:szCs w:val="24"/>
+        </w:rPr>
+        <w:t xml:space="preserve"> was forced to resign, effectively deposed by the Moldovan government.  The Moldovan government jailed a </w:t>
+      </w:r>
+      <w:r>
+        <w:rPr>
+          <w:rFonts w:ascii="Times New Roman" w:hAnsi="Times New Roman" w:cs="Times New Roman"/>
+          <w:sz w:val="24"/>
+          <w:szCs w:val="24"/>
+        </w:rPr>
+        <w:lastRenderedPageBreak/>
+        <w:t xml:space="preserve">number of other Gagauz politicians, and while Gagauz autonomy was enshrined in the Moldovan constitution in 2003, the </w:t>
       </w:r>
       <w:r>
         <w:rPr>
@@ -6687,7 +7317,25 @@
           <w:sz w:val="24"/>
           <w:szCs w:val="24"/>
         </w:rPr>
-        <w:t xml:space="preserve">  The payoffs to Gagauzia for ceding have turned out to be quite low, and a similar fate can rationally be expected by other unrecognized states who choose to cede.</w:t>
+        <w:t xml:space="preserve">  The payoffs to </w:t>
+      </w:r>
+      <w:proofErr w:type="spellStart"/>
+      <w:r>
+        <w:rPr>
+          <w:rFonts w:ascii="Times New Roman" w:hAnsi="Times New Roman" w:cs="Times New Roman"/>
+          <w:sz w:val="24"/>
+          <w:szCs w:val="24"/>
+        </w:rPr>
+        <w:t>Gagauzia</w:t>
+      </w:r>
+      <w:proofErr w:type="spellEnd"/>
+      <w:r>
+        <w:rPr>
+          <w:rFonts w:ascii="Times New Roman" w:hAnsi="Times New Roman" w:cs="Times New Roman"/>
+          <w:sz w:val="24"/>
+          <w:szCs w:val="24"/>
+        </w:rPr>
+        <w:t xml:space="preserve"> for ceding have turned out to be quite low, and a similar fate can rationally be expected by other unrecognized states who choose to cede.</w:t>
       </w:r>
       <w:r>
         <w:rPr>
@@ -6709,13 +7357,23 @@
           <w:szCs w:val="24"/>
         </w:rPr>
       </w:pPr>
-      <w:r>
-        <w:rPr>
-          <w:rFonts w:ascii="Times New Roman" w:hAnsi="Times New Roman" w:cs="Times New Roman"/>
-          <w:sz w:val="24"/>
-          <w:szCs w:val="24"/>
-        </w:rPr>
-        <w:t xml:space="preserve">Gaugauzia is one of four </w:t>
+      <w:proofErr w:type="spellStart"/>
+      <w:r>
+        <w:rPr>
+          <w:rFonts w:ascii="Times New Roman" w:hAnsi="Times New Roman" w:cs="Times New Roman"/>
+          <w:sz w:val="24"/>
+          <w:szCs w:val="24"/>
+        </w:rPr>
+        <w:t>Gaugauzia</w:t>
+      </w:r>
+      <w:proofErr w:type="spellEnd"/>
+      <w:r>
+        <w:rPr>
+          <w:rFonts w:ascii="Times New Roman" w:hAnsi="Times New Roman" w:cs="Times New Roman"/>
+          <w:sz w:val="24"/>
+          <w:szCs w:val="24"/>
+        </w:rPr>
+        <w:t xml:space="preserve"> is one of four </w:t>
       </w:r>
       <w:r>
         <w:rPr>
@@ -6780,8 +7438,36 @@
           <w:sz w:val="24"/>
           <w:szCs w:val="24"/>
         </w:rPr>
-        <w:t xml:space="preserve"> Secessionists in Ajara, Bouganville</w:t>
-      </w:r>
+        <w:t xml:space="preserve"> Secessionists in </w:t>
+      </w:r>
+      <w:proofErr w:type="spellStart"/>
+      <w:r>
+        <w:rPr>
+          <w:rFonts w:ascii="Times New Roman" w:hAnsi="Times New Roman" w:cs="Times New Roman"/>
+          <w:sz w:val="24"/>
+          <w:szCs w:val="24"/>
+        </w:rPr>
+        <w:t>Ajara</w:t>
+      </w:r>
+      <w:proofErr w:type="spellEnd"/>
+      <w:r>
+        <w:rPr>
+          <w:rFonts w:ascii="Times New Roman" w:hAnsi="Times New Roman" w:cs="Times New Roman"/>
+          <w:sz w:val="24"/>
+          <w:szCs w:val="24"/>
+        </w:rPr>
+        <w:t xml:space="preserve">, </w:t>
+      </w:r>
+      <w:proofErr w:type="spellStart"/>
+      <w:r>
+        <w:rPr>
+          <w:rFonts w:ascii="Times New Roman" w:hAnsi="Times New Roman" w:cs="Times New Roman"/>
+          <w:sz w:val="24"/>
+          <w:szCs w:val="24"/>
+        </w:rPr>
+        <w:t>Bouganville</w:t>
+      </w:r>
+      <w:proofErr w:type="spellEnd"/>
       <w:r>
         <w:rPr>
           <w:rFonts w:ascii="Times New Roman" w:hAnsi="Times New Roman" w:cs="Times New Roman"/>
@@ -6798,13 +7484,23 @@
         </w:rPr>
         <w:t xml:space="preserve"> </w:t>
       </w:r>
-      <w:r>
-        <w:rPr>
-          <w:rFonts w:ascii="Times New Roman" w:hAnsi="Times New Roman" w:cs="Times New Roman"/>
-          <w:sz w:val="24"/>
-          <w:szCs w:val="24"/>
-        </w:rPr>
-        <w:t xml:space="preserve">Moheli </w:t>
+      <w:proofErr w:type="spellStart"/>
+      <w:r>
+        <w:rPr>
+          <w:rFonts w:ascii="Times New Roman" w:hAnsi="Times New Roman" w:cs="Times New Roman"/>
+          <w:sz w:val="24"/>
+          <w:szCs w:val="24"/>
+        </w:rPr>
+        <w:t>Moheli</w:t>
+      </w:r>
+      <w:proofErr w:type="spellEnd"/>
+      <w:r>
+        <w:rPr>
+          <w:rFonts w:ascii="Times New Roman" w:hAnsi="Times New Roman" w:cs="Times New Roman"/>
+          <w:sz w:val="24"/>
+          <w:szCs w:val="24"/>
+        </w:rPr>
+        <w:t xml:space="preserve"> </w:t>
       </w:r>
       <w:r>
         <w:rPr>
@@ -6844,16 +7540,7 @@
           <w:sz w:val="24"/>
           <w:szCs w:val="24"/>
         </w:rPr>
-        <w:t xml:space="preserve">the payoffs to the </w:t>
-      </w:r>
-      <w:r>
-        <w:rPr>
-          <w:rFonts w:ascii="Times New Roman" w:hAnsi="Times New Roman" w:cs="Times New Roman"/>
-          <w:sz w:val="24"/>
-          <w:szCs w:val="24"/>
-        </w:rPr>
-        <w:lastRenderedPageBreak/>
-        <w:t>secessionist elite</w:t>
+        <w:t>the payoffs to the secessionist elite</w:t>
       </w:r>
       <w:r>
         <w:rPr>
@@ -6903,7 +7590,25 @@
           <w:sz w:val="24"/>
           <w:szCs w:val="24"/>
         </w:rPr>
-        <w:t>In Ajara, where the level of patron (Russian) support was quite low, the choice facing the secessionist elite was between agreeing to reunif</w:t>
+        <w:t xml:space="preserve">In </w:t>
+      </w:r>
+      <w:proofErr w:type="spellStart"/>
+      <w:r>
+        <w:rPr>
+          <w:rFonts w:ascii="Times New Roman" w:hAnsi="Times New Roman" w:cs="Times New Roman"/>
+          <w:sz w:val="24"/>
+          <w:szCs w:val="24"/>
+        </w:rPr>
+        <w:t>Ajara</w:t>
+      </w:r>
+      <w:proofErr w:type="spellEnd"/>
+      <w:r>
+        <w:rPr>
+          <w:rFonts w:ascii="Times New Roman" w:hAnsi="Times New Roman" w:cs="Times New Roman"/>
+          <w:sz w:val="24"/>
+          <w:szCs w:val="24"/>
+        </w:rPr>
+        <w:t>, where the level of patron (Russian) support was quite low, the choice facing the secessionist elite was between agreeing to reunif</w:t>
       </w:r>
       <w:r>
         <w:rPr>
@@ -6927,7 +7632,25 @@
           <w:sz w:val="24"/>
           <w:szCs w:val="24"/>
         </w:rPr>
-        <w:t>with Georgia or facing military defeat. In Bouganville, which separated from Papua New Guinea, secessionists lacked not only a patron, but also a clear preference for secession -- demands for secession had emerged only late in a struggle that began as an effort to stop a mining operation</w:t>
+        <w:t xml:space="preserve">with Georgia or facing military defeat. In </w:t>
+      </w:r>
+      <w:proofErr w:type="spellStart"/>
+      <w:r>
+        <w:rPr>
+          <w:rFonts w:ascii="Times New Roman" w:hAnsi="Times New Roman" w:cs="Times New Roman"/>
+          <w:sz w:val="24"/>
+          <w:szCs w:val="24"/>
+        </w:rPr>
+        <w:t>Bouganville</w:t>
+      </w:r>
+      <w:proofErr w:type="spellEnd"/>
+      <w:r>
+        <w:rPr>
+          <w:rFonts w:ascii="Times New Roman" w:hAnsi="Times New Roman" w:cs="Times New Roman"/>
+          <w:sz w:val="24"/>
+          <w:szCs w:val="24"/>
+        </w:rPr>
+        <w:t>, which separated from Papua New Guinea, secessionists lacked not only a patron, but also a clear preference for secession -- demands for secession had emerged only late in a struggle that began as an effort to stop a mining operation</w:t>
       </w:r>
       <w:r>
         <w:rPr>
@@ -6937,13 +7660,23 @@
         </w:rPr>
         <w:t xml:space="preserve"> (</w:t>
       </w:r>
-      <w:r>
-        <w:rPr>
-          <w:rFonts w:ascii="Times New Roman" w:hAnsi="Times New Roman" w:cs="Times New Roman"/>
-          <w:sz w:val="24"/>
-          <w:szCs w:val="24"/>
-        </w:rPr>
-        <w:t>Ghai and Regan 2006</w:t>
+      <w:proofErr w:type="spellStart"/>
+      <w:r>
+        <w:rPr>
+          <w:rFonts w:ascii="Times New Roman" w:hAnsi="Times New Roman" w:cs="Times New Roman"/>
+          <w:sz w:val="24"/>
+          <w:szCs w:val="24"/>
+        </w:rPr>
+        <w:t>Ghai</w:t>
+      </w:r>
+      <w:proofErr w:type="spellEnd"/>
+      <w:r>
+        <w:rPr>
+          <w:rFonts w:ascii="Times New Roman" w:hAnsi="Times New Roman" w:cs="Times New Roman"/>
+          <w:sz w:val="24"/>
+          <w:szCs w:val="24"/>
+        </w:rPr>
+        <w:t xml:space="preserve"> and Regan 2006</w:t>
       </w:r>
       <w:r>
         <w:rPr>
@@ -7016,15 +7749,32 @@
     <w:p>
       <w:pPr>
         <w:pStyle w:val="Heading2"/>
-      </w:pPr>
-      <w:bookmarkStart w:id="10" w:name="_Toc488915902"/>
-      <w:r>
+        <w:rPr>
+          <w:i w:val="0"/>
+        </w:rPr>
+      </w:pPr>
+      <w:bookmarkStart w:id="9" w:name="_Toc488915902"/>
+    </w:p>
+    <w:p>
+      <w:pPr>
+        <w:pStyle w:val="Heading2"/>
+        <w:rPr>
+          <w:i w:val="0"/>
+        </w:rPr>
+      </w:pPr>
+      <w:r>
+        <w:rPr>
+          <w:i w:val="0"/>
+        </w:rPr>
         <w:t>Recognition vi</w:t>
       </w:r>
       <w:r>
+        <w:rPr>
+          <w:i w:val="0"/>
+        </w:rPr>
         <w:t>a Secessionist Military Victory</w:t>
       </w:r>
-      <w:bookmarkEnd w:id="10"/>
+      <w:bookmarkEnd w:id="9"/>
     </w:p>
     <w:p>
       <w:pPr>
@@ -7117,7 +7867,43 @@
           <w:sz w:val="24"/>
           <w:szCs w:val="24"/>
         </w:rPr>
-        <w:t xml:space="preserve"> a referendum by collaborating with other rebel groups to achieve the complete overthrow of the Mengistu regime in Ethiopia. When the Mengistu regime fell, the triumphant rebels formed a transitional government</w:t>
+        <w:t xml:space="preserve"> a referendum by collaborating with other rebel groups to achieve the complete overthrow of the </w:t>
+      </w:r>
+      <w:proofErr w:type="spellStart"/>
+      <w:r>
+        <w:rPr>
+          <w:rFonts w:ascii="Times New Roman" w:hAnsi="Times New Roman" w:cs="Times New Roman"/>
+          <w:sz w:val="24"/>
+          <w:szCs w:val="24"/>
+        </w:rPr>
+        <w:t>Mengistu</w:t>
+      </w:r>
+      <w:proofErr w:type="spellEnd"/>
+      <w:r>
+        <w:rPr>
+          <w:rFonts w:ascii="Times New Roman" w:hAnsi="Times New Roman" w:cs="Times New Roman"/>
+          <w:sz w:val="24"/>
+          <w:szCs w:val="24"/>
+        </w:rPr>
+        <w:t xml:space="preserve"> regime in Ethiopia. When the </w:t>
+      </w:r>
+      <w:proofErr w:type="spellStart"/>
+      <w:r>
+        <w:rPr>
+          <w:rFonts w:ascii="Times New Roman" w:hAnsi="Times New Roman" w:cs="Times New Roman"/>
+          <w:sz w:val="24"/>
+          <w:szCs w:val="24"/>
+        </w:rPr>
+        <w:t>Mengistu</w:t>
+      </w:r>
+      <w:proofErr w:type="spellEnd"/>
+      <w:r>
+        <w:rPr>
+          <w:rFonts w:ascii="Times New Roman" w:hAnsi="Times New Roman" w:cs="Times New Roman"/>
+          <w:sz w:val="24"/>
+          <w:szCs w:val="24"/>
+        </w:rPr>
+        <w:t xml:space="preserve"> regime fell, the triumphant rebels formed a transitional government</w:t>
       </w:r>
       <w:r>
         <w:rPr>
@@ -7133,16 +7919,7 @@
           <w:sz w:val="24"/>
           <w:szCs w:val="24"/>
         </w:rPr>
-        <w:t xml:space="preserve"> granted Eritrea the right to a </w:t>
-      </w:r>
-      <w:r>
-        <w:rPr>
-          <w:rFonts w:ascii="Times New Roman" w:hAnsi="Times New Roman" w:cs="Times New Roman"/>
-          <w:sz w:val="24"/>
-          <w:szCs w:val="24"/>
-        </w:rPr>
-        <w:lastRenderedPageBreak/>
-        <w:t xml:space="preserve">referendum on independence. </w:t>
+        <w:t xml:space="preserve"> granted Eritrea the right to a referendum on independence. </w:t>
       </w:r>
       <w:r>
         <w:rPr>
@@ -7263,12 +8040,26 @@
     <w:p>
       <w:pPr>
         <w:pStyle w:val="Heading2"/>
-      </w:pPr>
-      <w:bookmarkStart w:id="11" w:name="_Toc488915903"/>
-      <w:r>
+        <w:rPr>
+          <w:i w:val="0"/>
+        </w:rPr>
+      </w:pPr>
+      <w:bookmarkStart w:id="10" w:name="_Toc488915903"/>
+    </w:p>
+    <w:p>
+      <w:pPr>
+        <w:pStyle w:val="Heading2"/>
+        <w:rPr>
+          <w:i w:val="0"/>
+        </w:rPr>
+      </w:pPr>
+      <w:r>
+        <w:rPr>
+          <w:i w:val="0"/>
+        </w:rPr>
         <w:t>Negotiated Recognition</w:t>
       </w:r>
-      <w:bookmarkEnd w:id="11"/>
+      <w:bookmarkEnd w:id="10"/>
     </w:p>
     <w:p>
       <w:pPr>
@@ -7369,30 +8160,8 @@
           <w:sz w:val="24"/>
           <w:szCs w:val="24"/>
         </w:rPr>
-        <w:t xml:space="preserve"> The international community has taken the unusual position of supporting independence for a seceding entity primarily because of the genocide perpetrated by Serbian forces during Kosovo’s war for independence. Because the United States and European Union both support Kosovo’s independence, Serbia has been under tremendous pressure to either grant recognition or at least engage with Kosovo diplomatically. The steps that Serbia has taken in this direction suggest that </w:t>
-      </w:r>
-      <w:r>
-        <w:rPr>
-          <w:rFonts w:ascii="Times New Roman" w:hAnsi="Times New Roman" w:cs="Times New Roman"/>
-          <w:sz w:val="24"/>
-          <w:szCs w:val="24"/>
-        </w:rPr>
-        <w:lastRenderedPageBreak/>
-        <w:t xml:space="preserve">international pressure is capable of coercing the home state effectively toward something resembling recognition. </w:t>
-      </w:r>
-    </w:p>
-    <w:p>
-      <w:pPr>
-        <w:pStyle w:val="Heading1"/>
-      </w:pPr>
-      <w:bookmarkStart w:id="12" w:name="_Toc488915904"/>
-      <w:r>
-        <w:t xml:space="preserve">Policy Implications: Options </w:t>
-      </w:r>
-      <w:r>
-        <w:t>for The International Community</w:t>
-      </w:r>
-      <w:bookmarkEnd w:id="12"/>
+        <w:t xml:space="preserve"> The international community has taken the unusual position of supporting independence for a seceding entity primarily because of the genocide perpetrated by Serbian forces during Kosovo’s war for independence. Because the United States and European Union both support Kosovo’s independence, Serbia has been under tremendous pressure to either grant recognition or at least engage with Kosovo diplomatically. The steps that Serbia has taken in this direction suggest that international pressure is capable of coercing the home state effectively toward something resembling recognition. </w:t>
+      </w:r>
     </w:p>
     <w:p>
       <w:pPr>
@@ -7404,6 +8173,40 @@
           <w:szCs w:val="24"/>
         </w:rPr>
       </w:pPr>
+    </w:p>
+    <w:p>
+      <w:pPr>
+        <w:pStyle w:val="Heading1"/>
+        <w:jc w:val="center"/>
+        <w:rPr>
+          <w:b w:val="0"/>
+        </w:rPr>
+      </w:pPr>
+      <w:bookmarkStart w:id="11" w:name="_Toc488915904"/>
+      <w:r>
+        <w:rPr>
+          <w:b w:val="0"/>
+        </w:rPr>
+        <w:t xml:space="preserve">Policy Implications: Options </w:t>
+      </w:r>
+      <w:r>
+        <w:rPr>
+          <w:b w:val="0"/>
+        </w:rPr>
+        <w:t>for The International Community</w:t>
+      </w:r>
+      <w:bookmarkEnd w:id="11"/>
+    </w:p>
+    <w:p>
+      <w:pPr>
+        <w:spacing w:line="360" w:lineRule="auto"/>
+        <w:ind w:firstLine="720"/>
+        <w:rPr>
+          <w:rFonts w:ascii="Times New Roman" w:hAnsi="Times New Roman" w:cs="Times New Roman"/>
+          <w:sz w:val="24"/>
+          <w:szCs w:val="24"/>
+        </w:rPr>
+      </w:pPr>
       <w:r>
         <w:rPr>
           <w:rFonts w:ascii="Times New Roman" w:hAnsi="Times New Roman" w:cs="Times New Roman"/>
@@ -7480,12 +8283,19 @@
     <w:p>
       <w:pPr>
         <w:pStyle w:val="Heading2"/>
-      </w:pPr>
-      <w:bookmarkStart w:id="13" w:name="_Toc488915905"/>
-      <w:r>
+        <w:rPr>
+          <w:i w:val="0"/>
+        </w:rPr>
+      </w:pPr>
+      <w:bookmarkStart w:id="12" w:name="_Toc488915905"/>
+      <w:r>
+        <w:rPr>
+          <w:i w:val="0"/>
+        </w:rPr>
+        <w:lastRenderedPageBreak/>
         <w:t>Sanctions</w:t>
       </w:r>
-      <w:bookmarkEnd w:id="13"/>
+      <w:bookmarkEnd w:id="12"/>
     </w:p>
     <w:p>
       <w:pPr>
@@ -7707,7 +8517,6 @@
           <w:sz w:val="24"/>
           <w:szCs w:val="24"/>
         </w:rPr>
-        <w:lastRenderedPageBreak/>
         <w:t>The secessionists' continuation value from playing Cede must be higher than their continuation value from playing Fight.</w:t>
       </w:r>
     </w:p>
@@ -7812,6 +8621,7 @@
           <w:sz w:val="24"/>
           <w:szCs w:val="24"/>
         </w:rPr>
+        <w:lastRenderedPageBreak/>
         <w:tab/>
         <w:t xml:space="preserve">In the model, </w:t>
       </w:r>
@@ -7920,7 +8730,25 @@
           <w:sz w:val="24"/>
           <w:szCs w:val="24"/>
         </w:rPr>
-        <w:t xml:space="preserve"> analysis suggests that, in the case of sanctions seeking to induce peaceful reunification by unrecognized states, this difference is moot.  Regardless of whether sanctions function primarily to damage the economy of the secessionist region or to degrade the secessionists’ military capabilities, they increase the range of conditions under which war is likely. If sanctions damage the economy of the secessionist region, they lower the secessionists' payoffs from the status quo. If the degradation of status quo payoffs are not offset by the patron and if the secessionists' continuation value from fighting exceeds that from the status quo before the continuation value from ceding does, the secessionists will initiate war. Conversely, if the sanctions degrade the secessionists</w:t>
+        <w:t xml:space="preserve"> analysis suggests that, in the case of sanctions seeking to induce peaceful reunification by unrecognized states, this difference is moot.  Regardless of whether sanctions function primarily to damage the economy of the secessionist region or to degrade the secessionists’ military capabilities, they increase the range of conditions under which war is likely. If sanctions damage the economy of the secessionist region, they lower the secessionists' payoffs from the status quo. If the degradation of status quo payoffs </w:t>
+      </w:r>
+      <w:proofErr w:type="gramStart"/>
+      <w:r>
+        <w:rPr>
+          <w:rFonts w:ascii="Times New Roman" w:hAnsi="Times New Roman" w:cs="Times New Roman"/>
+          <w:sz w:val="24"/>
+          <w:szCs w:val="24"/>
+        </w:rPr>
+        <w:t>are</w:t>
+      </w:r>
+      <w:proofErr w:type="gramEnd"/>
+      <w:r>
+        <w:rPr>
+          <w:rFonts w:ascii="Times New Roman" w:hAnsi="Times New Roman" w:cs="Times New Roman"/>
+          <w:sz w:val="24"/>
+          <w:szCs w:val="24"/>
+        </w:rPr>
+        <w:t xml:space="preserve"> not offset by the patron and if the secessionists' continuation value from fighting exceeds that from the status quo before the continuation value from ceding does, the secessionists will initiate war. Conversely, if the sanctions degrade the secessionists</w:t>
       </w:r>
       <w:r>
         <w:rPr>
@@ -7936,16 +8764,7 @@
           <w:sz w:val="24"/>
           <w:szCs w:val="24"/>
         </w:rPr>
-        <w:t xml:space="preserve"> military </w:t>
-      </w:r>
-      <w:r>
-        <w:rPr>
-          <w:rFonts w:ascii="Times New Roman" w:hAnsi="Times New Roman" w:cs="Times New Roman"/>
-          <w:sz w:val="24"/>
-          <w:szCs w:val="24"/>
-        </w:rPr>
-        <w:lastRenderedPageBreak/>
-        <w:t xml:space="preserve">capabilities sufficiently, </w:t>
+        <w:t xml:space="preserve"> military capabilities sufficiently, </w:t>
       </w:r>
       <w:r>
         <w:rPr>
@@ -7967,12 +8786,26 @@
     <w:p>
       <w:pPr>
         <w:pStyle w:val="Heading2"/>
-      </w:pPr>
-      <w:bookmarkStart w:id="14" w:name="_Toc488915906"/>
-      <w:r>
+        <w:rPr>
+          <w:i w:val="0"/>
+        </w:rPr>
+      </w:pPr>
+      <w:bookmarkStart w:id="13" w:name="_Toc488915906"/>
+    </w:p>
+    <w:p>
+      <w:pPr>
+        <w:pStyle w:val="Heading2"/>
+        <w:rPr>
+          <w:i w:val="0"/>
+        </w:rPr>
+      </w:pPr>
+      <w:r>
+        <w:rPr>
+          <w:i w:val="0"/>
+        </w:rPr>
         <w:t>Coercion of the Patron</w:t>
       </w:r>
-      <w:bookmarkEnd w:id="14"/>
+      <w:bookmarkEnd w:id="13"/>
     </w:p>
     <w:p>
       <w:pPr>
@@ -8137,7 +8970,80 @@
           <w:sz w:val="24"/>
           <w:szCs w:val="24"/>
         </w:rPr>
-        <w:t xml:space="preserve">In an extreme example involving both sanctions and direct military confrontation, the United States and other members of the North Atlantic Treaty Organization (NATO) coerced Serbia into withdrawing its support from Republika Srpska and Republika Srpska Krajina, both of which had secured </w:t>
+        <w:lastRenderedPageBreak/>
+        <w:t xml:space="preserve">In an extreme example involving both sanctions and direct military confrontation, the United States and other members of the North Atlantic Treaty Organization (NATO) coerced Serbia into withdrawing its support from </w:t>
+      </w:r>
+      <w:proofErr w:type="spellStart"/>
+      <w:r>
+        <w:rPr>
+          <w:rFonts w:ascii="Times New Roman" w:hAnsi="Times New Roman" w:cs="Times New Roman"/>
+          <w:sz w:val="24"/>
+          <w:szCs w:val="24"/>
+        </w:rPr>
+        <w:t>Republika</w:t>
+      </w:r>
+      <w:proofErr w:type="spellEnd"/>
+      <w:r>
+        <w:rPr>
+          <w:rFonts w:ascii="Times New Roman" w:hAnsi="Times New Roman" w:cs="Times New Roman"/>
+          <w:sz w:val="24"/>
+          <w:szCs w:val="24"/>
+        </w:rPr>
+        <w:t xml:space="preserve"> </w:t>
+      </w:r>
+      <w:proofErr w:type="spellStart"/>
+      <w:r>
+        <w:rPr>
+          <w:rFonts w:ascii="Times New Roman" w:hAnsi="Times New Roman" w:cs="Times New Roman"/>
+          <w:sz w:val="24"/>
+          <w:szCs w:val="24"/>
+        </w:rPr>
+        <w:t>Srpska</w:t>
+      </w:r>
+      <w:proofErr w:type="spellEnd"/>
+      <w:r>
+        <w:rPr>
+          <w:rFonts w:ascii="Times New Roman" w:hAnsi="Times New Roman" w:cs="Times New Roman"/>
+          <w:sz w:val="24"/>
+          <w:szCs w:val="24"/>
+        </w:rPr>
+        <w:t xml:space="preserve"> and </w:t>
+      </w:r>
+      <w:proofErr w:type="spellStart"/>
+      <w:r>
+        <w:rPr>
+          <w:rFonts w:ascii="Times New Roman" w:hAnsi="Times New Roman" w:cs="Times New Roman"/>
+          <w:sz w:val="24"/>
+          <w:szCs w:val="24"/>
+        </w:rPr>
+        <w:t>Republika</w:t>
+      </w:r>
+      <w:proofErr w:type="spellEnd"/>
+      <w:r>
+        <w:rPr>
+          <w:rFonts w:ascii="Times New Roman" w:hAnsi="Times New Roman" w:cs="Times New Roman"/>
+          <w:sz w:val="24"/>
+          <w:szCs w:val="24"/>
+        </w:rPr>
+        <w:t xml:space="preserve"> </w:t>
+      </w:r>
+      <w:proofErr w:type="spellStart"/>
+      <w:r>
+        <w:rPr>
+          <w:rFonts w:ascii="Times New Roman" w:hAnsi="Times New Roman" w:cs="Times New Roman"/>
+          <w:sz w:val="24"/>
+          <w:szCs w:val="24"/>
+        </w:rPr>
+        <w:t>Srpska</w:t>
+      </w:r>
+      <w:proofErr w:type="spellEnd"/>
+      <w:r>
+        <w:rPr>
+          <w:rFonts w:ascii="Times New Roman" w:hAnsi="Times New Roman" w:cs="Times New Roman"/>
+          <w:sz w:val="24"/>
+          <w:szCs w:val="24"/>
+        </w:rPr>
+        <w:t xml:space="preserve"> Krajina, both of which had secured </w:t>
       </w:r>
       <w:r>
         <w:rPr>
@@ -8171,24 +9077,116 @@
           <w:sz w:val="24"/>
           <w:szCs w:val="24"/>
         </w:rPr>
-        <w:t xml:space="preserve">  While both Republika Sprska and Republika Srpska Krajina did reunify with their respective home states, this resolution was not peaceful. A loss of patron support results in economic decline as well as a loss of military capabilities and a related increase in the home state’s expected probability of victory. Thus, a loss of patron support can easily lead to war, and the international community must account for these risks when deciding whether coercing the patron to withdraw support is likely to be an effective means of inducing peaceful reunification. </w:t>
+        <w:t xml:space="preserve">  While both </w:t>
+      </w:r>
+      <w:proofErr w:type="spellStart"/>
+      <w:r>
+        <w:rPr>
+          <w:rFonts w:ascii="Times New Roman" w:hAnsi="Times New Roman" w:cs="Times New Roman"/>
+          <w:sz w:val="24"/>
+          <w:szCs w:val="24"/>
+        </w:rPr>
+        <w:t>Republika</w:t>
+      </w:r>
+      <w:proofErr w:type="spellEnd"/>
+      <w:r>
+        <w:rPr>
+          <w:rFonts w:ascii="Times New Roman" w:hAnsi="Times New Roman" w:cs="Times New Roman"/>
+          <w:sz w:val="24"/>
+          <w:szCs w:val="24"/>
+        </w:rPr>
+        <w:t xml:space="preserve"> </w:t>
+      </w:r>
+      <w:proofErr w:type="spellStart"/>
+      <w:r>
+        <w:rPr>
+          <w:rFonts w:ascii="Times New Roman" w:hAnsi="Times New Roman" w:cs="Times New Roman"/>
+          <w:sz w:val="24"/>
+          <w:szCs w:val="24"/>
+        </w:rPr>
+        <w:t>Sprska</w:t>
+      </w:r>
+      <w:proofErr w:type="spellEnd"/>
+      <w:r>
+        <w:rPr>
+          <w:rFonts w:ascii="Times New Roman" w:hAnsi="Times New Roman" w:cs="Times New Roman"/>
+          <w:sz w:val="24"/>
+          <w:szCs w:val="24"/>
+        </w:rPr>
+        <w:t xml:space="preserve"> and </w:t>
+      </w:r>
+      <w:proofErr w:type="spellStart"/>
+      <w:r>
+        <w:rPr>
+          <w:rFonts w:ascii="Times New Roman" w:hAnsi="Times New Roman" w:cs="Times New Roman"/>
+          <w:sz w:val="24"/>
+          <w:szCs w:val="24"/>
+        </w:rPr>
+        <w:t>Republika</w:t>
+      </w:r>
+      <w:proofErr w:type="spellEnd"/>
+      <w:r>
+        <w:rPr>
+          <w:rFonts w:ascii="Times New Roman" w:hAnsi="Times New Roman" w:cs="Times New Roman"/>
+          <w:sz w:val="24"/>
+          <w:szCs w:val="24"/>
+        </w:rPr>
+        <w:t xml:space="preserve"> </w:t>
+      </w:r>
+      <w:proofErr w:type="spellStart"/>
+      <w:r>
+        <w:rPr>
+          <w:rFonts w:ascii="Times New Roman" w:hAnsi="Times New Roman" w:cs="Times New Roman"/>
+          <w:sz w:val="24"/>
+          <w:szCs w:val="24"/>
+        </w:rPr>
+        <w:t>Srpska</w:t>
+      </w:r>
+      <w:proofErr w:type="spellEnd"/>
+      <w:r>
+        <w:rPr>
+          <w:rFonts w:ascii="Times New Roman" w:hAnsi="Times New Roman" w:cs="Times New Roman"/>
+          <w:sz w:val="24"/>
+          <w:szCs w:val="24"/>
+        </w:rPr>
+        <w:t xml:space="preserve"> Krajina did reunify with their respective home states, this resolution was not peaceful. A loss of patron support results in economic decline as well as a loss of military capabilities and a related increase in the home state’s expected probability of victory. Thus, a loss of patron support can easily lead to war, and the international community must account for these risks when deciding whether coercing the patron to withdraw support is likely to be an effective means of inducing peaceful reunification. </w:t>
       </w:r>
     </w:p>
     <w:p>
       <w:pPr>
         <w:pStyle w:val="Heading2"/>
-      </w:pPr>
-      <w:bookmarkStart w:id="15" w:name="_Toc488915907"/>
-      <w:r>
+        <w:rPr>
+          <w:i w:val="0"/>
+        </w:rPr>
+      </w:pPr>
+      <w:bookmarkStart w:id="14" w:name="_Toc488915907"/>
+    </w:p>
+    <w:p>
+      <w:pPr>
+        <w:pStyle w:val="Heading2"/>
+        <w:rPr>
+          <w:i w:val="0"/>
+        </w:rPr>
+      </w:pPr>
+      <w:r>
+        <w:rPr>
+          <w:i w:val="0"/>
+        </w:rPr>
         <w:t xml:space="preserve">Supplement </w:t>
       </w:r>
       <w:r>
+        <w:rPr>
+          <w:i w:val="0"/>
+        </w:rPr>
         <w:t xml:space="preserve">or Guarantee </w:t>
       </w:r>
       <w:r>
+        <w:rPr>
+          <w:i w:val="0"/>
+        </w:rPr>
         <w:t>the Payoffs from Unification</w:t>
       </w:r>
-      <w:bookmarkEnd w:id="15"/>
+      <w:bookmarkEnd w:id="14"/>
     </w:p>
     <w:p>
       <w:pPr>
@@ -8222,16 +9220,7 @@
           <w:sz w:val="24"/>
           <w:szCs w:val="24"/>
         </w:rPr>
-        <w:t xml:space="preserve">aid, or by a commitment from the international community to serve as a third-party guarantor of side payments promised by the ceding side. In the case of contingent promises of aid, the calculation </w:t>
-      </w:r>
-      <w:r>
-        <w:rPr>
-          <w:rFonts w:ascii="Times New Roman" w:hAnsi="Times New Roman" w:cs="Times New Roman"/>
-          <w:sz w:val="24"/>
-          <w:szCs w:val="24"/>
-        </w:rPr>
-        <w:lastRenderedPageBreak/>
-        <w:t>is relatively straightforward: 1) the promise of aid must be credibly contingent on negotiated settlement, and 2) the aid offered must be valued more highly than the concessions required to reach an agreement. It is the second condition that is most problematic. Because both sides place such a high value on status (independence vs. reunification), even large amounts of aid are likely to be valued less than the concessions necessary to reach an agreement.</w:t>
+        <w:t>aid, or by a commitment from the international community to serve as a third-party guarantor of side payments promised by the ceding side. In the case of contingent promises of aid, the calculation is relatively straightforward: 1) the promise of aid must be credibly contingent on negotiated settlement, and 2) the aid offered must be valued more highly than the concessions required to reach an agreement. It is the second condition that is most problematic. Because both sides place such a high value on status (independence vs. reunification), even large amounts of aid are likely to be valued less than the concessions necessary to reach an agreement.</w:t>
       </w:r>
     </w:p>
     <w:p>
@@ -8325,6 +9314,7 @@
           <w:sz w:val="24"/>
           <w:szCs w:val="24"/>
         </w:rPr>
+        <w:lastRenderedPageBreak/>
         <w:t xml:space="preserve">In Southern Sudan, the international community invested substantial resources to help negotiate a settlement and to ensure that the Sudanese government both allowed the promised referendum and respected its results. While the international community acted in Southern Sudan to enforce independence, not autonomy, it has shown itself capable of enforcing difficult concessions by the home state government. This bodes well for the future credibility of the international community as a third-party enforcer.  However, the role of the international community in enforcing other past agreements might give secessionists pause. For example, a referendum on independence in Western Sahara, which the UN ruled to be necessary more than thirty years ago, has never come to </w:t>
       </w:r>
       <w:r>
@@ -8388,27 +9378,8 @@
           <w:sz w:val="24"/>
           <w:szCs w:val="24"/>
         </w:rPr>
-        <w:t xml:space="preserve">In this section we have argued that successful intervention by the international community is possible. The key, however, is motivation: the international community is capable of inducing peaceful settlement when it is willing to invest the resources necessary. However, strong preferences of secessionists against reunification and the opposing intervention of the </w:t>
-      </w:r>
-      <w:r>
-        <w:rPr>
-          <w:rFonts w:ascii="Times New Roman" w:hAnsi="Times New Roman" w:cs="Times New Roman"/>
-          <w:sz w:val="24"/>
-          <w:szCs w:val="24"/>
-        </w:rPr>
-        <w:lastRenderedPageBreak/>
-        <w:t>patron make the costs of such interventions prohibitively high in most cases.  Unrecognized statehood is a stable equilibrium because the international community is unwilling to invest sufficient resources to outspend the patron and induce its preferred outcome.</w:t>
-      </w:r>
-    </w:p>
-    <w:p>
-      <w:pPr>
-        <w:pStyle w:val="Heading1"/>
-      </w:pPr>
-      <w:bookmarkStart w:id="16" w:name="_Toc488915908"/>
-      <w:r>
-        <w:t>Conclusion</w:t>
-      </w:r>
-      <w:bookmarkEnd w:id="16"/>
+        <w:t>In this section we have argued that successful intervention by the international community is possible. The key, however, is motivation: the international community is capable of inducing peaceful settlement when it is willing to invest the resources necessary. However, strong preferences of secessionists against reunification and the opposing intervention of the patron make the costs of such interventions prohibitively high in most cases.  Unrecognized statehood is a stable equilibrium because the international community is unwilling to invest sufficient resources to outspend the patron and induce its preferred outcome.</w:t>
+      </w:r>
     </w:p>
     <w:p>
       <w:pPr>
@@ -8420,46 +9391,23 @@
           <w:szCs w:val="24"/>
         </w:rPr>
       </w:pPr>
-      <w:r>
-        <w:rPr>
-          <w:rFonts w:ascii="Times New Roman" w:hAnsi="Times New Roman" w:cs="Times New Roman"/>
-          <w:sz w:val="24"/>
-          <w:szCs w:val="24"/>
-        </w:rPr>
-        <w:t>We argue that the number of durable cases of unrecognized statehood impl</w:t>
-      </w:r>
-      <w:r>
-        <w:rPr>
-          <w:rFonts w:ascii="Times New Roman" w:hAnsi="Times New Roman" w:cs="Times New Roman"/>
-          <w:sz w:val="24"/>
-          <w:szCs w:val="24"/>
-        </w:rPr>
-        <w:t>ies</w:t>
-      </w:r>
-      <w:r>
-        <w:rPr>
-          <w:rFonts w:ascii="Times New Roman" w:hAnsi="Times New Roman" w:cs="Times New Roman"/>
-          <w:sz w:val="24"/>
-          <w:szCs w:val="24"/>
-        </w:rPr>
-        <w:t xml:space="preserve"> that unrecognized statehood can be a stable equilibrium of a complex game between both domestic and foreign actors. We provide game-theoretic support for this claim and show how the structure of such a model can be used to understand the possible avenues to resolution </w:t>
-      </w:r>
-      <w:r>
-        <w:rPr>
-          <w:rFonts w:ascii="Times New Roman" w:hAnsi="Times New Roman" w:cs="Times New Roman"/>
-          <w:sz w:val="24"/>
-          <w:szCs w:val="24"/>
-        </w:rPr>
-        <w:t>in these disputes</w:t>
-      </w:r>
-      <w:r>
-        <w:rPr>
-          <w:rFonts w:ascii="Times New Roman" w:hAnsi="Times New Roman" w:cs="Times New Roman"/>
-          <w:sz w:val="24"/>
-          <w:szCs w:val="24"/>
-        </w:rPr>
-        <w:t>.</w:t>
-      </w:r>
+    </w:p>
+    <w:p>
+      <w:pPr>
+        <w:pStyle w:val="Heading1"/>
+        <w:jc w:val="center"/>
+        <w:rPr>
+          <w:b w:val="0"/>
+        </w:rPr>
+      </w:pPr>
+      <w:bookmarkStart w:id="15" w:name="_Toc488915908"/>
+      <w:r>
+        <w:rPr>
+          <w:b w:val="0"/>
+        </w:rPr>
+        <w:t>Conclusion</w:t>
+      </w:r>
+      <w:bookmarkEnd w:id="15"/>
     </w:p>
     <w:p>
       <w:pPr>
@@ -8477,98 +9425,39 @@
           <w:sz w:val="24"/>
           <w:szCs w:val="24"/>
         </w:rPr>
-        <w:t xml:space="preserve">There are </w:t>
-      </w:r>
-      <w:r>
-        <w:rPr>
-          <w:rFonts w:ascii="Times New Roman" w:hAnsi="Times New Roman" w:cs="Times New Roman"/>
-          <w:sz w:val="24"/>
-          <w:szCs w:val="24"/>
-        </w:rPr>
-        <w:t xml:space="preserve">four ways that instances of </w:t>
-      </w:r>
-      <w:r>
-        <w:rPr>
-          <w:rFonts w:ascii="Times New Roman" w:hAnsi="Times New Roman" w:cs="Times New Roman"/>
-          <w:sz w:val="24"/>
-          <w:szCs w:val="24"/>
-        </w:rPr>
-        <w:t xml:space="preserve">unrecognized statehood can </w:t>
-      </w:r>
-      <w:r>
-        <w:rPr>
-          <w:rFonts w:ascii="Times New Roman" w:hAnsi="Times New Roman" w:cs="Times New Roman"/>
-          <w:sz w:val="24"/>
-          <w:szCs w:val="24"/>
-        </w:rPr>
-        <w:t>end</w:t>
-      </w:r>
-      <w:r>
-        <w:rPr>
-          <w:rFonts w:ascii="Times New Roman" w:hAnsi="Times New Roman" w:cs="Times New Roman"/>
-          <w:sz w:val="24"/>
-          <w:szCs w:val="24"/>
-        </w:rPr>
-        <w:t xml:space="preserve"> – </w:t>
-      </w:r>
-      <w:r>
-        <w:rPr>
-          <w:rFonts w:ascii="Times New Roman" w:hAnsi="Times New Roman" w:cs="Times New Roman"/>
-          <w:i/>
-          <w:sz w:val="24"/>
-          <w:szCs w:val="24"/>
-        </w:rPr>
-        <w:t xml:space="preserve">Reunification via Military Reconquest, Negotiated Reunification, Recognition via Secessionist Military Victory </w:t>
-      </w:r>
-      <w:r>
-        <w:rPr>
-          <w:rFonts w:ascii="Times New Roman" w:hAnsi="Times New Roman" w:cs="Times New Roman"/>
-          <w:sz w:val="24"/>
-          <w:szCs w:val="24"/>
-        </w:rPr>
-        <w:t>and</w:t>
-      </w:r>
-      <w:r>
-        <w:rPr>
-          <w:rFonts w:ascii="Times New Roman" w:hAnsi="Times New Roman" w:cs="Times New Roman"/>
-          <w:i/>
-          <w:sz w:val="24"/>
-          <w:szCs w:val="24"/>
-        </w:rPr>
-        <w:t xml:space="preserve"> Negotiated Recognition</w:t>
-      </w:r>
-      <w:r>
-        <w:rPr>
-          <w:rFonts w:ascii="Times New Roman" w:hAnsi="Times New Roman" w:cs="Times New Roman"/>
-          <w:i/>
-          <w:sz w:val="24"/>
-          <w:szCs w:val="24"/>
-        </w:rPr>
-        <w:t xml:space="preserve">. </w:t>
-      </w:r>
-      <w:r>
-        <w:rPr>
-          <w:rFonts w:ascii="Times New Roman" w:hAnsi="Times New Roman" w:cs="Times New Roman"/>
-          <w:sz w:val="24"/>
-          <w:szCs w:val="24"/>
-        </w:rPr>
-        <w:t xml:space="preserve">However, </w:t>
-      </w:r>
-      <w:r>
-        <w:rPr>
-          <w:rFonts w:ascii="Times New Roman" w:hAnsi="Times New Roman" w:cs="Times New Roman"/>
-          <w:sz w:val="24"/>
-          <w:szCs w:val="24"/>
-        </w:rPr>
-        <w:t>we observe no cases of negotiated recognition. The modal form of resolution is military reconquest by the home government in which the unrecognized state resides; this is somewhat puzzling giv</w:t>
-      </w:r>
-      <w:r>
-        <w:rPr>
-          <w:rFonts w:ascii="Times New Roman" w:hAnsi="Times New Roman" w:cs="Times New Roman"/>
-          <w:sz w:val="24"/>
-          <w:szCs w:val="24"/>
-        </w:rPr>
-        <w:t>en the international community’s preference for peaceful resolution.</w:t>
+        <w:t>We argue that the number of durable cases of unrecognized statehood impl</w:t>
+      </w:r>
+      <w:r>
+        <w:rPr>
+          <w:rFonts w:ascii="Times New Roman" w:hAnsi="Times New Roman" w:cs="Times New Roman"/>
+          <w:sz w:val="24"/>
+          <w:szCs w:val="24"/>
+        </w:rPr>
+        <w:t>ies</w:t>
+      </w:r>
+      <w:r>
+        <w:rPr>
+          <w:rFonts w:ascii="Times New Roman" w:hAnsi="Times New Roman" w:cs="Times New Roman"/>
+          <w:sz w:val="24"/>
+          <w:szCs w:val="24"/>
+        </w:rPr>
+        <w:t xml:space="preserve"> that unrecognized statehood can be a stable equilibrium of a complex game between both domestic and foreign actors. We provide game-theoretic support for this claim and show how the structure of such a model can be used to understand the possible avenues to resolution </w:t>
+      </w:r>
+      <w:r>
+        <w:rPr>
+          <w:rFonts w:ascii="Times New Roman" w:hAnsi="Times New Roman" w:cs="Times New Roman"/>
+          <w:sz w:val="24"/>
+          <w:szCs w:val="24"/>
+        </w:rPr>
+        <w:t>in these disputes</w:t>
+      </w:r>
+      <w:r>
+        <w:rPr>
+          <w:rFonts w:ascii="Times New Roman" w:hAnsi="Times New Roman" w:cs="Times New Roman"/>
+          <w:sz w:val="24"/>
+          <w:szCs w:val="24"/>
+        </w:rPr>
+        <w:t>.</w:t>
       </w:r>
     </w:p>
     <w:p>
@@ -8587,23 +9476,137 @@
           <w:sz w:val="24"/>
           <w:szCs w:val="24"/>
         </w:rPr>
-        <w:t>In examining policy options that are available to the international community when working to resolve cases of unrecognized statehood, we argue that several frequently-used methods can have the unintended consequence of incentivizing a return to violent conflict by either the secessionists or the home state. Imposing sanctions or influencing the patron state to remove support for secessionists can make war more attractive than remaining in the status quo, either because the status quo becomes relatively less attractive to the secessionists as their economy worsens or because deterioration in the secessionists’ military capabilities improve</w:t>
-      </w:r>
-      <w:r>
-        <w:rPr>
-          <w:rFonts w:ascii="Times New Roman" w:hAnsi="Times New Roman" w:cs="Times New Roman"/>
-          <w:sz w:val="24"/>
-          <w:szCs w:val="24"/>
-        </w:rPr>
-        <w:t>s</w:t>
-      </w:r>
-      <w:r>
-        <w:rPr>
-          <w:rFonts w:ascii="Times New Roman" w:hAnsi="Times New Roman" w:cs="Times New Roman"/>
-          <w:sz w:val="24"/>
-          <w:szCs w:val="24"/>
-        </w:rPr>
-        <w:t xml:space="preserve"> the chances that the home state can reconquer the disputed territory. This suggests that enhancing or guaranteeing the concessions that facilitate a negotiated settlement is more likely to achieve peaceful resolution of unrecognized statehood.</w:t>
+        <w:lastRenderedPageBreak/>
+        <w:t xml:space="preserve">There are </w:t>
+      </w:r>
+      <w:r>
+        <w:rPr>
+          <w:rFonts w:ascii="Times New Roman" w:hAnsi="Times New Roman" w:cs="Times New Roman"/>
+          <w:sz w:val="24"/>
+          <w:szCs w:val="24"/>
+        </w:rPr>
+        <w:t xml:space="preserve">four ways that instances of </w:t>
+      </w:r>
+      <w:r>
+        <w:rPr>
+          <w:rFonts w:ascii="Times New Roman" w:hAnsi="Times New Roman" w:cs="Times New Roman"/>
+          <w:sz w:val="24"/>
+          <w:szCs w:val="24"/>
+        </w:rPr>
+        <w:t xml:space="preserve">unrecognized statehood can </w:t>
+      </w:r>
+      <w:r>
+        <w:rPr>
+          <w:rFonts w:ascii="Times New Roman" w:hAnsi="Times New Roman" w:cs="Times New Roman"/>
+          <w:sz w:val="24"/>
+          <w:szCs w:val="24"/>
+        </w:rPr>
+        <w:t>end</w:t>
+      </w:r>
+      <w:r>
+        <w:rPr>
+          <w:rFonts w:ascii="Times New Roman" w:hAnsi="Times New Roman" w:cs="Times New Roman"/>
+          <w:sz w:val="24"/>
+          <w:szCs w:val="24"/>
+        </w:rPr>
+        <w:t xml:space="preserve"> – </w:t>
+      </w:r>
+      <w:r>
+        <w:rPr>
+          <w:rFonts w:ascii="Times New Roman" w:hAnsi="Times New Roman" w:cs="Times New Roman"/>
+          <w:i/>
+          <w:sz w:val="24"/>
+          <w:szCs w:val="24"/>
+        </w:rPr>
+        <w:t xml:space="preserve">Reunification via Military </w:t>
+      </w:r>
+      <w:proofErr w:type="spellStart"/>
+      <w:r>
+        <w:rPr>
+          <w:rFonts w:ascii="Times New Roman" w:hAnsi="Times New Roman" w:cs="Times New Roman"/>
+          <w:i/>
+          <w:sz w:val="24"/>
+          <w:szCs w:val="24"/>
+        </w:rPr>
+        <w:t>Reconquest</w:t>
+      </w:r>
+      <w:proofErr w:type="spellEnd"/>
+      <w:r>
+        <w:rPr>
+          <w:rFonts w:ascii="Times New Roman" w:hAnsi="Times New Roman" w:cs="Times New Roman"/>
+          <w:i/>
+          <w:sz w:val="24"/>
+          <w:szCs w:val="24"/>
+        </w:rPr>
+        <w:t xml:space="preserve">, Negotiated Reunification, Recognition via Secessionist Military Victory </w:t>
+      </w:r>
+      <w:r>
+        <w:rPr>
+          <w:rFonts w:ascii="Times New Roman" w:hAnsi="Times New Roman" w:cs="Times New Roman"/>
+          <w:sz w:val="24"/>
+          <w:szCs w:val="24"/>
+        </w:rPr>
+        <w:t>and</w:t>
+      </w:r>
+      <w:r>
+        <w:rPr>
+          <w:rFonts w:ascii="Times New Roman" w:hAnsi="Times New Roman" w:cs="Times New Roman"/>
+          <w:i/>
+          <w:sz w:val="24"/>
+          <w:szCs w:val="24"/>
+        </w:rPr>
+        <w:t xml:space="preserve"> Negotiated Recognition</w:t>
+      </w:r>
+      <w:r>
+        <w:rPr>
+          <w:rFonts w:ascii="Times New Roman" w:hAnsi="Times New Roman" w:cs="Times New Roman"/>
+          <w:i/>
+          <w:sz w:val="24"/>
+          <w:szCs w:val="24"/>
+        </w:rPr>
+        <w:t xml:space="preserve">. </w:t>
+      </w:r>
+      <w:r>
+        <w:rPr>
+          <w:rFonts w:ascii="Times New Roman" w:hAnsi="Times New Roman" w:cs="Times New Roman"/>
+          <w:sz w:val="24"/>
+          <w:szCs w:val="24"/>
+        </w:rPr>
+        <w:t xml:space="preserve">However, </w:t>
+      </w:r>
+      <w:r>
+        <w:rPr>
+          <w:rFonts w:ascii="Times New Roman" w:hAnsi="Times New Roman" w:cs="Times New Roman"/>
+          <w:sz w:val="24"/>
+          <w:szCs w:val="24"/>
+        </w:rPr>
+        <w:t xml:space="preserve">we observe no cases of negotiated recognition. The modal form of resolution is military </w:t>
+      </w:r>
+      <w:proofErr w:type="spellStart"/>
+      <w:r>
+        <w:rPr>
+          <w:rFonts w:ascii="Times New Roman" w:hAnsi="Times New Roman" w:cs="Times New Roman"/>
+          <w:sz w:val="24"/>
+          <w:szCs w:val="24"/>
+        </w:rPr>
+        <w:t>reconquest</w:t>
+      </w:r>
+      <w:proofErr w:type="spellEnd"/>
+      <w:r>
+        <w:rPr>
+          <w:rFonts w:ascii="Times New Roman" w:hAnsi="Times New Roman" w:cs="Times New Roman"/>
+          <w:sz w:val="24"/>
+          <w:szCs w:val="24"/>
+        </w:rPr>
+        <w:t xml:space="preserve"> by the home government in which the unrecognized state resides; this is somewhat puzzling giv</w:t>
+      </w:r>
+      <w:r>
+        <w:rPr>
+          <w:rFonts w:ascii="Times New Roman" w:hAnsi="Times New Roman" w:cs="Times New Roman"/>
+          <w:sz w:val="24"/>
+          <w:szCs w:val="24"/>
+        </w:rPr>
+        <w:t>en the international community’s preference for peaceful resolution.</w:t>
       </w:r>
     </w:p>
     <w:p>
@@ -8616,22 +9619,58 @@
           <w:szCs w:val="24"/>
         </w:rPr>
       </w:pPr>
+      <w:r>
+        <w:rPr>
+          <w:rFonts w:ascii="Times New Roman" w:hAnsi="Times New Roman" w:cs="Times New Roman"/>
+          <w:sz w:val="24"/>
+          <w:szCs w:val="24"/>
+        </w:rPr>
+        <w:t>In examining policy options that are available to the international community when working to resolve cases of unrecognized statehood, we argue that several frequently-used methods can have the unintended consequence of incentivizing a return to violent conflict by either the secessionists or the home state. Imposing sanctions or influencing the patron state to remove support for secessionists can make war more attractive than remaining in the status quo, either because the status quo becomes relatively less attractive to the secessionists as their economy worsens or because deterioration in the secessionists’ military capabilities improve</w:t>
+      </w:r>
+      <w:r>
+        <w:rPr>
+          <w:rFonts w:ascii="Times New Roman" w:hAnsi="Times New Roman" w:cs="Times New Roman"/>
+          <w:sz w:val="24"/>
+          <w:szCs w:val="24"/>
+        </w:rPr>
+        <w:t>s</w:t>
+      </w:r>
+      <w:r>
+        <w:rPr>
+          <w:rFonts w:ascii="Times New Roman" w:hAnsi="Times New Roman" w:cs="Times New Roman"/>
+          <w:sz w:val="24"/>
+          <w:szCs w:val="24"/>
+        </w:rPr>
+        <w:t xml:space="preserve"> the chances that the home state can reconquer the disputed territory. This suggests that enhancing or guaranteeing the concessions that facilitate a negotiated settlement is more likely to achieve peaceful resolution of unrecognized statehood.</w:t>
+      </w:r>
+    </w:p>
+    <w:p>
+      <w:pPr>
+        <w:spacing w:line="360" w:lineRule="auto"/>
+        <w:ind w:firstLine="720"/>
+        <w:rPr>
+          <w:rFonts w:ascii="Times New Roman" w:hAnsi="Times New Roman" w:cs="Times New Roman"/>
+          <w:sz w:val="24"/>
+          <w:szCs w:val="24"/>
+        </w:rPr>
+      </w:pPr>
+      <w:bookmarkStart w:id="16" w:name="_GoBack"/>
+      <w:bookmarkEnd w:id="16"/>
     </w:p>
     <w:p>
       <w:pPr>
         <w:spacing w:line="360" w:lineRule="auto"/>
         <w:ind w:left="540" w:hanging="540"/>
-        <w:rPr>
-          <w:rFonts w:ascii="Times New Roman" w:hAnsi="Times New Roman" w:cs="Times New Roman"/>
-          <w:b/>
-          <w:sz w:val="24"/>
-          <w:szCs w:val="24"/>
-        </w:rPr>
-      </w:pPr>
-      <w:r>
-        <w:rPr>
-          <w:rFonts w:ascii="Times New Roman" w:hAnsi="Times New Roman" w:cs="Times New Roman"/>
-          <w:b/>
+        <w:jc w:val="center"/>
+        <w:rPr>
+          <w:rFonts w:ascii="Times New Roman" w:hAnsi="Times New Roman" w:cs="Times New Roman"/>
+          <w:sz w:val="24"/>
+          <w:szCs w:val="24"/>
+        </w:rPr>
+      </w:pPr>
+      <w:r>
+        <w:rPr>
+          <w:rFonts w:ascii="Times New Roman" w:hAnsi="Times New Roman" w:cs="Times New Roman"/>
           <w:sz w:val="24"/>
           <w:szCs w:val="24"/>
         </w:rPr>
@@ -8648,6 +9687,7 @@
           <w:szCs w:val="24"/>
         </w:rPr>
       </w:pPr>
+      <w:proofErr w:type="spellStart"/>
       <w:r>
         <w:rPr>
           <w:rFonts w:ascii="Times New Roman" w:eastAsia="Times New Roman" w:hAnsi="Times New Roman" w:cs="Times New Roman"/>
@@ -8656,8 +9696,18 @@
           <w:szCs w:val="24"/>
           <w:shd w:val="clear" w:color="auto" w:fill="FFFFFF"/>
         </w:rPr>
-        <w:lastRenderedPageBreak/>
-        <w:t>Buzard, Kristy, Benjamin AT Graham, and Ben Horne. 2016. "Unrecognized States: A Theory of Self-Determination and Foreign Influence." </w:t>
+        <w:t>Buzard</w:t>
+      </w:r>
+      <w:proofErr w:type="spellEnd"/>
+      <w:r>
+        <w:rPr>
+          <w:rFonts w:ascii="Times New Roman" w:eastAsia="Times New Roman" w:hAnsi="Times New Roman" w:cs="Times New Roman"/>
+          <w:color w:val="222222"/>
+          <w:sz w:val="24"/>
+          <w:szCs w:val="24"/>
+          <w:shd w:val="clear" w:color="auto" w:fill="FFFFFF"/>
+        </w:rPr>
+        <w:t>, Kristy, Benjamin AT Graham, and Ben Horne. 2016. "Unrecognized States: A Theory of Self-Determination and Foreign Influence." </w:t>
       </w:r>
       <w:r>
         <w:rPr>
@@ -8710,7 +9760,31 @@
           <w:sz w:val="24"/>
           <w:szCs w:val="24"/>
         </w:rPr>
-        <w:t>Journal Of Energy Literature</w:t>
+        <w:t xml:space="preserve">Journal </w:t>
+      </w:r>
+      <w:proofErr w:type="gramStart"/>
+      <w:r>
+        <w:rPr>
+          <w:rFonts w:ascii="Times New Roman" w:eastAsia="Times New Roman" w:hAnsi="Times New Roman" w:cs="Times New Roman"/>
+          <w:i/>
+          <w:iCs/>
+          <w:color w:val="222222"/>
+          <w:sz w:val="24"/>
+          <w:szCs w:val="24"/>
+        </w:rPr>
+        <w:t>Of</w:t>
+      </w:r>
+      <w:proofErr w:type="gramEnd"/>
+      <w:r>
+        <w:rPr>
+          <w:rFonts w:ascii="Times New Roman" w:eastAsia="Times New Roman" w:hAnsi="Times New Roman" w:cs="Times New Roman"/>
+          <w:i/>
+          <w:iCs/>
+          <w:color w:val="222222"/>
+          <w:sz w:val="24"/>
+          <w:szCs w:val="24"/>
+        </w:rPr>
+        <w:t xml:space="preserve"> Energy Literature</w:t>
       </w:r>
       <w:r>
         <w:rPr>
@@ -8754,7 +9828,27 @@
           <w:sz w:val="24"/>
           <w:szCs w:val="24"/>
         </w:rPr>
-        <w:t xml:space="preserve">., F. O. Hampson and P. R. Aall. </w:t>
+        <w:t xml:space="preserve">., F. O. Hampson and P. R. </w:t>
+      </w:r>
+      <w:proofErr w:type="spellStart"/>
+      <w:r>
+        <w:rPr>
+          <w:rFonts w:ascii="Times New Roman" w:hAnsi="Times New Roman" w:cs="Times New Roman"/>
+          <w:color w:val="000000"/>
+          <w:sz w:val="24"/>
+          <w:szCs w:val="24"/>
+        </w:rPr>
+        <w:t>Aall</w:t>
+      </w:r>
+      <w:proofErr w:type="spellEnd"/>
+      <w:r>
+        <w:rPr>
+          <w:rFonts w:ascii="Times New Roman" w:hAnsi="Times New Roman" w:cs="Times New Roman"/>
+          <w:color w:val="000000"/>
+          <w:sz w:val="24"/>
+          <w:szCs w:val="24"/>
+        </w:rPr>
+        <w:t xml:space="preserve">. </w:t>
       </w:r>
       <w:r>
         <w:rPr>
@@ -8773,7 +9867,29 @@
           <w:sz w:val="24"/>
           <w:szCs w:val="24"/>
         </w:rPr>
-        <w:t>Taming intractable conflicts : mediation in the hardest cases</w:t>
+        <w:t xml:space="preserve">Taming intractable </w:t>
+      </w:r>
+      <w:proofErr w:type="gramStart"/>
+      <w:r>
+        <w:rPr>
+          <w:rFonts w:ascii="Times New Roman" w:hAnsi="Times New Roman" w:cs="Times New Roman"/>
+          <w:i/>
+          <w:color w:val="000000"/>
+          <w:sz w:val="24"/>
+          <w:szCs w:val="24"/>
+        </w:rPr>
+        <w:t>conflicts :</w:t>
+      </w:r>
+      <w:proofErr w:type="gramEnd"/>
+      <w:r>
+        <w:rPr>
+          <w:rFonts w:ascii="Times New Roman" w:hAnsi="Times New Roman" w:cs="Times New Roman"/>
+          <w:i/>
+          <w:color w:val="000000"/>
+          <w:sz w:val="24"/>
+          <w:szCs w:val="24"/>
+        </w:rPr>
+        <w:t xml:space="preserve"> mediation in the hardest cases</w:t>
       </w:r>
       <w:r>
         <w:rPr>
@@ -8807,7 +9923,27 @@
           <w:sz w:val="24"/>
           <w:szCs w:val="24"/>
         </w:rPr>
-        <w:t>Crocker, C. A., Fen Osler Hampson, and Pamela Aall, Ed. 2005</w:t>
+        <w:t xml:space="preserve">Crocker, C. A., Fen Osler Hampson, and Pamela </w:t>
+      </w:r>
+      <w:proofErr w:type="spellStart"/>
+      <w:r>
+        <w:rPr>
+          <w:rFonts w:ascii="Times New Roman" w:hAnsi="Times New Roman" w:cs="Times New Roman"/>
+          <w:color w:val="000000"/>
+          <w:sz w:val="24"/>
+          <w:szCs w:val="24"/>
+        </w:rPr>
+        <w:t>Aall</w:t>
+      </w:r>
+      <w:proofErr w:type="spellEnd"/>
+      <w:r>
+        <w:rPr>
+          <w:rFonts w:ascii="Times New Roman" w:hAnsi="Times New Roman" w:cs="Times New Roman"/>
+          <w:color w:val="000000"/>
+          <w:sz w:val="24"/>
+          <w:szCs w:val="24"/>
+        </w:rPr>
+        <w:t>, Ed. 2005</w:t>
       </w:r>
       <w:r>
         <w:rPr>
@@ -8860,7 +9996,27 @@
           <w:sz w:val="24"/>
           <w:szCs w:val="24"/>
         </w:rPr>
-        <w:t xml:space="preserve">oyle, Michael W., and Nicholas Sambanis. 2006. </w:t>
+        <w:t xml:space="preserve">oyle, Michael W., and Nicholas </w:t>
+      </w:r>
+      <w:proofErr w:type="spellStart"/>
+      <w:r>
+        <w:rPr>
+          <w:rFonts w:ascii="Times New Roman" w:hAnsi="Times New Roman" w:cs="Times New Roman"/>
+          <w:color w:val="000000"/>
+          <w:sz w:val="24"/>
+          <w:szCs w:val="24"/>
+        </w:rPr>
+        <w:t>Sambanis</w:t>
+      </w:r>
+      <w:proofErr w:type="spellEnd"/>
+      <w:r>
+        <w:rPr>
+          <w:rFonts w:ascii="Times New Roman" w:hAnsi="Times New Roman" w:cs="Times New Roman"/>
+          <w:color w:val="000000"/>
+          <w:sz w:val="24"/>
+          <w:szCs w:val="24"/>
+        </w:rPr>
+        <w:t xml:space="preserve">. 2006. </w:t>
       </w:r>
       <w:r>
         <w:rPr>
@@ -8893,6 +10049,7 @@
           <w:szCs w:val="24"/>
         </w:rPr>
       </w:pPr>
+      <w:proofErr w:type="spellStart"/>
       <w:r>
         <w:rPr>
           <w:rFonts w:ascii="Times New Roman" w:hAnsi="Times New Roman"/>
@@ -8900,7 +10057,18 @@
           <w:szCs w:val="24"/>
           <w:shd w:val="clear" w:color="auto" w:fill="FFFFFF"/>
         </w:rPr>
-        <w:t xml:space="preserve">Fazal, Tanisha, and Ryan Griffiths. 2008. “A State of One's Own: The Rise of Secession Since World War II”, </w:t>
+        <w:lastRenderedPageBreak/>
+        <w:t>Fazal</w:t>
+      </w:r>
+      <w:proofErr w:type="spellEnd"/>
+      <w:r>
+        <w:rPr>
+          <w:rFonts w:ascii="Times New Roman" w:hAnsi="Times New Roman"/>
+          <w:sz w:val="24"/>
+          <w:szCs w:val="24"/>
+          <w:shd w:val="clear" w:color="auto" w:fill="FFFFFF"/>
+        </w:rPr>
+        <w:t xml:space="preserve">, Tanisha, and Ryan Griffiths. 2008. “A State of One's Own: The Rise of Secession Since World War II”, </w:t>
       </w:r>
       <w:r>
         <w:rPr>
@@ -8938,6 +10106,7 @@
           <w:szCs w:val="24"/>
         </w:rPr>
       </w:pPr>
+      <w:proofErr w:type="spellStart"/>
       <w:r>
         <w:rPr>
           <w:rFonts w:ascii="Times New Roman" w:hAnsi="Times New Roman" w:cs="Times New Roman"/>
@@ -8945,7 +10114,17 @@
           <w:sz w:val="24"/>
           <w:szCs w:val="24"/>
         </w:rPr>
-        <w:t xml:space="preserve">Fearon, James D. 2004. “Why Do Some Civil Wars Last So Much Longer than Others?” 41 </w:t>
+        <w:t>Fearon</w:t>
+      </w:r>
+      <w:proofErr w:type="spellEnd"/>
+      <w:r>
+        <w:rPr>
+          <w:rFonts w:ascii="Times New Roman" w:hAnsi="Times New Roman" w:cs="Times New Roman"/>
+          <w:color w:val="000000"/>
+          <w:sz w:val="24"/>
+          <w:szCs w:val="24"/>
+        </w:rPr>
+        <w:t xml:space="preserve">, James D. 2004. “Why Do Some Civil Wars Last So Much Longer than Others?” 41 </w:t>
       </w:r>
       <w:r>
         <w:rPr>
@@ -8979,6 +10158,7 @@
           <w:shd w:val="clear" w:color="auto" w:fill="FFFFFF"/>
         </w:rPr>
       </w:pPr>
+      <w:proofErr w:type="spellStart"/>
       <w:r>
         <w:rPr>
           <w:rFonts w:ascii="Times New Roman" w:eastAsia="Times New Roman" w:hAnsi="Times New Roman" w:cs="Times New Roman"/>
@@ -8987,7 +10167,40 @@
           <w:szCs w:val="24"/>
           <w:shd w:val="clear" w:color="auto" w:fill="FFFFFF"/>
         </w:rPr>
-        <w:t xml:space="preserve">Fearon James D. and David D. Laitin. “Sons of the Soil, Migrants, and Civil War.” </w:t>
+        <w:t>Fearon</w:t>
+      </w:r>
+      <w:proofErr w:type="spellEnd"/>
+      <w:r>
+        <w:rPr>
+          <w:rFonts w:ascii="Times New Roman" w:eastAsia="Times New Roman" w:hAnsi="Times New Roman" w:cs="Times New Roman"/>
+          <w:color w:val="222222"/>
+          <w:sz w:val="24"/>
+          <w:szCs w:val="24"/>
+          <w:shd w:val="clear" w:color="auto" w:fill="FFFFFF"/>
+        </w:rPr>
+        <w:t xml:space="preserve"> James D. and David D. </w:t>
+      </w:r>
+      <w:proofErr w:type="spellStart"/>
+      <w:r>
+        <w:rPr>
+          <w:rFonts w:ascii="Times New Roman" w:eastAsia="Times New Roman" w:hAnsi="Times New Roman" w:cs="Times New Roman"/>
+          <w:color w:val="222222"/>
+          <w:sz w:val="24"/>
+          <w:szCs w:val="24"/>
+          <w:shd w:val="clear" w:color="auto" w:fill="FFFFFF"/>
+        </w:rPr>
+        <w:t>Laitin</w:t>
+      </w:r>
+      <w:proofErr w:type="spellEnd"/>
+      <w:r>
+        <w:rPr>
+          <w:rFonts w:ascii="Times New Roman" w:eastAsia="Times New Roman" w:hAnsi="Times New Roman" w:cs="Times New Roman"/>
+          <w:color w:val="222222"/>
+          <w:sz w:val="24"/>
+          <w:szCs w:val="24"/>
+          <w:shd w:val="clear" w:color="auto" w:fill="FFFFFF"/>
+        </w:rPr>
+        <w:t xml:space="preserve">. “Sons of the Soil, Migrants, and Civil War.” </w:t>
       </w:r>
       <w:r>
         <w:rPr>
@@ -9023,6 +10236,7 @@
           <w:shd w:val="clear" w:color="auto" w:fill="FFFFFF"/>
         </w:rPr>
       </w:pPr>
+      <w:proofErr w:type="spellStart"/>
       <w:r>
         <w:rPr>
           <w:rFonts w:ascii="Times New Roman" w:eastAsia="Times New Roman" w:hAnsi="Times New Roman" w:cs="Times New Roman"/>
@@ -9031,7 +10245,40 @@
           <w:szCs w:val="24"/>
           <w:shd w:val="clear" w:color="auto" w:fill="FFFFFF"/>
         </w:rPr>
-        <w:t>Ghai, Yash, and Anthony J. Regan. 2006. "Unitary State, Devolution, Autonomy, Secession: State building and nation building in Bougainville, Papua New Guinea."</w:t>
+        <w:t>Ghai</w:t>
+      </w:r>
+      <w:proofErr w:type="spellEnd"/>
+      <w:r>
+        <w:rPr>
+          <w:rFonts w:ascii="Times New Roman" w:eastAsia="Times New Roman" w:hAnsi="Times New Roman" w:cs="Times New Roman"/>
+          <w:color w:val="222222"/>
+          <w:sz w:val="24"/>
+          <w:szCs w:val="24"/>
+          <w:shd w:val="clear" w:color="auto" w:fill="FFFFFF"/>
+        </w:rPr>
+        <w:t xml:space="preserve">, </w:t>
+      </w:r>
+      <w:proofErr w:type="spellStart"/>
+      <w:r>
+        <w:rPr>
+          <w:rFonts w:ascii="Times New Roman" w:eastAsia="Times New Roman" w:hAnsi="Times New Roman" w:cs="Times New Roman"/>
+          <w:color w:val="222222"/>
+          <w:sz w:val="24"/>
+          <w:szCs w:val="24"/>
+          <w:shd w:val="clear" w:color="auto" w:fill="FFFFFF"/>
+        </w:rPr>
+        <w:t>Yash</w:t>
+      </w:r>
+      <w:proofErr w:type="spellEnd"/>
+      <w:r>
+        <w:rPr>
+          <w:rFonts w:ascii="Times New Roman" w:eastAsia="Times New Roman" w:hAnsi="Times New Roman" w:cs="Times New Roman"/>
+          <w:color w:val="222222"/>
+          <w:sz w:val="24"/>
+          <w:szCs w:val="24"/>
+          <w:shd w:val="clear" w:color="auto" w:fill="FFFFFF"/>
+        </w:rPr>
+        <w:t>, and Anthony J. Regan. 2006. "Unitary State, Devolution, Autonomy, Secession: State building and nation building in Bougainville, Papua New Guinea."</w:t>
       </w:r>
       <w:r>
         <w:rPr>
@@ -9092,6 +10339,7 @@
           <w:szCs w:val="24"/>
         </w:rPr>
       </w:pPr>
+      <w:proofErr w:type="spellStart"/>
       <w:r>
         <w:rPr>
           <w:rFonts w:ascii="Times New Roman" w:hAnsi="Times New Roman" w:cs="Times New Roman"/>
@@ -9099,7 +10347,17 @@
           <w:sz w:val="24"/>
           <w:szCs w:val="24"/>
         </w:rPr>
-        <w:t xml:space="preserve">Licklider, Roy. 1995. “The Consequences of Negotiated Settlements in Civil Wars, 1945- 1993,” 89 </w:t>
+        <w:t>Licklider</w:t>
+      </w:r>
+      <w:proofErr w:type="spellEnd"/>
+      <w:r>
+        <w:rPr>
+          <w:rFonts w:ascii="Times New Roman" w:hAnsi="Times New Roman" w:cs="Times New Roman"/>
+          <w:color w:val="000000"/>
+          <w:sz w:val="24"/>
+          <w:szCs w:val="24"/>
+        </w:rPr>
+        <w:t xml:space="preserve">, Roy. 1995. “The Consequences of Negotiated Settlements in Civil Wars, 1945- 1993,” 89 </w:t>
       </w:r>
       <w:r>
         <w:rPr>
@@ -9133,6 +10391,7 @@
           <w:shd w:val="clear" w:color="auto" w:fill="FFFFFF"/>
         </w:rPr>
       </w:pPr>
+      <w:proofErr w:type="spellStart"/>
       <w:r>
         <w:rPr>
           <w:rFonts w:ascii="Times New Roman" w:eastAsia="Times New Roman" w:hAnsi="Times New Roman" w:cs="Times New Roman"/>
@@ -9141,7 +10400,84 @@
           <w:szCs w:val="24"/>
           <w:shd w:val="clear" w:color="auto" w:fill="FFFFFF"/>
         </w:rPr>
-        <w:t xml:space="preserve">Protsyk, Oleh, and Ion Osoian. 2010. "Ethnic or multi-ethnic parties?: Party competition and legislative recruitment in Moldova." </w:t>
+        <w:t>Protsyk</w:t>
+      </w:r>
+      <w:proofErr w:type="spellEnd"/>
+      <w:r>
+        <w:rPr>
+          <w:rFonts w:ascii="Times New Roman" w:eastAsia="Times New Roman" w:hAnsi="Times New Roman" w:cs="Times New Roman"/>
+          <w:color w:val="222222"/>
+          <w:sz w:val="24"/>
+          <w:szCs w:val="24"/>
+          <w:shd w:val="clear" w:color="auto" w:fill="FFFFFF"/>
+        </w:rPr>
+        <w:t xml:space="preserve">, </w:t>
+      </w:r>
+      <w:proofErr w:type="spellStart"/>
+      <w:r>
+        <w:rPr>
+          <w:rFonts w:ascii="Times New Roman" w:eastAsia="Times New Roman" w:hAnsi="Times New Roman" w:cs="Times New Roman"/>
+          <w:color w:val="222222"/>
+          <w:sz w:val="24"/>
+          <w:szCs w:val="24"/>
+          <w:shd w:val="clear" w:color="auto" w:fill="FFFFFF"/>
+        </w:rPr>
+        <w:t>Oleh</w:t>
+      </w:r>
+      <w:proofErr w:type="spellEnd"/>
+      <w:r>
+        <w:rPr>
+          <w:rFonts w:ascii="Times New Roman" w:eastAsia="Times New Roman" w:hAnsi="Times New Roman" w:cs="Times New Roman"/>
+          <w:color w:val="222222"/>
+          <w:sz w:val="24"/>
+          <w:szCs w:val="24"/>
+          <w:shd w:val="clear" w:color="auto" w:fill="FFFFFF"/>
+        </w:rPr>
+        <w:t xml:space="preserve">, and Ion </w:t>
+      </w:r>
+      <w:proofErr w:type="spellStart"/>
+      <w:r>
+        <w:rPr>
+          <w:rFonts w:ascii="Times New Roman" w:eastAsia="Times New Roman" w:hAnsi="Times New Roman" w:cs="Times New Roman"/>
+          <w:color w:val="222222"/>
+          <w:sz w:val="24"/>
+          <w:szCs w:val="24"/>
+          <w:shd w:val="clear" w:color="auto" w:fill="FFFFFF"/>
+        </w:rPr>
+        <w:t>Osoian</w:t>
+      </w:r>
+      <w:proofErr w:type="spellEnd"/>
+      <w:r>
+        <w:rPr>
+          <w:rFonts w:ascii="Times New Roman" w:eastAsia="Times New Roman" w:hAnsi="Times New Roman" w:cs="Times New Roman"/>
+          <w:color w:val="222222"/>
+          <w:sz w:val="24"/>
+          <w:szCs w:val="24"/>
+          <w:shd w:val="clear" w:color="auto" w:fill="FFFFFF"/>
+        </w:rPr>
+        <w:t xml:space="preserve">. 2010. "Ethnic or multi-ethnic </w:t>
+      </w:r>
+      <w:proofErr w:type="gramStart"/>
+      <w:r>
+        <w:rPr>
+          <w:rFonts w:ascii="Times New Roman" w:eastAsia="Times New Roman" w:hAnsi="Times New Roman" w:cs="Times New Roman"/>
+          <w:color w:val="222222"/>
+          <w:sz w:val="24"/>
+          <w:szCs w:val="24"/>
+          <w:shd w:val="clear" w:color="auto" w:fill="FFFFFF"/>
+        </w:rPr>
+        <w:t>parties?:</w:t>
+      </w:r>
+      <w:proofErr w:type="gramEnd"/>
+      <w:r>
+        <w:rPr>
+          <w:rFonts w:ascii="Times New Roman" w:eastAsia="Times New Roman" w:hAnsi="Times New Roman" w:cs="Times New Roman"/>
+          <w:color w:val="222222"/>
+          <w:sz w:val="24"/>
+          <w:szCs w:val="24"/>
+          <w:shd w:val="clear" w:color="auto" w:fill="FFFFFF"/>
+        </w:rPr>
+        <w:t xml:space="preserve"> Party competition and legislative recruitment in Moldova." </w:t>
       </w:r>
       <w:r>
         <w:rPr>
@@ -9185,7 +10521,51 @@
           <w:szCs w:val="24"/>
           <w:shd w:val="clear" w:color="auto" w:fill="FFFFFF"/>
         </w:rPr>
-        <w:t>Roper, Steven D. 2002. "Regionalism in Moldova: The Case of Transnistria and Gagauzia." Ed. James R. Hughes. </w:t>
+        <w:t xml:space="preserve">Roper, Steven D. 2002. "Regionalism in Moldova: The Case of </w:t>
+      </w:r>
+      <w:proofErr w:type="spellStart"/>
+      <w:r>
+        <w:rPr>
+          <w:rFonts w:ascii="Times New Roman" w:eastAsia="Times New Roman" w:hAnsi="Times New Roman" w:cs="Times New Roman"/>
+          <w:color w:val="000000"/>
+          <w:sz w:val="24"/>
+          <w:szCs w:val="24"/>
+          <w:shd w:val="clear" w:color="auto" w:fill="FFFFFF"/>
+        </w:rPr>
+        <w:t>Transnistria</w:t>
+      </w:r>
+      <w:proofErr w:type="spellEnd"/>
+      <w:r>
+        <w:rPr>
+          <w:rFonts w:ascii="Times New Roman" w:eastAsia="Times New Roman" w:hAnsi="Times New Roman" w:cs="Times New Roman"/>
+          <w:color w:val="000000"/>
+          <w:sz w:val="24"/>
+          <w:szCs w:val="24"/>
+          <w:shd w:val="clear" w:color="auto" w:fill="FFFFFF"/>
+        </w:rPr>
+        <w:t xml:space="preserve"> and </w:t>
+      </w:r>
+      <w:proofErr w:type="spellStart"/>
+      <w:r>
+        <w:rPr>
+          <w:rFonts w:ascii="Times New Roman" w:eastAsia="Times New Roman" w:hAnsi="Times New Roman" w:cs="Times New Roman"/>
+          <w:color w:val="000000"/>
+          <w:sz w:val="24"/>
+          <w:szCs w:val="24"/>
+          <w:shd w:val="clear" w:color="auto" w:fill="FFFFFF"/>
+        </w:rPr>
+        <w:t>Gagauzia</w:t>
+      </w:r>
+      <w:proofErr w:type="spellEnd"/>
+      <w:r>
+        <w:rPr>
+          <w:rFonts w:ascii="Times New Roman" w:eastAsia="Times New Roman" w:hAnsi="Times New Roman" w:cs="Times New Roman"/>
+          <w:color w:val="000000"/>
+          <w:sz w:val="24"/>
+          <w:szCs w:val="24"/>
+          <w:shd w:val="clear" w:color="auto" w:fill="FFFFFF"/>
+        </w:rPr>
+        <w:t>." Ed. James R. Hughes. </w:t>
       </w:r>
       <w:r>
         <w:rPr>
@@ -9221,6 +10601,7 @@
           <w:shd w:val="clear" w:color="auto" w:fill="FFFFFF"/>
         </w:rPr>
       </w:pPr>
+      <w:proofErr w:type="spellStart"/>
       <w:r>
         <w:rPr>
           <w:rFonts w:ascii="Times New Roman" w:eastAsia="Times New Roman" w:hAnsi="Times New Roman" w:cs="Times New Roman"/>
@@ -9229,8 +10610,40 @@
           <w:szCs w:val="24"/>
           <w:shd w:val="clear" w:color="auto" w:fill="FFFFFF"/>
         </w:rPr>
-        <w:lastRenderedPageBreak/>
-        <w:t>Salehyan, Idean, et al. 2012. "Social conflict in Africa: A new database." </w:t>
+        <w:t>Salehyan</w:t>
+      </w:r>
+      <w:proofErr w:type="spellEnd"/>
+      <w:r>
+        <w:rPr>
+          <w:rFonts w:ascii="Times New Roman" w:eastAsia="Times New Roman" w:hAnsi="Times New Roman" w:cs="Times New Roman"/>
+          <w:color w:val="222222"/>
+          <w:sz w:val="24"/>
+          <w:szCs w:val="24"/>
+          <w:shd w:val="clear" w:color="auto" w:fill="FFFFFF"/>
+        </w:rPr>
+        <w:t xml:space="preserve">, </w:t>
+      </w:r>
+      <w:proofErr w:type="spellStart"/>
+      <w:r>
+        <w:rPr>
+          <w:rFonts w:ascii="Times New Roman" w:eastAsia="Times New Roman" w:hAnsi="Times New Roman" w:cs="Times New Roman"/>
+          <w:color w:val="222222"/>
+          <w:sz w:val="24"/>
+          <w:szCs w:val="24"/>
+          <w:shd w:val="clear" w:color="auto" w:fill="FFFFFF"/>
+        </w:rPr>
+        <w:t>Idean</w:t>
+      </w:r>
+      <w:proofErr w:type="spellEnd"/>
+      <w:r>
+        <w:rPr>
+          <w:rFonts w:ascii="Times New Roman" w:eastAsia="Times New Roman" w:hAnsi="Times New Roman" w:cs="Times New Roman"/>
+          <w:color w:val="222222"/>
+          <w:sz w:val="24"/>
+          <w:szCs w:val="24"/>
+          <w:shd w:val="clear" w:color="auto" w:fill="FFFFFF"/>
+        </w:rPr>
+        <w:t>, et al. 2012. "Social conflict in Africa: A new database." </w:t>
       </w:r>
       <w:r>
         <w:rPr>
@@ -9448,7 +10861,30 @@
           <w:szCs w:val="24"/>
           <w:shd w:val="clear" w:color="auto" w:fill="FFFFFF"/>
         </w:rPr>
-        <w:t xml:space="preserve">Weiner, Myron , 1978. </w:t>
+        <w:lastRenderedPageBreak/>
+        <w:t xml:space="preserve">Weiner, </w:t>
+      </w:r>
+      <w:proofErr w:type="gramStart"/>
+      <w:r>
+        <w:rPr>
+          <w:rFonts w:ascii="Times New Roman" w:eastAsia="Times New Roman" w:hAnsi="Times New Roman" w:cs="Times New Roman"/>
+          <w:color w:val="222222"/>
+          <w:sz w:val="24"/>
+          <w:szCs w:val="24"/>
+          <w:shd w:val="clear" w:color="auto" w:fill="FFFFFF"/>
+        </w:rPr>
+        <w:t>Myron ,</w:t>
+      </w:r>
+      <w:proofErr w:type="gramEnd"/>
+      <w:r>
+        <w:rPr>
+          <w:rFonts w:ascii="Times New Roman" w:eastAsia="Times New Roman" w:hAnsi="Times New Roman" w:cs="Times New Roman"/>
+          <w:color w:val="222222"/>
+          <w:sz w:val="24"/>
+          <w:szCs w:val="24"/>
+          <w:shd w:val="clear" w:color="auto" w:fill="FFFFFF"/>
+        </w:rPr>
+        <w:t xml:space="preserve"> 1978. </w:t>
       </w:r>
       <w:r>
         <w:rPr>
@@ -9507,6 +10943,7 @@
           <w:shd w:val="clear" w:color="auto" w:fill="FFFFFF"/>
         </w:rPr>
       </w:pPr>
+      <w:proofErr w:type="spellStart"/>
       <w:r>
         <w:rPr>
           <w:rFonts w:ascii="Times New Roman" w:eastAsia="Times New Roman" w:hAnsi="Times New Roman" w:cs="Times New Roman"/>
@@ -9515,7 +10952,84 @@
           <w:szCs w:val="24"/>
           <w:shd w:val="clear" w:color="auto" w:fill="FFFFFF"/>
         </w:rPr>
-        <w:t>Zahar, Marie-Joëlle. 2004. "Republika Srpska."</w:t>
+        <w:t>Zahar</w:t>
+      </w:r>
+      <w:proofErr w:type="spellEnd"/>
+      <w:r>
+        <w:rPr>
+          <w:rFonts w:ascii="Times New Roman" w:eastAsia="Times New Roman" w:hAnsi="Times New Roman" w:cs="Times New Roman"/>
+          <w:color w:val="222222"/>
+          <w:sz w:val="24"/>
+          <w:szCs w:val="24"/>
+          <w:shd w:val="clear" w:color="auto" w:fill="FFFFFF"/>
+        </w:rPr>
+        <w:t>, Marie-</w:t>
+      </w:r>
+      <w:proofErr w:type="spellStart"/>
+      <w:r>
+        <w:rPr>
+          <w:rFonts w:ascii="Times New Roman" w:eastAsia="Times New Roman" w:hAnsi="Times New Roman" w:cs="Times New Roman"/>
+          <w:color w:val="222222"/>
+          <w:sz w:val="24"/>
+          <w:szCs w:val="24"/>
+          <w:shd w:val="clear" w:color="auto" w:fill="FFFFFF"/>
+        </w:rPr>
+        <w:t>Joëlle</w:t>
+      </w:r>
+      <w:proofErr w:type="spellEnd"/>
+      <w:r>
+        <w:rPr>
+          <w:rFonts w:ascii="Times New Roman" w:eastAsia="Times New Roman" w:hAnsi="Times New Roman" w:cs="Times New Roman"/>
+          <w:color w:val="222222"/>
+          <w:sz w:val="24"/>
+          <w:szCs w:val="24"/>
+          <w:shd w:val="clear" w:color="auto" w:fill="FFFFFF"/>
+        </w:rPr>
+        <w:t>. 2004. "</w:t>
+      </w:r>
+      <w:proofErr w:type="spellStart"/>
+      <w:r>
+        <w:rPr>
+          <w:rFonts w:ascii="Times New Roman" w:eastAsia="Times New Roman" w:hAnsi="Times New Roman" w:cs="Times New Roman"/>
+          <w:color w:val="222222"/>
+          <w:sz w:val="24"/>
+          <w:szCs w:val="24"/>
+          <w:shd w:val="clear" w:color="auto" w:fill="FFFFFF"/>
+        </w:rPr>
+        <w:t>Republika</w:t>
+      </w:r>
+      <w:proofErr w:type="spellEnd"/>
+      <w:r>
+        <w:rPr>
+          <w:rFonts w:ascii="Times New Roman" w:eastAsia="Times New Roman" w:hAnsi="Times New Roman" w:cs="Times New Roman"/>
+          <w:color w:val="222222"/>
+          <w:sz w:val="24"/>
+          <w:szCs w:val="24"/>
+          <w:shd w:val="clear" w:color="auto" w:fill="FFFFFF"/>
+        </w:rPr>
+        <w:t xml:space="preserve"> </w:t>
+      </w:r>
+      <w:proofErr w:type="spellStart"/>
+      <w:r>
+        <w:rPr>
+          <w:rFonts w:ascii="Times New Roman" w:eastAsia="Times New Roman" w:hAnsi="Times New Roman" w:cs="Times New Roman"/>
+          <w:color w:val="222222"/>
+          <w:sz w:val="24"/>
+          <w:szCs w:val="24"/>
+          <w:shd w:val="clear" w:color="auto" w:fill="FFFFFF"/>
+        </w:rPr>
+        <w:t>Srpska</w:t>
+      </w:r>
+      <w:proofErr w:type="spellEnd"/>
+      <w:r>
+        <w:rPr>
+          <w:rFonts w:ascii="Times New Roman" w:eastAsia="Times New Roman" w:hAnsi="Times New Roman" w:cs="Times New Roman"/>
+          <w:color w:val="222222"/>
+          <w:sz w:val="24"/>
+          <w:szCs w:val="24"/>
+          <w:shd w:val="clear" w:color="auto" w:fill="FFFFFF"/>
+        </w:rPr>
+        <w:t>."</w:t>
       </w:r>
       <w:r>
         <w:rPr>
@@ -9780,13 +11294,23 @@
       <w:r>
         <w:t xml:space="preserve"> </w:t>
       </w:r>
-      <w:r>
-        <w:rPr>
-          <w:rFonts w:ascii="Times New Roman" w:hAnsi="Times New Roman" w:cs="Times New Roman"/>
-          <w:sz w:val="24"/>
-          <w:szCs w:val="24"/>
-        </w:rPr>
-        <w:t>Protsyk (2010) provides an account of the "salami tactics" by which Moldovan authorities have gradually reclaimed powers originally granted to the regional government.</w:t>
+      <w:proofErr w:type="spellStart"/>
+      <w:r>
+        <w:rPr>
+          <w:rFonts w:ascii="Times New Roman" w:hAnsi="Times New Roman" w:cs="Times New Roman"/>
+          <w:sz w:val="24"/>
+          <w:szCs w:val="24"/>
+        </w:rPr>
+        <w:t>Protsyk</w:t>
+      </w:r>
+      <w:proofErr w:type="spellEnd"/>
+      <w:r>
+        <w:rPr>
+          <w:rFonts w:ascii="Times New Roman" w:hAnsi="Times New Roman" w:cs="Times New Roman"/>
+          <w:sz w:val="24"/>
+          <w:szCs w:val="24"/>
+        </w:rPr>
+        <w:t xml:space="preserve"> (2010) provides an account of the "salami tactics" by which Moldovan authorities have gradually reclaimed powers originally granted to the regional government.</w:t>
       </w:r>
     </w:p>
   </w:endnote>
@@ -9811,7 +11335,43 @@
           <w:sz w:val="24"/>
           <w:szCs w:val="24"/>
         </w:rPr>
-        <w:t>Roper (2002) argues that secessionists in Transnistria are wary of negotiated reunification precisely because of the creeping re-centralization they have observed in Gagauzia.</w:t>
+        <w:t xml:space="preserve">Roper (2002) argues that secessionists in </w:t>
+      </w:r>
+      <w:proofErr w:type="spellStart"/>
+      <w:r>
+        <w:rPr>
+          <w:rFonts w:ascii="Times New Roman" w:hAnsi="Times New Roman" w:cs="Times New Roman"/>
+          <w:sz w:val="24"/>
+          <w:szCs w:val="24"/>
+        </w:rPr>
+        <w:t>Transnistria</w:t>
+      </w:r>
+      <w:proofErr w:type="spellEnd"/>
+      <w:r>
+        <w:rPr>
+          <w:rFonts w:ascii="Times New Roman" w:hAnsi="Times New Roman" w:cs="Times New Roman"/>
+          <w:sz w:val="24"/>
+          <w:szCs w:val="24"/>
+        </w:rPr>
+        <w:t xml:space="preserve"> are wary of negotiated reunification precisely because of the creeping re-centralization they have observed in </w:t>
+      </w:r>
+      <w:proofErr w:type="spellStart"/>
+      <w:r>
+        <w:rPr>
+          <w:rFonts w:ascii="Times New Roman" w:hAnsi="Times New Roman" w:cs="Times New Roman"/>
+          <w:sz w:val="24"/>
+          <w:szCs w:val="24"/>
+        </w:rPr>
+        <w:t>Gagauzia</w:t>
+      </w:r>
+      <w:proofErr w:type="spellEnd"/>
+      <w:r>
+        <w:rPr>
+          <w:rFonts w:ascii="Times New Roman" w:hAnsi="Times New Roman" w:cs="Times New Roman"/>
+          <w:sz w:val="24"/>
+          <w:szCs w:val="24"/>
+        </w:rPr>
+        <w:t>.</w:t>
       </w:r>
     </w:p>
   </w:endnote>
@@ -9861,7 +11421,61 @@
           <w:sz w:val="24"/>
           <w:szCs w:val="24"/>
         </w:rPr>
-        <w:t>For an excellent discussion of the case of Republika Srpska, see Zahar 2004.</w:t>
+        <w:t xml:space="preserve">For an excellent discussion of the case of </w:t>
+      </w:r>
+      <w:proofErr w:type="spellStart"/>
+      <w:r>
+        <w:rPr>
+          <w:rFonts w:ascii="Times New Roman" w:hAnsi="Times New Roman" w:cs="Times New Roman"/>
+          <w:sz w:val="24"/>
+          <w:szCs w:val="24"/>
+        </w:rPr>
+        <w:t>Republika</w:t>
+      </w:r>
+      <w:proofErr w:type="spellEnd"/>
+      <w:r>
+        <w:rPr>
+          <w:rFonts w:ascii="Times New Roman" w:hAnsi="Times New Roman" w:cs="Times New Roman"/>
+          <w:sz w:val="24"/>
+          <w:szCs w:val="24"/>
+        </w:rPr>
+        <w:t xml:space="preserve"> </w:t>
+      </w:r>
+      <w:proofErr w:type="spellStart"/>
+      <w:r>
+        <w:rPr>
+          <w:rFonts w:ascii="Times New Roman" w:hAnsi="Times New Roman" w:cs="Times New Roman"/>
+          <w:sz w:val="24"/>
+          <w:szCs w:val="24"/>
+        </w:rPr>
+        <w:t>Srpska</w:t>
+      </w:r>
+      <w:proofErr w:type="spellEnd"/>
+      <w:r>
+        <w:rPr>
+          <w:rFonts w:ascii="Times New Roman" w:hAnsi="Times New Roman" w:cs="Times New Roman"/>
+          <w:sz w:val="24"/>
+          <w:szCs w:val="24"/>
+        </w:rPr>
+        <w:t xml:space="preserve">, see </w:t>
+      </w:r>
+      <w:proofErr w:type="spellStart"/>
+      <w:r>
+        <w:rPr>
+          <w:rFonts w:ascii="Times New Roman" w:hAnsi="Times New Roman" w:cs="Times New Roman"/>
+          <w:sz w:val="24"/>
+          <w:szCs w:val="24"/>
+        </w:rPr>
+        <w:t>Zahar</w:t>
+      </w:r>
+      <w:proofErr w:type="spellEnd"/>
+      <w:r>
+        <w:rPr>
+          <w:rFonts w:ascii="Times New Roman" w:hAnsi="Times New Roman" w:cs="Times New Roman"/>
+          <w:sz w:val="24"/>
+          <w:szCs w:val="24"/>
+        </w:rPr>
+        <w:t xml:space="preserve"> 2004.</w:t>
       </w:r>
     </w:p>
   </w:endnote>
@@ -9953,7 +11567,7 @@
             <w:sz w:val="24"/>
             <w:szCs w:val="24"/>
           </w:rPr>
-          <w:t>1</w:t>
+          <w:t>20</w:t>
         </w:r>
         <w:r>
           <w:rPr>
@@ -10913,6 +12527,7 @@
     <w:lsdException w:name="HTML Sample" w:semiHidden="1" w:unhideWhenUsed="1"/>
     <w:lsdException w:name="HTML Typewriter" w:semiHidden="1" w:unhideWhenUsed="1"/>
     <w:lsdException w:name="HTML Variable" w:semiHidden="1" w:unhideWhenUsed="1"/>
+    <w:lsdException w:name="Normal Table" w:semiHidden="1" w:unhideWhenUsed="1"/>
     <w:lsdException w:name="annotation subject" w:semiHidden="1" w:unhideWhenUsed="1"/>
     <w:lsdException w:name="No List" w:semiHidden="1" w:unhideWhenUsed="1"/>
     <w:lsdException w:name="Outline List 1" w:semiHidden="1" w:unhideWhenUsed="1"/>
@@ -10958,9 +12573,11 @@
     <w:lsdException w:name="Table Subtle 1" w:semiHidden="1" w:unhideWhenUsed="1"/>
     <w:lsdException w:name="Table Subtle 2" w:semiHidden="1" w:unhideWhenUsed="1"/>
     <w:lsdException w:name="Table Web 1" w:semiHidden="1" w:unhideWhenUsed="1"/>
+    <w:lsdException w:name="Table Web 2" w:semiHidden="1" w:unhideWhenUsed="1"/>
     <w:lsdException w:name="Table Web 3" w:semiHidden="1" w:unhideWhenUsed="1"/>
     <w:lsdException w:name="Balloon Text" w:semiHidden="1" w:unhideWhenUsed="1"/>
     <w:lsdException w:name="Table Grid" w:uiPriority="39"/>
+    <w:lsdException w:name="Table Theme" w:semiHidden="1" w:unhideWhenUsed="1"/>
     <w:lsdException w:name="Placeholder Text" w:semiHidden="1"/>
     <w:lsdException w:name="No Spacing" w:uiPriority="1" w:qFormat="1"/>
     <w:lsdException w:name="Light Shading" w:uiPriority="60"/>
@@ -11202,6 +12819,7 @@
   <w:style w:type="character" w:default="1" w:styleId="DefaultParagraphFont">
     <w:name w:val="Default Paragraph Font"/>
     <w:uiPriority w:val="1"/>
+    <w:semiHidden/>
     <w:unhideWhenUsed/>
   </w:style>
   <w:style w:type="table" w:default="1" w:styleId="TableNormal">
@@ -11916,7 +13534,7 @@
 </file>
 
 <file path=customXml/itemProps1.xml><?xml version="1.0" encoding="utf-8"?>
-<ds:datastoreItem xmlns:ds="http://schemas.openxmlformats.org/officeDocument/2006/customXml" ds:itemID="{00447367-8783-A245-B74D-D24724112CA6}">
+<ds:datastoreItem xmlns:ds="http://schemas.openxmlformats.org/officeDocument/2006/customXml" ds:itemID="{E5CAE09A-36A8-CF41-96AF-EB8310D774B3}">
   <ds:schemaRefs>
     <ds:schemaRef ds:uri="http://schemas.openxmlformats.org/officeDocument/2006/bibliography"/>
   </ds:schemaRefs>

</xml_diff>

<commit_message>
add 'empirical landscape' to TOC
</commit_message>
<xml_diff>
--- a/editedvolume.docx
+++ b/editedvolume.docx
@@ -1,6 +1,6 @@
 
 <file path=word/document.xml><?xml version="1.0" encoding="utf-8"?>
-<w:document xmlns:wpc="http://schemas.microsoft.com/office/word/2010/wordprocessingCanvas" xmlns:mo="http://schemas.microsoft.com/office/mac/office/2008/main" xmlns:mc="http://schemas.openxmlformats.org/markup-compatibility/2006" xmlns:mv="urn:schemas-microsoft-com:mac:vml" xmlns:o="urn:schemas-microsoft-com:office:office" xmlns:r="http://schemas.openxmlformats.org/officeDocument/2006/relationships" xmlns:m="http://schemas.openxmlformats.org/officeDocument/2006/math" xmlns:v="urn:schemas-microsoft-com:vml" xmlns:wp14="http://schemas.microsoft.com/office/word/2010/wordprocessingDrawing" xmlns:wp="http://schemas.openxmlformats.org/drawingml/2006/wordprocessingDrawing" xmlns:w10="urn:schemas-microsoft-com:office:word" xmlns:w="http://schemas.openxmlformats.org/wordprocessingml/2006/main" xmlns:w14="http://schemas.microsoft.com/office/word/2010/wordml" xmlns:w15="http://schemas.microsoft.com/office/word/2012/wordml" xmlns:wpg="http://schemas.microsoft.com/office/word/2010/wordprocessingGroup" xmlns:wpi="http://schemas.microsoft.com/office/word/2010/wordprocessingInk" xmlns:wne="http://schemas.microsoft.com/office/word/2006/wordml" xmlns:wps="http://schemas.microsoft.com/office/word/2010/wordprocessingShape" mc:Ignorable="w14 w15 wp14">
+<w:document xmlns:wpc="http://schemas.microsoft.com/office/word/2010/wordprocessingCanvas" xmlns:cx="http://schemas.microsoft.com/office/drawing/2014/chartex" xmlns:cx1="http://schemas.microsoft.com/office/drawing/2015/9/8/chartex" xmlns:cx2="http://schemas.microsoft.com/office/drawing/2015/10/21/chartex" xmlns:cx3="http://schemas.microsoft.com/office/drawing/2016/5/9/chartex" xmlns:cx4="http://schemas.microsoft.com/office/drawing/2016/5/10/chartex" xmlns:cx5="http://schemas.microsoft.com/office/drawing/2016/5/11/chartex" xmlns:cx6="http://schemas.microsoft.com/office/drawing/2016/5/12/chartex" xmlns:cx7="http://schemas.microsoft.com/office/drawing/2016/5/13/chartex" xmlns:cx8="http://schemas.microsoft.com/office/drawing/2016/5/14/chartex" xmlns:mc="http://schemas.openxmlformats.org/markup-compatibility/2006" xmlns:aink="http://schemas.microsoft.com/office/drawing/2016/ink" xmlns:am3d="http://schemas.microsoft.com/office/drawing/2017/model3d" xmlns:o="urn:schemas-microsoft-com:office:office" xmlns:r="http://schemas.openxmlformats.org/officeDocument/2006/relationships" xmlns:m="http://schemas.openxmlformats.org/officeDocument/2006/math" xmlns:v="urn:schemas-microsoft-com:vml" xmlns:wp14="http://schemas.microsoft.com/office/word/2010/wordprocessingDrawing" xmlns:wp="http://schemas.openxmlformats.org/drawingml/2006/wordprocessingDrawing" xmlns:w10="urn:schemas-microsoft-com:office:word" xmlns:w="http://schemas.openxmlformats.org/wordprocessingml/2006/main" xmlns:w14="http://schemas.microsoft.com/office/word/2010/wordml" xmlns:w15="http://schemas.microsoft.com/office/word/2012/wordml" xmlns:w16cid="http://schemas.microsoft.com/office/word/2016/wordml/cid" xmlns:w16se="http://schemas.microsoft.com/office/word/2015/wordml/symex" xmlns:wpg="http://schemas.microsoft.com/office/word/2010/wordprocessingGroup" xmlns:wpi="http://schemas.microsoft.com/office/word/2010/wordprocessingInk" xmlns:wne="http://schemas.microsoft.com/office/word/2006/wordml" xmlns:wps="http://schemas.microsoft.com/office/word/2010/wordprocessingShape" mc:Ignorable="w14 w15 w16se w16cid wp14">
   <w:body>
     <w:p>
       <w:pPr>
@@ -74,7 +74,6 @@
         </w:rPr>
         <w:t>Kristy </w:t>
       </w:r>
-      <w:proofErr w:type="spellStart"/>
       <w:r>
         <w:rPr>
           <w:rStyle w:val="wi-fullname"/>
@@ -87,7 +86,6 @@
         </w:rPr>
         <w:t>Buzard</w:t>
       </w:r>
-      <w:proofErr w:type="spellEnd"/>
       <w:r>
         <w:rPr>
           <w:rFonts w:ascii="Times New Roman" w:hAnsi="Times New Roman" w:cs="Times New Roman"/>
@@ -323,10 +321,8 @@
               <w:tab w:val="right" w:leader="dot" w:pos="9350"/>
             </w:tabs>
             <w:rPr>
-              <w:rFonts w:ascii="Times New Roman" w:hAnsi="Times New Roman" w:cs="Times New Roman"/>
+              <w:rFonts w:eastAsiaTheme="minorEastAsia"/>
               <w:noProof/>
-              <w:sz w:val="24"/>
-              <w:szCs w:val="24"/>
             </w:rPr>
           </w:pPr>
           <w:r>
@@ -353,84 +349,128 @@
             </w:rPr>
             <w:fldChar w:fldCharType="separate"/>
           </w:r>
-          <w:hyperlink w:anchor="_Toc488915893" w:history="1">
+          <w:hyperlink w:anchor="_Toc491017509" w:history="1">
             <w:r>
               <w:rPr>
                 <w:rStyle w:val="Hyperlink"/>
-                <w:rFonts w:ascii="Times New Roman" w:hAnsi="Times New Roman" w:cs="Times New Roman"/>
-                <w:noProof/>
-                <w:color w:val="auto"/>
-                <w:sz w:val="24"/>
-                <w:szCs w:val="24"/>
+                <w:noProof/>
+              </w:rPr>
+              <w:t>The Empirical Landscape</w:t>
+            </w:r>
+            <w:r>
+              <w:rPr>
+                <w:noProof/>
+                <w:webHidden/>
+              </w:rPr>
+              <w:tab/>
+            </w:r>
+            <w:r>
+              <w:rPr>
+                <w:noProof/>
+                <w:webHidden/>
+              </w:rPr>
+              <w:fldChar w:fldCharType="begin"/>
+            </w:r>
+            <w:r>
+              <w:rPr>
+                <w:noProof/>
+                <w:webHidden/>
+              </w:rPr>
+              <w:instrText xml:space="preserve"> PAGEREF _Toc491017509 \h </w:instrText>
+            </w:r>
+            <w:r>
+              <w:rPr>
+                <w:noProof/>
+                <w:webHidden/>
+              </w:rPr>
+            </w:r>
+            <w:r>
+              <w:rPr>
+                <w:noProof/>
+                <w:webHidden/>
+              </w:rPr>
+              <w:fldChar w:fldCharType="separate"/>
+            </w:r>
+            <w:r>
+              <w:rPr>
+                <w:noProof/>
+                <w:webHidden/>
+              </w:rPr>
+              <w:t>3</w:t>
+            </w:r>
+            <w:r>
+              <w:rPr>
+                <w:noProof/>
+                <w:webHidden/>
+              </w:rPr>
+              <w:fldChar w:fldCharType="end"/>
+            </w:r>
+          </w:hyperlink>
+        </w:p>
+        <w:p>
+          <w:pPr>
+            <w:pStyle w:val="TOC1"/>
+            <w:tabs>
+              <w:tab w:val="right" w:leader="dot" w:pos="9350"/>
+            </w:tabs>
+            <w:rPr>
+              <w:rFonts w:eastAsiaTheme="minorEastAsia"/>
+              <w:noProof/>
+            </w:rPr>
+          </w:pPr>
+          <w:hyperlink w:anchor="_Toc491017511" w:history="1">
+            <w:r>
+              <w:rPr>
+                <w:rStyle w:val="Hyperlink"/>
+                <w:noProof/>
               </w:rPr>
               <w:t>A Model of Unrecognized Statehood</w:t>
             </w:r>
             <w:r>
               <w:rPr>
-                <w:rFonts w:ascii="Times New Roman" w:hAnsi="Times New Roman" w:cs="Times New Roman"/>
                 <w:noProof/>
                 <w:webHidden/>
-                <w:sz w:val="24"/>
-                <w:szCs w:val="24"/>
               </w:rPr>
               <w:tab/>
             </w:r>
             <w:r>
               <w:rPr>
-                <w:rFonts w:ascii="Times New Roman" w:hAnsi="Times New Roman" w:cs="Times New Roman"/>
                 <w:noProof/>
                 <w:webHidden/>
-                <w:sz w:val="24"/>
-                <w:szCs w:val="24"/>
               </w:rPr>
               <w:fldChar w:fldCharType="begin"/>
             </w:r>
             <w:r>
               <w:rPr>
-                <w:rFonts w:ascii="Times New Roman" w:hAnsi="Times New Roman" w:cs="Times New Roman"/>
                 <w:noProof/>
                 <w:webHidden/>
-                <w:sz w:val="24"/>
-                <w:szCs w:val="24"/>
-              </w:rPr>
-              <w:instrText xml:space="preserve"> PAGEREF _Toc488915893 \h </w:instrText>
-            </w:r>
-            <w:r>
-              <w:rPr>
-                <w:rFonts w:ascii="Times New Roman" w:hAnsi="Times New Roman" w:cs="Times New Roman"/>
+              </w:rPr>
+              <w:instrText xml:space="preserve"> PAGEREF _Toc491017511 \h </w:instrText>
+            </w:r>
+            <w:r>
+              <w:rPr>
                 <w:noProof/>
                 <w:webHidden/>
-                <w:sz w:val="24"/>
-                <w:szCs w:val="24"/>
-              </w:rPr>
-            </w:r>
-            <w:r>
-              <w:rPr>
-                <w:rFonts w:ascii="Times New Roman" w:hAnsi="Times New Roman" w:cs="Times New Roman"/>
+              </w:rPr>
+            </w:r>
+            <w:r>
+              <w:rPr>
                 <w:noProof/>
                 <w:webHidden/>
-                <w:sz w:val="24"/>
-                <w:szCs w:val="24"/>
               </w:rPr>
               <w:fldChar w:fldCharType="separate"/>
             </w:r>
             <w:r>
               <w:rPr>
-                <w:rFonts w:ascii="Times New Roman" w:hAnsi="Times New Roman" w:cs="Times New Roman"/>
                 <w:noProof/>
                 <w:webHidden/>
-                <w:sz w:val="24"/>
-                <w:szCs w:val="24"/>
-              </w:rPr>
-              <w:t>5</w:t>
-            </w:r>
-            <w:r>
-              <w:rPr>
-                <w:rFonts w:ascii="Times New Roman" w:hAnsi="Times New Roman" w:cs="Times New Roman"/>
+              </w:rPr>
+              <w:t>4</w:t>
+            </w:r>
+            <w:r>
+              <w:rPr>
                 <w:noProof/>
                 <w:webHidden/>
-                <w:sz w:val="24"/>
-                <w:szCs w:val="24"/>
               </w:rPr>
               <w:fldChar w:fldCharType="end"/>
             </w:r>
@@ -443,90 +483,63 @@
               <w:tab w:val="right" w:leader="dot" w:pos="9350"/>
             </w:tabs>
             <w:rPr>
-              <w:rFonts w:ascii="Times New Roman" w:hAnsi="Times New Roman" w:cs="Times New Roman"/>
+              <w:rFonts w:eastAsiaTheme="minorEastAsia"/>
               <w:noProof/>
-              <w:sz w:val="24"/>
-              <w:szCs w:val="24"/>
             </w:rPr>
           </w:pPr>
-          <w:hyperlink w:anchor="_Toc488915894" w:history="1">
+          <w:hyperlink w:anchor="_Toc491017512" w:history="1">
             <w:r>
               <w:rPr>
                 <w:rStyle w:val="Hyperlink"/>
-                <w:rFonts w:ascii="Times New Roman" w:hAnsi="Times New Roman" w:cs="Times New Roman"/>
-                <w:noProof/>
-                <w:color w:val="auto"/>
-                <w:sz w:val="24"/>
-                <w:szCs w:val="24"/>
+                <w:noProof/>
               </w:rPr>
               <w:t>The Players</w:t>
             </w:r>
             <w:r>
               <w:rPr>
-                <w:rFonts w:ascii="Times New Roman" w:hAnsi="Times New Roman" w:cs="Times New Roman"/>
                 <w:noProof/>
                 <w:webHidden/>
-                <w:sz w:val="24"/>
-                <w:szCs w:val="24"/>
               </w:rPr>
               <w:tab/>
             </w:r>
             <w:r>
               <w:rPr>
-                <w:rFonts w:ascii="Times New Roman" w:hAnsi="Times New Roman" w:cs="Times New Roman"/>
                 <w:noProof/>
                 <w:webHidden/>
-                <w:sz w:val="24"/>
-                <w:szCs w:val="24"/>
               </w:rPr>
               <w:fldChar w:fldCharType="begin"/>
             </w:r>
             <w:r>
               <w:rPr>
-                <w:rFonts w:ascii="Times New Roman" w:hAnsi="Times New Roman" w:cs="Times New Roman"/>
                 <w:noProof/>
                 <w:webHidden/>
-                <w:sz w:val="24"/>
-                <w:szCs w:val="24"/>
-              </w:rPr>
-              <w:instrText xml:space="preserve"> PAGEREF _Toc488915894 \h </w:instrText>
-            </w:r>
-            <w:r>
-              <w:rPr>
-                <w:rFonts w:ascii="Times New Roman" w:hAnsi="Times New Roman" w:cs="Times New Roman"/>
+              </w:rPr>
+              <w:instrText xml:space="preserve"> PAGEREF _Toc491017512 \h </w:instrText>
+            </w:r>
+            <w:r>
+              <w:rPr>
                 <w:noProof/>
                 <w:webHidden/>
-                <w:sz w:val="24"/>
-                <w:szCs w:val="24"/>
-              </w:rPr>
-            </w:r>
-            <w:r>
-              <w:rPr>
-                <w:rFonts w:ascii="Times New Roman" w:hAnsi="Times New Roman" w:cs="Times New Roman"/>
+              </w:rPr>
+            </w:r>
+            <w:r>
+              <w:rPr>
                 <w:noProof/>
                 <w:webHidden/>
-                <w:sz w:val="24"/>
-                <w:szCs w:val="24"/>
               </w:rPr>
               <w:fldChar w:fldCharType="separate"/>
             </w:r>
             <w:r>
               <w:rPr>
-                <w:rFonts w:ascii="Times New Roman" w:hAnsi="Times New Roman" w:cs="Times New Roman"/>
                 <w:noProof/>
                 <w:webHidden/>
-                <w:sz w:val="24"/>
-                <w:szCs w:val="24"/>
-              </w:rPr>
-              <w:t>5</w:t>
-            </w:r>
-            <w:r>
-              <w:rPr>
-                <w:rFonts w:ascii="Times New Roman" w:hAnsi="Times New Roman" w:cs="Times New Roman"/>
+              </w:rPr>
+              <w:t>4</w:t>
+            </w:r>
+            <w:r>
+              <w:rPr>
                 <w:noProof/>
                 <w:webHidden/>
-                <w:sz w:val="24"/>
-                <w:szCs w:val="24"/>
               </w:rPr>
               <w:fldChar w:fldCharType="end"/>
             </w:r>
@@ -539,90 +552,63 @@
               <w:tab w:val="right" w:leader="dot" w:pos="9350"/>
             </w:tabs>
             <w:rPr>
-              <w:rFonts w:ascii="Times New Roman" w:hAnsi="Times New Roman" w:cs="Times New Roman"/>
+              <w:rFonts w:eastAsiaTheme="minorEastAsia"/>
               <w:noProof/>
-              <w:sz w:val="24"/>
-              <w:szCs w:val="24"/>
             </w:rPr>
           </w:pPr>
-          <w:hyperlink w:anchor="_Toc488915895" w:history="1">
+          <w:hyperlink w:anchor="_Toc491017513" w:history="1">
             <w:r>
               <w:rPr>
                 <w:rStyle w:val="Hyperlink"/>
-                <w:rFonts w:ascii="Times New Roman" w:hAnsi="Times New Roman" w:cs="Times New Roman"/>
-                <w:noProof/>
-                <w:color w:val="auto"/>
-                <w:sz w:val="24"/>
-                <w:szCs w:val="24"/>
+                <w:noProof/>
               </w:rPr>
               <w:t>Details of the Dynamic Game</w:t>
             </w:r>
             <w:r>
               <w:rPr>
-                <w:rFonts w:ascii="Times New Roman" w:hAnsi="Times New Roman" w:cs="Times New Roman"/>
                 <w:noProof/>
                 <w:webHidden/>
-                <w:sz w:val="24"/>
-                <w:szCs w:val="24"/>
               </w:rPr>
               <w:tab/>
             </w:r>
             <w:r>
               <w:rPr>
-                <w:rFonts w:ascii="Times New Roman" w:hAnsi="Times New Roman" w:cs="Times New Roman"/>
                 <w:noProof/>
                 <w:webHidden/>
-                <w:sz w:val="24"/>
-                <w:szCs w:val="24"/>
               </w:rPr>
               <w:fldChar w:fldCharType="begin"/>
             </w:r>
             <w:r>
               <w:rPr>
-                <w:rFonts w:ascii="Times New Roman" w:hAnsi="Times New Roman" w:cs="Times New Roman"/>
                 <w:noProof/>
                 <w:webHidden/>
-                <w:sz w:val="24"/>
-                <w:szCs w:val="24"/>
-              </w:rPr>
-              <w:instrText xml:space="preserve"> PAGEREF _Toc488915895 \h </w:instrText>
-            </w:r>
-            <w:r>
-              <w:rPr>
-                <w:rFonts w:ascii="Times New Roman" w:hAnsi="Times New Roman" w:cs="Times New Roman"/>
+              </w:rPr>
+              <w:instrText xml:space="preserve"> PAGEREF _Toc491017513 \h </w:instrText>
+            </w:r>
+            <w:r>
+              <w:rPr>
                 <w:noProof/>
                 <w:webHidden/>
-                <w:sz w:val="24"/>
-                <w:szCs w:val="24"/>
-              </w:rPr>
-            </w:r>
-            <w:r>
-              <w:rPr>
-                <w:rFonts w:ascii="Times New Roman" w:hAnsi="Times New Roman" w:cs="Times New Roman"/>
+              </w:rPr>
+            </w:r>
+            <w:r>
+              <w:rPr>
                 <w:noProof/>
                 <w:webHidden/>
-                <w:sz w:val="24"/>
-                <w:szCs w:val="24"/>
               </w:rPr>
               <w:fldChar w:fldCharType="separate"/>
             </w:r>
             <w:r>
               <w:rPr>
-                <w:rFonts w:ascii="Times New Roman" w:hAnsi="Times New Roman" w:cs="Times New Roman"/>
                 <w:noProof/>
                 <w:webHidden/>
-                <w:sz w:val="24"/>
-                <w:szCs w:val="24"/>
-              </w:rPr>
-              <w:t>6</w:t>
-            </w:r>
-            <w:r>
-              <w:rPr>
-                <w:rFonts w:ascii="Times New Roman" w:hAnsi="Times New Roman" w:cs="Times New Roman"/>
+              </w:rPr>
+              <w:t>5</w:t>
+            </w:r>
+            <w:r>
+              <w:rPr>
                 <w:noProof/>
                 <w:webHidden/>
-                <w:sz w:val="24"/>
-                <w:szCs w:val="24"/>
               </w:rPr>
               <w:fldChar w:fldCharType="end"/>
             </w:r>
@@ -635,90 +621,63 @@
               <w:tab w:val="right" w:leader="dot" w:pos="9350"/>
             </w:tabs>
             <w:rPr>
-              <w:rFonts w:ascii="Times New Roman" w:hAnsi="Times New Roman" w:cs="Times New Roman"/>
+              <w:rFonts w:eastAsiaTheme="minorEastAsia"/>
               <w:noProof/>
-              <w:sz w:val="24"/>
-              <w:szCs w:val="24"/>
             </w:rPr>
           </w:pPr>
-          <w:hyperlink w:anchor="_Toc488915896" w:history="1">
+          <w:hyperlink w:anchor="_Toc491017514" w:history="1">
             <w:r>
               <w:rPr>
                 <w:rStyle w:val="Hyperlink"/>
-                <w:rFonts w:ascii="Times New Roman" w:hAnsi="Times New Roman" w:cs="Times New Roman"/>
-                <w:noProof/>
-                <w:color w:val="auto"/>
-                <w:sz w:val="24"/>
-                <w:szCs w:val="24"/>
+                <w:noProof/>
               </w:rPr>
               <w:t>Explaining the “Status Quo” Equilibrium</w:t>
             </w:r>
             <w:r>
               <w:rPr>
-                <w:rFonts w:ascii="Times New Roman" w:hAnsi="Times New Roman" w:cs="Times New Roman"/>
                 <w:noProof/>
                 <w:webHidden/>
-                <w:sz w:val="24"/>
-                <w:szCs w:val="24"/>
               </w:rPr>
               <w:tab/>
             </w:r>
             <w:r>
               <w:rPr>
-                <w:rFonts w:ascii="Times New Roman" w:hAnsi="Times New Roman" w:cs="Times New Roman"/>
                 <w:noProof/>
                 <w:webHidden/>
-                <w:sz w:val="24"/>
-                <w:szCs w:val="24"/>
               </w:rPr>
               <w:fldChar w:fldCharType="begin"/>
             </w:r>
             <w:r>
               <w:rPr>
-                <w:rFonts w:ascii="Times New Roman" w:hAnsi="Times New Roman" w:cs="Times New Roman"/>
                 <w:noProof/>
                 <w:webHidden/>
-                <w:sz w:val="24"/>
-                <w:szCs w:val="24"/>
-              </w:rPr>
-              <w:instrText xml:space="preserve"> PAGEREF _Toc488915896 \h </w:instrText>
-            </w:r>
-            <w:r>
-              <w:rPr>
-                <w:rFonts w:ascii="Times New Roman" w:hAnsi="Times New Roman" w:cs="Times New Roman"/>
+              </w:rPr>
+              <w:instrText xml:space="preserve"> PAGEREF _Toc491017514 \h </w:instrText>
+            </w:r>
+            <w:r>
+              <w:rPr>
                 <w:noProof/>
                 <w:webHidden/>
-                <w:sz w:val="24"/>
-                <w:szCs w:val="24"/>
-              </w:rPr>
-            </w:r>
-            <w:r>
-              <w:rPr>
-                <w:rFonts w:ascii="Times New Roman" w:hAnsi="Times New Roman" w:cs="Times New Roman"/>
+              </w:rPr>
+            </w:r>
+            <w:r>
+              <w:rPr>
                 <w:noProof/>
                 <w:webHidden/>
-                <w:sz w:val="24"/>
-                <w:szCs w:val="24"/>
               </w:rPr>
               <w:fldChar w:fldCharType="separate"/>
             </w:r>
             <w:r>
               <w:rPr>
-                <w:rFonts w:ascii="Times New Roman" w:hAnsi="Times New Roman" w:cs="Times New Roman"/>
                 <w:noProof/>
                 <w:webHidden/>
-                <w:sz w:val="24"/>
-                <w:szCs w:val="24"/>
-              </w:rPr>
-              <w:t>7</w:t>
-            </w:r>
-            <w:r>
-              <w:rPr>
-                <w:rFonts w:ascii="Times New Roman" w:hAnsi="Times New Roman" w:cs="Times New Roman"/>
+              </w:rPr>
+              <w:t>6</w:t>
+            </w:r>
+            <w:r>
+              <w:rPr>
                 <w:noProof/>
                 <w:webHidden/>
-                <w:sz w:val="24"/>
-                <w:szCs w:val="24"/>
               </w:rPr>
               <w:fldChar w:fldCharType="end"/>
             </w:r>
@@ -731,90 +690,63 @@
               <w:tab w:val="right" w:leader="dot" w:pos="9350"/>
             </w:tabs>
             <w:rPr>
-              <w:rFonts w:ascii="Times New Roman" w:hAnsi="Times New Roman" w:cs="Times New Roman"/>
+              <w:rFonts w:eastAsiaTheme="minorEastAsia"/>
               <w:noProof/>
-              <w:sz w:val="24"/>
-              <w:szCs w:val="24"/>
             </w:rPr>
           </w:pPr>
-          <w:hyperlink w:anchor="_Toc488915897" w:history="1">
+          <w:hyperlink w:anchor="_Toc491017515" w:history="1">
             <w:r>
               <w:rPr>
                 <w:rStyle w:val="Hyperlink"/>
-                <w:rFonts w:ascii="Times New Roman" w:hAnsi="Times New Roman" w:cs="Times New Roman"/>
-                <w:noProof/>
-                <w:color w:val="auto"/>
-                <w:sz w:val="24"/>
-                <w:szCs w:val="24"/>
+                <w:noProof/>
               </w:rPr>
               <w:t>Discussion of the Status Quo Equilibrium</w:t>
             </w:r>
             <w:r>
               <w:rPr>
-                <w:rFonts w:ascii="Times New Roman" w:hAnsi="Times New Roman" w:cs="Times New Roman"/>
                 <w:noProof/>
                 <w:webHidden/>
-                <w:sz w:val="24"/>
-                <w:szCs w:val="24"/>
               </w:rPr>
               <w:tab/>
             </w:r>
             <w:r>
               <w:rPr>
-                <w:rFonts w:ascii="Times New Roman" w:hAnsi="Times New Roman" w:cs="Times New Roman"/>
                 <w:noProof/>
                 <w:webHidden/>
-                <w:sz w:val="24"/>
-                <w:szCs w:val="24"/>
               </w:rPr>
               <w:fldChar w:fldCharType="begin"/>
             </w:r>
             <w:r>
               <w:rPr>
-                <w:rFonts w:ascii="Times New Roman" w:hAnsi="Times New Roman" w:cs="Times New Roman"/>
                 <w:noProof/>
                 <w:webHidden/>
-                <w:sz w:val="24"/>
-                <w:szCs w:val="24"/>
-              </w:rPr>
-              <w:instrText xml:space="preserve"> PAGEREF _Toc488915897 \h </w:instrText>
-            </w:r>
-            <w:r>
-              <w:rPr>
-                <w:rFonts w:ascii="Times New Roman" w:hAnsi="Times New Roman" w:cs="Times New Roman"/>
+              </w:rPr>
+              <w:instrText xml:space="preserve"> PAGEREF _Toc491017515 \h </w:instrText>
+            </w:r>
+            <w:r>
+              <w:rPr>
                 <w:noProof/>
                 <w:webHidden/>
-                <w:sz w:val="24"/>
-                <w:szCs w:val="24"/>
-              </w:rPr>
-            </w:r>
-            <w:r>
-              <w:rPr>
-                <w:rFonts w:ascii="Times New Roman" w:hAnsi="Times New Roman" w:cs="Times New Roman"/>
+              </w:rPr>
+            </w:r>
+            <w:r>
+              <w:rPr>
                 <w:noProof/>
                 <w:webHidden/>
-                <w:sz w:val="24"/>
-                <w:szCs w:val="24"/>
               </w:rPr>
               <w:fldChar w:fldCharType="separate"/>
             </w:r>
             <w:r>
               <w:rPr>
-                <w:rFonts w:ascii="Times New Roman" w:hAnsi="Times New Roman" w:cs="Times New Roman"/>
                 <w:noProof/>
                 <w:webHidden/>
-                <w:sz w:val="24"/>
-                <w:szCs w:val="24"/>
               </w:rPr>
               <w:t>9</w:t>
             </w:r>
             <w:r>
               <w:rPr>
-                <w:rFonts w:ascii="Times New Roman" w:hAnsi="Times New Roman" w:cs="Times New Roman"/>
                 <w:noProof/>
                 <w:webHidden/>
-                <w:sz w:val="24"/>
-                <w:szCs w:val="24"/>
               </w:rPr>
               <w:fldChar w:fldCharType="end"/>
             </w:r>
@@ -827,90 +759,63 @@
               <w:tab w:val="right" w:leader="dot" w:pos="9350"/>
             </w:tabs>
             <w:rPr>
-              <w:rFonts w:ascii="Times New Roman" w:hAnsi="Times New Roman" w:cs="Times New Roman"/>
+              <w:rFonts w:eastAsiaTheme="minorEastAsia"/>
               <w:noProof/>
-              <w:sz w:val="24"/>
-              <w:szCs w:val="24"/>
             </w:rPr>
           </w:pPr>
-          <w:hyperlink w:anchor="_Toc488915898" w:history="1">
+          <w:hyperlink w:anchor="_Toc491017516" w:history="1">
             <w:r>
               <w:rPr>
                 <w:rStyle w:val="Hyperlink"/>
-                <w:rFonts w:ascii="Times New Roman" w:hAnsi="Times New Roman" w:cs="Times New Roman"/>
-                <w:noProof/>
-                <w:color w:val="auto"/>
-                <w:sz w:val="24"/>
-                <w:szCs w:val="24"/>
+                <w:noProof/>
               </w:rPr>
               <w:t>Alternative Outcomes</w:t>
             </w:r>
             <w:r>
               <w:rPr>
-                <w:rFonts w:ascii="Times New Roman" w:hAnsi="Times New Roman" w:cs="Times New Roman"/>
                 <w:noProof/>
                 <w:webHidden/>
-                <w:sz w:val="24"/>
-                <w:szCs w:val="24"/>
               </w:rPr>
               <w:tab/>
             </w:r>
             <w:r>
               <w:rPr>
-                <w:rFonts w:ascii="Times New Roman" w:hAnsi="Times New Roman" w:cs="Times New Roman"/>
                 <w:noProof/>
                 <w:webHidden/>
-                <w:sz w:val="24"/>
-                <w:szCs w:val="24"/>
               </w:rPr>
               <w:fldChar w:fldCharType="begin"/>
             </w:r>
             <w:r>
               <w:rPr>
-                <w:rFonts w:ascii="Times New Roman" w:hAnsi="Times New Roman" w:cs="Times New Roman"/>
                 <w:noProof/>
                 <w:webHidden/>
-                <w:sz w:val="24"/>
-                <w:szCs w:val="24"/>
-              </w:rPr>
-              <w:instrText xml:space="preserve"> PAGEREF _Toc488915898 \h </w:instrText>
-            </w:r>
-            <w:r>
-              <w:rPr>
-                <w:rFonts w:ascii="Times New Roman" w:hAnsi="Times New Roman" w:cs="Times New Roman"/>
+              </w:rPr>
+              <w:instrText xml:space="preserve"> PAGEREF _Toc491017516 \h </w:instrText>
+            </w:r>
+            <w:r>
+              <w:rPr>
                 <w:noProof/>
                 <w:webHidden/>
-                <w:sz w:val="24"/>
-                <w:szCs w:val="24"/>
-              </w:rPr>
-            </w:r>
-            <w:r>
-              <w:rPr>
-                <w:rFonts w:ascii="Times New Roman" w:hAnsi="Times New Roman" w:cs="Times New Roman"/>
+              </w:rPr>
+            </w:r>
+            <w:r>
+              <w:rPr>
                 <w:noProof/>
                 <w:webHidden/>
-                <w:sz w:val="24"/>
-                <w:szCs w:val="24"/>
               </w:rPr>
               <w:fldChar w:fldCharType="separate"/>
             </w:r>
             <w:r>
               <w:rPr>
-                <w:rFonts w:ascii="Times New Roman" w:hAnsi="Times New Roman" w:cs="Times New Roman"/>
                 <w:noProof/>
                 <w:webHidden/>
-                <w:sz w:val="24"/>
-                <w:szCs w:val="24"/>
-              </w:rPr>
-              <w:t>10</w:t>
-            </w:r>
-            <w:r>
-              <w:rPr>
-                <w:rFonts w:ascii="Times New Roman" w:hAnsi="Times New Roman" w:cs="Times New Roman"/>
+              </w:rPr>
+              <w:t>9</w:t>
+            </w:r>
+            <w:r>
+              <w:rPr>
                 <w:noProof/>
                 <w:webHidden/>
-                <w:sz w:val="24"/>
-                <w:szCs w:val="24"/>
               </w:rPr>
               <w:fldChar w:fldCharType="end"/>
             </w:r>
@@ -923,90 +828,63 @@
               <w:tab w:val="right" w:leader="dot" w:pos="9350"/>
             </w:tabs>
             <w:rPr>
-              <w:rFonts w:ascii="Times New Roman" w:hAnsi="Times New Roman" w:cs="Times New Roman"/>
+              <w:rFonts w:eastAsiaTheme="minorEastAsia"/>
               <w:noProof/>
-              <w:sz w:val="24"/>
-              <w:szCs w:val="24"/>
             </w:rPr>
           </w:pPr>
-          <w:hyperlink w:anchor="_Toc488915899" w:history="1">
+          <w:hyperlink w:anchor="_Toc491017517" w:history="1">
             <w:r>
               <w:rPr>
                 <w:rStyle w:val="Hyperlink"/>
-                <w:rFonts w:ascii="Times New Roman" w:hAnsi="Times New Roman" w:cs="Times New Roman"/>
-                <w:noProof/>
-                <w:color w:val="auto"/>
-                <w:sz w:val="24"/>
-                <w:szCs w:val="24"/>
+                <w:noProof/>
               </w:rPr>
               <w:t>How Unrecognized Statehood Ends</w:t>
             </w:r>
             <w:r>
               <w:rPr>
-                <w:rFonts w:ascii="Times New Roman" w:hAnsi="Times New Roman" w:cs="Times New Roman"/>
                 <w:noProof/>
                 <w:webHidden/>
-                <w:sz w:val="24"/>
-                <w:szCs w:val="24"/>
               </w:rPr>
               <w:tab/>
             </w:r>
             <w:r>
               <w:rPr>
-                <w:rFonts w:ascii="Times New Roman" w:hAnsi="Times New Roman" w:cs="Times New Roman"/>
                 <w:noProof/>
                 <w:webHidden/>
-                <w:sz w:val="24"/>
-                <w:szCs w:val="24"/>
               </w:rPr>
               <w:fldChar w:fldCharType="begin"/>
             </w:r>
             <w:r>
               <w:rPr>
-                <w:rFonts w:ascii="Times New Roman" w:hAnsi="Times New Roman" w:cs="Times New Roman"/>
                 <w:noProof/>
                 <w:webHidden/>
-                <w:sz w:val="24"/>
-                <w:szCs w:val="24"/>
-              </w:rPr>
-              <w:instrText xml:space="preserve"> PAGEREF _Toc488915899 \h </w:instrText>
-            </w:r>
-            <w:r>
-              <w:rPr>
-                <w:rFonts w:ascii="Times New Roman" w:hAnsi="Times New Roman" w:cs="Times New Roman"/>
+              </w:rPr>
+              <w:instrText xml:space="preserve"> PAGEREF _Toc491017517 \h </w:instrText>
+            </w:r>
+            <w:r>
+              <w:rPr>
                 <w:noProof/>
                 <w:webHidden/>
-                <w:sz w:val="24"/>
-                <w:szCs w:val="24"/>
-              </w:rPr>
-            </w:r>
-            <w:r>
-              <w:rPr>
-                <w:rFonts w:ascii="Times New Roman" w:hAnsi="Times New Roman" w:cs="Times New Roman"/>
+              </w:rPr>
+            </w:r>
+            <w:r>
+              <w:rPr>
                 <w:noProof/>
                 <w:webHidden/>
-                <w:sz w:val="24"/>
-                <w:szCs w:val="24"/>
               </w:rPr>
               <w:fldChar w:fldCharType="separate"/>
             </w:r>
             <w:r>
               <w:rPr>
-                <w:rFonts w:ascii="Times New Roman" w:hAnsi="Times New Roman" w:cs="Times New Roman"/>
                 <w:noProof/>
                 <w:webHidden/>
-                <w:sz w:val="24"/>
-                <w:szCs w:val="24"/>
               </w:rPr>
               <w:t>10</w:t>
             </w:r>
             <w:r>
               <w:rPr>
-                <w:rFonts w:ascii="Times New Roman" w:hAnsi="Times New Roman" w:cs="Times New Roman"/>
                 <w:noProof/>
                 <w:webHidden/>
-                <w:sz w:val="24"/>
-                <w:szCs w:val="24"/>
               </w:rPr>
               <w:fldChar w:fldCharType="end"/>
             </w:r>
@@ -1019,90 +897,63 @@
               <w:tab w:val="right" w:leader="dot" w:pos="9350"/>
             </w:tabs>
             <w:rPr>
-              <w:rFonts w:ascii="Times New Roman" w:hAnsi="Times New Roman" w:cs="Times New Roman"/>
+              <w:rFonts w:eastAsiaTheme="minorEastAsia"/>
               <w:noProof/>
-              <w:sz w:val="24"/>
-              <w:szCs w:val="24"/>
             </w:rPr>
           </w:pPr>
-          <w:hyperlink w:anchor="_Toc488915900" w:history="1">
+          <w:hyperlink w:anchor="_Toc491017518" w:history="1">
             <w:r>
               <w:rPr>
                 <w:rStyle w:val="Hyperlink"/>
-                <w:rFonts w:ascii="Times New Roman" w:hAnsi="Times New Roman" w:cs="Times New Roman"/>
-                <w:noProof/>
-                <w:color w:val="auto"/>
-                <w:sz w:val="24"/>
-                <w:szCs w:val="24"/>
+                <w:noProof/>
               </w:rPr>
               <w:t>Reunification via Military Reconquest</w:t>
             </w:r>
             <w:r>
               <w:rPr>
-                <w:rFonts w:ascii="Times New Roman" w:hAnsi="Times New Roman" w:cs="Times New Roman"/>
                 <w:noProof/>
                 <w:webHidden/>
-                <w:sz w:val="24"/>
-                <w:szCs w:val="24"/>
               </w:rPr>
               <w:tab/>
             </w:r>
             <w:r>
               <w:rPr>
-                <w:rFonts w:ascii="Times New Roman" w:hAnsi="Times New Roman" w:cs="Times New Roman"/>
                 <w:noProof/>
                 <w:webHidden/>
-                <w:sz w:val="24"/>
-                <w:szCs w:val="24"/>
               </w:rPr>
               <w:fldChar w:fldCharType="begin"/>
             </w:r>
             <w:r>
               <w:rPr>
-                <w:rFonts w:ascii="Times New Roman" w:hAnsi="Times New Roman" w:cs="Times New Roman"/>
                 <w:noProof/>
                 <w:webHidden/>
-                <w:sz w:val="24"/>
-                <w:szCs w:val="24"/>
-              </w:rPr>
-              <w:instrText xml:space="preserve"> PAGEREF _Toc488915900 \h </w:instrText>
-            </w:r>
-            <w:r>
-              <w:rPr>
-                <w:rFonts w:ascii="Times New Roman" w:hAnsi="Times New Roman" w:cs="Times New Roman"/>
+              </w:rPr>
+              <w:instrText xml:space="preserve"> PAGEREF _Toc491017518 \h </w:instrText>
+            </w:r>
+            <w:r>
+              <w:rPr>
                 <w:noProof/>
                 <w:webHidden/>
-                <w:sz w:val="24"/>
-                <w:szCs w:val="24"/>
-              </w:rPr>
-            </w:r>
-            <w:r>
-              <w:rPr>
-                <w:rFonts w:ascii="Times New Roman" w:hAnsi="Times New Roman" w:cs="Times New Roman"/>
+              </w:rPr>
+            </w:r>
+            <w:r>
+              <w:rPr>
                 <w:noProof/>
                 <w:webHidden/>
-                <w:sz w:val="24"/>
-                <w:szCs w:val="24"/>
               </w:rPr>
               <w:fldChar w:fldCharType="separate"/>
             </w:r>
             <w:r>
               <w:rPr>
-                <w:rFonts w:ascii="Times New Roman" w:hAnsi="Times New Roman" w:cs="Times New Roman"/>
                 <w:noProof/>
                 <w:webHidden/>
-                <w:sz w:val="24"/>
-                <w:szCs w:val="24"/>
-              </w:rPr>
-              <w:t>11</w:t>
-            </w:r>
-            <w:r>
-              <w:rPr>
-                <w:rFonts w:ascii="Times New Roman" w:hAnsi="Times New Roman" w:cs="Times New Roman"/>
+              </w:rPr>
+              <w:t>10</w:t>
+            </w:r>
+            <w:r>
+              <w:rPr>
                 <w:noProof/>
                 <w:webHidden/>
-                <w:sz w:val="24"/>
-                <w:szCs w:val="24"/>
               </w:rPr>
               <w:fldChar w:fldCharType="end"/>
             </w:r>
@@ -1115,90 +966,63 @@
               <w:tab w:val="right" w:leader="dot" w:pos="9350"/>
             </w:tabs>
             <w:rPr>
-              <w:rFonts w:ascii="Times New Roman" w:hAnsi="Times New Roman" w:cs="Times New Roman"/>
+              <w:rFonts w:eastAsiaTheme="minorEastAsia"/>
               <w:noProof/>
-              <w:sz w:val="24"/>
-              <w:szCs w:val="24"/>
             </w:rPr>
           </w:pPr>
-          <w:hyperlink w:anchor="_Toc488915901" w:history="1">
+          <w:hyperlink w:anchor="_Toc491017519" w:history="1">
             <w:r>
               <w:rPr>
                 <w:rStyle w:val="Hyperlink"/>
-                <w:rFonts w:ascii="Times New Roman" w:hAnsi="Times New Roman" w:cs="Times New Roman"/>
-                <w:noProof/>
-                <w:color w:val="auto"/>
-                <w:sz w:val="24"/>
-                <w:szCs w:val="24"/>
+                <w:noProof/>
               </w:rPr>
               <w:t>Negotiated Reunification</w:t>
             </w:r>
             <w:r>
               <w:rPr>
-                <w:rFonts w:ascii="Times New Roman" w:hAnsi="Times New Roman" w:cs="Times New Roman"/>
                 <w:noProof/>
                 <w:webHidden/>
-                <w:sz w:val="24"/>
-                <w:szCs w:val="24"/>
               </w:rPr>
               <w:tab/>
             </w:r>
             <w:r>
               <w:rPr>
-                <w:rFonts w:ascii="Times New Roman" w:hAnsi="Times New Roman" w:cs="Times New Roman"/>
                 <w:noProof/>
                 <w:webHidden/>
-                <w:sz w:val="24"/>
-                <w:szCs w:val="24"/>
               </w:rPr>
               <w:fldChar w:fldCharType="begin"/>
             </w:r>
             <w:r>
               <w:rPr>
-                <w:rFonts w:ascii="Times New Roman" w:hAnsi="Times New Roman" w:cs="Times New Roman"/>
                 <w:noProof/>
                 <w:webHidden/>
-                <w:sz w:val="24"/>
-                <w:szCs w:val="24"/>
-              </w:rPr>
-              <w:instrText xml:space="preserve"> PAGEREF _Toc488915901 \h </w:instrText>
-            </w:r>
-            <w:r>
-              <w:rPr>
-                <w:rFonts w:ascii="Times New Roman" w:hAnsi="Times New Roman" w:cs="Times New Roman"/>
+              </w:rPr>
+              <w:instrText xml:space="preserve"> PAGEREF _Toc491017519 \h </w:instrText>
+            </w:r>
+            <w:r>
+              <w:rPr>
                 <w:noProof/>
                 <w:webHidden/>
-                <w:sz w:val="24"/>
-                <w:szCs w:val="24"/>
-              </w:rPr>
-            </w:r>
-            <w:r>
-              <w:rPr>
-                <w:rFonts w:ascii="Times New Roman" w:hAnsi="Times New Roman" w:cs="Times New Roman"/>
+              </w:rPr>
+            </w:r>
+            <w:r>
+              <w:rPr>
                 <w:noProof/>
                 <w:webHidden/>
-                <w:sz w:val="24"/>
-                <w:szCs w:val="24"/>
               </w:rPr>
               <w:fldChar w:fldCharType="separate"/>
             </w:r>
             <w:r>
               <w:rPr>
-                <w:rFonts w:ascii="Times New Roman" w:hAnsi="Times New Roman" w:cs="Times New Roman"/>
                 <w:noProof/>
                 <w:webHidden/>
-                <w:sz w:val="24"/>
-                <w:szCs w:val="24"/>
-              </w:rPr>
-              <w:t>12</w:t>
-            </w:r>
-            <w:r>
-              <w:rPr>
-                <w:rFonts w:ascii="Times New Roman" w:hAnsi="Times New Roman" w:cs="Times New Roman"/>
+              </w:rPr>
+              <w:t>11</w:t>
+            </w:r>
+            <w:r>
+              <w:rPr>
                 <w:noProof/>
                 <w:webHidden/>
-                <w:sz w:val="24"/>
-                <w:szCs w:val="24"/>
               </w:rPr>
               <w:fldChar w:fldCharType="end"/>
             </w:r>
@@ -1211,90 +1035,63 @@
               <w:tab w:val="right" w:leader="dot" w:pos="9350"/>
             </w:tabs>
             <w:rPr>
-              <w:rFonts w:ascii="Times New Roman" w:hAnsi="Times New Roman" w:cs="Times New Roman"/>
+              <w:rFonts w:eastAsiaTheme="minorEastAsia"/>
               <w:noProof/>
-              <w:sz w:val="24"/>
-              <w:szCs w:val="24"/>
             </w:rPr>
           </w:pPr>
-          <w:hyperlink w:anchor="_Toc488915902" w:history="1">
+          <w:hyperlink w:anchor="_Toc491017520" w:history="1">
             <w:r>
               <w:rPr>
                 <w:rStyle w:val="Hyperlink"/>
-                <w:rFonts w:ascii="Times New Roman" w:hAnsi="Times New Roman" w:cs="Times New Roman"/>
-                <w:noProof/>
-                <w:color w:val="auto"/>
-                <w:sz w:val="24"/>
-                <w:szCs w:val="24"/>
+                <w:noProof/>
               </w:rPr>
               <w:t>Recognition via Secessionist Military Victory</w:t>
             </w:r>
             <w:r>
               <w:rPr>
-                <w:rFonts w:ascii="Times New Roman" w:hAnsi="Times New Roman" w:cs="Times New Roman"/>
                 <w:noProof/>
                 <w:webHidden/>
-                <w:sz w:val="24"/>
-                <w:szCs w:val="24"/>
               </w:rPr>
               <w:tab/>
             </w:r>
             <w:r>
               <w:rPr>
-                <w:rFonts w:ascii="Times New Roman" w:hAnsi="Times New Roman" w:cs="Times New Roman"/>
                 <w:noProof/>
                 <w:webHidden/>
-                <w:sz w:val="24"/>
-                <w:szCs w:val="24"/>
               </w:rPr>
               <w:fldChar w:fldCharType="begin"/>
             </w:r>
             <w:r>
               <w:rPr>
-                <w:rFonts w:ascii="Times New Roman" w:hAnsi="Times New Roman" w:cs="Times New Roman"/>
                 <w:noProof/>
                 <w:webHidden/>
-                <w:sz w:val="24"/>
-                <w:szCs w:val="24"/>
-              </w:rPr>
-              <w:instrText xml:space="preserve"> PAGEREF _Toc488915902 \h </w:instrText>
-            </w:r>
-            <w:r>
-              <w:rPr>
-                <w:rFonts w:ascii="Times New Roman" w:hAnsi="Times New Roman" w:cs="Times New Roman"/>
+              </w:rPr>
+              <w:instrText xml:space="preserve"> PAGEREF _Toc491017520 \h </w:instrText>
+            </w:r>
+            <w:r>
+              <w:rPr>
                 <w:noProof/>
                 <w:webHidden/>
-                <w:sz w:val="24"/>
-                <w:szCs w:val="24"/>
-              </w:rPr>
-            </w:r>
-            <w:r>
-              <w:rPr>
-                <w:rFonts w:ascii="Times New Roman" w:hAnsi="Times New Roman" w:cs="Times New Roman"/>
+              </w:rPr>
+            </w:r>
+            <w:r>
+              <w:rPr>
                 <w:noProof/>
                 <w:webHidden/>
-                <w:sz w:val="24"/>
-                <w:szCs w:val="24"/>
               </w:rPr>
               <w:fldChar w:fldCharType="separate"/>
             </w:r>
             <w:r>
               <w:rPr>
-                <w:rFonts w:ascii="Times New Roman" w:hAnsi="Times New Roman" w:cs="Times New Roman"/>
                 <w:noProof/>
                 <w:webHidden/>
-                <w:sz w:val="24"/>
-                <w:szCs w:val="24"/>
               </w:rPr>
               <w:t>14</w:t>
             </w:r>
             <w:r>
               <w:rPr>
-                <w:rFonts w:ascii="Times New Roman" w:hAnsi="Times New Roman" w:cs="Times New Roman"/>
                 <w:noProof/>
                 <w:webHidden/>
-                <w:sz w:val="24"/>
-                <w:szCs w:val="24"/>
               </w:rPr>
               <w:fldChar w:fldCharType="end"/>
             </w:r>
@@ -1307,90 +1104,63 @@
               <w:tab w:val="right" w:leader="dot" w:pos="9350"/>
             </w:tabs>
             <w:rPr>
-              <w:rFonts w:ascii="Times New Roman" w:hAnsi="Times New Roman" w:cs="Times New Roman"/>
+              <w:rFonts w:eastAsiaTheme="minorEastAsia"/>
               <w:noProof/>
-              <w:sz w:val="24"/>
-              <w:szCs w:val="24"/>
             </w:rPr>
           </w:pPr>
-          <w:hyperlink w:anchor="_Toc488915903" w:history="1">
+          <w:hyperlink w:anchor="_Toc491017521" w:history="1">
             <w:r>
               <w:rPr>
                 <w:rStyle w:val="Hyperlink"/>
-                <w:rFonts w:ascii="Times New Roman" w:hAnsi="Times New Roman" w:cs="Times New Roman"/>
-                <w:noProof/>
-                <w:color w:val="auto"/>
-                <w:sz w:val="24"/>
-                <w:szCs w:val="24"/>
+                <w:noProof/>
               </w:rPr>
               <w:t>Negotiated Recognition</w:t>
             </w:r>
             <w:r>
               <w:rPr>
-                <w:rFonts w:ascii="Times New Roman" w:hAnsi="Times New Roman" w:cs="Times New Roman"/>
                 <w:noProof/>
                 <w:webHidden/>
-                <w:sz w:val="24"/>
-                <w:szCs w:val="24"/>
               </w:rPr>
               <w:tab/>
             </w:r>
             <w:r>
               <w:rPr>
-                <w:rFonts w:ascii="Times New Roman" w:hAnsi="Times New Roman" w:cs="Times New Roman"/>
                 <w:noProof/>
                 <w:webHidden/>
-                <w:sz w:val="24"/>
-                <w:szCs w:val="24"/>
               </w:rPr>
               <w:fldChar w:fldCharType="begin"/>
             </w:r>
             <w:r>
               <w:rPr>
-                <w:rFonts w:ascii="Times New Roman" w:hAnsi="Times New Roman" w:cs="Times New Roman"/>
                 <w:noProof/>
                 <w:webHidden/>
-                <w:sz w:val="24"/>
-                <w:szCs w:val="24"/>
-              </w:rPr>
-              <w:instrText xml:space="preserve"> PAGEREF _Toc488915903 \h </w:instrText>
-            </w:r>
-            <w:r>
-              <w:rPr>
-                <w:rFonts w:ascii="Times New Roman" w:hAnsi="Times New Roman" w:cs="Times New Roman"/>
+              </w:rPr>
+              <w:instrText xml:space="preserve"> PAGEREF _Toc491017521 \h </w:instrText>
+            </w:r>
+            <w:r>
+              <w:rPr>
                 <w:noProof/>
                 <w:webHidden/>
-                <w:sz w:val="24"/>
-                <w:szCs w:val="24"/>
-              </w:rPr>
-            </w:r>
-            <w:r>
-              <w:rPr>
-                <w:rFonts w:ascii="Times New Roman" w:hAnsi="Times New Roman" w:cs="Times New Roman"/>
+              </w:rPr>
+            </w:r>
+            <w:r>
+              <w:rPr>
                 <w:noProof/>
                 <w:webHidden/>
-                <w:sz w:val="24"/>
-                <w:szCs w:val="24"/>
               </w:rPr>
               <w:fldChar w:fldCharType="separate"/>
             </w:r>
             <w:r>
               <w:rPr>
-                <w:rFonts w:ascii="Times New Roman" w:hAnsi="Times New Roman" w:cs="Times New Roman"/>
                 <w:noProof/>
                 <w:webHidden/>
-                <w:sz w:val="24"/>
-                <w:szCs w:val="24"/>
               </w:rPr>
               <w:t>15</w:t>
             </w:r>
             <w:r>
               <w:rPr>
-                <w:rFonts w:ascii="Times New Roman" w:hAnsi="Times New Roman" w:cs="Times New Roman"/>
                 <w:noProof/>
                 <w:webHidden/>
-                <w:sz w:val="24"/>
-                <w:szCs w:val="24"/>
               </w:rPr>
               <w:fldChar w:fldCharType="end"/>
             </w:r>
@@ -1403,90 +1173,63 @@
               <w:tab w:val="right" w:leader="dot" w:pos="9350"/>
             </w:tabs>
             <w:rPr>
-              <w:rFonts w:ascii="Times New Roman" w:hAnsi="Times New Roman" w:cs="Times New Roman"/>
+              <w:rFonts w:eastAsiaTheme="minorEastAsia"/>
               <w:noProof/>
-              <w:sz w:val="24"/>
-              <w:szCs w:val="24"/>
             </w:rPr>
           </w:pPr>
-          <w:hyperlink w:anchor="_Toc488915904" w:history="1">
+          <w:hyperlink w:anchor="_Toc491017522" w:history="1">
             <w:r>
               <w:rPr>
                 <w:rStyle w:val="Hyperlink"/>
-                <w:rFonts w:ascii="Times New Roman" w:hAnsi="Times New Roman" w:cs="Times New Roman"/>
-                <w:noProof/>
-                <w:color w:val="auto"/>
-                <w:sz w:val="24"/>
-                <w:szCs w:val="24"/>
+                <w:noProof/>
               </w:rPr>
               <w:t>Policy Implications: Options for The International Community</w:t>
             </w:r>
             <w:r>
               <w:rPr>
-                <w:rFonts w:ascii="Times New Roman" w:hAnsi="Times New Roman" w:cs="Times New Roman"/>
                 <w:noProof/>
                 <w:webHidden/>
-                <w:sz w:val="24"/>
-                <w:szCs w:val="24"/>
               </w:rPr>
               <w:tab/>
             </w:r>
             <w:r>
               <w:rPr>
-                <w:rFonts w:ascii="Times New Roman" w:hAnsi="Times New Roman" w:cs="Times New Roman"/>
                 <w:noProof/>
                 <w:webHidden/>
-                <w:sz w:val="24"/>
-                <w:szCs w:val="24"/>
               </w:rPr>
               <w:fldChar w:fldCharType="begin"/>
             </w:r>
             <w:r>
               <w:rPr>
-                <w:rFonts w:ascii="Times New Roman" w:hAnsi="Times New Roman" w:cs="Times New Roman"/>
                 <w:noProof/>
                 <w:webHidden/>
-                <w:sz w:val="24"/>
-                <w:szCs w:val="24"/>
-              </w:rPr>
-              <w:instrText xml:space="preserve"> PAGEREF _Toc488915904 \h </w:instrText>
-            </w:r>
-            <w:r>
-              <w:rPr>
-                <w:rFonts w:ascii="Times New Roman" w:hAnsi="Times New Roman" w:cs="Times New Roman"/>
+              </w:rPr>
+              <w:instrText xml:space="preserve"> PAGEREF _Toc491017522 \h </w:instrText>
+            </w:r>
+            <w:r>
+              <w:rPr>
                 <w:noProof/>
                 <w:webHidden/>
-                <w:sz w:val="24"/>
-                <w:szCs w:val="24"/>
-              </w:rPr>
-            </w:r>
-            <w:r>
-              <w:rPr>
-                <w:rFonts w:ascii="Times New Roman" w:hAnsi="Times New Roman" w:cs="Times New Roman"/>
+              </w:rPr>
+            </w:r>
+            <w:r>
+              <w:rPr>
                 <w:noProof/>
                 <w:webHidden/>
-                <w:sz w:val="24"/>
-                <w:szCs w:val="24"/>
               </w:rPr>
               <w:fldChar w:fldCharType="separate"/>
             </w:r>
             <w:r>
               <w:rPr>
-                <w:rFonts w:ascii="Times New Roman" w:hAnsi="Times New Roman" w:cs="Times New Roman"/>
                 <w:noProof/>
                 <w:webHidden/>
-                <w:sz w:val="24"/>
-                <w:szCs w:val="24"/>
               </w:rPr>
               <w:t>15</w:t>
             </w:r>
             <w:r>
               <w:rPr>
-                <w:rFonts w:ascii="Times New Roman" w:hAnsi="Times New Roman" w:cs="Times New Roman"/>
                 <w:noProof/>
                 <w:webHidden/>
-                <w:sz w:val="24"/>
-                <w:szCs w:val="24"/>
               </w:rPr>
               <w:fldChar w:fldCharType="end"/>
             </w:r>
@@ -1499,90 +1242,63 @@
               <w:tab w:val="right" w:leader="dot" w:pos="9350"/>
             </w:tabs>
             <w:rPr>
-              <w:rFonts w:ascii="Times New Roman" w:hAnsi="Times New Roman" w:cs="Times New Roman"/>
+              <w:rFonts w:eastAsiaTheme="minorEastAsia"/>
               <w:noProof/>
-              <w:sz w:val="24"/>
-              <w:szCs w:val="24"/>
             </w:rPr>
           </w:pPr>
-          <w:hyperlink w:anchor="_Toc488915905" w:history="1">
+          <w:hyperlink w:anchor="_Toc491017523" w:history="1">
             <w:r>
               <w:rPr>
                 <w:rStyle w:val="Hyperlink"/>
-                <w:rFonts w:ascii="Times New Roman" w:hAnsi="Times New Roman" w:cs="Times New Roman"/>
-                <w:noProof/>
-                <w:color w:val="auto"/>
-                <w:sz w:val="24"/>
-                <w:szCs w:val="24"/>
+                <w:noProof/>
               </w:rPr>
               <w:t>Sanctions</w:t>
             </w:r>
             <w:r>
               <w:rPr>
-                <w:rFonts w:ascii="Times New Roman" w:hAnsi="Times New Roman" w:cs="Times New Roman"/>
                 <w:noProof/>
                 <w:webHidden/>
-                <w:sz w:val="24"/>
-                <w:szCs w:val="24"/>
               </w:rPr>
               <w:tab/>
             </w:r>
             <w:r>
               <w:rPr>
-                <w:rFonts w:ascii="Times New Roman" w:hAnsi="Times New Roman" w:cs="Times New Roman"/>
                 <w:noProof/>
                 <w:webHidden/>
-                <w:sz w:val="24"/>
-                <w:szCs w:val="24"/>
               </w:rPr>
               <w:fldChar w:fldCharType="begin"/>
             </w:r>
             <w:r>
               <w:rPr>
-                <w:rFonts w:ascii="Times New Roman" w:hAnsi="Times New Roman" w:cs="Times New Roman"/>
                 <w:noProof/>
                 <w:webHidden/>
-                <w:sz w:val="24"/>
-                <w:szCs w:val="24"/>
-              </w:rPr>
-              <w:instrText xml:space="preserve"> PAGEREF _Toc488915905 \h </w:instrText>
-            </w:r>
-            <w:r>
-              <w:rPr>
-                <w:rFonts w:ascii="Times New Roman" w:hAnsi="Times New Roman" w:cs="Times New Roman"/>
+              </w:rPr>
+              <w:instrText xml:space="preserve"> PAGEREF _Toc491017523 \h </w:instrText>
+            </w:r>
+            <w:r>
+              <w:rPr>
                 <w:noProof/>
                 <w:webHidden/>
-                <w:sz w:val="24"/>
-                <w:szCs w:val="24"/>
-              </w:rPr>
-            </w:r>
-            <w:r>
-              <w:rPr>
-                <w:rFonts w:ascii="Times New Roman" w:hAnsi="Times New Roman" w:cs="Times New Roman"/>
+              </w:rPr>
+            </w:r>
+            <w:r>
+              <w:rPr>
                 <w:noProof/>
                 <w:webHidden/>
-                <w:sz w:val="24"/>
-                <w:szCs w:val="24"/>
               </w:rPr>
               <w:fldChar w:fldCharType="separate"/>
             </w:r>
             <w:r>
               <w:rPr>
-                <w:rFonts w:ascii="Times New Roman" w:hAnsi="Times New Roman" w:cs="Times New Roman"/>
                 <w:noProof/>
                 <w:webHidden/>
-                <w:sz w:val="24"/>
-                <w:szCs w:val="24"/>
               </w:rPr>
               <w:t>16</w:t>
             </w:r>
             <w:r>
               <w:rPr>
-                <w:rFonts w:ascii="Times New Roman" w:hAnsi="Times New Roman" w:cs="Times New Roman"/>
                 <w:noProof/>
                 <w:webHidden/>
-                <w:sz w:val="24"/>
-                <w:szCs w:val="24"/>
               </w:rPr>
               <w:fldChar w:fldCharType="end"/>
             </w:r>
@@ -1595,90 +1311,63 @@
               <w:tab w:val="right" w:leader="dot" w:pos="9350"/>
             </w:tabs>
             <w:rPr>
-              <w:rFonts w:ascii="Times New Roman" w:hAnsi="Times New Roman" w:cs="Times New Roman"/>
+              <w:rFonts w:eastAsiaTheme="minorEastAsia"/>
               <w:noProof/>
-              <w:sz w:val="24"/>
-              <w:szCs w:val="24"/>
             </w:rPr>
           </w:pPr>
-          <w:hyperlink w:anchor="_Toc488915906" w:history="1">
+          <w:hyperlink w:anchor="_Toc491017524" w:history="1">
             <w:r>
               <w:rPr>
                 <w:rStyle w:val="Hyperlink"/>
-                <w:rFonts w:ascii="Times New Roman" w:hAnsi="Times New Roman" w:cs="Times New Roman"/>
-                <w:noProof/>
-                <w:color w:val="auto"/>
-                <w:sz w:val="24"/>
-                <w:szCs w:val="24"/>
+                <w:noProof/>
               </w:rPr>
               <w:t>Coercion of the Patron</w:t>
             </w:r>
             <w:r>
               <w:rPr>
-                <w:rFonts w:ascii="Times New Roman" w:hAnsi="Times New Roman" w:cs="Times New Roman"/>
                 <w:noProof/>
                 <w:webHidden/>
-                <w:sz w:val="24"/>
-                <w:szCs w:val="24"/>
               </w:rPr>
               <w:tab/>
             </w:r>
             <w:r>
               <w:rPr>
-                <w:rFonts w:ascii="Times New Roman" w:hAnsi="Times New Roman" w:cs="Times New Roman"/>
                 <w:noProof/>
                 <w:webHidden/>
-                <w:sz w:val="24"/>
-                <w:szCs w:val="24"/>
               </w:rPr>
               <w:fldChar w:fldCharType="begin"/>
             </w:r>
             <w:r>
               <w:rPr>
-                <w:rFonts w:ascii="Times New Roman" w:hAnsi="Times New Roman" w:cs="Times New Roman"/>
                 <w:noProof/>
                 <w:webHidden/>
-                <w:sz w:val="24"/>
-                <w:szCs w:val="24"/>
-              </w:rPr>
-              <w:instrText xml:space="preserve"> PAGEREF _Toc488915906 \h </w:instrText>
-            </w:r>
-            <w:r>
-              <w:rPr>
-                <w:rFonts w:ascii="Times New Roman" w:hAnsi="Times New Roman" w:cs="Times New Roman"/>
+              </w:rPr>
+              <w:instrText xml:space="preserve"> PAGEREF _Toc491017524 \h </w:instrText>
+            </w:r>
+            <w:r>
+              <w:rPr>
                 <w:noProof/>
                 <w:webHidden/>
-                <w:sz w:val="24"/>
-                <w:szCs w:val="24"/>
-              </w:rPr>
-            </w:r>
-            <w:r>
-              <w:rPr>
-                <w:rFonts w:ascii="Times New Roman" w:hAnsi="Times New Roman" w:cs="Times New Roman"/>
+              </w:rPr>
+            </w:r>
+            <w:r>
+              <w:rPr>
                 <w:noProof/>
                 <w:webHidden/>
-                <w:sz w:val="24"/>
-                <w:szCs w:val="24"/>
               </w:rPr>
               <w:fldChar w:fldCharType="separate"/>
             </w:r>
             <w:r>
               <w:rPr>
-                <w:rFonts w:ascii="Times New Roman" w:hAnsi="Times New Roman" w:cs="Times New Roman"/>
                 <w:noProof/>
                 <w:webHidden/>
-                <w:sz w:val="24"/>
-                <w:szCs w:val="24"/>
               </w:rPr>
               <w:t>17</w:t>
             </w:r>
             <w:r>
               <w:rPr>
-                <w:rFonts w:ascii="Times New Roman" w:hAnsi="Times New Roman" w:cs="Times New Roman"/>
                 <w:noProof/>
                 <w:webHidden/>
-                <w:sz w:val="24"/>
-                <w:szCs w:val="24"/>
               </w:rPr>
               <w:fldChar w:fldCharType="end"/>
             </w:r>
@@ -1691,90 +1380,63 @@
               <w:tab w:val="right" w:leader="dot" w:pos="9350"/>
             </w:tabs>
             <w:rPr>
-              <w:rFonts w:ascii="Times New Roman" w:hAnsi="Times New Roman" w:cs="Times New Roman"/>
+              <w:rFonts w:eastAsiaTheme="minorEastAsia"/>
               <w:noProof/>
-              <w:sz w:val="24"/>
-              <w:szCs w:val="24"/>
             </w:rPr>
           </w:pPr>
-          <w:hyperlink w:anchor="_Toc488915907" w:history="1">
+          <w:hyperlink w:anchor="_Toc491017525" w:history="1">
             <w:r>
               <w:rPr>
                 <w:rStyle w:val="Hyperlink"/>
-                <w:rFonts w:ascii="Times New Roman" w:hAnsi="Times New Roman" w:cs="Times New Roman"/>
-                <w:noProof/>
-                <w:color w:val="auto"/>
-                <w:sz w:val="24"/>
-                <w:szCs w:val="24"/>
+                <w:noProof/>
               </w:rPr>
               <w:t>Supplement or Guarantee the Payoffs from Unification</w:t>
             </w:r>
             <w:r>
               <w:rPr>
-                <w:rFonts w:ascii="Times New Roman" w:hAnsi="Times New Roman" w:cs="Times New Roman"/>
                 <w:noProof/>
                 <w:webHidden/>
-                <w:sz w:val="24"/>
-                <w:szCs w:val="24"/>
               </w:rPr>
               <w:tab/>
             </w:r>
             <w:r>
               <w:rPr>
-                <w:rFonts w:ascii="Times New Roman" w:hAnsi="Times New Roman" w:cs="Times New Roman"/>
                 <w:noProof/>
                 <w:webHidden/>
-                <w:sz w:val="24"/>
-                <w:szCs w:val="24"/>
               </w:rPr>
               <w:fldChar w:fldCharType="begin"/>
             </w:r>
             <w:r>
               <w:rPr>
-                <w:rFonts w:ascii="Times New Roman" w:hAnsi="Times New Roman" w:cs="Times New Roman"/>
                 <w:noProof/>
                 <w:webHidden/>
-                <w:sz w:val="24"/>
-                <w:szCs w:val="24"/>
-              </w:rPr>
-              <w:instrText xml:space="preserve"> PAGEREF _Toc488915907 \h </w:instrText>
-            </w:r>
-            <w:r>
-              <w:rPr>
-                <w:rFonts w:ascii="Times New Roman" w:hAnsi="Times New Roman" w:cs="Times New Roman"/>
+              </w:rPr>
+              <w:instrText xml:space="preserve"> PAGEREF _Toc491017525 \h </w:instrText>
+            </w:r>
+            <w:r>
+              <w:rPr>
                 <w:noProof/>
                 <w:webHidden/>
-                <w:sz w:val="24"/>
-                <w:szCs w:val="24"/>
-              </w:rPr>
-            </w:r>
-            <w:r>
-              <w:rPr>
-                <w:rFonts w:ascii="Times New Roman" w:hAnsi="Times New Roman" w:cs="Times New Roman"/>
+              </w:rPr>
+            </w:r>
+            <w:r>
+              <w:rPr>
                 <w:noProof/>
                 <w:webHidden/>
-                <w:sz w:val="24"/>
-                <w:szCs w:val="24"/>
               </w:rPr>
               <w:fldChar w:fldCharType="separate"/>
             </w:r>
             <w:r>
               <w:rPr>
-                <w:rFonts w:ascii="Times New Roman" w:hAnsi="Times New Roman" w:cs="Times New Roman"/>
                 <w:noProof/>
                 <w:webHidden/>
-                <w:sz w:val="24"/>
-                <w:szCs w:val="24"/>
               </w:rPr>
               <w:t>18</w:t>
             </w:r>
             <w:r>
               <w:rPr>
-                <w:rFonts w:ascii="Times New Roman" w:hAnsi="Times New Roman" w:cs="Times New Roman"/>
                 <w:noProof/>
                 <w:webHidden/>
-                <w:sz w:val="24"/>
-                <w:szCs w:val="24"/>
               </w:rPr>
               <w:fldChar w:fldCharType="end"/>
             </w:r>
@@ -1787,90 +1449,63 @@
               <w:tab w:val="right" w:leader="dot" w:pos="9350"/>
             </w:tabs>
             <w:rPr>
-              <w:rFonts w:ascii="Times New Roman" w:hAnsi="Times New Roman" w:cs="Times New Roman"/>
+              <w:rFonts w:eastAsiaTheme="minorEastAsia"/>
               <w:noProof/>
-              <w:sz w:val="24"/>
-              <w:szCs w:val="24"/>
             </w:rPr>
           </w:pPr>
-          <w:hyperlink w:anchor="_Toc488915908" w:history="1">
+          <w:hyperlink w:anchor="_Toc491017526" w:history="1">
             <w:r>
               <w:rPr>
                 <w:rStyle w:val="Hyperlink"/>
-                <w:rFonts w:ascii="Times New Roman" w:hAnsi="Times New Roman" w:cs="Times New Roman"/>
-                <w:noProof/>
-                <w:color w:val="auto"/>
-                <w:sz w:val="24"/>
-                <w:szCs w:val="24"/>
+                <w:noProof/>
               </w:rPr>
               <w:t>Conclusion</w:t>
             </w:r>
             <w:r>
               <w:rPr>
-                <w:rFonts w:ascii="Times New Roman" w:hAnsi="Times New Roman" w:cs="Times New Roman"/>
                 <w:noProof/>
                 <w:webHidden/>
-                <w:sz w:val="24"/>
-                <w:szCs w:val="24"/>
               </w:rPr>
               <w:tab/>
             </w:r>
             <w:r>
               <w:rPr>
-                <w:rFonts w:ascii="Times New Roman" w:hAnsi="Times New Roman" w:cs="Times New Roman"/>
                 <w:noProof/>
                 <w:webHidden/>
-                <w:sz w:val="24"/>
-                <w:szCs w:val="24"/>
               </w:rPr>
               <w:fldChar w:fldCharType="begin"/>
             </w:r>
             <w:r>
               <w:rPr>
-                <w:rFonts w:ascii="Times New Roman" w:hAnsi="Times New Roman" w:cs="Times New Roman"/>
                 <w:noProof/>
                 <w:webHidden/>
-                <w:sz w:val="24"/>
-                <w:szCs w:val="24"/>
-              </w:rPr>
-              <w:instrText xml:space="preserve"> PAGEREF _Toc488915908 \h </w:instrText>
-            </w:r>
-            <w:r>
-              <w:rPr>
-                <w:rFonts w:ascii="Times New Roman" w:hAnsi="Times New Roman" w:cs="Times New Roman"/>
+              </w:rPr>
+              <w:instrText xml:space="preserve"> PAGEREF _Toc491017526 \h </w:instrText>
+            </w:r>
+            <w:r>
+              <w:rPr>
                 <w:noProof/>
                 <w:webHidden/>
-                <w:sz w:val="24"/>
-                <w:szCs w:val="24"/>
-              </w:rPr>
-            </w:r>
-            <w:r>
-              <w:rPr>
-                <w:rFonts w:ascii="Times New Roman" w:hAnsi="Times New Roman" w:cs="Times New Roman"/>
+              </w:rPr>
+            </w:r>
+            <w:r>
+              <w:rPr>
                 <w:noProof/>
                 <w:webHidden/>
-                <w:sz w:val="24"/>
-                <w:szCs w:val="24"/>
               </w:rPr>
               <w:fldChar w:fldCharType="separate"/>
             </w:r>
             <w:r>
               <w:rPr>
-                <w:rFonts w:ascii="Times New Roman" w:hAnsi="Times New Roman" w:cs="Times New Roman"/>
                 <w:noProof/>
                 <w:webHidden/>
-                <w:sz w:val="24"/>
-                <w:szCs w:val="24"/>
               </w:rPr>
               <w:t>19</w:t>
             </w:r>
             <w:r>
               <w:rPr>
-                <w:rFonts w:ascii="Times New Roman" w:hAnsi="Times New Roman" w:cs="Times New Roman"/>
                 <w:noProof/>
                 <w:webHidden/>
-                <w:sz w:val="24"/>
-                <w:szCs w:val="24"/>
               </w:rPr>
               <w:fldChar w:fldCharType="end"/>
             </w:r>
@@ -2595,25 +2230,7 @@
           <w:sz w:val="24"/>
           <w:szCs w:val="24"/>
         </w:rPr>
-        <w:t xml:space="preserve"> (</w:t>
-      </w:r>
-      <w:proofErr w:type="spellStart"/>
-      <w:r>
-        <w:rPr>
-          <w:rFonts w:ascii="Times New Roman" w:hAnsi="Times New Roman" w:cs="Times New Roman"/>
-          <w:sz w:val="24"/>
-          <w:szCs w:val="24"/>
-        </w:rPr>
-        <w:t>Buzard</w:t>
-      </w:r>
-      <w:proofErr w:type="spellEnd"/>
-      <w:r>
-        <w:rPr>
-          <w:rFonts w:ascii="Times New Roman" w:hAnsi="Times New Roman" w:cs="Times New Roman"/>
-          <w:sz w:val="24"/>
-          <w:szCs w:val="24"/>
-        </w:rPr>
-        <w:t>, Graham, and Horne 2016</w:t>
+        <w:t xml:space="preserve"> (Buzard, Graham, and Horne 2016</w:t>
       </w:r>
       <w:r>
         <w:rPr>
@@ -2716,24 +2333,23 @@
     </w:p>
     <w:p>
       <w:pPr>
-        <w:keepNext/>
-        <w:spacing w:line="360" w:lineRule="auto"/>
+        <w:pStyle w:val="Heading1"/>
         <w:jc w:val="center"/>
         <w:rPr>
-          <w:rFonts w:ascii="Times New Roman" w:hAnsi="Times New Roman" w:cs="Times New Roman"/>
-          <w:sz w:val="24"/>
-          <w:szCs w:val="24"/>
-        </w:rPr>
-      </w:pPr>
-      <w:r>
-        <w:rPr>
-          <w:rFonts w:ascii="Times New Roman" w:hAnsi="Times New Roman" w:cs="Times New Roman"/>
-          <w:sz w:val="24"/>
-          <w:szCs w:val="24"/>
+          <w:b w:val="0"/>
+        </w:rPr>
+      </w:pPr>
+      <w:bookmarkStart w:id="0" w:name="_Toc491017509"/>
+      <w:bookmarkStart w:id="1" w:name="_GoBack"/>
+      <w:r>
+        <w:rPr>
+          <w:b w:val="0"/>
         </w:rPr>
         <w:t>The Empirical Landscape</w:t>
       </w:r>
-    </w:p>
+      <w:bookmarkEnd w:id="0"/>
+    </w:p>
+    <w:bookmarkEnd w:id="1"/>
     <w:p>
       <w:pPr>
         <w:spacing w:line="360" w:lineRule="auto"/>
@@ -2784,6 +2400,7 @@
           <w:b w:val="0"/>
         </w:rPr>
       </w:pPr>
+      <w:bookmarkStart w:id="2" w:name="_Toc491017510"/>
       <w:r>
         <w:rPr>
           <w:b w:val="0"/>
@@ -2814,6 +2431,7 @@
         </w:rPr>
         <w:t xml:space="preserve"> near here&gt;</w:t>
       </w:r>
+      <w:bookmarkEnd w:id="2"/>
     </w:p>
     <w:p>
       <w:pPr>
@@ -3028,25 +2646,7 @@
           <w:sz w:val="24"/>
           <w:szCs w:val="24"/>
         </w:rPr>
-        <w:t xml:space="preserve"> secessionists who are strong enough to secure and retain territorial control are rarely willing to surrender their independence at the bargaining table, even though the chances of eventual recognition are vanishingly slim. Thus, the number of long-running, costly stalemates has been substantial, most of them eventually ending in military </w:t>
-      </w:r>
-      <w:proofErr w:type="spellStart"/>
-      <w:r>
-        <w:rPr>
-          <w:rFonts w:ascii="Times New Roman" w:hAnsi="Times New Roman" w:cs="Times New Roman"/>
-          <w:sz w:val="24"/>
-          <w:szCs w:val="24"/>
-        </w:rPr>
-        <w:t>reconquest</w:t>
-      </w:r>
-      <w:proofErr w:type="spellEnd"/>
-      <w:r>
-        <w:rPr>
-          <w:rFonts w:ascii="Times New Roman" w:hAnsi="Times New Roman" w:cs="Times New Roman"/>
-          <w:sz w:val="24"/>
-          <w:szCs w:val="24"/>
-        </w:rPr>
-        <w:t xml:space="preserve"> by the home state. </w:t>
+        <w:t xml:space="preserve"> secessionists who are strong enough to secure and retain territorial control are rarely willing to surrender their independence at the bargaining table, even though the chances of eventual recognition are vanishingly slim. Thus, the number of long-running, costly stalemates has been substantial, most of them eventually ending in military reconquest by the home state. </w:t>
       </w:r>
       <w:r>
         <w:rPr>
@@ -3095,7 +2695,6 @@
           <w:rFonts w:ascii="Times New Roman" w:hAnsi="Times New Roman" w:cs="Times New Roman"/>
         </w:rPr>
       </w:pPr>
-      <w:bookmarkStart w:id="0" w:name="_Toc488915893"/>
       <w:r>
         <w:tab/>
       </w:r>
@@ -3108,13 +2707,14 @@
           <w:b w:val="0"/>
         </w:rPr>
       </w:pPr>
+      <w:bookmarkStart w:id="3" w:name="_Toc491017511"/>
       <w:r>
         <w:rPr>
           <w:b w:val="0"/>
         </w:rPr>
         <w:t>A Model of Unrecognized Statehood</w:t>
       </w:r>
-      <w:bookmarkEnd w:id="0"/>
+      <w:bookmarkEnd w:id="3"/>
     </w:p>
     <w:p>
       <w:pPr>
@@ -3126,23 +2726,13 @@
           <w:szCs w:val="24"/>
         </w:rPr>
       </w:pPr>
-      <w:proofErr w:type="spellStart"/>
-      <w:r>
-        <w:rPr>
-          <w:rFonts w:ascii="Times New Roman" w:hAnsi="Times New Roman" w:cs="Times New Roman"/>
-          <w:sz w:val="24"/>
-          <w:szCs w:val="24"/>
-        </w:rPr>
-        <w:t>Buzard</w:t>
-      </w:r>
-      <w:proofErr w:type="spellEnd"/>
-      <w:r>
-        <w:rPr>
-          <w:rFonts w:ascii="Times New Roman" w:hAnsi="Times New Roman" w:cs="Times New Roman"/>
-          <w:sz w:val="24"/>
-          <w:szCs w:val="24"/>
-        </w:rPr>
-        <w:t>, Graham, and Horne (2017)</w:t>
+      <w:r>
+        <w:rPr>
+          <w:rFonts w:ascii="Times New Roman" w:hAnsi="Times New Roman" w:cs="Times New Roman"/>
+          <w:sz w:val="24"/>
+          <w:szCs w:val="24"/>
+        </w:rPr>
+        <w:t>Buzard, Graham, and Horne (2017)</w:t>
       </w:r>
       <w:r>
         <w:rPr>
@@ -3208,14 +2798,14 @@
           <w:i w:val="0"/>
         </w:rPr>
       </w:pPr>
-      <w:bookmarkStart w:id="1" w:name="_Toc488915894"/>
+      <w:bookmarkStart w:id="4" w:name="_Toc491017512"/>
       <w:r>
         <w:rPr>
           <w:i w:val="0"/>
         </w:rPr>
         <w:t>The Players</w:t>
       </w:r>
-      <w:bookmarkEnd w:id="1"/>
+      <w:bookmarkEnd w:id="4"/>
     </w:p>
     <w:p>
       <w:pPr>
@@ -3719,7 +3309,7 @@
           <w:sz w:val="24"/>
           <w:szCs w:val="24"/>
         </w:rPr>
-        <w:t xml:space="preserve">, 2006; </w:t>
+        <w:t xml:space="preserve">, 2006; Fearon and </w:t>
       </w:r>
       <w:proofErr w:type="spellStart"/>
       <w:r>
@@ -3728,7 +3318,7 @@
           <w:sz w:val="24"/>
           <w:szCs w:val="24"/>
         </w:rPr>
-        <w:t>Fearon</w:t>
+        <w:t>Laitin</w:t>
       </w:r>
       <w:proofErr w:type="spellEnd"/>
       <w:r>
@@ -3737,24 +3327,6 @@
           <w:sz w:val="24"/>
           <w:szCs w:val="24"/>
         </w:rPr>
-        <w:t xml:space="preserve"> and </w:t>
-      </w:r>
-      <w:proofErr w:type="spellStart"/>
-      <w:r>
-        <w:rPr>
-          <w:rFonts w:ascii="Times New Roman" w:hAnsi="Times New Roman" w:cs="Times New Roman"/>
-          <w:sz w:val="24"/>
-          <w:szCs w:val="24"/>
-        </w:rPr>
-        <w:t>Laitin</w:t>
-      </w:r>
-      <w:proofErr w:type="spellEnd"/>
-      <w:r>
-        <w:rPr>
-          <w:rFonts w:ascii="Times New Roman" w:hAnsi="Times New Roman" w:cs="Times New Roman"/>
-          <w:sz w:val="24"/>
-          <w:szCs w:val="24"/>
-        </w:rPr>
         <w:t>, 20</w:t>
       </w:r>
       <w:r>
@@ -3781,7 +3353,6 @@
           <w:i w:val="0"/>
         </w:rPr>
       </w:pPr>
-      <w:bookmarkStart w:id="2" w:name="_Toc488915895"/>
     </w:p>
     <w:p>
       <w:pPr>
@@ -3790,13 +3361,14 @@
           <w:i w:val="0"/>
         </w:rPr>
       </w:pPr>
+      <w:bookmarkStart w:id="5" w:name="_Toc491017513"/>
       <w:r>
         <w:rPr>
           <w:i w:val="0"/>
         </w:rPr>
         <w:t>Details of the Dynamic Game</w:t>
       </w:r>
-      <w:bookmarkEnd w:id="2"/>
+      <w:bookmarkEnd w:id="5"/>
     </w:p>
     <w:p>
       <w:pPr>
@@ -4512,7 +4084,7 @@
           <w:b w:val="0"/>
         </w:rPr>
       </w:pPr>
-      <w:bookmarkStart w:id="3" w:name="_Toc488915896"/>
+      <w:bookmarkStart w:id="6" w:name="_Toc491017514"/>
       <w:r>
         <w:rPr>
           <w:b w:val="0"/>
@@ -4549,7 +4121,7 @@
         </w:rPr>
         <w:t xml:space="preserve"> Equilibrium</w:t>
       </w:r>
-      <w:bookmarkEnd w:id="3"/>
+      <w:bookmarkEnd w:id="6"/>
     </w:p>
     <w:p>
       <w:pPr>
@@ -5687,25 +5259,7 @@
           <w:sz w:val="24"/>
           <w:szCs w:val="24"/>
         </w:rPr>
-        <w:t xml:space="preserve"> The formal proof that Restrictions (1) through (7) ensure that a Status Quo equilibrium exists can be found in </w:t>
-      </w:r>
-      <w:proofErr w:type="spellStart"/>
-      <w:r>
-        <w:rPr>
-          <w:rFonts w:ascii="Times New Roman" w:hAnsi="Times New Roman" w:cs="Times New Roman"/>
-          <w:sz w:val="24"/>
-          <w:szCs w:val="24"/>
-        </w:rPr>
-        <w:t>Buzard</w:t>
-      </w:r>
-      <w:proofErr w:type="spellEnd"/>
-      <w:r>
-        <w:rPr>
-          <w:rFonts w:ascii="Times New Roman" w:hAnsi="Times New Roman" w:cs="Times New Roman"/>
-          <w:sz w:val="24"/>
-          <w:szCs w:val="24"/>
-        </w:rPr>
-        <w:t>, Graham and Horne (2016).</w:t>
+        <w:t xml:space="preserve"> The formal proof that Restrictions (1) through (7) ensure that a Status Quo equilibrium exists can be found in Buzard, Graham and Horne (2016).</w:t>
       </w:r>
     </w:p>
     <w:p>
@@ -5725,14 +5279,14 @@
           <w:i w:val="0"/>
         </w:rPr>
       </w:pPr>
-      <w:bookmarkStart w:id="4" w:name="_Toc488915897"/>
+      <w:bookmarkStart w:id="7" w:name="_Toc491017515"/>
       <w:r>
         <w:rPr>
           <w:i w:val="0"/>
         </w:rPr>
         <w:t>Discussion of the Status Quo Equilibrium</w:t>
       </w:r>
-      <w:bookmarkEnd w:id="4"/>
+      <w:bookmarkEnd w:id="7"/>
     </w:p>
     <w:p>
       <w:pPr>
@@ -5859,14 +5413,14 @@
           <w:i w:val="0"/>
         </w:rPr>
       </w:pPr>
-      <w:bookmarkStart w:id="5" w:name="_Toc488915898"/>
+      <w:bookmarkStart w:id="8" w:name="_Toc491017516"/>
       <w:r>
         <w:rPr>
           <w:i w:val="0"/>
         </w:rPr>
         <w:t>Alternative Outcomes</w:t>
       </w:r>
-      <w:bookmarkEnd w:id="5"/>
+      <w:bookmarkEnd w:id="8"/>
     </w:p>
     <w:p>
       <w:pPr>
@@ -6007,25 +5561,7 @@
           <w:sz w:val="24"/>
           <w:szCs w:val="24"/>
         </w:rPr>
-        <w:t xml:space="preserve">nly one of the unrecognized states currently in existence has survived without a patron: Somaliland. Somaliland has been able to avoid </w:t>
-      </w:r>
-      <w:proofErr w:type="spellStart"/>
-      <w:r>
-        <w:rPr>
-          <w:rFonts w:ascii="Times New Roman" w:hAnsi="Times New Roman" w:cs="Times New Roman"/>
-          <w:sz w:val="24"/>
-          <w:szCs w:val="24"/>
-        </w:rPr>
-        <w:t>reconquest</w:t>
-      </w:r>
-      <w:proofErr w:type="spellEnd"/>
-      <w:r>
-        <w:rPr>
-          <w:rFonts w:ascii="Times New Roman" w:hAnsi="Times New Roman" w:cs="Times New Roman"/>
-          <w:sz w:val="24"/>
-          <w:szCs w:val="24"/>
-        </w:rPr>
-        <w:t xml:space="preserve"> by the home state of Somalia </w:t>
+        <w:t xml:space="preserve">nly one of the unrecognized states currently in existence has survived without a patron: Somaliland. Somaliland has been able to avoid reconquest by the home state of Somalia </w:t>
       </w:r>
       <w:r>
         <w:rPr>
@@ -6147,23 +5683,13 @@
         </w:rPr>
         <w:t xml:space="preserve">history suggests that </w:t>
       </w:r>
-      <w:proofErr w:type="spellStart"/>
-      <w:r>
-        <w:rPr>
-          <w:rFonts w:ascii="Times New Roman" w:hAnsi="Times New Roman" w:cs="Times New Roman"/>
-          <w:sz w:val="24"/>
-          <w:szCs w:val="24"/>
-        </w:rPr>
-        <w:t>reconquest</w:t>
-      </w:r>
-      <w:proofErr w:type="spellEnd"/>
-      <w:r>
-        <w:rPr>
-          <w:rFonts w:ascii="Times New Roman" w:hAnsi="Times New Roman" w:cs="Times New Roman"/>
-          <w:sz w:val="24"/>
-          <w:szCs w:val="24"/>
-        </w:rPr>
-        <w:t xml:space="preserve"> of </w:t>
+      <w:r>
+        <w:rPr>
+          <w:rFonts w:ascii="Times New Roman" w:hAnsi="Times New Roman" w:cs="Times New Roman"/>
+          <w:sz w:val="24"/>
+          <w:szCs w:val="24"/>
+        </w:rPr>
+        <w:t xml:space="preserve">reconquest of </w:t>
       </w:r>
       <w:r>
         <w:rPr>
@@ -6217,14 +5743,14 @@
           <w:b w:val="0"/>
         </w:rPr>
       </w:pPr>
-      <w:bookmarkStart w:id="6" w:name="_Toc488915899"/>
+      <w:bookmarkStart w:id="9" w:name="_Toc491017517"/>
       <w:r>
         <w:rPr>
           <w:b w:val="0"/>
         </w:rPr>
         <w:t>How Unrecognized Statehood Ends</w:t>
       </w:r>
-      <w:bookmarkEnd w:id="6"/>
+      <w:bookmarkEnd w:id="9"/>
     </w:p>
     <w:p>
       <w:pPr>
@@ -6260,7 +5786,6 @@
           <w:i w:val="0"/>
         </w:rPr>
       </w:pPr>
-      <w:bookmarkStart w:id="7" w:name="_Toc488915900"/>
     </w:p>
     <w:p>
       <w:pPr>
@@ -6269,6 +5794,7 @@
           <w:i w:val="0"/>
         </w:rPr>
       </w:pPr>
+      <w:bookmarkStart w:id="10" w:name="_Toc491017518"/>
       <w:r>
         <w:rPr>
           <w:i w:val="0"/>
@@ -6279,17 +5805,9 @@
         <w:rPr>
           <w:i w:val="0"/>
         </w:rPr>
-        <w:t xml:space="preserve">ication via Military </w:t>
-      </w:r>
-      <w:proofErr w:type="spellStart"/>
-      <w:r>
-        <w:rPr>
-          <w:i w:val="0"/>
-        </w:rPr>
-        <w:t>Reconquest</w:t>
-      </w:r>
-      <w:bookmarkEnd w:id="7"/>
-      <w:proofErr w:type="spellEnd"/>
+        <w:t>ication via Military Reconquest</w:t>
+      </w:r>
+      <w:bookmarkEnd w:id="10"/>
     </w:p>
     <w:p>
       <w:pPr>
@@ -6307,43 +5825,7 @@
           <w:sz w:val="24"/>
           <w:szCs w:val="24"/>
         </w:rPr>
-        <w:t>Most attempted secessions end in military defeat before territorial control is ever achieved (</w:t>
-      </w:r>
-      <w:proofErr w:type="spellStart"/>
-      <w:r>
-        <w:rPr>
-          <w:rFonts w:ascii="Times New Roman" w:hAnsi="Times New Roman" w:cs="Times New Roman"/>
-          <w:sz w:val="24"/>
-          <w:szCs w:val="24"/>
-        </w:rPr>
-        <w:t>Fazal</w:t>
-      </w:r>
-      <w:proofErr w:type="spellEnd"/>
-      <w:r>
-        <w:rPr>
-          <w:rFonts w:ascii="Times New Roman" w:hAnsi="Times New Roman" w:cs="Times New Roman"/>
-          <w:sz w:val="24"/>
-          <w:szCs w:val="24"/>
-        </w:rPr>
-        <w:t xml:space="preserve"> and Griffith 2008). Unrecognized states are thus a relatively elite set of secessionist movements, those that are unusually militarily powerful relative to the home state. However, even among secessionist movements that succeed in maintaining territorial control for a minimum of two years, the most common form of resolution remains military </w:t>
-      </w:r>
-      <w:proofErr w:type="spellStart"/>
-      <w:r>
-        <w:rPr>
-          <w:rFonts w:ascii="Times New Roman" w:hAnsi="Times New Roman" w:cs="Times New Roman"/>
-          <w:sz w:val="24"/>
-          <w:szCs w:val="24"/>
-        </w:rPr>
-        <w:t>reconquest</w:t>
-      </w:r>
-      <w:proofErr w:type="spellEnd"/>
-      <w:r>
-        <w:rPr>
-          <w:rFonts w:ascii="Times New Roman" w:hAnsi="Times New Roman" w:cs="Times New Roman"/>
-          <w:sz w:val="24"/>
-          <w:szCs w:val="24"/>
-        </w:rPr>
-        <w:t xml:space="preserve"> by the home state. When unrecognized states return to war with the home state, it is almost always the home state that initiates</w:t>
+        <w:t>Most attempted secessions end in military defeat before territorial control is ever achieved (Fazal and Griffith 2008). Unrecognized states are thus a relatively elite set of secessionist movements, those that are unusually militarily powerful relative to the home state. However, even among secessionist movements that succeed in maintaining territorial control for a minimum of two years, the most common form of resolution remains military reconquest by the home state. When unrecognized states return to war with the home state, it is almost always the home state that initiates</w:t>
       </w:r>
       <w:r>
         <w:rPr>
@@ -6395,43 +5877,7 @@
           <w:szCs w:val="24"/>
         </w:rPr>
         <w:lastRenderedPageBreak/>
-        <w:t xml:space="preserve">In the case of most prolonged stalemates, a patron provides enough military assistance to the secessionists to make military </w:t>
-      </w:r>
-      <w:proofErr w:type="spellStart"/>
-      <w:r>
-        <w:rPr>
-          <w:rFonts w:ascii="Times New Roman" w:hAnsi="Times New Roman" w:cs="Times New Roman"/>
-          <w:sz w:val="24"/>
-          <w:szCs w:val="24"/>
-        </w:rPr>
-        <w:t>reconquest</w:t>
-      </w:r>
-      <w:proofErr w:type="spellEnd"/>
-      <w:r>
-        <w:rPr>
-          <w:rFonts w:ascii="Times New Roman" w:hAnsi="Times New Roman" w:cs="Times New Roman"/>
-          <w:sz w:val="24"/>
-          <w:szCs w:val="24"/>
-        </w:rPr>
-        <w:t xml:space="preserve"> by the patron prohibitively costly.  The 11 cases of military </w:t>
-      </w:r>
-      <w:proofErr w:type="spellStart"/>
-      <w:r>
-        <w:rPr>
-          <w:rFonts w:ascii="Times New Roman" w:hAnsi="Times New Roman" w:cs="Times New Roman"/>
-          <w:sz w:val="24"/>
-          <w:szCs w:val="24"/>
-        </w:rPr>
-        <w:t>reconquest</w:t>
-      </w:r>
-      <w:proofErr w:type="spellEnd"/>
-      <w:r>
-        <w:rPr>
-          <w:rFonts w:ascii="Times New Roman" w:hAnsi="Times New Roman" w:cs="Times New Roman"/>
-          <w:sz w:val="24"/>
-          <w:szCs w:val="24"/>
-        </w:rPr>
-        <w:t xml:space="preserve"> in Table 1 occur in cases with no patron or cases in which the patron withdraws or reduces its support.  </w:t>
+        <w:t xml:space="preserve">In the case of most prolonged stalemates, a patron provides enough military assistance to the secessionists to make military reconquest by the patron prohibitively costly.  The 11 cases of military reconquest in Table 1 occur in cases with no patron or cases in which the patron withdraws or reduces its support.  </w:t>
       </w:r>
     </w:p>
     <w:p>
@@ -6746,7 +6192,6 @@
           <w:i w:val="0"/>
         </w:rPr>
       </w:pPr>
-      <w:bookmarkStart w:id="8" w:name="_Toc488915901"/>
     </w:p>
     <w:p>
       <w:pPr>
@@ -6755,13 +6200,14 @@
           <w:i w:val="0"/>
         </w:rPr>
       </w:pPr>
+      <w:bookmarkStart w:id="11" w:name="_Toc491017519"/>
       <w:r>
         <w:rPr>
           <w:i w:val="0"/>
         </w:rPr>
         <w:t>Negotiated Reunification</w:t>
       </w:r>
-      <w:bookmarkEnd w:id="8"/>
+      <w:bookmarkEnd w:id="11"/>
     </w:p>
     <w:p>
       <w:pPr>
@@ -6888,7 +6334,7 @@
           <w:sz w:val="24"/>
           <w:szCs w:val="24"/>
         </w:rPr>
-        <w:t xml:space="preserve"> 1995; Walter 1997, 2002; </w:t>
+        <w:t xml:space="preserve"> 1995; Walter 1997, 2002; Fearon and </w:t>
       </w:r>
       <w:proofErr w:type="spellStart"/>
       <w:r>
@@ -6897,7 +6343,7 @@
           <w:sz w:val="24"/>
           <w:szCs w:val="24"/>
         </w:rPr>
-        <w:t>Fearon</w:t>
+        <w:t>Laitin</w:t>
       </w:r>
       <w:proofErr w:type="spellEnd"/>
       <w:r>
@@ -6906,7 +6352,23 @@
           <w:sz w:val="24"/>
           <w:szCs w:val="24"/>
         </w:rPr>
-        <w:t xml:space="preserve"> and </w:t>
+        <w:t xml:space="preserve"> 20</w:t>
+      </w:r>
+      <w:r>
+        <w:rPr>
+          <w:rFonts w:ascii="Times New Roman" w:hAnsi="Times New Roman" w:cs="Times New Roman"/>
+          <w:sz w:val="24"/>
+          <w:szCs w:val="24"/>
+        </w:rPr>
+        <w:t>11</w:t>
+      </w:r>
+      <w:r>
+        <w:rPr>
+          <w:rFonts w:ascii="Times New Roman" w:hAnsi="Times New Roman" w:cs="Times New Roman"/>
+          <w:sz w:val="24"/>
+          <w:szCs w:val="24"/>
+        </w:rPr>
+        <w:t xml:space="preserve">; Doyle and </w:t>
       </w:r>
       <w:proofErr w:type="spellStart"/>
       <w:r>
@@ -6915,7 +6377,7 @@
           <w:sz w:val="24"/>
           <w:szCs w:val="24"/>
         </w:rPr>
-        <w:t>Laitin</w:t>
+        <w:t>Sambanis</w:t>
       </w:r>
       <w:proofErr w:type="spellEnd"/>
       <w:r>
@@ -6924,40 +6386,6 @@
           <w:sz w:val="24"/>
           <w:szCs w:val="24"/>
         </w:rPr>
-        <w:t xml:space="preserve"> 20</w:t>
-      </w:r>
-      <w:r>
-        <w:rPr>
-          <w:rFonts w:ascii="Times New Roman" w:hAnsi="Times New Roman" w:cs="Times New Roman"/>
-          <w:sz w:val="24"/>
-          <w:szCs w:val="24"/>
-        </w:rPr>
-        <w:t>11</w:t>
-      </w:r>
-      <w:r>
-        <w:rPr>
-          <w:rFonts w:ascii="Times New Roman" w:hAnsi="Times New Roman" w:cs="Times New Roman"/>
-          <w:sz w:val="24"/>
-          <w:szCs w:val="24"/>
-        </w:rPr>
-        <w:t xml:space="preserve">; Doyle and </w:t>
-      </w:r>
-      <w:proofErr w:type="spellStart"/>
-      <w:r>
-        <w:rPr>
-          <w:rFonts w:ascii="Times New Roman" w:hAnsi="Times New Roman" w:cs="Times New Roman"/>
-          <w:sz w:val="24"/>
-          <w:szCs w:val="24"/>
-        </w:rPr>
-        <w:t>Sambanis</w:t>
-      </w:r>
-      <w:proofErr w:type="spellEnd"/>
-      <w:r>
-        <w:rPr>
-          <w:rFonts w:ascii="Times New Roman" w:hAnsi="Times New Roman" w:cs="Times New Roman"/>
-          <w:sz w:val="24"/>
-          <w:szCs w:val="24"/>
-        </w:rPr>
         <w:t xml:space="preserve"> 2006). Unrecognized state</w:t>
       </w:r>
       <w:r>
@@ -7006,25 +6434,7 @@
           <w:sz w:val="24"/>
           <w:szCs w:val="24"/>
         </w:rPr>
-        <w:t xml:space="preserve">er 1978; </w:t>
-      </w:r>
-      <w:proofErr w:type="spellStart"/>
-      <w:r>
-        <w:rPr>
-          <w:rFonts w:ascii="Times New Roman" w:hAnsi="Times New Roman" w:cs="Times New Roman"/>
-          <w:sz w:val="24"/>
-          <w:szCs w:val="24"/>
-        </w:rPr>
-        <w:t>Fearon</w:t>
-      </w:r>
-      <w:proofErr w:type="spellEnd"/>
-      <w:r>
-        <w:rPr>
-          <w:rFonts w:ascii="Times New Roman" w:hAnsi="Times New Roman" w:cs="Times New Roman"/>
-          <w:sz w:val="24"/>
-          <w:szCs w:val="24"/>
-        </w:rPr>
-        <w:t xml:space="preserve"> 2004). While the central government might initially grant the secessionist elite a high level of autonomy in exchange for agreeing to reunification, the level of autonomy is likely to decrease over time, perhaps quite quickly.  Reference to the cases of Abkhazia and </w:t>
+        <w:t xml:space="preserve">er 1978; Fearon 2004). While the central government might initially grant the secessionist elite a high level of autonomy in exchange for agreeing to reunification, the level of autonomy is likely to decrease over time, perhaps quite quickly.  Reference to the cases of Abkhazia and </w:t>
       </w:r>
       <w:proofErr w:type="spellStart"/>
       <w:r>
@@ -7753,7 +7163,6 @@
           <w:i w:val="0"/>
         </w:rPr>
       </w:pPr>
-      <w:bookmarkStart w:id="9" w:name="_Toc488915902"/>
     </w:p>
     <w:p>
       <w:pPr>
@@ -7762,6 +7171,7 @@
           <w:i w:val="0"/>
         </w:rPr>
       </w:pPr>
+      <w:bookmarkStart w:id="12" w:name="_Toc491017520"/>
       <w:r>
         <w:rPr>
           <w:i w:val="0"/>
@@ -7774,7 +7184,7 @@
         </w:rPr>
         <w:t>a Secessionist Military Victory</w:t>
       </w:r>
-      <w:bookmarkEnd w:id="9"/>
+      <w:bookmarkEnd w:id="12"/>
     </w:p>
     <w:p>
       <w:pPr>
@@ -8044,7 +7454,6 @@
           <w:i w:val="0"/>
         </w:rPr>
       </w:pPr>
-      <w:bookmarkStart w:id="10" w:name="_Toc488915903"/>
     </w:p>
     <w:p>
       <w:pPr>
@@ -8053,13 +7462,14 @@
           <w:i w:val="0"/>
         </w:rPr>
       </w:pPr>
+      <w:bookmarkStart w:id="13" w:name="_Toc491017521"/>
       <w:r>
         <w:rPr>
           <w:i w:val="0"/>
         </w:rPr>
         <w:t>Negotiated Recognition</w:t>
       </w:r>
-      <w:bookmarkEnd w:id="10"/>
+      <w:bookmarkEnd w:id="13"/>
     </w:p>
     <w:p>
       <w:pPr>
@@ -8182,7 +7592,7 @@
           <w:b w:val="0"/>
         </w:rPr>
       </w:pPr>
-      <w:bookmarkStart w:id="11" w:name="_Toc488915904"/>
+      <w:bookmarkStart w:id="14" w:name="_Toc491017522"/>
       <w:r>
         <w:rPr>
           <w:b w:val="0"/>
@@ -8195,7 +7605,7 @@
         </w:rPr>
         <w:t>for The International Community</w:t>
       </w:r>
-      <w:bookmarkEnd w:id="11"/>
+      <w:bookmarkEnd w:id="14"/>
     </w:p>
     <w:p>
       <w:pPr>
@@ -8287,7 +7697,7 @@
           <w:i w:val="0"/>
         </w:rPr>
       </w:pPr>
-      <w:bookmarkStart w:id="12" w:name="_Toc488915905"/>
+      <w:bookmarkStart w:id="15" w:name="_Toc491017523"/>
       <w:r>
         <w:rPr>
           <w:i w:val="0"/>
@@ -8295,7 +7705,7 @@
         <w:lastRenderedPageBreak/>
         <w:t>Sanctions</w:t>
       </w:r>
-      <w:bookmarkEnd w:id="12"/>
+      <w:bookmarkEnd w:id="15"/>
     </w:p>
     <w:p>
       <w:pPr>
@@ -8790,7 +8200,6 @@
           <w:i w:val="0"/>
         </w:rPr>
       </w:pPr>
-      <w:bookmarkStart w:id="13" w:name="_Toc488915906"/>
     </w:p>
     <w:p>
       <w:pPr>
@@ -8799,13 +8208,14 @@
           <w:i w:val="0"/>
         </w:rPr>
       </w:pPr>
+      <w:bookmarkStart w:id="16" w:name="_Toc491017524"/>
       <w:r>
         <w:rPr>
           <w:i w:val="0"/>
         </w:rPr>
         <w:t>Coercion of the Patron</w:t>
       </w:r>
-      <w:bookmarkEnd w:id="13"/>
+      <w:bookmarkEnd w:id="16"/>
     </w:p>
     <w:p>
       <w:pPr>
@@ -9159,7 +8569,6 @@
           <w:i w:val="0"/>
         </w:rPr>
       </w:pPr>
-      <w:bookmarkStart w:id="14" w:name="_Toc488915907"/>
     </w:p>
     <w:p>
       <w:pPr>
@@ -9168,6 +8577,7 @@
           <w:i w:val="0"/>
         </w:rPr>
       </w:pPr>
+      <w:bookmarkStart w:id="17" w:name="_Toc491017525"/>
       <w:r>
         <w:rPr>
           <w:i w:val="0"/>
@@ -9186,7 +8596,7 @@
         </w:rPr>
         <w:t>the Payoffs from Unification</w:t>
       </w:r>
-      <w:bookmarkEnd w:id="14"/>
+      <w:bookmarkEnd w:id="17"/>
     </w:p>
     <w:p>
       <w:pPr>
@@ -9400,14 +8810,14 @@
           <w:b w:val="0"/>
         </w:rPr>
       </w:pPr>
-      <w:bookmarkStart w:id="15" w:name="_Toc488915908"/>
+      <w:bookmarkStart w:id="18" w:name="_Toc491017526"/>
       <w:r>
         <w:rPr>
           <w:b w:val="0"/>
         </w:rPr>
         <w:t>Conclusion</w:t>
       </w:r>
-      <w:bookmarkEnd w:id="15"/>
+      <w:bookmarkEnd w:id="18"/>
     </w:p>
     <w:p>
       <w:pPr>
@@ -9518,9 +8928,16 @@
           <w:sz w:val="24"/>
           <w:szCs w:val="24"/>
         </w:rPr>
-        <w:t xml:space="preserve">Reunification via Military </w:t>
-      </w:r>
-      <w:proofErr w:type="spellStart"/>
+        <w:t xml:space="preserve">Reunification via Military Reconquest, Negotiated Reunification, Recognition via Secessionist Military Victory </w:t>
+      </w:r>
+      <w:r>
+        <w:rPr>
+          <w:rFonts w:ascii="Times New Roman" w:hAnsi="Times New Roman" w:cs="Times New Roman"/>
+          <w:sz w:val="24"/>
+          <w:szCs w:val="24"/>
+        </w:rPr>
+        <w:t>and</w:t>
+      </w:r>
       <w:r>
         <w:rPr>
           <w:rFonts w:ascii="Times New Roman" w:hAnsi="Times New Roman" w:cs="Times New Roman"/>
@@ -9528,9 +8945,8 @@
           <w:sz w:val="24"/>
           <w:szCs w:val="24"/>
         </w:rPr>
-        <w:t>Reconquest</w:t>
-      </w:r>
-      <w:proofErr w:type="spellEnd"/>
+        <w:t xml:space="preserve"> Negotiated Recognition</w:t>
+      </w:r>
       <w:r>
         <w:rPr>
           <w:rFonts w:ascii="Times New Roman" w:hAnsi="Times New Roman" w:cs="Times New Roman"/>
@@ -9538,32 +8954,6 @@
           <w:sz w:val="24"/>
           <w:szCs w:val="24"/>
         </w:rPr>
-        <w:t xml:space="preserve">, Negotiated Reunification, Recognition via Secessionist Military Victory </w:t>
-      </w:r>
-      <w:r>
-        <w:rPr>
-          <w:rFonts w:ascii="Times New Roman" w:hAnsi="Times New Roman" w:cs="Times New Roman"/>
-          <w:sz w:val="24"/>
-          <w:szCs w:val="24"/>
-        </w:rPr>
-        <w:t>and</w:t>
-      </w:r>
-      <w:r>
-        <w:rPr>
-          <w:rFonts w:ascii="Times New Roman" w:hAnsi="Times New Roman" w:cs="Times New Roman"/>
-          <w:i/>
-          <w:sz w:val="24"/>
-          <w:szCs w:val="24"/>
-        </w:rPr>
-        <w:t xml:space="preserve"> Negotiated Recognition</w:t>
-      </w:r>
-      <w:r>
-        <w:rPr>
-          <w:rFonts w:ascii="Times New Roman" w:hAnsi="Times New Roman" w:cs="Times New Roman"/>
-          <w:i/>
-          <w:sz w:val="24"/>
-          <w:szCs w:val="24"/>
-        </w:rPr>
         <w:t xml:space="preserve">. </w:t>
       </w:r>
       <w:r>
@@ -9580,25 +8970,7 @@
           <w:sz w:val="24"/>
           <w:szCs w:val="24"/>
         </w:rPr>
-        <w:t xml:space="preserve">we observe no cases of negotiated recognition. The modal form of resolution is military </w:t>
-      </w:r>
-      <w:proofErr w:type="spellStart"/>
-      <w:r>
-        <w:rPr>
-          <w:rFonts w:ascii="Times New Roman" w:hAnsi="Times New Roman" w:cs="Times New Roman"/>
-          <w:sz w:val="24"/>
-          <w:szCs w:val="24"/>
-        </w:rPr>
-        <w:t>reconquest</w:t>
-      </w:r>
-      <w:proofErr w:type="spellEnd"/>
-      <w:r>
-        <w:rPr>
-          <w:rFonts w:ascii="Times New Roman" w:hAnsi="Times New Roman" w:cs="Times New Roman"/>
-          <w:sz w:val="24"/>
-          <w:szCs w:val="24"/>
-        </w:rPr>
-        <w:t xml:space="preserve"> by the home government in which the unrecognized state resides; this is somewhat puzzling giv</w:t>
+        <w:t>we observe no cases of negotiated recognition. The modal form of resolution is military reconquest by the home government in which the unrecognized state resides; this is somewhat puzzling giv</w:t>
       </w:r>
       <w:r>
         <w:rPr>
@@ -9654,8 +9026,6 @@
           <w:szCs w:val="24"/>
         </w:rPr>
       </w:pPr>
-      <w:bookmarkStart w:id="16" w:name="_GoBack"/>
-      <w:bookmarkEnd w:id="16"/>
     </w:p>
     <w:p>
       <w:pPr>
@@ -9687,7 +9057,6 @@
           <w:szCs w:val="24"/>
         </w:rPr>
       </w:pPr>
-      <w:proofErr w:type="spellStart"/>
       <w:r>
         <w:rPr>
           <w:rFonts w:ascii="Times New Roman" w:eastAsia="Times New Roman" w:hAnsi="Times New Roman" w:cs="Times New Roman"/>
@@ -9696,18 +9065,7 @@
           <w:szCs w:val="24"/>
           <w:shd w:val="clear" w:color="auto" w:fill="FFFFFF"/>
         </w:rPr>
-        <w:t>Buzard</w:t>
-      </w:r>
-      <w:proofErr w:type="spellEnd"/>
-      <w:r>
-        <w:rPr>
-          <w:rFonts w:ascii="Times New Roman" w:eastAsia="Times New Roman" w:hAnsi="Times New Roman" w:cs="Times New Roman"/>
-          <w:color w:val="222222"/>
-          <w:sz w:val="24"/>
-          <w:szCs w:val="24"/>
-          <w:shd w:val="clear" w:color="auto" w:fill="FFFFFF"/>
-        </w:rPr>
-        <w:t>, Kristy, Benjamin AT Graham, and Ben Horne. 2016. "Unrecognized States: A Theory of Self-Determination and Foreign Influence." </w:t>
+        <w:t>Buzard, Kristy, Benjamin AT Graham, and Ben Horne. 2016. "Unrecognized States: A Theory of Self-Determination and Foreign Influence." </w:t>
       </w:r>
       <w:r>
         <w:rPr>
@@ -10049,7 +9407,6 @@
           <w:szCs w:val="24"/>
         </w:rPr>
       </w:pPr>
-      <w:proofErr w:type="spellStart"/>
       <w:r>
         <w:rPr>
           <w:rFonts w:ascii="Times New Roman" w:hAnsi="Times New Roman"/>
@@ -10058,17 +9415,7 @@
           <w:shd w:val="clear" w:color="auto" w:fill="FFFFFF"/>
         </w:rPr>
         <w:lastRenderedPageBreak/>
-        <w:t>Fazal</w:t>
-      </w:r>
-      <w:proofErr w:type="spellEnd"/>
-      <w:r>
-        <w:rPr>
-          <w:rFonts w:ascii="Times New Roman" w:hAnsi="Times New Roman"/>
-          <w:sz w:val="24"/>
-          <w:szCs w:val="24"/>
-          <w:shd w:val="clear" w:color="auto" w:fill="FFFFFF"/>
-        </w:rPr>
-        <w:t xml:space="preserve">, Tanisha, and Ryan Griffiths. 2008. “A State of One's Own: The Rise of Secession Since World War II”, </w:t>
+        <w:t xml:space="preserve">Fazal, Tanisha, and Ryan Griffiths. 2008. “A State of One's Own: The Rise of Secession Since World War II”, </w:t>
       </w:r>
       <w:r>
         <w:rPr>
@@ -10106,7 +9453,6 @@
           <w:szCs w:val="24"/>
         </w:rPr>
       </w:pPr>
-      <w:proofErr w:type="spellStart"/>
       <w:r>
         <w:rPr>
           <w:rFonts w:ascii="Times New Roman" w:hAnsi="Times New Roman" w:cs="Times New Roman"/>
@@ -10114,17 +9460,7 @@
           <w:sz w:val="24"/>
           <w:szCs w:val="24"/>
         </w:rPr>
-        <w:t>Fearon</w:t>
-      </w:r>
-      <w:proofErr w:type="spellEnd"/>
-      <w:r>
-        <w:rPr>
-          <w:rFonts w:ascii="Times New Roman" w:hAnsi="Times New Roman" w:cs="Times New Roman"/>
-          <w:color w:val="000000"/>
-          <w:sz w:val="24"/>
-          <w:szCs w:val="24"/>
-        </w:rPr>
-        <w:t xml:space="preserve">, James D. 2004. “Why Do Some Civil Wars Last So Much Longer than Others?” 41 </w:t>
+        <w:t xml:space="preserve">Fearon, James D. 2004. “Why Do Some Civil Wars Last So Much Longer than Others?” 41 </w:t>
       </w:r>
       <w:r>
         <w:rPr>
@@ -10158,7 +9494,6 @@
           <w:shd w:val="clear" w:color="auto" w:fill="FFFFFF"/>
         </w:rPr>
       </w:pPr>
-      <w:proofErr w:type="spellStart"/>
       <w:r>
         <w:rPr>
           <w:rFonts w:ascii="Times New Roman" w:eastAsia="Times New Roman" w:hAnsi="Times New Roman" w:cs="Times New Roman"/>
@@ -10167,18 +9502,7 @@
           <w:szCs w:val="24"/>
           <w:shd w:val="clear" w:color="auto" w:fill="FFFFFF"/>
         </w:rPr>
-        <w:t>Fearon</w:t>
-      </w:r>
-      <w:proofErr w:type="spellEnd"/>
-      <w:r>
-        <w:rPr>
-          <w:rFonts w:ascii="Times New Roman" w:eastAsia="Times New Roman" w:hAnsi="Times New Roman" w:cs="Times New Roman"/>
-          <w:color w:val="222222"/>
-          <w:sz w:val="24"/>
-          <w:szCs w:val="24"/>
-          <w:shd w:val="clear" w:color="auto" w:fill="FFFFFF"/>
-        </w:rPr>
-        <w:t xml:space="preserve"> James D. and David D. </w:t>
+        <w:t xml:space="preserve">Fearon James D. and David D. </w:t>
       </w:r>
       <w:proofErr w:type="spellStart"/>
       <w:r>
@@ -10256,29 +9580,7 @@
           <w:szCs w:val="24"/>
           <w:shd w:val="clear" w:color="auto" w:fill="FFFFFF"/>
         </w:rPr>
-        <w:t xml:space="preserve">, </w:t>
-      </w:r>
-      <w:proofErr w:type="spellStart"/>
-      <w:r>
-        <w:rPr>
-          <w:rFonts w:ascii="Times New Roman" w:eastAsia="Times New Roman" w:hAnsi="Times New Roman" w:cs="Times New Roman"/>
-          <w:color w:val="222222"/>
-          <w:sz w:val="24"/>
-          <w:szCs w:val="24"/>
-          <w:shd w:val="clear" w:color="auto" w:fill="FFFFFF"/>
-        </w:rPr>
-        <w:t>Yash</w:t>
-      </w:r>
-      <w:proofErr w:type="spellEnd"/>
-      <w:r>
-        <w:rPr>
-          <w:rFonts w:ascii="Times New Roman" w:eastAsia="Times New Roman" w:hAnsi="Times New Roman" w:cs="Times New Roman"/>
-          <w:color w:val="222222"/>
-          <w:sz w:val="24"/>
-          <w:szCs w:val="24"/>
-          <w:shd w:val="clear" w:color="auto" w:fill="FFFFFF"/>
-        </w:rPr>
-        <w:t>, and Anthony J. Regan. 2006. "Unitary State, Devolution, Autonomy, Secession: State building and nation building in Bougainville, Papua New Guinea."</w:t>
+        <w:t>, Yash, and Anthony J. Regan. 2006. "Unitary State, Devolution, Autonomy, Secession: State building and nation building in Bougainville, Papua New Guinea."</w:t>
       </w:r>
       <w:r>
         <w:rPr>
@@ -10521,29 +9823,7 @@
           <w:szCs w:val="24"/>
           <w:shd w:val="clear" w:color="auto" w:fill="FFFFFF"/>
         </w:rPr>
-        <w:t xml:space="preserve">Roper, Steven D. 2002. "Regionalism in Moldova: The Case of </w:t>
-      </w:r>
-      <w:proofErr w:type="spellStart"/>
-      <w:r>
-        <w:rPr>
-          <w:rFonts w:ascii="Times New Roman" w:eastAsia="Times New Roman" w:hAnsi="Times New Roman" w:cs="Times New Roman"/>
-          <w:color w:val="000000"/>
-          <w:sz w:val="24"/>
-          <w:szCs w:val="24"/>
-          <w:shd w:val="clear" w:color="auto" w:fill="FFFFFF"/>
-        </w:rPr>
-        <w:t>Transnistria</w:t>
-      </w:r>
-      <w:proofErr w:type="spellEnd"/>
-      <w:r>
-        <w:rPr>
-          <w:rFonts w:ascii="Times New Roman" w:eastAsia="Times New Roman" w:hAnsi="Times New Roman" w:cs="Times New Roman"/>
-          <w:color w:val="000000"/>
-          <w:sz w:val="24"/>
-          <w:szCs w:val="24"/>
-          <w:shd w:val="clear" w:color="auto" w:fill="FFFFFF"/>
-        </w:rPr>
-        <w:t xml:space="preserve"> and </w:t>
+        <w:t xml:space="preserve">Roper, Steven D. 2002. "Regionalism in Moldova: The Case of Transnistria and </w:t>
       </w:r>
       <w:proofErr w:type="spellStart"/>
       <w:r>
@@ -11141,17 +10421,8 @@
 </w:document>
 </file>
 
-<file path=word/commentsIds.xml><?xml version="1.0" encoding="utf-8"?>
-<w16cid:commentsIds xmlns:wpc="http://schemas.microsoft.com/office/word/2010/wordprocessingCanvas" xmlns:cx="http://schemas.microsoft.com/office/drawing/2014/chartex" xmlns:cx1="http://schemas.microsoft.com/office/drawing/2015/9/8/chartex" xmlns:cx2="http://schemas.microsoft.com/office/drawing/2015/10/21/chartex" xmlns:cx3="http://schemas.microsoft.com/office/drawing/2016/5/9/chartex" xmlns:cx4="http://schemas.microsoft.com/office/drawing/2016/5/10/chartex" xmlns:cx5="http://schemas.microsoft.com/office/drawing/2016/5/11/chartex" xmlns:cx6="http://schemas.microsoft.com/office/drawing/2016/5/12/chartex" xmlns:cx7="http://schemas.microsoft.com/office/drawing/2016/5/13/chartex" xmlns:cx8="http://schemas.microsoft.com/office/drawing/2016/5/14/chartex" xmlns:mc="http://schemas.openxmlformats.org/markup-compatibility/2006" xmlns:aink="http://schemas.microsoft.com/office/drawing/2016/ink" xmlns:am3d="http://schemas.microsoft.com/office/drawing/2017/model3d" xmlns:o="urn:schemas-microsoft-com:office:office" xmlns:r="http://schemas.openxmlformats.org/officeDocument/2006/relationships" xmlns:m="http://schemas.openxmlformats.org/officeDocument/2006/math" xmlns:v="urn:schemas-microsoft-com:vml" xmlns:wp14="http://schemas.microsoft.com/office/word/2010/wordprocessingDrawing" xmlns:wp="http://schemas.openxmlformats.org/drawingml/2006/wordprocessingDrawing" xmlns:w10="urn:schemas-microsoft-com:office:word" xmlns:w="http://schemas.openxmlformats.org/wordprocessingml/2006/main" xmlns:w14="http://schemas.microsoft.com/office/word/2010/wordml" xmlns:w15="http://schemas.microsoft.com/office/word/2012/wordml" xmlns:w16cid="http://schemas.microsoft.com/office/word/2016/wordml/cid" xmlns:w16se="http://schemas.microsoft.com/office/word/2015/wordml/symex" xmlns:wpg="http://schemas.microsoft.com/office/word/2010/wordprocessingGroup" xmlns:wpi="http://schemas.microsoft.com/office/word/2010/wordprocessingInk" xmlns:wne="http://schemas.microsoft.com/office/word/2006/wordml" xmlns:wps="http://schemas.microsoft.com/office/word/2010/wordprocessingShape" mc:Ignorable="w14 w15 w16se w16cid wp14">
-  <w16cid:commentId w16cid:paraId="4DBEF401" w16cid:durableId="1D19B497"/>
-  <w16cid:commentId w16cid:paraId="03BE9036" w16cid:durableId="1D1AF503"/>
-  <w16cid:commentId w16cid:paraId="739798D1" w16cid:durableId="1D19B498"/>
-  <w16cid:commentId w16cid:paraId="11CB9F79" w16cid:durableId="1D19B499"/>
-</w16cid:commentsIds>
-</file>
-
 <file path=word/endnotes.xml><?xml version="1.0" encoding="utf-8"?>
-<w:endnotes xmlns:wpc="http://schemas.microsoft.com/office/word/2010/wordprocessingCanvas" xmlns:mo="http://schemas.microsoft.com/office/mac/office/2008/main" xmlns:mc="http://schemas.openxmlformats.org/markup-compatibility/2006" xmlns:mv="urn:schemas-microsoft-com:mac:vml" xmlns:o="urn:schemas-microsoft-com:office:office" xmlns:r="http://schemas.openxmlformats.org/officeDocument/2006/relationships" xmlns:m="http://schemas.openxmlformats.org/officeDocument/2006/math" xmlns:v="urn:schemas-microsoft-com:vml" xmlns:wp14="http://schemas.microsoft.com/office/word/2010/wordprocessingDrawing" xmlns:wp="http://schemas.openxmlformats.org/drawingml/2006/wordprocessingDrawing" xmlns:w10="urn:schemas-microsoft-com:office:word" xmlns:w="http://schemas.openxmlformats.org/wordprocessingml/2006/main" xmlns:w14="http://schemas.microsoft.com/office/word/2010/wordml" xmlns:w15="http://schemas.microsoft.com/office/word/2012/wordml" xmlns:wpg="http://schemas.microsoft.com/office/word/2010/wordprocessingGroup" xmlns:wpi="http://schemas.microsoft.com/office/word/2010/wordprocessingInk" xmlns:wne="http://schemas.microsoft.com/office/word/2006/wordml" xmlns:wps="http://schemas.microsoft.com/office/word/2010/wordprocessingShape" mc:Ignorable="w14 w15 wp14">
+<w:endnotes xmlns:wpc="http://schemas.microsoft.com/office/word/2010/wordprocessingCanvas" xmlns:cx="http://schemas.microsoft.com/office/drawing/2014/chartex" xmlns:cx1="http://schemas.microsoft.com/office/drawing/2015/9/8/chartex" xmlns:cx2="http://schemas.microsoft.com/office/drawing/2015/10/21/chartex" xmlns:cx3="http://schemas.microsoft.com/office/drawing/2016/5/9/chartex" xmlns:cx4="http://schemas.microsoft.com/office/drawing/2016/5/10/chartex" xmlns:cx5="http://schemas.microsoft.com/office/drawing/2016/5/11/chartex" xmlns:cx6="http://schemas.microsoft.com/office/drawing/2016/5/12/chartex" xmlns:cx7="http://schemas.microsoft.com/office/drawing/2016/5/13/chartex" xmlns:cx8="http://schemas.microsoft.com/office/drawing/2016/5/14/chartex" xmlns:mc="http://schemas.openxmlformats.org/markup-compatibility/2006" xmlns:aink="http://schemas.microsoft.com/office/drawing/2016/ink" xmlns:am3d="http://schemas.microsoft.com/office/drawing/2017/model3d" xmlns:o="urn:schemas-microsoft-com:office:office" xmlns:r="http://schemas.openxmlformats.org/officeDocument/2006/relationships" xmlns:m="http://schemas.openxmlformats.org/officeDocument/2006/math" xmlns:v="urn:schemas-microsoft-com:vml" xmlns:wp14="http://schemas.microsoft.com/office/word/2010/wordprocessingDrawing" xmlns:wp="http://schemas.openxmlformats.org/drawingml/2006/wordprocessingDrawing" xmlns:w10="urn:schemas-microsoft-com:office:word" xmlns:w="http://schemas.openxmlformats.org/wordprocessingml/2006/main" xmlns:w14="http://schemas.microsoft.com/office/word/2010/wordml" xmlns:w15="http://schemas.microsoft.com/office/word/2012/wordml" xmlns:w16cid="http://schemas.microsoft.com/office/word/2016/wordml/cid" xmlns:w16se="http://schemas.microsoft.com/office/word/2015/wordml/symex" xmlns:wpg="http://schemas.microsoft.com/office/word/2010/wordprocessingGroup" xmlns:wpi="http://schemas.microsoft.com/office/word/2010/wordprocessingInk" xmlns:wne="http://schemas.microsoft.com/office/word/2006/wordml" xmlns:wps="http://schemas.microsoft.com/office/word/2010/wordprocessingShape" mc:Ignorable="w14 w15 w16se w16cid wp14">
   <w:endnote w:type="separator" w:id="-1">
     <w:p>
       <w:pPr>
@@ -11335,25 +10606,7 @@
           <w:sz w:val="24"/>
           <w:szCs w:val="24"/>
         </w:rPr>
-        <w:t xml:space="preserve">Roper (2002) argues that secessionists in </w:t>
-      </w:r>
-      <w:proofErr w:type="spellStart"/>
-      <w:r>
-        <w:rPr>
-          <w:rFonts w:ascii="Times New Roman" w:hAnsi="Times New Roman" w:cs="Times New Roman"/>
-          <w:sz w:val="24"/>
-          <w:szCs w:val="24"/>
-        </w:rPr>
-        <w:t>Transnistria</w:t>
-      </w:r>
-      <w:proofErr w:type="spellEnd"/>
-      <w:r>
-        <w:rPr>
-          <w:rFonts w:ascii="Times New Roman" w:hAnsi="Times New Roman" w:cs="Times New Roman"/>
-          <w:sz w:val="24"/>
-          <w:szCs w:val="24"/>
-        </w:rPr>
-        <w:t xml:space="preserve"> are wary of negotiated reunification precisely because of the creeping re-centralization they have observed in </w:t>
+        <w:t xml:space="preserve">Roper (2002) argues that secessionists in Transnistria are wary of negotiated reunification precisely because of the creeping re-centralization they have observed in </w:t>
       </w:r>
       <w:proofErr w:type="spellStart"/>
       <w:r>
@@ -11508,7 +10761,7 @@
 </file>
 
 <file path=word/footer1.xml><?xml version="1.0" encoding="utf-8"?>
-<w:ftr xmlns:wpc="http://schemas.microsoft.com/office/word/2010/wordprocessingCanvas" xmlns:mo="http://schemas.microsoft.com/office/mac/office/2008/main" xmlns:mc="http://schemas.openxmlformats.org/markup-compatibility/2006" xmlns:mv="urn:schemas-microsoft-com:mac:vml" xmlns:o="urn:schemas-microsoft-com:office:office" xmlns:r="http://schemas.openxmlformats.org/officeDocument/2006/relationships" xmlns:m="http://schemas.openxmlformats.org/officeDocument/2006/math" xmlns:v="urn:schemas-microsoft-com:vml" xmlns:wp14="http://schemas.microsoft.com/office/word/2010/wordprocessingDrawing" xmlns:wp="http://schemas.openxmlformats.org/drawingml/2006/wordprocessingDrawing" xmlns:w10="urn:schemas-microsoft-com:office:word" xmlns:w="http://schemas.openxmlformats.org/wordprocessingml/2006/main" xmlns:w14="http://schemas.microsoft.com/office/word/2010/wordml" xmlns:w15="http://schemas.microsoft.com/office/word/2012/wordml" xmlns:wpg="http://schemas.microsoft.com/office/word/2010/wordprocessingGroup" xmlns:wpi="http://schemas.microsoft.com/office/word/2010/wordprocessingInk" xmlns:wne="http://schemas.microsoft.com/office/word/2006/wordml" xmlns:wps="http://schemas.microsoft.com/office/word/2010/wordprocessingShape" mc:Ignorable="w14 w15 wp14">
+<w:ftr xmlns:wpc="http://schemas.microsoft.com/office/word/2010/wordprocessingCanvas" xmlns:cx="http://schemas.microsoft.com/office/drawing/2014/chartex" xmlns:cx1="http://schemas.microsoft.com/office/drawing/2015/9/8/chartex" xmlns:cx2="http://schemas.microsoft.com/office/drawing/2015/10/21/chartex" xmlns:cx3="http://schemas.microsoft.com/office/drawing/2016/5/9/chartex" xmlns:cx4="http://schemas.microsoft.com/office/drawing/2016/5/10/chartex" xmlns:cx5="http://schemas.microsoft.com/office/drawing/2016/5/11/chartex" xmlns:cx6="http://schemas.microsoft.com/office/drawing/2016/5/12/chartex" xmlns:cx7="http://schemas.microsoft.com/office/drawing/2016/5/13/chartex" xmlns:cx8="http://schemas.microsoft.com/office/drawing/2016/5/14/chartex" xmlns:mc="http://schemas.openxmlformats.org/markup-compatibility/2006" xmlns:aink="http://schemas.microsoft.com/office/drawing/2016/ink" xmlns:am3d="http://schemas.microsoft.com/office/drawing/2017/model3d" xmlns:o="urn:schemas-microsoft-com:office:office" xmlns:r="http://schemas.openxmlformats.org/officeDocument/2006/relationships" xmlns:m="http://schemas.openxmlformats.org/officeDocument/2006/math" xmlns:v="urn:schemas-microsoft-com:vml" xmlns:wp14="http://schemas.microsoft.com/office/word/2010/wordprocessingDrawing" xmlns:wp="http://schemas.openxmlformats.org/drawingml/2006/wordprocessingDrawing" xmlns:w10="urn:schemas-microsoft-com:office:word" xmlns:w="http://schemas.openxmlformats.org/wordprocessingml/2006/main" xmlns:w14="http://schemas.microsoft.com/office/word/2010/wordml" xmlns:w15="http://schemas.microsoft.com/office/word/2012/wordml" xmlns:w16cid="http://schemas.microsoft.com/office/word/2016/wordml/cid" xmlns:w16se="http://schemas.microsoft.com/office/word/2015/wordml/symex" xmlns:wpg="http://schemas.microsoft.com/office/word/2010/wordprocessingGroup" xmlns:wpi="http://schemas.microsoft.com/office/word/2010/wordprocessingInk" xmlns:wne="http://schemas.microsoft.com/office/word/2006/wordml" xmlns:wps="http://schemas.microsoft.com/office/word/2010/wordprocessingShape" mc:Ignorable="w14 w15 w16se w16cid wp14">
   <w:sdt>
     <w:sdtPr>
       <w:id w:val="-1065942026"/>
@@ -11567,7 +10820,7 @@
             <w:sz w:val="24"/>
             <w:szCs w:val="24"/>
           </w:rPr>
-          <w:t>20</w:t>
+          <w:t>22</w:t>
         </w:r>
         <w:r>
           <w:rPr>
@@ -11590,7 +10843,7 @@
 </file>
 
 <file path=word/footnotes.xml><?xml version="1.0" encoding="utf-8"?>
-<w:footnotes xmlns:wpc="http://schemas.microsoft.com/office/word/2010/wordprocessingCanvas" xmlns:mo="http://schemas.microsoft.com/office/mac/office/2008/main" xmlns:mc="http://schemas.openxmlformats.org/markup-compatibility/2006" xmlns:mv="urn:schemas-microsoft-com:mac:vml" xmlns:o="urn:schemas-microsoft-com:office:office" xmlns:r="http://schemas.openxmlformats.org/officeDocument/2006/relationships" xmlns:m="http://schemas.openxmlformats.org/officeDocument/2006/math" xmlns:v="urn:schemas-microsoft-com:vml" xmlns:wp14="http://schemas.microsoft.com/office/word/2010/wordprocessingDrawing" xmlns:wp="http://schemas.openxmlformats.org/drawingml/2006/wordprocessingDrawing" xmlns:w10="urn:schemas-microsoft-com:office:word" xmlns:w="http://schemas.openxmlformats.org/wordprocessingml/2006/main" xmlns:w14="http://schemas.microsoft.com/office/word/2010/wordml" xmlns:w15="http://schemas.microsoft.com/office/word/2012/wordml" xmlns:wpg="http://schemas.microsoft.com/office/word/2010/wordprocessingGroup" xmlns:wpi="http://schemas.microsoft.com/office/word/2010/wordprocessingInk" xmlns:wne="http://schemas.microsoft.com/office/word/2006/wordml" xmlns:wps="http://schemas.microsoft.com/office/word/2010/wordprocessingShape" mc:Ignorable="w14 w15 wp14">
+<w:footnotes xmlns:wpc="http://schemas.microsoft.com/office/word/2010/wordprocessingCanvas" xmlns:cx="http://schemas.microsoft.com/office/drawing/2014/chartex" xmlns:cx1="http://schemas.microsoft.com/office/drawing/2015/9/8/chartex" xmlns:cx2="http://schemas.microsoft.com/office/drawing/2015/10/21/chartex" xmlns:cx3="http://schemas.microsoft.com/office/drawing/2016/5/9/chartex" xmlns:cx4="http://schemas.microsoft.com/office/drawing/2016/5/10/chartex" xmlns:cx5="http://schemas.microsoft.com/office/drawing/2016/5/11/chartex" xmlns:cx6="http://schemas.microsoft.com/office/drawing/2016/5/12/chartex" xmlns:cx7="http://schemas.microsoft.com/office/drawing/2016/5/13/chartex" xmlns:cx8="http://schemas.microsoft.com/office/drawing/2016/5/14/chartex" xmlns:mc="http://schemas.openxmlformats.org/markup-compatibility/2006" xmlns:aink="http://schemas.microsoft.com/office/drawing/2016/ink" xmlns:am3d="http://schemas.microsoft.com/office/drawing/2017/model3d" xmlns:o="urn:schemas-microsoft-com:office:office" xmlns:r="http://schemas.openxmlformats.org/officeDocument/2006/relationships" xmlns:m="http://schemas.openxmlformats.org/officeDocument/2006/math" xmlns:v="urn:schemas-microsoft-com:vml" xmlns:wp14="http://schemas.microsoft.com/office/word/2010/wordprocessingDrawing" xmlns:wp="http://schemas.openxmlformats.org/drawingml/2006/wordprocessingDrawing" xmlns:w10="urn:schemas-microsoft-com:office:word" xmlns:w="http://schemas.openxmlformats.org/wordprocessingml/2006/main" xmlns:w14="http://schemas.microsoft.com/office/word/2010/wordml" xmlns:w15="http://schemas.microsoft.com/office/word/2012/wordml" xmlns:w16cid="http://schemas.microsoft.com/office/word/2016/wordml/cid" xmlns:w16se="http://schemas.microsoft.com/office/word/2015/wordml/symex" xmlns:wpg="http://schemas.microsoft.com/office/word/2010/wordprocessingGroup" xmlns:wpi="http://schemas.microsoft.com/office/word/2010/wordprocessingInk" xmlns:wne="http://schemas.microsoft.com/office/word/2006/wordml" xmlns:wps="http://schemas.microsoft.com/office/word/2010/wordprocessingShape" mc:Ignorable="w14 w15 w16se w16cid wp14">
   <w:footnote w:type="separator" w:id="-1">
     <w:p>
       <w:pPr>
@@ -11615,8 +10868,8 @@
 </file>
 
 <file path=word/numbering.xml><?xml version="1.0" encoding="utf-8"?>
-<w:numbering xmlns:wpc="http://schemas.microsoft.com/office/word/2010/wordprocessingCanvas" xmlns:mo="http://schemas.microsoft.com/office/mac/office/2008/main" xmlns:mc="http://schemas.openxmlformats.org/markup-compatibility/2006" xmlns:mv="urn:schemas-microsoft-com:mac:vml" xmlns:o="urn:schemas-microsoft-com:office:office" xmlns:r="http://schemas.openxmlformats.org/officeDocument/2006/relationships" xmlns:m="http://schemas.openxmlformats.org/officeDocument/2006/math" xmlns:v="urn:schemas-microsoft-com:vml" xmlns:wp14="http://schemas.microsoft.com/office/word/2010/wordprocessingDrawing" xmlns:wp="http://schemas.openxmlformats.org/drawingml/2006/wordprocessingDrawing" xmlns:w10="urn:schemas-microsoft-com:office:word" xmlns:w="http://schemas.openxmlformats.org/wordprocessingml/2006/main" xmlns:w14="http://schemas.microsoft.com/office/word/2010/wordml" xmlns:w15="http://schemas.microsoft.com/office/word/2012/wordml" xmlns:wpg="http://schemas.microsoft.com/office/word/2010/wordprocessingGroup" xmlns:wpi="http://schemas.microsoft.com/office/word/2010/wordprocessingInk" xmlns:wne="http://schemas.microsoft.com/office/word/2006/wordml" xmlns:wps="http://schemas.microsoft.com/office/word/2010/wordprocessingShape" mc:Ignorable="w14 w15 wp14">
-  <w:abstractNum w:abstractNumId="0">
+<w:numbering xmlns:wpc="http://schemas.microsoft.com/office/word/2010/wordprocessingCanvas" xmlns:cx="http://schemas.microsoft.com/office/drawing/2014/chartex" xmlns:cx1="http://schemas.microsoft.com/office/drawing/2015/9/8/chartex" xmlns:cx2="http://schemas.microsoft.com/office/drawing/2015/10/21/chartex" xmlns:cx3="http://schemas.microsoft.com/office/drawing/2016/5/9/chartex" xmlns:cx4="http://schemas.microsoft.com/office/drawing/2016/5/10/chartex" xmlns:cx5="http://schemas.microsoft.com/office/drawing/2016/5/11/chartex" xmlns:cx6="http://schemas.microsoft.com/office/drawing/2016/5/12/chartex" xmlns:cx7="http://schemas.microsoft.com/office/drawing/2016/5/13/chartex" xmlns:cx8="http://schemas.microsoft.com/office/drawing/2016/5/14/chartex" xmlns:mc="http://schemas.openxmlformats.org/markup-compatibility/2006" xmlns:aink="http://schemas.microsoft.com/office/drawing/2016/ink" xmlns:am3d="http://schemas.microsoft.com/office/drawing/2017/model3d" xmlns:o="urn:schemas-microsoft-com:office:office" xmlns:r="http://schemas.openxmlformats.org/officeDocument/2006/relationships" xmlns:m="http://schemas.openxmlformats.org/officeDocument/2006/math" xmlns:v="urn:schemas-microsoft-com:vml" xmlns:wp14="http://schemas.microsoft.com/office/word/2010/wordprocessingDrawing" xmlns:wp="http://schemas.openxmlformats.org/drawingml/2006/wordprocessingDrawing" xmlns:w10="urn:schemas-microsoft-com:office:word" xmlns:w="http://schemas.openxmlformats.org/wordprocessingml/2006/main" xmlns:w14="http://schemas.microsoft.com/office/word/2010/wordml" xmlns:w15="http://schemas.microsoft.com/office/word/2012/wordml" xmlns:w16cid="http://schemas.microsoft.com/office/word/2016/wordml/cid" xmlns:w16se="http://schemas.microsoft.com/office/word/2015/wordml/symex" xmlns:wpg="http://schemas.microsoft.com/office/word/2010/wordprocessingGroup" xmlns:wpi="http://schemas.microsoft.com/office/word/2010/wordprocessingInk" xmlns:wne="http://schemas.microsoft.com/office/word/2006/wordml" xmlns:wps="http://schemas.microsoft.com/office/word/2010/wordprocessingShape" mc:Ignorable="w14 w15 w16se w16cid wp14">
+  <w:abstractNum w:abstractNumId="0" w15:restartNumberingAfterBreak="0">
     <w:nsid w:val="18ED7B9C"/>
     <w:multiLevelType w:val="hybridMultilevel"/>
     <w:tmpl w:val="9F90CA9E"/>
@@ -11706,7 +10959,7 @@
       </w:pPr>
     </w:lvl>
   </w:abstractNum>
-  <w:abstractNum w:abstractNumId="1">
+  <w:abstractNum w:abstractNumId="1" w15:restartNumberingAfterBreak="0">
     <w:nsid w:val="2E9F540F"/>
     <w:multiLevelType w:val="hybridMultilevel"/>
     <w:tmpl w:val="0CC666AE"/>
@@ -11795,7 +11048,7 @@
       </w:pPr>
     </w:lvl>
   </w:abstractNum>
-  <w:abstractNum w:abstractNumId="2">
+  <w:abstractNum w:abstractNumId="2" w15:restartNumberingAfterBreak="0">
     <w:nsid w:val="3BD35149"/>
     <w:multiLevelType w:val="hybridMultilevel"/>
     <w:tmpl w:val="69F8BE08"/>
@@ -11884,7 +11137,7 @@
       </w:pPr>
     </w:lvl>
   </w:abstractNum>
-  <w:abstractNum w:abstractNumId="3">
+  <w:abstractNum w:abstractNumId="3" w15:restartNumberingAfterBreak="0">
     <w:nsid w:val="47252A3E"/>
     <w:multiLevelType w:val="hybridMultilevel"/>
     <w:tmpl w:val="AF12E0E6"/>
@@ -11997,7 +11250,7 @@
       </w:rPr>
     </w:lvl>
   </w:abstractNum>
-  <w:abstractNum w:abstractNumId="4">
+  <w:abstractNum w:abstractNumId="4" w15:restartNumberingAfterBreak="0">
     <w:nsid w:val="542970DC"/>
     <w:multiLevelType w:val="hybridMultilevel"/>
     <w:tmpl w:val="DD905848"/>
@@ -12110,7 +11363,7 @@
       </w:rPr>
     </w:lvl>
   </w:abstractNum>
-  <w:abstractNum w:abstractNumId="5">
+  <w:abstractNum w:abstractNumId="5" w15:restartNumberingAfterBreak="0">
     <w:nsid w:val="5AE66AA0"/>
     <w:multiLevelType w:val="hybridMultilevel"/>
     <w:tmpl w:val="21C4CBD6"/>
@@ -12199,7 +11452,7 @@
       </w:pPr>
     </w:lvl>
   </w:abstractNum>
-  <w:abstractNum w:abstractNumId="6">
+  <w:abstractNum w:abstractNumId="6" w15:restartNumberingAfterBreak="0">
     <w:nsid w:val="6493373D"/>
     <w:multiLevelType w:val="hybridMultilevel"/>
     <w:tmpl w:val="16D8DEAE"/>
@@ -12288,7 +11541,7 @@
       </w:pPr>
     </w:lvl>
   </w:abstractNum>
-  <w:abstractNum w:abstractNumId="7">
+  <w:abstractNum w:abstractNumId="7" w15:restartNumberingAfterBreak="0">
     <w:nsid w:val="70D577A5"/>
     <w:multiLevelType w:val="hybridMultilevel"/>
     <w:tmpl w:val="9E6408D0"/>
@@ -12405,7 +11658,7 @@
 </file>
 
 <file path=word/styles.xml><?xml version="1.0" encoding="utf-8"?>
-<w:styles xmlns:mc="http://schemas.openxmlformats.org/markup-compatibility/2006" xmlns:r="http://schemas.openxmlformats.org/officeDocument/2006/relationships" xmlns:w="http://schemas.openxmlformats.org/wordprocessingml/2006/main" xmlns:w14="http://schemas.microsoft.com/office/word/2010/wordml" xmlns:w15="http://schemas.microsoft.com/office/word/2012/wordml" mc:Ignorable="w14 w15">
+<w:styles xmlns:mc="http://schemas.openxmlformats.org/markup-compatibility/2006" xmlns:r="http://schemas.openxmlformats.org/officeDocument/2006/relationships" xmlns:w="http://schemas.openxmlformats.org/wordprocessingml/2006/main" xmlns:w14="http://schemas.microsoft.com/office/word/2010/wordml" xmlns:w15="http://schemas.microsoft.com/office/word/2012/wordml" xmlns:w16cid="http://schemas.microsoft.com/office/word/2016/wordml/cid" xmlns:w16se="http://schemas.microsoft.com/office/word/2015/wordml/symex" mc:Ignorable="w14 w15 w16se w16cid">
   <w:docDefaults>
     <w:rPrDefault>
       <w:rPr>
@@ -12421,7 +11674,7 @@
       </w:pPr>
     </w:pPrDefault>
   </w:docDefaults>
-  <w:latentStyles w:defLockedState="0" w:defUIPriority="99" w:defSemiHidden="0" w:defUnhideWhenUsed="0" w:defQFormat="0" w:count="382">
+  <w:latentStyles w:defLockedState="0" w:defUIPriority="99" w:defSemiHidden="0" w:defUnhideWhenUsed="0" w:defQFormat="0" w:count="375">
     <w:lsdException w:name="Normal" w:uiPriority="0" w:qFormat="1"/>
     <w:lsdException w:name="heading 1" w:uiPriority="9" w:qFormat="1"/>
     <w:lsdException w:name="heading 2" w:semiHidden="1" w:uiPriority="9" w:unhideWhenUsed="1" w:qFormat="1"/>
@@ -13534,7 +12787,7 @@
 </file>
 
 <file path=customXml/itemProps1.xml><?xml version="1.0" encoding="utf-8"?>
-<ds:datastoreItem xmlns:ds="http://schemas.openxmlformats.org/officeDocument/2006/customXml" ds:itemID="{E5CAE09A-36A8-CF41-96AF-EB8310D774B3}">
+<ds:datastoreItem xmlns:ds="http://schemas.openxmlformats.org/officeDocument/2006/customXml" ds:itemID="{CDF01278-6949-4D9B-AB1B-334BBA6EDCFD}">
   <ds:schemaRefs>
     <ds:schemaRef ds:uri="http://schemas.openxmlformats.org/officeDocument/2006/bibliography"/>
   </ds:schemaRefs>

</xml_diff>

<commit_message>
integrate tranforming intractable conflict language into conclusion
</commit_message>
<xml_diff>
--- a/editedvolume.docx
+++ b/editedvolume.docx
@@ -8908,216 +8908,248 @@
         </w:rPr>
         <w:t>When each actor is willing to fight to avoid its least preferred outcome, the unhappy medium of unrecognized statehood emerges as the only stable outcome.</w:t>
       </w:r>
+    </w:p>
+    <w:p>
+      <w:pPr>
+        <w:spacing w:line="360" w:lineRule="auto"/>
+        <w:ind w:firstLine="720"/>
+        <w:rPr>
+          <w:rFonts w:ascii="Times New Roman" w:hAnsi="Times New Roman" w:cs="Times New Roman"/>
+          <w:sz w:val="24"/>
+          <w:szCs w:val="24"/>
+        </w:rPr>
+      </w:pPr>
+      <w:r>
+        <w:rPr>
+          <w:rFonts w:ascii="Times New Roman" w:hAnsi="Times New Roman" w:cs="Times New Roman"/>
+          <w:sz w:val="24"/>
+          <w:szCs w:val="24"/>
+        </w:rPr>
+        <w:t>We provide</w:t>
+      </w:r>
+      <w:r>
+        <w:rPr>
+          <w:rFonts w:ascii="Times New Roman" w:hAnsi="Times New Roman" w:cs="Times New Roman"/>
+          <w:sz w:val="24"/>
+          <w:szCs w:val="24"/>
+        </w:rPr>
+        <w:t xml:space="preserve"> game-theoretic support for the</w:t>
+      </w:r>
+      <w:r>
+        <w:rPr>
+          <w:rFonts w:ascii="Times New Roman" w:hAnsi="Times New Roman" w:cs="Times New Roman"/>
+          <w:sz w:val="24"/>
+          <w:szCs w:val="24"/>
+        </w:rPr>
+        <w:t xml:space="preserve"> claim </w:t>
+      </w:r>
+      <w:r>
+        <w:rPr>
+          <w:rFonts w:ascii="Times New Roman" w:hAnsi="Times New Roman" w:cs="Times New Roman"/>
+          <w:sz w:val="24"/>
+          <w:szCs w:val="24"/>
+        </w:rPr>
+        <w:t xml:space="preserve">that unrecognized statehood can be a stable, equilibrium outcome </w:t>
+      </w:r>
+      <w:r>
+        <w:rPr>
+          <w:rFonts w:ascii="Times New Roman" w:hAnsi="Times New Roman" w:cs="Times New Roman"/>
+          <w:sz w:val="24"/>
+          <w:szCs w:val="24"/>
+        </w:rPr>
+        <w:t>and show how the structure of such a model can be used to understand the possib</w:t>
+      </w:r>
+      <w:r>
+        <w:rPr>
+          <w:rFonts w:ascii="Times New Roman" w:hAnsi="Times New Roman" w:cs="Times New Roman"/>
+          <w:sz w:val="24"/>
+          <w:szCs w:val="24"/>
+        </w:rPr>
+        <w:t>ilities for transforming these intractable conflicts</w:t>
+      </w:r>
+      <w:r>
+        <w:rPr>
+          <w:rFonts w:ascii="Times New Roman" w:hAnsi="Times New Roman" w:cs="Times New Roman"/>
+          <w:sz w:val="24"/>
+          <w:szCs w:val="24"/>
+        </w:rPr>
+        <w:t>.</w:t>
+      </w:r>
+      <w:r>
+        <w:rPr>
+          <w:rFonts w:ascii="Times New Roman" w:hAnsi="Times New Roman" w:cs="Times New Roman"/>
+          <w:sz w:val="24"/>
+          <w:szCs w:val="24"/>
+        </w:rPr>
+        <w:t xml:space="preserve"> </w:t>
+      </w:r>
+      <w:r>
+        <w:rPr>
+          <w:rFonts w:ascii="Times New Roman" w:hAnsi="Times New Roman" w:cs="Times New Roman"/>
+          <w:sz w:val="24"/>
+          <w:szCs w:val="24"/>
+        </w:rPr>
+        <w:t xml:space="preserve">There are </w:t>
+      </w:r>
+      <w:r>
+        <w:rPr>
+          <w:rFonts w:ascii="Times New Roman" w:hAnsi="Times New Roman" w:cs="Times New Roman"/>
+          <w:sz w:val="24"/>
+          <w:szCs w:val="24"/>
+        </w:rPr>
+        <w:t xml:space="preserve">four ways that instances of </w:t>
+      </w:r>
+      <w:r>
+        <w:rPr>
+          <w:rFonts w:ascii="Times New Roman" w:hAnsi="Times New Roman" w:cs="Times New Roman"/>
+          <w:sz w:val="24"/>
+          <w:szCs w:val="24"/>
+        </w:rPr>
+        <w:t xml:space="preserve">unrecognized statehood can </w:t>
+      </w:r>
+      <w:r>
+        <w:rPr>
+          <w:rFonts w:ascii="Times New Roman" w:hAnsi="Times New Roman" w:cs="Times New Roman"/>
+          <w:sz w:val="24"/>
+          <w:szCs w:val="24"/>
+        </w:rPr>
+        <w:t>end</w:t>
+      </w:r>
+      <w:r>
+        <w:rPr>
+          <w:rFonts w:ascii="Times New Roman" w:hAnsi="Times New Roman" w:cs="Times New Roman"/>
+          <w:sz w:val="24"/>
+          <w:szCs w:val="24"/>
+        </w:rPr>
+        <w:t xml:space="preserve"> – </w:t>
+      </w:r>
+      <w:r>
+        <w:rPr>
+          <w:rFonts w:ascii="Times New Roman" w:hAnsi="Times New Roman" w:cs="Times New Roman"/>
+          <w:i/>
+          <w:sz w:val="24"/>
+          <w:szCs w:val="24"/>
+        </w:rPr>
+        <w:t xml:space="preserve">Reunification via Military Reconquest, Negotiated Reunification, Recognition via Secessionist Military Victory </w:t>
+      </w:r>
+      <w:r>
+        <w:rPr>
+          <w:rFonts w:ascii="Times New Roman" w:hAnsi="Times New Roman" w:cs="Times New Roman"/>
+          <w:sz w:val="24"/>
+          <w:szCs w:val="24"/>
+        </w:rPr>
+        <w:t>and</w:t>
+      </w:r>
+      <w:r>
+        <w:rPr>
+          <w:rFonts w:ascii="Times New Roman" w:hAnsi="Times New Roman" w:cs="Times New Roman"/>
+          <w:i/>
+          <w:sz w:val="24"/>
+          <w:szCs w:val="24"/>
+        </w:rPr>
+        <w:t xml:space="preserve"> Negotiated Recognition</w:t>
+      </w:r>
+      <w:r>
+        <w:rPr>
+          <w:rFonts w:ascii="Times New Roman" w:hAnsi="Times New Roman" w:cs="Times New Roman"/>
+          <w:i/>
+          <w:sz w:val="24"/>
+          <w:szCs w:val="24"/>
+        </w:rPr>
+        <w:t xml:space="preserve">. </w:t>
+      </w:r>
+      <w:r>
+        <w:rPr>
+          <w:rFonts w:ascii="Times New Roman" w:hAnsi="Times New Roman" w:cs="Times New Roman"/>
+          <w:sz w:val="24"/>
+          <w:szCs w:val="24"/>
+        </w:rPr>
+        <w:t xml:space="preserve">However, </w:t>
+      </w:r>
+      <w:r>
+        <w:rPr>
+          <w:rFonts w:ascii="Times New Roman" w:hAnsi="Times New Roman" w:cs="Times New Roman"/>
+          <w:sz w:val="24"/>
+          <w:szCs w:val="24"/>
+        </w:rPr>
+        <w:t>we observe no cases of negotiated recognition. The modal form of resolution is military reconquest by the home government in which the unrecognized state resides; this is somewhat puzzling giv</w:t>
+      </w:r>
+      <w:r>
+        <w:rPr>
+          <w:rFonts w:ascii="Times New Roman" w:hAnsi="Times New Roman" w:cs="Times New Roman"/>
+          <w:sz w:val="24"/>
+          <w:szCs w:val="24"/>
+        </w:rPr>
+        <w:t>en the international community’s preference for peaceful resolution.</w:t>
+      </w:r>
+    </w:p>
+    <w:p>
+      <w:pPr>
+        <w:spacing w:line="360" w:lineRule="auto"/>
+        <w:ind w:firstLine="720"/>
+        <w:rPr>
+          <w:rFonts w:ascii="Times New Roman" w:hAnsi="Times New Roman" w:cs="Times New Roman"/>
+          <w:sz w:val="24"/>
+          <w:szCs w:val="24"/>
+        </w:rPr>
+      </w:pPr>
+      <w:r>
+        <w:rPr>
+          <w:rFonts w:ascii="Times New Roman" w:hAnsi="Times New Roman" w:cs="Times New Roman"/>
+          <w:sz w:val="24"/>
+          <w:szCs w:val="24"/>
+        </w:rPr>
+        <w:t>In examining policy options that are available to the international community when working to resolve cases of unrecognized statehood, we argue that several frequently-used methods can have the unintended consequence of incentivizing a return to violent conflict by either the secessionists or the home state. Imposing sanctions or influencing the patron state to remove support for secessionists can make war more attractive than remaining in the status quo, either because the status quo becomes relatively less attractive to the secessionists as their economy worsens or because deterioration in the secessionists’ military capabilities improve</w:t>
+      </w:r>
+      <w:r>
+        <w:rPr>
+          <w:rFonts w:ascii="Times New Roman" w:hAnsi="Times New Roman" w:cs="Times New Roman"/>
+          <w:sz w:val="24"/>
+          <w:szCs w:val="24"/>
+        </w:rPr>
+        <w:t>s</w:t>
+      </w:r>
+      <w:r>
+        <w:rPr>
+          <w:rFonts w:ascii="Times New Roman" w:hAnsi="Times New Roman" w:cs="Times New Roman"/>
+          <w:sz w:val="24"/>
+          <w:szCs w:val="24"/>
+        </w:rPr>
+        <w:t xml:space="preserve"> the chances that the home state can reconquer the disputed territory. This suggests that enhancing or guaranteeing the concessions that facilitate a negotiated settlement is more likely to achieve peaceful </w:t>
+      </w:r>
+      <w:r>
+        <w:rPr>
+          <w:rFonts w:ascii="Times New Roman" w:hAnsi="Times New Roman" w:cs="Times New Roman"/>
+          <w:sz w:val="24"/>
+          <w:szCs w:val="24"/>
+        </w:rPr>
+        <w:t>transformation</w:t>
+      </w:r>
       <w:bookmarkStart w:id="18" w:name="_GoBack"/>
       <w:bookmarkEnd w:id="18"/>
-    </w:p>
-    <w:p>
-      <w:pPr>
-        <w:spacing w:line="360" w:lineRule="auto"/>
-        <w:ind w:firstLine="720"/>
-        <w:rPr>
-          <w:rFonts w:ascii="Times New Roman" w:hAnsi="Times New Roman" w:cs="Times New Roman"/>
-          <w:sz w:val="24"/>
-          <w:szCs w:val="24"/>
-        </w:rPr>
-      </w:pPr>
-      <w:r>
-        <w:rPr>
-          <w:rFonts w:ascii="Times New Roman" w:hAnsi="Times New Roman" w:cs="Times New Roman"/>
-          <w:sz w:val="24"/>
-          <w:szCs w:val="24"/>
-        </w:rPr>
-        <w:t>We provide</w:t>
-      </w:r>
-      <w:r>
-        <w:rPr>
-          <w:rFonts w:ascii="Times New Roman" w:hAnsi="Times New Roman" w:cs="Times New Roman"/>
-          <w:sz w:val="24"/>
-          <w:szCs w:val="24"/>
-        </w:rPr>
-        <w:t xml:space="preserve"> game-theoretic support for the</w:t>
-      </w:r>
-      <w:r>
-        <w:rPr>
-          <w:rFonts w:ascii="Times New Roman" w:hAnsi="Times New Roman" w:cs="Times New Roman"/>
-          <w:sz w:val="24"/>
-          <w:szCs w:val="24"/>
-        </w:rPr>
-        <w:t xml:space="preserve"> claim </w:t>
-      </w:r>
-      <w:r>
-        <w:rPr>
-          <w:rFonts w:ascii="Times New Roman" w:hAnsi="Times New Roman" w:cs="Times New Roman"/>
-          <w:sz w:val="24"/>
-          <w:szCs w:val="24"/>
-        </w:rPr>
-        <w:t xml:space="preserve">that unrecognized statehood can be a stable, equilibrium outcome </w:t>
-      </w:r>
-      <w:r>
-        <w:rPr>
-          <w:rFonts w:ascii="Times New Roman" w:hAnsi="Times New Roman" w:cs="Times New Roman"/>
-          <w:sz w:val="24"/>
-          <w:szCs w:val="24"/>
-        </w:rPr>
-        <w:t xml:space="preserve">and show how the structure of such a model can be used to understand the possible avenues to resolution </w:t>
-      </w:r>
-      <w:r>
-        <w:rPr>
-          <w:rFonts w:ascii="Times New Roman" w:hAnsi="Times New Roman" w:cs="Times New Roman"/>
-          <w:sz w:val="24"/>
-          <w:szCs w:val="24"/>
-        </w:rPr>
-        <w:t>in these disputes</w:t>
-      </w:r>
-      <w:r>
-        <w:rPr>
-          <w:rFonts w:ascii="Times New Roman" w:hAnsi="Times New Roman" w:cs="Times New Roman"/>
-          <w:sz w:val="24"/>
-          <w:szCs w:val="24"/>
-        </w:rPr>
-        <w:t>.</w:t>
-      </w:r>
-      <w:r>
-        <w:rPr>
-          <w:rFonts w:ascii="Times New Roman" w:hAnsi="Times New Roman" w:cs="Times New Roman"/>
-          <w:sz w:val="24"/>
-          <w:szCs w:val="24"/>
-        </w:rPr>
-        <w:t xml:space="preserve"> </w:t>
-      </w:r>
-      <w:r>
-        <w:rPr>
-          <w:rFonts w:ascii="Times New Roman" w:hAnsi="Times New Roman" w:cs="Times New Roman"/>
-          <w:sz w:val="24"/>
-          <w:szCs w:val="24"/>
-        </w:rPr>
-        <w:t xml:space="preserve">There are </w:t>
-      </w:r>
-      <w:r>
-        <w:rPr>
-          <w:rFonts w:ascii="Times New Roman" w:hAnsi="Times New Roman" w:cs="Times New Roman"/>
-          <w:sz w:val="24"/>
-          <w:szCs w:val="24"/>
-        </w:rPr>
-        <w:t xml:space="preserve">four ways that instances of </w:t>
-      </w:r>
-      <w:r>
-        <w:rPr>
-          <w:rFonts w:ascii="Times New Roman" w:hAnsi="Times New Roman" w:cs="Times New Roman"/>
-          <w:sz w:val="24"/>
-          <w:szCs w:val="24"/>
-        </w:rPr>
-        <w:t xml:space="preserve">unrecognized statehood can </w:t>
-      </w:r>
-      <w:r>
-        <w:rPr>
-          <w:rFonts w:ascii="Times New Roman" w:hAnsi="Times New Roman" w:cs="Times New Roman"/>
-          <w:sz w:val="24"/>
-          <w:szCs w:val="24"/>
-        </w:rPr>
-        <w:t>end</w:t>
-      </w:r>
-      <w:r>
-        <w:rPr>
-          <w:rFonts w:ascii="Times New Roman" w:hAnsi="Times New Roman" w:cs="Times New Roman"/>
-          <w:sz w:val="24"/>
-          <w:szCs w:val="24"/>
-        </w:rPr>
-        <w:t xml:space="preserve"> – </w:t>
-      </w:r>
-      <w:r>
-        <w:rPr>
-          <w:rFonts w:ascii="Times New Roman" w:hAnsi="Times New Roman" w:cs="Times New Roman"/>
-          <w:i/>
-          <w:sz w:val="24"/>
-          <w:szCs w:val="24"/>
-        </w:rPr>
-        <w:t xml:space="preserve">Reunification via Military Reconquest, Negotiated Reunification, Recognition via Secessionist Military Victory </w:t>
-      </w:r>
-      <w:r>
-        <w:rPr>
-          <w:rFonts w:ascii="Times New Roman" w:hAnsi="Times New Roman" w:cs="Times New Roman"/>
-          <w:sz w:val="24"/>
-          <w:szCs w:val="24"/>
-        </w:rPr>
-        <w:t>and</w:t>
-      </w:r>
-      <w:r>
-        <w:rPr>
-          <w:rFonts w:ascii="Times New Roman" w:hAnsi="Times New Roman" w:cs="Times New Roman"/>
-          <w:i/>
-          <w:sz w:val="24"/>
-          <w:szCs w:val="24"/>
-        </w:rPr>
-        <w:t xml:space="preserve"> Negotiated Recognition</w:t>
-      </w:r>
-      <w:r>
-        <w:rPr>
-          <w:rFonts w:ascii="Times New Roman" w:hAnsi="Times New Roman" w:cs="Times New Roman"/>
-          <w:i/>
-          <w:sz w:val="24"/>
-          <w:szCs w:val="24"/>
-        </w:rPr>
-        <w:t xml:space="preserve">. </w:t>
-      </w:r>
-      <w:r>
-        <w:rPr>
-          <w:rFonts w:ascii="Times New Roman" w:hAnsi="Times New Roman" w:cs="Times New Roman"/>
-          <w:sz w:val="24"/>
-          <w:szCs w:val="24"/>
-        </w:rPr>
-        <w:t xml:space="preserve">However, </w:t>
-      </w:r>
-      <w:r>
-        <w:rPr>
-          <w:rFonts w:ascii="Times New Roman" w:hAnsi="Times New Roman" w:cs="Times New Roman"/>
-          <w:sz w:val="24"/>
-          <w:szCs w:val="24"/>
-        </w:rPr>
-        <w:t>we observe no cases of negotiated recognition. The modal form of resolution is military reconquest by the home government in which the unrecognized state resides; this is somewhat puzzling giv</w:t>
-      </w:r>
-      <w:r>
-        <w:rPr>
-          <w:rFonts w:ascii="Times New Roman" w:hAnsi="Times New Roman" w:cs="Times New Roman"/>
-          <w:sz w:val="24"/>
-          <w:szCs w:val="24"/>
-        </w:rPr>
-        <w:t>en the international community’s preference for peaceful resolution.</w:t>
-      </w:r>
-    </w:p>
-    <w:p>
-      <w:pPr>
-        <w:spacing w:line="360" w:lineRule="auto"/>
-        <w:ind w:firstLine="720"/>
-        <w:rPr>
-          <w:rFonts w:ascii="Times New Roman" w:hAnsi="Times New Roman" w:cs="Times New Roman"/>
-          <w:sz w:val="24"/>
-          <w:szCs w:val="24"/>
-        </w:rPr>
-      </w:pPr>
-      <w:r>
-        <w:rPr>
-          <w:rFonts w:ascii="Times New Roman" w:hAnsi="Times New Roman" w:cs="Times New Roman"/>
-          <w:sz w:val="24"/>
-          <w:szCs w:val="24"/>
-        </w:rPr>
-        <w:t>In examining policy options that are available to the international community when working to resolve cases of unrecognized statehood, we argue that several frequently-used methods can have the unintended consequence of incentivizing a return to violent conflict by either the secessionists or the home state. Imposing sanctions or influencing the patron state to remove support for secessionists can make war more attractive than remaining in the status quo, either because the status quo becomes relatively less attractive to the secessionists as their economy worsens or because deterioration in the secessionists’ military capabilities improve</w:t>
-      </w:r>
-      <w:r>
-        <w:rPr>
-          <w:rFonts w:ascii="Times New Roman" w:hAnsi="Times New Roman" w:cs="Times New Roman"/>
-          <w:sz w:val="24"/>
-          <w:szCs w:val="24"/>
-        </w:rPr>
-        <w:t>s</w:t>
-      </w:r>
-      <w:r>
-        <w:rPr>
-          <w:rFonts w:ascii="Times New Roman" w:hAnsi="Times New Roman" w:cs="Times New Roman"/>
-          <w:sz w:val="24"/>
-          <w:szCs w:val="24"/>
-        </w:rPr>
-        <w:t xml:space="preserve"> the chances that the home state can reconquer the disputed territory. This suggests that enhancing or guaranteeing the concessions that facilitate a negotiated settlement is more likely to achieve peaceful resolution of unrecognized statehood.</w:t>
+      <w:r>
+        <w:rPr>
+          <w:rFonts w:ascii="Times New Roman" w:hAnsi="Times New Roman" w:cs="Times New Roman"/>
+          <w:sz w:val="24"/>
+          <w:szCs w:val="24"/>
+        </w:rPr>
+        <w:t xml:space="preserve"> of </w:t>
+      </w:r>
+      <w:r>
+        <w:rPr>
+          <w:rFonts w:ascii="Times New Roman" w:hAnsi="Times New Roman" w:cs="Times New Roman"/>
+          <w:sz w:val="24"/>
+          <w:szCs w:val="24"/>
+        </w:rPr>
+        <w:t xml:space="preserve">the subset of intractable conflicts that involve </w:t>
+      </w:r>
+      <w:r>
+        <w:rPr>
+          <w:rFonts w:ascii="Times New Roman" w:hAnsi="Times New Roman" w:cs="Times New Roman"/>
+          <w:sz w:val="24"/>
+          <w:szCs w:val="24"/>
+        </w:rPr>
+        <w:t>unrecognized statehood.</w:t>
       </w:r>
     </w:p>
     <w:p>
@@ -9351,7 +9383,18 @@
           <w:sz w:val="24"/>
           <w:szCs w:val="24"/>
         </w:rPr>
-        <w:t xml:space="preserve"> mediation in the hardest cases</w:t>
+        <w:t xml:space="preserve"> mediation in </w:t>
+      </w:r>
+      <w:r>
+        <w:rPr>
+          <w:rFonts w:ascii="Times New Roman" w:hAnsi="Times New Roman" w:cs="Times New Roman"/>
+          <w:i/>
+          <w:color w:val="000000"/>
+          <w:sz w:val="24"/>
+          <w:szCs w:val="24"/>
+        </w:rPr>
+        <w:lastRenderedPageBreak/>
+        <w:t>the hardest cases</w:t>
       </w:r>
       <w:r>
         <w:rPr>
@@ -9385,7 +9428,6 @@
           <w:sz w:val="24"/>
           <w:szCs w:val="24"/>
         </w:rPr>
-        <w:lastRenderedPageBreak/>
         <w:t xml:space="preserve">Crocker, C. A., Fen Osler Hampson, and Pamela </w:t>
       </w:r>
       <w:proofErr w:type="spellStart"/>
@@ -10113,6 +10155,7 @@
           <w:szCs w:val="24"/>
           <w:shd w:val="clear" w:color="auto" w:fill="FFFFFF"/>
         </w:rPr>
+        <w:lastRenderedPageBreak/>
         <w:t>Schultz, Kenneth A. 2010. "The enforcement problem in coercive bargaining: Interstate conflict over rebel support in civil wars." </w:t>
       </w:r>
       <w:r>
@@ -10159,7 +10202,6 @@
           <w:sz w:val="24"/>
           <w:szCs w:val="24"/>
         </w:rPr>
-        <w:lastRenderedPageBreak/>
         <w:t xml:space="preserve">Walter, Barbara F. 1997. “The Critical Barrier to Civil War Settlement,” 51 </w:t>
       </w:r>
       <w:r>
@@ -10924,7 +10966,7 @@
             <w:sz w:val="24"/>
             <w:szCs w:val="24"/>
           </w:rPr>
-          <w:t>20</w:t>
+          <w:t>23</w:t>
         </w:r>
         <w:r>
           <w:rPr>
@@ -12891,7 +12933,7 @@
 </file>
 
 <file path=customXml/itemProps1.xml><?xml version="1.0" encoding="utf-8"?>
-<ds:datastoreItem xmlns:ds="http://schemas.openxmlformats.org/officeDocument/2006/customXml" ds:itemID="{0AFB1EBD-7476-4E26-9003-267BD82EFAD0}">
+<ds:datastoreItem xmlns:ds="http://schemas.openxmlformats.org/officeDocument/2006/customXml" ds:itemID="{7730BEA0-2E55-4535-957D-46B2541EC2E7}">
   <ds:schemaRefs>
     <ds:schemaRef ds:uri="http://schemas.openxmlformats.org/officeDocument/2006/bibliography"/>
   </ds:schemaRefs>

</xml_diff>

<commit_message>
cut a few words here and there from sanctions section
</commit_message>
<xml_diff>
--- a/editedvolume.docx
+++ b/editedvolume.docx
@@ -7629,7 +7629,23 @@
           <w:sz w:val="24"/>
           <w:szCs w:val="24"/>
         </w:rPr>
-        <w:t xml:space="preserve">.  In this section we consider </w:t>
+        <w:t xml:space="preserve">.  </w:t>
+      </w:r>
+      <w:r>
+        <w:rPr>
+          <w:rFonts w:ascii="Times New Roman" w:hAnsi="Times New Roman" w:cs="Times New Roman"/>
+          <w:sz w:val="24"/>
+          <w:szCs w:val="24"/>
+        </w:rPr>
+        <w:t>W</w:t>
+      </w:r>
+      <w:r>
+        <w:rPr>
+          <w:rFonts w:ascii="Times New Roman" w:hAnsi="Times New Roman" w:cs="Times New Roman"/>
+          <w:sz w:val="24"/>
+          <w:szCs w:val="24"/>
+        </w:rPr>
+        <w:t xml:space="preserve">e consider </w:t>
       </w:r>
       <w:r>
         <w:rPr>
@@ -7685,7 +7701,23 @@
           <w:sz w:val="24"/>
           <w:szCs w:val="24"/>
         </w:rPr>
-        <w:t xml:space="preserve"> The international community can of course also provide direct incentives to the secessionists in exchange for ceding; this is analogous to making investments in the payoffs from ceding and is addressed in the section on the Status Quo Equilibrium.</w:t>
+        <w:t xml:space="preserve"> The international community can also provide direct incentives to the secessionists in exchange for ceding; this is analogous to </w:t>
+      </w:r>
+      <w:r>
+        <w:rPr>
+          <w:rFonts w:ascii="Times New Roman" w:hAnsi="Times New Roman" w:cs="Times New Roman"/>
+          <w:sz w:val="24"/>
+          <w:szCs w:val="24"/>
+        </w:rPr>
+        <w:t>investing</w:t>
+      </w:r>
+      <w:r>
+        <w:rPr>
+          <w:rFonts w:ascii="Times New Roman" w:hAnsi="Times New Roman" w:cs="Times New Roman"/>
+          <w:sz w:val="24"/>
+          <w:szCs w:val="24"/>
+        </w:rPr>
+        <w:t xml:space="preserve"> in the payoffs from ceding and is addressed in the section on the Status Quo Equilibrium.</w:t>
       </w:r>
     </w:p>
     <w:p>
@@ -7769,15 +7801,31 @@
           <w:sz w:val="24"/>
           <w:szCs w:val="24"/>
         </w:rPr>
-        <w:t>may be particularly effective if a broad coalition of states is acting together in concert</w:t>
-      </w:r>
-      <w:r>
-        <w:rPr>
-          <w:rFonts w:ascii="Times New Roman" w:hAnsi="Times New Roman" w:cs="Times New Roman"/>
-          <w:sz w:val="24"/>
-          <w:szCs w:val="24"/>
-        </w:rPr>
-        <w:t xml:space="preserve"> to enforce the sanctions</w:t>
+        <w:t xml:space="preserve">may be particularly effective if a broad coalition of states </w:t>
+      </w:r>
+      <w:r>
+        <w:rPr>
+          <w:rFonts w:ascii="Times New Roman" w:hAnsi="Times New Roman" w:cs="Times New Roman"/>
+          <w:sz w:val="24"/>
+          <w:szCs w:val="24"/>
+        </w:rPr>
+        <w:t>acts</w:t>
+      </w:r>
+      <w:r>
+        <w:rPr>
+          <w:rFonts w:ascii="Times New Roman" w:hAnsi="Times New Roman" w:cs="Times New Roman"/>
+          <w:sz w:val="24"/>
+          <w:szCs w:val="24"/>
+        </w:rPr>
+        <w:t xml:space="preserve"> together </w:t>
+      </w:r>
+      <w:r>
+        <w:rPr>
+          <w:rFonts w:ascii="Times New Roman" w:hAnsi="Times New Roman" w:cs="Times New Roman"/>
+          <w:sz w:val="24"/>
+          <w:szCs w:val="24"/>
+        </w:rPr>
+        <w:t>to enforce the sanctions</w:t>
       </w:r>
       <w:r>
         <w:rPr>
@@ -7804,7 +7852,70 @@
           <w:szCs w:val="24"/>
         </w:rPr>
         <w:tab/>
-        <w:t xml:space="preserve">Let us begin with the simplest case, in which the sanctions affect only the secessionists' status quo payoffs, as when the imposition of sanctions has a negative impact on the economy of the unrecognized state. In this case, the effect of sanctions on the unrecognized state's choice is ambiguous. </w:t>
+      </w:r>
+      <w:r>
+        <w:rPr>
+          <w:rFonts w:ascii="Times New Roman" w:hAnsi="Times New Roman" w:cs="Times New Roman"/>
+          <w:sz w:val="24"/>
+          <w:szCs w:val="24"/>
+        </w:rPr>
+        <w:t>We</w:t>
+      </w:r>
+      <w:r>
+        <w:rPr>
+          <w:rFonts w:ascii="Times New Roman" w:hAnsi="Times New Roman" w:cs="Times New Roman"/>
+          <w:sz w:val="24"/>
+          <w:szCs w:val="24"/>
+        </w:rPr>
+        <w:t xml:space="preserve"> begin with </w:t>
+      </w:r>
+      <w:r>
+        <w:rPr>
+          <w:rFonts w:ascii="Times New Roman" w:hAnsi="Times New Roman" w:cs="Times New Roman"/>
+          <w:sz w:val="24"/>
+          <w:szCs w:val="24"/>
+        </w:rPr>
+        <w:t>a simple</w:t>
+      </w:r>
+      <w:r>
+        <w:rPr>
+          <w:rFonts w:ascii="Times New Roman" w:hAnsi="Times New Roman" w:cs="Times New Roman"/>
+          <w:sz w:val="24"/>
+          <w:szCs w:val="24"/>
+        </w:rPr>
+        <w:t xml:space="preserve"> case</w:t>
+      </w:r>
+      <w:r>
+        <w:rPr>
+          <w:rFonts w:ascii="Times New Roman" w:hAnsi="Times New Roman" w:cs="Times New Roman"/>
+          <w:sz w:val="24"/>
+          <w:szCs w:val="24"/>
+        </w:rPr>
+        <w:t>:</w:t>
+      </w:r>
+      <w:r>
+        <w:rPr>
+          <w:rFonts w:ascii="Times New Roman" w:hAnsi="Times New Roman" w:cs="Times New Roman"/>
+          <w:sz w:val="24"/>
+          <w:szCs w:val="24"/>
+        </w:rPr>
+        <w:t xml:space="preserve"> the sanctions affect only the secessionists' status quo payoffs, as when the imposition of sanctions has a negative impact on the economy of the unrecognized state. </w:t>
+      </w:r>
+      <w:r>
+        <w:rPr>
+          <w:rFonts w:ascii="Times New Roman" w:hAnsi="Times New Roman" w:cs="Times New Roman"/>
+          <w:sz w:val="24"/>
+          <w:szCs w:val="24"/>
+        </w:rPr>
+        <w:t>Here</w:t>
+      </w:r>
+      <w:r>
+        <w:rPr>
+          <w:rFonts w:ascii="Times New Roman" w:hAnsi="Times New Roman" w:cs="Times New Roman"/>
+          <w:sz w:val="24"/>
+          <w:szCs w:val="24"/>
+        </w:rPr>
+        <w:t xml:space="preserve">, the effect of sanctions on the unrecognized state's choice is ambiguous. </w:t>
       </w:r>
     </w:p>
     <w:p>
@@ -7944,23 +8055,39 @@
           <w:szCs w:val="24"/>
         </w:rPr>
         <w:tab/>
-        <w:t>If Condition 1 fails, the patron will continue to invest to prevent reunification as in the Status Quo Equilibrium. If Conditions 2 or 3 fail, sanctions will lead to fighting initiated by the secessionists—either supported by the patron, or without its support in the case of Condition 3. Note here from Condition 2 that sanctions can induce investment behavior by the patron that was ruled out under the Status Quo Equilibrium. The goal of sanctions is to destabilize the Status Quo Equilibrium and</w:t>
-      </w:r>
-      <w:r>
-        <w:rPr>
-          <w:rFonts w:ascii="Times New Roman" w:hAnsi="Times New Roman" w:cs="Times New Roman"/>
-          <w:sz w:val="24"/>
-          <w:szCs w:val="24"/>
-        </w:rPr>
-        <w:t xml:space="preserve"> while</w:t>
-      </w:r>
-      <w:r>
-        <w:rPr>
-          <w:rFonts w:ascii="Times New Roman" w:hAnsi="Times New Roman" w:cs="Times New Roman"/>
-          <w:sz w:val="24"/>
-          <w:szCs w:val="24"/>
-        </w:rPr>
-        <w:t xml:space="preserve"> they certainly can achieve that goal</w:t>
+        <w:t xml:space="preserve">If Condition 1 fails, the patron will continue to invest to prevent reunification as in the Status Quo Equilibrium. If Conditions 2 or 3 fail, sanctions will lead to fighting initiated by the secessionists—either supported by the patron, or without its support in the case of Condition 3. Note from Condition 2 that sanctions can induce investment behavior by the patron that was ruled out under the Status Quo Equilibrium. </w:t>
+      </w:r>
+      <w:r>
+        <w:rPr>
+          <w:rFonts w:ascii="Times New Roman" w:hAnsi="Times New Roman" w:cs="Times New Roman"/>
+          <w:sz w:val="24"/>
+          <w:szCs w:val="24"/>
+        </w:rPr>
+        <w:t xml:space="preserve">While </w:t>
+      </w:r>
+      <w:r>
+        <w:rPr>
+          <w:rFonts w:ascii="Times New Roman" w:hAnsi="Times New Roman" w:cs="Times New Roman"/>
+          <w:sz w:val="24"/>
+          <w:szCs w:val="24"/>
+        </w:rPr>
+        <w:t xml:space="preserve">sanctions </w:t>
+      </w:r>
+      <w:r>
+        <w:rPr>
+          <w:rFonts w:ascii="Times New Roman" w:hAnsi="Times New Roman" w:cs="Times New Roman"/>
+          <w:sz w:val="24"/>
+          <w:szCs w:val="24"/>
+        </w:rPr>
+        <w:t>can certainly achieve their intended goal of destabilizing</w:t>
+      </w:r>
+      <w:r>
+        <w:rPr>
+          <w:rFonts w:ascii="Times New Roman" w:hAnsi="Times New Roman" w:cs="Times New Roman"/>
+          <w:sz w:val="24"/>
+          <w:szCs w:val="24"/>
+        </w:rPr>
+        <w:t xml:space="preserve"> the Status Quo Equilibrium</w:t>
       </w:r>
       <w:r>
         <w:rPr>
@@ -7976,7 +8103,39 @@
           <w:sz w:val="24"/>
           <w:szCs w:val="24"/>
         </w:rPr>
-        <w:t xml:space="preserve"> there may be unintended consequences, most notably the initiation of war by the secessionists. </w:t>
+        <w:t xml:space="preserve"> there</w:t>
+      </w:r>
+      <w:r>
+        <w:rPr>
+          <w:rFonts w:ascii="Times New Roman" w:hAnsi="Times New Roman" w:cs="Times New Roman"/>
+          <w:sz w:val="24"/>
+          <w:szCs w:val="24"/>
+        </w:rPr>
+        <w:t xml:space="preserve"> may be unintended consequences:</w:t>
+      </w:r>
+      <w:r>
+        <w:rPr>
+          <w:rFonts w:ascii="Times New Roman" w:hAnsi="Times New Roman" w:cs="Times New Roman"/>
+          <w:sz w:val="24"/>
+          <w:szCs w:val="24"/>
+        </w:rPr>
+        <w:t xml:space="preserve"> most notably</w:t>
+      </w:r>
+      <w:r>
+        <w:rPr>
+          <w:rFonts w:ascii="Times New Roman" w:hAnsi="Times New Roman" w:cs="Times New Roman"/>
+          <w:sz w:val="24"/>
+          <w:szCs w:val="24"/>
+        </w:rPr>
+        <w:t>,</w:t>
+      </w:r>
+      <w:r>
+        <w:rPr>
+          <w:rFonts w:ascii="Times New Roman" w:hAnsi="Times New Roman" w:cs="Times New Roman"/>
+          <w:sz w:val="24"/>
+          <w:szCs w:val="24"/>
+        </w:rPr>
+        <w:t xml:space="preserve"> the initiation of war by the secessionists. </w:t>
       </w:r>
     </w:p>
     <w:p>
@@ -7995,7 +8154,7 @@
           <w:sz w:val="24"/>
           <w:szCs w:val="24"/>
         </w:rPr>
-        <w:t>We can add realism by allowing sanctions to have a negative effect not only on the economy (the status quo payoffs) but also on the military capabilities of the secessionists (the expected payoffs from war). This is an important extension because one motivation for sanctions is precisely to weaken the military capabilit</w:t>
+        <w:t>We can add realism by allowing sanctions to have a negative effect not only on the economy (the status quo payoffs) but also on the military capabilities of the secessionists (the expected payoffs from war). This is an important extension because one motivation for sanctions is to weaken the military capabilit</w:t>
       </w:r>
       <w:r>
         <w:rPr>
@@ -8188,7 +8347,17 @@
           <w:sz w:val="24"/>
           <w:szCs w:val="24"/>
         </w:rPr>
-        <w:t>induce the home state to initiate war to reconquer the disputed territory. In either case, sanctions intended to force peaceful reunification can easily lead to violence.</w:t>
+        <w:t>induce the home state to initiate war to reconquer the disputed ter</w:t>
+      </w:r>
+      <w:bookmarkStart w:id="15" w:name="_GoBack"/>
+      <w:bookmarkEnd w:id="15"/>
+      <w:r>
+        <w:rPr>
+          <w:rFonts w:ascii="Times New Roman" w:hAnsi="Times New Roman" w:cs="Times New Roman"/>
+          <w:sz w:val="24"/>
+          <w:szCs w:val="24"/>
+        </w:rPr>
+        <w:t>ritory. In either case, sanctions intended to force peaceful reunification can easily lead to violence.</w:t>
       </w:r>
     </w:p>
     <w:p>
@@ -8206,14 +8375,14 @@
           <w:i w:val="0"/>
         </w:rPr>
       </w:pPr>
-      <w:bookmarkStart w:id="15" w:name="_Toc491017524"/>
+      <w:bookmarkStart w:id="16" w:name="_Toc491017524"/>
       <w:r>
         <w:rPr>
           <w:i w:val="0"/>
         </w:rPr>
         <w:t>Coercion of the Patron</w:t>
       </w:r>
-      <w:bookmarkEnd w:id="15"/>
+      <w:bookmarkEnd w:id="16"/>
     </w:p>
     <w:p>
       <w:pPr>
@@ -8575,7 +8744,7 @@
           <w:i w:val="0"/>
         </w:rPr>
       </w:pPr>
-      <w:bookmarkStart w:id="16" w:name="_Toc491017525"/>
+      <w:bookmarkStart w:id="17" w:name="_Toc491017525"/>
       <w:r>
         <w:rPr>
           <w:i w:val="0"/>
@@ -8594,7 +8763,7 @@
         </w:rPr>
         <w:t>the Payoffs from Unification</w:t>
       </w:r>
-      <w:bookmarkEnd w:id="16"/>
+      <w:bookmarkEnd w:id="17"/>
     </w:p>
     <w:p>
       <w:pPr>
@@ -8808,14 +8977,14 @@
           <w:b w:val="0"/>
         </w:rPr>
       </w:pPr>
-      <w:bookmarkStart w:id="17" w:name="_Toc491017526"/>
+      <w:bookmarkStart w:id="18" w:name="_Toc491017526"/>
       <w:r>
         <w:rPr>
           <w:b w:val="0"/>
         </w:rPr>
         <w:t>Conclusion</w:t>
       </w:r>
-      <w:bookmarkEnd w:id="17"/>
+      <w:bookmarkEnd w:id="18"/>
     </w:p>
     <w:p>
       <w:pPr>
@@ -9125,8 +9294,6 @@
         </w:rPr>
         <w:t>transformation</w:t>
       </w:r>
-      <w:bookmarkStart w:id="18" w:name="_GoBack"/>
-      <w:bookmarkEnd w:id="18"/>
       <w:r>
         <w:rPr>
           <w:rFonts w:ascii="Times New Roman" w:hAnsi="Times New Roman" w:cs="Times New Roman"/>
@@ -12933,7 +13100,7 @@
 </file>
 
 <file path=customXml/itemProps1.xml><?xml version="1.0" encoding="utf-8"?>
-<ds:datastoreItem xmlns:ds="http://schemas.openxmlformats.org/officeDocument/2006/customXml" ds:itemID="{7730BEA0-2E55-4535-957D-46B2541EC2E7}">
+<ds:datastoreItem xmlns:ds="http://schemas.openxmlformats.org/officeDocument/2006/customXml" ds:itemID="{711A3210-0002-4C39-945A-6EFAA620A717}">
   <ds:schemaRefs>
     <ds:schemaRef ds:uri="http://schemas.openxmlformats.org/officeDocument/2006/bibliography"/>
   </ds:schemaRefs>

</xml_diff>

<commit_message>
Cut some citations to save words
</commit_message>
<xml_diff>
--- a/editedvolume.docx
+++ b/editedvolume.docx
@@ -1,6 +1,6 @@
 
 <file path=word/document.xml><?xml version="1.0" encoding="utf-8"?>
-<w:document xmlns:wpc="http://schemas.microsoft.com/office/word/2010/wordprocessingCanvas" xmlns:cx="http://schemas.microsoft.com/office/drawing/2014/chartex" xmlns:cx1="http://schemas.microsoft.com/office/drawing/2015/9/8/chartex" xmlns:cx2="http://schemas.microsoft.com/office/drawing/2015/10/21/chartex" xmlns:cx3="http://schemas.microsoft.com/office/drawing/2016/5/9/chartex" xmlns:cx4="http://schemas.microsoft.com/office/drawing/2016/5/10/chartex" xmlns:cx5="http://schemas.microsoft.com/office/drawing/2016/5/11/chartex" xmlns:cx6="http://schemas.microsoft.com/office/drawing/2016/5/12/chartex" xmlns:cx7="http://schemas.microsoft.com/office/drawing/2016/5/13/chartex" xmlns:cx8="http://schemas.microsoft.com/office/drawing/2016/5/14/chartex" xmlns:mc="http://schemas.openxmlformats.org/markup-compatibility/2006" xmlns:aink="http://schemas.microsoft.com/office/drawing/2016/ink" xmlns:am3d="http://schemas.microsoft.com/office/drawing/2017/model3d" xmlns:o="urn:schemas-microsoft-com:office:office" xmlns:r="http://schemas.openxmlformats.org/officeDocument/2006/relationships" xmlns:m="http://schemas.openxmlformats.org/officeDocument/2006/math" xmlns:v="urn:schemas-microsoft-com:vml" xmlns:wp14="http://schemas.microsoft.com/office/word/2010/wordprocessingDrawing" xmlns:wp="http://schemas.openxmlformats.org/drawingml/2006/wordprocessingDrawing" xmlns:w10="urn:schemas-microsoft-com:office:word" xmlns:w="http://schemas.openxmlformats.org/wordprocessingml/2006/main" xmlns:w14="http://schemas.microsoft.com/office/word/2010/wordml" xmlns:w15="http://schemas.microsoft.com/office/word/2012/wordml" xmlns:w16cid="http://schemas.microsoft.com/office/word/2016/wordml/cid" xmlns:w16se="http://schemas.microsoft.com/office/word/2015/wordml/symex" xmlns:wpg="http://schemas.microsoft.com/office/word/2010/wordprocessingGroup" xmlns:wpi="http://schemas.microsoft.com/office/word/2010/wordprocessingInk" xmlns:wne="http://schemas.microsoft.com/office/word/2006/wordml" xmlns:wps="http://schemas.microsoft.com/office/word/2010/wordprocessingShape" mc:Ignorable="w14 w15 w16se w16cid wp14">
+<w:document xmlns:wpc="http://schemas.microsoft.com/office/word/2010/wordprocessingCanvas" xmlns:mo="http://schemas.microsoft.com/office/mac/office/2008/main" xmlns:mc="http://schemas.openxmlformats.org/markup-compatibility/2006" xmlns:mv="urn:schemas-microsoft-com:mac:vml" xmlns:o="urn:schemas-microsoft-com:office:office" xmlns:r="http://schemas.openxmlformats.org/officeDocument/2006/relationships" xmlns:m="http://schemas.openxmlformats.org/officeDocument/2006/math" xmlns:v="urn:schemas-microsoft-com:vml" xmlns:wp14="http://schemas.microsoft.com/office/word/2010/wordprocessingDrawing" xmlns:wp="http://schemas.openxmlformats.org/drawingml/2006/wordprocessingDrawing" xmlns:w10="urn:schemas-microsoft-com:office:word" xmlns:w="http://schemas.openxmlformats.org/wordprocessingml/2006/main" xmlns:w14="http://schemas.microsoft.com/office/word/2010/wordml" xmlns:w15="http://schemas.microsoft.com/office/word/2012/wordml" xmlns:wpg="http://schemas.microsoft.com/office/word/2010/wordprocessingGroup" xmlns:wpi="http://schemas.microsoft.com/office/word/2010/wordprocessingInk" xmlns:wne="http://schemas.microsoft.com/office/word/2006/wordml" xmlns:wps="http://schemas.microsoft.com/office/word/2010/wordprocessingShape" mc:Ignorable="w14 w15 wp14">
   <w:body>
     <w:p>
       <w:pPr>
@@ -3273,6 +3273,30 @@
         </w:rPr>
         <w:t>the payoffs for the party that cedes the issue of status (independence vs. reunification) are consistently low. This reflects the fact that the issue of status is indivisible and highly valued by each side and that many of the payments that could be offered are not credible (</w:t>
       </w:r>
+      <w:r>
+        <w:rPr>
+          <w:rFonts w:ascii="Times New Roman" w:hAnsi="Times New Roman" w:cs="Times New Roman"/>
+          <w:sz w:val="24"/>
+          <w:szCs w:val="24"/>
+        </w:rPr>
+        <w:t xml:space="preserve">e.g. </w:t>
+      </w:r>
+      <w:r>
+        <w:rPr>
+          <w:rFonts w:ascii="Times New Roman" w:hAnsi="Times New Roman" w:cs="Times New Roman"/>
+          <w:sz w:val="24"/>
+          <w:szCs w:val="24"/>
+        </w:rPr>
+        <w:t>Walter 1997</w:t>
+      </w:r>
+      <w:r>
+        <w:rPr>
+          <w:rFonts w:ascii="Times New Roman" w:hAnsi="Times New Roman" w:cs="Times New Roman"/>
+          <w:sz w:val="24"/>
+          <w:szCs w:val="24"/>
+        </w:rPr>
+        <w:t xml:space="preserve">; </w:t>
+      </w:r>
       <w:proofErr w:type="spellStart"/>
       <w:r>
         <w:rPr>
@@ -3280,7 +3304,7 @@
           <w:sz w:val="24"/>
           <w:szCs w:val="24"/>
         </w:rPr>
-        <w:t>Licklider</w:t>
+        <w:t>Fearon</w:t>
       </w:r>
       <w:proofErr w:type="spellEnd"/>
       <w:r>
@@ -3289,7 +3313,7 @@
           <w:sz w:val="24"/>
           <w:szCs w:val="24"/>
         </w:rPr>
-        <w:t xml:space="preserve">, 1995; Walter 1997, 2002; Doyle and </w:t>
+        <w:t xml:space="preserve"> and </w:t>
       </w:r>
       <w:proofErr w:type="spellStart"/>
       <w:r>
@@ -3298,7 +3322,7 @@
           <w:sz w:val="24"/>
           <w:szCs w:val="24"/>
         </w:rPr>
-        <w:t>Sambanis</w:t>
+        <w:t>Laitin</w:t>
       </w:r>
       <w:proofErr w:type="spellEnd"/>
       <w:r>
@@ -3307,24 +3331,6 @@
           <w:sz w:val="24"/>
           <w:szCs w:val="24"/>
         </w:rPr>
-        <w:t xml:space="preserve">, 2006; Fearon and </w:t>
-      </w:r>
-      <w:proofErr w:type="spellStart"/>
-      <w:r>
-        <w:rPr>
-          <w:rFonts w:ascii="Times New Roman" w:hAnsi="Times New Roman" w:cs="Times New Roman"/>
-          <w:sz w:val="24"/>
-          <w:szCs w:val="24"/>
-        </w:rPr>
-        <w:t>Laitin</w:t>
-      </w:r>
-      <w:proofErr w:type="spellEnd"/>
-      <w:r>
-        <w:rPr>
-          <w:rFonts w:ascii="Times New Roman" w:hAnsi="Times New Roman" w:cs="Times New Roman"/>
-          <w:sz w:val="24"/>
-          <w:szCs w:val="24"/>
-        </w:rPr>
         <w:t>, 20</w:t>
       </w:r>
       <w:r>
@@ -3341,7 +3347,7 @@
           <w:sz w:val="24"/>
           <w:szCs w:val="24"/>
         </w:rPr>
-        <w:t>; Schultz, 2010).</w:t>
+        <w:t>).</w:t>
       </w:r>
     </w:p>
     <w:p>
@@ -3748,7 +3754,15 @@
           <w:sz w:val="24"/>
           <w:szCs w:val="24"/>
         </w:rPr>
-        <w:t xml:space="preserve">government. All the state variables except for the secessionists' </w:t>
+        <w:t xml:space="preserve">government. All the state variables except for the secessionists' status quo payoffs remain unchanged from period to period unless </w:t>
+      </w:r>
+      <w:r>
+        <w:rPr>
+          <w:rFonts w:ascii="Times New Roman" w:hAnsi="Times New Roman" w:cs="Times New Roman"/>
+          <w:sz w:val="24"/>
+          <w:szCs w:val="24"/>
+        </w:rPr>
+        <w:t xml:space="preserve">the patron and/or the </w:t>
       </w:r>
       <w:r>
         <w:rPr>
@@ -3757,15 +3771,7 @@
           <w:szCs w:val="24"/>
         </w:rPr>
         <w:lastRenderedPageBreak/>
-        <w:t xml:space="preserve">status quo payoffs remain unchanged from period to period unless </w:t>
-      </w:r>
-      <w:r>
-        <w:rPr>
-          <w:rFonts w:ascii="Times New Roman" w:hAnsi="Times New Roman" w:cs="Times New Roman"/>
-          <w:sz w:val="24"/>
-          <w:szCs w:val="24"/>
-        </w:rPr>
-        <w:t>the patron and/or the international community</w:t>
+        <w:t>international community</w:t>
       </w:r>
       <w:r>
         <w:rPr>
@@ -6314,7 +6320,7 @@
           <w:szCs w:val="24"/>
         </w:rPr>
         <w:tab/>
-        <w:t xml:space="preserve">The difficulty of making credible payments in exchange for concessions on the issue of status is one clearly demonstrated in the civil war literature (e.g. </w:t>
+        <w:t xml:space="preserve">The difficulty of making credible payments in exchange for concessions on the issue of status is one clearly demonstrated in the civil war literature (e.g. Walter 1997; </w:t>
       </w:r>
       <w:proofErr w:type="spellStart"/>
       <w:r>
@@ -6323,7 +6329,7 @@
           <w:sz w:val="24"/>
           <w:szCs w:val="24"/>
         </w:rPr>
-        <w:t>Licklider</w:t>
+        <w:t>Fearon</w:t>
       </w:r>
       <w:proofErr w:type="spellEnd"/>
       <w:r>
@@ -6332,7 +6338,7 @@
           <w:sz w:val="24"/>
           <w:szCs w:val="24"/>
         </w:rPr>
-        <w:t xml:space="preserve"> 1995; Walter 1997, 2002; Fearon and </w:t>
+        <w:t xml:space="preserve"> and </w:t>
       </w:r>
       <w:proofErr w:type="spellStart"/>
       <w:r>
@@ -6366,7 +6372,39 @@
           <w:sz w:val="24"/>
           <w:szCs w:val="24"/>
         </w:rPr>
-        <w:t xml:space="preserve">; Doyle and </w:t>
+        <w:t>). Unrecognized state</w:t>
+      </w:r>
+      <w:r>
+        <w:rPr>
+          <w:rFonts w:ascii="Times New Roman" w:hAnsi="Times New Roman" w:cs="Times New Roman"/>
+          <w:sz w:val="24"/>
+          <w:szCs w:val="24"/>
+        </w:rPr>
+        <w:t xml:space="preserve"> conflicts</w:t>
+      </w:r>
+      <w:r>
+        <w:rPr>
+          <w:rFonts w:ascii="Times New Roman" w:hAnsi="Times New Roman" w:cs="Times New Roman"/>
+          <w:sz w:val="24"/>
+          <w:szCs w:val="24"/>
+        </w:rPr>
+        <w:t xml:space="preserve"> generally constitute “sons of the soil” conflicts in which the central government cannot credibly commit to preserving the local demographic and political dominance of the secessionist elite once the disputed territory reverts to central government</w:t>
+      </w:r>
+      <w:r>
+        <w:rPr>
+          <w:rFonts w:ascii="Times New Roman" w:hAnsi="Times New Roman" w:cs="Times New Roman"/>
+          <w:sz w:val="24"/>
+          <w:szCs w:val="24"/>
+        </w:rPr>
+        <w:t>al</w:t>
+      </w:r>
+      <w:r>
+        <w:rPr>
+          <w:rFonts w:ascii="Times New Roman" w:hAnsi="Times New Roman" w:cs="Times New Roman"/>
+          <w:sz w:val="24"/>
+          <w:szCs w:val="24"/>
+        </w:rPr>
+        <w:t xml:space="preserve"> control (</w:t>
       </w:r>
       <w:proofErr w:type="spellStart"/>
       <w:r>
@@ -6375,7 +6413,7 @@
           <w:sz w:val="24"/>
           <w:szCs w:val="24"/>
         </w:rPr>
-        <w:t>Sambanis</w:t>
+        <w:t>Fearon</w:t>
       </w:r>
       <w:proofErr w:type="spellEnd"/>
       <w:r>
@@ -6384,55 +6422,7 @@
           <w:sz w:val="24"/>
           <w:szCs w:val="24"/>
         </w:rPr>
-        <w:t xml:space="preserve"> 2006). Unrecognized state</w:t>
-      </w:r>
-      <w:r>
-        <w:rPr>
-          <w:rFonts w:ascii="Times New Roman" w:hAnsi="Times New Roman" w:cs="Times New Roman"/>
-          <w:sz w:val="24"/>
-          <w:szCs w:val="24"/>
-        </w:rPr>
-        <w:t xml:space="preserve"> conflicts</w:t>
-      </w:r>
-      <w:r>
-        <w:rPr>
-          <w:rFonts w:ascii="Times New Roman" w:hAnsi="Times New Roman" w:cs="Times New Roman"/>
-          <w:sz w:val="24"/>
-          <w:szCs w:val="24"/>
-        </w:rPr>
-        <w:t xml:space="preserve"> generally constitute “sons of the soil” conflicts in which the central government cannot credibly commit to preserving the local demographic and political dominance of the secessionist elite once the disputed territory reverts to central government</w:t>
-      </w:r>
-      <w:r>
-        <w:rPr>
-          <w:rFonts w:ascii="Times New Roman" w:hAnsi="Times New Roman" w:cs="Times New Roman"/>
-          <w:sz w:val="24"/>
-          <w:szCs w:val="24"/>
-        </w:rPr>
-        <w:t>al</w:t>
-      </w:r>
-      <w:r>
-        <w:rPr>
-          <w:rFonts w:ascii="Times New Roman" w:hAnsi="Times New Roman" w:cs="Times New Roman"/>
-          <w:sz w:val="24"/>
-          <w:szCs w:val="24"/>
-        </w:rPr>
-        <w:t xml:space="preserve"> control (</w:t>
-      </w:r>
-      <w:r>
-        <w:rPr>
-          <w:rFonts w:ascii="Times New Roman" w:hAnsi="Times New Roman" w:cs="Times New Roman"/>
-          <w:sz w:val="24"/>
-          <w:szCs w:val="24"/>
-        </w:rPr>
-        <w:t>Wein</w:t>
-      </w:r>
-      <w:r>
-        <w:rPr>
-          <w:rFonts w:ascii="Times New Roman" w:hAnsi="Times New Roman" w:cs="Times New Roman"/>
-          <w:sz w:val="24"/>
-          <w:szCs w:val="24"/>
-        </w:rPr>
-        <w:t xml:space="preserve">er 1978; Fearon 2004). While the central government might initially grant the secessionist elite a high level of autonomy in exchange for agreeing to reunification, the level of autonomy is likely to decrease over time, perhaps quite quickly.  Reference to the cases of Abkhazia and </w:t>
+        <w:t xml:space="preserve"> 2004). While the central government might initially grant the secessionist elite a high level of autonomy in exchange for agreeing to reunification, the level of autonomy is likely to decrease over time, perhaps quite quickly.  Reference to the cases of Abkhazia and </w:t>
       </w:r>
       <w:proofErr w:type="spellStart"/>
       <w:r>
@@ -8347,42 +8337,32 @@
           <w:sz w:val="24"/>
           <w:szCs w:val="24"/>
         </w:rPr>
-        <w:t>induce the home state to initiate war to reconquer the disputed ter</w:t>
-      </w:r>
-      <w:bookmarkStart w:id="15" w:name="_GoBack"/>
+        <w:t>induce the home state to initiate war to reconquer the disputed territory. In either case, sanctions intended to force peaceful reunification can easily lead to violence.</w:t>
+      </w:r>
+    </w:p>
+    <w:p>
+      <w:pPr>
+        <w:pStyle w:val="Heading2"/>
+        <w:rPr>
+          <w:i w:val="0"/>
+        </w:rPr>
+      </w:pPr>
+    </w:p>
+    <w:p>
+      <w:pPr>
+        <w:pStyle w:val="Heading2"/>
+        <w:rPr>
+          <w:i w:val="0"/>
+        </w:rPr>
+      </w:pPr>
+      <w:bookmarkStart w:id="15" w:name="_Toc491017524"/>
+      <w:r>
+        <w:rPr>
+          <w:i w:val="0"/>
+        </w:rPr>
+        <w:t>Coercion of the Patron</w:t>
+      </w:r>
       <w:bookmarkEnd w:id="15"/>
-      <w:r>
-        <w:rPr>
-          <w:rFonts w:ascii="Times New Roman" w:hAnsi="Times New Roman" w:cs="Times New Roman"/>
-          <w:sz w:val="24"/>
-          <w:szCs w:val="24"/>
-        </w:rPr>
-        <w:t>ritory. In either case, sanctions intended to force peaceful reunification can easily lead to violence.</w:t>
-      </w:r>
-    </w:p>
-    <w:p>
-      <w:pPr>
-        <w:pStyle w:val="Heading2"/>
-        <w:rPr>
-          <w:i w:val="0"/>
-        </w:rPr>
-      </w:pPr>
-    </w:p>
-    <w:p>
-      <w:pPr>
-        <w:pStyle w:val="Heading2"/>
-        <w:rPr>
-          <w:i w:val="0"/>
-        </w:rPr>
-      </w:pPr>
-      <w:bookmarkStart w:id="16" w:name="_Toc491017524"/>
-      <w:r>
-        <w:rPr>
-          <w:i w:val="0"/>
-        </w:rPr>
-        <w:t>Coercion of the Patron</w:t>
-      </w:r>
-      <w:bookmarkEnd w:id="16"/>
     </w:p>
     <w:p>
       <w:pPr>
@@ -8744,7 +8724,7 @@
           <w:i w:val="0"/>
         </w:rPr>
       </w:pPr>
-      <w:bookmarkStart w:id="17" w:name="_Toc491017525"/>
+      <w:bookmarkStart w:id="16" w:name="_Toc491017525"/>
       <w:r>
         <w:rPr>
           <w:i w:val="0"/>
@@ -8763,7 +8743,7 @@
         </w:rPr>
         <w:t>the Payoffs from Unification</w:t>
       </w:r>
-      <w:bookmarkEnd w:id="17"/>
+      <w:bookmarkEnd w:id="16"/>
     </w:p>
     <w:p>
       <w:pPr>
@@ -8977,14 +8957,14 @@
           <w:b w:val="0"/>
         </w:rPr>
       </w:pPr>
-      <w:bookmarkStart w:id="18" w:name="_Toc491017526"/>
+      <w:bookmarkStart w:id="17" w:name="_Toc491017526"/>
       <w:r>
         <w:rPr>
           <w:b w:val="0"/>
         </w:rPr>
         <w:t>Conclusion</w:t>
       </w:r>
-      <w:bookmarkEnd w:id="18"/>
+      <w:bookmarkEnd w:id="17"/>
     </w:p>
     <w:p>
       <w:pPr>
@@ -9075,7 +9055,17 @@
           <w:sz w:val="24"/>
           <w:szCs w:val="24"/>
         </w:rPr>
-        <w:t>When each actor is willing to fight to avoid its least preferred outcome, the unhappy medium of unrecognized statehood emerges as the only stable outcome.</w:t>
+        <w:t xml:space="preserve">When each actor is willing to fight </w:t>
+      </w:r>
+      <w:bookmarkStart w:id="18" w:name="_GoBack"/>
+      <w:bookmarkEnd w:id="18"/>
+      <w:r>
+        <w:rPr>
+          <w:rFonts w:ascii="Times New Roman" w:hAnsi="Times New Roman" w:cs="Times New Roman"/>
+          <w:sz w:val="24"/>
+          <w:szCs w:val="24"/>
+        </w:rPr>
+        <w:t>to avoid its least preferred outcome, the unhappy medium of unrecognized statehood emerges as the only stable outcome.</w:t>
       </w:r>
     </w:p>
     <w:p>
@@ -9639,6 +9629,58 @@
     </w:p>
     <w:p>
       <w:pPr>
+        <w:pStyle w:val="NormalWeb"/>
+        <w:spacing w:before="0" w:beforeAutospacing="0" w:after="200" w:afterAutospacing="0" w:line="360" w:lineRule="auto"/>
+        <w:ind w:left="547" w:hanging="547"/>
+        <w:rPr>
+          <w:rFonts w:ascii="Times New Roman" w:hAnsi="Times New Roman"/>
+          <w:sz w:val="24"/>
+          <w:szCs w:val="24"/>
+        </w:rPr>
+      </w:pPr>
+      <w:proofErr w:type="spellStart"/>
+      <w:r>
+        <w:rPr>
+          <w:rFonts w:ascii="Times New Roman" w:hAnsi="Times New Roman"/>
+          <w:sz w:val="24"/>
+          <w:szCs w:val="24"/>
+          <w:shd w:val="clear" w:color="auto" w:fill="FFFFFF"/>
+        </w:rPr>
+        <w:t>Fazal</w:t>
+      </w:r>
+      <w:proofErr w:type="spellEnd"/>
+      <w:r>
+        <w:rPr>
+          <w:rFonts w:ascii="Times New Roman" w:hAnsi="Times New Roman"/>
+          <w:sz w:val="24"/>
+          <w:szCs w:val="24"/>
+          <w:shd w:val="clear" w:color="auto" w:fill="FFFFFF"/>
+        </w:rPr>
+        <w:t xml:space="preserve">, Tanisha, and Ryan Griffiths. 2008. “A State of One's Own: The Rise of Secession Since World War II”, </w:t>
+      </w:r>
+      <w:r>
+        <w:rPr>
+          <w:rFonts w:ascii="Times New Roman" w:hAnsi="Times New Roman"/>
+          <w:i/>
+          <w:iCs/>
+          <w:sz w:val="24"/>
+          <w:szCs w:val="24"/>
+          <w:shd w:val="clear" w:color="auto" w:fill="FFFFFF"/>
+        </w:rPr>
+        <w:t>Brown Journal of World Affairs</w:t>
+      </w:r>
+      <w:r>
+        <w:rPr>
+          <w:rFonts w:ascii="Times New Roman" w:hAnsi="Times New Roman"/>
+          <w:sz w:val="24"/>
+          <w:szCs w:val="24"/>
+          <w:shd w:val="clear" w:color="auto" w:fill="FFFFFF"/>
+        </w:rPr>
+        <w:t xml:space="preserve">, 15:1, 199-209. </w:t>
+      </w:r>
+    </w:p>
+    <w:p>
+      <w:pPr>
         <w:widowControl w:val="0"/>
         <w:autoSpaceDE w:val="0"/>
         <w:autoSpaceDN w:val="0"/>
@@ -9659,36 +9701,7 @@
           <w:sz w:val="24"/>
           <w:szCs w:val="24"/>
         </w:rPr>
-        <w:t>D</w:t>
-      </w:r>
-      <w:r>
-        <w:rPr>
-          <w:rFonts w:ascii="Times New Roman" w:hAnsi="Times New Roman" w:cs="Times New Roman"/>
-          <w:color w:val="000000"/>
-          <w:sz w:val="24"/>
-          <w:szCs w:val="24"/>
-        </w:rPr>
-        <w:t xml:space="preserve">oyle, Michael W., and Nicholas </w:t>
-      </w:r>
-      <w:proofErr w:type="spellStart"/>
-      <w:r>
-        <w:rPr>
-          <w:rFonts w:ascii="Times New Roman" w:hAnsi="Times New Roman" w:cs="Times New Roman"/>
-          <w:color w:val="000000"/>
-          <w:sz w:val="24"/>
-          <w:szCs w:val="24"/>
-        </w:rPr>
-        <w:t>Sambanis</w:t>
-      </w:r>
-      <w:proofErr w:type="spellEnd"/>
-      <w:r>
-        <w:rPr>
-          <w:rFonts w:ascii="Times New Roman" w:hAnsi="Times New Roman" w:cs="Times New Roman"/>
-          <w:color w:val="000000"/>
-          <w:sz w:val="24"/>
-          <w:szCs w:val="24"/>
-        </w:rPr>
-        <w:t xml:space="preserve">. 2006. </w:t>
+        <w:t xml:space="preserve">Fearon, James D. 2004. “Why Do Some Civil Wars Last So Much Longer than Others?” 41 </w:t>
       </w:r>
       <w:r>
         <w:rPr>
@@ -9698,7 +9711,7 @@
           <w:sz w:val="24"/>
           <w:szCs w:val="24"/>
         </w:rPr>
-        <w:t>Making War and Building Peace: United Nations Peace Operations</w:t>
+        <w:t>Journal of Peace Research</w:t>
       </w:r>
       <w:r>
         <w:rPr>
@@ -9707,48 +9720,525 @@
           <w:sz w:val="24"/>
           <w:szCs w:val="24"/>
         </w:rPr>
-        <w:t xml:space="preserve">. Princeton, NJ: Princeton University Press. </w:t>
-      </w:r>
-    </w:p>
-    <w:p>
-      <w:pPr>
-        <w:pStyle w:val="NormalWeb"/>
-        <w:spacing w:before="0" w:beforeAutospacing="0" w:after="200" w:afterAutospacing="0" w:line="360" w:lineRule="auto"/>
+        <w:t xml:space="preserve"> 275–301. </w:t>
+      </w:r>
+    </w:p>
+    <w:p>
+      <w:pPr>
+        <w:spacing w:after="200" w:line="360" w:lineRule="auto"/>
         <w:ind w:left="547" w:hanging="547"/>
         <w:rPr>
-          <w:rFonts w:ascii="Times New Roman" w:hAnsi="Times New Roman"/>
-          <w:sz w:val="24"/>
-          <w:szCs w:val="24"/>
-        </w:rPr>
-      </w:pPr>
-      <w:r>
-        <w:rPr>
-          <w:rFonts w:ascii="Times New Roman" w:hAnsi="Times New Roman"/>
+          <w:rFonts w:ascii="Times New Roman" w:eastAsia="Times New Roman" w:hAnsi="Times New Roman" w:cs="Times New Roman"/>
+          <w:color w:val="222222"/>
           <w:sz w:val="24"/>
           <w:szCs w:val="24"/>
           <w:shd w:val="clear" w:color="auto" w:fill="FFFFFF"/>
         </w:rPr>
-        <w:t xml:space="preserve">Fazal, Tanisha, and Ryan Griffiths. 2008. “A State of One's Own: The Rise of Secession Since World War II”, </w:t>
-      </w:r>
-      <w:r>
-        <w:rPr>
-          <w:rFonts w:ascii="Times New Roman" w:hAnsi="Times New Roman"/>
+      </w:pPr>
+      <w:r>
+        <w:rPr>
+          <w:rFonts w:ascii="Times New Roman" w:eastAsia="Times New Roman" w:hAnsi="Times New Roman" w:cs="Times New Roman"/>
+          <w:color w:val="222222"/>
+          <w:sz w:val="24"/>
+          <w:szCs w:val="24"/>
+          <w:shd w:val="clear" w:color="auto" w:fill="FFFFFF"/>
+        </w:rPr>
+        <w:t xml:space="preserve">Fearon James D. and David D. </w:t>
+      </w:r>
+      <w:proofErr w:type="spellStart"/>
+      <w:r>
+        <w:rPr>
+          <w:rFonts w:ascii="Times New Roman" w:eastAsia="Times New Roman" w:hAnsi="Times New Roman" w:cs="Times New Roman"/>
+          <w:color w:val="222222"/>
+          <w:sz w:val="24"/>
+          <w:szCs w:val="24"/>
+          <w:shd w:val="clear" w:color="auto" w:fill="FFFFFF"/>
+        </w:rPr>
+        <w:t>Laitin</w:t>
+      </w:r>
+      <w:proofErr w:type="spellEnd"/>
+      <w:r>
+        <w:rPr>
+          <w:rFonts w:ascii="Times New Roman" w:eastAsia="Times New Roman" w:hAnsi="Times New Roman" w:cs="Times New Roman"/>
+          <w:color w:val="222222"/>
+          <w:sz w:val="24"/>
+          <w:szCs w:val="24"/>
+          <w:shd w:val="clear" w:color="auto" w:fill="FFFFFF"/>
+        </w:rPr>
+        <w:t>.</w:t>
+      </w:r>
+      <w:r>
+        <w:rPr>
+          <w:rFonts w:ascii="Times New Roman" w:eastAsia="Times New Roman" w:hAnsi="Times New Roman" w:cs="Times New Roman"/>
+          <w:color w:val="222222"/>
+          <w:sz w:val="24"/>
+          <w:szCs w:val="24"/>
+          <w:shd w:val="clear" w:color="auto" w:fill="FFFFFF"/>
+        </w:rPr>
+        <w:t xml:space="preserve"> 2011.</w:t>
+      </w:r>
+      <w:r>
+        <w:rPr>
+          <w:rFonts w:ascii="Times New Roman" w:eastAsia="Times New Roman" w:hAnsi="Times New Roman" w:cs="Times New Roman"/>
+          <w:color w:val="222222"/>
+          <w:sz w:val="24"/>
+          <w:szCs w:val="24"/>
+          <w:shd w:val="clear" w:color="auto" w:fill="FFFFFF"/>
+        </w:rPr>
+        <w:t xml:space="preserve"> “Sons of the Soil, Migrants, and Civil War.” </w:t>
+      </w:r>
+      <w:r>
+        <w:rPr>
+          <w:rFonts w:ascii="Times New Roman" w:eastAsia="Times New Roman" w:hAnsi="Times New Roman" w:cs="Times New Roman"/>
+          <w:i/>
+          <w:color w:val="222222"/>
+          <w:sz w:val="24"/>
+          <w:szCs w:val="24"/>
+          <w:shd w:val="clear" w:color="auto" w:fill="FFFFFF"/>
+        </w:rPr>
+        <w:t xml:space="preserve">World Development </w:t>
+      </w:r>
+      <w:r>
+        <w:rPr>
+          <w:rFonts w:ascii="Times New Roman" w:eastAsia="Times New Roman" w:hAnsi="Times New Roman" w:cs="Times New Roman"/>
+          <w:color w:val="222222"/>
+          <w:sz w:val="24"/>
+          <w:szCs w:val="24"/>
+          <w:shd w:val="clear" w:color="auto" w:fill="FFFFFF"/>
+        </w:rPr>
+        <w:t>39(2): 199-211.</w:t>
+      </w:r>
+    </w:p>
+    <w:p>
+      <w:pPr>
+        <w:spacing w:after="200" w:line="360" w:lineRule="auto"/>
+        <w:ind w:left="547" w:hanging="547"/>
+        <w:rPr>
+          <w:rFonts w:ascii="Times New Roman" w:eastAsia="Times New Roman" w:hAnsi="Times New Roman" w:cs="Times New Roman"/>
+          <w:color w:val="222222"/>
+          <w:sz w:val="24"/>
+          <w:szCs w:val="24"/>
+          <w:shd w:val="clear" w:color="auto" w:fill="FFFFFF"/>
+        </w:rPr>
+      </w:pPr>
+      <w:proofErr w:type="spellStart"/>
+      <w:r>
+        <w:rPr>
+          <w:rFonts w:ascii="Times New Roman" w:eastAsia="Times New Roman" w:hAnsi="Times New Roman" w:cs="Times New Roman"/>
+          <w:color w:val="222222"/>
+          <w:sz w:val="24"/>
+          <w:szCs w:val="24"/>
+          <w:shd w:val="clear" w:color="auto" w:fill="FFFFFF"/>
+        </w:rPr>
+        <w:t>Ghai</w:t>
+      </w:r>
+      <w:proofErr w:type="spellEnd"/>
+      <w:r>
+        <w:rPr>
+          <w:rFonts w:ascii="Times New Roman" w:eastAsia="Times New Roman" w:hAnsi="Times New Roman" w:cs="Times New Roman"/>
+          <w:color w:val="222222"/>
+          <w:sz w:val="24"/>
+          <w:szCs w:val="24"/>
+          <w:shd w:val="clear" w:color="auto" w:fill="FFFFFF"/>
+        </w:rPr>
+        <w:t xml:space="preserve">, </w:t>
+      </w:r>
+      <w:proofErr w:type="spellStart"/>
+      <w:r>
+        <w:rPr>
+          <w:rFonts w:ascii="Times New Roman" w:eastAsia="Times New Roman" w:hAnsi="Times New Roman" w:cs="Times New Roman"/>
+          <w:color w:val="222222"/>
+          <w:sz w:val="24"/>
+          <w:szCs w:val="24"/>
+          <w:shd w:val="clear" w:color="auto" w:fill="FFFFFF"/>
+        </w:rPr>
+        <w:t>Yash</w:t>
+      </w:r>
+      <w:proofErr w:type="spellEnd"/>
+      <w:r>
+        <w:rPr>
+          <w:rFonts w:ascii="Times New Roman" w:eastAsia="Times New Roman" w:hAnsi="Times New Roman" w:cs="Times New Roman"/>
+          <w:color w:val="222222"/>
+          <w:sz w:val="24"/>
+          <w:szCs w:val="24"/>
+          <w:shd w:val="clear" w:color="auto" w:fill="FFFFFF"/>
+        </w:rPr>
+        <w:t>, and Anthony J. Regan. 2006. "Unitary State, Devolution, Autonomy, Secession: State building and nation building in Bougainville, Papua New Guinea."</w:t>
+      </w:r>
+      <w:r>
+        <w:rPr>
+          <w:rStyle w:val="apple-converted-space"/>
+          <w:rFonts w:ascii="Times New Roman" w:eastAsia="Times New Roman" w:hAnsi="Times New Roman" w:cs="Times New Roman"/>
+          <w:color w:val="222222"/>
+          <w:sz w:val="24"/>
+          <w:szCs w:val="24"/>
+          <w:shd w:val="clear" w:color="auto" w:fill="FFFFFF"/>
+        </w:rPr>
+        <w:t> </w:t>
+      </w:r>
+      <w:r>
+        <w:rPr>
+          <w:rFonts w:ascii="Times New Roman" w:eastAsia="Times New Roman" w:hAnsi="Times New Roman" w:cs="Times New Roman"/>
           <w:i/>
           <w:iCs/>
+          <w:color w:val="222222"/>
+          <w:sz w:val="24"/>
+          <w:szCs w:val="24"/>
+        </w:rPr>
+        <w:t>The Round Table</w:t>
+      </w:r>
+      <w:r>
+        <w:rPr>
+          <w:rStyle w:val="apple-converted-space"/>
+          <w:rFonts w:ascii="Times New Roman" w:eastAsia="Times New Roman" w:hAnsi="Times New Roman" w:cs="Times New Roman"/>
+          <w:color w:val="222222"/>
           <w:sz w:val="24"/>
           <w:szCs w:val="24"/>
           <w:shd w:val="clear" w:color="auto" w:fill="FFFFFF"/>
         </w:rPr>
-        <w:t>Brown Journal of World Affairs</w:t>
-      </w:r>
-      <w:r>
-        <w:rPr>
-          <w:rFonts w:ascii="Times New Roman" w:hAnsi="Times New Roman"/>
+        <w:t> </w:t>
+      </w:r>
+      <w:r>
+        <w:rPr>
+          <w:rFonts w:ascii="Times New Roman" w:eastAsia="Times New Roman" w:hAnsi="Times New Roman" w:cs="Times New Roman"/>
+          <w:color w:val="222222"/>
           <w:sz w:val="24"/>
           <w:szCs w:val="24"/>
           <w:shd w:val="clear" w:color="auto" w:fill="FFFFFF"/>
         </w:rPr>
-        <w:t xml:space="preserve">, 15:1, 199-209. </w:t>
+        <w:t>95.386: 589-608.</w:t>
+      </w:r>
+    </w:p>
+    <w:p>
+      <w:pPr>
+        <w:spacing w:after="200" w:line="360" w:lineRule="auto"/>
+        <w:ind w:left="547" w:hanging="547"/>
+        <w:rPr>
+          <w:rFonts w:ascii="Times New Roman" w:eastAsia="Times New Roman" w:hAnsi="Times New Roman" w:cs="Times New Roman"/>
+          <w:color w:val="222222"/>
+          <w:sz w:val="24"/>
+          <w:szCs w:val="24"/>
+          <w:shd w:val="clear" w:color="auto" w:fill="FFFFFF"/>
+        </w:rPr>
+      </w:pPr>
+      <w:proofErr w:type="spellStart"/>
+      <w:r>
+        <w:rPr>
+          <w:rFonts w:ascii="Times New Roman" w:eastAsia="Times New Roman" w:hAnsi="Times New Roman" w:cs="Times New Roman"/>
+          <w:color w:val="222222"/>
+          <w:sz w:val="24"/>
+          <w:szCs w:val="24"/>
+          <w:shd w:val="clear" w:color="auto" w:fill="FFFFFF"/>
+        </w:rPr>
+        <w:t>Protsyk</w:t>
+      </w:r>
+      <w:proofErr w:type="spellEnd"/>
+      <w:r>
+        <w:rPr>
+          <w:rFonts w:ascii="Times New Roman" w:eastAsia="Times New Roman" w:hAnsi="Times New Roman" w:cs="Times New Roman"/>
+          <w:color w:val="222222"/>
+          <w:sz w:val="24"/>
+          <w:szCs w:val="24"/>
+          <w:shd w:val="clear" w:color="auto" w:fill="FFFFFF"/>
+        </w:rPr>
+        <w:t xml:space="preserve">, </w:t>
+      </w:r>
+      <w:proofErr w:type="spellStart"/>
+      <w:r>
+        <w:rPr>
+          <w:rFonts w:ascii="Times New Roman" w:eastAsia="Times New Roman" w:hAnsi="Times New Roman" w:cs="Times New Roman"/>
+          <w:color w:val="222222"/>
+          <w:sz w:val="24"/>
+          <w:szCs w:val="24"/>
+          <w:shd w:val="clear" w:color="auto" w:fill="FFFFFF"/>
+        </w:rPr>
+        <w:t>Oleh</w:t>
+      </w:r>
+      <w:proofErr w:type="spellEnd"/>
+      <w:r>
+        <w:rPr>
+          <w:rFonts w:ascii="Times New Roman" w:eastAsia="Times New Roman" w:hAnsi="Times New Roman" w:cs="Times New Roman"/>
+          <w:color w:val="222222"/>
+          <w:sz w:val="24"/>
+          <w:szCs w:val="24"/>
+          <w:shd w:val="clear" w:color="auto" w:fill="FFFFFF"/>
+        </w:rPr>
+        <w:t xml:space="preserve">, and Ion </w:t>
+      </w:r>
+      <w:proofErr w:type="spellStart"/>
+      <w:r>
+        <w:rPr>
+          <w:rFonts w:ascii="Times New Roman" w:eastAsia="Times New Roman" w:hAnsi="Times New Roman" w:cs="Times New Roman"/>
+          <w:color w:val="222222"/>
+          <w:sz w:val="24"/>
+          <w:szCs w:val="24"/>
+          <w:shd w:val="clear" w:color="auto" w:fill="FFFFFF"/>
+        </w:rPr>
+        <w:t>Osoian</w:t>
+      </w:r>
+      <w:proofErr w:type="spellEnd"/>
+      <w:r>
+        <w:rPr>
+          <w:rFonts w:ascii="Times New Roman" w:eastAsia="Times New Roman" w:hAnsi="Times New Roman" w:cs="Times New Roman"/>
+          <w:color w:val="222222"/>
+          <w:sz w:val="24"/>
+          <w:szCs w:val="24"/>
+          <w:shd w:val="clear" w:color="auto" w:fill="FFFFFF"/>
+        </w:rPr>
+        <w:t xml:space="preserve">. 2010. "Ethnic or multi-ethnic </w:t>
+      </w:r>
+      <w:proofErr w:type="gramStart"/>
+      <w:r>
+        <w:rPr>
+          <w:rFonts w:ascii="Times New Roman" w:eastAsia="Times New Roman" w:hAnsi="Times New Roman" w:cs="Times New Roman"/>
+          <w:color w:val="222222"/>
+          <w:sz w:val="24"/>
+          <w:szCs w:val="24"/>
+          <w:shd w:val="clear" w:color="auto" w:fill="FFFFFF"/>
+        </w:rPr>
+        <w:t>parties?:</w:t>
+      </w:r>
+      <w:proofErr w:type="gramEnd"/>
+      <w:r>
+        <w:rPr>
+          <w:rFonts w:ascii="Times New Roman" w:eastAsia="Times New Roman" w:hAnsi="Times New Roman" w:cs="Times New Roman"/>
+          <w:color w:val="222222"/>
+          <w:sz w:val="24"/>
+          <w:szCs w:val="24"/>
+          <w:shd w:val="clear" w:color="auto" w:fill="FFFFFF"/>
+        </w:rPr>
+        <w:t xml:space="preserve"> Party competition and legislative recruitment in Moldova." </w:t>
+      </w:r>
+      <w:r>
+        <w:rPr>
+          <w:rFonts w:ascii="Times New Roman" w:eastAsia="Times New Roman" w:hAnsi="Times New Roman" w:cs="Times New Roman"/>
+          <w:i/>
+          <w:color w:val="222222"/>
+          <w:sz w:val="24"/>
+          <w:szCs w:val="24"/>
+          <w:shd w:val="clear" w:color="auto" w:fill="FFFFFF"/>
+        </w:rPr>
+        <w:t>European Center for Minority Issues</w:t>
+      </w:r>
+      <w:r>
+        <w:rPr>
+          <w:rFonts w:ascii="Times New Roman" w:eastAsia="Times New Roman" w:hAnsi="Times New Roman" w:cs="Times New Roman"/>
+          <w:color w:val="222222"/>
+          <w:sz w:val="24"/>
+          <w:szCs w:val="24"/>
+          <w:shd w:val="clear" w:color="auto" w:fill="FFFFFF"/>
+        </w:rPr>
+        <w:t>.</w:t>
+      </w:r>
+    </w:p>
+    <w:p>
+      <w:pPr>
+        <w:spacing w:after="200" w:line="360" w:lineRule="auto"/>
+        <w:ind w:left="547" w:hanging="547"/>
+        <w:rPr>
+          <w:rFonts w:ascii="Times New Roman" w:eastAsia="Times New Roman" w:hAnsi="Times New Roman" w:cs="Times New Roman"/>
+          <w:color w:val="000000"/>
+          <w:sz w:val="24"/>
+          <w:szCs w:val="24"/>
+          <w:shd w:val="clear" w:color="auto" w:fill="FFFFFF"/>
+        </w:rPr>
+      </w:pPr>
+      <w:r>
+        <w:rPr>
+          <w:rFonts w:ascii="Times New Roman" w:eastAsia="Times New Roman" w:hAnsi="Times New Roman" w:cs="Times New Roman"/>
+          <w:color w:val="000000"/>
+          <w:sz w:val="24"/>
+          <w:szCs w:val="24"/>
+          <w:shd w:val="clear" w:color="auto" w:fill="FFFFFF"/>
+        </w:rPr>
+        <w:t xml:space="preserve">Roper, Steven D. 2002. "Regionalism in Moldova: The Case of </w:t>
+      </w:r>
+      <w:proofErr w:type="spellStart"/>
+      <w:r>
+        <w:rPr>
+          <w:rFonts w:ascii="Times New Roman" w:eastAsia="Times New Roman" w:hAnsi="Times New Roman" w:cs="Times New Roman"/>
+          <w:color w:val="000000"/>
+          <w:sz w:val="24"/>
+          <w:szCs w:val="24"/>
+          <w:shd w:val="clear" w:color="auto" w:fill="FFFFFF"/>
+        </w:rPr>
+        <w:t>Transnistria</w:t>
+      </w:r>
+      <w:proofErr w:type="spellEnd"/>
+      <w:r>
+        <w:rPr>
+          <w:rFonts w:ascii="Times New Roman" w:eastAsia="Times New Roman" w:hAnsi="Times New Roman" w:cs="Times New Roman"/>
+          <w:color w:val="000000"/>
+          <w:sz w:val="24"/>
+          <w:szCs w:val="24"/>
+          <w:shd w:val="clear" w:color="auto" w:fill="FFFFFF"/>
+        </w:rPr>
+        <w:t xml:space="preserve"> and </w:t>
+      </w:r>
+      <w:proofErr w:type="spellStart"/>
+      <w:r>
+        <w:rPr>
+          <w:rFonts w:ascii="Times New Roman" w:eastAsia="Times New Roman" w:hAnsi="Times New Roman" w:cs="Times New Roman"/>
+          <w:color w:val="000000"/>
+          <w:sz w:val="24"/>
+          <w:szCs w:val="24"/>
+          <w:shd w:val="clear" w:color="auto" w:fill="FFFFFF"/>
+        </w:rPr>
+        <w:t>Gagauzia</w:t>
+      </w:r>
+      <w:proofErr w:type="spellEnd"/>
+      <w:r>
+        <w:rPr>
+          <w:rFonts w:ascii="Times New Roman" w:eastAsia="Times New Roman" w:hAnsi="Times New Roman" w:cs="Times New Roman"/>
+          <w:color w:val="000000"/>
+          <w:sz w:val="24"/>
+          <w:szCs w:val="24"/>
+          <w:shd w:val="clear" w:color="auto" w:fill="FFFFFF"/>
+        </w:rPr>
+        <w:t>." Ed. James R. Hughes. </w:t>
+      </w:r>
+      <w:r>
+        <w:rPr>
+          <w:rFonts w:ascii="Times New Roman" w:eastAsia="Times New Roman" w:hAnsi="Times New Roman" w:cs="Times New Roman"/>
+          <w:i/>
+          <w:iCs/>
+          <w:color w:val="000000"/>
+          <w:sz w:val="24"/>
+          <w:szCs w:val="24"/>
+        </w:rPr>
+        <w:t>Ethnicity and Territory in the Former Soviet Union: Regions in Conflict</w:t>
+      </w:r>
+      <w:r>
+        <w:rPr>
+          <w:rFonts w:ascii="Times New Roman" w:eastAsia="Times New Roman" w:hAnsi="Times New Roman" w:cs="Times New Roman"/>
+          <w:color w:val="000000"/>
+          <w:sz w:val="24"/>
+          <w:szCs w:val="24"/>
+          <w:shd w:val="clear" w:color="auto" w:fill="FFFFFF"/>
+        </w:rPr>
+        <w:t xml:space="preserve">. London: Cass. 101-21. </w:t>
+      </w:r>
+    </w:p>
+    <w:p>
+      <w:pPr>
+        <w:spacing w:after="200" w:line="360" w:lineRule="auto"/>
+        <w:ind w:left="547" w:hanging="547"/>
+        <w:rPr>
+          <w:rFonts w:ascii="Times New Roman" w:eastAsia="Times New Roman" w:hAnsi="Times New Roman" w:cs="Times New Roman"/>
+          <w:color w:val="222222"/>
+          <w:sz w:val="24"/>
+          <w:szCs w:val="24"/>
+          <w:shd w:val="clear" w:color="auto" w:fill="FFFFFF"/>
+        </w:rPr>
+      </w:pPr>
+      <w:proofErr w:type="spellStart"/>
+      <w:r>
+        <w:rPr>
+          <w:rFonts w:ascii="Times New Roman" w:eastAsia="Times New Roman" w:hAnsi="Times New Roman" w:cs="Times New Roman"/>
+          <w:color w:val="222222"/>
+          <w:sz w:val="24"/>
+          <w:szCs w:val="24"/>
+          <w:shd w:val="clear" w:color="auto" w:fill="FFFFFF"/>
+        </w:rPr>
+        <w:t>Salehyan</w:t>
+      </w:r>
+      <w:proofErr w:type="spellEnd"/>
+      <w:r>
+        <w:rPr>
+          <w:rFonts w:ascii="Times New Roman" w:eastAsia="Times New Roman" w:hAnsi="Times New Roman" w:cs="Times New Roman"/>
+          <w:color w:val="222222"/>
+          <w:sz w:val="24"/>
+          <w:szCs w:val="24"/>
+          <w:shd w:val="clear" w:color="auto" w:fill="FFFFFF"/>
+        </w:rPr>
+        <w:t xml:space="preserve">, </w:t>
+      </w:r>
+      <w:proofErr w:type="spellStart"/>
+      <w:r>
+        <w:rPr>
+          <w:rFonts w:ascii="Times New Roman" w:eastAsia="Times New Roman" w:hAnsi="Times New Roman" w:cs="Times New Roman"/>
+          <w:color w:val="222222"/>
+          <w:sz w:val="24"/>
+          <w:szCs w:val="24"/>
+          <w:shd w:val="clear" w:color="auto" w:fill="FFFFFF"/>
+        </w:rPr>
+        <w:t>Idean</w:t>
+      </w:r>
+      <w:proofErr w:type="spellEnd"/>
+      <w:r>
+        <w:rPr>
+          <w:rFonts w:ascii="Times New Roman" w:eastAsia="Times New Roman" w:hAnsi="Times New Roman" w:cs="Times New Roman"/>
+          <w:color w:val="222222"/>
+          <w:sz w:val="24"/>
+          <w:szCs w:val="24"/>
+          <w:shd w:val="clear" w:color="auto" w:fill="FFFFFF"/>
+        </w:rPr>
+        <w:t>, et al. 2012. "Social conflict in Africa: A new database." </w:t>
+      </w:r>
+      <w:r>
+        <w:rPr>
+          <w:rFonts w:ascii="Times New Roman" w:eastAsia="Times New Roman" w:hAnsi="Times New Roman" w:cs="Times New Roman"/>
+          <w:i/>
+          <w:iCs/>
+          <w:color w:val="222222"/>
+          <w:sz w:val="24"/>
+          <w:szCs w:val="24"/>
+        </w:rPr>
+        <w:t>International Interactions</w:t>
+      </w:r>
+      <w:r>
+        <w:rPr>
+          <w:rFonts w:ascii="Times New Roman" w:eastAsia="Times New Roman" w:hAnsi="Times New Roman" w:cs="Times New Roman"/>
+          <w:color w:val="222222"/>
+          <w:sz w:val="24"/>
+          <w:szCs w:val="24"/>
+          <w:shd w:val="clear" w:color="auto" w:fill="FFFFFF"/>
+        </w:rPr>
+        <w:t> 38.4 503-511.</w:t>
+      </w:r>
+    </w:p>
+    <w:p>
+      <w:pPr>
+        <w:spacing w:after="200" w:line="360" w:lineRule="auto"/>
+        <w:ind w:left="547" w:hanging="547"/>
+        <w:rPr>
+          <w:rFonts w:ascii="Times New Roman" w:eastAsia="Times New Roman" w:hAnsi="Times New Roman" w:cs="Times New Roman"/>
+          <w:color w:val="222222"/>
+          <w:sz w:val="24"/>
+          <w:szCs w:val="24"/>
+          <w:shd w:val="clear" w:color="auto" w:fill="FFFFFF"/>
+        </w:rPr>
+      </w:pPr>
+      <w:r>
+        <w:rPr>
+          <w:rFonts w:ascii="Times New Roman" w:eastAsia="Times New Roman" w:hAnsi="Times New Roman" w:cs="Times New Roman"/>
+          <w:color w:val="222222"/>
+          <w:sz w:val="24"/>
+          <w:szCs w:val="24"/>
+          <w:shd w:val="clear" w:color="auto" w:fill="FFFFFF"/>
+        </w:rPr>
+        <w:t>Singer, Marshall R. "Sri Lanka in 1991: Some surprising twists." </w:t>
+      </w:r>
+      <w:r>
+        <w:rPr>
+          <w:rFonts w:ascii="Times New Roman" w:eastAsia="Times New Roman" w:hAnsi="Times New Roman" w:cs="Times New Roman"/>
+          <w:i/>
+          <w:iCs/>
+          <w:color w:val="222222"/>
+          <w:sz w:val="24"/>
+          <w:szCs w:val="24"/>
+        </w:rPr>
+        <w:t xml:space="preserve">Asian Survey </w:t>
+      </w:r>
+      <w:r>
+        <w:rPr>
+          <w:rFonts w:ascii="Times New Roman" w:eastAsia="Times New Roman" w:hAnsi="Times New Roman" w:cs="Times New Roman"/>
+          <w:color w:val="222222"/>
+          <w:sz w:val="24"/>
+          <w:szCs w:val="24"/>
+          <w:shd w:val="clear" w:color="auto" w:fill="FFFFFF"/>
+        </w:rPr>
+        <w:t>32.2 (1992): 168-174.</w:t>
       </w:r>
     </w:p>
     <w:p>
@@ -9773,7 +10263,7 @@
           <w:sz w:val="24"/>
           <w:szCs w:val="24"/>
         </w:rPr>
-        <w:t xml:space="preserve">Fearon, James D. 2004. “Why Do Some Civil Wars Last So Much Longer than Others?” 41 </w:t>
+        <w:t xml:space="preserve">Walter, Barbara F. 1997. “The Critical Barrier to Civil War Settlement,” 51 </w:t>
       </w:r>
       <w:r>
         <w:rPr>
@@ -9783,7 +10273,7 @@
           <w:sz w:val="24"/>
           <w:szCs w:val="24"/>
         </w:rPr>
-        <w:t>Journal of Peace Research</w:t>
+        <w:t>International Organization</w:t>
       </w:r>
       <w:r>
         <w:rPr>
@@ -9792,7 +10282,7 @@
           <w:sz w:val="24"/>
           <w:szCs w:val="24"/>
         </w:rPr>
-        <w:t xml:space="preserve"> 275–301. </w:t>
+        <w:t xml:space="preserve"> 335–64. </w:t>
       </w:r>
     </w:p>
     <w:p>
@@ -9815,10 +10305,13 @@
           <w:szCs w:val="24"/>
           <w:shd w:val="clear" w:color="auto" w:fill="FFFFFF"/>
         </w:rPr>
-        <w:t xml:space="preserve">Fearon James D. and David D. </w:t>
-      </w:r>
-      <w:proofErr w:type="spellStart"/>
-      <w:r>
+        <w:t>World Bank. 2014. "New World Bank GDP and Poverty Estimates for Somaliland.” http://www.worldbank.org/en/news/press-release/2014/01/29/new-world-bank-gdp-and-poverty-estimates-for-somaliland</w:t>
+      </w:r>
+    </w:p>
+    <w:p>
+      <w:pPr>
+        <w:spacing w:after="200" w:line="360" w:lineRule="auto"/>
+        <w:ind w:left="547" w:hanging="547"/>
         <w:rPr>
           <w:rFonts w:ascii="Times New Roman" w:eastAsia="Times New Roman" w:hAnsi="Times New Roman" w:cs="Times New Roman"/>
           <w:color w:val="222222"/>
@@ -9826,9 +10319,8 @@
           <w:szCs w:val="24"/>
           <w:shd w:val="clear" w:color="auto" w:fill="FFFFFF"/>
         </w:rPr>
-        <w:t>Laitin</w:t>
-      </w:r>
-      <w:proofErr w:type="spellEnd"/>
+      </w:pPr>
+      <w:proofErr w:type="spellStart"/>
       <w:r>
         <w:rPr>
           <w:rFonts w:ascii="Times New Roman" w:eastAsia="Times New Roman" w:hAnsi="Times New Roman" w:cs="Times New Roman"/>
@@ -9837,714 +10329,7 @@
           <w:szCs w:val="24"/>
           <w:shd w:val="clear" w:color="auto" w:fill="FFFFFF"/>
         </w:rPr>
-        <w:t xml:space="preserve">. “Sons of the Soil, Migrants, and Civil War.” </w:t>
-      </w:r>
-      <w:r>
-        <w:rPr>
-          <w:rFonts w:ascii="Times New Roman" w:eastAsia="Times New Roman" w:hAnsi="Times New Roman" w:cs="Times New Roman"/>
-          <w:i/>
-          <w:color w:val="222222"/>
-          <w:sz w:val="24"/>
-          <w:szCs w:val="24"/>
-          <w:shd w:val="clear" w:color="auto" w:fill="FFFFFF"/>
-        </w:rPr>
-        <w:t xml:space="preserve">World Development </w:t>
-      </w:r>
-      <w:r>
-        <w:rPr>
-          <w:rFonts w:ascii="Times New Roman" w:eastAsia="Times New Roman" w:hAnsi="Times New Roman" w:cs="Times New Roman"/>
-          <w:color w:val="222222"/>
-          <w:sz w:val="24"/>
-          <w:szCs w:val="24"/>
-          <w:shd w:val="clear" w:color="auto" w:fill="FFFFFF"/>
-        </w:rPr>
-        <w:t>39(2): 199-211.</w:t>
-      </w:r>
-    </w:p>
-    <w:p>
-      <w:pPr>
-        <w:spacing w:after="200" w:line="360" w:lineRule="auto"/>
-        <w:ind w:left="547" w:hanging="547"/>
-        <w:rPr>
-          <w:rFonts w:ascii="Times New Roman" w:eastAsia="Times New Roman" w:hAnsi="Times New Roman" w:cs="Times New Roman"/>
-          <w:color w:val="222222"/>
-          <w:sz w:val="24"/>
-          <w:szCs w:val="24"/>
-          <w:shd w:val="clear" w:color="auto" w:fill="FFFFFF"/>
-        </w:rPr>
-      </w:pPr>
-      <w:proofErr w:type="spellStart"/>
-      <w:r>
-        <w:rPr>
-          <w:rFonts w:ascii="Times New Roman" w:eastAsia="Times New Roman" w:hAnsi="Times New Roman" w:cs="Times New Roman"/>
-          <w:color w:val="222222"/>
-          <w:sz w:val="24"/>
-          <w:szCs w:val="24"/>
-          <w:shd w:val="clear" w:color="auto" w:fill="FFFFFF"/>
-        </w:rPr>
-        <w:t>Ghai</w:t>
-      </w:r>
-      <w:proofErr w:type="spellEnd"/>
-      <w:r>
-        <w:rPr>
-          <w:rFonts w:ascii="Times New Roman" w:eastAsia="Times New Roman" w:hAnsi="Times New Roman" w:cs="Times New Roman"/>
-          <w:color w:val="222222"/>
-          <w:sz w:val="24"/>
-          <w:szCs w:val="24"/>
-          <w:shd w:val="clear" w:color="auto" w:fill="FFFFFF"/>
-        </w:rPr>
-        <w:t>, Yash, and Anthony J. Regan. 2006. "Unitary State, Devolution, Autonomy, Secession: State building and nation building in Bougainville, Papua New Guinea."</w:t>
-      </w:r>
-      <w:r>
-        <w:rPr>
-          <w:rStyle w:val="apple-converted-space"/>
-          <w:rFonts w:ascii="Times New Roman" w:eastAsia="Times New Roman" w:hAnsi="Times New Roman" w:cs="Times New Roman"/>
-          <w:color w:val="222222"/>
-          <w:sz w:val="24"/>
-          <w:szCs w:val="24"/>
-          <w:shd w:val="clear" w:color="auto" w:fill="FFFFFF"/>
-        </w:rPr>
-        <w:t> </w:t>
-      </w:r>
-      <w:r>
-        <w:rPr>
-          <w:rFonts w:ascii="Times New Roman" w:eastAsia="Times New Roman" w:hAnsi="Times New Roman" w:cs="Times New Roman"/>
-          <w:i/>
-          <w:iCs/>
-          <w:color w:val="222222"/>
-          <w:sz w:val="24"/>
-          <w:szCs w:val="24"/>
-        </w:rPr>
-        <w:t>The Round Table</w:t>
-      </w:r>
-      <w:r>
-        <w:rPr>
-          <w:rStyle w:val="apple-converted-space"/>
-          <w:rFonts w:ascii="Times New Roman" w:eastAsia="Times New Roman" w:hAnsi="Times New Roman" w:cs="Times New Roman"/>
-          <w:color w:val="222222"/>
-          <w:sz w:val="24"/>
-          <w:szCs w:val="24"/>
-          <w:shd w:val="clear" w:color="auto" w:fill="FFFFFF"/>
-        </w:rPr>
-        <w:t> </w:t>
-      </w:r>
-      <w:r>
-        <w:rPr>
-          <w:rFonts w:ascii="Times New Roman" w:eastAsia="Times New Roman" w:hAnsi="Times New Roman" w:cs="Times New Roman"/>
-          <w:color w:val="222222"/>
-          <w:sz w:val="24"/>
-          <w:szCs w:val="24"/>
-          <w:shd w:val="clear" w:color="auto" w:fill="FFFFFF"/>
-        </w:rPr>
-        <w:t>95.386: 589-608.</w:t>
-      </w:r>
-    </w:p>
-    <w:p>
-      <w:pPr>
-        <w:widowControl w:val="0"/>
-        <w:autoSpaceDE w:val="0"/>
-        <w:autoSpaceDN w:val="0"/>
-        <w:adjustRightInd w:val="0"/>
-        <w:spacing w:after="200" w:line="360" w:lineRule="auto"/>
-        <w:ind w:left="547" w:hanging="547"/>
-        <w:rPr>
-          <w:rFonts w:ascii="Times New Roman" w:hAnsi="Times New Roman" w:cs="Times New Roman"/>
-          <w:color w:val="000000"/>
-          <w:sz w:val="24"/>
-          <w:szCs w:val="24"/>
-        </w:rPr>
-      </w:pPr>
-      <w:proofErr w:type="spellStart"/>
-      <w:r>
-        <w:rPr>
-          <w:rFonts w:ascii="Times New Roman" w:hAnsi="Times New Roman" w:cs="Times New Roman"/>
-          <w:color w:val="000000"/>
-          <w:sz w:val="24"/>
-          <w:szCs w:val="24"/>
-        </w:rPr>
-        <w:t>Licklider</w:t>
-      </w:r>
-      <w:proofErr w:type="spellEnd"/>
-      <w:r>
-        <w:rPr>
-          <w:rFonts w:ascii="Times New Roman" w:hAnsi="Times New Roman" w:cs="Times New Roman"/>
-          <w:color w:val="000000"/>
-          <w:sz w:val="24"/>
-          <w:szCs w:val="24"/>
-        </w:rPr>
-        <w:t xml:space="preserve">, Roy. 1995. “The Consequences of Negotiated Settlements in Civil Wars, 1945- 1993,” 89 </w:t>
-      </w:r>
-      <w:r>
-        <w:rPr>
-          <w:rFonts w:ascii="Times New Roman" w:hAnsi="Times New Roman" w:cs="Times New Roman"/>
-          <w:i/>
-          <w:color w:val="000000"/>
-          <w:sz w:val="24"/>
-          <w:szCs w:val="24"/>
-        </w:rPr>
-        <w:t>American Political Science Review</w:t>
-      </w:r>
-      <w:r>
-        <w:rPr>
-          <w:rFonts w:ascii="Times New Roman" w:hAnsi="Times New Roman" w:cs="Times New Roman"/>
-          <w:color w:val="000000"/>
-          <w:sz w:val="24"/>
-          <w:szCs w:val="24"/>
-        </w:rPr>
-        <w:t xml:space="preserve"> 681–90. </w:t>
-      </w:r>
-    </w:p>
-    <w:p>
-      <w:pPr>
-        <w:spacing w:after="200" w:line="360" w:lineRule="auto"/>
-        <w:ind w:left="547" w:hanging="547"/>
-        <w:rPr>
-          <w:rFonts w:ascii="Times New Roman" w:eastAsia="Times New Roman" w:hAnsi="Times New Roman" w:cs="Times New Roman"/>
-          <w:color w:val="222222"/>
-          <w:sz w:val="24"/>
-          <w:szCs w:val="24"/>
-          <w:shd w:val="clear" w:color="auto" w:fill="FFFFFF"/>
-        </w:rPr>
-      </w:pPr>
-      <w:proofErr w:type="spellStart"/>
-      <w:r>
-        <w:rPr>
-          <w:rFonts w:ascii="Times New Roman" w:eastAsia="Times New Roman" w:hAnsi="Times New Roman" w:cs="Times New Roman"/>
-          <w:color w:val="222222"/>
-          <w:sz w:val="24"/>
-          <w:szCs w:val="24"/>
-          <w:shd w:val="clear" w:color="auto" w:fill="FFFFFF"/>
-        </w:rPr>
-        <w:t>Protsyk</w:t>
-      </w:r>
-      <w:proofErr w:type="spellEnd"/>
-      <w:r>
-        <w:rPr>
-          <w:rFonts w:ascii="Times New Roman" w:eastAsia="Times New Roman" w:hAnsi="Times New Roman" w:cs="Times New Roman"/>
-          <w:color w:val="222222"/>
-          <w:sz w:val="24"/>
-          <w:szCs w:val="24"/>
-          <w:shd w:val="clear" w:color="auto" w:fill="FFFFFF"/>
-        </w:rPr>
-        <w:t xml:space="preserve">, </w:t>
-      </w:r>
-      <w:proofErr w:type="spellStart"/>
-      <w:r>
-        <w:rPr>
-          <w:rFonts w:ascii="Times New Roman" w:eastAsia="Times New Roman" w:hAnsi="Times New Roman" w:cs="Times New Roman"/>
-          <w:color w:val="222222"/>
-          <w:sz w:val="24"/>
-          <w:szCs w:val="24"/>
-          <w:shd w:val="clear" w:color="auto" w:fill="FFFFFF"/>
-        </w:rPr>
-        <w:t>Oleh</w:t>
-      </w:r>
-      <w:proofErr w:type="spellEnd"/>
-      <w:r>
-        <w:rPr>
-          <w:rFonts w:ascii="Times New Roman" w:eastAsia="Times New Roman" w:hAnsi="Times New Roman" w:cs="Times New Roman"/>
-          <w:color w:val="222222"/>
-          <w:sz w:val="24"/>
-          <w:szCs w:val="24"/>
-          <w:shd w:val="clear" w:color="auto" w:fill="FFFFFF"/>
-        </w:rPr>
-        <w:t xml:space="preserve">, and Ion </w:t>
-      </w:r>
-      <w:proofErr w:type="spellStart"/>
-      <w:r>
-        <w:rPr>
-          <w:rFonts w:ascii="Times New Roman" w:eastAsia="Times New Roman" w:hAnsi="Times New Roman" w:cs="Times New Roman"/>
-          <w:color w:val="222222"/>
-          <w:sz w:val="24"/>
-          <w:szCs w:val="24"/>
-          <w:shd w:val="clear" w:color="auto" w:fill="FFFFFF"/>
-        </w:rPr>
-        <w:t>Osoian</w:t>
-      </w:r>
-      <w:proofErr w:type="spellEnd"/>
-      <w:r>
-        <w:rPr>
-          <w:rFonts w:ascii="Times New Roman" w:eastAsia="Times New Roman" w:hAnsi="Times New Roman" w:cs="Times New Roman"/>
-          <w:color w:val="222222"/>
-          <w:sz w:val="24"/>
-          <w:szCs w:val="24"/>
-          <w:shd w:val="clear" w:color="auto" w:fill="FFFFFF"/>
-        </w:rPr>
-        <w:t xml:space="preserve">. 2010. "Ethnic or multi-ethnic </w:t>
-      </w:r>
-      <w:proofErr w:type="gramStart"/>
-      <w:r>
-        <w:rPr>
-          <w:rFonts w:ascii="Times New Roman" w:eastAsia="Times New Roman" w:hAnsi="Times New Roman" w:cs="Times New Roman"/>
-          <w:color w:val="222222"/>
-          <w:sz w:val="24"/>
-          <w:szCs w:val="24"/>
-          <w:shd w:val="clear" w:color="auto" w:fill="FFFFFF"/>
-        </w:rPr>
-        <w:t>parties?:</w:t>
-      </w:r>
-      <w:proofErr w:type="gramEnd"/>
-      <w:r>
-        <w:rPr>
-          <w:rFonts w:ascii="Times New Roman" w:eastAsia="Times New Roman" w:hAnsi="Times New Roman" w:cs="Times New Roman"/>
-          <w:color w:val="222222"/>
-          <w:sz w:val="24"/>
-          <w:szCs w:val="24"/>
-          <w:shd w:val="clear" w:color="auto" w:fill="FFFFFF"/>
-        </w:rPr>
-        <w:t xml:space="preserve"> Party competition and legislative recruitment in Moldova." </w:t>
-      </w:r>
-      <w:r>
-        <w:rPr>
-          <w:rFonts w:ascii="Times New Roman" w:eastAsia="Times New Roman" w:hAnsi="Times New Roman" w:cs="Times New Roman"/>
-          <w:i/>
-          <w:color w:val="222222"/>
-          <w:sz w:val="24"/>
-          <w:szCs w:val="24"/>
-          <w:shd w:val="clear" w:color="auto" w:fill="FFFFFF"/>
-        </w:rPr>
-        <w:t>European Center for Minority Issues</w:t>
-      </w:r>
-      <w:r>
-        <w:rPr>
-          <w:rFonts w:ascii="Times New Roman" w:eastAsia="Times New Roman" w:hAnsi="Times New Roman" w:cs="Times New Roman"/>
-          <w:color w:val="222222"/>
-          <w:sz w:val="24"/>
-          <w:szCs w:val="24"/>
-          <w:shd w:val="clear" w:color="auto" w:fill="FFFFFF"/>
-        </w:rPr>
-        <w:t>.</w:t>
-      </w:r>
-    </w:p>
-    <w:p>
-      <w:pPr>
-        <w:spacing w:after="200" w:line="360" w:lineRule="auto"/>
-        <w:ind w:left="547" w:hanging="547"/>
-        <w:rPr>
-          <w:rFonts w:ascii="Times New Roman" w:eastAsia="Times New Roman" w:hAnsi="Times New Roman" w:cs="Times New Roman"/>
-          <w:color w:val="000000"/>
-          <w:sz w:val="24"/>
-          <w:szCs w:val="24"/>
-          <w:shd w:val="clear" w:color="auto" w:fill="FFFFFF"/>
-        </w:rPr>
-      </w:pPr>
-      <w:r>
-        <w:rPr>
-          <w:rFonts w:ascii="Times New Roman" w:eastAsia="Times New Roman" w:hAnsi="Times New Roman" w:cs="Times New Roman"/>
-          <w:color w:val="000000"/>
-          <w:sz w:val="24"/>
-          <w:szCs w:val="24"/>
-          <w:shd w:val="clear" w:color="auto" w:fill="FFFFFF"/>
-        </w:rPr>
-        <w:t xml:space="preserve">Roper, Steven D. 2002. "Regionalism in Moldova: The Case of Transnistria and </w:t>
-      </w:r>
-      <w:proofErr w:type="spellStart"/>
-      <w:r>
-        <w:rPr>
-          <w:rFonts w:ascii="Times New Roman" w:eastAsia="Times New Roman" w:hAnsi="Times New Roman" w:cs="Times New Roman"/>
-          <w:color w:val="000000"/>
-          <w:sz w:val="24"/>
-          <w:szCs w:val="24"/>
-          <w:shd w:val="clear" w:color="auto" w:fill="FFFFFF"/>
-        </w:rPr>
-        <w:t>Gagauzia</w:t>
-      </w:r>
-      <w:proofErr w:type="spellEnd"/>
-      <w:r>
-        <w:rPr>
-          <w:rFonts w:ascii="Times New Roman" w:eastAsia="Times New Roman" w:hAnsi="Times New Roman" w:cs="Times New Roman"/>
-          <w:color w:val="000000"/>
-          <w:sz w:val="24"/>
-          <w:szCs w:val="24"/>
-          <w:shd w:val="clear" w:color="auto" w:fill="FFFFFF"/>
-        </w:rPr>
-        <w:t>." Ed. James R. Hughes. </w:t>
-      </w:r>
-      <w:r>
-        <w:rPr>
-          <w:rFonts w:ascii="Times New Roman" w:eastAsia="Times New Roman" w:hAnsi="Times New Roman" w:cs="Times New Roman"/>
-          <w:i/>
-          <w:iCs/>
-          <w:color w:val="000000"/>
-          <w:sz w:val="24"/>
-          <w:szCs w:val="24"/>
-        </w:rPr>
-        <w:t>Ethnicity and Territory in the Former Soviet Union: Regions in Conflict</w:t>
-      </w:r>
-      <w:r>
-        <w:rPr>
-          <w:rFonts w:ascii="Times New Roman" w:eastAsia="Times New Roman" w:hAnsi="Times New Roman" w:cs="Times New Roman"/>
-          <w:color w:val="000000"/>
-          <w:sz w:val="24"/>
-          <w:szCs w:val="24"/>
-          <w:shd w:val="clear" w:color="auto" w:fill="FFFFFF"/>
-        </w:rPr>
-        <w:t xml:space="preserve">. London: Cass. 101-21. </w:t>
-      </w:r>
-    </w:p>
-    <w:p>
-      <w:pPr>
-        <w:spacing w:after="200" w:line="360" w:lineRule="auto"/>
-        <w:ind w:left="547" w:hanging="547"/>
-        <w:rPr>
-          <w:rFonts w:ascii="Times New Roman" w:eastAsia="Times New Roman" w:hAnsi="Times New Roman" w:cs="Times New Roman"/>
-          <w:color w:val="222222"/>
-          <w:sz w:val="24"/>
-          <w:szCs w:val="24"/>
-          <w:shd w:val="clear" w:color="auto" w:fill="FFFFFF"/>
-        </w:rPr>
-      </w:pPr>
-      <w:proofErr w:type="spellStart"/>
-      <w:r>
-        <w:rPr>
-          <w:rFonts w:ascii="Times New Roman" w:eastAsia="Times New Roman" w:hAnsi="Times New Roman" w:cs="Times New Roman"/>
-          <w:color w:val="222222"/>
-          <w:sz w:val="24"/>
-          <w:szCs w:val="24"/>
-          <w:shd w:val="clear" w:color="auto" w:fill="FFFFFF"/>
-        </w:rPr>
-        <w:t>Salehyan</w:t>
-      </w:r>
-      <w:proofErr w:type="spellEnd"/>
-      <w:r>
-        <w:rPr>
-          <w:rFonts w:ascii="Times New Roman" w:eastAsia="Times New Roman" w:hAnsi="Times New Roman" w:cs="Times New Roman"/>
-          <w:color w:val="222222"/>
-          <w:sz w:val="24"/>
-          <w:szCs w:val="24"/>
-          <w:shd w:val="clear" w:color="auto" w:fill="FFFFFF"/>
-        </w:rPr>
-        <w:t xml:space="preserve">, </w:t>
-      </w:r>
-      <w:proofErr w:type="spellStart"/>
-      <w:r>
-        <w:rPr>
-          <w:rFonts w:ascii="Times New Roman" w:eastAsia="Times New Roman" w:hAnsi="Times New Roman" w:cs="Times New Roman"/>
-          <w:color w:val="222222"/>
-          <w:sz w:val="24"/>
-          <w:szCs w:val="24"/>
-          <w:shd w:val="clear" w:color="auto" w:fill="FFFFFF"/>
-        </w:rPr>
-        <w:t>Idean</w:t>
-      </w:r>
-      <w:proofErr w:type="spellEnd"/>
-      <w:r>
-        <w:rPr>
-          <w:rFonts w:ascii="Times New Roman" w:eastAsia="Times New Roman" w:hAnsi="Times New Roman" w:cs="Times New Roman"/>
-          <w:color w:val="222222"/>
-          <w:sz w:val="24"/>
-          <w:szCs w:val="24"/>
-          <w:shd w:val="clear" w:color="auto" w:fill="FFFFFF"/>
-        </w:rPr>
-        <w:t>, et al. 2012. "Social conflict in Africa: A new database." </w:t>
-      </w:r>
-      <w:r>
-        <w:rPr>
-          <w:rFonts w:ascii="Times New Roman" w:eastAsia="Times New Roman" w:hAnsi="Times New Roman" w:cs="Times New Roman"/>
-          <w:i/>
-          <w:iCs/>
-          <w:color w:val="222222"/>
-          <w:sz w:val="24"/>
-          <w:szCs w:val="24"/>
-        </w:rPr>
-        <w:t>International Interactions</w:t>
-      </w:r>
-      <w:r>
-        <w:rPr>
-          <w:rFonts w:ascii="Times New Roman" w:eastAsia="Times New Roman" w:hAnsi="Times New Roman" w:cs="Times New Roman"/>
-          <w:color w:val="222222"/>
-          <w:sz w:val="24"/>
-          <w:szCs w:val="24"/>
-          <w:shd w:val="clear" w:color="auto" w:fill="FFFFFF"/>
-        </w:rPr>
-        <w:t> 38.4 503-511.</w:t>
-      </w:r>
-    </w:p>
-    <w:p>
-      <w:pPr>
-        <w:spacing w:after="200" w:line="360" w:lineRule="auto"/>
-        <w:ind w:left="547" w:hanging="547"/>
-        <w:rPr>
-          <w:rFonts w:ascii="Times New Roman" w:eastAsia="Times New Roman" w:hAnsi="Times New Roman" w:cs="Times New Roman"/>
-          <w:color w:val="222222"/>
-          <w:sz w:val="24"/>
-          <w:szCs w:val="24"/>
-          <w:shd w:val="clear" w:color="auto" w:fill="FFFFFF"/>
-        </w:rPr>
-      </w:pPr>
-      <w:r>
-        <w:rPr>
-          <w:rFonts w:ascii="Times New Roman" w:eastAsia="Times New Roman" w:hAnsi="Times New Roman" w:cs="Times New Roman"/>
-          <w:color w:val="222222"/>
-          <w:sz w:val="24"/>
-          <w:szCs w:val="24"/>
-          <w:shd w:val="clear" w:color="auto" w:fill="FFFFFF"/>
-        </w:rPr>
-        <w:t>Singer, Marshall R. "Sri Lanka in 1991: Some surprising twists." </w:t>
-      </w:r>
-      <w:r>
-        <w:rPr>
-          <w:rFonts w:ascii="Times New Roman" w:eastAsia="Times New Roman" w:hAnsi="Times New Roman" w:cs="Times New Roman"/>
-          <w:i/>
-          <w:iCs/>
-          <w:color w:val="222222"/>
-          <w:sz w:val="24"/>
-          <w:szCs w:val="24"/>
-        </w:rPr>
-        <w:t xml:space="preserve">Asian Survey </w:t>
-      </w:r>
-      <w:r>
-        <w:rPr>
-          <w:rFonts w:ascii="Times New Roman" w:eastAsia="Times New Roman" w:hAnsi="Times New Roman" w:cs="Times New Roman"/>
-          <w:color w:val="222222"/>
-          <w:sz w:val="24"/>
-          <w:szCs w:val="24"/>
-          <w:shd w:val="clear" w:color="auto" w:fill="FFFFFF"/>
-        </w:rPr>
-        <w:t>32.2 (1992): 168-174.</w:t>
-      </w:r>
-    </w:p>
-    <w:p>
-      <w:pPr>
-        <w:spacing w:after="200" w:line="360" w:lineRule="auto"/>
-        <w:ind w:left="547" w:hanging="547"/>
-        <w:rPr>
-          <w:rFonts w:ascii="Times New Roman" w:eastAsia="Times New Roman" w:hAnsi="Times New Roman" w:cs="Times New Roman"/>
-          <w:sz w:val="24"/>
-          <w:szCs w:val="24"/>
-        </w:rPr>
-      </w:pPr>
-      <w:r>
-        <w:rPr>
-          <w:rFonts w:ascii="Times New Roman" w:eastAsia="Times New Roman" w:hAnsi="Times New Roman" w:cs="Times New Roman"